<commit_message>
Pequeña corrección en el código, documentación actualizada.
</commit_message>
<xml_diff>
--- a/docs/Proyecto_Desarrollo_de_aplicaciones_IES_Luis_Vives-Mario_Resa.docx
+++ b/docs/Proyecto_Desarrollo_de_aplicaciones_IES_Luis_Vives-Mario_Resa.docx
@@ -1,6 +1,6 @@
 
 <file path=word/document.xml><?xml version="1.0" encoding="utf-8"?>
-<w:document xmlns:wpc="http://schemas.microsoft.com/office/word/2010/wordprocessingCanvas" xmlns:cx="http://schemas.microsoft.com/office/drawing/2014/chartex" xmlns:cx1="http://schemas.microsoft.com/office/drawing/2015/9/8/chartex" xmlns:cx2="http://schemas.microsoft.com/office/drawing/2015/10/21/chartex" xmlns:cx3="http://schemas.microsoft.com/office/drawing/2016/5/9/chartex" xmlns:cx4="http://schemas.microsoft.com/office/drawing/2016/5/10/chartex" xmlns:cx5="http://schemas.microsoft.com/office/drawing/2016/5/11/chartex" xmlns:cx6="http://schemas.microsoft.com/office/drawing/2016/5/12/chartex" xmlns:cx7="http://schemas.microsoft.com/office/drawing/2016/5/13/chartex" xmlns:cx8="http://schemas.microsoft.com/office/drawing/2016/5/14/chartex" xmlns:mc="http://schemas.openxmlformats.org/markup-compatibility/2006" xmlns:aink="http://schemas.microsoft.com/office/drawing/2016/ink" xmlns:am3d="http://schemas.microsoft.com/office/drawing/2017/model3d" xmlns:o="urn:schemas-microsoft-com:office:office" xmlns:oel="http://schemas.microsoft.com/office/2019/extlst" xmlns:r="http://schemas.openxmlformats.org/officeDocument/2006/relationships" xmlns:m="http://schemas.openxmlformats.org/officeDocument/2006/math" xmlns:v="urn:schemas-microsoft-com:vml" xmlns:wp14="http://schemas.microsoft.com/office/word/2010/wordprocessingDrawing" xmlns:wp="http://schemas.openxmlformats.org/drawingml/2006/wordprocessingDrawing" xmlns:w10="urn:schemas-microsoft-com:office:word" xmlns:w="http://schemas.openxmlformats.org/wordprocessingml/2006/main" xmlns:w14="http://schemas.microsoft.com/office/word/2010/wordml" xmlns:w15="http://schemas.microsoft.com/office/word/2012/wordml" xmlns:w16cex="http://schemas.microsoft.com/office/word/2018/wordml/cex" xmlns:w16cid="http://schemas.microsoft.com/office/word/2016/wordml/cid" xmlns:w16="http://schemas.microsoft.com/office/word/2018/wordml" xmlns:w16sdtdh="http://schemas.microsoft.com/office/word/2020/wordml/sdtdatahash" xmlns:w16se="http://schemas.microsoft.com/office/word/2015/wordml/symex" xmlns:wpg="http://schemas.microsoft.com/office/word/2010/wordprocessingGroup" xmlns:wpi="http://schemas.microsoft.com/office/word/2010/wordprocessingInk" xmlns:wne="http://schemas.microsoft.com/office/word/2006/wordml" xmlns:wps="http://schemas.microsoft.com/office/word/2010/wordprocessingShape" mc:Ignorable="w14 w15 w16se w16cid w16 w16cex w16sdtdh wp14">
+<w:document xmlns:wpc="http://schemas.microsoft.com/office/word/2010/wordprocessingCanvas" xmlns:cx="http://schemas.microsoft.com/office/drawing/2014/chartex" xmlns:cx1="http://schemas.microsoft.com/office/drawing/2015/9/8/chartex" xmlns:cx2="http://schemas.microsoft.com/office/drawing/2015/10/21/chartex" xmlns:cx3="http://schemas.microsoft.com/office/drawing/2016/5/9/chartex" xmlns:cx4="http://schemas.microsoft.com/office/drawing/2016/5/10/chartex" xmlns:cx5="http://schemas.microsoft.com/office/drawing/2016/5/11/chartex" xmlns:cx6="http://schemas.microsoft.com/office/drawing/2016/5/12/chartex" xmlns:cx7="http://schemas.microsoft.com/office/drawing/2016/5/13/chartex" xmlns:cx8="http://schemas.microsoft.com/office/drawing/2016/5/14/chartex" xmlns:mc="http://schemas.openxmlformats.org/markup-compatibility/2006" xmlns:aink="http://schemas.microsoft.com/office/drawing/2016/ink" xmlns:am3d="http://schemas.microsoft.com/office/drawing/2017/model3d" xmlns:o="urn:schemas-microsoft-com:office:office" xmlns:oel="http://schemas.microsoft.com/office/2019/extlst" xmlns:r="http://schemas.openxmlformats.org/officeDocument/2006/relationships" xmlns:m="http://schemas.openxmlformats.org/officeDocument/2006/math" xmlns:v="urn:schemas-microsoft-com:vml" xmlns:wp14="http://schemas.microsoft.com/office/word/2010/wordprocessingDrawing" xmlns:wp="http://schemas.openxmlformats.org/drawingml/2006/wordprocessingDrawing" xmlns:w10="urn:schemas-microsoft-com:office:word" xmlns:w="http://schemas.openxmlformats.org/wordprocessingml/2006/main" xmlns:w14="http://schemas.microsoft.com/office/word/2010/wordml" xmlns:w15="http://schemas.microsoft.com/office/word/2012/wordml" xmlns:w16cex="http://schemas.microsoft.com/office/word/2018/wordml/cex" xmlns:w16cid="http://schemas.microsoft.com/office/word/2016/wordml/cid" xmlns:w16="http://schemas.microsoft.com/office/word/2018/wordml" xmlns:w16du="http://schemas.microsoft.com/office/word/2023/wordml/word16du" xmlns:w16sdtdh="http://schemas.microsoft.com/office/word/2020/wordml/sdtdatahash" xmlns:w16se="http://schemas.microsoft.com/office/word/2015/wordml/symex" xmlns:wpg="http://schemas.microsoft.com/office/word/2010/wordprocessingGroup" xmlns:wpi="http://schemas.microsoft.com/office/word/2010/wordprocessingInk" xmlns:wne="http://schemas.microsoft.com/office/word/2006/wordml" xmlns:wps="http://schemas.microsoft.com/office/word/2010/wordprocessingShape" mc:Ignorable="w14 w15 w16se w16cid w16 w16cex w16sdtdh wp14">
   <w:body>
     <w:p>
       <w:pPr>
@@ -502,7 +502,7 @@
           <w:r>
             <w:fldChar w:fldCharType="separate"/>
           </w:r>
-          <w:hyperlink w:anchor="_Toc130549265" w:history="1">
+          <w:hyperlink w:anchor="_Toc131883031" w:history="1">
             <w:r>
               <w:rPr>
                 <w:rStyle w:val="Hipervnculo"/>
@@ -534,7 +534,7 @@
               <w:rPr>
                 <w:webHidden/>
               </w:rPr>
-              <w:instrText xml:space="preserve"> PAGEREF _Toc130549265 \h </w:instrText>
+              <w:instrText xml:space="preserve"> PAGEREF _Toc131883031 \h </w:instrText>
             </w:r>
             <w:r>
               <w:rPr>
@@ -565,7 +565,7 @@
           <w:pPr>
             <w:pStyle w:val="TDC2"/>
           </w:pPr>
-          <w:hyperlink w:anchor="_Toc130549266" w:history="1">
+          <w:hyperlink w:anchor="_Toc131883032" w:history="1">
             <w:r>
               <w:rPr>
                 <w:rStyle w:val="Hipervnculo"/>
@@ -597,7 +597,7 @@
               <w:rPr>
                 <w:webHidden/>
               </w:rPr>
-              <w:instrText xml:space="preserve"> PAGEREF _Toc130549266 \h </w:instrText>
+              <w:instrText xml:space="preserve"> PAGEREF _Toc131883032 \h </w:instrText>
             </w:r>
             <w:r>
               <w:rPr>
@@ -628,7 +628,7 @@
           <w:pPr>
             <w:pStyle w:val="TDC1"/>
           </w:pPr>
-          <w:hyperlink w:anchor="_Toc130549267" w:history="1">
+          <w:hyperlink w:anchor="_Toc131883033" w:history="1">
             <w:r>
               <w:rPr>
                 <w:rStyle w:val="Hipervnculo"/>
@@ -660,7 +660,7 @@
               <w:rPr>
                 <w:webHidden/>
               </w:rPr>
-              <w:instrText xml:space="preserve"> PAGEREF _Toc130549267 \h </w:instrText>
+              <w:instrText xml:space="preserve"> PAGEREF _Toc131883033 \h </w:instrText>
             </w:r>
             <w:r>
               <w:rPr>
@@ -677,7 +677,7 @@
               <w:rPr>
                 <w:webHidden/>
               </w:rPr>
-              <w:t>3</w:t>
+              <w:t>4</w:t>
             </w:r>
             <w:r>
               <w:rPr>
@@ -691,7 +691,7 @@
           <w:pPr>
             <w:pStyle w:val="TDC2"/>
           </w:pPr>
-          <w:hyperlink w:anchor="_Toc130549268" w:history="1">
+          <w:hyperlink w:anchor="_Toc131883034" w:history="1">
             <w:r>
               <w:rPr>
                 <w:rStyle w:val="Hipervnculo"/>
@@ -723,7 +723,7 @@
               <w:rPr>
                 <w:webHidden/>
               </w:rPr>
-              <w:instrText xml:space="preserve"> PAGEREF _Toc130549268 \h </w:instrText>
+              <w:instrText xml:space="preserve"> PAGEREF _Toc131883034 \h </w:instrText>
             </w:r>
             <w:r>
               <w:rPr>
@@ -740,7 +740,7 @@
               <w:rPr>
                 <w:webHidden/>
               </w:rPr>
-              <w:t>3</w:t>
+              <w:t>4</w:t>
             </w:r>
             <w:r>
               <w:rPr>
@@ -754,7 +754,7 @@
           <w:pPr>
             <w:pStyle w:val="TDC2"/>
           </w:pPr>
-          <w:hyperlink w:anchor="_Toc130549269" w:history="1">
+          <w:hyperlink w:anchor="_Toc131883035" w:history="1">
             <w:r>
               <w:rPr>
                 <w:rStyle w:val="Hipervnculo"/>
@@ -786,7 +786,7 @@
               <w:rPr>
                 <w:webHidden/>
               </w:rPr>
-              <w:instrText xml:space="preserve"> PAGEREF _Toc130549269 \h </w:instrText>
+              <w:instrText xml:space="preserve"> PAGEREF _Toc131883035 \h </w:instrText>
             </w:r>
             <w:r>
               <w:rPr>
@@ -817,7 +817,7 @@
           <w:pPr>
             <w:pStyle w:val="TDC2"/>
           </w:pPr>
-          <w:hyperlink w:anchor="_Toc130549270" w:history="1">
+          <w:hyperlink w:anchor="_Toc131883036" w:history="1">
             <w:r>
               <w:rPr>
                 <w:rStyle w:val="Hipervnculo"/>
@@ -849,7 +849,7 @@
               <w:rPr>
                 <w:webHidden/>
               </w:rPr>
-              <w:instrText xml:space="preserve"> PAGEREF _Toc130549270 \h </w:instrText>
+              <w:instrText xml:space="preserve"> PAGEREF _Toc131883036 \h </w:instrText>
             </w:r>
             <w:r>
               <w:rPr>
@@ -880,7 +880,7 @@
           <w:pPr>
             <w:pStyle w:val="TDC1"/>
           </w:pPr>
-          <w:hyperlink w:anchor="_Toc130549271" w:history="1">
+          <w:hyperlink w:anchor="_Toc131883037" w:history="1">
             <w:r>
               <w:rPr>
                 <w:rStyle w:val="Hipervnculo"/>
@@ -912,7 +912,7 @@
               <w:rPr>
                 <w:webHidden/>
               </w:rPr>
-              <w:instrText xml:space="preserve"> PAGEREF _Toc130549271 \h </w:instrText>
+              <w:instrText xml:space="preserve"> PAGEREF _Toc131883037 \h </w:instrText>
             </w:r>
             <w:r>
               <w:rPr>
@@ -943,7 +943,7 @@
           <w:pPr>
             <w:pStyle w:val="TDC1"/>
           </w:pPr>
-          <w:hyperlink w:anchor="_Toc130549272" w:history="1">
+          <w:hyperlink w:anchor="_Toc131883038" w:history="1">
             <w:r>
               <w:rPr>
                 <w:rStyle w:val="Hipervnculo"/>
@@ -975,7 +975,7 @@
               <w:rPr>
                 <w:webHidden/>
               </w:rPr>
-              <w:instrText xml:space="preserve"> PAGEREF _Toc130549272 \h </w:instrText>
+              <w:instrText xml:space="preserve"> PAGEREF _Toc131883038 \h </w:instrText>
             </w:r>
             <w:r>
               <w:rPr>
@@ -992,7 +992,7 @@
               <w:rPr>
                 <w:webHidden/>
               </w:rPr>
-              <w:t>6</w:t>
+              <w:t>7</w:t>
             </w:r>
             <w:r>
               <w:rPr>
@@ -1006,7 +1006,7 @@
           <w:pPr>
             <w:pStyle w:val="TDC2"/>
           </w:pPr>
-          <w:hyperlink w:anchor="_Toc130549273" w:history="1">
+          <w:hyperlink w:anchor="_Toc131883039" w:history="1">
             <w:r>
               <w:rPr>
                 <w:rStyle w:val="Hipervnculo"/>
@@ -1038,7 +1038,7 @@
               <w:rPr>
                 <w:webHidden/>
               </w:rPr>
-              <w:instrText xml:space="preserve"> PAGEREF _Toc130549273 \h </w:instrText>
+              <w:instrText xml:space="preserve"> PAGEREF _Toc131883039 \h </w:instrText>
             </w:r>
             <w:r>
               <w:rPr>
@@ -1055,7 +1055,7 @@
               <w:rPr>
                 <w:webHidden/>
               </w:rPr>
-              <w:t>6</w:t>
+              <w:t>7</w:t>
             </w:r>
             <w:r>
               <w:rPr>
@@ -1072,7 +1072,7 @@
               <w:tab w:val="left" w:pos="1760"/>
             </w:tabs>
           </w:pPr>
-          <w:hyperlink w:anchor="_Toc130549274" w:history="1">
+          <w:hyperlink w:anchor="_Toc131883040" w:history="1">
             <w:r>
               <w:rPr>
                 <w:rStyle w:val="Hipervnculo"/>
@@ -1104,7 +1104,7 @@
               <w:rPr>
                 <w:webHidden/>
               </w:rPr>
-              <w:instrText xml:space="preserve"> PAGEREF _Toc130549274 \h </w:instrText>
+              <w:instrText xml:space="preserve"> PAGEREF _Toc131883040 \h </w:instrText>
             </w:r>
             <w:r>
               <w:rPr>
@@ -1121,7 +1121,7 @@
               <w:rPr>
                 <w:webHidden/>
               </w:rPr>
-              <w:t>6</w:t>
+              <w:t>7</w:t>
             </w:r>
             <w:r>
               <w:rPr>
@@ -1138,7 +1138,7 @@
               <w:tab w:val="left" w:pos="1760"/>
             </w:tabs>
           </w:pPr>
-          <w:hyperlink w:anchor="_Toc130549275" w:history="1">
+          <w:hyperlink w:anchor="_Toc131883041" w:history="1">
             <w:r>
               <w:rPr>
                 <w:rStyle w:val="Hipervnculo"/>
@@ -1170,7 +1170,7 @@
               <w:rPr>
                 <w:webHidden/>
               </w:rPr>
-              <w:instrText xml:space="preserve"> PAGEREF _Toc130549275 \h </w:instrText>
+              <w:instrText xml:space="preserve"> PAGEREF _Toc131883041 \h </w:instrText>
             </w:r>
             <w:r>
               <w:rPr>
@@ -1187,7 +1187,7 @@
               <w:rPr>
                 <w:webHidden/>
               </w:rPr>
-              <w:t>7</w:t>
+              <w:t>8</w:t>
             </w:r>
             <w:r>
               <w:rPr>
@@ -1201,7 +1201,7 @@
           <w:pPr>
             <w:pStyle w:val="TDC2"/>
           </w:pPr>
-          <w:hyperlink w:anchor="_Toc130549276" w:history="1">
+          <w:hyperlink w:anchor="_Toc131883042" w:history="1">
             <w:r>
               <w:rPr>
                 <w:rStyle w:val="Hipervnculo"/>
@@ -1233,7 +1233,7 @@
               <w:rPr>
                 <w:webHidden/>
               </w:rPr>
-              <w:instrText xml:space="preserve"> PAGEREF _Toc130549276 \h </w:instrText>
+              <w:instrText xml:space="preserve"> PAGEREF _Toc131883042 \h </w:instrText>
             </w:r>
             <w:r>
               <w:rPr>
@@ -1267,7 +1267,7 @@
               <w:tab w:val="left" w:pos="1760"/>
             </w:tabs>
           </w:pPr>
-          <w:hyperlink w:anchor="_Toc130549277" w:history="1">
+          <w:hyperlink w:anchor="_Toc131883043" w:history="1">
             <w:r>
               <w:rPr>
                 <w:rStyle w:val="Hipervnculo"/>
@@ -1299,7 +1299,7 @@
               <w:rPr>
                 <w:webHidden/>
               </w:rPr>
-              <w:instrText xml:space="preserve"> PAGEREF _Toc130549277 \h </w:instrText>
+              <w:instrText xml:space="preserve"> PAGEREF _Toc131883043 \h </w:instrText>
             </w:r>
             <w:r>
               <w:rPr>
@@ -1316,7 +1316,7 @@
               <w:rPr>
                 <w:webHidden/>
               </w:rPr>
-              <w:t>9</w:t>
+              <w:t>10</w:t>
             </w:r>
             <w:r>
               <w:rPr>
@@ -1330,7 +1330,7 @@
           <w:pPr>
             <w:pStyle w:val="TDC2"/>
           </w:pPr>
-          <w:hyperlink w:anchor="_Toc130549278" w:history="1">
+          <w:hyperlink w:anchor="_Toc131883044" w:history="1">
             <w:r>
               <w:rPr>
                 <w:rStyle w:val="Hipervnculo"/>
@@ -1362,7 +1362,7 @@
               <w:rPr>
                 <w:webHidden/>
               </w:rPr>
-              <w:instrText xml:space="preserve"> PAGEREF _Toc130549278 \h </w:instrText>
+              <w:instrText xml:space="preserve"> PAGEREF _Toc131883044 \h </w:instrText>
             </w:r>
             <w:r>
               <w:rPr>
@@ -1380,6 +1380,453 @@
                 <w:webHidden/>
               </w:rPr>
               <w:t>10</w:t>
+            </w:r>
+            <w:r>
+              <w:rPr>
+                <w:webHidden/>
+              </w:rPr>
+              <w:fldChar w:fldCharType="end"/>
+            </w:r>
+          </w:hyperlink>
+        </w:p>
+        <w:p>
+          <w:pPr>
+            <w:pStyle w:val="TDC2"/>
+          </w:pPr>
+          <w:hyperlink w:anchor="_Toc131883045" w:history="1">
+            <w:r>
+              <w:rPr>
+                <w:rStyle w:val="Hipervnculo"/>
+              </w:rPr>
+              <w:t>4.4</w:t>
+            </w:r>
+            <w:r>
+              <w:tab/>
+            </w:r>
+            <w:r>
+              <w:rPr>
+                <w:rStyle w:val="Hipervnculo"/>
+              </w:rPr>
+              <w:t>Herramientas adicionales</w:t>
+            </w:r>
+            <w:r>
+              <w:rPr>
+                <w:webHidden/>
+              </w:rPr>
+              <w:tab/>
+            </w:r>
+            <w:r>
+              <w:rPr>
+                <w:webHidden/>
+              </w:rPr>
+              <w:fldChar w:fldCharType="begin"/>
+            </w:r>
+            <w:r>
+              <w:rPr>
+                <w:webHidden/>
+              </w:rPr>
+              <w:instrText xml:space="preserve"> PAGEREF _Toc131883045 \h </w:instrText>
+            </w:r>
+            <w:r>
+              <w:rPr>
+                <w:webHidden/>
+              </w:rPr>
+            </w:r>
+            <w:r>
+              <w:rPr>
+                <w:webHidden/>
+              </w:rPr>
+              <w:fldChar w:fldCharType="separate"/>
+            </w:r>
+            <w:r>
+              <w:rPr>
+                <w:webHidden/>
+              </w:rPr>
+              <w:t>11</w:t>
+            </w:r>
+            <w:r>
+              <w:rPr>
+                <w:webHidden/>
+              </w:rPr>
+              <w:fldChar w:fldCharType="end"/>
+            </w:r>
+          </w:hyperlink>
+        </w:p>
+        <w:p>
+          <w:pPr>
+            <w:pStyle w:val="TDC1"/>
+          </w:pPr>
+          <w:hyperlink w:anchor="_Toc131883046" w:history="1">
+            <w:r>
+              <w:rPr>
+                <w:rStyle w:val="Hipervnculo"/>
+              </w:rPr>
+              <w:t>5</w:t>
+            </w:r>
+            <w:r>
+              <w:tab/>
+            </w:r>
+            <w:r>
+              <w:rPr>
+                <w:rStyle w:val="Hipervnculo"/>
+              </w:rPr>
+              <w:t>Backend-Explicación</w:t>
+            </w:r>
+            <w:r>
+              <w:rPr>
+                <w:webHidden/>
+              </w:rPr>
+              <w:tab/>
+            </w:r>
+            <w:r>
+              <w:rPr>
+                <w:webHidden/>
+              </w:rPr>
+              <w:fldChar w:fldCharType="begin"/>
+            </w:r>
+            <w:r>
+              <w:rPr>
+                <w:webHidden/>
+              </w:rPr>
+              <w:instrText xml:space="preserve"> PAGEREF _Toc131883046 \h </w:instrText>
+            </w:r>
+            <w:r>
+              <w:rPr>
+                <w:webHidden/>
+              </w:rPr>
+            </w:r>
+            <w:r>
+              <w:rPr>
+                <w:webHidden/>
+              </w:rPr>
+              <w:fldChar w:fldCharType="separate"/>
+            </w:r>
+            <w:r>
+              <w:rPr>
+                <w:webHidden/>
+              </w:rPr>
+              <w:t>12</w:t>
+            </w:r>
+            <w:r>
+              <w:rPr>
+                <w:webHidden/>
+              </w:rPr>
+              <w:fldChar w:fldCharType="end"/>
+            </w:r>
+          </w:hyperlink>
+        </w:p>
+        <w:p>
+          <w:pPr>
+            <w:pStyle w:val="TDC2"/>
+          </w:pPr>
+          <w:hyperlink w:anchor="_Toc131883047" w:history="1">
+            <w:r>
+              <w:rPr>
+                <w:rStyle w:val="Hipervnculo"/>
+              </w:rPr>
+              <w:t>5.1</w:t>
+            </w:r>
+            <w:r>
+              <w:tab/>
+            </w:r>
+            <w:r>
+              <w:rPr>
+                <w:rStyle w:val="Hipervnculo"/>
+              </w:rPr>
+              <w:t>Modelos</w:t>
+            </w:r>
+            <w:r>
+              <w:rPr>
+                <w:webHidden/>
+              </w:rPr>
+              <w:tab/>
+            </w:r>
+            <w:r>
+              <w:rPr>
+                <w:webHidden/>
+              </w:rPr>
+              <w:fldChar w:fldCharType="begin"/>
+            </w:r>
+            <w:r>
+              <w:rPr>
+                <w:webHidden/>
+              </w:rPr>
+              <w:instrText xml:space="preserve"> PAGEREF _Toc131883047 \h </w:instrText>
+            </w:r>
+            <w:r>
+              <w:rPr>
+                <w:webHidden/>
+              </w:rPr>
+            </w:r>
+            <w:r>
+              <w:rPr>
+                <w:webHidden/>
+              </w:rPr>
+              <w:fldChar w:fldCharType="separate"/>
+            </w:r>
+            <w:r>
+              <w:rPr>
+                <w:webHidden/>
+              </w:rPr>
+              <w:t>12</w:t>
+            </w:r>
+            <w:r>
+              <w:rPr>
+                <w:webHidden/>
+              </w:rPr>
+              <w:fldChar w:fldCharType="end"/>
+            </w:r>
+          </w:hyperlink>
+        </w:p>
+        <w:p>
+          <w:pPr>
+            <w:pStyle w:val="TDC2"/>
+          </w:pPr>
+          <w:hyperlink w:anchor="_Toc131883048" w:history="1">
+            <w:r>
+              <w:rPr>
+                <w:rStyle w:val="Hipervnculo"/>
+              </w:rPr>
+              <w:t>5.2</w:t>
+            </w:r>
+            <w:r>
+              <w:tab/>
+            </w:r>
+            <w:r>
+              <w:rPr>
+                <w:rStyle w:val="Hipervnculo"/>
+              </w:rPr>
+              <w:t>DTO</w:t>
+            </w:r>
+            <w:r>
+              <w:rPr>
+                <w:webHidden/>
+              </w:rPr>
+              <w:tab/>
+            </w:r>
+            <w:r>
+              <w:rPr>
+                <w:webHidden/>
+              </w:rPr>
+              <w:fldChar w:fldCharType="begin"/>
+            </w:r>
+            <w:r>
+              <w:rPr>
+                <w:webHidden/>
+              </w:rPr>
+              <w:instrText xml:space="preserve"> PAGEREF _Toc131883048 \h </w:instrText>
+            </w:r>
+            <w:r>
+              <w:rPr>
+                <w:webHidden/>
+              </w:rPr>
+            </w:r>
+            <w:r>
+              <w:rPr>
+                <w:webHidden/>
+              </w:rPr>
+              <w:fldChar w:fldCharType="separate"/>
+            </w:r>
+            <w:r>
+              <w:rPr>
+                <w:webHidden/>
+              </w:rPr>
+              <w:t>12</w:t>
+            </w:r>
+            <w:r>
+              <w:rPr>
+                <w:webHidden/>
+              </w:rPr>
+              <w:fldChar w:fldCharType="end"/>
+            </w:r>
+          </w:hyperlink>
+        </w:p>
+        <w:p>
+          <w:pPr>
+            <w:pStyle w:val="TDC3"/>
+            <w:tabs>
+              <w:tab w:val="left" w:pos="1760"/>
+            </w:tabs>
+          </w:pPr>
+          <w:hyperlink w:anchor="_Toc131883049" w:history="1">
+            <w:r>
+              <w:rPr>
+                <w:rStyle w:val="Hipervnculo"/>
+              </w:rPr>
+              <w:t>5.2.1</w:t>
+            </w:r>
+            <w:r>
+              <w:tab/>
+            </w:r>
+            <w:r>
+              <w:rPr>
+                <w:rStyle w:val="Hipervnculo"/>
+              </w:rPr>
+              <w:t>Usuarios</w:t>
+            </w:r>
+            <w:r>
+              <w:rPr>
+                <w:webHidden/>
+              </w:rPr>
+              <w:tab/>
+            </w:r>
+            <w:r>
+              <w:rPr>
+                <w:webHidden/>
+              </w:rPr>
+              <w:fldChar w:fldCharType="begin"/>
+            </w:r>
+            <w:r>
+              <w:rPr>
+                <w:webHidden/>
+              </w:rPr>
+              <w:instrText xml:space="preserve"> PAGEREF _Toc131883049 \h </w:instrText>
+            </w:r>
+            <w:r>
+              <w:rPr>
+                <w:webHidden/>
+              </w:rPr>
+            </w:r>
+            <w:r>
+              <w:rPr>
+                <w:webHidden/>
+              </w:rPr>
+              <w:fldChar w:fldCharType="separate"/>
+            </w:r>
+            <w:r>
+              <w:rPr>
+                <w:webHidden/>
+              </w:rPr>
+              <w:t>12</w:t>
+            </w:r>
+            <w:r>
+              <w:rPr>
+                <w:webHidden/>
+              </w:rPr>
+              <w:fldChar w:fldCharType="end"/>
+            </w:r>
+          </w:hyperlink>
+        </w:p>
+        <w:p>
+          <w:pPr>
+            <w:pStyle w:val="TDC3"/>
+            <w:tabs>
+              <w:tab w:val="left" w:pos="1760"/>
+            </w:tabs>
+          </w:pPr>
+          <w:hyperlink w:anchor="_Toc131883050" w:history="1">
+            <w:r>
+              <w:rPr>
+                <w:rStyle w:val="Hipervnculo"/>
+              </w:rPr>
+              <w:t>5.2.2</w:t>
+            </w:r>
+            <w:r>
+              <w:tab/>
+            </w:r>
+            <w:r>
+              <w:rPr>
+                <w:rStyle w:val="Hipervnculo"/>
+              </w:rPr>
+              <w:t>Puntuaciones</w:t>
+            </w:r>
+            <w:r>
+              <w:rPr>
+                <w:webHidden/>
+              </w:rPr>
+              <w:tab/>
+            </w:r>
+            <w:r>
+              <w:rPr>
+                <w:webHidden/>
+              </w:rPr>
+              <w:fldChar w:fldCharType="begin"/>
+            </w:r>
+            <w:r>
+              <w:rPr>
+                <w:webHidden/>
+              </w:rPr>
+              <w:instrText xml:space="preserve"> PAGEREF _Toc131883050 \h </w:instrText>
+            </w:r>
+            <w:r>
+              <w:rPr>
+                <w:webHidden/>
+              </w:rPr>
+            </w:r>
+            <w:r>
+              <w:rPr>
+                <w:webHidden/>
+              </w:rPr>
+              <w:fldChar w:fldCharType="separate"/>
+            </w:r>
+            <w:r>
+              <w:rPr>
+                <w:webHidden/>
+              </w:rPr>
+              <w:t>13</w:t>
+            </w:r>
+            <w:r>
+              <w:rPr>
+                <w:webHidden/>
+              </w:rPr>
+              <w:fldChar w:fldCharType="end"/>
+            </w:r>
+          </w:hyperlink>
+        </w:p>
+        <w:p>
+          <w:pPr>
+            <w:pStyle w:val="TDC2"/>
+          </w:pPr>
+          <w:hyperlink w:anchor="_Toc131883051" w:history="1">
+            <w:r>
+              <w:rPr>
+                <w:rStyle w:val="Hipervnculo"/>
+              </w:rPr>
+              <w:t>5.3</w:t>
+            </w:r>
+            <w:r>
+              <w:tab/>
+            </w:r>
+            <w:r>
+              <w:rPr>
+                <w:rStyle w:val="Hipervnculo"/>
+              </w:rPr>
+              <w:t>Mappers</w:t>
+            </w:r>
+            <w:r>
+              <w:rPr>
+                <w:webHidden/>
+              </w:rPr>
+              <w:tab/>
+            </w:r>
+            <w:r>
+              <w:rPr>
+                <w:webHidden/>
+              </w:rPr>
+              <w:fldChar w:fldCharType="begin"/>
+            </w:r>
+            <w:r>
+              <w:rPr>
+                <w:webHidden/>
+              </w:rPr>
+              <w:instrText xml:space="preserve"> PAGEREF _Toc131883051 \h </w:instrText>
+            </w:r>
+            <w:r>
+              <w:rPr>
+                <w:webHidden/>
+              </w:rPr>
+            </w:r>
+            <w:r>
+              <w:rPr>
+                <w:webHidden/>
+              </w:rPr>
+              <w:fldChar w:fldCharType="separate"/>
+            </w:r>
+            <w:r>
+              <w:rPr>
+                <w:webHidden/>
+              </w:rPr>
+              <w:t>13</w:t>
             </w:r>
             <w:r>
               <w:rPr>
@@ -1494,7 +1941,7 @@
       <w:pPr>
         <w:pStyle w:val="Ttulo1"/>
       </w:pPr>
-      <w:bookmarkStart w:id="6" w:name="_Toc130549265"/>
+      <w:bookmarkStart w:id="6" w:name="_Toc131883031"/>
       <w:r>
         <w:t>INTRODUCCIÓN</w:t>
       </w:r>
@@ -1507,7 +1954,7 @@
       <w:pPr>
         <w:pStyle w:val="Ttulo2"/>
       </w:pPr>
-      <w:bookmarkStart w:id="7" w:name="_Toc130549266"/>
+      <w:bookmarkStart w:id="7" w:name="_Toc131883032"/>
       <w:r>
         <w:t>Descripción</w:t>
       </w:r>
@@ -1807,8 +2254,9 @@
       <w:pPr>
         <w:pStyle w:val="Ttulo1"/>
       </w:pPr>
-      <w:bookmarkStart w:id="8" w:name="_Toc130549267"/>
-      <w:r>
+      <w:bookmarkStart w:id="8" w:name="_Toc131883033"/>
+      <w:r>
+        <w:lastRenderedPageBreak/>
         <w:t>Requisitos</w:t>
       </w:r>
       <w:bookmarkEnd w:id="8"/>
@@ -1817,7 +2265,7 @@
       <w:pPr>
         <w:pStyle w:val="Ttulo2"/>
       </w:pPr>
-      <w:bookmarkStart w:id="9" w:name="_Toc130549268"/>
+      <w:bookmarkStart w:id="9" w:name="_Toc131883034"/>
       <w:r>
         <w:t>Requisitos Funcionales</w:t>
       </w:r>
@@ -1991,7 +2439,7 @@
       <w:pPr>
         <w:pStyle w:val="Ttulo2"/>
       </w:pPr>
-      <w:bookmarkStart w:id="10" w:name="_Toc130549269"/>
+      <w:bookmarkStart w:id="10" w:name="_Toc131883035"/>
       <w:r>
         <w:t>Requisitos No Funcionales</w:t>
       </w:r>
@@ -2066,7 +2514,7 @@
       <w:pPr>
         <w:pStyle w:val="Ttulo2"/>
       </w:pPr>
-      <w:bookmarkStart w:id="11" w:name="_Toc130549270"/>
+      <w:bookmarkStart w:id="11" w:name="_Toc131883036"/>
       <w:r>
         <w:t>Requisitos de Información</w:t>
       </w:r>
@@ -2128,11 +2576,12 @@
         <w:rPr>
           <w:noProof/>
         </w:rPr>
+        <w:lastRenderedPageBreak/>
         <w:drawing>
-          <wp:inline distT="0" distB="0" distL="0" distR="0" wp14:anchorId="5F02EB7B" wp14:editId="5D1383A6">
+          <wp:inline distT="0" distB="0" distL="0" distR="0" wp14:anchorId="5F02EB7B" wp14:editId="6F34572D">
             <wp:extent cx="3831656" cy="3155315"/>
             <wp:effectExtent l="0" t="0" r="0" b="6985"/>
-            <wp:docPr id="17" name="Imagen 17" descr="Diagrama de clases&#10;&#10;Un usuario podrá tener de 0 a 1 puntuaciones y las puntuaciones solo pertenecerán a un único usuario.&#10;&#10;Enum de rol de usuario: USER, ADMIN"/>
+            <wp:docPr id="17" name="Imagen 17"/>
             <wp:cNvGraphicFramePr>
               <a:graphicFrameLocks xmlns:a="http://schemas.openxmlformats.org/drawingml/2006/main" noChangeAspect="1"/>
             </wp:cNvGraphicFramePr>
@@ -2140,7 +2589,7 @@
               <a:graphicData uri="http://schemas.openxmlformats.org/drawingml/2006/picture">
                 <pic:pic xmlns:pic="http://schemas.openxmlformats.org/drawingml/2006/picture">
                   <pic:nvPicPr>
-                    <pic:cNvPr id="17" name="Imagen 17" descr="Diagrama de clases&#10;&#10;Un usuario podrá tener de 0 a 1 puntuaciones y las puntuaciones solo pertenecerán a un único usuario.&#10;&#10;Enum de rol de usuario: USER, ADMIN"/>
+                    <pic:cNvPr id="17" name="Imagen 17"/>
                     <pic:cNvPicPr>
                       <a:picLocks noChangeAspect="1" noChangeArrowheads="1"/>
                     </pic:cNvPicPr>
@@ -2153,7 +2602,7 @@
                         </a:ext>
                       </a:extLst>
                     </a:blip>
-                    <a:srcRect t="3244" b="3244"/>
+                    <a:srcRect t="1947" b="1947"/>
                     <a:stretch>
                       <a:fillRect/>
                     </a:stretch>
@@ -2277,7 +2726,7 @@
       <w:pPr>
         <w:pStyle w:val="Ttulo1"/>
       </w:pPr>
-      <w:bookmarkStart w:id="12" w:name="_Toc130549271"/>
+      <w:bookmarkStart w:id="12" w:name="_Toc131883037"/>
       <w:r>
         <w:t>Análisis de mercado</w:t>
       </w:r>
@@ -2359,6 +2808,7 @@
         <w:rPr>
           <w:noProof/>
         </w:rPr>
+        <w:lastRenderedPageBreak/>
         <w:drawing>
           <wp:inline distT="0" distB="0" distL="0" distR="0" wp14:anchorId="7C1BCADB" wp14:editId="77F1DEAF">
             <wp:extent cx="3476025" cy="1956021"/>
@@ -2671,6 +3121,7 @@
         <w:rPr>
           <w:noProof/>
         </w:rPr>
+        <w:lastRenderedPageBreak/>
         <w:drawing>
           <wp:inline distT="0" distB="0" distL="0" distR="0" wp14:anchorId="4DF03764" wp14:editId="25D89985">
             <wp:extent cx="4071068" cy="2290139"/>
@@ -2831,7 +3282,7 @@
       <w:pPr>
         <w:pStyle w:val="Ttulo1"/>
       </w:pPr>
-      <w:bookmarkStart w:id="13" w:name="_Toc130549272"/>
+      <w:bookmarkStart w:id="13" w:name="_Toc131883038"/>
       <w:r>
         <w:t>Análisis tecnológico</w:t>
       </w:r>
@@ -2841,7 +3292,7 @@
       <w:pPr>
         <w:pStyle w:val="Ttulo2"/>
       </w:pPr>
-      <w:bookmarkStart w:id="14" w:name="_Toc130549273"/>
+      <w:bookmarkStart w:id="14" w:name="_Toc131883039"/>
       <w:proofErr w:type="spellStart"/>
       <w:r>
         <w:t>Backend</w:t>
@@ -2854,7 +3305,7 @@
       <w:pPr>
         <w:pStyle w:val="Ttulo3"/>
       </w:pPr>
-      <w:bookmarkStart w:id="15" w:name="_Toc130549274"/>
+      <w:bookmarkStart w:id="15" w:name="_Toc131883040"/>
       <w:r>
         <w:t>Gestión de la información</w:t>
       </w:r>
@@ -2940,7 +3391,6 @@
         </w:numPr>
       </w:pPr>
       <w:r>
-        <w:lastRenderedPageBreak/>
         <w:t xml:space="preserve">Debido a eso, quedo descartado el uso de </w:t>
       </w:r>
       <w:proofErr w:type="spellStart"/>
@@ -3270,7 +3720,7 @@
       <w:pPr>
         <w:pStyle w:val="Ttulo3"/>
       </w:pPr>
-      <w:bookmarkStart w:id="16" w:name="_Toc130549275"/>
+      <w:bookmarkStart w:id="16" w:name="_Toc131883041"/>
       <w:r>
         <w:t>Servicio API-REST</w:t>
       </w:r>
@@ -3536,6 +3986,7 @@
           <w:b/>
           <w:bCs/>
         </w:rPr>
+        <w:lastRenderedPageBreak/>
         <w:t xml:space="preserve">Puntos positivos: </w:t>
       </w:r>
       <w:r>
@@ -3970,7 +4421,7 @@
       <w:pPr>
         <w:pStyle w:val="Ttulo2"/>
       </w:pPr>
-      <w:bookmarkStart w:id="17" w:name="_Toc130549276"/>
+      <w:bookmarkStart w:id="17" w:name="_Toc131883042"/>
       <w:proofErr w:type="spellStart"/>
       <w:r>
         <w:t>Frontend</w:t>
@@ -3992,8 +4443,9 @@
       <w:pPr>
         <w:pStyle w:val="Ttulo3"/>
       </w:pPr>
-      <w:bookmarkStart w:id="18" w:name="_Toc130549277"/>
-      <w:r>
+      <w:bookmarkStart w:id="18" w:name="_Toc131883043"/>
+      <w:r>
+        <w:lastRenderedPageBreak/>
         <w:t>Motor de desarrollo</w:t>
       </w:r>
       <w:bookmarkEnd w:id="18"/>
@@ -4676,11 +5128,7 @@
         <w:t xml:space="preserve">, </w:t>
       </w:r>
       <w:r>
-        <w:t xml:space="preserve">ya que es un lenguaje desarrollado única y exclusivamente para este motor, y es el lenguaje que cuenta con la </w:t>
-      </w:r>
-      <w:r>
-        <w:lastRenderedPageBreak/>
-        <w:t xml:space="preserve">mejor implementación. Además, al ser tan parecido a </w:t>
+        <w:t xml:space="preserve">ya que es un lenguaje desarrollado única y exclusivamente para este motor, y es el lenguaje que cuenta con la mejor implementación. Además, al ser tan parecido a </w:t>
       </w:r>
       <w:r>
         <w:rPr>
@@ -4788,7 +5236,7 @@
       <w:pPr>
         <w:pStyle w:val="Ttulo2"/>
       </w:pPr>
-      <w:bookmarkStart w:id="19" w:name="_Toc130549278"/>
+      <w:bookmarkStart w:id="19" w:name="_Toc131883044"/>
       <w:r>
         <w:t>Herramientas de diseño</w:t>
       </w:r>
@@ -4851,10 +5299,11 @@
           <w:bCs/>
           <w:noProof/>
         </w:rPr>
+        <w:lastRenderedPageBreak/>
         <w:drawing>
-          <wp:inline distT="0" distB="0" distL="0" distR="0" wp14:anchorId="3BA70DD5" wp14:editId="51F912F8">
+          <wp:inline distT="0" distB="0" distL="0" distR="0" wp14:anchorId="3BA70DD5" wp14:editId="50EA6CF7">
             <wp:extent cx="675861" cy="675861"/>
-            <wp:effectExtent l="0" t="0" r="0" b="0"/>
+            <wp:effectExtent l="76200" t="76200" r="124460" b="124460"/>
             <wp:docPr id="16" name="Imagen 16"/>
             <wp:cNvGraphicFramePr>
               <a:graphicFrameLocks xmlns:a="http://schemas.openxmlformats.org/drawingml/2006/main" noChangeAspect="1"/>
@@ -4889,110 +5338,6 @@
                     <a:prstGeom prst="rect">
                       <a:avLst/>
                     </a:prstGeom>
-                    <a:noFill/>
-                  </pic:spPr>
-                </pic:pic>
-              </a:graphicData>
-            </a:graphic>
-          </wp:inline>
-        </w:drawing>
-      </w:r>
-    </w:p>
-    <w:p>
-      <w:pPr>
-        <w:pStyle w:val="Prrafodelista"/>
-        <w:ind w:left="1418"/>
-        <w:rPr>
-          <w:b/>
-          <w:bCs/>
-        </w:rPr>
-      </w:pPr>
-    </w:p>
-    <w:p>
-      <w:pPr>
-        <w:pStyle w:val="Prrafodelista"/>
-        <w:numPr>
-          <w:ilvl w:val="0"/>
-          <w:numId w:val="30"/>
-        </w:numPr>
-        <w:rPr>
-          <w:b/>
-          <w:bCs/>
-        </w:rPr>
-      </w:pPr>
-      <w:r>
-        <w:rPr>
-          <w:b/>
-          <w:bCs/>
-        </w:rPr>
-        <w:t xml:space="preserve">Inkscape: </w:t>
-      </w:r>
-      <w:r>
-        <w:t>Editor de imágenes vectoriales.</w:t>
-      </w:r>
-    </w:p>
-    <w:p>
-      <w:pPr>
-        <w:pStyle w:val="Prrafodelista"/>
-        <w:rPr>
-          <w:b/>
-          <w:bCs/>
-        </w:rPr>
-      </w:pPr>
-    </w:p>
-    <w:p>
-      <w:pPr>
-        <w:pStyle w:val="Prrafodelista"/>
-        <w:ind w:firstLine="698"/>
-        <w:rPr>
-          <w:b/>
-          <w:bCs/>
-        </w:rPr>
-      </w:pPr>
-      <w:r>
-        <w:rPr>
-          <w:b/>
-          <w:bCs/>
-          <w:noProof/>
-        </w:rPr>
-        <w:drawing>
-          <wp:inline distT="0" distB="0" distL="0" distR="0" wp14:anchorId="7614D3AC" wp14:editId="026A9889">
-            <wp:extent cx="703028" cy="703028"/>
-            <wp:effectExtent l="76200" t="76200" r="135255" b="135255"/>
-            <wp:docPr id="18" name="Imagen 18" descr="Icono&#10;&#10;Descripción generada automáticamente"/>
-            <wp:cNvGraphicFramePr>
-              <a:graphicFrameLocks xmlns:a="http://schemas.openxmlformats.org/drawingml/2006/main" noChangeAspect="1"/>
-            </wp:cNvGraphicFramePr>
-            <a:graphic xmlns:a="http://schemas.openxmlformats.org/drawingml/2006/main">
-              <a:graphicData uri="http://schemas.openxmlformats.org/drawingml/2006/picture">
-                <pic:pic xmlns:pic="http://schemas.openxmlformats.org/drawingml/2006/picture">
-                  <pic:nvPicPr>
-                    <pic:cNvPr id="18" name="Imagen 18" descr="Icono&#10;&#10;Descripción generada automáticamente"/>
-                    <pic:cNvPicPr>
-                      <a:picLocks noChangeAspect="1" noChangeArrowheads="1"/>
-                    </pic:cNvPicPr>
-                  </pic:nvPicPr>
-                  <pic:blipFill>
-                    <a:blip r:embed="rId22" cstate="print">
-                      <a:extLst>
-                        <a:ext uri="{28A0092B-C50C-407E-A947-70E740481C1C}">
-                          <a14:useLocalDpi xmlns:a14="http://schemas.microsoft.com/office/drawing/2010/main" val="0"/>
-                        </a:ext>
-                      </a:extLst>
-                    </a:blip>
-                    <a:srcRect/>
-                    <a:stretch>
-                      <a:fillRect/>
-                    </a:stretch>
-                  </pic:blipFill>
-                  <pic:spPr bwMode="auto">
-                    <a:xfrm flipH="1">
-                      <a:off x="0" y="0"/>
-                      <a:ext cx="722149" cy="722149"/>
-                    </a:xfrm>
-                    <a:prstGeom prst="rect">
-                      <a:avLst/>
-                    </a:prstGeom>
                     <a:ln w="38100" cap="sq">
                       <a:solidFill>
                         <a:srgbClr val="000000"/>
@@ -5090,7 +5435,7 @@
                     </pic:cNvPicPr>
                   </pic:nvPicPr>
                   <pic:blipFill>
-                    <a:blip r:embed="rId23" cstate="print">
+                    <a:blip r:embed="rId22" cstate="print">
                       <a:extLst>
                         <a:ext uri="{28A0092B-C50C-407E-A947-70E740481C1C}">
                           <a14:useLocalDpi xmlns:a14="http://schemas.microsoft.com/office/drawing/2010/main" val="0"/>
@@ -5144,6 +5489,17 @@
     </w:p>
     <w:p>
       <w:pPr>
+        <w:pStyle w:val="Ttulo2"/>
+      </w:pPr>
+      <w:bookmarkStart w:id="20" w:name="_Toc131883045"/>
+      <w:r>
+        <w:t>Herramientas adicionales</w:t>
+      </w:r>
+      <w:bookmarkEnd w:id="20"/>
+    </w:p>
+    <w:p/>
+    <w:p>
+      <w:pPr>
         <w:pStyle w:val="Prrafodelista"/>
         <w:numPr>
           <w:ilvl w:val="0"/>
@@ -5159,10 +5515,49 @@
           <w:b/>
           <w:bCs/>
         </w:rPr>
-        <w:t xml:space="preserve">Audacity: </w:t>
-      </w:r>
-      <w:r>
-        <w:t>Editor de audio.</w:t>
+        <w:t>Itch.io</w:t>
+      </w:r>
+      <w:r>
+        <w:rPr>
+          <w:b/>
+          <w:bCs/>
+        </w:rPr>
+        <w:t xml:space="preserve">: </w:t>
+      </w:r>
+      <w:r>
+        <w:t>P</w:t>
+      </w:r>
+      <w:r>
+        <w:t>lataforma de distribución digital</w:t>
+      </w:r>
+      <w:r>
+        <w:t xml:space="preserve">. Haciendo uso </w:t>
+      </w:r>
+      <w:r>
+        <w:rPr>
+          <w:i/>
+          <w:iCs/>
+        </w:rPr>
+        <w:t>específico</w:t>
+      </w:r>
+      <w:r>
+        <w:t xml:space="preserve"> de la tienda de </w:t>
+      </w:r>
+      <w:proofErr w:type="spellStart"/>
+      <w:r>
+        <w:rPr>
+          <w:b/>
+          <w:bCs/>
+        </w:rPr>
+        <w:t>assets</w:t>
+      </w:r>
+      <w:proofErr w:type="spellEnd"/>
+      <w:r>
+        <w:rPr>
+          <w:b/>
+          <w:bCs/>
+        </w:rPr>
+        <w:t>.</w:t>
       </w:r>
     </w:p>
     <w:p>
@@ -5176,21 +5571,24 @@
     </w:p>
     <w:p>
       <w:pPr>
-        <w:ind w:left="709" w:firstLine="709"/>
-        <w:rPr>
-          <w:b/>
-          <w:bCs/>
-        </w:rPr>
-      </w:pPr>
-      <w:r>
-        <w:rPr>
+        <w:pStyle w:val="Prrafodelista"/>
+        <w:jc w:val="center"/>
+        <w:rPr>
+          <w:b/>
+          <w:bCs/>
+        </w:rPr>
+      </w:pPr>
+      <w:r>
+        <w:rPr>
+          <w:b/>
+          <w:bCs/>
           <w:noProof/>
         </w:rPr>
         <w:drawing>
-          <wp:inline distT="0" distB="0" distL="0" distR="0" wp14:anchorId="1DBC7839" wp14:editId="7FA51517">
-            <wp:extent cx="702945" cy="702945"/>
-            <wp:effectExtent l="76200" t="76200" r="135255" b="135255"/>
-            <wp:docPr id="20" name="Imagen 20" descr="Una lámpara encendida&#10;&#10;Descripción generada automáticamente con confianza media"/>
+          <wp:inline distT="0" distB="0" distL="0" distR="0" wp14:anchorId="7ED3A2D2" wp14:editId="1F19EA56">
+            <wp:extent cx="4229100" cy="1076325"/>
+            <wp:effectExtent l="76200" t="76200" r="133350" b="142875"/>
+            <wp:docPr id="22" name="Imagen 22" descr="Un dibujo de un perro&#10;&#10;Descripción generada automáticamente con confianza media"/>
             <wp:cNvGraphicFramePr>
               <a:graphicFrameLocks xmlns:a="http://schemas.openxmlformats.org/drawingml/2006/main" noChangeAspect="1"/>
             </wp:cNvGraphicFramePr>
@@ -5198,13 +5596,13 @@
               <a:graphicData uri="http://schemas.openxmlformats.org/drawingml/2006/picture">
                 <pic:pic xmlns:pic="http://schemas.openxmlformats.org/drawingml/2006/picture">
                   <pic:nvPicPr>
-                    <pic:cNvPr id="20" name="Imagen 20" descr="Una lámpara encendida&#10;&#10;Descripción generada automáticamente con confianza media"/>
+                    <pic:cNvPr id="22" name="Imagen 22" descr="Un dibujo de un perro&#10;&#10;Descripción generada automáticamente con confianza media"/>
                     <pic:cNvPicPr>
                       <a:picLocks noChangeAspect="1" noChangeArrowheads="1"/>
                     </pic:cNvPicPr>
                   </pic:nvPicPr>
                   <pic:blipFill>
-                    <a:blip r:embed="rId24" cstate="print">
+                    <a:blip r:embed="rId23">
                       <a:extLst>
                         <a:ext uri="{28A0092B-C50C-407E-A947-70E740481C1C}">
                           <a14:useLocalDpi xmlns:a14="http://schemas.microsoft.com/office/drawing/2010/main" val="0"/>
@@ -5219,7 +5617,7 @@
                   <pic:spPr bwMode="auto">
                     <a:xfrm>
                       <a:off x="0" y="0"/>
-                      <a:ext cx="708151" cy="708151"/>
+                      <a:ext cx="4229100" cy="1076325"/>
                     </a:xfrm>
                     <a:prstGeom prst="rect">
                       <a:avLst/>
@@ -5246,13 +5644,2374 @@
         </w:drawing>
       </w:r>
     </w:p>
+    <w:p>
+      <w:pPr>
+        <w:pStyle w:val="Prrafodelista"/>
+        <w:rPr>
+          <w:b/>
+          <w:bCs/>
+        </w:rPr>
+      </w:pPr>
+    </w:p>
+    <w:p>
+      <w:pPr>
+        <w:pStyle w:val="Prrafodelista"/>
+        <w:rPr>
+          <w:b/>
+          <w:bCs/>
+        </w:rPr>
+      </w:pPr>
+    </w:p>
+    <w:p>
+      <w:pPr>
+        <w:pStyle w:val="Prrafodelista"/>
+        <w:rPr>
+          <w:b/>
+          <w:bCs/>
+        </w:rPr>
+      </w:pPr>
+    </w:p>
+    <w:p>
+      <w:pPr>
+        <w:pStyle w:val="Prrafodelista"/>
+        <w:rPr>
+          <w:b/>
+          <w:bCs/>
+        </w:rPr>
+      </w:pPr>
+    </w:p>
+    <w:p>
+      <w:pPr>
+        <w:pStyle w:val="Prrafodelista"/>
+        <w:rPr>
+          <w:b/>
+          <w:bCs/>
+        </w:rPr>
+      </w:pPr>
+    </w:p>
+    <w:p>
+      <w:pPr>
+        <w:pStyle w:val="Prrafodelista"/>
+        <w:rPr>
+          <w:b/>
+          <w:bCs/>
+        </w:rPr>
+      </w:pPr>
+    </w:p>
+    <w:p>
+      <w:pPr>
+        <w:pStyle w:val="Prrafodelista"/>
+        <w:rPr>
+          <w:b/>
+          <w:bCs/>
+        </w:rPr>
+      </w:pPr>
+    </w:p>
+    <w:p>
+      <w:pPr>
+        <w:pStyle w:val="Prrafodelista"/>
+        <w:rPr>
+          <w:b/>
+          <w:bCs/>
+        </w:rPr>
+      </w:pPr>
+    </w:p>
+    <w:p>
+      <w:pPr>
+        <w:pStyle w:val="Prrafodelista"/>
+        <w:rPr>
+          <w:b/>
+          <w:bCs/>
+        </w:rPr>
+      </w:pPr>
+    </w:p>
+    <w:p>
+      <w:pPr>
+        <w:rPr>
+          <w:b/>
+          <w:bCs/>
+        </w:rPr>
+      </w:pPr>
+    </w:p>
+    <w:p>
+      <w:pPr>
+        <w:rPr>
+          <w:b/>
+          <w:bCs/>
+        </w:rPr>
+      </w:pPr>
+    </w:p>
+    <w:p>
+      <w:pPr>
+        <w:rPr>
+          <w:b/>
+          <w:bCs/>
+        </w:rPr>
+      </w:pPr>
+    </w:p>
+    <w:p>
+      <w:pPr>
+        <w:rPr>
+          <w:b/>
+          <w:bCs/>
+        </w:rPr>
+      </w:pPr>
+    </w:p>
+    <w:p>
+      <w:pPr>
+        <w:rPr>
+          <w:b/>
+          <w:bCs/>
+        </w:rPr>
+      </w:pPr>
+    </w:p>
+    <w:p>
+      <w:pPr>
+        <w:rPr>
+          <w:b/>
+          <w:bCs/>
+        </w:rPr>
+      </w:pPr>
+    </w:p>
+    <w:p>
+      <w:pPr>
+        <w:rPr>
+          <w:b/>
+          <w:bCs/>
+        </w:rPr>
+      </w:pPr>
+    </w:p>
+    <w:p>
+      <w:pPr>
+        <w:rPr>
+          <w:b/>
+          <w:bCs/>
+        </w:rPr>
+      </w:pPr>
+    </w:p>
+    <w:p>
+      <w:pPr>
+        <w:rPr>
+          <w:b/>
+          <w:bCs/>
+        </w:rPr>
+      </w:pPr>
+    </w:p>
+    <w:p>
+      <w:pPr>
+        <w:rPr>
+          <w:b/>
+          <w:bCs/>
+        </w:rPr>
+      </w:pPr>
+    </w:p>
+    <w:p>
+      <w:pPr>
+        <w:rPr>
+          <w:b/>
+          <w:bCs/>
+        </w:rPr>
+      </w:pPr>
+    </w:p>
+    <w:p>
+      <w:pPr>
+        <w:rPr>
+          <w:b/>
+          <w:bCs/>
+        </w:rPr>
+      </w:pPr>
+    </w:p>
+    <w:p>
+      <w:pPr>
+        <w:rPr>
+          <w:b/>
+          <w:bCs/>
+        </w:rPr>
+      </w:pPr>
+    </w:p>
+    <w:p>
+      <w:pPr>
+        <w:rPr>
+          <w:b/>
+          <w:bCs/>
+        </w:rPr>
+      </w:pPr>
+    </w:p>
+    <w:p>
+      <w:pPr>
+        <w:rPr>
+          <w:b/>
+          <w:bCs/>
+        </w:rPr>
+      </w:pPr>
+    </w:p>
+    <w:p>
+      <w:pPr>
+        <w:rPr>
+          <w:b/>
+          <w:bCs/>
+        </w:rPr>
+      </w:pPr>
+    </w:p>
+    <w:p>
+      <w:pPr>
+        <w:rPr>
+          <w:b/>
+          <w:bCs/>
+        </w:rPr>
+      </w:pPr>
+    </w:p>
+    <w:p>
+      <w:pPr>
+        <w:pStyle w:val="Ttulo1"/>
+      </w:pPr>
+      <w:bookmarkStart w:id="21" w:name="_Toc131883046"/>
+      <w:proofErr w:type="spellStart"/>
+      <w:r>
+        <w:t>Backend</w:t>
+      </w:r>
+      <w:proofErr w:type="spellEnd"/>
+      <w:r>
+        <w:t>-Explicación</w:t>
+      </w:r>
+      <w:bookmarkEnd w:id="21"/>
+    </w:p>
+    <w:p/>
+    <w:p>
+      <w:pPr>
+        <w:pStyle w:val="Ttulo2"/>
+      </w:pPr>
+      <w:bookmarkStart w:id="22" w:name="_Toc131883047"/>
+      <w:r>
+        <w:t>Modelos</w:t>
+      </w:r>
+      <w:bookmarkEnd w:id="22"/>
+      <w:r>
+        <w:t xml:space="preserve"> </w:t>
+      </w:r>
+    </w:p>
+    <w:p/>
+    <w:p>
+      <w:r>
+        <w:t>Siguiendo el diagrama de clases, contamos con dos elementos:</w:t>
+      </w:r>
+    </w:p>
+    <w:p/>
+    <w:p>
+      <w:pPr>
+        <w:pStyle w:val="Prrafodelista"/>
+        <w:numPr>
+          <w:ilvl w:val="0"/>
+          <w:numId w:val="30"/>
+        </w:numPr>
+        <w:rPr>
+          <w:b/>
+          <w:bCs/>
+        </w:rPr>
+      </w:pPr>
+      <w:r>
+        <w:rPr>
+          <w:b/>
+          <w:bCs/>
+        </w:rPr>
+        <w:t>Usuario</w:t>
+      </w:r>
+      <w:r>
+        <w:rPr>
+          <w:b/>
+          <w:bCs/>
+        </w:rPr>
+        <w:t xml:space="preserve"> / </w:t>
+      </w:r>
+      <w:proofErr w:type="spellStart"/>
+      <w:r>
+        <w:rPr>
+          <w:b/>
+          <w:bCs/>
+        </w:rPr>
+        <w:t>User</w:t>
+      </w:r>
+      <w:proofErr w:type="spellEnd"/>
+    </w:p>
+    <w:p>
+      <w:pPr>
+        <w:pStyle w:val="Prrafodelista"/>
+        <w:numPr>
+          <w:ilvl w:val="1"/>
+          <w:numId w:val="30"/>
+        </w:numPr>
+        <w:rPr>
+          <w:b/>
+          <w:bCs/>
+        </w:rPr>
+      </w:pPr>
+      <w:r>
+        <w:rPr>
+          <w:b/>
+          <w:bCs/>
+        </w:rPr>
+        <w:t xml:space="preserve">ID: </w:t>
+      </w:r>
+      <w:r>
+        <w:t>Id que identifica al elemento en la base de datos. (</w:t>
+      </w:r>
+      <w:proofErr w:type="spellStart"/>
+      <w:r>
+        <w:rPr>
+          <w:b/>
+          <w:bCs/>
+          <w:i/>
+          <w:iCs/>
+        </w:rPr>
+        <w:t>Primary</w:t>
+      </w:r>
+      <w:proofErr w:type="spellEnd"/>
+      <w:r>
+        <w:rPr>
+          <w:b/>
+          <w:bCs/>
+          <w:i/>
+          <w:iCs/>
+        </w:rPr>
+        <w:t xml:space="preserve"> Key</w:t>
+      </w:r>
+      <w:r>
+        <w:t>) (</w:t>
+      </w:r>
+      <w:r>
+        <w:rPr>
+          <w:b/>
+          <w:bCs/>
+          <w:i/>
+          <w:iCs/>
+        </w:rPr>
+        <w:t>UUID</w:t>
+      </w:r>
+      <w:r>
+        <w:t>)</w:t>
+      </w:r>
+    </w:p>
+    <w:p>
+      <w:pPr>
+        <w:pStyle w:val="Prrafodelista"/>
+        <w:numPr>
+          <w:ilvl w:val="1"/>
+          <w:numId w:val="30"/>
+        </w:numPr>
+        <w:rPr>
+          <w:b/>
+          <w:bCs/>
+        </w:rPr>
+      </w:pPr>
+      <w:proofErr w:type="spellStart"/>
+      <w:r>
+        <w:rPr>
+          <w:b/>
+          <w:bCs/>
+        </w:rPr>
+        <w:t>Username</w:t>
+      </w:r>
+      <w:proofErr w:type="spellEnd"/>
+      <w:r>
+        <w:rPr>
+          <w:b/>
+          <w:bCs/>
+        </w:rPr>
+        <w:t>:</w:t>
+      </w:r>
+      <w:r>
+        <w:t xml:space="preserve"> Nombre de usuario</w:t>
+      </w:r>
+      <w:r>
+        <w:t xml:space="preserve"> (</w:t>
+      </w:r>
+      <w:proofErr w:type="spellStart"/>
+      <w:r>
+        <w:rPr>
+          <w:b/>
+          <w:bCs/>
+          <w:i/>
+          <w:iCs/>
+        </w:rPr>
+        <w:t>String</w:t>
+      </w:r>
+      <w:proofErr w:type="spellEnd"/>
+      <w:r>
+        <w:t>)</w:t>
+      </w:r>
+    </w:p>
+    <w:p>
+      <w:pPr>
+        <w:pStyle w:val="Prrafodelista"/>
+        <w:numPr>
+          <w:ilvl w:val="1"/>
+          <w:numId w:val="30"/>
+        </w:numPr>
+        <w:rPr>
+          <w:b/>
+          <w:bCs/>
+        </w:rPr>
+      </w:pPr>
+      <w:proofErr w:type="spellStart"/>
+      <w:r>
+        <w:rPr>
+          <w:b/>
+          <w:bCs/>
+        </w:rPr>
+        <w:t>Password</w:t>
+      </w:r>
+      <w:proofErr w:type="spellEnd"/>
+      <w:r>
+        <w:rPr>
+          <w:b/>
+          <w:bCs/>
+        </w:rPr>
+        <w:t>:</w:t>
+      </w:r>
+      <w:r>
+        <w:t xml:space="preserve"> Contraseña del usuario, almacenada </w:t>
+      </w:r>
+      <w:r>
+        <w:rPr>
+          <w:i/>
+          <w:iCs/>
+          <w:u w:val="single"/>
+        </w:rPr>
+        <w:t>cifrada</w:t>
+      </w:r>
+      <w:r>
+        <w:t xml:space="preserve"> con </w:t>
+      </w:r>
+      <w:proofErr w:type="spellStart"/>
+      <w:r>
+        <w:rPr>
+          <w:b/>
+          <w:bCs/>
+        </w:rPr>
+        <w:t>Bcrypt</w:t>
+      </w:r>
+      <w:proofErr w:type="spellEnd"/>
+      <w:r>
+        <w:rPr>
+          <w:b/>
+          <w:bCs/>
+        </w:rPr>
+        <w:t xml:space="preserve"> </w:t>
+      </w:r>
+      <w:r>
+        <w:t>por seguridad.</w:t>
+      </w:r>
+      <w:r>
+        <w:t xml:space="preserve"> (</w:t>
+      </w:r>
+      <w:proofErr w:type="spellStart"/>
+      <w:r>
+        <w:rPr>
+          <w:b/>
+          <w:bCs/>
+          <w:i/>
+          <w:iCs/>
+        </w:rPr>
+        <w:t>String</w:t>
+      </w:r>
+      <w:proofErr w:type="spellEnd"/>
+      <w:r>
+        <w:t>)</w:t>
+      </w:r>
+    </w:p>
+    <w:p>
+      <w:pPr>
+        <w:pStyle w:val="Prrafodelista"/>
+        <w:numPr>
+          <w:ilvl w:val="1"/>
+          <w:numId w:val="30"/>
+        </w:numPr>
+        <w:rPr>
+          <w:b/>
+          <w:bCs/>
+        </w:rPr>
+      </w:pPr>
+      <w:r>
+        <w:rPr>
+          <w:b/>
+          <w:bCs/>
+        </w:rPr>
+        <w:t>Email:</w:t>
+      </w:r>
+      <w:r>
+        <w:t xml:space="preserve"> Correo electrónico del usuario.</w:t>
+      </w:r>
+      <w:r>
+        <w:t xml:space="preserve"> (</w:t>
+      </w:r>
+      <w:proofErr w:type="spellStart"/>
+      <w:r>
+        <w:rPr>
+          <w:b/>
+          <w:bCs/>
+          <w:i/>
+          <w:iCs/>
+        </w:rPr>
+        <w:t>String</w:t>
+      </w:r>
+      <w:proofErr w:type="spellEnd"/>
+      <w:r>
+        <w:t>)</w:t>
+      </w:r>
+    </w:p>
+    <w:p>
+      <w:pPr>
+        <w:pStyle w:val="Prrafodelista"/>
+        <w:numPr>
+          <w:ilvl w:val="1"/>
+          <w:numId w:val="30"/>
+        </w:numPr>
+        <w:rPr>
+          <w:b/>
+          <w:bCs/>
+        </w:rPr>
+      </w:pPr>
+      <w:r>
+        <w:rPr>
+          <w:b/>
+          <w:bCs/>
+        </w:rPr>
+        <w:t>Role:</w:t>
+      </w:r>
+      <w:r>
+        <w:t xml:space="preserve"> Rol del usuario; existen </w:t>
+      </w:r>
+      <w:r>
+        <w:rPr>
+          <w:u w:val="single"/>
+        </w:rPr>
+        <w:t>dos</w:t>
+      </w:r>
+      <w:r>
+        <w:t xml:space="preserve"> tipos:</w:t>
+      </w:r>
+    </w:p>
+    <w:p>
+      <w:pPr>
+        <w:pStyle w:val="Prrafodelista"/>
+        <w:numPr>
+          <w:ilvl w:val="2"/>
+          <w:numId w:val="30"/>
+        </w:numPr>
+        <w:rPr>
+          <w:b/>
+          <w:bCs/>
+        </w:rPr>
+      </w:pPr>
+      <w:r>
+        <w:rPr>
+          <w:b/>
+          <w:bCs/>
+        </w:rPr>
+        <w:t>USER</w:t>
+      </w:r>
+    </w:p>
+    <w:p>
+      <w:pPr>
+        <w:pStyle w:val="Prrafodelista"/>
+        <w:numPr>
+          <w:ilvl w:val="2"/>
+          <w:numId w:val="30"/>
+        </w:numPr>
+        <w:rPr>
+          <w:b/>
+          <w:bCs/>
+        </w:rPr>
+      </w:pPr>
+      <w:r>
+        <w:rPr>
+          <w:b/>
+          <w:bCs/>
+        </w:rPr>
+        <w:t>ADMIN</w:t>
+      </w:r>
+    </w:p>
+    <w:p>
+      <w:pPr>
+        <w:pStyle w:val="Prrafodelista"/>
+        <w:numPr>
+          <w:ilvl w:val="1"/>
+          <w:numId w:val="30"/>
+        </w:numPr>
+        <w:rPr>
+          <w:b/>
+          <w:bCs/>
+        </w:rPr>
+      </w:pPr>
+      <w:proofErr w:type="spellStart"/>
+      <w:r>
+        <w:rPr>
+          <w:b/>
+          <w:bCs/>
+        </w:rPr>
+        <w:t>CreatedAt</w:t>
+      </w:r>
+      <w:proofErr w:type="spellEnd"/>
+      <w:r>
+        <w:rPr>
+          <w:b/>
+          <w:bCs/>
+        </w:rPr>
+        <w:t>:</w:t>
+      </w:r>
+      <w:r>
+        <w:t xml:space="preserve"> Fecha donde se creó al usuario.</w:t>
+      </w:r>
+      <w:r>
+        <w:t xml:space="preserve"> (</w:t>
+      </w:r>
+      <w:proofErr w:type="spellStart"/>
+      <w:r>
+        <w:rPr>
+          <w:b/>
+          <w:bCs/>
+          <w:i/>
+          <w:iCs/>
+        </w:rPr>
+        <w:t>LocalDate</w:t>
+      </w:r>
+      <w:proofErr w:type="spellEnd"/>
+      <w:r>
+        <w:t>)</w:t>
+      </w:r>
+    </w:p>
+    <w:p>
+      <w:pPr>
+        <w:rPr>
+          <w:b/>
+          <w:bCs/>
+        </w:rPr>
+      </w:pPr>
+    </w:p>
+    <w:p>
+      <w:pPr>
+        <w:pStyle w:val="Prrafodelista"/>
+        <w:numPr>
+          <w:ilvl w:val="0"/>
+          <w:numId w:val="30"/>
+        </w:numPr>
+        <w:rPr>
+          <w:b/>
+          <w:bCs/>
+        </w:rPr>
+      </w:pPr>
+      <w:r>
+        <w:rPr>
+          <w:b/>
+          <w:bCs/>
+        </w:rPr>
+        <w:t>Puntuación / Score</w:t>
+      </w:r>
+    </w:p>
+    <w:p>
+      <w:pPr>
+        <w:pStyle w:val="Prrafodelista"/>
+        <w:numPr>
+          <w:ilvl w:val="1"/>
+          <w:numId w:val="30"/>
+        </w:numPr>
+        <w:rPr>
+          <w:b/>
+          <w:bCs/>
+        </w:rPr>
+      </w:pPr>
+      <w:r>
+        <w:rPr>
+          <w:b/>
+          <w:bCs/>
+        </w:rPr>
+        <w:t xml:space="preserve">ID: </w:t>
+      </w:r>
+      <w:r>
+        <w:t>Id que identifica al elemento en la base de datos. (</w:t>
+      </w:r>
+      <w:proofErr w:type="spellStart"/>
+      <w:r>
+        <w:rPr>
+          <w:b/>
+          <w:bCs/>
+          <w:i/>
+          <w:iCs/>
+        </w:rPr>
+        <w:t>Primary</w:t>
+      </w:r>
+      <w:proofErr w:type="spellEnd"/>
+      <w:r>
+        <w:rPr>
+          <w:b/>
+          <w:bCs/>
+          <w:i/>
+          <w:iCs/>
+        </w:rPr>
+        <w:t xml:space="preserve"> Key</w:t>
+      </w:r>
+      <w:r>
+        <w:t>) (</w:t>
+      </w:r>
+      <w:r>
+        <w:rPr>
+          <w:b/>
+          <w:bCs/>
+          <w:i/>
+          <w:iCs/>
+        </w:rPr>
+        <w:t>UUID</w:t>
+      </w:r>
+      <w:r>
+        <w:t>)</w:t>
+      </w:r>
+    </w:p>
+    <w:p>
+      <w:pPr>
+        <w:pStyle w:val="Prrafodelista"/>
+        <w:numPr>
+          <w:ilvl w:val="1"/>
+          <w:numId w:val="30"/>
+        </w:numPr>
+        <w:rPr>
+          <w:b/>
+          <w:bCs/>
+        </w:rPr>
+      </w:pPr>
+      <w:proofErr w:type="spellStart"/>
+      <w:r>
+        <w:rPr>
+          <w:b/>
+          <w:bCs/>
+        </w:rPr>
+        <w:t>UserId</w:t>
+      </w:r>
+      <w:proofErr w:type="spellEnd"/>
+      <w:r>
+        <w:rPr>
+          <w:b/>
+          <w:bCs/>
+        </w:rPr>
+        <w:t>:</w:t>
+      </w:r>
+      <w:r>
+        <w:t xml:space="preserve"> Id que relaciona al usuario con la puntuación. (</w:t>
+      </w:r>
+      <w:proofErr w:type="spellStart"/>
+      <w:r>
+        <w:rPr>
+          <w:b/>
+          <w:bCs/>
+          <w:i/>
+          <w:iCs/>
+        </w:rPr>
+        <w:t>Foreing</w:t>
+      </w:r>
+      <w:proofErr w:type="spellEnd"/>
+      <w:r>
+        <w:rPr>
+          <w:b/>
+          <w:bCs/>
+          <w:i/>
+          <w:iCs/>
+        </w:rPr>
+        <w:t xml:space="preserve"> Key</w:t>
+      </w:r>
+      <w:r>
+        <w:t>)</w:t>
+      </w:r>
+      <w:r>
+        <w:t xml:space="preserve"> (</w:t>
+      </w:r>
+      <w:r>
+        <w:rPr>
+          <w:b/>
+          <w:bCs/>
+          <w:i/>
+          <w:iCs/>
+        </w:rPr>
+        <w:t>UUID</w:t>
+      </w:r>
+      <w:r>
+        <w:t>)</w:t>
+      </w:r>
+    </w:p>
+    <w:p>
+      <w:pPr>
+        <w:pStyle w:val="Prrafodelista"/>
+        <w:numPr>
+          <w:ilvl w:val="1"/>
+          <w:numId w:val="30"/>
+        </w:numPr>
+        <w:rPr>
+          <w:b/>
+          <w:bCs/>
+        </w:rPr>
+      </w:pPr>
+      <w:proofErr w:type="spellStart"/>
+      <w:r>
+        <w:rPr>
+          <w:b/>
+          <w:bCs/>
+        </w:rPr>
+        <w:t>ScoreNumber</w:t>
+      </w:r>
+      <w:proofErr w:type="spellEnd"/>
+      <w:r>
+        <w:rPr>
+          <w:b/>
+          <w:bCs/>
+        </w:rPr>
+        <w:t>:</w:t>
+      </w:r>
+      <w:r>
+        <w:t xml:space="preserve"> </w:t>
+      </w:r>
+      <w:r>
+        <w:t>El número obtenido de la puntuación conseguida. (</w:t>
+      </w:r>
+      <w:r>
+        <w:rPr>
+          <w:b/>
+          <w:bCs/>
+          <w:i/>
+          <w:iCs/>
+        </w:rPr>
+        <w:t>Long</w:t>
+      </w:r>
+      <w:r>
+        <w:t>)</w:t>
+      </w:r>
+    </w:p>
+    <w:p>
+      <w:pPr>
+        <w:pStyle w:val="Prrafodelista"/>
+        <w:numPr>
+          <w:ilvl w:val="1"/>
+          <w:numId w:val="30"/>
+        </w:numPr>
+        <w:rPr>
+          <w:b/>
+          <w:bCs/>
+        </w:rPr>
+      </w:pPr>
+      <w:proofErr w:type="spellStart"/>
+      <w:r>
+        <w:rPr>
+          <w:b/>
+          <w:bCs/>
+        </w:rPr>
+        <w:t>DateObtained</w:t>
+      </w:r>
+      <w:proofErr w:type="spellEnd"/>
+      <w:r>
+        <w:rPr>
+          <w:b/>
+          <w:bCs/>
+        </w:rPr>
+        <w:t>:</w:t>
+      </w:r>
+      <w:r>
+        <w:t xml:space="preserve"> Fecha donde se obtuvo la puntuación. (</w:t>
+      </w:r>
+      <w:proofErr w:type="spellStart"/>
+      <w:r>
+        <w:rPr>
+          <w:b/>
+          <w:bCs/>
+        </w:rPr>
+        <w:t>LocalDate</w:t>
+      </w:r>
+      <w:proofErr w:type="spellEnd"/>
+      <w:r>
+        <w:t>)</w:t>
+      </w:r>
+    </w:p>
+    <w:p>
+      <w:pPr>
+        <w:rPr>
+          <w:b/>
+          <w:bCs/>
+        </w:rPr>
+      </w:pPr>
+    </w:p>
+    <w:p>
+      <w:pPr>
+        <w:pStyle w:val="Ttulo2"/>
+      </w:pPr>
+      <w:bookmarkStart w:id="23" w:name="_Toc131883048"/>
+      <w:r>
+        <w:t>DTO</w:t>
+      </w:r>
+      <w:bookmarkEnd w:id="23"/>
+    </w:p>
+    <w:p/>
+    <w:p>
+      <w:r>
+        <w:t>Según las distintas necesidades del programa se han desarrollado distintos DTO para poder facilitar el trabajo con los datos.</w:t>
+      </w:r>
+    </w:p>
+    <w:p/>
+    <w:p>
+      <w:pPr>
+        <w:pStyle w:val="Ttulo3"/>
+      </w:pPr>
+      <w:bookmarkStart w:id="24" w:name="_Toc131883049"/>
+      <w:r>
+        <w:t>Usuarios</w:t>
+      </w:r>
+      <w:bookmarkEnd w:id="24"/>
+    </w:p>
+    <w:p/>
+    <w:p>
+      <w:pPr>
+        <w:pStyle w:val="Prrafodelista"/>
+        <w:numPr>
+          <w:ilvl w:val="0"/>
+          <w:numId w:val="30"/>
+        </w:numPr>
+        <w:rPr>
+          <w:b/>
+          <w:bCs/>
+        </w:rPr>
+      </w:pPr>
+      <w:proofErr w:type="spellStart"/>
+      <w:r>
+        <w:rPr>
+          <w:b/>
+          <w:bCs/>
+        </w:rPr>
+        <w:t>UserDTOLogin</w:t>
+      </w:r>
+      <w:proofErr w:type="spellEnd"/>
+      <w:r>
+        <w:rPr>
+          <w:b/>
+          <w:bCs/>
+        </w:rPr>
+        <w:t xml:space="preserve">: </w:t>
+      </w:r>
+      <w:r>
+        <w:t>Usado para iniciar sesión.</w:t>
+      </w:r>
+    </w:p>
+    <w:p>
+      <w:pPr>
+        <w:pStyle w:val="Prrafodelista"/>
+        <w:numPr>
+          <w:ilvl w:val="1"/>
+          <w:numId w:val="30"/>
+        </w:numPr>
+        <w:rPr>
+          <w:b/>
+          <w:bCs/>
+        </w:rPr>
+      </w:pPr>
+      <w:proofErr w:type="spellStart"/>
+      <w:r>
+        <w:rPr>
+          <w:b/>
+          <w:bCs/>
+        </w:rPr>
+        <w:t>Username</w:t>
+      </w:r>
+      <w:proofErr w:type="spellEnd"/>
+      <w:r>
+        <w:rPr>
+          <w:b/>
+          <w:bCs/>
+        </w:rPr>
+        <w:t xml:space="preserve"> </w:t>
+      </w:r>
+      <w:r>
+        <w:t>(</w:t>
+      </w:r>
+      <w:proofErr w:type="spellStart"/>
+      <w:r>
+        <w:t>String</w:t>
+      </w:r>
+      <w:proofErr w:type="spellEnd"/>
+      <w:r>
+        <w:t>)</w:t>
+      </w:r>
+    </w:p>
+    <w:p>
+      <w:pPr>
+        <w:pStyle w:val="Prrafodelista"/>
+        <w:numPr>
+          <w:ilvl w:val="1"/>
+          <w:numId w:val="30"/>
+        </w:numPr>
+        <w:rPr>
+          <w:b/>
+          <w:bCs/>
+        </w:rPr>
+      </w:pPr>
+      <w:proofErr w:type="spellStart"/>
+      <w:r>
+        <w:rPr>
+          <w:b/>
+          <w:bCs/>
+        </w:rPr>
+        <w:t>Password</w:t>
+      </w:r>
+      <w:proofErr w:type="spellEnd"/>
+      <w:r>
+        <w:rPr>
+          <w:b/>
+          <w:bCs/>
+        </w:rPr>
+        <w:t xml:space="preserve"> </w:t>
+      </w:r>
+      <w:r>
+        <w:t>(</w:t>
+      </w:r>
+      <w:proofErr w:type="spellStart"/>
+      <w:r>
+        <w:t>String</w:t>
+      </w:r>
+      <w:proofErr w:type="spellEnd"/>
+      <w:r>
+        <w:t>)</w:t>
+      </w:r>
+    </w:p>
+    <w:p>
+      <w:pPr>
+        <w:rPr>
+          <w:b/>
+          <w:bCs/>
+        </w:rPr>
+      </w:pPr>
+    </w:p>
+    <w:p>
+      <w:pPr>
+        <w:pStyle w:val="Prrafodelista"/>
+        <w:numPr>
+          <w:ilvl w:val="0"/>
+          <w:numId w:val="30"/>
+        </w:numPr>
+        <w:rPr>
+          <w:b/>
+          <w:bCs/>
+        </w:rPr>
+      </w:pPr>
+      <w:proofErr w:type="spellStart"/>
+      <w:r>
+        <w:rPr>
+          <w:b/>
+          <w:bCs/>
+        </w:rPr>
+        <w:t>UserDTORegister</w:t>
+      </w:r>
+      <w:proofErr w:type="spellEnd"/>
+      <w:r>
+        <w:rPr>
+          <w:b/>
+          <w:bCs/>
+        </w:rPr>
+        <w:t xml:space="preserve">: </w:t>
+      </w:r>
+      <w:r>
+        <w:t>Usado para el registro de nuevos usuarios</w:t>
+      </w:r>
+    </w:p>
+    <w:p>
+      <w:pPr>
+        <w:pStyle w:val="Prrafodelista"/>
+        <w:numPr>
+          <w:ilvl w:val="1"/>
+          <w:numId w:val="30"/>
+        </w:numPr>
+        <w:rPr>
+          <w:b/>
+          <w:bCs/>
+        </w:rPr>
+      </w:pPr>
+      <w:proofErr w:type="spellStart"/>
+      <w:r>
+        <w:rPr>
+          <w:b/>
+          <w:bCs/>
+        </w:rPr>
+        <w:t>Username</w:t>
+      </w:r>
+      <w:proofErr w:type="spellEnd"/>
+      <w:r>
+        <w:rPr>
+          <w:b/>
+          <w:bCs/>
+        </w:rPr>
+        <w:t xml:space="preserve"> </w:t>
+      </w:r>
+      <w:r>
+        <w:t>(</w:t>
+      </w:r>
+      <w:proofErr w:type="spellStart"/>
+      <w:r>
+        <w:t>String</w:t>
+      </w:r>
+      <w:proofErr w:type="spellEnd"/>
+      <w:r>
+        <w:t>)</w:t>
+      </w:r>
+    </w:p>
+    <w:p>
+      <w:pPr>
+        <w:pStyle w:val="Prrafodelista"/>
+        <w:numPr>
+          <w:ilvl w:val="1"/>
+          <w:numId w:val="30"/>
+        </w:numPr>
+        <w:rPr>
+          <w:b/>
+          <w:bCs/>
+        </w:rPr>
+      </w:pPr>
+      <w:proofErr w:type="spellStart"/>
+      <w:r>
+        <w:rPr>
+          <w:b/>
+          <w:bCs/>
+        </w:rPr>
+        <w:t>Password</w:t>
+      </w:r>
+      <w:proofErr w:type="spellEnd"/>
+      <w:r>
+        <w:rPr>
+          <w:b/>
+          <w:bCs/>
+        </w:rPr>
+        <w:t xml:space="preserve"> </w:t>
+      </w:r>
+      <w:r>
+        <w:t>(</w:t>
+      </w:r>
+      <w:proofErr w:type="spellStart"/>
+      <w:r>
+        <w:t>String</w:t>
+      </w:r>
+      <w:proofErr w:type="spellEnd"/>
+      <w:r>
+        <w:t>)</w:t>
+      </w:r>
+    </w:p>
+    <w:p>
+      <w:pPr>
+        <w:pStyle w:val="Prrafodelista"/>
+        <w:numPr>
+          <w:ilvl w:val="1"/>
+          <w:numId w:val="30"/>
+        </w:numPr>
+        <w:rPr>
+          <w:b/>
+          <w:bCs/>
+        </w:rPr>
+      </w:pPr>
+      <w:proofErr w:type="spellStart"/>
+      <w:r>
+        <w:rPr>
+          <w:b/>
+          <w:bCs/>
+        </w:rPr>
+        <w:t>RepeatPassword</w:t>
+      </w:r>
+      <w:proofErr w:type="spellEnd"/>
+      <w:r>
+        <w:rPr>
+          <w:b/>
+          <w:bCs/>
+        </w:rPr>
+        <w:t xml:space="preserve"> </w:t>
+      </w:r>
+      <w:r>
+        <w:t>(</w:t>
+      </w:r>
+      <w:proofErr w:type="spellStart"/>
+      <w:r>
+        <w:t>String</w:t>
+      </w:r>
+      <w:proofErr w:type="spellEnd"/>
+      <w:r>
+        <w:t>)</w:t>
+      </w:r>
+    </w:p>
+    <w:p>
+      <w:pPr>
+        <w:pStyle w:val="Prrafodelista"/>
+        <w:numPr>
+          <w:ilvl w:val="1"/>
+          <w:numId w:val="30"/>
+        </w:numPr>
+        <w:rPr>
+          <w:b/>
+          <w:bCs/>
+        </w:rPr>
+      </w:pPr>
+      <w:r>
+        <w:rPr>
+          <w:b/>
+          <w:bCs/>
+        </w:rPr>
+        <w:t>Email</w:t>
+      </w:r>
+      <w:r>
+        <w:rPr>
+          <w:b/>
+          <w:bCs/>
+        </w:rPr>
+        <w:t xml:space="preserve"> </w:t>
+      </w:r>
+      <w:r>
+        <w:t>(</w:t>
+      </w:r>
+      <w:proofErr w:type="spellStart"/>
+      <w:r>
+        <w:t>String</w:t>
+      </w:r>
+      <w:proofErr w:type="spellEnd"/>
+      <w:r>
+        <w:t>)</w:t>
+      </w:r>
+    </w:p>
+    <w:p>
+      <w:pPr>
+        <w:rPr>
+          <w:b/>
+          <w:bCs/>
+        </w:rPr>
+      </w:pPr>
+    </w:p>
+    <w:p>
+      <w:pPr>
+        <w:pStyle w:val="Prrafodelista"/>
+        <w:numPr>
+          <w:ilvl w:val="0"/>
+          <w:numId w:val="30"/>
+        </w:numPr>
+        <w:rPr>
+          <w:b/>
+          <w:bCs/>
+        </w:rPr>
+      </w:pPr>
+      <w:proofErr w:type="spellStart"/>
+      <w:r>
+        <w:rPr>
+          <w:b/>
+          <w:bCs/>
+        </w:rPr>
+        <w:t>UserDTOCreate</w:t>
+      </w:r>
+      <w:proofErr w:type="spellEnd"/>
+      <w:r>
+        <w:rPr>
+          <w:b/>
+          <w:bCs/>
+        </w:rPr>
+        <w:t xml:space="preserve">: </w:t>
+      </w:r>
+      <w:r>
+        <w:t>Usado para la creación de un nuevo usuario por parte de un administrador.</w:t>
+      </w:r>
+    </w:p>
+    <w:p>
+      <w:pPr>
+        <w:pStyle w:val="Prrafodelista"/>
+        <w:numPr>
+          <w:ilvl w:val="1"/>
+          <w:numId w:val="30"/>
+        </w:numPr>
+        <w:rPr>
+          <w:b/>
+          <w:bCs/>
+        </w:rPr>
+      </w:pPr>
+      <w:proofErr w:type="spellStart"/>
+      <w:r>
+        <w:rPr>
+          <w:b/>
+          <w:bCs/>
+        </w:rPr>
+        <w:t>Username</w:t>
+      </w:r>
+      <w:proofErr w:type="spellEnd"/>
+      <w:r>
+        <w:rPr>
+          <w:b/>
+          <w:bCs/>
+        </w:rPr>
+        <w:t xml:space="preserve"> </w:t>
+      </w:r>
+      <w:r>
+        <w:t>(</w:t>
+      </w:r>
+      <w:proofErr w:type="spellStart"/>
+      <w:r>
+        <w:t>String</w:t>
+      </w:r>
+      <w:proofErr w:type="spellEnd"/>
+      <w:r>
+        <w:t>)</w:t>
+      </w:r>
+    </w:p>
+    <w:p>
+      <w:pPr>
+        <w:pStyle w:val="Prrafodelista"/>
+        <w:numPr>
+          <w:ilvl w:val="1"/>
+          <w:numId w:val="30"/>
+        </w:numPr>
+        <w:rPr>
+          <w:b/>
+          <w:bCs/>
+        </w:rPr>
+      </w:pPr>
+      <w:proofErr w:type="spellStart"/>
+      <w:r>
+        <w:rPr>
+          <w:b/>
+          <w:bCs/>
+        </w:rPr>
+        <w:t>Password</w:t>
+      </w:r>
+      <w:proofErr w:type="spellEnd"/>
+      <w:r>
+        <w:rPr>
+          <w:b/>
+          <w:bCs/>
+        </w:rPr>
+        <w:t xml:space="preserve"> </w:t>
+      </w:r>
+      <w:r>
+        <w:t>(</w:t>
+      </w:r>
+      <w:proofErr w:type="spellStart"/>
+      <w:r>
+        <w:t>String</w:t>
+      </w:r>
+      <w:proofErr w:type="spellEnd"/>
+      <w:r>
+        <w:t>)</w:t>
+      </w:r>
+    </w:p>
+    <w:p>
+      <w:pPr>
+        <w:pStyle w:val="Prrafodelista"/>
+        <w:numPr>
+          <w:ilvl w:val="1"/>
+          <w:numId w:val="30"/>
+        </w:numPr>
+        <w:rPr>
+          <w:b/>
+          <w:bCs/>
+        </w:rPr>
+      </w:pPr>
+      <w:r>
+        <w:rPr>
+          <w:b/>
+          <w:bCs/>
+        </w:rPr>
+        <w:t xml:space="preserve">Email </w:t>
+      </w:r>
+      <w:r>
+        <w:t>(</w:t>
+      </w:r>
+      <w:proofErr w:type="spellStart"/>
+      <w:r>
+        <w:t>String</w:t>
+      </w:r>
+      <w:proofErr w:type="spellEnd"/>
+      <w:r>
+        <w:t>)</w:t>
+      </w:r>
+    </w:p>
+    <w:p>
+      <w:pPr>
+        <w:pStyle w:val="Prrafodelista"/>
+        <w:numPr>
+          <w:ilvl w:val="1"/>
+          <w:numId w:val="30"/>
+        </w:numPr>
+        <w:rPr>
+          <w:b/>
+          <w:bCs/>
+        </w:rPr>
+      </w:pPr>
+      <w:r>
+        <w:rPr>
+          <w:b/>
+          <w:bCs/>
+        </w:rPr>
+        <w:t xml:space="preserve">Role </w:t>
+      </w:r>
+      <w:r>
+        <w:t>(</w:t>
+      </w:r>
+      <w:proofErr w:type="spellStart"/>
+      <w:r>
+        <w:t>UserRole</w:t>
+      </w:r>
+      <w:proofErr w:type="spellEnd"/>
+      <w:r>
+        <w:t>)</w:t>
+      </w:r>
+    </w:p>
+    <w:p>
+      <w:pPr>
+        <w:rPr>
+          <w:b/>
+          <w:bCs/>
+        </w:rPr>
+      </w:pPr>
+    </w:p>
+    <w:p>
+      <w:pPr>
+        <w:rPr>
+          <w:b/>
+          <w:bCs/>
+        </w:rPr>
+      </w:pPr>
+    </w:p>
+    <w:p>
+      <w:pPr>
+        <w:rPr>
+          <w:b/>
+          <w:bCs/>
+        </w:rPr>
+      </w:pPr>
+    </w:p>
+    <w:p>
+      <w:pPr>
+        <w:pStyle w:val="Prrafodelista"/>
+        <w:numPr>
+          <w:ilvl w:val="0"/>
+          <w:numId w:val="30"/>
+        </w:numPr>
+        <w:rPr>
+          <w:b/>
+          <w:bCs/>
+        </w:rPr>
+      </w:pPr>
+      <w:proofErr w:type="spellStart"/>
+      <w:r>
+        <w:rPr>
+          <w:b/>
+          <w:bCs/>
+        </w:rPr>
+        <w:t>UserDTOResponse</w:t>
+      </w:r>
+      <w:proofErr w:type="spellEnd"/>
+      <w:r>
+        <w:rPr>
+          <w:b/>
+          <w:bCs/>
+        </w:rPr>
+        <w:t xml:space="preserve">: </w:t>
+      </w:r>
+      <w:r>
+        <w:t xml:space="preserve">Usado para dar una respuesta </w:t>
+      </w:r>
+      <w:r>
+        <w:t>genérica</w:t>
+      </w:r>
+      <w:r>
+        <w:t>.</w:t>
+      </w:r>
+    </w:p>
+    <w:p>
+      <w:pPr>
+        <w:pStyle w:val="Prrafodelista"/>
+        <w:numPr>
+          <w:ilvl w:val="1"/>
+          <w:numId w:val="30"/>
+        </w:numPr>
+        <w:rPr>
+          <w:b/>
+          <w:bCs/>
+        </w:rPr>
+      </w:pPr>
+      <w:proofErr w:type="spellStart"/>
+      <w:r>
+        <w:rPr>
+          <w:b/>
+          <w:bCs/>
+        </w:rPr>
+        <w:t>Username</w:t>
+      </w:r>
+      <w:proofErr w:type="spellEnd"/>
+      <w:r>
+        <w:rPr>
+          <w:b/>
+          <w:bCs/>
+        </w:rPr>
+        <w:t xml:space="preserve"> </w:t>
+      </w:r>
+      <w:r>
+        <w:t>(</w:t>
+      </w:r>
+      <w:proofErr w:type="spellStart"/>
+      <w:r>
+        <w:t>String</w:t>
+      </w:r>
+      <w:proofErr w:type="spellEnd"/>
+      <w:r>
+        <w:t>)</w:t>
+      </w:r>
+    </w:p>
+    <w:p>
+      <w:pPr>
+        <w:pStyle w:val="Prrafodelista"/>
+        <w:ind w:left="1440"/>
+        <w:rPr>
+          <w:b/>
+          <w:bCs/>
+        </w:rPr>
+      </w:pPr>
+    </w:p>
+    <w:p>
+      <w:pPr>
+        <w:pStyle w:val="Prrafodelista"/>
+        <w:numPr>
+          <w:ilvl w:val="0"/>
+          <w:numId w:val="30"/>
+        </w:numPr>
+        <w:rPr>
+          <w:b/>
+          <w:bCs/>
+        </w:rPr>
+      </w:pPr>
+      <w:proofErr w:type="spellStart"/>
+      <w:r>
+        <w:rPr>
+          <w:b/>
+          <w:bCs/>
+        </w:rPr>
+        <w:t>UserDTOProfile</w:t>
+      </w:r>
+      <w:proofErr w:type="spellEnd"/>
+      <w:r>
+        <w:rPr>
+          <w:b/>
+          <w:bCs/>
+        </w:rPr>
+        <w:t xml:space="preserve">: </w:t>
+      </w:r>
+      <w:r>
+        <w:t>Usado para mandar la información que un usuario puede ver sobre él mismo.</w:t>
+      </w:r>
+    </w:p>
+    <w:p>
+      <w:pPr>
+        <w:pStyle w:val="Prrafodelista"/>
+        <w:numPr>
+          <w:ilvl w:val="1"/>
+          <w:numId w:val="30"/>
+        </w:numPr>
+        <w:rPr>
+          <w:b/>
+          <w:bCs/>
+        </w:rPr>
+      </w:pPr>
+      <w:proofErr w:type="spellStart"/>
+      <w:r>
+        <w:rPr>
+          <w:b/>
+          <w:bCs/>
+        </w:rPr>
+        <w:t>Username</w:t>
+      </w:r>
+      <w:proofErr w:type="spellEnd"/>
+      <w:r>
+        <w:rPr>
+          <w:b/>
+          <w:bCs/>
+        </w:rPr>
+        <w:t xml:space="preserve"> </w:t>
+      </w:r>
+      <w:r>
+        <w:t>(</w:t>
+      </w:r>
+      <w:proofErr w:type="spellStart"/>
+      <w:r>
+        <w:t>String</w:t>
+      </w:r>
+      <w:proofErr w:type="spellEnd"/>
+      <w:r>
+        <w:t>)</w:t>
+      </w:r>
+    </w:p>
+    <w:p>
+      <w:pPr>
+        <w:pStyle w:val="Prrafodelista"/>
+        <w:numPr>
+          <w:ilvl w:val="1"/>
+          <w:numId w:val="30"/>
+        </w:numPr>
+        <w:rPr>
+          <w:b/>
+          <w:bCs/>
+        </w:rPr>
+      </w:pPr>
+      <w:r>
+        <w:rPr>
+          <w:b/>
+          <w:bCs/>
+        </w:rPr>
+        <w:t xml:space="preserve">Email </w:t>
+      </w:r>
+      <w:r>
+        <w:t>(</w:t>
+      </w:r>
+      <w:proofErr w:type="spellStart"/>
+      <w:r>
+        <w:t>String</w:t>
+      </w:r>
+      <w:proofErr w:type="spellEnd"/>
+      <w:r>
+        <w:t>)</w:t>
+      </w:r>
+    </w:p>
+    <w:p>
+      <w:pPr>
+        <w:pStyle w:val="Prrafodelista"/>
+        <w:numPr>
+          <w:ilvl w:val="1"/>
+          <w:numId w:val="30"/>
+        </w:numPr>
+        <w:rPr>
+          <w:b/>
+          <w:bCs/>
+        </w:rPr>
+      </w:pPr>
+      <w:proofErr w:type="spellStart"/>
+      <w:r>
+        <w:rPr>
+          <w:b/>
+          <w:bCs/>
+        </w:rPr>
+        <w:t>CreatedAt</w:t>
+      </w:r>
+      <w:proofErr w:type="spellEnd"/>
+      <w:r>
+        <w:rPr>
+          <w:b/>
+          <w:bCs/>
+        </w:rPr>
+        <w:t xml:space="preserve"> </w:t>
+      </w:r>
+      <w:r>
+        <w:t>(</w:t>
+      </w:r>
+      <w:proofErr w:type="spellStart"/>
+      <w:r>
+        <w:t>String</w:t>
+      </w:r>
+      <w:proofErr w:type="spellEnd"/>
+      <w:r>
+        <w:t>)</w:t>
+      </w:r>
+    </w:p>
+    <w:p>
+      <w:pPr>
+        <w:pStyle w:val="Prrafodelista"/>
+        <w:numPr>
+          <w:ilvl w:val="1"/>
+          <w:numId w:val="30"/>
+        </w:numPr>
+        <w:rPr>
+          <w:b/>
+          <w:bCs/>
+        </w:rPr>
+      </w:pPr>
+      <w:r>
+        <w:rPr>
+          <w:b/>
+          <w:bCs/>
+        </w:rPr>
+        <w:t xml:space="preserve">Score </w:t>
+      </w:r>
+      <w:r>
+        <w:t>(</w:t>
+      </w:r>
+      <w:proofErr w:type="spellStart"/>
+      <w:proofErr w:type="gramStart"/>
+      <w:r>
+        <w:t>ScoreDTOResponse</w:t>
+      </w:r>
+      <w:proofErr w:type="spellEnd"/>
+      <w:r>
+        <w:t>?</w:t>
+      </w:r>
+      <w:proofErr w:type="gramEnd"/>
+      <w:r>
+        <w:t>)</w:t>
+      </w:r>
+    </w:p>
+    <w:p>
+      <w:pPr>
+        <w:pStyle w:val="Prrafodelista"/>
+        <w:numPr>
+          <w:ilvl w:val="2"/>
+          <w:numId w:val="30"/>
+        </w:numPr>
+        <w:rPr>
+          <w:b/>
+          <w:bCs/>
+        </w:rPr>
+      </w:pPr>
+      <w:r>
+        <w:rPr>
+          <w:b/>
+          <w:bCs/>
+        </w:rPr>
+        <w:t>Si el usuario es nuevo y no ha subido ninguna puntuación es posible que no tenga ninguna.</w:t>
+      </w:r>
+    </w:p>
+    <w:p>
+      <w:pPr>
+        <w:rPr>
+          <w:b/>
+          <w:bCs/>
+        </w:rPr>
+      </w:pPr>
+    </w:p>
+    <w:p>
+      <w:pPr>
+        <w:pStyle w:val="Prrafodelista"/>
+        <w:numPr>
+          <w:ilvl w:val="0"/>
+          <w:numId w:val="30"/>
+        </w:numPr>
+        <w:rPr>
+          <w:b/>
+          <w:bCs/>
+        </w:rPr>
+      </w:pPr>
+      <w:proofErr w:type="spellStart"/>
+      <w:r>
+        <w:rPr>
+          <w:b/>
+          <w:bCs/>
+        </w:rPr>
+        <w:t>UserDTOLeaderBoard</w:t>
+      </w:r>
+      <w:proofErr w:type="spellEnd"/>
+      <w:r>
+        <w:rPr>
+          <w:b/>
+          <w:bCs/>
+        </w:rPr>
+        <w:t>:</w:t>
+      </w:r>
+      <w:r>
+        <w:t xml:space="preserve"> Usado para facilitar el acceso según la puntuación obtenida y su posición.</w:t>
+      </w:r>
+    </w:p>
+    <w:p>
+      <w:pPr>
+        <w:pStyle w:val="Prrafodelista"/>
+        <w:numPr>
+          <w:ilvl w:val="1"/>
+          <w:numId w:val="30"/>
+        </w:numPr>
+        <w:rPr>
+          <w:b/>
+          <w:bCs/>
+        </w:rPr>
+      </w:pPr>
+      <w:r>
+        <w:rPr>
+          <w:b/>
+          <w:bCs/>
+        </w:rPr>
+        <w:t xml:space="preserve">Position </w:t>
+      </w:r>
+      <w:r>
+        <w:t>(</w:t>
+      </w:r>
+      <w:proofErr w:type="spellStart"/>
+      <w:r>
+        <w:t>String</w:t>
+      </w:r>
+      <w:proofErr w:type="spellEnd"/>
+      <w:r>
+        <w:t>)</w:t>
+      </w:r>
+    </w:p>
+    <w:p>
+      <w:pPr>
+        <w:pStyle w:val="Prrafodelista"/>
+        <w:numPr>
+          <w:ilvl w:val="1"/>
+          <w:numId w:val="30"/>
+        </w:numPr>
+        <w:rPr>
+          <w:b/>
+          <w:bCs/>
+        </w:rPr>
+      </w:pPr>
+      <w:proofErr w:type="spellStart"/>
+      <w:r>
+        <w:rPr>
+          <w:b/>
+          <w:bCs/>
+        </w:rPr>
+        <w:t>Username</w:t>
+      </w:r>
+      <w:proofErr w:type="spellEnd"/>
+      <w:r>
+        <w:rPr>
+          <w:b/>
+          <w:bCs/>
+        </w:rPr>
+        <w:t xml:space="preserve"> </w:t>
+      </w:r>
+      <w:r>
+        <w:t>(</w:t>
+      </w:r>
+      <w:proofErr w:type="spellStart"/>
+      <w:r>
+        <w:t>String</w:t>
+      </w:r>
+      <w:proofErr w:type="spellEnd"/>
+      <w:r>
+        <w:t>)</w:t>
+      </w:r>
+    </w:p>
+    <w:p>
+      <w:pPr>
+        <w:pStyle w:val="Prrafodelista"/>
+        <w:numPr>
+          <w:ilvl w:val="1"/>
+          <w:numId w:val="30"/>
+        </w:numPr>
+        <w:rPr>
+          <w:b/>
+          <w:bCs/>
+        </w:rPr>
+      </w:pPr>
+      <w:r>
+        <w:rPr>
+          <w:b/>
+          <w:bCs/>
+        </w:rPr>
+        <w:t xml:space="preserve">Score </w:t>
+      </w:r>
+      <w:r>
+        <w:t>(</w:t>
+      </w:r>
+      <w:proofErr w:type="spellStart"/>
+      <w:r>
+        <w:t>S</w:t>
+      </w:r>
+      <w:r>
+        <w:t>coreDTOResponse</w:t>
+      </w:r>
+      <w:proofErr w:type="spellEnd"/>
+      <w:r>
+        <w:t>)</w:t>
+      </w:r>
+    </w:p>
+    <w:p>
+      <w:pPr>
+        <w:pStyle w:val="Prrafodelista"/>
+        <w:ind w:left="1440"/>
+        <w:rPr>
+          <w:b/>
+          <w:bCs/>
+        </w:rPr>
+      </w:pPr>
+    </w:p>
+    <w:p>
+      <w:pPr>
+        <w:pStyle w:val="Prrafodelista"/>
+        <w:numPr>
+          <w:ilvl w:val="0"/>
+          <w:numId w:val="30"/>
+        </w:numPr>
+        <w:rPr>
+          <w:b/>
+          <w:bCs/>
+        </w:rPr>
+      </w:pPr>
+      <w:proofErr w:type="spellStart"/>
+      <w:r>
+        <w:rPr>
+          <w:b/>
+          <w:bCs/>
+        </w:rPr>
+        <w:t>UserDTOPasswordUpdate</w:t>
+      </w:r>
+      <w:proofErr w:type="spellEnd"/>
+      <w:r>
+        <w:rPr>
+          <w:b/>
+          <w:bCs/>
+        </w:rPr>
+        <w:t xml:space="preserve">: </w:t>
+      </w:r>
+      <w:r>
+        <w:t>Usado para la actualización de la contraseña de un usuario.</w:t>
+      </w:r>
+    </w:p>
+    <w:p>
+      <w:pPr>
+        <w:pStyle w:val="Prrafodelista"/>
+        <w:numPr>
+          <w:ilvl w:val="1"/>
+          <w:numId w:val="30"/>
+        </w:numPr>
+        <w:rPr>
+          <w:b/>
+          <w:bCs/>
+        </w:rPr>
+      </w:pPr>
+      <w:proofErr w:type="spellStart"/>
+      <w:r>
+        <w:rPr>
+          <w:b/>
+          <w:bCs/>
+        </w:rPr>
+        <w:t>ActualPassword</w:t>
+      </w:r>
+      <w:proofErr w:type="spellEnd"/>
+      <w:r>
+        <w:rPr>
+          <w:b/>
+          <w:bCs/>
+        </w:rPr>
+        <w:t xml:space="preserve"> </w:t>
+      </w:r>
+      <w:r>
+        <w:t>(</w:t>
+      </w:r>
+      <w:proofErr w:type="spellStart"/>
+      <w:r>
+        <w:t>String</w:t>
+      </w:r>
+      <w:proofErr w:type="spellEnd"/>
+      <w:r>
+        <w:t>)</w:t>
+      </w:r>
+    </w:p>
+    <w:p>
+      <w:pPr>
+        <w:pStyle w:val="Prrafodelista"/>
+        <w:numPr>
+          <w:ilvl w:val="1"/>
+          <w:numId w:val="30"/>
+        </w:numPr>
+        <w:rPr>
+          <w:b/>
+          <w:bCs/>
+        </w:rPr>
+      </w:pPr>
+      <w:proofErr w:type="spellStart"/>
+      <w:r>
+        <w:rPr>
+          <w:b/>
+          <w:bCs/>
+        </w:rPr>
+        <w:t>NewPassword</w:t>
+      </w:r>
+      <w:proofErr w:type="spellEnd"/>
+      <w:r>
+        <w:rPr>
+          <w:b/>
+          <w:bCs/>
+        </w:rPr>
+        <w:t xml:space="preserve"> </w:t>
+      </w:r>
+      <w:r>
+        <w:t>(</w:t>
+      </w:r>
+      <w:proofErr w:type="spellStart"/>
+      <w:r>
+        <w:t>String</w:t>
+      </w:r>
+      <w:proofErr w:type="spellEnd"/>
+      <w:r>
+        <w:t>)</w:t>
+      </w:r>
+    </w:p>
+    <w:p>
+      <w:pPr>
+        <w:pStyle w:val="Prrafodelista"/>
+        <w:numPr>
+          <w:ilvl w:val="1"/>
+          <w:numId w:val="30"/>
+        </w:numPr>
+        <w:rPr>
+          <w:b/>
+          <w:bCs/>
+        </w:rPr>
+      </w:pPr>
+      <w:proofErr w:type="spellStart"/>
+      <w:r>
+        <w:rPr>
+          <w:b/>
+          <w:bCs/>
+        </w:rPr>
+        <w:t>RepeatNewPassword</w:t>
+      </w:r>
+      <w:proofErr w:type="spellEnd"/>
+      <w:r>
+        <w:rPr>
+          <w:b/>
+          <w:bCs/>
+        </w:rPr>
+        <w:t xml:space="preserve"> </w:t>
+      </w:r>
+      <w:r>
+        <w:t>(</w:t>
+      </w:r>
+      <w:proofErr w:type="spellStart"/>
+      <w:r>
+        <w:t>String</w:t>
+      </w:r>
+      <w:proofErr w:type="spellEnd"/>
+      <w:r>
+        <w:t>)</w:t>
+      </w:r>
+    </w:p>
+    <w:p>
+      <w:pPr>
+        <w:pStyle w:val="Prrafodelista"/>
+        <w:ind w:left="1440"/>
+        <w:rPr>
+          <w:b/>
+          <w:bCs/>
+        </w:rPr>
+      </w:pPr>
+    </w:p>
+    <w:p>
+      <w:pPr>
+        <w:pStyle w:val="Ttulo3"/>
+      </w:pPr>
+      <w:bookmarkStart w:id="25" w:name="_Toc131883050"/>
+      <w:r>
+        <w:t>Puntuaciones</w:t>
+      </w:r>
+      <w:bookmarkEnd w:id="25"/>
+    </w:p>
+    <w:p/>
+    <w:p>
+      <w:pPr>
+        <w:pStyle w:val="Prrafodelista"/>
+        <w:numPr>
+          <w:ilvl w:val="0"/>
+          <w:numId w:val="30"/>
+        </w:numPr>
+      </w:pPr>
+      <w:proofErr w:type="spellStart"/>
+      <w:r>
+        <w:rPr>
+          <w:b/>
+          <w:bCs/>
+        </w:rPr>
+        <w:t>ScoreDTOCreate</w:t>
+      </w:r>
+      <w:proofErr w:type="spellEnd"/>
+      <w:r>
+        <w:rPr>
+          <w:b/>
+          <w:bCs/>
+        </w:rPr>
+        <w:t xml:space="preserve">: </w:t>
+      </w:r>
+      <w:r>
+        <w:t>Usado para la creación de una nueva puntuación</w:t>
+      </w:r>
+    </w:p>
+    <w:p>
+      <w:pPr>
+        <w:pStyle w:val="Prrafodelista"/>
+        <w:numPr>
+          <w:ilvl w:val="1"/>
+          <w:numId w:val="30"/>
+        </w:numPr>
+      </w:pPr>
+      <w:proofErr w:type="spellStart"/>
+      <w:r>
+        <w:rPr>
+          <w:b/>
+          <w:bCs/>
+        </w:rPr>
+        <w:t>UserId</w:t>
+      </w:r>
+      <w:proofErr w:type="spellEnd"/>
+      <w:r>
+        <w:rPr>
+          <w:b/>
+          <w:bCs/>
+        </w:rPr>
+        <w:t xml:space="preserve"> </w:t>
+      </w:r>
+      <w:r>
+        <w:t>(</w:t>
+      </w:r>
+      <w:proofErr w:type="spellStart"/>
+      <w:r>
+        <w:t>String</w:t>
+      </w:r>
+      <w:proofErr w:type="spellEnd"/>
+      <w:r>
+        <w:t>)</w:t>
+      </w:r>
+    </w:p>
+    <w:p>
+      <w:pPr>
+        <w:pStyle w:val="Prrafodelista"/>
+        <w:numPr>
+          <w:ilvl w:val="1"/>
+          <w:numId w:val="30"/>
+        </w:numPr>
+      </w:pPr>
+      <w:proofErr w:type="spellStart"/>
+      <w:r>
+        <w:rPr>
+          <w:b/>
+          <w:bCs/>
+        </w:rPr>
+        <w:t>ScoreNumber</w:t>
+      </w:r>
+      <w:proofErr w:type="spellEnd"/>
+      <w:r>
+        <w:rPr>
+          <w:b/>
+          <w:bCs/>
+        </w:rPr>
+        <w:t xml:space="preserve"> </w:t>
+      </w:r>
+      <w:r>
+        <w:t>(</w:t>
+      </w:r>
+      <w:proofErr w:type="spellStart"/>
+      <w:r>
+        <w:t>String</w:t>
+      </w:r>
+      <w:proofErr w:type="spellEnd"/>
+      <w:r>
+        <w:t>)</w:t>
+      </w:r>
+    </w:p>
+    <w:p>
+      <w:pPr>
+        <w:pStyle w:val="Prrafodelista"/>
+        <w:ind w:left="1440"/>
+        <w:rPr>
+          <w:b/>
+          <w:bCs/>
+        </w:rPr>
+      </w:pPr>
+    </w:p>
+    <w:p>
+      <w:pPr>
+        <w:pStyle w:val="Prrafodelista"/>
+        <w:numPr>
+          <w:ilvl w:val="0"/>
+          <w:numId w:val="30"/>
+        </w:numPr>
+      </w:pPr>
+      <w:proofErr w:type="spellStart"/>
+      <w:r>
+        <w:rPr>
+          <w:b/>
+          <w:bCs/>
+        </w:rPr>
+        <w:t>ScoreDTOResponse</w:t>
+      </w:r>
+      <w:proofErr w:type="spellEnd"/>
+      <w:r>
+        <w:rPr>
+          <w:b/>
+          <w:bCs/>
+        </w:rPr>
+        <w:t>:</w:t>
+      </w:r>
+      <w:r>
+        <w:t xml:space="preserve"> Usado </w:t>
+      </w:r>
+      <w:r>
+        <w:t>cuando se solicite una puntuación.</w:t>
+      </w:r>
+    </w:p>
+    <w:p>
+      <w:pPr>
+        <w:pStyle w:val="Prrafodelista"/>
+        <w:numPr>
+          <w:ilvl w:val="1"/>
+          <w:numId w:val="30"/>
+        </w:numPr>
+      </w:pPr>
+      <w:proofErr w:type="spellStart"/>
+      <w:r>
+        <w:rPr>
+          <w:b/>
+          <w:bCs/>
+        </w:rPr>
+        <w:t>ScoreNumber</w:t>
+      </w:r>
+      <w:proofErr w:type="spellEnd"/>
+      <w:r>
+        <w:rPr>
+          <w:b/>
+          <w:bCs/>
+        </w:rPr>
+        <w:t xml:space="preserve"> </w:t>
+      </w:r>
+      <w:r>
+        <w:t>(</w:t>
+      </w:r>
+      <w:proofErr w:type="spellStart"/>
+      <w:r>
+        <w:t>String</w:t>
+      </w:r>
+      <w:proofErr w:type="spellEnd"/>
+      <w:r>
+        <w:t>)</w:t>
+      </w:r>
+    </w:p>
+    <w:p>
+      <w:pPr>
+        <w:pStyle w:val="Prrafodelista"/>
+        <w:numPr>
+          <w:ilvl w:val="1"/>
+          <w:numId w:val="30"/>
+        </w:numPr>
+      </w:pPr>
+      <w:proofErr w:type="spellStart"/>
+      <w:r>
+        <w:rPr>
+          <w:b/>
+          <w:bCs/>
+        </w:rPr>
+        <w:t>DateObtained</w:t>
+      </w:r>
+      <w:proofErr w:type="spellEnd"/>
+      <w:r>
+        <w:rPr>
+          <w:b/>
+          <w:bCs/>
+        </w:rPr>
+        <w:t xml:space="preserve"> </w:t>
+      </w:r>
+      <w:r>
+        <w:t>(</w:t>
+      </w:r>
+      <w:proofErr w:type="spellStart"/>
+      <w:r>
+        <w:t>String</w:t>
+      </w:r>
+      <w:proofErr w:type="spellEnd"/>
+      <w:r>
+        <w:t>)</w:t>
+      </w:r>
+    </w:p>
+    <w:p/>
+    <w:p>
+      <w:pPr>
+        <w:pStyle w:val="Ttulo2"/>
+      </w:pPr>
+      <w:bookmarkStart w:id="26" w:name="_Toc131883051"/>
+      <w:proofErr w:type="spellStart"/>
+      <w:r>
+        <w:t>Mappers</w:t>
+      </w:r>
+      <w:bookmarkEnd w:id="26"/>
+      <w:proofErr w:type="spellEnd"/>
+    </w:p>
+    <w:p/>
+    <w:p>
+      <w:r>
+        <w:t xml:space="preserve">Hacemos uso de distintos </w:t>
+      </w:r>
+      <w:proofErr w:type="spellStart"/>
+      <w:r>
+        <w:rPr>
+          <w:i/>
+          <w:iCs/>
+        </w:rPr>
+        <w:t>mappers</w:t>
+      </w:r>
+      <w:proofErr w:type="spellEnd"/>
+      <w:r>
+        <w:rPr>
+          <w:i/>
+          <w:iCs/>
+        </w:rPr>
+        <w:t xml:space="preserve"> </w:t>
+      </w:r>
+      <w:r>
+        <w:t xml:space="preserve">como funciones de </w:t>
+      </w:r>
+      <w:r>
+        <w:rPr>
+          <w:i/>
+          <w:iCs/>
+        </w:rPr>
+        <w:t>extensión</w:t>
+      </w:r>
+      <w:r>
+        <w:t xml:space="preserve"> para el paso de Modelo a DTO.</w:t>
+      </w:r>
+    </w:p>
+    <w:p/>
+    <w:p>
+      <w:r>
+        <w:t xml:space="preserve">En estas funciones es donde, generalmente, indicamos la fecha de creación tanto de usuarios como de las puntuaciones.  También, y para facilitar el envió y recibo de información, es donde se transformarán ciertos datos de un dato complejo a </w:t>
+      </w:r>
+      <w:proofErr w:type="spellStart"/>
+      <w:r>
+        <w:t>String</w:t>
+      </w:r>
+      <w:proofErr w:type="spellEnd"/>
+      <w:r>
+        <w:t xml:space="preserve"> (es decir, para facilitar el uso de </w:t>
+      </w:r>
+      <w:r>
+        <w:rPr>
+          <w:b/>
+          <w:bCs/>
+        </w:rPr>
+        <w:t>JSON</w:t>
+      </w:r>
+      <w:r>
+        <w:t xml:space="preserve"> como formato para el intercambio de datos).</w:t>
+      </w:r>
+    </w:p>
+    <w:p/>
+    <w:p>
+      <w:r>
+        <w:t xml:space="preserve">Además, aunque esta comprobación se realice en otra ubicación más idónea, se comprueba en el paso de </w:t>
+      </w:r>
+      <w:proofErr w:type="spellStart"/>
+      <w:r>
+        <w:rPr>
+          <w:b/>
+          <w:bCs/>
+        </w:rPr>
+        <w:t>UserDTORegister</w:t>
+      </w:r>
+      <w:proofErr w:type="spellEnd"/>
+      <w:r>
+        <w:t xml:space="preserve"> a </w:t>
+      </w:r>
+      <w:r>
+        <w:t>Modelo</w:t>
+      </w:r>
+      <w:r>
+        <w:t xml:space="preserve"> el que las contraseñas pedidas coincidan.</w:t>
+      </w:r>
+    </w:p>
+    <w:p/>
+    <w:p/>
     <w:sectPr>
-      <w:headerReference w:type="even" r:id="rId25"/>
-      <w:headerReference w:type="default" r:id="rId26"/>
-      <w:footerReference w:type="even" r:id="rId27"/>
-      <w:footerReference w:type="default" r:id="rId28"/>
-      <w:headerReference w:type="first" r:id="rId29"/>
-      <w:footerReference w:type="first" r:id="rId30"/>
+      <w:headerReference w:type="even" r:id="rId24"/>
+      <w:headerReference w:type="default" r:id="rId25"/>
+      <w:footerReference w:type="even" r:id="rId26"/>
+      <w:footerReference w:type="default" r:id="rId27"/>
+      <w:headerReference w:type="first" r:id="rId28"/>
+      <w:footerReference w:type="first" r:id="rId29"/>
       <w:pgSz w:w="11906" w:h="16838" w:code="9"/>
       <w:pgMar w:top="1307" w:right="1274" w:bottom="1134" w:left="1134" w:header="561" w:footer="454" w:gutter="0"/>
       <w:cols w:space="708"/>
@@ -5264,7 +8023,7 @@
 </file>
 
 <file path=word/endnotes.xml><?xml version="1.0" encoding="utf-8"?>
-<w:endnotes xmlns:wpc="http://schemas.microsoft.com/office/word/2010/wordprocessingCanvas" xmlns:cx="http://schemas.microsoft.com/office/drawing/2014/chartex" xmlns:cx1="http://schemas.microsoft.com/office/drawing/2015/9/8/chartex" xmlns:cx2="http://schemas.microsoft.com/office/drawing/2015/10/21/chartex" xmlns:cx3="http://schemas.microsoft.com/office/drawing/2016/5/9/chartex" xmlns:cx4="http://schemas.microsoft.com/office/drawing/2016/5/10/chartex" xmlns:cx5="http://schemas.microsoft.com/office/drawing/2016/5/11/chartex" xmlns:cx6="http://schemas.microsoft.com/office/drawing/2016/5/12/chartex" xmlns:cx7="http://schemas.microsoft.com/office/drawing/2016/5/13/chartex" xmlns:cx8="http://schemas.microsoft.com/office/drawing/2016/5/14/chartex" xmlns:mc="http://schemas.openxmlformats.org/markup-compatibility/2006" xmlns:aink="http://schemas.microsoft.com/office/drawing/2016/ink" xmlns:am3d="http://schemas.microsoft.com/office/drawing/2017/model3d" xmlns:o="urn:schemas-microsoft-com:office:office" xmlns:oel="http://schemas.microsoft.com/office/2019/extlst" xmlns:r="http://schemas.openxmlformats.org/officeDocument/2006/relationships" xmlns:m="http://schemas.openxmlformats.org/officeDocument/2006/math" xmlns:v="urn:schemas-microsoft-com:vml" xmlns:wp14="http://schemas.microsoft.com/office/word/2010/wordprocessingDrawing" xmlns:wp="http://schemas.openxmlformats.org/drawingml/2006/wordprocessingDrawing" xmlns:w10="urn:schemas-microsoft-com:office:word" xmlns:w="http://schemas.openxmlformats.org/wordprocessingml/2006/main" xmlns:w14="http://schemas.microsoft.com/office/word/2010/wordml" xmlns:w15="http://schemas.microsoft.com/office/word/2012/wordml" xmlns:w16cex="http://schemas.microsoft.com/office/word/2018/wordml/cex" xmlns:w16cid="http://schemas.microsoft.com/office/word/2016/wordml/cid" xmlns:w16="http://schemas.microsoft.com/office/word/2018/wordml" xmlns:w16sdtdh="http://schemas.microsoft.com/office/word/2020/wordml/sdtdatahash" xmlns:w16se="http://schemas.microsoft.com/office/word/2015/wordml/symex" xmlns:wpg="http://schemas.microsoft.com/office/word/2010/wordprocessingGroup" xmlns:wpi="http://schemas.microsoft.com/office/word/2010/wordprocessingInk" xmlns:wne="http://schemas.microsoft.com/office/word/2006/wordml" xmlns:wps="http://schemas.microsoft.com/office/word/2010/wordprocessingShape" mc:Ignorable="w14 w15 w16se w16cid w16 w16cex w16sdtdh wp14">
+<w:endnotes xmlns:wpc="http://schemas.microsoft.com/office/word/2010/wordprocessingCanvas" xmlns:cx="http://schemas.microsoft.com/office/drawing/2014/chartex" xmlns:cx1="http://schemas.microsoft.com/office/drawing/2015/9/8/chartex" xmlns:cx2="http://schemas.microsoft.com/office/drawing/2015/10/21/chartex" xmlns:cx3="http://schemas.microsoft.com/office/drawing/2016/5/9/chartex" xmlns:cx4="http://schemas.microsoft.com/office/drawing/2016/5/10/chartex" xmlns:cx5="http://schemas.microsoft.com/office/drawing/2016/5/11/chartex" xmlns:cx6="http://schemas.microsoft.com/office/drawing/2016/5/12/chartex" xmlns:cx7="http://schemas.microsoft.com/office/drawing/2016/5/13/chartex" xmlns:cx8="http://schemas.microsoft.com/office/drawing/2016/5/14/chartex" xmlns:mc="http://schemas.openxmlformats.org/markup-compatibility/2006" xmlns:aink="http://schemas.microsoft.com/office/drawing/2016/ink" xmlns:am3d="http://schemas.microsoft.com/office/drawing/2017/model3d" xmlns:o="urn:schemas-microsoft-com:office:office" xmlns:oel="http://schemas.microsoft.com/office/2019/extlst" xmlns:r="http://schemas.openxmlformats.org/officeDocument/2006/relationships" xmlns:m="http://schemas.openxmlformats.org/officeDocument/2006/math" xmlns:v="urn:schemas-microsoft-com:vml" xmlns:wp14="http://schemas.microsoft.com/office/word/2010/wordprocessingDrawing" xmlns:wp="http://schemas.openxmlformats.org/drawingml/2006/wordprocessingDrawing" xmlns:w10="urn:schemas-microsoft-com:office:word" xmlns:w="http://schemas.openxmlformats.org/wordprocessingml/2006/main" xmlns:w14="http://schemas.microsoft.com/office/word/2010/wordml" xmlns:w15="http://schemas.microsoft.com/office/word/2012/wordml" xmlns:w16cex="http://schemas.microsoft.com/office/word/2018/wordml/cex" xmlns:w16cid="http://schemas.microsoft.com/office/word/2016/wordml/cid" xmlns:w16="http://schemas.microsoft.com/office/word/2018/wordml" xmlns:w16du="http://schemas.microsoft.com/office/word/2023/wordml/word16du" xmlns:w16sdtdh="http://schemas.microsoft.com/office/word/2020/wordml/sdtdatahash" xmlns:w16se="http://schemas.microsoft.com/office/word/2015/wordml/symex" xmlns:wpg="http://schemas.microsoft.com/office/word/2010/wordprocessingGroup" xmlns:wpi="http://schemas.microsoft.com/office/word/2010/wordprocessingInk" xmlns:wne="http://schemas.microsoft.com/office/word/2006/wordml" xmlns:wps="http://schemas.microsoft.com/office/word/2010/wordprocessingShape" mc:Ignorable="w14 w15 w16se w16cid w16 w16cex w16sdtdh wp14">
   <w:endnote w:type="separator" w:id="-1">
     <w:p>
       <w:r>
@@ -5287,7 +8046,7 @@
 </file>
 
 <file path=word/footer1.xml><?xml version="1.0" encoding="utf-8"?>
-<w:ftr xmlns:wpc="http://schemas.microsoft.com/office/word/2010/wordprocessingCanvas" xmlns:cx="http://schemas.microsoft.com/office/drawing/2014/chartex" xmlns:cx1="http://schemas.microsoft.com/office/drawing/2015/9/8/chartex" xmlns:cx2="http://schemas.microsoft.com/office/drawing/2015/10/21/chartex" xmlns:cx3="http://schemas.microsoft.com/office/drawing/2016/5/9/chartex" xmlns:cx4="http://schemas.microsoft.com/office/drawing/2016/5/10/chartex" xmlns:cx5="http://schemas.microsoft.com/office/drawing/2016/5/11/chartex" xmlns:cx6="http://schemas.microsoft.com/office/drawing/2016/5/12/chartex" xmlns:cx7="http://schemas.microsoft.com/office/drawing/2016/5/13/chartex" xmlns:cx8="http://schemas.microsoft.com/office/drawing/2016/5/14/chartex" xmlns:mc="http://schemas.openxmlformats.org/markup-compatibility/2006" xmlns:aink="http://schemas.microsoft.com/office/drawing/2016/ink" xmlns:am3d="http://schemas.microsoft.com/office/drawing/2017/model3d" xmlns:o="urn:schemas-microsoft-com:office:office" xmlns:oel="http://schemas.microsoft.com/office/2019/extlst" xmlns:r="http://schemas.openxmlformats.org/officeDocument/2006/relationships" xmlns:m="http://schemas.openxmlformats.org/officeDocument/2006/math" xmlns:v="urn:schemas-microsoft-com:vml" xmlns:wp14="http://schemas.microsoft.com/office/word/2010/wordprocessingDrawing" xmlns:wp="http://schemas.openxmlformats.org/drawingml/2006/wordprocessingDrawing" xmlns:w10="urn:schemas-microsoft-com:office:word" xmlns:w="http://schemas.openxmlformats.org/wordprocessingml/2006/main" xmlns:w14="http://schemas.microsoft.com/office/word/2010/wordml" xmlns:w15="http://schemas.microsoft.com/office/word/2012/wordml" xmlns:w16cex="http://schemas.microsoft.com/office/word/2018/wordml/cex" xmlns:w16cid="http://schemas.microsoft.com/office/word/2016/wordml/cid" xmlns:w16="http://schemas.microsoft.com/office/word/2018/wordml" xmlns:w16sdtdh="http://schemas.microsoft.com/office/word/2020/wordml/sdtdatahash" xmlns:w16se="http://schemas.microsoft.com/office/word/2015/wordml/symex" xmlns:wpg="http://schemas.microsoft.com/office/word/2010/wordprocessingGroup" xmlns:wpi="http://schemas.microsoft.com/office/word/2010/wordprocessingInk" xmlns:wne="http://schemas.microsoft.com/office/word/2006/wordml" xmlns:wps="http://schemas.microsoft.com/office/word/2010/wordprocessingShape" mc:Ignorable="w14 w15 w16se w16cid w16 w16cex w16sdtdh wp14">
+<w:ftr xmlns:wpc="http://schemas.microsoft.com/office/word/2010/wordprocessingCanvas" xmlns:cx="http://schemas.microsoft.com/office/drawing/2014/chartex" xmlns:cx1="http://schemas.microsoft.com/office/drawing/2015/9/8/chartex" xmlns:cx2="http://schemas.microsoft.com/office/drawing/2015/10/21/chartex" xmlns:cx3="http://schemas.microsoft.com/office/drawing/2016/5/9/chartex" xmlns:cx4="http://schemas.microsoft.com/office/drawing/2016/5/10/chartex" xmlns:cx5="http://schemas.microsoft.com/office/drawing/2016/5/11/chartex" xmlns:cx6="http://schemas.microsoft.com/office/drawing/2016/5/12/chartex" xmlns:cx7="http://schemas.microsoft.com/office/drawing/2016/5/13/chartex" xmlns:cx8="http://schemas.microsoft.com/office/drawing/2016/5/14/chartex" xmlns:mc="http://schemas.openxmlformats.org/markup-compatibility/2006" xmlns:aink="http://schemas.microsoft.com/office/drawing/2016/ink" xmlns:am3d="http://schemas.microsoft.com/office/drawing/2017/model3d" xmlns:o="urn:schemas-microsoft-com:office:office" xmlns:oel="http://schemas.microsoft.com/office/2019/extlst" xmlns:r="http://schemas.openxmlformats.org/officeDocument/2006/relationships" xmlns:m="http://schemas.openxmlformats.org/officeDocument/2006/math" xmlns:v="urn:schemas-microsoft-com:vml" xmlns:wp14="http://schemas.microsoft.com/office/word/2010/wordprocessingDrawing" xmlns:wp="http://schemas.openxmlformats.org/drawingml/2006/wordprocessingDrawing" xmlns:w10="urn:schemas-microsoft-com:office:word" xmlns:w="http://schemas.openxmlformats.org/wordprocessingml/2006/main" xmlns:w14="http://schemas.microsoft.com/office/word/2010/wordml" xmlns:w15="http://schemas.microsoft.com/office/word/2012/wordml" xmlns:w16cex="http://schemas.microsoft.com/office/word/2018/wordml/cex" xmlns:w16cid="http://schemas.microsoft.com/office/word/2016/wordml/cid" xmlns:w16="http://schemas.microsoft.com/office/word/2018/wordml" xmlns:w16du="http://schemas.microsoft.com/office/word/2023/wordml/word16du" xmlns:w16sdtdh="http://schemas.microsoft.com/office/word/2020/wordml/sdtdatahash" xmlns:w16se="http://schemas.microsoft.com/office/word/2015/wordml/symex" xmlns:wpg="http://schemas.microsoft.com/office/word/2010/wordprocessingGroup" xmlns:wpi="http://schemas.microsoft.com/office/word/2010/wordprocessingInk" xmlns:wne="http://schemas.microsoft.com/office/word/2006/wordml" xmlns:wps="http://schemas.microsoft.com/office/word/2010/wordprocessingShape" mc:Ignorable="w14 w15 w16se w16cid w16 w16cex w16sdtdh wp14">
   <w:p>
     <w:pPr>
       <w:pStyle w:val="Piedepgina"/>
@@ -5351,7 +8110,7 @@
 </file>
 
 <file path=word/footer2.xml><?xml version="1.0" encoding="utf-8"?>
-<w:ftr xmlns:wpc="http://schemas.microsoft.com/office/word/2010/wordprocessingCanvas" xmlns:cx="http://schemas.microsoft.com/office/drawing/2014/chartex" xmlns:cx1="http://schemas.microsoft.com/office/drawing/2015/9/8/chartex" xmlns:cx2="http://schemas.microsoft.com/office/drawing/2015/10/21/chartex" xmlns:cx3="http://schemas.microsoft.com/office/drawing/2016/5/9/chartex" xmlns:cx4="http://schemas.microsoft.com/office/drawing/2016/5/10/chartex" xmlns:cx5="http://schemas.microsoft.com/office/drawing/2016/5/11/chartex" xmlns:cx6="http://schemas.microsoft.com/office/drawing/2016/5/12/chartex" xmlns:cx7="http://schemas.microsoft.com/office/drawing/2016/5/13/chartex" xmlns:cx8="http://schemas.microsoft.com/office/drawing/2016/5/14/chartex" xmlns:mc="http://schemas.openxmlformats.org/markup-compatibility/2006" xmlns:aink="http://schemas.microsoft.com/office/drawing/2016/ink" xmlns:am3d="http://schemas.microsoft.com/office/drawing/2017/model3d" xmlns:o="urn:schemas-microsoft-com:office:office" xmlns:oel="http://schemas.microsoft.com/office/2019/extlst" xmlns:r="http://schemas.openxmlformats.org/officeDocument/2006/relationships" xmlns:m="http://schemas.openxmlformats.org/officeDocument/2006/math" xmlns:v="urn:schemas-microsoft-com:vml" xmlns:wp14="http://schemas.microsoft.com/office/word/2010/wordprocessingDrawing" xmlns:wp="http://schemas.openxmlformats.org/drawingml/2006/wordprocessingDrawing" xmlns:w10="urn:schemas-microsoft-com:office:word" xmlns:w="http://schemas.openxmlformats.org/wordprocessingml/2006/main" xmlns:w14="http://schemas.microsoft.com/office/word/2010/wordml" xmlns:w15="http://schemas.microsoft.com/office/word/2012/wordml" xmlns:w16cex="http://schemas.microsoft.com/office/word/2018/wordml/cex" xmlns:w16cid="http://schemas.microsoft.com/office/word/2016/wordml/cid" xmlns:w16="http://schemas.microsoft.com/office/word/2018/wordml" xmlns:w16sdtdh="http://schemas.microsoft.com/office/word/2020/wordml/sdtdatahash" xmlns:w16se="http://schemas.microsoft.com/office/word/2015/wordml/symex" xmlns:wpg="http://schemas.microsoft.com/office/word/2010/wordprocessingGroup" xmlns:wpi="http://schemas.microsoft.com/office/word/2010/wordprocessingInk" xmlns:wne="http://schemas.microsoft.com/office/word/2006/wordml" xmlns:wps="http://schemas.microsoft.com/office/word/2010/wordprocessingShape" mc:Ignorable="w14 w15 w16se w16cid w16 w16cex w16sdtdh wp14">
+<w:ftr xmlns:wpc="http://schemas.microsoft.com/office/word/2010/wordprocessingCanvas" xmlns:cx="http://schemas.microsoft.com/office/drawing/2014/chartex" xmlns:cx1="http://schemas.microsoft.com/office/drawing/2015/9/8/chartex" xmlns:cx2="http://schemas.microsoft.com/office/drawing/2015/10/21/chartex" xmlns:cx3="http://schemas.microsoft.com/office/drawing/2016/5/9/chartex" xmlns:cx4="http://schemas.microsoft.com/office/drawing/2016/5/10/chartex" xmlns:cx5="http://schemas.microsoft.com/office/drawing/2016/5/11/chartex" xmlns:cx6="http://schemas.microsoft.com/office/drawing/2016/5/12/chartex" xmlns:cx7="http://schemas.microsoft.com/office/drawing/2016/5/13/chartex" xmlns:cx8="http://schemas.microsoft.com/office/drawing/2016/5/14/chartex" xmlns:mc="http://schemas.openxmlformats.org/markup-compatibility/2006" xmlns:aink="http://schemas.microsoft.com/office/drawing/2016/ink" xmlns:am3d="http://schemas.microsoft.com/office/drawing/2017/model3d" xmlns:o="urn:schemas-microsoft-com:office:office" xmlns:oel="http://schemas.microsoft.com/office/2019/extlst" xmlns:r="http://schemas.openxmlformats.org/officeDocument/2006/relationships" xmlns:m="http://schemas.openxmlformats.org/officeDocument/2006/math" xmlns:v="urn:schemas-microsoft-com:vml" xmlns:wp14="http://schemas.microsoft.com/office/word/2010/wordprocessingDrawing" xmlns:wp="http://schemas.openxmlformats.org/drawingml/2006/wordprocessingDrawing" xmlns:w10="urn:schemas-microsoft-com:office:word" xmlns:w="http://schemas.openxmlformats.org/wordprocessingml/2006/main" xmlns:w14="http://schemas.microsoft.com/office/word/2010/wordml" xmlns:w15="http://schemas.microsoft.com/office/word/2012/wordml" xmlns:w16cex="http://schemas.microsoft.com/office/word/2018/wordml/cex" xmlns:w16cid="http://schemas.microsoft.com/office/word/2016/wordml/cid" xmlns:w16="http://schemas.microsoft.com/office/word/2018/wordml" xmlns:w16du="http://schemas.microsoft.com/office/word/2023/wordml/word16du" xmlns:w16sdtdh="http://schemas.microsoft.com/office/word/2020/wordml/sdtdatahash" xmlns:w16se="http://schemas.microsoft.com/office/word/2015/wordml/symex" xmlns:wpg="http://schemas.microsoft.com/office/word/2010/wordprocessingGroup" xmlns:wpi="http://schemas.microsoft.com/office/word/2010/wordprocessingInk" xmlns:wne="http://schemas.microsoft.com/office/word/2006/wordml" xmlns:wps="http://schemas.microsoft.com/office/word/2010/wordprocessingShape" mc:Ignorable="w14 w15 w16se w16cid w16 w16cex w16sdtdh wp14">
   <w:p>
     <w:pPr>
       <w:pStyle w:val="Piedepgina"/>
@@ -5438,7 +8197,7 @@
 </file>
 
 <file path=word/footer3.xml><?xml version="1.0" encoding="utf-8"?>
-<w:ftr xmlns:wpc="http://schemas.microsoft.com/office/word/2010/wordprocessingCanvas" xmlns:cx="http://schemas.microsoft.com/office/drawing/2014/chartex" xmlns:cx1="http://schemas.microsoft.com/office/drawing/2015/9/8/chartex" xmlns:cx2="http://schemas.microsoft.com/office/drawing/2015/10/21/chartex" xmlns:cx3="http://schemas.microsoft.com/office/drawing/2016/5/9/chartex" xmlns:cx4="http://schemas.microsoft.com/office/drawing/2016/5/10/chartex" xmlns:cx5="http://schemas.microsoft.com/office/drawing/2016/5/11/chartex" xmlns:cx6="http://schemas.microsoft.com/office/drawing/2016/5/12/chartex" xmlns:cx7="http://schemas.microsoft.com/office/drawing/2016/5/13/chartex" xmlns:cx8="http://schemas.microsoft.com/office/drawing/2016/5/14/chartex" xmlns:mc="http://schemas.openxmlformats.org/markup-compatibility/2006" xmlns:aink="http://schemas.microsoft.com/office/drawing/2016/ink" xmlns:am3d="http://schemas.microsoft.com/office/drawing/2017/model3d" xmlns:o="urn:schemas-microsoft-com:office:office" xmlns:oel="http://schemas.microsoft.com/office/2019/extlst" xmlns:r="http://schemas.openxmlformats.org/officeDocument/2006/relationships" xmlns:m="http://schemas.openxmlformats.org/officeDocument/2006/math" xmlns:v="urn:schemas-microsoft-com:vml" xmlns:wp14="http://schemas.microsoft.com/office/word/2010/wordprocessingDrawing" xmlns:wp="http://schemas.openxmlformats.org/drawingml/2006/wordprocessingDrawing" xmlns:w10="urn:schemas-microsoft-com:office:word" xmlns:w="http://schemas.openxmlformats.org/wordprocessingml/2006/main" xmlns:w14="http://schemas.microsoft.com/office/word/2010/wordml" xmlns:w15="http://schemas.microsoft.com/office/word/2012/wordml" xmlns:w16cex="http://schemas.microsoft.com/office/word/2018/wordml/cex" xmlns:w16cid="http://schemas.microsoft.com/office/word/2016/wordml/cid" xmlns:w16="http://schemas.microsoft.com/office/word/2018/wordml" xmlns:w16sdtdh="http://schemas.microsoft.com/office/word/2020/wordml/sdtdatahash" xmlns:w16se="http://schemas.microsoft.com/office/word/2015/wordml/symex" xmlns:wpg="http://schemas.microsoft.com/office/word/2010/wordprocessingGroup" xmlns:wpi="http://schemas.microsoft.com/office/word/2010/wordprocessingInk" xmlns:wne="http://schemas.microsoft.com/office/word/2006/wordml" xmlns:wps="http://schemas.microsoft.com/office/word/2010/wordprocessingShape" mc:Ignorable="w14 w15 w16se w16cid w16 w16cex w16sdtdh wp14">
+<w:ftr xmlns:wpc="http://schemas.microsoft.com/office/word/2010/wordprocessingCanvas" xmlns:cx="http://schemas.microsoft.com/office/drawing/2014/chartex" xmlns:cx1="http://schemas.microsoft.com/office/drawing/2015/9/8/chartex" xmlns:cx2="http://schemas.microsoft.com/office/drawing/2015/10/21/chartex" xmlns:cx3="http://schemas.microsoft.com/office/drawing/2016/5/9/chartex" xmlns:cx4="http://schemas.microsoft.com/office/drawing/2016/5/10/chartex" xmlns:cx5="http://schemas.microsoft.com/office/drawing/2016/5/11/chartex" xmlns:cx6="http://schemas.microsoft.com/office/drawing/2016/5/12/chartex" xmlns:cx7="http://schemas.microsoft.com/office/drawing/2016/5/13/chartex" xmlns:cx8="http://schemas.microsoft.com/office/drawing/2016/5/14/chartex" xmlns:mc="http://schemas.openxmlformats.org/markup-compatibility/2006" xmlns:aink="http://schemas.microsoft.com/office/drawing/2016/ink" xmlns:am3d="http://schemas.microsoft.com/office/drawing/2017/model3d" xmlns:o="urn:schemas-microsoft-com:office:office" xmlns:oel="http://schemas.microsoft.com/office/2019/extlst" xmlns:r="http://schemas.openxmlformats.org/officeDocument/2006/relationships" xmlns:m="http://schemas.openxmlformats.org/officeDocument/2006/math" xmlns:v="urn:schemas-microsoft-com:vml" xmlns:wp14="http://schemas.microsoft.com/office/word/2010/wordprocessingDrawing" xmlns:wp="http://schemas.openxmlformats.org/drawingml/2006/wordprocessingDrawing" xmlns:w10="urn:schemas-microsoft-com:office:word" xmlns:w="http://schemas.openxmlformats.org/wordprocessingml/2006/main" xmlns:w14="http://schemas.microsoft.com/office/word/2010/wordml" xmlns:w15="http://schemas.microsoft.com/office/word/2012/wordml" xmlns:w16cex="http://schemas.microsoft.com/office/word/2018/wordml/cex" xmlns:w16cid="http://schemas.microsoft.com/office/word/2016/wordml/cid" xmlns:w16="http://schemas.microsoft.com/office/word/2018/wordml" xmlns:w16du="http://schemas.microsoft.com/office/word/2023/wordml/word16du" xmlns:w16sdtdh="http://schemas.microsoft.com/office/word/2020/wordml/sdtdatahash" xmlns:w16se="http://schemas.microsoft.com/office/word/2015/wordml/symex" xmlns:wpg="http://schemas.microsoft.com/office/word/2010/wordprocessingGroup" xmlns:wpi="http://schemas.microsoft.com/office/word/2010/wordprocessingInk" xmlns:wne="http://schemas.microsoft.com/office/word/2006/wordml" xmlns:wps="http://schemas.microsoft.com/office/word/2010/wordprocessingShape" mc:Ignorable="w14 w15 w16se w16cid w16 w16cex w16sdtdh wp14">
   <w:p>
     <w:pPr>
       <w:pStyle w:val="Piedepgina"/>
@@ -5535,7 +8294,7 @@
 </file>
 
 <file path=word/footnotes.xml><?xml version="1.0" encoding="utf-8"?>
-<w:footnotes xmlns:wpc="http://schemas.microsoft.com/office/word/2010/wordprocessingCanvas" xmlns:cx="http://schemas.microsoft.com/office/drawing/2014/chartex" xmlns:cx1="http://schemas.microsoft.com/office/drawing/2015/9/8/chartex" xmlns:cx2="http://schemas.microsoft.com/office/drawing/2015/10/21/chartex" xmlns:cx3="http://schemas.microsoft.com/office/drawing/2016/5/9/chartex" xmlns:cx4="http://schemas.microsoft.com/office/drawing/2016/5/10/chartex" xmlns:cx5="http://schemas.microsoft.com/office/drawing/2016/5/11/chartex" xmlns:cx6="http://schemas.microsoft.com/office/drawing/2016/5/12/chartex" xmlns:cx7="http://schemas.microsoft.com/office/drawing/2016/5/13/chartex" xmlns:cx8="http://schemas.microsoft.com/office/drawing/2016/5/14/chartex" xmlns:mc="http://schemas.openxmlformats.org/markup-compatibility/2006" xmlns:aink="http://schemas.microsoft.com/office/drawing/2016/ink" xmlns:am3d="http://schemas.microsoft.com/office/drawing/2017/model3d" xmlns:o="urn:schemas-microsoft-com:office:office" xmlns:oel="http://schemas.microsoft.com/office/2019/extlst" xmlns:r="http://schemas.openxmlformats.org/officeDocument/2006/relationships" xmlns:m="http://schemas.openxmlformats.org/officeDocument/2006/math" xmlns:v="urn:schemas-microsoft-com:vml" xmlns:wp14="http://schemas.microsoft.com/office/word/2010/wordprocessingDrawing" xmlns:wp="http://schemas.openxmlformats.org/drawingml/2006/wordprocessingDrawing" xmlns:w10="urn:schemas-microsoft-com:office:word" xmlns:w="http://schemas.openxmlformats.org/wordprocessingml/2006/main" xmlns:w14="http://schemas.microsoft.com/office/word/2010/wordml" xmlns:w15="http://schemas.microsoft.com/office/word/2012/wordml" xmlns:w16cex="http://schemas.microsoft.com/office/word/2018/wordml/cex" xmlns:w16cid="http://schemas.microsoft.com/office/word/2016/wordml/cid" xmlns:w16="http://schemas.microsoft.com/office/word/2018/wordml" xmlns:w16sdtdh="http://schemas.microsoft.com/office/word/2020/wordml/sdtdatahash" xmlns:w16se="http://schemas.microsoft.com/office/word/2015/wordml/symex" xmlns:wpg="http://schemas.microsoft.com/office/word/2010/wordprocessingGroup" xmlns:wpi="http://schemas.microsoft.com/office/word/2010/wordprocessingInk" xmlns:wne="http://schemas.microsoft.com/office/word/2006/wordml" xmlns:wps="http://schemas.microsoft.com/office/word/2010/wordprocessingShape" mc:Ignorable="w14 w15 w16se w16cid w16 w16cex w16sdtdh wp14">
+<w:footnotes xmlns:wpc="http://schemas.microsoft.com/office/word/2010/wordprocessingCanvas" xmlns:cx="http://schemas.microsoft.com/office/drawing/2014/chartex" xmlns:cx1="http://schemas.microsoft.com/office/drawing/2015/9/8/chartex" xmlns:cx2="http://schemas.microsoft.com/office/drawing/2015/10/21/chartex" xmlns:cx3="http://schemas.microsoft.com/office/drawing/2016/5/9/chartex" xmlns:cx4="http://schemas.microsoft.com/office/drawing/2016/5/10/chartex" xmlns:cx5="http://schemas.microsoft.com/office/drawing/2016/5/11/chartex" xmlns:cx6="http://schemas.microsoft.com/office/drawing/2016/5/12/chartex" xmlns:cx7="http://schemas.microsoft.com/office/drawing/2016/5/13/chartex" xmlns:cx8="http://schemas.microsoft.com/office/drawing/2016/5/14/chartex" xmlns:mc="http://schemas.openxmlformats.org/markup-compatibility/2006" xmlns:aink="http://schemas.microsoft.com/office/drawing/2016/ink" xmlns:am3d="http://schemas.microsoft.com/office/drawing/2017/model3d" xmlns:o="urn:schemas-microsoft-com:office:office" xmlns:oel="http://schemas.microsoft.com/office/2019/extlst" xmlns:r="http://schemas.openxmlformats.org/officeDocument/2006/relationships" xmlns:m="http://schemas.openxmlformats.org/officeDocument/2006/math" xmlns:v="urn:schemas-microsoft-com:vml" xmlns:wp14="http://schemas.microsoft.com/office/word/2010/wordprocessingDrawing" xmlns:wp="http://schemas.openxmlformats.org/drawingml/2006/wordprocessingDrawing" xmlns:w10="urn:schemas-microsoft-com:office:word" xmlns:w="http://schemas.openxmlformats.org/wordprocessingml/2006/main" xmlns:w14="http://schemas.microsoft.com/office/word/2010/wordml" xmlns:w15="http://schemas.microsoft.com/office/word/2012/wordml" xmlns:w16cex="http://schemas.microsoft.com/office/word/2018/wordml/cex" xmlns:w16cid="http://schemas.microsoft.com/office/word/2016/wordml/cid" xmlns:w16="http://schemas.microsoft.com/office/word/2018/wordml" xmlns:w16du="http://schemas.microsoft.com/office/word/2023/wordml/word16du" xmlns:w16sdtdh="http://schemas.microsoft.com/office/word/2020/wordml/sdtdatahash" xmlns:w16se="http://schemas.microsoft.com/office/word/2015/wordml/symex" xmlns:wpg="http://schemas.microsoft.com/office/word/2010/wordprocessingGroup" xmlns:wpi="http://schemas.microsoft.com/office/word/2010/wordprocessingInk" xmlns:wne="http://schemas.microsoft.com/office/word/2006/wordml" xmlns:wps="http://schemas.microsoft.com/office/word/2010/wordprocessingShape" mc:Ignorable="w14 w15 w16se w16cid w16 w16cex w16sdtdh wp14">
   <w:footnote w:type="separator" w:id="-1">
     <w:p>
       <w:r>
@@ -5558,7 +8317,7 @@
 </file>
 
 <file path=word/header1.xml><?xml version="1.0" encoding="utf-8"?>
-<w:hdr xmlns:wpc="http://schemas.microsoft.com/office/word/2010/wordprocessingCanvas" xmlns:cx="http://schemas.microsoft.com/office/drawing/2014/chartex" xmlns:cx1="http://schemas.microsoft.com/office/drawing/2015/9/8/chartex" xmlns:cx2="http://schemas.microsoft.com/office/drawing/2015/10/21/chartex" xmlns:cx3="http://schemas.microsoft.com/office/drawing/2016/5/9/chartex" xmlns:cx4="http://schemas.microsoft.com/office/drawing/2016/5/10/chartex" xmlns:cx5="http://schemas.microsoft.com/office/drawing/2016/5/11/chartex" xmlns:cx6="http://schemas.microsoft.com/office/drawing/2016/5/12/chartex" xmlns:cx7="http://schemas.microsoft.com/office/drawing/2016/5/13/chartex" xmlns:cx8="http://schemas.microsoft.com/office/drawing/2016/5/14/chartex" xmlns:mc="http://schemas.openxmlformats.org/markup-compatibility/2006" xmlns:aink="http://schemas.microsoft.com/office/drawing/2016/ink" xmlns:am3d="http://schemas.microsoft.com/office/drawing/2017/model3d" xmlns:o="urn:schemas-microsoft-com:office:office" xmlns:oel="http://schemas.microsoft.com/office/2019/extlst" xmlns:r="http://schemas.openxmlformats.org/officeDocument/2006/relationships" xmlns:m="http://schemas.openxmlformats.org/officeDocument/2006/math" xmlns:v="urn:schemas-microsoft-com:vml" xmlns:wp14="http://schemas.microsoft.com/office/word/2010/wordprocessingDrawing" xmlns:wp="http://schemas.openxmlformats.org/drawingml/2006/wordprocessingDrawing" xmlns:w10="urn:schemas-microsoft-com:office:word" xmlns:w="http://schemas.openxmlformats.org/wordprocessingml/2006/main" xmlns:w14="http://schemas.microsoft.com/office/word/2010/wordml" xmlns:w15="http://schemas.microsoft.com/office/word/2012/wordml" xmlns:w16cex="http://schemas.microsoft.com/office/word/2018/wordml/cex" xmlns:w16cid="http://schemas.microsoft.com/office/word/2016/wordml/cid" xmlns:w16="http://schemas.microsoft.com/office/word/2018/wordml" xmlns:w16sdtdh="http://schemas.microsoft.com/office/word/2020/wordml/sdtdatahash" xmlns:w16se="http://schemas.microsoft.com/office/word/2015/wordml/symex" xmlns:wpg="http://schemas.microsoft.com/office/word/2010/wordprocessingGroup" xmlns:wpi="http://schemas.microsoft.com/office/word/2010/wordprocessingInk" xmlns:wne="http://schemas.microsoft.com/office/word/2006/wordml" xmlns:wps="http://schemas.microsoft.com/office/word/2010/wordprocessingShape" mc:Ignorable="w14 w15 w16se w16cid w16 w16cex w16sdtdh wp14">
+<w:hdr xmlns:wpc="http://schemas.microsoft.com/office/word/2010/wordprocessingCanvas" xmlns:cx="http://schemas.microsoft.com/office/drawing/2014/chartex" xmlns:cx1="http://schemas.microsoft.com/office/drawing/2015/9/8/chartex" xmlns:cx2="http://schemas.microsoft.com/office/drawing/2015/10/21/chartex" xmlns:cx3="http://schemas.microsoft.com/office/drawing/2016/5/9/chartex" xmlns:cx4="http://schemas.microsoft.com/office/drawing/2016/5/10/chartex" xmlns:cx5="http://schemas.microsoft.com/office/drawing/2016/5/11/chartex" xmlns:cx6="http://schemas.microsoft.com/office/drawing/2016/5/12/chartex" xmlns:cx7="http://schemas.microsoft.com/office/drawing/2016/5/13/chartex" xmlns:cx8="http://schemas.microsoft.com/office/drawing/2016/5/14/chartex" xmlns:mc="http://schemas.openxmlformats.org/markup-compatibility/2006" xmlns:aink="http://schemas.microsoft.com/office/drawing/2016/ink" xmlns:am3d="http://schemas.microsoft.com/office/drawing/2017/model3d" xmlns:o="urn:schemas-microsoft-com:office:office" xmlns:oel="http://schemas.microsoft.com/office/2019/extlst" xmlns:r="http://schemas.openxmlformats.org/officeDocument/2006/relationships" xmlns:m="http://schemas.openxmlformats.org/officeDocument/2006/math" xmlns:v="urn:schemas-microsoft-com:vml" xmlns:wp14="http://schemas.microsoft.com/office/word/2010/wordprocessingDrawing" xmlns:wp="http://schemas.openxmlformats.org/drawingml/2006/wordprocessingDrawing" xmlns:w10="urn:schemas-microsoft-com:office:word" xmlns:w="http://schemas.openxmlformats.org/wordprocessingml/2006/main" xmlns:w14="http://schemas.microsoft.com/office/word/2010/wordml" xmlns:w15="http://schemas.microsoft.com/office/word/2012/wordml" xmlns:w16cex="http://schemas.microsoft.com/office/word/2018/wordml/cex" xmlns:w16cid="http://schemas.microsoft.com/office/word/2016/wordml/cid" xmlns:w16="http://schemas.microsoft.com/office/word/2018/wordml" xmlns:w16du="http://schemas.microsoft.com/office/word/2023/wordml/word16du" xmlns:w16sdtdh="http://schemas.microsoft.com/office/word/2020/wordml/sdtdatahash" xmlns:w16se="http://schemas.microsoft.com/office/word/2015/wordml/symex" xmlns:wpg="http://schemas.microsoft.com/office/word/2010/wordprocessingGroup" xmlns:wpi="http://schemas.microsoft.com/office/word/2010/wordprocessingInk" xmlns:wne="http://schemas.microsoft.com/office/word/2006/wordml" xmlns:wps="http://schemas.microsoft.com/office/word/2010/wordprocessingShape" mc:Ignorable="w14 w15 w16se w16cid w16 w16cex w16sdtdh wp14">
   <w:p>
     <w:pPr>
       <w:pStyle w:val="Encabezado"/>
@@ -5583,7 +8342,7 @@
 </file>
 
 <file path=word/header2.xml><?xml version="1.0" encoding="utf-8"?>
-<w:hdr xmlns:wpc="http://schemas.microsoft.com/office/word/2010/wordprocessingCanvas" xmlns:cx="http://schemas.microsoft.com/office/drawing/2014/chartex" xmlns:cx1="http://schemas.microsoft.com/office/drawing/2015/9/8/chartex" xmlns:cx2="http://schemas.microsoft.com/office/drawing/2015/10/21/chartex" xmlns:cx3="http://schemas.microsoft.com/office/drawing/2016/5/9/chartex" xmlns:cx4="http://schemas.microsoft.com/office/drawing/2016/5/10/chartex" xmlns:cx5="http://schemas.microsoft.com/office/drawing/2016/5/11/chartex" xmlns:cx6="http://schemas.microsoft.com/office/drawing/2016/5/12/chartex" xmlns:cx7="http://schemas.microsoft.com/office/drawing/2016/5/13/chartex" xmlns:cx8="http://schemas.microsoft.com/office/drawing/2016/5/14/chartex" xmlns:mc="http://schemas.openxmlformats.org/markup-compatibility/2006" xmlns:aink="http://schemas.microsoft.com/office/drawing/2016/ink" xmlns:am3d="http://schemas.microsoft.com/office/drawing/2017/model3d" xmlns:o="urn:schemas-microsoft-com:office:office" xmlns:oel="http://schemas.microsoft.com/office/2019/extlst" xmlns:r="http://schemas.openxmlformats.org/officeDocument/2006/relationships" xmlns:m="http://schemas.openxmlformats.org/officeDocument/2006/math" xmlns:v="urn:schemas-microsoft-com:vml" xmlns:wp14="http://schemas.microsoft.com/office/word/2010/wordprocessingDrawing" xmlns:wp="http://schemas.openxmlformats.org/drawingml/2006/wordprocessingDrawing" xmlns:w10="urn:schemas-microsoft-com:office:word" xmlns:w="http://schemas.openxmlformats.org/wordprocessingml/2006/main" xmlns:w14="http://schemas.microsoft.com/office/word/2010/wordml" xmlns:w15="http://schemas.microsoft.com/office/word/2012/wordml" xmlns:w16cex="http://schemas.microsoft.com/office/word/2018/wordml/cex" xmlns:w16cid="http://schemas.microsoft.com/office/word/2016/wordml/cid" xmlns:w16="http://schemas.microsoft.com/office/word/2018/wordml" xmlns:w16sdtdh="http://schemas.microsoft.com/office/word/2020/wordml/sdtdatahash" xmlns:w16se="http://schemas.microsoft.com/office/word/2015/wordml/symex" xmlns:wpg="http://schemas.microsoft.com/office/word/2010/wordprocessingGroup" xmlns:wpi="http://schemas.microsoft.com/office/word/2010/wordprocessingInk" xmlns:wne="http://schemas.microsoft.com/office/word/2006/wordml" xmlns:wps="http://schemas.microsoft.com/office/word/2010/wordprocessingShape" mc:Ignorable="w14 w15 w16se w16cid w16 w16cex w16sdtdh wp14">
+<w:hdr xmlns:wpc="http://schemas.microsoft.com/office/word/2010/wordprocessingCanvas" xmlns:cx="http://schemas.microsoft.com/office/drawing/2014/chartex" xmlns:cx1="http://schemas.microsoft.com/office/drawing/2015/9/8/chartex" xmlns:cx2="http://schemas.microsoft.com/office/drawing/2015/10/21/chartex" xmlns:cx3="http://schemas.microsoft.com/office/drawing/2016/5/9/chartex" xmlns:cx4="http://schemas.microsoft.com/office/drawing/2016/5/10/chartex" xmlns:cx5="http://schemas.microsoft.com/office/drawing/2016/5/11/chartex" xmlns:cx6="http://schemas.microsoft.com/office/drawing/2016/5/12/chartex" xmlns:cx7="http://schemas.microsoft.com/office/drawing/2016/5/13/chartex" xmlns:cx8="http://schemas.microsoft.com/office/drawing/2016/5/14/chartex" xmlns:mc="http://schemas.openxmlformats.org/markup-compatibility/2006" xmlns:aink="http://schemas.microsoft.com/office/drawing/2016/ink" xmlns:am3d="http://schemas.microsoft.com/office/drawing/2017/model3d" xmlns:o="urn:schemas-microsoft-com:office:office" xmlns:oel="http://schemas.microsoft.com/office/2019/extlst" xmlns:r="http://schemas.openxmlformats.org/officeDocument/2006/relationships" xmlns:m="http://schemas.openxmlformats.org/officeDocument/2006/math" xmlns:v="urn:schemas-microsoft-com:vml" xmlns:wp14="http://schemas.microsoft.com/office/word/2010/wordprocessingDrawing" xmlns:wp="http://schemas.openxmlformats.org/drawingml/2006/wordprocessingDrawing" xmlns:w10="urn:schemas-microsoft-com:office:word" xmlns:w="http://schemas.openxmlformats.org/wordprocessingml/2006/main" xmlns:w14="http://schemas.microsoft.com/office/word/2010/wordml" xmlns:w15="http://schemas.microsoft.com/office/word/2012/wordml" xmlns:w16cex="http://schemas.microsoft.com/office/word/2018/wordml/cex" xmlns:w16cid="http://schemas.microsoft.com/office/word/2016/wordml/cid" xmlns:w16="http://schemas.microsoft.com/office/word/2018/wordml" xmlns:w16du="http://schemas.microsoft.com/office/word/2023/wordml/word16du" xmlns:w16sdtdh="http://schemas.microsoft.com/office/word/2020/wordml/sdtdatahash" xmlns:w16se="http://schemas.microsoft.com/office/word/2015/wordml/symex" xmlns:wpg="http://schemas.microsoft.com/office/word/2010/wordprocessingGroup" xmlns:wpi="http://schemas.microsoft.com/office/word/2010/wordprocessingInk" xmlns:wne="http://schemas.microsoft.com/office/word/2006/wordml" xmlns:wps="http://schemas.microsoft.com/office/word/2010/wordprocessingShape" mc:Ignorable="w14 w15 w16se w16cid w16 w16cex w16sdtdh wp14">
   <w:p>
     <w:pPr>
       <w:pStyle w:val="Encabezado"/>
@@ -5800,7 +8559,7 @@
 </file>
 
 <file path=word/header3.xml><?xml version="1.0" encoding="utf-8"?>
-<w:hdr xmlns:wpc="http://schemas.microsoft.com/office/word/2010/wordprocessingCanvas" xmlns:cx="http://schemas.microsoft.com/office/drawing/2014/chartex" xmlns:cx1="http://schemas.microsoft.com/office/drawing/2015/9/8/chartex" xmlns:cx2="http://schemas.microsoft.com/office/drawing/2015/10/21/chartex" xmlns:cx3="http://schemas.microsoft.com/office/drawing/2016/5/9/chartex" xmlns:cx4="http://schemas.microsoft.com/office/drawing/2016/5/10/chartex" xmlns:cx5="http://schemas.microsoft.com/office/drawing/2016/5/11/chartex" xmlns:cx6="http://schemas.microsoft.com/office/drawing/2016/5/12/chartex" xmlns:cx7="http://schemas.microsoft.com/office/drawing/2016/5/13/chartex" xmlns:cx8="http://schemas.microsoft.com/office/drawing/2016/5/14/chartex" xmlns:mc="http://schemas.openxmlformats.org/markup-compatibility/2006" xmlns:aink="http://schemas.microsoft.com/office/drawing/2016/ink" xmlns:am3d="http://schemas.microsoft.com/office/drawing/2017/model3d" xmlns:o="urn:schemas-microsoft-com:office:office" xmlns:oel="http://schemas.microsoft.com/office/2019/extlst" xmlns:r="http://schemas.openxmlformats.org/officeDocument/2006/relationships" xmlns:m="http://schemas.openxmlformats.org/officeDocument/2006/math" xmlns:v="urn:schemas-microsoft-com:vml" xmlns:wp14="http://schemas.microsoft.com/office/word/2010/wordprocessingDrawing" xmlns:wp="http://schemas.openxmlformats.org/drawingml/2006/wordprocessingDrawing" xmlns:w10="urn:schemas-microsoft-com:office:word" xmlns:w="http://schemas.openxmlformats.org/wordprocessingml/2006/main" xmlns:w14="http://schemas.microsoft.com/office/word/2010/wordml" xmlns:w15="http://schemas.microsoft.com/office/word/2012/wordml" xmlns:w16cex="http://schemas.microsoft.com/office/word/2018/wordml/cex" xmlns:w16cid="http://schemas.microsoft.com/office/word/2016/wordml/cid" xmlns:w16="http://schemas.microsoft.com/office/word/2018/wordml" xmlns:w16sdtdh="http://schemas.microsoft.com/office/word/2020/wordml/sdtdatahash" xmlns:w16se="http://schemas.microsoft.com/office/word/2015/wordml/symex" xmlns:wpg="http://schemas.microsoft.com/office/word/2010/wordprocessingGroup" xmlns:wpi="http://schemas.microsoft.com/office/word/2010/wordprocessingInk" xmlns:wne="http://schemas.microsoft.com/office/word/2006/wordml" xmlns:wps="http://schemas.microsoft.com/office/word/2010/wordprocessingShape" mc:Ignorable="w14 w15 w16se w16cid w16 w16cex w16sdtdh wp14">
+<w:hdr xmlns:wpc="http://schemas.microsoft.com/office/word/2010/wordprocessingCanvas" xmlns:cx="http://schemas.microsoft.com/office/drawing/2014/chartex" xmlns:cx1="http://schemas.microsoft.com/office/drawing/2015/9/8/chartex" xmlns:cx2="http://schemas.microsoft.com/office/drawing/2015/10/21/chartex" xmlns:cx3="http://schemas.microsoft.com/office/drawing/2016/5/9/chartex" xmlns:cx4="http://schemas.microsoft.com/office/drawing/2016/5/10/chartex" xmlns:cx5="http://schemas.microsoft.com/office/drawing/2016/5/11/chartex" xmlns:cx6="http://schemas.microsoft.com/office/drawing/2016/5/12/chartex" xmlns:cx7="http://schemas.microsoft.com/office/drawing/2016/5/13/chartex" xmlns:cx8="http://schemas.microsoft.com/office/drawing/2016/5/14/chartex" xmlns:mc="http://schemas.openxmlformats.org/markup-compatibility/2006" xmlns:aink="http://schemas.microsoft.com/office/drawing/2016/ink" xmlns:am3d="http://schemas.microsoft.com/office/drawing/2017/model3d" xmlns:o="urn:schemas-microsoft-com:office:office" xmlns:oel="http://schemas.microsoft.com/office/2019/extlst" xmlns:r="http://schemas.openxmlformats.org/officeDocument/2006/relationships" xmlns:m="http://schemas.openxmlformats.org/officeDocument/2006/math" xmlns:v="urn:schemas-microsoft-com:vml" xmlns:wp14="http://schemas.microsoft.com/office/word/2010/wordprocessingDrawing" xmlns:wp="http://schemas.openxmlformats.org/drawingml/2006/wordprocessingDrawing" xmlns:w10="urn:schemas-microsoft-com:office:word" xmlns:w="http://schemas.openxmlformats.org/wordprocessingml/2006/main" xmlns:w14="http://schemas.microsoft.com/office/word/2010/wordml" xmlns:w15="http://schemas.microsoft.com/office/word/2012/wordml" xmlns:w16cex="http://schemas.microsoft.com/office/word/2018/wordml/cex" xmlns:w16cid="http://schemas.microsoft.com/office/word/2016/wordml/cid" xmlns:w16="http://schemas.microsoft.com/office/word/2018/wordml" xmlns:w16du="http://schemas.microsoft.com/office/word/2023/wordml/word16du" xmlns:w16sdtdh="http://schemas.microsoft.com/office/word/2020/wordml/sdtdatahash" xmlns:w16se="http://schemas.microsoft.com/office/word/2015/wordml/symex" xmlns:wpg="http://schemas.microsoft.com/office/word/2010/wordprocessingGroup" xmlns:wpi="http://schemas.microsoft.com/office/word/2010/wordprocessingInk" xmlns:wne="http://schemas.microsoft.com/office/word/2006/wordml" xmlns:wps="http://schemas.microsoft.com/office/word/2010/wordprocessingShape" mc:Ignorable="w14 w15 w16se w16cid w16 w16cex w16sdtdh wp14">
   <w:tbl>
     <w:tblPr>
       <w:tblW w:w="10348" w:type="dxa"/>
@@ -5986,7 +8745,7 @@
 </file>
 
 <file path=word/numbering.xml><?xml version="1.0" encoding="utf-8"?>
-<w:numbering xmlns:wpc="http://schemas.microsoft.com/office/word/2010/wordprocessingCanvas" xmlns:cx="http://schemas.microsoft.com/office/drawing/2014/chartex" xmlns:cx1="http://schemas.microsoft.com/office/drawing/2015/9/8/chartex" xmlns:cx2="http://schemas.microsoft.com/office/drawing/2015/10/21/chartex" xmlns:cx3="http://schemas.microsoft.com/office/drawing/2016/5/9/chartex" xmlns:cx4="http://schemas.microsoft.com/office/drawing/2016/5/10/chartex" xmlns:cx5="http://schemas.microsoft.com/office/drawing/2016/5/11/chartex" xmlns:cx6="http://schemas.microsoft.com/office/drawing/2016/5/12/chartex" xmlns:cx7="http://schemas.microsoft.com/office/drawing/2016/5/13/chartex" xmlns:cx8="http://schemas.microsoft.com/office/drawing/2016/5/14/chartex" xmlns:mc="http://schemas.openxmlformats.org/markup-compatibility/2006" xmlns:aink="http://schemas.microsoft.com/office/drawing/2016/ink" xmlns:am3d="http://schemas.microsoft.com/office/drawing/2017/model3d" xmlns:o="urn:schemas-microsoft-com:office:office" xmlns:oel="http://schemas.microsoft.com/office/2019/extlst" xmlns:r="http://schemas.openxmlformats.org/officeDocument/2006/relationships" xmlns:m="http://schemas.openxmlformats.org/officeDocument/2006/math" xmlns:v="urn:schemas-microsoft-com:vml" xmlns:wp14="http://schemas.microsoft.com/office/word/2010/wordprocessingDrawing" xmlns:wp="http://schemas.openxmlformats.org/drawingml/2006/wordprocessingDrawing" xmlns:w10="urn:schemas-microsoft-com:office:word" xmlns:w="http://schemas.openxmlformats.org/wordprocessingml/2006/main" xmlns:w14="http://schemas.microsoft.com/office/word/2010/wordml" xmlns:w15="http://schemas.microsoft.com/office/word/2012/wordml" xmlns:w16cex="http://schemas.microsoft.com/office/word/2018/wordml/cex" xmlns:w16cid="http://schemas.microsoft.com/office/word/2016/wordml/cid" xmlns:w16="http://schemas.microsoft.com/office/word/2018/wordml" xmlns:w16sdtdh="http://schemas.microsoft.com/office/word/2020/wordml/sdtdatahash" xmlns:w16se="http://schemas.microsoft.com/office/word/2015/wordml/symex" xmlns:wpg="http://schemas.microsoft.com/office/word/2010/wordprocessingGroup" xmlns:wpi="http://schemas.microsoft.com/office/word/2010/wordprocessingInk" xmlns:wne="http://schemas.microsoft.com/office/word/2006/wordml" xmlns:wps="http://schemas.microsoft.com/office/word/2010/wordprocessingShape" mc:Ignorable="w14 w15 w16se w16cid w16 w16cex w16sdtdh wp14">
+<w:numbering xmlns:wpc="http://schemas.microsoft.com/office/word/2010/wordprocessingCanvas" xmlns:cx="http://schemas.microsoft.com/office/drawing/2014/chartex" xmlns:cx1="http://schemas.microsoft.com/office/drawing/2015/9/8/chartex" xmlns:cx2="http://schemas.microsoft.com/office/drawing/2015/10/21/chartex" xmlns:cx3="http://schemas.microsoft.com/office/drawing/2016/5/9/chartex" xmlns:cx4="http://schemas.microsoft.com/office/drawing/2016/5/10/chartex" xmlns:cx5="http://schemas.microsoft.com/office/drawing/2016/5/11/chartex" xmlns:cx6="http://schemas.microsoft.com/office/drawing/2016/5/12/chartex" xmlns:cx7="http://schemas.microsoft.com/office/drawing/2016/5/13/chartex" xmlns:cx8="http://schemas.microsoft.com/office/drawing/2016/5/14/chartex" xmlns:mc="http://schemas.openxmlformats.org/markup-compatibility/2006" xmlns:aink="http://schemas.microsoft.com/office/drawing/2016/ink" xmlns:am3d="http://schemas.microsoft.com/office/drawing/2017/model3d" xmlns:o="urn:schemas-microsoft-com:office:office" xmlns:oel="http://schemas.microsoft.com/office/2019/extlst" xmlns:r="http://schemas.openxmlformats.org/officeDocument/2006/relationships" xmlns:m="http://schemas.openxmlformats.org/officeDocument/2006/math" xmlns:v="urn:schemas-microsoft-com:vml" xmlns:wp14="http://schemas.microsoft.com/office/word/2010/wordprocessingDrawing" xmlns:wp="http://schemas.openxmlformats.org/drawingml/2006/wordprocessingDrawing" xmlns:w10="urn:schemas-microsoft-com:office:word" xmlns:w="http://schemas.openxmlformats.org/wordprocessingml/2006/main" xmlns:w14="http://schemas.microsoft.com/office/word/2010/wordml" xmlns:w15="http://schemas.microsoft.com/office/word/2012/wordml" xmlns:w16cex="http://schemas.microsoft.com/office/word/2018/wordml/cex" xmlns:w16cid="http://schemas.microsoft.com/office/word/2016/wordml/cid" xmlns:w16="http://schemas.microsoft.com/office/word/2018/wordml" xmlns:w16du="http://schemas.microsoft.com/office/word/2023/wordml/word16du" xmlns:w16sdtdh="http://schemas.microsoft.com/office/word/2020/wordml/sdtdatahash" xmlns:w16se="http://schemas.microsoft.com/office/word/2015/wordml/symex" xmlns:wpg="http://schemas.microsoft.com/office/word/2010/wordprocessingGroup" xmlns:wpi="http://schemas.microsoft.com/office/word/2010/wordprocessingInk" xmlns:wne="http://schemas.microsoft.com/office/word/2006/wordml" xmlns:wps="http://schemas.microsoft.com/office/word/2010/wordprocessingShape" mc:Ignorable="w14 w15 w16se w16cid w16 w16cex w16sdtdh wp14">
   <w:abstractNum w:abstractNumId="0" w15:restartNumberingAfterBreak="0">
     <w:nsid w:val="FFFFFF80"/>
     <w:multiLevelType w:val="singleLevel"/>

</xml_diff>

<commit_message>
Cambio de nombre a un repositorio, documentacion actualizada.
</commit_message>
<xml_diff>
--- a/docs/Proyecto_Desarrollo_de_aplicaciones_IES_Luis_Vives-Mario_Resa.docx
+++ b/docs/Proyecto_Desarrollo_de_aplicaciones_IES_Luis_Vives-Mario_Resa.docx
@@ -502,7 +502,7 @@
           <w:r>
             <w:fldChar w:fldCharType="separate"/>
           </w:r>
-          <w:hyperlink w:anchor="_Toc131883031" w:history="1">
+          <w:hyperlink w:anchor="_Toc131933643" w:history="1">
             <w:r>
               <w:rPr>
                 <w:rStyle w:val="Hipervnculo"/>
@@ -534,7 +534,7 @@
               <w:rPr>
                 <w:webHidden/>
               </w:rPr>
-              <w:instrText xml:space="preserve"> PAGEREF _Toc131883031 \h </w:instrText>
+              <w:instrText xml:space="preserve"> PAGEREF _Toc131933643 \h </w:instrText>
             </w:r>
             <w:r>
               <w:rPr>
@@ -565,7 +565,7 @@
           <w:pPr>
             <w:pStyle w:val="TDC2"/>
           </w:pPr>
-          <w:hyperlink w:anchor="_Toc131883032" w:history="1">
+          <w:hyperlink w:anchor="_Toc131933644" w:history="1">
             <w:r>
               <w:rPr>
                 <w:rStyle w:val="Hipervnculo"/>
@@ -597,7 +597,7 @@
               <w:rPr>
                 <w:webHidden/>
               </w:rPr>
-              <w:instrText xml:space="preserve"> PAGEREF _Toc131883032 \h </w:instrText>
+              <w:instrText xml:space="preserve"> PAGEREF _Toc131933644 \h </w:instrText>
             </w:r>
             <w:r>
               <w:rPr>
@@ -628,7 +628,7 @@
           <w:pPr>
             <w:pStyle w:val="TDC1"/>
           </w:pPr>
-          <w:hyperlink w:anchor="_Toc131883033" w:history="1">
+          <w:hyperlink w:anchor="_Toc131933645" w:history="1">
             <w:r>
               <w:rPr>
                 <w:rStyle w:val="Hipervnculo"/>
@@ -660,7 +660,7 @@
               <w:rPr>
                 <w:webHidden/>
               </w:rPr>
-              <w:instrText xml:space="preserve"> PAGEREF _Toc131883033 \h </w:instrText>
+              <w:instrText xml:space="preserve"> PAGEREF _Toc131933645 \h </w:instrText>
             </w:r>
             <w:r>
               <w:rPr>
@@ -677,7 +677,7 @@
               <w:rPr>
                 <w:webHidden/>
               </w:rPr>
-              <w:t>4</w:t>
+              <w:t>3</w:t>
             </w:r>
             <w:r>
               <w:rPr>
@@ -691,7 +691,7 @@
           <w:pPr>
             <w:pStyle w:val="TDC2"/>
           </w:pPr>
-          <w:hyperlink w:anchor="_Toc131883034" w:history="1">
+          <w:hyperlink w:anchor="_Toc131933646" w:history="1">
             <w:r>
               <w:rPr>
                 <w:rStyle w:val="Hipervnculo"/>
@@ -723,7 +723,7 @@
               <w:rPr>
                 <w:webHidden/>
               </w:rPr>
-              <w:instrText xml:space="preserve"> PAGEREF _Toc131883034 \h </w:instrText>
+              <w:instrText xml:space="preserve"> PAGEREF _Toc131933646 \h </w:instrText>
             </w:r>
             <w:r>
               <w:rPr>
@@ -740,7 +740,7 @@
               <w:rPr>
                 <w:webHidden/>
               </w:rPr>
-              <w:t>4</w:t>
+              <w:t>3</w:t>
             </w:r>
             <w:r>
               <w:rPr>
@@ -754,7 +754,7 @@
           <w:pPr>
             <w:pStyle w:val="TDC2"/>
           </w:pPr>
-          <w:hyperlink w:anchor="_Toc131883035" w:history="1">
+          <w:hyperlink w:anchor="_Toc131933647" w:history="1">
             <w:r>
               <w:rPr>
                 <w:rStyle w:val="Hipervnculo"/>
@@ -786,7 +786,7 @@
               <w:rPr>
                 <w:webHidden/>
               </w:rPr>
-              <w:instrText xml:space="preserve"> PAGEREF _Toc131883035 \h </w:instrText>
+              <w:instrText xml:space="preserve"> PAGEREF _Toc131933647 \h </w:instrText>
             </w:r>
             <w:r>
               <w:rPr>
@@ -817,7 +817,7 @@
           <w:pPr>
             <w:pStyle w:val="TDC2"/>
           </w:pPr>
-          <w:hyperlink w:anchor="_Toc131883036" w:history="1">
+          <w:hyperlink w:anchor="_Toc131933648" w:history="1">
             <w:r>
               <w:rPr>
                 <w:rStyle w:val="Hipervnculo"/>
@@ -849,7 +849,7 @@
               <w:rPr>
                 <w:webHidden/>
               </w:rPr>
-              <w:instrText xml:space="preserve"> PAGEREF _Toc131883036 \h </w:instrText>
+              <w:instrText xml:space="preserve"> PAGEREF _Toc131933648 \h </w:instrText>
             </w:r>
             <w:r>
               <w:rPr>
@@ -880,7 +880,7 @@
           <w:pPr>
             <w:pStyle w:val="TDC1"/>
           </w:pPr>
-          <w:hyperlink w:anchor="_Toc131883037" w:history="1">
+          <w:hyperlink w:anchor="_Toc131933649" w:history="1">
             <w:r>
               <w:rPr>
                 <w:rStyle w:val="Hipervnculo"/>
@@ -912,7 +912,7 @@
               <w:rPr>
                 <w:webHidden/>
               </w:rPr>
-              <w:instrText xml:space="preserve"> PAGEREF _Toc131883037 \h </w:instrText>
+              <w:instrText xml:space="preserve"> PAGEREF _Toc131933649 \h </w:instrText>
             </w:r>
             <w:r>
               <w:rPr>
@@ -943,7 +943,7 @@
           <w:pPr>
             <w:pStyle w:val="TDC1"/>
           </w:pPr>
-          <w:hyperlink w:anchor="_Toc131883038" w:history="1">
+          <w:hyperlink w:anchor="_Toc131933650" w:history="1">
             <w:r>
               <w:rPr>
                 <w:rStyle w:val="Hipervnculo"/>
@@ -975,7 +975,7 @@
               <w:rPr>
                 <w:webHidden/>
               </w:rPr>
-              <w:instrText xml:space="preserve"> PAGEREF _Toc131883038 \h </w:instrText>
+              <w:instrText xml:space="preserve"> PAGEREF _Toc131933650 \h </w:instrText>
             </w:r>
             <w:r>
               <w:rPr>
@@ -992,7 +992,7 @@
               <w:rPr>
                 <w:webHidden/>
               </w:rPr>
-              <w:t>7</w:t>
+              <w:t>6</w:t>
             </w:r>
             <w:r>
               <w:rPr>
@@ -1006,7 +1006,7 @@
           <w:pPr>
             <w:pStyle w:val="TDC2"/>
           </w:pPr>
-          <w:hyperlink w:anchor="_Toc131883039" w:history="1">
+          <w:hyperlink w:anchor="_Toc131933651" w:history="1">
             <w:r>
               <w:rPr>
                 <w:rStyle w:val="Hipervnculo"/>
@@ -1038,7 +1038,7 @@
               <w:rPr>
                 <w:webHidden/>
               </w:rPr>
-              <w:instrText xml:space="preserve"> PAGEREF _Toc131883039 \h </w:instrText>
+              <w:instrText xml:space="preserve"> PAGEREF _Toc131933651 \h </w:instrText>
             </w:r>
             <w:r>
               <w:rPr>
@@ -1055,7 +1055,7 @@
               <w:rPr>
                 <w:webHidden/>
               </w:rPr>
-              <w:t>7</w:t>
+              <w:t>6</w:t>
             </w:r>
             <w:r>
               <w:rPr>
@@ -1072,7 +1072,7 @@
               <w:tab w:val="left" w:pos="1760"/>
             </w:tabs>
           </w:pPr>
-          <w:hyperlink w:anchor="_Toc131883040" w:history="1">
+          <w:hyperlink w:anchor="_Toc131933652" w:history="1">
             <w:r>
               <w:rPr>
                 <w:rStyle w:val="Hipervnculo"/>
@@ -1104,7 +1104,7 @@
               <w:rPr>
                 <w:webHidden/>
               </w:rPr>
-              <w:instrText xml:space="preserve"> PAGEREF _Toc131883040 \h </w:instrText>
+              <w:instrText xml:space="preserve"> PAGEREF _Toc131933652 \h </w:instrText>
             </w:r>
             <w:r>
               <w:rPr>
@@ -1121,7 +1121,7 @@
               <w:rPr>
                 <w:webHidden/>
               </w:rPr>
-              <w:t>7</w:t>
+              <w:t>6</w:t>
             </w:r>
             <w:r>
               <w:rPr>
@@ -1138,7 +1138,7 @@
               <w:tab w:val="left" w:pos="1760"/>
             </w:tabs>
           </w:pPr>
-          <w:hyperlink w:anchor="_Toc131883041" w:history="1">
+          <w:hyperlink w:anchor="_Toc131933653" w:history="1">
             <w:r>
               <w:rPr>
                 <w:rStyle w:val="Hipervnculo"/>
@@ -1170,7 +1170,7 @@
               <w:rPr>
                 <w:webHidden/>
               </w:rPr>
-              <w:instrText xml:space="preserve"> PAGEREF _Toc131883041 \h </w:instrText>
+              <w:instrText xml:space="preserve"> PAGEREF _Toc131933653 \h </w:instrText>
             </w:r>
             <w:r>
               <w:rPr>
@@ -1187,7 +1187,7 @@
               <w:rPr>
                 <w:webHidden/>
               </w:rPr>
-              <w:t>8</w:t>
+              <w:t>7</w:t>
             </w:r>
             <w:r>
               <w:rPr>
@@ -1201,7 +1201,7 @@
           <w:pPr>
             <w:pStyle w:val="TDC2"/>
           </w:pPr>
-          <w:hyperlink w:anchor="_Toc131883042" w:history="1">
+          <w:hyperlink w:anchor="_Toc131933654" w:history="1">
             <w:r>
               <w:rPr>
                 <w:rStyle w:val="Hipervnculo"/>
@@ -1233,7 +1233,7 @@
               <w:rPr>
                 <w:webHidden/>
               </w:rPr>
-              <w:instrText xml:space="preserve"> PAGEREF _Toc131883042 \h </w:instrText>
+              <w:instrText xml:space="preserve"> PAGEREF _Toc131933654 \h </w:instrText>
             </w:r>
             <w:r>
               <w:rPr>
@@ -1267,7 +1267,7 @@
               <w:tab w:val="left" w:pos="1760"/>
             </w:tabs>
           </w:pPr>
-          <w:hyperlink w:anchor="_Toc131883043" w:history="1">
+          <w:hyperlink w:anchor="_Toc131933655" w:history="1">
             <w:r>
               <w:rPr>
                 <w:rStyle w:val="Hipervnculo"/>
@@ -1299,7 +1299,7 @@
               <w:rPr>
                 <w:webHidden/>
               </w:rPr>
-              <w:instrText xml:space="preserve"> PAGEREF _Toc131883043 \h </w:instrText>
+              <w:instrText xml:space="preserve"> PAGEREF _Toc131933655 \h </w:instrText>
             </w:r>
             <w:r>
               <w:rPr>
@@ -1316,7 +1316,7 @@
               <w:rPr>
                 <w:webHidden/>
               </w:rPr>
-              <w:t>10</w:t>
+              <w:t>9</w:t>
             </w:r>
             <w:r>
               <w:rPr>
@@ -1330,7 +1330,7 @@
           <w:pPr>
             <w:pStyle w:val="TDC2"/>
           </w:pPr>
-          <w:hyperlink w:anchor="_Toc131883044" w:history="1">
+          <w:hyperlink w:anchor="_Toc131933656" w:history="1">
             <w:r>
               <w:rPr>
                 <w:rStyle w:val="Hipervnculo"/>
@@ -1362,7 +1362,7 @@
               <w:rPr>
                 <w:webHidden/>
               </w:rPr>
-              <w:instrText xml:space="preserve"> PAGEREF _Toc131883044 \h </w:instrText>
+              <w:instrText xml:space="preserve"> PAGEREF _Toc131933656 \h </w:instrText>
             </w:r>
             <w:r>
               <w:rPr>
@@ -1393,7 +1393,7 @@
           <w:pPr>
             <w:pStyle w:val="TDC2"/>
           </w:pPr>
-          <w:hyperlink w:anchor="_Toc131883045" w:history="1">
+          <w:hyperlink w:anchor="_Toc131933657" w:history="1">
             <w:r>
               <w:rPr>
                 <w:rStyle w:val="Hipervnculo"/>
@@ -1425,7 +1425,7 @@
               <w:rPr>
                 <w:webHidden/>
               </w:rPr>
-              <w:instrText xml:space="preserve"> PAGEREF _Toc131883045 \h </w:instrText>
+              <w:instrText xml:space="preserve"> PAGEREF _Toc131933657 \h </w:instrText>
             </w:r>
             <w:r>
               <w:rPr>
@@ -1442,7 +1442,7 @@
               <w:rPr>
                 <w:webHidden/>
               </w:rPr>
-              <w:t>11</w:t>
+              <w:t>10</w:t>
             </w:r>
             <w:r>
               <w:rPr>
@@ -1456,7 +1456,7 @@
           <w:pPr>
             <w:pStyle w:val="TDC1"/>
           </w:pPr>
-          <w:hyperlink w:anchor="_Toc131883046" w:history="1">
+          <w:hyperlink w:anchor="_Toc131933658" w:history="1">
             <w:r>
               <w:rPr>
                 <w:rStyle w:val="Hipervnculo"/>
@@ -1488,7 +1488,7 @@
               <w:rPr>
                 <w:webHidden/>
               </w:rPr>
-              <w:instrText xml:space="preserve"> PAGEREF _Toc131883046 \h </w:instrText>
+              <w:instrText xml:space="preserve"> PAGEREF _Toc131933658 \h </w:instrText>
             </w:r>
             <w:r>
               <w:rPr>
@@ -1505,7 +1505,7 @@
               <w:rPr>
                 <w:webHidden/>
               </w:rPr>
-              <w:t>12</w:t>
+              <w:t>11</w:t>
             </w:r>
             <w:r>
               <w:rPr>
@@ -1519,7 +1519,7 @@
           <w:pPr>
             <w:pStyle w:val="TDC2"/>
           </w:pPr>
-          <w:hyperlink w:anchor="_Toc131883047" w:history="1">
+          <w:hyperlink w:anchor="_Toc131933659" w:history="1">
             <w:r>
               <w:rPr>
                 <w:rStyle w:val="Hipervnculo"/>
@@ -1551,7 +1551,7 @@
               <w:rPr>
                 <w:webHidden/>
               </w:rPr>
-              <w:instrText xml:space="preserve"> PAGEREF _Toc131883047 \h </w:instrText>
+              <w:instrText xml:space="preserve"> PAGEREF _Toc131933659 \h </w:instrText>
             </w:r>
             <w:r>
               <w:rPr>
@@ -1568,7 +1568,7 @@
               <w:rPr>
                 <w:webHidden/>
               </w:rPr>
-              <w:t>12</w:t>
+              <w:t>11</w:t>
             </w:r>
             <w:r>
               <w:rPr>
@@ -1582,7 +1582,7 @@
           <w:pPr>
             <w:pStyle w:val="TDC2"/>
           </w:pPr>
-          <w:hyperlink w:anchor="_Toc131883048" w:history="1">
+          <w:hyperlink w:anchor="_Toc131933660" w:history="1">
             <w:r>
               <w:rPr>
                 <w:rStyle w:val="Hipervnculo"/>
@@ -1596,7 +1596,7 @@
               <w:rPr>
                 <w:rStyle w:val="Hipervnculo"/>
               </w:rPr>
-              <w:t>DTO</w:t>
+              <w:t>DTOs</w:t>
             </w:r>
             <w:r>
               <w:rPr>
@@ -1614,7 +1614,7 @@
               <w:rPr>
                 <w:webHidden/>
               </w:rPr>
-              <w:instrText xml:space="preserve"> PAGEREF _Toc131883048 \h </w:instrText>
+              <w:instrText xml:space="preserve"> PAGEREF _Toc131933660 \h </w:instrText>
             </w:r>
             <w:r>
               <w:rPr>
@@ -1631,7 +1631,7 @@
               <w:rPr>
                 <w:webHidden/>
               </w:rPr>
-              <w:t>12</w:t>
+              <w:t>11</w:t>
             </w:r>
             <w:r>
               <w:rPr>
@@ -1648,7 +1648,7 @@
               <w:tab w:val="left" w:pos="1760"/>
             </w:tabs>
           </w:pPr>
-          <w:hyperlink w:anchor="_Toc131883049" w:history="1">
+          <w:hyperlink w:anchor="_Toc131933661" w:history="1">
             <w:r>
               <w:rPr>
                 <w:rStyle w:val="Hipervnculo"/>
@@ -1680,7 +1680,7 @@
               <w:rPr>
                 <w:webHidden/>
               </w:rPr>
-              <w:instrText xml:space="preserve"> PAGEREF _Toc131883049 \h </w:instrText>
+              <w:instrText xml:space="preserve"> PAGEREF _Toc131933661 \h </w:instrText>
             </w:r>
             <w:r>
               <w:rPr>
@@ -1697,7 +1697,7 @@
               <w:rPr>
                 <w:webHidden/>
               </w:rPr>
-              <w:t>12</w:t>
+              <w:t>11</w:t>
             </w:r>
             <w:r>
               <w:rPr>
@@ -1714,7 +1714,7 @@
               <w:tab w:val="left" w:pos="1760"/>
             </w:tabs>
           </w:pPr>
-          <w:hyperlink w:anchor="_Toc131883050" w:history="1">
+          <w:hyperlink w:anchor="_Toc131933662" w:history="1">
             <w:r>
               <w:rPr>
                 <w:rStyle w:val="Hipervnculo"/>
@@ -1746,7 +1746,7 @@
               <w:rPr>
                 <w:webHidden/>
               </w:rPr>
-              <w:instrText xml:space="preserve"> PAGEREF _Toc131883050 \h </w:instrText>
+              <w:instrText xml:space="preserve"> PAGEREF _Toc131933662 \h </w:instrText>
             </w:r>
             <w:r>
               <w:rPr>
@@ -1763,7 +1763,7 @@
               <w:rPr>
                 <w:webHidden/>
               </w:rPr>
-              <w:t>13</w:t>
+              <w:t>12</w:t>
             </w:r>
             <w:r>
               <w:rPr>
@@ -1777,7 +1777,7 @@
           <w:pPr>
             <w:pStyle w:val="TDC2"/>
           </w:pPr>
-          <w:hyperlink w:anchor="_Toc131883051" w:history="1">
+          <w:hyperlink w:anchor="_Toc131933663" w:history="1">
             <w:r>
               <w:rPr>
                 <w:rStyle w:val="Hipervnculo"/>
@@ -1791,7 +1791,7 @@
               <w:rPr>
                 <w:rStyle w:val="Hipervnculo"/>
               </w:rPr>
-              <w:t>Mappers</w:t>
+              <w:t>Mapeadores</w:t>
             </w:r>
             <w:r>
               <w:rPr>
@@ -1809,7 +1809,7 @@
               <w:rPr>
                 <w:webHidden/>
               </w:rPr>
-              <w:instrText xml:space="preserve"> PAGEREF _Toc131883051 \h </w:instrText>
+              <w:instrText xml:space="preserve"> PAGEREF _Toc131933663 \h </w:instrText>
             </w:r>
             <w:r>
               <w:rPr>
@@ -1826,7 +1826,1105 @@
               <w:rPr>
                 <w:webHidden/>
               </w:rPr>
+              <w:t>12</w:t>
+            </w:r>
+            <w:r>
+              <w:rPr>
+                <w:webHidden/>
+              </w:rPr>
+              <w:fldChar w:fldCharType="end"/>
+            </w:r>
+          </w:hyperlink>
+        </w:p>
+        <w:p>
+          <w:pPr>
+            <w:pStyle w:val="TDC2"/>
+          </w:pPr>
+          <w:hyperlink w:anchor="_Toc131933664" w:history="1">
+            <w:r>
+              <w:rPr>
+                <w:rStyle w:val="Hipervnculo"/>
+              </w:rPr>
+              <w:t>5.4</w:t>
+            </w:r>
+            <w:r>
+              <w:tab/>
+            </w:r>
+            <w:r>
+              <w:rPr>
+                <w:rStyle w:val="Hipervnculo"/>
+              </w:rPr>
+              <w:t>Repositorios</w:t>
+            </w:r>
+            <w:r>
+              <w:rPr>
+                <w:webHidden/>
+              </w:rPr>
+              <w:tab/>
+            </w:r>
+            <w:r>
+              <w:rPr>
+                <w:webHidden/>
+              </w:rPr>
+              <w:fldChar w:fldCharType="begin"/>
+            </w:r>
+            <w:r>
+              <w:rPr>
+                <w:webHidden/>
+              </w:rPr>
+              <w:instrText xml:space="preserve"> PAGEREF _Toc131933664 \h </w:instrText>
+            </w:r>
+            <w:r>
+              <w:rPr>
+                <w:webHidden/>
+              </w:rPr>
+            </w:r>
+            <w:r>
+              <w:rPr>
+                <w:webHidden/>
+              </w:rPr>
+              <w:fldChar w:fldCharType="separate"/>
+            </w:r>
+            <w:r>
+              <w:rPr>
+                <w:webHidden/>
+              </w:rPr>
               <w:t>13</w:t>
+            </w:r>
+            <w:r>
+              <w:rPr>
+                <w:webHidden/>
+              </w:rPr>
+              <w:fldChar w:fldCharType="end"/>
+            </w:r>
+          </w:hyperlink>
+        </w:p>
+        <w:p>
+          <w:pPr>
+            <w:pStyle w:val="TDC2"/>
+          </w:pPr>
+          <w:hyperlink w:anchor="_Toc131933665" w:history="1">
+            <w:r>
+              <w:rPr>
+                <w:rStyle w:val="Hipervnculo"/>
+              </w:rPr>
+              <w:t>5.5</w:t>
+            </w:r>
+            <w:r>
+              <w:tab/>
+            </w:r>
+            <w:r>
+              <w:rPr>
+                <w:rStyle w:val="Hipervnculo"/>
+              </w:rPr>
+              <w:t>Excepciones personalizadas</w:t>
+            </w:r>
+            <w:r>
+              <w:rPr>
+                <w:webHidden/>
+              </w:rPr>
+              <w:tab/>
+            </w:r>
+            <w:r>
+              <w:rPr>
+                <w:webHidden/>
+              </w:rPr>
+              <w:fldChar w:fldCharType="begin"/>
+            </w:r>
+            <w:r>
+              <w:rPr>
+                <w:webHidden/>
+              </w:rPr>
+              <w:instrText xml:space="preserve"> PAGEREF _Toc131933665 \h </w:instrText>
+            </w:r>
+            <w:r>
+              <w:rPr>
+                <w:webHidden/>
+              </w:rPr>
+            </w:r>
+            <w:r>
+              <w:rPr>
+                <w:webHidden/>
+              </w:rPr>
+              <w:fldChar w:fldCharType="separate"/>
+            </w:r>
+            <w:r>
+              <w:rPr>
+                <w:webHidden/>
+              </w:rPr>
+              <w:t>13</w:t>
+            </w:r>
+            <w:r>
+              <w:rPr>
+                <w:webHidden/>
+              </w:rPr>
+              <w:fldChar w:fldCharType="end"/>
+            </w:r>
+          </w:hyperlink>
+        </w:p>
+        <w:p>
+          <w:pPr>
+            <w:pStyle w:val="TDC2"/>
+          </w:pPr>
+          <w:hyperlink w:anchor="_Toc131933666" w:history="1">
+            <w:r>
+              <w:rPr>
+                <w:rStyle w:val="Hipervnculo"/>
+              </w:rPr>
+              <w:t>5.6</w:t>
+            </w:r>
+            <w:r>
+              <w:tab/>
+            </w:r>
+            <w:r>
+              <w:rPr>
+                <w:rStyle w:val="Hipervnculo"/>
+              </w:rPr>
+              <w:t>Validadores</w:t>
+            </w:r>
+            <w:r>
+              <w:rPr>
+                <w:webHidden/>
+              </w:rPr>
+              <w:tab/>
+            </w:r>
+            <w:r>
+              <w:rPr>
+                <w:webHidden/>
+              </w:rPr>
+              <w:fldChar w:fldCharType="begin"/>
+            </w:r>
+            <w:r>
+              <w:rPr>
+                <w:webHidden/>
+              </w:rPr>
+              <w:instrText xml:space="preserve"> PAGEREF _Toc131933666 \h </w:instrText>
+            </w:r>
+            <w:r>
+              <w:rPr>
+                <w:webHidden/>
+              </w:rPr>
+            </w:r>
+            <w:r>
+              <w:rPr>
+                <w:webHidden/>
+              </w:rPr>
+              <w:fldChar w:fldCharType="separate"/>
+            </w:r>
+            <w:r>
+              <w:rPr>
+                <w:webHidden/>
+              </w:rPr>
+              <w:t>14</w:t>
+            </w:r>
+            <w:r>
+              <w:rPr>
+                <w:webHidden/>
+              </w:rPr>
+              <w:fldChar w:fldCharType="end"/>
+            </w:r>
+          </w:hyperlink>
+        </w:p>
+        <w:p>
+          <w:pPr>
+            <w:pStyle w:val="TDC2"/>
+          </w:pPr>
+          <w:hyperlink w:anchor="_Toc131933667" w:history="1">
+            <w:r>
+              <w:rPr>
+                <w:rStyle w:val="Hipervnculo"/>
+              </w:rPr>
+              <w:t>5.7</w:t>
+            </w:r>
+            <w:r>
+              <w:tab/>
+            </w:r>
+            <w:r>
+              <w:rPr>
+                <w:rStyle w:val="Hipervnculo"/>
+              </w:rPr>
+              <w:t>Configuración</w:t>
+            </w:r>
+            <w:r>
+              <w:rPr>
+                <w:webHidden/>
+              </w:rPr>
+              <w:tab/>
+            </w:r>
+            <w:r>
+              <w:rPr>
+                <w:webHidden/>
+              </w:rPr>
+              <w:fldChar w:fldCharType="begin"/>
+            </w:r>
+            <w:r>
+              <w:rPr>
+                <w:webHidden/>
+              </w:rPr>
+              <w:instrText xml:space="preserve"> PAGEREF _Toc131933667 \h </w:instrText>
+            </w:r>
+            <w:r>
+              <w:rPr>
+                <w:webHidden/>
+              </w:rPr>
+            </w:r>
+            <w:r>
+              <w:rPr>
+                <w:webHidden/>
+              </w:rPr>
+              <w:fldChar w:fldCharType="separate"/>
+            </w:r>
+            <w:r>
+              <w:rPr>
+                <w:webHidden/>
+              </w:rPr>
+              <w:t>14</w:t>
+            </w:r>
+            <w:r>
+              <w:rPr>
+                <w:webHidden/>
+              </w:rPr>
+              <w:fldChar w:fldCharType="end"/>
+            </w:r>
+          </w:hyperlink>
+        </w:p>
+        <w:p>
+          <w:pPr>
+            <w:pStyle w:val="TDC3"/>
+            <w:tabs>
+              <w:tab w:val="left" w:pos="1760"/>
+            </w:tabs>
+          </w:pPr>
+          <w:hyperlink w:anchor="_Toc131933668" w:history="1">
+            <w:r>
+              <w:rPr>
+                <w:rStyle w:val="Hipervnculo"/>
+              </w:rPr>
+              <w:t>5.7.1</w:t>
+            </w:r>
+            <w:r>
+              <w:tab/>
+            </w:r>
+            <w:r>
+              <w:rPr>
+                <w:rStyle w:val="Hipervnculo"/>
+              </w:rPr>
+              <w:t>APIConfig</w:t>
+            </w:r>
+            <w:r>
+              <w:rPr>
+                <w:webHidden/>
+              </w:rPr>
+              <w:tab/>
+            </w:r>
+            <w:r>
+              <w:rPr>
+                <w:webHidden/>
+              </w:rPr>
+              <w:fldChar w:fldCharType="begin"/>
+            </w:r>
+            <w:r>
+              <w:rPr>
+                <w:webHidden/>
+              </w:rPr>
+              <w:instrText xml:space="preserve"> PAGEREF _Toc131933668 \h </w:instrText>
+            </w:r>
+            <w:r>
+              <w:rPr>
+                <w:webHidden/>
+              </w:rPr>
+            </w:r>
+            <w:r>
+              <w:rPr>
+                <w:webHidden/>
+              </w:rPr>
+              <w:fldChar w:fldCharType="separate"/>
+            </w:r>
+            <w:r>
+              <w:rPr>
+                <w:webHidden/>
+              </w:rPr>
+              <w:t>14</w:t>
+            </w:r>
+            <w:r>
+              <w:rPr>
+                <w:webHidden/>
+              </w:rPr>
+              <w:fldChar w:fldCharType="end"/>
+            </w:r>
+          </w:hyperlink>
+        </w:p>
+        <w:p>
+          <w:pPr>
+            <w:pStyle w:val="TDC3"/>
+            <w:tabs>
+              <w:tab w:val="left" w:pos="1760"/>
+            </w:tabs>
+          </w:pPr>
+          <w:hyperlink w:anchor="_Toc131933669" w:history="1">
+            <w:r>
+              <w:rPr>
+                <w:rStyle w:val="Hipervnculo"/>
+              </w:rPr>
+              <w:t>5.7.2</w:t>
+            </w:r>
+            <w:r>
+              <w:tab/>
+            </w:r>
+            <w:r>
+              <w:rPr>
+                <w:rStyle w:val="Hipervnculo"/>
+              </w:rPr>
+              <w:t>LoadSchema</w:t>
+            </w:r>
+            <w:r>
+              <w:rPr>
+                <w:webHidden/>
+              </w:rPr>
+              <w:tab/>
+            </w:r>
+            <w:r>
+              <w:rPr>
+                <w:webHidden/>
+              </w:rPr>
+              <w:fldChar w:fldCharType="begin"/>
+            </w:r>
+            <w:r>
+              <w:rPr>
+                <w:webHidden/>
+              </w:rPr>
+              <w:instrText xml:space="preserve"> PAGEREF _Toc131933669 \h </w:instrText>
+            </w:r>
+            <w:r>
+              <w:rPr>
+                <w:webHidden/>
+              </w:rPr>
+            </w:r>
+            <w:r>
+              <w:rPr>
+                <w:webHidden/>
+              </w:rPr>
+              <w:fldChar w:fldCharType="separate"/>
+            </w:r>
+            <w:r>
+              <w:rPr>
+                <w:webHidden/>
+              </w:rPr>
+              <w:t>14</w:t>
+            </w:r>
+            <w:r>
+              <w:rPr>
+                <w:webHidden/>
+              </w:rPr>
+              <w:fldChar w:fldCharType="end"/>
+            </w:r>
+          </w:hyperlink>
+        </w:p>
+        <w:p>
+          <w:pPr>
+            <w:pStyle w:val="TDC3"/>
+            <w:tabs>
+              <w:tab w:val="left" w:pos="1760"/>
+            </w:tabs>
+          </w:pPr>
+          <w:hyperlink w:anchor="_Toc131933670" w:history="1">
+            <w:r>
+              <w:rPr>
+                <w:rStyle w:val="Hipervnculo"/>
+              </w:rPr>
+              <w:t>5.7.3</w:t>
+            </w:r>
+            <w:r>
+              <w:tab/>
+            </w:r>
+            <w:r>
+              <w:rPr>
+                <w:rStyle w:val="Hipervnculo"/>
+              </w:rPr>
+              <w:t>Archivo de propiedades</w:t>
+            </w:r>
+            <w:r>
+              <w:rPr>
+                <w:webHidden/>
+              </w:rPr>
+              <w:tab/>
+            </w:r>
+            <w:r>
+              <w:rPr>
+                <w:webHidden/>
+              </w:rPr>
+              <w:fldChar w:fldCharType="begin"/>
+            </w:r>
+            <w:r>
+              <w:rPr>
+                <w:webHidden/>
+              </w:rPr>
+              <w:instrText xml:space="preserve"> PAGEREF _Toc131933670 \h </w:instrText>
+            </w:r>
+            <w:r>
+              <w:rPr>
+                <w:webHidden/>
+              </w:rPr>
+            </w:r>
+            <w:r>
+              <w:rPr>
+                <w:webHidden/>
+              </w:rPr>
+              <w:fldChar w:fldCharType="separate"/>
+            </w:r>
+            <w:r>
+              <w:rPr>
+                <w:webHidden/>
+              </w:rPr>
+              <w:t>14</w:t>
+            </w:r>
+            <w:r>
+              <w:rPr>
+                <w:webHidden/>
+              </w:rPr>
+              <w:fldChar w:fldCharType="end"/>
+            </w:r>
+          </w:hyperlink>
+        </w:p>
+        <w:p>
+          <w:pPr>
+            <w:pStyle w:val="TDC2"/>
+          </w:pPr>
+          <w:hyperlink w:anchor="_Toc131933671" w:history="1">
+            <w:r>
+              <w:rPr>
+                <w:rStyle w:val="Hipervnculo"/>
+              </w:rPr>
+              <w:t>5.8</w:t>
+            </w:r>
+            <w:r>
+              <w:tab/>
+            </w:r>
+            <w:r>
+              <w:rPr>
+                <w:rStyle w:val="Hipervnculo"/>
+              </w:rPr>
+              <w:t>Seguridad</w:t>
+            </w:r>
+            <w:r>
+              <w:rPr>
+                <w:webHidden/>
+              </w:rPr>
+              <w:tab/>
+            </w:r>
+            <w:r>
+              <w:rPr>
+                <w:webHidden/>
+              </w:rPr>
+              <w:fldChar w:fldCharType="begin"/>
+            </w:r>
+            <w:r>
+              <w:rPr>
+                <w:webHidden/>
+              </w:rPr>
+              <w:instrText xml:space="preserve"> PAGEREF _Toc131933671 \h </w:instrText>
+            </w:r>
+            <w:r>
+              <w:rPr>
+                <w:webHidden/>
+              </w:rPr>
+            </w:r>
+            <w:r>
+              <w:rPr>
+                <w:webHidden/>
+              </w:rPr>
+              <w:fldChar w:fldCharType="separate"/>
+            </w:r>
+            <w:r>
+              <w:rPr>
+                <w:webHidden/>
+              </w:rPr>
+              <w:t>15</w:t>
+            </w:r>
+            <w:r>
+              <w:rPr>
+                <w:webHidden/>
+              </w:rPr>
+              <w:fldChar w:fldCharType="end"/>
+            </w:r>
+          </w:hyperlink>
+        </w:p>
+        <w:p>
+          <w:pPr>
+            <w:pStyle w:val="TDC3"/>
+            <w:tabs>
+              <w:tab w:val="left" w:pos="1760"/>
+            </w:tabs>
+          </w:pPr>
+          <w:hyperlink w:anchor="_Toc131933672" w:history="1">
+            <w:r>
+              <w:rPr>
+                <w:rStyle w:val="Hipervnculo"/>
+              </w:rPr>
+              <w:t>5.8.1</w:t>
+            </w:r>
+            <w:r>
+              <w:tab/>
+            </w:r>
+            <w:r>
+              <w:rPr>
+                <w:rStyle w:val="Hipervnculo"/>
+              </w:rPr>
+              <w:t>Password</w:t>
+            </w:r>
+            <w:r>
+              <w:rPr>
+                <w:webHidden/>
+              </w:rPr>
+              <w:tab/>
+            </w:r>
+            <w:r>
+              <w:rPr>
+                <w:webHidden/>
+              </w:rPr>
+              <w:fldChar w:fldCharType="begin"/>
+            </w:r>
+            <w:r>
+              <w:rPr>
+                <w:webHidden/>
+              </w:rPr>
+              <w:instrText xml:space="preserve"> PAGEREF _Toc131933672 \h </w:instrText>
+            </w:r>
+            <w:r>
+              <w:rPr>
+                <w:webHidden/>
+              </w:rPr>
+            </w:r>
+            <w:r>
+              <w:rPr>
+                <w:webHidden/>
+              </w:rPr>
+              <w:fldChar w:fldCharType="separate"/>
+            </w:r>
+            <w:r>
+              <w:rPr>
+                <w:webHidden/>
+              </w:rPr>
+              <w:t>15</w:t>
+            </w:r>
+            <w:r>
+              <w:rPr>
+                <w:webHidden/>
+              </w:rPr>
+              <w:fldChar w:fldCharType="end"/>
+            </w:r>
+          </w:hyperlink>
+        </w:p>
+        <w:p>
+          <w:pPr>
+            <w:pStyle w:val="TDC3"/>
+            <w:tabs>
+              <w:tab w:val="left" w:pos="1760"/>
+            </w:tabs>
+          </w:pPr>
+          <w:hyperlink w:anchor="_Toc131933673" w:history="1">
+            <w:r>
+              <w:rPr>
+                <w:rStyle w:val="Hipervnculo"/>
+              </w:rPr>
+              <w:t>5.8.2</w:t>
+            </w:r>
+            <w:r>
+              <w:tab/>
+            </w:r>
+            <w:r>
+              <w:rPr>
+                <w:rStyle w:val="Hipervnculo"/>
+              </w:rPr>
+              <w:t>JWT</w:t>
+            </w:r>
+            <w:r>
+              <w:rPr>
+                <w:webHidden/>
+              </w:rPr>
+              <w:tab/>
+            </w:r>
+            <w:r>
+              <w:rPr>
+                <w:webHidden/>
+              </w:rPr>
+              <w:fldChar w:fldCharType="begin"/>
+            </w:r>
+            <w:r>
+              <w:rPr>
+                <w:webHidden/>
+              </w:rPr>
+              <w:instrText xml:space="preserve"> PAGEREF _Toc131933673 \h </w:instrText>
+            </w:r>
+            <w:r>
+              <w:rPr>
+                <w:webHidden/>
+              </w:rPr>
+            </w:r>
+            <w:r>
+              <w:rPr>
+                <w:webHidden/>
+              </w:rPr>
+              <w:fldChar w:fldCharType="separate"/>
+            </w:r>
+            <w:r>
+              <w:rPr>
+                <w:webHidden/>
+              </w:rPr>
+              <w:t>15</w:t>
+            </w:r>
+            <w:r>
+              <w:rPr>
+                <w:webHidden/>
+              </w:rPr>
+              <w:fldChar w:fldCharType="end"/>
+            </w:r>
+          </w:hyperlink>
+        </w:p>
+        <w:p>
+          <w:pPr>
+            <w:pStyle w:val="TDC3"/>
+            <w:tabs>
+              <w:tab w:val="left" w:pos="1760"/>
+            </w:tabs>
+          </w:pPr>
+          <w:hyperlink w:anchor="_Toc131933674" w:history="1">
+            <w:r>
+              <w:rPr>
+                <w:rStyle w:val="Hipervnculo"/>
+              </w:rPr>
+              <w:t>5.8.3</w:t>
+            </w:r>
+            <w:r>
+              <w:tab/>
+            </w:r>
+            <w:r>
+              <w:rPr>
+                <w:rStyle w:val="Hipervnculo"/>
+              </w:rPr>
+              <w:t>SecurityConfig</w:t>
+            </w:r>
+            <w:r>
+              <w:rPr>
+                <w:webHidden/>
+              </w:rPr>
+              <w:tab/>
+            </w:r>
+            <w:r>
+              <w:rPr>
+                <w:webHidden/>
+              </w:rPr>
+              <w:fldChar w:fldCharType="begin"/>
+            </w:r>
+            <w:r>
+              <w:rPr>
+                <w:webHidden/>
+              </w:rPr>
+              <w:instrText xml:space="preserve"> PAGEREF _Toc131933674 \h </w:instrText>
+            </w:r>
+            <w:r>
+              <w:rPr>
+                <w:webHidden/>
+              </w:rPr>
+            </w:r>
+            <w:r>
+              <w:rPr>
+                <w:webHidden/>
+              </w:rPr>
+              <w:fldChar w:fldCharType="separate"/>
+            </w:r>
+            <w:r>
+              <w:rPr>
+                <w:webHidden/>
+              </w:rPr>
+              <w:t>15</w:t>
+            </w:r>
+            <w:r>
+              <w:rPr>
+                <w:webHidden/>
+              </w:rPr>
+              <w:fldChar w:fldCharType="end"/>
+            </w:r>
+          </w:hyperlink>
+        </w:p>
+        <w:p>
+          <w:pPr>
+            <w:pStyle w:val="TDC2"/>
+          </w:pPr>
+          <w:hyperlink w:anchor="_Toc131933675" w:history="1">
+            <w:r>
+              <w:rPr>
+                <w:rStyle w:val="Hipervnculo"/>
+              </w:rPr>
+              <w:t>5.9</w:t>
+            </w:r>
+            <w:r>
+              <w:tab/>
+            </w:r>
+            <w:r>
+              <w:rPr>
+                <w:rStyle w:val="Hipervnculo"/>
+              </w:rPr>
+              <w:t>Servicios</w:t>
+            </w:r>
+            <w:r>
+              <w:rPr>
+                <w:webHidden/>
+              </w:rPr>
+              <w:tab/>
+            </w:r>
+            <w:r>
+              <w:rPr>
+                <w:webHidden/>
+              </w:rPr>
+              <w:fldChar w:fldCharType="begin"/>
+            </w:r>
+            <w:r>
+              <w:rPr>
+                <w:webHidden/>
+              </w:rPr>
+              <w:instrText xml:space="preserve"> PAGEREF _Toc131933675 \h </w:instrText>
+            </w:r>
+            <w:r>
+              <w:rPr>
+                <w:webHidden/>
+              </w:rPr>
+            </w:r>
+            <w:r>
+              <w:rPr>
+                <w:webHidden/>
+              </w:rPr>
+              <w:fldChar w:fldCharType="separate"/>
+            </w:r>
+            <w:r>
+              <w:rPr>
+                <w:webHidden/>
+              </w:rPr>
+              <w:t>16</w:t>
+            </w:r>
+            <w:r>
+              <w:rPr>
+                <w:webHidden/>
+              </w:rPr>
+              <w:fldChar w:fldCharType="end"/>
+            </w:r>
+          </w:hyperlink>
+        </w:p>
+        <w:p>
+          <w:pPr>
+            <w:pStyle w:val="TDC3"/>
+            <w:tabs>
+              <w:tab w:val="left" w:pos="1760"/>
+            </w:tabs>
+          </w:pPr>
+          <w:hyperlink w:anchor="_Toc131933676" w:history="1">
+            <w:r>
+              <w:rPr>
+                <w:rStyle w:val="Hipervnculo"/>
+              </w:rPr>
+              <w:t>5.9.1</w:t>
+            </w:r>
+            <w:r>
+              <w:tab/>
+            </w:r>
+            <w:r>
+              <w:rPr>
+                <w:rStyle w:val="Hipervnculo"/>
+              </w:rPr>
+              <w:t>UserService</w:t>
+            </w:r>
+            <w:r>
+              <w:rPr>
+                <w:webHidden/>
+              </w:rPr>
+              <w:tab/>
+            </w:r>
+            <w:r>
+              <w:rPr>
+                <w:webHidden/>
+              </w:rPr>
+              <w:fldChar w:fldCharType="begin"/>
+            </w:r>
+            <w:r>
+              <w:rPr>
+                <w:webHidden/>
+              </w:rPr>
+              <w:instrText xml:space="preserve"> PAGEREF _Toc131933676 \h </w:instrText>
+            </w:r>
+            <w:r>
+              <w:rPr>
+                <w:webHidden/>
+              </w:rPr>
+            </w:r>
+            <w:r>
+              <w:rPr>
+                <w:webHidden/>
+              </w:rPr>
+              <w:fldChar w:fldCharType="separate"/>
+            </w:r>
+            <w:r>
+              <w:rPr>
+                <w:webHidden/>
+              </w:rPr>
+              <w:t>16</w:t>
+            </w:r>
+            <w:r>
+              <w:rPr>
+                <w:webHidden/>
+              </w:rPr>
+              <w:fldChar w:fldCharType="end"/>
+            </w:r>
+          </w:hyperlink>
+        </w:p>
+        <w:p>
+          <w:pPr>
+            <w:pStyle w:val="TDC2"/>
+          </w:pPr>
+          <w:hyperlink w:anchor="_Toc131933677" w:history="1">
+            <w:r>
+              <w:rPr>
+                <w:rStyle w:val="Hipervnculo"/>
+              </w:rPr>
+              <w:t>5.10</w:t>
+            </w:r>
+            <w:r>
+              <w:tab/>
+            </w:r>
+            <w:r>
+              <w:rPr>
+                <w:rStyle w:val="Hipervnculo"/>
+              </w:rPr>
+              <w:t>Controladores</w:t>
+            </w:r>
+            <w:r>
+              <w:rPr>
+                <w:webHidden/>
+              </w:rPr>
+              <w:tab/>
+            </w:r>
+            <w:r>
+              <w:rPr>
+                <w:webHidden/>
+              </w:rPr>
+              <w:fldChar w:fldCharType="begin"/>
+            </w:r>
+            <w:r>
+              <w:rPr>
+                <w:webHidden/>
+              </w:rPr>
+              <w:instrText xml:space="preserve"> PAGEREF _Toc131933677 \h </w:instrText>
+            </w:r>
+            <w:r>
+              <w:rPr>
+                <w:webHidden/>
+              </w:rPr>
+            </w:r>
+            <w:r>
+              <w:rPr>
+                <w:webHidden/>
+              </w:rPr>
+              <w:fldChar w:fldCharType="separate"/>
+            </w:r>
+            <w:r>
+              <w:rPr>
+                <w:webHidden/>
+              </w:rPr>
+              <w:t>16</w:t>
+            </w:r>
+            <w:r>
+              <w:rPr>
+                <w:webHidden/>
+              </w:rPr>
+              <w:fldChar w:fldCharType="end"/>
+            </w:r>
+          </w:hyperlink>
+        </w:p>
+        <w:p>
+          <w:pPr>
+            <w:pStyle w:val="TDC3"/>
+            <w:tabs>
+              <w:tab w:val="left" w:pos="1769"/>
+            </w:tabs>
+          </w:pPr>
+          <w:hyperlink w:anchor="_Toc131933678" w:history="1">
+            <w:r>
+              <w:rPr>
+                <w:rStyle w:val="Hipervnculo"/>
+              </w:rPr>
+              <w:t>5.10.1</w:t>
+            </w:r>
+            <w:r>
+              <w:tab/>
+            </w:r>
+            <w:r>
+              <w:rPr>
+                <w:rStyle w:val="Hipervnculo"/>
+              </w:rPr>
+              <w:t>UserController</w:t>
+            </w:r>
+            <w:r>
+              <w:rPr>
+                <w:webHidden/>
+              </w:rPr>
+              <w:tab/>
+            </w:r>
+            <w:r>
+              <w:rPr>
+                <w:webHidden/>
+              </w:rPr>
+              <w:fldChar w:fldCharType="begin"/>
+            </w:r>
+            <w:r>
+              <w:rPr>
+                <w:webHidden/>
+              </w:rPr>
+              <w:instrText xml:space="preserve"> PAGEREF _Toc131933678 \h </w:instrText>
+            </w:r>
+            <w:r>
+              <w:rPr>
+                <w:webHidden/>
+              </w:rPr>
+            </w:r>
+            <w:r>
+              <w:rPr>
+                <w:webHidden/>
+              </w:rPr>
+              <w:fldChar w:fldCharType="separate"/>
+            </w:r>
+            <w:r>
+              <w:rPr>
+                <w:webHidden/>
+              </w:rPr>
+              <w:t>16</w:t>
+            </w:r>
+            <w:r>
+              <w:rPr>
+                <w:webHidden/>
+              </w:rPr>
+              <w:fldChar w:fldCharType="end"/>
+            </w:r>
+          </w:hyperlink>
+        </w:p>
+        <w:p>
+          <w:pPr>
+            <w:pStyle w:val="TDC2"/>
+          </w:pPr>
+          <w:hyperlink w:anchor="_Toc131933679" w:history="1">
+            <w:r>
+              <w:rPr>
+                <w:rStyle w:val="Hipervnculo"/>
+              </w:rPr>
+              <w:t>5.11</w:t>
+            </w:r>
+            <w:r>
+              <w:tab/>
+            </w:r>
+            <w:r>
+              <w:rPr>
+                <w:rStyle w:val="Hipervnculo"/>
+              </w:rPr>
+              <w:t>Información Adicional</w:t>
+            </w:r>
+            <w:r>
+              <w:rPr>
+                <w:webHidden/>
+              </w:rPr>
+              <w:tab/>
+            </w:r>
+            <w:r>
+              <w:rPr>
+                <w:webHidden/>
+              </w:rPr>
+              <w:fldChar w:fldCharType="begin"/>
+            </w:r>
+            <w:r>
+              <w:rPr>
+                <w:webHidden/>
+              </w:rPr>
+              <w:instrText xml:space="preserve"> PAGEREF _Toc131933679 \h </w:instrText>
+            </w:r>
+            <w:r>
+              <w:rPr>
+                <w:webHidden/>
+              </w:rPr>
+            </w:r>
+            <w:r>
+              <w:rPr>
+                <w:webHidden/>
+              </w:rPr>
+              <w:fldChar w:fldCharType="separate"/>
+            </w:r>
+            <w:r>
+              <w:rPr>
+                <w:webHidden/>
+              </w:rPr>
+              <w:t>16</w:t>
+            </w:r>
+            <w:r>
+              <w:rPr>
+                <w:webHidden/>
+              </w:rPr>
+              <w:fldChar w:fldCharType="end"/>
+            </w:r>
+          </w:hyperlink>
+        </w:p>
+        <w:p>
+          <w:pPr>
+            <w:pStyle w:val="TDC3"/>
+            <w:tabs>
+              <w:tab w:val="left" w:pos="1769"/>
+            </w:tabs>
+          </w:pPr>
+          <w:hyperlink w:anchor="_Toc131933680" w:history="1">
+            <w:r>
+              <w:rPr>
+                <w:rStyle w:val="Hipervnculo"/>
+              </w:rPr>
+              <w:t>5.11.1</w:t>
+            </w:r>
+            <w:r>
+              <w:tab/>
+            </w:r>
+            <w:r>
+              <w:rPr>
+                <w:rStyle w:val="Hipervnculo"/>
+              </w:rPr>
+              <w:t>DB</w:t>
+            </w:r>
+            <w:r>
+              <w:rPr>
+                <w:webHidden/>
+              </w:rPr>
+              <w:tab/>
+            </w:r>
+            <w:r>
+              <w:rPr>
+                <w:webHidden/>
+              </w:rPr>
+              <w:fldChar w:fldCharType="begin"/>
+            </w:r>
+            <w:r>
+              <w:rPr>
+                <w:webHidden/>
+              </w:rPr>
+              <w:instrText xml:space="preserve"> PAGEREF _Toc131933680 \h </w:instrText>
+            </w:r>
+            <w:r>
+              <w:rPr>
+                <w:webHidden/>
+              </w:rPr>
+            </w:r>
+            <w:r>
+              <w:rPr>
+                <w:webHidden/>
+              </w:rPr>
+              <w:fldChar w:fldCharType="separate"/>
+            </w:r>
+            <w:r>
+              <w:rPr>
+                <w:webHidden/>
+              </w:rPr>
+              <w:t>16</w:t>
             </w:r>
             <w:r>
               <w:rPr>
@@ -1842,119 +2940,36 @@
               <w:b/>
               <w:bCs/>
             </w:rPr>
+            <w:lastRenderedPageBreak/>
             <w:fldChar w:fldCharType="end"/>
           </w:r>
         </w:p>
       </w:sdtContent>
     </w:sdt>
-    <w:p>
-      <w:pPr>
-        <w:spacing w:before="120" w:after="120"/>
-      </w:pPr>
-    </w:p>
-    <w:p>
-      <w:pPr>
-        <w:spacing w:before="120" w:after="120"/>
-      </w:pPr>
-    </w:p>
-    <w:p>
-      <w:pPr>
-        <w:spacing w:before="120" w:after="120"/>
-      </w:pPr>
-    </w:p>
-    <w:p>
-      <w:pPr>
-        <w:spacing w:before="120" w:after="120"/>
-      </w:pPr>
-    </w:p>
-    <w:p>
-      <w:pPr>
-        <w:spacing w:before="120" w:after="120"/>
-      </w:pPr>
-    </w:p>
-    <w:p>
-      <w:pPr>
-        <w:spacing w:before="120" w:after="120"/>
-      </w:pPr>
-    </w:p>
-    <w:p>
-      <w:pPr>
-        <w:spacing w:before="120" w:after="120"/>
-      </w:pPr>
-    </w:p>
-    <w:p>
-      <w:pPr>
-        <w:spacing w:before="120" w:after="120"/>
-      </w:pPr>
-    </w:p>
-    <w:p>
-      <w:pPr>
-        <w:spacing w:before="120" w:after="120"/>
-      </w:pPr>
-    </w:p>
-    <w:p>
-      <w:pPr>
-        <w:spacing w:before="120" w:after="120"/>
-      </w:pPr>
-    </w:p>
-    <w:p>
-      <w:pPr>
-        <w:spacing w:before="120" w:after="120"/>
-      </w:pPr>
-    </w:p>
-    <w:p>
-      <w:pPr>
-        <w:spacing w:before="120" w:after="120"/>
-      </w:pPr>
-    </w:p>
-    <w:p>
-      <w:pPr>
-        <w:spacing w:before="120" w:after="120"/>
-      </w:pPr>
-    </w:p>
-    <w:p>
-      <w:pPr>
-        <w:spacing w:before="120" w:after="120"/>
-      </w:pPr>
-    </w:p>
-    <w:p>
-      <w:pPr>
-        <w:spacing w:before="120" w:after="120"/>
-      </w:pPr>
-    </w:p>
-    <w:p>
-      <w:bookmarkStart w:id="4" w:name="_Toc67476037"/>
-      <w:bookmarkStart w:id="5" w:name="_Toc67560084"/>
-      <w:bookmarkEnd w:id="0"/>
-      <w:bookmarkEnd w:id="1"/>
-      <w:bookmarkEnd w:id="2"/>
-      <w:bookmarkEnd w:id="3"/>
+    <w:bookmarkEnd w:id="3" w:displacedByCustomXml="prev"/>
+    <w:bookmarkEnd w:id="2" w:displacedByCustomXml="prev"/>
+    <w:bookmarkEnd w:id="1" w:displacedByCustomXml="prev"/>
+    <w:bookmarkEnd w:id="0" w:displacedByCustomXml="prev"/>
+    <w:bookmarkStart w:id="4" w:name="_Toc67560084" w:displacedByCustomXml="prev"/>
+    <w:bookmarkStart w:id="5" w:name="_Toc67476037" w:displacedByCustomXml="prev"/>
+    <w:p>
+      <w:pPr>
+        <w:pStyle w:val="Ttulo1"/>
+      </w:pPr>
+      <w:bookmarkStart w:id="6" w:name="_Toc131933643"/>
+      <w:r>
+        <w:t>INTRODUCCIÓN</w:t>
+      </w:r>
+      <w:bookmarkEnd w:id="5"/>
+      <w:bookmarkEnd w:id="4"/>
+      <w:bookmarkEnd w:id="6"/>
     </w:p>
     <w:p/>
-    <w:p/>
-    <w:p/>
-    <w:p/>
-    <w:p/>
-    <w:p/>
-    <w:p/>
-    <w:p>
-      <w:pPr>
-        <w:pStyle w:val="Ttulo1"/>
-      </w:pPr>
-      <w:bookmarkStart w:id="6" w:name="_Toc131883031"/>
-      <w:r>
-        <w:t>INTRODUCCIÓN</w:t>
-      </w:r>
-      <w:bookmarkEnd w:id="4"/>
-      <w:bookmarkEnd w:id="5"/>
-      <w:bookmarkEnd w:id="6"/>
-    </w:p>
-    <w:p/>
     <w:p>
       <w:pPr>
         <w:pStyle w:val="Ttulo2"/>
       </w:pPr>
-      <w:bookmarkStart w:id="7" w:name="_Toc131883032"/>
+      <w:bookmarkStart w:id="7" w:name="_Toc131933644"/>
       <w:r>
         <w:t>Descripción</w:t>
       </w:r>
@@ -2128,23 +3143,23 @@
           <w:i/>
           <w:iCs/>
         </w:rPr>
-        <w:t xml:space="preserve">” (2001) // Género: </w:t>
-      </w:r>
-      <w:proofErr w:type="spellStart"/>
-      <w:r>
-        <w:rPr>
+        <w:t xml:space="preserve">” (2001) </w:t>
+      </w:r>
+      <w:r>
+        <w:rPr>
+          <w:b/>
+          <w:bCs/>
           <w:i/>
           <w:iCs/>
         </w:rPr>
-        <w:t>Bullet</w:t>
-      </w:r>
-      <w:proofErr w:type="spellEnd"/>
+        <w:t>//</w:t>
+      </w:r>
       <w:r>
         <w:rPr>
           <w:i/>
           <w:iCs/>
         </w:rPr>
-        <w:t xml:space="preserve"> </w:t>
+        <w:t xml:space="preserve"> Género: </w:t>
       </w:r>
       <w:proofErr w:type="spellStart"/>
       <w:r>
@@ -2152,79 +3167,95 @@
           <w:i/>
           <w:iCs/>
         </w:rPr>
-        <w:t>Hell</w:t>
+        <w:t>Bullet</w:t>
       </w:r>
       <w:proofErr w:type="spellEnd"/>
-    </w:p>
-    <w:p/>
-    <w:p>
-      <w:r>
-        <w:t>El usuario podrá jugar una partida de modo casual, aguantando el máximo posible para así obtener una puntuación más alta que la del resto de jugadores.</w:t>
-      </w:r>
-    </w:p>
-    <w:p/>
-    <w:p>
-      <w:r>
-        <w:t xml:space="preserve">Se dispondrá de una base de datos donde se </w:t>
-      </w:r>
-      <w:r>
-        <w:t>almacenarán</w:t>
-      </w:r>
-      <w:r>
-        <w:t xml:space="preserve"> tanto a los usuarios como sus puntuaciones más altas.</w:t>
-      </w:r>
-    </w:p>
-    <w:p/>
-    <w:p>
-      <w:r>
-        <w:t xml:space="preserve">Igualmente, no todo el mundo posee conexión a internet las 24 horas del día, por lo que pienso que un modo </w:t>
-      </w:r>
-      <w:r>
-        <w:rPr>
-          <w:b/>
-          <w:bCs/>
-        </w:rPr>
-        <w:t>offline/sin iniciar sesión</w:t>
-      </w:r>
-      <w:r>
-        <w:t xml:space="preserve"> </w:t>
-      </w:r>
-      <w:r>
-        <w:t xml:space="preserve">es muy </w:t>
-      </w:r>
-      <w:r>
-        <w:t>necesario</w:t>
-      </w:r>
-      <w:r>
-        <w:t>, aunque se pierda la posibilidad de ver esa tabla de puntuaciones</w:t>
-      </w:r>
-      <w:r>
-        <w:t>.</w:t>
-      </w:r>
-    </w:p>
-    <w:p/>
-    <w:p>
-      <w:r>
-        <w:t>Con este proyecto, busco ampliar mis conocimientos sobre el mundo del desarrollo de software, en uno de los campos que m</w:t>
-      </w:r>
-      <w:r>
-        <w:t>á</w:t>
-      </w:r>
-      <w:r>
-        <w:t xml:space="preserve">s me llaman la atención junto al de las </w:t>
-      </w:r>
       <w:r>
         <w:rPr>
           <w:i/>
           <w:iCs/>
         </w:rPr>
-        <w:t>Inteligencias Artificiales</w:t>
-      </w:r>
+        <w:t xml:space="preserve"> </w:t>
+      </w:r>
+      <w:proofErr w:type="spellStart"/>
       <w:r>
         <w:rPr>
           <w:i/>
           <w:iCs/>
         </w:rPr>
+        <w:t>Hell</w:t>
+      </w:r>
+      <w:proofErr w:type="spellEnd"/>
+    </w:p>
+    <w:p/>
+    <w:p>
+      <w:r>
+        <w:t>El usuario podrá jugar una partida de modo casual, aguantando el máximo posible para así obtener una puntuación más alta que la del resto de jugadores.</w:t>
+      </w:r>
+    </w:p>
+    <w:p/>
+    <w:p>
+      <w:r>
+        <w:t xml:space="preserve">Se dispondrá de una base de datos donde se </w:t>
+      </w:r>
+      <w:r>
+        <w:t>almacenarán</w:t>
+      </w:r>
+      <w:r>
+        <w:t xml:space="preserve"> tanto a los usuarios como sus puntuaciones más altas.</w:t>
+      </w:r>
+    </w:p>
+    <w:p/>
+    <w:p>
+      <w:r>
+        <w:t xml:space="preserve">Igualmente, no todo el mundo posee conexión a internet las 24 horas del día, por lo que pienso que un modo </w:t>
+      </w:r>
+      <w:r>
+        <w:rPr>
+          <w:b/>
+          <w:bCs/>
+        </w:rPr>
+        <w:t>offline/sin iniciar sesión</w:t>
+      </w:r>
+      <w:r>
+        <w:t xml:space="preserve"> </w:t>
+      </w:r>
+      <w:r>
+        <w:t xml:space="preserve">es muy </w:t>
+      </w:r>
+      <w:r>
+        <w:t>necesario</w:t>
+      </w:r>
+      <w:r>
+        <w:t>, aunque se pierda la posibilidad de ver esa tabla de puntuaciones</w:t>
+      </w:r>
+      <w:r>
+        <w:t>.</w:t>
+      </w:r>
+    </w:p>
+    <w:p/>
+    <w:p>
+      <w:r>
+        <w:t>Con este proyecto, busco ampliar mis conocimientos sobre el mundo del desarrollo de software, en uno de los campos que m</w:t>
+      </w:r>
+      <w:r>
+        <w:t>á</w:t>
+      </w:r>
+      <w:r>
+        <w:t xml:space="preserve">s me llaman la atención junto al de las </w:t>
+      </w:r>
+      <w:r>
+        <w:rPr>
+          <w:i/>
+          <w:iCs/>
+        </w:rPr>
+        <w:t>Inteligencias Artificiales</w:t>
+      </w:r>
+      <w:r>
+        <w:rPr>
+          <w:i/>
+          <w:iCs/>
+        </w:rPr>
         <w:t>,</w:t>
       </w:r>
       <w:r>
@@ -2254,9 +3285,8 @@
       <w:pPr>
         <w:pStyle w:val="Ttulo1"/>
       </w:pPr>
-      <w:bookmarkStart w:id="8" w:name="_Toc131883033"/>
-      <w:r>
-        <w:lastRenderedPageBreak/>
+      <w:bookmarkStart w:id="8" w:name="_Toc131933645"/>
+      <w:r>
         <w:t>Requisitos</w:t>
       </w:r>
       <w:bookmarkEnd w:id="8"/>
@@ -2265,7 +3295,7 @@
       <w:pPr>
         <w:pStyle w:val="Ttulo2"/>
       </w:pPr>
-      <w:bookmarkStart w:id="9" w:name="_Toc131883034"/>
+      <w:bookmarkStart w:id="9" w:name="_Toc131933646"/>
       <w:r>
         <w:t>Requisitos Funcionales</w:t>
       </w:r>
@@ -2439,7 +3469,7 @@
       <w:pPr>
         <w:pStyle w:val="Ttulo2"/>
       </w:pPr>
-      <w:bookmarkStart w:id="10" w:name="_Toc131883035"/>
+      <w:bookmarkStart w:id="10" w:name="_Toc131933647"/>
       <w:r>
         <w:t>Requisitos No Funcionales</w:t>
       </w:r>
@@ -2514,7 +3544,7 @@
       <w:pPr>
         <w:pStyle w:val="Ttulo2"/>
       </w:pPr>
-      <w:bookmarkStart w:id="11" w:name="_Toc131883036"/>
+      <w:bookmarkStart w:id="11" w:name="_Toc131933648"/>
       <w:r>
         <w:t>Requisitos de Información</w:t>
       </w:r>
@@ -2564,7 +3594,15 @@
     <w:p/>
     <w:p>
       <w:r>
-        <w:t>La relación entre ellas será simple, un usuario podrá tener desde 0..1 puntuación y la puntuación solo podrá pertenecer a un único usuario.</w:t>
+        <w:t xml:space="preserve">La relación entre ellas será simple, un usuario podrá tener desde </w:t>
+      </w:r>
+      <w:proofErr w:type="gramStart"/>
+      <w:r>
+        <w:t>0..</w:t>
+      </w:r>
+      <w:proofErr w:type="gramEnd"/>
+      <w:r>
+        <w:t>1 puntuación y la puntuación solo podrá pertenecer a un único usuario.</w:t>
       </w:r>
     </w:p>
     <w:p/>
@@ -2576,7 +3614,6 @@
         <w:rPr>
           <w:noProof/>
         </w:rPr>
-        <w:lastRenderedPageBreak/>
         <w:drawing>
           <wp:inline distT="0" distB="0" distL="0" distR="0" wp14:anchorId="5F02EB7B" wp14:editId="6F34572D">
             <wp:extent cx="3831656" cy="3155315"/>
@@ -2726,7 +3763,7 @@
       <w:pPr>
         <w:pStyle w:val="Ttulo1"/>
       </w:pPr>
-      <w:bookmarkStart w:id="12" w:name="_Toc131883037"/>
+      <w:bookmarkStart w:id="12" w:name="_Toc131933649"/>
       <w:r>
         <w:t>Análisis de mercado</w:t>
       </w:r>
@@ -2808,7 +3845,6 @@
         <w:rPr>
           <w:noProof/>
         </w:rPr>
-        <w:lastRenderedPageBreak/>
         <w:drawing>
           <wp:inline distT="0" distB="0" distL="0" distR="0" wp14:anchorId="7C1BCADB" wp14:editId="77F1DEAF">
             <wp:extent cx="3476025" cy="1956021"/>
@@ -3121,7 +4157,6 @@
         <w:rPr>
           <w:noProof/>
         </w:rPr>
-        <w:lastRenderedPageBreak/>
         <w:drawing>
           <wp:inline distT="0" distB="0" distL="0" distR="0" wp14:anchorId="4DF03764" wp14:editId="25D89985">
             <wp:extent cx="4071068" cy="2290139"/>
@@ -3282,7 +4317,7 @@
       <w:pPr>
         <w:pStyle w:val="Ttulo1"/>
       </w:pPr>
-      <w:bookmarkStart w:id="13" w:name="_Toc131883038"/>
+      <w:bookmarkStart w:id="13" w:name="_Toc131933650"/>
       <w:r>
         <w:t>Análisis tecnológico</w:t>
       </w:r>
@@ -3292,7 +4327,7 @@
       <w:pPr>
         <w:pStyle w:val="Ttulo2"/>
       </w:pPr>
-      <w:bookmarkStart w:id="14" w:name="_Toc131883039"/>
+      <w:bookmarkStart w:id="14" w:name="_Toc131933651"/>
       <w:proofErr w:type="spellStart"/>
       <w:r>
         <w:t>Backend</w:t>
@@ -3305,7 +4340,7 @@
       <w:pPr>
         <w:pStyle w:val="Ttulo3"/>
       </w:pPr>
-      <w:bookmarkStart w:id="15" w:name="_Toc131883040"/>
+      <w:bookmarkStart w:id="15" w:name="_Toc131933652"/>
       <w:r>
         <w:t>Gestión de la información</w:t>
       </w:r>
@@ -3391,7 +4426,14 @@
         </w:numPr>
       </w:pPr>
       <w:r>
-        <w:t xml:space="preserve">Debido a eso, quedo descartado el uso de </w:t>
+        <w:lastRenderedPageBreak/>
+        <w:t>Debido a eso, qued</w:t>
+      </w:r>
+      <w:r>
+        <w:t>ó</w:t>
+      </w:r>
+      <w:r>
+        <w:t xml:space="preserve"> descartado el uso de </w:t>
       </w:r>
       <w:proofErr w:type="spellStart"/>
       <w:r>
@@ -3720,7 +4762,7 @@
       <w:pPr>
         <w:pStyle w:val="Ttulo3"/>
       </w:pPr>
-      <w:bookmarkStart w:id="16" w:name="_Toc131883041"/>
+      <w:bookmarkStart w:id="16" w:name="_Toc131933653"/>
       <w:r>
         <w:t>Servicio API-REST</w:t>
       </w:r>
@@ -3771,6 +4813,7 @@
       <w:r>
         <w:t xml:space="preserve"> o </w:t>
       </w:r>
+      <w:proofErr w:type="spellStart"/>
       <w:r>
         <w:rPr>
           <w:b/>
@@ -3778,9 +4821,11 @@
         </w:rPr>
         <w:t>Kotlin</w:t>
       </w:r>
+      <w:proofErr w:type="spellEnd"/>
       <w:r>
         <w:t xml:space="preserve">; ambas ofrecen un apoyo parecido, si bien </w:t>
       </w:r>
+      <w:proofErr w:type="spellStart"/>
       <w:r>
         <w:rPr>
           <w:i/>
@@ -3789,6 +4834,7 @@
         </w:rPr>
         <w:t>Kotlin</w:t>
       </w:r>
+      <w:proofErr w:type="spellEnd"/>
       <w:r>
         <w:t xml:space="preserve"> facilita la implementación reactiva gracias a las </w:t>
       </w:r>
@@ -3986,7 +5032,6 @@
           <w:b/>
           <w:bCs/>
         </w:rPr>
-        <w:lastRenderedPageBreak/>
         <w:t xml:space="preserve">Puntos positivos: </w:t>
       </w:r>
       <w:r>
@@ -4010,7 +5055,15 @@
         <w:t>Puntos negativos:</w:t>
       </w:r>
       <w:r>
-        <w:t xml:space="preserve"> Es menos maduro que la contraparte, ofrece menos integraciones, por lo que se gana en control se pierde en eficacia y optimización de código. Solo es posible con Kotlin.</w:t>
+        <w:t xml:space="preserve"> Es menos maduro que la contraparte, ofrece menos integraciones, por lo que se gana en control se pierde en eficacia y optimización de código. Solo es posible con </w:t>
+      </w:r>
+      <w:proofErr w:type="spellStart"/>
+      <w:r>
+        <w:t>Kotlin</w:t>
+      </w:r>
+      <w:proofErr w:type="spellEnd"/>
+      <w:r>
+        <w:t>.</w:t>
       </w:r>
     </w:p>
     <w:p>
@@ -4070,7 +5123,15 @@
         <w:t>Puntos positivos:</w:t>
       </w:r>
       <w:r>
-        <w:t xml:space="preserve"> Tanto Java como Kotlin son soportados, gracias a su historial ofrece una seguridad en la implementación difícil de alcanzar. </w:t>
+        <w:t xml:space="preserve"> Tanto Java como </w:t>
+      </w:r>
+      <w:proofErr w:type="spellStart"/>
+      <w:r>
+        <w:t>Kotlin</w:t>
+      </w:r>
+      <w:proofErr w:type="spellEnd"/>
+      <w:r>
+        <w:t xml:space="preserve"> son soportados, gracias a su historial ofrece una seguridad en la implementación difícil de alcanzar. </w:t>
       </w:r>
     </w:p>
     <w:p/>
@@ -4098,7 +5159,15 @@
       </w:r>
       <w:proofErr w:type="spellEnd"/>
       <w:r>
-        <w:t>, aunque subsanado con la cantidad ingente de información que hay por Internet, es un factor importante a tener en cuenta. Es bastante más pesado, y tarda más en ejecutarse por primera vez.</w:t>
+        <w:t xml:space="preserve">, aunque subsanado con la cantidad ingente de información que hay por Internet, es un factor importante </w:t>
+      </w:r>
+      <w:proofErr w:type="gramStart"/>
+      <w:r>
+        <w:t>a</w:t>
+      </w:r>
+      <w:proofErr w:type="gramEnd"/>
+      <w:r>
+        <w:t xml:space="preserve"> tener en cuenta. Es bastante más pesado, y tarda más en ejecutarse por primera vez.</w:t>
       </w:r>
     </w:p>
     <w:p/>
@@ -4213,6 +5282,7 @@
       <w:r>
         <w:t xml:space="preserve">En la elección del lenguaje, usare </w:t>
       </w:r>
+      <w:proofErr w:type="spellStart"/>
       <w:r>
         <w:rPr>
           <w:b/>
@@ -4220,6 +5290,7 @@
         </w:rPr>
         <w:t>Kotlin</w:t>
       </w:r>
+      <w:proofErr w:type="spellEnd"/>
       <w:r>
         <w:t xml:space="preserve">, debido a la facilidad de implementar la </w:t>
       </w:r>
@@ -4421,7 +5492,7 @@
       <w:pPr>
         <w:pStyle w:val="Ttulo2"/>
       </w:pPr>
-      <w:bookmarkStart w:id="17" w:name="_Toc131883042"/>
+      <w:bookmarkStart w:id="17" w:name="_Toc131933654"/>
       <w:proofErr w:type="spellStart"/>
       <w:r>
         <w:t>Frontend</w:t>
@@ -4443,9 +5514,8 @@
       <w:pPr>
         <w:pStyle w:val="Ttulo3"/>
       </w:pPr>
-      <w:bookmarkStart w:id="18" w:name="_Toc131883043"/>
-      <w:r>
-        <w:lastRenderedPageBreak/>
+      <w:bookmarkStart w:id="18" w:name="_Toc131933655"/>
+      <w:r>
         <w:t>Motor de desarrollo</w:t>
       </w:r>
       <w:bookmarkEnd w:id="18"/>
@@ -5077,6 +6147,38 @@
       <w:r>
         <w:t>.</w:t>
       </w:r>
+    </w:p>
+    <w:p>
+      <w:pPr>
+        <w:rPr>
+          <w:b/>
+          <w:bCs/>
+        </w:rPr>
+      </w:pPr>
+    </w:p>
+    <w:p>
+      <w:pPr>
+        <w:rPr>
+          <w:b/>
+          <w:bCs/>
+        </w:rPr>
+      </w:pPr>
+    </w:p>
+    <w:p>
+      <w:pPr>
+        <w:rPr>
+          <w:b/>
+          <w:bCs/>
+        </w:rPr>
+      </w:pPr>
+    </w:p>
+    <w:p>
+      <w:pPr>
+        <w:rPr>
+          <w:b/>
+          <w:bCs/>
+        </w:rPr>
+      </w:pPr>
     </w:p>
     <w:p>
       <w:pPr>
@@ -5236,7 +6338,7 @@
       <w:pPr>
         <w:pStyle w:val="Ttulo2"/>
       </w:pPr>
-      <w:bookmarkStart w:id="19" w:name="_Toc131883044"/>
+      <w:bookmarkStart w:id="19" w:name="_Toc131933656"/>
       <w:r>
         <w:t>Herramientas de diseño</w:t>
       </w:r>
@@ -5299,7 +6401,6 @@
           <w:bCs/>
           <w:noProof/>
         </w:rPr>
-        <w:lastRenderedPageBreak/>
         <w:drawing>
           <wp:inline distT="0" distB="0" distL="0" distR="0" wp14:anchorId="3BA70DD5" wp14:editId="50EA6CF7">
             <wp:extent cx="675861" cy="675861"/>
@@ -5491,7 +6592,7 @@
       <w:pPr>
         <w:pStyle w:val="Ttulo2"/>
       </w:pPr>
-      <w:bookmarkStart w:id="20" w:name="_Toc131883045"/>
+      <w:bookmarkStart w:id="20" w:name="_Toc131933657"/>
       <w:r>
         <w:t>Herramientas adicionales</w:t>
       </w:r>
@@ -5700,161 +6801,6 @@
     </w:p>
     <w:p>
       <w:pPr>
-        <w:pStyle w:val="Prrafodelista"/>
-        <w:rPr>
-          <w:b/>
-          <w:bCs/>
-        </w:rPr>
-      </w:pPr>
-    </w:p>
-    <w:p>
-      <w:pPr>
-        <w:pStyle w:val="Prrafodelista"/>
-        <w:rPr>
-          <w:b/>
-          <w:bCs/>
-        </w:rPr>
-      </w:pPr>
-    </w:p>
-    <w:p>
-      <w:pPr>
-        <w:pStyle w:val="Prrafodelista"/>
-        <w:rPr>
-          <w:b/>
-          <w:bCs/>
-        </w:rPr>
-      </w:pPr>
-    </w:p>
-    <w:p>
-      <w:pPr>
-        <w:rPr>
-          <w:b/>
-          <w:bCs/>
-        </w:rPr>
-      </w:pPr>
-    </w:p>
-    <w:p>
-      <w:pPr>
-        <w:rPr>
-          <w:b/>
-          <w:bCs/>
-        </w:rPr>
-      </w:pPr>
-    </w:p>
-    <w:p>
-      <w:pPr>
-        <w:rPr>
-          <w:b/>
-          <w:bCs/>
-        </w:rPr>
-      </w:pPr>
-    </w:p>
-    <w:p>
-      <w:pPr>
-        <w:rPr>
-          <w:b/>
-          <w:bCs/>
-        </w:rPr>
-      </w:pPr>
-    </w:p>
-    <w:p>
-      <w:pPr>
-        <w:rPr>
-          <w:b/>
-          <w:bCs/>
-        </w:rPr>
-      </w:pPr>
-    </w:p>
-    <w:p>
-      <w:pPr>
-        <w:rPr>
-          <w:b/>
-          <w:bCs/>
-        </w:rPr>
-      </w:pPr>
-    </w:p>
-    <w:p>
-      <w:pPr>
-        <w:rPr>
-          <w:b/>
-          <w:bCs/>
-        </w:rPr>
-      </w:pPr>
-    </w:p>
-    <w:p>
-      <w:pPr>
-        <w:rPr>
-          <w:b/>
-          <w:bCs/>
-        </w:rPr>
-      </w:pPr>
-    </w:p>
-    <w:p>
-      <w:pPr>
-        <w:rPr>
-          <w:b/>
-          <w:bCs/>
-        </w:rPr>
-      </w:pPr>
-    </w:p>
-    <w:p>
-      <w:pPr>
-        <w:rPr>
-          <w:b/>
-          <w:bCs/>
-        </w:rPr>
-      </w:pPr>
-    </w:p>
-    <w:p>
-      <w:pPr>
-        <w:rPr>
-          <w:b/>
-          <w:bCs/>
-        </w:rPr>
-      </w:pPr>
-    </w:p>
-    <w:p>
-      <w:pPr>
-        <w:rPr>
-          <w:b/>
-          <w:bCs/>
-        </w:rPr>
-      </w:pPr>
-    </w:p>
-    <w:p>
-      <w:pPr>
-        <w:rPr>
-          <w:b/>
-          <w:bCs/>
-        </w:rPr>
-      </w:pPr>
-    </w:p>
-    <w:p>
-      <w:pPr>
-        <w:rPr>
-          <w:b/>
-          <w:bCs/>
-        </w:rPr>
-      </w:pPr>
-    </w:p>
-    <w:p>
-      <w:pPr>
-        <w:rPr>
-          <w:b/>
-          <w:bCs/>
-        </w:rPr>
-      </w:pPr>
-    </w:p>
-    <w:p>
-      <w:pPr>
-        <w:rPr>
-          <w:b/>
-          <w:bCs/>
-        </w:rPr>
-      </w:pPr>
-    </w:p>
-    <w:p>
-      <w:pPr>
         <w:rPr>
           <w:b/>
           <w:bCs/>
@@ -5865,9 +6811,10 @@
       <w:pPr>
         <w:pStyle w:val="Ttulo1"/>
       </w:pPr>
-      <w:bookmarkStart w:id="21" w:name="_Toc131883046"/>
+      <w:bookmarkStart w:id="21" w:name="_Toc131933658"/>
       <w:proofErr w:type="spellStart"/>
       <w:r>
+        <w:lastRenderedPageBreak/>
         <w:t>Backend</w:t>
       </w:r>
       <w:proofErr w:type="spellEnd"/>
@@ -5881,7 +6828,7 @@
       <w:pPr>
         <w:pStyle w:val="Ttulo2"/>
       </w:pPr>
-      <w:bookmarkStart w:id="22" w:name="_Toc131883047"/>
+      <w:bookmarkStart w:id="22" w:name="_Toc131933659"/>
       <w:r>
         <w:t>Modelos</w:t>
       </w:r>
@@ -6539,11 +7486,16 @@
       <w:pPr>
         <w:pStyle w:val="Ttulo2"/>
       </w:pPr>
-      <w:bookmarkStart w:id="23" w:name="_Toc131883048"/>
+      <w:bookmarkStart w:id="23" w:name="_Toc131933660"/>
+      <w:proofErr w:type="spellStart"/>
       <w:r>
         <w:t>DTO</w:t>
       </w:r>
+      <w:r>
+        <w:t>s</w:t>
+      </w:r>
       <w:bookmarkEnd w:id="23"/>
+      <w:proofErr w:type="spellEnd"/>
     </w:p>
     <w:p/>
     <w:p>
@@ -6556,7 +7508,7 @@
       <w:pPr>
         <w:pStyle w:val="Ttulo3"/>
       </w:pPr>
-      <w:bookmarkStart w:id="24" w:name="_Toc131883049"/>
+      <w:bookmarkStart w:id="24" w:name="_Toc131933661"/>
       <w:r>
         <w:t>Usuarios</w:t>
       </w:r>
@@ -7065,22 +8017,6 @@
     </w:p>
     <w:p>
       <w:pPr>
-        <w:rPr>
-          <w:b/>
-          <w:bCs/>
-        </w:rPr>
-      </w:pPr>
-    </w:p>
-    <w:p>
-      <w:pPr>
-        <w:rPr>
-          <w:b/>
-          <w:bCs/>
-        </w:rPr>
-      </w:pPr>
-    </w:p>
-    <w:p>
-      <w:pPr>
         <w:pStyle w:val="Prrafodelista"/>
         <w:numPr>
           <w:ilvl w:val="0"/>
@@ -7185,6 +8121,7 @@
           <w:b/>
           <w:bCs/>
         </w:rPr>
+        <w:lastRenderedPageBreak/>
         <w:t>UserDTOProfile</w:t>
       </w:r>
       <w:proofErr w:type="spellEnd"/>
@@ -7501,10 +8438,7 @@
       </w:r>
       <w:proofErr w:type="spellStart"/>
       <w:r>
-        <w:t>S</w:t>
-      </w:r>
-      <w:r>
-        <w:t>coreDTOResponse</w:t>
+        <w:t>ScoreDTOResponse</w:t>
       </w:r>
       <w:proofErr w:type="spellEnd"/>
       <w:r>
@@ -7687,7 +8621,7 @@
       <w:pPr>
         <w:pStyle w:val="Ttulo3"/>
       </w:pPr>
-      <w:bookmarkStart w:id="25" w:name="_Toc131883050"/>
+      <w:bookmarkStart w:id="25" w:name="_Toc131933662"/>
       <w:r>
         <w:t>Puntuaciones</w:t>
       </w:r>
@@ -7912,10 +8846,13 @@
       <w:pPr>
         <w:pStyle w:val="Ttulo2"/>
       </w:pPr>
-      <w:bookmarkStart w:id="26" w:name="_Toc131883051"/>
+      <w:bookmarkStart w:id="26" w:name="_Toc131933663"/>
       <w:proofErr w:type="spellStart"/>
       <w:r>
-        <w:t>Mappers</w:t>
+        <w:t>Map</w:t>
+      </w:r>
+      <w:r>
+        <w:t>eadores</w:t>
       </w:r>
       <w:bookmarkEnd w:id="26"/>
       <w:proofErr w:type="spellEnd"/>
@@ -7958,7 +8895,13 @@
     <w:p/>
     <w:p>
       <w:r>
-        <w:t xml:space="preserve">En estas funciones es donde, generalmente, indicamos la fecha de creación tanto de usuarios como de las puntuaciones.  También, y para facilitar el envió y recibo de información, es donde se transformarán ciertos datos de un dato complejo a </w:t>
+        <w:t xml:space="preserve">En estas funciones es donde, generalmente, indicamos la fecha de creación tanto de usuarios como de las puntuaciones.  También, y para facilitar el </w:t>
+      </w:r>
+      <w:r>
+        <w:t xml:space="preserve">paso de la </w:t>
+      </w:r>
+      <w:r>
+        <w:t xml:space="preserve">información, es donde se transformarán ciertos datos de un dato complejo a </w:t>
       </w:r>
       <w:proofErr w:type="spellStart"/>
       <w:r>
@@ -8005,13 +8948,1464 @@
     </w:p>
     <w:p/>
     <w:p/>
+    <w:p/>
+    <w:p/>
+    <w:p/>
+    <w:p/>
+    <w:p/>
+    <w:p/>
+    <w:p/>
+    <w:p/>
+    <w:p/>
+    <w:p/>
+    <w:p>
+      <w:pPr>
+        <w:jc w:val="center"/>
+      </w:pPr>
+      <w:r>
+        <w:rPr>
+          <w:noProof/>
+        </w:rPr>
+        <w:drawing>
+          <wp:inline distT="0" distB="0" distL="0" distR="0" wp14:anchorId="64302F38" wp14:editId="4C551A1F">
+            <wp:extent cx="6138407" cy="2644775"/>
+            <wp:effectExtent l="0" t="0" r="0" b="3175"/>
+            <wp:docPr id="18" name="Imagen 18"/>
+            <wp:cNvGraphicFramePr>
+              <a:graphicFrameLocks xmlns:a="http://schemas.openxmlformats.org/drawingml/2006/main" noChangeAspect="1"/>
+            </wp:cNvGraphicFramePr>
+            <a:graphic xmlns:a="http://schemas.openxmlformats.org/drawingml/2006/main">
+              <a:graphicData uri="http://schemas.openxmlformats.org/drawingml/2006/picture">
+                <pic:pic xmlns:pic="http://schemas.openxmlformats.org/drawingml/2006/picture">
+                  <pic:nvPicPr>
+                    <pic:cNvPr id="0" name="Picture 2"/>
+                    <pic:cNvPicPr>
+                      <a:picLocks noChangeAspect="1" noChangeArrowheads="1"/>
+                    </pic:cNvPicPr>
+                  </pic:nvPicPr>
+                  <pic:blipFill rotWithShape="1">
+                    <a:blip r:embed="rId24">
+                      <a:extLst>
+                        <a:ext uri="{28A0092B-C50C-407E-A947-70E740481C1C}">
+                          <a14:useLocalDpi xmlns:a14="http://schemas.microsoft.com/office/drawing/2010/main" val="0"/>
+                        </a:ext>
+                      </a:extLst>
+                    </a:blip>
+                    <a:srcRect t="23816" r="539"/>
+                    <a:stretch/>
+                  </pic:blipFill>
+                  <pic:spPr bwMode="auto">
+                    <a:xfrm>
+                      <a:off x="0" y="0"/>
+                      <a:ext cx="6153284" cy="2651185"/>
+                    </a:xfrm>
+                    <a:prstGeom prst="rect">
+                      <a:avLst/>
+                    </a:prstGeom>
+                    <a:noFill/>
+                    <a:ln>
+                      <a:noFill/>
+                    </a:ln>
+                    <a:extLst>
+                      <a:ext uri="{53640926-AAD7-44D8-BBD7-CCE9431645EC}">
+                        <a14:shadowObscured xmlns:a14="http://schemas.microsoft.com/office/drawing/2010/main"/>
+                      </a:ext>
+                    </a:extLst>
+                  </pic:spPr>
+                </pic:pic>
+              </a:graphicData>
+            </a:graphic>
+          </wp:inline>
+        </w:drawing>
+      </w:r>
+    </w:p>
+    <w:p>
+      <w:pPr>
+        <w:pStyle w:val="Ttulo2"/>
+      </w:pPr>
+      <w:bookmarkStart w:id="27" w:name="_Toc131933664"/>
+      <w:r>
+        <w:t>Repositorios</w:t>
+      </w:r>
+      <w:bookmarkEnd w:id="27"/>
+    </w:p>
+    <w:p/>
+    <w:p>
+      <w:r>
+        <w:t>La estructura de los repositorios es la siguiente:</w:t>
+      </w:r>
+    </w:p>
+    <w:p/>
+    <w:p>
+      <w:pPr>
+        <w:pStyle w:val="Prrafodelista"/>
+        <w:numPr>
+          <w:ilvl w:val="0"/>
+          <w:numId w:val="30"/>
+        </w:numPr>
+      </w:pPr>
+      <w:r>
+        <w:t>Contamos con dos interfaces por modelo:</w:t>
+      </w:r>
+    </w:p>
+    <w:p/>
+    <w:p>
+      <w:pPr>
+        <w:pStyle w:val="Prrafodelista"/>
+        <w:numPr>
+          <w:ilvl w:val="1"/>
+          <w:numId w:val="30"/>
+        </w:numPr>
+      </w:pPr>
+      <w:proofErr w:type="spellStart"/>
+      <w:r>
+        <w:t>XRepository</w:t>
+      </w:r>
+      <w:proofErr w:type="spellEnd"/>
+      <w:r>
+        <w:t xml:space="preserve">: En esta se implementa el repositorio necesitado de los ofrecidos por </w:t>
+      </w:r>
+      <w:r>
+        <w:rPr>
+          <w:b/>
+          <w:bCs/>
+        </w:rPr>
+        <w:t>Spring</w:t>
+      </w:r>
+      <w:r>
+        <w:t xml:space="preserve">, en mi caso, </w:t>
+      </w:r>
+      <w:proofErr w:type="spellStart"/>
+      <w:r>
+        <w:rPr>
+          <w:b/>
+          <w:bCs/>
+        </w:rPr>
+        <w:t>CoroutineCrudRepository</w:t>
+      </w:r>
+      <w:proofErr w:type="spellEnd"/>
+      <w:r>
+        <w:rPr>
+          <w:b/>
+          <w:bCs/>
+        </w:rPr>
+        <w:t xml:space="preserve">; </w:t>
+      </w:r>
+      <w:r>
+        <w:t>además de indicarle, si es el caso, algún método extra que sea necesario escrito de una forma adecuada</w:t>
+      </w:r>
+      <w:r>
+        <w:t xml:space="preserve"> para que sea reconocido</w:t>
+      </w:r>
+      <w:r>
+        <w:t>.</w:t>
+      </w:r>
+    </w:p>
+    <w:p>
+      <w:pPr>
+        <w:pStyle w:val="Prrafodelista"/>
+        <w:numPr>
+          <w:ilvl w:val="1"/>
+          <w:numId w:val="30"/>
+        </w:numPr>
+      </w:pPr>
+      <w:proofErr w:type="spellStart"/>
+      <w:r>
+        <w:t>IXRepository</w:t>
+      </w:r>
+      <w:proofErr w:type="spellEnd"/>
+      <w:r>
+        <w:t xml:space="preserve">: </w:t>
+      </w:r>
+      <w:r>
+        <w:t>En esta interfaz, se escriben los métodos que se usaran realmente, apoyándose en la interfaz anterior.</w:t>
+      </w:r>
+    </w:p>
+    <w:p>
+      <w:pPr>
+        <w:ind w:left="1080"/>
+      </w:pPr>
+    </w:p>
+    <w:p>
+      <w:pPr>
+        <w:pStyle w:val="Prrafodelista"/>
+        <w:numPr>
+          <w:ilvl w:val="0"/>
+          <w:numId w:val="30"/>
+        </w:numPr>
+      </w:pPr>
+      <w:r>
+        <w:t>Luego de esto, contamos con una clase por modelo donde se pondrán en uso ambas interfaces descritas:</w:t>
+      </w:r>
+    </w:p>
+    <w:p>
+      <w:pPr>
+        <w:pStyle w:val="Prrafodelista"/>
+        <w:numPr>
+          <w:ilvl w:val="1"/>
+          <w:numId w:val="30"/>
+        </w:numPr>
+      </w:pPr>
+      <w:proofErr w:type="spellStart"/>
+      <w:r>
+        <w:t>XRepositoryCached</w:t>
+      </w:r>
+      <w:proofErr w:type="spellEnd"/>
+      <w:r>
+        <w:t xml:space="preserve">: En esta clase es donde se escribirá la lógica, inyectando por constructor los repositorios e implementando el </w:t>
+      </w:r>
+      <w:proofErr w:type="spellStart"/>
+      <w:r>
+        <w:t>IRepositorio</w:t>
+      </w:r>
+      <w:proofErr w:type="spellEnd"/>
+      <w:r>
+        <w:t xml:space="preserve"> que se necesite.</w:t>
+      </w:r>
+    </w:p>
+    <w:p>
+      <w:pPr>
+        <w:pStyle w:val="Prrafodelista"/>
+        <w:numPr>
+          <w:ilvl w:val="2"/>
+          <w:numId w:val="30"/>
+        </w:numPr>
+      </w:pPr>
+      <w:r>
+        <w:t xml:space="preserve">Además, y como el nombre de la clase indica, es donde se pondrá en usó las anotaciones propias de Spring para implementar una </w:t>
+      </w:r>
+      <w:r>
+        <w:rPr>
+          <w:b/>
+          <w:bCs/>
+        </w:rPr>
+        <w:t>cache</w:t>
+      </w:r>
+      <w:r>
+        <w:t>.</w:t>
+      </w:r>
+    </w:p>
+    <w:p/>
+    <w:p>
+      <w:pPr>
+        <w:pStyle w:val="Ttulo2"/>
+      </w:pPr>
+      <w:r>
+        <w:t xml:space="preserve"> </w:t>
+      </w:r>
+      <w:bookmarkStart w:id="28" w:name="_Toc131933665"/>
+      <w:r>
+        <w:t>Excepciones personalizadas</w:t>
+      </w:r>
+      <w:bookmarkEnd w:id="28"/>
+    </w:p>
+    <w:p/>
+    <w:p>
+      <w:r>
+        <w:t xml:space="preserve">Para tener un mayor control sobre las excepciones que puedan saltar a lo largo del programa, se </w:t>
+      </w:r>
+      <w:r>
+        <w:t>han diseñado diversas clases encargadas de este cometido:</w:t>
+      </w:r>
+    </w:p>
+    <w:p/>
+    <w:p>
+      <w:pPr>
+        <w:pStyle w:val="Prrafodelista"/>
+        <w:numPr>
+          <w:ilvl w:val="0"/>
+          <w:numId w:val="30"/>
+        </w:numPr>
+        <w:rPr>
+          <w:b/>
+          <w:bCs/>
+        </w:rPr>
+      </w:pPr>
+      <w:proofErr w:type="spellStart"/>
+      <w:r>
+        <w:rPr>
+          <w:b/>
+          <w:bCs/>
+        </w:rPr>
+        <w:t>UserException</w:t>
+      </w:r>
+      <w:proofErr w:type="spellEnd"/>
+      <w:r>
+        <w:rPr>
+          <w:b/>
+          <w:bCs/>
+        </w:rPr>
+        <w:t xml:space="preserve">: </w:t>
+      </w:r>
+      <w:r>
+        <w:t xml:space="preserve">Implementa </w:t>
+      </w:r>
+      <w:proofErr w:type="spellStart"/>
+      <w:r>
+        <w:t>RuntimeException</w:t>
+      </w:r>
+      <w:proofErr w:type="spellEnd"/>
+      <w:r>
+        <w:t>; se encarga de recoger la excepción, y podemos escribir un mensaje personalizado.</w:t>
+      </w:r>
+    </w:p>
+    <w:p>
+      <w:pPr>
+        <w:rPr>
+          <w:b/>
+          <w:bCs/>
+        </w:rPr>
+      </w:pPr>
+    </w:p>
+    <w:p>
+      <w:pPr>
+        <w:pStyle w:val="Prrafodelista"/>
+        <w:numPr>
+          <w:ilvl w:val="1"/>
+          <w:numId w:val="30"/>
+        </w:numPr>
+        <w:rPr>
+          <w:b/>
+          <w:bCs/>
+        </w:rPr>
+      </w:pPr>
+      <w:proofErr w:type="spellStart"/>
+      <w:r>
+        <w:rPr>
+          <w:b/>
+          <w:bCs/>
+        </w:rPr>
+        <w:t>UserExceptionBadRequest</w:t>
+      </w:r>
+      <w:proofErr w:type="spellEnd"/>
+      <w:r>
+        <w:rPr>
+          <w:b/>
+          <w:bCs/>
+        </w:rPr>
+        <w:t>:</w:t>
+      </w:r>
+      <w:r>
+        <w:t xml:space="preserve"> Implementa </w:t>
+      </w:r>
+      <w:proofErr w:type="spellStart"/>
+      <w:r>
+        <w:t>UserException</w:t>
+      </w:r>
+      <w:proofErr w:type="spellEnd"/>
+    </w:p>
+    <w:p>
+      <w:pPr>
+        <w:pStyle w:val="Prrafodelista"/>
+        <w:rPr>
+          <w:b/>
+          <w:bCs/>
+        </w:rPr>
+      </w:pPr>
+    </w:p>
+    <w:p>
+      <w:pPr>
+        <w:pStyle w:val="Prrafodelista"/>
+        <w:numPr>
+          <w:ilvl w:val="1"/>
+          <w:numId w:val="30"/>
+        </w:numPr>
+        <w:rPr>
+          <w:b/>
+          <w:bCs/>
+        </w:rPr>
+      </w:pPr>
+      <w:proofErr w:type="spellStart"/>
+      <w:r>
+        <w:rPr>
+          <w:b/>
+          <w:bCs/>
+        </w:rPr>
+        <w:t>UserExceptionNotFound</w:t>
+      </w:r>
+      <w:proofErr w:type="spellEnd"/>
+      <w:r>
+        <w:rPr>
+          <w:b/>
+          <w:bCs/>
+        </w:rPr>
+        <w:t>:</w:t>
+      </w:r>
+      <w:r>
+        <w:t xml:space="preserve"> Implementa </w:t>
+      </w:r>
+      <w:proofErr w:type="spellStart"/>
+      <w:r>
+        <w:t>UserException</w:t>
+      </w:r>
+      <w:proofErr w:type="spellEnd"/>
+    </w:p>
+    <w:p>
+      <w:pPr>
+        <w:rPr>
+          <w:b/>
+          <w:bCs/>
+        </w:rPr>
+      </w:pPr>
+    </w:p>
+    <w:p>
+      <w:pPr>
+        <w:rPr>
+          <w:b/>
+          <w:bCs/>
+        </w:rPr>
+      </w:pPr>
+      <w:r>
+        <w:t xml:space="preserve">Generalmente, se lanzará el de tipo </w:t>
+      </w:r>
+      <w:proofErr w:type="spellStart"/>
+      <w:r>
+        <w:rPr>
+          <w:b/>
+          <w:bCs/>
+        </w:rPr>
+        <w:t>BadRequest</w:t>
+      </w:r>
+      <w:proofErr w:type="spellEnd"/>
+      <w:r>
+        <w:t xml:space="preserve"> con el mensaje correspondiente, pero si el usuario no ha sido encontrado (por ejemplo, en un intento de </w:t>
+      </w:r>
+      <w:r>
+        <w:rPr>
+          <w:b/>
+          <w:bCs/>
+        </w:rPr>
+        <w:t>inicio de sesión</w:t>
+      </w:r>
+      <w:r>
+        <w:t xml:space="preserve">), se lanzará el de tipo </w:t>
+      </w:r>
+      <w:proofErr w:type="spellStart"/>
+      <w:r>
+        <w:rPr>
+          <w:b/>
+          <w:bCs/>
+        </w:rPr>
+        <w:t>NotFound</w:t>
+      </w:r>
+      <w:proofErr w:type="spellEnd"/>
+      <w:r>
+        <w:rPr>
+          <w:b/>
+          <w:bCs/>
+        </w:rPr>
+        <w:t>.</w:t>
+      </w:r>
+    </w:p>
+    <w:p>
+      <w:pPr>
+        <w:pStyle w:val="Ttulo2"/>
+      </w:pPr>
+      <w:bookmarkStart w:id="29" w:name="_Toc131933666"/>
+      <w:r>
+        <w:lastRenderedPageBreak/>
+        <w:t>Validadores</w:t>
+      </w:r>
+      <w:bookmarkEnd w:id="29"/>
+    </w:p>
+    <w:p/>
+    <w:p>
+      <w:r>
+        <w:t xml:space="preserve">Para no hacer un código demasiado denso, se han diseñado una serie de </w:t>
+      </w:r>
+      <w:r>
+        <w:rPr>
+          <w:b/>
+          <w:bCs/>
+        </w:rPr>
+        <w:t>funciones de extensión</w:t>
+      </w:r>
+      <w:r>
+        <w:t xml:space="preserve"> encargadas de verificar los distintos DTO que se reciban.</w:t>
+      </w:r>
+    </w:p>
+    <w:p/>
+    <w:p>
+      <w:r>
+        <w:t>La mayoría comprueban, por ejemplo, si el nombre del usuario en su registro está en blanco, si el correo electrónico es correcto.</w:t>
+      </w:r>
+    </w:p>
+    <w:p/>
+    <w:p>
+      <w:r>
+        <w:t xml:space="preserve">Lo más importante es que la </w:t>
+      </w:r>
+      <w:r>
+        <w:rPr>
+          <w:b/>
+          <w:bCs/>
+        </w:rPr>
+        <w:t>contraseña</w:t>
+      </w:r>
+      <w:r>
+        <w:t xml:space="preserve"> deberá de tener como </w:t>
+      </w:r>
+      <w:r>
+        <w:t>mínimo:</w:t>
+      </w:r>
+      <w:r>
+        <w:rPr>
+          <w:b/>
+          <w:bCs/>
+        </w:rPr>
+        <w:t xml:space="preserve"> </w:t>
+      </w:r>
+      <w:r>
+        <w:rPr>
+          <w:b/>
+          <w:bCs/>
+        </w:rPr>
+        <w:t xml:space="preserve"> 5 caracteres</w:t>
+      </w:r>
+      <w:r>
+        <w:t xml:space="preserve"> para considerarse correcta.</w:t>
+      </w:r>
+    </w:p>
+    <w:p/>
+    <w:p>
+      <w:r>
+        <w:t>Si en cualquier caso no se cumple uno de los requisitos, se lanzará una excepción personalizada con el mensaje que corresponda.</w:t>
+      </w:r>
+    </w:p>
+    <w:p/>
+    <w:p>
+      <w:r>
+        <w:t>Se han aplicado validadores en los siguientes DTO:</w:t>
+      </w:r>
+    </w:p>
+    <w:p/>
+    <w:p>
+      <w:pPr>
+        <w:pStyle w:val="Prrafodelista"/>
+        <w:numPr>
+          <w:ilvl w:val="0"/>
+          <w:numId w:val="30"/>
+        </w:numPr>
+        <w:rPr>
+          <w:b/>
+          <w:bCs/>
+        </w:rPr>
+      </w:pPr>
+      <w:proofErr w:type="spellStart"/>
+      <w:r>
+        <w:rPr>
+          <w:b/>
+          <w:bCs/>
+        </w:rPr>
+        <w:t>UserDTORegister</w:t>
+      </w:r>
+      <w:proofErr w:type="spellEnd"/>
+    </w:p>
+    <w:p>
+      <w:pPr>
+        <w:pStyle w:val="Prrafodelista"/>
+        <w:numPr>
+          <w:ilvl w:val="0"/>
+          <w:numId w:val="30"/>
+        </w:numPr>
+        <w:rPr>
+          <w:b/>
+          <w:bCs/>
+        </w:rPr>
+      </w:pPr>
+      <w:proofErr w:type="spellStart"/>
+      <w:r>
+        <w:rPr>
+          <w:b/>
+          <w:bCs/>
+        </w:rPr>
+        <w:t>UserDTOCreate</w:t>
+      </w:r>
+      <w:proofErr w:type="spellEnd"/>
+    </w:p>
+    <w:p>
+      <w:pPr>
+        <w:pStyle w:val="Prrafodelista"/>
+        <w:numPr>
+          <w:ilvl w:val="0"/>
+          <w:numId w:val="30"/>
+        </w:numPr>
+        <w:rPr>
+          <w:b/>
+          <w:bCs/>
+        </w:rPr>
+      </w:pPr>
+      <w:proofErr w:type="spellStart"/>
+      <w:r>
+        <w:rPr>
+          <w:b/>
+          <w:bCs/>
+        </w:rPr>
+        <w:t>UserDTOLogin</w:t>
+      </w:r>
+      <w:proofErr w:type="spellEnd"/>
+    </w:p>
+    <w:p>
+      <w:pPr>
+        <w:pStyle w:val="Prrafodelista"/>
+        <w:numPr>
+          <w:ilvl w:val="0"/>
+          <w:numId w:val="30"/>
+        </w:numPr>
+        <w:rPr>
+          <w:b/>
+          <w:bCs/>
+        </w:rPr>
+      </w:pPr>
+      <w:proofErr w:type="spellStart"/>
+      <w:r>
+        <w:rPr>
+          <w:b/>
+          <w:bCs/>
+        </w:rPr>
+        <w:t>UserDTOPasswordUpdate</w:t>
+      </w:r>
+      <w:proofErr w:type="spellEnd"/>
+    </w:p>
+    <w:p>
+      <w:pPr>
+        <w:ind w:left="360"/>
+        <w:rPr>
+          <w:b/>
+          <w:bCs/>
+        </w:rPr>
+      </w:pPr>
+    </w:p>
+    <w:p>
+      <w:pPr>
+        <w:pStyle w:val="Ttulo2"/>
+      </w:pPr>
+      <w:bookmarkStart w:id="30" w:name="_Toc131933667"/>
+      <w:r>
+        <w:t>Configuración</w:t>
+      </w:r>
+      <w:bookmarkEnd w:id="30"/>
+    </w:p>
+    <w:p/>
+    <w:p>
+      <w:pPr>
+        <w:pStyle w:val="Ttulo3"/>
+      </w:pPr>
+      <w:bookmarkStart w:id="31" w:name="_Toc131933668"/>
+      <w:proofErr w:type="spellStart"/>
+      <w:r>
+        <w:t>APIConfig</w:t>
+      </w:r>
+      <w:bookmarkEnd w:id="31"/>
+      <w:proofErr w:type="spellEnd"/>
+    </w:p>
+    <w:p/>
+    <w:p>
+      <w:r>
+        <w:t>Clase encargada de disponer de información general que será usada por las distintas clases del proyecto.</w:t>
+      </w:r>
+    </w:p>
+    <w:p/>
+    <w:p>
+      <w:pPr>
+        <w:pStyle w:val="Prrafodelista"/>
+        <w:numPr>
+          <w:ilvl w:val="0"/>
+          <w:numId w:val="30"/>
+        </w:numPr>
+      </w:pPr>
+      <w:r>
+        <w:t xml:space="preserve">Aquí contaremos con la </w:t>
+      </w:r>
+      <w:r>
+        <w:rPr>
+          <w:b/>
+          <w:bCs/>
+        </w:rPr>
+        <w:t>ruta</w:t>
+      </w:r>
+      <w:r>
+        <w:t xml:space="preserve"> base de la API: “/sp4ceSurvival” a modo de constante.</w:t>
+      </w:r>
+    </w:p>
+    <w:p/>
+    <w:p>
+      <w:pPr>
+        <w:pStyle w:val="Ttulo3"/>
+      </w:pPr>
+      <w:bookmarkStart w:id="32" w:name="_Toc131933669"/>
+      <w:proofErr w:type="spellStart"/>
+      <w:r>
+        <w:t>LoadSchema</w:t>
+      </w:r>
+      <w:bookmarkEnd w:id="32"/>
+      <w:proofErr w:type="spellEnd"/>
+    </w:p>
+    <w:p/>
+    <w:p>
+      <w:r>
+        <w:t xml:space="preserve">Clase genérica encargada de cargar el archivo </w:t>
+      </w:r>
+      <w:proofErr w:type="spellStart"/>
+      <w:r>
+        <w:rPr>
+          <w:b/>
+          <w:bCs/>
+        </w:rPr>
+        <w:t>schema.sql</w:t>
+      </w:r>
+      <w:proofErr w:type="spellEnd"/>
+      <w:r>
+        <w:rPr>
+          <w:b/>
+          <w:bCs/>
+        </w:rPr>
+        <w:t xml:space="preserve"> </w:t>
+      </w:r>
+      <w:r>
+        <w:t xml:space="preserve">(localizado en </w:t>
+      </w:r>
+      <w:proofErr w:type="spellStart"/>
+      <w:r>
+        <w:rPr>
+          <w:b/>
+          <w:bCs/>
+        </w:rPr>
+        <w:t>Resources</w:t>
+      </w:r>
+      <w:proofErr w:type="spellEnd"/>
+      <w:r>
+        <w:t>) cuando se ejecute la aplicación.</w:t>
+      </w:r>
+    </w:p>
+    <w:p/>
+    <w:p>
+      <w:pPr>
+        <w:pStyle w:val="Ttulo3"/>
+      </w:pPr>
+      <w:bookmarkStart w:id="33" w:name="_Toc131933670"/>
+      <w:r>
+        <w:t>Archivo de propiedades</w:t>
+      </w:r>
+      <w:bookmarkEnd w:id="33"/>
+    </w:p>
+    <w:p/>
+    <w:p>
+      <w:pPr>
+        <w:pStyle w:val="Prrafodelista"/>
+        <w:numPr>
+          <w:ilvl w:val="0"/>
+          <w:numId w:val="30"/>
+        </w:numPr>
+      </w:pPr>
+      <w:r>
+        <w:t xml:space="preserve">Se define el puerto que escuchara la aplicación: </w:t>
+      </w:r>
+      <w:r>
+        <w:rPr>
+          <w:b/>
+          <w:bCs/>
+        </w:rPr>
+        <w:t>6969</w:t>
+      </w:r>
+    </w:p>
+    <w:p>
+      <w:pPr>
+        <w:pStyle w:val="Prrafodelista"/>
+        <w:numPr>
+          <w:ilvl w:val="0"/>
+          <w:numId w:val="30"/>
+        </w:numPr>
+      </w:pPr>
+      <w:r>
+        <w:t xml:space="preserve">Junto al </w:t>
+      </w:r>
+      <w:proofErr w:type="spellStart"/>
+      <w:r>
+        <w:t>Main</w:t>
+      </w:r>
+      <w:proofErr w:type="spellEnd"/>
+      <w:r>
+        <w:t xml:space="preserve">, se define que los repositorios de </w:t>
+      </w:r>
+      <w:r>
+        <w:rPr>
+          <w:b/>
+          <w:bCs/>
+        </w:rPr>
+        <w:t>R2DBC</w:t>
+      </w:r>
+      <w:r>
+        <w:t xml:space="preserve"> estén activados.</w:t>
+      </w:r>
+    </w:p>
+    <w:p>
+      <w:pPr>
+        <w:pStyle w:val="Prrafodelista"/>
+        <w:numPr>
+          <w:ilvl w:val="0"/>
+          <w:numId w:val="30"/>
+        </w:numPr>
+      </w:pPr>
+      <w:r>
+        <w:t xml:space="preserve">Se define la cadena de conexión con la base de datos. (Esta variable será definida con </w:t>
+      </w:r>
+      <w:r>
+        <w:rPr>
+          <w:b/>
+          <w:bCs/>
+        </w:rPr>
+        <w:t>POSTGRES_CONNECTION</w:t>
+      </w:r>
+      <w:r>
+        <w:t xml:space="preserve"> para luego ser modificada cuando se lance en un Docker junto a una base de datos sin los puertos expuestos)</w:t>
+      </w:r>
+    </w:p>
+    <w:p>
+      <w:pPr>
+        <w:pStyle w:val="Prrafodelista"/>
+        <w:numPr>
+          <w:ilvl w:val="0"/>
+          <w:numId w:val="30"/>
+        </w:numPr>
+      </w:pPr>
+      <w:r>
+        <w:t xml:space="preserve">Entre otras cosas que ayudan al desarrollo del proyecto, se encuentra el </w:t>
+      </w:r>
+      <w:r>
+        <w:rPr>
+          <w:b/>
+          <w:bCs/>
+        </w:rPr>
+        <w:t>secreto</w:t>
+      </w:r>
+      <w:r>
+        <w:t xml:space="preserve"> usado para los tokens.</w:t>
+      </w:r>
+    </w:p>
+    <w:p>
+      <w:pPr>
+        <w:ind w:left="360"/>
+      </w:pPr>
+    </w:p>
+    <w:p>
+      <w:pPr>
+        <w:ind w:left="360"/>
+      </w:pPr>
+    </w:p>
+    <w:p>
+      <w:pPr>
+        <w:ind w:left="360"/>
+      </w:pPr>
+    </w:p>
+    <w:p>
+      <w:pPr>
+        <w:pStyle w:val="Ttulo2"/>
+      </w:pPr>
+      <w:bookmarkStart w:id="34" w:name="_Toc131933671"/>
+      <w:r>
+        <w:lastRenderedPageBreak/>
+        <w:t>Seguridad</w:t>
+      </w:r>
+      <w:bookmarkEnd w:id="34"/>
+    </w:p>
+    <w:p/>
+    <w:p>
+      <w:r>
+        <w:t>La implementación de la seguridad propia de Spring es compleja,</w:t>
+      </w:r>
+      <w:r>
+        <w:t xml:space="preserve"> pero siempre suele ser la misma implementación, </w:t>
+      </w:r>
+      <w:r>
+        <w:t xml:space="preserve"> y aunque siga perteneciendo al apartado de </w:t>
+      </w:r>
+      <w:r>
+        <w:rPr>
+          <w:b/>
+          <w:bCs/>
+        </w:rPr>
+        <w:t>configuración</w:t>
+      </w:r>
+      <w:r>
+        <w:t>, prefiero explicarlo en un nuevo apartado.</w:t>
+      </w:r>
+    </w:p>
+    <w:p>
+      <w:r>
+        <w:t xml:space="preserve"> </w:t>
+      </w:r>
+    </w:p>
+    <w:p>
+      <w:pPr>
+        <w:pStyle w:val="Ttulo3"/>
+      </w:pPr>
+      <w:bookmarkStart w:id="35" w:name="_Toc131933672"/>
+      <w:proofErr w:type="spellStart"/>
+      <w:r>
+        <w:t>Password</w:t>
+      </w:r>
+      <w:bookmarkEnd w:id="35"/>
+      <w:proofErr w:type="spellEnd"/>
+    </w:p>
+    <w:p/>
+    <w:p>
+      <w:pPr>
+        <w:rPr>
+          <w:b/>
+          <w:bCs/>
+        </w:rPr>
+      </w:pPr>
+      <w:r>
+        <w:t xml:space="preserve">Dentro de este paquete, se encuentra la clase </w:t>
+      </w:r>
+      <w:proofErr w:type="spellStart"/>
+      <w:r>
+        <w:rPr>
+          <w:b/>
+          <w:bCs/>
+        </w:rPr>
+        <w:t>EncoderConfig</w:t>
+      </w:r>
+      <w:proofErr w:type="spellEnd"/>
+      <w:r>
+        <w:rPr>
+          <w:b/>
+          <w:bCs/>
+        </w:rPr>
+        <w:t xml:space="preserve">, </w:t>
+      </w:r>
+      <w:r>
+        <w:t xml:space="preserve">que será la encargada de cifrar la contraseña usando </w:t>
+      </w:r>
+      <w:proofErr w:type="spellStart"/>
+      <w:r>
+        <w:rPr>
+          <w:b/>
+          <w:bCs/>
+        </w:rPr>
+        <w:t>Bcrypt</w:t>
+      </w:r>
+      <w:proofErr w:type="spellEnd"/>
+      <w:r>
+        <w:rPr>
+          <w:b/>
+          <w:bCs/>
+        </w:rPr>
+        <w:t xml:space="preserve"> </w:t>
+      </w:r>
+      <w:r>
+        <w:t>haciendo uso de una función.</w:t>
+      </w:r>
+    </w:p>
+    <w:p>
+      <w:pPr>
+        <w:rPr>
+          <w:b/>
+          <w:bCs/>
+        </w:rPr>
+      </w:pPr>
+    </w:p>
+    <w:p>
+      <w:pPr>
+        <w:rPr>
+          <w:b/>
+          <w:bCs/>
+        </w:rPr>
+      </w:pPr>
+    </w:p>
+    <w:p>
+      <w:pPr>
+        <w:pStyle w:val="Ttulo3"/>
+      </w:pPr>
+      <w:bookmarkStart w:id="36" w:name="_Toc131933673"/>
+      <w:r>
+        <w:t>JWT</w:t>
+      </w:r>
+      <w:bookmarkEnd w:id="36"/>
+    </w:p>
+    <w:p/>
+    <w:p>
+      <w:pPr>
+        <w:jc w:val="center"/>
+      </w:pPr>
+      <w:r>
+        <w:rPr>
+          <w:noProof/>
+        </w:rPr>
+        <w:drawing>
+          <wp:inline distT="0" distB="0" distL="0" distR="0" wp14:anchorId="0BF2F981" wp14:editId="0D45AD8D">
+            <wp:extent cx="3810000" cy="1914525"/>
+            <wp:effectExtent l="0" t="0" r="0" b="9525"/>
+            <wp:docPr id="24" name="Imagen 24"/>
+            <wp:cNvGraphicFramePr>
+              <a:graphicFrameLocks xmlns:a="http://schemas.openxmlformats.org/drawingml/2006/main" noChangeAspect="1"/>
+            </wp:cNvGraphicFramePr>
+            <a:graphic xmlns:a="http://schemas.openxmlformats.org/drawingml/2006/main">
+              <a:graphicData uri="http://schemas.openxmlformats.org/drawingml/2006/picture">
+                <pic:pic xmlns:pic="http://schemas.openxmlformats.org/drawingml/2006/picture">
+                  <pic:nvPicPr>
+                    <pic:cNvPr id="0" name="Picture 5"/>
+                    <pic:cNvPicPr>
+                      <a:picLocks noChangeAspect="1" noChangeArrowheads="1"/>
+                    </pic:cNvPicPr>
+                  </pic:nvPicPr>
+                  <pic:blipFill>
+                    <a:blip r:embed="rId25">
+                      <a:extLst>
+                        <a:ext uri="{28A0092B-C50C-407E-A947-70E740481C1C}">
+                          <a14:useLocalDpi xmlns:a14="http://schemas.microsoft.com/office/drawing/2010/main" val="0"/>
+                        </a:ext>
+                      </a:extLst>
+                    </a:blip>
+                    <a:srcRect/>
+                    <a:stretch>
+                      <a:fillRect/>
+                    </a:stretch>
+                  </pic:blipFill>
+                  <pic:spPr bwMode="auto">
+                    <a:xfrm>
+                      <a:off x="0" y="0"/>
+                      <a:ext cx="3810000" cy="1914525"/>
+                    </a:xfrm>
+                    <a:prstGeom prst="rect">
+                      <a:avLst/>
+                    </a:prstGeom>
+                    <a:noFill/>
+                  </pic:spPr>
+                </pic:pic>
+              </a:graphicData>
+            </a:graphic>
+          </wp:inline>
+        </w:drawing>
+      </w:r>
+    </w:p>
+    <w:p/>
+    <w:p>
+      <w:r>
+        <w:t>Dentro de este paquete, se encuentra toda la lógica relacionada con los tokens de identificación.</w:t>
+      </w:r>
+    </w:p>
+    <w:p/>
+    <w:p>
+      <w:pPr>
+        <w:pStyle w:val="Prrafodelista"/>
+        <w:numPr>
+          <w:ilvl w:val="0"/>
+          <w:numId w:val="30"/>
+        </w:numPr>
+      </w:pPr>
+      <w:proofErr w:type="spellStart"/>
+      <w:r>
+        <w:rPr>
+          <w:b/>
+          <w:bCs/>
+        </w:rPr>
+        <w:t>JwtTokensUtils</w:t>
+      </w:r>
+      <w:proofErr w:type="spellEnd"/>
+      <w:r>
+        <w:rPr>
+          <w:b/>
+          <w:bCs/>
+        </w:rPr>
+        <w:t xml:space="preserve">: </w:t>
+      </w:r>
+      <w:r>
+        <w:t xml:space="preserve">Dentro de esta clase, se encuentran los métodos que generan y decodifican los tokens usando el mismo secreto y algoritmo. </w:t>
+      </w:r>
+    </w:p>
+    <w:p>
+      <w:pPr>
+        <w:pStyle w:val="Prrafodelista"/>
+        <w:numPr>
+          <w:ilvl w:val="1"/>
+          <w:numId w:val="30"/>
+        </w:numPr>
+      </w:pPr>
+      <w:r>
+        <w:t xml:space="preserve">Lo más destacable es la fecha de caducidad del token: </w:t>
+      </w:r>
+      <w:r>
+        <w:rPr>
+          <w:b/>
+          <w:bCs/>
+        </w:rPr>
+        <w:t>2 días</w:t>
+      </w:r>
+    </w:p>
+    <w:p/>
+    <w:p>
+      <w:pPr>
+        <w:pStyle w:val="Prrafodelista"/>
+        <w:numPr>
+          <w:ilvl w:val="0"/>
+          <w:numId w:val="30"/>
+        </w:numPr>
+        <w:rPr>
+          <w:b/>
+          <w:bCs/>
+        </w:rPr>
+      </w:pPr>
+      <w:proofErr w:type="spellStart"/>
+      <w:r>
+        <w:rPr>
+          <w:b/>
+          <w:bCs/>
+        </w:rPr>
+        <w:t>JwtAuthenticationFilter</w:t>
+      </w:r>
+      <w:proofErr w:type="spellEnd"/>
+      <w:r>
+        <w:rPr>
+          <w:b/>
+          <w:bCs/>
+        </w:rPr>
+        <w:t xml:space="preserve">: </w:t>
+      </w:r>
+      <w:r>
+        <w:t>Esta clase se encarga de autenticar el token que se reciba en las posibles acciones del usuario.</w:t>
+      </w:r>
+    </w:p>
+    <w:p/>
+    <w:p>
+      <w:pPr>
+        <w:pStyle w:val="Prrafodelista"/>
+        <w:numPr>
+          <w:ilvl w:val="0"/>
+          <w:numId w:val="30"/>
+        </w:numPr>
+        <w:rPr>
+          <w:b/>
+          <w:bCs/>
+        </w:rPr>
+      </w:pPr>
+      <w:proofErr w:type="spellStart"/>
+      <w:r>
+        <w:rPr>
+          <w:b/>
+          <w:bCs/>
+        </w:rPr>
+        <w:t>JwtAuthorizationFilter</w:t>
+      </w:r>
+      <w:proofErr w:type="spellEnd"/>
+      <w:r>
+        <w:rPr>
+          <w:b/>
+          <w:bCs/>
+        </w:rPr>
+        <w:t xml:space="preserve">: </w:t>
+      </w:r>
+      <w:r>
+        <w:t>Esta clase se encarga de autorizar el token, es decir, se asegura de que el token no haya caducado y de verificar el usuario asociado, así como sus roles.</w:t>
+      </w:r>
+    </w:p>
+    <w:p>
+      <w:pPr>
+        <w:pStyle w:val="Prrafodelista"/>
+        <w:rPr>
+          <w:b/>
+          <w:bCs/>
+        </w:rPr>
+      </w:pPr>
+    </w:p>
+    <w:p>
+      <w:pPr>
+        <w:pStyle w:val="Ttulo3"/>
+      </w:pPr>
+      <w:bookmarkStart w:id="37" w:name="_Toc131933674"/>
+      <w:proofErr w:type="spellStart"/>
+      <w:r>
+        <w:t>SecurityConfig</w:t>
+      </w:r>
+      <w:bookmarkEnd w:id="37"/>
+      <w:proofErr w:type="spellEnd"/>
+    </w:p>
+    <w:p/>
+    <w:p>
+      <w:r>
+        <w:t>Esta clase será la encargada de implementar las distintas medidas de seguridad en el proyecto, así como</w:t>
+      </w:r>
+      <w:r>
+        <w:t xml:space="preserve">, según el </w:t>
+      </w:r>
+      <w:proofErr w:type="spellStart"/>
+      <w:r>
+        <w:rPr>
+          <w:b/>
+          <w:bCs/>
+        </w:rPr>
+        <w:t>endpoint</w:t>
+      </w:r>
+      <w:proofErr w:type="spellEnd"/>
+      <w:r>
+        <w:rPr>
+          <w:b/>
+          <w:bCs/>
+        </w:rPr>
+        <w:t xml:space="preserve">, </w:t>
+      </w:r>
+      <w:r>
+        <w:t>permitir el paso según el rol, por ejemplo.</w:t>
+      </w:r>
+    </w:p>
+    <w:p/>
+    <w:p/>
+    <w:p/>
+    <w:p/>
+    <w:p/>
+    <w:p>
+      <w:pPr>
+        <w:pStyle w:val="Ttulo2"/>
+      </w:pPr>
+      <w:bookmarkStart w:id="38" w:name="_Toc131933675"/>
+      <w:r>
+        <w:lastRenderedPageBreak/>
+        <w:t>Servicios</w:t>
+      </w:r>
+      <w:bookmarkEnd w:id="38"/>
+    </w:p>
+    <w:p/>
+    <w:p>
+      <w:pPr>
+        <w:pStyle w:val="Ttulo3"/>
+      </w:pPr>
+      <w:bookmarkStart w:id="39" w:name="_Toc131933676"/>
+      <w:proofErr w:type="spellStart"/>
+      <w:r>
+        <w:t>UserService</w:t>
+      </w:r>
+      <w:bookmarkEnd w:id="39"/>
+      <w:proofErr w:type="spellEnd"/>
+    </w:p>
+    <w:p/>
+    <w:p>
+      <w:r>
+        <w:t>En este proyecto solo se dispondrá de un servicio, además de ser necesario para la configuración de la seguridad de Spring, me permite juntar ambos repositorios cacheados y poder trabajar con los métodos que luego, realmente serán los implementados en el controlador.</w:t>
+      </w:r>
+    </w:p>
+    <w:p/>
+    <w:p>
+      <w:r>
+        <w:t xml:space="preserve">Aquí es donde se </w:t>
+      </w:r>
+      <w:r>
+        <w:rPr>
+          <w:b/>
+          <w:bCs/>
+        </w:rPr>
+        <w:t>cifrará</w:t>
+      </w:r>
+      <w:r>
+        <w:t xml:space="preserve"> la contraseña de los usuarios.</w:t>
+      </w:r>
+    </w:p>
+    <w:p>
+      <w:pPr>
+        <w:pStyle w:val="Ttulo2"/>
+      </w:pPr>
+      <w:bookmarkStart w:id="40" w:name="_Toc131933677"/>
+      <w:r>
+        <w:t>Controladores</w:t>
+      </w:r>
+      <w:bookmarkEnd w:id="40"/>
+    </w:p>
+    <w:p/>
+    <w:p>
+      <w:pPr>
+        <w:pStyle w:val="Ttulo3"/>
+      </w:pPr>
+      <w:bookmarkStart w:id="41" w:name="_Toc131933678"/>
+      <w:proofErr w:type="spellStart"/>
+      <w:r>
+        <w:t>UserController</w:t>
+      </w:r>
+      <w:bookmarkEnd w:id="41"/>
+      <w:proofErr w:type="spellEnd"/>
+    </w:p>
+    <w:p/>
+    <w:p>
+      <w:r>
+        <w:t xml:space="preserve">Parecido al apartado de </w:t>
+      </w:r>
+      <w:r>
+        <w:rPr>
+          <w:b/>
+          <w:bCs/>
+        </w:rPr>
+        <w:t>servicios</w:t>
+      </w:r>
+      <w:r>
+        <w:t>, solo se dispondrá de un controlador.</w:t>
+      </w:r>
+    </w:p>
+    <w:p/>
+    <w:p>
+      <w:r>
+        <w:t>Esta clase será la encargada de recibir y enviar información con el cliente, llamando a los distintos métodos del servicio.</w:t>
+      </w:r>
+    </w:p>
+    <w:p/>
+    <w:p>
+      <w:r>
+        <w:t xml:space="preserve">Existen un par de métodos que sirven para iniciar una serie de datos la primera vez que se ejecute la aplicación, cuentan con el sufijo </w:t>
+      </w:r>
+      <w:proofErr w:type="spellStart"/>
+      <w:r>
+        <w:rPr>
+          <w:b/>
+          <w:bCs/>
+        </w:rPr>
+        <w:t>Initializer</w:t>
+      </w:r>
+      <w:proofErr w:type="spellEnd"/>
+      <w:r>
+        <w:rPr>
+          <w:b/>
+          <w:bCs/>
+        </w:rPr>
+        <w:t xml:space="preserve"> </w:t>
+      </w:r>
+      <w:r>
+        <w:t>y se encuentran debajo del resto de funciones.</w:t>
+      </w:r>
+    </w:p>
+    <w:p/>
+    <w:p/>
+    <w:p>
+      <w:r>
+        <w:rPr>
+          <w:noProof/>
+        </w:rPr>
+        <w:drawing>
+          <wp:inline distT="0" distB="0" distL="0" distR="0" wp14:anchorId="4ACDE50E" wp14:editId="54CD3114">
+            <wp:extent cx="5720768" cy="2886820"/>
+            <wp:effectExtent l="76200" t="76200" r="127635" b="142240"/>
+            <wp:docPr id="20" name="Imagen 20"/>
+            <wp:cNvGraphicFramePr>
+              <a:graphicFrameLocks xmlns:a="http://schemas.openxmlformats.org/drawingml/2006/main" noChangeAspect="1"/>
+            </wp:cNvGraphicFramePr>
+            <a:graphic xmlns:a="http://schemas.openxmlformats.org/drawingml/2006/main">
+              <a:graphicData uri="http://schemas.openxmlformats.org/drawingml/2006/picture">
+                <pic:pic xmlns:pic="http://schemas.openxmlformats.org/drawingml/2006/picture">
+                  <pic:nvPicPr>
+                    <pic:cNvPr id="0" name="Picture 3"/>
+                    <pic:cNvPicPr>
+                      <a:picLocks noChangeAspect="1" noChangeArrowheads="1"/>
+                    </pic:cNvPicPr>
+                  </pic:nvPicPr>
+                  <pic:blipFill>
+                    <a:blip r:embed="rId26">
+                      <a:extLst>
+                        <a:ext uri="{28A0092B-C50C-407E-A947-70E740481C1C}">
+                          <a14:useLocalDpi xmlns:a14="http://schemas.microsoft.com/office/drawing/2010/main" val="0"/>
+                        </a:ext>
+                      </a:extLst>
+                    </a:blip>
+                    <a:srcRect/>
+                    <a:stretch>
+                      <a:fillRect/>
+                    </a:stretch>
+                  </pic:blipFill>
+                  <pic:spPr bwMode="auto">
+                    <a:xfrm>
+                      <a:off x="0" y="0"/>
+                      <a:ext cx="5742552" cy="2897812"/>
+                    </a:xfrm>
+                    <a:prstGeom prst="rect">
+                      <a:avLst/>
+                    </a:prstGeom>
+                    <a:ln w="38100" cap="sq">
+                      <a:solidFill>
+                        <a:srgbClr val="000000"/>
+                      </a:solidFill>
+                      <a:prstDash val="solid"/>
+                      <a:miter lim="800000"/>
+                    </a:ln>
+                    <a:effectLst>
+                      <a:outerShdw blurRad="50800" dist="38100" dir="2700000" algn="tl" rotWithShape="0">
+                        <a:srgbClr val="000000">
+                          <a:alpha val="43000"/>
+                        </a:srgbClr>
+                      </a:outerShdw>
+                    </a:effectLst>
+                  </pic:spPr>
+                </pic:pic>
+              </a:graphicData>
+            </a:graphic>
+          </wp:inline>
+        </w:drawing>
+      </w:r>
+    </w:p>
+    <w:p>
+      <w:pPr>
+        <w:pStyle w:val="Ttulo2"/>
+      </w:pPr>
+      <w:bookmarkStart w:id="42" w:name="_Toc131933679"/>
+      <w:r>
+        <w:t>Información Adicional</w:t>
+      </w:r>
+      <w:bookmarkEnd w:id="42"/>
+    </w:p>
+    <w:p/>
+    <w:p>
+      <w:pPr>
+        <w:pStyle w:val="Ttulo3"/>
+      </w:pPr>
+      <w:bookmarkStart w:id="43" w:name="_Toc131933680"/>
+      <w:r>
+        <w:t>DB</w:t>
+      </w:r>
+      <w:bookmarkEnd w:id="43"/>
+    </w:p>
+    <w:p/>
+    <w:p>
+      <w:pPr>
+        <w:pStyle w:val="Prrafodelista"/>
+        <w:numPr>
+          <w:ilvl w:val="0"/>
+          <w:numId w:val="30"/>
+        </w:numPr>
+      </w:pPr>
+      <w:r>
+        <w:rPr>
+          <w:b/>
+          <w:bCs/>
+        </w:rPr>
+        <w:t>Data</w:t>
+      </w:r>
+      <w:r>
+        <w:t xml:space="preserve">: Clase que cuenta con datos de prueba, cargados en el </w:t>
+      </w:r>
+      <w:proofErr w:type="spellStart"/>
+      <w:r>
+        <w:t>Main</w:t>
+      </w:r>
+      <w:proofErr w:type="spellEnd"/>
+      <w:r>
+        <w:t xml:space="preserve"> la primera vez que se ejecute la aplicación con las funciones </w:t>
+      </w:r>
+      <w:proofErr w:type="spellStart"/>
+      <w:r>
+        <w:rPr>
+          <w:b/>
+          <w:bCs/>
+        </w:rPr>
+        <w:t>Initializer</w:t>
+      </w:r>
+      <w:proofErr w:type="spellEnd"/>
+      <w:r>
+        <w:t>.</w:t>
+      </w:r>
+    </w:p>
+    <w:p/>
     <w:sectPr>
-      <w:headerReference w:type="even" r:id="rId24"/>
-      <w:headerReference w:type="default" r:id="rId25"/>
-      <w:footerReference w:type="even" r:id="rId26"/>
-      <w:footerReference w:type="default" r:id="rId27"/>
-      <w:headerReference w:type="first" r:id="rId28"/>
-      <w:footerReference w:type="first" r:id="rId29"/>
+      <w:headerReference w:type="even" r:id="rId27"/>
+      <w:headerReference w:type="default" r:id="rId28"/>
+      <w:footerReference w:type="even" r:id="rId29"/>
+      <w:footerReference w:type="default" r:id="rId30"/>
+      <w:headerReference w:type="first" r:id="rId31"/>
+      <w:footerReference w:type="first" r:id="rId32"/>
       <w:pgSz w:w="11906" w:h="16838" w:code="9"/>
       <w:pgMar w:top="1307" w:right="1274" w:bottom="1134" w:left="1134" w:header="561" w:footer="454" w:gutter="0"/>
       <w:cols w:space="708"/>

</xml_diff>

<commit_message>
Postman agregado, test repositorios realizados. Documentacion agregada.
</commit_message>
<xml_diff>
--- a/docs/Proyecto_Desarrollo_de_aplicaciones_IES_Luis_Vives-Mario_Resa.docx
+++ b/docs/Proyecto_Desarrollo_de_aplicaciones_IES_Luis_Vives-Mario_Resa.docx
@@ -502,7 +502,7 @@
           <w:r>
             <w:fldChar w:fldCharType="separate"/>
           </w:r>
-          <w:hyperlink w:anchor="_Toc131933643" w:history="1">
+          <w:hyperlink w:anchor="_Toc131946722" w:history="1">
             <w:r>
               <w:rPr>
                 <w:rStyle w:val="Hipervnculo"/>
@@ -534,7 +534,7 @@
               <w:rPr>
                 <w:webHidden/>
               </w:rPr>
-              <w:instrText xml:space="preserve"> PAGEREF _Toc131933643 \h </w:instrText>
+              <w:instrText xml:space="preserve"> PAGEREF _Toc131946722 \h </w:instrText>
             </w:r>
             <w:r>
               <w:rPr>
@@ -551,7 +551,7 @@
               <w:rPr>
                 <w:webHidden/>
               </w:rPr>
-              <w:t>3</w:t>
+              <w:t>4</w:t>
             </w:r>
             <w:r>
               <w:rPr>
@@ -565,7 +565,7 @@
           <w:pPr>
             <w:pStyle w:val="TDC2"/>
           </w:pPr>
-          <w:hyperlink w:anchor="_Toc131933644" w:history="1">
+          <w:hyperlink w:anchor="_Toc131946723" w:history="1">
             <w:r>
               <w:rPr>
                 <w:rStyle w:val="Hipervnculo"/>
@@ -597,7 +597,7 @@
               <w:rPr>
                 <w:webHidden/>
               </w:rPr>
-              <w:instrText xml:space="preserve"> PAGEREF _Toc131933644 \h </w:instrText>
+              <w:instrText xml:space="preserve"> PAGEREF _Toc131946723 \h </w:instrText>
             </w:r>
             <w:r>
               <w:rPr>
@@ -614,7 +614,7 @@
               <w:rPr>
                 <w:webHidden/>
               </w:rPr>
-              <w:t>3</w:t>
+              <w:t>4</w:t>
             </w:r>
             <w:r>
               <w:rPr>
@@ -628,7 +628,7 @@
           <w:pPr>
             <w:pStyle w:val="TDC1"/>
           </w:pPr>
-          <w:hyperlink w:anchor="_Toc131933645" w:history="1">
+          <w:hyperlink w:anchor="_Toc131946724" w:history="1">
             <w:r>
               <w:rPr>
                 <w:rStyle w:val="Hipervnculo"/>
@@ -660,7 +660,7 @@
               <w:rPr>
                 <w:webHidden/>
               </w:rPr>
-              <w:instrText xml:space="preserve"> PAGEREF _Toc131933645 \h </w:instrText>
+              <w:instrText xml:space="preserve"> PAGEREF _Toc131946724 \h </w:instrText>
             </w:r>
             <w:r>
               <w:rPr>
@@ -677,7 +677,7 @@
               <w:rPr>
                 <w:webHidden/>
               </w:rPr>
-              <w:t>3</w:t>
+              <w:t>4</w:t>
             </w:r>
             <w:r>
               <w:rPr>
@@ -691,7 +691,7 @@
           <w:pPr>
             <w:pStyle w:val="TDC2"/>
           </w:pPr>
-          <w:hyperlink w:anchor="_Toc131933646" w:history="1">
+          <w:hyperlink w:anchor="_Toc131946725" w:history="1">
             <w:r>
               <w:rPr>
                 <w:rStyle w:val="Hipervnculo"/>
@@ -723,7 +723,7 @@
               <w:rPr>
                 <w:webHidden/>
               </w:rPr>
-              <w:instrText xml:space="preserve"> PAGEREF _Toc131933646 \h </w:instrText>
+              <w:instrText xml:space="preserve"> PAGEREF _Toc131946725 \h </w:instrText>
             </w:r>
             <w:r>
               <w:rPr>
@@ -740,7 +740,7 @@
               <w:rPr>
                 <w:webHidden/>
               </w:rPr>
-              <w:t>3</w:t>
+              <w:t>4</w:t>
             </w:r>
             <w:r>
               <w:rPr>
@@ -754,7 +754,7 @@
           <w:pPr>
             <w:pStyle w:val="TDC2"/>
           </w:pPr>
-          <w:hyperlink w:anchor="_Toc131933647" w:history="1">
+          <w:hyperlink w:anchor="_Toc131946726" w:history="1">
             <w:r>
               <w:rPr>
                 <w:rStyle w:val="Hipervnculo"/>
@@ -786,7 +786,7 @@
               <w:rPr>
                 <w:webHidden/>
               </w:rPr>
-              <w:instrText xml:space="preserve"> PAGEREF _Toc131933647 \h </w:instrText>
+              <w:instrText xml:space="preserve"> PAGEREF _Toc131946726 \h </w:instrText>
             </w:r>
             <w:r>
               <w:rPr>
@@ -803,7 +803,7 @@
               <w:rPr>
                 <w:webHidden/>
               </w:rPr>
-              <w:t>4</w:t>
+              <w:t>5</w:t>
             </w:r>
             <w:r>
               <w:rPr>
@@ -817,7 +817,7 @@
           <w:pPr>
             <w:pStyle w:val="TDC2"/>
           </w:pPr>
-          <w:hyperlink w:anchor="_Toc131933648" w:history="1">
+          <w:hyperlink w:anchor="_Toc131946727" w:history="1">
             <w:r>
               <w:rPr>
                 <w:rStyle w:val="Hipervnculo"/>
@@ -849,7 +849,7 @@
               <w:rPr>
                 <w:webHidden/>
               </w:rPr>
-              <w:instrText xml:space="preserve"> PAGEREF _Toc131933648 \h </w:instrText>
+              <w:instrText xml:space="preserve"> PAGEREF _Toc131946727 \h </w:instrText>
             </w:r>
             <w:r>
               <w:rPr>
@@ -866,7 +866,7 @@
               <w:rPr>
                 <w:webHidden/>
               </w:rPr>
-              <w:t>4</w:t>
+              <w:t>5</w:t>
             </w:r>
             <w:r>
               <w:rPr>
@@ -880,7 +880,7 @@
           <w:pPr>
             <w:pStyle w:val="TDC1"/>
           </w:pPr>
-          <w:hyperlink w:anchor="_Toc131933649" w:history="1">
+          <w:hyperlink w:anchor="_Toc131946728" w:history="1">
             <w:r>
               <w:rPr>
                 <w:rStyle w:val="Hipervnculo"/>
@@ -912,7 +912,7 @@
               <w:rPr>
                 <w:webHidden/>
               </w:rPr>
-              <w:instrText xml:space="preserve"> PAGEREF _Toc131933649 \h </w:instrText>
+              <w:instrText xml:space="preserve"> PAGEREF _Toc131946728 \h </w:instrText>
             </w:r>
             <w:r>
               <w:rPr>
@@ -929,7 +929,7 @@
               <w:rPr>
                 <w:webHidden/>
               </w:rPr>
-              <w:t>5</w:t>
+              <w:t>6</w:t>
             </w:r>
             <w:r>
               <w:rPr>
@@ -943,7 +943,7 @@
           <w:pPr>
             <w:pStyle w:val="TDC1"/>
           </w:pPr>
-          <w:hyperlink w:anchor="_Toc131933650" w:history="1">
+          <w:hyperlink w:anchor="_Toc131946729" w:history="1">
             <w:r>
               <w:rPr>
                 <w:rStyle w:val="Hipervnculo"/>
@@ -975,7 +975,7 @@
               <w:rPr>
                 <w:webHidden/>
               </w:rPr>
-              <w:instrText xml:space="preserve"> PAGEREF _Toc131933650 \h </w:instrText>
+              <w:instrText xml:space="preserve"> PAGEREF _Toc131946729 \h </w:instrText>
             </w:r>
             <w:r>
               <w:rPr>
@@ -992,7 +992,7 @@
               <w:rPr>
                 <w:webHidden/>
               </w:rPr>
-              <w:t>6</w:t>
+              <w:t>7</w:t>
             </w:r>
             <w:r>
               <w:rPr>
@@ -1006,7 +1006,7 @@
           <w:pPr>
             <w:pStyle w:val="TDC2"/>
           </w:pPr>
-          <w:hyperlink w:anchor="_Toc131933651" w:history="1">
+          <w:hyperlink w:anchor="_Toc131946730" w:history="1">
             <w:r>
               <w:rPr>
                 <w:rStyle w:val="Hipervnculo"/>
@@ -1038,7 +1038,7 @@
               <w:rPr>
                 <w:webHidden/>
               </w:rPr>
-              <w:instrText xml:space="preserve"> PAGEREF _Toc131933651 \h </w:instrText>
+              <w:instrText xml:space="preserve"> PAGEREF _Toc131946730 \h </w:instrText>
             </w:r>
             <w:r>
               <w:rPr>
@@ -1055,7 +1055,7 @@
               <w:rPr>
                 <w:webHidden/>
               </w:rPr>
-              <w:t>6</w:t>
+              <w:t>7</w:t>
             </w:r>
             <w:r>
               <w:rPr>
@@ -1072,7 +1072,7 @@
               <w:tab w:val="left" w:pos="1760"/>
             </w:tabs>
           </w:pPr>
-          <w:hyperlink w:anchor="_Toc131933652" w:history="1">
+          <w:hyperlink w:anchor="_Toc131946731" w:history="1">
             <w:r>
               <w:rPr>
                 <w:rStyle w:val="Hipervnculo"/>
@@ -1104,7 +1104,7 @@
               <w:rPr>
                 <w:webHidden/>
               </w:rPr>
-              <w:instrText xml:space="preserve"> PAGEREF _Toc131933652 \h </w:instrText>
+              <w:instrText xml:space="preserve"> PAGEREF _Toc131946731 \h </w:instrText>
             </w:r>
             <w:r>
               <w:rPr>
@@ -1121,7 +1121,7 @@
               <w:rPr>
                 <w:webHidden/>
               </w:rPr>
-              <w:t>6</w:t>
+              <w:t>7</w:t>
             </w:r>
             <w:r>
               <w:rPr>
@@ -1138,7 +1138,7 @@
               <w:tab w:val="left" w:pos="1760"/>
             </w:tabs>
           </w:pPr>
-          <w:hyperlink w:anchor="_Toc131933653" w:history="1">
+          <w:hyperlink w:anchor="_Toc131946732" w:history="1">
             <w:r>
               <w:rPr>
                 <w:rStyle w:val="Hipervnculo"/>
@@ -1170,7 +1170,7 @@
               <w:rPr>
                 <w:webHidden/>
               </w:rPr>
-              <w:instrText xml:space="preserve"> PAGEREF _Toc131933653 \h </w:instrText>
+              <w:instrText xml:space="preserve"> PAGEREF _Toc131946732 \h </w:instrText>
             </w:r>
             <w:r>
               <w:rPr>
@@ -1187,7 +1187,7 @@
               <w:rPr>
                 <w:webHidden/>
               </w:rPr>
-              <w:t>7</w:t>
+              <w:t>8</w:t>
             </w:r>
             <w:r>
               <w:rPr>
@@ -1201,7 +1201,7 @@
           <w:pPr>
             <w:pStyle w:val="TDC2"/>
           </w:pPr>
-          <w:hyperlink w:anchor="_Toc131933654" w:history="1">
+          <w:hyperlink w:anchor="_Toc131946733" w:history="1">
             <w:r>
               <w:rPr>
                 <w:rStyle w:val="Hipervnculo"/>
@@ -1233,7 +1233,7 @@
               <w:rPr>
                 <w:webHidden/>
               </w:rPr>
-              <w:instrText xml:space="preserve"> PAGEREF _Toc131933654 \h </w:instrText>
+              <w:instrText xml:space="preserve"> PAGEREF _Toc131946733 \h </w:instrText>
             </w:r>
             <w:r>
               <w:rPr>
@@ -1250,7 +1250,7 @@
               <w:rPr>
                 <w:webHidden/>
               </w:rPr>
-              <w:t>9</w:t>
+              <w:t>10</w:t>
             </w:r>
             <w:r>
               <w:rPr>
@@ -1267,7 +1267,7 @@
               <w:tab w:val="left" w:pos="1760"/>
             </w:tabs>
           </w:pPr>
-          <w:hyperlink w:anchor="_Toc131933655" w:history="1">
+          <w:hyperlink w:anchor="_Toc131946734" w:history="1">
             <w:r>
               <w:rPr>
                 <w:rStyle w:val="Hipervnculo"/>
@@ -1299,7 +1299,7 @@
               <w:rPr>
                 <w:webHidden/>
               </w:rPr>
-              <w:instrText xml:space="preserve"> PAGEREF _Toc131933655 \h </w:instrText>
+              <w:instrText xml:space="preserve"> PAGEREF _Toc131946734 \h </w:instrText>
             </w:r>
             <w:r>
               <w:rPr>
@@ -1316,7 +1316,7 @@
               <w:rPr>
                 <w:webHidden/>
               </w:rPr>
-              <w:t>9</w:t>
+              <w:t>10</w:t>
             </w:r>
             <w:r>
               <w:rPr>
@@ -1330,7 +1330,7 @@
           <w:pPr>
             <w:pStyle w:val="TDC2"/>
           </w:pPr>
-          <w:hyperlink w:anchor="_Toc131933656" w:history="1">
+          <w:hyperlink w:anchor="_Toc131946735" w:history="1">
             <w:r>
               <w:rPr>
                 <w:rStyle w:val="Hipervnculo"/>
@@ -1362,7 +1362,7 @@
               <w:rPr>
                 <w:webHidden/>
               </w:rPr>
-              <w:instrText xml:space="preserve"> PAGEREF _Toc131933656 \h </w:instrText>
+              <w:instrText xml:space="preserve"> PAGEREF _Toc131946735 \h </w:instrText>
             </w:r>
             <w:r>
               <w:rPr>
@@ -1379,7 +1379,7 @@
               <w:rPr>
                 <w:webHidden/>
               </w:rPr>
-              <w:t>10</w:t>
+              <w:t>11</w:t>
             </w:r>
             <w:r>
               <w:rPr>
@@ -1393,7 +1393,7 @@
           <w:pPr>
             <w:pStyle w:val="TDC2"/>
           </w:pPr>
-          <w:hyperlink w:anchor="_Toc131933657" w:history="1">
+          <w:hyperlink w:anchor="_Toc131946736" w:history="1">
             <w:r>
               <w:rPr>
                 <w:rStyle w:val="Hipervnculo"/>
@@ -1425,7 +1425,7 @@
               <w:rPr>
                 <w:webHidden/>
               </w:rPr>
-              <w:instrText xml:space="preserve"> PAGEREF _Toc131933657 \h </w:instrText>
+              <w:instrText xml:space="preserve"> PAGEREF _Toc131946736 \h </w:instrText>
             </w:r>
             <w:r>
               <w:rPr>
@@ -1442,7 +1442,7 @@
               <w:rPr>
                 <w:webHidden/>
               </w:rPr>
-              <w:t>10</w:t>
+              <w:t>11</w:t>
             </w:r>
             <w:r>
               <w:rPr>
@@ -1456,7 +1456,7 @@
           <w:pPr>
             <w:pStyle w:val="TDC1"/>
           </w:pPr>
-          <w:hyperlink w:anchor="_Toc131933658" w:history="1">
+          <w:hyperlink w:anchor="_Toc131946737" w:history="1">
             <w:r>
               <w:rPr>
                 <w:rStyle w:val="Hipervnculo"/>
@@ -1488,7 +1488,7 @@
               <w:rPr>
                 <w:webHidden/>
               </w:rPr>
-              <w:instrText xml:space="preserve"> PAGEREF _Toc131933658 \h </w:instrText>
+              <w:instrText xml:space="preserve"> PAGEREF _Toc131946737 \h </w:instrText>
             </w:r>
             <w:r>
               <w:rPr>
@@ -1505,7 +1505,7 @@
               <w:rPr>
                 <w:webHidden/>
               </w:rPr>
-              <w:t>11</w:t>
+              <w:t>12</w:t>
             </w:r>
             <w:r>
               <w:rPr>
@@ -1519,7 +1519,7 @@
           <w:pPr>
             <w:pStyle w:val="TDC2"/>
           </w:pPr>
-          <w:hyperlink w:anchor="_Toc131933659" w:history="1">
+          <w:hyperlink w:anchor="_Toc131946738" w:history="1">
             <w:r>
               <w:rPr>
                 <w:rStyle w:val="Hipervnculo"/>
@@ -1551,7 +1551,7 @@
               <w:rPr>
                 <w:webHidden/>
               </w:rPr>
-              <w:instrText xml:space="preserve"> PAGEREF _Toc131933659 \h </w:instrText>
+              <w:instrText xml:space="preserve"> PAGEREF _Toc131946738 \h </w:instrText>
             </w:r>
             <w:r>
               <w:rPr>
@@ -1568,7 +1568,7 @@
               <w:rPr>
                 <w:webHidden/>
               </w:rPr>
-              <w:t>11</w:t>
+              <w:t>12</w:t>
             </w:r>
             <w:r>
               <w:rPr>
@@ -1582,7 +1582,7 @@
           <w:pPr>
             <w:pStyle w:val="TDC2"/>
           </w:pPr>
-          <w:hyperlink w:anchor="_Toc131933660" w:history="1">
+          <w:hyperlink w:anchor="_Toc131946739" w:history="1">
             <w:r>
               <w:rPr>
                 <w:rStyle w:val="Hipervnculo"/>
@@ -1614,7 +1614,7 @@
               <w:rPr>
                 <w:webHidden/>
               </w:rPr>
-              <w:instrText xml:space="preserve"> PAGEREF _Toc131933660 \h </w:instrText>
+              <w:instrText xml:space="preserve"> PAGEREF _Toc131946739 \h </w:instrText>
             </w:r>
             <w:r>
               <w:rPr>
@@ -1631,7 +1631,7 @@
               <w:rPr>
                 <w:webHidden/>
               </w:rPr>
-              <w:t>11</w:t>
+              <w:t>12</w:t>
             </w:r>
             <w:r>
               <w:rPr>
@@ -1648,7 +1648,7 @@
               <w:tab w:val="left" w:pos="1760"/>
             </w:tabs>
           </w:pPr>
-          <w:hyperlink w:anchor="_Toc131933661" w:history="1">
+          <w:hyperlink w:anchor="_Toc131946740" w:history="1">
             <w:r>
               <w:rPr>
                 <w:rStyle w:val="Hipervnculo"/>
@@ -1680,7 +1680,7 @@
               <w:rPr>
                 <w:webHidden/>
               </w:rPr>
-              <w:instrText xml:space="preserve"> PAGEREF _Toc131933661 \h </w:instrText>
+              <w:instrText xml:space="preserve"> PAGEREF _Toc131946740 \h </w:instrText>
             </w:r>
             <w:r>
               <w:rPr>
@@ -1697,7 +1697,7 @@
               <w:rPr>
                 <w:webHidden/>
               </w:rPr>
-              <w:t>11</w:t>
+              <w:t>12</w:t>
             </w:r>
             <w:r>
               <w:rPr>
@@ -1714,7 +1714,7 @@
               <w:tab w:val="left" w:pos="1760"/>
             </w:tabs>
           </w:pPr>
-          <w:hyperlink w:anchor="_Toc131933662" w:history="1">
+          <w:hyperlink w:anchor="_Toc131946741" w:history="1">
             <w:r>
               <w:rPr>
                 <w:rStyle w:val="Hipervnculo"/>
@@ -1746,7 +1746,7 @@
               <w:rPr>
                 <w:webHidden/>
               </w:rPr>
-              <w:instrText xml:space="preserve"> PAGEREF _Toc131933662 \h </w:instrText>
+              <w:instrText xml:space="preserve"> PAGEREF _Toc131946741 \h </w:instrText>
             </w:r>
             <w:r>
               <w:rPr>
@@ -1763,7 +1763,7 @@
               <w:rPr>
                 <w:webHidden/>
               </w:rPr>
-              <w:t>12</w:t>
+              <w:t>13</w:t>
             </w:r>
             <w:r>
               <w:rPr>
@@ -1777,7 +1777,7 @@
           <w:pPr>
             <w:pStyle w:val="TDC2"/>
           </w:pPr>
-          <w:hyperlink w:anchor="_Toc131933663" w:history="1">
+          <w:hyperlink w:anchor="_Toc131946742" w:history="1">
             <w:r>
               <w:rPr>
                 <w:rStyle w:val="Hipervnculo"/>
@@ -1809,7 +1809,7 @@
               <w:rPr>
                 <w:webHidden/>
               </w:rPr>
-              <w:instrText xml:space="preserve"> PAGEREF _Toc131933663 \h </w:instrText>
+              <w:instrText xml:space="preserve"> PAGEREF _Toc131946742 \h </w:instrText>
             </w:r>
             <w:r>
               <w:rPr>
@@ -1826,7 +1826,7 @@
               <w:rPr>
                 <w:webHidden/>
               </w:rPr>
-              <w:t>12</w:t>
+              <w:t>13</w:t>
             </w:r>
             <w:r>
               <w:rPr>
@@ -1840,7 +1840,7 @@
           <w:pPr>
             <w:pStyle w:val="TDC2"/>
           </w:pPr>
-          <w:hyperlink w:anchor="_Toc131933664" w:history="1">
+          <w:hyperlink w:anchor="_Toc131946743" w:history="1">
             <w:r>
               <w:rPr>
                 <w:rStyle w:val="Hipervnculo"/>
@@ -1872,7 +1872,7 @@
               <w:rPr>
                 <w:webHidden/>
               </w:rPr>
-              <w:instrText xml:space="preserve"> PAGEREF _Toc131933664 \h </w:instrText>
+              <w:instrText xml:space="preserve"> PAGEREF _Toc131946743 \h </w:instrText>
             </w:r>
             <w:r>
               <w:rPr>
@@ -1889,7 +1889,7 @@
               <w:rPr>
                 <w:webHidden/>
               </w:rPr>
-              <w:t>13</w:t>
+              <w:t>14</w:t>
             </w:r>
             <w:r>
               <w:rPr>
@@ -1903,7 +1903,7 @@
           <w:pPr>
             <w:pStyle w:val="TDC2"/>
           </w:pPr>
-          <w:hyperlink w:anchor="_Toc131933665" w:history="1">
+          <w:hyperlink w:anchor="_Toc131946744" w:history="1">
             <w:r>
               <w:rPr>
                 <w:rStyle w:val="Hipervnculo"/>
@@ -1935,7 +1935,7 @@
               <w:rPr>
                 <w:webHidden/>
               </w:rPr>
-              <w:instrText xml:space="preserve"> PAGEREF _Toc131933665 \h </w:instrText>
+              <w:instrText xml:space="preserve"> PAGEREF _Toc131946744 \h </w:instrText>
             </w:r>
             <w:r>
               <w:rPr>
@@ -1952,7 +1952,7 @@
               <w:rPr>
                 <w:webHidden/>
               </w:rPr>
-              <w:t>13</w:t>
+              <w:t>14</w:t>
             </w:r>
             <w:r>
               <w:rPr>
@@ -1966,7 +1966,7 @@
           <w:pPr>
             <w:pStyle w:val="TDC2"/>
           </w:pPr>
-          <w:hyperlink w:anchor="_Toc131933666" w:history="1">
+          <w:hyperlink w:anchor="_Toc131946745" w:history="1">
             <w:r>
               <w:rPr>
                 <w:rStyle w:val="Hipervnculo"/>
@@ -1998,7 +1998,7 @@
               <w:rPr>
                 <w:webHidden/>
               </w:rPr>
-              <w:instrText xml:space="preserve"> PAGEREF _Toc131933666 \h </w:instrText>
+              <w:instrText xml:space="preserve"> PAGEREF _Toc131946745 \h </w:instrText>
             </w:r>
             <w:r>
               <w:rPr>
@@ -2029,7 +2029,7 @@
           <w:pPr>
             <w:pStyle w:val="TDC2"/>
           </w:pPr>
-          <w:hyperlink w:anchor="_Toc131933667" w:history="1">
+          <w:hyperlink w:anchor="_Toc131946746" w:history="1">
             <w:r>
               <w:rPr>
                 <w:rStyle w:val="Hipervnculo"/>
@@ -2061,7 +2061,7 @@
               <w:rPr>
                 <w:webHidden/>
               </w:rPr>
-              <w:instrText xml:space="preserve"> PAGEREF _Toc131933667 \h </w:instrText>
+              <w:instrText xml:space="preserve"> PAGEREF _Toc131946746 \h </w:instrText>
             </w:r>
             <w:r>
               <w:rPr>
@@ -2078,7 +2078,7 @@
               <w:rPr>
                 <w:webHidden/>
               </w:rPr>
-              <w:t>14</w:t>
+              <w:t>15</w:t>
             </w:r>
             <w:r>
               <w:rPr>
@@ -2095,7 +2095,7 @@
               <w:tab w:val="left" w:pos="1760"/>
             </w:tabs>
           </w:pPr>
-          <w:hyperlink w:anchor="_Toc131933668" w:history="1">
+          <w:hyperlink w:anchor="_Toc131946747" w:history="1">
             <w:r>
               <w:rPr>
                 <w:rStyle w:val="Hipervnculo"/>
@@ -2127,7 +2127,7 @@
               <w:rPr>
                 <w:webHidden/>
               </w:rPr>
-              <w:instrText xml:space="preserve"> PAGEREF _Toc131933668 \h </w:instrText>
+              <w:instrText xml:space="preserve"> PAGEREF _Toc131946747 \h </w:instrText>
             </w:r>
             <w:r>
               <w:rPr>
@@ -2144,7 +2144,7 @@
               <w:rPr>
                 <w:webHidden/>
               </w:rPr>
-              <w:t>14</w:t>
+              <w:t>15</w:t>
             </w:r>
             <w:r>
               <w:rPr>
@@ -2161,7 +2161,7 @@
               <w:tab w:val="left" w:pos="1760"/>
             </w:tabs>
           </w:pPr>
-          <w:hyperlink w:anchor="_Toc131933669" w:history="1">
+          <w:hyperlink w:anchor="_Toc131946748" w:history="1">
             <w:r>
               <w:rPr>
                 <w:rStyle w:val="Hipervnculo"/>
@@ -2193,7 +2193,7 @@
               <w:rPr>
                 <w:webHidden/>
               </w:rPr>
-              <w:instrText xml:space="preserve"> PAGEREF _Toc131933669 \h </w:instrText>
+              <w:instrText xml:space="preserve"> PAGEREF _Toc131946748 \h </w:instrText>
             </w:r>
             <w:r>
               <w:rPr>
@@ -2210,7 +2210,7 @@
               <w:rPr>
                 <w:webHidden/>
               </w:rPr>
-              <w:t>14</w:t>
+              <w:t>15</w:t>
             </w:r>
             <w:r>
               <w:rPr>
@@ -2227,7 +2227,7 @@
               <w:tab w:val="left" w:pos="1760"/>
             </w:tabs>
           </w:pPr>
-          <w:hyperlink w:anchor="_Toc131933670" w:history="1">
+          <w:hyperlink w:anchor="_Toc131946749" w:history="1">
             <w:r>
               <w:rPr>
                 <w:rStyle w:val="Hipervnculo"/>
@@ -2259,7 +2259,7 @@
               <w:rPr>
                 <w:webHidden/>
               </w:rPr>
-              <w:instrText xml:space="preserve"> PAGEREF _Toc131933670 \h </w:instrText>
+              <w:instrText xml:space="preserve"> PAGEREF _Toc131946749 \h </w:instrText>
             </w:r>
             <w:r>
               <w:rPr>
@@ -2276,7 +2276,7 @@
               <w:rPr>
                 <w:webHidden/>
               </w:rPr>
-              <w:t>14</w:t>
+              <w:t>15</w:t>
             </w:r>
             <w:r>
               <w:rPr>
@@ -2290,7 +2290,7 @@
           <w:pPr>
             <w:pStyle w:val="TDC2"/>
           </w:pPr>
-          <w:hyperlink w:anchor="_Toc131933671" w:history="1">
+          <w:hyperlink w:anchor="_Toc131946750" w:history="1">
             <w:r>
               <w:rPr>
                 <w:rStyle w:val="Hipervnculo"/>
@@ -2322,7 +2322,7 @@
               <w:rPr>
                 <w:webHidden/>
               </w:rPr>
-              <w:instrText xml:space="preserve"> PAGEREF _Toc131933671 \h </w:instrText>
+              <w:instrText xml:space="preserve"> PAGEREF _Toc131946750 \h </w:instrText>
             </w:r>
             <w:r>
               <w:rPr>
@@ -2356,7 +2356,7 @@
               <w:tab w:val="left" w:pos="1760"/>
             </w:tabs>
           </w:pPr>
-          <w:hyperlink w:anchor="_Toc131933672" w:history="1">
+          <w:hyperlink w:anchor="_Toc131946751" w:history="1">
             <w:r>
               <w:rPr>
                 <w:rStyle w:val="Hipervnculo"/>
@@ -2388,7 +2388,7 @@
               <w:rPr>
                 <w:webHidden/>
               </w:rPr>
-              <w:instrText xml:space="preserve"> PAGEREF _Toc131933672 \h </w:instrText>
+              <w:instrText xml:space="preserve"> PAGEREF _Toc131946751 \h </w:instrText>
             </w:r>
             <w:r>
               <w:rPr>
@@ -2422,7 +2422,7 @@
               <w:tab w:val="left" w:pos="1760"/>
             </w:tabs>
           </w:pPr>
-          <w:hyperlink w:anchor="_Toc131933673" w:history="1">
+          <w:hyperlink w:anchor="_Toc131946752" w:history="1">
             <w:r>
               <w:rPr>
                 <w:rStyle w:val="Hipervnculo"/>
@@ -2454,7 +2454,7 @@
               <w:rPr>
                 <w:webHidden/>
               </w:rPr>
-              <w:instrText xml:space="preserve"> PAGEREF _Toc131933673 \h </w:instrText>
+              <w:instrText xml:space="preserve"> PAGEREF _Toc131946752 \h </w:instrText>
             </w:r>
             <w:r>
               <w:rPr>
@@ -2471,7 +2471,7 @@
               <w:rPr>
                 <w:webHidden/>
               </w:rPr>
-              <w:t>15</w:t>
+              <w:t>16</w:t>
             </w:r>
             <w:r>
               <w:rPr>
@@ -2488,7 +2488,7 @@
               <w:tab w:val="left" w:pos="1760"/>
             </w:tabs>
           </w:pPr>
-          <w:hyperlink w:anchor="_Toc131933674" w:history="1">
+          <w:hyperlink w:anchor="_Toc131946753" w:history="1">
             <w:r>
               <w:rPr>
                 <w:rStyle w:val="Hipervnculo"/>
@@ -2520,7 +2520,7 @@
               <w:rPr>
                 <w:webHidden/>
               </w:rPr>
-              <w:instrText xml:space="preserve"> PAGEREF _Toc131933674 \h </w:instrText>
+              <w:instrText xml:space="preserve"> PAGEREF _Toc131946753 \h </w:instrText>
             </w:r>
             <w:r>
               <w:rPr>
@@ -2537,7 +2537,7 @@
               <w:rPr>
                 <w:webHidden/>
               </w:rPr>
-              <w:t>15</w:t>
+              <w:t>16</w:t>
             </w:r>
             <w:r>
               <w:rPr>
@@ -2551,7 +2551,7 @@
           <w:pPr>
             <w:pStyle w:val="TDC2"/>
           </w:pPr>
-          <w:hyperlink w:anchor="_Toc131933675" w:history="1">
+          <w:hyperlink w:anchor="_Toc131946754" w:history="1">
             <w:r>
               <w:rPr>
                 <w:rStyle w:val="Hipervnculo"/>
@@ -2583,7 +2583,7 @@
               <w:rPr>
                 <w:webHidden/>
               </w:rPr>
-              <w:instrText xml:space="preserve"> PAGEREF _Toc131933675 \h </w:instrText>
+              <w:instrText xml:space="preserve"> PAGEREF _Toc131946754 \h </w:instrText>
             </w:r>
             <w:r>
               <w:rPr>
@@ -2617,7 +2617,7 @@
               <w:tab w:val="left" w:pos="1760"/>
             </w:tabs>
           </w:pPr>
-          <w:hyperlink w:anchor="_Toc131933676" w:history="1">
+          <w:hyperlink w:anchor="_Toc131946755" w:history="1">
             <w:r>
               <w:rPr>
                 <w:rStyle w:val="Hipervnculo"/>
@@ -2649,7 +2649,7 @@
               <w:rPr>
                 <w:webHidden/>
               </w:rPr>
-              <w:instrText xml:space="preserve"> PAGEREF _Toc131933676 \h </w:instrText>
+              <w:instrText xml:space="preserve"> PAGEREF _Toc131946755 \h </w:instrText>
             </w:r>
             <w:r>
               <w:rPr>
@@ -2680,7 +2680,7 @@
           <w:pPr>
             <w:pStyle w:val="TDC2"/>
           </w:pPr>
-          <w:hyperlink w:anchor="_Toc131933677" w:history="1">
+          <w:hyperlink w:anchor="_Toc131946756" w:history="1">
             <w:r>
               <w:rPr>
                 <w:rStyle w:val="Hipervnculo"/>
@@ -2712,7 +2712,7 @@
               <w:rPr>
                 <w:webHidden/>
               </w:rPr>
-              <w:instrText xml:space="preserve"> PAGEREF _Toc131933677 \h </w:instrText>
+              <w:instrText xml:space="preserve"> PAGEREF _Toc131946756 \h </w:instrText>
             </w:r>
             <w:r>
               <w:rPr>
@@ -2746,7 +2746,7 @@
               <w:tab w:val="left" w:pos="1769"/>
             </w:tabs>
           </w:pPr>
-          <w:hyperlink w:anchor="_Toc131933678" w:history="1">
+          <w:hyperlink w:anchor="_Toc131946757" w:history="1">
             <w:r>
               <w:rPr>
                 <w:rStyle w:val="Hipervnculo"/>
@@ -2778,7 +2778,7 @@
               <w:rPr>
                 <w:webHidden/>
               </w:rPr>
-              <w:instrText xml:space="preserve"> PAGEREF _Toc131933678 \h </w:instrText>
+              <w:instrText xml:space="preserve"> PAGEREF _Toc131946757 \h </w:instrText>
             </w:r>
             <w:r>
               <w:rPr>
@@ -2809,7 +2809,7 @@
           <w:pPr>
             <w:pStyle w:val="TDC2"/>
           </w:pPr>
-          <w:hyperlink w:anchor="_Toc131933679" w:history="1">
+          <w:hyperlink w:anchor="_Toc131946758" w:history="1">
             <w:r>
               <w:rPr>
                 <w:rStyle w:val="Hipervnculo"/>
@@ -2841,7 +2841,7 @@
               <w:rPr>
                 <w:webHidden/>
               </w:rPr>
-              <w:instrText xml:space="preserve"> PAGEREF _Toc131933679 \h </w:instrText>
+              <w:instrText xml:space="preserve"> PAGEREF _Toc131946758 \h </w:instrText>
             </w:r>
             <w:r>
               <w:rPr>
@@ -2858,7 +2858,7 @@
               <w:rPr>
                 <w:webHidden/>
               </w:rPr>
-              <w:t>16</w:t>
+              <w:t>17</w:t>
             </w:r>
             <w:r>
               <w:rPr>
@@ -2875,7 +2875,7 @@
               <w:tab w:val="left" w:pos="1769"/>
             </w:tabs>
           </w:pPr>
-          <w:hyperlink w:anchor="_Toc131933680" w:history="1">
+          <w:hyperlink w:anchor="_Toc131946759" w:history="1">
             <w:r>
               <w:rPr>
                 <w:rStyle w:val="Hipervnculo"/>
@@ -2907,7 +2907,7 @@
               <w:rPr>
                 <w:webHidden/>
               </w:rPr>
-              <w:instrText xml:space="preserve"> PAGEREF _Toc131933680 \h </w:instrText>
+              <w:instrText xml:space="preserve"> PAGEREF _Toc131946759 \h </w:instrText>
             </w:r>
             <w:r>
               <w:rPr>
@@ -2924,7 +2924,7 @@
               <w:rPr>
                 <w:webHidden/>
               </w:rPr>
-              <w:t>16</w:t>
+              <w:t>17</w:t>
             </w:r>
             <w:r>
               <w:rPr>
@@ -2935,29 +2935,276 @@
           </w:hyperlink>
         </w:p>
         <w:p>
+          <w:pPr>
+            <w:pStyle w:val="TDC2"/>
+          </w:pPr>
+          <w:hyperlink w:anchor="_Toc131946760" w:history="1">
+            <w:r>
+              <w:rPr>
+                <w:rStyle w:val="Hipervnculo"/>
+              </w:rPr>
+              <w:t>5.12</w:t>
+            </w:r>
+            <w:r>
+              <w:tab/>
+            </w:r>
+            <w:r>
+              <w:rPr>
+                <w:rStyle w:val="Hipervnculo"/>
+              </w:rPr>
+              <w:t>Tests</w:t>
+            </w:r>
+            <w:r>
+              <w:rPr>
+                <w:webHidden/>
+              </w:rPr>
+              <w:tab/>
+            </w:r>
+            <w:r>
+              <w:rPr>
+                <w:webHidden/>
+              </w:rPr>
+              <w:fldChar w:fldCharType="begin"/>
+            </w:r>
+            <w:r>
+              <w:rPr>
+                <w:webHidden/>
+              </w:rPr>
+              <w:instrText xml:space="preserve"> PAGEREF _Toc131946760 \h </w:instrText>
+            </w:r>
+            <w:r>
+              <w:rPr>
+                <w:webHidden/>
+              </w:rPr>
+            </w:r>
+            <w:r>
+              <w:rPr>
+                <w:webHidden/>
+              </w:rPr>
+              <w:fldChar w:fldCharType="separate"/>
+            </w:r>
+            <w:r>
+              <w:rPr>
+                <w:webHidden/>
+              </w:rPr>
+              <w:t>17</w:t>
+            </w:r>
+            <w:r>
+              <w:rPr>
+                <w:webHidden/>
+              </w:rPr>
+              <w:fldChar w:fldCharType="end"/>
+            </w:r>
+          </w:hyperlink>
+        </w:p>
+        <w:p>
+          <w:pPr>
+            <w:pStyle w:val="TDC3"/>
+            <w:tabs>
+              <w:tab w:val="left" w:pos="1769"/>
+            </w:tabs>
+          </w:pPr>
+          <w:hyperlink w:anchor="_Toc131946761" w:history="1">
+            <w:r>
+              <w:rPr>
+                <w:rStyle w:val="Hipervnculo"/>
+              </w:rPr>
+              <w:t>5.12.1</w:t>
+            </w:r>
+            <w:r>
+              <w:tab/>
+            </w:r>
+            <w:r>
+              <w:rPr>
+                <w:rStyle w:val="Hipervnculo"/>
+              </w:rPr>
+              <w:t>Postman (E2E)</w:t>
+            </w:r>
+            <w:r>
+              <w:rPr>
+                <w:webHidden/>
+              </w:rPr>
+              <w:tab/>
+            </w:r>
+            <w:r>
+              <w:rPr>
+                <w:webHidden/>
+              </w:rPr>
+              <w:fldChar w:fldCharType="begin"/>
+            </w:r>
+            <w:r>
+              <w:rPr>
+                <w:webHidden/>
+              </w:rPr>
+              <w:instrText xml:space="preserve"> PAGEREF _Toc131946761 \h </w:instrText>
+            </w:r>
+            <w:r>
+              <w:rPr>
+                <w:webHidden/>
+              </w:rPr>
+            </w:r>
+            <w:r>
+              <w:rPr>
+                <w:webHidden/>
+              </w:rPr>
+              <w:fldChar w:fldCharType="separate"/>
+            </w:r>
+            <w:r>
+              <w:rPr>
+                <w:webHidden/>
+              </w:rPr>
+              <w:t>17</w:t>
+            </w:r>
+            <w:r>
+              <w:rPr>
+                <w:webHidden/>
+              </w:rPr>
+              <w:fldChar w:fldCharType="end"/>
+            </w:r>
+          </w:hyperlink>
+        </w:p>
+        <w:p>
+          <w:pPr>
+            <w:pStyle w:val="TDC3"/>
+            <w:tabs>
+              <w:tab w:val="left" w:pos="1769"/>
+            </w:tabs>
+          </w:pPr>
+          <w:hyperlink w:anchor="_Toc131946762" w:history="1">
+            <w:r>
+              <w:rPr>
+                <w:rStyle w:val="Hipervnculo"/>
+              </w:rPr>
+              <w:t>5.12.2</w:t>
+            </w:r>
+            <w:r>
+              <w:tab/>
+            </w:r>
+            <w:r>
+              <w:rPr>
+                <w:rStyle w:val="Hipervnculo"/>
+              </w:rPr>
+              <w:t>Junit 5 + MockK</w:t>
+            </w:r>
+            <w:r>
+              <w:rPr>
+                <w:webHidden/>
+              </w:rPr>
+              <w:tab/>
+            </w:r>
+            <w:r>
+              <w:rPr>
+                <w:webHidden/>
+              </w:rPr>
+              <w:fldChar w:fldCharType="begin"/>
+            </w:r>
+            <w:r>
+              <w:rPr>
+                <w:webHidden/>
+              </w:rPr>
+              <w:instrText xml:space="preserve"> PAGEREF _Toc131946762 \h </w:instrText>
+            </w:r>
+            <w:r>
+              <w:rPr>
+                <w:webHidden/>
+              </w:rPr>
+            </w:r>
+            <w:r>
+              <w:rPr>
+                <w:webHidden/>
+              </w:rPr>
+              <w:fldChar w:fldCharType="separate"/>
+            </w:r>
+            <w:r>
+              <w:rPr>
+                <w:webHidden/>
+              </w:rPr>
+              <w:t>17</w:t>
+            </w:r>
+            <w:r>
+              <w:rPr>
+                <w:webHidden/>
+              </w:rPr>
+              <w:fldChar w:fldCharType="end"/>
+            </w:r>
+          </w:hyperlink>
+        </w:p>
+        <w:p>
+          <w:pPr>
+            <w:rPr>
+              <w:b/>
+              <w:bCs/>
+            </w:rPr>
+          </w:pPr>
           <w:r>
             <w:rPr>
               <w:b/>
               <w:bCs/>
             </w:rPr>
-            <w:lastRenderedPageBreak/>
             <w:fldChar w:fldCharType="end"/>
           </w:r>
         </w:p>
+        <w:p/>
       </w:sdtContent>
     </w:sdt>
     <w:bookmarkEnd w:id="3" w:displacedByCustomXml="prev"/>
     <w:bookmarkEnd w:id="2" w:displacedByCustomXml="prev"/>
     <w:bookmarkEnd w:id="1" w:displacedByCustomXml="prev"/>
     <w:bookmarkEnd w:id="0" w:displacedByCustomXml="prev"/>
-    <w:bookmarkStart w:id="4" w:name="_Toc67560084" w:displacedByCustomXml="prev"/>
-    <w:bookmarkStart w:id="5" w:name="_Toc67476037" w:displacedByCustomXml="prev"/>
+    <w:bookmarkStart w:id="4" w:name="_Toc67476037" w:displacedByCustomXml="prev"/>
+    <w:bookmarkStart w:id="5" w:name="_Toc67560084" w:displacedByCustomXml="prev"/>
+    <w:p/>
+    <w:p/>
+    <w:p/>
+    <w:p/>
+    <w:p/>
+    <w:p/>
+    <w:p/>
+    <w:p/>
+    <w:p/>
+    <w:p/>
+    <w:p/>
+    <w:p/>
+    <w:p/>
+    <w:p/>
+    <w:p/>
+    <w:p/>
+    <w:p/>
+    <w:p/>
+    <w:p/>
+    <w:p/>
+    <w:p/>
+    <w:p/>
+    <w:p/>
+    <w:p/>
+    <w:p/>
+    <w:p/>
+    <w:p/>
+    <w:p/>
+    <w:p/>
+    <w:p/>
+    <w:p/>
+    <w:p/>
+    <w:p/>
+    <w:p/>
+    <w:p/>
+    <w:p/>
+    <w:p/>
+    <w:p/>
+    <w:p/>
+    <w:p/>
+    <w:p/>
+    <w:p/>
+    <w:p/>
+    <w:p/>
+    <w:p/>
     <w:p>
       <w:pPr>
         <w:pStyle w:val="Ttulo1"/>
       </w:pPr>
-      <w:bookmarkStart w:id="6" w:name="_Toc131933643"/>
-      <w:r>
+      <w:bookmarkStart w:id="6" w:name="_Toc131946722"/>
+      <w:r>
+        <w:lastRenderedPageBreak/>
         <w:t>INTRODUCCIÓN</w:t>
       </w:r>
       <w:bookmarkEnd w:id="5"/>
@@ -2969,7 +3216,7 @@
       <w:pPr>
         <w:pStyle w:val="Ttulo2"/>
       </w:pPr>
-      <w:bookmarkStart w:id="7" w:name="_Toc131933644"/>
+      <w:bookmarkStart w:id="7" w:name="_Toc131946723"/>
       <w:r>
         <w:t>Descripción</w:t>
       </w:r>
@@ -3285,7 +3532,7 @@
       <w:pPr>
         <w:pStyle w:val="Ttulo1"/>
       </w:pPr>
-      <w:bookmarkStart w:id="8" w:name="_Toc131933645"/>
+      <w:bookmarkStart w:id="8" w:name="_Toc131946724"/>
       <w:r>
         <w:t>Requisitos</w:t>
       </w:r>
@@ -3295,7 +3542,7 @@
       <w:pPr>
         <w:pStyle w:val="Ttulo2"/>
       </w:pPr>
-      <w:bookmarkStart w:id="9" w:name="_Toc131933646"/>
+      <w:bookmarkStart w:id="9" w:name="_Toc131946725"/>
       <w:r>
         <w:t>Requisitos Funcionales</w:t>
       </w:r>
@@ -3363,6 +3610,7 @@
         </w:numPr>
       </w:pPr>
       <w:r>
+        <w:lastRenderedPageBreak/>
         <w:t>Crear una Cuenta</w:t>
       </w:r>
     </w:p>
@@ -3469,7 +3717,7 @@
       <w:pPr>
         <w:pStyle w:val="Ttulo2"/>
       </w:pPr>
-      <w:bookmarkStart w:id="10" w:name="_Toc131933647"/>
+      <w:bookmarkStart w:id="10" w:name="_Toc131946726"/>
       <w:r>
         <w:t>Requisitos No Funcionales</w:t>
       </w:r>
@@ -3544,7 +3792,7 @@
       <w:pPr>
         <w:pStyle w:val="Ttulo2"/>
       </w:pPr>
-      <w:bookmarkStart w:id="11" w:name="_Toc131933648"/>
+      <w:bookmarkStart w:id="11" w:name="_Toc131946727"/>
       <w:r>
         <w:t>Requisitos de Información</w:t>
       </w:r>
@@ -3692,6 +3940,7 @@
         <w:rPr>
           <w:noProof/>
         </w:rPr>
+        <w:lastRenderedPageBreak/>
         <w:drawing>
           <wp:inline distT="0" distB="0" distL="0" distR="0" wp14:anchorId="09EFB031" wp14:editId="44C5FFD7">
             <wp:extent cx="1431235" cy="2583180"/>
@@ -3763,7 +4012,7 @@
       <w:pPr>
         <w:pStyle w:val="Ttulo1"/>
       </w:pPr>
-      <w:bookmarkStart w:id="12" w:name="_Toc131933649"/>
+      <w:bookmarkStart w:id="12" w:name="_Toc131946728"/>
       <w:r>
         <w:t>Análisis de mercado</w:t>
       </w:r>
@@ -4014,6 +4263,7 @@
     <w:p/>
     <w:p>
       <w:r>
+        <w:lastRenderedPageBreak/>
         <w:t xml:space="preserve">En el </w:t>
       </w:r>
       <w:r>
@@ -4317,7 +4567,7 @@
       <w:pPr>
         <w:pStyle w:val="Ttulo1"/>
       </w:pPr>
-      <w:bookmarkStart w:id="13" w:name="_Toc131933650"/>
+      <w:bookmarkStart w:id="13" w:name="_Toc131946729"/>
       <w:r>
         <w:t>Análisis tecnológico</w:t>
       </w:r>
@@ -4327,7 +4577,7 @@
       <w:pPr>
         <w:pStyle w:val="Ttulo2"/>
       </w:pPr>
-      <w:bookmarkStart w:id="14" w:name="_Toc131933651"/>
+      <w:bookmarkStart w:id="14" w:name="_Toc131946730"/>
       <w:proofErr w:type="spellStart"/>
       <w:r>
         <w:t>Backend</w:t>
@@ -4340,7 +4590,7 @@
       <w:pPr>
         <w:pStyle w:val="Ttulo3"/>
       </w:pPr>
-      <w:bookmarkStart w:id="15" w:name="_Toc131933652"/>
+      <w:bookmarkStart w:id="15" w:name="_Toc131946731"/>
       <w:r>
         <w:t>Gestión de la información</w:t>
       </w:r>
@@ -4426,7 +4676,6 @@
         </w:numPr>
       </w:pPr>
       <w:r>
-        <w:lastRenderedPageBreak/>
         <w:t>Debido a eso, qued</w:t>
       </w:r>
       <w:r>
@@ -4762,7 +5011,7 @@
       <w:pPr>
         <w:pStyle w:val="Ttulo3"/>
       </w:pPr>
-      <w:bookmarkStart w:id="16" w:name="_Toc131933653"/>
+      <w:bookmarkStart w:id="16" w:name="_Toc131946732"/>
       <w:r>
         <w:t>Servicio API-REST</w:t>
       </w:r>
@@ -5374,6 +5623,7 @@
         </w:numPr>
       </w:pPr>
       <w:r>
+        <w:lastRenderedPageBreak/>
         <w:t xml:space="preserve">Además, para probar los diferentes </w:t>
       </w:r>
       <w:proofErr w:type="spellStart"/>
@@ -5492,7 +5742,7 @@
       <w:pPr>
         <w:pStyle w:val="Ttulo2"/>
       </w:pPr>
-      <w:bookmarkStart w:id="17" w:name="_Toc131933654"/>
+      <w:bookmarkStart w:id="17" w:name="_Toc131946733"/>
       <w:proofErr w:type="spellStart"/>
       <w:r>
         <w:t>Frontend</w:t>
@@ -5514,7 +5764,7 @@
       <w:pPr>
         <w:pStyle w:val="Ttulo3"/>
       </w:pPr>
-      <w:bookmarkStart w:id="18" w:name="_Toc131933655"/>
+      <w:bookmarkStart w:id="18" w:name="_Toc131946734"/>
       <w:r>
         <w:t>Motor de desarrollo</w:t>
       </w:r>
@@ -6201,6 +6451,7 @@
         </w:rPr>
       </w:pPr>
       <w:r>
+        <w:lastRenderedPageBreak/>
         <w:t xml:space="preserve">La </w:t>
       </w:r>
       <w:r>
@@ -6338,7 +6589,7 @@
       <w:pPr>
         <w:pStyle w:val="Ttulo2"/>
       </w:pPr>
-      <w:bookmarkStart w:id="19" w:name="_Toc131933656"/>
+      <w:bookmarkStart w:id="19" w:name="_Toc131946735"/>
       <w:r>
         <w:t>Herramientas de diseño</w:t>
       </w:r>
@@ -6592,7 +6843,7 @@
       <w:pPr>
         <w:pStyle w:val="Ttulo2"/>
       </w:pPr>
-      <w:bookmarkStart w:id="20" w:name="_Toc131933657"/>
+      <w:bookmarkStart w:id="20" w:name="_Toc131946736"/>
       <w:r>
         <w:t>Herramientas adicionales</w:t>
       </w:r>
@@ -6811,7 +7062,7 @@
       <w:pPr>
         <w:pStyle w:val="Ttulo1"/>
       </w:pPr>
-      <w:bookmarkStart w:id="21" w:name="_Toc131933658"/>
+      <w:bookmarkStart w:id="21" w:name="_Toc131946737"/>
       <w:proofErr w:type="spellStart"/>
       <w:r>
         <w:lastRenderedPageBreak/>
@@ -6828,7 +7079,7 @@
       <w:pPr>
         <w:pStyle w:val="Ttulo2"/>
       </w:pPr>
-      <w:bookmarkStart w:id="22" w:name="_Toc131933659"/>
+      <w:bookmarkStart w:id="22" w:name="_Toc131946738"/>
       <w:r>
         <w:t>Modelos</w:t>
       </w:r>
@@ -7486,7 +7737,7 @@
       <w:pPr>
         <w:pStyle w:val="Ttulo2"/>
       </w:pPr>
-      <w:bookmarkStart w:id="23" w:name="_Toc131933660"/>
+      <w:bookmarkStart w:id="23" w:name="_Toc131946739"/>
       <w:proofErr w:type="spellStart"/>
       <w:r>
         <w:t>DTO</w:t>
@@ -7508,7 +7759,7 @@
       <w:pPr>
         <w:pStyle w:val="Ttulo3"/>
       </w:pPr>
-      <w:bookmarkStart w:id="24" w:name="_Toc131933661"/>
+      <w:bookmarkStart w:id="24" w:name="_Toc131946740"/>
       <w:r>
         <w:t>Usuarios</w:t>
       </w:r>
@@ -8621,7 +8872,7 @@
       <w:pPr>
         <w:pStyle w:val="Ttulo3"/>
       </w:pPr>
-      <w:bookmarkStart w:id="25" w:name="_Toc131933662"/>
+      <w:bookmarkStart w:id="25" w:name="_Toc131946741"/>
       <w:r>
         <w:t>Puntuaciones</w:t>
       </w:r>
@@ -8846,7 +9097,7 @@
       <w:pPr>
         <w:pStyle w:val="Ttulo2"/>
       </w:pPr>
-      <w:bookmarkStart w:id="26" w:name="_Toc131933663"/>
+      <w:bookmarkStart w:id="26" w:name="_Toc131946742"/>
       <w:proofErr w:type="spellStart"/>
       <w:r>
         <w:t>Map</w:t>
@@ -8947,17 +9198,6 @@
       </w:r>
     </w:p>
     <w:p/>
-    <w:p/>
-    <w:p/>
-    <w:p/>
-    <w:p/>
-    <w:p/>
-    <w:p/>
-    <w:p/>
-    <w:p/>
-    <w:p/>
-    <w:p/>
-    <w:p/>
     <w:p>
       <w:pPr>
         <w:jc w:val="center"/>
@@ -8967,9 +9207,9 @@
           <w:noProof/>
         </w:rPr>
         <w:drawing>
-          <wp:inline distT="0" distB="0" distL="0" distR="0" wp14:anchorId="64302F38" wp14:editId="4C551A1F">
-            <wp:extent cx="6138407" cy="2644775"/>
-            <wp:effectExtent l="0" t="0" r="0" b="3175"/>
+          <wp:inline distT="0" distB="0" distL="0" distR="0" wp14:anchorId="64302F38" wp14:editId="72B0B4BF">
+            <wp:extent cx="3864334" cy="1664974"/>
+            <wp:effectExtent l="0" t="0" r="3175" b="0"/>
             <wp:docPr id="18" name="Imagen 18"/>
             <wp:cNvGraphicFramePr>
               <a:graphicFrameLocks xmlns:a="http://schemas.openxmlformats.org/drawingml/2006/main" noChangeAspect="1"/>
@@ -8984,7 +9224,7 @@
                     </pic:cNvPicPr>
                   </pic:nvPicPr>
                   <pic:blipFill rotWithShape="1">
-                    <a:blip r:embed="rId24">
+                    <a:blip r:embed="rId24" cstate="print">
                       <a:extLst>
                         <a:ext uri="{28A0092B-C50C-407E-A947-70E740481C1C}">
                           <a14:useLocalDpi xmlns:a14="http://schemas.microsoft.com/office/drawing/2010/main" val="0"/>
@@ -8997,7 +9237,7 @@
                   <pic:spPr bwMode="auto">
                     <a:xfrm>
                       <a:off x="0" y="0"/>
-                      <a:ext cx="6153284" cy="2651185"/>
+                      <a:ext cx="3886754" cy="1674634"/>
                     </a:xfrm>
                     <a:prstGeom prst="rect">
                       <a:avLst/>
@@ -9023,8 +9263,9 @@
       <w:pPr>
         <w:pStyle w:val="Ttulo2"/>
       </w:pPr>
-      <w:bookmarkStart w:id="27" w:name="_Toc131933664"/>
-      <w:r>
+      <w:bookmarkStart w:id="27" w:name="_Toc131946743"/>
+      <w:r>
+        <w:lastRenderedPageBreak/>
         <w:t>Repositorios</w:t>
       </w:r>
       <w:bookmarkEnd w:id="27"/>
@@ -9193,7 +9434,7 @@
       <w:r>
         <w:t xml:space="preserve"> </w:t>
       </w:r>
-      <w:bookmarkStart w:id="28" w:name="_Toc131933665"/>
+      <w:bookmarkStart w:id="28" w:name="_Toc131946744"/>
       <w:r>
         <w:t>Excepciones personalizadas</w:t>
       </w:r>
@@ -9401,80 +9642,82 @@
       <w:pPr>
         <w:pStyle w:val="Ttulo2"/>
       </w:pPr>
-      <w:bookmarkStart w:id="29" w:name="_Toc131933666"/>
+      <w:bookmarkStart w:id="29" w:name="_Toc131946745"/>
+      <w:r>
+        <w:t>Validadores</w:t>
+      </w:r>
+      <w:bookmarkEnd w:id="29"/>
+    </w:p>
+    <w:p/>
+    <w:p>
+      <w:r>
+        <w:t xml:space="preserve">Para no hacer un código demasiado denso, se han diseñado una serie de </w:t>
+      </w:r>
+      <w:r>
+        <w:rPr>
+          <w:b/>
+          <w:bCs/>
+        </w:rPr>
+        <w:t>funciones de extensión</w:t>
+      </w:r>
+      <w:r>
+        <w:t xml:space="preserve"> encargadas de verificar los distintos DTO que se reciban.</w:t>
+      </w:r>
+    </w:p>
+    <w:p/>
+    <w:p>
+      <w:r>
+        <w:t>La mayoría comprueban, por ejemplo, si el nombre del usuario en su registro está en blanco, si el correo electrónico es correcto.</w:t>
+      </w:r>
+    </w:p>
+    <w:p/>
+    <w:p>
+      <w:r>
+        <w:t xml:space="preserve">Lo más importante es que la </w:t>
+      </w:r>
+      <w:r>
+        <w:rPr>
+          <w:b/>
+          <w:bCs/>
+        </w:rPr>
+        <w:t>contraseña</w:t>
+      </w:r>
+      <w:r>
+        <w:t xml:space="preserve"> deberá de tener como </w:t>
+      </w:r>
+      <w:r>
+        <w:t>mínimo:</w:t>
+      </w:r>
+      <w:r>
+        <w:rPr>
+          <w:b/>
+          <w:bCs/>
+        </w:rPr>
+        <w:t xml:space="preserve"> </w:t>
+      </w:r>
+      <w:r>
+        <w:rPr>
+          <w:b/>
+          <w:bCs/>
+        </w:rPr>
+        <w:t xml:space="preserve"> 5 caracteres</w:t>
+      </w:r>
+      <w:r>
+        <w:t xml:space="preserve"> para considerarse correcta.</w:t>
+      </w:r>
+    </w:p>
+    <w:p/>
+    <w:p>
+      <w:r>
+        <w:t>Si en cualquier caso no se cumple uno de los requisitos, se lanzará una excepción personalizada con el mensaje que corresponda.</w:t>
+      </w:r>
+    </w:p>
+    <w:p/>
+    <w:p/>
+    <w:p/>
+    <w:p>
       <w:r>
         <w:lastRenderedPageBreak/>
-        <w:t>Validadores</w:t>
-      </w:r>
-      <w:bookmarkEnd w:id="29"/>
-    </w:p>
-    <w:p/>
-    <w:p>
-      <w:r>
-        <w:t xml:space="preserve">Para no hacer un código demasiado denso, se han diseñado una serie de </w:t>
-      </w:r>
-      <w:r>
-        <w:rPr>
-          <w:b/>
-          <w:bCs/>
-        </w:rPr>
-        <w:t>funciones de extensión</w:t>
-      </w:r>
-      <w:r>
-        <w:t xml:space="preserve"> encargadas de verificar los distintos DTO que se reciban.</w:t>
-      </w:r>
-    </w:p>
-    <w:p/>
-    <w:p>
-      <w:r>
-        <w:t>La mayoría comprueban, por ejemplo, si el nombre del usuario en su registro está en blanco, si el correo electrónico es correcto.</w:t>
-      </w:r>
-    </w:p>
-    <w:p/>
-    <w:p>
-      <w:r>
-        <w:t xml:space="preserve">Lo más importante es que la </w:t>
-      </w:r>
-      <w:r>
-        <w:rPr>
-          <w:b/>
-          <w:bCs/>
-        </w:rPr>
-        <w:t>contraseña</w:t>
-      </w:r>
-      <w:r>
-        <w:t xml:space="preserve"> deberá de tener como </w:t>
-      </w:r>
-      <w:r>
-        <w:t>mínimo:</w:t>
-      </w:r>
-      <w:r>
-        <w:rPr>
-          <w:b/>
-          <w:bCs/>
-        </w:rPr>
-        <w:t xml:space="preserve"> </w:t>
-      </w:r>
-      <w:r>
-        <w:rPr>
-          <w:b/>
-          <w:bCs/>
-        </w:rPr>
-        <w:t xml:space="preserve"> 5 caracteres</w:t>
-      </w:r>
-      <w:r>
-        <w:t xml:space="preserve"> para considerarse correcta.</w:t>
-      </w:r>
-    </w:p>
-    <w:p/>
-    <w:p>
-      <w:r>
-        <w:t>Si en cualquier caso no se cumple uno de los requisitos, se lanzará una excepción personalizada con el mensaje que corresponda.</w:t>
-      </w:r>
-    </w:p>
-    <w:p/>
-    <w:p>
-      <w:r>
         <w:t>Se han aplicado validadores en los siguientes DTO:</w:t>
       </w:r>
     </w:p>
@@ -9580,7 +9823,7 @@
       <w:pPr>
         <w:pStyle w:val="Ttulo2"/>
       </w:pPr>
-      <w:bookmarkStart w:id="30" w:name="_Toc131933667"/>
+      <w:bookmarkStart w:id="30" w:name="_Toc131946746"/>
       <w:r>
         <w:t>Configuración</w:t>
       </w:r>
@@ -9591,7 +9834,7 @@
       <w:pPr>
         <w:pStyle w:val="Ttulo3"/>
       </w:pPr>
-      <w:bookmarkStart w:id="31" w:name="_Toc131933668"/>
+      <w:bookmarkStart w:id="31" w:name="_Toc131946747"/>
       <w:proofErr w:type="spellStart"/>
       <w:r>
         <w:t>APIConfig</w:t>
@@ -9625,7 +9868,13 @@
         <w:t>ruta</w:t>
       </w:r>
       <w:r>
-        <w:t xml:space="preserve"> base de la API: “/sp4ceSurvival” a modo de constante.</w:t>
+        <w:t xml:space="preserve"> base de la API: “/sp4ceSurvival”</w:t>
+      </w:r>
+      <w:r>
+        <w:t xml:space="preserve">, </w:t>
+      </w:r>
+      <w:r>
+        <w:t>a modo de constante.</w:t>
       </w:r>
     </w:p>
     <w:p/>
@@ -9633,7 +9882,7 @@
       <w:pPr>
         <w:pStyle w:val="Ttulo3"/>
       </w:pPr>
-      <w:bookmarkStart w:id="32" w:name="_Toc131933669"/>
+      <w:bookmarkStart w:id="32" w:name="_Toc131946748"/>
       <w:proofErr w:type="spellStart"/>
       <w:r>
         <w:t>LoadSchema</w:t>
@@ -9683,7 +9932,7 @@
       <w:pPr>
         <w:pStyle w:val="Ttulo3"/>
       </w:pPr>
-      <w:bookmarkStart w:id="33" w:name="_Toc131933670"/>
+      <w:bookmarkStart w:id="33" w:name="_Toc131946749"/>
       <w:r>
         <w:t>Archivo de propiedades</w:t>
       </w:r>
@@ -9785,26 +10034,10 @@
     </w:p>
     <w:p>
       <w:pPr>
-        <w:ind w:left="360"/>
-      </w:pPr>
-    </w:p>
-    <w:p>
-      <w:pPr>
-        <w:ind w:left="360"/>
-      </w:pPr>
-    </w:p>
-    <w:p>
-      <w:pPr>
-        <w:ind w:left="360"/>
-      </w:pPr>
-    </w:p>
-    <w:p>
-      <w:pPr>
         <w:pStyle w:val="Ttulo2"/>
       </w:pPr>
-      <w:bookmarkStart w:id="34" w:name="_Toc131933671"/>
-      <w:r>
-        <w:lastRenderedPageBreak/>
+      <w:bookmarkStart w:id="34" w:name="_Toc131946750"/>
+      <w:r>
         <w:t>Seguridad</w:t>
       </w:r>
       <w:bookmarkEnd w:id="34"/>
@@ -9840,7 +10073,7 @@
       <w:pPr>
         <w:pStyle w:val="Ttulo3"/>
       </w:pPr>
-      <w:bookmarkStart w:id="35" w:name="_Toc131933672"/>
+      <w:bookmarkStart w:id="35" w:name="_Toc131946751"/>
       <w:proofErr w:type="spellStart"/>
       <w:r>
         <w:t>Password</w:t>
@@ -9908,18 +10141,85 @@
     </w:p>
     <w:p>
       <w:pPr>
-        <w:rPr>
-          <w:b/>
-          <w:bCs/>
-        </w:rPr>
-      </w:pPr>
+        <w:jc w:val="center"/>
+        <w:rPr>
+          <w:b/>
+          <w:bCs/>
+        </w:rPr>
+      </w:pPr>
+      <w:r>
+        <w:rPr>
+          <w:b/>
+          <w:bCs/>
+          <w:noProof/>
+        </w:rPr>
+        <w:drawing>
+          <wp:inline distT="0" distB="0" distL="0" distR="0" wp14:anchorId="308878AE" wp14:editId="26B3A8D9">
+            <wp:extent cx="933616" cy="933616"/>
+            <wp:effectExtent l="76200" t="76200" r="133350" b="133350"/>
+            <wp:docPr id="23" name="Imagen 23"/>
+            <wp:cNvGraphicFramePr>
+              <a:graphicFrameLocks xmlns:a="http://schemas.openxmlformats.org/drawingml/2006/main" noChangeAspect="1"/>
+            </wp:cNvGraphicFramePr>
+            <a:graphic xmlns:a="http://schemas.openxmlformats.org/drawingml/2006/main">
+              <a:graphicData uri="http://schemas.openxmlformats.org/drawingml/2006/picture">
+                <pic:pic xmlns:pic="http://schemas.openxmlformats.org/drawingml/2006/picture">
+                  <pic:nvPicPr>
+                    <pic:cNvPr id="0" name="Picture 2"/>
+                    <pic:cNvPicPr>
+                      <a:picLocks noChangeAspect="1" noChangeArrowheads="1"/>
+                    </pic:cNvPicPr>
+                  </pic:nvPicPr>
+                  <pic:blipFill>
+                    <a:blip r:embed="rId25" cstate="print">
+                      <a:extLst>
+                        <a:ext uri="{28A0092B-C50C-407E-A947-70E740481C1C}">
+                          <a14:useLocalDpi xmlns:a14="http://schemas.microsoft.com/office/drawing/2010/main" val="0"/>
+                        </a:ext>
+                      </a:extLst>
+                    </a:blip>
+                    <a:srcRect/>
+                    <a:stretch>
+                      <a:fillRect/>
+                    </a:stretch>
+                  </pic:blipFill>
+                  <pic:spPr bwMode="auto">
+                    <a:xfrm>
+                      <a:off x="0" y="0"/>
+                      <a:ext cx="936124" cy="936124"/>
+                    </a:xfrm>
+                    <a:prstGeom prst="rect">
+                      <a:avLst/>
+                    </a:prstGeom>
+                    <a:ln w="38100" cap="sq">
+                      <a:solidFill>
+                        <a:srgbClr val="000000"/>
+                      </a:solidFill>
+                      <a:prstDash val="solid"/>
+                      <a:miter lim="800000"/>
+                    </a:ln>
+                    <a:effectLst>
+                      <a:outerShdw blurRad="50800" dist="38100" dir="2700000" algn="tl" rotWithShape="0">
+                        <a:srgbClr val="000000">
+                          <a:alpha val="43000"/>
+                        </a:srgbClr>
+                      </a:outerShdw>
+                    </a:effectLst>
+                  </pic:spPr>
+                </pic:pic>
+              </a:graphicData>
+            </a:graphic>
+          </wp:inline>
+        </w:drawing>
+      </w:r>
     </w:p>
     <w:p>
       <w:pPr>
         <w:pStyle w:val="Ttulo3"/>
       </w:pPr>
-      <w:bookmarkStart w:id="36" w:name="_Toc131933673"/>
-      <w:r>
+      <w:bookmarkStart w:id="36" w:name="_Toc131946752"/>
+      <w:r>
+        <w:lastRenderedPageBreak/>
         <w:t>JWT</w:t>
       </w:r>
       <w:bookmarkEnd w:id="36"/>
@@ -9951,7 +10251,7 @@
                     </pic:cNvPicPr>
                   </pic:nvPicPr>
                   <pic:blipFill>
-                    <a:blip r:embed="rId25">
+                    <a:blip r:embed="rId26">
                       <a:extLst>
                         <a:ext uri="{28A0092B-C50C-407E-A947-70E740481C1C}">
                           <a14:useLocalDpi xmlns:a14="http://schemas.microsoft.com/office/drawing/2010/main" val="0"/>
@@ -9979,6 +10279,19 @@
           </wp:inline>
         </w:drawing>
       </w:r>
+      <w:r>
+        <w:t xml:space="preserve"> </w:t>
+      </w:r>
+      <w:r>
+        <w:tab/>
+      </w:r>
+      <w:r>
+        <w:rPr>
+          <w:i/>
+          <w:iCs/>
+        </w:rPr>
+        <w:t>“JSON Web Token”</w:t>
+      </w:r>
     </w:p>
     <w:p/>
     <w:p>
@@ -10113,7 +10426,7 @@
       <w:pPr>
         <w:pStyle w:val="Ttulo3"/>
       </w:pPr>
-      <w:bookmarkStart w:id="37" w:name="_Toc131933674"/>
+      <w:bookmarkStart w:id="37" w:name="_Toc131946753"/>
       <w:proofErr w:type="spellStart"/>
       <w:r>
         <w:t>SecurityConfig</w:t>
@@ -10149,28 +10462,22 @@
         <w:t>permitir el paso según el rol, por ejemplo.</w:t>
       </w:r>
     </w:p>
+    <w:p>
+      <w:pPr>
+        <w:pStyle w:val="Ttulo2"/>
+      </w:pPr>
+      <w:bookmarkStart w:id="38" w:name="_Toc131946754"/>
+      <w:r>
+        <w:t>Servicios</w:t>
+      </w:r>
+      <w:bookmarkEnd w:id="38"/>
+    </w:p>
     <w:p/>
-    <w:p/>
-    <w:p/>
-    <w:p/>
-    <w:p/>
-    <w:p>
-      <w:pPr>
-        <w:pStyle w:val="Ttulo2"/>
-      </w:pPr>
-      <w:bookmarkStart w:id="38" w:name="_Toc131933675"/>
-      <w:r>
-        <w:lastRenderedPageBreak/>
-        <w:t>Servicios</w:t>
-      </w:r>
-      <w:bookmarkEnd w:id="38"/>
-    </w:p>
-    <w:p/>
     <w:p>
       <w:pPr>
         <w:pStyle w:val="Ttulo3"/>
       </w:pPr>
-      <w:bookmarkStart w:id="39" w:name="_Toc131933676"/>
+      <w:bookmarkStart w:id="39" w:name="_Toc131946755"/>
       <w:proofErr w:type="spellStart"/>
       <w:r>
         <w:t>UserService</w:t>
@@ -10204,7 +10511,7 @@
       <w:pPr>
         <w:pStyle w:val="Ttulo2"/>
       </w:pPr>
-      <w:bookmarkStart w:id="40" w:name="_Toc131933677"/>
+      <w:bookmarkStart w:id="40" w:name="_Toc131946756"/>
       <w:r>
         <w:t>Controladores</w:t>
       </w:r>
@@ -10215,7 +10522,7 @@
       <w:pPr>
         <w:pStyle w:val="Ttulo3"/>
       </w:pPr>
-      <w:bookmarkStart w:id="41" w:name="_Toc131933678"/>
+      <w:bookmarkStart w:id="41" w:name="_Toc131946757"/>
       <w:proofErr w:type="spellStart"/>
       <w:r>
         <w:t>UserController</w:t>
@@ -10248,7 +10555,22 @@
     <w:p/>
     <w:p>
       <w:r>
-        <w:t xml:space="preserve">Existen un par de métodos que sirven para iniciar una serie de datos la primera vez que se ejecute la aplicación, cuentan con el sufijo </w:t>
+        <w:t xml:space="preserve">Existen un </w:t>
+      </w:r>
+      <w:r>
+        <w:rPr>
+          <w:u w:val="single"/>
+        </w:rPr>
+        <w:t>par</w:t>
+      </w:r>
+      <w:r>
+        <w:t xml:space="preserve"> de </w:t>
+      </w:r>
+      <w:r>
+        <w:t xml:space="preserve">funciones </w:t>
+      </w:r>
+      <w:r>
+        <w:t xml:space="preserve">que sirven para iniciar una serie de datos la primera vez que se ejecute la aplicación, cuentan con el sufijo </w:t>
       </w:r>
       <w:proofErr w:type="spellStart"/>
       <w:r>
@@ -10295,7 +10617,7 @@
                     </pic:cNvPicPr>
                   </pic:nvPicPr>
                   <pic:blipFill>
-                    <a:blip r:embed="rId26">
+                    <a:blip r:embed="rId27">
                       <a:extLst>
                         <a:ext uri="{28A0092B-C50C-407E-A947-70E740481C1C}">
                           <a14:useLocalDpi xmlns:a14="http://schemas.microsoft.com/office/drawing/2010/main" val="0"/>
@@ -10341,7 +10663,7 @@
       <w:pPr>
         <w:pStyle w:val="Ttulo2"/>
       </w:pPr>
-      <w:bookmarkStart w:id="42" w:name="_Toc131933679"/>
+      <w:bookmarkStart w:id="42" w:name="_Toc131946758"/>
       <w:r>
         <w:t>Información Adicional</w:t>
       </w:r>
@@ -10352,7 +10674,7 @@
       <w:pPr>
         <w:pStyle w:val="Ttulo3"/>
       </w:pPr>
-      <w:bookmarkStart w:id="43" w:name="_Toc131933680"/>
+      <w:bookmarkStart w:id="43" w:name="_Toc131946759"/>
       <w:r>
         <w:t>DB</w:t>
       </w:r>
@@ -10398,14 +10720,141 @@
         <w:t>.</w:t>
       </w:r>
     </w:p>
+    <w:p>
+      <w:pPr>
+        <w:pStyle w:val="Ttulo2"/>
+      </w:pPr>
+      <w:bookmarkStart w:id="44" w:name="_Toc131946760"/>
+      <w:proofErr w:type="spellStart"/>
+      <w:r>
+        <w:t>Tests</w:t>
+      </w:r>
+      <w:bookmarkEnd w:id="44"/>
+      <w:proofErr w:type="spellEnd"/>
+    </w:p>
     <w:p/>
+    <w:p>
+      <w:pPr>
+        <w:pStyle w:val="Ttulo3"/>
+      </w:pPr>
+      <w:bookmarkStart w:id="45" w:name="_Toc131946761"/>
+      <w:proofErr w:type="spellStart"/>
+      <w:r>
+        <w:t>Postman</w:t>
+      </w:r>
+      <w:proofErr w:type="spellEnd"/>
+      <w:r>
+        <w:t xml:space="preserve"> (E2E)</w:t>
+      </w:r>
+      <w:bookmarkEnd w:id="45"/>
+    </w:p>
+    <w:p/>
+    <w:p>
+      <w:r>
+        <w:t xml:space="preserve">Se ha realizado una prueba exhaustiva de todos los </w:t>
+      </w:r>
+      <w:proofErr w:type="spellStart"/>
+      <w:r>
+        <w:t>endpoints</w:t>
+      </w:r>
+      <w:proofErr w:type="spellEnd"/>
+      <w:r>
+        <w:t xml:space="preserve"> disponibles, tanto de forma correcta, de forma incorrecta y no autorizados.</w:t>
+      </w:r>
+    </w:p>
+    <w:p/>
+    <w:p>
+      <w:r>
+        <w:t xml:space="preserve">Se ha exportado la colección a la carpeta </w:t>
+      </w:r>
+      <w:proofErr w:type="spellStart"/>
+      <w:r>
+        <w:rPr>
+          <w:b/>
+          <w:bCs/>
+        </w:rPr>
+        <w:t>postman</w:t>
+      </w:r>
+      <w:proofErr w:type="spellEnd"/>
+      <w:r>
+        <w:rPr>
+          <w:b/>
+          <w:bCs/>
+        </w:rPr>
+        <w:t xml:space="preserve"> </w:t>
+      </w:r>
+      <w:r>
+        <w:t>en la raíz del proyecto. Los tokens han sido almacenados como variables de entorno.</w:t>
+      </w:r>
+    </w:p>
+    <w:p/>
+    <w:p>
+      <w:pPr>
+        <w:pStyle w:val="Ttulo3"/>
+      </w:pPr>
+      <w:bookmarkStart w:id="46" w:name="_Toc131946762"/>
+      <w:r>
+        <w:t>Junit 5</w:t>
+      </w:r>
+      <w:r>
+        <w:t xml:space="preserve"> + </w:t>
+      </w:r>
+      <w:proofErr w:type="spellStart"/>
+      <w:r>
+        <w:t>MockK</w:t>
+      </w:r>
+      <w:bookmarkEnd w:id="46"/>
+      <w:proofErr w:type="spellEnd"/>
+    </w:p>
+    <w:p/>
+    <w:p>
+      <w:r>
+        <w:t>Se han realizado pruebas de los tres elementos principales de la aplicación:</w:t>
+      </w:r>
+    </w:p>
+    <w:p>
+      <w:pPr>
+        <w:pStyle w:val="Prrafodelista"/>
+        <w:numPr>
+          <w:ilvl w:val="0"/>
+          <w:numId w:val="30"/>
+        </w:numPr>
+      </w:pPr>
+      <w:r>
+        <w:t>Repositorios</w:t>
+      </w:r>
+    </w:p>
+    <w:p>
+      <w:pPr>
+        <w:pStyle w:val="Prrafodelista"/>
+        <w:numPr>
+          <w:ilvl w:val="0"/>
+          <w:numId w:val="30"/>
+        </w:numPr>
+      </w:pPr>
+      <w:r>
+        <w:t>Servicios</w:t>
+      </w:r>
+    </w:p>
+    <w:p>
+      <w:pPr>
+        <w:pStyle w:val="Prrafodelista"/>
+        <w:numPr>
+          <w:ilvl w:val="0"/>
+          <w:numId w:val="30"/>
+        </w:numPr>
+      </w:pPr>
+      <w:r>
+        <w:t>Controladores</w:t>
+      </w:r>
+    </w:p>
     <w:sectPr>
-      <w:headerReference w:type="even" r:id="rId27"/>
-      <w:headerReference w:type="default" r:id="rId28"/>
-      <w:footerReference w:type="even" r:id="rId29"/>
-      <w:footerReference w:type="default" r:id="rId30"/>
-      <w:headerReference w:type="first" r:id="rId31"/>
-      <w:footerReference w:type="first" r:id="rId32"/>
+      <w:headerReference w:type="even" r:id="rId28"/>
+      <w:headerReference w:type="default" r:id="rId29"/>
+      <w:footerReference w:type="even" r:id="rId30"/>
+      <w:footerReference w:type="default" r:id="rId31"/>
+      <w:headerReference w:type="first" r:id="rId32"/>
+      <w:footerReference w:type="first" r:id="rId33"/>
       <w:pgSz w:w="11906" w:h="16838" w:code="9"/>
       <w:pgMar w:top="1307" w:right="1274" w:bottom="1134" w:left="1134" w:header="561" w:footer="454" w:gutter="0"/>
       <w:cols w:space="708"/>

</xml_diff>

<commit_message>
Actualizacion en el mapper de registro y en la documentacion. Kdoc agregado en las DTO y mappers.
</commit_message>
<xml_diff>
--- a/docs/Proyecto_Desarrollo_de_aplicaciones_IES_Luis_Vives-Mario_Resa.docx
+++ b/docs/Proyecto_Desarrollo_de_aplicaciones_IES_Luis_Vives-Mario_Resa.docx
@@ -3151,8 +3151,8 @@
     <w:bookmarkEnd w:id="2" w:displacedByCustomXml="prev"/>
     <w:bookmarkEnd w:id="1" w:displacedByCustomXml="prev"/>
     <w:bookmarkEnd w:id="0" w:displacedByCustomXml="prev"/>
-    <w:bookmarkStart w:id="4" w:name="_Toc67560084" w:displacedByCustomXml="prev"/>
-    <w:bookmarkStart w:id="5" w:name="_Toc67476037" w:displacedByCustomXml="prev"/>
+    <w:bookmarkStart w:id="4" w:name="_Toc67476037" w:displacedByCustomXml="prev"/>
+    <w:bookmarkStart w:id="5" w:name="_Toc67560084" w:displacedByCustomXml="prev"/>
     <w:p/>
     <w:p/>
     <w:p/>
@@ -9737,29 +9737,6 @@
       </w:r>
     </w:p>
     <w:p/>
-    <w:p>
-      <w:r>
-        <w:t xml:space="preserve">Además, aunque esta comprobación se realice en otra ubicación más idónea, se comprueba en el paso de </w:t>
-      </w:r>
-      <w:proofErr w:type="spellStart"/>
-      <w:r>
-        <w:rPr>
-          <w:b/>
-          <w:bCs/>
-        </w:rPr>
-        <w:t>UserDTORegister</w:t>
-      </w:r>
-      <w:proofErr w:type="spellEnd"/>
-      <w:r>
-        <w:t xml:space="preserve"> a </w:t>
-      </w:r>
-      <w:r>
-        <w:t>Modelo</w:t>
-      </w:r>
-      <w:r>
-        <w:t xml:space="preserve"> el que las contraseñas pedidas coincidan.</w:t>
-      </w:r>
-    </w:p>
     <w:p/>
     <w:p>
       <w:pPr>
@@ -11488,14 +11465,27 @@
     <w:r>
       <w:t xml:space="preserve"> de </w:t>
     </w:r>
-    <w:fldSimple w:instr=" NUMPAGES ">
-      <w:r>
-        <w:rPr>
-          <w:noProof/>
-        </w:rPr>
-        <w:t>14</w:t>
-      </w:r>
-    </w:fldSimple>
+    <w:r>
+      <w:fldChar w:fldCharType="begin"/>
+    </w:r>
+    <w:r>
+      <w:instrText xml:space="preserve"> NUMPAGES </w:instrText>
+    </w:r>
+    <w:r>
+      <w:fldChar w:fldCharType="separate"/>
+    </w:r>
+    <w:r>
+      <w:rPr>
+        <w:noProof/>
+      </w:rPr>
+      <w:t>14</w:t>
+    </w:r>
+    <w:r>
+      <w:rPr>
+        <w:noProof/>
+      </w:rPr>
+      <w:fldChar w:fldCharType="end"/>
+    </w:r>
   </w:p>
   <w:p/>
   <w:p/>

</xml_diff>

<commit_message>
Arreglos generales y actualizacion a la documentacion.
</commit_message>
<xml_diff>
--- a/docs/Proyecto_Desarrollo_de_aplicaciones_IES_Luis_Vives-Mario_Resa.docx
+++ b/docs/Proyecto_Desarrollo_de_aplicaciones_IES_Luis_Vives-Mario_Resa.docx
@@ -1,6 +1,6 @@
 
 <file path=word/document.xml><?xml version="1.0" encoding="utf-8"?>
-<w:document xmlns:wpc="http://schemas.microsoft.com/office/word/2010/wordprocessingCanvas" xmlns:cx="http://schemas.microsoft.com/office/drawing/2014/chartex" xmlns:cx1="http://schemas.microsoft.com/office/drawing/2015/9/8/chartex" xmlns:cx2="http://schemas.microsoft.com/office/drawing/2015/10/21/chartex" xmlns:cx3="http://schemas.microsoft.com/office/drawing/2016/5/9/chartex" xmlns:cx4="http://schemas.microsoft.com/office/drawing/2016/5/10/chartex" xmlns:cx5="http://schemas.microsoft.com/office/drawing/2016/5/11/chartex" xmlns:cx6="http://schemas.microsoft.com/office/drawing/2016/5/12/chartex" xmlns:cx7="http://schemas.microsoft.com/office/drawing/2016/5/13/chartex" xmlns:cx8="http://schemas.microsoft.com/office/drawing/2016/5/14/chartex" xmlns:mc="http://schemas.openxmlformats.org/markup-compatibility/2006" xmlns:aink="http://schemas.microsoft.com/office/drawing/2016/ink" xmlns:am3d="http://schemas.microsoft.com/office/drawing/2017/model3d" xmlns:o="urn:schemas-microsoft-com:office:office" xmlns:oel="http://schemas.microsoft.com/office/2019/extlst" xmlns:r="http://schemas.openxmlformats.org/officeDocument/2006/relationships" xmlns:m="http://schemas.openxmlformats.org/officeDocument/2006/math" xmlns:v="urn:schemas-microsoft-com:vml" xmlns:wp14="http://schemas.microsoft.com/office/word/2010/wordprocessingDrawing" xmlns:wp="http://schemas.openxmlformats.org/drawingml/2006/wordprocessingDrawing" xmlns:w10="urn:schemas-microsoft-com:office:word" xmlns:w="http://schemas.openxmlformats.org/wordprocessingml/2006/main" xmlns:w14="http://schemas.microsoft.com/office/word/2010/wordml" xmlns:w15="http://schemas.microsoft.com/office/word/2012/wordml" xmlns:w16cex="http://schemas.microsoft.com/office/word/2018/wordml/cex" xmlns:w16cid="http://schemas.microsoft.com/office/word/2016/wordml/cid" xmlns:w16="http://schemas.microsoft.com/office/word/2018/wordml" xmlns:w16du="http://schemas.microsoft.com/office/word/2023/wordml/word16du" xmlns:w16sdtdh="http://schemas.microsoft.com/office/word/2020/wordml/sdtdatahash" xmlns:w16se="http://schemas.microsoft.com/office/word/2015/wordml/symex" xmlns:wpg="http://schemas.microsoft.com/office/word/2010/wordprocessingGroup" xmlns:wpi="http://schemas.microsoft.com/office/word/2010/wordprocessingInk" xmlns:wne="http://schemas.microsoft.com/office/word/2006/wordml" xmlns:wps="http://schemas.microsoft.com/office/word/2010/wordprocessingShape" mc:Ignorable="w14 w15 w16se w16cid w16 w16cex w16sdtdh wp14">
+<w:document xmlns:wpc="http://schemas.microsoft.com/office/word/2010/wordprocessingCanvas" xmlns:cx="http://schemas.microsoft.com/office/drawing/2014/chartex" xmlns:cx1="http://schemas.microsoft.com/office/drawing/2015/9/8/chartex" xmlns:cx2="http://schemas.microsoft.com/office/drawing/2015/10/21/chartex" xmlns:cx3="http://schemas.microsoft.com/office/drawing/2016/5/9/chartex" xmlns:cx4="http://schemas.microsoft.com/office/drawing/2016/5/10/chartex" xmlns:cx5="http://schemas.microsoft.com/office/drawing/2016/5/11/chartex" xmlns:cx6="http://schemas.microsoft.com/office/drawing/2016/5/12/chartex" xmlns:cx7="http://schemas.microsoft.com/office/drawing/2016/5/13/chartex" xmlns:cx8="http://schemas.microsoft.com/office/drawing/2016/5/14/chartex" xmlns:mc="http://schemas.openxmlformats.org/markup-compatibility/2006" xmlns:aink="http://schemas.microsoft.com/office/drawing/2016/ink" xmlns:am3d="http://schemas.microsoft.com/office/drawing/2017/model3d" xmlns:o="urn:schemas-microsoft-com:office:office" xmlns:oel="http://schemas.microsoft.com/office/2019/extlst" xmlns:r="http://schemas.openxmlformats.org/officeDocument/2006/relationships" xmlns:m="http://schemas.openxmlformats.org/officeDocument/2006/math" xmlns:v="urn:schemas-microsoft-com:vml" xmlns:wp14="http://schemas.microsoft.com/office/word/2010/wordprocessingDrawing" xmlns:wp="http://schemas.openxmlformats.org/drawingml/2006/wordprocessingDrawing" xmlns:w10="urn:schemas-microsoft-com:office:word" xmlns:w="http://schemas.openxmlformats.org/wordprocessingml/2006/main" xmlns:w14="http://schemas.microsoft.com/office/word/2010/wordml" xmlns:w15="http://schemas.microsoft.com/office/word/2012/wordml" xmlns:w16cex="http://schemas.microsoft.com/office/word/2018/wordml/cex" xmlns:w16cid="http://schemas.microsoft.com/office/word/2016/wordml/cid" xmlns:w16="http://schemas.microsoft.com/office/word/2018/wordml" xmlns:w16sdtdh="http://schemas.microsoft.com/office/word/2020/wordml/sdtdatahash" xmlns:w16se="http://schemas.microsoft.com/office/word/2015/wordml/symex" xmlns:wpg="http://schemas.microsoft.com/office/word/2010/wordprocessingGroup" xmlns:wpi="http://schemas.microsoft.com/office/word/2010/wordprocessingInk" xmlns:wne="http://schemas.microsoft.com/office/word/2006/wordml" xmlns:wps="http://schemas.microsoft.com/office/word/2010/wordprocessingShape" mc:Ignorable="w14 w15 w16se w16cid w16 w16cex w16sdtdh wp14">
   <w:body>
     <w:p>
       <w:pPr>
@@ -3151,8 +3151,8 @@
     <w:bookmarkEnd w:id="2" w:displacedByCustomXml="prev"/>
     <w:bookmarkEnd w:id="1" w:displacedByCustomXml="prev"/>
     <w:bookmarkEnd w:id="0" w:displacedByCustomXml="prev"/>
-    <w:bookmarkStart w:id="4" w:name="_Toc67476037" w:displacedByCustomXml="prev"/>
-    <w:bookmarkStart w:id="5" w:name="_Toc67560084" w:displacedByCustomXml="prev"/>
+    <w:bookmarkStart w:id="4" w:name="_Toc67560084" w:displacedByCustomXml="prev"/>
+    <w:bookmarkStart w:id="5" w:name="_Toc67476037" w:displacedByCustomXml="prev"/>
     <w:p/>
     <w:p/>
     <w:p/>
@@ -8814,7 +8814,7 @@
       </w:r>
       <w:proofErr w:type="spellStart"/>
       <w:r>
-        <w:t>UserRole</w:t>
+        <w:t>String</w:t>
       </w:r>
       <w:proofErr w:type="spellEnd"/>
       <w:r>
@@ -9734,6 +9734,44 @@
       </w:r>
       <w:r>
         <w:t xml:space="preserve"> como formato para el intercambio de datos).</w:t>
+      </w:r>
+    </w:p>
+    <w:p/>
+    <w:p>
+      <w:r>
+        <w:t xml:space="preserve">Menciono el traspaso de un </w:t>
+      </w:r>
+      <w:proofErr w:type="spellStart"/>
+      <w:r>
+        <w:t>String</w:t>
+      </w:r>
+      <w:proofErr w:type="spellEnd"/>
+      <w:r>
+        <w:t xml:space="preserve"> a un rol real en el </w:t>
+      </w:r>
+      <w:proofErr w:type="spellStart"/>
+      <w:r>
+        <w:t>mapper</w:t>
+      </w:r>
+      <w:proofErr w:type="spellEnd"/>
+      <w:r>
+        <w:t xml:space="preserve"> de </w:t>
+      </w:r>
+      <w:proofErr w:type="spellStart"/>
+      <w:r>
+        <w:rPr>
+          <w:b/>
+          <w:bCs/>
+        </w:rPr>
+        <w:t>UsuarioDTOCreate</w:t>
+      </w:r>
+      <w:proofErr w:type="spellEnd"/>
+      <w:r>
+        <w:rPr>
+          <w:b/>
+          <w:bCs/>
+        </w:rPr>
+        <w:t>.</w:t>
       </w:r>
     </w:p>
     <w:p/>
@@ -10023,6 +10061,10 @@
       </w:r>
       <w:proofErr w:type="spellStart"/>
       <w:r>
+        <w:rPr>
+          <w:b/>
+          <w:bCs/>
+        </w:rPr>
         <w:t>RuntimeException</w:t>
       </w:r>
       <w:proofErr w:type="spellEnd"/>
@@ -10074,6 +10116,9 @@
         <w:t>UserException</w:t>
       </w:r>
       <w:proofErr w:type="spellEnd"/>
+      <w:r>
+        <w:t>.</w:t>
+      </w:r>
     </w:p>
     <w:p>
       <w:pPr>
@@ -10120,6 +10165,58 @@
         <w:t>UserException</w:t>
       </w:r>
       <w:proofErr w:type="spellEnd"/>
+      <w:r>
+        <w:t>.</w:t>
+      </w:r>
+    </w:p>
+    <w:p>
+      <w:pPr>
+        <w:pStyle w:val="Prrafodelista"/>
+        <w:rPr>
+          <w:b/>
+          <w:bCs/>
+        </w:rPr>
+      </w:pPr>
+    </w:p>
+    <w:p>
+      <w:pPr>
+        <w:pStyle w:val="Prrafodelista"/>
+        <w:numPr>
+          <w:ilvl w:val="1"/>
+          <w:numId w:val="30"/>
+        </w:numPr>
+        <w:rPr>
+          <w:b/>
+          <w:bCs/>
+        </w:rPr>
+      </w:pPr>
+      <w:proofErr w:type="spellStart"/>
+      <w:r>
+        <w:rPr>
+          <w:b/>
+          <w:bCs/>
+        </w:rPr>
+        <w:t>UserDataBaseConflict</w:t>
+      </w:r>
+      <w:proofErr w:type="spellEnd"/>
+      <w:r>
+        <w:rPr>
+          <w:b/>
+          <w:bCs/>
+        </w:rPr>
+        <w:t xml:space="preserve">: </w:t>
+      </w:r>
+      <w:r>
+        <w:t xml:space="preserve">Implementa </w:t>
+      </w:r>
+      <w:proofErr w:type="spellStart"/>
+      <w:r>
+        <w:t>Exception</w:t>
+      </w:r>
+      <w:proofErr w:type="spellEnd"/>
+      <w:r>
+        <w:t>.</w:t>
+      </w:r>
     </w:p>
     <w:p>
       <w:pPr>
@@ -10180,6 +10277,41 @@
     </w:p>
     <w:p>
       <w:pPr>
+        <w:rPr>
+          <w:b/>
+          <w:bCs/>
+        </w:rPr>
+      </w:pPr>
+    </w:p>
+    <w:p>
+      <w:r>
+        <w:t xml:space="preserve">Por otro lado, existe la posibilidad en caso de repetición de datos al tratar de crear o registrar un usuario nuevo, se active la </w:t>
+      </w:r>
+      <w:r>
+        <w:rPr>
+          <w:b/>
+          <w:bCs/>
+        </w:rPr>
+        <w:t>tercera</w:t>
+      </w:r>
+      <w:r>
+        <w:t xml:space="preserve"> excepción y se lance el de tipo </w:t>
+      </w:r>
+      <w:proofErr w:type="spellStart"/>
+      <w:r>
+        <w:rPr>
+          <w:b/>
+          <w:bCs/>
+        </w:rPr>
+        <w:t>Conflict</w:t>
+      </w:r>
+      <w:proofErr w:type="spellEnd"/>
+      <w:r>
+        <w:t>.</w:t>
+      </w:r>
+    </w:p>
+    <w:p>
+      <w:pPr>
         <w:pStyle w:val="Ttulo2"/>
       </w:pPr>
       <w:bookmarkStart w:id="29" w:name="_Toc132140941"/>
@@ -10203,65 +10335,46 @@
       <w:r>
         <w:t xml:space="preserve"> encargadas de verificar los distintos DTO que se reciban.</w:t>
       </w:r>
+      <w:r>
+        <w:t xml:space="preserve"> </w:t>
+      </w:r>
+      <w:r>
+        <w:t xml:space="preserve">Se ha implantado el uso de </w:t>
+      </w:r>
+      <w:proofErr w:type="spellStart"/>
+      <w:r>
+        <w:rPr>
+          <w:b/>
+          <w:bCs/>
+        </w:rPr>
+        <w:t>Result</w:t>
+      </w:r>
+      <w:proofErr w:type="spellEnd"/>
+      <w:r>
+        <w:t xml:space="preserve"> para ello.</w:t>
+      </w:r>
     </w:p>
     <w:p/>
     <w:p>
       <w:r>
         <w:t>La mayoría comprueban, por ejemplo, si el nombre del usuario en su registro está en blanco, si el correo electrónico es correcto.</w:t>
       </w:r>
-    </w:p>
-    <w:p/>
-    <w:p>
-      <w:r>
-        <w:t xml:space="preserve">Lo más importante es que la </w:t>
-      </w:r>
-      <w:r>
-        <w:rPr>
-          <w:b/>
-          <w:bCs/>
-        </w:rPr>
-        <w:t>contraseña</w:t>
-      </w:r>
-      <w:r>
-        <w:t xml:space="preserve"> deberá de tener como </w:t>
-      </w:r>
-      <w:r>
-        <w:t>mínimo:</w:t>
-      </w:r>
-      <w:r>
-        <w:rPr>
-          <w:b/>
-          <w:bCs/>
-        </w:rPr>
+      <w:r>
         <w:t xml:space="preserve"> </w:t>
       </w:r>
-      <w:r>
-        <w:rPr>
-          <w:b/>
-          <w:bCs/>
-        </w:rPr>
-        <w:t xml:space="preserve"> 5 caracteres</w:t>
-      </w:r>
-      <w:r>
-        <w:t xml:space="preserve"> para considerarse correcta.</w:t>
-      </w:r>
-    </w:p>
-    <w:p/>
-    <w:p>
-      <w:r>
-        <w:t>Si en cualquier caso no se cumple uno de los requisitos, se lanzará una excepción personalizada con el mensaje que corresponda.</w:t>
-      </w:r>
-    </w:p>
-    <w:p/>
-    <w:p/>
-    <w:p/>
-    <w:p>
-      <w:r>
-        <w:lastRenderedPageBreak/>
-        <w:t>Se han aplicado validadores en los siguientes DTO:</w:t>
-      </w:r>
-    </w:p>
-    <w:p/>
+    </w:p>
+    <w:p/>
+    <w:p>
+      <w:r>
+        <w:t>Lo más importante</w:t>
+      </w:r>
+      <w:r>
+        <w:t xml:space="preserve"> a destacar es: </w:t>
+      </w:r>
+      <w:r>
+        <w:t xml:space="preserve"> </w:t>
+      </w:r>
+    </w:p>
     <w:p>
       <w:pPr>
         <w:pStyle w:val="Prrafodelista"/>
@@ -10269,20 +10382,36 @@
           <w:ilvl w:val="0"/>
           <w:numId w:val="30"/>
         </w:numPr>
-        <w:rPr>
-          <w:b/>
-          <w:bCs/>
-        </w:rPr>
-      </w:pPr>
-      <w:proofErr w:type="spellStart"/>
-      <w:r>
-        <w:rPr>
-          <w:b/>
-          <w:bCs/>
-        </w:rPr>
-        <w:t>UserDTORegister</w:t>
-      </w:r>
-      <w:proofErr w:type="spellEnd"/>
+      </w:pPr>
+      <w:r>
+        <w:t>L</w:t>
+      </w:r>
+      <w:r>
+        <w:t xml:space="preserve">a </w:t>
+      </w:r>
+      <w:r>
+        <w:rPr>
+          <w:b/>
+          <w:bCs/>
+        </w:rPr>
+        <w:t>contraseña</w:t>
+      </w:r>
+      <w:r>
+        <w:t xml:space="preserve"> deberá de tener como </w:t>
+      </w:r>
+      <w:r>
+        <w:t>mínimo:</w:t>
+      </w:r>
+      <w:r>
+        <w:rPr>
+          <w:b/>
+          <w:bCs/>
+        </w:rPr>
+        <w:t xml:space="preserve">  5 caracteres</w:t>
+      </w:r>
+      <w:r>
+        <w:t xml:space="preserve"> para considerarse correcta.</w:t>
+      </w:r>
     </w:p>
     <w:p>
       <w:pPr>
@@ -10291,21 +10420,98 @@
           <w:ilvl w:val="0"/>
           <w:numId w:val="30"/>
         </w:numPr>
-        <w:rPr>
-          <w:b/>
-          <w:bCs/>
-        </w:rPr>
-      </w:pPr>
+      </w:pPr>
+      <w:r>
+        <w:t xml:space="preserve">El </w:t>
+      </w:r>
+      <w:r>
+        <w:rPr>
+          <w:b/>
+          <w:bCs/>
+        </w:rPr>
+        <w:t>rol</w:t>
+      </w:r>
+      <w:r>
+        <w:rPr>
+          <w:b/>
+          <w:bCs/>
+        </w:rPr>
+        <w:t xml:space="preserve"> </w:t>
+      </w:r>
+      <w:r>
+        <w:rPr>
+          <w:u w:val="single"/>
+        </w:rPr>
+        <w:t>deberá</w:t>
+      </w:r>
+      <w:r>
+        <w:t xml:space="preserve"> de ser o bien </w:t>
+      </w:r>
       <w:proofErr w:type="spellStart"/>
       <w:r>
         <w:rPr>
           <w:b/>
           <w:bCs/>
         </w:rPr>
-        <w:t>UserDTOCreate</w:t>
+        <w:t>User</w:t>
       </w:r>
       <w:proofErr w:type="spellEnd"/>
-    </w:p>
+      <w:r>
+        <w:t xml:space="preserve"> (por defecto en el </w:t>
+      </w:r>
+      <w:r>
+        <w:rPr>
+          <w:b/>
+          <w:bCs/>
+        </w:rPr>
+        <w:t>registro</w:t>
+      </w:r>
+      <w:r>
+        <w:t xml:space="preserve">) o </w:t>
+      </w:r>
+      <w:proofErr w:type="spellStart"/>
+      <w:r>
+        <w:rPr>
+          <w:b/>
+          <w:bCs/>
+        </w:rPr>
+        <w:t>Admin</w:t>
+      </w:r>
+      <w:proofErr w:type="spellEnd"/>
+      <w:r>
+        <w:rPr>
+          <w:b/>
+          <w:bCs/>
+        </w:rPr>
+        <w:t xml:space="preserve"> </w:t>
+      </w:r>
+      <w:r>
+        <w:t xml:space="preserve">(en la opción de </w:t>
+      </w:r>
+      <w:r>
+        <w:rPr>
+          <w:b/>
+          <w:bCs/>
+        </w:rPr>
+        <w:t>creación</w:t>
+      </w:r>
+      <w:r>
+        <w:t>).</w:t>
+      </w:r>
+    </w:p>
+    <w:p>
+      <w:r>
+        <w:lastRenderedPageBreak/>
+        <w:t>Si en cualquier caso no se cumple uno de los requisitos, se lanzará una excepción personalizada con el mensaje que corresponda.</w:t>
+      </w:r>
+    </w:p>
+    <w:p/>
+    <w:p>
+      <w:r>
+        <w:t>Se han aplicado validadores en los siguientes DTO:</w:t>
+      </w:r>
+    </w:p>
+    <w:p/>
     <w:p>
       <w:pPr>
         <w:pStyle w:val="Prrafodelista"/>
@@ -10324,7 +10530,7 @@
           <w:b/>
           <w:bCs/>
         </w:rPr>
-        <w:t>UserDTOLogin</w:t>
+        <w:t>UserDTORegister</w:t>
       </w:r>
       <w:proofErr w:type="spellEnd"/>
     </w:p>
@@ -10346,49 +10552,10 @@
           <w:b/>
           <w:bCs/>
         </w:rPr>
-        <w:t>UserDTOPasswordUpdate</w:t>
+        <w:t>UserDTOCreate</w:t>
       </w:r>
       <w:proofErr w:type="spellEnd"/>
     </w:p>
-    <w:p>
-      <w:pPr>
-        <w:ind w:left="360"/>
-        <w:rPr>
-          <w:b/>
-          <w:bCs/>
-        </w:rPr>
-      </w:pPr>
-    </w:p>
-    <w:p>
-      <w:pPr>
-        <w:pStyle w:val="Ttulo2"/>
-      </w:pPr>
-      <w:bookmarkStart w:id="30" w:name="_Toc132140942"/>
-      <w:r>
-        <w:t>Configuración</w:t>
-      </w:r>
-      <w:bookmarkEnd w:id="30"/>
-    </w:p>
-    <w:p/>
-    <w:p>
-      <w:pPr>
-        <w:pStyle w:val="Ttulo3"/>
-      </w:pPr>
-      <w:bookmarkStart w:id="31" w:name="_Toc132140943"/>
-      <w:proofErr w:type="spellStart"/>
-      <w:r>
-        <w:t>APIConfig</w:t>
-      </w:r>
-      <w:bookmarkEnd w:id="31"/>
-      <w:proofErr w:type="spellEnd"/>
-    </w:p>
-    <w:p/>
-    <w:p>
-      <w:r>
-        <w:t>Clase encargada de disponer de información general que será usada por las distintas clases del proyecto.</w:t>
-      </w:r>
-    </w:p>
-    <w:p/>
     <w:p>
       <w:pPr>
         <w:pStyle w:val="Prrafodelista"/>
@@ -10396,89 +10563,21 @@
           <w:ilvl w:val="0"/>
           <w:numId w:val="30"/>
         </w:numPr>
-      </w:pPr>
-      <w:r>
-        <w:t xml:space="preserve">Aquí contaremos con la </w:t>
-      </w:r>
-      <w:r>
-        <w:rPr>
-          <w:b/>
-          <w:bCs/>
-        </w:rPr>
-        <w:t>ruta</w:t>
-      </w:r>
-      <w:r>
-        <w:t xml:space="preserve"> base de la API: “/sp4ceSurvival”</w:t>
-      </w:r>
-      <w:r>
-        <w:t xml:space="preserve">, </w:t>
-      </w:r>
-      <w:r>
-        <w:t>a modo de constante.</w:t>
-      </w:r>
-    </w:p>
-    <w:p/>
-    <w:p>
-      <w:pPr>
-        <w:pStyle w:val="Ttulo3"/>
-      </w:pPr>
-      <w:bookmarkStart w:id="32" w:name="_Toc132140944"/>
+        <w:rPr>
+          <w:b/>
+          <w:bCs/>
+        </w:rPr>
+      </w:pPr>
       <w:proofErr w:type="spellStart"/>
       <w:r>
-        <w:t>LoadSchema</w:t>
-      </w:r>
-      <w:bookmarkEnd w:id="32"/>
+        <w:rPr>
+          <w:b/>
+          <w:bCs/>
+        </w:rPr>
+        <w:t>UserDTOLogin</w:t>
+      </w:r>
       <w:proofErr w:type="spellEnd"/>
     </w:p>
-    <w:p/>
-    <w:p>
-      <w:r>
-        <w:t xml:space="preserve">Clase genérica encargada de cargar el archivo </w:t>
-      </w:r>
-      <w:proofErr w:type="spellStart"/>
-      <w:r>
-        <w:rPr>
-          <w:b/>
-          <w:bCs/>
-        </w:rPr>
-        <w:t>schema.sql</w:t>
-      </w:r>
-      <w:proofErr w:type="spellEnd"/>
-      <w:r>
-        <w:rPr>
-          <w:b/>
-          <w:bCs/>
-        </w:rPr>
-        <w:t xml:space="preserve"> </w:t>
-      </w:r>
-      <w:r>
-        <w:t xml:space="preserve">(localizado en </w:t>
-      </w:r>
-      <w:proofErr w:type="spellStart"/>
-      <w:r>
-        <w:rPr>
-          <w:b/>
-          <w:bCs/>
-        </w:rPr>
-        <w:t>Resources</w:t>
-      </w:r>
-      <w:proofErr w:type="spellEnd"/>
-      <w:r>
-        <w:t>) cuando se ejecute la aplicación.</w:t>
-      </w:r>
-    </w:p>
-    <w:p/>
-    <w:p>
-      <w:pPr>
-        <w:pStyle w:val="Ttulo3"/>
-      </w:pPr>
-      <w:bookmarkStart w:id="33" w:name="_Toc132140945"/>
-      <w:r>
-        <w:t>Archivo de propiedades</w:t>
-      </w:r>
-      <w:bookmarkEnd w:id="33"/>
-    </w:p>
-    <w:p/>
     <w:p>
       <w:pPr>
         <w:pStyle w:val="Prrafodelista"/>
@@ -10486,18 +10585,51 @@
           <w:ilvl w:val="0"/>
           <w:numId w:val="30"/>
         </w:numPr>
-      </w:pPr>
-      <w:r>
-        <w:t xml:space="preserve">Se define el puerto que escuchara la aplicación: </w:t>
-      </w:r>
-      <w:r>
-        <w:rPr>
-          <w:b/>
-          <w:bCs/>
-        </w:rPr>
-        <w:t>6969</w:t>
-      </w:r>
-    </w:p>
+        <w:rPr>
+          <w:b/>
+          <w:bCs/>
+        </w:rPr>
+      </w:pPr>
+      <w:proofErr w:type="spellStart"/>
+      <w:r>
+        <w:rPr>
+          <w:b/>
+          <w:bCs/>
+        </w:rPr>
+        <w:t>UserDTOPasswordUpdate</w:t>
+      </w:r>
+      <w:proofErr w:type="spellEnd"/>
+    </w:p>
+    <w:p>
+      <w:pPr>
+        <w:pStyle w:val="Ttulo2"/>
+      </w:pPr>
+      <w:bookmarkStart w:id="30" w:name="_Toc132140942"/>
+      <w:r>
+        <w:t>Configuración</w:t>
+      </w:r>
+      <w:bookmarkEnd w:id="30"/>
+    </w:p>
+    <w:p/>
+    <w:p>
+      <w:pPr>
+        <w:pStyle w:val="Ttulo3"/>
+      </w:pPr>
+      <w:bookmarkStart w:id="31" w:name="_Toc132140943"/>
+      <w:proofErr w:type="spellStart"/>
+      <w:r>
+        <w:t>APIConfig</w:t>
+      </w:r>
+      <w:bookmarkEnd w:id="31"/>
+      <w:proofErr w:type="spellEnd"/>
+    </w:p>
+    <w:p/>
+    <w:p>
+      <w:r>
+        <w:t>Clase encargada de disponer de información general que será usada por las distintas clases del proyecto.</w:t>
+      </w:r>
+    </w:p>
+    <w:p/>
     <w:p>
       <w:pPr>
         <w:pStyle w:val="Prrafodelista"/>
@@ -10507,27 +10639,87 @@
         </w:numPr>
       </w:pPr>
       <w:r>
-        <w:t xml:space="preserve">Junto al </w:t>
-      </w:r>
+        <w:t xml:space="preserve">Aquí contaremos con la </w:t>
+      </w:r>
+      <w:r>
+        <w:rPr>
+          <w:b/>
+          <w:bCs/>
+        </w:rPr>
+        <w:t>ruta</w:t>
+      </w:r>
+      <w:r>
+        <w:t xml:space="preserve"> base de la API: “/sp4ceSurvival”</w:t>
+      </w:r>
+      <w:r>
+        <w:t xml:space="preserve">, </w:t>
+      </w:r>
+      <w:r>
+        <w:t>a modo de constante.</w:t>
+      </w:r>
+    </w:p>
+    <w:p/>
+    <w:p>
+      <w:pPr>
+        <w:pStyle w:val="Ttulo3"/>
+      </w:pPr>
+      <w:bookmarkStart w:id="32" w:name="_Toc132140944"/>
       <w:proofErr w:type="spellStart"/>
       <w:r>
-        <w:t>Main</w:t>
-      </w:r>
+        <w:t>LoadSchema</w:t>
+      </w:r>
+      <w:bookmarkEnd w:id="32"/>
       <w:proofErr w:type="spellEnd"/>
-      <w:r>
-        <w:t xml:space="preserve">, se define que los repositorios de </w:t>
-      </w:r>
-      <w:r>
-        <w:rPr>
-          <w:b/>
-          <w:bCs/>
-        </w:rPr>
-        <w:t>R2DBC</w:t>
-      </w:r>
-      <w:r>
-        <w:t xml:space="preserve"> estén activados.</w:t>
-      </w:r>
-    </w:p>
+    </w:p>
+    <w:p/>
+    <w:p>
+      <w:r>
+        <w:t xml:space="preserve">Clase genérica encargada de cargar el archivo </w:t>
+      </w:r>
+      <w:proofErr w:type="spellStart"/>
+      <w:r>
+        <w:rPr>
+          <w:b/>
+          <w:bCs/>
+        </w:rPr>
+        <w:t>schema.sql</w:t>
+      </w:r>
+      <w:proofErr w:type="spellEnd"/>
+      <w:r>
+        <w:rPr>
+          <w:b/>
+          <w:bCs/>
+        </w:rPr>
+        <w:t xml:space="preserve"> </w:t>
+      </w:r>
+      <w:r>
+        <w:t xml:space="preserve">(localizado en </w:t>
+      </w:r>
+      <w:proofErr w:type="spellStart"/>
+      <w:r>
+        <w:rPr>
+          <w:b/>
+          <w:bCs/>
+        </w:rPr>
+        <w:t>Resources</w:t>
+      </w:r>
+      <w:proofErr w:type="spellEnd"/>
+      <w:r>
+        <w:t>) cuando se ejecute la aplicación.</w:t>
+      </w:r>
+    </w:p>
+    <w:p/>
+    <w:p>
+      <w:pPr>
+        <w:pStyle w:val="Ttulo3"/>
+      </w:pPr>
+      <w:bookmarkStart w:id="33" w:name="_Toc132140945"/>
+      <w:r>
+        <w:t>Archivo de propiedades</w:t>
+      </w:r>
+      <w:bookmarkEnd w:id="33"/>
+    </w:p>
+    <w:p/>
     <w:p>
       <w:pPr>
         <w:pStyle w:val="Prrafodelista"/>
@@ -10537,17 +10729,14 @@
         </w:numPr>
       </w:pPr>
       <w:r>
-        <w:t xml:space="preserve">Se define la cadena de conexión con la base de datos. (Esta variable será definida con </w:t>
-      </w:r>
-      <w:r>
-        <w:rPr>
-          <w:b/>
-          <w:bCs/>
-        </w:rPr>
-        <w:t>POSTGRES_CONNECTION</w:t>
-      </w:r>
-      <w:r>
-        <w:t xml:space="preserve"> para luego ser modificada cuando se lance en un Docker junto a una base de datos sin los puertos expuestos)</w:t>
+        <w:t xml:space="preserve">Se define el puerto que escuchara la aplicación: </w:t>
+      </w:r>
+      <w:r>
+        <w:rPr>
+          <w:b/>
+          <w:bCs/>
+        </w:rPr>
+        <w:t>6969</w:t>
       </w:r>
     </w:p>
     <w:p>
@@ -10559,6 +10748,58 @@
         </w:numPr>
       </w:pPr>
       <w:r>
+        <w:t xml:space="preserve">Junto al </w:t>
+      </w:r>
+      <w:proofErr w:type="spellStart"/>
+      <w:r>
+        <w:t>Main</w:t>
+      </w:r>
+      <w:proofErr w:type="spellEnd"/>
+      <w:r>
+        <w:t xml:space="preserve">, se define que los repositorios de </w:t>
+      </w:r>
+      <w:r>
+        <w:rPr>
+          <w:b/>
+          <w:bCs/>
+        </w:rPr>
+        <w:t>R2DBC</w:t>
+      </w:r>
+      <w:r>
+        <w:t xml:space="preserve"> estén activados.</w:t>
+      </w:r>
+    </w:p>
+    <w:p>
+      <w:pPr>
+        <w:pStyle w:val="Prrafodelista"/>
+        <w:numPr>
+          <w:ilvl w:val="0"/>
+          <w:numId w:val="30"/>
+        </w:numPr>
+      </w:pPr>
+      <w:r>
+        <w:t xml:space="preserve">Se define la cadena de conexión con la base de datos. (Esta variable será definida con </w:t>
+      </w:r>
+      <w:r>
+        <w:rPr>
+          <w:b/>
+          <w:bCs/>
+        </w:rPr>
+        <w:t>POSTGRES_CONNECTION</w:t>
+      </w:r>
+      <w:r>
+        <w:t xml:space="preserve"> para luego ser modificada cuando se lance en un Docker junto a una base de datos sin los puertos expuestos)</w:t>
+      </w:r>
+    </w:p>
+    <w:p>
+      <w:pPr>
+        <w:pStyle w:val="Prrafodelista"/>
+        <w:numPr>
+          <w:ilvl w:val="0"/>
+          <w:numId w:val="30"/>
+        </w:numPr>
+      </w:pPr>
+      <w:r>
         <w:t xml:space="preserve">Entre otras cosas que ayudan al desarrollo del proyecto, se encuentra el </w:t>
       </w:r>
       <w:r>
@@ -10694,8 +10935,8 @@
           <w:noProof/>
         </w:rPr>
         <w:drawing>
-          <wp:inline distT="0" distB="0" distL="0" distR="0" wp14:anchorId="308878AE" wp14:editId="26B3A8D9">
-            <wp:extent cx="933616" cy="933616"/>
+          <wp:inline distT="0" distB="0" distL="0" distR="0" wp14:anchorId="308878AE" wp14:editId="09A7537C">
+            <wp:extent cx="609600" cy="609600"/>
             <wp:effectExtent l="76200" t="76200" r="133350" b="133350"/>
             <wp:docPr id="23" name="Imagen 23"/>
             <wp:cNvGraphicFramePr>
@@ -10726,7 +10967,7 @@
                   <pic:spPr bwMode="auto">
                     <a:xfrm>
                       <a:off x="0" y="0"/>
-                      <a:ext cx="936124" cy="936124"/>
+                      <a:ext cx="611347" cy="611347"/>
                     </a:xfrm>
                     <a:prstGeom prst="rect">
                       <a:avLst/>
@@ -11406,7 +11647,7 @@
 </file>
 
 <file path=word/endnotes.xml><?xml version="1.0" encoding="utf-8"?>
-<w:endnotes xmlns:wpc="http://schemas.microsoft.com/office/word/2010/wordprocessingCanvas" xmlns:cx="http://schemas.microsoft.com/office/drawing/2014/chartex" xmlns:cx1="http://schemas.microsoft.com/office/drawing/2015/9/8/chartex" xmlns:cx2="http://schemas.microsoft.com/office/drawing/2015/10/21/chartex" xmlns:cx3="http://schemas.microsoft.com/office/drawing/2016/5/9/chartex" xmlns:cx4="http://schemas.microsoft.com/office/drawing/2016/5/10/chartex" xmlns:cx5="http://schemas.microsoft.com/office/drawing/2016/5/11/chartex" xmlns:cx6="http://schemas.microsoft.com/office/drawing/2016/5/12/chartex" xmlns:cx7="http://schemas.microsoft.com/office/drawing/2016/5/13/chartex" xmlns:cx8="http://schemas.microsoft.com/office/drawing/2016/5/14/chartex" xmlns:mc="http://schemas.openxmlformats.org/markup-compatibility/2006" xmlns:aink="http://schemas.microsoft.com/office/drawing/2016/ink" xmlns:am3d="http://schemas.microsoft.com/office/drawing/2017/model3d" xmlns:o="urn:schemas-microsoft-com:office:office" xmlns:oel="http://schemas.microsoft.com/office/2019/extlst" xmlns:r="http://schemas.openxmlformats.org/officeDocument/2006/relationships" xmlns:m="http://schemas.openxmlformats.org/officeDocument/2006/math" xmlns:v="urn:schemas-microsoft-com:vml" xmlns:wp14="http://schemas.microsoft.com/office/word/2010/wordprocessingDrawing" xmlns:wp="http://schemas.openxmlformats.org/drawingml/2006/wordprocessingDrawing" xmlns:w10="urn:schemas-microsoft-com:office:word" xmlns:w="http://schemas.openxmlformats.org/wordprocessingml/2006/main" xmlns:w14="http://schemas.microsoft.com/office/word/2010/wordml" xmlns:w15="http://schemas.microsoft.com/office/word/2012/wordml" xmlns:w16cex="http://schemas.microsoft.com/office/word/2018/wordml/cex" xmlns:w16cid="http://schemas.microsoft.com/office/word/2016/wordml/cid" xmlns:w16="http://schemas.microsoft.com/office/word/2018/wordml" xmlns:w16du="http://schemas.microsoft.com/office/word/2023/wordml/word16du" xmlns:w16sdtdh="http://schemas.microsoft.com/office/word/2020/wordml/sdtdatahash" xmlns:w16se="http://schemas.microsoft.com/office/word/2015/wordml/symex" xmlns:wpg="http://schemas.microsoft.com/office/word/2010/wordprocessingGroup" xmlns:wpi="http://schemas.microsoft.com/office/word/2010/wordprocessingInk" xmlns:wne="http://schemas.microsoft.com/office/word/2006/wordml" xmlns:wps="http://schemas.microsoft.com/office/word/2010/wordprocessingShape" mc:Ignorable="w14 w15 w16se w16cid w16 w16cex w16sdtdh wp14">
+<w:endnotes xmlns:wpc="http://schemas.microsoft.com/office/word/2010/wordprocessingCanvas" xmlns:cx="http://schemas.microsoft.com/office/drawing/2014/chartex" xmlns:cx1="http://schemas.microsoft.com/office/drawing/2015/9/8/chartex" xmlns:cx2="http://schemas.microsoft.com/office/drawing/2015/10/21/chartex" xmlns:cx3="http://schemas.microsoft.com/office/drawing/2016/5/9/chartex" xmlns:cx4="http://schemas.microsoft.com/office/drawing/2016/5/10/chartex" xmlns:cx5="http://schemas.microsoft.com/office/drawing/2016/5/11/chartex" xmlns:cx6="http://schemas.microsoft.com/office/drawing/2016/5/12/chartex" xmlns:cx7="http://schemas.microsoft.com/office/drawing/2016/5/13/chartex" xmlns:cx8="http://schemas.microsoft.com/office/drawing/2016/5/14/chartex" xmlns:mc="http://schemas.openxmlformats.org/markup-compatibility/2006" xmlns:aink="http://schemas.microsoft.com/office/drawing/2016/ink" xmlns:am3d="http://schemas.microsoft.com/office/drawing/2017/model3d" xmlns:o="urn:schemas-microsoft-com:office:office" xmlns:oel="http://schemas.microsoft.com/office/2019/extlst" xmlns:r="http://schemas.openxmlformats.org/officeDocument/2006/relationships" xmlns:m="http://schemas.openxmlformats.org/officeDocument/2006/math" xmlns:v="urn:schemas-microsoft-com:vml" xmlns:wp14="http://schemas.microsoft.com/office/word/2010/wordprocessingDrawing" xmlns:wp="http://schemas.openxmlformats.org/drawingml/2006/wordprocessingDrawing" xmlns:w10="urn:schemas-microsoft-com:office:word" xmlns:w="http://schemas.openxmlformats.org/wordprocessingml/2006/main" xmlns:w14="http://schemas.microsoft.com/office/word/2010/wordml" xmlns:w15="http://schemas.microsoft.com/office/word/2012/wordml" xmlns:w16cex="http://schemas.microsoft.com/office/word/2018/wordml/cex" xmlns:w16cid="http://schemas.microsoft.com/office/word/2016/wordml/cid" xmlns:w16="http://schemas.microsoft.com/office/word/2018/wordml" xmlns:w16sdtdh="http://schemas.microsoft.com/office/word/2020/wordml/sdtdatahash" xmlns:w16se="http://schemas.microsoft.com/office/word/2015/wordml/symex" xmlns:wpg="http://schemas.microsoft.com/office/word/2010/wordprocessingGroup" xmlns:wpi="http://schemas.microsoft.com/office/word/2010/wordprocessingInk" xmlns:wne="http://schemas.microsoft.com/office/word/2006/wordml" xmlns:wps="http://schemas.microsoft.com/office/word/2010/wordprocessingShape" mc:Ignorable="w14 w15 w16se w16cid w16 w16cex w16sdtdh wp14">
   <w:endnote w:type="separator" w:id="-1">
     <w:p>
       <w:r>
@@ -11429,7 +11670,7 @@
 </file>
 
 <file path=word/footer1.xml><?xml version="1.0" encoding="utf-8"?>
-<w:ftr xmlns:wpc="http://schemas.microsoft.com/office/word/2010/wordprocessingCanvas" xmlns:cx="http://schemas.microsoft.com/office/drawing/2014/chartex" xmlns:cx1="http://schemas.microsoft.com/office/drawing/2015/9/8/chartex" xmlns:cx2="http://schemas.microsoft.com/office/drawing/2015/10/21/chartex" xmlns:cx3="http://schemas.microsoft.com/office/drawing/2016/5/9/chartex" xmlns:cx4="http://schemas.microsoft.com/office/drawing/2016/5/10/chartex" xmlns:cx5="http://schemas.microsoft.com/office/drawing/2016/5/11/chartex" xmlns:cx6="http://schemas.microsoft.com/office/drawing/2016/5/12/chartex" xmlns:cx7="http://schemas.microsoft.com/office/drawing/2016/5/13/chartex" xmlns:cx8="http://schemas.microsoft.com/office/drawing/2016/5/14/chartex" xmlns:mc="http://schemas.openxmlformats.org/markup-compatibility/2006" xmlns:aink="http://schemas.microsoft.com/office/drawing/2016/ink" xmlns:am3d="http://schemas.microsoft.com/office/drawing/2017/model3d" xmlns:o="urn:schemas-microsoft-com:office:office" xmlns:oel="http://schemas.microsoft.com/office/2019/extlst" xmlns:r="http://schemas.openxmlformats.org/officeDocument/2006/relationships" xmlns:m="http://schemas.openxmlformats.org/officeDocument/2006/math" xmlns:v="urn:schemas-microsoft-com:vml" xmlns:wp14="http://schemas.microsoft.com/office/word/2010/wordprocessingDrawing" xmlns:wp="http://schemas.openxmlformats.org/drawingml/2006/wordprocessingDrawing" xmlns:w10="urn:schemas-microsoft-com:office:word" xmlns:w="http://schemas.openxmlformats.org/wordprocessingml/2006/main" xmlns:w14="http://schemas.microsoft.com/office/word/2010/wordml" xmlns:w15="http://schemas.microsoft.com/office/word/2012/wordml" xmlns:w16cex="http://schemas.microsoft.com/office/word/2018/wordml/cex" xmlns:w16cid="http://schemas.microsoft.com/office/word/2016/wordml/cid" xmlns:w16="http://schemas.microsoft.com/office/word/2018/wordml" xmlns:w16du="http://schemas.microsoft.com/office/word/2023/wordml/word16du" xmlns:w16sdtdh="http://schemas.microsoft.com/office/word/2020/wordml/sdtdatahash" xmlns:w16se="http://schemas.microsoft.com/office/word/2015/wordml/symex" xmlns:wpg="http://schemas.microsoft.com/office/word/2010/wordprocessingGroup" xmlns:wpi="http://schemas.microsoft.com/office/word/2010/wordprocessingInk" xmlns:wne="http://schemas.microsoft.com/office/word/2006/wordml" xmlns:wps="http://schemas.microsoft.com/office/word/2010/wordprocessingShape" mc:Ignorable="w14 w15 w16se w16cid w16 w16cex w16sdtdh wp14">
+<w:ftr xmlns:wpc="http://schemas.microsoft.com/office/word/2010/wordprocessingCanvas" xmlns:cx="http://schemas.microsoft.com/office/drawing/2014/chartex" xmlns:cx1="http://schemas.microsoft.com/office/drawing/2015/9/8/chartex" xmlns:cx2="http://schemas.microsoft.com/office/drawing/2015/10/21/chartex" xmlns:cx3="http://schemas.microsoft.com/office/drawing/2016/5/9/chartex" xmlns:cx4="http://schemas.microsoft.com/office/drawing/2016/5/10/chartex" xmlns:cx5="http://schemas.microsoft.com/office/drawing/2016/5/11/chartex" xmlns:cx6="http://schemas.microsoft.com/office/drawing/2016/5/12/chartex" xmlns:cx7="http://schemas.microsoft.com/office/drawing/2016/5/13/chartex" xmlns:cx8="http://schemas.microsoft.com/office/drawing/2016/5/14/chartex" xmlns:mc="http://schemas.openxmlformats.org/markup-compatibility/2006" xmlns:aink="http://schemas.microsoft.com/office/drawing/2016/ink" xmlns:am3d="http://schemas.microsoft.com/office/drawing/2017/model3d" xmlns:o="urn:schemas-microsoft-com:office:office" xmlns:oel="http://schemas.microsoft.com/office/2019/extlst" xmlns:r="http://schemas.openxmlformats.org/officeDocument/2006/relationships" xmlns:m="http://schemas.openxmlformats.org/officeDocument/2006/math" xmlns:v="urn:schemas-microsoft-com:vml" xmlns:wp14="http://schemas.microsoft.com/office/word/2010/wordprocessingDrawing" xmlns:wp="http://schemas.openxmlformats.org/drawingml/2006/wordprocessingDrawing" xmlns:w10="urn:schemas-microsoft-com:office:word" xmlns:w="http://schemas.openxmlformats.org/wordprocessingml/2006/main" xmlns:w14="http://schemas.microsoft.com/office/word/2010/wordml" xmlns:w15="http://schemas.microsoft.com/office/word/2012/wordml" xmlns:w16cex="http://schemas.microsoft.com/office/word/2018/wordml/cex" xmlns:w16cid="http://schemas.microsoft.com/office/word/2016/wordml/cid" xmlns:w16="http://schemas.microsoft.com/office/word/2018/wordml" xmlns:w16sdtdh="http://schemas.microsoft.com/office/word/2020/wordml/sdtdatahash" xmlns:w16se="http://schemas.microsoft.com/office/word/2015/wordml/symex" xmlns:wpg="http://schemas.microsoft.com/office/word/2010/wordprocessingGroup" xmlns:wpi="http://schemas.microsoft.com/office/word/2010/wordprocessingInk" xmlns:wne="http://schemas.microsoft.com/office/word/2006/wordml" xmlns:wps="http://schemas.microsoft.com/office/word/2010/wordprocessingShape" mc:Ignorable="w14 w15 w16se w16cid w16 w16cex w16sdtdh wp14">
   <w:p>
     <w:pPr>
       <w:pStyle w:val="Piedepgina"/>
@@ -11493,7 +11734,7 @@
 </file>
 
 <file path=word/footer2.xml><?xml version="1.0" encoding="utf-8"?>
-<w:ftr xmlns:wpc="http://schemas.microsoft.com/office/word/2010/wordprocessingCanvas" xmlns:cx="http://schemas.microsoft.com/office/drawing/2014/chartex" xmlns:cx1="http://schemas.microsoft.com/office/drawing/2015/9/8/chartex" xmlns:cx2="http://schemas.microsoft.com/office/drawing/2015/10/21/chartex" xmlns:cx3="http://schemas.microsoft.com/office/drawing/2016/5/9/chartex" xmlns:cx4="http://schemas.microsoft.com/office/drawing/2016/5/10/chartex" xmlns:cx5="http://schemas.microsoft.com/office/drawing/2016/5/11/chartex" xmlns:cx6="http://schemas.microsoft.com/office/drawing/2016/5/12/chartex" xmlns:cx7="http://schemas.microsoft.com/office/drawing/2016/5/13/chartex" xmlns:cx8="http://schemas.microsoft.com/office/drawing/2016/5/14/chartex" xmlns:mc="http://schemas.openxmlformats.org/markup-compatibility/2006" xmlns:aink="http://schemas.microsoft.com/office/drawing/2016/ink" xmlns:am3d="http://schemas.microsoft.com/office/drawing/2017/model3d" xmlns:o="urn:schemas-microsoft-com:office:office" xmlns:oel="http://schemas.microsoft.com/office/2019/extlst" xmlns:r="http://schemas.openxmlformats.org/officeDocument/2006/relationships" xmlns:m="http://schemas.openxmlformats.org/officeDocument/2006/math" xmlns:v="urn:schemas-microsoft-com:vml" xmlns:wp14="http://schemas.microsoft.com/office/word/2010/wordprocessingDrawing" xmlns:wp="http://schemas.openxmlformats.org/drawingml/2006/wordprocessingDrawing" xmlns:w10="urn:schemas-microsoft-com:office:word" xmlns:w="http://schemas.openxmlformats.org/wordprocessingml/2006/main" xmlns:w14="http://schemas.microsoft.com/office/word/2010/wordml" xmlns:w15="http://schemas.microsoft.com/office/word/2012/wordml" xmlns:w16cex="http://schemas.microsoft.com/office/word/2018/wordml/cex" xmlns:w16cid="http://schemas.microsoft.com/office/word/2016/wordml/cid" xmlns:w16="http://schemas.microsoft.com/office/word/2018/wordml" xmlns:w16du="http://schemas.microsoft.com/office/word/2023/wordml/word16du" xmlns:w16sdtdh="http://schemas.microsoft.com/office/word/2020/wordml/sdtdatahash" xmlns:w16se="http://schemas.microsoft.com/office/word/2015/wordml/symex" xmlns:wpg="http://schemas.microsoft.com/office/word/2010/wordprocessingGroup" xmlns:wpi="http://schemas.microsoft.com/office/word/2010/wordprocessingInk" xmlns:wne="http://schemas.microsoft.com/office/word/2006/wordml" xmlns:wps="http://schemas.microsoft.com/office/word/2010/wordprocessingShape" mc:Ignorable="w14 w15 w16se w16cid w16 w16cex w16sdtdh wp14">
+<w:ftr xmlns:wpc="http://schemas.microsoft.com/office/word/2010/wordprocessingCanvas" xmlns:cx="http://schemas.microsoft.com/office/drawing/2014/chartex" xmlns:cx1="http://schemas.microsoft.com/office/drawing/2015/9/8/chartex" xmlns:cx2="http://schemas.microsoft.com/office/drawing/2015/10/21/chartex" xmlns:cx3="http://schemas.microsoft.com/office/drawing/2016/5/9/chartex" xmlns:cx4="http://schemas.microsoft.com/office/drawing/2016/5/10/chartex" xmlns:cx5="http://schemas.microsoft.com/office/drawing/2016/5/11/chartex" xmlns:cx6="http://schemas.microsoft.com/office/drawing/2016/5/12/chartex" xmlns:cx7="http://schemas.microsoft.com/office/drawing/2016/5/13/chartex" xmlns:cx8="http://schemas.microsoft.com/office/drawing/2016/5/14/chartex" xmlns:mc="http://schemas.openxmlformats.org/markup-compatibility/2006" xmlns:aink="http://schemas.microsoft.com/office/drawing/2016/ink" xmlns:am3d="http://schemas.microsoft.com/office/drawing/2017/model3d" xmlns:o="urn:schemas-microsoft-com:office:office" xmlns:oel="http://schemas.microsoft.com/office/2019/extlst" xmlns:r="http://schemas.openxmlformats.org/officeDocument/2006/relationships" xmlns:m="http://schemas.openxmlformats.org/officeDocument/2006/math" xmlns:v="urn:schemas-microsoft-com:vml" xmlns:wp14="http://schemas.microsoft.com/office/word/2010/wordprocessingDrawing" xmlns:wp="http://schemas.openxmlformats.org/drawingml/2006/wordprocessingDrawing" xmlns:w10="urn:schemas-microsoft-com:office:word" xmlns:w="http://schemas.openxmlformats.org/wordprocessingml/2006/main" xmlns:w14="http://schemas.microsoft.com/office/word/2010/wordml" xmlns:w15="http://schemas.microsoft.com/office/word/2012/wordml" xmlns:w16cex="http://schemas.microsoft.com/office/word/2018/wordml/cex" xmlns:w16cid="http://schemas.microsoft.com/office/word/2016/wordml/cid" xmlns:w16="http://schemas.microsoft.com/office/word/2018/wordml" xmlns:w16sdtdh="http://schemas.microsoft.com/office/word/2020/wordml/sdtdatahash" xmlns:w16se="http://schemas.microsoft.com/office/word/2015/wordml/symex" xmlns:wpg="http://schemas.microsoft.com/office/word/2010/wordprocessingGroup" xmlns:wpi="http://schemas.microsoft.com/office/word/2010/wordprocessingInk" xmlns:wne="http://schemas.microsoft.com/office/word/2006/wordml" xmlns:wps="http://schemas.microsoft.com/office/word/2010/wordprocessingShape" mc:Ignorable="w14 w15 w16se w16cid w16 w16cex w16sdtdh wp14">
   <w:p>
     <w:pPr>
       <w:pStyle w:val="Piedepgina"/>
@@ -11580,7 +11821,7 @@
 </file>
 
 <file path=word/footer3.xml><?xml version="1.0" encoding="utf-8"?>
-<w:ftr xmlns:wpc="http://schemas.microsoft.com/office/word/2010/wordprocessingCanvas" xmlns:cx="http://schemas.microsoft.com/office/drawing/2014/chartex" xmlns:cx1="http://schemas.microsoft.com/office/drawing/2015/9/8/chartex" xmlns:cx2="http://schemas.microsoft.com/office/drawing/2015/10/21/chartex" xmlns:cx3="http://schemas.microsoft.com/office/drawing/2016/5/9/chartex" xmlns:cx4="http://schemas.microsoft.com/office/drawing/2016/5/10/chartex" xmlns:cx5="http://schemas.microsoft.com/office/drawing/2016/5/11/chartex" xmlns:cx6="http://schemas.microsoft.com/office/drawing/2016/5/12/chartex" xmlns:cx7="http://schemas.microsoft.com/office/drawing/2016/5/13/chartex" xmlns:cx8="http://schemas.microsoft.com/office/drawing/2016/5/14/chartex" xmlns:mc="http://schemas.openxmlformats.org/markup-compatibility/2006" xmlns:aink="http://schemas.microsoft.com/office/drawing/2016/ink" xmlns:am3d="http://schemas.microsoft.com/office/drawing/2017/model3d" xmlns:o="urn:schemas-microsoft-com:office:office" xmlns:oel="http://schemas.microsoft.com/office/2019/extlst" xmlns:r="http://schemas.openxmlformats.org/officeDocument/2006/relationships" xmlns:m="http://schemas.openxmlformats.org/officeDocument/2006/math" xmlns:v="urn:schemas-microsoft-com:vml" xmlns:wp14="http://schemas.microsoft.com/office/word/2010/wordprocessingDrawing" xmlns:wp="http://schemas.openxmlformats.org/drawingml/2006/wordprocessingDrawing" xmlns:w10="urn:schemas-microsoft-com:office:word" xmlns:w="http://schemas.openxmlformats.org/wordprocessingml/2006/main" xmlns:w14="http://schemas.microsoft.com/office/word/2010/wordml" xmlns:w15="http://schemas.microsoft.com/office/word/2012/wordml" xmlns:w16cex="http://schemas.microsoft.com/office/word/2018/wordml/cex" xmlns:w16cid="http://schemas.microsoft.com/office/word/2016/wordml/cid" xmlns:w16="http://schemas.microsoft.com/office/word/2018/wordml" xmlns:w16du="http://schemas.microsoft.com/office/word/2023/wordml/word16du" xmlns:w16sdtdh="http://schemas.microsoft.com/office/word/2020/wordml/sdtdatahash" xmlns:w16se="http://schemas.microsoft.com/office/word/2015/wordml/symex" xmlns:wpg="http://schemas.microsoft.com/office/word/2010/wordprocessingGroup" xmlns:wpi="http://schemas.microsoft.com/office/word/2010/wordprocessingInk" xmlns:wne="http://schemas.microsoft.com/office/word/2006/wordml" xmlns:wps="http://schemas.microsoft.com/office/word/2010/wordprocessingShape" mc:Ignorable="w14 w15 w16se w16cid w16 w16cex w16sdtdh wp14">
+<w:ftr xmlns:wpc="http://schemas.microsoft.com/office/word/2010/wordprocessingCanvas" xmlns:cx="http://schemas.microsoft.com/office/drawing/2014/chartex" xmlns:cx1="http://schemas.microsoft.com/office/drawing/2015/9/8/chartex" xmlns:cx2="http://schemas.microsoft.com/office/drawing/2015/10/21/chartex" xmlns:cx3="http://schemas.microsoft.com/office/drawing/2016/5/9/chartex" xmlns:cx4="http://schemas.microsoft.com/office/drawing/2016/5/10/chartex" xmlns:cx5="http://schemas.microsoft.com/office/drawing/2016/5/11/chartex" xmlns:cx6="http://schemas.microsoft.com/office/drawing/2016/5/12/chartex" xmlns:cx7="http://schemas.microsoft.com/office/drawing/2016/5/13/chartex" xmlns:cx8="http://schemas.microsoft.com/office/drawing/2016/5/14/chartex" xmlns:mc="http://schemas.openxmlformats.org/markup-compatibility/2006" xmlns:aink="http://schemas.microsoft.com/office/drawing/2016/ink" xmlns:am3d="http://schemas.microsoft.com/office/drawing/2017/model3d" xmlns:o="urn:schemas-microsoft-com:office:office" xmlns:oel="http://schemas.microsoft.com/office/2019/extlst" xmlns:r="http://schemas.openxmlformats.org/officeDocument/2006/relationships" xmlns:m="http://schemas.openxmlformats.org/officeDocument/2006/math" xmlns:v="urn:schemas-microsoft-com:vml" xmlns:wp14="http://schemas.microsoft.com/office/word/2010/wordprocessingDrawing" xmlns:wp="http://schemas.openxmlformats.org/drawingml/2006/wordprocessingDrawing" xmlns:w10="urn:schemas-microsoft-com:office:word" xmlns:w="http://schemas.openxmlformats.org/wordprocessingml/2006/main" xmlns:w14="http://schemas.microsoft.com/office/word/2010/wordml" xmlns:w15="http://schemas.microsoft.com/office/word/2012/wordml" xmlns:w16cex="http://schemas.microsoft.com/office/word/2018/wordml/cex" xmlns:w16cid="http://schemas.microsoft.com/office/word/2016/wordml/cid" xmlns:w16="http://schemas.microsoft.com/office/word/2018/wordml" xmlns:w16sdtdh="http://schemas.microsoft.com/office/word/2020/wordml/sdtdatahash" xmlns:w16se="http://schemas.microsoft.com/office/word/2015/wordml/symex" xmlns:wpg="http://schemas.microsoft.com/office/word/2010/wordprocessingGroup" xmlns:wpi="http://schemas.microsoft.com/office/word/2010/wordprocessingInk" xmlns:wne="http://schemas.microsoft.com/office/word/2006/wordml" xmlns:wps="http://schemas.microsoft.com/office/word/2010/wordprocessingShape" mc:Ignorable="w14 w15 w16se w16cid w16 w16cex w16sdtdh wp14">
   <w:p>
     <w:pPr>
       <w:pStyle w:val="Piedepgina"/>
@@ -11677,7 +11918,7 @@
 </file>
 
 <file path=word/footnotes.xml><?xml version="1.0" encoding="utf-8"?>
-<w:footnotes xmlns:wpc="http://schemas.microsoft.com/office/word/2010/wordprocessingCanvas" xmlns:cx="http://schemas.microsoft.com/office/drawing/2014/chartex" xmlns:cx1="http://schemas.microsoft.com/office/drawing/2015/9/8/chartex" xmlns:cx2="http://schemas.microsoft.com/office/drawing/2015/10/21/chartex" xmlns:cx3="http://schemas.microsoft.com/office/drawing/2016/5/9/chartex" xmlns:cx4="http://schemas.microsoft.com/office/drawing/2016/5/10/chartex" xmlns:cx5="http://schemas.microsoft.com/office/drawing/2016/5/11/chartex" xmlns:cx6="http://schemas.microsoft.com/office/drawing/2016/5/12/chartex" xmlns:cx7="http://schemas.microsoft.com/office/drawing/2016/5/13/chartex" xmlns:cx8="http://schemas.microsoft.com/office/drawing/2016/5/14/chartex" xmlns:mc="http://schemas.openxmlformats.org/markup-compatibility/2006" xmlns:aink="http://schemas.microsoft.com/office/drawing/2016/ink" xmlns:am3d="http://schemas.microsoft.com/office/drawing/2017/model3d" xmlns:o="urn:schemas-microsoft-com:office:office" xmlns:oel="http://schemas.microsoft.com/office/2019/extlst" xmlns:r="http://schemas.openxmlformats.org/officeDocument/2006/relationships" xmlns:m="http://schemas.openxmlformats.org/officeDocument/2006/math" xmlns:v="urn:schemas-microsoft-com:vml" xmlns:wp14="http://schemas.microsoft.com/office/word/2010/wordprocessingDrawing" xmlns:wp="http://schemas.openxmlformats.org/drawingml/2006/wordprocessingDrawing" xmlns:w10="urn:schemas-microsoft-com:office:word" xmlns:w="http://schemas.openxmlformats.org/wordprocessingml/2006/main" xmlns:w14="http://schemas.microsoft.com/office/word/2010/wordml" xmlns:w15="http://schemas.microsoft.com/office/word/2012/wordml" xmlns:w16cex="http://schemas.microsoft.com/office/word/2018/wordml/cex" xmlns:w16cid="http://schemas.microsoft.com/office/word/2016/wordml/cid" xmlns:w16="http://schemas.microsoft.com/office/word/2018/wordml" xmlns:w16du="http://schemas.microsoft.com/office/word/2023/wordml/word16du" xmlns:w16sdtdh="http://schemas.microsoft.com/office/word/2020/wordml/sdtdatahash" xmlns:w16se="http://schemas.microsoft.com/office/word/2015/wordml/symex" xmlns:wpg="http://schemas.microsoft.com/office/word/2010/wordprocessingGroup" xmlns:wpi="http://schemas.microsoft.com/office/word/2010/wordprocessingInk" xmlns:wne="http://schemas.microsoft.com/office/word/2006/wordml" xmlns:wps="http://schemas.microsoft.com/office/word/2010/wordprocessingShape" mc:Ignorable="w14 w15 w16se w16cid w16 w16cex w16sdtdh wp14">
+<w:footnotes xmlns:wpc="http://schemas.microsoft.com/office/word/2010/wordprocessingCanvas" xmlns:cx="http://schemas.microsoft.com/office/drawing/2014/chartex" xmlns:cx1="http://schemas.microsoft.com/office/drawing/2015/9/8/chartex" xmlns:cx2="http://schemas.microsoft.com/office/drawing/2015/10/21/chartex" xmlns:cx3="http://schemas.microsoft.com/office/drawing/2016/5/9/chartex" xmlns:cx4="http://schemas.microsoft.com/office/drawing/2016/5/10/chartex" xmlns:cx5="http://schemas.microsoft.com/office/drawing/2016/5/11/chartex" xmlns:cx6="http://schemas.microsoft.com/office/drawing/2016/5/12/chartex" xmlns:cx7="http://schemas.microsoft.com/office/drawing/2016/5/13/chartex" xmlns:cx8="http://schemas.microsoft.com/office/drawing/2016/5/14/chartex" xmlns:mc="http://schemas.openxmlformats.org/markup-compatibility/2006" xmlns:aink="http://schemas.microsoft.com/office/drawing/2016/ink" xmlns:am3d="http://schemas.microsoft.com/office/drawing/2017/model3d" xmlns:o="urn:schemas-microsoft-com:office:office" xmlns:oel="http://schemas.microsoft.com/office/2019/extlst" xmlns:r="http://schemas.openxmlformats.org/officeDocument/2006/relationships" xmlns:m="http://schemas.openxmlformats.org/officeDocument/2006/math" xmlns:v="urn:schemas-microsoft-com:vml" xmlns:wp14="http://schemas.microsoft.com/office/word/2010/wordprocessingDrawing" xmlns:wp="http://schemas.openxmlformats.org/drawingml/2006/wordprocessingDrawing" xmlns:w10="urn:schemas-microsoft-com:office:word" xmlns:w="http://schemas.openxmlformats.org/wordprocessingml/2006/main" xmlns:w14="http://schemas.microsoft.com/office/word/2010/wordml" xmlns:w15="http://schemas.microsoft.com/office/word/2012/wordml" xmlns:w16cex="http://schemas.microsoft.com/office/word/2018/wordml/cex" xmlns:w16cid="http://schemas.microsoft.com/office/word/2016/wordml/cid" xmlns:w16="http://schemas.microsoft.com/office/word/2018/wordml" xmlns:w16sdtdh="http://schemas.microsoft.com/office/word/2020/wordml/sdtdatahash" xmlns:w16se="http://schemas.microsoft.com/office/word/2015/wordml/symex" xmlns:wpg="http://schemas.microsoft.com/office/word/2010/wordprocessingGroup" xmlns:wpi="http://schemas.microsoft.com/office/word/2010/wordprocessingInk" xmlns:wne="http://schemas.microsoft.com/office/word/2006/wordml" xmlns:wps="http://schemas.microsoft.com/office/word/2010/wordprocessingShape" mc:Ignorable="w14 w15 w16se w16cid w16 w16cex w16sdtdh wp14">
   <w:footnote w:type="separator" w:id="-1">
     <w:p>
       <w:r>
@@ -11700,7 +11941,7 @@
 </file>
 
 <file path=word/header1.xml><?xml version="1.0" encoding="utf-8"?>
-<w:hdr xmlns:wpc="http://schemas.microsoft.com/office/word/2010/wordprocessingCanvas" xmlns:cx="http://schemas.microsoft.com/office/drawing/2014/chartex" xmlns:cx1="http://schemas.microsoft.com/office/drawing/2015/9/8/chartex" xmlns:cx2="http://schemas.microsoft.com/office/drawing/2015/10/21/chartex" xmlns:cx3="http://schemas.microsoft.com/office/drawing/2016/5/9/chartex" xmlns:cx4="http://schemas.microsoft.com/office/drawing/2016/5/10/chartex" xmlns:cx5="http://schemas.microsoft.com/office/drawing/2016/5/11/chartex" xmlns:cx6="http://schemas.microsoft.com/office/drawing/2016/5/12/chartex" xmlns:cx7="http://schemas.microsoft.com/office/drawing/2016/5/13/chartex" xmlns:cx8="http://schemas.microsoft.com/office/drawing/2016/5/14/chartex" xmlns:mc="http://schemas.openxmlformats.org/markup-compatibility/2006" xmlns:aink="http://schemas.microsoft.com/office/drawing/2016/ink" xmlns:am3d="http://schemas.microsoft.com/office/drawing/2017/model3d" xmlns:o="urn:schemas-microsoft-com:office:office" xmlns:oel="http://schemas.microsoft.com/office/2019/extlst" xmlns:r="http://schemas.openxmlformats.org/officeDocument/2006/relationships" xmlns:m="http://schemas.openxmlformats.org/officeDocument/2006/math" xmlns:v="urn:schemas-microsoft-com:vml" xmlns:wp14="http://schemas.microsoft.com/office/word/2010/wordprocessingDrawing" xmlns:wp="http://schemas.openxmlformats.org/drawingml/2006/wordprocessingDrawing" xmlns:w10="urn:schemas-microsoft-com:office:word" xmlns:w="http://schemas.openxmlformats.org/wordprocessingml/2006/main" xmlns:w14="http://schemas.microsoft.com/office/word/2010/wordml" xmlns:w15="http://schemas.microsoft.com/office/word/2012/wordml" xmlns:w16cex="http://schemas.microsoft.com/office/word/2018/wordml/cex" xmlns:w16cid="http://schemas.microsoft.com/office/word/2016/wordml/cid" xmlns:w16="http://schemas.microsoft.com/office/word/2018/wordml" xmlns:w16du="http://schemas.microsoft.com/office/word/2023/wordml/word16du" xmlns:w16sdtdh="http://schemas.microsoft.com/office/word/2020/wordml/sdtdatahash" xmlns:w16se="http://schemas.microsoft.com/office/word/2015/wordml/symex" xmlns:wpg="http://schemas.microsoft.com/office/word/2010/wordprocessingGroup" xmlns:wpi="http://schemas.microsoft.com/office/word/2010/wordprocessingInk" xmlns:wne="http://schemas.microsoft.com/office/word/2006/wordml" xmlns:wps="http://schemas.microsoft.com/office/word/2010/wordprocessingShape" mc:Ignorable="w14 w15 w16se w16cid w16 w16cex w16sdtdh wp14">
+<w:hdr xmlns:wpc="http://schemas.microsoft.com/office/word/2010/wordprocessingCanvas" xmlns:cx="http://schemas.microsoft.com/office/drawing/2014/chartex" xmlns:cx1="http://schemas.microsoft.com/office/drawing/2015/9/8/chartex" xmlns:cx2="http://schemas.microsoft.com/office/drawing/2015/10/21/chartex" xmlns:cx3="http://schemas.microsoft.com/office/drawing/2016/5/9/chartex" xmlns:cx4="http://schemas.microsoft.com/office/drawing/2016/5/10/chartex" xmlns:cx5="http://schemas.microsoft.com/office/drawing/2016/5/11/chartex" xmlns:cx6="http://schemas.microsoft.com/office/drawing/2016/5/12/chartex" xmlns:cx7="http://schemas.microsoft.com/office/drawing/2016/5/13/chartex" xmlns:cx8="http://schemas.microsoft.com/office/drawing/2016/5/14/chartex" xmlns:mc="http://schemas.openxmlformats.org/markup-compatibility/2006" xmlns:aink="http://schemas.microsoft.com/office/drawing/2016/ink" xmlns:am3d="http://schemas.microsoft.com/office/drawing/2017/model3d" xmlns:o="urn:schemas-microsoft-com:office:office" xmlns:oel="http://schemas.microsoft.com/office/2019/extlst" xmlns:r="http://schemas.openxmlformats.org/officeDocument/2006/relationships" xmlns:m="http://schemas.openxmlformats.org/officeDocument/2006/math" xmlns:v="urn:schemas-microsoft-com:vml" xmlns:wp14="http://schemas.microsoft.com/office/word/2010/wordprocessingDrawing" xmlns:wp="http://schemas.openxmlformats.org/drawingml/2006/wordprocessingDrawing" xmlns:w10="urn:schemas-microsoft-com:office:word" xmlns:w="http://schemas.openxmlformats.org/wordprocessingml/2006/main" xmlns:w14="http://schemas.microsoft.com/office/word/2010/wordml" xmlns:w15="http://schemas.microsoft.com/office/word/2012/wordml" xmlns:w16cex="http://schemas.microsoft.com/office/word/2018/wordml/cex" xmlns:w16cid="http://schemas.microsoft.com/office/word/2016/wordml/cid" xmlns:w16="http://schemas.microsoft.com/office/word/2018/wordml" xmlns:w16sdtdh="http://schemas.microsoft.com/office/word/2020/wordml/sdtdatahash" xmlns:w16se="http://schemas.microsoft.com/office/word/2015/wordml/symex" xmlns:wpg="http://schemas.microsoft.com/office/word/2010/wordprocessingGroup" xmlns:wpi="http://schemas.microsoft.com/office/word/2010/wordprocessingInk" xmlns:wne="http://schemas.microsoft.com/office/word/2006/wordml" xmlns:wps="http://schemas.microsoft.com/office/word/2010/wordprocessingShape" mc:Ignorable="w14 w15 w16se w16cid w16 w16cex w16sdtdh wp14">
   <w:p>
     <w:pPr>
       <w:pStyle w:val="Encabezado"/>
@@ -11725,7 +11966,7 @@
 </file>
 
 <file path=word/header2.xml><?xml version="1.0" encoding="utf-8"?>
-<w:hdr xmlns:wpc="http://schemas.microsoft.com/office/word/2010/wordprocessingCanvas" xmlns:cx="http://schemas.microsoft.com/office/drawing/2014/chartex" xmlns:cx1="http://schemas.microsoft.com/office/drawing/2015/9/8/chartex" xmlns:cx2="http://schemas.microsoft.com/office/drawing/2015/10/21/chartex" xmlns:cx3="http://schemas.microsoft.com/office/drawing/2016/5/9/chartex" xmlns:cx4="http://schemas.microsoft.com/office/drawing/2016/5/10/chartex" xmlns:cx5="http://schemas.microsoft.com/office/drawing/2016/5/11/chartex" xmlns:cx6="http://schemas.microsoft.com/office/drawing/2016/5/12/chartex" xmlns:cx7="http://schemas.microsoft.com/office/drawing/2016/5/13/chartex" xmlns:cx8="http://schemas.microsoft.com/office/drawing/2016/5/14/chartex" xmlns:mc="http://schemas.openxmlformats.org/markup-compatibility/2006" xmlns:aink="http://schemas.microsoft.com/office/drawing/2016/ink" xmlns:am3d="http://schemas.microsoft.com/office/drawing/2017/model3d" xmlns:o="urn:schemas-microsoft-com:office:office" xmlns:oel="http://schemas.microsoft.com/office/2019/extlst" xmlns:r="http://schemas.openxmlformats.org/officeDocument/2006/relationships" xmlns:m="http://schemas.openxmlformats.org/officeDocument/2006/math" xmlns:v="urn:schemas-microsoft-com:vml" xmlns:wp14="http://schemas.microsoft.com/office/word/2010/wordprocessingDrawing" xmlns:wp="http://schemas.openxmlformats.org/drawingml/2006/wordprocessingDrawing" xmlns:w10="urn:schemas-microsoft-com:office:word" xmlns:w="http://schemas.openxmlformats.org/wordprocessingml/2006/main" xmlns:w14="http://schemas.microsoft.com/office/word/2010/wordml" xmlns:w15="http://schemas.microsoft.com/office/word/2012/wordml" xmlns:w16cex="http://schemas.microsoft.com/office/word/2018/wordml/cex" xmlns:w16cid="http://schemas.microsoft.com/office/word/2016/wordml/cid" xmlns:w16="http://schemas.microsoft.com/office/word/2018/wordml" xmlns:w16du="http://schemas.microsoft.com/office/word/2023/wordml/word16du" xmlns:w16sdtdh="http://schemas.microsoft.com/office/word/2020/wordml/sdtdatahash" xmlns:w16se="http://schemas.microsoft.com/office/word/2015/wordml/symex" xmlns:wpg="http://schemas.microsoft.com/office/word/2010/wordprocessingGroup" xmlns:wpi="http://schemas.microsoft.com/office/word/2010/wordprocessingInk" xmlns:wne="http://schemas.microsoft.com/office/word/2006/wordml" xmlns:wps="http://schemas.microsoft.com/office/word/2010/wordprocessingShape" mc:Ignorable="w14 w15 w16se w16cid w16 w16cex w16sdtdh wp14">
+<w:hdr xmlns:wpc="http://schemas.microsoft.com/office/word/2010/wordprocessingCanvas" xmlns:cx="http://schemas.microsoft.com/office/drawing/2014/chartex" xmlns:cx1="http://schemas.microsoft.com/office/drawing/2015/9/8/chartex" xmlns:cx2="http://schemas.microsoft.com/office/drawing/2015/10/21/chartex" xmlns:cx3="http://schemas.microsoft.com/office/drawing/2016/5/9/chartex" xmlns:cx4="http://schemas.microsoft.com/office/drawing/2016/5/10/chartex" xmlns:cx5="http://schemas.microsoft.com/office/drawing/2016/5/11/chartex" xmlns:cx6="http://schemas.microsoft.com/office/drawing/2016/5/12/chartex" xmlns:cx7="http://schemas.microsoft.com/office/drawing/2016/5/13/chartex" xmlns:cx8="http://schemas.microsoft.com/office/drawing/2016/5/14/chartex" xmlns:mc="http://schemas.openxmlformats.org/markup-compatibility/2006" xmlns:aink="http://schemas.microsoft.com/office/drawing/2016/ink" xmlns:am3d="http://schemas.microsoft.com/office/drawing/2017/model3d" xmlns:o="urn:schemas-microsoft-com:office:office" xmlns:oel="http://schemas.microsoft.com/office/2019/extlst" xmlns:r="http://schemas.openxmlformats.org/officeDocument/2006/relationships" xmlns:m="http://schemas.openxmlformats.org/officeDocument/2006/math" xmlns:v="urn:schemas-microsoft-com:vml" xmlns:wp14="http://schemas.microsoft.com/office/word/2010/wordprocessingDrawing" xmlns:wp="http://schemas.openxmlformats.org/drawingml/2006/wordprocessingDrawing" xmlns:w10="urn:schemas-microsoft-com:office:word" xmlns:w="http://schemas.openxmlformats.org/wordprocessingml/2006/main" xmlns:w14="http://schemas.microsoft.com/office/word/2010/wordml" xmlns:w15="http://schemas.microsoft.com/office/word/2012/wordml" xmlns:w16cex="http://schemas.microsoft.com/office/word/2018/wordml/cex" xmlns:w16cid="http://schemas.microsoft.com/office/word/2016/wordml/cid" xmlns:w16="http://schemas.microsoft.com/office/word/2018/wordml" xmlns:w16sdtdh="http://schemas.microsoft.com/office/word/2020/wordml/sdtdatahash" xmlns:w16se="http://schemas.microsoft.com/office/word/2015/wordml/symex" xmlns:wpg="http://schemas.microsoft.com/office/word/2010/wordprocessingGroup" xmlns:wpi="http://schemas.microsoft.com/office/word/2010/wordprocessingInk" xmlns:wne="http://schemas.microsoft.com/office/word/2006/wordml" xmlns:wps="http://schemas.microsoft.com/office/word/2010/wordprocessingShape" mc:Ignorable="w14 w15 w16se w16cid w16 w16cex w16sdtdh wp14">
   <w:p>
     <w:pPr>
       <w:pStyle w:val="Encabezado"/>
@@ -11930,7 +12171,7 @@
             </wp:anchor>
           </w:drawing>
         </mc:Choice>
-        <mc:Fallback>
+        <mc:Fallback xmlns:w16du="http://schemas.microsoft.com/office/word/2023/wordml/word16du">
           <w:pict>
             <v:line w14:anchorId="40452E53" id="Conector recto 11" o:spid="_x0000_s1026" style="position:absolute;z-index:251711488;visibility:visible;mso-wrap-style:square;mso-wrap-distance-left:9pt;mso-wrap-distance-top:0;mso-wrap-distance-right:9pt;mso-wrap-distance-bottom:0;mso-position-horizontal:absolute;mso-position-horizontal-relative:text;mso-position-vertical:absolute;mso-position-vertical-relative:text" from="-13.4pt,10.7pt" to="475.35pt,10.7pt" o:gfxdata="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" strokecolor="black [3213]"/>
           </w:pict>
@@ -11942,7 +12183,7 @@
 </file>
 
 <file path=word/header3.xml><?xml version="1.0" encoding="utf-8"?>
-<w:hdr xmlns:wpc="http://schemas.microsoft.com/office/word/2010/wordprocessingCanvas" xmlns:cx="http://schemas.microsoft.com/office/drawing/2014/chartex" xmlns:cx1="http://schemas.microsoft.com/office/drawing/2015/9/8/chartex" xmlns:cx2="http://schemas.microsoft.com/office/drawing/2015/10/21/chartex" xmlns:cx3="http://schemas.microsoft.com/office/drawing/2016/5/9/chartex" xmlns:cx4="http://schemas.microsoft.com/office/drawing/2016/5/10/chartex" xmlns:cx5="http://schemas.microsoft.com/office/drawing/2016/5/11/chartex" xmlns:cx6="http://schemas.microsoft.com/office/drawing/2016/5/12/chartex" xmlns:cx7="http://schemas.microsoft.com/office/drawing/2016/5/13/chartex" xmlns:cx8="http://schemas.microsoft.com/office/drawing/2016/5/14/chartex" xmlns:mc="http://schemas.openxmlformats.org/markup-compatibility/2006" xmlns:aink="http://schemas.microsoft.com/office/drawing/2016/ink" xmlns:am3d="http://schemas.microsoft.com/office/drawing/2017/model3d" xmlns:o="urn:schemas-microsoft-com:office:office" xmlns:oel="http://schemas.microsoft.com/office/2019/extlst" xmlns:r="http://schemas.openxmlformats.org/officeDocument/2006/relationships" xmlns:m="http://schemas.openxmlformats.org/officeDocument/2006/math" xmlns:v="urn:schemas-microsoft-com:vml" xmlns:wp14="http://schemas.microsoft.com/office/word/2010/wordprocessingDrawing" xmlns:wp="http://schemas.openxmlformats.org/drawingml/2006/wordprocessingDrawing" xmlns:w10="urn:schemas-microsoft-com:office:word" xmlns:w="http://schemas.openxmlformats.org/wordprocessingml/2006/main" xmlns:w14="http://schemas.microsoft.com/office/word/2010/wordml" xmlns:w15="http://schemas.microsoft.com/office/word/2012/wordml" xmlns:w16cex="http://schemas.microsoft.com/office/word/2018/wordml/cex" xmlns:w16cid="http://schemas.microsoft.com/office/word/2016/wordml/cid" xmlns:w16="http://schemas.microsoft.com/office/word/2018/wordml" xmlns:w16du="http://schemas.microsoft.com/office/word/2023/wordml/word16du" xmlns:w16sdtdh="http://schemas.microsoft.com/office/word/2020/wordml/sdtdatahash" xmlns:w16se="http://schemas.microsoft.com/office/word/2015/wordml/symex" xmlns:wpg="http://schemas.microsoft.com/office/word/2010/wordprocessingGroup" xmlns:wpi="http://schemas.microsoft.com/office/word/2010/wordprocessingInk" xmlns:wne="http://schemas.microsoft.com/office/word/2006/wordml" xmlns:wps="http://schemas.microsoft.com/office/word/2010/wordprocessingShape" mc:Ignorable="w14 w15 w16se w16cid w16 w16cex w16sdtdh wp14">
+<w:hdr xmlns:wpc="http://schemas.microsoft.com/office/word/2010/wordprocessingCanvas" xmlns:cx="http://schemas.microsoft.com/office/drawing/2014/chartex" xmlns:cx1="http://schemas.microsoft.com/office/drawing/2015/9/8/chartex" xmlns:cx2="http://schemas.microsoft.com/office/drawing/2015/10/21/chartex" xmlns:cx3="http://schemas.microsoft.com/office/drawing/2016/5/9/chartex" xmlns:cx4="http://schemas.microsoft.com/office/drawing/2016/5/10/chartex" xmlns:cx5="http://schemas.microsoft.com/office/drawing/2016/5/11/chartex" xmlns:cx6="http://schemas.microsoft.com/office/drawing/2016/5/12/chartex" xmlns:cx7="http://schemas.microsoft.com/office/drawing/2016/5/13/chartex" xmlns:cx8="http://schemas.microsoft.com/office/drawing/2016/5/14/chartex" xmlns:mc="http://schemas.openxmlformats.org/markup-compatibility/2006" xmlns:aink="http://schemas.microsoft.com/office/drawing/2016/ink" xmlns:am3d="http://schemas.microsoft.com/office/drawing/2017/model3d" xmlns:o="urn:schemas-microsoft-com:office:office" xmlns:oel="http://schemas.microsoft.com/office/2019/extlst" xmlns:r="http://schemas.openxmlformats.org/officeDocument/2006/relationships" xmlns:m="http://schemas.openxmlformats.org/officeDocument/2006/math" xmlns:v="urn:schemas-microsoft-com:vml" xmlns:wp14="http://schemas.microsoft.com/office/word/2010/wordprocessingDrawing" xmlns:wp="http://schemas.openxmlformats.org/drawingml/2006/wordprocessingDrawing" xmlns:w10="urn:schemas-microsoft-com:office:word" xmlns:w="http://schemas.openxmlformats.org/wordprocessingml/2006/main" xmlns:w14="http://schemas.microsoft.com/office/word/2010/wordml" xmlns:w15="http://schemas.microsoft.com/office/word/2012/wordml" xmlns:w16cex="http://schemas.microsoft.com/office/word/2018/wordml/cex" xmlns:w16cid="http://schemas.microsoft.com/office/word/2016/wordml/cid" xmlns:w16="http://schemas.microsoft.com/office/word/2018/wordml" xmlns:w16sdtdh="http://schemas.microsoft.com/office/word/2020/wordml/sdtdatahash" xmlns:w16se="http://schemas.microsoft.com/office/word/2015/wordml/symex" xmlns:wpg="http://schemas.microsoft.com/office/word/2010/wordprocessingGroup" xmlns:wpi="http://schemas.microsoft.com/office/word/2010/wordprocessingInk" xmlns:wne="http://schemas.microsoft.com/office/word/2006/wordml" xmlns:wps="http://schemas.microsoft.com/office/word/2010/wordprocessingShape" mc:Ignorable="w14 w15 w16se w16cid w16 w16cex w16sdtdh wp14">
   <w:tbl>
     <w:tblPr>
       <w:tblW w:w="10348" w:type="dxa"/>
@@ -12128,7 +12369,7 @@
 </file>
 
 <file path=word/numbering.xml><?xml version="1.0" encoding="utf-8"?>
-<w:numbering xmlns:wpc="http://schemas.microsoft.com/office/word/2010/wordprocessingCanvas" xmlns:cx="http://schemas.microsoft.com/office/drawing/2014/chartex" xmlns:cx1="http://schemas.microsoft.com/office/drawing/2015/9/8/chartex" xmlns:cx2="http://schemas.microsoft.com/office/drawing/2015/10/21/chartex" xmlns:cx3="http://schemas.microsoft.com/office/drawing/2016/5/9/chartex" xmlns:cx4="http://schemas.microsoft.com/office/drawing/2016/5/10/chartex" xmlns:cx5="http://schemas.microsoft.com/office/drawing/2016/5/11/chartex" xmlns:cx6="http://schemas.microsoft.com/office/drawing/2016/5/12/chartex" xmlns:cx7="http://schemas.microsoft.com/office/drawing/2016/5/13/chartex" xmlns:cx8="http://schemas.microsoft.com/office/drawing/2016/5/14/chartex" xmlns:mc="http://schemas.openxmlformats.org/markup-compatibility/2006" xmlns:aink="http://schemas.microsoft.com/office/drawing/2016/ink" xmlns:am3d="http://schemas.microsoft.com/office/drawing/2017/model3d" xmlns:o="urn:schemas-microsoft-com:office:office" xmlns:oel="http://schemas.microsoft.com/office/2019/extlst" xmlns:r="http://schemas.openxmlformats.org/officeDocument/2006/relationships" xmlns:m="http://schemas.openxmlformats.org/officeDocument/2006/math" xmlns:v="urn:schemas-microsoft-com:vml" xmlns:wp14="http://schemas.microsoft.com/office/word/2010/wordprocessingDrawing" xmlns:wp="http://schemas.openxmlformats.org/drawingml/2006/wordprocessingDrawing" xmlns:w10="urn:schemas-microsoft-com:office:word" xmlns:w="http://schemas.openxmlformats.org/wordprocessingml/2006/main" xmlns:w14="http://schemas.microsoft.com/office/word/2010/wordml" xmlns:w15="http://schemas.microsoft.com/office/word/2012/wordml" xmlns:w16cex="http://schemas.microsoft.com/office/word/2018/wordml/cex" xmlns:w16cid="http://schemas.microsoft.com/office/word/2016/wordml/cid" xmlns:w16="http://schemas.microsoft.com/office/word/2018/wordml" xmlns:w16du="http://schemas.microsoft.com/office/word/2023/wordml/word16du" xmlns:w16sdtdh="http://schemas.microsoft.com/office/word/2020/wordml/sdtdatahash" xmlns:w16se="http://schemas.microsoft.com/office/word/2015/wordml/symex" xmlns:wpg="http://schemas.microsoft.com/office/word/2010/wordprocessingGroup" xmlns:wpi="http://schemas.microsoft.com/office/word/2010/wordprocessingInk" xmlns:wne="http://schemas.microsoft.com/office/word/2006/wordml" xmlns:wps="http://schemas.microsoft.com/office/word/2010/wordprocessingShape" mc:Ignorable="w14 w15 w16se w16cid w16 w16cex w16sdtdh wp14">
+<w:numbering xmlns:wpc="http://schemas.microsoft.com/office/word/2010/wordprocessingCanvas" xmlns:cx="http://schemas.microsoft.com/office/drawing/2014/chartex" xmlns:cx1="http://schemas.microsoft.com/office/drawing/2015/9/8/chartex" xmlns:cx2="http://schemas.microsoft.com/office/drawing/2015/10/21/chartex" xmlns:cx3="http://schemas.microsoft.com/office/drawing/2016/5/9/chartex" xmlns:cx4="http://schemas.microsoft.com/office/drawing/2016/5/10/chartex" xmlns:cx5="http://schemas.microsoft.com/office/drawing/2016/5/11/chartex" xmlns:cx6="http://schemas.microsoft.com/office/drawing/2016/5/12/chartex" xmlns:cx7="http://schemas.microsoft.com/office/drawing/2016/5/13/chartex" xmlns:cx8="http://schemas.microsoft.com/office/drawing/2016/5/14/chartex" xmlns:mc="http://schemas.openxmlformats.org/markup-compatibility/2006" xmlns:aink="http://schemas.microsoft.com/office/drawing/2016/ink" xmlns:am3d="http://schemas.microsoft.com/office/drawing/2017/model3d" xmlns:o="urn:schemas-microsoft-com:office:office" xmlns:oel="http://schemas.microsoft.com/office/2019/extlst" xmlns:r="http://schemas.openxmlformats.org/officeDocument/2006/relationships" xmlns:m="http://schemas.openxmlformats.org/officeDocument/2006/math" xmlns:v="urn:schemas-microsoft-com:vml" xmlns:wp14="http://schemas.microsoft.com/office/word/2010/wordprocessingDrawing" xmlns:wp="http://schemas.openxmlformats.org/drawingml/2006/wordprocessingDrawing" xmlns:w10="urn:schemas-microsoft-com:office:word" xmlns:w="http://schemas.openxmlformats.org/wordprocessingml/2006/main" xmlns:w14="http://schemas.microsoft.com/office/word/2010/wordml" xmlns:w15="http://schemas.microsoft.com/office/word/2012/wordml" xmlns:w16cex="http://schemas.microsoft.com/office/word/2018/wordml/cex" xmlns:w16cid="http://schemas.microsoft.com/office/word/2016/wordml/cid" xmlns:w16="http://schemas.microsoft.com/office/word/2018/wordml" xmlns:w16sdtdh="http://schemas.microsoft.com/office/word/2020/wordml/sdtdatahash" xmlns:w16se="http://schemas.microsoft.com/office/word/2015/wordml/symex" xmlns:wpg="http://schemas.microsoft.com/office/word/2010/wordprocessingGroup" xmlns:wpi="http://schemas.microsoft.com/office/word/2010/wordprocessingInk" xmlns:wne="http://schemas.microsoft.com/office/word/2006/wordml" xmlns:wps="http://schemas.microsoft.com/office/word/2010/wordprocessingShape" mc:Ignorable="w14 w15 w16se w16cid w16 w16cex w16sdtdh wp14">
   <w:abstractNum w:abstractNumId="0" w15:restartNumberingAfterBreak="0">
     <w:nsid w:val="FFFFFF80"/>
     <w:multiLevelType w:val="singleLevel"/>

</xml_diff>

<commit_message>
SSL implantado, postman y documentacion actualizados.
</commit_message>
<xml_diff>
--- a/docs/Proyecto_Desarrollo_de_aplicaciones_IES_Luis_Vives-Mario_Resa.docx
+++ b/docs/Proyecto_Desarrollo_de_aplicaciones_IES_Luis_Vives-Mario_Resa.docx
@@ -1,6 +1,6 @@
 
 <file path=word/document.xml><?xml version="1.0" encoding="utf-8"?>
-<w:document xmlns:wpc="http://schemas.microsoft.com/office/word/2010/wordprocessingCanvas" xmlns:cx="http://schemas.microsoft.com/office/drawing/2014/chartex" xmlns:cx1="http://schemas.microsoft.com/office/drawing/2015/9/8/chartex" xmlns:cx2="http://schemas.microsoft.com/office/drawing/2015/10/21/chartex" xmlns:cx3="http://schemas.microsoft.com/office/drawing/2016/5/9/chartex" xmlns:cx4="http://schemas.microsoft.com/office/drawing/2016/5/10/chartex" xmlns:cx5="http://schemas.microsoft.com/office/drawing/2016/5/11/chartex" xmlns:cx6="http://schemas.microsoft.com/office/drawing/2016/5/12/chartex" xmlns:cx7="http://schemas.microsoft.com/office/drawing/2016/5/13/chartex" xmlns:cx8="http://schemas.microsoft.com/office/drawing/2016/5/14/chartex" xmlns:mc="http://schemas.openxmlformats.org/markup-compatibility/2006" xmlns:aink="http://schemas.microsoft.com/office/drawing/2016/ink" xmlns:am3d="http://schemas.microsoft.com/office/drawing/2017/model3d" xmlns:o="urn:schemas-microsoft-com:office:office" xmlns:oel="http://schemas.microsoft.com/office/2019/extlst" xmlns:r="http://schemas.openxmlformats.org/officeDocument/2006/relationships" xmlns:m="http://schemas.openxmlformats.org/officeDocument/2006/math" xmlns:v="urn:schemas-microsoft-com:vml" xmlns:wp14="http://schemas.microsoft.com/office/word/2010/wordprocessingDrawing" xmlns:wp="http://schemas.openxmlformats.org/drawingml/2006/wordprocessingDrawing" xmlns:w10="urn:schemas-microsoft-com:office:word" xmlns:w="http://schemas.openxmlformats.org/wordprocessingml/2006/main" xmlns:w14="http://schemas.microsoft.com/office/word/2010/wordml" xmlns:w15="http://schemas.microsoft.com/office/word/2012/wordml" xmlns:w16cex="http://schemas.microsoft.com/office/word/2018/wordml/cex" xmlns:w16cid="http://schemas.microsoft.com/office/word/2016/wordml/cid" xmlns:w16="http://schemas.microsoft.com/office/word/2018/wordml" xmlns:w16sdtdh="http://schemas.microsoft.com/office/word/2020/wordml/sdtdatahash" xmlns:w16se="http://schemas.microsoft.com/office/word/2015/wordml/symex" xmlns:wpg="http://schemas.microsoft.com/office/word/2010/wordprocessingGroup" xmlns:wpi="http://schemas.microsoft.com/office/word/2010/wordprocessingInk" xmlns:wne="http://schemas.microsoft.com/office/word/2006/wordml" xmlns:wps="http://schemas.microsoft.com/office/word/2010/wordprocessingShape" mc:Ignorable="w14 w15 w16se w16cid w16 w16cex w16sdtdh wp14">
+<w:document xmlns:wpc="http://schemas.microsoft.com/office/word/2010/wordprocessingCanvas" xmlns:cx="http://schemas.microsoft.com/office/drawing/2014/chartex" xmlns:cx1="http://schemas.microsoft.com/office/drawing/2015/9/8/chartex" xmlns:cx2="http://schemas.microsoft.com/office/drawing/2015/10/21/chartex" xmlns:cx3="http://schemas.microsoft.com/office/drawing/2016/5/9/chartex" xmlns:cx4="http://schemas.microsoft.com/office/drawing/2016/5/10/chartex" xmlns:cx5="http://schemas.microsoft.com/office/drawing/2016/5/11/chartex" xmlns:cx6="http://schemas.microsoft.com/office/drawing/2016/5/12/chartex" xmlns:cx7="http://schemas.microsoft.com/office/drawing/2016/5/13/chartex" xmlns:cx8="http://schemas.microsoft.com/office/drawing/2016/5/14/chartex" xmlns:mc="http://schemas.openxmlformats.org/markup-compatibility/2006" xmlns:aink="http://schemas.microsoft.com/office/drawing/2016/ink" xmlns:am3d="http://schemas.microsoft.com/office/drawing/2017/model3d" xmlns:o="urn:schemas-microsoft-com:office:office" xmlns:oel="http://schemas.microsoft.com/office/2019/extlst" xmlns:r="http://schemas.openxmlformats.org/officeDocument/2006/relationships" xmlns:m="http://schemas.openxmlformats.org/officeDocument/2006/math" xmlns:v="urn:schemas-microsoft-com:vml" xmlns:wp14="http://schemas.microsoft.com/office/word/2010/wordprocessingDrawing" xmlns:wp="http://schemas.openxmlformats.org/drawingml/2006/wordprocessingDrawing" xmlns:w10="urn:schemas-microsoft-com:office:word" xmlns:w="http://schemas.openxmlformats.org/wordprocessingml/2006/main" xmlns:w14="http://schemas.microsoft.com/office/word/2010/wordml" xmlns:w15="http://schemas.microsoft.com/office/word/2012/wordml" xmlns:w16cex="http://schemas.microsoft.com/office/word/2018/wordml/cex" xmlns:w16cid="http://schemas.microsoft.com/office/word/2016/wordml/cid" xmlns:w16="http://schemas.microsoft.com/office/word/2018/wordml" xmlns:w16du="http://schemas.microsoft.com/office/word/2023/wordml/word16du" xmlns:w16sdtdh="http://schemas.microsoft.com/office/word/2020/wordml/sdtdatahash" xmlns:w16se="http://schemas.microsoft.com/office/word/2015/wordml/symex" xmlns:wpg="http://schemas.microsoft.com/office/word/2010/wordprocessingGroup" xmlns:wpi="http://schemas.microsoft.com/office/word/2010/wordprocessingInk" xmlns:wne="http://schemas.microsoft.com/office/word/2006/wordml" xmlns:wps="http://schemas.microsoft.com/office/word/2010/wordprocessingShape" mc:Ignorable="w14 w15 w16se w16cid w16 w16cex w16sdtdh wp14">
   <w:body>
     <w:p>
       <w:pPr>
@@ -502,7 +502,7 @@
           <w:r>
             <w:fldChar w:fldCharType="separate"/>
           </w:r>
-          <w:hyperlink w:anchor="_Toc132140918" w:history="1">
+          <w:hyperlink w:anchor="_Toc132573257" w:history="1">
             <w:r>
               <w:rPr>
                 <w:rStyle w:val="Hipervnculo"/>
@@ -534,7 +534,7 @@
               <w:rPr>
                 <w:webHidden/>
               </w:rPr>
-              <w:instrText xml:space="preserve"> PAGEREF _Toc132140918 \h </w:instrText>
+              <w:instrText xml:space="preserve"> PAGEREF _Toc132573257 \h </w:instrText>
             </w:r>
             <w:r>
               <w:rPr>
@@ -565,7 +565,7 @@
           <w:pPr>
             <w:pStyle w:val="TDC2"/>
           </w:pPr>
-          <w:hyperlink w:anchor="_Toc132140919" w:history="1">
+          <w:hyperlink w:anchor="_Toc132573258" w:history="1">
             <w:r>
               <w:rPr>
                 <w:rStyle w:val="Hipervnculo"/>
@@ -597,7 +597,7 @@
               <w:rPr>
                 <w:webHidden/>
               </w:rPr>
-              <w:instrText xml:space="preserve"> PAGEREF _Toc132140919 \h </w:instrText>
+              <w:instrText xml:space="preserve"> PAGEREF _Toc132573258 \h </w:instrText>
             </w:r>
             <w:r>
               <w:rPr>
@@ -628,7 +628,7 @@
           <w:pPr>
             <w:pStyle w:val="TDC1"/>
           </w:pPr>
-          <w:hyperlink w:anchor="_Toc132140920" w:history="1">
+          <w:hyperlink w:anchor="_Toc132573259" w:history="1">
             <w:r>
               <w:rPr>
                 <w:rStyle w:val="Hipervnculo"/>
@@ -660,7 +660,7 @@
               <w:rPr>
                 <w:webHidden/>
               </w:rPr>
-              <w:instrText xml:space="preserve"> PAGEREF _Toc132140920 \h </w:instrText>
+              <w:instrText xml:space="preserve"> PAGEREF _Toc132573259 \h </w:instrText>
             </w:r>
             <w:r>
               <w:rPr>
@@ -691,7 +691,7 @@
           <w:pPr>
             <w:pStyle w:val="TDC2"/>
           </w:pPr>
-          <w:hyperlink w:anchor="_Toc132140921" w:history="1">
+          <w:hyperlink w:anchor="_Toc132573260" w:history="1">
             <w:r>
               <w:rPr>
                 <w:rStyle w:val="Hipervnculo"/>
@@ -723,7 +723,7 @@
               <w:rPr>
                 <w:webHidden/>
               </w:rPr>
-              <w:instrText xml:space="preserve"> PAGEREF _Toc132140921 \h </w:instrText>
+              <w:instrText xml:space="preserve"> PAGEREF _Toc132573260 \h </w:instrText>
             </w:r>
             <w:r>
               <w:rPr>
@@ -754,7 +754,7 @@
           <w:pPr>
             <w:pStyle w:val="TDC2"/>
           </w:pPr>
-          <w:hyperlink w:anchor="_Toc132140922" w:history="1">
+          <w:hyperlink w:anchor="_Toc132573261" w:history="1">
             <w:r>
               <w:rPr>
                 <w:rStyle w:val="Hipervnculo"/>
@@ -786,7 +786,7 @@
               <w:rPr>
                 <w:webHidden/>
               </w:rPr>
-              <w:instrText xml:space="preserve"> PAGEREF _Toc132140922 \h </w:instrText>
+              <w:instrText xml:space="preserve"> PAGEREF _Toc132573261 \h </w:instrText>
             </w:r>
             <w:r>
               <w:rPr>
@@ -817,7 +817,7 @@
           <w:pPr>
             <w:pStyle w:val="TDC2"/>
           </w:pPr>
-          <w:hyperlink w:anchor="_Toc132140923" w:history="1">
+          <w:hyperlink w:anchor="_Toc132573262" w:history="1">
             <w:r>
               <w:rPr>
                 <w:rStyle w:val="Hipervnculo"/>
@@ -849,7 +849,7 @@
               <w:rPr>
                 <w:webHidden/>
               </w:rPr>
-              <w:instrText xml:space="preserve"> PAGEREF _Toc132140923 \h </w:instrText>
+              <w:instrText xml:space="preserve"> PAGEREF _Toc132573262 \h </w:instrText>
             </w:r>
             <w:r>
               <w:rPr>
@@ -880,7 +880,7 @@
           <w:pPr>
             <w:pStyle w:val="TDC1"/>
           </w:pPr>
-          <w:hyperlink w:anchor="_Toc132140924" w:history="1">
+          <w:hyperlink w:anchor="_Toc132573263" w:history="1">
             <w:r>
               <w:rPr>
                 <w:rStyle w:val="Hipervnculo"/>
@@ -912,7 +912,7 @@
               <w:rPr>
                 <w:webHidden/>
               </w:rPr>
-              <w:instrText xml:space="preserve"> PAGEREF _Toc132140924 \h </w:instrText>
+              <w:instrText xml:space="preserve"> PAGEREF _Toc132573263 \h </w:instrText>
             </w:r>
             <w:r>
               <w:rPr>
@@ -943,7 +943,7 @@
           <w:pPr>
             <w:pStyle w:val="TDC1"/>
           </w:pPr>
-          <w:hyperlink w:anchor="_Toc132140925" w:history="1">
+          <w:hyperlink w:anchor="_Toc132573264" w:history="1">
             <w:r>
               <w:rPr>
                 <w:rStyle w:val="Hipervnculo"/>
@@ -975,7 +975,7 @@
               <w:rPr>
                 <w:webHidden/>
               </w:rPr>
-              <w:instrText xml:space="preserve"> PAGEREF _Toc132140925 \h </w:instrText>
+              <w:instrText xml:space="preserve"> PAGEREF _Toc132573264 \h </w:instrText>
             </w:r>
             <w:r>
               <w:rPr>
@@ -1006,7 +1006,7 @@
           <w:pPr>
             <w:pStyle w:val="TDC2"/>
           </w:pPr>
-          <w:hyperlink w:anchor="_Toc132140926" w:history="1">
+          <w:hyperlink w:anchor="_Toc132573265" w:history="1">
             <w:r>
               <w:rPr>
                 <w:rStyle w:val="Hipervnculo"/>
@@ -1038,7 +1038,7 @@
               <w:rPr>
                 <w:webHidden/>
               </w:rPr>
-              <w:instrText xml:space="preserve"> PAGEREF _Toc132140926 \h </w:instrText>
+              <w:instrText xml:space="preserve"> PAGEREF _Toc132573265 \h </w:instrText>
             </w:r>
             <w:r>
               <w:rPr>
@@ -1072,7 +1072,7 @@
               <w:tab w:val="left" w:pos="1760"/>
             </w:tabs>
           </w:pPr>
-          <w:hyperlink w:anchor="_Toc132140927" w:history="1">
+          <w:hyperlink w:anchor="_Toc132573266" w:history="1">
             <w:r>
               <w:rPr>
                 <w:rStyle w:val="Hipervnculo"/>
@@ -1104,7 +1104,7 @@
               <w:rPr>
                 <w:webHidden/>
               </w:rPr>
-              <w:instrText xml:space="preserve"> PAGEREF _Toc132140927 \h </w:instrText>
+              <w:instrText xml:space="preserve"> PAGEREF _Toc132573266 \h </w:instrText>
             </w:r>
             <w:r>
               <w:rPr>
@@ -1138,7 +1138,7 @@
               <w:tab w:val="left" w:pos="1760"/>
             </w:tabs>
           </w:pPr>
-          <w:hyperlink w:anchor="_Toc132140928" w:history="1">
+          <w:hyperlink w:anchor="_Toc132573267" w:history="1">
             <w:r>
               <w:rPr>
                 <w:rStyle w:val="Hipervnculo"/>
@@ -1170,7 +1170,7 @@
               <w:rPr>
                 <w:webHidden/>
               </w:rPr>
-              <w:instrText xml:space="preserve"> PAGEREF _Toc132140928 \h </w:instrText>
+              <w:instrText xml:space="preserve"> PAGEREF _Toc132573267 \h </w:instrText>
             </w:r>
             <w:r>
               <w:rPr>
@@ -1201,7 +1201,7 @@
           <w:pPr>
             <w:pStyle w:val="TDC2"/>
           </w:pPr>
-          <w:hyperlink w:anchor="_Toc132140929" w:history="1">
+          <w:hyperlink w:anchor="_Toc132573268" w:history="1">
             <w:r>
               <w:rPr>
                 <w:rStyle w:val="Hipervnculo"/>
@@ -1233,7 +1233,7 @@
               <w:rPr>
                 <w:webHidden/>
               </w:rPr>
-              <w:instrText xml:space="preserve"> PAGEREF _Toc132140929 \h </w:instrText>
+              <w:instrText xml:space="preserve"> PAGEREF _Toc132573268 \h </w:instrText>
             </w:r>
             <w:r>
               <w:rPr>
@@ -1267,7 +1267,7 @@
               <w:tab w:val="left" w:pos="1760"/>
             </w:tabs>
           </w:pPr>
-          <w:hyperlink w:anchor="_Toc132140930" w:history="1">
+          <w:hyperlink w:anchor="_Toc132573269" w:history="1">
             <w:r>
               <w:rPr>
                 <w:rStyle w:val="Hipervnculo"/>
@@ -1299,7 +1299,7 @@
               <w:rPr>
                 <w:webHidden/>
               </w:rPr>
-              <w:instrText xml:space="preserve"> PAGEREF _Toc132140930 \h </w:instrText>
+              <w:instrText xml:space="preserve"> PAGEREF _Toc132573269 \h </w:instrText>
             </w:r>
             <w:r>
               <w:rPr>
@@ -1330,7 +1330,7 @@
           <w:pPr>
             <w:pStyle w:val="TDC2"/>
           </w:pPr>
-          <w:hyperlink w:anchor="_Toc132140931" w:history="1">
+          <w:hyperlink w:anchor="_Toc132573270" w:history="1">
             <w:r>
               <w:rPr>
                 <w:rStyle w:val="Hipervnculo"/>
@@ -1362,7 +1362,7 @@
               <w:rPr>
                 <w:webHidden/>
               </w:rPr>
-              <w:instrText xml:space="preserve"> PAGEREF _Toc132140931 \h </w:instrText>
+              <w:instrText xml:space="preserve"> PAGEREF _Toc132573270 \h </w:instrText>
             </w:r>
             <w:r>
               <w:rPr>
@@ -1393,7 +1393,7 @@
           <w:pPr>
             <w:pStyle w:val="TDC2"/>
           </w:pPr>
-          <w:hyperlink w:anchor="_Toc132140932" w:history="1">
+          <w:hyperlink w:anchor="_Toc132573271" w:history="1">
             <w:r>
               <w:rPr>
                 <w:rStyle w:val="Hipervnculo"/>
@@ -1425,7 +1425,7 @@
               <w:rPr>
                 <w:webHidden/>
               </w:rPr>
-              <w:instrText xml:space="preserve"> PAGEREF _Toc132140932 \h </w:instrText>
+              <w:instrText xml:space="preserve"> PAGEREF _Toc132573271 \h </w:instrText>
             </w:r>
             <w:r>
               <w:rPr>
@@ -1456,7 +1456,7 @@
           <w:pPr>
             <w:pStyle w:val="TDC1"/>
           </w:pPr>
-          <w:hyperlink w:anchor="_Toc132140933" w:history="1">
+          <w:hyperlink w:anchor="_Toc132573272" w:history="1">
             <w:r>
               <w:rPr>
                 <w:rStyle w:val="Hipervnculo"/>
@@ -1488,7 +1488,7 @@
               <w:rPr>
                 <w:webHidden/>
               </w:rPr>
-              <w:instrText xml:space="preserve"> PAGEREF _Toc132140933 \h </w:instrText>
+              <w:instrText xml:space="preserve"> PAGEREF _Toc132573272 \h </w:instrText>
             </w:r>
             <w:r>
               <w:rPr>
@@ -1519,7 +1519,7 @@
           <w:pPr>
             <w:pStyle w:val="TDC2"/>
           </w:pPr>
-          <w:hyperlink w:anchor="_Toc132140934" w:history="1">
+          <w:hyperlink w:anchor="_Toc132573273" w:history="1">
             <w:r>
               <w:rPr>
                 <w:rStyle w:val="Hipervnculo"/>
@@ -1551,7 +1551,7 @@
               <w:rPr>
                 <w:webHidden/>
               </w:rPr>
-              <w:instrText xml:space="preserve"> PAGEREF _Toc132140934 \h </w:instrText>
+              <w:instrText xml:space="preserve"> PAGEREF _Toc132573273 \h </w:instrText>
             </w:r>
             <w:r>
               <w:rPr>
@@ -1582,7 +1582,7 @@
           <w:pPr>
             <w:pStyle w:val="TDC2"/>
           </w:pPr>
-          <w:hyperlink w:anchor="_Toc132140935" w:history="1">
+          <w:hyperlink w:anchor="_Toc132573274" w:history="1">
             <w:r>
               <w:rPr>
                 <w:rStyle w:val="Hipervnculo"/>
@@ -1614,7 +1614,7 @@
               <w:rPr>
                 <w:webHidden/>
               </w:rPr>
-              <w:instrText xml:space="preserve"> PAGEREF _Toc132140935 \h </w:instrText>
+              <w:instrText xml:space="preserve"> PAGEREF _Toc132573274 \h </w:instrText>
             </w:r>
             <w:r>
               <w:rPr>
@@ -1648,7 +1648,7 @@
               <w:tab w:val="left" w:pos="1760"/>
             </w:tabs>
           </w:pPr>
-          <w:hyperlink w:anchor="_Toc132140936" w:history="1">
+          <w:hyperlink w:anchor="_Toc132573275" w:history="1">
             <w:r>
               <w:rPr>
                 <w:rStyle w:val="Hipervnculo"/>
@@ -1680,7 +1680,7 @@
               <w:rPr>
                 <w:webHidden/>
               </w:rPr>
-              <w:instrText xml:space="preserve"> PAGEREF _Toc132140936 \h </w:instrText>
+              <w:instrText xml:space="preserve"> PAGEREF _Toc132573275 \h </w:instrText>
             </w:r>
             <w:r>
               <w:rPr>
@@ -1714,7 +1714,7 @@
               <w:tab w:val="left" w:pos="1760"/>
             </w:tabs>
           </w:pPr>
-          <w:hyperlink w:anchor="_Toc132140937" w:history="1">
+          <w:hyperlink w:anchor="_Toc132573276" w:history="1">
             <w:r>
               <w:rPr>
                 <w:rStyle w:val="Hipervnculo"/>
@@ -1746,7 +1746,7 @@
               <w:rPr>
                 <w:webHidden/>
               </w:rPr>
-              <w:instrText xml:space="preserve"> PAGEREF _Toc132140937 \h </w:instrText>
+              <w:instrText xml:space="preserve"> PAGEREF _Toc132573276 \h </w:instrText>
             </w:r>
             <w:r>
               <w:rPr>
@@ -1777,7 +1777,7 @@
           <w:pPr>
             <w:pStyle w:val="TDC2"/>
           </w:pPr>
-          <w:hyperlink w:anchor="_Toc132140938" w:history="1">
+          <w:hyperlink w:anchor="_Toc132573277" w:history="1">
             <w:r>
               <w:rPr>
                 <w:rStyle w:val="Hipervnculo"/>
@@ -1809,7 +1809,7 @@
               <w:rPr>
                 <w:webHidden/>
               </w:rPr>
-              <w:instrText xml:space="preserve"> PAGEREF _Toc132140938 \h </w:instrText>
+              <w:instrText xml:space="preserve"> PAGEREF _Toc132573277 \h </w:instrText>
             </w:r>
             <w:r>
               <w:rPr>
@@ -1840,7 +1840,7 @@
           <w:pPr>
             <w:pStyle w:val="TDC2"/>
           </w:pPr>
-          <w:hyperlink w:anchor="_Toc132140939" w:history="1">
+          <w:hyperlink w:anchor="_Toc132573278" w:history="1">
             <w:r>
               <w:rPr>
                 <w:rStyle w:val="Hipervnculo"/>
@@ -1872,7 +1872,7 @@
               <w:rPr>
                 <w:webHidden/>
               </w:rPr>
-              <w:instrText xml:space="preserve"> PAGEREF _Toc132140939 \h </w:instrText>
+              <w:instrText xml:space="preserve"> PAGEREF _Toc132573278 \h </w:instrText>
             </w:r>
             <w:r>
               <w:rPr>
@@ -1903,7 +1903,7 @@
           <w:pPr>
             <w:pStyle w:val="TDC2"/>
           </w:pPr>
-          <w:hyperlink w:anchor="_Toc132140940" w:history="1">
+          <w:hyperlink w:anchor="_Toc132573279" w:history="1">
             <w:r>
               <w:rPr>
                 <w:rStyle w:val="Hipervnculo"/>
@@ -1935,7 +1935,7 @@
               <w:rPr>
                 <w:webHidden/>
               </w:rPr>
-              <w:instrText xml:space="preserve"> PAGEREF _Toc132140940 \h </w:instrText>
+              <w:instrText xml:space="preserve"> PAGEREF _Toc132573279 \h </w:instrText>
             </w:r>
             <w:r>
               <w:rPr>
@@ -1966,7 +1966,7 @@
           <w:pPr>
             <w:pStyle w:val="TDC2"/>
           </w:pPr>
-          <w:hyperlink w:anchor="_Toc132140941" w:history="1">
+          <w:hyperlink w:anchor="_Toc132573280" w:history="1">
             <w:r>
               <w:rPr>
                 <w:rStyle w:val="Hipervnculo"/>
@@ -1998,7 +1998,7 @@
               <w:rPr>
                 <w:webHidden/>
               </w:rPr>
-              <w:instrText xml:space="preserve"> PAGEREF _Toc132140941 \h </w:instrText>
+              <w:instrText xml:space="preserve"> PAGEREF _Toc132573280 \h </w:instrText>
             </w:r>
             <w:r>
               <w:rPr>
@@ -2029,7 +2029,7 @@
           <w:pPr>
             <w:pStyle w:val="TDC2"/>
           </w:pPr>
-          <w:hyperlink w:anchor="_Toc132140942" w:history="1">
+          <w:hyperlink w:anchor="_Toc132573281" w:history="1">
             <w:r>
               <w:rPr>
                 <w:rStyle w:val="Hipervnculo"/>
@@ -2061,7 +2061,7 @@
               <w:rPr>
                 <w:webHidden/>
               </w:rPr>
-              <w:instrText xml:space="preserve"> PAGEREF _Toc132140942 \h </w:instrText>
+              <w:instrText xml:space="preserve"> PAGEREF _Toc132573281 \h </w:instrText>
             </w:r>
             <w:r>
               <w:rPr>
@@ -2095,7 +2095,7 @@
               <w:tab w:val="left" w:pos="1760"/>
             </w:tabs>
           </w:pPr>
-          <w:hyperlink w:anchor="_Toc132140943" w:history="1">
+          <w:hyperlink w:anchor="_Toc132573282" w:history="1">
             <w:r>
               <w:rPr>
                 <w:rStyle w:val="Hipervnculo"/>
@@ -2127,7 +2127,7 @@
               <w:rPr>
                 <w:webHidden/>
               </w:rPr>
-              <w:instrText xml:space="preserve"> PAGEREF _Toc132140943 \h </w:instrText>
+              <w:instrText xml:space="preserve"> PAGEREF _Toc132573282 \h </w:instrText>
             </w:r>
             <w:r>
               <w:rPr>
@@ -2161,7 +2161,7 @@
               <w:tab w:val="left" w:pos="1760"/>
             </w:tabs>
           </w:pPr>
-          <w:hyperlink w:anchor="_Toc132140944" w:history="1">
+          <w:hyperlink w:anchor="_Toc132573283" w:history="1">
             <w:r>
               <w:rPr>
                 <w:rStyle w:val="Hipervnculo"/>
@@ -2193,7 +2193,7 @@
               <w:rPr>
                 <w:webHidden/>
               </w:rPr>
-              <w:instrText xml:space="preserve"> PAGEREF _Toc132140944 \h </w:instrText>
+              <w:instrText xml:space="preserve"> PAGEREF _Toc132573283 \h </w:instrText>
             </w:r>
             <w:r>
               <w:rPr>
@@ -2227,7 +2227,7 @@
               <w:tab w:val="left" w:pos="1760"/>
             </w:tabs>
           </w:pPr>
-          <w:hyperlink w:anchor="_Toc132140945" w:history="1">
+          <w:hyperlink w:anchor="_Toc132573284" w:history="1">
             <w:r>
               <w:rPr>
                 <w:rStyle w:val="Hipervnculo"/>
@@ -2259,7 +2259,7 @@
               <w:rPr>
                 <w:webHidden/>
               </w:rPr>
-              <w:instrText xml:space="preserve"> PAGEREF _Toc132140945 \h </w:instrText>
+              <w:instrText xml:space="preserve"> PAGEREF _Toc132573284 \h </w:instrText>
             </w:r>
             <w:r>
               <w:rPr>
@@ -2290,7 +2290,7 @@
           <w:pPr>
             <w:pStyle w:val="TDC2"/>
           </w:pPr>
-          <w:hyperlink w:anchor="_Toc132140946" w:history="1">
+          <w:hyperlink w:anchor="_Toc132573285" w:history="1">
             <w:r>
               <w:rPr>
                 <w:rStyle w:val="Hipervnculo"/>
@@ -2322,7 +2322,7 @@
               <w:rPr>
                 <w:webHidden/>
               </w:rPr>
-              <w:instrText xml:space="preserve"> PAGEREF _Toc132140946 \h </w:instrText>
+              <w:instrText xml:space="preserve"> PAGEREF _Toc132573285 \h </w:instrText>
             </w:r>
             <w:r>
               <w:rPr>
@@ -2339,7 +2339,7 @@
               <w:rPr>
                 <w:webHidden/>
               </w:rPr>
-              <w:t>17</w:t>
+              <w:t>18</w:t>
             </w:r>
             <w:r>
               <w:rPr>
@@ -2356,7 +2356,7 @@
               <w:tab w:val="left" w:pos="1760"/>
             </w:tabs>
           </w:pPr>
-          <w:hyperlink w:anchor="_Toc132140947" w:history="1">
+          <w:hyperlink w:anchor="_Toc132573286" w:history="1">
             <w:r>
               <w:rPr>
                 <w:rStyle w:val="Hipervnculo"/>
@@ -2388,7 +2388,7 @@
               <w:rPr>
                 <w:webHidden/>
               </w:rPr>
-              <w:instrText xml:space="preserve"> PAGEREF _Toc132140947 \h </w:instrText>
+              <w:instrText xml:space="preserve"> PAGEREF _Toc132573286 \h </w:instrText>
             </w:r>
             <w:r>
               <w:rPr>
@@ -2405,7 +2405,7 @@
               <w:rPr>
                 <w:webHidden/>
               </w:rPr>
-              <w:t>17</w:t>
+              <w:t>18</w:t>
             </w:r>
             <w:r>
               <w:rPr>
@@ -2422,7 +2422,7 @@
               <w:tab w:val="left" w:pos="1760"/>
             </w:tabs>
           </w:pPr>
-          <w:hyperlink w:anchor="_Toc132140948" w:history="1">
+          <w:hyperlink w:anchor="_Toc132573287" w:history="1">
             <w:r>
               <w:rPr>
                 <w:rStyle w:val="Hipervnculo"/>
@@ -2454,7 +2454,7 @@
               <w:rPr>
                 <w:webHidden/>
               </w:rPr>
-              <w:instrText xml:space="preserve"> PAGEREF _Toc132140948 \h </w:instrText>
+              <w:instrText xml:space="preserve"> PAGEREF _Toc132573287 \h </w:instrText>
             </w:r>
             <w:r>
               <w:rPr>
@@ -2488,7 +2488,7 @@
               <w:tab w:val="left" w:pos="1760"/>
             </w:tabs>
           </w:pPr>
-          <w:hyperlink w:anchor="_Toc132140949" w:history="1">
+          <w:hyperlink w:anchor="_Toc132573288" w:history="1">
             <w:r>
               <w:rPr>
                 <w:rStyle w:val="Hipervnculo"/>
@@ -2520,70 +2520,7 @@
               <w:rPr>
                 <w:webHidden/>
               </w:rPr>
-              <w:instrText xml:space="preserve"> PAGEREF _Toc132140949 \h </w:instrText>
-            </w:r>
-            <w:r>
-              <w:rPr>
-                <w:webHidden/>
-              </w:rPr>
-            </w:r>
-            <w:r>
-              <w:rPr>
-                <w:webHidden/>
-              </w:rPr>
-              <w:fldChar w:fldCharType="separate"/>
-            </w:r>
-            <w:r>
-              <w:rPr>
-                <w:webHidden/>
-              </w:rPr>
-              <w:t>18</w:t>
-            </w:r>
-            <w:r>
-              <w:rPr>
-                <w:webHidden/>
-              </w:rPr>
-              <w:fldChar w:fldCharType="end"/>
-            </w:r>
-          </w:hyperlink>
-        </w:p>
-        <w:p>
-          <w:pPr>
-            <w:pStyle w:val="TDC2"/>
-          </w:pPr>
-          <w:hyperlink w:anchor="_Toc132140950" w:history="1">
-            <w:r>
-              <w:rPr>
-                <w:rStyle w:val="Hipervnculo"/>
-              </w:rPr>
-              <w:t>5.9</w:t>
-            </w:r>
-            <w:r>
-              <w:tab/>
-            </w:r>
-            <w:r>
-              <w:rPr>
-                <w:rStyle w:val="Hipervnculo"/>
-              </w:rPr>
-              <w:t>Servicios</w:t>
-            </w:r>
-            <w:r>
-              <w:rPr>
-                <w:webHidden/>
-              </w:rPr>
-              <w:tab/>
-            </w:r>
-            <w:r>
-              <w:rPr>
-                <w:webHidden/>
-              </w:rPr>
-              <w:fldChar w:fldCharType="begin"/>
-            </w:r>
-            <w:r>
-              <w:rPr>
-                <w:webHidden/>
-              </w:rPr>
-              <w:instrText xml:space="preserve"> PAGEREF _Toc132140950 \h </w:instrText>
+              <w:instrText xml:space="preserve"> PAGEREF _Toc132573288 \h </w:instrText>
             </w:r>
             <w:r>
               <w:rPr>
@@ -2617,12 +2554,12 @@
               <w:tab w:val="left" w:pos="1760"/>
             </w:tabs>
           </w:pPr>
-          <w:hyperlink w:anchor="_Toc132140951" w:history="1">
+          <w:hyperlink w:anchor="_Toc132573289" w:history="1">
             <w:r>
               <w:rPr>
                 <w:rStyle w:val="Hipervnculo"/>
               </w:rPr>
-              <w:t>5.9.1</w:t>
+              <w:t>5.8.4</w:t>
             </w:r>
             <w:r>
               <w:tab/>
@@ -2631,7 +2568,7 @@
               <w:rPr>
                 <w:rStyle w:val="Hipervnculo"/>
               </w:rPr>
-              <w:t>UserService</w:t>
+              <w:t>SSL</w:t>
             </w:r>
             <w:r>
               <w:rPr>
@@ -2649,7 +2586,7 @@
               <w:rPr>
                 <w:webHidden/>
               </w:rPr>
-              <w:instrText xml:space="preserve"> PAGEREF _Toc132140951 \h </w:instrText>
+              <w:instrText xml:space="preserve"> PAGEREF _Toc132573289 \h </w:instrText>
             </w:r>
             <w:r>
               <w:rPr>
@@ -2666,7 +2603,7 @@
               <w:rPr>
                 <w:webHidden/>
               </w:rPr>
-              <w:t>18</w:t>
+              <w:t>19</w:t>
             </w:r>
             <w:r>
               <w:rPr>
@@ -2680,11 +2617,140 @@
           <w:pPr>
             <w:pStyle w:val="TDC2"/>
           </w:pPr>
-          <w:hyperlink w:anchor="_Toc132140952" w:history="1">
+          <w:hyperlink w:anchor="_Toc132573290" w:history="1">
             <w:r>
               <w:rPr>
                 <w:rStyle w:val="Hipervnculo"/>
               </w:rPr>
+              <w:t>5.9</w:t>
+            </w:r>
+            <w:r>
+              <w:tab/>
+            </w:r>
+            <w:r>
+              <w:rPr>
+                <w:rStyle w:val="Hipervnculo"/>
+              </w:rPr>
+              <w:t>Servicios</w:t>
+            </w:r>
+            <w:r>
+              <w:rPr>
+                <w:webHidden/>
+              </w:rPr>
+              <w:tab/>
+            </w:r>
+            <w:r>
+              <w:rPr>
+                <w:webHidden/>
+              </w:rPr>
+              <w:fldChar w:fldCharType="begin"/>
+            </w:r>
+            <w:r>
+              <w:rPr>
+                <w:webHidden/>
+              </w:rPr>
+              <w:instrText xml:space="preserve"> PAGEREF _Toc132573290 \h </w:instrText>
+            </w:r>
+            <w:r>
+              <w:rPr>
+                <w:webHidden/>
+              </w:rPr>
+            </w:r>
+            <w:r>
+              <w:rPr>
+                <w:webHidden/>
+              </w:rPr>
+              <w:fldChar w:fldCharType="separate"/>
+            </w:r>
+            <w:r>
+              <w:rPr>
+                <w:webHidden/>
+              </w:rPr>
+              <w:t>19</w:t>
+            </w:r>
+            <w:r>
+              <w:rPr>
+                <w:webHidden/>
+              </w:rPr>
+              <w:fldChar w:fldCharType="end"/>
+            </w:r>
+          </w:hyperlink>
+        </w:p>
+        <w:p>
+          <w:pPr>
+            <w:pStyle w:val="TDC3"/>
+            <w:tabs>
+              <w:tab w:val="left" w:pos="1760"/>
+            </w:tabs>
+          </w:pPr>
+          <w:hyperlink w:anchor="_Toc132573291" w:history="1">
+            <w:r>
+              <w:rPr>
+                <w:rStyle w:val="Hipervnculo"/>
+              </w:rPr>
+              <w:t>5.9.1</w:t>
+            </w:r>
+            <w:r>
+              <w:tab/>
+            </w:r>
+            <w:r>
+              <w:rPr>
+                <w:rStyle w:val="Hipervnculo"/>
+              </w:rPr>
+              <w:t>UserService</w:t>
+            </w:r>
+            <w:r>
+              <w:rPr>
+                <w:webHidden/>
+              </w:rPr>
+              <w:tab/>
+            </w:r>
+            <w:r>
+              <w:rPr>
+                <w:webHidden/>
+              </w:rPr>
+              <w:fldChar w:fldCharType="begin"/>
+            </w:r>
+            <w:r>
+              <w:rPr>
+                <w:webHidden/>
+              </w:rPr>
+              <w:instrText xml:space="preserve"> PAGEREF _Toc132573291 \h </w:instrText>
+            </w:r>
+            <w:r>
+              <w:rPr>
+                <w:webHidden/>
+              </w:rPr>
+            </w:r>
+            <w:r>
+              <w:rPr>
+                <w:webHidden/>
+              </w:rPr>
+              <w:fldChar w:fldCharType="separate"/>
+            </w:r>
+            <w:r>
+              <w:rPr>
+                <w:webHidden/>
+              </w:rPr>
+              <w:t>19</w:t>
+            </w:r>
+            <w:r>
+              <w:rPr>
+                <w:webHidden/>
+              </w:rPr>
+              <w:fldChar w:fldCharType="end"/>
+            </w:r>
+          </w:hyperlink>
+        </w:p>
+        <w:p>
+          <w:pPr>
+            <w:pStyle w:val="TDC2"/>
+          </w:pPr>
+          <w:hyperlink w:anchor="_Toc132573292" w:history="1">
+            <w:r>
+              <w:rPr>
+                <w:rStyle w:val="Hipervnculo"/>
+              </w:rPr>
               <w:t>5.10</w:t>
             </w:r>
             <w:r>
@@ -2712,7 +2778,7 @@
               <w:rPr>
                 <w:webHidden/>
               </w:rPr>
-              <w:instrText xml:space="preserve"> PAGEREF _Toc132140952 \h </w:instrText>
+              <w:instrText xml:space="preserve"> PAGEREF _Toc132573292 \h </w:instrText>
             </w:r>
             <w:r>
               <w:rPr>
@@ -2729,7 +2795,7 @@
               <w:rPr>
                 <w:webHidden/>
               </w:rPr>
-              <w:t>18</w:t>
+              <w:t>19</w:t>
             </w:r>
             <w:r>
               <w:rPr>
@@ -2746,7 +2812,7 @@
               <w:tab w:val="left" w:pos="1769"/>
             </w:tabs>
           </w:pPr>
-          <w:hyperlink w:anchor="_Toc132140953" w:history="1">
+          <w:hyperlink w:anchor="_Toc132573293" w:history="1">
             <w:r>
               <w:rPr>
                 <w:rStyle w:val="Hipervnculo"/>
@@ -2778,7 +2844,7 @@
               <w:rPr>
                 <w:webHidden/>
               </w:rPr>
-              <w:instrText xml:space="preserve"> PAGEREF _Toc132140953 \h </w:instrText>
+              <w:instrText xml:space="preserve"> PAGEREF _Toc132573293 \h </w:instrText>
             </w:r>
             <w:r>
               <w:rPr>
@@ -2795,7 +2861,7 @@
               <w:rPr>
                 <w:webHidden/>
               </w:rPr>
-              <w:t>18</w:t>
+              <w:t>19</w:t>
             </w:r>
             <w:r>
               <w:rPr>
@@ -2809,7 +2875,7 @@
           <w:pPr>
             <w:pStyle w:val="TDC2"/>
           </w:pPr>
-          <w:hyperlink w:anchor="_Toc132140954" w:history="1">
+          <w:hyperlink w:anchor="_Toc132573294" w:history="1">
             <w:r>
               <w:rPr>
                 <w:rStyle w:val="Hipervnculo"/>
@@ -2823,7 +2889,7 @@
               <w:rPr>
                 <w:rStyle w:val="Hipervnculo"/>
               </w:rPr>
-              <w:t>Información Adicional</w:t>
+              <w:t>Documentación</w:t>
             </w:r>
             <w:r>
               <w:rPr>
@@ -2841,7 +2907,7 @@
               <w:rPr>
                 <w:webHidden/>
               </w:rPr>
-              <w:instrText xml:space="preserve"> PAGEREF _Toc132140954 \h </w:instrText>
+              <w:instrText xml:space="preserve"> PAGEREF _Toc132573294 \h </w:instrText>
             </w:r>
             <w:r>
               <w:rPr>
@@ -2858,7 +2924,7 @@
               <w:rPr>
                 <w:webHidden/>
               </w:rPr>
-              <w:t>19</w:t>
+              <w:t>20</w:t>
             </w:r>
             <w:r>
               <w:rPr>
@@ -2875,7 +2941,7 @@
               <w:tab w:val="left" w:pos="1769"/>
             </w:tabs>
           </w:pPr>
-          <w:hyperlink w:anchor="_Toc132140955" w:history="1">
+          <w:hyperlink w:anchor="_Toc132573295" w:history="1">
             <w:r>
               <w:rPr>
                 <w:rStyle w:val="Hipervnculo"/>
@@ -2889,7 +2955,7 @@
               <w:rPr>
                 <w:rStyle w:val="Hipervnculo"/>
               </w:rPr>
-              <w:t>DB</w:t>
+              <w:t>KDoc y Dokka</w:t>
             </w:r>
             <w:r>
               <w:rPr>
@@ -2907,7 +2973,7 @@
               <w:rPr>
                 <w:webHidden/>
               </w:rPr>
-              <w:instrText xml:space="preserve"> PAGEREF _Toc132140955 \h </w:instrText>
+              <w:instrText xml:space="preserve"> PAGEREF _Toc132573295 \h </w:instrText>
             </w:r>
             <w:r>
               <w:rPr>
@@ -2924,70 +2990,7 @@
               <w:rPr>
                 <w:webHidden/>
               </w:rPr>
-              <w:t>19</w:t>
-            </w:r>
-            <w:r>
-              <w:rPr>
-                <w:webHidden/>
-              </w:rPr>
-              <w:fldChar w:fldCharType="end"/>
-            </w:r>
-          </w:hyperlink>
-        </w:p>
-        <w:p>
-          <w:pPr>
-            <w:pStyle w:val="TDC2"/>
-          </w:pPr>
-          <w:hyperlink w:anchor="_Toc132140956" w:history="1">
-            <w:r>
-              <w:rPr>
-                <w:rStyle w:val="Hipervnculo"/>
-              </w:rPr>
-              <w:t>5.12</w:t>
-            </w:r>
-            <w:r>
-              <w:tab/>
-            </w:r>
-            <w:r>
-              <w:rPr>
-                <w:rStyle w:val="Hipervnculo"/>
-              </w:rPr>
-              <w:t>Tests</w:t>
-            </w:r>
-            <w:r>
-              <w:rPr>
-                <w:webHidden/>
-              </w:rPr>
-              <w:tab/>
-            </w:r>
-            <w:r>
-              <w:rPr>
-                <w:webHidden/>
-              </w:rPr>
-              <w:fldChar w:fldCharType="begin"/>
-            </w:r>
-            <w:r>
-              <w:rPr>
-                <w:webHidden/>
-              </w:rPr>
-              <w:instrText xml:space="preserve"> PAGEREF _Toc132140956 \h </w:instrText>
-            </w:r>
-            <w:r>
-              <w:rPr>
-                <w:webHidden/>
-              </w:rPr>
-            </w:r>
-            <w:r>
-              <w:rPr>
-                <w:webHidden/>
-              </w:rPr>
-              <w:fldChar w:fldCharType="separate"/>
-            </w:r>
-            <w:r>
-              <w:rPr>
-                <w:webHidden/>
-              </w:rPr>
-              <w:t>19</w:t>
+              <w:t>20</w:t>
             </w:r>
             <w:r>
               <w:rPr>
@@ -3004,12 +3007,12 @@
               <w:tab w:val="left" w:pos="1769"/>
             </w:tabs>
           </w:pPr>
-          <w:hyperlink w:anchor="_Toc132140957" w:history="1">
+          <w:hyperlink w:anchor="_Toc132573296" w:history="1">
             <w:r>
               <w:rPr>
                 <w:rStyle w:val="Hipervnculo"/>
               </w:rPr>
-              <w:t>5.12.1</w:t>
+              <w:t>5.11.2</w:t>
             </w:r>
             <w:r>
               <w:tab/>
@@ -3018,7 +3021,7 @@
               <w:rPr>
                 <w:rStyle w:val="Hipervnculo"/>
               </w:rPr>
-              <w:t>Postman (E2E)</w:t>
+              <w:t>Swagger</w:t>
             </w:r>
             <w:r>
               <w:rPr>
@@ -3036,7 +3039,7 @@
               <w:rPr>
                 <w:webHidden/>
               </w:rPr>
-              <w:instrText xml:space="preserve"> PAGEREF _Toc132140957 \h </w:instrText>
+              <w:instrText xml:space="preserve"> PAGEREF _Toc132573296 \h </w:instrText>
             </w:r>
             <w:r>
               <w:rPr>
@@ -3053,7 +3056,70 @@
               <w:rPr>
                 <w:webHidden/>
               </w:rPr>
-              <w:t>19</w:t>
+              <w:t>20</w:t>
+            </w:r>
+            <w:r>
+              <w:rPr>
+                <w:webHidden/>
+              </w:rPr>
+              <w:fldChar w:fldCharType="end"/>
+            </w:r>
+          </w:hyperlink>
+        </w:p>
+        <w:p>
+          <w:pPr>
+            <w:pStyle w:val="TDC2"/>
+          </w:pPr>
+          <w:hyperlink w:anchor="_Toc132573297" w:history="1">
+            <w:r>
+              <w:rPr>
+                <w:rStyle w:val="Hipervnculo"/>
+              </w:rPr>
+              <w:t>5.12</w:t>
+            </w:r>
+            <w:r>
+              <w:tab/>
+            </w:r>
+            <w:r>
+              <w:rPr>
+                <w:rStyle w:val="Hipervnculo"/>
+              </w:rPr>
+              <w:t>Información Adicional</w:t>
+            </w:r>
+            <w:r>
+              <w:rPr>
+                <w:webHidden/>
+              </w:rPr>
+              <w:tab/>
+            </w:r>
+            <w:r>
+              <w:rPr>
+                <w:webHidden/>
+              </w:rPr>
+              <w:fldChar w:fldCharType="begin"/>
+            </w:r>
+            <w:r>
+              <w:rPr>
+                <w:webHidden/>
+              </w:rPr>
+              <w:instrText xml:space="preserve"> PAGEREF _Toc132573297 \h </w:instrText>
+            </w:r>
+            <w:r>
+              <w:rPr>
+                <w:webHidden/>
+              </w:rPr>
+            </w:r>
+            <w:r>
+              <w:rPr>
+                <w:webHidden/>
+              </w:rPr>
+              <w:fldChar w:fldCharType="separate"/>
+            </w:r>
+            <w:r>
+              <w:rPr>
+                <w:webHidden/>
+              </w:rPr>
+              <w:t>20</w:t>
             </w:r>
             <w:r>
               <w:rPr>
@@ -3070,12 +3136,12 @@
               <w:tab w:val="left" w:pos="1769"/>
             </w:tabs>
           </w:pPr>
-          <w:hyperlink w:anchor="_Toc132140958" w:history="1">
+          <w:hyperlink w:anchor="_Toc132573298" w:history="1">
             <w:r>
               <w:rPr>
                 <w:rStyle w:val="Hipervnculo"/>
               </w:rPr>
-              <w:t>5.12.2</w:t>
+              <w:t>5.12.1</w:t>
             </w:r>
             <w:r>
               <w:tab/>
@@ -3084,6 +3150,201 @@
               <w:rPr>
                 <w:rStyle w:val="Hipervnculo"/>
               </w:rPr>
+              <w:t>DB</w:t>
+            </w:r>
+            <w:r>
+              <w:rPr>
+                <w:webHidden/>
+              </w:rPr>
+              <w:tab/>
+            </w:r>
+            <w:r>
+              <w:rPr>
+                <w:webHidden/>
+              </w:rPr>
+              <w:fldChar w:fldCharType="begin"/>
+            </w:r>
+            <w:r>
+              <w:rPr>
+                <w:webHidden/>
+              </w:rPr>
+              <w:instrText xml:space="preserve"> PAGEREF _Toc132573298 \h </w:instrText>
+            </w:r>
+            <w:r>
+              <w:rPr>
+                <w:webHidden/>
+              </w:rPr>
+            </w:r>
+            <w:r>
+              <w:rPr>
+                <w:webHidden/>
+              </w:rPr>
+              <w:fldChar w:fldCharType="separate"/>
+            </w:r>
+            <w:r>
+              <w:rPr>
+                <w:webHidden/>
+              </w:rPr>
+              <w:t>20</w:t>
+            </w:r>
+            <w:r>
+              <w:rPr>
+                <w:webHidden/>
+              </w:rPr>
+              <w:fldChar w:fldCharType="end"/>
+            </w:r>
+          </w:hyperlink>
+        </w:p>
+        <w:p>
+          <w:pPr>
+            <w:pStyle w:val="TDC2"/>
+          </w:pPr>
+          <w:hyperlink w:anchor="_Toc132573299" w:history="1">
+            <w:r>
+              <w:rPr>
+                <w:rStyle w:val="Hipervnculo"/>
+              </w:rPr>
+              <w:t>5.13</w:t>
+            </w:r>
+            <w:r>
+              <w:tab/>
+            </w:r>
+            <w:r>
+              <w:rPr>
+                <w:rStyle w:val="Hipervnculo"/>
+              </w:rPr>
+              <w:t>Tests</w:t>
+            </w:r>
+            <w:r>
+              <w:rPr>
+                <w:webHidden/>
+              </w:rPr>
+              <w:tab/>
+            </w:r>
+            <w:r>
+              <w:rPr>
+                <w:webHidden/>
+              </w:rPr>
+              <w:fldChar w:fldCharType="begin"/>
+            </w:r>
+            <w:r>
+              <w:rPr>
+                <w:webHidden/>
+              </w:rPr>
+              <w:instrText xml:space="preserve"> PAGEREF _Toc132573299 \h </w:instrText>
+            </w:r>
+            <w:r>
+              <w:rPr>
+                <w:webHidden/>
+              </w:rPr>
+            </w:r>
+            <w:r>
+              <w:rPr>
+                <w:webHidden/>
+              </w:rPr>
+              <w:fldChar w:fldCharType="separate"/>
+            </w:r>
+            <w:r>
+              <w:rPr>
+                <w:webHidden/>
+              </w:rPr>
+              <w:t>20</w:t>
+            </w:r>
+            <w:r>
+              <w:rPr>
+                <w:webHidden/>
+              </w:rPr>
+              <w:fldChar w:fldCharType="end"/>
+            </w:r>
+          </w:hyperlink>
+        </w:p>
+        <w:p>
+          <w:pPr>
+            <w:pStyle w:val="TDC3"/>
+            <w:tabs>
+              <w:tab w:val="left" w:pos="1769"/>
+            </w:tabs>
+          </w:pPr>
+          <w:hyperlink w:anchor="_Toc132573300" w:history="1">
+            <w:r>
+              <w:rPr>
+                <w:rStyle w:val="Hipervnculo"/>
+              </w:rPr>
+              <w:t>5.13.1</w:t>
+            </w:r>
+            <w:r>
+              <w:tab/>
+            </w:r>
+            <w:r>
+              <w:rPr>
+                <w:rStyle w:val="Hipervnculo"/>
+              </w:rPr>
+              <w:t>Postman (E2E)</w:t>
+            </w:r>
+            <w:r>
+              <w:rPr>
+                <w:webHidden/>
+              </w:rPr>
+              <w:tab/>
+            </w:r>
+            <w:r>
+              <w:rPr>
+                <w:webHidden/>
+              </w:rPr>
+              <w:fldChar w:fldCharType="begin"/>
+            </w:r>
+            <w:r>
+              <w:rPr>
+                <w:webHidden/>
+              </w:rPr>
+              <w:instrText xml:space="preserve"> PAGEREF _Toc132573300 \h </w:instrText>
+            </w:r>
+            <w:r>
+              <w:rPr>
+                <w:webHidden/>
+              </w:rPr>
+            </w:r>
+            <w:r>
+              <w:rPr>
+                <w:webHidden/>
+              </w:rPr>
+              <w:fldChar w:fldCharType="separate"/>
+            </w:r>
+            <w:r>
+              <w:rPr>
+                <w:webHidden/>
+              </w:rPr>
+              <w:t>20</w:t>
+            </w:r>
+            <w:r>
+              <w:rPr>
+                <w:webHidden/>
+              </w:rPr>
+              <w:fldChar w:fldCharType="end"/>
+            </w:r>
+          </w:hyperlink>
+        </w:p>
+        <w:p>
+          <w:pPr>
+            <w:pStyle w:val="TDC3"/>
+            <w:tabs>
+              <w:tab w:val="left" w:pos="1769"/>
+            </w:tabs>
+          </w:pPr>
+          <w:hyperlink w:anchor="_Toc132573301" w:history="1">
+            <w:r>
+              <w:rPr>
+                <w:rStyle w:val="Hipervnculo"/>
+              </w:rPr>
+              <w:t>5.13.2</w:t>
+            </w:r>
+            <w:r>
+              <w:tab/>
+            </w:r>
+            <w:r>
+              <w:rPr>
+                <w:rStyle w:val="Hipervnculo"/>
+              </w:rPr>
               <w:t>Junit 5 + MockK</w:t>
             </w:r>
             <w:r>
@@ -3102,7 +3363,7 @@
               <w:rPr>
                 <w:webHidden/>
               </w:rPr>
-              <w:instrText xml:space="preserve"> PAGEREF _Toc132140958 \h </w:instrText>
+              <w:instrText xml:space="preserve"> PAGEREF _Toc132573301 \h </w:instrText>
             </w:r>
             <w:r>
               <w:rPr>
@@ -3119,7 +3380,7 @@
               <w:rPr>
                 <w:webHidden/>
               </w:rPr>
-              <w:t>19</w:t>
+              <w:t>20</w:t>
             </w:r>
             <w:r>
               <w:rPr>
@@ -3195,14 +3456,11 @@
     <w:p/>
     <w:p/>
     <w:p/>
-    <w:p/>
-    <w:p/>
-    <w:p/>
     <w:p>
       <w:pPr>
         <w:pStyle w:val="Ttulo1"/>
       </w:pPr>
-      <w:bookmarkStart w:id="6" w:name="_Toc132140918"/>
+      <w:bookmarkStart w:id="6" w:name="_Toc132573257"/>
       <w:r>
         <w:lastRenderedPageBreak/>
         <w:t>I</w:t>
@@ -3219,7 +3477,7 @@
       <w:pPr>
         <w:pStyle w:val="Ttulo2"/>
       </w:pPr>
-      <w:bookmarkStart w:id="7" w:name="_Toc132140919"/>
+      <w:bookmarkStart w:id="7" w:name="_Toc132573258"/>
       <w:r>
         <w:t>Descripción</w:t>
       </w:r>
@@ -3541,7 +3799,7 @@
       <w:pPr>
         <w:pStyle w:val="Ttulo1"/>
       </w:pPr>
-      <w:bookmarkStart w:id="8" w:name="_Toc132140920"/>
+      <w:bookmarkStart w:id="8" w:name="_Toc132573259"/>
       <w:r>
         <w:lastRenderedPageBreak/>
         <w:t>Requisitos</w:t>
@@ -3552,7 +3810,7 @@
       <w:pPr>
         <w:pStyle w:val="Ttulo2"/>
       </w:pPr>
-      <w:bookmarkStart w:id="9" w:name="_Toc132140921"/>
+      <w:bookmarkStart w:id="9" w:name="_Toc132573260"/>
       <w:r>
         <w:t>Requisitos Funcionales</w:t>
       </w:r>
@@ -3725,7 +3983,7 @@
       <w:pPr>
         <w:pStyle w:val="Ttulo2"/>
       </w:pPr>
-      <w:bookmarkStart w:id="10" w:name="_Toc132140922"/>
+      <w:bookmarkStart w:id="10" w:name="_Toc132573261"/>
       <w:r>
         <w:t>Requisitos No Funcionales</w:t>
       </w:r>
@@ -3800,7 +4058,7 @@
       <w:pPr>
         <w:pStyle w:val="Ttulo2"/>
       </w:pPr>
-      <w:bookmarkStart w:id="11" w:name="_Toc132140923"/>
+      <w:bookmarkStart w:id="11" w:name="_Toc132573262"/>
       <w:r>
         <w:t>Requisitos de Información</w:t>
       </w:r>
@@ -4102,7 +4360,7 @@
       <w:pPr>
         <w:pStyle w:val="Ttulo1"/>
       </w:pPr>
-      <w:bookmarkStart w:id="12" w:name="_Toc132140924"/>
+      <w:bookmarkStart w:id="12" w:name="_Toc132573263"/>
       <w:r>
         <w:lastRenderedPageBreak/>
         <w:t>Análisis de mercado</w:t>
@@ -4681,7 +4939,7 @@
       <w:pPr>
         <w:pStyle w:val="Ttulo1"/>
       </w:pPr>
-      <w:bookmarkStart w:id="13" w:name="_Toc132140925"/>
+      <w:bookmarkStart w:id="13" w:name="_Toc132573264"/>
       <w:r>
         <w:lastRenderedPageBreak/>
         <w:t>Análisis tecnológico</w:t>
@@ -4692,7 +4950,7 @@
       <w:pPr>
         <w:pStyle w:val="Ttulo2"/>
       </w:pPr>
-      <w:bookmarkStart w:id="14" w:name="_Toc132140926"/>
+      <w:bookmarkStart w:id="14" w:name="_Toc132573265"/>
       <w:proofErr w:type="spellStart"/>
       <w:r>
         <w:t>Backend</w:t>
@@ -4705,7 +4963,7 @@
       <w:pPr>
         <w:pStyle w:val="Ttulo3"/>
       </w:pPr>
-      <w:bookmarkStart w:id="15" w:name="_Toc132140927"/>
+      <w:bookmarkStart w:id="15" w:name="_Toc132573266"/>
       <w:r>
         <w:t>Gestión de la información</w:t>
       </w:r>
@@ -5151,7 +5409,7 @@
       <w:pPr>
         <w:pStyle w:val="Ttulo3"/>
       </w:pPr>
-      <w:bookmarkStart w:id="16" w:name="_Toc132140928"/>
+      <w:bookmarkStart w:id="16" w:name="_Toc132573267"/>
       <w:r>
         <w:t>Servicio API-REST</w:t>
       </w:r>
@@ -5881,7 +6139,7 @@
       <w:pPr>
         <w:pStyle w:val="Ttulo2"/>
       </w:pPr>
-      <w:bookmarkStart w:id="17" w:name="_Toc132140929"/>
+      <w:bookmarkStart w:id="17" w:name="_Toc132573268"/>
       <w:proofErr w:type="spellStart"/>
       <w:r>
         <w:t>Frontend</w:t>
@@ -5903,7 +6161,7 @@
       <w:pPr>
         <w:pStyle w:val="Ttulo3"/>
       </w:pPr>
-      <w:bookmarkStart w:id="18" w:name="_Toc132140930"/>
+      <w:bookmarkStart w:id="18" w:name="_Toc132573269"/>
       <w:r>
         <w:t>Motor de desarrollo</w:t>
       </w:r>
@@ -6736,7 +6994,7 @@
       <w:pPr>
         <w:pStyle w:val="Ttulo2"/>
       </w:pPr>
-      <w:bookmarkStart w:id="19" w:name="_Toc132140931"/>
+      <w:bookmarkStart w:id="19" w:name="_Toc132573270"/>
       <w:r>
         <w:t>Herramientas de diseño</w:t>
       </w:r>
@@ -6990,7 +7248,7 @@
       <w:pPr>
         <w:pStyle w:val="Ttulo2"/>
       </w:pPr>
-      <w:bookmarkStart w:id="20" w:name="_Toc132140932"/>
+      <w:bookmarkStart w:id="20" w:name="_Toc132573271"/>
       <w:r>
         <w:lastRenderedPageBreak/>
         <w:t>Herramientas adicionales</w:t>
@@ -7625,7 +7883,7 @@
       <w:pPr>
         <w:pStyle w:val="Ttulo1"/>
       </w:pPr>
-      <w:bookmarkStart w:id="21" w:name="_Toc132140933"/>
+      <w:bookmarkStart w:id="21" w:name="_Toc132573272"/>
       <w:proofErr w:type="spellStart"/>
       <w:r>
         <w:lastRenderedPageBreak/>
@@ -7642,7 +7900,7 @@
       <w:pPr>
         <w:pStyle w:val="Ttulo2"/>
       </w:pPr>
-      <w:bookmarkStart w:id="22" w:name="_Toc132140934"/>
+      <w:bookmarkStart w:id="22" w:name="_Toc132573273"/>
       <w:r>
         <w:t>Modelos</w:t>
       </w:r>
@@ -8300,7 +8558,7 @@
       <w:pPr>
         <w:pStyle w:val="Ttulo2"/>
       </w:pPr>
-      <w:bookmarkStart w:id="23" w:name="_Toc132140935"/>
+      <w:bookmarkStart w:id="23" w:name="_Toc132573274"/>
       <w:proofErr w:type="spellStart"/>
       <w:r>
         <w:t>DTO</w:t>
@@ -8322,7 +8580,7 @@
       <w:pPr>
         <w:pStyle w:val="Ttulo3"/>
       </w:pPr>
-      <w:bookmarkStart w:id="24" w:name="_Toc132140936"/>
+      <w:bookmarkStart w:id="24" w:name="_Toc132573275"/>
       <w:r>
         <w:t>Usuarios</w:t>
       </w:r>
@@ -9435,7 +9693,7 @@
       <w:pPr>
         <w:pStyle w:val="Ttulo3"/>
       </w:pPr>
-      <w:bookmarkStart w:id="25" w:name="_Toc132140937"/>
+      <w:bookmarkStart w:id="25" w:name="_Toc132573276"/>
       <w:r>
         <w:t>Puntuaciones</w:t>
       </w:r>
@@ -9660,7 +9918,7 @@
       <w:pPr>
         <w:pStyle w:val="Ttulo2"/>
       </w:pPr>
-      <w:bookmarkStart w:id="26" w:name="_Toc132140938"/>
+      <w:bookmarkStart w:id="26" w:name="_Toc132573277"/>
       <w:proofErr w:type="spellStart"/>
       <w:r>
         <w:t>Map</w:t>
@@ -9841,7 +10099,7 @@
       <w:pPr>
         <w:pStyle w:val="Ttulo2"/>
       </w:pPr>
-      <w:bookmarkStart w:id="27" w:name="_Toc132140939"/>
+      <w:bookmarkStart w:id="27" w:name="_Toc132573278"/>
       <w:r>
         <w:lastRenderedPageBreak/>
         <w:t>Repositorios</w:t>
@@ -9878,6 +10136,10 @@
       </w:pPr>
       <w:proofErr w:type="spellStart"/>
       <w:r>
+        <w:rPr>
+          <w:b/>
+          <w:bCs/>
+        </w:rPr>
         <w:t>XRepository</w:t>
       </w:r>
       <w:proofErr w:type="spellEnd"/>
@@ -9930,6 +10192,10 @@
       </w:pPr>
       <w:proofErr w:type="spellStart"/>
       <w:r>
+        <w:rPr>
+          <w:b/>
+          <w:bCs/>
+        </w:rPr>
         <w:t>IXRepository</w:t>
       </w:r>
       <w:proofErr w:type="spellEnd"/>
@@ -9967,6 +10233,10 @@
       </w:pPr>
       <w:proofErr w:type="spellStart"/>
       <w:r>
+        <w:rPr>
+          <w:b/>
+          <w:bCs/>
+        </w:rPr>
         <w:t>XRepositoryCached</w:t>
       </w:r>
       <w:proofErr w:type="spellEnd"/>
@@ -9975,6 +10245,10 @@
       </w:r>
       <w:proofErr w:type="spellStart"/>
       <w:r>
+        <w:rPr>
+          <w:b/>
+          <w:bCs/>
+        </w:rPr>
         <w:t>IRepositorio</w:t>
       </w:r>
       <w:proofErr w:type="spellEnd"/>
@@ -9991,7 +10265,13 @@
         </w:numPr>
       </w:pPr>
       <w:r>
-        <w:t xml:space="preserve">Además, y como el nombre de la clase indica, es donde se pondrá en usó las anotaciones propias de Spring para implementar una </w:t>
+        <w:t>Además, y como el nombre de la clase indica, es donde se pondrá en usó las anotaciones propias de Spring para implementar una</w:t>
+      </w:r>
+      <w:r>
+        <w:t xml:space="preserve"> posible</w:t>
+      </w:r>
+      <w:r>
+        <w:t xml:space="preserve"> </w:t>
       </w:r>
       <w:r>
         <w:rPr>
@@ -10001,6 +10281,16 @@
         <w:t>cache</w:t>
       </w:r>
       <w:r>
+        <w:rPr>
+          <w:b/>
+          <w:bCs/>
+        </w:rPr>
+        <w:t xml:space="preserve">, </w:t>
+      </w:r>
+      <w:r>
+        <w:t>siempre teniendo en cuenta que puede no ser necesario</w:t>
+      </w:r>
+      <w:r>
         <w:t>.</w:t>
       </w:r>
     </w:p>
@@ -10012,7 +10302,7 @@
       <w:r>
         <w:t xml:space="preserve"> </w:t>
       </w:r>
-      <w:bookmarkStart w:id="28" w:name="_Toc132140940"/>
+      <w:bookmarkStart w:id="28" w:name="_Toc132573279"/>
       <w:r>
         <w:t>Excepciones personalizadas</w:t>
       </w:r>
@@ -10314,7 +10604,7 @@
       <w:pPr>
         <w:pStyle w:val="Ttulo2"/>
       </w:pPr>
-      <w:bookmarkStart w:id="29" w:name="_Toc132140941"/>
+      <w:bookmarkStart w:id="29" w:name="_Toc132573280"/>
       <w:r>
         <w:t>Validadores</w:t>
       </w:r>
@@ -10336,34 +10626,30 @@
         <w:t xml:space="preserve"> encargadas de verificar los distintos DTO que se reciban.</w:t>
       </w:r>
       <w:r>
+        <w:t xml:space="preserve"> Se ha implantado el uso de </w:t>
+      </w:r>
+      <w:proofErr w:type="spellStart"/>
+      <w:r>
+        <w:rPr>
+          <w:b/>
+          <w:bCs/>
+        </w:rPr>
+        <w:t>Result</w:t>
+      </w:r>
+      <w:proofErr w:type="spellEnd"/>
+      <w:r>
+        <w:t xml:space="preserve"> para ello.</w:t>
+      </w:r>
+    </w:p>
+    <w:p/>
+    <w:p>
+      <w:r>
+        <w:t>La mayoría comprueban, por ejemplo, si el nombre del usuario en su registro está en blanco, si el correo electrónico es correcto.</w:t>
+      </w:r>
+      <w:r>
         <w:t xml:space="preserve"> </w:t>
       </w:r>
-      <w:r>
-        <w:t xml:space="preserve">Se ha implantado el uso de </w:t>
-      </w:r>
-      <w:proofErr w:type="spellStart"/>
-      <w:r>
-        <w:rPr>
-          <w:b/>
-          <w:bCs/>
-        </w:rPr>
-        <w:t>Result</w:t>
-      </w:r>
-      <w:proofErr w:type="spellEnd"/>
-      <w:r>
-        <w:t xml:space="preserve"> para ello.</w:t>
-      </w:r>
-    </w:p>
-    <w:p/>
-    <w:p>
-      <w:r>
-        <w:t>La mayoría comprueban, por ejemplo, si el nombre del usuario en su registro está en blanco, si el correo electrónico es correcto.</w:t>
-      </w:r>
-      <w:r>
-        <w:t xml:space="preserve"> </w:t>
-      </w:r>
-    </w:p>
-    <w:p/>
+    </w:p>
     <w:p>
       <w:r>
         <w:t>Lo más importante</w:t>
@@ -10502,7 +10788,32 @@
     <w:p>
       <w:r>
         <w:lastRenderedPageBreak/>
-        <w:t>Si en cualquier caso no se cumple uno de los requisitos, se lanzará una excepción personalizada con el mensaje que corresponda.</w:t>
+        <w:t xml:space="preserve">Si en cualquier caso no se cumple uno de los requisitos, </w:t>
+      </w:r>
+      <w:r>
+        <w:t>se hará uso del resultado “</w:t>
+      </w:r>
+      <w:r>
+        <w:rPr>
+          <w:b/>
+          <w:bCs/>
+        </w:rPr>
+        <w:t>incorrecto</w:t>
+      </w:r>
+      <w:r>
+        <w:t xml:space="preserve">” de la clase </w:t>
+      </w:r>
+      <w:proofErr w:type="spellStart"/>
+      <w:r>
+        <w:rPr>
+          <w:b/>
+          <w:bCs/>
+        </w:rPr>
+        <w:t>Result</w:t>
+      </w:r>
+      <w:proofErr w:type="spellEnd"/>
+      <w:r>
+        <w:t>, que resultará en un mensaje de aviso al usuario.</w:t>
       </w:r>
     </w:p>
     <w:p/>
@@ -10602,79 +10913,57 @@
     </w:p>
     <w:p>
       <w:pPr>
-        <w:pStyle w:val="Ttulo2"/>
-      </w:pPr>
-      <w:bookmarkStart w:id="30" w:name="_Toc132140942"/>
-      <w:r>
-        <w:t>Configuración</w:t>
-      </w:r>
-      <w:bookmarkEnd w:id="30"/>
-    </w:p>
-    <w:p/>
-    <w:p>
-      <w:pPr>
-        <w:pStyle w:val="Ttulo3"/>
-      </w:pPr>
-      <w:bookmarkStart w:id="31" w:name="_Toc132140943"/>
+        <w:rPr>
+          <w:b/>
+          <w:bCs/>
+        </w:rPr>
+      </w:pPr>
+    </w:p>
+    <w:p>
+      <w:r>
+        <w:t xml:space="preserve">Con ello, se logra implementar una </w:t>
+      </w:r>
+      <w:r>
+        <w:rPr>
+          <w:b/>
+          <w:bCs/>
+        </w:rPr>
+        <w:t>Programación Orientada a Ferrocarril</w:t>
+      </w:r>
+      <w:r>
+        <w:t xml:space="preserve"> (o </w:t>
+      </w:r>
       <w:proofErr w:type="spellStart"/>
       <w:r>
-        <w:t>APIConfig</w:t>
-      </w:r>
-      <w:bookmarkEnd w:id="31"/>
+        <w:rPr>
+          <w:b/>
+          <w:bCs/>
+        </w:rPr>
+        <w:t>Railway</w:t>
+      </w:r>
       <w:proofErr w:type="spellEnd"/>
-    </w:p>
-    <w:p/>
-    <w:p>
-      <w:r>
-        <w:t>Clase encargada de disponer de información general que será usada por las distintas clases del proyecto.</w:t>
-      </w:r>
-    </w:p>
-    <w:p/>
-    <w:p>
-      <w:pPr>
-        <w:pStyle w:val="Prrafodelista"/>
-        <w:numPr>
-          <w:ilvl w:val="0"/>
-          <w:numId w:val="30"/>
-        </w:numPr>
-      </w:pPr>
-      <w:r>
-        <w:t xml:space="preserve">Aquí contaremos con la </w:t>
-      </w:r>
-      <w:r>
-        <w:rPr>
-          <w:b/>
-          <w:bCs/>
-        </w:rPr>
-        <w:t>ruta</w:t>
-      </w:r>
-      <w:r>
-        <w:t xml:space="preserve"> base de la API: “/sp4ceSurvival”</w:t>
-      </w:r>
-      <w:r>
-        <w:t xml:space="preserve">, </w:t>
-      </w:r>
-      <w:r>
-        <w:t>a modo de constante.</w:t>
-      </w:r>
-    </w:p>
-    <w:p/>
-    <w:p>
-      <w:pPr>
-        <w:pStyle w:val="Ttulo3"/>
-      </w:pPr>
-      <w:bookmarkStart w:id="32" w:name="_Toc132140944"/>
+      <w:r>
+        <w:rPr>
+          <w:b/>
+          <w:bCs/>
+        </w:rPr>
+        <w:t xml:space="preserve"> </w:t>
+      </w:r>
       <w:proofErr w:type="spellStart"/>
       <w:r>
-        <w:t>LoadSchema</w:t>
-      </w:r>
-      <w:bookmarkEnd w:id="32"/>
+        <w:rPr>
+          <w:b/>
+          <w:bCs/>
+        </w:rPr>
+        <w:t>Oriented</w:t>
+      </w:r>
       <w:proofErr w:type="spellEnd"/>
-    </w:p>
-    <w:p/>
-    <w:p>
-      <w:r>
-        <w:t xml:space="preserve">Clase genérica encargada de cargar el archivo </w:t>
+      <w:r>
+        <w:rPr>
+          <w:b/>
+          <w:bCs/>
+        </w:rPr>
+        <w:t xml:space="preserve"> </w:t>
       </w:r>
       <w:proofErr w:type="spellStart"/>
       <w:r>
@@ -10682,263 +10971,26 @@
           <w:b/>
           <w:bCs/>
         </w:rPr>
-        <w:t>schema.sql</w:t>
+        <w:t>Programming</w:t>
       </w:r>
       <w:proofErr w:type="spellEnd"/>
       <w:r>
-        <w:rPr>
-          <w:b/>
-          <w:bCs/>
-        </w:rPr>
-        <w:t xml:space="preserve"> </w:t>
-      </w:r>
-      <w:r>
-        <w:t xml:space="preserve">(localizado en </w:t>
-      </w:r>
-      <w:proofErr w:type="spellStart"/>
-      <w:r>
-        <w:rPr>
-          <w:b/>
-          <w:bCs/>
-        </w:rPr>
-        <w:t>Resources</w:t>
-      </w:r>
-      <w:proofErr w:type="spellEnd"/>
-      <w:r>
-        <w:t>) cuando se ejecute la aplicación.</w:t>
-      </w:r>
-    </w:p>
-    <w:p/>
-    <w:p>
-      <w:pPr>
-        <w:pStyle w:val="Ttulo3"/>
-      </w:pPr>
-      <w:bookmarkStart w:id="33" w:name="_Toc132140945"/>
-      <w:r>
-        <w:t>Archivo de propiedades</w:t>
-      </w:r>
-      <w:bookmarkEnd w:id="33"/>
-    </w:p>
-    <w:p/>
-    <w:p>
-      <w:pPr>
-        <w:pStyle w:val="Prrafodelista"/>
-        <w:numPr>
-          <w:ilvl w:val="0"/>
-          <w:numId w:val="30"/>
-        </w:numPr>
-      </w:pPr>
-      <w:r>
-        <w:t xml:space="preserve">Se define el puerto que escuchara la aplicación: </w:t>
-      </w:r>
-      <w:r>
-        <w:rPr>
-          <w:b/>
-          <w:bCs/>
-        </w:rPr>
-        <w:t>6969</w:t>
-      </w:r>
-    </w:p>
-    <w:p>
-      <w:pPr>
-        <w:pStyle w:val="Prrafodelista"/>
-        <w:numPr>
-          <w:ilvl w:val="0"/>
-          <w:numId w:val="30"/>
-        </w:numPr>
-      </w:pPr>
-      <w:r>
-        <w:t xml:space="preserve">Junto al </w:t>
-      </w:r>
-      <w:proofErr w:type="spellStart"/>
-      <w:r>
-        <w:t>Main</w:t>
-      </w:r>
-      <w:proofErr w:type="spellEnd"/>
-      <w:r>
-        <w:t xml:space="preserve">, se define que los repositorios de </w:t>
-      </w:r>
-      <w:r>
-        <w:rPr>
-          <w:b/>
-          <w:bCs/>
-        </w:rPr>
-        <w:t>R2DBC</w:t>
-      </w:r>
-      <w:r>
-        <w:t xml:space="preserve"> estén activados.</w:t>
-      </w:r>
-    </w:p>
-    <w:p>
-      <w:pPr>
-        <w:pStyle w:val="Prrafodelista"/>
-        <w:numPr>
-          <w:ilvl w:val="0"/>
-          <w:numId w:val="30"/>
-        </w:numPr>
-      </w:pPr>
-      <w:r>
-        <w:t xml:space="preserve">Se define la cadena de conexión con la base de datos. (Esta variable será definida con </w:t>
-      </w:r>
-      <w:r>
-        <w:rPr>
-          <w:b/>
-          <w:bCs/>
-        </w:rPr>
-        <w:t>POSTGRES_CONNECTION</w:t>
-      </w:r>
-      <w:r>
-        <w:t xml:space="preserve"> para luego ser modificada cuando se lance en un Docker junto a una base de datos sin los puertos expuestos)</w:t>
-      </w:r>
-    </w:p>
-    <w:p>
-      <w:pPr>
-        <w:pStyle w:val="Prrafodelista"/>
-        <w:numPr>
-          <w:ilvl w:val="0"/>
-          <w:numId w:val="30"/>
-        </w:numPr>
-      </w:pPr>
-      <w:r>
-        <w:t xml:space="preserve">Entre otras cosas que ayudan al desarrollo del proyecto, se encuentra el </w:t>
-      </w:r>
-      <w:r>
-        <w:rPr>
-          <w:b/>
-          <w:bCs/>
-        </w:rPr>
-        <w:t>secreto</w:t>
-      </w:r>
-      <w:r>
-        <w:t xml:space="preserve"> usado para los tokens.</w:t>
-      </w:r>
-    </w:p>
-    <w:p>
-      <w:pPr>
-        <w:pStyle w:val="Ttulo2"/>
-      </w:pPr>
-      <w:bookmarkStart w:id="34" w:name="_Toc132140946"/>
-      <w:r>
-        <w:t>Seguridad</w:t>
-      </w:r>
-      <w:bookmarkEnd w:id="34"/>
-    </w:p>
-    <w:p/>
-    <w:p>
-      <w:r>
-        <w:t>La implementación de la seguridad propia de Spring es compleja,</w:t>
-      </w:r>
-      <w:r>
-        <w:t xml:space="preserve"> pero siempre suele ser la misma implementación, </w:t>
-      </w:r>
-      <w:r>
-        <w:t xml:space="preserve"> y aunque siga perteneciendo al apartado de </w:t>
-      </w:r>
-      <w:r>
-        <w:rPr>
-          <w:b/>
-          <w:bCs/>
-        </w:rPr>
-        <w:t>configuración</w:t>
-      </w:r>
-      <w:r>
-        <w:t>, prefiero explicarlo en un nuevo apartado.</w:t>
-      </w:r>
-    </w:p>
-    <w:p>
-      <w:r>
-        <w:t xml:space="preserve"> </w:t>
-      </w:r>
-    </w:p>
-    <w:p>
-      <w:pPr>
-        <w:pStyle w:val="Ttulo3"/>
-      </w:pPr>
-      <w:bookmarkStart w:id="35" w:name="_Toc132140947"/>
-      <w:proofErr w:type="spellStart"/>
-      <w:r>
-        <w:t>Password</w:t>
-      </w:r>
-      <w:bookmarkEnd w:id="35"/>
-      <w:proofErr w:type="spellEnd"/>
-    </w:p>
-    <w:p/>
-    <w:p>
-      <w:pPr>
-        <w:rPr>
-          <w:b/>
-          <w:bCs/>
-        </w:rPr>
-      </w:pPr>
-      <w:r>
-        <w:t xml:space="preserve">Dentro de este paquete, se encuentra la clase </w:t>
-      </w:r>
-      <w:proofErr w:type="spellStart"/>
-      <w:r>
-        <w:rPr>
-          <w:b/>
-          <w:bCs/>
-        </w:rPr>
-        <w:t>EncoderConfig</w:t>
-      </w:r>
-      <w:proofErr w:type="spellEnd"/>
-      <w:r>
-        <w:rPr>
-          <w:b/>
-          <w:bCs/>
-        </w:rPr>
-        <w:t xml:space="preserve">, </w:t>
-      </w:r>
-      <w:r>
-        <w:t xml:space="preserve">que será la encargada de cifrar la contraseña usando </w:t>
-      </w:r>
-      <w:proofErr w:type="spellStart"/>
-      <w:r>
-        <w:rPr>
-          <w:b/>
-          <w:bCs/>
-        </w:rPr>
-        <w:t>Bcrypt</w:t>
-      </w:r>
-      <w:proofErr w:type="spellEnd"/>
-      <w:r>
-        <w:rPr>
-          <w:b/>
-          <w:bCs/>
-        </w:rPr>
-        <w:t xml:space="preserve"> </w:t>
-      </w:r>
-      <w:r>
-        <w:t>haciendo uso de una función.</w:t>
-      </w:r>
-    </w:p>
-    <w:p>
-      <w:pPr>
-        <w:rPr>
-          <w:b/>
-          <w:bCs/>
-        </w:rPr>
-      </w:pPr>
+        <w:t xml:space="preserve">), dando la posibilidad de mejorar la legibilidad del código y el entendimiento frente a los errores. </w:t>
+      </w:r>
     </w:p>
     <w:p>
       <w:pPr>
         <w:jc w:val="center"/>
-        <w:rPr>
-          <w:b/>
-          <w:bCs/>
-        </w:rPr>
-      </w:pPr>
-      <w:r>
-        <w:rPr>
-          <w:b/>
-          <w:bCs/>
+      </w:pPr>
+      <w:r>
+        <w:rPr>
           <w:noProof/>
         </w:rPr>
         <w:drawing>
-          <wp:inline distT="0" distB="0" distL="0" distR="0" wp14:anchorId="308878AE" wp14:editId="09A7537C">
-            <wp:extent cx="609600" cy="609600"/>
-            <wp:effectExtent l="76200" t="76200" r="133350" b="133350"/>
-            <wp:docPr id="23" name="Imagen 23"/>
+          <wp:inline distT="0" distB="0" distL="0" distR="0" wp14:anchorId="2B673D1B" wp14:editId="45950ED8">
+            <wp:extent cx="5770991" cy="995634"/>
+            <wp:effectExtent l="76200" t="76200" r="134620" b="128905"/>
+            <wp:docPr id="28" name="Imagen 28"/>
             <wp:cNvGraphicFramePr>
               <a:graphicFrameLocks xmlns:a="http://schemas.openxmlformats.org/drawingml/2006/main" noChangeAspect="1"/>
             </wp:cNvGraphicFramePr>
@@ -10952,7 +11004,7 @@
                     </pic:cNvPicPr>
                   </pic:nvPicPr>
                   <pic:blipFill>
-                    <a:blip r:embed="rId28" cstate="print">
+                    <a:blip r:embed="rId28">
                       <a:extLst>
                         <a:ext uri="{28A0092B-C50C-407E-A947-70E740481C1C}">
                           <a14:useLocalDpi xmlns:a14="http://schemas.microsoft.com/office/drawing/2010/main" val="0"/>
@@ -10965,9 +11017,9 @@
                     </a:stretch>
                   </pic:blipFill>
                   <pic:spPr bwMode="auto">
-                    <a:xfrm>
+                    <a:xfrm flipV="1">
                       <a:off x="0" y="0"/>
-                      <a:ext cx="611347" cy="611347"/>
+                      <a:ext cx="5814709" cy="1003176"/>
                     </a:xfrm>
                     <a:prstGeom prst="rect">
                       <a:avLst/>
@@ -10995,12 +11047,493 @@
       </w:r>
     </w:p>
     <w:p>
+      <w:r>
+        <w:t xml:space="preserve">A modo de </w:t>
+      </w:r>
+      <w:r>
+        <w:rPr>
+          <w:i/>
+          <w:iCs/>
+        </w:rPr>
+        <w:t>resumen</w:t>
+      </w:r>
+      <w:r>
+        <w:t xml:space="preserve">, podría decirse que en el código de las </w:t>
+      </w:r>
+      <w:r>
+        <w:rPr>
+          <w:i/>
+          <w:iCs/>
+        </w:rPr>
+        <w:t>validaciones</w:t>
+      </w:r>
+      <w:r>
+        <w:t xml:space="preserve"> existen dos lados de la </w:t>
+      </w:r>
+      <w:r>
+        <w:rPr>
+          <w:i/>
+          <w:iCs/>
+        </w:rPr>
+        <w:t>Fuerza</w:t>
+      </w:r>
+      <w:r>
+        <w:t xml:space="preserve">, el </w:t>
+      </w:r>
+      <w:r>
+        <w:rPr>
+          <w:b/>
+          <w:bCs/>
+        </w:rPr>
+        <w:t>Lado Luminoso</w:t>
+      </w:r>
+      <w:r>
+        <w:t xml:space="preserve">, donde la validación sobre el dato pasa sin </w:t>
+      </w:r>
+      <w:r>
+        <w:rPr>
+          <w:b/>
+          <w:bCs/>
+        </w:rPr>
+        <w:t>ningún problema</w:t>
+      </w:r>
+      <w:r>
+        <w:t xml:space="preserve">, y el </w:t>
+      </w:r>
+      <w:r>
+        <w:rPr>
+          <w:b/>
+          <w:bCs/>
+        </w:rPr>
+        <w:t>Lado Oscuro</w:t>
+      </w:r>
+      <w:r>
+        <w:t>, donde si salta alguno de los filtros dado, devuelve el aviso que hayamos indicado.</w:t>
+      </w:r>
+    </w:p>
+    <w:p>
+      <w:pPr>
+        <w:pStyle w:val="Ttulo2"/>
+      </w:pPr>
+      <w:bookmarkStart w:id="30" w:name="_Toc132573281"/>
+      <w:r>
+        <w:t>Configuración</w:t>
+      </w:r>
+      <w:bookmarkEnd w:id="30"/>
+    </w:p>
+    <w:p/>
+    <w:p>
       <w:pPr>
         <w:pStyle w:val="Ttulo3"/>
       </w:pPr>
-      <w:bookmarkStart w:id="36" w:name="_Toc132140948"/>
+      <w:bookmarkStart w:id="31" w:name="_Toc132573282"/>
+      <w:proofErr w:type="spellStart"/>
+      <w:r>
+        <w:t>APIConfig</w:t>
+      </w:r>
+      <w:bookmarkEnd w:id="31"/>
+      <w:proofErr w:type="spellEnd"/>
+    </w:p>
+    <w:p/>
+    <w:p>
+      <w:r>
+        <w:t>Clase encargada de disponer de información general que será usada por las distintas clases del proyecto.</w:t>
+      </w:r>
+    </w:p>
+    <w:p/>
+    <w:p>
+      <w:pPr>
+        <w:pStyle w:val="Prrafodelista"/>
+        <w:numPr>
+          <w:ilvl w:val="0"/>
+          <w:numId w:val="30"/>
+        </w:numPr>
+      </w:pPr>
+      <w:r>
+        <w:t xml:space="preserve">Aquí contaremos con la </w:t>
+      </w:r>
+      <w:r>
+        <w:rPr>
+          <w:b/>
+          <w:bCs/>
+        </w:rPr>
+        <w:t>ruta</w:t>
+      </w:r>
+      <w:r>
+        <w:t xml:space="preserve"> base de la API: “/sp4ceSurvival”</w:t>
+      </w:r>
+      <w:r>
+        <w:t xml:space="preserve">, </w:t>
+      </w:r>
+      <w:r>
+        <w:t>a modo de constante.</w:t>
+      </w:r>
+    </w:p>
+    <w:p/>
+    <w:p>
+      <w:pPr>
+        <w:pStyle w:val="Ttulo3"/>
+      </w:pPr>
+      <w:bookmarkStart w:id="32" w:name="_Toc132573283"/>
+      <w:proofErr w:type="spellStart"/>
+      <w:r>
+        <w:t>LoadSchema</w:t>
+      </w:r>
+      <w:bookmarkEnd w:id="32"/>
+      <w:proofErr w:type="spellEnd"/>
+    </w:p>
+    <w:p/>
+    <w:p>
+      <w:r>
+        <w:t xml:space="preserve">Clase genérica encargada de cargar el archivo </w:t>
+      </w:r>
+      <w:proofErr w:type="spellStart"/>
+      <w:r>
+        <w:rPr>
+          <w:b/>
+          <w:bCs/>
+        </w:rPr>
+        <w:t>schema.sql</w:t>
+      </w:r>
+      <w:proofErr w:type="spellEnd"/>
+      <w:r>
+        <w:rPr>
+          <w:b/>
+          <w:bCs/>
+        </w:rPr>
+        <w:t xml:space="preserve"> </w:t>
+      </w:r>
+      <w:r>
+        <w:t xml:space="preserve">(localizado en </w:t>
+      </w:r>
+      <w:proofErr w:type="spellStart"/>
+      <w:r>
+        <w:rPr>
+          <w:b/>
+          <w:bCs/>
+        </w:rPr>
+        <w:t>Resources</w:t>
+      </w:r>
+      <w:proofErr w:type="spellEnd"/>
+      <w:r>
+        <w:t>) cuando se ejecute la aplicación.</w:t>
+      </w:r>
+    </w:p>
+    <w:p/>
+    <w:p>
+      <w:pPr>
+        <w:pStyle w:val="Ttulo3"/>
+      </w:pPr>
+      <w:bookmarkStart w:id="33" w:name="_Toc132573284"/>
+      <w:r>
+        <w:t>Archivo de propiedades</w:t>
+      </w:r>
+      <w:bookmarkEnd w:id="33"/>
+    </w:p>
+    <w:p/>
+    <w:p>
+      <w:pPr>
+        <w:pStyle w:val="Prrafodelista"/>
+        <w:numPr>
+          <w:ilvl w:val="0"/>
+          <w:numId w:val="30"/>
+        </w:numPr>
+      </w:pPr>
+      <w:r>
+        <w:t xml:space="preserve">Se define el puerto que escuchara la aplicación: </w:t>
+      </w:r>
+      <w:r>
+        <w:rPr>
+          <w:b/>
+          <w:bCs/>
+        </w:rPr>
+        <w:t>6969</w:t>
+      </w:r>
+    </w:p>
+    <w:p>
+      <w:pPr>
+        <w:pStyle w:val="Prrafodelista"/>
+        <w:numPr>
+          <w:ilvl w:val="0"/>
+          <w:numId w:val="30"/>
+        </w:numPr>
+      </w:pPr>
+      <w:r>
+        <w:t xml:space="preserve">Junto al </w:t>
+      </w:r>
+      <w:proofErr w:type="spellStart"/>
+      <w:r>
+        <w:t>Main</w:t>
+      </w:r>
+      <w:proofErr w:type="spellEnd"/>
+      <w:r>
+        <w:t xml:space="preserve">, se define que los repositorios de </w:t>
+      </w:r>
+      <w:r>
+        <w:rPr>
+          <w:b/>
+          <w:bCs/>
+        </w:rPr>
+        <w:t>R2DBC</w:t>
+      </w:r>
+      <w:r>
+        <w:t xml:space="preserve"> estén activados.</w:t>
+      </w:r>
+    </w:p>
+    <w:p>
+      <w:pPr>
+        <w:pStyle w:val="Prrafodelista"/>
+        <w:numPr>
+          <w:ilvl w:val="0"/>
+          <w:numId w:val="30"/>
+        </w:numPr>
+      </w:pPr>
+      <w:r>
+        <w:t xml:space="preserve">Se define la cadena de conexión con la base de datos. (Esta variable será definida con </w:t>
+      </w:r>
+      <w:r>
+        <w:rPr>
+          <w:b/>
+          <w:bCs/>
+        </w:rPr>
+        <w:t>POSTGRES_CONNECTION</w:t>
+      </w:r>
+      <w:r>
+        <w:t xml:space="preserve"> para luego ser modificada cuando se lance en un Docker junto a una base de datos sin los puertos expuestos)</w:t>
+      </w:r>
+    </w:p>
+    <w:p>
+      <w:pPr>
+        <w:pStyle w:val="Prrafodelista"/>
+        <w:numPr>
+          <w:ilvl w:val="0"/>
+          <w:numId w:val="30"/>
+        </w:numPr>
+      </w:pPr>
+      <w:r>
+        <w:t xml:space="preserve">Entre otras cosas que ayudan al desarrollo del proyecto, se encuentra el </w:t>
+      </w:r>
+      <w:r>
+        <w:rPr>
+          <w:b/>
+          <w:bCs/>
+        </w:rPr>
+        <w:t>secreto</w:t>
+      </w:r>
+      <w:r>
+        <w:t xml:space="preserve"> usado para los tokens.</w:t>
+      </w:r>
+    </w:p>
+    <w:p>
+      <w:pPr>
+        <w:pStyle w:val="Prrafodelista"/>
+        <w:numPr>
+          <w:ilvl w:val="0"/>
+          <w:numId w:val="30"/>
+        </w:numPr>
+      </w:pPr>
+      <w:r>
+        <w:t xml:space="preserve">La configuración completa de la seguridad </w:t>
+      </w:r>
+      <w:r>
+        <w:rPr>
+          <w:b/>
+          <w:bCs/>
+        </w:rPr>
+        <w:t>SSL</w:t>
+      </w:r>
+      <w:r>
+        <w:t xml:space="preserve"> aplicada.</w:t>
+      </w:r>
+    </w:p>
+    <w:p>
+      <w:pPr>
+        <w:pStyle w:val="Ttulo2"/>
+      </w:pPr>
+      <w:bookmarkStart w:id="34" w:name="_Toc132573285"/>
       <w:r>
         <w:lastRenderedPageBreak/>
+        <w:t>Seguridad</w:t>
+      </w:r>
+      <w:bookmarkEnd w:id="34"/>
+    </w:p>
+    <w:p/>
+    <w:p>
+      <w:r>
+        <w:t>La implementación de la seguridad propia de Spring es compleja,</w:t>
+      </w:r>
+      <w:r>
+        <w:t xml:space="preserve"> pero siempre suele ser la misma implementación, </w:t>
+      </w:r>
+      <w:r>
+        <w:t xml:space="preserve"> y aunque siga perteneciendo al apartado de </w:t>
+      </w:r>
+      <w:r>
+        <w:rPr>
+          <w:b/>
+          <w:bCs/>
+        </w:rPr>
+        <w:t>configuración</w:t>
+      </w:r>
+      <w:r>
+        <w:t>, prefiero explicarlo en un nuevo apartado.</w:t>
+      </w:r>
+    </w:p>
+    <w:p>
+      <w:r>
+        <w:t xml:space="preserve"> </w:t>
+      </w:r>
+    </w:p>
+    <w:p>
+      <w:pPr>
+        <w:pStyle w:val="Ttulo3"/>
+      </w:pPr>
+      <w:bookmarkStart w:id="35" w:name="_Toc132573286"/>
+      <w:proofErr w:type="spellStart"/>
+      <w:r>
+        <w:t>Password</w:t>
+      </w:r>
+      <w:bookmarkEnd w:id="35"/>
+      <w:proofErr w:type="spellEnd"/>
+    </w:p>
+    <w:p/>
+    <w:p>
+      <w:pPr>
+        <w:rPr>
+          <w:b/>
+          <w:bCs/>
+        </w:rPr>
+      </w:pPr>
+      <w:r>
+        <w:t xml:space="preserve">Dentro de este paquete, se encuentra la clase </w:t>
+      </w:r>
+      <w:proofErr w:type="spellStart"/>
+      <w:r>
+        <w:rPr>
+          <w:b/>
+          <w:bCs/>
+        </w:rPr>
+        <w:t>EncoderConfig</w:t>
+      </w:r>
+      <w:proofErr w:type="spellEnd"/>
+      <w:r>
+        <w:rPr>
+          <w:b/>
+          <w:bCs/>
+        </w:rPr>
+        <w:t xml:space="preserve">, </w:t>
+      </w:r>
+      <w:r>
+        <w:t xml:space="preserve">que será la encargada de cifrar la contraseña usando </w:t>
+      </w:r>
+      <w:proofErr w:type="spellStart"/>
+      <w:r>
+        <w:rPr>
+          <w:b/>
+          <w:bCs/>
+        </w:rPr>
+        <w:t>Bcrypt</w:t>
+      </w:r>
+      <w:proofErr w:type="spellEnd"/>
+      <w:r>
+        <w:rPr>
+          <w:b/>
+          <w:bCs/>
+        </w:rPr>
+        <w:t xml:space="preserve"> </w:t>
+      </w:r>
+      <w:r>
+        <w:t>haciendo uso de una función.</w:t>
+      </w:r>
+    </w:p>
+    <w:p>
+      <w:pPr>
+        <w:rPr>
+          <w:b/>
+          <w:bCs/>
+        </w:rPr>
+      </w:pPr>
+    </w:p>
+    <w:p>
+      <w:pPr>
+        <w:jc w:val="center"/>
+        <w:rPr>
+          <w:b/>
+          <w:bCs/>
+        </w:rPr>
+      </w:pPr>
+      <w:r>
+        <w:rPr>
+          <w:b/>
+          <w:bCs/>
+          <w:noProof/>
+        </w:rPr>
+        <w:drawing>
+          <wp:inline distT="0" distB="0" distL="0" distR="0" wp14:anchorId="308878AE" wp14:editId="4BA08DD0">
+            <wp:extent cx="885908" cy="885908"/>
+            <wp:effectExtent l="76200" t="76200" r="142875" b="142875"/>
+            <wp:docPr id="23" name="Imagen 23"/>
+            <wp:cNvGraphicFramePr>
+              <a:graphicFrameLocks xmlns:a="http://schemas.openxmlformats.org/drawingml/2006/main" noChangeAspect="1"/>
+            </wp:cNvGraphicFramePr>
+            <a:graphic xmlns:a="http://schemas.openxmlformats.org/drawingml/2006/main">
+              <a:graphicData uri="http://schemas.openxmlformats.org/drawingml/2006/picture">
+                <pic:pic xmlns:pic="http://schemas.openxmlformats.org/drawingml/2006/picture">
+                  <pic:nvPicPr>
+                    <pic:cNvPr id="0" name="Picture 2"/>
+                    <pic:cNvPicPr>
+                      <a:picLocks noChangeAspect="1" noChangeArrowheads="1"/>
+                    </pic:cNvPicPr>
+                  </pic:nvPicPr>
+                  <pic:blipFill>
+                    <a:blip r:embed="rId29" cstate="print">
+                      <a:extLst>
+                        <a:ext uri="{28A0092B-C50C-407E-A947-70E740481C1C}">
+                          <a14:useLocalDpi xmlns:a14="http://schemas.microsoft.com/office/drawing/2010/main" val="0"/>
+                        </a:ext>
+                      </a:extLst>
+                    </a:blip>
+                    <a:srcRect/>
+                    <a:stretch>
+                      <a:fillRect/>
+                    </a:stretch>
+                  </pic:blipFill>
+                  <pic:spPr bwMode="auto">
+                    <a:xfrm>
+                      <a:off x="0" y="0"/>
+                      <a:ext cx="890706" cy="890706"/>
+                    </a:xfrm>
+                    <a:prstGeom prst="rect">
+                      <a:avLst/>
+                    </a:prstGeom>
+                    <a:ln w="38100" cap="sq">
+                      <a:solidFill>
+                        <a:srgbClr val="000000"/>
+                      </a:solidFill>
+                      <a:prstDash val="solid"/>
+                      <a:miter lim="800000"/>
+                    </a:ln>
+                    <a:effectLst>
+                      <a:outerShdw blurRad="50800" dist="38100" dir="2700000" algn="tl" rotWithShape="0">
+                        <a:srgbClr val="000000">
+                          <a:alpha val="43000"/>
+                        </a:srgbClr>
+                      </a:outerShdw>
+                    </a:effectLst>
+                  </pic:spPr>
+                </pic:pic>
+              </a:graphicData>
+            </a:graphic>
+          </wp:inline>
+        </w:drawing>
+      </w:r>
+    </w:p>
+    <w:p>
+      <w:pPr>
+        <w:pStyle w:val="Ttulo3"/>
+      </w:pPr>
+      <w:bookmarkStart w:id="36" w:name="_Toc132573287"/>
+      <w:r>
         <w:t>JWT</w:t>
       </w:r>
       <w:bookmarkEnd w:id="36"/>
@@ -11032,7 +11565,7 @@
                     </pic:cNvPicPr>
                   </pic:nvPicPr>
                   <pic:blipFill>
-                    <a:blip r:embed="rId29">
+                    <a:blip r:embed="rId30">
                       <a:extLst>
                         <a:ext uri="{28A0092B-C50C-407E-A947-70E740481C1C}">
                           <a14:useLocalDpi xmlns:a14="http://schemas.microsoft.com/office/drawing/2010/main" val="0"/>
@@ -11207,7 +11740,7 @@
       <w:pPr>
         <w:pStyle w:val="Ttulo3"/>
       </w:pPr>
-      <w:bookmarkStart w:id="37" w:name="_Toc132140949"/>
+      <w:bookmarkStart w:id="37" w:name="_Toc132573288"/>
       <w:proofErr w:type="spellStart"/>
       <w:r>
         <w:t>SecurityConfig</w:t>
@@ -11243,27 +11776,219 @@
         <w:t>permitir el paso según el rol, por ejemplo.</w:t>
       </w:r>
     </w:p>
+    <w:p/>
+    <w:p>
+      <w:pPr>
+        <w:pStyle w:val="Ttulo3"/>
+      </w:pPr>
+      <w:bookmarkStart w:id="38" w:name="_Toc132573289"/>
+      <w:r>
+        <w:lastRenderedPageBreak/>
+        <w:t>SSL</w:t>
+      </w:r>
+      <w:bookmarkEnd w:id="38"/>
+    </w:p>
+    <w:p/>
+    <w:p>
+      <w:r>
+        <w:t xml:space="preserve">La conexión respecto la API y el cliente se encuentra cifrada con SSL para así evitar un ataque muy conocido llamado </w:t>
+      </w:r>
+      <w:r>
+        <w:rPr>
+          <w:b/>
+          <w:bCs/>
+        </w:rPr>
+        <w:t>Ataque de intermediario</w:t>
+      </w:r>
+      <w:r>
+        <w:t xml:space="preserve"> (o </w:t>
+      </w:r>
+      <w:r>
+        <w:rPr>
+          <w:b/>
+          <w:bCs/>
+        </w:rPr>
+        <w:t xml:space="preserve">Man in </w:t>
+      </w:r>
+      <w:proofErr w:type="spellStart"/>
+      <w:r>
+        <w:rPr>
+          <w:b/>
+          <w:bCs/>
+        </w:rPr>
+        <w:t>the</w:t>
+      </w:r>
+      <w:proofErr w:type="spellEnd"/>
+      <w:r>
+        <w:rPr>
+          <w:b/>
+          <w:bCs/>
+        </w:rPr>
+        <w:t xml:space="preserve"> </w:t>
+      </w:r>
+      <w:proofErr w:type="spellStart"/>
+      <w:r>
+        <w:rPr>
+          <w:b/>
+          <w:bCs/>
+        </w:rPr>
+        <w:t>M</w:t>
+      </w:r>
+      <w:r>
+        <w:rPr>
+          <w:b/>
+          <w:bCs/>
+        </w:rPr>
+        <w:t>iddle</w:t>
+      </w:r>
+      <w:proofErr w:type="spellEnd"/>
+      <w:r>
+        <w:rPr>
+          <w:b/>
+          <w:bCs/>
+        </w:rPr>
+        <w:t xml:space="preserve"> </w:t>
+      </w:r>
+      <w:proofErr w:type="spellStart"/>
+      <w:r>
+        <w:rPr>
+          <w:b/>
+          <w:bCs/>
+        </w:rPr>
+        <w:t>Attack</w:t>
+      </w:r>
+      <w:proofErr w:type="spellEnd"/>
+      <w:r>
+        <w:t>).</w:t>
+      </w:r>
+    </w:p>
+    <w:p/>
+    <w:p>
+      <w:r>
+        <w:t xml:space="preserve">Los </w:t>
+      </w:r>
+      <w:r>
+        <w:rPr>
+          <w:b/>
+          <w:bCs/>
+        </w:rPr>
+        <w:t>certificados</w:t>
+      </w:r>
+      <w:r>
+        <w:rPr>
+          <w:b/>
+          <w:bCs/>
+        </w:rPr>
+        <w:t xml:space="preserve">, </w:t>
+      </w:r>
+      <w:r>
+        <w:t xml:space="preserve">realizados usando la herramienta propia de Java, </w:t>
+      </w:r>
+      <w:proofErr w:type="spellStart"/>
+      <w:r>
+        <w:rPr>
+          <w:b/>
+          <w:bCs/>
+        </w:rPr>
+        <w:t>Keytool</w:t>
+      </w:r>
+      <w:proofErr w:type="spellEnd"/>
+      <w:r>
+        <w:t xml:space="preserve">, se encuentran en formato </w:t>
+      </w:r>
+      <w:r>
+        <w:rPr>
+          <w:b/>
+          <w:bCs/>
+        </w:rPr>
+        <w:t>PKCS12</w:t>
+      </w:r>
+      <w:r>
+        <w:t xml:space="preserve"> </w:t>
+      </w:r>
+      <w:r>
+        <w:t xml:space="preserve">para una mayor compatibilidad frente a </w:t>
+      </w:r>
+      <w:r>
+        <w:rPr>
+          <w:b/>
+          <w:bCs/>
+          <w:i/>
+          <w:iCs/>
+        </w:rPr>
+        <w:t>JKS</w:t>
+      </w:r>
+      <w:r>
+        <w:t xml:space="preserve"> </w:t>
+      </w:r>
+      <w:r>
+        <w:t xml:space="preserve">y tienen una duración de </w:t>
+      </w:r>
+      <w:r>
+        <w:rPr>
+          <w:b/>
+          <w:bCs/>
+        </w:rPr>
+        <w:t>5 años</w:t>
+      </w:r>
+      <w:r>
+        <w:t xml:space="preserve"> (o </w:t>
+      </w:r>
+      <w:r>
+        <w:rPr>
+          <w:i/>
+          <w:iCs/>
+        </w:rPr>
+        <w:t>1825</w:t>
+      </w:r>
+      <w:r>
+        <w:t xml:space="preserve"> </w:t>
+      </w:r>
+      <w:r>
+        <w:rPr>
+          <w:i/>
+          <w:iCs/>
+        </w:rPr>
+        <w:t>días</w:t>
+      </w:r>
+      <w:r>
+        <w:t>)</w:t>
+      </w:r>
+      <w:r>
+        <w:t xml:space="preserve"> a partir de la siguiente fecha: </w:t>
+      </w:r>
+      <w:r>
+        <w:rPr>
+          <w:b/>
+          <w:bCs/>
+        </w:rPr>
+        <w:t>16/04/2023</w:t>
+      </w:r>
+      <w:r>
+        <w:t>.</w:t>
+      </w:r>
+    </w:p>
     <w:p>
       <w:pPr>
         <w:pStyle w:val="Ttulo2"/>
       </w:pPr>
-      <w:bookmarkStart w:id="38" w:name="_Toc132140950"/>
+      <w:bookmarkStart w:id="39" w:name="_Toc132573290"/>
       <w:r>
         <w:t>Servicios</w:t>
       </w:r>
-      <w:bookmarkEnd w:id="38"/>
+      <w:bookmarkEnd w:id="39"/>
     </w:p>
     <w:p/>
     <w:p>
       <w:pPr>
         <w:pStyle w:val="Ttulo3"/>
       </w:pPr>
-      <w:bookmarkStart w:id="39" w:name="_Toc132140951"/>
+      <w:bookmarkStart w:id="40" w:name="_Toc132573291"/>
       <w:proofErr w:type="spellStart"/>
       <w:r>
         <w:t>UserService</w:t>
       </w:r>
-      <w:bookmarkEnd w:id="39"/>
+      <w:bookmarkEnd w:id="40"/>
       <w:proofErr w:type="spellEnd"/>
     </w:p>
     <w:p/>
@@ -11285,30 +12010,45 @@
         <w:t>cifrará</w:t>
       </w:r>
       <w:r>
-        <w:t xml:space="preserve"> la contraseña de los usuarios.</w:t>
+        <w:t xml:space="preserve"> la contraseña de los usuarios</w:t>
+      </w:r>
+      <w:r>
+        <w:t xml:space="preserve"> usando la clase descrita anteriormente, </w:t>
+      </w:r>
+      <w:proofErr w:type="spellStart"/>
+      <w:r>
+        <w:rPr>
+          <w:b/>
+          <w:bCs/>
+        </w:rPr>
+        <w:t>EncoderConfig</w:t>
+      </w:r>
+      <w:proofErr w:type="spellEnd"/>
+      <w:r>
+        <w:t>.</w:t>
       </w:r>
     </w:p>
     <w:p>
       <w:pPr>
         <w:pStyle w:val="Ttulo2"/>
       </w:pPr>
-      <w:bookmarkStart w:id="40" w:name="_Toc132140952"/>
+      <w:bookmarkStart w:id="41" w:name="_Toc132573292"/>
       <w:r>
         <w:t>Controladores</w:t>
       </w:r>
-      <w:bookmarkEnd w:id="40"/>
+      <w:bookmarkEnd w:id="41"/>
     </w:p>
     <w:p/>
     <w:p>
       <w:pPr>
         <w:pStyle w:val="Ttulo3"/>
       </w:pPr>
-      <w:bookmarkStart w:id="41" w:name="_Toc132140953"/>
+      <w:bookmarkStart w:id="42" w:name="_Toc132573293"/>
       <w:proofErr w:type="spellStart"/>
       <w:r>
         <w:t>UserController</w:t>
       </w:r>
-      <w:bookmarkEnd w:id="41"/>
+      <w:bookmarkEnd w:id="42"/>
       <w:proofErr w:type="spellEnd"/>
     </w:p>
     <w:p/>
@@ -11330,6 +12070,38 @@
     <w:p/>
     <w:p>
       <w:r>
+        <w:t xml:space="preserve">Aquí </w:t>
+      </w:r>
+      <w:r>
+        <w:rPr>
+          <w:b/>
+          <w:bCs/>
+        </w:rPr>
+        <w:t>verificaremos</w:t>
+      </w:r>
+      <w:r>
+        <w:t xml:space="preserve"> los distintos DTO que el usuario pueda enviar haciendo uso de las </w:t>
+      </w:r>
+      <w:r>
+        <w:rPr>
+          <w:b/>
+          <w:bCs/>
+        </w:rPr>
+        <w:t>validaciones</w:t>
+      </w:r>
+      <w:r>
+        <w:t xml:space="preserve"> explicadas anteriormente, y según el resultado obtenido, se realizará la operación deseada o se enviar</w:t>
+      </w:r>
+      <w:r>
+        <w:t>á</w:t>
+      </w:r>
+      <w:r>
+        <w:t xml:space="preserve"> un aviso.</w:t>
+      </w:r>
+    </w:p>
+    <w:p/>
+    <w:p>
+      <w:r>
         <w:t>Esta clase será la encargada de recibir y enviar información con el cliente, llamando a los distintos métodos del servicio.</w:t>
       </w:r>
     </w:p>
@@ -11373,17 +12145,18 @@
         <w:t>y se encuentran debajo del resto de funciones.</w:t>
       </w:r>
     </w:p>
-    <w:p/>
-    <w:p/>
-    <w:p>
+    <w:p>
+      <w:pPr>
+        <w:jc w:val="center"/>
+      </w:pPr>
       <w:r>
         <w:rPr>
           <w:noProof/>
         </w:rPr>
         <w:drawing>
-          <wp:inline distT="0" distB="0" distL="0" distR="0" wp14:anchorId="4ACDE50E" wp14:editId="54CD3114">
-            <wp:extent cx="5720768" cy="2886820"/>
-            <wp:effectExtent l="76200" t="76200" r="127635" b="142240"/>
+          <wp:inline distT="0" distB="0" distL="0" distR="0" wp14:anchorId="4ACDE50E" wp14:editId="40DACC7A">
+            <wp:extent cx="4559410" cy="2300774"/>
+            <wp:effectExtent l="76200" t="76200" r="127000" b="137795"/>
             <wp:docPr id="20" name="Imagen 20"/>
             <wp:cNvGraphicFramePr>
               <a:graphicFrameLocks xmlns:a="http://schemas.openxmlformats.org/drawingml/2006/main" noChangeAspect="1"/>
@@ -11398,7 +12171,7 @@
                     </pic:cNvPicPr>
                   </pic:nvPicPr>
                   <pic:blipFill>
-                    <a:blip r:embed="rId30">
+                    <a:blip r:embed="rId31">
                       <a:extLst>
                         <a:ext uri="{28A0092B-C50C-407E-A947-70E740481C1C}">
                           <a14:useLocalDpi xmlns:a14="http://schemas.microsoft.com/office/drawing/2010/main" val="0"/>
@@ -11413,7 +12186,7 @@
                   <pic:spPr bwMode="auto">
                     <a:xfrm>
                       <a:off x="0" y="0"/>
-                      <a:ext cx="5742552" cy="2897812"/>
+                      <a:ext cx="4602467" cy="2322502"/>
                     </a:xfrm>
                     <a:prstGeom prst="rect">
                       <a:avLst/>
@@ -11444,22 +12217,232 @@
       <w:pPr>
         <w:pStyle w:val="Ttulo2"/>
       </w:pPr>
-      <w:bookmarkStart w:id="42" w:name="_Toc132140954"/>
+      <w:bookmarkStart w:id="43" w:name="_Toc132573294"/>
+      <w:r>
+        <w:lastRenderedPageBreak/>
+        <w:t>Documentación</w:t>
+      </w:r>
+      <w:bookmarkEnd w:id="43"/>
+    </w:p>
+    <w:p/>
+    <w:p>
+      <w:r>
+        <w:t>Además de contar con el propio archivo PDF, se han implementado varios tipos de documentación en el propio código.</w:t>
+      </w:r>
+    </w:p>
+    <w:p>
+      <w:pPr>
+        <w:pStyle w:val="Ttulo3"/>
+      </w:pPr>
+      <w:bookmarkStart w:id="44" w:name="_Toc132573295"/>
+      <w:proofErr w:type="spellStart"/>
+      <w:r>
+        <w:t>KDoc</w:t>
+      </w:r>
+      <w:proofErr w:type="spellEnd"/>
+      <w:r>
+        <w:t xml:space="preserve"> y </w:t>
+      </w:r>
+      <w:proofErr w:type="spellStart"/>
+      <w:r>
+        <w:t>Dokka</w:t>
+      </w:r>
+      <w:bookmarkEnd w:id="44"/>
+      <w:proofErr w:type="spellEnd"/>
+    </w:p>
+    <w:p/>
+    <w:p>
+      <w:r>
+        <w:t xml:space="preserve">En todas las clases del proyecto se ha documentado usando </w:t>
+      </w:r>
+      <w:proofErr w:type="spellStart"/>
+      <w:r>
+        <w:rPr>
+          <w:b/>
+          <w:bCs/>
+        </w:rPr>
+        <w:t>K</w:t>
+      </w:r>
+      <w:r>
+        <w:rPr>
+          <w:b/>
+          <w:bCs/>
+        </w:rPr>
+        <w:t>D</w:t>
+      </w:r>
+      <w:r>
+        <w:rPr>
+          <w:b/>
+          <w:bCs/>
+        </w:rPr>
+        <w:t>oc</w:t>
+      </w:r>
+      <w:proofErr w:type="spellEnd"/>
+      <w:r>
+        <w:t xml:space="preserve">, y gracias a una herramienta adicional, </w:t>
+      </w:r>
+      <w:proofErr w:type="spellStart"/>
+      <w:r>
+        <w:rPr>
+          <w:b/>
+          <w:bCs/>
+        </w:rPr>
+        <w:t>Dokka</w:t>
+      </w:r>
+      <w:proofErr w:type="spellEnd"/>
+      <w:r>
+        <w:t xml:space="preserve">, esta puede verse a través de un archivo </w:t>
+      </w:r>
+      <w:r>
+        <w:rPr>
+          <w:b/>
+          <w:bCs/>
+        </w:rPr>
+        <w:t>HTML</w:t>
+      </w:r>
+      <w:r>
+        <w:rPr>
+          <w:b/>
+          <w:bCs/>
+        </w:rPr>
+        <w:t xml:space="preserve">. </w:t>
+      </w:r>
+      <w:r>
+        <w:t xml:space="preserve">Está documentación se encuentra en </w:t>
+      </w:r>
+      <w:r>
+        <w:rPr>
+          <w:b/>
+          <w:bCs/>
+        </w:rPr>
+        <w:t>inglés</w:t>
+      </w:r>
+      <w:r>
+        <w:t>.</w:t>
+      </w:r>
+    </w:p>
+    <w:p>
+      <w:pPr>
+        <w:rPr>
+          <w:b/>
+          <w:bCs/>
+        </w:rPr>
+      </w:pPr>
+    </w:p>
+    <w:p>
+      <w:pPr>
+        <w:pStyle w:val="Ttulo3"/>
+      </w:pPr>
+      <w:bookmarkStart w:id="45" w:name="_Toc132573296"/>
+      <w:proofErr w:type="spellStart"/>
+      <w:r>
+        <w:t>Swagger</w:t>
+      </w:r>
+      <w:bookmarkEnd w:id="45"/>
+      <w:proofErr w:type="spellEnd"/>
+    </w:p>
+    <w:p/>
+    <w:p>
+      <w:r>
+        <w:t xml:space="preserve">Además, se ha aplicado la clásica herramienta para documentar </w:t>
+      </w:r>
+      <w:proofErr w:type="spellStart"/>
+      <w:r>
+        <w:t>APIs</w:t>
+      </w:r>
+      <w:proofErr w:type="spellEnd"/>
+      <w:r>
+        <w:t xml:space="preserve">, </w:t>
+      </w:r>
+      <w:proofErr w:type="spellStart"/>
+      <w:r>
+        <w:rPr>
+          <w:b/>
+          <w:bCs/>
+        </w:rPr>
+        <w:t>Swagger</w:t>
+      </w:r>
+      <w:proofErr w:type="spellEnd"/>
+      <w:r>
+        <w:t>.</w:t>
+      </w:r>
+    </w:p>
+    <w:p/>
+    <w:p>
+      <w:pPr>
+        <w:jc w:val="center"/>
+      </w:pPr>
+      <w:r>
+        <w:rPr>
+          <w:noProof/>
+        </w:rPr>
+        <w:drawing>
+          <wp:inline distT="0" distB="0" distL="0" distR="0" wp14:anchorId="62D5D61B" wp14:editId="79238941">
+            <wp:extent cx="4174434" cy="1565413"/>
+            <wp:effectExtent l="0" t="0" r="0" b="0"/>
+            <wp:docPr id="30" name="Imagen 30"/>
+            <wp:cNvGraphicFramePr>
+              <a:graphicFrameLocks xmlns:a="http://schemas.openxmlformats.org/drawingml/2006/main" noChangeAspect="1"/>
+            </wp:cNvGraphicFramePr>
+            <a:graphic xmlns:a="http://schemas.openxmlformats.org/drawingml/2006/main">
+              <a:graphicData uri="http://schemas.openxmlformats.org/drawingml/2006/picture">
+                <pic:pic xmlns:pic="http://schemas.openxmlformats.org/drawingml/2006/picture">
+                  <pic:nvPicPr>
+                    <pic:cNvPr id="0" name="Picture 4"/>
+                    <pic:cNvPicPr>
+                      <a:picLocks noChangeAspect="1" noChangeArrowheads="1"/>
+                    </pic:cNvPicPr>
+                  </pic:nvPicPr>
+                  <pic:blipFill>
+                    <a:blip r:embed="rId32">
+                      <a:extLst>
+                        <a:ext uri="{28A0092B-C50C-407E-A947-70E740481C1C}">
+                          <a14:useLocalDpi xmlns:a14="http://schemas.microsoft.com/office/drawing/2010/main" val="0"/>
+                        </a:ext>
+                      </a:extLst>
+                    </a:blip>
+                    <a:srcRect/>
+                    <a:stretch>
+                      <a:fillRect/>
+                    </a:stretch>
+                  </pic:blipFill>
+                  <pic:spPr bwMode="auto">
+                    <a:xfrm>
+                      <a:off x="0" y="0"/>
+                      <a:ext cx="4185128" cy="1569423"/>
+                    </a:xfrm>
+                    <a:prstGeom prst="rect">
+                      <a:avLst/>
+                    </a:prstGeom>
+                    <a:noFill/>
+                  </pic:spPr>
+                </pic:pic>
+              </a:graphicData>
+            </a:graphic>
+          </wp:inline>
+        </w:drawing>
+      </w:r>
+    </w:p>
+    <w:p>
+      <w:pPr>
+        <w:pStyle w:val="Ttulo2"/>
+      </w:pPr>
+      <w:bookmarkStart w:id="46" w:name="_Toc132573297"/>
       <w:r>
         <w:t>Información Adicional</w:t>
       </w:r>
-      <w:bookmarkEnd w:id="42"/>
+      <w:bookmarkEnd w:id="46"/>
     </w:p>
     <w:p/>
     <w:p>
       <w:pPr>
         <w:pStyle w:val="Ttulo3"/>
       </w:pPr>
-      <w:bookmarkStart w:id="43" w:name="_Toc132140955"/>
+      <w:bookmarkStart w:id="47" w:name="_Toc132573298"/>
       <w:r>
         <w:t>DB</w:t>
       </w:r>
-      <w:bookmarkEnd w:id="43"/>
+      <w:bookmarkEnd w:id="47"/>
     </w:p>
     <w:p/>
     <w:p>
@@ -11505,12 +12488,12 @@
       <w:pPr>
         <w:pStyle w:val="Ttulo2"/>
       </w:pPr>
-      <w:bookmarkStart w:id="44" w:name="_Toc132140956"/>
+      <w:bookmarkStart w:id="48" w:name="_Toc132573299"/>
       <w:proofErr w:type="spellStart"/>
       <w:r>
         <w:t>Tests</w:t>
       </w:r>
-      <w:bookmarkEnd w:id="44"/>
+      <w:bookmarkEnd w:id="48"/>
       <w:proofErr w:type="spellEnd"/>
     </w:p>
     <w:p/>
@@ -11518,7 +12501,7 @@
       <w:pPr>
         <w:pStyle w:val="Ttulo3"/>
       </w:pPr>
-      <w:bookmarkStart w:id="45" w:name="_Toc132140957"/>
+      <w:bookmarkStart w:id="49" w:name="_Toc132573300"/>
       <w:proofErr w:type="spellStart"/>
       <w:r>
         <w:t>Postman</w:t>
@@ -11527,7 +12510,7 @@
       <w:r>
         <w:t xml:space="preserve"> (E2E)</w:t>
       </w:r>
-      <w:bookmarkEnd w:id="45"/>
+      <w:bookmarkEnd w:id="49"/>
     </w:p>
     <w:p/>
     <w:p>
@@ -11573,7 +12556,7 @@
       <w:pPr>
         <w:pStyle w:val="Ttulo3"/>
       </w:pPr>
-      <w:bookmarkStart w:id="46" w:name="_Toc132140958"/>
+      <w:bookmarkStart w:id="50" w:name="_Toc132573301"/>
       <w:r>
         <w:t>Junit 5</w:t>
       </w:r>
@@ -11584,7 +12567,7 @@
       <w:r>
         <w:t>MockK</w:t>
       </w:r>
-      <w:bookmarkEnd w:id="46"/>
+      <w:bookmarkEnd w:id="50"/>
       <w:proofErr w:type="spellEnd"/>
     </w:p>
     <w:p/>
@@ -11630,12 +12613,12 @@
       </w:r>
     </w:p>
     <w:sectPr>
-      <w:headerReference w:type="even" r:id="rId31"/>
-      <w:headerReference w:type="default" r:id="rId32"/>
-      <w:footerReference w:type="even" r:id="rId33"/>
-      <w:footerReference w:type="default" r:id="rId34"/>
-      <w:headerReference w:type="first" r:id="rId35"/>
-      <w:footerReference w:type="first" r:id="rId36"/>
+      <w:headerReference w:type="even" r:id="rId33"/>
+      <w:headerReference w:type="default" r:id="rId34"/>
+      <w:footerReference w:type="even" r:id="rId35"/>
+      <w:footerReference w:type="default" r:id="rId36"/>
+      <w:headerReference w:type="first" r:id="rId37"/>
+      <w:footerReference w:type="first" r:id="rId38"/>
       <w:pgSz w:w="11906" w:h="16838" w:code="9"/>
       <w:pgMar w:top="1307" w:right="1274" w:bottom="1134" w:left="1134" w:header="561" w:footer="454" w:gutter="0"/>
       <w:cols w:space="708"/>
@@ -11647,7 +12630,7 @@
 </file>
 
 <file path=word/endnotes.xml><?xml version="1.0" encoding="utf-8"?>
-<w:endnotes xmlns:wpc="http://schemas.microsoft.com/office/word/2010/wordprocessingCanvas" xmlns:cx="http://schemas.microsoft.com/office/drawing/2014/chartex" xmlns:cx1="http://schemas.microsoft.com/office/drawing/2015/9/8/chartex" xmlns:cx2="http://schemas.microsoft.com/office/drawing/2015/10/21/chartex" xmlns:cx3="http://schemas.microsoft.com/office/drawing/2016/5/9/chartex" xmlns:cx4="http://schemas.microsoft.com/office/drawing/2016/5/10/chartex" xmlns:cx5="http://schemas.microsoft.com/office/drawing/2016/5/11/chartex" xmlns:cx6="http://schemas.microsoft.com/office/drawing/2016/5/12/chartex" xmlns:cx7="http://schemas.microsoft.com/office/drawing/2016/5/13/chartex" xmlns:cx8="http://schemas.microsoft.com/office/drawing/2016/5/14/chartex" xmlns:mc="http://schemas.openxmlformats.org/markup-compatibility/2006" xmlns:aink="http://schemas.microsoft.com/office/drawing/2016/ink" xmlns:am3d="http://schemas.microsoft.com/office/drawing/2017/model3d" xmlns:o="urn:schemas-microsoft-com:office:office" xmlns:oel="http://schemas.microsoft.com/office/2019/extlst" xmlns:r="http://schemas.openxmlformats.org/officeDocument/2006/relationships" xmlns:m="http://schemas.openxmlformats.org/officeDocument/2006/math" xmlns:v="urn:schemas-microsoft-com:vml" xmlns:wp14="http://schemas.microsoft.com/office/word/2010/wordprocessingDrawing" xmlns:wp="http://schemas.openxmlformats.org/drawingml/2006/wordprocessingDrawing" xmlns:w10="urn:schemas-microsoft-com:office:word" xmlns:w="http://schemas.openxmlformats.org/wordprocessingml/2006/main" xmlns:w14="http://schemas.microsoft.com/office/word/2010/wordml" xmlns:w15="http://schemas.microsoft.com/office/word/2012/wordml" xmlns:w16cex="http://schemas.microsoft.com/office/word/2018/wordml/cex" xmlns:w16cid="http://schemas.microsoft.com/office/word/2016/wordml/cid" xmlns:w16="http://schemas.microsoft.com/office/word/2018/wordml" xmlns:w16sdtdh="http://schemas.microsoft.com/office/word/2020/wordml/sdtdatahash" xmlns:w16se="http://schemas.microsoft.com/office/word/2015/wordml/symex" xmlns:wpg="http://schemas.microsoft.com/office/word/2010/wordprocessingGroup" xmlns:wpi="http://schemas.microsoft.com/office/word/2010/wordprocessingInk" xmlns:wne="http://schemas.microsoft.com/office/word/2006/wordml" xmlns:wps="http://schemas.microsoft.com/office/word/2010/wordprocessingShape" mc:Ignorable="w14 w15 w16se w16cid w16 w16cex w16sdtdh wp14">
+<w:endnotes xmlns:wpc="http://schemas.microsoft.com/office/word/2010/wordprocessingCanvas" xmlns:cx="http://schemas.microsoft.com/office/drawing/2014/chartex" xmlns:cx1="http://schemas.microsoft.com/office/drawing/2015/9/8/chartex" xmlns:cx2="http://schemas.microsoft.com/office/drawing/2015/10/21/chartex" xmlns:cx3="http://schemas.microsoft.com/office/drawing/2016/5/9/chartex" xmlns:cx4="http://schemas.microsoft.com/office/drawing/2016/5/10/chartex" xmlns:cx5="http://schemas.microsoft.com/office/drawing/2016/5/11/chartex" xmlns:cx6="http://schemas.microsoft.com/office/drawing/2016/5/12/chartex" xmlns:cx7="http://schemas.microsoft.com/office/drawing/2016/5/13/chartex" xmlns:cx8="http://schemas.microsoft.com/office/drawing/2016/5/14/chartex" xmlns:mc="http://schemas.openxmlformats.org/markup-compatibility/2006" xmlns:aink="http://schemas.microsoft.com/office/drawing/2016/ink" xmlns:am3d="http://schemas.microsoft.com/office/drawing/2017/model3d" xmlns:o="urn:schemas-microsoft-com:office:office" xmlns:oel="http://schemas.microsoft.com/office/2019/extlst" xmlns:r="http://schemas.openxmlformats.org/officeDocument/2006/relationships" xmlns:m="http://schemas.openxmlformats.org/officeDocument/2006/math" xmlns:v="urn:schemas-microsoft-com:vml" xmlns:wp14="http://schemas.microsoft.com/office/word/2010/wordprocessingDrawing" xmlns:wp="http://schemas.openxmlformats.org/drawingml/2006/wordprocessingDrawing" xmlns:w10="urn:schemas-microsoft-com:office:word" xmlns:w="http://schemas.openxmlformats.org/wordprocessingml/2006/main" xmlns:w14="http://schemas.microsoft.com/office/word/2010/wordml" xmlns:w15="http://schemas.microsoft.com/office/word/2012/wordml" xmlns:w16cex="http://schemas.microsoft.com/office/word/2018/wordml/cex" xmlns:w16cid="http://schemas.microsoft.com/office/word/2016/wordml/cid" xmlns:w16="http://schemas.microsoft.com/office/word/2018/wordml" xmlns:w16du="http://schemas.microsoft.com/office/word/2023/wordml/word16du" xmlns:w16sdtdh="http://schemas.microsoft.com/office/word/2020/wordml/sdtdatahash" xmlns:w16se="http://schemas.microsoft.com/office/word/2015/wordml/symex" xmlns:wpg="http://schemas.microsoft.com/office/word/2010/wordprocessingGroup" xmlns:wpi="http://schemas.microsoft.com/office/word/2010/wordprocessingInk" xmlns:wne="http://schemas.microsoft.com/office/word/2006/wordml" xmlns:wps="http://schemas.microsoft.com/office/word/2010/wordprocessingShape" mc:Ignorable="w14 w15 w16se w16cid w16 w16cex w16sdtdh wp14">
   <w:endnote w:type="separator" w:id="-1">
     <w:p>
       <w:r>
@@ -11670,7 +12653,7 @@
 </file>
 
 <file path=word/footer1.xml><?xml version="1.0" encoding="utf-8"?>
-<w:ftr xmlns:wpc="http://schemas.microsoft.com/office/word/2010/wordprocessingCanvas" xmlns:cx="http://schemas.microsoft.com/office/drawing/2014/chartex" xmlns:cx1="http://schemas.microsoft.com/office/drawing/2015/9/8/chartex" xmlns:cx2="http://schemas.microsoft.com/office/drawing/2015/10/21/chartex" xmlns:cx3="http://schemas.microsoft.com/office/drawing/2016/5/9/chartex" xmlns:cx4="http://schemas.microsoft.com/office/drawing/2016/5/10/chartex" xmlns:cx5="http://schemas.microsoft.com/office/drawing/2016/5/11/chartex" xmlns:cx6="http://schemas.microsoft.com/office/drawing/2016/5/12/chartex" xmlns:cx7="http://schemas.microsoft.com/office/drawing/2016/5/13/chartex" xmlns:cx8="http://schemas.microsoft.com/office/drawing/2016/5/14/chartex" xmlns:mc="http://schemas.openxmlformats.org/markup-compatibility/2006" xmlns:aink="http://schemas.microsoft.com/office/drawing/2016/ink" xmlns:am3d="http://schemas.microsoft.com/office/drawing/2017/model3d" xmlns:o="urn:schemas-microsoft-com:office:office" xmlns:oel="http://schemas.microsoft.com/office/2019/extlst" xmlns:r="http://schemas.openxmlformats.org/officeDocument/2006/relationships" xmlns:m="http://schemas.openxmlformats.org/officeDocument/2006/math" xmlns:v="urn:schemas-microsoft-com:vml" xmlns:wp14="http://schemas.microsoft.com/office/word/2010/wordprocessingDrawing" xmlns:wp="http://schemas.openxmlformats.org/drawingml/2006/wordprocessingDrawing" xmlns:w10="urn:schemas-microsoft-com:office:word" xmlns:w="http://schemas.openxmlformats.org/wordprocessingml/2006/main" xmlns:w14="http://schemas.microsoft.com/office/word/2010/wordml" xmlns:w15="http://schemas.microsoft.com/office/word/2012/wordml" xmlns:w16cex="http://schemas.microsoft.com/office/word/2018/wordml/cex" xmlns:w16cid="http://schemas.microsoft.com/office/word/2016/wordml/cid" xmlns:w16="http://schemas.microsoft.com/office/word/2018/wordml" xmlns:w16sdtdh="http://schemas.microsoft.com/office/word/2020/wordml/sdtdatahash" xmlns:w16se="http://schemas.microsoft.com/office/word/2015/wordml/symex" xmlns:wpg="http://schemas.microsoft.com/office/word/2010/wordprocessingGroup" xmlns:wpi="http://schemas.microsoft.com/office/word/2010/wordprocessingInk" xmlns:wne="http://schemas.microsoft.com/office/word/2006/wordml" xmlns:wps="http://schemas.microsoft.com/office/word/2010/wordprocessingShape" mc:Ignorable="w14 w15 w16se w16cid w16 w16cex w16sdtdh wp14">
+<w:ftr xmlns:wpc="http://schemas.microsoft.com/office/word/2010/wordprocessingCanvas" xmlns:cx="http://schemas.microsoft.com/office/drawing/2014/chartex" xmlns:cx1="http://schemas.microsoft.com/office/drawing/2015/9/8/chartex" xmlns:cx2="http://schemas.microsoft.com/office/drawing/2015/10/21/chartex" xmlns:cx3="http://schemas.microsoft.com/office/drawing/2016/5/9/chartex" xmlns:cx4="http://schemas.microsoft.com/office/drawing/2016/5/10/chartex" xmlns:cx5="http://schemas.microsoft.com/office/drawing/2016/5/11/chartex" xmlns:cx6="http://schemas.microsoft.com/office/drawing/2016/5/12/chartex" xmlns:cx7="http://schemas.microsoft.com/office/drawing/2016/5/13/chartex" xmlns:cx8="http://schemas.microsoft.com/office/drawing/2016/5/14/chartex" xmlns:mc="http://schemas.openxmlformats.org/markup-compatibility/2006" xmlns:aink="http://schemas.microsoft.com/office/drawing/2016/ink" xmlns:am3d="http://schemas.microsoft.com/office/drawing/2017/model3d" xmlns:o="urn:schemas-microsoft-com:office:office" xmlns:oel="http://schemas.microsoft.com/office/2019/extlst" xmlns:r="http://schemas.openxmlformats.org/officeDocument/2006/relationships" xmlns:m="http://schemas.openxmlformats.org/officeDocument/2006/math" xmlns:v="urn:schemas-microsoft-com:vml" xmlns:wp14="http://schemas.microsoft.com/office/word/2010/wordprocessingDrawing" xmlns:wp="http://schemas.openxmlformats.org/drawingml/2006/wordprocessingDrawing" xmlns:w10="urn:schemas-microsoft-com:office:word" xmlns:w="http://schemas.openxmlformats.org/wordprocessingml/2006/main" xmlns:w14="http://schemas.microsoft.com/office/word/2010/wordml" xmlns:w15="http://schemas.microsoft.com/office/word/2012/wordml" xmlns:w16cex="http://schemas.microsoft.com/office/word/2018/wordml/cex" xmlns:w16cid="http://schemas.microsoft.com/office/word/2016/wordml/cid" xmlns:w16="http://schemas.microsoft.com/office/word/2018/wordml" xmlns:w16du="http://schemas.microsoft.com/office/word/2023/wordml/word16du" xmlns:w16sdtdh="http://schemas.microsoft.com/office/word/2020/wordml/sdtdatahash" xmlns:w16se="http://schemas.microsoft.com/office/word/2015/wordml/symex" xmlns:wpg="http://schemas.microsoft.com/office/word/2010/wordprocessingGroup" xmlns:wpi="http://schemas.microsoft.com/office/word/2010/wordprocessingInk" xmlns:wne="http://schemas.microsoft.com/office/word/2006/wordml" xmlns:wps="http://schemas.microsoft.com/office/word/2010/wordprocessingShape" mc:Ignorable="w14 w15 w16se w16cid w16 w16cex w16sdtdh wp14">
   <w:p>
     <w:pPr>
       <w:pStyle w:val="Piedepgina"/>
@@ -11734,7 +12717,7 @@
 </file>
 
 <file path=word/footer2.xml><?xml version="1.0" encoding="utf-8"?>
-<w:ftr xmlns:wpc="http://schemas.microsoft.com/office/word/2010/wordprocessingCanvas" xmlns:cx="http://schemas.microsoft.com/office/drawing/2014/chartex" xmlns:cx1="http://schemas.microsoft.com/office/drawing/2015/9/8/chartex" xmlns:cx2="http://schemas.microsoft.com/office/drawing/2015/10/21/chartex" xmlns:cx3="http://schemas.microsoft.com/office/drawing/2016/5/9/chartex" xmlns:cx4="http://schemas.microsoft.com/office/drawing/2016/5/10/chartex" xmlns:cx5="http://schemas.microsoft.com/office/drawing/2016/5/11/chartex" xmlns:cx6="http://schemas.microsoft.com/office/drawing/2016/5/12/chartex" xmlns:cx7="http://schemas.microsoft.com/office/drawing/2016/5/13/chartex" xmlns:cx8="http://schemas.microsoft.com/office/drawing/2016/5/14/chartex" xmlns:mc="http://schemas.openxmlformats.org/markup-compatibility/2006" xmlns:aink="http://schemas.microsoft.com/office/drawing/2016/ink" xmlns:am3d="http://schemas.microsoft.com/office/drawing/2017/model3d" xmlns:o="urn:schemas-microsoft-com:office:office" xmlns:oel="http://schemas.microsoft.com/office/2019/extlst" xmlns:r="http://schemas.openxmlformats.org/officeDocument/2006/relationships" xmlns:m="http://schemas.openxmlformats.org/officeDocument/2006/math" xmlns:v="urn:schemas-microsoft-com:vml" xmlns:wp14="http://schemas.microsoft.com/office/word/2010/wordprocessingDrawing" xmlns:wp="http://schemas.openxmlformats.org/drawingml/2006/wordprocessingDrawing" xmlns:w10="urn:schemas-microsoft-com:office:word" xmlns:w="http://schemas.openxmlformats.org/wordprocessingml/2006/main" xmlns:w14="http://schemas.microsoft.com/office/word/2010/wordml" xmlns:w15="http://schemas.microsoft.com/office/word/2012/wordml" xmlns:w16cex="http://schemas.microsoft.com/office/word/2018/wordml/cex" xmlns:w16cid="http://schemas.microsoft.com/office/word/2016/wordml/cid" xmlns:w16="http://schemas.microsoft.com/office/word/2018/wordml" xmlns:w16sdtdh="http://schemas.microsoft.com/office/word/2020/wordml/sdtdatahash" xmlns:w16se="http://schemas.microsoft.com/office/word/2015/wordml/symex" xmlns:wpg="http://schemas.microsoft.com/office/word/2010/wordprocessingGroup" xmlns:wpi="http://schemas.microsoft.com/office/word/2010/wordprocessingInk" xmlns:wne="http://schemas.microsoft.com/office/word/2006/wordml" xmlns:wps="http://schemas.microsoft.com/office/word/2010/wordprocessingShape" mc:Ignorable="w14 w15 w16se w16cid w16 w16cex w16sdtdh wp14">
+<w:ftr xmlns:wpc="http://schemas.microsoft.com/office/word/2010/wordprocessingCanvas" xmlns:cx="http://schemas.microsoft.com/office/drawing/2014/chartex" xmlns:cx1="http://schemas.microsoft.com/office/drawing/2015/9/8/chartex" xmlns:cx2="http://schemas.microsoft.com/office/drawing/2015/10/21/chartex" xmlns:cx3="http://schemas.microsoft.com/office/drawing/2016/5/9/chartex" xmlns:cx4="http://schemas.microsoft.com/office/drawing/2016/5/10/chartex" xmlns:cx5="http://schemas.microsoft.com/office/drawing/2016/5/11/chartex" xmlns:cx6="http://schemas.microsoft.com/office/drawing/2016/5/12/chartex" xmlns:cx7="http://schemas.microsoft.com/office/drawing/2016/5/13/chartex" xmlns:cx8="http://schemas.microsoft.com/office/drawing/2016/5/14/chartex" xmlns:mc="http://schemas.openxmlformats.org/markup-compatibility/2006" xmlns:aink="http://schemas.microsoft.com/office/drawing/2016/ink" xmlns:am3d="http://schemas.microsoft.com/office/drawing/2017/model3d" xmlns:o="urn:schemas-microsoft-com:office:office" xmlns:oel="http://schemas.microsoft.com/office/2019/extlst" xmlns:r="http://schemas.openxmlformats.org/officeDocument/2006/relationships" xmlns:m="http://schemas.openxmlformats.org/officeDocument/2006/math" xmlns:v="urn:schemas-microsoft-com:vml" xmlns:wp14="http://schemas.microsoft.com/office/word/2010/wordprocessingDrawing" xmlns:wp="http://schemas.openxmlformats.org/drawingml/2006/wordprocessingDrawing" xmlns:w10="urn:schemas-microsoft-com:office:word" xmlns:w="http://schemas.openxmlformats.org/wordprocessingml/2006/main" xmlns:w14="http://schemas.microsoft.com/office/word/2010/wordml" xmlns:w15="http://schemas.microsoft.com/office/word/2012/wordml" xmlns:w16cex="http://schemas.microsoft.com/office/word/2018/wordml/cex" xmlns:w16cid="http://schemas.microsoft.com/office/word/2016/wordml/cid" xmlns:w16="http://schemas.microsoft.com/office/word/2018/wordml" xmlns:w16du="http://schemas.microsoft.com/office/word/2023/wordml/word16du" xmlns:w16sdtdh="http://schemas.microsoft.com/office/word/2020/wordml/sdtdatahash" xmlns:w16se="http://schemas.microsoft.com/office/word/2015/wordml/symex" xmlns:wpg="http://schemas.microsoft.com/office/word/2010/wordprocessingGroup" xmlns:wpi="http://schemas.microsoft.com/office/word/2010/wordprocessingInk" xmlns:wne="http://schemas.microsoft.com/office/word/2006/wordml" xmlns:wps="http://schemas.microsoft.com/office/word/2010/wordprocessingShape" mc:Ignorable="w14 w15 w16se w16cid w16 w16cex w16sdtdh wp14">
   <w:p>
     <w:pPr>
       <w:pStyle w:val="Piedepgina"/>
@@ -11821,7 +12804,7 @@
 </file>
 
 <file path=word/footer3.xml><?xml version="1.0" encoding="utf-8"?>
-<w:ftr xmlns:wpc="http://schemas.microsoft.com/office/word/2010/wordprocessingCanvas" xmlns:cx="http://schemas.microsoft.com/office/drawing/2014/chartex" xmlns:cx1="http://schemas.microsoft.com/office/drawing/2015/9/8/chartex" xmlns:cx2="http://schemas.microsoft.com/office/drawing/2015/10/21/chartex" xmlns:cx3="http://schemas.microsoft.com/office/drawing/2016/5/9/chartex" xmlns:cx4="http://schemas.microsoft.com/office/drawing/2016/5/10/chartex" xmlns:cx5="http://schemas.microsoft.com/office/drawing/2016/5/11/chartex" xmlns:cx6="http://schemas.microsoft.com/office/drawing/2016/5/12/chartex" xmlns:cx7="http://schemas.microsoft.com/office/drawing/2016/5/13/chartex" xmlns:cx8="http://schemas.microsoft.com/office/drawing/2016/5/14/chartex" xmlns:mc="http://schemas.openxmlformats.org/markup-compatibility/2006" xmlns:aink="http://schemas.microsoft.com/office/drawing/2016/ink" xmlns:am3d="http://schemas.microsoft.com/office/drawing/2017/model3d" xmlns:o="urn:schemas-microsoft-com:office:office" xmlns:oel="http://schemas.microsoft.com/office/2019/extlst" xmlns:r="http://schemas.openxmlformats.org/officeDocument/2006/relationships" xmlns:m="http://schemas.openxmlformats.org/officeDocument/2006/math" xmlns:v="urn:schemas-microsoft-com:vml" xmlns:wp14="http://schemas.microsoft.com/office/word/2010/wordprocessingDrawing" xmlns:wp="http://schemas.openxmlformats.org/drawingml/2006/wordprocessingDrawing" xmlns:w10="urn:schemas-microsoft-com:office:word" xmlns:w="http://schemas.openxmlformats.org/wordprocessingml/2006/main" xmlns:w14="http://schemas.microsoft.com/office/word/2010/wordml" xmlns:w15="http://schemas.microsoft.com/office/word/2012/wordml" xmlns:w16cex="http://schemas.microsoft.com/office/word/2018/wordml/cex" xmlns:w16cid="http://schemas.microsoft.com/office/word/2016/wordml/cid" xmlns:w16="http://schemas.microsoft.com/office/word/2018/wordml" xmlns:w16sdtdh="http://schemas.microsoft.com/office/word/2020/wordml/sdtdatahash" xmlns:w16se="http://schemas.microsoft.com/office/word/2015/wordml/symex" xmlns:wpg="http://schemas.microsoft.com/office/word/2010/wordprocessingGroup" xmlns:wpi="http://schemas.microsoft.com/office/word/2010/wordprocessingInk" xmlns:wne="http://schemas.microsoft.com/office/word/2006/wordml" xmlns:wps="http://schemas.microsoft.com/office/word/2010/wordprocessingShape" mc:Ignorable="w14 w15 w16se w16cid w16 w16cex w16sdtdh wp14">
+<w:ftr xmlns:wpc="http://schemas.microsoft.com/office/word/2010/wordprocessingCanvas" xmlns:cx="http://schemas.microsoft.com/office/drawing/2014/chartex" xmlns:cx1="http://schemas.microsoft.com/office/drawing/2015/9/8/chartex" xmlns:cx2="http://schemas.microsoft.com/office/drawing/2015/10/21/chartex" xmlns:cx3="http://schemas.microsoft.com/office/drawing/2016/5/9/chartex" xmlns:cx4="http://schemas.microsoft.com/office/drawing/2016/5/10/chartex" xmlns:cx5="http://schemas.microsoft.com/office/drawing/2016/5/11/chartex" xmlns:cx6="http://schemas.microsoft.com/office/drawing/2016/5/12/chartex" xmlns:cx7="http://schemas.microsoft.com/office/drawing/2016/5/13/chartex" xmlns:cx8="http://schemas.microsoft.com/office/drawing/2016/5/14/chartex" xmlns:mc="http://schemas.openxmlformats.org/markup-compatibility/2006" xmlns:aink="http://schemas.microsoft.com/office/drawing/2016/ink" xmlns:am3d="http://schemas.microsoft.com/office/drawing/2017/model3d" xmlns:o="urn:schemas-microsoft-com:office:office" xmlns:oel="http://schemas.microsoft.com/office/2019/extlst" xmlns:r="http://schemas.openxmlformats.org/officeDocument/2006/relationships" xmlns:m="http://schemas.openxmlformats.org/officeDocument/2006/math" xmlns:v="urn:schemas-microsoft-com:vml" xmlns:wp14="http://schemas.microsoft.com/office/word/2010/wordprocessingDrawing" xmlns:wp="http://schemas.openxmlformats.org/drawingml/2006/wordprocessingDrawing" xmlns:w10="urn:schemas-microsoft-com:office:word" xmlns:w="http://schemas.openxmlformats.org/wordprocessingml/2006/main" xmlns:w14="http://schemas.microsoft.com/office/word/2010/wordml" xmlns:w15="http://schemas.microsoft.com/office/word/2012/wordml" xmlns:w16cex="http://schemas.microsoft.com/office/word/2018/wordml/cex" xmlns:w16cid="http://schemas.microsoft.com/office/word/2016/wordml/cid" xmlns:w16="http://schemas.microsoft.com/office/word/2018/wordml" xmlns:w16du="http://schemas.microsoft.com/office/word/2023/wordml/word16du" xmlns:w16sdtdh="http://schemas.microsoft.com/office/word/2020/wordml/sdtdatahash" xmlns:w16se="http://schemas.microsoft.com/office/word/2015/wordml/symex" xmlns:wpg="http://schemas.microsoft.com/office/word/2010/wordprocessingGroup" xmlns:wpi="http://schemas.microsoft.com/office/word/2010/wordprocessingInk" xmlns:wne="http://schemas.microsoft.com/office/word/2006/wordml" xmlns:wps="http://schemas.microsoft.com/office/word/2010/wordprocessingShape" mc:Ignorable="w14 w15 w16se w16cid w16 w16cex w16sdtdh wp14">
   <w:p>
     <w:pPr>
       <w:pStyle w:val="Piedepgina"/>
@@ -11918,7 +12901,7 @@
 </file>
 
 <file path=word/footnotes.xml><?xml version="1.0" encoding="utf-8"?>
-<w:footnotes xmlns:wpc="http://schemas.microsoft.com/office/word/2010/wordprocessingCanvas" xmlns:cx="http://schemas.microsoft.com/office/drawing/2014/chartex" xmlns:cx1="http://schemas.microsoft.com/office/drawing/2015/9/8/chartex" xmlns:cx2="http://schemas.microsoft.com/office/drawing/2015/10/21/chartex" xmlns:cx3="http://schemas.microsoft.com/office/drawing/2016/5/9/chartex" xmlns:cx4="http://schemas.microsoft.com/office/drawing/2016/5/10/chartex" xmlns:cx5="http://schemas.microsoft.com/office/drawing/2016/5/11/chartex" xmlns:cx6="http://schemas.microsoft.com/office/drawing/2016/5/12/chartex" xmlns:cx7="http://schemas.microsoft.com/office/drawing/2016/5/13/chartex" xmlns:cx8="http://schemas.microsoft.com/office/drawing/2016/5/14/chartex" xmlns:mc="http://schemas.openxmlformats.org/markup-compatibility/2006" xmlns:aink="http://schemas.microsoft.com/office/drawing/2016/ink" xmlns:am3d="http://schemas.microsoft.com/office/drawing/2017/model3d" xmlns:o="urn:schemas-microsoft-com:office:office" xmlns:oel="http://schemas.microsoft.com/office/2019/extlst" xmlns:r="http://schemas.openxmlformats.org/officeDocument/2006/relationships" xmlns:m="http://schemas.openxmlformats.org/officeDocument/2006/math" xmlns:v="urn:schemas-microsoft-com:vml" xmlns:wp14="http://schemas.microsoft.com/office/word/2010/wordprocessingDrawing" xmlns:wp="http://schemas.openxmlformats.org/drawingml/2006/wordprocessingDrawing" xmlns:w10="urn:schemas-microsoft-com:office:word" xmlns:w="http://schemas.openxmlformats.org/wordprocessingml/2006/main" xmlns:w14="http://schemas.microsoft.com/office/word/2010/wordml" xmlns:w15="http://schemas.microsoft.com/office/word/2012/wordml" xmlns:w16cex="http://schemas.microsoft.com/office/word/2018/wordml/cex" xmlns:w16cid="http://schemas.microsoft.com/office/word/2016/wordml/cid" xmlns:w16="http://schemas.microsoft.com/office/word/2018/wordml" xmlns:w16sdtdh="http://schemas.microsoft.com/office/word/2020/wordml/sdtdatahash" xmlns:w16se="http://schemas.microsoft.com/office/word/2015/wordml/symex" xmlns:wpg="http://schemas.microsoft.com/office/word/2010/wordprocessingGroup" xmlns:wpi="http://schemas.microsoft.com/office/word/2010/wordprocessingInk" xmlns:wne="http://schemas.microsoft.com/office/word/2006/wordml" xmlns:wps="http://schemas.microsoft.com/office/word/2010/wordprocessingShape" mc:Ignorable="w14 w15 w16se w16cid w16 w16cex w16sdtdh wp14">
+<w:footnotes xmlns:wpc="http://schemas.microsoft.com/office/word/2010/wordprocessingCanvas" xmlns:cx="http://schemas.microsoft.com/office/drawing/2014/chartex" xmlns:cx1="http://schemas.microsoft.com/office/drawing/2015/9/8/chartex" xmlns:cx2="http://schemas.microsoft.com/office/drawing/2015/10/21/chartex" xmlns:cx3="http://schemas.microsoft.com/office/drawing/2016/5/9/chartex" xmlns:cx4="http://schemas.microsoft.com/office/drawing/2016/5/10/chartex" xmlns:cx5="http://schemas.microsoft.com/office/drawing/2016/5/11/chartex" xmlns:cx6="http://schemas.microsoft.com/office/drawing/2016/5/12/chartex" xmlns:cx7="http://schemas.microsoft.com/office/drawing/2016/5/13/chartex" xmlns:cx8="http://schemas.microsoft.com/office/drawing/2016/5/14/chartex" xmlns:mc="http://schemas.openxmlformats.org/markup-compatibility/2006" xmlns:aink="http://schemas.microsoft.com/office/drawing/2016/ink" xmlns:am3d="http://schemas.microsoft.com/office/drawing/2017/model3d" xmlns:o="urn:schemas-microsoft-com:office:office" xmlns:oel="http://schemas.microsoft.com/office/2019/extlst" xmlns:r="http://schemas.openxmlformats.org/officeDocument/2006/relationships" xmlns:m="http://schemas.openxmlformats.org/officeDocument/2006/math" xmlns:v="urn:schemas-microsoft-com:vml" xmlns:wp14="http://schemas.microsoft.com/office/word/2010/wordprocessingDrawing" xmlns:wp="http://schemas.openxmlformats.org/drawingml/2006/wordprocessingDrawing" xmlns:w10="urn:schemas-microsoft-com:office:word" xmlns:w="http://schemas.openxmlformats.org/wordprocessingml/2006/main" xmlns:w14="http://schemas.microsoft.com/office/word/2010/wordml" xmlns:w15="http://schemas.microsoft.com/office/word/2012/wordml" xmlns:w16cex="http://schemas.microsoft.com/office/word/2018/wordml/cex" xmlns:w16cid="http://schemas.microsoft.com/office/word/2016/wordml/cid" xmlns:w16="http://schemas.microsoft.com/office/word/2018/wordml" xmlns:w16du="http://schemas.microsoft.com/office/word/2023/wordml/word16du" xmlns:w16sdtdh="http://schemas.microsoft.com/office/word/2020/wordml/sdtdatahash" xmlns:w16se="http://schemas.microsoft.com/office/word/2015/wordml/symex" xmlns:wpg="http://schemas.microsoft.com/office/word/2010/wordprocessingGroup" xmlns:wpi="http://schemas.microsoft.com/office/word/2010/wordprocessingInk" xmlns:wne="http://schemas.microsoft.com/office/word/2006/wordml" xmlns:wps="http://schemas.microsoft.com/office/word/2010/wordprocessingShape" mc:Ignorable="w14 w15 w16se w16cid w16 w16cex w16sdtdh wp14">
   <w:footnote w:type="separator" w:id="-1">
     <w:p>
       <w:r>
@@ -11941,7 +12924,7 @@
 </file>
 
 <file path=word/header1.xml><?xml version="1.0" encoding="utf-8"?>
-<w:hdr xmlns:wpc="http://schemas.microsoft.com/office/word/2010/wordprocessingCanvas" xmlns:cx="http://schemas.microsoft.com/office/drawing/2014/chartex" xmlns:cx1="http://schemas.microsoft.com/office/drawing/2015/9/8/chartex" xmlns:cx2="http://schemas.microsoft.com/office/drawing/2015/10/21/chartex" xmlns:cx3="http://schemas.microsoft.com/office/drawing/2016/5/9/chartex" xmlns:cx4="http://schemas.microsoft.com/office/drawing/2016/5/10/chartex" xmlns:cx5="http://schemas.microsoft.com/office/drawing/2016/5/11/chartex" xmlns:cx6="http://schemas.microsoft.com/office/drawing/2016/5/12/chartex" xmlns:cx7="http://schemas.microsoft.com/office/drawing/2016/5/13/chartex" xmlns:cx8="http://schemas.microsoft.com/office/drawing/2016/5/14/chartex" xmlns:mc="http://schemas.openxmlformats.org/markup-compatibility/2006" xmlns:aink="http://schemas.microsoft.com/office/drawing/2016/ink" xmlns:am3d="http://schemas.microsoft.com/office/drawing/2017/model3d" xmlns:o="urn:schemas-microsoft-com:office:office" xmlns:oel="http://schemas.microsoft.com/office/2019/extlst" xmlns:r="http://schemas.openxmlformats.org/officeDocument/2006/relationships" xmlns:m="http://schemas.openxmlformats.org/officeDocument/2006/math" xmlns:v="urn:schemas-microsoft-com:vml" xmlns:wp14="http://schemas.microsoft.com/office/word/2010/wordprocessingDrawing" xmlns:wp="http://schemas.openxmlformats.org/drawingml/2006/wordprocessingDrawing" xmlns:w10="urn:schemas-microsoft-com:office:word" xmlns:w="http://schemas.openxmlformats.org/wordprocessingml/2006/main" xmlns:w14="http://schemas.microsoft.com/office/word/2010/wordml" xmlns:w15="http://schemas.microsoft.com/office/word/2012/wordml" xmlns:w16cex="http://schemas.microsoft.com/office/word/2018/wordml/cex" xmlns:w16cid="http://schemas.microsoft.com/office/word/2016/wordml/cid" xmlns:w16="http://schemas.microsoft.com/office/word/2018/wordml" xmlns:w16sdtdh="http://schemas.microsoft.com/office/word/2020/wordml/sdtdatahash" xmlns:w16se="http://schemas.microsoft.com/office/word/2015/wordml/symex" xmlns:wpg="http://schemas.microsoft.com/office/word/2010/wordprocessingGroup" xmlns:wpi="http://schemas.microsoft.com/office/word/2010/wordprocessingInk" xmlns:wne="http://schemas.microsoft.com/office/word/2006/wordml" xmlns:wps="http://schemas.microsoft.com/office/word/2010/wordprocessingShape" mc:Ignorable="w14 w15 w16se w16cid w16 w16cex w16sdtdh wp14">
+<w:hdr xmlns:wpc="http://schemas.microsoft.com/office/word/2010/wordprocessingCanvas" xmlns:cx="http://schemas.microsoft.com/office/drawing/2014/chartex" xmlns:cx1="http://schemas.microsoft.com/office/drawing/2015/9/8/chartex" xmlns:cx2="http://schemas.microsoft.com/office/drawing/2015/10/21/chartex" xmlns:cx3="http://schemas.microsoft.com/office/drawing/2016/5/9/chartex" xmlns:cx4="http://schemas.microsoft.com/office/drawing/2016/5/10/chartex" xmlns:cx5="http://schemas.microsoft.com/office/drawing/2016/5/11/chartex" xmlns:cx6="http://schemas.microsoft.com/office/drawing/2016/5/12/chartex" xmlns:cx7="http://schemas.microsoft.com/office/drawing/2016/5/13/chartex" xmlns:cx8="http://schemas.microsoft.com/office/drawing/2016/5/14/chartex" xmlns:mc="http://schemas.openxmlformats.org/markup-compatibility/2006" xmlns:aink="http://schemas.microsoft.com/office/drawing/2016/ink" xmlns:am3d="http://schemas.microsoft.com/office/drawing/2017/model3d" xmlns:o="urn:schemas-microsoft-com:office:office" xmlns:oel="http://schemas.microsoft.com/office/2019/extlst" xmlns:r="http://schemas.openxmlformats.org/officeDocument/2006/relationships" xmlns:m="http://schemas.openxmlformats.org/officeDocument/2006/math" xmlns:v="urn:schemas-microsoft-com:vml" xmlns:wp14="http://schemas.microsoft.com/office/word/2010/wordprocessingDrawing" xmlns:wp="http://schemas.openxmlformats.org/drawingml/2006/wordprocessingDrawing" xmlns:w10="urn:schemas-microsoft-com:office:word" xmlns:w="http://schemas.openxmlformats.org/wordprocessingml/2006/main" xmlns:w14="http://schemas.microsoft.com/office/word/2010/wordml" xmlns:w15="http://schemas.microsoft.com/office/word/2012/wordml" xmlns:w16cex="http://schemas.microsoft.com/office/word/2018/wordml/cex" xmlns:w16cid="http://schemas.microsoft.com/office/word/2016/wordml/cid" xmlns:w16="http://schemas.microsoft.com/office/word/2018/wordml" xmlns:w16du="http://schemas.microsoft.com/office/word/2023/wordml/word16du" xmlns:w16sdtdh="http://schemas.microsoft.com/office/word/2020/wordml/sdtdatahash" xmlns:w16se="http://schemas.microsoft.com/office/word/2015/wordml/symex" xmlns:wpg="http://schemas.microsoft.com/office/word/2010/wordprocessingGroup" xmlns:wpi="http://schemas.microsoft.com/office/word/2010/wordprocessingInk" xmlns:wne="http://schemas.microsoft.com/office/word/2006/wordml" xmlns:wps="http://schemas.microsoft.com/office/word/2010/wordprocessingShape" mc:Ignorable="w14 w15 w16se w16cid w16 w16cex w16sdtdh wp14">
   <w:p>
     <w:pPr>
       <w:pStyle w:val="Encabezado"/>
@@ -11966,7 +12949,7 @@
 </file>
 
 <file path=word/header2.xml><?xml version="1.0" encoding="utf-8"?>
-<w:hdr xmlns:wpc="http://schemas.microsoft.com/office/word/2010/wordprocessingCanvas" xmlns:cx="http://schemas.microsoft.com/office/drawing/2014/chartex" xmlns:cx1="http://schemas.microsoft.com/office/drawing/2015/9/8/chartex" xmlns:cx2="http://schemas.microsoft.com/office/drawing/2015/10/21/chartex" xmlns:cx3="http://schemas.microsoft.com/office/drawing/2016/5/9/chartex" xmlns:cx4="http://schemas.microsoft.com/office/drawing/2016/5/10/chartex" xmlns:cx5="http://schemas.microsoft.com/office/drawing/2016/5/11/chartex" xmlns:cx6="http://schemas.microsoft.com/office/drawing/2016/5/12/chartex" xmlns:cx7="http://schemas.microsoft.com/office/drawing/2016/5/13/chartex" xmlns:cx8="http://schemas.microsoft.com/office/drawing/2016/5/14/chartex" xmlns:mc="http://schemas.openxmlformats.org/markup-compatibility/2006" xmlns:aink="http://schemas.microsoft.com/office/drawing/2016/ink" xmlns:am3d="http://schemas.microsoft.com/office/drawing/2017/model3d" xmlns:o="urn:schemas-microsoft-com:office:office" xmlns:oel="http://schemas.microsoft.com/office/2019/extlst" xmlns:r="http://schemas.openxmlformats.org/officeDocument/2006/relationships" xmlns:m="http://schemas.openxmlformats.org/officeDocument/2006/math" xmlns:v="urn:schemas-microsoft-com:vml" xmlns:wp14="http://schemas.microsoft.com/office/word/2010/wordprocessingDrawing" xmlns:wp="http://schemas.openxmlformats.org/drawingml/2006/wordprocessingDrawing" xmlns:w10="urn:schemas-microsoft-com:office:word" xmlns:w="http://schemas.openxmlformats.org/wordprocessingml/2006/main" xmlns:w14="http://schemas.microsoft.com/office/word/2010/wordml" xmlns:w15="http://schemas.microsoft.com/office/word/2012/wordml" xmlns:w16cex="http://schemas.microsoft.com/office/word/2018/wordml/cex" xmlns:w16cid="http://schemas.microsoft.com/office/word/2016/wordml/cid" xmlns:w16="http://schemas.microsoft.com/office/word/2018/wordml" xmlns:w16sdtdh="http://schemas.microsoft.com/office/word/2020/wordml/sdtdatahash" xmlns:w16se="http://schemas.microsoft.com/office/word/2015/wordml/symex" xmlns:wpg="http://schemas.microsoft.com/office/word/2010/wordprocessingGroup" xmlns:wpi="http://schemas.microsoft.com/office/word/2010/wordprocessingInk" xmlns:wne="http://schemas.microsoft.com/office/word/2006/wordml" xmlns:wps="http://schemas.microsoft.com/office/word/2010/wordprocessingShape" mc:Ignorable="w14 w15 w16se w16cid w16 w16cex w16sdtdh wp14">
+<w:hdr xmlns:wpc="http://schemas.microsoft.com/office/word/2010/wordprocessingCanvas" xmlns:cx="http://schemas.microsoft.com/office/drawing/2014/chartex" xmlns:cx1="http://schemas.microsoft.com/office/drawing/2015/9/8/chartex" xmlns:cx2="http://schemas.microsoft.com/office/drawing/2015/10/21/chartex" xmlns:cx3="http://schemas.microsoft.com/office/drawing/2016/5/9/chartex" xmlns:cx4="http://schemas.microsoft.com/office/drawing/2016/5/10/chartex" xmlns:cx5="http://schemas.microsoft.com/office/drawing/2016/5/11/chartex" xmlns:cx6="http://schemas.microsoft.com/office/drawing/2016/5/12/chartex" xmlns:cx7="http://schemas.microsoft.com/office/drawing/2016/5/13/chartex" xmlns:cx8="http://schemas.microsoft.com/office/drawing/2016/5/14/chartex" xmlns:mc="http://schemas.openxmlformats.org/markup-compatibility/2006" xmlns:aink="http://schemas.microsoft.com/office/drawing/2016/ink" xmlns:am3d="http://schemas.microsoft.com/office/drawing/2017/model3d" xmlns:o="urn:schemas-microsoft-com:office:office" xmlns:oel="http://schemas.microsoft.com/office/2019/extlst" xmlns:r="http://schemas.openxmlformats.org/officeDocument/2006/relationships" xmlns:m="http://schemas.openxmlformats.org/officeDocument/2006/math" xmlns:v="urn:schemas-microsoft-com:vml" xmlns:wp14="http://schemas.microsoft.com/office/word/2010/wordprocessingDrawing" xmlns:wp="http://schemas.openxmlformats.org/drawingml/2006/wordprocessingDrawing" xmlns:w10="urn:schemas-microsoft-com:office:word" xmlns:w="http://schemas.openxmlformats.org/wordprocessingml/2006/main" xmlns:w14="http://schemas.microsoft.com/office/word/2010/wordml" xmlns:w15="http://schemas.microsoft.com/office/word/2012/wordml" xmlns:w16cex="http://schemas.microsoft.com/office/word/2018/wordml/cex" xmlns:w16cid="http://schemas.microsoft.com/office/word/2016/wordml/cid" xmlns:w16="http://schemas.microsoft.com/office/word/2018/wordml" xmlns:w16du="http://schemas.microsoft.com/office/word/2023/wordml/word16du" xmlns:w16sdtdh="http://schemas.microsoft.com/office/word/2020/wordml/sdtdatahash" xmlns:w16se="http://schemas.microsoft.com/office/word/2015/wordml/symex" xmlns:wpg="http://schemas.microsoft.com/office/word/2010/wordprocessingGroup" xmlns:wpi="http://schemas.microsoft.com/office/word/2010/wordprocessingInk" xmlns:wne="http://schemas.microsoft.com/office/word/2006/wordml" xmlns:wps="http://schemas.microsoft.com/office/word/2010/wordprocessingShape" mc:Ignorable="w14 w15 w16se w16cid w16 w16cex w16sdtdh wp14">
   <w:p>
     <w:pPr>
       <w:pStyle w:val="Encabezado"/>
@@ -12171,7 +13154,7 @@
             </wp:anchor>
           </w:drawing>
         </mc:Choice>
-        <mc:Fallback xmlns:w16du="http://schemas.microsoft.com/office/word/2023/wordml/word16du">
+        <mc:Fallback>
           <w:pict>
             <v:line w14:anchorId="40452E53" id="Conector recto 11" o:spid="_x0000_s1026" style="position:absolute;z-index:251711488;visibility:visible;mso-wrap-style:square;mso-wrap-distance-left:9pt;mso-wrap-distance-top:0;mso-wrap-distance-right:9pt;mso-wrap-distance-bottom:0;mso-position-horizontal:absolute;mso-position-horizontal-relative:text;mso-position-vertical:absolute;mso-position-vertical-relative:text" from="-13.4pt,10.7pt" to="475.35pt,10.7pt" o:gfxdata="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" strokecolor="black [3213]"/>
           </w:pict>
@@ -12183,7 +13166,7 @@
 </file>
 
 <file path=word/header3.xml><?xml version="1.0" encoding="utf-8"?>
-<w:hdr xmlns:wpc="http://schemas.microsoft.com/office/word/2010/wordprocessingCanvas" xmlns:cx="http://schemas.microsoft.com/office/drawing/2014/chartex" xmlns:cx1="http://schemas.microsoft.com/office/drawing/2015/9/8/chartex" xmlns:cx2="http://schemas.microsoft.com/office/drawing/2015/10/21/chartex" xmlns:cx3="http://schemas.microsoft.com/office/drawing/2016/5/9/chartex" xmlns:cx4="http://schemas.microsoft.com/office/drawing/2016/5/10/chartex" xmlns:cx5="http://schemas.microsoft.com/office/drawing/2016/5/11/chartex" xmlns:cx6="http://schemas.microsoft.com/office/drawing/2016/5/12/chartex" xmlns:cx7="http://schemas.microsoft.com/office/drawing/2016/5/13/chartex" xmlns:cx8="http://schemas.microsoft.com/office/drawing/2016/5/14/chartex" xmlns:mc="http://schemas.openxmlformats.org/markup-compatibility/2006" xmlns:aink="http://schemas.microsoft.com/office/drawing/2016/ink" xmlns:am3d="http://schemas.microsoft.com/office/drawing/2017/model3d" xmlns:o="urn:schemas-microsoft-com:office:office" xmlns:oel="http://schemas.microsoft.com/office/2019/extlst" xmlns:r="http://schemas.openxmlformats.org/officeDocument/2006/relationships" xmlns:m="http://schemas.openxmlformats.org/officeDocument/2006/math" xmlns:v="urn:schemas-microsoft-com:vml" xmlns:wp14="http://schemas.microsoft.com/office/word/2010/wordprocessingDrawing" xmlns:wp="http://schemas.openxmlformats.org/drawingml/2006/wordprocessingDrawing" xmlns:w10="urn:schemas-microsoft-com:office:word" xmlns:w="http://schemas.openxmlformats.org/wordprocessingml/2006/main" xmlns:w14="http://schemas.microsoft.com/office/word/2010/wordml" xmlns:w15="http://schemas.microsoft.com/office/word/2012/wordml" xmlns:w16cex="http://schemas.microsoft.com/office/word/2018/wordml/cex" xmlns:w16cid="http://schemas.microsoft.com/office/word/2016/wordml/cid" xmlns:w16="http://schemas.microsoft.com/office/word/2018/wordml" xmlns:w16sdtdh="http://schemas.microsoft.com/office/word/2020/wordml/sdtdatahash" xmlns:w16se="http://schemas.microsoft.com/office/word/2015/wordml/symex" xmlns:wpg="http://schemas.microsoft.com/office/word/2010/wordprocessingGroup" xmlns:wpi="http://schemas.microsoft.com/office/word/2010/wordprocessingInk" xmlns:wne="http://schemas.microsoft.com/office/word/2006/wordml" xmlns:wps="http://schemas.microsoft.com/office/word/2010/wordprocessingShape" mc:Ignorable="w14 w15 w16se w16cid w16 w16cex w16sdtdh wp14">
+<w:hdr xmlns:wpc="http://schemas.microsoft.com/office/word/2010/wordprocessingCanvas" xmlns:cx="http://schemas.microsoft.com/office/drawing/2014/chartex" xmlns:cx1="http://schemas.microsoft.com/office/drawing/2015/9/8/chartex" xmlns:cx2="http://schemas.microsoft.com/office/drawing/2015/10/21/chartex" xmlns:cx3="http://schemas.microsoft.com/office/drawing/2016/5/9/chartex" xmlns:cx4="http://schemas.microsoft.com/office/drawing/2016/5/10/chartex" xmlns:cx5="http://schemas.microsoft.com/office/drawing/2016/5/11/chartex" xmlns:cx6="http://schemas.microsoft.com/office/drawing/2016/5/12/chartex" xmlns:cx7="http://schemas.microsoft.com/office/drawing/2016/5/13/chartex" xmlns:cx8="http://schemas.microsoft.com/office/drawing/2016/5/14/chartex" xmlns:mc="http://schemas.openxmlformats.org/markup-compatibility/2006" xmlns:aink="http://schemas.microsoft.com/office/drawing/2016/ink" xmlns:am3d="http://schemas.microsoft.com/office/drawing/2017/model3d" xmlns:o="urn:schemas-microsoft-com:office:office" xmlns:oel="http://schemas.microsoft.com/office/2019/extlst" xmlns:r="http://schemas.openxmlformats.org/officeDocument/2006/relationships" xmlns:m="http://schemas.openxmlformats.org/officeDocument/2006/math" xmlns:v="urn:schemas-microsoft-com:vml" xmlns:wp14="http://schemas.microsoft.com/office/word/2010/wordprocessingDrawing" xmlns:wp="http://schemas.openxmlformats.org/drawingml/2006/wordprocessingDrawing" xmlns:w10="urn:schemas-microsoft-com:office:word" xmlns:w="http://schemas.openxmlformats.org/wordprocessingml/2006/main" xmlns:w14="http://schemas.microsoft.com/office/word/2010/wordml" xmlns:w15="http://schemas.microsoft.com/office/word/2012/wordml" xmlns:w16cex="http://schemas.microsoft.com/office/word/2018/wordml/cex" xmlns:w16cid="http://schemas.microsoft.com/office/word/2016/wordml/cid" xmlns:w16="http://schemas.microsoft.com/office/word/2018/wordml" xmlns:w16du="http://schemas.microsoft.com/office/word/2023/wordml/word16du" xmlns:w16sdtdh="http://schemas.microsoft.com/office/word/2020/wordml/sdtdatahash" xmlns:w16se="http://schemas.microsoft.com/office/word/2015/wordml/symex" xmlns:wpg="http://schemas.microsoft.com/office/word/2010/wordprocessingGroup" xmlns:wpi="http://schemas.microsoft.com/office/word/2010/wordprocessingInk" xmlns:wne="http://schemas.microsoft.com/office/word/2006/wordml" xmlns:wps="http://schemas.microsoft.com/office/word/2010/wordprocessingShape" mc:Ignorable="w14 w15 w16se w16cid w16 w16cex w16sdtdh wp14">
   <w:tbl>
     <w:tblPr>
       <w:tblW w:w="10348" w:type="dxa"/>
@@ -12369,7 +13352,7 @@
 </file>
 
 <file path=word/numbering.xml><?xml version="1.0" encoding="utf-8"?>
-<w:numbering xmlns:wpc="http://schemas.microsoft.com/office/word/2010/wordprocessingCanvas" xmlns:cx="http://schemas.microsoft.com/office/drawing/2014/chartex" xmlns:cx1="http://schemas.microsoft.com/office/drawing/2015/9/8/chartex" xmlns:cx2="http://schemas.microsoft.com/office/drawing/2015/10/21/chartex" xmlns:cx3="http://schemas.microsoft.com/office/drawing/2016/5/9/chartex" xmlns:cx4="http://schemas.microsoft.com/office/drawing/2016/5/10/chartex" xmlns:cx5="http://schemas.microsoft.com/office/drawing/2016/5/11/chartex" xmlns:cx6="http://schemas.microsoft.com/office/drawing/2016/5/12/chartex" xmlns:cx7="http://schemas.microsoft.com/office/drawing/2016/5/13/chartex" xmlns:cx8="http://schemas.microsoft.com/office/drawing/2016/5/14/chartex" xmlns:mc="http://schemas.openxmlformats.org/markup-compatibility/2006" xmlns:aink="http://schemas.microsoft.com/office/drawing/2016/ink" xmlns:am3d="http://schemas.microsoft.com/office/drawing/2017/model3d" xmlns:o="urn:schemas-microsoft-com:office:office" xmlns:oel="http://schemas.microsoft.com/office/2019/extlst" xmlns:r="http://schemas.openxmlformats.org/officeDocument/2006/relationships" xmlns:m="http://schemas.openxmlformats.org/officeDocument/2006/math" xmlns:v="urn:schemas-microsoft-com:vml" xmlns:wp14="http://schemas.microsoft.com/office/word/2010/wordprocessingDrawing" xmlns:wp="http://schemas.openxmlformats.org/drawingml/2006/wordprocessingDrawing" xmlns:w10="urn:schemas-microsoft-com:office:word" xmlns:w="http://schemas.openxmlformats.org/wordprocessingml/2006/main" xmlns:w14="http://schemas.microsoft.com/office/word/2010/wordml" xmlns:w15="http://schemas.microsoft.com/office/word/2012/wordml" xmlns:w16cex="http://schemas.microsoft.com/office/word/2018/wordml/cex" xmlns:w16cid="http://schemas.microsoft.com/office/word/2016/wordml/cid" xmlns:w16="http://schemas.microsoft.com/office/word/2018/wordml" xmlns:w16sdtdh="http://schemas.microsoft.com/office/word/2020/wordml/sdtdatahash" xmlns:w16se="http://schemas.microsoft.com/office/word/2015/wordml/symex" xmlns:wpg="http://schemas.microsoft.com/office/word/2010/wordprocessingGroup" xmlns:wpi="http://schemas.microsoft.com/office/word/2010/wordprocessingInk" xmlns:wne="http://schemas.microsoft.com/office/word/2006/wordml" xmlns:wps="http://schemas.microsoft.com/office/word/2010/wordprocessingShape" mc:Ignorable="w14 w15 w16se w16cid w16 w16cex w16sdtdh wp14">
+<w:numbering xmlns:wpc="http://schemas.microsoft.com/office/word/2010/wordprocessingCanvas" xmlns:cx="http://schemas.microsoft.com/office/drawing/2014/chartex" xmlns:cx1="http://schemas.microsoft.com/office/drawing/2015/9/8/chartex" xmlns:cx2="http://schemas.microsoft.com/office/drawing/2015/10/21/chartex" xmlns:cx3="http://schemas.microsoft.com/office/drawing/2016/5/9/chartex" xmlns:cx4="http://schemas.microsoft.com/office/drawing/2016/5/10/chartex" xmlns:cx5="http://schemas.microsoft.com/office/drawing/2016/5/11/chartex" xmlns:cx6="http://schemas.microsoft.com/office/drawing/2016/5/12/chartex" xmlns:cx7="http://schemas.microsoft.com/office/drawing/2016/5/13/chartex" xmlns:cx8="http://schemas.microsoft.com/office/drawing/2016/5/14/chartex" xmlns:mc="http://schemas.openxmlformats.org/markup-compatibility/2006" xmlns:aink="http://schemas.microsoft.com/office/drawing/2016/ink" xmlns:am3d="http://schemas.microsoft.com/office/drawing/2017/model3d" xmlns:o="urn:schemas-microsoft-com:office:office" xmlns:oel="http://schemas.microsoft.com/office/2019/extlst" xmlns:r="http://schemas.openxmlformats.org/officeDocument/2006/relationships" xmlns:m="http://schemas.openxmlformats.org/officeDocument/2006/math" xmlns:v="urn:schemas-microsoft-com:vml" xmlns:wp14="http://schemas.microsoft.com/office/word/2010/wordprocessingDrawing" xmlns:wp="http://schemas.openxmlformats.org/drawingml/2006/wordprocessingDrawing" xmlns:w10="urn:schemas-microsoft-com:office:word" xmlns:w="http://schemas.openxmlformats.org/wordprocessingml/2006/main" xmlns:w14="http://schemas.microsoft.com/office/word/2010/wordml" xmlns:w15="http://schemas.microsoft.com/office/word/2012/wordml" xmlns:w16cex="http://schemas.microsoft.com/office/word/2018/wordml/cex" xmlns:w16cid="http://schemas.microsoft.com/office/word/2016/wordml/cid" xmlns:w16="http://schemas.microsoft.com/office/word/2018/wordml" xmlns:w16du="http://schemas.microsoft.com/office/word/2023/wordml/word16du" xmlns:w16sdtdh="http://schemas.microsoft.com/office/word/2020/wordml/sdtdatahash" xmlns:w16se="http://schemas.microsoft.com/office/word/2015/wordml/symex" xmlns:wpg="http://schemas.microsoft.com/office/word/2010/wordprocessingGroup" xmlns:wpi="http://schemas.microsoft.com/office/word/2010/wordprocessingInk" xmlns:wne="http://schemas.microsoft.com/office/word/2006/wordml" xmlns:wps="http://schemas.microsoft.com/office/word/2010/wordprocessingShape" mc:Ignorable="w14 w15 w16se w16cid w16 w16cex w16sdtdh wp14">
   <w:abstractNum w:abstractNumId="0" w15:restartNumberingAfterBreak="0">
     <w:nsid w:val="FFFFFF80"/>
     <w:multiLevelType w:val="singleLevel"/>

</xml_diff>

<commit_message>
Kdoc completo implementado, documentacion actualizada. Nueva excepcion y mejoras en el controlador.
</commit_message>
<xml_diff>
--- a/docs/Proyecto_Desarrollo_de_aplicaciones_IES_Luis_Vives-Mario_Resa.docx
+++ b/docs/Proyecto_Desarrollo_de_aplicaciones_IES_Luis_Vives-Mario_Resa.docx
@@ -502,7 +502,7 @@
           <w:r>
             <w:fldChar w:fldCharType="separate"/>
           </w:r>
-          <w:hyperlink w:anchor="_Toc132573257" w:history="1">
+          <w:hyperlink w:anchor="_Toc132661675" w:history="1">
             <w:r>
               <w:rPr>
                 <w:rStyle w:val="Hipervnculo"/>
@@ -534,7 +534,7 @@
               <w:rPr>
                 <w:webHidden/>
               </w:rPr>
-              <w:instrText xml:space="preserve"> PAGEREF _Toc132573257 \h </w:instrText>
+              <w:instrText xml:space="preserve"> PAGEREF _Toc132661675 \h </w:instrText>
             </w:r>
             <w:r>
               <w:rPr>
@@ -565,7 +565,7 @@
           <w:pPr>
             <w:pStyle w:val="TDC2"/>
           </w:pPr>
-          <w:hyperlink w:anchor="_Toc132573258" w:history="1">
+          <w:hyperlink w:anchor="_Toc132661676" w:history="1">
             <w:r>
               <w:rPr>
                 <w:rStyle w:val="Hipervnculo"/>
@@ -597,7 +597,7 @@
               <w:rPr>
                 <w:webHidden/>
               </w:rPr>
-              <w:instrText xml:space="preserve"> PAGEREF _Toc132573258 \h </w:instrText>
+              <w:instrText xml:space="preserve"> PAGEREF _Toc132661676 \h </w:instrText>
             </w:r>
             <w:r>
               <w:rPr>
@@ -628,7 +628,7 @@
           <w:pPr>
             <w:pStyle w:val="TDC1"/>
           </w:pPr>
-          <w:hyperlink w:anchor="_Toc132573259" w:history="1">
+          <w:hyperlink w:anchor="_Toc132661677" w:history="1">
             <w:r>
               <w:rPr>
                 <w:rStyle w:val="Hipervnculo"/>
@@ -660,7 +660,7 @@
               <w:rPr>
                 <w:webHidden/>
               </w:rPr>
-              <w:instrText xml:space="preserve"> PAGEREF _Toc132573259 \h </w:instrText>
+              <w:instrText xml:space="preserve"> PAGEREF _Toc132661677 \h </w:instrText>
             </w:r>
             <w:r>
               <w:rPr>
@@ -691,7 +691,7 @@
           <w:pPr>
             <w:pStyle w:val="TDC2"/>
           </w:pPr>
-          <w:hyperlink w:anchor="_Toc132573260" w:history="1">
+          <w:hyperlink w:anchor="_Toc132661678" w:history="1">
             <w:r>
               <w:rPr>
                 <w:rStyle w:val="Hipervnculo"/>
@@ -723,7 +723,7 @@
               <w:rPr>
                 <w:webHidden/>
               </w:rPr>
-              <w:instrText xml:space="preserve"> PAGEREF _Toc132573260 \h </w:instrText>
+              <w:instrText xml:space="preserve"> PAGEREF _Toc132661678 \h </w:instrText>
             </w:r>
             <w:r>
               <w:rPr>
@@ -754,7 +754,7 @@
           <w:pPr>
             <w:pStyle w:val="TDC2"/>
           </w:pPr>
-          <w:hyperlink w:anchor="_Toc132573261" w:history="1">
+          <w:hyperlink w:anchor="_Toc132661679" w:history="1">
             <w:r>
               <w:rPr>
                 <w:rStyle w:val="Hipervnculo"/>
@@ -786,7 +786,7 @@
               <w:rPr>
                 <w:webHidden/>
               </w:rPr>
-              <w:instrText xml:space="preserve"> PAGEREF _Toc132573261 \h </w:instrText>
+              <w:instrText xml:space="preserve"> PAGEREF _Toc132661679 \h </w:instrText>
             </w:r>
             <w:r>
               <w:rPr>
@@ -817,7 +817,7 @@
           <w:pPr>
             <w:pStyle w:val="TDC2"/>
           </w:pPr>
-          <w:hyperlink w:anchor="_Toc132573262" w:history="1">
+          <w:hyperlink w:anchor="_Toc132661680" w:history="1">
             <w:r>
               <w:rPr>
                 <w:rStyle w:val="Hipervnculo"/>
@@ -849,7 +849,7 @@
               <w:rPr>
                 <w:webHidden/>
               </w:rPr>
-              <w:instrText xml:space="preserve"> PAGEREF _Toc132573262 \h </w:instrText>
+              <w:instrText xml:space="preserve"> PAGEREF _Toc132661680 \h </w:instrText>
             </w:r>
             <w:r>
               <w:rPr>
@@ -880,7 +880,7 @@
           <w:pPr>
             <w:pStyle w:val="TDC1"/>
           </w:pPr>
-          <w:hyperlink w:anchor="_Toc132573263" w:history="1">
+          <w:hyperlink w:anchor="_Toc132661681" w:history="1">
             <w:r>
               <w:rPr>
                 <w:rStyle w:val="Hipervnculo"/>
@@ -912,7 +912,7 @@
               <w:rPr>
                 <w:webHidden/>
               </w:rPr>
-              <w:instrText xml:space="preserve"> PAGEREF _Toc132573263 \h </w:instrText>
+              <w:instrText xml:space="preserve"> PAGEREF _Toc132661681 \h </w:instrText>
             </w:r>
             <w:r>
               <w:rPr>
@@ -943,7 +943,7 @@
           <w:pPr>
             <w:pStyle w:val="TDC1"/>
           </w:pPr>
-          <w:hyperlink w:anchor="_Toc132573264" w:history="1">
+          <w:hyperlink w:anchor="_Toc132661682" w:history="1">
             <w:r>
               <w:rPr>
                 <w:rStyle w:val="Hipervnculo"/>
@@ -975,7 +975,7 @@
               <w:rPr>
                 <w:webHidden/>
               </w:rPr>
-              <w:instrText xml:space="preserve"> PAGEREF _Toc132573264 \h </w:instrText>
+              <w:instrText xml:space="preserve"> PAGEREF _Toc132661682 \h </w:instrText>
             </w:r>
             <w:r>
               <w:rPr>
@@ -1006,7 +1006,7 @@
           <w:pPr>
             <w:pStyle w:val="TDC2"/>
           </w:pPr>
-          <w:hyperlink w:anchor="_Toc132573265" w:history="1">
+          <w:hyperlink w:anchor="_Toc132661683" w:history="1">
             <w:r>
               <w:rPr>
                 <w:rStyle w:val="Hipervnculo"/>
@@ -1038,7 +1038,7 @@
               <w:rPr>
                 <w:webHidden/>
               </w:rPr>
-              <w:instrText xml:space="preserve"> PAGEREF _Toc132573265 \h </w:instrText>
+              <w:instrText xml:space="preserve"> PAGEREF _Toc132661683 \h </w:instrText>
             </w:r>
             <w:r>
               <w:rPr>
@@ -1072,7 +1072,7 @@
               <w:tab w:val="left" w:pos="1760"/>
             </w:tabs>
           </w:pPr>
-          <w:hyperlink w:anchor="_Toc132573266" w:history="1">
+          <w:hyperlink w:anchor="_Toc132661684" w:history="1">
             <w:r>
               <w:rPr>
                 <w:rStyle w:val="Hipervnculo"/>
@@ -1104,7 +1104,7 @@
               <w:rPr>
                 <w:webHidden/>
               </w:rPr>
-              <w:instrText xml:space="preserve"> PAGEREF _Toc132573266 \h </w:instrText>
+              <w:instrText xml:space="preserve"> PAGEREF _Toc132661684 \h </w:instrText>
             </w:r>
             <w:r>
               <w:rPr>
@@ -1138,7 +1138,7 @@
               <w:tab w:val="left" w:pos="1760"/>
             </w:tabs>
           </w:pPr>
-          <w:hyperlink w:anchor="_Toc132573267" w:history="1">
+          <w:hyperlink w:anchor="_Toc132661685" w:history="1">
             <w:r>
               <w:rPr>
                 <w:rStyle w:val="Hipervnculo"/>
@@ -1170,7 +1170,7 @@
               <w:rPr>
                 <w:webHidden/>
               </w:rPr>
-              <w:instrText xml:space="preserve"> PAGEREF _Toc132573267 \h </w:instrText>
+              <w:instrText xml:space="preserve"> PAGEREF _Toc132661685 \h </w:instrText>
             </w:r>
             <w:r>
               <w:rPr>
@@ -1201,7 +1201,7 @@
           <w:pPr>
             <w:pStyle w:val="TDC2"/>
           </w:pPr>
-          <w:hyperlink w:anchor="_Toc132573268" w:history="1">
+          <w:hyperlink w:anchor="_Toc132661686" w:history="1">
             <w:r>
               <w:rPr>
                 <w:rStyle w:val="Hipervnculo"/>
@@ -1233,7 +1233,7 @@
               <w:rPr>
                 <w:webHidden/>
               </w:rPr>
-              <w:instrText xml:space="preserve"> PAGEREF _Toc132573268 \h </w:instrText>
+              <w:instrText xml:space="preserve"> PAGEREF _Toc132661686 \h </w:instrText>
             </w:r>
             <w:r>
               <w:rPr>
@@ -1267,7 +1267,7 @@
               <w:tab w:val="left" w:pos="1760"/>
             </w:tabs>
           </w:pPr>
-          <w:hyperlink w:anchor="_Toc132573269" w:history="1">
+          <w:hyperlink w:anchor="_Toc132661687" w:history="1">
             <w:r>
               <w:rPr>
                 <w:rStyle w:val="Hipervnculo"/>
@@ -1299,7 +1299,7 @@
               <w:rPr>
                 <w:webHidden/>
               </w:rPr>
-              <w:instrText xml:space="preserve"> PAGEREF _Toc132573269 \h </w:instrText>
+              <w:instrText xml:space="preserve"> PAGEREF _Toc132661687 \h </w:instrText>
             </w:r>
             <w:r>
               <w:rPr>
@@ -1330,7 +1330,7 @@
           <w:pPr>
             <w:pStyle w:val="TDC2"/>
           </w:pPr>
-          <w:hyperlink w:anchor="_Toc132573270" w:history="1">
+          <w:hyperlink w:anchor="_Toc132661688" w:history="1">
             <w:r>
               <w:rPr>
                 <w:rStyle w:val="Hipervnculo"/>
@@ -1362,7 +1362,7 @@
               <w:rPr>
                 <w:webHidden/>
               </w:rPr>
-              <w:instrText xml:space="preserve"> PAGEREF _Toc132573270 \h </w:instrText>
+              <w:instrText xml:space="preserve"> PAGEREF _Toc132661688 \h </w:instrText>
             </w:r>
             <w:r>
               <w:rPr>
@@ -1393,7 +1393,7 @@
           <w:pPr>
             <w:pStyle w:val="TDC2"/>
           </w:pPr>
-          <w:hyperlink w:anchor="_Toc132573271" w:history="1">
+          <w:hyperlink w:anchor="_Toc132661689" w:history="1">
             <w:r>
               <w:rPr>
                 <w:rStyle w:val="Hipervnculo"/>
@@ -1425,7 +1425,7 @@
               <w:rPr>
                 <w:webHidden/>
               </w:rPr>
-              <w:instrText xml:space="preserve"> PAGEREF _Toc132573271 \h </w:instrText>
+              <w:instrText xml:space="preserve"> PAGEREF _Toc132661689 \h </w:instrText>
             </w:r>
             <w:r>
               <w:rPr>
@@ -1456,7 +1456,7 @@
           <w:pPr>
             <w:pStyle w:val="TDC1"/>
           </w:pPr>
-          <w:hyperlink w:anchor="_Toc132573272" w:history="1">
+          <w:hyperlink w:anchor="_Toc132661690" w:history="1">
             <w:r>
               <w:rPr>
                 <w:rStyle w:val="Hipervnculo"/>
@@ -1488,7 +1488,7 @@
               <w:rPr>
                 <w:webHidden/>
               </w:rPr>
-              <w:instrText xml:space="preserve"> PAGEREF _Toc132573272 \h </w:instrText>
+              <w:instrText xml:space="preserve"> PAGEREF _Toc132661690 \h </w:instrText>
             </w:r>
             <w:r>
               <w:rPr>
@@ -1519,7 +1519,7 @@
           <w:pPr>
             <w:pStyle w:val="TDC2"/>
           </w:pPr>
-          <w:hyperlink w:anchor="_Toc132573273" w:history="1">
+          <w:hyperlink w:anchor="_Toc132661691" w:history="1">
             <w:r>
               <w:rPr>
                 <w:rStyle w:val="Hipervnculo"/>
@@ -1551,7 +1551,7 @@
               <w:rPr>
                 <w:webHidden/>
               </w:rPr>
-              <w:instrText xml:space="preserve"> PAGEREF _Toc132573273 \h </w:instrText>
+              <w:instrText xml:space="preserve"> PAGEREF _Toc132661691 \h </w:instrText>
             </w:r>
             <w:r>
               <w:rPr>
@@ -1582,7 +1582,7 @@
           <w:pPr>
             <w:pStyle w:val="TDC2"/>
           </w:pPr>
-          <w:hyperlink w:anchor="_Toc132573274" w:history="1">
+          <w:hyperlink w:anchor="_Toc132661692" w:history="1">
             <w:r>
               <w:rPr>
                 <w:rStyle w:val="Hipervnculo"/>
@@ -1614,7 +1614,7 @@
               <w:rPr>
                 <w:webHidden/>
               </w:rPr>
-              <w:instrText xml:space="preserve"> PAGEREF _Toc132573274 \h </w:instrText>
+              <w:instrText xml:space="preserve"> PAGEREF _Toc132661692 \h </w:instrText>
             </w:r>
             <w:r>
               <w:rPr>
@@ -1648,7 +1648,7 @@
               <w:tab w:val="left" w:pos="1760"/>
             </w:tabs>
           </w:pPr>
-          <w:hyperlink w:anchor="_Toc132573275" w:history="1">
+          <w:hyperlink w:anchor="_Toc132661693" w:history="1">
             <w:r>
               <w:rPr>
                 <w:rStyle w:val="Hipervnculo"/>
@@ -1680,7 +1680,7 @@
               <w:rPr>
                 <w:webHidden/>
               </w:rPr>
-              <w:instrText xml:space="preserve"> PAGEREF _Toc132573275 \h </w:instrText>
+              <w:instrText xml:space="preserve"> PAGEREF _Toc132661693 \h </w:instrText>
             </w:r>
             <w:r>
               <w:rPr>
@@ -1714,7 +1714,7 @@
               <w:tab w:val="left" w:pos="1760"/>
             </w:tabs>
           </w:pPr>
-          <w:hyperlink w:anchor="_Toc132573276" w:history="1">
+          <w:hyperlink w:anchor="_Toc132661694" w:history="1">
             <w:r>
               <w:rPr>
                 <w:rStyle w:val="Hipervnculo"/>
@@ -1746,7 +1746,7 @@
               <w:rPr>
                 <w:webHidden/>
               </w:rPr>
-              <w:instrText xml:space="preserve"> PAGEREF _Toc132573276 \h </w:instrText>
+              <w:instrText xml:space="preserve"> PAGEREF _Toc132661694 \h </w:instrText>
             </w:r>
             <w:r>
               <w:rPr>
@@ -1777,7 +1777,7 @@
           <w:pPr>
             <w:pStyle w:val="TDC2"/>
           </w:pPr>
-          <w:hyperlink w:anchor="_Toc132573277" w:history="1">
+          <w:hyperlink w:anchor="_Toc132661695" w:history="1">
             <w:r>
               <w:rPr>
                 <w:rStyle w:val="Hipervnculo"/>
@@ -1809,7 +1809,7 @@
               <w:rPr>
                 <w:webHidden/>
               </w:rPr>
-              <w:instrText xml:space="preserve"> PAGEREF _Toc132573277 \h </w:instrText>
+              <w:instrText xml:space="preserve"> PAGEREF _Toc132661695 \h </w:instrText>
             </w:r>
             <w:r>
               <w:rPr>
@@ -1840,7 +1840,7 @@
           <w:pPr>
             <w:pStyle w:val="TDC2"/>
           </w:pPr>
-          <w:hyperlink w:anchor="_Toc132573278" w:history="1">
+          <w:hyperlink w:anchor="_Toc132661696" w:history="1">
             <w:r>
               <w:rPr>
                 <w:rStyle w:val="Hipervnculo"/>
@@ -1872,7 +1872,7 @@
               <w:rPr>
                 <w:webHidden/>
               </w:rPr>
-              <w:instrText xml:space="preserve"> PAGEREF _Toc132573278 \h </w:instrText>
+              <w:instrText xml:space="preserve"> PAGEREF _Toc132661696 \h </w:instrText>
             </w:r>
             <w:r>
               <w:rPr>
@@ -1903,7 +1903,7 @@
           <w:pPr>
             <w:pStyle w:val="TDC2"/>
           </w:pPr>
-          <w:hyperlink w:anchor="_Toc132573279" w:history="1">
+          <w:hyperlink w:anchor="_Toc132661697" w:history="1">
             <w:r>
               <w:rPr>
                 <w:rStyle w:val="Hipervnculo"/>
@@ -1935,7 +1935,7 @@
               <w:rPr>
                 <w:webHidden/>
               </w:rPr>
-              <w:instrText xml:space="preserve"> PAGEREF _Toc132573279 \h </w:instrText>
+              <w:instrText xml:space="preserve"> PAGEREF _Toc132661697 \h </w:instrText>
             </w:r>
             <w:r>
               <w:rPr>
@@ -1966,7 +1966,7 @@
           <w:pPr>
             <w:pStyle w:val="TDC2"/>
           </w:pPr>
-          <w:hyperlink w:anchor="_Toc132573280" w:history="1">
+          <w:hyperlink w:anchor="_Toc132661698" w:history="1">
             <w:r>
               <w:rPr>
                 <w:rStyle w:val="Hipervnculo"/>
@@ -1998,7 +1998,7 @@
               <w:rPr>
                 <w:webHidden/>
               </w:rPr>
-              <w:instrText xml:space="preserve"> PAGEREF _Toc132573280 \h </w:instrText>
+              <w:instrText xml:space="preserve"> PAGEREF _Toc132661698 \h </w:instrText>
             </w:r>
             <w:r>
               <w:rPr>
@@ -2015,7 +2015,7 @@
               <w:rPr>
                 <w:webHidden/>
               </w:rPr>
-              <w:t>16</w:t>
+              <w:t>17</w:t>
             </w:r>
             <w:r>
               <w:rPr>
@@ -2029,7 +2029,7 @@
           <w:pPr>
             <w:pStyle w:val="TDC2"/>
           </w:pPr>
-          <w:hyperlink w:anchor="_Toc132573281" w:history="1">
+          <w:hyperlink w:anchor="_Toc132661699" w:history="1">
             <w:r>
               <w:rPr>
                 <w:rStyle w:val="Hipervnculo"/>
@@ -2061,7 +2061,7 @@
               <w:rPr>
                 <w:webHidden/>
               </w:rPr>
-              <w:instrText xml:space="preserve"> PAGEREF _Toc132573281 \h </w:instrText>
+              <w:instrText xml:space="preserve"> PAGEREF _Toc132661699 \h </w:instrText>
             </w:r>
             <w:r>
               <w:rPr>
@@ -2095,7 +2095,7 @@
               <w:tab w:val="left" w:pos="1760"/>
             </w:tabs>
           </w:pPr>
-          <w:hyperlink w:anchor="_Toc132573282" w:history="1">
+          <w:hyperlink w:anchor="_Toc132661700" w:history="1">
             <w:r>
               <w:rPr>
                 <w:rStyle w:val="Hipervnculo"/>
@@ -2127,7 +2127,7 @@
               <w:rPr>
                 <w:webHidden/>
               </w:rPr>
-              <w:instrText xml:space="preserve"> PAGEREF _Toc132573282 \h </w:instrText>
+              <w:instrText xml:space="preserve"> PAGEREF _Toc132661700 \h </w:instrText>
             </w:r>
             <w:r>
               <w:rPr>
@@ -2161,7 +2161,7 @@
               <w:tab w:val="left" w:pos="1760"/>
             </w:tabs>
           </w:pPr>
-          <w:hyperlink w:anchor="_Toc132573283" w:history="1">
+          <w:hyperlink w:anchor="_Toc132661701" w:history="1">
             <w:r>
               <w:rPr>
                 <w:rStyle w:val="Hipervnculo"/>
@@ -2193,7 +2193,7 @@
               <w:rPr>
                 <w:webHidden/>
               </w:rPr>
-              <w:instrText xml:space="preserve"> PAGEREF _Toc132573283 \h </w:instrText>
+              <w:instrText xml:space="preserve"> PAGEREF _Toc132661701 \h </w:instrText>
             </w:r>
             <w:r>
               <w:rPr>
@@ -2227,7 +2227,7 @@
               <w:tab w:val="left" w:pos="1760"/>
             </w:tabs>
           </w:pPr>
-          <w:hyperlink w:anchor="_Toc132573284" w:history="1">
+          <w:hyperlink w:anchor="_Toc132661702" w:history="1">
             <w:r>
               <w:rPr>
                 <w:rStyle w:val="Hipervnculo"/>
@@ -2259,7 +2259,7 @@
               <w:rPr>
                 <w:webHidden/>
               </w:rPr>
-              <w:instrText xml:space="preserve"> PAGEREF _Toc132573284 \h </w:instrText>
+              <w:instrText xml:space="preserve"> PAGEREF _Toc132661702 \h </w:instrText>
             </w:r>
             <w:r>
               <w:rPr>
@@ -2276,7 +2276,7 @@
               <w:rPr>
                 <w:webHidden/>
               </w:rPr>
-              <w:t>17</w:t>
+              <w:t>18</w:t>
             </w:r>
             <w:r>
               <w:rPr>
@@ -2290,7 +2290,7 @@
           <w:pPr>
             <w:pStyle w:val="TDC2"/>
           </w:pPr>
-          <w:hyperlink w:anchor="_Toc132573285" w:history="1">
+          <w:hyperlink w:anchor="_Toc132661703" w:history="1">
             <w:r>
               <w:rPr>
                 <w:rStyle w:val="Hipervnculo"/>
@@ -2322,7 +2322,7 @@
               <w:rPr>
                 <w:webHidden/>
               </w:rPr>
-              <w:instrText xml:space="preserve"> PAGEREF _Toc132573285 \h </w:instrText>
+              <w:instrText xml:space="preserve"> PAGEREF _Toc132661703 \h </w:instrText>
             </w:r>
             <w:r>
               <w:rPr>
@@ -2356,7 +2356,7 @@
               <w:tab w:val="left" w:pos="1760"/>
             </w:tabs>
           </w:pPr>
-          <w:hyperlink w:anchor="_Toc132573286" w:history="1">
+          <w:hyperlink w:anchor="_Toc132661704" w:history="1">
             <w:r>
               <w:rPr>
                 <w:rStyle w:val="Hipervnculo"/>
@@ -2388,7 +2388,7 @@
               <w:rPr>
                 <w:webHidden/>
               </w:rPr>
-              <w:instrText xml:space="preserve"> PAGEREF _Toc132573286 \h </w:instrText>
+              <w:instrText xml:space="preserve"> PAGEREF _Toc132661704 \h </w:instrText>
             </w:r>
             <w:r>
               <w:rPr>
@@ -2422,7 +2422,7 @@
               <w:tab w:val="left" w:pos="1760"/>
             </w:tabs>
           </w:pPr>
-          <w:hyperlink w:anchor="_Toc132573287" w:history="1">
+          <w:hyperlink w:anchor="_Toc132661705" w:history="1">
             <w:r>
               <w:rPr>
                 <w:rStyle w:val="Hipervnculo"/>
@@ -2454,7 +2454,7 @@
               <w:rPr>
                 <w:webHidden/>
               </w:rPr>
-              <w:instrText xml:space="preserve"> PAGEREF _Toc132573287 \h </w:instrText>
+              <w:instrText xml:space="preserve"> PAGEREF _Toc132661705 \h </w:instrText>
             </w:r>
             <w:r>
               <w:rPr>
@@ -2488,7 +2488,7 @@
               <w:tab w:val="left" w:pos="1760"/>
             </w:tabs>
           </w:pPr>
-          <w:hyperlink w:anchor="_Toc132573288" w:history="1">
+          <w:hyperlink w:anchor="_Toc132661706" w:history="1">
             <w:r>
               <w:rPr>
                 <w:rStyle w:val="Hipervnculo"/>
@@ -2520,7 +2520,7 @@
               <w:rPr>
                 <w:webHidden/>
               </w:rPr>
-              <w:instrText xml:space="preserve"> PAGEREF _Toc132573288 \h </w:instrText>
+              <w:instrText xml:space="preserve"> PAGEREF _Toc132661706 \h </w:instrText>
             </w:r>
             <w:r>
               <w:rPr>
@@ -2537,7 +2537,7 @@
               <w:rPr>
                 <w:webHidden/>
               </w:rPr>
-              <w:t>18</w:t>
+              <w:t>19</w:t>
             </w:r>
             <w:r>
               <w:rPr>
@@ -2554,7 +2554,7 @@
               <w:tab w:val="left" w:pos="1760"/>
             </w:tabs>
           </w:pPr>
-          <w:hyperlink w:anchor="_Toc132573289" w:history="1">
+          <w:hyperlink w:anchor="_Toc132661707" w:history="1">
             <w:r>
               <w:rPr>
                 <w:rStyle w:val="Hipervnculo"/>
@@ -2586,7 +2586,7 @@
               <w:rPr>
                 <w:webHidden/>
               </w:rPr>
-              <w:instrText xml:space="preserve"> PAGEREF _Toc132573289 \h </w:instrText>
+              <w:instrText xml:space="preserve"> PAGEREF _Toc132661707 \h </w:instrText>
             </w:r>
             <w:r>
               <w:rPr>
@@ -2617,7 +2617,7 @@
           <w:pPr>
             <w:pStyle w:val="TDC2"/>
           </w:pPr>
-          <w:hyperlink w:anchor="_Toc132573290" w:history="1">
+          <w:hyperlink w:anchor="_Toc132661708" w:history="1">
             <w:r>
               <w:rPr>
                 <w:rStyle w:val="Hipervnculo"/>
@@ -2649,7 +2649,7 @@
               <w:rPr>
                 <w:webHidden/>
               </w:rPr>
-              <w:instrText xml:space="preserve"> PAGEREF _Toc132573290 \h </w:instrText>
+              <w:instrText xml:space="preserve"> PAGEREF _Toc132661708 \h </w:instrText>
             </w:r>
             <w:r>
               <w:rPr>
@@ -2683,7 +2683,7 @@
               <w:tab w:val="left" w:pos="1760"/>
             </w:tabs>
           </w:pPr>
-          <w:hyperlink w:anchor="_Toc132573291" w:history="1">
+          <w:hyperlink w:anchor="_Toc132661709" w:history="1">
             <w:r>
               <w:rPr>
                 <w:rStyle w:val="Hipervnculo"/>
@@ -2715,7 +2715,7 @@
               <w:rPr>
                 <w:webHidden/>
               </w:rPr>
-              <w:instrText xml:space="preserve"> PAGEREF _Toc132573291 \h </w:instrText>
+              <w:instrText xml:space="preserve"> PAGEREF _Toc132661709 \h </w:instrText>
             </w:r>
             <w:r>
               <w:rPr>
@@ -2746,7 +2746,7 @@
           <w:pPr>
             <w:pStyle w:val="TDC2"/>
           </w:pPr>
-          <w:hyperlink w:anchor="_Toc132573292" w:history="1">
+          <w:hyperlink w:anchor="_Toc132661710" w:history="1">
             <w:r>
               <w:rPr>
                 <w:rStyle w:val="Hipervnculo"/>
@@ -2778,7 +2778,7 @@
               <w:rPr>
                 <w:webHidden/>
               </w:rPr>
-              <w:instrText xml:space="preserve"> PAGEREF _Toc132573292 \h </w:instrText>
+              <w:instrText xml:space="preserve"> PAGEREF _Toc132661710 \h </w:instrText>
             </w:r>
             <w:r>
               <w:rPr>
@@ -2812,7 +2812,7 @@
               <w:tab w:val="left" w:pos="1769"/>
             </w:tabs>
           </w:pPr>
-          <w:hyperlink w:anchor="_Toc132573293" w:history="1">
+          <w:hyperlink w:anchor="_Toc132661711" w:history="1">
             <w:r>
               <w:rPr>
                 <w:rStyle w:val="Hipervnculo"/>
@@ -2844,7 +2844,7 @@
               <w:rPr>
                 <w:webHidden/>
               </w:rPr>
-              <w:instrText xml:space="preserve"> PAGEREF _Toc132573293 \h </w:instrText>
+              <w:instrText xml:space="preserve"> PAGEREF _Toc132661711 \h </w:instrText>
             </w:r>
             <w:r>
               <w:rPr>
@@ -2875,7 +2875,7 @@
           <w:pPr>
             <w:pStyle w:val="TDC2"/>
           </w:pPr>
-          <w:hyperlink w:anchor="_Toc132573294" w:history="1">
+          <w:hyperlink w:anchor="_Toc132661712" w:history="1">
             <w:r>
               <w:rPr>
                 <w:rStyle w:val="Hipervnculo"/>
@@ -2907,7 +2907,7 @@
               <w:rPr>
                 <w:webHidden/>
               </w:rPr>
-              <w:instrText xml:space="preserve"> PAGEREF _Toc132573294 \h </w:instrText>
+              <w:instrText xml:space="preserve"> PAGEREF _Toc132661712 \h </w:instrText>
             </w:r>
             <w:r>
               <w:rPr>
@@ -2941,7 +2941,7 @@
               <w:tab w:val="left" w:pos="1769"/>
             </w:tabs>
           </w:pPr>
-          <w:hyperlink w:anchor="_Toc132573295" w:history="1">
+          <w:hyperlink w:anchor="_Toc132661713" w:history="1">
             <w:r>
               <w:rPr>
                 <w:rStyle w:val="Hipervnculo"/>
@@ -2973,7 +2973,7 @@
               <w:rPr>
                 <w:webHidden/>
               </w:rPr>
-              <w:instrText xml:space="preserve"> PAGEREF _Toc132573295 \h </w:instrText>
+              <w:instrText xml:space="preserve"> PAGEREF _Toc132661713 \h </w:instrText>
             </w:r>
             <w:r>
               <w:rPr>
@@ -3007,7 +3007,7 @@
               <w:tab w:val="left" w:pos="1769"/>
             </w:tabs>
           </w:pPr>
-          <w:hyperlink w:anchor="_Toc132573296" w:history="1">
+          <w:hyperlink w:anchor="_Toc132661714" w:history="1">
             <w:r>
               <w:rPr>
                 <w:rStyle w:val="Hipervnculo"/>
@@ -3039,7 +3039,7 @@
               <w:rPr>
                 <w:webHidden/>
               </w:rPr>
-              <w:instrText xml:space="preserve"> PAGEREF _Toc132573296 \h </w:instrText>
+              <w:instrText xml:space="preserve"> PAGEREF _Toc132661714 \h </w:instrText>
             </w:r>
             <w:r>
               <w:rPr>
@@ -3070,7 +3070,7 @@
           <w:pPr>
             <w:pStyle w:val="TDC2"/>
           </w:pPr>
-          <w:hyperlink w:anchor="_Toc132573297" w:history="1">
+          <w:hyperlink w:anchor="_Toc132661715" w:history="1">
             <w:r>
               <w:rPr>
                 <w:rStyle w:val="Hipervnculo"/>
@@ -3102,7 +3102,7 @@
               <w:rPr>
                 <w:webHidden/>
               </w:rPr>
-              <w:instrText xml:space="preserve"> PAGEREF _Toc132573297 \h </w:instrText>
+              <w:instrText xml:space="preserve"> PAGEREF _Toc132661715 \h </w:instrText>
             </w:r>
             <w:r>
               <w:rPr>
@@ -3136,7 +3136,7 @@
               <w:tab w:val="left" w:pos="1769"/>
             </w:tabs>
           </w:pPr>
-          <w:hyperlink w:anchor="_Toc132573298" w:history="1">
+          <w:hyperlink w:anchor="_Toc132661716" w:history="1">
             <w:r>
               <w:rPr>
                 <w:rStyle w:val="Hipervnculo"/>
@@ -3168,7 +3168,7 @@
               <w:rPr>
                 <w:webHidden/>
               </w:rPr>
-              <w:instrText xml:space="preserve"> PAGEREF _Toc132573298 \h </w:instrText>
+              <w:instrText xml:space="preserve"> PAGEREF _Toc132661716 \h </w:instrText>
             </w:r>
             <w:r>
               <w:rPr>
@@ -3199,7 +3199,7 @@
           <w:pPr>
             <w:pStyle w:val="TDC2"/>
           </w:pPr>
-          <w:hyperlink w:anchor="_Toc132573299" w:history="1">
+          <w:hyperlink w:anchor="_Toc132661717" w:history="1">
             <w:r>
               <w:rPr>
                 <w:rStyle w:val="Hipervnculo"/>
@@ -3231,7 +3231,7 @@
               <w:rPr>
                 <w:webHidden/>
               </w:rPr>
-              <w:instrText xml:space="preserve"> PAGEREF _Toc132573299 \h </w:instrText>
+              <w:instrText xml:space="preserve"> PAGEREF _Toc132661717 \h </w:instrText>
             </w:r>
             <w:r>
               <w:rPr>
@@ -3265,7 +3265,7 @@
               <w:tab w:val="left" w:pos="1769"/>
             </w:tabs>
           </w:pPr>
-          <w:hyperlink w:anchor="_Toc132573300" w:history="1">
+          <w:hyperlink w:anchor="_Toc132661718" w:history="1">
             <w:r>
               <w:rPr>
                 <w:rStyle w:val="Hipervnculo"/>
@@ -3297,7 +3297,7 @@
               <w:rPr>
                 <w:webHidden/>
               </w:rPr>
-              <w:instrText xml:space="preserve"> PAGEREF _Toc132573300 \h </w:instrText>
+              <w:instrText xml:space="preserve"> PAGEREF _Toc132661718 \h </w:instrText>
             </w:r>
             <w:r>
               <w:rPr>
@@ -3331,7 +3331,7 @@
               <w:tab w:val="left" w:pos="1769"/>
             </w:tabs>
           </w:pPr>
-          <w:hyperlink w:anchor="_Toc132573301" w:history="1">
+          <w:hyperlink w:anchor="_Toc132661719" w:history="1">
             <w:r>
               <w:rPr>
                 <w:rStyle w:val="Hipervnculo"/>
@@ -3363,7 +3363,7 @@
               <w:rPr>
                 <w:webHidden/>
               </w:rPr>
-              <w:instrText xml:space="preserve"> PAGEREF _Toc132573301 \h </w:instrText>
+              <w:instrText xml:space="preserve"> PAGEREF _Toc132661719 \h </w:instrText>
             </w:r>
             <w:r>
               <w:rPr>
@@ -3412,8 +3412,8 @@
     <w:bookmarkEnd w:id="2" w:displacedByCustomXml="prev"/>
     <w:bookmarkEnd w:id="1" w:displacedByCustomXml="prev"/>
     <w:bookmarkEnd w:id="0" w:displacedByCustomXml="prev"/>
-    <w:bookmarkStart w:id="4" w:name="_Toc67560084" w:displacedByCustomXml="prev"/>
-    <w:bookmarkStart w:id="5" w:name="_Toc67476037" w:displacedByCustomXml="prev"/>
+    <w:bookmarkStart w:id="4" w:name="_Toc67476037" w:displacedByCustomXml="prev"/>
+    <w:bookmarkStart w:id="5" w:name="_Toc67560084" w:displacedByCustomXml="prev"/>
     <w:p/>
     <w:p/>
     <w:p/>
@@ -3460,7 +3460,7 @@
       <w:pPr>
         <w:pStyle w:val="Ttulo1"/>
       </w:pPr>
-      <w:bookmarkStart w:id="6" w:name="_Toc132573257"/>
+      <w:bookmarkStart w:id="6" w:name="_Toc132661675"/>
       <w:r>
         <w:lastRenderedPageBreak/>
         <w:t>I</w:t>
@@ -3477,7 +3477,7 @@
       <w:pPr>
         <w:pStyle w:val="Ttulo2"/>
       </w:pPr>
-      <w:bookmarkStart w:id="7" w:name="_Toc132573258"/>
+      <w:bookmarkStart w:id="7" w:name="_Toc132661676"/>
       <w:r>
         <w:t>Descripción</w:t>
       </w:r>
@@ -3799,7 +3799,7 @@
       <w:pPr>
         <w:pStyle w:val="Ttulo1"/>
       </w:pPr>
-      <w:bookmarkStart w:id="8" w:name="_Toc132573259"/>
+      <w:bookmarkStart w:id="8" w:name="_Toc132661677"/>
       <w:r>
         <w:lastRenderedPageBreak/>
         <w:t>Requisitos</w:t>
@@ -3810,7 +3810,7 @@
       <w:pPr>
         <w:pStyle w:val="Ttulo2"/>
       </w:pPr>
-      <w:bookmarkStart w:id="9" w:name="_Toc132573260"/>
+      <w:bookmarkStart w:id="9" w:name="_Toc132661678"/>
       <w:r>
         <w:t>Requisitos Funcionales</w:t>
       </w:r>
@@ -3983,7 +3983,7 @@
       <w:pPr>
         <w:pStyle w:val="Ttulo2"/>
       </w:pPr>
-      <w:bookmarkStart w:id="10" w:name="_Toc132573261"/>
+      <w:bookmarkStart w:id="10" w:name="_Toc132661679"/>
       <w:r>
         <w:t>Requisitos No Funcionales</w:t>
       </w:r>
@@ -4058,7 +4058,7 @@
       <w:pPr>
         <w:pStyle w:val="Ttulo2"/>
       </w:pPr>
-      <w:bookmarkStart w:id="11" w:name="_Toc132573262"/>
+      <w:bookmarkStart w:id="11" w:name="_Toc132661680"/>
       <w:r>
         <w:t>Requisitos de Información</w:t>
       </w:r>
@@ -4360,7 +4360,7 @@
       <w:pPr>
         <w:pStyle w:val="Ttulo1"/>
       </w:pPr>
-      <w:bookmarkStart w:id="12" w:name="_Toc132573263"/>
+      <w:bookmarkStart w:id="12" w:name="_Toc132661681"/>
       <w:r>
         <w:lastRenderedPageBreak/>
         <w:t>Análisis de mercado</w:t>
@@ -4939,7 +4939,7 @@
       <w:pPr>
         <w:pStyle w:val="Ttulo1"/>
       </w:pPr>
-      <w:bookmarkStart w:id="13" w:name="_Toc132573264"/>
+      <w:bookmarkStart w:id="13" w:name="_Toc132661682"/>
       <w:r>
         <w:lastRenderedPageBreak/>
         <w:t>Análisis tecnológico</w:t>
@@ -4950,7 +4950,7 @@
       <w:pPr>
         <w:pStyle w:val="Ttulo2"/>
       </w:pPr>
-      <w:bookmarkStart w:id="14" w:name="_Toc132573265"/>
+      <w:bookmarkStart w:id="14" w:name="_Toc132661683"/>
       <w:proofErr w:type="spellStart"/>
       <w:r>
         <w:t>Backend</w:t>
@@ -4963,7 +4963,7 @@
       <w:pPr>
         <w:pStyle w:val="Ttulo3"/>
       </w:pPr>
-      <w:bookmarkStart w:id="15" w:name="_Toc132573266"/>
+      <w:bookmarkStart w:id="15" w:name="_Toc132661684"/>
       <w:r>
         <w:t>Gestión de la información</w:t>
       </w:r>
@@ -5409,7 +5409,7 @@
       <w:pPr>
         <w:pStyle w:val="Ttulo3"/>
       </w:pPr>
-      <w:bookmarkStart w:id="16" w:name="_Toc132573267"/>
+      <w:bookmarkStart w:id="16" w:name="_Toc132661685"/>
       <w:r>
         <w:t>Servicio API-REST</w:t>
       </w:r>
@@ -6139,7 +6139,7 @@
       <w:pPr>
         <w:pStyle w:val="Ttulo2"/>
       </w:pPr>
-      <w:bookmarkStart w:id="17" w:name="_Toc132573268"/>
+      <w:bookmarkStart w:id="17" w:name="_Toc132661686"/>
       <w:proofErr w:type="spellStart"/>
       <w:r>
         <w:t>Frontend</w:t>
@@ -6161,7 +6161,7 @@
       <w:pPr>
         <w:pStyle w:val="Ttulo3"/>
       </w:pPr>
-      <w:bookmarkStart w:id="18" w:name="_Toc132573269"/>
+      <w:bookmarkStart w:id="18" w:name="_Toc132661687"/>
       <w:r>
         <w:t>Motor de desarrollo</w:t>
       </w:r>
@@ -6994,7 +6994,7 @@
       <w:pPr>
         <w:pStyle w:val="Ttulo2"/>
       </w:pPr>
-      <w:bookmarkStart w:id="19" w:name="_Toc132573270"/>
+      <w:bookmarkStart w:id="19" w:name="_Toc132661688"/>
       <w:r>
         <w:t>Herramientas de diseño</w:t>
       </w:r>
@@ -7248,7 +7248,7 @@
       <w:pPr>
         <w:pStyle w:val="Ttulo2"/>
       </w:pPr>
-      <w:bookmarkStart w:id="20" w:name="_Toc132573271"/>
+      <w:bookmarkStart w:id="20" w:name="_Toc132661689"/>
       <w:r>
         <w:lastRenderedPageBreak/>
         <w:t>Herramientas adicionales</w:t>
@@ -7883,7 +7883,7 @@
       <w:pPr>
         <w:pStyle w:val="Ttulo1"/>
       </w:pPr>
-      <w:bookmarkStart w:id="21" w:name="_Toc132573272"/>
+      <w:bookmarkStart w:id="21" w:name="_Toc132661690"/>
       <w:proofErr w:type="spellStart"/>
       <w:r>
         <w:lastRenderedPageBreak/>
@@ -7900,7 +7900,7 @@
       <w:pPr>
         <w:pStyle w:val="Ttulo2"/>
       </w:pPr>
-      <w:bookmarkStart w:id="22" w:name="_Toc132573273"/>
+      <w:bookmarkStart w:id="22" w:name="_Toc132661691"/>
       <w:r>
         <w:t>Modelos</w:t>
       </w:r>
@@ -8558,7 +8558,7 @@
       <w:pPr>
         <w:pStyle w:val="Ttulo2"/>
       </w:pPr>
-      <w:bookmarkStart w:id="23" w:name="_Toc132573274"/>
+      <w:bookmarkStart w:id="23" w:name="_Toc132661692"/>
       <w:proofErr w:type="spellStart"/>
       <w:r>
         <w:t>DTO</w:t>
@@ -8580,7 +8580,7 @@
       <w:pPr>
         <w:pStyle w:val="Ttulo3"/>
       </w:pPr>
-      <w:bookmarkStart w:id="24" w:name="_Toc132573275"/>
+      <w:bookmarkStart w:id="24" w:name="_Toc132661693"/>
       <w:r>
         <w:t>Usuarios</w:t>
       </w:r>
@@ -9693,7 +9693,7 @@
       <w:pPr>
         <w:pStyle w:val="Ttulo3"/>
       </w:pPr>
-      <w:bookmarkStart w:id="25" w:name="_Toc132573276"/>
+      <w:bookmarkStart w:id="25" w:name="_Toc132661694"/>
       <w:r>
         <w:t>Puntuaciones</w:t>
       </w:r>
@@ -9918,7 +9918,7 @@
       <w:pPr>
         <w:pStyle w:val="Ttulo2"/>
       </w:pPr>
-      <w:bookmarkStart w:id="26" w:name="_Toc132573277"/>
+      <w:bookmarkStart w:id="26" w:name="_Toc132661695"/>
       <w:proofErr w:type="spellStart"/>
       <w:r>
         <w:t>Map</w:t>
@@ -10099,7 +10099,7 @@
       <w:pPr>
         <w:pStyle w:val="Ttulo2"/>
       </w:pPr>
-      <w:bookmarkStart w:id="27" w:name="_Toc132573278"/>
+      <w:bookmarkStart w:id="27" w:name="_Toc132661696"/>
       <w:r>
         <w:lastRenderedPageBreak/>
         <w:t>Repositorios</w:t>
@@ -10294,7 +10294,6 @@
         <w:t>.</w:t>
       </w:r>
     </w:p>
-    <w:p/>
     <w:p>
       <w:pPr>
         <w:pStyle w:val="Ttulo2"/>
@@ -10302,7 +10301,7 @@
       <w:r>
         <w:t xml:space="preserve"> </w:t>
       </w:r>
-      <w:bookmarkStart w:id="28" w:name="_Toc132573279"/>
+      <w:bookmarkStart w:id="28" w:name="_Toc132661697"/>
       <w:r>
         <w:t>Excepciones personalizadas</w:t>
       </w:r>
@@ -10510,6 +10509,55 @@
     </w:p>
     <w:p>
       <w:pPr>
+        <w:pStyle w:val="Prrafodelista"/>
+        <w:rPr>
+          <w:b/>
+          <w:bCs/>
+        </w:rPr>
+      </w:pPr>
+    </w:p>
+    <w:p>
+      <w:pPr>
+        <w:pStyle w:val="Prrafodelista"/>
+        <w:numPr>
+          <w:ilvl w:val="1"/>
+          <w:numId w:val="30"/>
+        </w:numPr>
+        <w:rPr>
+          <w:b/>
+          <w:bCs/>
+        </w:rPr>
+      </w:pPr>
+      <w:proofErr w:type="spellStart"/>
+      <w:r>
+        <w:rPr>
+          <w:b/>
+          <w:bCs/>
+        </w:rPr>
+        <w:t>TokenExpired</w:t>
+      </w:r>
+      <w:proofErr w:type="spellEnd"/>
+      <w:r>
+        <w:rPr>
+          <w:b/>
+          <w:bCs/>
+        </w:rPr>
+        <w:t xml:space="preserve">: </w:t>
+      </w:r>
+      <w:r>
+        <w:t xml:space="preserve">Implementa </w:t>
+      </w:r>
+      <w:proofErr w:type="spellStart"/>
+      <w:r>
+        <w:t>Exception</w:t>
+      </w:r>
+      <w:proofErr w:type="spellEnd"/>
+      <w:r>
+        <w:t>.</w:t>
+      </w:r>
+    </w:p>
+    <w:p>
+      <w:pPr>
         <w:rPr>
           <w:b/>
           <w:bCs/>
@@ -10574,6 +10622,12 @@
       </w:pPr>
     </w:p>
     <w:p>
+      <w:pPr>
+        <w:rPr>
+          <w:b/>
+          <w:bCs/>
+        </w:rPr>
+      </w:pPr>
       <w:r>
         <w:t xml:space="preserve">Por otro lado, existe la posibilidad en caso de repetición de datos al tratar de crear o registrar un usuario nuevo, se active la </w:t>
       </w:r>
@@ -10599,13 +10653,110 @@
       <w:r>
         <w:t>.</w:t>
       </w:r>
-    </w:p>
+      <w:r>
+        <w:t xml:space="preserve"> O si el Token ha </w:t>
+      </w:r>
+      <w:r>
+        <w:rPr>
+          <w:i/>
+          <w:iCs/>
+        </w:rPr>
+        <w:t>caducado</w:t>
+      </w:r>
+      <w:r>
+        <w:t xml:space="preserve"> o se ha encontrado un problema respecto al mismo, la </w:t>
+      </w:r>
+      <w:r>
+        <w:rPr>
+          <w:b/>
+          <w:bCs/>
+        </w:rPr>
+        <w:t>cuarta</w:t>
+      </w:r>
+      <w:r>
+        <w:t xml:space="preserve"> excepción de tipo </w:t>
+      </w:r>
+      <w:proofErr w:type="spellStart"/>
+      <w:r>
+        <w:rPr>
+          <w:b/>
+          <w:bCs/>
+        </w:rPr>
+        <w:t>Unauthorized</w:t>
+      </w:r>
+      <w:proofErr w:type="spellEnd"/>
+      <w:r>
+        <w:rPr>
+          <w:b/>
+          <w:bCs/>
+        </w:rPr>
+        <w:t>.</w:t>
+      </w:r>
+    </w:p>
+    <w:p>
+      <w:pPr>
+        <w:rPr>
+          <w:b/>
+          <w:bCs/>
+        </w:rPr>
+      </w:pPr>
+    </w:p>
+    <w:p>
+      <w:pPr>
+        <w:rPr>
+          <w:b/>
+          <w:bCs/>
+        </w:rPr>
+      </w:pPr>
+    </w:p>
+    <w:p>
+      <w:pPr>
+        <w:rPr>
+          <w:b/>
+          <w:bCs/>
+        </w:rPr>
+      </w:pPr>
+    </w:p>
+    <w:p>
+      <w:pPr>
+        <w:rPr>
+          <w:b/>
+          <w:bCs/>
+        </w:rPr>
+      </w:pPr>
+    </w:p>
+    <w:p>
+      <w:pPr>
+        <w:rPr>
+          <w:b/>
+          <w:bCs/>
+        </w:rPr>
+      </w:pPr>
+    </w:p>
+    <w:p>
+      <w:pPr>
+        <w:rPr>
+          <w:b/>
+          <w:bCs/>
+        </w:rPr>
+      </w:pPr>
+    </w:p>
+    <w:p>
+      <w:pPr>
+        <w:rPr>
+          <w:b/>
+          <w:bCs/>
+        </w:rPr>
+      </w:pPr>
+    </w:p>
+    <w:p/>
     <w:p>
       <w:pPr>
         <w:pStyle w:val="Ttulo2"/>
       </w:pPr>
-      <w:bookmarkStart w:id="29" w:name="_Toc132573280"/>
-      <w:r>
+      <w:bookmarkStart w:id="29" w:name="_Toc132661698"/>
+      <w:r>
+        <w:lastRenderedPageBreak/>
         <w:t>Validadores</w:t>
       </w:r>
       <w:bookmarkEnd w:id="29"/>
@@ -10650,6 +10801,7 @@
         <w:t xml:space="preserve"> </w:t>
       </w:r>
     </w:p>
+    <w:p/>
     <w:p>
       <w:r>
         <w:t>Lo más importante</w:t>
@@ -10657,10 +10809,8 @@
       <w:r>
         <w:t xml:space="preserve"> a destacar es: </w:t>
       </w:r>
-      <w:r>
-        <w:t xml:space="preserve"> </w:t>
-      </w:r>
-    </w:p>
+    </w:p>
+    <w:p/>
     <w:p>
       <w:pPr>
         <w:pStyle w:val="Prrafodelista"/>
@@ -10787,7 +10937,6 @@
     </w:p>
     <w:p>
       <w:r>
-        <w:lastRenderedPageBreak/>
         <w:t xml:space="preserve">Si en cualquier caso no se cumple uno de los requisitos, </w:t>
       </w:r>
       <w:r>
@@ -11108,14 +11257,20 @@
         <w:t>Lado Oscuro</w:t>
       </w:r>
       <w:r>
-        <w:t>, donde si salta alguno de los filtros dado, devuelve el aviso que hayamos indicado.</w:t>
+        <w:t>, donde si salta alguno de los filtros dado</w:t>
+      </w:r>
+      <w:r>
+        <w:t>s</w:t>
+      </w:r>
+      <w:r>
+        <w:t>, devuelve el aviso que hayamos indicado.</w:t>
       </w:r>
     </w:p>
     <w:p>
       <w:pPr>
         <w:pStyle w:val="Ttulo2"/>
       </w:pPr>
-      <w:bookmarkStart w:id="30" w:name="_Toc132573281"/>
+      <w:bookmarkStart w:id="30" w:name="_Toc132661699"/>
       <w:r>
         <w:t>Configuración</w:t>
       </w:r>
@@ -11126,7 +11281,7 @@
       <w:pPr>
         <w:pStyle w:val="Ttulo3"/>
       </w:pPr>
-      <w:bookmarkStart w:id="31" w:name="_Toc132573282"/>
+      <w:bookmarkStart w:id="31" w:name="_Toc132661700"/>
       <w:proofErr w:type="spellStart"/>
       <w:r>
         <w:t>APIConfig</w:t>
@@ -11174,7 +11329,7 @@
       <w:pPr>
         <w:pStyle w:val="Ttulo3"/>
       </w:pPr>
-      <w:bookmarkStart w:id="32" w:name="_Toc132573283"/>
+      <w:bookmarkStart w:id="32" w:name="_Toc132661701"/>
       <w:proofErr w:type="spellStart"/>
       <w:r>
         <w:t>LoadSchema</w:t>
@@ -11224,8 +11379,9 @@
       <w:pPr>
         <w:pStyle w:val="Ttulo3"/>
       </w:pPr>
-      <w:bookmarkStart w:id="33" w:name="_Toc132573284"/>
-      <w:r>
+      <w:bookmarkStart w:id="33" w:name="_Toc132661702"/>
+      <w:r>
+        <w:lastRenderedPageBreak/>
         <w:t>Archivo de propiedades</w:t>
       </w:r>
       <w:bookmarkEnd w:id="33"/>
@@ -11350,9 +11506,8 @@
       <w:pPr>
         <w:pStyle w:val="Ttulo2"/>
       </w:pPr>
-      <w:bookmarkStart w:id="34" w:name="_Toc132573285"/>
-      <w:r>
-        <w:lastRenderedPageBreak/>
+      <w:bookmarkStart w:id="34" w:name="_Toc132661703"/>
+      <w:r>
         <w:t>Seguridad</w:t>
       </w:r>
       <w:bookmarkEnd w:id="34"/>
@@ -11388,7 +11543,7 @@
       <w:pPr>
         <w:pStyle w:val="Ttulo3"/>
       </w:pPr>
-      <w:bookmarkStart w:id="35" w:name="_Toc132573286"/>
+      <w:bookmarkStart w:id="35" w:name="_Toc132661704"/>
       <w:proofErr w:type="spellStart"/>
       <w:r>
         <w:t>Password</w:t>
@@ -11532,7 +11687,7 @@
       <w:pPr>
         <w:pStyle w:val="Ttulo3"/>
       </w:pPr>
-      <w:bookmarkStart w:id="36" w:name="_Toc132573287"/>
+      <w:bookmarkStart w:id="36" w:name="_Toc132661705"/>
       <w:r>
         <w:t>JWT</w:t>
       </w:r>
@@ -11548,9 +11703,9 @@
           <w:noProof/>
         </w:rPr>
         <w:drawing>
-          <wp:inline distT="0" distB="0" distL="0" distR="0" wp14:anchorId="0BF2F981" wp14:editId="0D45AD8D">
-            <wp:extent cx="3810000" cy="1914525"/>
-            <wp:effectExtent l="0" t="0" r="0" b="9525"/>
+          <wp:inline distT="0" distB="0" distL="0" distR="0" wp14:anchorId="0BF2F981" wp14:editId="1CE3E4F5">
+            <wp:extent cx="2703443" cy="1358480"/>
+            <wp:effectExtent l="0" t="0" r="1905" b="0"/>
             <wp:docPr id="24" name="Imagen 24"/>
             <wp:cNvGraphicFramePr>
               <a:graphicFrameLocks xmlns:a="http://schemas.openxmlformats.org/drawingml/2006/main" noChangeAspect="1"/>
@@ -11580,7 +11735,7 @@
                   <pic:spPr bwMode="auto">
                     <a:xfrm>
                       <a:off x="0" y="0"/>
-                      <a:ext cx="3810000" cy="1914525"/>
+                      <a:ext cx="2716157" cy="1364869"/>
                     </a:xfrm>
                     <a:prstGeom prst="rect">
                       <a:avLst/>
@@ -11729,20 +11884,12 @@
     </w:p>
     <w:p>
       <w:pPr>
-        <w:pStyle w:val="Prrafodelista"/>
-        <w:rPr>
-          <w:b/>
-          <w:bCs/>
-        </w:rPr>
-      </w:pPr>
-    </w:p>
-    <w:p>
-      <w:pPr>
         <w:pStyle w:val="Ttulo3"/>
       </w:pPr>
-      <w:bookmarkStart w:id="37" w:name="_Toc132573288"/>
+      <w:bookmarkStart w:id="37" w:name="_Toc132661706"/>
       <w:proofErr w:type="spellStart"/>
       <w:r>
+        <w:lastRenderedPageBreak/>
         <w:t>SecurityConfig</w:t>
       </w:r>
       <w:bookmarkEnd w:id="37"/>
@@ -11781,9 +11928,8 @@
       <w:pPr>
         <w:pStyle w:val="Ttulo3"/>
       </w:pPr>
-      <w:bookmarkStart w:id="38" w:name="_Toc132573289"/>
-      <w:r>
-        <w:lastRenderedPageBreak/>
+      <w:bookmarkStart w:id="38" w:name="_Toc132661707"/>
+      <w:r>
         <w:t>SSL</w:t>
       </w:r>
       <w:bookmarkEnd w:id="38"/>
@@ -11972,7 +12118,7 @@
       <w:pPr>
         <w:pStyle w:val="Ttulo2"/>
       </w:pPr>
-      <w:bookmarkStart w:id="39" w:name="_Toc132573290"/>
+      <w:bookmarkStart w:id="39" w:name="_Toc132661708"/>
       <w:r>
         <w:t>Servicios</w:t>
       </w:r>
@@ -11983,7 +12129,7 @@
       <w:pPr>
         <w:pStyle w:val="Ttulo3"/>
       </w:pPr>
-      <w:bookmarkStart w:id="40" w:name="_Toc132573291"/>
+      <w:bookmarkStart w:id="40" w:name="_Toc132661709"/>
       <w:proofErr w:type="spellStart"/>
       <w:r>
         <w:t>UserService</w:t>
@@ -12032,7 +12178,7 @@
       <w:pPr>
         <w:pStyle w:val="Ttulo2"/>
       </w:pPr>
-      <w:bookmarkStart w:id="41" w:name="_Toc132573292"/>
+      <w:bookmarkStart w:id="41" w:name="_Toc132661710"/>
       <w:r>
         <w:t>Controladores</w:t>
       </w:r>
@@ -12043,7 +12189,7 @@
       <w:pPr>
         <w:pStyle w:val="Ttulo3"/>
       </w:pPr>
-      <w:bookmarkStart w:id="42" w:name="_Toc132573293"/>
+      <w:bookmarkStart w:id="42" w:name="_Toc132661711"/>
       <w:proofErr w:type="spellStart"/>
       <w:r>
         <w:t>UserController</w:t>
@@ -12054,22 +12200,6 @@
     <w:p/>
     <w:p>
       <w:r>
-        <w:t xml:space="preserve">Parecido al apartado de </w:t>
-      </w:r>
-      <w:r>
-        <w:rPr>
-          <w:b/>
-          <w:bCs/>
-        </w:rPr>
-        <w:t>servicios</w:t>
-      </w:r>
-      <w:r>
-        <w:t>, solo se dispondrá de un controlador.</w:t>
-      </w:r>
-    </w:p>
-    <w:p/>
-    <w:p>
-      <w:r>
         <w:t xml:space="preserve">Aquí </w:t>
       </w:r>
       <w:r>
@@ -12154,9 +12284,9 @@
           <w:noProof/>
         </w:rPr>
         <w:drawing>
-          <wp:inline distT="0" distB="0" distL="0" distR="0" wp14:anchorId="4ACDE50E" wp14:editId="40DACC7A">
-            <wp:extent cx="4559410" cy="2300774"/>
-            <wp:effectExtent l="76200" t="76200" r="127000" b="137795"/>
+          <wp:inline distT="0" distB="0" distL="0" distR="0" wp14:anchorId="4ACDE50E" wp14:editId="1E460433">
+            <wp:extent cx="3441584" cy="1736697"/>
+            <wp:effectExtent l="76200" t="76200" r="140335" b="130810"/>
             <wp:docPr id="20" name="Imagen 20"/>
             <wp:cNvGraphicFramePr>
               <a:graphicFrameLocks xmlns:a="http://schemas.openxmlformats.org/drawingml/2006/main" noChangeAspect="1"/>
@@ -12171,7 +12301,7 @@
                     </pic:cNvPicPr>
                   </pic:nvPicPr>
                   <pic:blipFill>
-                    <a:blip r:embed="rId31">
+                    <a:blip r:embed="rId31" cstate="print">
                       <a:extLst>
                         <a:ext uri="{28A0092B-C50C-407E-A947-70E740481C1C}">
                           <a14:useLocalDpi xmlns:a14="http://schemas.microsoft.com/office/drawing/2010/main" val="0"/>
@@ -12186,7 +12316,7 @@
                   <pic:spPr bwMode="auto">
                     <a:xfrm>
                       <a:off x="0" y="0"/>
-                      <a:ext cx="4602467" cy="2322502"/>
+                      <a:ext cx="3492886" cy="1762585"/>
                     </a:xfrm>
                     <a:prstGeom prst="rect">
                       <a:avLst/>
@@ -12217,7 +12347,7 @@
       <w:pPr>
         <w:pStyle w:val="Ttulo2"/>
       </w:pPr>
-      <w:bookmarkStart w:id="43" w:name="_Toc132573294"/>
+      <w:bookmarkStart w:id="43" w:name="_Toc132661712"/>
       <w:r>
         <w:lastRenderedPageBreak/>
         <w:t>Documentación</w:t>
@@ -12234,7 +12364,7 @@
       <w:pPr>
         <w:pStyle w:val="Ttulo3"/>
       </w:pPr>
-      <w:bookmarkStart w:id="44" w:name="_Toc132573295"/>
+      <w:bookmarkStart w:id="44" w:name="_Toc132661713"/>
       <w:proofErr w:type="spellStart"/>
       <w:r>
         <w:t>KDoc</w:t>
@@ -12333,7 +12463,7 @@
       <w:pPr>
         <w:pStyle w:val="Ttulo3"/>
       </w:pPr>
-      <w:bookmarkStart w:id="45" w:name="_Toc132573296"/>
+      <w:bookmarkStart w:id="45" w:name="_Toc132661714"/>
       <w:proofErr w:type="spellStart"/>
       <w:r>
         <w:t>Swagger</w:t>
@@ -12427,7 +12557,7 @@
       <w:pPr>
         <w:pStyle w:val="Ttulo2"/>
       </w:pPr>
-      <w:bookmarkStart w:id="46" w:name="_Toc132573297"/>
+      <w:bookmarkStart w:id="46" w:name="_Toc132661715"/>
       <w:r>
         <w:t>Información Adicional</w:t>
       </w:r>
@@ -12438,7 +12568,7 @@
       <w:pPr>
         <w:pStyle w:val="Ttulo3"/>
       </w:pPr>
-      <w:bookmarkStart w:id="47" w:name="_Toc132573298"/>
+      <w:bookmarkStart w:id="47" w:name="_Toc132661716"/>
       <w:r>
         <w:t>DB</w:t>
       </w:r>
@@ -12488,7 +12618,7 @@
       <w:pPr>
         <w:pStyle w:val="Ttulo2"/>
       </w:pPr>
-      <w:bookmarkStart w:id="48" w:name="_Toc132573299"/>
+      <w:bookmarkStart w:id="48" w:name="_Toc132661717"/>
       <w:proofErr w:type="spellStart"/>
       <w:r>
         <w:t>Tests</w:t>
@@ -12501,7 +12631,7 @@
       <w:pPr>
         <w:pStyle w:val="Ttulo3"/>
       </w:pPr>
-      <w:bookmarkStart w:id="49" w:name="_Toc132573300"/>
+      <w:bookmarkStart w:id="49" w:name="_Toc132661718"/>
       <w:proofErr w:type="spellStart"/>
       <w:r>
         <w:t>Postman</w:t>
@@ -12556,7 +12686,7 @@
       <w:pPr>
         <w:pStyle w:val="Ttulo3"/>
       </w:pPr>
-      <w:bookmarkStart w:id="50" w:name="_Toc132573301"/>
+      <w:bookmarkStart w:id="50" w:name="_Toc132661719"/>
       <w:r>
         <w:t>Junit 5</w:t>
       </w:r>

</xml_diff>

<commit_message>
Nuevo endpoint para obtener unicamente un DTO de puntuacion, cambio en el nombre de la excepcion relacionada con los tokens, documentacion/kdoc actualizados, test realizados y postman actualizado.
</commit_message>
<xml_diff>
--- a/docs/Proyecto_Desarrollo_de_aplicaciones_IES_Luis_Vives-Mario_Resa.docx
+++ b/docs/Proyecto_Desarrollo_de_aplicaciones_IES_Luis_Vives-Mario_Resa.docx
@@ -3412,8 +3412,8 @@
     <w:bookmarkEnd w:id="2" w:displacedByCustomXml="prev"/>
     <w:bookmarkEnd w:id="1" w:displacedByCustomXml="prev"/>
     <w:bookmarkEnd w:id="0" w:displacedByCustomXml="prev"/>
-    <w:bookmarkStart w:id="4" w:name="_Toc67476037" w:displacedByCustomXml="prev"/>
-    <w:bookmarkStart w:id="5" w:name="_Toc67560084" w:displacedByCustomXml="prev"/>
+    <w:bookmarkStart w:id="4" w:name="_Toc67560084" w:displacedByCustomXml="prev"/>
+    <w:bookmarkStart w:id="5" w:name="_Toc67476037" w:displacedByCustomXml="prev"/>
     <w:p/>
     <w:p/>
     <w:p/>
@@ -10534,7 +10534,14 @@
           <w:b/>
           <w:bCs/>
         </w:rPr>
-        <w:t>TokenExpired</w:t>
+        <w:t>TokenE</w:t>
+      </w:r>
+      <w:r>
+        <w:rPr>
+          <w:b/>
+          <w:bCs/>
+        </w:rPr>
+        <w:t>rror</w:t>
       </w:r>
       <w:proofErr w:type="spellEnd"/>
       <w:r>

</xml_diff>

<commit_message>
Results implantados en el servicio y manejo de este en el controlador, documentacion, kdoc y test actualizados.
</commit_message>
<xml_diff>
--- a/docs/Proyecto_Desarrollo_de_aplicaciones_IES_Luis_Vives-Mario_Resa.docx
+++ b/docs/Proyecto_Desarrollo_de_aplicaciones_IES_Luis_Vives-Mario_Resa.docx
@@ -502,7 +502,7 @@
           <w:r>
             <w:fldChar w:fldCharType="separate"/>
           </w:r>
-          <w:hyperlink w:anchor="_Toc132661675" w:history="1">
+          <w:hyperlink w:anchor="_Toc132839602" w:history="1">
             <w:r>
               <w:rPr>
                 <w:rStyle w:val="Hipervnculo"/>
@@ -534,7 +534,7 @@
               <w:rPr>
                 <w:webHidden/>
               </w:rPr>
-              <w:instrText xml:space="preserve"> PAGEREF _Toc132661675 \h </w:instrText>
+              <w:instrText xml:space="preserve"> PAGEREF _Toc132839602 \h </w:instrText>
             </w:r>
             <w:r>
               <w:rPr>
@@ -565,7 +565,7 @@
           <w:pPr>
             <w:pStyle w:val="TDC2"/>
           </w:pPr>
-          <w:hyperlink w:anchor="_Toc132661676" w:history="1">
+          <w:hyperlink w:anchor="_Toc132839603" w:history="1">
             <w:r>
               <w:rPr>
                 <w:rStyle w:val="Hipervnculo"/>
@@ -597,7 +597,7 @@
               <w:rPr>
                 <w:webHidden/>
               </w:rPr>
-              <w:instrText xml:space="preserve"> PAGEREF _Toc132661676 \h </w:instrText>
+              <w:instrText xml:space="preserve"> PAGEREF _Toc132839603 \h </w:instrText>
             </w:r>
             <w:r>
               <w:rPr>
@@ -628,7 +628,7 @@
           <w:pPr>
             <w:pStyle w:val="TDC1"/>
           </w:pPr>
-          <w:hyperlink w:anchor="_Toc132661677" w:history="1">
+          <w:hyperlink w:anchor="_Toc132839604" w:history="1">
             <w:r>
               <w:rPr>
                 <w:rStyle w:val="Hipervnculo"/>
@@ -660,7 +660,7 @@
               <w:rPr>
                 <w:webHidden/>
               </w:rPr>
-              <w:instrText xml:space="preserve"> PAGEREF _Toc132661677 \h </w:instrText>
+              <w:instrText xml:space="preserve"> PAGEREF _Toc132839604 \h </w:instrText>
             </w:r>
             <w:r>
               <w:rPr>
@@ -691,7 +691,7 @@
           <w:pPr>
             <w:pStyle w:val="TDC2"/>
           </w:pPr>
-          <w:hyperlink w:anchor="_Toc132661678" w:history="1">
+          <w:hyperlink w:anchor="_Toc132839605" w:history="1">
             <w:r>
               <w:rPr>
                 <w:rStyle w:val="Hipervnculo"/>
@@ -723,7 +723,7 @@
               <w:rPr>
                 <w:webHidden/>
               </w:rPr>
-              <w:instrText xml:space="preserve"> PAGEREF _Toc132661678 \h </w:instrText>
+              <w:instrText xml:space="preserve"> PAGEREF _Toc132839605 \h </w:instrText>
             </w:r>
             <w:r>
               <w:rPr>
@@ -754,7 +754,7 @@
           <w:pPr>
             <w:pStyle w:val="TDC2"/>
           </w:pPr>
-          <w:hyperlink w:anchor="_Toc132661679" w:history="1">
+          <w:hyperlink w:anchor="_Toc132839606" w:history="1">
             <w:r>
               <w:rPr>
                 <w:rStyle w:val="Hipervnculo"/>
@@ -786,7 +786,7 @@
               <w:rPr>
                 <w:webHidden/>
               </w:rPr>
-              <w:instrText xml:space="preserve"> PAGEREF _Toc132661679 \h </w:instrText>
+              <w:instrText xml:space="preserve"> PAGEREF _Toc132839606 \h </w:instrText>
             </w:r>
             <w:r>
               <w:rPr>
@@ -817,7 +817,7 @@
           <w:pPr>
             <w:pStyle w:val="TDC2"/>
           </w:pPr>
-          <w:hyperlink w:anchor="_Toc132661680" w:history="1">
+          <w:hyperlink w:anchor="_Toc132839607" w:history="1">
             <w:r>
               <w:rPr>
                 <w:rStyle w:val="Hipervnculo"/>
@@ -849,7 +849,7 @@
               <w:rPr>
                 <w:webHidden/>
               </w:rPr>
-              <w:instrText xml:space="preserve"> PAGEREF _Toc132661680 \h </w:instrText>
+              <w:instrText xml:space="preserve"> PAGEREF _Toc132839607 \h </w:instrText>
             </w:r>
             <w:r>
               <w:rPr>
@@ -880,7 +880,7 @@
           <w:pPr>
             <w:pStyle w:val="TDC1"/>
           </w:pPr>
-          <w:hyperlink w:anchor="_Toc132661681" w:history="1">
+          <w:hyperlink w:anchor="_Toc132839608" w:history="1">
             <w:r>
               <w:rPr>
                 <w:rStyle w:val="Hipervnculo"/>
@@ -912,7 +912,7 @@
               <w:rPr>
                 <w:webHidden/>
               </w:rPr>
-              <w:instrText xml:space="preserve"> PAGEREF _Toc132661681 \h </w:instrText>
+              <w:instrText xml:space="preserve"> PAGEREF _Toc132839608 \h </w:instrText>
             </w:r>
             <w:r>
               <w:rPr>
@@ -943,7 +943,7 @@
           <w:pPr>
             <w:pStyle w:val="TDC1"/>
           </w:pPr>
-          <w:hyperlink w:anchor="_Toc132661682" w:history="1">
+          <w:hyperlink w:anchor="_Toc132839609" w:history="1">
             <w:r>
               <w:rPr>
                 <w:rStyle w:val="Hipervnculo"/>
@@ -975,7 +975,7 @@
               <w:rPr>
                 <w:webHidden/>
               </w:rPr>
-              <w:instrText xml:space="preserve"> PAGEREF _Toc132661682 \h </w:instrText>
+              <w:instrText xml:space="preserve"> PAGEREF _Toc132839609 \h </w:instrText>
             </w:r>
             <w:r>
               <w:rPr>
@@ -1006,7 +1006,7 @@
           <w:pPr>
             <w:pStyle w:val="TDC2"/>
           </w:pPr>
-          <w:hyperlink w:anchor="_Toc132661683" w:history="1">
+          <w:hyperlink w:anchor="_Toc132839610" w:history="1">
             <w:r>
               <w:rPr>
                 <w:rStyle w:val="Hipervnculo"/>
@@ -1038,7 +1038,7 @@
               <w:rPr>
                 <w:webHidden/>
               </w:rPr>
-              <w:instrText xml:space="preserve"> PAGEREF _Toc132661683 \h </w:instrText>
+              <w:instrText xml:space="preserve"> PAGEREF _Toc132839610 \h </w:instrText>
             </w:r>
             <w:r>
               <w:rPr>
@@ -1072,7 +1072,7 @@
               <w:tab w:val="left" w:pos="1760"/>
             </w:tabs>
           </w:pPr>
-          <w:hyperlink w:anchor="_Toc132661684" w:history="1">
+          <w:hyperlink w:anchor="_Toc132839611" w:history="1">
             <w:r>
               <w:rPr>
                 <w:rStyle w:val="Hipervnculo"/>
@@ -1104,7 +1104,7 @@
               <w:rPr>
                 <w:webHidden/>
               </w:rPr>
-              <w:instrText xml:space="preserve"> PAGEREF _Toc132661684 \h </w:instrText>
+              <w:instrText xml:space="preserve"> PAGEREF _Toc132839611 \h </w:instrText>
             </w:r>
             <w:r>
               <w:rPr>
@@ -1138,7 +1138,7 @@
               <w:tab w:val="left" w:pos="1760"/>
             </w:tabs>
           </w:pPr>
-          <w:hyperlink w:anchor="_Toc132661685" w:history="1">
+          <w:hyperlink w:anchor="_Toc132839612" w:history="1">
             <w:r>
               <w:rPr>
                 <w:rStyle w:val="Hipervnculo"/>
@@ -1170,7 +1170,7 @@
               <w:rPr>
                 <w:webHidden/>
               </w:rPr>
-              <w:instrText xml:space="preserve"> PAGEREF _Toc132661685 \h </w:instrText>
+              <w:instrText xml:space="preserve"> PAGEREF _Toc132839612 \h </w:instrText>
             </w:r>
             <w:r>
               <w:rPr>
@@ -1201,7 +1201,7 @@
           <w:pPr>
             <w:pStyle w:val="TDC2"/>
           </w:pPr>
-          <w:hyperlink w:anchor="_Toc132661686" w:history="1">
+          <w:hyperlink w:anchor="_Toc132839613" w:history="1">
             <w:r>
               <w:rPr>
                 <w:rStyle w:val="Hipervnculo"/>
@@ -1233,7 +1233,7 @@
               <w:rPr>
                 <w:webHidden/>
               </w:rPr>
-              <w:instrText xml:space="preserve"> PAGEREF _Toc132661686 \h </w:instrText>
+              <w:instrText xml:space="preserve"> PAGEREF _Toc132839613 \h </w:instrText>
             </w:r>
             <w:r>
               <w:rPr>
@@ -1267,7 +1267,7 @@
               <w:tab w:val="left" w:pos="1760"/>
             </w:tabs>
           </w:pPr>
-          <w:hyperlink w:anchor="_Toc132661687" w:history="1">
+          <w:hyperlink w:anchor="_Toc132839614" w:history="1">
             <w:r>
               <w:rPr>
                 <w:rStyle w:val="Hipervnculo"/>
@@ -1299,7 +1299,7 @@
               <w:rPr>
                 <w:webHidden/>
               </w:rPr>
-              <w:instrText xml:space="preserve"> PAGEREF _Toc132661687 \h </w:instrText>
+              <w:instrText xml:space="preserve"> PAGEREF _Toc132839614 \h </w:instrText>
             </w:r>
             <w:r>
               <w:rPr>
@@ -1330,7 +1330,7 @@
           <w:pPr>
             <w:pStyle w:val="TDC2"/>
           </w:pPr>
-          <w:hyperlink w:anchor="_Toc132661688" w:history="1">
+          <w:hyperlink w:anchor="_Toc132839615" w:history="1">
             <w:r>
               <w:rPr>
                 <w:rStyle w:val="Hipervnculo"/>
@@ -1362,7 +1362,7 @@
               <w:rPr>
                 <w:webHidden/>
               </w:rPr>
-              <w:instrText xml:space="preserve"> PAGEREF _Toc132661688 \h </w:instrText>
+              <w:instrText xml:space="preserve"> PAGEREF _Toc132839615 \h </w:instrText>
             </w:r>
             <w:r>
               <w:rPr>
@@ -1393,7 +1393,7 @@
           <w:pPr>
             <w:pStyle w:val="TDC2"/>
           </w:pPr>
-          <w:hyperlink w:anchor="_Toc132661689" w:history="1">
+          <w:hyperlink w:anchor="_Toc132839616" w:history="1">
             <w:r>
               <w:rPr>
                 <w:rStyle w:val="Hipervnculo"/>
@@ -1425,7 +1425,7 @@
               <w:rPr>
                 <w:webHidden/>
               </w:rPr>
-              <w:instrText xml:space="preserve"> PAGEREF _Toc132661689 \h </w:instrText>
+              <w:instrText xml:space="preserve"> PAGEREF _Toc132839616 \h </w:instrText>
             </w:r>
             <w:r>
               <w:rPr>
@@ -1456,7 +1456,7 @@
           <w:pPr>
             <w:pStyle w:val="TDC1"/>
           </w:pPr>
-          <w:hyperlink w:anchor="_Toc132661690" w:history="1">
+          <w:hyperlink w:anchor="_Toc132839617" w:history="1">
             <w:r>
               <w:rPr>
                 <w:rStyle w:val="Hipervnculo"/>
@@ -1488,7 +1488,7 @@
               <w:rPr>
                 <w:webHidden/>
               </w:rPr>
-              <w:instrText xml:space="preserve"> PAGEREF _Toc132661690 \h </w:instrText>
+              <w:instrText xml:space="preserve"> PAGEREF _Toc132839617 \h </w:instrText>
             </w:r>
             <w:r>
               <w:rPr>
@@ -1519,7 +1519,7 @@
           <w:pPr>
             <w:pStyle w:val="TDC2"/>
           </w:pPr>
-          <w:hyperlink w:anchor="_Toc132661691" w:history="1">
+          <w:hyperlink w:anchor="_Toc132839618" w:history="1">
             <w:r>
               <w:rPr>
                 <w:rStyle w:val="Hipervnculo"/>
@@ -1551,7 +1551,7 @@
               <w:rPr>
                 <w:webHidden/>
               </w:rPr>
-              <w:instrText xml:space="preserve"> PAGEREF _Toc132661691 \h </w:instrText>
+              <w:instrText xml:space="preserve"> PAGEREF _Toc132839618 \h </w:instrText>
             </w:r>
             <w:r>
               <w:rPr>
@@ -1582,7 +1582,7 @@
           <w:pPr>
             <w:pStyle w:val="TDC2"/>
           </w:pPr>
-          <w:hyperlink w:anchor="_Toc132661692" w:history="1">
+          <w:hyperlink w:anchor="_Toc132839619" w:history="1">
             <w:r>
               <w:rPr>
                 <w:rStyle w:val="Hipervnculo"/>
@@ -1614,7 +1614,7 @@
               <w:rPr>
                 <w:webHidden/>
               </w:rPr>
-              <w:instrText xml:space="preserve"> PAGEREF _Toc132661692 \h </w:instrText>
+              <w:instrText xml:space="preserve"> PAGEREF _Toc132839619 \h </w:instrText>
             </w:r>
             <w:r>
               <w:rPr>
@@ -1648,7 +1648,7 @@
               <w:tab w:val="left" w:pos="1760"/>
             </w:tabs>
           </w:pPr>
-          <w:hyperlink w:anchor="_Toc132661693" w:history="1">
+          <w:hyperlink w:anchor="_Toc132839620" w:history="1">
             <w:r>
               <w:rPr>
                 <w:rStyle w:val="Hipervnculo"/>
@@ -1680,7 +1680,7 @@
               <w:rPr>
                 <w:webHidden/>
               </w:rPr>
-              <w:instrText xml:space="preserve"> PAGEREF _Toc132661693 \h </w:instrText>
+              <w:instrText xml:space="preserve"> PAGEREF _Toc132839620 \h </w:instrText>
             </w:r>
             <w:r>
               <w:rPr>
@@ -1714,7 +1714,7 @@
               <w:tab w:val="left" w:pos="1760"/>
             </w:tabs>
           </w:pPr>
-          <w:hyperlink w:anchor="_Toc132661694" w:history="1">
+          <w:hyperlink w:anchor="_Toc132839621" w:history="1">
             <w:r>
               <w:rPr>
                 <w:rStyle w:val="Hipervnculo"/>
@@ -1746,7 +1746,7 @@
               <w:rPr>
                 <w:webHidden/>
               </w:rPr>
-              <w:instrText xml:space="preserve"> PAGEREF _Toc132661694 \h </w:instrText>
+              <w:instrText xml:space="preserve"> PAGEREF _Toc132839621 \h </w:instrText>
             </w:r>
             <w:r>
               <w:rPr>
@@ -1777,7 +1777,7 @@
           <w:pPr>
             <w:pStyle w:val="TDC2"/>
           </w:pPr>
-          <w:hyperlink w:anchor="_Toc132661695" w:history="1">
+          <w:hyperlink w:anchor="_Toc132839622" w:history="1">
             <w:r>
               <w:rPr>
                 <w:rStyle w:val="Hipervnculo"/>
@@ -1809,7 +1809,7 @@
               <w:rPr>
                 <w:webHidden/>
               </w:rPr>
-              <w:instrText xml:space="preserve"> PAGEREF _Toc132661695 \h </w:instrText>
+              <w:instrText xml:space="preserve"> PAGEREF _Toc132839622 \h </w:instrText>
             </w:r>
             <w:r>
               <w:rPr>
@@ -1840,7 +1840,7 @@
           <w:pPr>
             <w:pStyle w:val="TDC2"/>
           </w:pPr>
-          <w:hyperlink w:anchor="_Toc132661696" w:history="1">
+          <w:hyperlink w:anchor="_Toc132839623" w:history="1">
             <w:r>
               <w:rPr>
                 <w:rStyle w:val="Hipervnculo"/>
@@ -1872,7 +1872,7 @@
               <w:rPr>
                 <w:webHidden/>
               </w:rPr>
-              <w:instrText xml:space="preserve"> PAGEREF _Toc132661696 \h </w:instrText>
+              <w:instrText xml:space="preserve"> PAGEREF _Toc132839623 \h </w:instrText>
             </w:r>
             <w:r>
               <w:rPr>
@@ -1903,7 +1903,7 @@
           <w:pPr>
             <w:pStyle w:val="TDC2"/>
           </w:pPr>
-          <w:hyperlink w:anchor="_Toc132661697" w:history="1">
+          <w:hyperlink w:anchor="_Toc132839624" w:history="1">
             <w:r>
               <w:rPr>
                 <w:rStyle w:val="Hipervnculo"/>
@@ -1935,7 +1935,7 @@
               <w:rPr>
                 <w:webHidden/>
               </w:rPr>
-              <w:instrText xml:space="preserve"> PAGEREF _Toc132661697 \h </w:instrText>
+              <w:instrText xml:space="preserve"> PAGEREF _Toc132839624 \h </w:instrText>
             </w:r>
             <w:r>
               <w:rPr>
@@ -1966,7 +1966,7 @@
           <w:pPr>
             <w:pStyle w:val="TDC2"/>
           </w:pPr>
-          <w:hyperlink w:anchor="_Toc132661698" w:history="1">
+          <w:hyperlink w:anchor="_Toc132839625" w:history="1">
             <w:r>
               <w:rPr>
                 <w:rStyle w:val="Hipervnculo"/>
@@ -1998,7 +1998,7 @@
               <w:rPr>
                 <w:webHidden/>
               </w:rPr>
-              <w:instrText xml:space="preserve"> PAGEREF _Toc132661698 \h </w:instrText>
+              <w:instrText xml:space="preserve"> PAGEREF _Toc132839625 \h </w:instrText>
             </w:r>
             <w:r>
               <w:rPr>
@@ -2029,7 +2029,7 @@
           <w:pPr>
             <w:pStyle w:val="TDC2"/>
           </w:pPr>
-          <w:hyperlink w:anchor="_Toc132661699" w:history="1">
+          <w:hyperlink w:anchor="_Toc132839626" w:history="1">
             <w:r>
               <w:rPr>
                 <w:rStyle w:val="Hipervnculo"/>
@@ -2061,7 +2061,7 @@
               <w:rPr>
                 <w:webHidden/>
               </w:rPr>
-              <w:instrText xml:space="preserve"> PAGEREF _Toc132661699 \h </w:instrText>
+              <w:instrText xml:space="preserve"> PAGEREF _Toc132839626 \h </w:instrText>
             </w:r>
             <w:r>
               <w:rPr>
@@ -2095,7 +2095,7 @@
               <w:tab w:val="left" w:pos="1760"/>
             </w:tabs>
           </w:pPr>
-          <w:hyperlink w:anchor="_Toc132661700" w:history="1">
+          <w:hyperlink w:anchor="_Toc132839627" w:history="1">
             <w:r>
               <w:rPr>
                 <w:rStyle w:val="Hipervnculo"/>
@@ -2127,7 +2127,7 @@
               <w:rPr>
                 <w:webHidden/>
               </w:rPr>
-              <w:instrText xml:space="preserve"> PAGEREF _Toc132661700 \h </w:instrText>
+              <w:instrText xml:space="preserve"> PAGEREF _Toc132839627 \h </w:instrText>
             </w:r>
             <w:r>
               <w:rPr>
@@ -2161,7 +2161,7 @@
               <w:tab w:val="left" w:pos="1760"/>
             </w:tabs>
           </w:pPr>
-          <w:hyperlink w:anchor="_Toc132661701" w:history="1">
+          <w:hyperlink w:anchor="_Toc132839628" w:history="1">
             <w:r>
               <w:rPr>
                 <w:rStyle w:val="Hipervnculo"/>
@@ -2193,7 +2193,7 @@
               <w:rPr>
                 <w:webHidden/>
               </w:rPr>
-              <w:instrText xml:space="preserve"> PAGEREF _Toc132661701 \h </w:instrText>
+              <w:instrText xml:space="preserve"> PAGEREF _Toc132839628 \h </w:instrText>
             </w:r>
             <w:r>
               <w:rPr>
@@ -2227,7 +2227,7 @@
               <w:tab w:val="left" w:pos="1760"/>
             </w:tabs>
           </w:pPr>
-          <w:hyperlink w:anchor="_Toc132661702" w:history="1">
+          <w:hyperlink w:anchor="_Toc132839629" w:history="1">
             <w:r>
               <w:rPr>
                 <w:rStyle w:val="Hipervnculo"/>
@@ -2259,7 +2259,7 @@
               <w:rPr>
                 <w:webHidden/>
               </w:rPr>
-              <w:instrText xml:space="preserve"> PAGEREF _Toc132661702 \h </w:instrText>
+              <w:instrText xml:space="preserve"> PAGEREF _Toc132839629 \h </w:instrText>
             </w:r>
             <w:r>
               <w:rPr>
@@ -2290,7 +2290,7 @@
           <w:pPr>
             <w:pStyle w:val="TDC2"/>
           </w:pPr>
-          <w:hyperlink w:anchor="_Toc132661703" w:history="1">
+          <w:hyperlink w:anchor="_Toc132839630" w:history="1">
             <w:r>
               <w:rPr>
                 <w:rStyle w:val="Hipervnculo"/>
@@ -2322,7 +2322,7 @@
               <w:rPr>
                 <w:webHidden/>
               </w:rPr>
-              <w:instrText xml:space="preserve"> PAGEREF _Toc132661703 \h </w:instrText>
+              <w:instrText xml:space="preserve"> PAGEREF _Toc132839630 \h </w:instrText>
             </w:r>
             <w:r>
               <w:rPr>
@@ -2356,7 +2356,7 @@
               <w:tab w:val="left" w:pos="1760"/>
             </w:tabs>
           </w:pPr>
-          <w:hyperlink w:anchor="_Toc132661704" w:history="1">
+          <w:hyperlink w:anchor="_Toc132839631" w:history="1">
             <w:r>
               <w:rPr>
                 <w:rStyle w:val="Hipervnculo"/>
@@ -2388,7 +2388,7 @@
               <w:rPr>
                 <w:webHidden/>
               </w:rPr>
-              <w:instrText xml:space="preserve"> PAGEREF _Toc132661704 \h </w:instrText>
+              <w:instrText xml:space="preserve"> PAGEREF _Toc132839631 \h </w:instrText>
             </w:r>
             <w:r>
               <w:rPr>
@@ -2422,7 +2422,7 @@
               <w:tab w:val="left" w:pos="1760"/>
             </w:tabs>
           </w:pPr>
-          <w:hyperlink w:anchor="_Toc132661705" w:history="1">
+          <w:hyperlink w:anchor="_Toc132839632" w:history="1">
             <w:r>
               <w:rPr>
                 <w:rStyle w:val="Hipervnculo"/>
@@ -2454,7 +2454,7 @@
               <w:rPr>
                 <w:webHidden/>
               </w:rPr>
-              <w:instrText xml:space="preserve"> PAGEREF _Toc132661705 \h </w:instrText>
+              <w:instrText xml:space="preserve"> PAGEREF _Toc132839632 \h </w:instrText>
             </w:r>
             <w:r>
               <w:rPr>
@@ -2488,7 +2488,7 @@
               <w:tab w:val="left" w:pos="1760"/>
             </w:tabs>
           </w:pPr>
-          <w:hyperlink w:anchor="_Toc132661706" w:history="1">
+          <w:hyperlink w:anchor="_Toc132839633" w:history="1">
             <w:r>
               <w:rPr>
                 <w:rStyle w:val="Hipervnculo"/>
@@ -2520,7 +2520,7 @@
               <w:rPr>
                 <w:webHidden/>
               </w:rPr>
-              <w:instrText xml:space="preserve"> PAGEREF _Toc132661706 \h </w:instrText>
+              <w:instrText xml:space="preserve"> PAGEREF _Toc132839633 \h </w:instrText>
             </w:r>
             <w:r>
               <w:rPr>
@@ -2554,7 +2554,7 @@
               <w:tab w:val="left" w:pos="1760"/>
             </w:tabs>
           </w:pPr>
-          <w:hyperlink w:anchor="_Toc132661707" w:history="1">
+          <w:hyperlink w:anchor="_Toc132839634" w:history="1">
             <w:r>
               <w:rPr>
                 <w:rStyle w:val="Hipervnculo"/>
@@ -2586,7 +2586,7 @@
               <w:rPr>
                 <w:webHidden/>
               </w:rPr>
-              <w:instrText xml:space="preserve"> PAGEREF _Toc132661707 \h </w:instrText>
+              <w:instrText xml:space="preserve"> PAGEREF _Toc132839634 \h </w:instrText>
             </w:r>
             <w:r>
               <w:rPr>
@@ -2617,7 +2617,7 @@
           <w:pPr>
             <w:pStyle w:val="TDC2"/>
           </w:pPr>
-          <w:hyperlink w:anchor="_Toc132661708" w:history="1">
+          <w:hyperlink w:anchor="_Toc132839635" w:history="1">
             <w:r>
               <w:rPr>
                 <w:rStyle w:val="Hipervnculo"/>
@@ -2649,7 +2649,7 @@
               <w:rPr>
                 <w:webHidden/>
               </w:rPr>
-              <w:instrText xml:space="preserve"> PAGEREF _Toc132661708 \h </w:instrText>
+              <w:instrText xml:space="preserve"> PAGEREF _Toc132839635 \h </w:instrText>
             </w:r>
             <w:r>
               <w:rPr>
@@ -2683,7 +2683,7 @@
               <w:tab w:val="left" w:pos="1760"/>
             </w:tabs>
           </w:pPr>
-          <w:hyperlink w:anchor="_Toc132661709" w:history="1">
+          <w:hyperlink w:anchor="_Toc132839636" w:history="1">
             <w:r>
               <w:rPr>
                 <w:rStyle w:val="Hipervnculo"/>
@@ -2715,7 +2715,7 @@
               <w:rPr>
                 <w:webHidden/>
               </w:rPr>
-              <w:instrText xml:space="preserve"> PAGEREF _Toc132661709 \h </w:instrText>
+              <w:instrText xml:space="preserve"> PAGEREF _Toc132839636 \h </w:instrText>
             </w:r>
             <w:r>
               <w:rPr>
@@ -2746,7 +2746,7 @@
           <w:pPr>
             <w:pStyle w:val="TDC2"/>
           </w:pPr>
-          <w:hyperlink w:anchor="_Toc132661710" w:history="1">
+          <w:hyperlink w:anchor="_Toc132839637" w:history="1">
             <w:r>
               <w:rPr>
                 <w:rStyle w:val="Hipervnculo"/>
@@ -2778,7 +2778,7 @@
               <w:rPr>
                 <w:webHidden/>
               </w:rPr>
-              <w:instrText xml:space="preserve"> PAGEREF _Toc132661710 \h </w:instrText>
+              <w:instrText xml:space="preserve"> PAGEREF _Toc132839637 \h </w:instrText>
             </w:r>
             <w:r>
               <w:rPr>
@@ -2795,7 +2795,7 @@
               <w:rPr>
                 <w:webHidden/>
               </w:rPr>
-              <w:t>19</w:t>
+              <w:t>20</w:t>
             </w:r>
             <w:r>
               <w:rPr>
@@ -2812,7 +2812,7 @@
               <w:tab w:val="left" w:pos="1769"/>
             </w:tabs>
           </w:pPr>
-          <w:hyperlink w:anchor="_Toc132661711" w:history="1">
+          <w:hyperlink w:anchor="_Toc132839638" w:history="1">
             <w:r>
               <w:rPr>
                 <w:rStyle w:val="Hipervnculo"/>
@@ -2844,7 +2844,7 @@
               <w:rPr>
                 <w:webHidden/>
               </w:rPr>
-              <w:instrText xml:space="preserve"> PAGEREF _Toc132661711 \h </w:instrText>
+              <w:instrText xml:space="preserve"> PAGEREF _Toc132839638 \h </w:instrText>
             </w:r>
             <w:r>
               <w:rPr>
@@ -2861,7 +2861,7 @@
               <w:rPr>
                 <w:webHidden/>
               </w:rPr>
-              <w:t>19</w:t>
+              <w:t>20</w:t>
             </w:r>
             <w:r>
               <w:rPr>
@@ -2875,7 +2875,7 @@
           <w:pPr>
             <w:pStyle w:val="TDC2"/>
           </w:pPr>
-          <w:hyperlink w:anchor="_Toc132661712" w:history="1">
+          <w:hyperlink w:anchor="_Toc132839639" w:history="1">
             <w:r>
               <w:rPr>
                 <w:rStyle w:val="Hipervnculo"/>
@@ -2907,7 +2907,7 @@
               <w:rPr>
                 <w:webHidden/>
               </w:rPr>
-              <w:instrText xml:space="preserve"> PAGEREF _Toc132661712 \h </w:instrText>
+              <w:instrText xml:space="preserve"> PAGEREF _Toc132839639 \h </w:instrText>
             </w:r>
             <w:r>
               <w:rPr>
@@ -2941,7 +2941,7 @@
               <w:tab w:val="left" w:pos="1769"/>
             </w:tabs>
           </w:pPr>
-          <w:hyperlink w:anchor="_Toc132661713" w:history="1">
+          <w:hyperlink w:anchor="_Toc132839640" w:history="1">
             <w:r>
               <w:rPr>
                 <w:rStyle w:val="Hipervnculo"/>
@@ -2973,7 +2973,7 @@
               <w:rPr>
                 <w:webHidden/>
               </w:rPr>
-              <w:instrText xml:space="preserve"> PAGEREF _Toc132661713 \h </w:instrText>
+              <w:instrText xml:space="preserve"> PAGEREF _Toc132839640 \h </w:instrText>
             </w:r>
             <w:r>
               <w:rPr>
@@ -3007,7 +3007,7 @@
               <w:tab w:val="left" w:pos="1769"/>
             </w:tabs>
           </w:pPr>
-          <w:hyperlink w:anchor="_Toc132661714" w:history="1">
+          <w:hyperlink w:anchor="_Toc132839641" w:history="1">
             <w:r>
               <w:rPr>
                 <w:rStyle w:val="Hipervnculo"/>
@@ -3039,7 +3039,7 @@
               <w:rPr>
                 <w:webHidden/>
               </w:rPr>
-              <w:instrText xml:space="preserve"> PAGEREF _Toc132661714 \h </w:instrText>
+              <w:instrText xml:space="preserve"> PAGEREF _Toc132839641 \h </w:instrText>
             </w:r>
             <w:r>
               <w:rPr>
@@ -3056,7 +3056,7 @@
               <w:rPr>
                 <w:webHidden/>
               </w:rPr>
-              <w:t>20</w:t>
+              <w:t>21</w:t>
             </w:r>
             <w:r>
               <w:rPr>
@@ -3070,7 +3070,7 @@
           <w:pPr>
             <w:pStyle w:val="TDC2"/>
           </w:pPr>
-          <w:hyperlink w:anchor="_Toc132661715" w:history="1">
+          <w:hyperlink w:anchor="_Toc132839642" w:history="1">
             <w:r>
               <w:rPr>
                 <w:rStyle w:val="Hipervnculo"/>
@@ -3102,7 +3102,7 @@
               <w:rPr>
                 <w:webHidden/>
               </w:rPr>
-              <w:instrText xml:space="preserve"> PAGEREF _Toc132661715 \h </w:instrText>
+              <w:instrText xml:space="preserve"> PAGEREF _Toc132839642 \h </w:instrText>
             </w:r>
             <w:r>
               <w:rPr>
@@ -3119,7 +3119,7 @@
               <w:rPr>
                 <w:webHidden/>
               </w:rPr>
-              <w:t>20</w:t>
+              <w:t>21</w:t>
             </w:r>
             <w:r>
               <w:rPr>
@@ -3136,7 +3136,7 @@
               <w:tab w:val="left" w:pos="1769"/>
             </w:tabs>
           </w:pPr>
-          <w:hyperlink w:anchor="_Toc132661716" w:history="1">
+          <w:hyperlink w:anchor="_Toc132839643" w:history="1">
             <w:r>
               <w:rPr>
                 <w:rStyle w:val="Hipervnculo"/>
@@ -3168,7 +3168,7 @@
               <w:rPr>
                 <w:webHidden/>
               </w:rPr>
-              <w:instrText xml:space="preserve"> PAGEREF _Toc132661716 \h </w:instrText>
+              <w:instrText xml:space="preserve"> PAGEREF _Toc132839643 \h </w:instrText>
             </w:r>
             <w:r>
               <w:rPr>
@@ -3185,7 +3185,7 @@
               <w:rPr>
                 <w:webHidden/>
               </w:rPr>
-              <w:t>20</w:t>
+              <w:t>21</w:t>
             </w:r>
             <w:r>
               <w:rPr>
@@ -3199,7 +3199,7 @@
           <w:pPr>
             <w:pStyle w:val="TDC2"/>
           </w:pPr>
-          <w:hyperlink w:anchor="_Toc132661717" w:history="1">
+          <w:hyperlink w:anchor="_Toc132839644" w:history="1">
             <w:r>
               <w:rPr>
                 <w:rStyle w:val="Hipervnculo"/>
@@ -3231,7 +3231,7 @@
               <w:rPr>
                 <w:webHidden/>
               </w:rPr>
-              <w:instrText xml:space="preserve"> PAGEREF _Toc132661717 \h </w:instrText>
+              <w:instrText xml:space="preserve"> PAGEREF _Toc132839644 \h </w:instrText>
             </w:r>
             <w:r>
               <w:rPr>
@@ -3248,7 +3248,7 @@
               <w:rPr>
                 <w:webHidden/>
               </w:rPr>
-              <w:t>20</w:t>
+              <w:t>21</w:t>
             </w:r>
             <w:r>
               <w:rPr>
@@ -3265,7 +3265,7 @@
               <w:tab w:val="left" w:pos="1769"/>
             </w:tabs>
           </w:pPr>
-          <w:hyperlink w:anchor="_Toc132661718" w:history="1">
+          <w:hyperlink w:anchor="_Toc132839645" w:history="1">
             <w:r>
               <w:rPr>
                 <w:rStyle w:val="Hipervnculo"/>
@@ -3297,7 +3297,7 @@
               <w:rPr>
                 <w:webHidden/>
               </w:rPr>
-              <w:instrText xml:space="preserve"> PAGEREF _Toc132661718 \h </w:instrText>
+              <w:instrText xml:space="preserve"> PAGEREF _Toc132839645 \h </w:instrText>
             </w:r>
             <w:r>
               <w:rPr>
@@ -3314,7 +3314,7 @@
               <w:rPr>
                 <w:webHidden/>
               </w:rPr>
-              <w:t>20</w:t>
+              <w:t>21</w:t>
             </w:r>
             <w:r>
               <w:rPr>
@@ -3331,7 +3331,7 @@
               <w:tab w:val="left" w:pos="1769"/>
             </w:tabs>
           </w:pPr>
-          <w:hyperlink w:anchor="_Toc132661719" w:history="1">
+          <w:hyperlink w:anchor="_Toc132839646" w:history="1">
             <w:r>
               <w:rPr>
                 <w:rStyle w:val="Hipervnculo"/>
@@ -3363,7 +3363,7 @@
               <w:rPr>
                 <w:webHidden/>
               </w:rPr>
-              <w:instrText xml:space="preserve"> PAGEREF _Toc132661719 \h </w:instrText>
+              <w:instrText xml:space="preserve"> PAGEREF _Toc132839646 \h </w:instrText>
             </w:r>
             <w:r>
               <w:rPr>
@@ -3380,7 +3380,7 @@
               <w:rPr>
                 <w:webHidden/>
               </w:rPr>
-              <w:t>20</w:t>
+              <w:t>21</w:t>
             </w:r>
             <w:r>
               <w:rPr>
@@ -3412,8 +3412,8 @@
     <w:bookmarkEnd w:id="2" w:displacedByCustomXml="prev"/>
     <w:bookmarkEnd w:id="1" w:displacedByCustomXml="prev"/>
     <w:bookmarkEnd w:id="0" w:displacedByCustomXml="prev"/>
-    <w:bookmarkStart w:id="4" w:name="_Toc67560084" w:displacedByCustomXml="prev"/>
-    <w:bookmarkStart w:id="5" w:name="_Toc67476037" w:displacedByCustomXml="prev"/>
+    <w:bookmarkStart w:id="4" w:name="_Toc67476037" w:displacedByCustomXml="prev"/>
+    <w:bookmarkStart w:id="5" w:name="_Toc67560084" w:displacedByCustomXml="prev"/>
     <w:p/>
     <w:p/>
     <w:p/>
@@ -3460,7 +3460,7 @@
       <w:pPr>
         <w:pStyle w:val="Ttulo1"/>
       </w:pPr>
-      <w:bookmarkStart w:id="6" w:name="_Toc132661675"/>
+      <w:bookmarkStart w:id="6" w:name="_Toc132839602"/>
       <w:r>
         <w:lastRenderedPageBreak/>
         <w:t>I</w:t>
@@ -3477,7 +3477,7 @@
       <w:pPr>
         <w:pStyle w:val="Ttulo2"/>
       </w:pPr>
-      <w:bookmarkStart w:id="7" w:name="_Toc132661676"/>
+      <w:bookmarkStart w:id="7" w:name="_Toc132839603"/>
       <w:r>
         <w:t>Descripción</w:t>
       </w:r>
@@ -3799,7 +3799,7 @@
       <w:pPr>
         <w:pStyle w:val="Ttulo1"/>
       </w:pPr>
-      <w:bookmarkStart w:id="8" w:name="_Toc132661677"/>
+      <w:bookmarkStart w:id="8" w:name="_Toc132839604"/>
       <w:r>
         <w:lastRenderedPageBreak/>
         <w:t>Requisitos</w:t>
@@ -3810,7 +3810,7 @@
       <w:pPr>
         <w:pStyle w:val="Ttulo2"/>
       </w:pPr>
-      <w:bookmarkStart w:id="9" w:name="_Toc132661678"/>
+      <w:bookmarkStart w:id="9" w:name="_Toc132839605"/>
       <w:r>
         <w:t>Requisitos Funcionales</w:t>
       </w:r>
@@ -3983,7 +3983,7 @@
       <w:pPr>
         <w:pStyle w:val="Ttulo2"/>
       </w:pPr>
-      <w:bookmarkStart w:id="10" w:name="_Toc132661679"/>
+      <w:bookmarkStart w:id="10" w:name="_Toc132839606"/>
       <w:r>
         <w:t>Requisitos No Funcionales</w:t>
       </w:r>
@@ -4058,7 +4058,7 @@
       <w:pPr>
         <w:pStyle w:val="Ttulo2"/>
       </w:pPr>
-      <w:bookmarkStart w:id="11" w:name="_Toc132661680"/>
+      <w:bookmarkStart w:id="11" w:name="_Toc132839607"/>
       <w:r>
         <w:t>Requisitos de Información</w:t>
       </w:r>
@@ -4360,7 +4360,7 @@
       <w:pPr>
         <w:pStyle w:val="Ttulo1"/>
       </w:pPr>
-      <w:bookmarkStart w:id="12" w:name="_Toc132661681"/>
+      <w:bookmarkStart w:id="12" w:name="_Toc132839608"/>
       <w:r>
         <w:lastRenderedPageBreak/>
         <w:t>Análisis de mercado</w:t>
@@ -4939,7 +4939,7 @@
       <w:pPr>
         <w:pStyle w:val="Ttulo1"/>
       </w:pPr>
-      <w:bookmarkStart w:id="13" w:name="_Toc132661682"/>
+      <w:bookmarkStart w:id="13" w:name="_Toc132839609"/>
       <w:r>
         <w:lastRenderedPageBreak/>
         <w:t>Análisis tecnológico</w:t>
@@ -4950,7 +4950,7 @@
       <w:pPr>
         <w:pStyle w:val="Ttulo2"/>
       </w:pPr>
-      <w:bookmarkStart w:id="14" w:name="_Toc132661683"/>
+      <w:bookmarkStart w:id="14" w:name="_Toc132839610"/>
       <w:proofErr w:type="spellStart"/>
       <w:r>
         <w:t>Backend</w:t>
@@ -4963,7 +4963,7 @@
       <w:pPr>
         <w:pStyle w:val="Ttulo3"/>
       </w:pPr>
-      <w:bookmarkStart w:id="15" w:name="_Toc132661684"/>
+      <w:bookmarkStart w:id="15" w:name="_Toc132839611"/>
       <w:r>
         <w:t>Gestión de la información</w:t>
       </w:r>
@@ -5409,7 +5409,7 @@
       <w:pPr>
         <w:pStyle w:val="Ttulo3"/>
       </w:pPr>
-      <w:bookmarkStart w:id="16" w:name="_Toc132661685"/>
+      <w:bookmarkStart w:id="16" w:name="_Toc132839612"/>
       <w:r>
         <w:t>Servicio API-REST</w:t>
       </w:r>
@@ -6139,7 +6139,7 @@
       <w:pPr>
         <w:pStyle w:val="Ttulo2"/>
       </w:pPr>
-      <w:bookmarkStart w:id="17" w:name="_Toc132661686"/>
+      <w:bookmarkStart w:id="17" w:name="_Toc132839613"/>
       <w:proofErr w:type="spellStart"/>
       <w:r>
         <w:t>Frontend</w:t>
@@ -6161,7 +6161,7 @@
       <w:pPr>
         <w:pStyle w:val="Ttulo3"/>
       </w:pPr>
-      <w:bookmarkStart w:id="18" w:name="_Toc132661687"/>
+      <w:bookmarkStart w:id="18" w:name="_Toc132839614"/>
       <w:r>
         <w:t>Motor de desarrollo</w:t>
       </w:r>
@@ -6994,7 +6994,7 @@
       <w:pPr>
         <w:pStyle w:val="Ttulo2"/>
       </w:pPr>
-      <w:bookmarkStart w:id="19" w:name="_Toc132661688"/>
+      <w:bookmarkStart w:id="19" w:name="_Toc132839615"/>
       <w:r>
         <w:t>Herramientas de diseño</w:t>
       </w:r>
@@ -7248,7 +7248,7 @@
       <w:pPr>
         <w:pStyle w:val="Ttulo2"/>
       </w:pPr>
-      <w:bookmarkStart w:id="20" w:name="_Toc132661689"/>
+      <w:bookmarkStart w:id="20" w:name="_Toc132839616"/>
       <w:r>
         <w:lastRenderedPageBreak/>
         <w:t>Herramientas adicionales</w:t>
@@ -7883,7 +7883,7 @@
       <w:pPr>
         <w:pStyle w:val="Ttulo1"/>
       </w:pPr>
-      <w:bookmarkStart w:id="21" w:name="_Toc132661690"/>
+      <w:bookmarkStart w:id="21" w:name="_Toc132839617"/>
       <w:proofErr w:type="spellStart"/>
       <w:r>
         <w:lastRenderedPageBreak/>
@@ -7900,7 +7900,7 @@
       <w:pPr>
         <w:pStyle w:val="Ttulo2"/>
       </w:pPr>
-      <w:bookmarkStart w:id="22" w:name="_Toc132661691"/>
+      <w:bookmarkStart w:id="22" w:name="_Toc132839618"/>
       <w:r>
         <w:t>Modelos</w:t>
       </w:r>
@@ -8558,7 +8558,7 @@
       <w:pPr>
         <w:pStyle w:val="Ttulo2"/>
       </w:pPr>
-      <w:bookmarkStart w:id="23" w:name="_Toc132661692"/>
+      <w:bookmarkStart w:id="23" w:name="_Toc132839619"/>
       <w:proofErr w:type="spellStart"/>
       <w:r>
         <w:t>DTO</w:t>
@@ -8580,7 +8580,7 @@
       <w:pPr>
         <w:pStyle w:val="Ttulo3"/>
       </w:pPr>
-      <w:bookmarkStart w:id="24" w:name="_Toc132661693"/>
+      <w:bookmarkStart w:id="24" w:name="_Toc132839620"/>
       <w:r>
         <w:t>Usuarios</w:t>
       </w:r>
@@ -9693,7 +9693,7 @@
       <w:pPr>
         <w:pStyle w:val="Ttulo3"/>
       </w:pPr>
-      <w:bookmarkStart w:id="25" w:name="_Toc132661694"/>
+      <w:bookmarkStart w:id="25" w:name="_Toc132839621"/>
       <w:r>
         <w:t>Puntuaciones</w:t>
       </w:r>
@@ -9918,7 +9918,7 @@
       <w:pPr>
         <w:pStyle w:val="Ttulo2"/>
       </w:pPr>
-      <w:bookmarkStart w:id="26" w:name="_Toc132661695"/>
+      <w:bookmarkStart w:id="26" w:name="_Toc132839622"/>
       <w:proofErr w:type="spellStart"/>
       <w:r>
         <w:t>Map</w:t>
@@ -10099,7 +10099,7 @@
       <w:pPr>
         <w:pStyle w:val="Ttulo2"/>
       </w:pPr>
-      <w:bookmarkStart w:id="27" w:name="_Toc132661696"/>
+      <w:bookmarkStart w:id="27" w:name="_Toc132839623"/>
       <w:r>
         <w:lastRenderedPageBreak/>
         <w:t>Repositorios</w:t>
@@ -10301,7 +10301,7 @@
       <w:r>
         <w:t xml:space="preserve"> </w:t>
       </w:r>
-      <w:bookmarkStart w:id="28" w:name="_Toc132661697"/>
+      <w:bookmarkStart w:id="28" w:name="_Toc132839624"/>
       <w:r>
         <w:t>Excepciones personalizadas</w:t>
       </w:r>
@@ -10761,7 +10761,7 @@
       <w:pPr>
         <w:pStyle w:val="Ttulo2"/>
       </w:pPr>
-      <w:bookmarkStart w:id="29" w:name="_Toc132661698"/>
+      <w:bookmarkStart w:id="29" w:name="_Toc132839625"/>
       <w:r>
         <w:lastRenderedPageBreak/>
         <w:t>Validadores</w:t>
@@ -11277,7 +11277,7 @@
       <w:pPr>
         <w:pStyle w:val="Ttulo2"/>
       </w:pPr>
-      <w:bookmarkStart w:id="30" w:name="_Toc132661699"/>
+      <w:bookmarkStart w:id="30" w:name="_Toc132839626"/>
       <w:r>
         <w:t>Configuración</w:t>
       </w:r>
@@ -11288,7 +11288,7 @@
       <w:pPr>
         <w:pStyle w:val="Ttulo3"/>
       </w:pPr>
-      <w:bookmarkStart w:id="31" w:name="_Toc132661700"/>
+      <w:bookmarkStart w:id="31" w:name="_Toc132839627"/>
       <w:proofErr w:type="spellStart"/>
       <w:r>
         <w:t>APIConfig</w:t>
@@ -11336,7 +11336,7 @@
       <w:pPr>
         <w:pStyle w:val="Ttulo3"/>
       </w:pPr>
-      <w:bookmarkStart w:id="32" w:name="_Toc132661701"/>
+      <w:bookmarkStart w:id="32" w:name="_Toc132839628"/>
       <w:proofErr w:type="spellStart"/>
       <w:r>
         <w:t>LoadSchema</w:t>
@@ -11386,7 +11386,7 @@
       <w:pPr>
         <w:pStyle w:val="Ttulo3"/>
       </w:pPr>
-      <w:bookmarkStart w:id="33" w:name="_Toc132661702"/>
+      <w:bookmarkStart w:id="33" w:name="_Toc132839629"/>
       <w:r>
         <w:lastRenderedPageBreak/>
         <w:t>Archivo de propiedades</w:t>
@@ -11513,7 +11513,7 @@
       <w:pPr>
         <w:pStyle w:val="Ttulo2"/>
       </w:pPr>
-      <w:bookmarkStart w:id="34" w:name="_Toc132661703"/>
+      <w:bookmarkStart w:id="34" w:name="_Toc132839630"/>
       <w:r>
         <w:t>Seguridad</w:t>
       </w:r>
@@ -11550,7 +11550,7 @@
       <w:pPr>
         <w:pStyle w:val="Ttulo3"/>
       </w:pPr>
-      <w:bookmarkStart w:id="35" w:name="_Toc132661704"/>
+      <w:bookmarkStart w:id="35" w:name="_Toc132839631"/>
       <w:proofErr w:type="spellStart"/>
       <w:r>
         <w:t>Password</w:t>
@@ -11694,7 +11694,7 @@
       <w:pPr>
         <w:pStyle w:val="Ttulo3"/>
       </w:pPr>
-      <w:bookmarkStart w:id="36" w:name="_Toc132661705"/>
+      <w:bookmarkStart w:id="36" w:name="_Toc132839632"/>
       <w:r>
         <w:t>JWT</w:t>
       </w:r>
@@ -11893,7 +11893,7 @@
       <w:pPr>
         <w:pStyle w:val="Ttulo3"/>
       </w:pPr>
-      <w:bookmarkStart w:id="37" w:name="_Toc132661706"/>
+      <w:bookmarkStart w:id="37" w:name="_Toc132839633"/>
       <w:proofErr w:type="spellStart"/>
       <w:r>
         <w:lastRenderedPageBreak/>
@@ -11935,7 +11935,7 @@
       <w:pPr>
         <w:pStyle w:val="Ttulo3"/>
       </w:pPr>
-      <w:bookmarkStart w:id="38" w:name="_Toc132661707"/>
+      <w:bookmarkStart w:id="38" w:name="_Toc132839634"/>
       <w:r>
         <w:t>SSL</w:t>
       </w:r>
@@ -12125,7 +12125,7 @@
       <w:pPr>
         <w:pStyle w:val="Ttulo2"/>
       </w:pPr>
-      <w:bookmarkStart w:id="39" w:name="_Toc132661708"/>
+      <w:bookmarkStart w:id="39" w:name="_Toc132839635"/>
       <w:r>
         <w:t>Servicios</w:t>
       </w:r>
@@ -12136,7 +12136,7 @@
       <w:pPr>
         <w:pStyle w:val="Ttulo3"/>
       </w:pPr>
-      <w:bookmarkStart w:id="40" w:name="_Toc132661709"/>
+      <w:bookmarkStart w:id="40" w:name="_Toc132839636"/>
       <w:proofErr w:type="spellStart"/>
       <w:r>
         <w:t>UserService</w:t>
@@ -12153,6 +12153,36 @@
     <w:p/>
     <w:p>
       <w:r>
+        <w:t xml:space="preserve">En la mayoría de las funciones trabajan con la clase </w:t>
+      </w:r>
+      <w:proofErr w:type="spellStart"/>
+      <w:r>
+        <w:rPr>
+          <w:b/>
+          <w:bCs/>
+        </w:rPr>
+        <w:t>Result</w:t>
+      </w:r>
+      <w:proofErr w:type="spellEnd"/>
+      <w:r>
+        <w:t xml:space="preserve"> si la respuesta por parte del repositorio ha sido de tipo </w:t>
+      </w:r>
+      <w:proofErr w:type="spellStart"/>
+      <w:r>
+        <w:rPr>
+          <w:b/>
+          <w:bCs/>
+        </w:rPr>
+        <w:t>null</w:t>
+      </w:r>
+      <w:proofErr w:type="spellEnd"/>
+      <w:r>
+        <w:t>.</w:t>
+      </w:r>
+    </w:p>
+    <w:p/>
+    <w:p>
+      <w:r>
         <w:t xml:space="preserve">Aquí es donde se </w:t>
       </w:r>
       <w:r>
@@ -12181,12 +12211,34 @@
         <w:t>.</w:t>
       </w:r>
     </w:p>
+    <w:p/>
+    <w:p/>
+    <w:p/>
+    <w:p/>
+    <w:p/>
+    <w:p/>
+    <w:p/>
+    <w:p/>
+    <w:p/>
+    <w:p/>
+    <w:p/>
+    <w:p/>
+    <w:p/>
+    <w:p/>
+    <w:p/>
+    <w:p/>
+    <w:p/>
+    <w:p/>
+    <w:p/>
+    <w:p/>
+    <w:p/>
     <w:p>
       <w:pPr>
         <w:pStyle w:val="Ttulo2"/>
       </w:pPr>
-      <w:bookmarkStart w:id="41" w:name="_Toc132661710"/>
-      <w:r>
+      <w:bookmarkStart w:id="41" w:name="_Toc132839637"/>
+      <w:r>
+        <w:lastRenderedPageBreak/>
         <w:t>Controladores</w:t>
       </w:r>
       <w:bookmarkEnd w:id="41"/>
@@ -12194,96 +12246,6 @@
     <w:p/>
     <w:p>
       <w:pPr>
-        <w:pStyle w:val="Ttulo3"/>
-      </w:pPr>
-      <w:bookmarkStart w:id="42" w:name="_Toc132661711"/>
-      <w:proofErr w:type="spellStart"/>
-      <w:r>
-        <w:t>UserController</w:t>
-      </w:r>
-      <w:bookmarkEnd w:id="42"/>
-      <w:proofErr w:type="spellEnd"/>
-    </w:p>
-    <w:p/>
-    <w:p>
-      <w:r>
-        <w:t xml:space="preserve">Aquí </w:t>
-      </w:r>
-      <w:r>
-        <w:rPr>
-          <w:b/>
-          <w:bCs/>
-        </w:rPr>
-        <w:t>verificaremos</w:t>
-      </w:r>
-      <w:r>
-        <w:t xml:space="preserve"> los distintos DTO que el usuario pueda enviar haciendo uso de las </w:t>
-      </w:r>
-      <w:r>
-        <w:rPr>
-          <w:b/>
-          <w:bCs/>
-        </w:rPr>
-        <w:t>validaciones</w:t>
-      </w:r>
-      <w:r>
-        <w:t xml:space="preserve"> explicadas anteriormente, y según el resultado obtenido, se realizará la operación deseada o se enviar</w:t>
-      </w:r>
-      <w:r>
-        <w:t>á</w:t>
-      </w:r>
-      <w:r>
-        <w:t xml:space="preserve"> un aviso.</w:t>
-      </w:r>
-    </w:p>
-    <w:p/>
-    <w:p>
-      <w:r>
-        <w:t>Esta clase será la encargada de recibir y enviar información con el cliente, llamando a los distintos métodos del servicio.</w:t>
-      </w:r>
-    </w:p>
-    <w:p/>
-    <w:p>
-      <w:r>
-        <w:t xml:space="preserve">Existen un </w:t>
-      </w:r>
-      <w:r>
-        <w:rPr>
-          <w:u w:val="single"/>
-        </w:rPr>
-        <w:t>par</w:t>
-      </w:r>
-      <w:r>
-        <w:t xml:space="preserve"> de </w:t>
-      </w:r>
-      <w:r>
-        <w:t xml:space="preserve">funciones </w:t>
-      </w:r>
-      <w:r>
-        <w:t xml:space="preserve">que sirven para iniciar una serie de datos la primera vez que se ejecute la aplicación, cuentan con el sufijo </w:t>
-      </w:r>
-      <w:proofErr w:type="spellStart"/>
-      <w:r>
-        <w:rPr>
-          <w:b/>
-          <w:bCs/>
-        </w:rPr>
-        <w:t>Initializer</w:t>
-      </w:r>
-      <w:proofErr w:type="spellEnd"/>
-      <w:r>
-        <w:rPr>
-          <w:b/>
-          <w:bCs/>
-        </w:rPr>
-        <w:t xml:space="preserve"> </w:t>
-      </w:r>
-      <w:r>
-        <w:t>y se encuentran debajo del resto de funciones.</w:t>
-      </w:r>
-    </w:p>
-    <w:p>
-      <w:pPr>
         <w:jc w:val="center"/>
       </w:pPr>
       <w:r>
@@ -12291,10 +12253,10 @@
           <w:noProof/>
         </w:rPr>
         <w:drawing>
-          <wp:inline distT="0" distB="0" distL="0" distR="0" wp14:anchorId="4ACDE50E" wp14:editId="1E460433">
-            <wp:extent cx="3441584" cy="1736697"/>
-            <wp:effectExtent l="76200" t="76200" r="140335" b="130810"/>
-            <wp:docPr id="20" name="Imagen 20"/>
+          <wp:inline distT="0" distB="0" distL="0" distR="0" wp14:anchorId="1366C6E8" wp14:editId="652257FA">
+            <wp:extent cx="3693695" cy="1863918"/>
+            <wp:effectExtent l="76200" t="76200" r="135890" b="136525"/>
+            <wp:docPr id="20" name="Imagen 20" descr="Interfaz de usuario gráfica, Texto&#10;&#10;Descripción generada automáticamente"/>
             <wp:cNvGraphicFramePr>
               <a:graphicFrameLocks xmlns:a="http://schemas.openxmlformats.org/drawingml/2006/main" noChangeAspect="1"/>
             </wp:cNvGraphicFramePr>
@@ -12302,7 +12264,7 @@
               <a:graphicData uri="http://schemas.openxmlformats.org/drawingml/2006/picture">
                 <pic:pic xmlns:pic="http://schemas.openxmlformats.org/drawingml/2006/picture">
                   <pic:nvPicPr>
-                    <pic:cNvPr id="0" name="Picture 3"/>
+                    <pic:cNvPr id="20" name="Imagen 20" descr="Interfaz de usuario gráfica, Texto&#10;&#10;Descripción generada automáticamente"/>
                     <pic:cNvPicPr>
                       <a:picLocks noChangeAspect="1" noChangeArrowheads="1"/>
                     </pic:cNvPicPr>
@@ -12323,7 +12285,7 @@
                   <pic:spPr bwMode="auto">
                     <a:xfrm>
                       <a:off x="0" y="0"/>
-                      <a:ext cx="3492886" cy="1762585"/>
+                      <a:ext cx="3756774" cy="1895749"/>
                     </a:xfrm>
                     <a:prstGeom prst="rect">
                       <a:avLst/>
@@ -12350,13 +12312,137 @@
         </w:drawing>
       </w:r>
     </w:p>
+    <w:p/>
+    <w:p>
+      <w:pPr>
+        <w:pStyle w:val="Ttulo3"/>
+      </w:pPr>
+      <w:bookmarkStart w:id="42" w:name="_Toc132839638"/>
+      <w:proofErr w:type="spellStart"/>
+      <w:r>
+        <w:t>UserController</w:t>
+      </w:r>
+      <w:bookmarkEnd w:id="42"/>
+      <w:proofErr w:type="spellEnd"/>
+    </w:p>
+    <w:p/>
+    <w:p>
+      <w:r>
+        <w:t xml:space="preserve">Aquí </w:t>
+      </w:r>
+      <w:r>
+        <w:rPr>
+          <w:b/>
+          <w:bCs/>
+        </w:rPr>
+        <w:t>verificaremos</w:t>
+      </w:r>
+      <w:r>
+        <w:t xml:space="preserve"> los distintos DTO que el usuario pueda enviar haciendo uso de las </w:t>
+      </w:r>
+      <w:r>
+        <w:rPr>
+          <w:b/>
+          <w:bCs/>
+        </w:rPr>
+        <w:t>validaciones</w:t>
+      </w:r>
+      <w:r>
+        <w:t xml:space="preserve"> explicadas anteriormente, y según el resultado obtenido, se realizará la operación deseada o se enviar</w:t>
+      </w:r>
+      <w:r>
+        <w:t>á</w:t>
+      </w:r>
+      <w:r>
+        <w:t xml:space="preserve"> un aviso.</w:t>
+      </w:r>
+    </w:p>
+    <w:p/>
+    <w:p>
+      <w:r>
+        <w:t>Esta clase será la encargada de recibir y enviar información con el cliente, llamando a los distintos métodos del servicio</w:t>
+      </w:r>
+      <w:r>
+        <w:t>, que como sucedía con las validaciones, trabajará según el resultado obtenido.</w:t>
+      </w:r>
+    </w:p>
+    <w:p/>
+    <w:p>
+      <w:r>
+        <w:t>También, se han tenido en cuenta unas excepciones graves y se han manejado con el uso de las excepciones personalizadas:</w:t>
+      </w:r>
+    </w:p>
+    <w:p/>
+    <w:p>
+      <w:pPr>
+        <w:pStyle w:val="Prrafodelista"/>
+        <w:numPr>
+          <w:ilvl w:val="0"/>
+          <w:numId w:val="30"/>
+        </w:numPr>
+      </w:pPr>
+      <w:r>
+        <w:t>Si el usuario trata de introducir un nombre de usuario o correo ya usados por otra persona.</w:t>
+      </w:r>
+    </w:p>
+    <w:p>
+      <w:pPr>
+        <w:pStyle w:val="Prrafodelista"/>
+        <w:numPr>
+          <w:ilvl w:val="0"/>
+          <w:numId w:val="30"/>
+        </w:numPr>
+      </w:pPr>
+      <w:r>
+        <w:t>Si el token ha caducado o alterado.</w:t>
+      </w:r>
+    </w:p>
+    <w:p/>
+    <w:p>
+      <w:r>
+        <w:t xml:space="preserve">Existen un </w:t>
+      </w:r>
+      <w:r>
+        <w:rPr>
+          <w:u w:val="single"/>
+        </w:rPr>
+        <w:t>par</w:t>
+      </w:r>
+      <w:r>
+        <w:t xml:space="preserve"> de </w:t>
+      </w:r>
+      <w:r>
+        <w:t xml:space="preserve">funciones </w:t>
+      </w:r>
+      <w:r>
+        <w:t xml:space="preserve">que sirven para iniciar una serie de datos la primera vez que se ejecute la aplicación, cuentan con el sufijo </w:t>
+      </w:r>
+      <w:proofErr w:type="spellStart"/>
+      <w:r>
+        <w:rPr>
+          <w:b/>
+          <w:bCs/>
+        </w:rPr>
+        <w:t>Initializer</w:t>
+      </w:r>
+      <w:proofErr w:type="spellEnd"/>
+      <w:r>
+        <w:rPr>
+          <w:b/>
+          <w:bCs/>
+        </w:rPr>
+        <w:t xml:space="preserve"> </w:t>
+      </w:r>
+      <w:r>
+        <w:t>y se encuentran debajo del resto de funciones.</w:t>
+      </w:r>
+    </w:p>
     <w:p>
       <w:pPr>
         <w:pStyle w:val="Ttulo2"/>
       </w:pPr>
-      <w:bookmarkStart w:id="43" w:name="_Toc132661712"/>
-      <w:r>
-        <w:lastRenderedPageBreak/>
+      <w:bookmarkStart w:id="43" w:name="_Toc132839639"/>
+      <w:r>
         <w:t>Documentación</w:t>
       </w:r>
       <w:bookmarkEnd w:id="43"/>
@@ -12371,7 +12457,7 @@
       <w:pPr>
         <w:pStyle w:val="Ttulo3"/>
       </w:pPr>
-      <w:bookmarkStart w:id="44" w:name="_Toc132661713"/>
+      <w:bookmarkStart w:id="44" w:name="_Toc132839640"/>
       <w:proofErr w:type="spellStart"/>
       <w:r>
         <w:t>KDoc</w:t>
@@ -12468,11 +12554,68 @@
     </w:p>
     <w:p>
       <w:pPr>
+        <w:rPr>
+          <w:b/>
+          <w:bCs/>
+        </w:rPr>
+      </w:pPr>
+    </w:p>
+    <w:p>
+      <w:pPr>
+        <w:rPr>
+          <w:b/>
+          <w:bCs/>
+        </w:rPr>
+      </w:pPr>
+    </w:p>
+    <w:p>
+      <w:pPr>
+        <w:rPr>
+          <w:b/>
+          <w:bCs/>
+        </w:rPr>
+      </w:pPr>
+    </w:p>
+    <w:p>
+      <w:pPr>
+        <w:rPr>
+          <w:b/>
+          <w:bCs/>
+        </w:rPr>
+      </w:pPr>
+    </w:p>
+    <w:p>
+      <w:pPr>
+        <w:rPr>
+          <w:b/>
+          <w:bCs/>
+        </w:rPr>
+      </w:pPr>
+    </w:p>
+    <w:p>
+      <w:pPr>
+        <w:rPr>
+          <w:b/>
+          <w:bCs/>
+        </w:rPr>
+      </w:pPr>
+    </w:p>
+    <w:p>
+      <w:pPr>
+        <w:rPr>
+          <w:b/>
+          <w:bCs/>
+        </w:rPr>
+      </w:pPr>
+    </w:p>
+    <w:p>
+      <w:pPr>
         <w:pStyle w:val="Ttulo3"/>
       </w:pPr>
-      <w:bookmarkStart w:id="45" w:name="_Toc132661714"/>
+      <w:bookmarkStart w:id="45" w:name="_Toc132839641"/>
       <w:proofErr w:type="spellStart"/>
       <w:r>
+        <w:lastRenderedPageBreak/>
         <w:t>Swagger</w:t>
       </w:r>
       <w:bookmarkEnd w:id="45"/>
@@ -12514,9 +12657,9 @@
           <w:noProof/>
         </w:rPr>
         <w:drawing>
-          <wp:inline distT="0" distB="0" distL="0" distR="0" wp14:anchorId="62D5D61B" wp14:editId="79238941">
-            <wp:extent cx="4174434" cy="1565413"/>
-            <wp:effectExtent l="0" t="0" r="0" b="0"/>
+          <wp:inline distT="0" distB="0" distL="0" distR="0" wp14:anchorId="62D5D61B" wp14:editId="68EC01CD">
+            <wp:extent cx="3307732" cy="1240404"/>
+            <wp:effectExtent l="0" t="0" r="6985" b="0"/>
             <wp:docPr id="30" name="Imagen 30"/>
             <wp:cNvGraphicFramePr>
               <a:graphicFrameLocks xmlns:a="http://schemas.openxmlformats.org/drawingml/2006/main" noChangeAspect="1"/>
@@ -12546,7 +12689,7 @@
                   <pic:spPr bwMode="auto">
                     <a:xfrm>
                       <a:off x="0" y="0"/>
-                      <a:ext cx="4185128" cy="1569423"/>
+                      <a:ext cx="3402612" cy="1275984"/>
                     </a:xfrm>
                     <a:prstGeom prst="rect">
                       <a:avLst/>
@@ -12564,7 +12707,7 @@
       <w:pPr>
         <w:pStyle w:val="Ttulo2"/>
       </w:pPr>
-      <w:bookmarkStart w:id="46" w:name="_Toc132661715"/>
+      <w:bookmarkStart w:id="46" w:name="_Toc132839642"/>
       <w:r>
         <w:t>Información Adicional</w:t>
       </w:r>
@@ -12575,7 +12718,7 @@
       <w:pPr>
         <w:pStyle w:val="Ttulo3"/>
       </w:pPr>
-      <w:bookmarkStart w:id="47" w:name="_Toc132661716"/>
+      <w:bookmarkStart w:id="47" w:name="_Toc132839643"/>
       <w:r>
         <w:t>DB</w:t>
       </w:r>
@@ -12625,7 +12768,7 @@
       <w:pPr>
         <w:pStyle w:val="Ttulo2"/>
       </w:pPr>
-      <w:bookmarkStart w:id="48" w:name="_Toc132661717"/>
+      <w:bookmarkStart w:id="48" w:name="_Toc132839644"/>
       <w:proofErr w:type="spellStart"/>
       <w:r>
         <w:t>Tests</w:t>
@@ -12638,7 +12781,7 @@
       <w:pPr>
         <w:pStyle w:val="Ttulo3"/>
       </w:pPr>
-      <w:bookmarkStart w:id="49" w:name="_Toc132661718"/>
+      <w:bookmarkStart w:id="49" w:name="_Toc132839645"/>
       <w:proofErr w:type="spellStart"/>
       <w:r>
         <w:t>Postman</w:t>
@@ -12685,32 +12828,10 @@
         <w:t xml:space="preserve"> </w:t>
       </w:r>
       <w:r>
-        <w:t>en la raíz del proyecto. Los tokens han sido almacenados como variables de entorno.</w:t>
-      </w:r>
-    </w:p>
-    <w:p/>
-    <w:p>
-      <w:pPr>
-        <w:pStyle w:val="Ttulo3"/>
-      </w:pPr>
-      <w:bookmarkStart w:id="50" w:name="_Toc132661719"/>
-      <w:r>
-        <w:t>Junit 5</w:t>
-      </w:r>
-      <w:r>
-        <w:t xml:space="preserve"> + </w:t>
-      </w:r>
-      <w:proofErr w:type="spellStart"/>
-      <w:r>
-        <w:t>MockK</w:t>
-      </w:r>
-      <w:bookmarkEnd w:id="50"/>
-      <w:proofErr w:type="spellEnd"/>
-    </w:p>
-    <w:p/>
-    <w:p>
-      <w:r>
-        <w:t>Se han realizado pruebas de los tres elementos principales de la aplicación:</w:t>
+        <w:t>en la raíz del proyecto. Los tokens han sido almacenados como variables de entorno</w:t>
+      </w:r>
+      <w:r>
+        <w:t>, y podemos observar tres tipos:</w:t>
       </w:r>
     </w:p>
     <w:p>
@@ -12721,8 +12842,17 @@
           <w:numId w:val="30"/>
         </w:numPr>
       </w:pPr>
-      <w:r>
-        <w:t>Repositorios</w:t>
+      <w:proofErr w:type="spellStart"/>
+      <w:r>
+        <w:rPr>
+          <w:b/>
+          <w:bCs/>
+        </w:rPr>
+        <w:t>token_admin</w:t>
+      </w:r>
+      <w:proofErr w:type="spellEnd"/>
+      <w:r>
+        <w:t>: Token de un administrador.</w:t>
       </w:r>
     </w:p>
     <w:p>
@@ -12733,8 +12863,17 @@
           <w:numId w:val="30"/>
         </w:numPr>
       </w:pPr>
-      <w:r>
-        <w:t>Servicios</w:t>
+      <w:proofErr w:type="spellStart"/>
+      <w:r>
+        <w:rPr>
+          <w:b/>
+          <w:bCs/>
+        </w:rPr>
+        <w:t>token_user</w:t>
+      </w:r>
+      <w:proofErr w:type="spellEnd"/>
+      <w:r>
+        <w:t>: Token de un usuario base.</w:t>
       </w:r>
     </w:p>
     <w:p>
@@ -12745,17 +12884,309 @@
           <w:numId w:val="30"/>
         </w:numPr>
       </w:pPr>
+      <w:proofErr w:type="spellStart"/>
+      <w:r>
+        <w:rPr>
+          <w:b/>
+          <w:bCs/>
+        </w:rPr>
+        <w:t>token_noScore</w:t>
+      </w:r>
+      <w:proofErr w:type="spellEnd"/>
+      <w:r>
+        <w:t>: Token de un usuario recién creado.</w:t>
+      </w:r>
+    </w:p>
+    <w:p/>
+    <w:p>
+      <w:r>
+        <w:t xml:space="preserve">Los primeros </w:t>
+      </w:r>
+      <w:r>
+        <w:rPr>
+          <w:b/>
+          <w:bCs/>
+        </w:rPr>
+        <w:t>2</w:t>
+      </w:r>
+      <w:r>
+        <w:t xml:space="preserve"> tokens necesitar</w:t>
+      </w:r>
+      <w:r>
+        <w:t>á</w:t>
+      </w:r>
+      <w:r>
+        <w:t xml:space="preserve">n ser actualizados a un nuevo valor cada 2 días (usando los propios métodos de </w:t>
+      </w:r>
+      <w:r>
+        <w:rPr>
+          <w:b/>
+          <w:bCs/>
+        </w:rPr>
+        <w:t>inicio de sesión</w:t>
+      </w:r>
+      <w:r>
+        <w:t>)</w:t>
+      </w:r>
+    </w:p>
+    <w:p>
+      <w:r>
+        <w:t xml:space="preserve">El tercer token deberá de ser actualizado cada vez que se ejecute el </w:t>
+      </w:r>
+      <w:proofErr w:type="spellStart"/>
+      <w:r>
+        <w:t>backend</w:t>
+      </w:r>
+      <w:proofErr w:type="spellEnd"/>
+      <w:r>
+        <w:t>, puesto que es un usuario totalmente nuevo sin una puntuación asociada (</w:t>
+      </w:r>
+      <w:r>
+        <w:t xml:space="preserve">este token se obtiene usando o bien con un </w:t>
+      </w:r>
+      <w:r>
+        <w:rPr>
+          <w:b/>
+          <w:bCs/>
+        </w:rPr>
+        <w:t>registro</w:t>
+      </w:r>
+      <w:r>
+        <w:t xml:space="preserve"> o una </w:t>
+      </w:r>
+      <w:r>
+        <w:rPr>
+          <w:b/>
+          <w:bCs/>
+        </w:rPr>
+        <w:t>creación</w:t>
+      </w:r>
+      <w:r>
+        <w:t xml:space="preserve"> por parte de un </w:t>
+      </w:r>
+      <w:r>
+        <w:rPr>
+          <w:i/>
+          <w:iCs/>
+        </w:rPr>
+        <w:t>Administrador</w:t>
+      </w:r>
+      <w:r>
+        <w:t>)</w:t>
+      </w:r>
+      <w:r>
+        <w:t>.</w:t>
+      </w:r>
+    </w:p>
+    <w:p>
+      <w:pPr>
+        <w:pStyle w:val="Ttulo3"/>
+      </w:pPr>
+      <w:bookmarkStart w:id="50" w:name="_Toc132839646"/>
+      <w:r>
+        <w:t>Junit 5</w:t>
+      </w:r>
+      <w:r>
+        <w:t xml:space="preserve"> + </w:t>
+      </w:r>
+      <w:proofErr w:type="spellStart"/>
+      <w:r>
+        <w:t>MockK</w:t>
+      </w:r>
+      <w:bookmarkEnd w:id="50"/>
+      <w:proofErr w:type="spellEnd"/>
+    </w:p>
+    <w:p>
+      <w:pPr>
+        <w:jc w:val="center"/>
+      </w:pPr>
+      <w:r>
+        <w:rPr>
+          <w:noProof/>
+        </w:rPr>
+        <w:drawing>
+          <wp:inline distT="0" distB="0" distL="0" distR="0" wp14:anchorId="6AB9A925" wp14:editId="53657969">
+            <wp:extent cx="2511733" cy="766638"/>
+            <wp:effectExtent l="76200" t="76200" r="136525" b="128905"/>
+            <wp:docPr id="29" name="Imagen 29" descr="JUnit – About"/>
+            <wp:cNvGraphicFramePr>
+              <a:graphicFrameLocks xmlns:a="http://schemas.openxmlformats.org/drawingml/2006/main" noChangeAspect="1"/>
+            </wp:cNvGraphicFramePr>
+            <a:graphic xmlns:a="http://schemas.openxmlformats.org/drawingml/2006/main">
+              <a:graphicData uri="http://schemas.openxmlformats.org/drawingml/2006/picture">
+                <pic:pic xmlns:pic="http://schemas.openxmlformats.org/drawingml/2006/picture">
+                  <pic:nvPicPr>
+                    <pic:cNvPr id="0" name="Picture 1" descr="JUnit – About"/>
+                    <pic:cNvPicPr>
+                      <a:picLocks noChangeAspect="1" noChangeArrowheads="1"/>
+                    </pic:cNvPicPr>
+                  </pic:nvPicPr>
+                  <pic:blipFill>
+                    <a:blip r:embed="rId33" cstate="print">
+                      <a:extLst>
+                        <a:ext uri="{28A0092B-C50C-407E-A947-70E740481C1C}">
+                          <a14:useLocalDpi xmlns:a14="http://schemas.microsoft.com/office/drawing/2010/main" val="0"/>
+                        </a:ext>
+                      </a:extLst>
+                    </a:blip>
+                    <a:srcRect/>
+                    <a:stretch>
+                      <a:fillRect/>
+                    </a:stretch>
+                  </pic:blipFill>
+                  <pic:spPr bwMode="auto">
+                    <a:xfrm>
+                      <a:off x="0" y="0"/>
+                      <a:ext cx="2539238" cy="775033"/>
+                    </a:xfrm>
+                    <a:prstGeom prst="rect">
+                      <a:avLst/>
+                    </a:prstGeom>
+                    <a:ln w="38100" cap="sq">
+                      <a:solidFill>
+                        <a:srgbClr val="000000"/>
+                      </a:solidFill>
+                      <a:prstDash val="solid"/>
+                      <a:miter lim="800000"/>
+                    </a:ln>
+                    <a:effectLst>
+                      <a:outerShdw blurRad="50800" dist="38100" dir="2700000" algn="tl" rotWithShape="0">
+                        <a:srgbClr val="000000">
+                          <a:alpha val="43000"/>
+                        </a:srgbClr>
+                      </a:outerShdw>
+                    </a:effectLst>
+                  </pic:spPr>
+                </pic:pic>
+              </a:graphicData>
+            </a:graphic>
+          </wp:inline>
+        </w:drawing>
+      </w:r>
+      <w:r>
+        <w:tab/>
+      </w:r>
+      <w:r>
+        <w:rPr>
+          <w:noProof/>
+        </w:rPr>
+        <w:drawing>
+          <wp:inline distT="0" distB="0" distL="0" distR="0" wp14:anchorId="79172B9C" wp14:editId="508EC2C3">
+            <wp:extent cx="1875606" cy="806394"/>
+            <wp:effectExtent l="76200" t="76200" r="125095" b="127635"/>
+            <wp:docPr id="31" name="Imagen 31" descr="MockK | mocking library for Kotlin"/>
+            <wp:cNvGraphicFramePr>
+              <a:graphicFrameLocks xmlns:a="http://schemas.openxmlformats.org/drawingml/2006/main" noChangeAspect="1"/>
+            </wp:cNvGraphicFramePr>
+            <a:graphic xmlns:a="http://schemas.openxmlformats.org/drawingml/2006/main">
+              <a:graphicData uri="http://schemas.openxmlformats.org/drawingml/2006/picture">
+                <pic:pic xmlns:pic="http://schemas.openxmlformats.org/drawingml/2006/picture">
+                  <pic:nvPicPr>
+                    <pic:cNvPr id="0" name="Picture 3" descr="MockK | mocking library for Kotlin"/>
+                    <pic:cNvPicPr>
+                      <a:picLocks noChangeAspect="1" noChangeArrowheads="1"/>
+                    </pic:cNvPicPr>
+                  </pic:nvPicPr>
+                  <pic:blipFill>
+                    <a:blip r:embed="rId34">
+                      <a:extLst>
+                        <a:ext uri="{28A0092B-C50C-407E-A947-70E740481C1C}">
+                          <a14:useLocalDpi xmlns:a14="http://schemas.microsoft.com/office/drawing/2010/main" val="0"/>
+                        </a:ext>
+                      </a:extLst>
+                    </a:blip>
+                    <a:srcRect/>
+                    <a:stretch>
+                      <a:fillRect/>
+                    </a:stretch>
+                  </pic:blipFill>
+                  <pic:spPr bwMode="auto">
+                    <a:xfrm>
+                      <a:off x="0" y="0"/>
+                      <a:ext cx="1917577" cy="824439"/>
+                    </a:xfrm>
+                    <a:prstGeom prst="rect">
+                      <a:avLst/>
+                    </a:prstGeom>
+                    <a:ln w="38100" cap="sq">
+                      <a:solidFill>
+                        <a:srgbClr val="000000"/>
+                      </a:solidFill>
+                      <a:prstDash val="solid"/>
+                      <a:miter lim="800000"/>
+                    </a:ln>
+                    <a:effectLst>
+                      <a:outerShdw blurRad="50800" dist="38100" dir="2700000" algn="tl" rotWithShape="0">
+                        <a:srgbClr val="000000">
+                          <a:alpha val="43000"/>
+                        </a:srgbClr>
+                      </a:outerShdw>
+                    </a:effectLst>
+                  </pic:spPr>
+                </pic:pic>
+              </a:graphicData>
+            </a:graphic>
+          </wp:inline>
+        </w:drawing>
+      </w:r>
+    </w:p>
+    <w:p>
+      <w:r>
+        <w:t>Se han realizado pruebas de los tres elementos principales de la aplicación:</w:t>
+      </w:r>
+    </w:p>
+    <w:p>
+      <w:pPr>
+        <w:pStyle w:val="Prrafodelista"/>
+        <w:numPr>
+          <w:ilvl w:val="0"/>
+          <w:numId w:val="30"/>
+        </w:numPr>
+      </w:pPr>
+      <w:r>
+        <w:t>Repositorios</w:t>
+      </w:r>
+      <w:r>
+        <w:t>.</w:t>
+      </w:r>
+    </w:p>
+    <w:p>
+      <w:pPr>
+        <w:pStyle w:val="Prrafodelista"/>
+        <w:numPr>
+          <w:ilvl w:val="0"/>
+          <w:numId w:val="30"/>
+        </w:numPr>
+      </w:pPr>
+      <w:r>
+        <w:t>Servicios</w:t>
+      </w:r>
+      <w:r>
+        <w:t>.</w:t>
+      </w:r>
+    </w:p>
+    <w:p>
+      <w:pPr>
+        <w:pStyle w:val="Prrafodelista"/>
+        <w:numPr>
+          <w:ilvl w:val="0"/>
+          <w:numId w:val="30"/>
+        </w:numPr>
+      </w:pPr>
       <w:r>
         <w:t>Controladores</w:t>
       </w:r>
+      <w:r>
+        <w:t>.</w:t>
+      </w:r>
     </w:p>
     <w:sectPr>
-      <w:headerReference w:type="even" r:id="rId33"/>
-      <w:headerReference w:type="default" r:id="rId34"/>
-      <w:footerReference w:type="even" r:id="rId35"/>
-      <w:footerReference w:type="default" r:id="rId36"/>
-      <w:headerReference w:type="first" r:id="rId37"/>
-      <w:footerReference w:type="first" r:id="rId38"/>
+      <w:headerReference w:type="even" r:id="rId35"/>
+      <w:headerReference w:type="default" r:id="rId36"/>
+      <w:footerReference w:type="even" r:id="rId37"/>
+      <w:footerReference w:type="default" r:id="rId38"/>
+      <w:headerReference w:type="first" r:id="rId39"/>
+      <w:footerReference w:type="first" r:id="rId40"/>
       <w:pgSz w:w="11906" w:h="16838" w:code="9"/>
       <w:pgMar w:top="1307" w:right="1274" w:bottom="1134" w:left="1134" w:header="561" w:footer="454" w:gutter="0"/>
       <w:cols w:space="708"/>
@@ -14099,7 +14530,7 @@
   <w:abstractNum w:abstractNumId="9" w15:restartNumberingAfterBreak="0">
     <w:nsid w:val="1482775B"/>
     <w:multiLevelType w:val="multilevel"/>
-    <w:tmpl w:val="0EBA3C40"/>
+    <w:tmpl w:val="46C07F12"/>
     <w:lvl w:ilvl="0">
       <w:start w:val="1"/>
       <w:numFmt w:val="decimal"/>
@@ -14119,6 +14550,10 @@
       <w:pPr>
         <w:ind w:left="576" w:hanging="576"/>
       </w:pPr>
+      <w:rPr>
+        <w:b w:val="0"/>
+        <w:bCs w:val="0"/>
+      </w:rPr>
     </w:lvl>
     <w:lvl w:ilvl="2">
       <w:start w:val="1"/>

</xml_diff>

<commit_message>
Limpieza de excepciones relacionadas con la integridad de la base de datos. Documentacion, test y postman actualizados.
</commit_message>
<xml_diff>
--- a/docs/Proyecto_Desarrollo_de_aplicaciones_IES_Luis_Vives-Mario_Resa.docx
+++ b/docs/Proyecto_Desarrollo_de_aplicaciones_IES_Luis_Vives-Mario_Resa.docx
@@ -502,7 +502,7 @@
           <w:r>
             <w:fldChar w:fldCharType="separate"/>
           </w:r>
-          <w:hyperlink w:anchor="_Toc132839602" w:history="1">
+          <w:hyperlink w:anchor="_Toc132923909" w:history="1">
             <w:r>
               <w:rPr>
                 <w:rStyle w:val="Hipervnculo"/>
@@ -534,7 +534,7 @@
               <w:rPr>
                 <w:webHidden/>
               </w:rPr>
-              <w:instrText xml:space="preserve"> PAGEREF _Toc132839602 \h </w:instrText>
+              <w:instrText xml:space="preserve"> PAGEREF _Toc132923909 \h </w:instrText>
             </w:r>
             <w:r>
               <w:rPr>
@@ -565,7 +565,7 @@
           <w:pPr>
             <w:pStyle w:val="TDC2"/>
           </w:pPr>
-          <w:hyperlink w:anchor="_Toc132839603" w:history="1">
+          <w:hyperlink w:anchor="_Toc132923910" w:history="1">
             <w:r>
               <w:rPr>
                 <w:rStyle w:val="Hipervnculo"/>
@@ -597,7 +597,7 @@
               <w:rPr>
                 <w:webHidden/>
               </w:rPr>
-              <w:instrText xml:space="preserve"> PAGEREF _Toc132839603 \h </w:instrText>
+              <w:instrText xml:space="preserve"> PAGEREF _Toc132923910 \h </w:instrText>
             </w:r>
             <w:r>
               <w:rPr>
@@ -628,7 +628,7 @@
           <w:pPr>
             <w:pStyle w:val="TDC1"/>
           </w:pPr>
-          <w:hyperlink w:anchor="_Toc132839604" w:history="1">
+          <w:hyperlink w:anchor="_Toc132923911" w:history="1">
             <w:r>
               <w:rPr>
                 <w:rStyle w:val="Hipervnculo"/>
@@ -660,7 +660,7 @@
               <w:rPr>
                 <w:webHidden/>
               </w:rPr>
-              <w:instrText xml:space="preserve"> PAGEREF _Toc132839604 \h </w:instrText>
+              <w:instrText xml:space="preserve"> PAGEREF _Toc132923911 \h </w:instrText>
             </w:r>
             <w:r>
               <w:rPr>
@@ -691,7 +691,7 @@
           <w:pPr>
             <w:pStyle w:val="TDC2"/>
           </w:pPr>
-          <w:hyperlink w:anchor="_Toc132839605" w:history="1">
+          <w:hyperlink w:anchor="_Toc132923912" w:history="1">
             <w:r>
               <w:rPr>
                 <w:rStyle w:val="Hipervnculo"/>
@@ -723,7 +723,7 @@
               <w:rPr>
                 <w:webHidden/>
               </w:rPr>
-              <w:instrText xml:space="preserve"> PAGEREF _Toc132839605 \h </w:instrText>
+              <w:instrText xml:space="preserve"> PAGEREF _Toc132923912 \h </w:instrText>
             </w:r>
             <w:r>
               <w:rPr>
@@ -754,7 +754,7 @@
           <w:pPr>
             <w:pStyle w:val="TDC2"/>
           </w:pPr>
-          <w:hyperlink w:anchor="_Toc132839606" w:history="1">
+          <w:hyperlink w:anchor="_Toc132923913" w:history="1">
             <w:r>
               <w:rPr>
                 <w:rStyle w:val="Hipervnculo"/>
@@ -786,7 +786,7 @@
               <w:rPr>
                 <w:webHidden/>
               </w:rPr>
-              <w:instrText xml:space="preserve"> PAGEREF _Toc132839606 \h </w:instrText>
+              <w:instrText xml:space="preserve"> PAGEREF _Toc132923913 \h </w:instrText>
             </w:r>
             <w:r>
               <w:rPr>
@@ -817,7 +817,7 @@
           <w:pPr>
             <w:pStyle w:val="TDC2"/>
           </w:pPr>
-          <w:hyperlink w:anchor="_Toc132839607" w:history="1">
+          <w:hyperlink w:anchor="_Toc132923914" w:history="1">
             <w:r>
               <w:rPr>
                 <w:rStyle w:val="Hipervnculo"/>
@@ -849,7 +849,7 @@
               <w:rPr>
                 <w:webHidden/>
               </w:rPr>
-              <w:instrText xml:space="preserve"> PAGEREF _Toc132839607 \h </w:instrText>
+              <w:instrText xml:space="preserve"> PAGEREF _Toc132923914 \h </w:instrText>
             </w:r>
             <w:r>
               <w:rPr>
@@ -880,7 +880,7 @@
           <w:pPr>
             <w:pStyle w:val="TDC1"/>
           </w:pPr>
-          <w:hyperlink w:anchor="_Toc132839608" w:history="1">
+          <w:hyperlink w:anchor="_Toc132923915" w:history="1">
             <w:r>
               <w:rPr>
                 <w:rStyle w:val="Hipervnculo"/>
@@ -912,7 +912,7 @@
               <w:rPr>
                 <w:webHidden/>
               </w:rPr>
-              <w:instrText xml:space="preserve"> PAGEREF _Toc132839608 \h </w:instrText>
+              <w:instrText xml:space="preserve"> PAGEREF _Toc132923915 \h </w:instrText>
             </w:r>
             <w:r>
               <w:rPr>
@@ -943,7 +943,7 @@
           <w:pPr>
             <w:pStyle w:val="TDC1"/>
           </w:pPr>
-          <w:hyperlink w:anchor="_Toc132839609" w:history="1">
+          <w:hyperlink w:anchor="_Toc132923916" w:history="1">
             <w:r>
               <w:rPr>
                 <w:rStyle w:val="Hipervnculo"/>
@@ -975,7 +975,7 @@
               <w:rPr>
                 <w:webHidden/>
               </w:rPr>
-              <w:instrText xml:space="preserve"> PAGEREF _Toc132839609 \h </w:instrText>
+              <w:instrText xml:space="preserve"> PAGEREF _Toc132923916 \h </w:instrText>
             </w:r>
             <w:r>
               <w:rPr>
@@ -1006,7 +1006,7 @@
           <w:pPr>
             <w:pStyle w:val="TDC2"/>
           </w:pPr>
-          <w:hyperlink w:anchor="_Toc132839610" w:history="1">
+          <w:hyperlink w:anchor="_Toc132923917" w:history="1">
             <w:r>
               <w:rPr>
                 <w:rStyle w:val="Hipervnculo"/>
@@ -1038,7 +1038,7 @@
               <w:rPr>
                 <w:webHidden/>
               </w:rPr>
-              <w:instrText xml:space="preserve"> PAGEREF _Toc132839610 \h </w:instrText>
+              <w:instrText xml:space="preserve"> PAGEREF _Toc132923917 \h </w:instrText>
             </w:r>
             <w:r>
               <w:rPr>
@@ -1072,7 +1072,7 @@
               <w:tab w:val="left" w:pos="1760"/>
             </w:tabs>
           </w:pPr>
-          <w:hyperlink w:anchor="_Toc132839611" w:history="1">
+          <w:hyperlink w:anchor="_Toc132923918" w:history="1">
             <w:r>
               <w:rPr>
                 <w:rStyle w:val="Hipervnculo"/>
@@ -1104,7 +1104,7 @@
               <w:rPr>
                 <w:webHidden/>
               </w:rPr>
-              <w:instrText xml:space="preserve"> PAGEREF _Toc132839611 \h </w:instrText>
+              <w:instrText xml:space="preserve"> PAGEREF _Toc132923918 \h </w:instrText>
             </w:r>
             <w:r>
               <w:rPr>
@@ -1138,7 +1138,7 @@
               <w:tab w:val="left" w:pos="1760"/>
             </w:tabs>
           </w:pPr>
-          <w:hyperlink w:anchor="_Toc132839612" w:history="1">
+          <w:hyperlink w:anchor="_Toc132923919" w:history="1">
             <w:r>
               <w:rPr>
                 <w:rStyle w:val="Hipervnculo"/>
@@ -1170,7 +1170,7 @@
               <w:rPr>
                 <w:webHidden/>
               </w:rPr>
-              <w:instrText xml:space="preserve"> PAGEREF _Toc132839612 \h </w:instrText>
+              <w:instrText xml:space="preserve"> PAGEREF _Toc132923919 \h </w:instrText>
             </w:r>
             <w:r>
               <w:rPr>
@@ -1201,7 +1201,7 @@
           <w:pPr>
             <w:pStyle w:val="TDC2"/>
           </w:pPr>
-          <w:hyperlink w:anchor="_Toc132839613" w:history="1">
+          <w:hyperlink w:anchor="_Toc132923920" w:history="1">
             <w:r>
               <w:rPr>
                 <w:rStyle w:val="Hipervnculo"/>
@@ -1233,7 +1233,7 @@
               <w:rPr>
                 <w:webHidden/>
               </w:rPr>
-              <w:instrText xml:space="preserve"> PAGEREF _Toc132839613 \h </w:instrText>
+              <w:instrText xml:space="preserve"> PAGEREF _Toc132923920 \h </w:instrText>
             </w:r>
             <w:r>
               <w:rPr>
@@ -1267,7 +1267,7 @@
               <w:tab w:val="left" w:pos="1760"/>
             </w:tabs>
           </w:pPr>
-          <w:hyperlink w:anchor="_Toc132839614" w:history="1">
+          <w:hyperlink w:anchor="_Toc132923921" w:history="1">
             <w:r>
               <w:rPr>
                 <w:rStyle w:val="Hipervnculo"/>
@@ -1299,7 +1299,7 @@
               <w:rPr>
                 <w:webHidden/>
               </w:rPr>
-              <w:instrText xml:space="preserve"> PAGEREF _Toc132839614 \h </w:instrText>
+              <w:instrText xml:space="preserve"> PAGEREF _Toc132923921 \h </w:instrText>
             </w:r>
             <w:r>
               <w:rPr>
@@ -1330,7 +1330,7 @@
           <w:pPr>
             <w:pStyle w:val="TDC2"/>
           </w:pPr>
-          <w:hyperlink w:anchor="_Toc132839615" w:history="1">
+          <w:hyperlink w:anchor="_Toc132923922" w:history="1">
             <w:r>
               <w:rPr>
                 <w:rStyle w:val="Hipervnculo"/>
@@ -1362,7 +1362,7 @@
               <w:rPr>
                 <w:webHidden/>
               </w:rPr>
-              <w:instrText xml:space="preserve"> PAGEREF _Toc132839615 \h </w:instrText>
+              <w:instrText xml:space="preserve"> PAGEREF _Toc132923922 \h </w:instrText>
             </w:r>
             <w:r>
               <w:rPr>
@@ -1393,7 +1393,7 @@
           <w:pPr>
             <w:pStyle w:val="TDC2"/>
           </w:pPr>
-          <w:hyperlink w:anchor="_Toc132839616" w:history="1">
+          <w:hyperlink w:anchor="_Toc132923923" w:history="1">
             <w:r>
               <w:rPr>
                 <w:rStyle w:val="Hipervnculo"/>
@@ -1425,7 +1425,7 @@
               <w:rPr>
                 <w:webHidden/>
               </w:rPr>
-              <w:instrText xml:space="preserve"> PAGEREF _Toc132839616 \h </w:instrText>
+              <w:instrText xml:space="preserve"> PAGEREF _Toc132923923 \h </w:instrText>
             </w:r>
             <w:r>
               <w:rPr>
@@ -1456,7 +1456,7 @@
           <w:pPr>
             <w:pStyle w:val="TDC1"/>
           </w:pPr>
-          <w:hyperlink w:anchor="_Toc132839617" w:history="1">
+          <w:hyperlink w:anchor="_Toc132923924" w:history="1">
             <w:r>
               <w:rPr>
                 <w:rStyle w:val="Hipervnculo"/>
@@ -1488,7 +1488,7 @@
               <w:rPr>
                 <w:webHidden/>
               </w:rPr>
-              <w:instrText xml:space="preserve"> PAGEREF _Toc132839617 \h </w:instrText>
+              <w:instrText xml:space="preserve"> PAGEREF _Toc132923924 \h </w:instrText>
             </w:r>
             <w:r>
               <w:rPr>
@@ -1519,7 +1519,7 @@
           <w:pPr>
             <w:pStyle w:val="TDC2"/>
           </w:pPr>
-          <w:hyperlink w:anchor="_Toc132839618" w:history="1">
+          <w:hyperlink w:anchor="_Toc132923925" w:history="1">
             <w:r>
               <w:rPr>
                 <w:rStyle w:val="Hipervnculo"/>
@@ -1551,7 +1551,7 @@
               <w:rPr>
                 <w:webHidden/>
               </w:rPr>
-              <w:instrText xml:space="preserve"> PAGEREF _Toc132839618 \h </w:instrText>
+              <w:instrText xml:space="preserve"> PAGEREF _Toc132923925 \h </w:instrText>
             </w:r>
             <w:r>
               <w:rPr>
@@ -1582,7 +1582,7 @@
           <w:pPr>
             <w:pStyle w:val="TDC2"/>
           </w:pPr>
-          <w:hyperlink w:anchor="_Toc132839619" w:history="1">
+          <w:hyperlink w:anchor="_Toc132923926" w:history="1">
             <w:r>
               <w:rPr>
                 <w:rStyle w:val="Hipervnculo"/>
@@ -1614,7 +1614,7 @@
               <w:rPr>
                 <w:webHidden/>
               </w:rPr>
-              <w:instrText xml:space="preserve"> PAGEREF _Toc132839619 \h </w:instrText>
+              <w:instrText xml:space="preserve"> PAGEREF _Toc132923926 \h </w:instrText>
             </w:r>
             <w:r>
               <w:rPr>
@@ -1648,7 +1648,7 @@
               <w:tab w:val="left" w:pos="1760"/>
             </w:tabs>
           </w:pPr>
-          <w:hyperlink w:anchor="_Toc132839620" w:history="1">
+          <w:hyperlink w:anchor="_Toc132923927" w:history="1">
             <w:r>
               <w:rPr>
                 <w:rStyle w:val="Hipervnculo"/>
@@ -1680,7 +1680,7 @@
               <w:rPr>
                 <w:webHidden/>
               </w:rPr>
-              <w:instrText xml:space="preserve"> PAGEREF _Toc132839620 \h </w:instrText>
+              <w:instrText xml:space="preserve"> PAGEREF _Toc132923927 \h </w:instrText>
             </w:r>
             <w:r>
               <w:rPr>
@@ -1714,7 +1714,7 @@
               <w:tab w:val="left" w:pos="1760"/>
             </w:tabs>
           </w:pPr>
-          <w:hyperlink w:anchor="_Toc132839621" w:history="1">
+          <w:hyperlink w:anchor="_Toc132923928" w:history="1">
             <w:r>
               <w:rPr>
                 <w:rStyle w:val="Hipervnculo"/>
@@ -1746,7 +1746,7 @@
               <w:rPr>
                 <w:webHidden/>
               </w:rPr>
-              <w:instrText xml:space="preserve"> PAGEREF _Toc132839621 \h </w:instrText>
+              <w:instrText xml:space="preserve"> PAGEREF _Toc132923928 \h </w:instrText>
             </w:r>
             <w:r>
               <w:rPr>
@@ -1777,7 +1777,7 @@
           <w:pPr>
             <w:pStyle w:val="TDC2"/>
           </w:pPr>
-          <w:hyperlink w:anchor="_Toc132839622" w:history="1">
+          <w:hyperlink w:anchor="_Toc132923929" w:history="1">
             <w:r>
               <w:rPr>
                 <w:rStyle w:val="Hipervnculo"/>
@@ -1809,7 +1809,7 @@
               <w:rPr>
                 <w:webHidden/>
               </w:rPr>
-              <w:instrText xml:space="preserve"> PAGEREF _Toc132839622 \h </w:instrText>
+              <w:instrText xml:space="preserve"> PAGEREF _Toc132923929 \h </w:instrText>
             </w:r>
             <w:r>
               <w:rPr>
@@ -1840,7 +1840,7 @@
           <w:pPr>
             <w:pStyle w:val="TDC2"/>
           </w:pPr>
-          <w:hyperlink w:anchor="_Toc132839623" w:history="1">
+          <w:hyperlink w:anchor="_Toc132923930" w:history="1">
             <w:r>
               <w:rPr>
                 <w:rStyle w:val="Hipervnculo"/>
@@ -1872,7 +1872,7 @@
               <w:rPr>
                 <w:webHidden/>
               </w:rPr>
-              <w:instrText xml:space="preserve"> PAGEREF _Toc132839623 \h </w:instrText>
+              <w:instrText xml:space="preserve"> PAGEREF _Toc132923930 \h </w:instrText>
             </w:r>
             <w:r>
               <w:rPr>
@@ -1903,7 +1903,7 @@
           <w:pPr>
             <w:pStyle w:val="TDC2"/>
           </w:pPr>
-          <w:hyperlink w:anchor="_Toc132839624" w:history="1">
+          <w:hyperlink w:anchor="_Toc132923931" w:history="1">
             <w:r>
               <w:rPr>
                 <w:rStyle w:val="Hipervnculo"/>
@@ -1935,7 +1935,7 @@
               <w:rPr>
                 <w:webHidden/>
               </w:rPr>
-              <w:instrText xml:space="preserve"> PAGEREF _Toc132839624 \h </w:instrText>
+              <w:instrText xml:space="preserve"> PAGEREF _Toc132923931 \h </w:instrText>
             </w:r>
             <w:r>
               <w:rPr>
@@ -1966,7 +1966,7 @@
           <w:pPr>
             <w:pStyle w:val="TDC2"/>
           </w:pPr>
-          <w:hyperlink w:anchor="_Toc132839625" w:history="1">
+          <w:hyperlink w:anchor="_Toc132923932" w:history="1">
             <w:r>
               <w:rPr>
                 <w:rStyle w:val="Hipervnculo"/>
@@ -1998,7 +1998,7 @@
               <w:rPr>
                 <w:webHidden/>
               </w:rPr>
-              <w:instrText xml:space="preserve"> PAGEREF _Toc132839625 \h </w:instrText>
+              <w:instrText xml:space="preserve"> PAGEREF _Toc132923932 \h </w:instrText>
             </w:r>
             <w:r>
               <w:rPr>
@@ -2029,7 +2029,7 @@
           <w:pPr>
             <w:pStyle w:val="TDC2"/>
           </w:pPr>
-          <w:hyperlink w:anchor="_Toc132839626" w:history="1">
+          <w:hyperlink w:anchor="_Toc132923933" w:history="1">
             <w:r>
               <w:rPr>
                 <w:rStyle w:val="Hipervnculo"/>
@@ -2061,7 +2061,7 @@
               <w:rPr>
                 <w:webHidden/>
               </w:rPr>
-              <w:instrText xml:space="preserve"> PAGEREF _Toc132839626 \h </w:instrText>
+              <w:instrText xml:space="preserve"> PAGEREF _Toc132923933 \h </w:instrText>
             </w:r>
             <w:r>
               <w:rPr>
@@ -2095,7 +2095,7 @@
               <w:tab w:val="left" w:pos="1760"/>
             </w:tabs>
           </w:pPr>
-          <w:hyperlink w:anchor="_Toc132839627" w:history="1">
+          <w:hyperlink w:anchor="_Toc132923934" w:history="1">
             <w:r>
               <w:rPr>
                 <w:rStyle w:val="Hipervnculo"/>
@@ -2127,7 +2127,7 @@
               <w:rPr>
                 <w:webHidden/>
               </w:rPr>
-              <w:instrText xml:space="preserve"> PAGEREF _Toc132839627 \h </w:instrText>
+              <w:instrText xml:space="preserve"> PAGEREF _Toc132923934 \h </w:instrText>
             </w:r>
             <w:r>
               <w:rPr>
@@ -2161,7 +2161,7 @@
               <w:tab w:val="left" w:pos="1760"/>
             </w:tabs>
           </w:pPr>
-          <w:hyperlink w:anchor="_Toc132839628" w:history="1">
+          <w:hyperlink w:anchor="_Toc132923935" w:history="1">
             <w:r>
               <w:rPr>
                 <w:rStyle w:val="Hipervnculo"/>
@@ -2193,7 +2193,7 @@
               <w:rPr>
                 <w:webHidden/>
               </w:rPr>
-              <w:instrText xml:space="preserve"> PAGEREF _Toc132839628 \h </w:instrText>
+              <w:instrText xml:space="preserve"> PAGEREF _Toc132923935 \h </w:instrText>
             </w:r>
             <w:r>
               <w:rPr>
@@ -2227,7 +2227,7 @@
               <w:tab w:val="left" w:pos="1760"/>
             </w:tabs>
           </w:pPr>
-          <w:hyperlink w:anchor="_Toc132839629" w:history="1">
+          <w:hyperlink w:anchor="_Toc132923936" w:history="1">
             <w:r>
               <w:rPr>
                 <w:rStyle w:val="Hipervnculo"/>
@@ -2259,7 +2259,7 @@
               <w:rPr>
                 <w:webHidden/>
               </w:rPr>
-              <w:instrText xml:space="preserve"> PAGEREF _Toc132839629 \h </w:instrText>
+              <w:instrText xml:space="preserve"> PAGEREF _Toc132923936 \h </w:instrText>
             </w:r>
             <w:r>
               <w:rPr>
@@ -2276,7 +2276,7 @@
               <w:rPr>
                 <w:webHidden/>
               </w:rPr>
-              <w:t>18</w:t>
+              <w:t>17</w:t>
             </w:r>
             <w:r>
               <w:rPr>
@@ -2290,7 +2290,7 @@
           <w:pPr>
             <w:pStyle w:val="TDC2"/>
           </w:pPr>
-          <w:hyperlink w:anchor="_Toc132839630" w:history="1">
+          <w:hyperlink w:anchor="_Toc132923937" w:history="1">
             <w:r>
               <w:rPr>
                 <w:rStyle w:val="Hipervnculo"/>
@@ -2322,7 +2322,7 @@
               <w:rPr>
                 <w:webHidden/>
               </w:rPr>
-              <w:instrText xml:space="preserve"> PAGEREF _Toc132839630 \h </w:instrText>
+              <w:instrText xml:space="preserve"> PAGEREF _Toc132923937 \h </w:instrText>
             </w:r>
             <w:r>
               <w:rPr>
@@ -2356,7 +2356,7 @@
               <w:tab w:val="left" w:pos="1760"/>
             </w:tabs>
           </w:pPr>
-          <w:hyperlink w:anchor="_Toc132839631" w:history="1">
+          <w:hyperlink w:anchor="_Toc132923938" w:history="1">
             <w:r>
               <w:rPr>
                 <w:rStyle w:val="Hipervnculo"/>
@@ -2388,7 +2388,7 @@
               <w:rPr>
                 <w:webHidden/>
               </w:rPr>
-              <w:instrText xml:space="preserve"> PAGEREF _Toc132839631 \h </w:instrText>
+              <w:instrText xml:space="preserve"> PAGEREF _Toc132923938 \h </w:instrText>
             </w:r>
             <w:r>
               <w:rPr>
@@ -2422,7 +2422,7 @@
               <w:tab w:val="left" w:pos="1760"/>
             </w:tabs>
           </w:pPr>
-          <w:hyperlink w:anchor="_Toc132839632" w:history="1">
+          <w:hyperlink w:anchor="_Toc132923939" w:history="1">
             <w:r>
               <w:rPr>
                 <w:rStyle w:val="Hipervnculo"/>
@@ -2454,7 +2454,7 @@
               <w:rPr>
                 <w:webHidden/>
               </w:rPr>
-              <w:instrText xml:space="preserve"> PAGEREF _Toc132839632 \h </w:instrText>
+              <w:instrText xml:space="preserve"> PAGEREF _Toc132923939 \h </w:instrText>
             </w:r>
             <w:r>
               <w:rPr>
@@ -2488,7 +2488,7 @@
               <w:tab w:val="left" w:pos="1760"/>
             </w:tabs>
           </w:pPr>
-          <w:hyperlink w:anchor="_Toc132839633" w:history="1">
+          <w:hyperlink w:anchor="_Toc132923940" w:history="1">
             <w:r>
               <w:rPr>
                 <w:rStyle w:val="Hipervnculo"/>
@@ -2520,7 +2520,7 @@
               <w:rPr>
                 <w:webHidden/>
               </w:rPr>
-              <w:instrText xml:space="preserve"> PAGEREF _Toc132839633 \h </w:instrText>
+              <w:instrText xml:space="preserve"> PAGEREF _Toc132923940 \h </w:instrText>
             </w:r>
             <w:r>
               <w:rPr>
@@ -2537,7 +2537,7 @@
               <w:rPr>
                 <w:webHidden/>
               </w:rPr>
-              <w:t>19</w:t>
+              <w:t>18</w:t>
             </w:r>
             <w:r>
               <w:rPr>
@@ -2554,7 +2554,7 @@
               <w:tab w:val="left" w:pos="1760"/>
             </w:tabs>
           </w:pPr>
-          <w:hyperlink w:anchor="_Toc132839634" w:history="1">
+          <w:hyperlink w:anchor="_Toc132923941" w:history="1">
             <w:r>
               <w:rPr>
                 <w:rStyle w:val="Hipervnculo"/>
@@ -2586,7 +2586,7 @@
               <w:rPr>
                 <w:webHidden/>
               </w:rPr>
-              <w:instrText xml:space="preserve"> PAGEREF _Toc132839634 \h </w:instrText>
+              <w:instrText xml:space="preserve"> PAGEREF _Toc132923941 \h </w:instrText>
             </w:r>
             <w:r>
               <w:rPr>
@@ -2603,7 +2603,7 @@
               <w:rPr>
                 <w:webHidden/>
               </w:rPr>
-              <w:t>19</w:t>
+              <w:t>18</w:t>
             </w:r>
             <w:r>
               <w:rPr>
@@ -2617,7 +2617,7 @@
           <w:pPr>
             <w:pStyle w:val="TDC2"/>
           </w:pPr>
-          <w:hyperlink w:anchor="_Toc132839635" w:history="1">
+          <w:hyperlink w:anchor="_Toc132923942" w:history="1">
             <w:r>
               <w:rPr>
                 <w:rStyle w:val="Hipervnculo"/>
@@ -2649,7 +2649,7 @@
               <w:rPr>
                 <w:webHidden/>
               </w:rPr>
-              <w:instrText xml:space="preserve"> PAGEREF _Toc132839635 \h </w:instrText>
+              <w:instrText xml:space="preserve"> PAGEREF _Toc132923942 \h </w:instrText>
             </w:r>
             <w:r>
               <w:rPr>
@@ -2683,7 +2683,7 @@
               <w:tab w:val="left" w:pos="1760"/>
             </w:tabs>
           </w:pPr>
-          <w:hyperlink w:anchor="_Toc132839636" w:history="1">
+          <w:hyperlink w:anchor="_Toc132923943" w:history="1">
             <w:r>
               <w:rPr>
                 <w:rStyle w:val="Hipervnculo"/>
@@ -2715,7 +2715,7 @@
               <w:rPr>
                 <w:webHidden/>
               </w:rPr>
-              <w:instrText xml:space="preserve"> PAGEREF _Toc132839636 \h </w:instrText>
+              <w:instrText xml:space="preserve"> PAGEREF _Toc132923943 \h </w:instrText>
             </w:r>
             <w:r>
               <w:rPr>
@@ -2746,7 +2746,7 @@
           <w:pPr>
             <w:pStyle w:val="TDC2"/>
           </w:pPr>
-          <w:hyperlink w:anchor="_Toc132839637" w:history="1">
+          <w:hyperlink w:anchor="_Toc132923944" w:history="1">
             <w:r>
               <w:rPr>
                 <w:rStyle w:val="Hipervnculo"/>
@@ -2778,7 +2778,7 @@
               <w:rPr>
                 <w:webHidden/>
               </w:rPr>
-              <w:instrText xml:space="preserve"> PAGEREF _Toc132839637 \h </w:instrText>
+              <w:instrText xml:space="preserve"> PAGEREF _Toc132923944 \h </w:instrText>
             </w:r>
             <w:r>
               <w:rPr>
@@ -2795,7 +2795,7 @@
               <w:rPr>
                 <w:webHidden/>
               </w:rPr>
-              <w:t>20</w:t>
+              <w:t>19</w:t>
             </w:r>
             <w:r>
               <w:rPr>
@@ -2812,7 +2812,7 @@
               <w:tab w:val="left" w:pos="1769"/>
             </w:tabs>
           </w:pPr>
-          <w:hyperlink w:anchor="_Toc132839638" w:history="1">
+          <w:hyperlink w:anchor="_Toc132923945" w:history="1">
             <w:r>
               <w:rPr>
                 <w:rStyle w:val="Hipervnculo"/>
@@ -2844,7 +2844,7 @@
               <w:rPr>
                 <w:webHidden/>
               </w:rPr>
-              <w:instrText xml:space="preserve"> PAGEREF _Toc132839638 \h </w:instrText>
+              <w:instrText xml:space="preserve"> PAGEREF _Toc132923945 \h </w:instrText>
             </w:r>
             <w:r>
               <w:rPr>
@@ -2861,7 +2861,7 @@
               <w:rPr>
                 <w:webHidden/>
               </w:rPr>
-              <w:t>20</w:t>
+              <w:t>19</w:t>
             </w:r>
             <w:r>
               <w:rPr>
@@ -2875,7 +2875,7 @@
           <w:pPr>
             <w:pStyle w:val="TDC2"/>
           </w:pPr>
-          <w:hyperlink w:anchor="_Toc132839639" w:history="1">
+          <w:hyperlink w:anchor="_Toc132923946" w:history="1">
             <w:r>
               <w:rPr>
                 <w:rStyle w:val="Hipervnculo"/>
@@ -2889,6 +2889,69 @@
               <w:rPr>
                 <w:rStyle w:val="Hipervnculo"/>
               </w:rPr>
+              <w:t>Programación orientada a ferrocarril</w:t>
+            </w:r>
+            <w:r>
+              <w:rPr>
+                <w:webHidden/>
+              </w:rPr>
+              <w:tab/>
+            </w:r>
+            <w:r>
+              <w:rPr>
+                <w:webHidden/>
+              </w:rPr>
+              <w:fldChar w:fldCharType="begin"/>
+            </w:r>
+            <w:r>
+              <w:rPr>
+                <w:webHidden/>
+              </w:rPr>
+              <w:instrText xml:space="preserve"> PAGEREF _Toc132923946 \h </w:instrText>
+            </w:r>
+            <w:r>
+              <w:rPr>
+                <w:webHidden/>
+              </w:rPr>
+            </w:r>
+            <w:r>
+              <w:rPr>
+                <w:webHidden/>
+              </w:rPr>
+              <w:fldChar w:fldCharType="separate"/>
+            </w:r>
+            <w:r>
+              <w:rPr>
+                <w:webHidden/>
+              </w:rPr>
+              <w:t>20</w:t>
+            </w:r>
+            <w:r>
+              <w:rPr>
+                <w:webHidden/>
+              </w:rPr>
+              <w:fldChar w:fldCharType="end"/>
+            </w:r>
+          </w:hyperlink>
+        </w:p>
+        <w:p>
+          <w:pPr>
+            <w:pStyle w:val="TDC2"/>
+          </w:pPr>
+          <w:hyperlink w:anchor="_Toc132923947" w:history="1">
+            <w:r>
+              <w:rPr>
+                <w:rStyle w:val="Hipervnculo"/>
+              </w:rPr>
+              <w:t>5.12</w:t>
+            </w:r>
+            <w:r>
+              <w:tab/>
+            </w:r>
+            <w:r>
+              <w:rPr>
+                <w:rStyle w:val="Hipervnculo"/>
+              </w:rPr>
               <w:t>Documentación</w:t>
             </w:r>
             <w:r>
@@ -2907,7 +2970,7 @@
               <w:rPr>
                 <w:webHidden/>
               </w:rPr>
-              <w:instrText xml:space="preserve"> PAGEREF _Toc132839639 \h </w:instrText>
+              <w:instrText xml:space="preserve"> PAGEREF _Toc132923947 \h </w:instrText>
             </w:r>
             <w:r>
               <w:rPr>
@@ -2941,12 +3004,12 @@
               <w:tab w:val="left" w:pos="1769"/>
             </w:tabs>
           </w:pPr>
-          <w:hyperlink w:anchor="_Toc132839640" w:history="1">
+          <w:hyperlink w:anchor="_Toc132923948" w:history="1">
             <w:r>
               <w:rPr>
                 <w:rStyle w:val="Hipervnculo"/>
               </w:rPr>
-              <w:t>5.11.1</w:t>
+              <w:t>5.12.1</w:t>
             </w:r>
             <w:r>
               <w:tab/>
@@ -2973,7 +3036,7 @@
               <w:rPr>
                 <w:webHidden/>
               </w:rPr>
-              <w:instrText xml:space="preserve"> PAGEREF _Toc132839640 \h </w:instrText>
+              <w:instrText xml:space="preserve"> PAGEREF _Toc132923948 \h </w:instrText>
             </w:r>
             <w:r>
               <w:rPr>
@@ -3007,12 +3070,12 @@
               <w:tab w:val="left" w:pos="1769"/>
             </w:tabs>
           </w:pPr>
-          <w:hyperlink w:anchor="_Toc132839641" w:history="1">
+          <w:hyperlink w:anchor="_Toc132923949" w:history="1">
             <w:r>
               <w:rPr>
                 <w:rStyle w:val="Hipervnculo"/>
               </w:rPr>
-              <w:t>5.11.2</w:t>
+              <w:t>5.12.2</w:t>
             </w:r>
             <w:r>
               <w:tab/>
@@ -3039,7 +3102,7 @@
               <w:rPr>
                 <w:webHidden/>
               </w:rPr>
-              <w:instrText xml:space="preserve"> PAGEREF _Toc132839641 \h </w:instrText>
+              <w:instrText xml:space="preserve"> PAGEREF _Toc132923949 \h </w:instrText>
             </w:r>
             <w:r>
               <w:rPr>
@@ -3056,7 +3119,7 @@
               <w:rPr>
                 <w:webHidden/>
               </w:rPr>
-              <w:t>21</w:t>
+              <w:t>20</w:t>
             </w:r>
             <w:r>
               <w:rPr>
@@ -3070,12 +3133,12 @@
           <w:pPr>
             <w:pStyle w:val="TDC2"/>
           </w:pPr>
-          <w:hyperlink w:anchor="_Toc132839642" w:history="1">
+          <w:hyperlink w:anchor="_Toc132923950" w:history="1">
             <w:r>
               <w:rPr>
                 <w:rStyle w:val="Hipervnculo"/>
               </w:rPr>
-              <w:t>5.12</w:t>
+              <w:t>5.13</w:t>
             </w:r>
             <w:r>
               <w:tab/>
@@ -3102,7 +3165,7 @@
               <w:rPr>
                 <w:webHidden/>
               </w:rPr>
-              <w:instrText xml:space="preserve"> PAGEREF _Toc132839642 \h </w:instrText>
+              <w:instrText xml:space="preserve"> PAGEREF _Toc132923950 \h </w:instrText>
             </w:r>
             <w:r>
               <w:rPr>
@@ -3119,7 +3182,7 @@
               <w:rPr>
                 <w:webHidden/>
               </w:rPr>
-              <w:t>21</w:t>
+              <w:t>20</w:t>
             </w:r>
             <w:r>
               <w:rPr>
@@ -3136,12 +3199,12 @@
               <w:tab w:val="left" w:pos="1769"/>
             </w:tabs>
           </w:pPr>
-          <w:hyperlink w:anchor="_Toc132839643" w:history="1">
+          <w:hyperlink w:anchor="_Toc132923951" w:history="1">
             <w:r>
               <w:rPr>
                 <w:rStyle w:val="Hipervnculo"/>
               </w:rPr>
-              <w:t>5.12.1</w:t>
+              <w:t>5.13.1</w:t>
             </w:r>
             <w:r>
               <w:tab/>
@@ -3168,7 +3231,7 @@
               <w:rPr>
                 <w:webHidden/>
               </w:rPr>
-              <w:instrText xml:space="preserve"> PAGEREF _Toc132839643 \h </w:instrText>
+              <w:instrText xml:space="preserve"> PAGEREF _Toc132923951 \h </w:instrText>
             </w:r>
             <w:r>
               <w:rPr>
@@ -3185,7 +3248,7 @@
               <w:rPr>
                 <w:webHidden/>
               </w:rPr>
-              <w:t>21</w:t>
+              <w:t>20</w:t>
             </w:r>
             <w:r>
               <w:rPr>
@@ -3199,12 +3262,12 @@
           <w:pPr>
             <w:pStyle w:val="TDC2"/>
           </w:pPr>
-          <w:hyperlink w:anchor="_Toc132839644" w:history="1">
+          <w:hyperlink w:anchor="_Toc132923952" w:history="1">
             <w:r>
               <w:rPr>
                 <w:rStyle w:val="Hipervnculo"/>
               </w:rPr>
-              <w:t>5.13</w:t>
+              <w:t>5.14</w:t>
             </w:r>
             <w:r>
               <w:tab/>
@@ -3231,7 +3294,7 @@
               <w:rPr>
                 <w:webHidden/>
               </w:rPr>
-              <w:instrText xml:space="preserve"> PAGEREF _Toc132839644 \h </w:instrText>
+              <w:instrText xml:space="preserve"> PAGEREF _Toc132923952 \h </w:instrText>
             </w:r>
             <w:r>
               <w:rPr>
@@ -3265,12 +3328,12 @@
               <w:tab w:val="left" w:pos="1769"/>
             </w:tabs>
           </w:pPr>
-          <w:hyperlink w:anchor="_Toc132839645" w:history="1">
+          <w:hyperlink w:anchor="_Toc132923953" w:history="1">
             <w:r>
               <w:rPr>
                 <w:rStyle w:val="Hipervnculo"/>
               </w:rPr>
-              <w:t>5.13.1</w:t>
+              <w:t>5.14.1</w:t>
             </w:r>
             <w:r>
               <w:tab/>
@@ -3297,7 +3360,7 @@
               <w:rPr>
                 <w:webHidden/>
               </w:rPr>
-              <w:instrText xml:space="preserve"> PAGEREF _Toc132839645 \h </w:instrText>
+              <w:instrText xml:space="preserve"> PAGEREF _Toc132923953 \h </w:instrText>
             </w:r>
             <w:r>
               <w:rPr>
@@ -3331,12 +3394,12 @@
               <w:tab w:val="left" w:pos="1769"/>
             </w:tabs>
           </w:pPr>
-          <w:hyperlink w:anchor="_Toc132839646" w:history="1">
+          <w:hyperlink w:anchor="_Toc132923954" w:history="1">
             <w:r>
               <w:rPr>
                 <w:rStyle w:val="Hipervnculo"/>
               </w:rPr>
-              <w:t>5.13.2</w:t>
+              <w:t>5.14.2</w:t>
             </w:r>
             <w:r>
               <w:tab/>
@@ -3363,7 +3426,7 @@
               <w:rPr>
                 <w:webHidden/>
               </w:rPr>
-              <w:instrText xml:space="preserve"> PAGEREF _Toc132839646 \h </w:instrText>
+              <w:instrText xml:space="preserve"> PAGEREF _Toc132923954 \h </w:instrText>
             </w:r>
             <w:r>
               <w:rPr>
@@ -3412,9 +3475,8 @@
     <w:bookmarkEnd w:id="2" w:displacedByCustomXml="prev"/>
     <w:bookmarkEnd w:id="1" w:displacedByCustomXml="prev"/>
     <w:bookmarkEnd w:id="0" w:displacedByCustomXml="prev"/>
-    <w:bookmarkStart w:id="4" w:name="_Toc67476037" w:displacedByCustomXml="prev"/>
-    <w:bookmarkStart w:id="5" w:name="_Toc67560084" w:displacedByCustomXml="prev"/>
-    <w:p/>
+    <w:bookmarkStart w:id="4" w:name="_Toc67560084" w:displacedByCustomXml="prev"/>
+    <w:bookmarkStart w:id="5" w:name="_Toc67476037" w:displacedByCustomXml="prev"/>
     <w:p/>
     <w:p/>
     <w:p/>
@@ -3460,7 +3522,7 @@
       <w:pPr>
         <w:pStyle w:val="Ttulo1"/>
       </w:pPr>
-      <w:bookmarkStart w:id="6" w:name="_Toc132839602"/>
+      <w:bookmarkStart w:id="6" w:name="_Toc132923909"/>
       <w:r>
         <w:lastRenderedPageBreak/>
         <w:t>I</w:t>
@@ -3477,7 +3539,7 @@
       <w:pPr>
         <w:pStyle w:val="Ttulo2"/>
       </w:pPr>
-      <w:bookmarkStart w:id="7" w:name="_Toc132839603"/>
+      <w:bookmarkStart w:id="7" w:name="_Toc132923910"/>
       <w:r>
         <w:t>Descripción</w:t>
       </w:r>
@@ -3799,7 +3861,7 @@
       <w:pPr>
         <w:pStyle w:val="Ttulo1"/>
       </w:pPr>
-      <w:bookmarkStart w:id="8" w:name="_Toc132839604"/>
+      <w:bookmarkStart w:id="8" w:name="_Toc132923911"/>
       <w:r>
         <w:lastRenderedPageBreak/>
         <w:t>Requisitos</w:t>
@@ -3810,7 +3872,7 @@
       <w:pPr>
         <w:pStyle w:val="Ttulo2"/>
       </w:pPr>
-      <w:bookmarkStart w:id="9" w:name="_Toc132839605"/>
+      <w:bookmarkStart w:id="9" w:name="_Toc132923912"/>
       <w:r>
         <w:t>Requisitos Funcionales</w:t>
       </w:r>
@@ -3983,7 +4045,7 @@
       <w:pPr>
         <w:pStyle w:val="Ttulo2"/>
       </w:pPr>
-      <w:bookmarkStart w:id="10" w:name="_Toc132839606"/>
+      <w:bookmarkStart w:id="10" w:name="_Toc132923913"/>
       <w:r>
         <w:t>Requisitos No Funcionales</w:t>
       </w:r>
@@ -4058,7 +4120,7 @@
       <w:pPr>
         <w:pStyle w:val="Ttulo2"/>
       </w:pPr>
-      <w:bookmarkStart w:id="11" w:name="_Toc132839607"/>
+      <w:bookmarkStart w:id="11" w:name="_Toc132923914"/>
       <w:r>
         <w:t>Requisitos de Información</w:t>
       </w:r>
@@ -4360,7 +4422,7 @@
       <w:pPr>
         <w:pStyle w:val="Ttulo1"/>
       </w:pPr>
-      <w:bookmarkStart w:id="12" w:name="_Toc132839608"/>
+      <w:bookmarkStart w:id="12" w:name="_Toc132923915"/>
       <w:r>
         <w:lastRenderedPageBreak/>
         <w:t>Análisis de mercado</w:t>
@@ -4939,7 +5001,7 @@
       <w:pPr>
         <w:pStyle w:val="Ttulo1"/>
       </w:pPr>
-      <w:bookmarkStart w:id="13" w:name="_Toc132839609"/>
+      <w:bookmarkStart w:id="13" w:name="_Toc132923916"/>
       <w:r>
         <w:lastRenderedPageBreak/>
         <w:t>Análisis tecnológico</w:t>
@@ -4950,7 +5012,7 @@
       <w:pPr>
         <w:pStyle w:val="Ttulo2"/>
       </w:pPr>
-      <w:bookmarkStart w:id="14" w:name="_Toc132839610"/>
+      <w:bookmarkStart w:id="14" w:name="_Toc132923917"/>
       <w:proofErr w:type="spellStart"/>
       <w:r>
         <w:t>Backend</w:t>
@@ -4963,7 +5025,7 @@
       <w:pPr>
         <w:pStyle w:val="Ttulo3"/>
       </w:pPr>
-      <w:bookmarkStart w:id="15" w:name="_Toc132839611"/>
+      <w:bookmarkStart w:id="15" w:name="_Toc132923918"/>
       <w:r>
         <w:t>Gestión de la información</w:t>
       </w:r>
@@ -5409,7 +5471,7 @@
       <w:pPr>
         <w:pStyle w:val="Ttulo3"/>
       </w:pPr>
-      <w:bookmarkStart w:id="16" w:name="_Toc132839612"/>
+      <w:bookmarkStart w:id="16" w:name="_Toc132923919"/>
       <w:r>
         <w:t>Servicio API-REST</w:t>
       </w:r>
@@ -6139,7 +6201,7 @@
       <w:pPr>
         <w:pStyle w:val="Ttulo2"/>
       </w:pPr>
-      <w:bookmarkStart w:id="17" w:name="_Toc132839613"/>
+      <w:bookmarkStart w:id="17" w:name="_Toc132923920"/>
       <w:proofErr w:type="spellStart"/>
       <w:r>
         <w:t>Frontend</w:t>
@@ -6161,7 +6223,7 @@
       <w:pPr>
         <w:pStyle w:val="Ttulo3"/>
       </w:pPr>
-      <w:bookmarkStart w:id="18" w:name="_Toc132839614"/>
+      <w:bookmarkStart w:id="18" w:name="_Toc132923921"/>
       <w:r>
         <w:t>Motor de desarrollo</w:t>
       </w:r>
@@ -6994,7 +7056,7 @@
       <w:pPr>
         <w:pStyle w:val="Ttulo2"/>
       </w:pPr>
-      <w:bookmarkStart w:id="19" w:name="_Toc132839615"/>
+      <w:bookmarkStart w:id="19" w:name="_Toc132923922"/>
       <w:r>
         <w:t>Herramientas de diseño</w:t>
       </w:r>
@@ -7248,7 +7310,7 @@
       <w:pPr>
         <w:pStyle w:val="Ttulo2"/>
       </w:pPr>
-      <w:bookmarkStart w:id="20" w:name="_Toc132839616"/>
+      <w:bookmarkStart w:id="20" w:name="_Toc132923923"/>
       <w:r>
         <w:lastRenderedPageBreak/>
         <w:t>Herramientas adicionales</w:t>
@@ -7883,7 +7945,7 @@
       <w:pPr>
         <w:pStyle w:val="Ttulo1"/>
       </w:pPr>
-      <w:bookmarkStart w:id="21" w:name="_Toc132839617"/>
+      <w:bookmarkStart w:id="21" w:name="_Toc132923924"/>
       <w:proofErr w:type="spellStart"/>
       <w:r>
         <w:lastRenderedPageBreak/>
@@ -7900,7 +7962,7 @@
       <w:pPr>
         <w:pStyle w:val="Ttulo2"/>
       </w:pPr>
-      <w:bookmarkStart w:id="22" w:name="_Toc132839618"/>
+      <w:bookmarkStart w:id="22" w:name="_Toc132923925"/>
       <w:r>
         <w:t>Modelos</w:t>
       </w:r>
@@ -8558,7 +8620,7 @@
       <w:pPr>
         <w:pStyle w:val="Ttulo2"/>
       </w:pPr>
-      <w:bookmarkStart w:id="23" w:name="_Toc132839619"/>
+      <w:bookmarkStart w:id="23" w:name="_Toc132923926"/>
       <w:proofErr w:type="spellStart"/>
       <w:r>
         <w:t>DTO</w:t>
@@ -8580,7 +8642,7 @@
       <w:pPr>
         <w:pStyle w:val="Ttulo3"/>
       </w:pPr>
-      <w:bookmarkStart w:id="24" w:name="_Toc132839620"/>
+      <w:bookmarkStart w:id="24" w:name="_Toc132923927"/>
       <w:r>
         <w:t>Usuarios</w:t>
       </w:r>
@@ -9693,7 +9755,7 @@
       <w:pPr>
         <w:pStyle w:val="Ttulo3"/>
       </w:pPr>
-      <w:bookmarkStart w:id="25" w:name="_Toc132839621"/>
+      <w:bookmarkStart w:id="25" w:name="_Toc132923928"/>
       <w:r>
         <w:t>Puntuaciones</w:t>
       </w:r>
@@ -9918,7 +9980,7 @@
       <w:pPr>
         <w:pStyle w:val="Ttulo2"/>
       </w:pPr>
-      <w:bookmarkStart w:id="26" w:name="_Toc132839622"/>
+      <w:bookmarkStart w:id="26" w:name="_Toc132923929"/>
       <w:proofErr w:type="spellStart"/>
       <w:r>
         <w:t>Map</w:t>
@@ -10099,7 +10161,7 @@
       <w:pPr>
         <w:pStyle w:val="Ttulo2"/>
       </w:pPr>
-      <w:bookmarkStart w:id="27" w:name="_Toc132839623"/>
+      <w:bookmarkStart w:id="27" w:name="_Toc132923930"/>
       <w:r>
         <w:lastRenderedPageBreak/>
         <w:t>Repositorios</w:t>
@@ -10301,7 +10363,7 @@
       <w:r>
         <w:t xml:space="preserve"> </w:t>
       </w:r>
-      <w:bookmarkStart w:id="28" w:name="_Toc132839624"/>
+      <w:bookmarkStart w:id="28" w:name="_Toc132923931"/>
       <w:r>
         <w:t>Excepciones personalizadas</w:t>
       </w:r>
@@ -10715,109 +10777,14 @@
           <w:bCs/>
         </w:rPr>
       </w:pPr>
-    </w:p>
-    <w:p>
-      <w:pPr>
-        <w:rPr>
-          <w:b/>
-          <w:bCs/>
-        </w:rPr>
-      </w:pPr>
-    </w:p>
-    <w:p>
-      <w:pPr>
-        <w:rPr>
-          <w:b/>
-          <w:bCs/>
-        </w:rPr>
-      </w:pPr>
-    </w:p>
-    <w:p>
-      <w:pPr>
-        <w:rPr>
-          <w:b/>
-          <w:bCs/>
-        </w:rPr>
-      </w:pPr>
-    </w:p>
-    <w:p>
-      <w:pPr>
-        <w:rPr>
-          <w:b/>
-          <w:bCs/>
-        </w:rPr>
-      </w:pPr>
-    </w:p>
-    <w:p>
-      <w:pPr>
-        <w:rPr>
-          <w:b/>
-          <w:bCs/>
-        </w:rPr>
-      </w:pPr>
-    </w:p>
-    <w:p/>
-    <w:p>
-      <w:pPr>
-        <w:pStyle w:val="Ttulo2"/>
-      </w:pPr>
-      <w:bookmarkStart w:id="29" w:name="_Toc132839625"/>
-      <w:r>
-        <w:lastRenderedPageBreak/>
-        <w:t>Validadores</w:t>
-      </w:r>
-      <w:bookmarkEnd w:id="29"/>
-    </w:p>
-    <w:p/>
-    <w:p>
-      <w:r>
-        <w:t xml:space="preserve">Para no hacer un código demasiado denso, se han diseñado una serie de </w:t>
-      </w:r>
-      <w:r>
-        <w:rPr>
-          <w:b/>
-          <w:bCs/>
-        </w:rPr>
-        <w:t>funciones de extensión</w:t>
-      </w:r>
-      <w:r>
-        <w:t xml:space="preserve"> encargadas de verificar los distintos DTO que se reciban.</w:t>
-      </w:r>
-      <w:r>
-        <w:t xml:space="preserve"> Se ha implantado el uso de </w:t>
-      </w:r>
-      <w:proofErr w:type="spellStart"/>
-      <w:r>
-        <w:rPr>
-          <w:b/>
-          <w:bCs/>
-        </w:rPr>
-        <w:t>Result</w:t>
-      </w:r>
-      <w:proofErr w:type="spellEnd"/>
-      <w:r>
-        <w:t xml:space="preserve"> para ello.</w:t>
-      </w:r>
-    </w:p>
-    <w:p/>
-    <w:p>
-      <w:r>
-        <w:t>La mayoría comprueban, por ejemplo, si el nombre del usuario en su registro está en blanco, si el correo electrónico es correcto.</w:t>
-      </w:r>
-      <w:r>
-        <w:t xml:space="preserve"> </w:t>
-      </w:r>
-    </w:p>
-    <w:p/>
-    <w:p>
-      <w:r>
-        <w:t>Lo más importante</w:t>
-      </w:r>
-      <w:r>
-        <w:t xml:space="preserve"> a destacar es: </w:t>
-      </w:r>
-    </w:p>
-    <w:p/>
+      <w:r>
+        <w:rPr>
+          <w:b/>
+          <w:bCs/>
+        </w:rPr>
+        <w:t>Actualización:</w:t>
+      </w:r>
+    </w:p>
     <w:p>
       <w:pPr>
         <w:pStyle w:val="Prrafodelista"/>
@@ -10827,35 +10794,133 @@
         </w:numPr>
       </w:pPr>
       <w:r>
-        <w:t>L</w:t>
-      </w:r>
-      <w:r>
-        <w:t xml:space="preserve">a </w:t>
-      </w:r>
-      <w:r>
-        <w:rPr>
-          <w:b/>
-          <w:bCs/>
-        </w:rPr>
-        <w:t>contraseña</w:t>
-      </w:r>
-      <w:r>
-        <w:t xml:space="preserve"> deberá de tener como </w:t>
-      </w:r>
-      <w:r>
-        <w:t>mínimo:</w:t>
-      </w:r>
-      <w:r>
-        <w:rPr>
-          <w:b/>
-          <w:bCs/>
-        </w:rPr>
-        <w:t xml:space="preserve">  5 caracteres</w:t>
-      </w:r>
-      <w:r>
-        <w:t xml:space="preserve"> para considerarse correcta.</w:t>
-      </w:r>
-    </w:p>
+        <w:t>Tras una revisión en el código, la única excepción lanzada será la última, las demás solo se aprovecharán para mejorar la legibilidad del código.</w:t>
+      </w:r>
+    </w:p>
+    <w:p>
+      <w:pPr>
+        <w:pStyle w:val="Prrafodelista"/>
+        <w:numPr>
+          <w:ilvl w:val="1"/>
+          <w:numId w:val="30"/>
+        </w:numPr>
+      </w:pPr>
+      <w:r>
+        <w:t>Es importante tener en cuenta que las excepciones son, excepciones, y no deberían formar parte de la lógica de un programa de forma convencional.</w:t>
+      </w:r>
+    </w:p>
+    <w:p>
+      <w:pPr>
+        <w:pStyle w:val="Prrafodelista"/>
+        <w:numPr>
+          <w:ilvl w:val="1"/>
+          <w:numId w:val="30"/>
+        </w:numPr>
+      </w:pPr>
+      <w:r>
+        <w:t xml:space="preserve">En mi caso, estas son lanzadas cuando el </w:t>
+      </w:r>
+      <w:r>
+        <w:rPr>
+          <w:b/>
+          <w:bCs/>
+        </w:rPr>
+        <w:t>token</w:t>
+      </w:r>
+      <w:r>
+        <w:t xml:space="preserve"> que envíe el usuario haya </w:t>
+      </w:r>
+      <w:r>
+        <w:rPr>
+          <w:b/>
+          <w:bCs/>
+        </w:rPr>
+        <w:t>caducado</w:t>
+      </w:r>
+      <w:r>
+        <w:t xml:space="preserve">, o </w:t>
+      </w:r>
+      <w:r>
+        <w:rPr>
+          <w:b/>
+          <w:bCs/>
+        </w:rPr>
+        <w:t>modificado</w:t>
+      </w:r>
+      <w:r>
+        <w:t>.</w:t>
+      </w:r>
+    </w:p>
+    <w:p>
+      <w:pPr>
+        <w:rPr>
+          <w:b/>
+          <w:bCs/>
+        </w:rPr>
+      </w:pPr>
+    </w:p>
+    <w:p/>
+    <w:p>
+      <w:pPr>
+        <w:pStyle w:val="Ttulo2"/>
+      </w:pPr>
+      <w:bookmarkStart w:id="29" w:name="_Toc132923932"/>
+      <w:r>
+        <w:lastRenderedPageBreak/>
+        <w:t>Validadores</w:t>
+      </w:r>
+      <w:bookmarkEnd w:id="29"/>
+    </w:p>
+    <w:p/>
+    <w:p>
+      <w:r>
+        <w:t xml:space="preserve">Para no hacer un código demasiado denso, se han diseñado una serie de </w:t>
+      </w:r>
+      <w:r>
+        <w:rPr>
+          <w:b/>
+          <w:bCs/>
+        </w:rPr>
+        <w:t>funciones de extensión</w:t>
+      </w:r>
+      <w:r>
+        <w:t xml:space="preserve"> encargadas de verificar los distintos DTO que se reciban.</w:t>
+      </w:r>
+      <w:r>
+        <w:t xml:space="preserve"> Se ha implantado el uso de </w:t>
+      </w:r>
+      <w:proofErr w:type="spellStart"/>
+      <w:r>
+        <w:rPr>
+          <w:b/>
+          <w:bCs/>
+        </w:rPr>
+        <w:t>Result</w:t>
+      </w:r>
+      <w:proofErr w:type="spellEnd"/>
+      <w:r>
+        <w:t xml:space="preserve"> para ello.</w:t>
+      </w:r>
+    </w:p>
+    <w:p/>
+    <w:p>
+      <w:r>
+        <w:t>La mayoría comprueban, por ejemplo, si el nombre del usuario en su registro está en blanco, si el correo electrónico es correcto.</w:t>
+      </w:r>
+      <w:r>
+        <w:t xml:space="preserve"> </w:t>
+      </w:r>
+    </w:p>
+    <w:p/>
+    <w:p>
+      <w:r>
+        <w:t>Lo más importante</w:t>
+      </w:r>
+      <w:r>
+        <w:t xml:space="preserve"> a destacar es: </w:t>
+      </w:r>
+    </w:p>
+    <w:p/>
     <w:p>
       <w:pPr>
         <w:pStyle w:val="Prrafodelista"/>
@@ -10865,120 +10930,35 @@
         </w:numPr>
       </w:pPr>
       <w:r>
-        <w:t xml:space="preserve">El </w:t>
-      </w:r>
-      <w:r>
-        <w:rPr>
-          <w:b/>
-          <w:bCs/>
-        </w:rPr>
-        <w:t>rol</w:t>
-      </w:r>
-      <w:r>
-        <w:rPr>
-          <w:b/>
-          <w:bCs/>
-        </w:rPr>
-        <w:t xml:space="preserve"> </w:t>
-      </w:r>
-      <w:r>
-        <w:rPr>
-          <w:u w:val="single"/>
-        </w:rPr>
-        <w:t>deberá</w:t>
-      </w:r>
-      <w:r>
-        <w:t xml:space="preserve"> de ser o bien </w:t>
-      </w:r>
-      <w:proofErr w:type="spellStart"/>
-      <w:r>
-        <w:rPr>
-          <w:b/>
-          <w:bCs/>
-        </w:rPr>
-        <w:t>User</w:t>
-      </w:r>
-      <w:proofErr w:type="spellEnd"/>
-      <w:r>
-        <w:t xml:space="preserve"> (por defecto en el </w:t>
-      </w:r>
-      <w:r>
-        <w:rPr>
-          <w:b/>
-          <w:bCs/>
-        </w:rPr>
-        <w:t>registro</w:t>
-      </w:r>
-      <w:r>
-        <w:t xml:space="preserve">) o </w:t>
-      </w:r>
-      <w:proofErr w:type="spellStart"/>
-      <w:r>
-        <w:rPr>
-          <w:b/>
-          <w:bCs/>
-        </w:rPr>
-        <w:t>Admin</w:t>
-      </w:r>
-      <w:proofErr w:type="spellEnd"/>
-      <w:r>
-        <w:rPr>
-          <w:b/>
-          <w:bCs/>
-        </w:rPr>
-        <w:t xml:space="preserve"> </w:t>
-      </w:r>
-      <w:r>
-        <w:t xml:space="preserve">(en la opción de </w:t>
-      </w:r>
-      <w:r>
-        <w:rPr>
-          <w:b/>
-          <w:bCs/>
-        </w:rPr>
-        <w:t>creación</w:t>
-      </w:r>
-      <w:r>
-        <w:t>).</w:t>
-      </w:r>
-    </w:p>
-    <w:p>
-      <w:r>
-        <w:t xml:space="preserve">Si en cualquier caso no se cumple uno de los requisitos, </w:t>
-      </w:r>
-      <w:r>
-        <w:t>se hará uso del resultado “</w:t>
-      </w:r>
-      <w:r>
-        <w:rPr>
-          <w:b/>
-          <w:bCs/>
-        </w:rPr>
-        <w:t>incorrecto</w:t>
-      </w:r>
-      <w:r>
-        <w:t xml:space="preserve">” de la clase </w:t>
-      </w:r>
-      <w:proofErr w:type="spellStart"/>
-      <w:r>
-        <w:rPr>
-          <w:b/>
-          <w:bCs/>
-        </w:rPr>
-        <w:t>Result</w:t>
-      </w:r>
-      <w:proofErr w:type="spellEnd"/>
-      <w:r>
-        <w:t>, que resultará en un mensaje de aviso al usuario.</w:t>
-      </w:r>
-    </w:p>
-    <w:p/>
-    <w:p>
-      <w:r>
-        <w:t>Se han aplicado validadores en los siguientes DTO:</w:t>
-      </w:r>
-    </w:p>
-    <w:p/>
+        <w:t>L</w:t>
+      </w:r>
+      <w:r>
+        <w:t xml:space="preserve">a </w:t>
+      </w:r>
+      <w:r>
+        <w:rPr>
+          <w:b/>
+          <w:bCs/>
+        </w:rPr>
+        <w:t>contraseña</w:t>
+      </w:r>
+      <w:r>
+        <w:t xml:space="preserve"> deberá de tener como </w:t>
+      </w:r>
+      <w:r>
+        <w:t>mínimo:</w:t>
+      </w:r>
+      <w:r>
+        <w:rPr>
+          <w:b/>
+          <w:bCs/>
+        </w:rPr>
+        <w:t xml:space="preserve">  5 caracteres</w:t>
+      </w:r>
+      <w:r>
+        <w:t xml:space="preserve"> para considerarse correcta.</w:t>
+      </w:r>
+    </w:p>
     <w:p>
       <w:pPr>
         <w:pStyle w:val="Prrafodelista"/>
@@ -10986,21 +10966,122 @@
           <w:ilvl w:val="0"/>
           <w:numId w:val="30"/>
         </w:numPr>
-        <w:rPr>
-          <w:b/>
-          <w:bCs/>
-        </w:rPr>
-      </w:pPr>
+      </w:pPr>
+      <w:r>
+        <w:t xml:space="preserve">El </w:t>
+      </w:r>
+      <w:r>
+        <w:rPr>
+          <w:b/>
+          <w:bCs/>
+        </w:rPr>
+        <w:t>rol</w:t>
+      </w:r>
+      <w:r>
+        <w:rPr>
+          <w:b/>
+          <w:bCs/>
+        </w:rPr>
+        <w:t xml:space="preserve"> </w:t>
+      </w:r>
+      <w:r>
+        <w:rPr>
+          <w:u w:val="single"/>
+        </w:rPr>
+        <w:t>deberá</w:t>
+      </w:r>
+      <w:r>
+        <w:t xml:space="preserve"> de ser o bien </w:t>
+      </w:r>
       <w:proofErr w:type="spellStart"/>
       <w:r>
         <w:rPr>
           <w:b/>
           <w:bCs/>
         </w:rPr>
-        <w:t>UserDTORegister</w:t>
+        <w:t>User</w:t>
       </w:r>
       <w:proofErr w:type="spellEnd"/>
-    </w:p>
+      <w:r>
+        <w:t xml:space="preserve"> (por defecto en el </w:t>
+      </w:r>
+      <w:r>
+        <w:rPr>
+          <w:b/>
+          <w:bCs/>
+        </w:rPr>
+        <w:t>registro</w:t>
+      </w:r>
+      <w:r>
+        <w:t xml:space="preserve">) o </w:t>
+      </w:r>
+      <w:proofErr w:type="spellStart"/>
+      <w:r>
+        <w:rPr>
+          <w:b/>
+          <w:bCs/>
+        </w:rPr>
+        <w:t>Admin</w:t>
+      </w:r>
+      <w:proofErr w:type="spellEnd"/>
+      <w:r>
+        <w:rPr>
+          <w:b/>
+          <w:bCs/>
+        </w:rPr>
+        <w:t xml:space="preserve"> </w:t>
+      </w:r>
+      <w:r>
+        <w:t xml:space="preserve">(en la opción de </w:t>
+      </w:r>
+      <w:r>
+        <w:rPr>
+          <w:b/>
+          <w:bCs/>
+        </w:rPr>
+        <w:t>creación</w:t>
+      </w:r>
+      <w:r>
+        <w:t>).</w:t>
+      </w:r>
+    </w:p>
+    <w:p>
+      <w:r>
+        <w:t xml:space="preserve">Si en cualquier caso no se cumple uno de los requisitos, </w:t>
+      </w:r>
+      <w:r>
+        <w:t>se hará uso del resultado “</w:t>
+      </w:r>
+      <w:r>
+        <w:rPr>
+          <w:b/>
+          <w:bCs/>
+        </w:rPr>
+        <w:t>incorrecto</w:t>
+      </w:r>
+      <w:r>
+        <w:t xml:space="preserve">” de la clase </w:t>
+      </w:r>
+      <w:proofErr w:type="spellStart"/>
+      <w:r>
+        <w:rPr>
+          <w:b/>
+          <w:bCs/>
+        </w:rPr>
+        <w:t>Result</w:t>
+      </w:r>
+      <w:proofErr w:type="spellEnd"/>
+      <w:r>
+        <w:t>, que resultará en un mensaje de aviso al usuario.</w:t>
+      </w:r>
+    </w:p>
+    <w:p/>
+    <w:p>
+      <w:r>
+        <w:t>Se han aplicado validadores en los siguientes DTO:</w:t>
+      </w:r>
+    </w:p>
+    <w:p/>
     <w:p>
       <w:pPr>
         <w:pStyle w:val="Prrafodelista"/>
@@ -11019,7 +11100,7 @@
           <w:b/>
           <w:bCs/>
         </w:rPr>
-        <w:t>UserDTOCreate</w:t>
+        <w:t>UserDTORegister</w:t>
       </w:r>
       <w:proofErr w:type="spellEnd"/>
     </w:p>
@@ -11041,7 +11122,7 @@
           <w:b/>
           <w:bCs/>
         </w:rPr>
-        <w:t>UserDTOLogin</w:t>
+        <w:t>UserDTOCreate</w:t>
       </w:r>
       <w:proofErr w:type="spellEnd"/>
     </w:p>
@@ -11063,41 +11144,117 @@
           <w:b/>
           <w:bCs/>
         </w:rPr>
+        <w:t>UserDTOLogin</w:t>
+      </w:r>
+      <w:proofErr w:type="spellEnd"/>
+    </w:p>
+    <w:p>
+      <w:pPr>
+        <w:pStyle w:val="Prrafodelista"/>
+        <w:numPr>
+          <w:ilvl w:val="0"/>
+          <w:numId w:val="30"/>
+        </w:numPr>
+        <w:rPr>
+          <w:b/>
+          <w:bCs/>
+        </w:rPr>
+      </w:pPr>
+      <w:proofErr w:type="spellStart"/>
+      <w:r>
+        <w:rPr>
+          <w:b/>
+          <w:bCs/>
+        </w:rPr>
         <w:t>UserDTOPasswordUpdate</w:t>
       </w:r>
       <w:proofErr w:type="spellEnd"/>
     </w:p>
     <w:p>
       <w:pPr>
-        <w:rPr>
-          <w:b/>
-          <w:bCs/>
-        </w:rPr>
-      </w:pPr>
-    </w:p>
-    <w:p>
-      <w:r>
-        <w:t xml:space="preserve">Con ello, se logra implementar una </w:t>
-      </w:r>
-      <w:r>
-        <w:rPr>
-          <w:b/>
-          <w:bCs/>
-        </w:rPr>
-        <w:t>Programación Orientada a Ferrocarril</w:t>
-      </w:r>
-      <w:r>
-        <w:t xml:space="preserve"> (o </w:t>
-      </w:r>
+        <w:pStyle w:val="Ttulo2"/>
+      </w:pPr>
+      <w:bookmarkStart w:id="30" w:name="_Toc132923933"/>
+      <w:r>
+        <w:t>Configuración</w:t>
+      </w:r>
+      <w:bookmarkEnd w:id="30"/>
+    </w:p>
+    <w:p/>
+    <w:p>
+      <w:pPr>
+        <w:pStyle w:val="Ttulo3"/>
+      </w:pPr>
+      <w:bookmarkStart w:id="31" w:name="_Toc132923934"/>
       <w:proofErr w:type="spellStart"/>
       <w:r>
-        <w:rPr>
-          <w:b/>
-          <w:bCs/>
-        </w:rPr>
-        <w:t>Railway</w:t>
-      </w:r>
+        <w:t>APIConfig</w:t>
+      </w:r>
+      <w:bookmarkEnd w:id="31"/>
       <w:proofErr w:type="spellEnd"/>
+    </w:p>
+    <w:p/>
+    <w:p>
+      <w:r>
+        <w:t>Clase encargada de disponer de información general que será usada por las distintas clases del proyecto.</w:t>
+      </w:r>
+    </w:p>
+    <w:p/>
+    <w:p>
+      <w:pPr>
+        <w:pStyle w:val="Prrafodelista"/>
+        <w:numPr>
+          <w:ilvl w:val="0"/>
+          <w:numId w:val="30"/>
+        </w:numPr>
+      </w:pPr>
+      <w:r>
+        <w:t xml:space="preserve">Aquí contaremos con la </w:t>
+      </w:r>
+      <w:r>
+        <w:rPr>
+          <w:b/>
+          <w:bCs/>
+        </w:rPr>
+        <w:t>ruta</w:t>
+      </w:r>
+      <w:r>
+        <w:t xml:space="preserve"> base de la API: “/sp4ceSurvival”</w:t>
+      </w:r>
+      <w:r>
+        <w:t xml:space="preserve">, </w:t>
+      </w:r>
+      <w:r>
+        <w:t>a modo de constante.</w:t>
+      </w:r>
+    </w:p>
+    <w:p/>
+    <w:p>
+      <w:pPr>
+        <w:pStyle w:val="Ttulo3"/>
+      </w:pPr>
+      <w:bookmarkStart w:id="32" w:name="_Toc132923935"/>
+      <w:proofErr w:type="spellStart"/>
+      <w:r>
+        <w:t>LoadSchema</w:t>
+      </w:r>
+      <w:bookmarkEnd w:id="32"/>
+      <w:proofErr w:type="spellEnd"/>
+    </w:p>
+    <w:p/>
+    <w:p>
+      <w:r>
+        <w:t xml:space="preserve">Clase genérica encargada de cargar el archivo </w:t>
+      </w:r>
+      <w:proofErr w:type="spellStart"/>
+      <w:r>
+        <w:rPr>
+          <w:b/>
+          <w:bCs/>
+        </w:rPr>
+        <w:t>schema.sql</w:t>
+      </w:r>
+      <w:proofErr w:type="spellEnd"/>
       <w:r>
         <w:rPr>
           <w:b/>
@@ -11105,48 +11262,278 @@
         </w:rPr>
         <w:t xml:space="preserve"> </w:t>
       </w:r>
+      <w:r>
+        <w:t xml:space="preserve">(localizado en </w:t>
+      </w:r>
       <w:proofErr w:type="spellStart"/>
       <w:r>
         <w:rPr>
           <w:b/>
           <w:bCs/>
         </w:rPr>
-        <w:t>Oriented</w:t>
+        <w:t>Resources</w:t>
       </w:r>
       <w:proofErr w:type="spellEnd"/>
       <w:r>
-        <w:rPr>
-          <w:b/>
-          <w:bCs/>
-        </w:rPr>
+        <w:t>) cuando se ejecute la aplicación.</w:t>
+      </w:r>
+    </w:p>
+    <w:p/>
+    <w:p>
+      <w:pPr>
+        <w:pStyle w:val="Ttulo3"/>
+      </w:pPr>
+      <w:bookmarkStart w:id="33" w:name="_Toc132923936"/>
+      <w:r>
+        <w:t>Archivo de propiedades</w:t>
+      </w:r>
+      <w:bookmarkEnd w:id="33"/>
+    </w:p>
+    <w:p/>
+    <w:p>
+      <w:pPr>
+        <w:pStyle w:val="Prrafodelista"/>
+        <w:numPr>
+          <w:ilvl w:val="0"/>
+          <w:numId w:val="30"/>
+        </w:numPr>
+      </w:pPr>
+      <w:r>
+        <w:t xml:space="preserve">Se define el puerto que escuchara la aplicación: </w:t>
+      </w:r>
+      <w:r>
+        <w:rPr>
+          <w:b/>
+          <w:bCs/>
+        </w:rPr>
+        <w:t>6969</w:t>
+      </w:r>
+    </w:p>
+    <w:p>
+      <w:pPr>
+        <w:pStyle w:val="Prrafodelista"/>
+        <w:numPr>
+          <w:ilvl w:val="0"/>
+          <w:numId w:val="30"/>
+        </w:numPr>
+      </w:pPr>
+      <w:r>
+        <w:t xml:space="preserve">Junto al </w:t>
+      </w:r>
+      <w:proofErr w:type="spellStart"/>
+      <w:r>
+        <w:t>Main</w:t>
+      </w:r>
+      <w:proofErr w:type="spellEnd"/>
+      <w:r>
+        <w:t xml:space="preserve">, se define que los repositorios de </w:t>
+      </w:r>
+      <w:r>
+        <w:rPr>
+          <w:b/>
+          <w:bCs/>
+        </w:rPr>
+        <w:t>R2DBC</w:t>
+      </w:r>
+      <w:r>
+        <w:t xml:space="preserve"> estén activados.</w:t>
+      </w:r>
+    </w:p>
+    <w:p>
+      <w:pPr>
+        <w:pStyle w:val="Prrafodelista"/>
+        <w:numPr>
+          <w:ilvl w:val="0"/>
+          <w:numId w:val="30"/>
+        </w:numPr>
+      </w:pPr>
+      <w:r>
+        <w:t xml:space="preserve">Se define la cadena de conexión con la base de datos. (Esta variable será definida con </w:t>
+      </w:r>
+      <w:r>
+        <w:rPr>
+          <w:b/>
+          <w:bCs/>
+        </w:rPr>
+        <w:t>POSTGRES_CONNECTION</w:t>
+      </w:r>
+      <w:r>
+        <w:t xml:space="preserve"> para luego ser modificada cuando se lance en un Docker junto a una base de datos sin los puertos expuestos)</w:t>
+      </w:r>
+    </w:p>
+    <w:p>
+      <w:pPr>
+        <w:pStyle w:val="Prrafodelista"/>
+        <w:numPr>
+          <w:ilvl w:val="0"/>
+          <w:numId w:val="30"/>
+        </w:numPr>
+      </w:pPr>
+      <w:r>
+        <w:t xml:space="preserve">Entre otras cosas que ayudan al desarrollo del proyecto, se encuentra el </w:t>
+      </w:r>
+      <w:r>
+        <w:rPr>
+          <w:b/>
+          <w:bCs/>
+        </w:rPr>
+        <w:t>secreto</w:t>
+      </w:r>
+      <w:r>
+        <w:t xml:space="preserve"> usado para los tokens.</w:t>
+      </w:r>
+    </w:p>
+    <w:p>
+      <w:pPr>
+        <w:pStyle w:val="Prrafodelista"/>
+        <w:numPr>
+          <w:ilvl w:val="0"/>
+          <w:numId w:val="30"/>
+        </w:numPr>
+      </w:pPr>
+      <w:r>
+        <w:t xml:space="preserve">La configuración completa de la seguridad </w:t>
+      </w:r>
+      <w:r>
+        <w:rPr>
+          <w:b/>
+          <w:bCs/>
+        </w:rPr>
+        <w:t>SSL</w:t>
+      </w:r>
+      <w:r>
+        <w:t xml:space="preserve"> aplicada.</w:t>
+      </w:r>
+    </w:p>
+    <w:p/>
+    <w:p/>
+    <w:p>
+      <w:pPr>
+        <w:pStyle w:val="Ttulo2"/>
+      </w:pPr>
+      <w:bookmarkStart w:id="34" w:name="_Toc132923937"/>
+      <w:r>
+        <w:lastRenderedPageBreak/>
+        <w:t>Seguridad</w:t>
+      </w:r>
+      <w:bookmarkEnd w:id="34"/>
+    </w:p>
+    <w:p/>
+    <w:p>
+      <w:r>
+        <w:t>La implementación de la seguridad propia de Spring es compleja,</w:t>
+      </w:r>
+      <w:r>
+        <w:t xml:space="preserve"> pero siempre suele ser la misma implementación, </w:t>
+      </w:r>
+      <w:r>
+        <w:t xml:space="preserve"> y aunque siga perteneciendo al apartado de </w:t>
+      </w:r>
+      <w:r>
+        <w:rPr>
+          <w:b/>
+          <w:bCs/>
+        </w:rPr>
+        <w:t>configuración</w:t>
+      </w:r>
+      <w:r>
+        <w:t>, prefiero explicarlo en un nuevo apartado.</w:t>
+      </w:r>
+    </w:p>
+    <w:p>
+      <w:r>
         <w:t xml:space="preserve"> </w:t>
       </w:r>
+    </w:p>
+    <w:p>
+      <w:pPr>
+        <w:pStyle w:val="Ttulo3"/>
+      </w:pPr>
+      <w:bookmarkStart w:id="35" w:name="_Toc132923938"/>
       <w:proofErr w:type="spellStart"/>
       <w:r>
-        <w:rPr>
-          <w:b/>
-          <w:bCs/>
-        </w:rPr>
-        <w:t>Programming</w:t>
-      </w:r>
+        <w:t>Password</w:t>
+      </w:r>
+      <w:bookmarkEnd w:id="35"/>
       <w:proofErr w:type="spellEnd"/>
-      <w:r>
-        <w:t xml:space="preserve">), dando la posibilidad de mejorar la legibilidad del código y el entendimiento frente a los errores. </w:t>
-      </w:r>
+    </w:p>
+    <w:p/>
+    <w:p>
+      <w:pPr>
+        <w:rPr>
+          <w:b/>
+          <w:bCs/>
+        </w:rPr>
+      </w:pPr>
+      <w:r>
+        <w:t xml:space="preserve">Dentro de este paquete, se encuentra la clase </w:t>
+      </w:r>
+      <w:proofErr w:type="spellStart"/>
+      <w:r>
+        <w:rPr>
+          <w:b/>
+          <w:bCs/>
+        </w:rPr>
+        <w:t>EncoderConfig</w:t>
+      </w:r>
+      <w:proofErr w:type="spellEnd"/>
+      <w:r>
+        <w:rPr>
+          <w:b/>
+          <w:bCs/>
+        </w:rPr>
+        <w:t xml:space="preserve">, </w:t>
+      </w:r>
+      <w:r>
+        <w:t xml:space="preserve">que será la encargada de cifrar la contraseña usando </w:t>
+      </w:r>
+      <w:proofErr w:type="spellStart"/>
+      <w:r>
+        <w:rPr>
+          <w:b/>
+          <w:bCs/>
+        </w:rPr>
+        <w:t>Bcrypt</w:t>
+      </w:r>
+      <w:proofErr w:type="spellEnd"/>
+      <w:r>
+        <w:rPr>
+          <w:b/>
+          <w:bCs/>
+        </w:rPr>
+        <w:t xml:space="preserve"> </w:t>
+      </w:r>
+      <w:r>
+        <w:t>haciendo uso de una función.</w:t>
+      </w:r>
+    </w:p>
+    <w:p>
+      <w:pPr>
+        <w:rPr>
+          <w:b/>
+          <w:bCs/>
+        </w:rPr>
+      </w:pPr>
     </w:p>
     <w:p>
       <w:pPr>
         <w:jc w:val="center"/>
-      </w:pPr>
-      <w:r>
-        <w:rPr>
+        <w:rPr>
+          <w:b/>
+          <w:bCs/>
+        </w:rPr>
+      </w:pPr>
+      <w:r>
+        <w:rPr>
+          <w:b/>
+          <w:bCs/>
           <w:noProof/>
         </w:rPr>
         <w:drawing>
-          <wp:inline distT="0" distB="0" distL="0" distR="0" wp14:anchorId="2B673D1B" wp14:editId="45950ED8">
-            <wp:extent cx="5770991" cy="995634"/>
-            <wp:effectExtent l="76200" t="76200" r="134620" b="128905"/>
-            <wp:docPr id="28" name="Imagen 28"/>
+          <wp:inline distT="0" distB="0" distL="0" distR="0" wp14:anchorId="308878AE" wp14:editId="0F96BD30">
+            <wp:extent cx="559904" cy="559904"/>
+            <wp:effectExtent l="76200" t="76200" r="126365" b="126365"/>
+            <wp:docPr id="23" name="Imagen 23"/>
             <wp:cNvGraphicFramePr>
               <a:graphicFrameLocks xmlns:a="http://schemas.openxmlformats.org/drawingml/2006/main" noChangeAspect="1"/>
             </wp:cNvGraphicFramePr>
@@ -11160,7 +11547,7 @@
                     </pic:cNvPicPr>
                   </pic:nvPicPr>
                   <pic:blipFill>
-                    <a:blip r:embed="rId28">
+                    <a:blip r:embed="rId28" cstate="print">
                       <a:extLst>
                         <a:ext uri="{28A0092B-C50C-407E-A947-70E740481C1C}">
                           <a14:useLocalDpi xmlns:a14="http://schemas.microsoft.com/office/drawing/2010/main" val="0"/>
@@ -11173,9 +11560,9 @@
                     </a:stretch>
                   </pic:blipFill>
                   <pic:spPr bwMode="auto">
-                    <a:xfrm flipV="1">
+                    <a:xfrm>
                       <a:off x="0" y="0"/>
-                      <a:ext cx="5814709" cy="1003176"/>
+                      <a:ext cx="565259" cy="565259"/>
                     </a:xfrm>
                     <a:prstGeom prst="rect">
                       <a:avLst/>
@@ -11203,438 +11590,29 @@
       </w:r>
     </w:p>
     <w:p>
-      <w:r>
-        <w:t xml:space="preserve">A modo de </w:t>
-      </w:r>
-      <w:r>
-        <w:rPr>
-          <w:i/>
-          <w:iCs/>
-        </w:rPr>
-        <w:t>resumen</w:t>
-      </w:r>
-      <w:r>
-        <w:t xml:space="preserve">, podría decirse que en el código de las </w:t>
-      </w:r>
-      <w:r>
-        <w:rPr>
-          <w:i/>
-          <w:iCs/>
-        </w:rPr>
-        <w:t>validaciones</w:t>
-      </w:r>
-      <w:r>
-        <w:t xml:space="preserve"> existen dos lados de la </w:t>
-      </w:r>
-      <w:r>
-        <w:rPr>
-          <w:i/>
-          <w:iCs/>
-        </w:rPr>
-        <w:t>Fuerza</w:t>
-      </w:r>
-      <w:r>
-        <w:t xml:space="preserve">, el </w:t>
-      </w:r>
-      <w:r>
-        <w:rPr>
-          <w:b/>
-          <w:bCs/>
-        </w:rPr>
-        <w:t>Lado Luminoso</w:t>
-      </w:r>
-      <w:r>
-        <w:t xml:space="preserve">, donde la validación sobre el dato pasa sin </w:t>
-      </w:r>
-      <w:r>
-        <w:rPr>
-          <w:b/>
-          <w:bCs/>
-        </w:rPr>
-        <w:t>ningún problema</w:t>
-      </w:r>
-      <w:r>
-        <w:t xml:space="preserve">, y el </w:t>
-      </w:r>
-      <w:r>
-        <w:rPr>
-          <w:b/>
-          <w:bCs/>
-        </w:rPr>
-        <w:t>Lado Oscuro</w:t>
-      </w:r>
-      <w:r>
-        <w:t>, donde si salta alguno de los filtros dado</w:t>
-      </w:r>
-      <w:r>
-        <w:t>s</w:t>
-      </w:r>
-      <w:r>
-        <w:t>, devuelve el aviso que hayamos indicado.</w:t>
-      </w:r>
-    </w:p>
-    <w:p>
-      <w:pPr>
-        <w:pStyle w:val="Ttulo2"/>
-      </w:pPr>
-      <w:bookmarkStart w:id="30" w:name="_Toc132839626"/>
-      <w:r>
-        <w:t>Configuración</w:t>
-      </w:r>
-      <w:bookmarkEnd w:id="30"/>
-    </w:p>
-    <w:p/>
-    <w:p>
       <w:pPr>
         <w:pStyle w:val="Ttulo3"/>
       </w:pPr>
-      <w:bookmarkStart w:id="31" w:name="_Toc132839627"/>
-      <w:proofErr w:type="spellStart"/>
-      <w:r>
-        <w:t>APIConfig</w:t>
-      </w:r>
-      <w:bookmarkEnd w:id="31"/>
-      <w:proofErr w:type="spellEnd"/>
-    </w:p>
-    <w:p/>
-    <w:p>
-      <w:r>
-        <w:t>Clase encargada de disponer de información general que será usada por las distintas clases del proyecto.</w:t>
-      </w:r>
-    </w:p>
-    <w:p/>
-    <w:p>
-      <w:pPr>
-        <w:pStyle w:val="Prrafodelista"/>
-        <w:numPr>
-          <w:ilvl w:val="0"/>
-          <w:numId w:val="30"/>
-        </w:numPr>
-      </w:pPr>
-      <w:r>
-        <w:t xml:space="preserve">Aquí contaremos con la </w:t>
-      </w:r>
-      <w:r>
-        <w:rPr>
-          <w:b/>
-          <w:bCs/>
-        </w:rPr>
-        <w:t>ruta</w:t>
-      </w:r>
-      <w:r>
-        <w:t xml:space="preserve"> base de la API: “/sp4ceSurvival”</w:t>
-      </w:r>
-      <w:r>
-        <w:t xml:space="preserve">, </w:t>
-      </w:r>
-      <w:r>
-        <w:t>a modo de constante.</w:t>
-      </w:r>
-    </w:p>
-    <w:p/>
-    <w:p>
-      <w:pPr>
-        <w:pStyle w:val="Ttulo3"/>
-      </w:pPr>
-      <w:bookmarkStart w:id="32" w:name="_Toc132839628"/>
-      <w:proofErr w:type="spellStart"/>
-      <w:r>
-        <w:t>LoadSchema</w:t>
-      </w:r>
-      <w:bookmarkEnd w:id="32"/>
-      <w:proofErr w:type="spellEnd"/>
-    </w:p>
-    <w:p/>
-    <w:p>
-      <w:r>
-        <w:t xml:space="preserve">Clase genérica encargada de cargar el archivo </w:t>
-      </w:r>
-      <w:proofErr w:type="spellStart"/>
-      <w:r>
-        <w:rPr>
-          <w:b/>
-          <w:bCs/>
-        </w:rPr>
-        <w:t>schema.sql</w:t>
-      </w:r>
-      <w:proofErr w:type="spellEnd"/>
-      <w:r>
-        <w:rPr>
-          <w:b/>
-          <w:bCs/>
-        </w:rPr>
-        <w:t xml:space="preserve"> </w:t>
-      </w:r>
-      <w:r>
-        <w:t xml:space="preserve">(localizado en </w:t>
-      </w:r>
-      <w:proofErr w:type="spellStart"/>
-      <w:r>
-        <w:rPr>
-          <w:b/>
-          <w:bCs/>
-        </w:rPr>
-        <w:t>Resources</w:t>
-      </w:r>
-      <w:proofErr w:type="spellEnd"/>
-      <w:r>
-        <w:t>) cuando se ejecute la aplicación.</w:t>
-      </w:r>
-    </w:p>
-    <w:p/>
-    <w:p>
-      <w:pPr>
-        <w:pStyle w:val="Ttulo3"/>
-      </w:pPr>
-      <w:bookmarkStart w:id="33" w:name="_Toc132839629"/>
-      <w:r>
-        <w:lastRenderedPageBreak/>
-        <w:t>Archivo de propiedades</w:t>
-      </w:r>
-      <w:bookmarkEnd w:id="33"/>
-    </w:p>
-    <w:p/>
-    <w:p>
-      <w:pPr>
-        <w:pStyle w:val="Prrafodelista"/>
-        <w:numPr>
-          <w:ilvl w:val="0"/>
-          <w:numId w:val="30"/>
-        </w:numPr>
-      </w:pPr>
-      <w:r>
-        <w:t xml:space="preserve">Se define el puerto que escuchara la aplicación: </w:t>
-      </w:r>
-      <w:r>
-        <w:rPr>
-          <w:b/>
-          <w:bCs/>
-        </w:rPr>
-        <w:t>6969</w:t>
-      </w:r>
-    </w:p>
-    <w:p>
-      <w:pPr>
-        <w:pStyle w:val="Prrafodelista"/>
-        <w:numPr>
-          <w:ilvl w:val="0"/>
-          <w:numId w:val="30"/>
-        </w:numPr>
-      </w:pPr>
-      <w:r>
-        <w:t xml:space="preserve">Junto al </w:t>
-      </w:r>
-      <w:proofErr w:type="spellStart"/>
-      <w:r>
-        <w:t>Main</w:t>
-      </w:r>
-      <w:proofErr w:type="spellEnd"/>
-      <w:r>
-        <w:t xml:space="preserve">, se define que los repositorios de </w:t>
-      </w:r>
-      <w:r>
-        <w:rPr>
-          <w:b/>
-          <w:bCs/>
-        </w:rPr>
-        <w:t>R2DBC</w:t>
-      </w:r>
-      <w:r>
-        <w:t xml:space="preserve"> estén activados.</w:t>
-      </w:r>
-    </w:p>
-    <w:p>
-      <w:pPr>
-        <w:pStyle w:val="Prrafodelista"/>
-        <w:numPr>
-          <w:ilvl w:val="0"/>
-          <w:numId w:val="30"/>
-        </w:numPr>
-      </w:pPr>
-      <w:r>
-        <w:t xml:space="preserve">Se define la cadena de conexión con la base de datos. (Esta variable será definida con </w:t>
-      </w:r>
-      <w:r>
-        <w:rPr>
-          <w:b/>
-          <w:bCs/>
-        </w:rPr>
-        <w:t>POSTGRES_CONNECTION</w:t>
-      </w:r>
-      <w:r>
-        <w:t xml:space="preserve"> para luego ser modificada cuando se lance en un Docker junto a una base de datos sin los puertos expuestos)</w:t>
-      </w:r>
-    </w:p>
-    <w:p>
-      <w:pPr>
-        <w:pStyle w:val="Prrafodelista"/>
-        <w:numPr>
-          <w:ilvl w:val="0"/>
-          <w:numId w:val="30"/>
-        </w:numPr>
-      </w:pPr>
-      <w:r>
-        <w:t xml:space="preserve">Entre otras cosas que ayudan al desarrollo del proyecto, se encuentra el </w:t>
-      </w:r>
-      <w:r>
-        <w:rPr>
-          <w:b/>
-          <w:bCs/>
-        </w:rPr>
-        <w:t>secreto</w:t>
-      </w:r>
-      <w:r>
-        <w:t xml:space="preserve"> usado para los tokens.</w:t>
-      </w:r>
-    </w:p>
-    <w:p>
-      <w:pPr>
-        <w:pStyle w:val="Prrafodelista"/>
-        <w:numPr>
-          <w:ilvl w:val="0"/>
-          <w:numId w:val="30"/>
-        </w:numPr>
-      </w:pPr>
-      <w:r>
-        <w:t xml:space="preserve">La configuración completa de la seguridad </w:t>
-      </w:r>
-      <w:r>
-        <w:rPr>
-          <w:b/>
-          <w:bCs/>
-        </w:rPr>
-        <w:t>SSL</w:t>
-      </w:r>
-      <w:r>
-        <w:t xml:space="preserve"> aplicada.</w:t>
-      </w:r>
-    </w:p>
-    <w:p>
-      <w:pPr>
-        <w:pStyle w:val="Ttulo2"/>
-      </w:pPr>
-      <w:bookmarkStart w:id="34" w:name="_Toc132839630"/>
-      <w:r>
-        <w:t>Seguridad</w:t>
-      </w:r>
-      <w:bookmarkEnd w:id="34"/>
-    </w:p>
-    <w:p/>
-    <w:p>
-      <w:r>
-        <w:t>La implementación de la seguridad propia de Spring es compleja,</w:t>
-      </w:r>
-      <w:r>
-        <w:t xml:space="preserve"> pero siempre suele ser la misma implementación, </w:t>
-      </w:r>
-      <w:r>
-        <w:t xml:space="preserve"> y aunque siga perteneciendo al apartado de </w:t>
-      </w:r>
-      <w:r>
-        <w:rPr>
-          <w:b/>
-          <w:bCs/>
-        </w:rPr>
-        <w:t>configuración</w:t>
-      </w:r>
-      <w:r>
-        <w:t>, prefiero explicarlo en un nuevo apartado.</w:t>
-      </w:r>
-    </w:p>
-    <w:p>
-      <w:r>
-        <w:t xml:space="preserve"> </w:t>
-      </w:r>
-    </w:p>
-    <w:p>
-      <w:pPr>
-        <w:pStyle w:val="Ttulo3"/>
-      </w:pPr>
-      <w:bookmarkStart w:id="35" w:name="_Toc132839631"/>
-      <w:proofErr w:type="spellStart"/>
-      <w:r>
-        <w:t>Password</w:t>
-      </w:r>
-      <w:bookmarkEnd w:id="35"/>
-      <w:proofErr w:type="spellEnd"/>
-    </w:p>
-    <w:p/>
-    <w:p>
-      <w:pPr>
-        <w:rPr>
-          <w:b/>
-          <w:bCs/>
-        </w:rPr>
-      </w:pPr>
-      <w:r>
-        <w:t xml:space="preserve">Dentro de este paquete, se encuentra la clase </w:t>
-      </w:r>
-      <w:proofErr w:type="spellStart"/>
-      <w:r>
-        <w:rPr>
-          <w:b/>
-          <w:bCs/>
-        </w:rPr>
-        <w:t>EncoderConfig</w:t>
-      </w:r>
-      <w:proofErr w:type="spellEnd"/>
-      <w:r>
-        <w:rPr>
-          <w:b/>
-          <w:bCs/>
-        </w:rPr>
-        <w:t xml:space="preserve">, </w:t>
-      </w:r>
-      <w:r>
-        <w:t xml:space="preserve">que será la encargada de cifrar la contraseña usando </w:t>
-      </w:r>
-      <w:proofErr w:type="spellStart"/>
-      <w:r>
-        <w:rPr>
-          <w:b/>
-          <w:bCs/>
-        </w:rPr>
-        <w:t>Bcrypt</w:t>
-      </w:r>
-      <w:proofErr w:type="spellEnd"/>
-      <w:r>
-        <w:rPr>
-          <w:b/>
-          <w:bCs/>
-        </w:rPr>
-        <w:t xml:space="preserve"> </w:t>
-      </w:r>
-      <w:r>
-        <w:t>haciendo uso de una función.</w:t>
-      </w:r>
-    </w:p>
-    <w:p>
-      <w:pPr>
-        <w:rPr>
-          <w:b/>
-          <w:bCs/>
-        </w:rPr>
-      </w:pPr>
-    </w:p>
+      <w:bookmarkStart w:id="36" w:name="_Toc132923939"/>
+      <w:r>
+        <w:t>JWT</w:t>
+      </w:r>
+      <w:bookmarkEnd w:id="36"/>
+    </w:p>
+    <w:p/>
     <w:p>
       <w:pPr>
         <w:jc w:val="center"/>
-        <w:rPr>
-          <w:b/>
-          <w:bCs/>
-        </w:rPr>
-      </w:pPr>
-      <w:r>
-        <w:rPr>
-          <w:b/>
-          <w:bCs/>
+      </w:pPr>
+      <w:r>
+        <w:rPr>
           <w:noProof/>
         </w:rPr>
         <w:drawing>
-          <wp:inline distT="0" distB="0" distL="0" distR="0" wp14:anchorId="308878AE" wp14:editId="4BA08DD0">
-            <wp:extent cx="885908" cy="885908"/>
-            <wp:effectExtent l="76200" t="76200" r="142875" b="142875"/>
-            <wp:docPr id="23" name="Imagen 23"/>
+          <wp:inline distT="0" distB="0" distL="0" distR="0" wp14:anchorId="0BF2F981" wp14:editId="0A2DB2DD">
+            <wp:extent cx="1995777" cy="1002878"/>
+            <wp:effectExtent l="0" t="0" r="5080" b="6985"/>
+            <wp:docPr id="24" name="Imagen 24"/>
             <wp:cNvGraphicFramePr>
               <a:graphicFrameLocks xmlns:a="http://schemas.openxmlformats.org/drawingml/2006/main" noChangeAspect="1"/>
             </wp:cNvGraphicFramePr>
@@ -11642,13 +11620,13 @@
               <a:graphicData uri="http://schemas.openxmlformats.org/drawingml/2006/picture">
                 <pic:pic xmlns:pic="http://schemas.openxmlformats.org/drawingml/2006/picture">
                   <pic:nvPicPr>
-                    <pic:cNvPr id="0" name="Picture 2"/>
+                    <pic:cNvPr id="0" name="Picture 5"/>
                     <pic:cNvPicPr>
                       <a:picLocks noChangeAspect="1" noChangeArrowheads="1"/>
                     </pic:cNvPicPr>
                   </pic:nvPicPr>
                   <pic:blipFill>
-                    <a:blip r:embed="rId29" cstate="print">
+                    <a:blip r:embed="rId29">
                       <a:extLst>
                         <a:ext uri="{28A0092B-C50C-407E-A947-70E740481C1C}">
                           <a14:useLocalDpi xmlns:a14="http://schemas.microsoft.com/office/drawing/2010/main" val="0"/>
@@ -11663,86 +11641,7 @@
                   <pic:spPr bwMode="auto">
                     <a:xfrm>
                       <a:off x="0" y="0"/>
-                      <a:ext cx="890706" cy="890706"/>
-                    </a:xfrm>
-                    <a:prstGeom prst="rect">
-                      <a:avLst/>
-                    </a:prstGeom>
-                    <a:ln w="38100" cap="sq">
-                      <a:solidFill>
-                        <a:srgbClr val="000000"/>
-                      </a:solidFill>
-                      <a:prstDash val="solid"/>
-                      <a:miter lim="800000"/>
-                    </a:ln>
-                    <a:effectLst>
-                      <a:outerShdw blurRad="50800" dist="38100" dir="2700000" algn="tl" rotWithShape="0">
-                        <a:srgbClr val="000000">
-                          <a:alpha val="43000"/>
-                        </a:srgbClr>
-                      </a:outerShdw>
-                    </a:effectLst>
-                  </pic:spPr>
-                </pic:pic>
-              </a:graphicData>
-            </a:graphic>
-          </wp:inline>
-        </w:drawing>
-      </w:r>
-    </w:p>
-    <w:p>
-      <w:pPr>
-        <w:pStyle w:val="Ttulo3"/>
-      </w:pPr>
-      <w:bookmarkStart w:id="36" w:name="_Toc132839632"/>
-      <w:r>
-        <w:t>JWT</w:t>
-      </w:r>
-      <w:bookmarkEnd w:id="36"/>
-    </w:p>
-    <w:p/>
-    <w:p>
-      <w:pPr>
-        <w:jc w:val="center"/>
-      </w:pPr>
-      <w:r>
-        <w:rPr>
-          <w:noProof/>
-        </w:rPr>
-        <w:drawing>
-          <wp:inline distT="0" distB="0" distL="0" distR="0" wp14:anchorId="0BF2F981" wp14:editId="1CE3E4F5">
-            <wp:extent cx="2703443" cy="1358480"/>
-            <wp:effectExtent l="0" t="0" r="1905" b="0"/>
-            <wp:docPr id="24" name="Imagen 24"/>
-            <wp:cNvGraphicFramePr>
-              <a:graphicFrameLocks xmlns:a="http://schemas.openxmlformats.org/drawingml/2006/main" noChangeAspect="1"/>
-            </wp:cNvGraphicFramePr>
-            <a:graphic xmlns:a="http://schemas.openxmlformats.org/drawingml/2006/main">
-              <a:graphicData uri="http://schemas.openxmlformats.org/drawingml/2006/picture">
-                <pic:pic xmlns:pic="http://schemas.openxmlformats.org/drawingml/2006/picture">
-                  <pic:nvPicPr>
-                    <pic:cNvPr id="0" name="Picture 5"/>
-                    <pic:cNvPicPr>
-                      <a:picLocks noChangeAspect="1" noChangeArrowheads="1"/>
-                    </pic:cNvPicPr>
-                  </pic:nvPicPr>
-                  <pic:blipFill>
-                    <a:blip r:embed="rId30">
-                      <a:extLst>
-                        <a:ext uri="{28A0092B-C50C-407E-A947-70E740481C1C}">
-                          <a14:useLocalDpi xmlns:a14="http://schemas.microsoft.com/office/drawing/2010/main" val="0"/>
-                        </a:ext>
-                      </a:extLst>
-                    </a:blip>
-                    <a:srcRect/>
-                    <a:stretch>
-                      <a:fillRect/>
-                    </a:stretch>
-                  </pic:blipFill>
-                  <pic:spPr bwMode="auto">
-                    <a:xfrm>
-                      <a:off x="0" y="0"/>
-                      <a:ext cx="2716157" cy="1364869"/>
+                      <a:ext cx="2009817" cy="1009933"/>
                     </a:xfrm>
                     <a:prstGeom prst="rect">
                       <a:avLst/>
@@ -11893,10 +11792,9 @@
       <w:pPr>
         <w:pStyle w:val="Ttulo3"/>
       </w:pPr>
-      <w:bookmarkStart w:id="37" w:name="_Toc132839633"/>
+      <w:bookmarkStart w:id="37" w:name="_Toc132923940"/>
       <w:proofErr w:type="spellStart"/>
       <w:r>
-        <w:lastRenderedPageBreak/>
         <w:t>SecurityConfig</w:t>
       </w:r>
       <w:bookmarkEnd w:id="37"/>
@@ -11935,7 +11833,7 @@
       <w:pPr>
         <w:pStyle w:val="Ttulo3"/>
       </w:pPr>
-      <w:bookmarkStart w:id="38" w:name="_Toc132839634"/>
+      <w:bookmarkStart w:id="38" w:name="_Toc132923941"/>
       <w:r>
         <w:t>SSL</w:t>
       </w:r>
@@ -12125,8 +12023,9 @@
       <w:pPr>
         <w:pStyle w:val="Ttulo2"/>
       </w:pPr>
-      <w:bookmarkStart w:id="39" w:name="_Toc132839635"/>
-      <w:r>
+      <w:bookmarkStart w:id="39" w:name="_Toc132923942"/>
+      <w:r>
+        <w:lastRenderedPageBreak/>
         <w:t>Servicios</w:t>
       </w:r>
       <w:bookmarkEnd w:id="39"/>
@@ -12136,7 +12035,7 @@
       <w:pPr>
         <w:pStyle w:val="Ttulo3"/>
       </w:pPr>
-      <w:bookmarkStart w:id="40" w:name="_Toc132839636"/>
+      <w:bookmarkStart w:id="40" w:name="_Toc132923943"/>
       <w:proofErr w:type="spellStart"/>
       <w:r>
         <w:t>UserService</w:t>
@@ -12211,34 +12110,12 @@
         <w:t>.</w:t>
       </w:r>
     </w:p>
-    <w:p/>
-    <w:p/>
-    <w:p/>
-    <w:p/>
-    <w:p/>
-    <w:p/>
-    <w:p/>
-    <w:p/>
-    <w:p/>
-    <w:p/>
-    <w:p/>
-    <w:p/>
-    <w:p/>
-    <w:p/>
-    <w:p/>
-    <w:p/>
-    <w:p/>
-    <w:p/>
-    <w:p/>
-    <w:p/>
-    <w:p/>
     <w:p>
       <w:pPr>
         <w:pStyle w:val="Ttulo2"/>
       </w:pPr>
-      <w:bookmarkStart w:id="41" w:name="_Toc132839637"/>
-      <w:r>
-        <w:lastRenderedPageBreak/>
+      <w:bookmarkStart w:id="41" w:name="_Toc132923944"/>
+      <w:r>
         <w:t>Controladores</w:t>
       </w:r>
       <w:bookmarkEnd w:id="41"/>
@@ -12270,7 +12147,7 @@
                     </pic:cNvPicPr>
                   </pic:nvPicPr>
                   <pic:blipFill>
-                    <a:blip r:embed="rId31" cstate="print">
+                    <a:blip r:embed="rId30" cstate="print">
                       <a:extLst>
                         <a:ext uri="{28A0092B-C50C-407E-A947-70E740481C1C}">
                           <a14:useLocalDpi xmlns:a14="http://schemas.microsoft.com/office/drawing/2010/main" val="0"/>
@@ -12317,7 +12194,7 @@
       <w:pPr>
         <w:pStyle w:val="Ttulo3"/>
       </w:pPr>
-      <w:bookmarkStart w:id="42" w:name="_Toc132839638"/>
+      <w:bookmarkStart w:id="42" w:name="_Toc132923945"/>
       <w:proofErr w:type="spellStart"/>
       <w:r>
         <w:t>UserController</w:t>
@@ -12369,7 +12246,13 @@
     <w:p/>
     <w:p>
       <w:r>
-        <w:t>También, se han tenido en cuenta unas excepciones graves y se han manejado con el uso de las excepciones personalizadas:</w:t>
+        <w:t xml:space="preserve">También, se han tenido en cuenta una </w:t>
+      </w:r>
+      <w:r>
+        <w:t>excepción</w:t>
+      </w:r>
+      <w:r>
+        <w:t xml:space="preserve"> grave y se han manejado con el uso de las excepciones personalizadas:</w:t>
       </w:r>
     </w:p>
     <w:p/>
@@ -12382,18 +12265,6 @@
         </w:numPr>
       </w:pPr>
       <w:r>
-        <w:t>Si el usuario trata de introducir un nombre de usuario o correo ya usados por otra persona.</w:t>
-      </w:r>
-    </w:p>
-    <w:p>
-      <w:pPr>
-        <w:pStyle w:val="Prrafodelista"/>
-        <w:numPr>
-          <w:ilvl w:val="0"/>
-          <w:numId w:val="30"/>
-        </w:numPr>
-      </w:pPr>
-      <w:r>
         <w:t>Si el token ha caducado o alterado.</w:t>
       </w:r>
     </w:p>
@@ -12437,15 +12308,240 @@
         <w:t>y se encuentran debajo del resto de funciones.</w:t>
       </w:r>
     </w:p>
+    <w:p/>
+    <w:p/>
     <w:p>
       <w:pPr>
         <w:pStyle w:val="Ttulo2"/>
       </w:pPr>
-      <w:bookmarkStart w:id="43" w:name="_Toc132839639"/>
+      <w:bookmarkStart w:id="43" w:name="_Toc132923946"/>
+      <w:r>
+        <w:lastRenderedPageBreak/>
+        <w:t>Programación orientada a ferrocarril</w:t>
+      </w:r>
+      <w:bookmarkEnd w:id="43"/>
+      <w:r>
+        <w:t xml:space="preserve"> </w:t>
+      </w:r>
+    </w:p>
+    <w:p/>
+    <w:p>
+      <w:r>
+        <w:t xml:space="preserve">Gracias al uso de la clase </w:t>
+      </w:r>
+      <w:proofErr w:type="spellStart"/>
+      <w:r>
+        <w:rPr>
+          <w:b/>
+          <w:bCs/>
+        </w:rPr>
+        <w:t>Result</w:t>
+      </w:r>
+      <w:proofErr w:type="spellEnd"/>
+      <w:r>
+        <w:t xml:space="preserve"> en los validadores, servicio y el manejo de esta en el controlador, se ha logrado implementar </w:t>
+      </w:r>
+      <w:r>
+        <w:t xml:space="preserve">una </w:t>
+      </w:r>
+      <w:r>
+        <w:rPr>
+          <w:b/>
+          <w:bCs/>
+        </w:rPr>
+        <w:t>Programación Orientada a Ferrocarril</w:t>
+      </w:r>
+      <w:r>
+        <w:t xml:space="preserve"> (o </w:t>
+      </w:r>
+      <w:proofErr w:type="spellStart"/>
+      <w:r>
+        <w:rPr>
+          <w:b/>
+          <w:bCs/>
+        </w:rPr>
+        <w:t>Railway</w:t>
+      </w:r>
+      <w:proofErr w:type="spellEnd"/>
+      <w:r>
+        <w:rPr>
+          <w:b/>
+          <w:bCs/>
+        </w:rPr>
+        <w:t xml:space="preserve"> </w:t>
+      </w:r>
+      <w:proofErr w:type="spellStart"/>
+      <w:r>
+        <w:rPr>
+          <w:b/>
+          <w:bCs/>
+        </w:rPr>
+        <w:t>Oriented</w:t>
+      </w:r>
+      <w:proofErr w:type="spellEnd"/>
+      <w:r>
+        <w:rPr>
+          <w:b/>
+          <w:bCs/>
+        </w:rPr>
+        <w:t xml:space="preserve"> </w:t>
+      </w:r>
+      <w:proofErr w:type="spellStart"/>
+      <w:r>
+        <w:rPr>
+          <w:b/>
+          <w:bCs/>
+        </w:rPr>
+        <w:t>Programming</w:t>
+      </w:r>
+      <w:proofErr w:type="spellEnd"/>
+      <w:r>
+        <w:t xml:space="preserve">), dando la posibilidad de mejorar la legibilidad del código y el entendimiento frente a los errores. </w:t>
+      </w:r>
+    </w:p>
+    <w:p/>
+    <w:p>
+      <w:pPr>
+        <w:jc w:val="center"/>
+      </w:pPr>
+      <w:r>
+        <w:rPr>
+          <w:noProof/>
+        </w:rPr>
+        <w:drawing>
+          <wp:inline distT="0" distB="0" distL="0" distR="0" wp14:anchorId="6E6CB1FF" wp14:editId="2514BDA0">
+            <wp:extent cx="5918486" cy="1021080"/>
+            <wp:effectExtent l="76200" t="76200" r="139700" b="140970"/>
+            <wp:docPr id="28" name="Imagen 28" descr="Imagen que contiene vara&#10;&#10;Descripción generada automáticamente"/>
+            <wp:cNvGraphicFramePr>
+              <a:graphicFrameLocks xmlns:a="http://schemas.openxmlformats.org/drawingml/2006/main" noChangeAspect="1"/>
+            </wp:cNvGraphicFramePr>
+            <a:graphic xmlns:a="http://schemas.openxmlformats.org/drawingml/2006/main">
+              <a:graphicData uri="http://schemas.openxmlformats.org/drawingml/2006/picture">
+                <pic:pic xmlns:pic="http://schemas.openxmlformats.org/drawingml/2006/picture">
+                  <pic:nvPicPr>
+                    <pic:cNvPr id="28" name="Imagen 28" descr="Imagen que contiene vara&#10;&#10;Descripción generada automáticamente"/>
+                    <pic:cNvPicPr>
+                      <a:picLocks noChangeAspect="1" noChangeArrowheads="1"/>
+                    </pic:cNvPicPr>
+                  </pic:nvPicPr>
+                  <pic:blipFill>
+                    <a:blip r:embed="rId31">
+                      <a:extLst>
+                        <a:ext uri="{28A0092B-C50C-407E-A947-70E740481C1C}">
+                          <a14:useLocalDpi xmlns:a14="http://schemas.microsoft.com/office/drawing/2010/main" val="0"/>
+                        </a:ext>
+                      </a:extLst>
+                    </a:blip>
+                    <a:srcRect/>
+                    <a:stretch>
+                      <a:fillRect/>
+                    </a:stretch>
+                  </pic:blipFill>
+                  <pic:spPr bwMode="auto">
+                    <a:xfrm flipV="1">
+                      <a:off x="0" y="0"/>
+                      <a:ext cx="5972409" cy="1030383"/>
+                    </a:xfrm>
+                    <a:prstGeom prst="rect">
+                      <a:avLst/>
+                    </a:prstGeom>
+                    <a:ln w="38100" cap="sq">
+                      <a:solidFill>
+                        <a:srgbClr val="000000"/>
+                      </a:solidFill>
+                      <a:prstDash val="solid"/>
+                      <a:miter lim="800000"/>
+                    </a:ln>
+                    <a:effectLst>
+                      <a:outerShdw blurRad="50800" dist="38100" dir="2700000" algn="tl" rotWithShape="0">
+                        <a:srgbClr val="000000">
+                          <a:alpha val="43000"/>
+                        </a:srgbClr>
+                      </a:outerShdw>
+                    </a:effectLst>
+                  </pic:spPr>
+                </pic:pic>
+              </a:graphicData>
+            </a:graphic>
+          </wp:inline>
+        </w:drawing>
+      </w:r>
+    </w:p>
+    <w:p>
+      <w:r>
+        <w:t xml:space="preserve">A modo de </w:t>
+      </w:r>
+      <w:r>
+        <w:rPr>
+          <w:i/>
+          <w:iCs/>
+        </w:rPr>
+        <w:t>resumen</w:t>
+      </w:r>
+      <w:r>
+        <w:t xml:space="preserve">, podría decirse que en el código de las </w:t>
+      </w:r>
+      <w:r>
+        <w:rPr>
+          <w:i/>
+          <w:iCs/>
+        </w:rPr>
+        <w:t>validaciones</w:t>
+      </w:r>
+      <w:r>
+        <w:t xml:space="preserve"> existen dos lados de la </w:t>
+      </w:r>
+      <w:r>
+        <w:rPr>
+          <w:i/>
+          <w:iCs/>
+        </w:rPr>
+        <w:t>Fuerza</w:t>
+      </w:r>
+      <w:r>
+        <w:t xml:space="preserve">, el </w:t>
+      </w:r>
+      <w:r>
+        <w:rPr>
+          <w:b/>
+          <w:bCs/>
+        </w:rPr>
+        <w:t>Lado Luminoso</w:t>
+      </w:r>
+      <w:r>
+        <w:t xml:space="preserve">, donde la validación sobre el dato pasa sin </w:t>
+      </w:r>
+      <w:r>
+        <w:rPr>
+          <w:b/>
+          <w:bCs/>
+        </w:rPr>
+        <w:t>ningún problema</w:t>
+      </w:r>
+      <w:r>
+        <w:t xml:space="preserve">, y el </w:t>
+      </w:r>
+      <w:r>
+        <w:rPr>
+          <w:b/>
+          <w:bCs/>
+        </w:rPr>
+        <w:t>Lado Oscuro</w:t>
+      </w:r>
+      <w:r>
+        <w:t>, donde si salta alguno de los filtros dados, devuelve el aviso que hayamos indicado.</w:t>
+      </w:r>
+    </w:p>
+    <w:p>
+      <w:pPr>
+        <w:pStyle w:val="Ttulo2"/>
+      </w:pPr>
+      <w:bookmarkStart w:id="44" w:name="_Toc132923947"/>
       <w:r>
         <w:t>Documentación</w:t>
       </w:r>
-      <w:bookmarkEnd w:id="43"/>
+      <w:bookmarkEnd w:id="44"/>
     </w:p>
     <w:p/>
     <w:p>
@@ -12457,7 +12553,7 @@
       <w:pPr>
         <w:pStyle w:val="Ttulo3"/>
       </w:pPr>
-      <w:bookmarkStart w:id="44" w:name="_Toc132839640"/>
+      <w:bookmarkStart w:id="45" w:name="_Toc132923948"/>
       <w:proofErr w:type="spellStart"/>
       <w:r>
         <w:t>KDoc</w:t>
@@ -12469,154 +12565,6 @@
       <w:proofErr w:type="spellStart"/>
       <w:r>
         <w:t>Dokka</w:t>
-      </w:r>
-      <w:bookmarkEnd w:id="44"/>
-      <w:proofErr w:type="spellEnd"/>
-    </w:p>
-    <w:p/>
-    <w:p>
-      <w:r>
-        <w:t xml:space="preserve">En todas las clases del proyecto se ha documentado usando </w:t>
-      </w:r>
-      <w:proofErr w:type="spellStart"/>
-      <w:r>
-        <w:rPr>
-          <w:b/>
-          <w:bCs/>
-        </w:rPr>
-        <w:t>K</w:t>
-      </w:r>
-      <w:r>
-        <w:rPr>
-          <w:b/>
-          <w:bCs/>
-        </w:rPr>
-        <w:t>D</w:t>
-      </w:r>
-      <w:r>
-        <w:rPr>
-          <w:b/>
-          <w:bCs/>
-        </w:rPr>
-        <w:t>oc</w:t>
-      </w:r>
-      <w:proofErr w:type="spellEnd"/>
-      <w:r>
-        <w:t xml:space="preserve">, y gracias a una herramienta adicional, </w:t>
-      </w:r>
-      <w:proofErr w:type="spellStart"/>
-      <w:r>
-        <w:rPr>
-          <w:b/>
-          <w:bCs/>
-        </w:rPr>
-        <w:t>Dokka</w:t>
-      </w:r>
-      <w:proofErr w:type="spellEnd"/>
-      <w:r>
-        <w:t xml:space="preserve">, esta puede verse a través de un archivo </w:t>
-      </w:r>
-      <w:r>
-        <w:rPr>
-          <w:b/>
-          <w:bCs/>
-        </w:rPr>
-        <w:t>HTML</w:t>
-      </w:r>
-      <w:r>
-        <w:rPr>
-          <w:b/>
-          <w:bCs/>
-        </w:rPr>
-        <w:t xml:space="preserve">. </w:t>
-      </w:r>
-      <w:r>
-        <w:t xml:space="preserve">Está documentación se encuentra en </w:t>
-      </w:r>
-      <w:r>
-        <w:rPr>
-          <w:b/>
-          <w:bCs/>
-        </w:rPr>
-        <w:t>inglés</w:t>
-      </w:r>
-      <w:r>
-        <w:t>.</w:t>
-      </w:r>
-    </w:p>
-    <w:p>
-      <w:pPr>
-        <w:rPr>
-          <w:b/>
-          <w:bCs/>
-        </w:rPr>
-      </w:pPr>
-    </w:p>
-    <w:p>
-      <w:pPr>
-        <w:rPr>
-          <w:b/>
-          <w:bCs/>
-        </w:rPr>
-      </w:pPr>
-    </w:p>
-    <w:p>
-      <w:pPr>
-        <w:rPr>
-          <w:b/>
-          <w:bCs/>
-        </w:rPr>
-      </w:pPr>
-    </w:p>
-    <w:p>
-      <w:pPr>
-        <w:rPr>
-          <w:b/>
-          <w:bCs/>
-        </w:rPr>
-      </w:pPr>
-    </w:p>
-    <w:p>
-      <w:pPr>
-        <w:rPr>
-          <w:b/>
-          <w:bCs/>
-        </w:rPr>
-      </w:pPr>
-    </w:p>
-    <w:p>
-      <w:pPr>
-        <w:rPr>
-          <w:b/>
-          <w:bCs/>
-        </w:rPr>
-      </w:pPr>
-    </w:p>
-    <w:p>
-      <w:pPr>
-        <w:rPr>
-          <w:b/>
-          <w:bCs/>
-        </w:rPr>
-      </w:pPr>
-    </w:p>
-    <w:p>
-      <w:pPr>
-        <w:rPr>
-          <w:b/>
-          <w:bCs/>
-        </w:rPr>
-      </w:pPr>
-    </w:p>
-    <w:p>
-      <w:pPr>
-        <w:pStyle w:val="Ttulo3"/>
-      </w:pPr>
-      <w:bookmarkStart w:id="45" w:name="_Toc132839641"/>
-      <w:proofErr w:type="spellStart"/>
-      <w:r>
-        <w:lastRenderedPageBreak/>
-        <w:t>Swagger</w:t>
       </w:r>
       <w:bookmarkEnd w:id="45"/>
       <w:proofErr w:type="spellEnd"/>
@@ -12624,6 +12572,90 @@
     <w:p/>
     <w:p>
       <w:r>
+        <w:t xml:space="preserve">En todas las clases del proyecto se ha documentado usando </w:t>
+      </w:r>
+      <w:proofErr w:type="spellStart"/>
+      <w:r>
+        <w:rPr>
+          <w:b/>
+          <w:bCs/>
+        </w:rPr>
+        <w:t>K</w:t>
+      </w:r>
+      <w:r>
+        <w:rPr>
+          <w:b/>
+          <w:bCs/>
+        </w:rPr>
+        <w:t>D</w:t>
+      </w:r>
+      <w:r>
+        <w:rPr>
+          <w:b/>
+          <w:bCs/>
+        </w:rPr>
+        <w:t>oc</w:t>
+      </w:r>
+      <w:proofErr w:type="spellEnd"/>
+      <w:r>
+        <w:t xml:space="preserve">, y gracias a una herramienta adicional, </w:t>
+      </w:r>
+      <w:proofErr w:type="spellStart"/>
+      <w:r>
+        <w:rPr>
+          <w:b/>
+          <w:bCs/>
+        </w:rPr>
+        <w:t>Dokka</w:t>
+      </w:r>
+      <w:proofErr w:type="spellEnd"/>
+      <w:r>
+        <w:t xml:space="preserve">, esta puede verse a través de un archivo </w:t>
+      </w:r>
+      <w:r>
+        <w:rPr>
+          <w:b/>
+          <w:bCs/>
+        </w:rPr>
+        <w:t>HTML</w:t>
+      </w:r>
+      <w:r>
+        <w:rPr>
+          <w:b/>
+          <w:bCs/>
+        </w:rPr>
+        <w:t xml:space="preserve">. </w:t>
+      </w:r>
+      <w:r>
+        <w:t xml:space="preserve">Está documentación se encuentra en </w:t>
+      </w:r>
+      <w:r>
+        <w:rPr>
+          <w:b/>
+          <w:bCs/>
+        </w:rPr>
+        <w:t>inglés</w:t>
+      </w:r>
+      <w:r>
+        <w:t>.</w:t>
+      </w:r>
+    </w:p>
+    <w:p/>
+    <w:p>
+      <w:pPr>
+        <w:pStyle w:val="Ttulo3"/>
+      </w:pPr>
+      <w:bookmarkStart w:id="46" w:name="_Toc132923949"/>
+      <w:proofErr w:type="spellStart"/>
+      <w:r>
+        <w:t>Swagger</w:t>
+      </w:r>
+      <w:bookmarkEnd w:id="46"/>
+      <w:proofErr w:type="spellEnd"/>
+    </w:p>
+    <w:p/>
+    <w:p>
+      <w:r>
         <w:t xml:space="preserve">Además, se ha aplicado la clásica herramienta para documentar </w:t>
       </w:r>
       <w:proofErr w:type="spellStart"/>
@@ -12657,9 +12689,9 @@
           <w:noProof/>
         </w:rPr>
         <w:drawing>
-          <wp:inline distT="0" distB="0" distL="0" distR="0" wp14:anchorId="62D5D61B" wp14:editId="68EC01CD">
-            <wp:extent cx="3307732" cy="1240404"/>
-            <wp:effectExtent l="0" t="0" r="6985" b="0"/>
+          <wp:inline distT="0" distB="0" distL="0" distR="0" wp14:anchorId="62D5D61B" wp14:editId="188BFB62">
+            <wp:extent cx="4431512" cy="1661823"/>
+            <wp:effectExtent l="0" t="0" r="7620" b="0"/>
             <wp:docPr id="30" name="Imagen 30"/>
             <wp:cNvGraphicFramePr>
               <a:graphicFrameLocks xmlns:a="http://schemas.openxmlformats.org/drawingml/2006/main" noChangeAspect="1"/>
@@ -12689,7 +12721,7 @@
                   <pic:spPr bwMode="auto">
                     <a:xfrm>
                       <a:off x="0" y="0"/>
-                      <a:ext cx="3402612" cy="1275984"/>
+                      <a:ext cx="4569432" cy="1713543"/>
                     </a:xfrm>
                     <a:prstGeom prst="rect">
                       <a:avLst/>
@@ -12707,22 +12739,22 @@
       <w:pPr>
         <w:pStyle w:val="Ttulo2"/>
       </w:pPr>
-      <w:bookmarkStart w:id="46" w:name="_Toc132839642"/>
+      <w:bookmarkStart w:id="47" w:name="_Toc132923950"/>
       <w:r>
         <w:t>Información Adicional</w:t>
       </w:r>
-      <w:bookmarkEnd w:id="46"/>
+      <w:bookmarkEnd w:id="47"/>
     </w:p>
     <w:p/>
     <w:p>
       <w:pPr>
         <w:pStyle w:val="Ttulo3"/>
       </w:pPr>
-      <w:bookmarkStart w:id="47" w:name="_Toc132839643"/>
+      <w:bookmarkStart w:id="48" w:name="_Toc132923951"/>
       <w:r>
         <w:t>DB</w:t>
       </w:r>
-      <w:bookmarkEnd w:id="47"/>
+      <w:bookmarkEnd w:id="48"/>
     </w:p>
     <w:p/>
     <w:p>
@@ -12768,12 +12800,13 @@
       <w:pPr>
         <w:pStyle w:val="Ttulo2"/>
       </w:pPr>
-      <w:bookmarkStart w:id="48" w:name="_Toc132839644"/>
+      <w:bookmarkStart w:id="49" w:name="_Toc132923952"/>
       <w:proofErr w:type="spellStart"/>
       <w:r>
+        <w:lastRenderedPageBreak/>
         <w:t>Tests</w:t>
       </w:r>
-      <w:bookmarkEnd w:id="48"/>
+      <w:bookmarkEnd w:id="49"/>
       <w:proofErr w:type="spellEnd"/>
     </w:p>
     <w:p/>
@@ -12781,7 +12814,7 @@
       <w:pPr>
         <w:pStyle w:val="Ttulo3"/>
       </w:pPr>
-      <w:bookmarkStart w:id="49" w:name="_Toc132839645"/>
+      <w:bookmarkStart w:id="50" w:name="_Toc132923953"/>
       <w:proofErr w:type="spellStart"/>
       <w:r>
         <w:t>Postman</w:t>
@@ -12790,7 +12823,7 @@
       <w:r>
         <w:t xml:space="preserve"> (E2E)</w:t>
       </w:r>
-      <w:bookmarkEnd w:id="49"/>
+      <w:bookmarkEnd w:id="50"/>
     </w:p>
     <w:p/>
     <w:p>
@@ -12897,6 +12930,30 @@
         <w:t>: Token de un usuario recién creado.</w:t>
       </w:r>
     </w:p>
+    <w:p>
+      <w:pPr>
+        <w:pStyle w:val="Prrafodelista"/>
+        <w:numPr>
+          <w:ilvl w:val="0"/>
+          <w:numId w:val="30"/>
+        </w:numPr>
+      </w:pPr>
+      <w:proofErr w:type="spellStart"/>
+      <w:r>
+        <w:rPr>
+          <w:b/>
+          <w:bCs/>
+        </w:rPr>
+        <w:t>token_expired</w:t>
+      </w:r>
+      <w:proofErr w:type="spellEnd"/>
+      <w:r>
+        <w:t>:</w:t>
+      </w:r>
+      <w:r>
+        <w:t xml:space="preserve"> Token caducado.</w:t>
+      </w:r>
+    </w:p>
     <w:p/>
     <w:p>
       <w:r>
@@ -12929,9 +12986,20 @@
         <w:t>)</w:t>
       </w:r>
     </w:p>
-    <w:p>
-      <w:r>
-        <w:t xml:space="preserve">El tercer token deberá de ser actualizado cada vez que se ejecute el </w:t>
+    <w:p/>
+    <w:p>
+      <w:r>
+        <w:t xml:space="preserve">El </w:t>
+      </w:r>
+      <w:r>
+        <w:rPr>
+          <w:b/>
+          <w:bCs/>
+        </w:rPr>
+        <w:t>tercer</w:t>
+      </w:r>
+      <w:r>
+        <w:t xml:space="preserve"> token deberá de ser actualizado cada vez que se ejecute el </w:t>
       </w:r>
       <w:proofErr w:type="spellStart"/>
       <w:r>
@@ -12978,11 +13046,36 @@
         <w:t>.</w:t>
       </w:r>
     </w:p>
+    <w:p/>
+    <w:p>
+      <w:r>
+        <w:t xml:space="preserve">El </w:t>
+      </w:r>
+      <w:r>
+        <w:rPr>
+          <w:b/>
+          <w:bCs/>
+        </w:rPr>
+        <w:t>cuarto</w:t>
+      </w:r>
+      <w:r>
+        <w:t xml:space="preserve"> token </w:t>
+      </w:r>
+      <w:r>
+        <w:rPr>
+          <w:u w:val="single"/>
+        </w:rPr>
+        <w:t>no</w:t>
+      </w:r>
+      <w:r>
+        <w:t xml:space="preserve"> necesitará ninguna actualización.</w:t>
+      </w:r>
+    </w:p>
     <w:p>
       <w:pPr>
         <w:pStyle w:val="Ttulo3"/>
       </w:pPr>
-      <w:bookmarkStart w:id="50" w:name="_Toc132839646"/>
+      <w:bookmarkStart w:id="51" w:name="_Toc132923954"/>
       <w:r>
         <w:t>Junit 5</w:t>
       </w:r>
@@ -12993,7 +13086,7 @@
       <w:r>
         <w:t>MockK</w:t>
       </w:r>
-      <w:bookmarkEnd w:id="50"/>
+      <w:bookmarkEnd w:id="51"/>
       <w:proofErr w:type="spellEnd"/>
     </w:p>
     <w:p>
@@ -13131,8 +13224,23 @@
       </w:r>
     </w:p>
     <w:p>
-      <w:r>
-        <w:t>Se han realizado pruebas de los tres elementos principales de la aplicación:</w:t>
+      <w:pPr>
+        <w:jc w:val="center"/>
+      </w:pPr>
+    </w:p>
+    <w:p>
+      <w:r>
+        <w:t xml:space="preserve">Se han realizado pruebas de los </w:t>
+      </w:r>
+      <w:r>
+        <w:rPr>
+          <w:b/>
+          <w:bCs/>
+        </w:rPr>
+        <w:t>tres</w:t>
+      </w:r>
+      <w:r>
+        <w:t xml:space="preserve"> elementos principales de la aplicación:</w:t>
       </w:r>
     </w:p>
     <w:p>

</xml_diff>

<commit_message>
No mas try catch en el controlador. Postman y documentacion actualizados. Excepcion innecesaria eliminada.
</commit_message>
<xml_diff>
--- a/docs/Proyecto_Desarrollo_de_aplicaciones_IES_Luis_Vives-Mario_Resa.docx
+++ b/docs/Proyecto_Desarrollo_de_aplicaciones_IES_Luis_Vives-Mario_Resa.docx
@@ -502,7 +502,7 @@
           <w:r>
             <w:fldChar w:fldCharType="separate"/>
           </w:r>
-          <w:hyperlink w:anchor="_Toc132923909" w:history="1">
+          <w:hyperlink w:anchor="_Toc133001414" w:history="1">
             <w:r>
               <w:rPr>
                 <w:rStyle w:val="Hipervnculo"/>
@@ -534,7 +534,7 @@
               <w:rPr>
                 <w:webHidden/>
               </w:rPr>
-              <w:instrText xml:space="preserve"> PAGEREF _Toc132923909 \h </w:instrText>
+              <w:instrText xml:space="preserve"> PAGEREF _Toc133001414 \h </w:instrText>
             </w:r>
             <w:r>
               <w:rPr>
@@ -565,7 +565,7 @@
           <w:pPr>
             <w:pStyle w:val="TDC2"/>
           </w:pPr>
-          <w:hyperlink w:anchor="_Toc132923910" w:history="1">
+          <w:hyperlink w:anchor="_Toc133001415" w:history="1">
             <w:r>
               <w:rPr>
                 <w:rStyle w:val="Hipervnculo"/>
@@ -597,7 +597,7 @@
               <w:rPr>
                 <w:webHidden/>
               </w:rPr>
-              <w:instrText xml:space="preserve"> PAGEREF _Toc132923910 \h </w:instrText>
+              <w:instrText xml:space="preserve"> PAGEREF _Toc133001415 \h </w:instrText>
             </w:r>
             <w:r>
               <w:rPr>
@@ -628,7 +628,7 @@
           <w:pPr>
             <w:pStyle w:val="TDC1"/>
           </w:pPr>
-          <w:hyperlink w:anchor="_Toc132923911" w:history="1">
+          <w:hyperlink w:anchor="_Toc133001416" w:history="1">
             <w:r>
               <w:rPr>
                 <w:rStyle w:val="Hipervnculo"/>
@@ -660,7 +660,7 @@
               <w:rPr>
                 <w:webHidden/>
               </w:rPr>
-              <w:instrText xml:space="preserve"> PAGEREF _Toc132923911 \h </w:instrText>
+              <w:instrText xml:space="preserve"> PAGEREF _Toc133001416 \h </w:instrText>
             </w:r>
             <w:r>
               <w:rPr>
@@ -691,7 +691,7 @@
           <w:pPr>
             <w:pStyle w:val="TDC2"/>
           </w:pPr>
-          <w:hyperlink w:anchor="_Toc132923912" w:history="1">
+          <w:hyperlink w:anchor="_Toc133001417" w:history="1">
             <w:r>
               <w:rPr>
                 <w:rStyle w:val="Hipervnculo"/>
@@ -723,7 +723,7 @@
               <w:rPr>
                 <w:webHidden/>
               </w:rPr>
-              <w:instrText xml:space="preserve"> PAGEREF _Toc132923912 \h </w:instrText>
+              <w:instrText xml:space="preserve"> PAGEREF _Toc133001417 \h </w:instrText>
             </w:r>
             <w:r>
               <w:rPr>
@@ -754,7 +754,7 @@
           <w:pPr>
             <w:pStyle w:val="TDC2"/>
           </w:pPr>
-          <w:hyperlink w:anchor="_Toc132923913" w:history="1">
+          <w:hyperlink w:anchor="_Toc133001418" w:history="1">
             <w:r>
               <w:rPr>
                 <w:rStyle w:val="Hipervnculo"/>
@@ -786,7 +786,7 @@
               <w:rPr>
                 <w:webHidden/>
               </w:rPr>
-              <w:instrText xml:space="preserve"> PAGEREF _Toc132923913 \h </w:instrText>
+              <w:instrText xml:space="preserve"> PAGEREF _Toc133001418 \h </w:instrText>
             </w:r>
             <w:r>
               <w:rPr>
@@ -817,7 +817,7 @@
           <w:pPr>
             <w:pStyle w:val="TDC2"/>
           </w:pPr>
-          <w:hyperlink w:anchor="_Toc132923914" w:history="1">
+          <w:hyperlink w:anchor="_Toc133001419" w:history="1">
             <w:r>
               <w:rPr>
                 <w:rStyle w:val="Hipervnculo"/>
@@ -849,7 +849,7 @@
               <w:rPr>
                 <w:webHidden/>
               </w:rPr>
-              <w:instrText xml:space="preserve"> PAGEREF _Toc132923914 \h </w:instrText>
+              <w:instrText xml:space="preserve"> PAGEREF _Toc133001419 \h </w:instrText>
             </w:r>
             <w:r>
               <w:rPr>
@@ -880,7 +880,7 @@
           <w:pPr>
             <w:pStyle w:val="TDC1"/>
           </w:pPr>
-          <w:hyperlink w:anchor="_Toc132923915" w:history="1">
+          <w:hyperlink w:anchor="_Toc133001420" w:history="1">
             <w:r>
               <w:rPr>
                 <w:rStyle w:val="Hipervnculo"/>
@@ -912,7 +912,7 @@
               <w:rPr>
                 <w:webHidden/>
               </w:rPr>
-              <w:instrText xml:space="preserve"> PAGEREF _Toc132923915 \h </w:instrText>
+              <w:instrText xml:space="preserve"> PAGEREF _Toc133001420 \h </w:instrText>
             </w:r>
             <w:r>
               <w:rPr>
@@ -943,7 +943,7 @@
           <w:pPr>
             <w:pStyle w:val="TDC1"/>
           </w:pPr>
-          <w:hyperlink w:anchor="_Toc132923916" w:history="1">
+          <w:hyperlink w:anchor="_Toc133001421" w:history="1">
             <w:r>
               <w:rPr>
                 <w:rStyle w:val="Hipervnculo"/>
@@ -975,7 +975,7 @@
               <w:rPr>
                 <w:webHidden/>
               </w:rPr>
-              <w:instrText xml:space="preserve"> PAGEREF _Toc132923916 \h </w:instrText>
+              <w:instrText xml:space="preserve"> PAGEREF _Toc133001421 \h </w:instrText>
             </w:r>
             <w:r>
               <w:rPr>
@@ -1006,7 +1006,7 @@
           <w:pPr>
             <w:pStyle w:val="TDC2"/>
           </w:pPr>
-          <w:hyperlink w:anchor="_Toc132923917" w:history="1">
+          <w:hyperlink w:anchor="_Toc133001422" w:history="1">
             <w:r>
               <w:rPr>
                 <w:rStyle w:val="Hipervnculo"/>
@@ -1038,7 +1038,7 @@
               <w:rPr>
                 <w:webHidden/>
               </w:rPr>
-              <w:instrText xml:space="preserve"> PAGEREF _Toc132923917 \h </w:instrText>
+              <w:instrText xml:space="preserve"> PAGEREF _Toc133001422 \h </w:instrText>
             </w:r>
             <w:r>
               <w:rPr>
@@ -1072,7 +1072,7 @@
               <w:tab w:val="left" w:pos="1760"/>
             </w:tabs>
           </w:pPr>
-          <w:hyperlink w:anchor="_Toc132923918" w:history="1">
+          <w:hyperlink w:anchor="_Toc133001423" w:history="1">
             <w:r>
               <w:rPr>
                 <w:rStyle w:val="Hipervnculo"/>
@@ -1104,7 +1104,7 @@
               <w:rPr>
                 <w:webHidden/>
               </w:rPr>
-              <w:instrText xml:space="preserve"> PAGEREF _Toc132923918 \h </w:instrText>
+              <w:instrText xml:space="preserve"> PAGEREF _Toc133001423 \h </w:instrText>
             </w:r>
             <w:r>
               <w:rPr>
@@ -1138,7 +1138,7 @@
               <w:tab w:val="left" w:pos="1760"/>
             </w:tabs>
           </w:pPr>
-          <w:hyperlink w:anchor="_Toc132923919" w:history="1">
+          <w:hyperlink w:anchor="_Toc133001424" w:history="1">
             <w:r>
               <w:rPr>
                 <w:rStyle w:val="Hipervnculo"/>
@@ -1170,7 +1170,7 @@
               <w:rPr>
                 <w:webHidden/>
               </w:rPr>
-              <w:instrText xml:space="preserve"> PAGEREF _Toc132923919 \h </w:instrText>
+              <w:instrText xml:space="preserve"> PAGEREF _Toc133001424 \h </w:instrText>
             </w:r>
             <w:r>
               <w:rPr>
@@ -1201,7 +1201,7 @@
           <w:pPr>
             <w:pStyle w:val="TDC2"/>
           </w:pPr>
-          <w:hyperlink w:anchor="_Toc132923920" w:history="1">
+          <w:hyperlink w:anchor="_Toc133001425" w:history="1">
             <w:r>
               <w:rPr>
                 <w:rStyle w:val="Hipervnculo"/>
@@ -1233,7 +1233,7 @@
               <w:rPr>
                 <w:webHidden/>
               </w:rPr>
-              <w:instrText xml:space="preserve"> PAGEREF _Toc132923920 \h </w:instrText>
+              <w:instrText xml:space="preserve"> PAGEREF _Toc133001425 \h </w:instrText>
             </w:r>
             <w:r>
               <w:rPr>
@@ -1267,7 +1267,7 @@
               <w:tab w:val="left" w:pos="1760"/>
             </w:tabs>
           </w:pPr>
-          <w:hyperlink w:anchor="_Toc132923921" w:history="1">
+          <w:hyperlink w:anchor="_Toc133001426" w:history="1">
             <w:r>
               <w:rPr>
                 <w:rStyle w:val="Hipervnculo"/>
@@ -1299,7 +1299,7 @@
               <w:rPr>
                 <w:webHidden/>
               </w:rPr>
-              <w:instrText xml:space="preserve"> PAGEREF _Toc132923921 \h </w:instrText>
+              <w:instrText xml:space="preserve"> PAGEREF _Toc133001426 \h </w:instrText>
             </w:r>
             <w:r>
               <w:rPr>
@@ -1330,7 +1330,7 @@
           <w:pPr>
             <w:pStyle w:val="TDC2"/>
           </w:pPr>
-          <w:hyperlink w:anchor="_Toc132923922" w:history="1">
+          <w:hyperlink w:anchor="_Toc133001427" w:history="1">
             <w:r>
               <w:rPr>
                 <w:rStyle w:val="Hipervnculo"/>
@@ -1362,7 +1362,7 @@
               <w:rPr>
                 <w:webHidden/>
               </w:rPr>
-              <w:instrText xml:space="preserve"> PAGEREF _Toc132923922 \h </w:instrText>
+              <w:instrText xml:space="preserve"> PAGEREF _Toc133001427 \h </w:instrText>
             </w:r>
             <w:r>
               <w:rPr>
@@ -1393,7 +1393,7 @@
           <w:pPr>
             <w:pStyle w:val="TDC2"/>
           </w:pPr>
-          <w:hyperlink w:anchor="_Toc132923923" w:history="1">
+          <w:hyperlink w:anchor="_Toc133001428" w:history="1">
             <w:r>
               <w:rPr>
                 <w:rStyle w:val="Hipervnculo"/>
@@ -1425,7 +1425,7 @@
               <w:rPr>
                 <w:webHidden/>
               </w:rPr>
-              <w:instrText xml:space="preserve"> PAGEREF _Toc132923923 \h </w:instrText>
+              <w:instrText xml:space="preserve"> PAGEREF _Toc133001428 \h </w:instrText>
             </w:r>
             <w:r>
               <w:rPr>
@@ -1456,7 +1456,7 @@
           <w:pPr>
             <w:pStyle w:val="TDC1"/>
           </w:pPr>
-          <w:hyperlink w:anchor="_Toc132923924" w:history="1">
+          <w:hyperlink w:anchor="_Toc133001429" w:history="1">
             <w:r>
               <w:rPr>
                 <w:rStyle w:val="Hipervnculo"/>
@@ -1488,7 +1488,7 @@
               <w:rPr>
                 <w:webHidden/>
               </w:rPr>
-              <w:instrText xml:space="preserve"> PAGEREF _Toc132923924 \h </w:instrText>
+              <w:instrText xml:space="preserve"> PAGEREF _Toc133001429 \h </w:instrText>
             </w:r>
             <w:r>
               <w:rPr>
@@ -1519,7 +1519,7 @@
           <w:pPr>
             <w:pStyle w:val="TDC2"/>
           </w:pPr>
-          <w:hyperlink w:anchor="_Toc132923925" w:history="1">
+          <w:hyperlink w:anchor="_Toc133001430" w:history="1">
             <w:r>
               <w:rPr>
                 <w:rStyle w:val="Hipervnculo"/>
@@ -1551,7 +1551,7 @@
               <w:rPr>
                 <w:webHidden/>
               </w:rPr>
-              <w:instrText xml:space="preserve"> PAGEREF _Toc132923925 \h </w:instrText>
+              <w:instrText xml:space="preserve"> PAGEREF _Toc133001430 \h </w:instrText>
             </w:r>
             <w:r>
               <w:rPr>
@@ -1582,7 +1582,7 @@
           <w:pPr>
             <w:pStyle w:val="TDC2"/>
           </w:pPr>
-          <w:hyperlink w:anchor="_Toc132923926" w:history="1">
+          <w:hyperlink w:anchor="_Toc133001431" w:history="1">
             <w:r>
               <w:rPr>
                 <w:rStyle w:val="Hipervnculo"/>
@@ -1614,7 +1614,7 @@
               <w:rPr>
                 <w:webHidden/>
               </w:rPr>
-              <w:instrText xml:space="preserve"> PAGEREF _Toc132923926 \h </w:instrText>
+              <w:instrText xml:space="preserve"> PAGEREF _Toc133001431 \h </w:instrText>
             </w:r>
             <w:r>
               <w:rPr>
@@ -1648,7 +1648,7 @@
               <w:tab w:val="left" w:pos="1760"/>
             </w:tabs>
           </w:pPr>
-          <w:hyperlink w:anchor="_Toc132923927" w:history="1">
+          <w:hyperlink w:anchor="_Toc133001432" w:history="1">
             <w:r>
               <w:rPr>
                 <w:rStyle w:val="Hipervnculo"/>
@@ -1680,7 +1680,7 @@
               <w:rPr>
                 <w:webHidden/>
               </w:rPr>
-              <w:instrText xml:space="preserve"> PAGEREF _Toc132923927 \h </w:instrText>
+              <w:instrText xml:space="preserve"> PAGEREF _Toc133001432 \h </w:instrText>
             </w:r>
             <w:r>
               <w:rPr>
@@ -1714,7 +1714,7 @@
               <w:tab w:val="left" w:pos="1760"/>
             </w:tabs>
           </w:pPr>
-          <w:hyperlink w:anchor="_Toc132923928" w:history="1">
+          <w:hyperlink w:anchor="_Toc133001433" w:history="1">
             <w:r>
               <w:rPr>
                 <w:rStyle w:val="Hipervnculo"/>
@@ -1746,7 +1746,7 @@
               <w:rPr>
                 <w:webHidden/>
               </w:rPr>
-              <w:instrText xml:space="preserve"> PAGEREF _Toc132923928 \h </w:instrText>
+              <w:instrText xml:space="preserve"> PAGEREF _Toc133001433 \h </w:instrText>
             </w:r>
             <w:r>
               <w:rPr>
@@ -1777,7 +1777,7 @@
           <w:pPr>
             <w:pStyle w:val="TDC2"/>
           </w:pPr>
-          <w:hyperlink w:anchor="_Toc132923929" w:history="1">
+          <w:hyperlink w:anchor="_Toc133001434" w:history="1">
             <w:r>
               <w:rPr>
                 <w:rStyle w:val="Hipervnculo"/>
@@ -1809,7 +1809,7 @@
               <w:rPr>
                 <w:webHidden/>
               </w:rPr>
-              <w:instrText xml:space="preserve"> PAGEREF _Toc132923929 \h </w:instrText>
+              <w:instrText xml:space="preserve"> PAGEREF _Toc133001434 \h </w:instrText>
             </w:r>
             <w:r>
               <w:rPr>
@@ -1840,7 +1840,7 @@
           <w:pPr>
             <w:pStyle w:val="TDC2"/>
           </w:pPr>
-          <w:hyperlink w:anchor="_Toc132923930" w:history="1">
+          <w:hyperlink w:anchor="_Toc133001435" w:history="1">
             <w:r>
               <w:rPr>
                 <w:rStyle w:val="Hipervnculo"/>
@@ -1872,7 +1872,7 @@
               <w:rPr>
                 <w:webHidden/>
               </w:rPr>
-              <w:instrText xml:space="preserve"> PAGEREF _Toc132923930 \h </w:instrText>
+              <w:instrText xml:space="preserve"> PAGEREF _Toc133001435 \h </w:instrText>
             </w:r>
             <w:r>
               <w:rPr>
@@ -1903,7 +1903,7 @@
           <w:pPr>
             <w:pStyle w:val="TDC2"/>
           </w:pPr>
-          <w:hyperlink w:anchor="_Toc132923931" w:history="1">
+          <w:hyperlink w:anchor="_Toc133001436" w:history="1">
             <w:r>
               <w:rPr>
                 <w:rStyle w:val="Hipervnculo"/>
@@ -1935,7 +1935,7 @@
               <w:rPr>
                 <w:webHidden/>
               </w:rPr>
-              <w:instrText xml:space="preserve"> PAGEREF _Toc132923931 \h </w:instrText>
+              <w:instrText xml:space="preserve"> PAGEREF _Toc133001436 \h </w:instrText>
             </w:r>
             <w:r>
               <w:rPr>
@@ -1966,7 +1966,7 @@
           <w:pPr>
             <w:pStyle w:val="TDC2"/>
           </w:pPr>
-          <w:hyperlink w:anchor="_Toc132923932" w:history="1">
+          <w:hyperlink w:anchor="_Toc133001437" w:history="1">
             <w:r>
               <w:rPr>
                 <w:rStyle w:val="Hipervnculo"/>
@@ -1998,7 +1998,7 @@
               <w:rPr>
                 <w:webHidden/>
               </w:rPr>
-              <w:instrText xml:space="preserve"> PAGEREF _Toc132923932 \h </w:instrText>
+              <w:instrText xml:space="preserve"> PAGEREF _Toc133001437 \h </w:instrText>
             </w:r>
             <w:r>
               <w:rPr>
@@ -2029,7 +2029,7 @@
           <w:pPr>
             <w:pStyle w:val="TDC2"/>
           </w:pPr>
-          <w:hyperlink w:anchor="_Toc132923933" w:history="1">
+          <w:hyperlink w:anchor="_Toc133001438" w:history="1">
             <w:r>
               <w:rPr>
                 <w:rStyle w:val="Hipervnculo"/>
@@ -2061,7 +2061,7 @@
               <w:rPr>
                 <w:webHidden/>
               </w:rPr>
-              <w:instrText xml:space="preserve"> PAGEREF _Toc132923933 \h </w:instrText>
+              <w:instrText xml:space="preserve"> PAGEREF _Toc133001438 \h </w:instrText>
             </w:r>
             <w:r>
               <w:rPr>
@@ -2095,7 +2095,7 @@
               <w:tab w:val="left" w:pos="1760"/>
             </w:tabs>
           </w:pPr>
-          <w:hyperlink w:anchor="_Toc132923934" w:history="1">
+          <w:hyperlink w:anchor="_Toc133001439" w:history="1">
             <w:r>
               <w:rPr>
                 <w:rStyle w:val="Hipervnculo"/>
@@ -2127,7 +2127,7 @@
               <w:rPr>
                 <w:webHidden/>
               </w:rPr>
-              <w:instrText xml:space="preserve"> PAGEREF _Toc132923934 \h </w:instrText>
+              <w:instrText xml:space="preserve"> PAGEREF _Toc133001439 \h </w:instrText>
             </w:r>
             <w:r>
               <w:rPr>
@@ -2161,7 +2161,7 @@
               <w:tab w:val="left" w:pos="1760"/>
             </w:tabs>
           </w:pPr>
-          <w:hyperlink w:anchor="_Toc132923935" w:history="1">
+          <w:hyperlink w:anchor="_Toc133001440" w:history="1">
             <w:r>
               <w:rPr>
                 <w:rStyle w:val="Hipervnculo"/>
@@ -2193,7 +2193,7 @@
               <w:rPr>
                 <w:webHidden/>
               </w:rPr>
-              <w:instrText xml:space="preserve"> PAGEREF _Toc132923935 \h </w:instrText>
+              <w:instrText xml:space="preserve"> PAGEREF _Toc133001440 \h </w:instrText>
             </w:r>
             <w:r>
               <w:rPr>
@@ -2227,7 +2227,7 @@
               <w:tab w:val="left" w:pos="1760"/>
             </w:tabs>
           </w:pPr>
-          <w:hyperlink w:anchor="_Toc132923936" w:history="1">
+          <w:hyperlink w:anchor="_Toc133001441" w:history="1">
             <w:r>
               <w:rPr>
                 <w:rStyle w:val="Hipervnculo"/>
@@ -2259,7 +2259,7 @@
               <w:rPr>
                 <w:webHidden/>
               </w:rPr>
-              <w:instrText xml:space="preserve"> PAGEREF _Toc132923936 \h </w:instrText>
+              <w:instrText xml:space="preserve"> PAGEREF _Toc133001441 \h </w:instrText>
             </w:r>
             <w:r>
               <w:rPr>
@@ -2290,7 +2290,7 @@
           <w:pPr>
             <w:pStyle w:val="TDC2"/>
           </w:pPr>
-          <w:hyperlink w:anchor="_Toc132923937" w:history="1">
+          <w:hyperlink w:anchor="_Toc133001442" w:history="1">
             <w:r>
               <w:rPr>
                 <w:rStyle w:val="Hipervnculo"/>
@@ -2322,7 +2322,7 @@
               <w:rPr>
                 <w:webHidden/>
               </w:rPr>
-              <w:instrText xml:space="preserve"> PAGEREF _Toc132923937 \h </w:instrText>
+              <w:instrText xml:space="preserve"> PAGEREF _Toc133001442 \h </w:instrText>
             </w:r>
             <w:r>
               <w:rPr>
@@ -2356,7 +2356,7 @@
               <w:tab w:val="left" w:pos="1760"/>
             </w:tabs>
           </w:pPr>
-          <w:hyperlink w:anchor="_Toc132923938" w:history="1">
+          <w:hyperlink w:anchor="_Toc133001443" w:history="1">
             <w:r>
               <w:rPr>
                 <w:rStyle w:val="Hipervnculo"/>
@@ -2388,7 +2388,7 @@
               <w:rPr>
                 <w:webHidden/>
               </w:rPr>
-              <w:instrText xml:space="preserve"> PAGEREF _Toc132923938 \h </w:instrText>
+              <w:instrText xml:space="preserve"> PAGEREF _Toc133001443 \h </w:instrText>
             </w:r>
             <w:r>
               <w:rPr>
@@ -2422,7 +2422,7 @@
               <w:tab w:val="left" w:pos="1760"/>
             </w:tabs>
           </w:pPr>
-          <w:hyperlink w:anchor="_Toc132923939" w:history="1">
+          <w:hyperlink w:anchor="_Toc133001444" w:history="1">
             <w:r>
               <w:rPr>
                 <w:rStyle w:val="Hipervnculo"/>
@@ -2454,7 +2454,7 @@
               <w:rPr>
                 <w:webHidden/>
               </w:rPr>
-              <w:instrText xml:space="preserve"> PAGEREF _Toc132923939 \h </w:instrText>
+              <w:instrText xml:space="preserve"> PAGEREF _Toc133001444 \h </w:instrText>
             </w:r>
             <w:r>
               <w:rPr>
@@ -2488,7 +2488,7 @@
               <w:tab w:val="left" w:pos="1760"/>
             </w:tabs>
           </w:pPr>
-          <w:hyperlink w:anchor="_Toc132923940" w:history="1">
+          <w:hyperlink w:anchor="_Toc133001445" w:history="1">
             <w:r>
               <w:rPr>
                 <w:rStyle w:val="Hipervnculo"/>
@@ -2520,7 +2520,7 @@
               <w:rPr>
                 <w:webHidden/>
               </w:rPr>
-              <w:instrText xml:space="preserve"> PAGEREF _Toc132923940 \h </w:instrText>
+              <w:instrText xml:space="preserve"> PAGEREF _Toc133001445 \h </w:instrText>
             </w:r>
             <w:r>
               <w:rPr>
@@ -2554,7 +2554,7 @@
               <w:tab w:val="left" w:pos="1760"/>
             </w:tabs>
           </w:pPr>
-          <w:hyperlink w:anchor="_Toc132923941" w:history="1">
+          <w:hyperlink w:anchor="_Toc133001446" w:history="1">
             <w:r>
               <w:rPr>
                 <w:rStyle w:val="Hipervnculo"/>
@@ -2586,7 +2586,7 @@
               <w:rPr>
                 <w:webHidden/>
               </w:rPr>
-              <w:instrText xml:space="preserve"> PAGEREF _Toc132923941 \h </w:instrText>
+              <w:instrText xml:space="preserve"> PAGEREF _Toc133001446 \h </w:instrText>
             </w:r>
             <w:r>
               <w:rPr>
@@ -2617,7 +2617,7 @@
           <w:pPr>
             <w:pStyle w:val="TDC2"/>
           </w:pPr>
-          <w:hyperlink w:anchor="_Toc132923942" w:history="1">
+          <w:hyperlink w:anchor="_Toc133001447" w:history="1">
             <w:r>
               <w:rPr>
                 <w:rStyle w:val="Hipervnculo"/>
@@ -2649,7 +2649,7 @@
               <w:rPr>
                 <w:webHidden/>
               </w:rPr>
-              <w:instrText xml:space="preserve"> PAGEREF _Toc132923942 \h </w:instrText>
+              <w:instrText xml:space="preserve"> PAGEREF _Toc133001447 \h </w:instrText>
             </w:r>
             <w:r>
               <w:rPr>
@@ -2683,7 +2683,7 @@
               <w:tab w:val="left" w:pos="1760"/>
             </w:tabs>
           </w:pPr>
-          <w:hyperlink w:anchor="_Toc132923943" w:history="1">
+          <w:hyperlink w:anchor="_Toc133001448" w:history="1">
             <w:r>
               <w:rPr>
                 <w:rStyle w:val="Hipervnculo"/>
@@ -2715,7 +2715,7 @@
               <w:rPr>
                 <w:webHidden/>
               </w:rPr>
-              <w:instrText xml:space="preserve"> PAGEREF _Toc132923943 \h </w:instrText>
+              <w:instrText xml:space="preserve"> PAGEREF _Toc133001448 \h </w:instrText>
             </w:r>
             <w:r>
               <w:rPr>
@@ -2746,7 +2746,7 @@
           <w:pPr>
             <w:pStyle w:val="TDC2"/>
           </w:pPr>
-          <w:hyperlink w:anchor="_Toc132923944" w:history="1">
+          <w:hyperlink w:anchor="_Toc133001449" w:history="1">
             <w:r>
               <w:rPr>
                 <w:rStyle w:val="Hipervnculo"/>
@@ -2778,7 +2778,7 @@
               <w:rPr>
                 <w:webHidden/>
               </w:rPr>
-              <w:instrText xml:space="preserve"> PAGEREF _Toc132923944 \h </w:instrText>
+              <w:instrText xml:space="preserve"> PAGEREF _Toc133001449 \h </w:instrText>
             </w:r>
             <w:r>
               <w:rPr>
@@ -2812,7 +2812,7 @@
               <w:tab w:val="left" w:pos="1769"/>
             </w:tabs>
           </w:pPr>
-          <w:hyperlink w:anchor="_Toc132923945" w:history="1">
+          <w:hyperlink w:anchor="_Toc133001450" w:history="1">
             <w:r>
               <w:rPr>
                 <w:rStyle w:val="Hipervnculo"/>
@@ -2844,7 +2844,7 @@
               <w:rPr>
                 <w:webHidden/>
               </w:rPr>
-              <w:instrText xml:space="preserve"> PAGEREF _Toc132923945 \h </w:instrText>
+              <w:instrText xml:space="preserve"> PAGEREF _Toc133001450 \h </w:instrText>
             </w:r>
             <w:r>
               <w:rPr>
@@ -2875,7 +2875,7 @@
           <w:pPr>
             <w:pStyle w:val="TDC2"/>
           </w:pPr>
-          <w:hyperlink w:anchor="_Toc132923946" w:history="1">
+          <w:hyperlink w:anchor="_Toc133001451" w:history="1">
             <w:r>
               <w:rPr>
                 <w:rStyle w:val="Hipervnculo"/>
@@ -2907,7 +2907,7 @@
               <w:rPr>
                 <w:webHidden/>
               </w:rPr>
-              <w:instrText xml:space="preserve"> PAGEREF _Toc132923946 \h </w:instrText>
+              <w:instrText xml:space="preserve"> PAGEREF _Toc133001451 \h </w:instrText>
             </w:r>
             <w:r>
               <w:rPr>
@@ -2938,7 +2938,7 @@
           <w:pPr>
             <w:pStyle w:val="TDC2"/>
           </w:pPr>
-          <w:hyperlink w:anchor="_Toc132923947" w:history="1">
+          <w:hyperlink w:anchor="_Toc133001452" w:history="1">
             <w:r>
               <w:rPr>
                 <w:rStyle w:val="Hipervnculo"/>
@@ -2970,7 +2970,7 @@
               <w:rPr>
                 <w:webHidden/>
               </w:rPr>
-              <w:instrText xml:space="preserve"> PAGEREF _Toc132923947 \h </w:instrText>
+              <w:instrText xml:space="preserve"> PAGEREF _Toc133001452 \h </w:instrText>
             </w:r>
             <w:r>
               <w:rPr>
@@ -3004,7 +3004,7 @@
               <w:tab w:val="left" w:pos="1769"/>
             </w:tabs>
           </w:pPr>
-          <w:hyperlink w:anchor="_Toc132923948" w:history="1">
+          <w:hyperlink w:anchor="_Toc133001453" w:history="1">
             <w:r>
               <w:rPr>
                 <w:rStyle w:val="Hipervnculo"/>
@@ -3036,7 +3036,7 @@
               <w:rPr>
                 <w:webHidden/>
               </w:rPr>
-              <w:instrText xml:space="preserve"> PAGEREF _Toc132923948 \h </w:instrText>
+              <w:instrText xml:space="preserve"> PAGEREF _Toc133001453 \h </w:instrText>
             </w:r>
             <w:r>
               <w:rPr>
@@ -3070,7 +3070,7 @@
               <w:tab w:val="left" w:pos="1769"/>
             </w:tabs>
           </w:pPr>
-          <w:hyperlink w:anchor="_Toc132923949" w:history="1">
+          <w:hyperlink w:anchor="_Toc133001454" w:history="1">
             <w:r>
               <w:rPr>
                 <w:rStyle w:val="Hipervnculo"/>
@@ -3102,7 +3102,7 @@
               <w:rPr>
                 <w:webHidden/>
               </w:rPr>
-              <w:instrText xml:space="preserve"> PAGEREF _Toc132923949 \h </w:instrText>
+              <w:instrText xml:space="preserve"> PAGEREF _Toc133001454 \h </w:instrText>
             </w:r>
             <w:r>
               <w:rPr>
@@ -3133,7 +3133,7 @@
           <w:pPr>
             <w:pStyle w:val="TDC2"/>
           </w:pPr>
-          <w:hyperlink w:anchor="_Toc132923950" w:history="1">
+          <w:hyperlink w:anchor="_Toc133001455" w:history="1">
             <w:r>
               <w:rPr>
                 <w:rStyle w:val="Hipervnculo"/>
@@ -3165,7 +3165,7 @@
               <w:rPr>
                 <w:webHidden/>
               </w:rPr>
-              <w:instrText xml:space="preserve"> PAGEREF _Toc132923950 \h </w:instrText>
+              <w:instrText xml:space="preserve"> PAGEREF _Toc133001455 \h </w:instrText>
             </w:r>
             <w:r>
               <w:rPr>
@@ -3199,7 +3199,7 @@
               <w:tab w:val="left" w:pos="1769"/>
             </w:tabs>
           </w:pPr>
-          <w:hyperlink w:anchor="_Toc132923951" w:history="1">
+          <w:hyperlink w:anchor="_Toc133001456" w:history="1">
             <w:r>
               <w:rPr>
                 <w:rStyle w:val="Hipervnculo"/>
@@ -3231,7 +3231,7 @@
               <w:rPr>
                 <w:webHidden/>
               </w:rPr>
-              <w:instrText xml:space="preserve"> PAGEREF _Toc132923951 \h </w:instrText>
+              <w:instrText xml:space="preserve"> PAGEREF _Toc133001456 \h </w:instrText>
             </w:r>
             <w:r>
               <w:rPr>
@@ -3262,7 +3262,7 @@
           <w:pPr>
             <w:pStyle w:val="TDC2"/>
           </w:pPr>
-          <w:hyperlink w:anchor="_Toc132923952" w:history="1">
+          <w:hyperlink w:anchor="_Toc133001457" w:history="1">
             <w:r>
               <w:rPr>
                 <w:rStyle w:val="Hipervnculo"/>
@@ -3294,7 +3294,7 @@
               <w:rPr>
                 <w:webHidden/>
               </w:rPr>
-              <w:instrText xml:space="preserve"> PAGEREF _Toc132923952 \h </w:instrText>
+              <w:instrText xml:space="preserve"> PAGEREF _Toc133001457 \h </w:instrText>
             </w:r>
             <w:r>
               <w:rPr>
@@ -3328,7 +3328,7 @@
               <w:tab w:val="left" w:pos="1769"/>
             </w:tabs>
           </w:pPr>
-          <w:hyperlink w:anchor="_Toc132923953" w:history="1">
+          <w:hyperlink w:anchor="_Toc133001458" w:history="1">
             <w:r>
               <w:rPr>
                 <w:rStyle w:val="Hipervnculo"/>
@@ -3360,7 +3360,7 @@
               <w:rPr>
                 <w:webHidden/>
               </w:rPr>
-              <w:instrText xml:space="preserve"> PAGEREF _Toc132923953 \h </w:instrText>
+              <w:instrText xml:space="preserve"> PAGEREF _Toc133001458 \h </w:instrText>
             </w:r>
             <w:r>
               <w:rPr>
@@ -3394,7 +3394,7 @@
               <w:tab w:val="left" w:pos="1769"/>
             </w:tabs>
           </w:pPr>
-          <w:hyperlink w:anchor="_Toc132923954" w:history="1">
+          <w:hyperlink w:anchor="_Toc133001459" w:history="1">
             <w:r>
               <w:rPr>
                 <w:rStyle w:val="Hipervnculo"/>
@@ -3426,7 +3426,7 @@
               <w:rPr>
                 <w:webHidden/>
               </w:rPr>
-              <w:instrText xml:space="preserve"> PAGEREF _Toc132923954 \h </w:instrText>
+              <w:instrText xml:space="preserve"> PAGEREF _Toc133001459 \h </w:instrText>
             </w:r>
             <w:r>
               <w:rPr>
@@ -3522,7 +3522,7 @@
       <w:pPr>
         <w:pStyle w:val="Ttulo1"/>
       </w:pPr>
-      <w:bookmarkStart w:id="6" w:name="_Toc132923909"/>
+      <w:bookmarkStart w:id="6" w:name="_Toc133001414"/>
       <w:r>
         <w:lastRenderedPageBreak/>
         <w:t>I</w:t>
@@ -3534,12 +3534,11 @@
       </w:r>
       <w:bookmarkEnd w:id="6"/>
     </w:p>
-    <w:p/>
     <w:p>
       <w:pPr>
         <w:pStyle w:val="Ttulo2"/>
       </w:pPr>
-      <w:bookmarkStart w:id="7" w:name="_Toc132923910"/>
+      <w:bookmarkStart w:id="7" w:name="_Toc133001415"/>
       <w:r>
         <w:t>Descripción</w:t>
       </w:r>
@@ -3857,11 +3856,12 @@
     <w:p/>
     <w:p/>
     <w:p/>
+    <w:p/>
     <w:p>
       <w:pPr>
         <w:pStyle w:val="Ttulo1"/>
       </w:pPr>
-      <w:bookmarkStart w:id="8" w:name="_Toc132923911"/>
+      <w:bookmarkStart w:id="8" w:name="_Toc133001416"/>
       <w:r>
         <w:lastRenderedPageBreak/>
         <w:t>Requisitos</w:t>
@@ -3872,7 +3872,7 @@
       <w:pPr>
         <w:pStyle w:val="Ttulo2"/>
       </w:pPr>
-      <w:bookmarkStart w:id="9" w:name="_Toc132923912"/>
+      <w:bookmarkStart w:id="9" w:name="_Toc133001417"/>
       <w:r>
         <w:t>Requisitos Funcionales</w:t>
       </w:r>
@@ -4045,7 +4045,7 @@
       <w:pPr>
         <w:pStyle w:val="Ttulo2"/>
       </w:pPr>
-      <w:bookmarkStart w:id="10" w:name="_Toc132923913"/>
+      <w:bookmarkStart w:id="10" w:name="_Toc133001418"/>
       <w:r>
         <w:t>Requisitos No Funcionales</w:t>
       </w:r>
@@ -4120,7 +4120,7 @@
       <w:pPr>
         <w:pStyle w:val="Ttulo2"/>
       </w:pPr>
-      <w:bookmarkStart w:id="11" w:name="_Toc132923914"/>
+      <w:bookmarkStart w:id="11" w:name="_Toc133001419"/>
       <w:r>
         <w:t>Requisitos de Información</w:t>
       </w:r>
@@ -4422,7 +4422,7 @@
       <w:pPr>
         <w:pStyle w:val="Ttulo1"/>
       </w:pPr>
-      <w:bookmarkStart w:id="12" w:name="_Toc132923915"/>
+      <w:bookmarkStart w:id="12" w:name="_Toc133001420"/>
       <w:r>
         <w:lastRenderedPageBreak/>
         <w:t>Análisis de mercado</w:t>
@@ -5001,7 +5001,7 @@
       <w:pPr>
         <w:pStyle w:val="Ttulo1"/>
       </w:pPr>
-      <w:bookmarkStart w:id="13" w:name="_Toc132923916"/>
+      <w:bookmarkStart w:id="13" w:name="_Toc133001421"/>
       <w:r>
         <w:lastRenderedPageBreak/>
         <w:t>Análisis tecnológico</w:t>
@@ -5012,7 +5012,7 @@
       <w:pPr>
         <w:pStyle w:val="Ttulo2"/>
       </w:pPr>
-      <w:bookmarkStart w:id="14" w:name="_Toc132923917"/>
+      <w:bookmarkStart w:id="14" w:name="_Toc133001422"/>
       <w:proofErr w:type="spellStart"/>
       <w:r>
         <w:t>Backend</w:t>
@@ -5025,7 +5025,7 @@
       <w:pPr>
         <w:pStyle w:val="Ttulo3"/>
       </w:pPr>
-      <w:bookmarkStart w:id="15" w:name="_Toc132923918"/>
+      <w:bookmarkStart w:id="15" w:name="_Toc133001423"/>
       <w:r>
         <w:t>Gestión de la información</w:t>
       </w:r>
@@ -5471,7 +5471,7 @@
       <w:pPr>
         <w:pStyle w:val="Ttulo3"/>
       </w:pPr>
-      <w:bookmarkStart w:id="16" w:name="_Toc132923919"/>
+      <w:bookmarkStart w:id="16" w:name="_Toc133001424"/>
       <w:r>
         <w:t>Servicio API-REST</w:t>
       </w:r>
@@ -6201,7 +6201,7 @@
       <w:pPr>
         <w:pStyle w:val="Ttulo2"/>
       </w:pPr>
-      <w:bookmarkStart w:id="17" w:name="_Toc132923920"/>
+      <w:bookmarkStart w:id="17" w:name="_Toc133001425"/>
       <w:proofErr w:type="spellStart"/>
       <w:r>
         <w:t>Frontend</w:t>
@@ -6223,7 +6223,7 @@
       <w:pPr>
         <w:pStyle w:val="Ttulo3"/>
       </w:pPr>
-      <w:bookmarkStart w:id="18" w:name="_Toc132923921"/>
+      <w:bookmarkStart w:id="18" w:name="_Toc133001426"/>
       <w:r>
         <w:t>Motor de desarrollo</w:t>
       </w:r>
@@ -7056,7 +7056,7 @@
       <w:pPr>
         <w:pStyle w:val="Ttulo2"/>
       </w:pPr>
-      <w:bookmarkStart w:id="19" w:name="_Toc132923922"/>
+      <w:bookmarkStart w:id="19" w:name="_Toc133001427"/>
       <w:r>
         <w:t>Herramientas de diseño</w:t>
       </w:r>
@@ -7310,7 +7310,7 @@
       <w:pPr>
         <w:pStyle w:val="Ttulo2"/>
       </w:pPr>
-      <w:bookmarkStart w:id="20" w:name="_Toc132923923"/>
+      <w:bookmarkStart w:id="20" w:name="_Toc133001428"/>
       <w:r>
         <w:lastRenderedPageBreak/>
         <w:t>Herramientas adicionales</w:t>
@@ -7945,7 +7945,7 @@
       <w:pPr>
         <w:pStyle w:val="Ttulo1"/>
       </w:pPr>
-      <w:bookmarkStart w:id="21" w:name="_Toc132923924"/>
+      <w:bookmarkStart w:id="21" w:name="_Toc133001429"/>
       <w:proofErr w:type="spellStart"/>
       <w:r>
         <w:lastRenderedPageBreak/>
@@ -7962,7 +7962,7 @@
       <w:pPr>
         <w:pStyle w:val="Ttulo2"/>
       </w:pPr>
-      <w:bookmarkStart w:id="22" w:name="_Toc132923925"/>
+      <w:bookmarkStart w:id="22" w:name="_Toc133001430"/>
       <w:r>
         <w:t>Modelos</w:t>
       </w:r>
@@ -8620,7 +8620,7 @@
       <w:pPr>
         <w:pStyle w:val="Ttulo2"/>
       </w:pPr>
-      <w:bookmarkStart w:id="23" w:name="_Toc132923926"/>
+      <w:bookmarkStart w:id="23" w:name="_Toc133001431"/>
       <w:proofErr w:type="spellStart"/>
       <w:r>
         <w:t>DTO</w:t>
@@ -8642,7 +8642,7 @@
       <w:pPr>
         <w:pStyle w:val="Ttulo3"/>
       </w:pPr>
-      <w:bookmarkStart w:id="24" w:name="_Toc132923927"/>
+      <w:bookmarkStart w:id="24" w:name="_Toc133001432"/>
       <w:r>
         <w:t>Usuarios</w:t>
       </w:r>
@@ -9755,7 +9755,7 @@
       <w:pPr>
         <w:pStyle w:val="Ttulo3"/>
       </w:pPr>
-      <w:bookmarkStart w:id="25" w:name="_Toc132923928"/>
+      <w:bookmarkStart w:id="25" w:name="_Toc133001433"/>
       <w:r>
         <w:t>Puntuaciones</w:t>
       </w:r>
@@ -9980,7 +9980,7 @@
       <w:pPr>
         <w:pStyle w:val="Ttulo2"/>
       </w:pPr>
-      <w:bookmarkStart w:id="26" w:name="_Toc132923929"/>
+      <w:bookmarkStart w:id="26" w:name="_Toc133001434"/>
       <w:proofErr w:type="spellStart"/>
       <w:r>
         <w:t>Map</w:t>
@@ -10161,7 +10161,7 @@
       <w:pPr>
         <w:pStyle w:val="Ttulo2"/>
       </w:pPr>
-      <w:bookmarkStart w:id="27" w:name="_Toc132923930"/>
+      <w:bookmarkStart w:id="27" w:name="_Toc133001435"/>
       <w:r>
         <w:lastRenderedPageBreak/>
         <w:t>Repositorios</w:t>
@@ -10363,7 +10363,7 @@
       <w:r>
         <w:t xml:space="preserve"> </w:t>
       </w:r>
-      <w:bookmarkStart w:id="28" w:name="_Toc132923931"/>
+      <w:bookmarkStart w:id="28" w:name="_Toc133001436"/>
       <w:r>
         <w:t>Excepciones personalizadas</w:t>
       </w:r>
@@ -10562,7 +10562,7 @@
       </w:r>
       <w:proofErr w:type="spellStart"/>
       <w:r>
-        <w:t>Exception</w:t>
+        <w:t>UserException</w:t>
       </w:r>
       <w:proofErr w:type="spellEnd"/>
       <w:r>
@@ -10576,6 +10576,157 @@
           <w:b/>
           <w:bCs/>
         </w:rPr>
+      </w:pPr>
+    </w:p>
+    <w:p>
+      <w:pPr>
+        <w:rPr>
+          <w:b/>
+          <w:bCs/>
+        </w:rPr>
+      </w:pPr>
+    </w:p>
+    <w:p>
+      <w:pPr>
+        <w:rPr>
+          <w:b/>
+          <w:bCs/>
+        </w:rPr>
+      </w:pPr>
+      <w:r>
+        <w:t xml:space="preserve">Generalmente, se lanzará el de tipo </w:t>
+      </w:r>
+      <w:proofErr w:type="spellStart"/>
+      <w:r>
+        <w:rPr>
+          <w:b/>
+          <w:bCs/>
+        </w:rPr>
+        <w:t>BadRequest</w:t>
+      </w:r>
+      <w:proofErr w:type="spellEnd"/>
+      <w:r>
+        <w:t xml:space="preserve"> con el mensaje correspondiente, pero si el usuario no ha sido encontrado (por ejemplo, en un intento de </w:t>
+      </w:r>
+      <w:r>
+        <w:rPr>
+          <w:b/>
+          <w:bCs/>
+        </w:rPr>
+        <w:t>inicio de sesión</w:t>
+      </w:r>
+      <w:r>
+        <w:t xml:space="preserve">), se lanzará el de tipo </w:t>
+      </w:r>
+      <w:proofErr w:type="spellStart"/>
+      <w:r>
+        <w:rPr>
+          <w:b/>
+          <w:bCs/>
+        </w:rPr>
+        <w:t>NotFound</w:t>
+      </w:r>
+      <w:proofErr w:type="spellEnd"/>
+      <w:r>
+        <w:rPr>
+          <w:b/>
+          <w:bCs/>
+        </w:rPr>
+        <w:t>.</w:t>
+      </w:r>
+    </w:p>
+    <w:p>
+      <w:pPr>
+        <w:rPr>
+          <w:b/>
+          <w:bCs/>
+        </w:rPr>
+      </w:pPr>
+    </w:p>
+    <w:p>
+      <w:pPr>
+        <w:rPr>
+          <w:b/>
+          <w:bCs/>
+        </w:rPr>
+      </w:pPr>
+      <w:r>
+        <w:t xml:space="preserve">Por otro lado, existe la posibilidad en caso de repetición de datos al tratar de crear o registrar un usuario nuevo, se active la </w:t>
+      </w:r>
+      <w:r>
+        <w:rPr>
+          <w:b/>
+          <w:bCs/>
+        </w:rPr>
+        <w:t>tercera</w:t>
+      </w:r>
+      <w:r>
+        <w:t xml:space="preserve"> excepción y se lance el de tipo </w:t>
+      </w:r>
+      <w:proofErr w:type="spellStart"/>
+      <w:r>
+        <w:rPr>
+          <w:b/>
+          <w:bCs/>
+        </w:rPr>
+        <w:t>Conflict</w:t>
+      </w:r>
+      <w:proofErr w:type="spellEnd"/>
+      <w:r>
+        <w:t>.</w:t>
+      </w:r>
+    </w:p>
+    <w:p>
+      <w:pPr>
+        <w:rPr>
+          <w:b/>
+          <w:bCs/>
+        </w:rPr>
+      </w:pPr>
+    </w:p>
+    <w:p>
+      <w:pPr>
+        <w:rPr>
+          <w:b/>
+          <w:bCs/>
+        </w:rPr>
+      </w:pPr>
+      <w:r>
+        <w:rPr>
+          <w:b/>
+          <w:bCs/>
+        </w:rPr>
+        <w:t>Actualización:</w:t>
+      </w:r>
+    </w:p>
+    <w:p>
+      <w:pPr>
+        <w:pStyle w:val="Prrafodelista"/>
+        <w:numPr>
+          <w:ilvl w:val="0"/>
+          <w:numId w:val="30"/>
+        </w:numPr>
+      </w:pPr>
+      <w:r>
+        <w:t xml:space="preserve">Tras una revisión en el código, la única excepción lanzada será la </w:t>
+      </w:r>
+      <w:r>
+        <w:t xml:space="preserve">segunda, y porque es parcialmente necesaria para </w:t>
+      </w:r>
+      <w:r>
+        <w:rPr>
+          <w:b/>
+          <w:bCs/>
+        </w:rPr>
+        <w:t>Spring Security</w:t>
+      </w:r>
+      <w:r>
+        <w:t>, las demás solo se aprovecharán para mejorar la legibilidad del código.</w:t>
+      </w:r>
+    </w:p>
+    <w:p>
+      <w:pPr>
+        <w:pStyle w:val="Prrafodelista"/>
       </w:pPr>
     </w:p>
     <w:p>
@@ -10585,206 +10736,74 @@
           <w:ilvl w:val="1"/>
           <w:numId w:val="30"/>
         </w:numPr>
-        <w:rPr>
-          <w:b/>
-          <w:bCs/>
-        </w:rPr>
-      </w:pPr>
+      </w:pPr>
+      <w:r>
+        <w:t>Es importante tener en cuenta que las excepciones son, excepciones, y no deberían formar parte de la lógica de un programa de forma convencional.</w:t>
+      </w:r>
+    </w:p>
+    <w:p/>
+    <w:p/>
+    <w:p>
+      <w:pPr>
+        <w:pStyle w:val="Ttulo2"/>
+      </w:pPr>
+      <w:bookmarkStart w:id="29" w:name="_Toc133001437"/>
+      <w:r>
+        <w:lastRenderedPageBreak/>
+        <w:t>Validadores</w:t>
+      </w:r>
+      <w:bookmarkEnd w:id="29"/>
+    </w:p>
+    <w:p/>
+    <w:p>
+      <w:r>
+        <w:t xml:space="preserve">Para no hacer un código demasiado denso, se han diseñado una serie de </w:t>
+      </w:r>
+      <w:r>
+        <w:rPr>
+          <w:b/>
+          <w:bCs/>
+        </w:rPr>
+        <w:t>funciones de extensión</w:t>
+      </w:r>
+      <w:r>
+        <w:t xml:space="preserve"> encargadas de verificar los distintos DTO que se reciban.</w:t>
+      </w:r>
+      <w:r>
+        <w:t xml:space="preserve"> Se ha implantado el uso de </w:t>
+      </w:r>
       <w:proofErr w:type="spellStart"/>
       <w:r>
         <w:rPr>
           <w:b/>
           <w:bCs/>
         </w:rPr>
-        <w:t>TokenE</w:t>
-      </w:r>
-      <w:r>
-        <w:rPr>
-          <w:b/>
-          <w:bCs/>
-        </w:rPr>
-        <w:t>rror</w:t>
+        <w:t>Result</w:t>
       </w:r>
       <w:proofErr w:type="spellEnd"/>
       <w:r>
-        <w:rPr>
-          <w:b/>
-          <w:bCs/>
-        </w:rPr>
-        <w:t xml:space="preserve">: </w:t>
-      </w:r>
-      <w:r>
-        <w:t xml:space="preserve">Implementa </w:t>
-      </w:r>
-      <w:proofErr w:type="spellStart"/>
-      <w:r>
-        <w:t>Exception</w:t>
-      </w:r>
-      <w:proofErr w:type="spellEnd"/>
-      <w:r>
-        <w:t>.</w:t>
-      </w:r>
-    </w:p>
-    <w:p>
-      <w:pPr>
-        <w:rPr>
-          <w:b/>
-          <w:bCs/>
-        </w:rPr>
-      </w:pPr>
-    </w:p>
-    <w:p>
-      <w:pPr>
-        <w:rPr>
-          <w:b/>
-          <w:bCs/>
-        </w:rPr>
-      </w:pPr>
-      <w:r>
-        <w:t xml:space="preserve">Generalmente, se lanzará el de tipo </w:t>
-      </w:r>
-      <w:proofErr w:type="spellStart"/>
-      <w:r>
-        <w:rPr>
-          <w:b/>
-          <w:bCs/>
-        </w:rPr>
-        <w:t>BadRequest</w:t>
-      </w:r>
-      <w:proofErr w:type="spellEnd"/>
-      <w:r>
-        <w:t xml:space="preserve"> con el mensaje correspondiente, pero si el usuario no ha sido encontrado (por ejemplo, en un intento de </w:t>
-      </w:r>
-      <w:r>
-        <w:rPr>
-          <w:b/>
-          <w:bCs/>
-        </w:rPr>
-        <w:t>inicio de sesión</w:t>
-      </w:r>
-      <w:r>
-        <w:t xml:space="preserve">), se lanzará el de tipo </w:t>
-      </w:r>
-      <w:proofErr w:type="spellStart"/>
-      <w:r>
-        <w:rPr>
-          <w:b/>
-          <w:bCs/>
-        </w:rPr>
-        <w:t>NotFound</w:t>
-      </w:r>
-      <w:proofErr w:type="spellEnd"/>
-      <w:r>
-        <w:rPr>
-          <w:b/>
-          <w:bCs/>
-        </w:rPr>
-        <w:t>.</w:t>
-      </w:r>
-    </w:p>
-    <w:p>
-      <w:pPr>
-        <w:rPr>
-          <w:b/>
-          <w:bCs/>
-        </w:rPr>
-      </w:pPr>
-    </w:p>
-    <w:p>
-      <w:pPr>
-        <w:rPr>
-          <w:b/>
-          <w:bCs/>
-        </w:rPr>
-      </w:pPr>
-      <w:r>
-        <w:t xml:space="preserve">Por otro lado, existe la posibilidad en caso de repetición de datos al tratar de crear o registrar un usuario nuevo, se active la </w:t>
-      </w:r>
-      <w:r>
-        <w:rPr>
-          <w:b/>
-          <w:bCs/>
-        </w:rPr>
-        <w:t>tercera</w:t>
-      </w:r>
-      <w:r>
-        <w:t xml:space="preserve"> excepción y se lance el de tipo </w:t>
-      </w:r>
-      <w:proofErr w:type="spellStart"/>
-      <w:r>
-        <w:rPr>
-          <w:b/>
-          <w:bCs/>
-        </w:rPr>
-        <w:t>Conflict</w:t>
-      </w:r>
-      <w:proofErr w:type="spellEnd"/>
-      <w:r>
-        <w:t>.</w:t>
-      </w:r>
-      <w:r>
-        <w:t xml:space="preserve"> O si el Token ha </w:t>
-      </w:r>
-      <w:r>
-        <w:rPr>
-          <w:i/>
-          <w:iCs/>
-        </w:rPr>
-        <w:t>caducado</w:t>
-      </w:r>
-      <w:r>
-        <w:t xml:space="preserve"> o se ha encontrado un problema respecto al mismo, la </w:t>
-      </w:r>
-      <w:r>
-        <w:rPr>
-          <w:b/>
-          <w:bCs/>
-        </w:rPr>
-        <w:t>cuarta</w:t>
-      </w:r>
-      <w:r>
-        <w:t xml:space="preserve"> excepción de tipo </w:t>
-      </w:r>
-      <w:proofErr w:type="spellStart"/>
-      <w:r>
-        <w:rPr>
-          <w:b/>
-          <w:bCs/>
-        </w:rPr>
-        <w:t>Unauthorized</w:t>
-      </w:r>
-      <w:proofErr w:type="spellEnd"/>
-      <w:r>
-        <w:rPr>
-          <w:b/>
-          <w:bCs/>
-        </w:rPr>
-        <w:t>.</w:t>
-      </w:r>
-    </w:p>
-    <w:p>
-      <w:pPr>
-        <w:rPr>
-          <w:b/>
-          <w:bCs/>
-        </w:rPr>
-      </w:pPr>
-    </w:p>
-    <w:p>
-      <w:pPr>
-        <w:rPr>
-          <w:b/>
-          <w:bCs/>
-        </w:rPr>
-      </w:pPr>
-      <w:r>
-        <w:rPr>
-          <w:b/>
-          <w:bCs/>
-        </w:rPr>
-        <w:t>Actualización:</w:t>
-      </w:r>
-    </w:p>
+        <w:t xml:space="preserve"> para ello.</w:t>
+      </w:r>
+    </w:p>
+    <w:p/>
+    <w:p>
+      <w:r>
+        <w:t>La mayoría comprueban, por ejemplo, si el nombre del usuario en su registro está en blanco, si el correo electrónico es correcto.</w:t>
+      </w:r>
+      <w:r>
+        <w:t xml:space="preserve"> </w:t>
+      </w:r>
+    </w:p>
+    <w:p/>
+    <w:p>
+      <w:r>
+        <w:t>Lo más importante</w:t>
+      </w:r>
+      <w:r>
+        <w:t xml:space="preserve"> a destacar es: </w:t>
+      </w:r>
+    </w:p>
+    <w:p/>
     <w:p>
       <w:pPr>
         <w:pStyle w:val="Prrafodelista"/>
@@ -10794,133 +10813,35 @@
         </w:numPr>
       </w:pPr>
       <w:r>
-        <w:t>Tras una revisión en el código, la única excepción lanzada será la última, las demás solo se aprovecharán para mejorar la legibilidad del código.</w:t>
-      </w:r>
-    </w:p>
-    <w:p>
-      <w:pPr>
-        <w:pStyle w:val="Prrafodelista"/>
-        <w:numPr>
-          <w:ilvl w:val="1"/>
-          <w:numId w:val="30"/>
-        </w:numPr>
-      </w:pPr>
-      <w:r>
-        <w:t>Es importante tener en cuenta que las excepciones son, excepciones, y no deberían formar parte de la lógica de un programa de forma convencional.</w:t>
-      </w:r>
-    </w:p>
-    <w:p>
-      <w:pPr>
-        <w:pStyle w:val="Prrafodelista"/>
-        <w:numPr>
-          <w:ilvl w:val="1"/>
-          <w:numId w:val="30"/>
-        </w:numPr>
-      </w:pPr>
-      <w:r>
-        <w:t xml:space="preserve">En mi caso, estas son lanzadas cuando el </w:t>
-      </w:r>
-      <w:r>
-        <w:rPr>
-          <w:b/>
-          <w:bCs/>
-        </w:rPr>
-        <w:t>token</w:t>
-      </w:r>
-      <w:r>
-        <w:t xml:space="preserve"> que envíe el usuario haya </w:t>
-      </w:r>
-      <w:r>
-        <w:rPr>
-          <w:b/>
-          <w:bCs/>
-        </w:rPr>
-        <w:t>caducado</w:t>
-      </w:r>
-      <w:r>
-        <w:t xml:space="preserve">, o </w:t>
-      </w:r>
-      <w:r>
-        <w:rPr>
-          <w:b/>
-          <w:bCs/>
-        </w:rPr>
-        <w:t>modificado</w:t>
-      </w:r>
-      <w:r>
-        <w:t>.</w:t>
-      </w:r>
-    </w:p>
-    <w:p>
-      <w:pPr>
-        <w:rPr>
-          <w:b/>
-          <w:bCs/>
-        </w:rPr>
-      </w:pPr>
-    </w:p>
-    <w:p/>
-    <w:p>
-      <w:pPr>
-        <w:pStyle w:val="Ttulo2"/>
-      </w:pPr>
-      <w:bookmarkStart w:id="29" w:name="_Toc132923932"/>
-      <w:r>
-        <w:lastRenderedPageBreak/>
-        <w:t>Validadores</w:t>
-      </w:r>
-      <w:bookmarkEnd w:id="29"/>
-    </w:p>
-    <w:p/>
-    <w:p>
-      <w:r>
-        <w:t xml:space="preserve">Para no hacer un código demasiado denso, se han diseñado una serie de </w:t>
-      </w:r>
-      <w:r>
-        <w:rPr>
-          <w:b/>
-          <w:bCs/>
-        </w:rPr>
-        <w:t>funciones de extensión</w:t>
-      </w:r>
-      <w:r>
-        <w:t xml:space="preserve"> encargadas de verificar los distintos DTO que se reciban.</w:t>
-      </w:r>
-      <w:r>
-        <w:t xml:space="preserve"> Se ha implantado el uso de </w:t>
-      </w:r>
-      <w:proofErr w:type="spellStart"/>
-      <w:r>
-        <w:rPr>
-          <w:b/>
-          <w:bCs/>
-        </w:rPr>
-        <w:t>Result</w:t>
-      </w:r>
-      <w:proofErr w:type="spellEnd"/>
-      <w:r>
-        <w:t xml:space="preserve"> para ello.</w:t>
-      </w:r>
-    </w:p>
-    <w:p/>
-    <w:p>
-      <w:r>
-        <w:t>La mayoría comprueban, por ejemplo, si el nombre del usuario en su registro está en blanco, si el correo electrónico es correcto.</w:t>
-      </w:r>
-      <w:r>
-        <w:t xml:space="preserve"> </w:t>
-      </w:r>
-    </w:p>
-    <w:p/>
-    <w:p>
-      <w:r>
-        <w:t>Lo más importante</w:t>
-      </w:r>
-      <w:r>
-        <w:t xml:space="preserve"> a destacar es: </w:t>
-      </w:r>
-    </w:p>
-    <w:p/>
+        <w:t>L</w:t>
+      </w:r>
+      <w:r>
+        <w:t xml:space="preserve">a </w:t>
+      </w:r>
+      <w:r>
+        <w:rPr>
+          <w:b/>
+          <w:bCs/>
+        </w:rPr>
+        <w:t>contraseña</w:t>
+      </w:r>
+      <w:r>
+        <w:t xml:space="preserve"> deberá de tener como </w:t>
+      </w:r>
+      <w:r>
+        <w:t>mínimo:</w:t>
+      </w:r>
+      <w:r>
+        <w:rPr>
+          <w:b/>
+          <w:bCs/>
+        </w:rPr>
+        <w:t xml:space="preserve">  5 caracteres</w:t>
+      </w:r>
+      <w:r>
+        <w:t xml:space="preserve"> para considerarse correcta.</w:t>
+      </w:r>
+    </w:p>
     <w:p>
       <w:pPr>
         <w:pStyle w:val="Prrafodelista"/>
@@ -10930,35 +10851,120 @@
         </w:numPr>
       </w:pPr>
       <w:r>
-        <w:t>L</w:t>
-      </w:r>
-      <w:r>
-        <w:t xml:space="preserve">a </w:t>
-      </w:r>
-      <w:r>
-        <w:rPr>
-          <w:b/>
-          <w:bCs/>
-        </w:rPr>
-        <w:t>contraseña</w:t>
-      </w:r>
-      <w:r>
-        <w:t xml:space="preserve"> deberá de tener como </w:t>
-      </w:r>
-      <w:r>
-        <w:t>mínimo:</w:t>
-      </w:r>
-      <w:r>
-        <w:rPr>
-          <w:b/>
-          <w:bCs/>
-        </w:rPr>
-        <w:t xml:space="preserve">  5 caracteres</w:t>
-      </w:r>
-      <w:r>
-        <w:t xml:space="preserve"> para considerarse correcta.</w:t>
-      </w:r>
-    </w:p>
+        <w:t xml:space="preserve">El </w:t>
+      </w:r>
+      <w:r>
+        <w:rPr>
+          <w:b/>
+          <w:bCs/>
+        </w:rPr>
+        <w:t>rol</w:t>
+      </w:r>
+      <w:r>
+        <w:rPr>
+          <w:b/>
+          <w:bCs/>
+        </w:rPr>
+        <w:t xml:space="preserve"> </w:t>
+      </w:r>
+      <w:r>
+        <w:rPr>
+          <w:u w:val="single"/>
+        </w:rPr>
+        <w:t>deberá</w:t>
+      </w:r>
+      <w:r>
+        <w:t xml:space="preserve"> de ser o bien </w:t>
+      </w:r>
+      <w:proofErr w:type="spellStart"/>
+      <w:r>
+        <w:rPr>
+          <w:b/>
+          <w:bCs/>
+        </w:rPr>
+        <w:t>User</w:t>
+      </w:r>
+      <w:proofErr w:type="spellEnd"/>
+      <w:r>
+        <w:t xml:space="preserve"> (por defecto en el </w:t>
+      </w:r>
+      <w:r>
+        <w:rPr>
+          <w:b/>
+          <w:bCs/>
+        </w:rPr>
+        <w:t>registro</w:t>
+      </w:r>
+      <w:r>
+        <w:t xml:space="preserve">) o </w:t>
+      </w:r>
+      <w:proofErr w:type="spellStart"/>
+      <w:r>
+        <w:rPr>
+          <w:b/>
+          <w:bCs/>
+        </w:rPr>
+        <w:t>Admin</w:t>
+      </w:r>
+      <w:proofErr w:type="spellEnd"/>
+      <w:r>
+        <w:rPr>
+          <w:b/>
+          <w:bCs/>
+        </w:rPr>
+        <w:t xml:space="preserve"> </w:t>
+      </w:r>
+      <w:r>
+        <w:t xml:space="preserve">(en la opción de </w:t>
+      </w:r>
+      <w:r>
+        <w:rPr>
+          <w:b/>
+          <w:bCs/>
+        </w:rPr>
+        <w:t>creación</w:t>
+      </w:r>
+      <w:r>
+        <w:t>).</w:t>
+      </w:r>
+    </w:p>
+    <w:p>
+      <w:r>
+        <w:t xml:space="preserve">Si en cualquier caso no se cumple uno de los requisitos, </w:t>
+      </w:r>
+      <w:r>
+        <w:t>se hará uso del resultado “</w:t>
+      </w:r>
+      <w:r>
+        <w:rPr>
+          <w:b/>
+          <w:bCs/>
+        </w:rPr>
+        <w:t>incorrecto</w:t>
+      </w:r>
+      <w:r>
+        <w:t xml:space="preserve">” de la clase </w:t>
+      </w:r>
+      <w:proofErr w:type="spellStart"/>
+      <w:r>
+        <w:rPr>
+          <w:b/>
+          <w:bCs/>
+        </w:rPr>
+        <w:t>Result</w:t>
+      </w:r>
+      <w:proofErr w:type="spellEnd"/>
+      <w:r>
+        <w:t>, que resultará en un mensaje de aviso al usuario.</w:t>
+      </w:r>
+    </w:p>
+    <w:p/>
+    <w:p>
+      <w:r>
+        <w:t>Se han aplicado validadores en los siguientes DTO:</w:t>
+      </w:r>
+    </w:p>
+    <w:p/>
     <w:p>
       <w:pPr>
         <w:pStyle w:val="Prrafodelista"/>
@@ -10966,122 +10972,21 @@
           <w:ilvl w:val="0"/>
           <w:numId w:val="30"/>
         </w:numPr>
-      </w:pPr>
-      <w:r>
-        <w:t xml:space="preserve">El </w:t>
-      </w:r>
-      <w:r>
-        <w:rPr>
-          <w:b/>
-          <w:bCs/>
-        </w:rPr>
-        <w:t>rol</w:t>
-      </w:r>
-      <w:r>
-        <w:rPr>
-          <w:b/>
-          <w:bCs/>
-        </w:rPr>
-        <w:t xml:space="preserve"> </w:t>
-      </w:r>
-      <w:r>
-        <w:rPr>
-          <w:u w:val="single"/>
-        </w:rPr>
-        <w:t>deberá</w:t>
-      </w:r>
-      <w:r>
-        <w:t xml:space="preserve"> de ser o bien </w:t>
-      </w:r>
+        <w:rPr>
+          <w:b/>
+          <w:bCs/>
+        </w:rPr>
+      </w:pPr>
       <w:proofErr w:type="spellStart"/>
       <w:r>
         <w:rPr>
           <w:b/>
           <w:bCs/>
         </w:rPr>
-        <w:t>User</w:t>
+        <w:t>UserDTORegister</w:t>
       </w:r>
       <w:proofErr w:type="spellEnd"/>
-      <w:r>
-        <w:t xml:space="preserve"> (por defecto en el </w:t>
-      </w:r>
-      <w:r>
-        <w:rPr>
-          <w:b/>
-          <w:bCs/>
-        </w:rPr>
-        <w:t>registro</w:t>
-      </w:r>
-      <w:r>
-        <w:t xml:space="preserve">) o </w:t>
-      </w:r>
-      <w:proofErr w:type="spellStart"/>
-      <w:r>
-        <w:rPr>
-          <w:b/>
-          <w:bCs/>
-        </w:rPr>
-        <w:t>Admin</w:t>
-      </w:r>
-      <w:proofErr w:type="spellEnd"/>
-      <w:r>
-        <w:rPr>
-          <w:b/>
-          <w:bCs/>
-        </w:rPr>
-        <w:t xml:space="preserve"> </w:t>
-      </w:r>
-      <w:r>
-        <w:t xml:space="preserve">(en la opción de </w:t>
-      </w:r>
-      <w:r>
-        <w:rPr>
-          <w:b/>
-          <w:bCs/>
-        </w:rPr>
-        <w:t>creación</w:t>
-      </w:r>
-      <w:r>
-        <w:t>).</w:t>
-      </w:r>
-    </w:p>
-    <w:p>
-      <w:r>
-        <w:t xml:space="preserve">Si en cualquier caso no se cumple uno de los requisitos, </w:t>
-      </w:r>
-      <w:r>
-        <w:t>se hará uso del resultado “</w:t>
-      </w:r>
-      <w:r>
-        <w:rPr>
-          <w:b/>
-          <w:bCs/>
-        </w:rPr>
-        <w:t>incorrecto</w:t>
-      </w:r>
-      <w:r>
-        <w:t xml:space="preserve">” de la clase </w:t>
-      </w:r>
-      <w:proofErr w:type="spellStart"/>
-      <w:r>
-        <w:rPr>
-          <w:b/>
-          <w:bCs/>
-        </w:rPr>
-        <w:t>Result</w:t>
-      </w:r>
-      <w:proofErr w:type="spellEnd"/>
-      <w:r>
-        <w:t>, que resultará en un mensaje de aviso al usuario.</w:t>
-      </w:r>
-    </w:p>
-    <w:p/>
-    <w:p>
-      <w:r>
-        <w:t>Se han aplicado validadores en los siguientes DTO:</w:t>
-      </w:r>
-    </w:p>
-    <w:p/>
+    </w:p>
     <w:p>
       <w:pPr>
         <w:pStyle w:val="Prrafodelista"/>
@@ -11100,7 +11005,7 @@
           <w:b/>
           <w:bCs/>
         </w:rPr>
-        <w:t>UserDTORegister</w:t>
+        <w:t>UserDTOCreate</w:t>
       </w:r>
       <w:proofErr w:type="spellEnd"/>
     </w:p>
@@ -11122,7 +11027,7 @@
           <w:b/>
           <w:bCs/>
         </w:rPr>
-        <w:t>UserDTOCreate</w:t>
+        <w:t>UserDTOLogin</w:t>
       </w:r>
       <w:proofErr w:type="spellEnd"/>
     </w:p>
@@ -11144,10 +11049,40 @@
           <w:b/>
           <w:bCs/>
         </w:rPr>
-        <w:t>UserDTOLogin</w:t>
+        <w:t>UserDTOPasswordUpdate</w:t>
       </w:r>
       <w:proofErr w:type="spellEnd"/>
     </w:p>
+    <w:p>
+      <w:pPr>
+        <w:pStyle w:val="Ttulo2"/>
+      </w:pPr>
+      <w:bookmarkStart w:id="30" w:name="_Toc133001438"/>
+      <w:r>
+        <w:t>Configuración</w:t>
+      </w:r>
+      <w:bookmarkEnd w:id="30"/>
+    </w:p>
+    <w:p/>
+    <w:p>
+      <w:pPr>
+        <w:pStyle w:val="Ttulo3"/>
+      </w:pPr>
+      <w:bookmarkStart w:id="31" w:name="_Toc133001439"/>
+      <w:proofErr w:type="spellStart"/>
+      <w:r>
+        <w:t>APIConfig</w:t>
+      </w:r>
+      <w:bookmarkEnd w:id="31"/>
+      <w:proofErr w:type="spellEnd"/>
+    </w:p>
+    <w:p/>
+    <w:p>
+      <w:r>
+        <w:t>Clase encargada de disponer de información general que será usada por las distintas clases del proyecto.</w:t>
+      </w:r>
+    </w:p>
+    <w:p/>
     <w:p>
       <w:pPr>
         <w:pStyle w:val="Prrafodelista"/>
@@ -11155,49 +11090,87 @@
           <w:ilvl w:val="0"/>
           <w:numId w:val="30"/>
         </w:numPr>
-        <w:rPr>
-          <w:b/>
-          <w:bCs/>
-        </w:rPr>
-      </w:pPr>
+      </w:pPr>
+      <w:r>
+        <w:t xml:space="preserve">Aquí contaremos con la </w:t>
+      </w:r>
+      <w:r>
+        <w:rPr>
+          <w:b/>
+          <w:bCs/>
+        </w:rPr>
+        <w:t>ruta</w:t>
+      </w:r>
+      <w:r>
+        <w:t xml:space="preserve"> base de la API: “/sp4ceSurvival”</w:t>
+      </w:r>
+      <w:r>
+        <w:t xml:space="preserve">, </w:t>
+      </w:r>
+      <w:r>
+        <w:t>a modo de constante.</w:t>
+      </w:r>
+    </w:p>
+    <w:p/>
+    <w:p>
+      <w:pPr>
+        <w:pStyle w:val="Ttulo3"/>
+      </w:pPr>
+      <w:bookmarkStart w:id="32" w:name="_Toc133001440"/>
       <w:proofErr w:type="spellStart"/>
       <w:r>
-        <w:rPr>
-          <w:b/>
-          <w:bCs/>
-        </w:rPr>
-        <w:t>UserDTOPasswordUpdate</w:t>
-      </w:r>
+        <w:t>LoadSchema</w:t>
+      </w:r>
+      <w:bookmarkEnd w:id="32"/>
       <w:proofErr w:type="spellEnd"/>
     </w:p>
-    <w:p>
-      <w:pPr>
-        <w:pStyle w:val="Ttulo2"/>
-      </w:pPr>
-      <w:bookmarkStart w:id="30" w:name="_Toc132923933"/>
-      <w:r>
-        <w:t>Configuración</w:t>
-      </w:r>
-      <w:bookmarkEnd w:id="30"/>
+    <w:p/>
+    <w:p>
+      <w:r>
+        <w:t xml:space="preserve">Clase genérica encargada de cargar el archivo </w:t>
+      </w:r>
+      <w:proofErr w:type="spellStart"/>
+      <w:r>
+        <w:rPr>
+          <w:b/>
+          <w:bCs/>
+        </w:rPr>
+        <w:t>schema.sql</w:t>
+      </w:r>
+      <w:proofErr w:type="spellEnd"/>
+      <w:r>
+        <w:rPr>
+          <w:b/>
+          <w:bCs/>
+        </w:rPr>
+        <w:t xml:space="preserve"> </w:t>
+      </w:r>
+      <w:r>
+        <w:t xml:space="preserve">(localizado en </w:t>
+      </w:r>
+      <w:proofErr w:type="spellStart"/>
+      <w:r>
+        <w:rPr>
+          <w:b/>
+          <w:bCs/>
+        </w:rPr>
+        <w:t>Resources</w:t>
+      </w:r>
+      <w:proofErr w:type="spellEnd"/>
+      <w:r>
+        <w:t>) cuando se ejecute la aplicación.</w:t>
+      </w:r>
     </w:p>
     <w:p/>
     <w:p>
       <w:pPr>
         <w:pStyle w:val="Ttulo3"/>
       </w:pPr>
-      <w:bookmarkStart w:id="31" w:name="_Toc132923934"/>
-      <w:proofErr w:type="spellStart"/>
-      <w:r>
-        <w:t>APIConfig</w:t>
-      </w:r>
-      <w:bookmarkEnd w:id="31"/>
-      <w:proofErr w:type="spellEnd"/>
-    </w:p>
-    <w:p/>
-    <w:p>
-      <w:r>
-        <w:t>Clase encargada de disponer de información general que será usada por las distintas clases del proyecto.</w:t>
-      </w:r>
+      <w:bookmarkStart w:id="33" w:name="_Toc133001441"/>
+      <w:r>
+        <w:t>Archivo de propiedades</w:t>
+      </w:r>
+      <w:bookmarkEnd w:id="33"/>
     </w:p>
     <w:p/>
     <w:p>
@@ -11209,87 +11182,16 @@
         </w:numPr>
       </w:pPr>
       <w:r>
-        <w:t xml:space="preserve">Aquí contaremos con la </w:t>
-      </w:r>
-      <w:r>
-        <w:rPr>
-          <w:b/>
-          <w:bCs/>
-        </w:rPr>
-        <w:t>ruta</w:t>
-      </w:r>
-      <w:r>
-        <w:t xml:space="preserve"> base de la API: “/sp4ceSurvival”</w:t>
-      </w:r>
-      <w:r>
-        <w:t xml:space="preserve">, </w:t>
-      </w:r>
-      <w:r>
-        <w:t>a modo de constante.</w:t>
-      </w:r>
-    </w:p>
-    <w:p/>
-    <w:p>
-      <w:pPr>
-        <w:pStyle w:val="Ttulo3"/>
-      </w:pPr>
-      <w:bookmarkStart w:id="32" w:name="_Toc132923935"/>
-      <w:proofErr w:type="spellStart"/>
-      <w:r>
-        <w:t>LoadSchema</w:t>
-      </w:r>
-      <w:bookmarkEnd w:id="32"/>
-      <w:proofErr w:type="spellEnd"/>
-    </w:p>
-    <w:p/>
-    <w:p>
-      <w:r>
-        <w:t xml:space="preserve">Clase genérica encargada de cargar el archivo </w:t>
-      </w:r>
-      <w:proofErr w:type="spellStart"/>
-      <w:r>
-        <w:rPr>
-          <w:b/>
-          <w:bCs/>
-        </w:rPr>
-        <w:t>schema.sql</w:t>
-      </w:r>
-      <w:proofErr w:type="spellEnd"/>
-      <w:r>
-        <w:rPr>
-          <w:b/>
-          <w:bCs/>
-        </w:rPr>
-        <w:t xml:space="preserve"> </w:t>
-      </w:r>
-      <w:r>
-        <w:t xml:space="preserve">(localizado en </w:t>
-      </w:r>
-      <w:proofErr w:type="spellStart"/>
-      <w:r>
-        <w:rPr>
-          <w:b/>
-          <w:bCs/>
-        </w:rPr>
-        <w:t>Resources</w:t>
-      </w:r>
-      <w:proofErr w:type="spellEnd"/>
-      <w:r>
-        <w:t>) cuando se ejecute la aplicación.</w:t>
-      </w:r>
-    </w:p>
-    <w:p/>
-    <w:p>
-      <w:pPr>
-        <w:pStyle w:val="Ttulo3"/>
-      </w:pPr>
-      <w:bookmarkStart w:id="33" w:name="_Toc132923936"/>
-      <w:r>
-        <w:t>Archivo de propiedades</w:t>
-      </w:r>
-      <w:bookmarkEnd w:id="33"/>
-    </w:p>
-    <w:p/>
+        <w:t xml:space="preserve">Se define el puerto que escuchara la aplicación: </w:t>
+      </w:r>
+      <w:r>
+        <w:rPr>
+          <w:b/>
+          <w:bCs/>
+        </w:rPr>
+        <w:t>6969</w:t>
+      </w:r>
+    </w:p>
     <w:p>
       <w:pPr>
         <w:pStyle w:val="Prrafodelista"/>
@@ -11299,14 +11201,25 @@
         </w:numPr>
       </w:pPr>
       <w:r>
-        <w:t xml:space="preserve">Se define el puerto que escuchara la aplicación: </w:t>
-      </w:r>
-      <w:r>
-        <w:rPr>
-          <w:b/>
-          <w:bCs/>
-        </w:rPr>
-        <w:t>6969</w:t>
+        <w:t xml:space="preserve">Junto al </w:t>
+      </w:r>
+      <w:proofErr w:type="spellStart"/>
+      <w:r>
+        <w:t>Main</w:t>
+      </w:r>
+      <w:proofErr w:type="spellEnd"/>
+      <w:r>
+        <w:t xml:space="preserve">, se define que los repositorios de </w:t>
+      </w:r>
+      <w:r>
+        <w:rPr>
+          <w:b/>
+          <w:bCs/>
+        </w:rPr>
+        <w:t>R2DBC</w:t>
+      </w:r>
+      <w:r>
+        <w:t xml:space="preserve"> estén activados.</w:t>
       </w:r>
     </w:p>
     <w:p>
@@ -11318,25 +11231,17 @@
         </w:numPr>
       </w:pPr>
       <w:r>
-        <w:t xml:space="preserve">Junto al </w:t>
-      </w:r>
-      <w:proofErr w:type="spellStart"/>
-      <w:r>
-        <w:t>Main</w:t>
-      </w:r>
-      <w:proofErr w:type="spellEnd"/>
-      <w:r>
-        <w:t xml:space="preserve">, se define que los repositorios de </w:t>
-      </w:r>
-      <w:r>
-        <w:rPr>
-          <w:b/>
-          <w:bCs/>
-        </w:rPr>
-        <w:t>R2DBC</w:t>
-      </w:r>
-      <w:r>
-        <w:t xml:space="preserve"> estén activados.</w:t>
+        <w:t xml:space="preserve">Se define la cadena de conexión con la base de datos. (Esta variable será definida con </w:t>
+      </w:r>
+      <w:r>
+        <w:rPr>
+          <w:b/>
+          <w:bCs/>
+        </w:rPr>
+        <w:t>POSTGRES_CONNECTION</w:t>
+      </w:r>
+      <w:r>
+        <w:t xml:space="preserve"> para luego ser modificada cuando se lance en un Docker junto a una base de datos sin los puertos expuestos)</w:t>
       </w:r>
     </w:p>
     <w:p>
@@ -11348,17 +11253,17 @@
         </w:numPr>
       </w:pPr>
       <w:r>
-        <w:t xml:space="preserve">Se define la cadena de conexión con la base de datos. (Esta variable será definida con </w:t>
-      </w:r>
-      <w:r>
-        <w:rPr>
-          <w:b/>
-          <w:bCs/>
-        </w:rPr>
-        <w:t>POSTGRES_CONNECTION</w:t>
-      </w:r>
-      <w:r>
-        <w:t xml:space="preserve"> para luego ser modificada cuando se lance en un Docker junto a una base de datos sin los puertos expuestos)</w:t>
+        <w:t xml:space="preserve">Entre otras cosas que ayudan al desarrollo del proyecto, se encuentra el </w:t>
+      </w:r>
+      <w:r>
+        <w:rPr>
+          <w:b/>
+          <w:bCs/>
+        </w:rPr>
+        <w:t>secreto</w:t>
+      </w:r>
+      <w:r>
+        <w:t xml:space="preserve"> usado para los tokens.</w:t>
       </w:r>
     </w:p>
     <w:p>
@@ -11370,28 +11275,6 @@
         </w:numPr>
       </w:pPr>
       <w:r>
-        <w:t xml:space="preserve">Entre otras cosas que ayudan al desarrollo del proyecto, se encuentra el </w:t>
-      </w:r>
-      <w:r>
-        <w:rPr>
-          <w:b/>
-          <w:bCs/>
-        </w:rPr>
-        <w:t>secreto</w:t>
-      </w:r>
-      <w:r>
-        <w:t xml:space="preserve"> usado para los tokens.</w:t>
-      </w:r>
-    </w:p>
-    <w:p>
-      <w:pPr>
-        <w:pStyle w:val="Prrafodelista"/>
-        <w:numPr>
-          <w:ilvl w:val="0"/>
-          <w:numId w:val="30"/>
-        </w:numPr>
-      </w:pPr>
-      <w:r>
         <w:t xml:space="preserve">La configuración completa de la seguridad </w:t>
       </w:r>
       <w:r>
@@ -11411,7 +11294,7 @@
       <w:pPr>
         <w:pStyle w:val="Ttulo2"/>
       </w:pPr>
-      <w:bookmarkStart w:id="34" w:name="_Toc132923937"/>
+      <w:bookmarkStart w:id="34" w:name="_Toc133001442"/>
       <w:r>
         <w:lastRenderedPageBreak/>
         <w:t>Seguridad</w:t>
@@ -11449,7 +11332,7 @@
       <w:pPr>
         <w:pStyle w:val="Ttulo3"/>
       </w:pPr>
-      <w:bookmarkStart w:id="35" w:name="_Toc132923938"/>
+      <w:bookmarkStart w:id="35" w:name="_Toc133001443"/>
       <w:proofErr w:type="spellStart"/>
       <w:r>
         <w:t>Password</w:t>
@@ -11593,7 +11476,7 @@
       <w:pPr>
         <w:pStyle w:val="Ttulo3"/>
       </w:pPr>
-      <w:bookmarkStart w:id="36" w:name="_Toc132923939"/>
+      <w:bookmarkStart w:id="36" w:name="_Toc133001444"/>
       <w:r>
         <w:t>JWT</w:t>
       </w:r>
@@ -11792,7 +11675,7 @@
       <w:pPr>
         <w:pStyle w:val="Ttulo3"/>
       </w:pPr>
-      <w:bookmarkStart w:id="37" w:name="_Toc132923940"/>
+      <w:bookmarkStart w:id="37" w:name="_Toc133001445"/>
       <w:proofErr w:type="spellStart"/>
       <w:r>
         <w:t>SecurityConfig</w:t>
@@ -11833,7 +11716,7 @@
       <w:pPr>
         <w:pStyle w:val="Ttulo3"/>
       </w:pPr>
-      <w:bookmarkStart w:id="38" w:name="_Toc132923941"/>
+      <w:bookmarkStart w:id="38" w:name="_Toc133001446"/>
       <w:r>
         <w:t>SSL</w:t>
       </w:r>
@@ -12023,7 +11906,7 @@
       <w:pPr>
         <w:pStyle w:val="Ttulo2"/>
       </w:pPr>
-      <w:bookmarkStart w:id="39" w:name="_Toc132923942"/>
+      <w:bookmarkStart w:id="39" w:name="_Toc133001447"/>
       <w:r>
         <w:lastRenderedPageBreak/>
         <w:t>Servicios</w:t>
@@ -12035,7 +11918,7 @@
       <w:pPr>
         <w:pStyle w:val="Ttulo3"/>
       </w:pPr>
-      <w:bookmarkStart w:id="40" w:name="_Toc132923943"/>
+      <w:bookmarkStart w:id="40" w:name="_Toc133001448"/>
       <w:proofErr w:type="spellStart"/>
       <w:r>
         <w:t>UserService</w:t>
@@ -12114,7 +11997,7 @@
       <w:pPr>
         <w:pStyle w:val="Ttulo2"/>
       </w:pPr>
-      <w:bookmarkStart w:id="41" w:name="_Toc132923944"/>
+      <w:bookmarkStart w:id="41" w:name="_Toc133001449"/>
       <w:r>
         <w:t>Controladores</w:t>
       </w:r>
@@ -12130,9 +12013,9 @@
           <w:noProof/>
         </w:rPr>
         <w:drawing>
-          <wp:inline distT="0" distB="0" distL="0" distR="0" wp14:anchorId="1366C6E8" wp14:editId="652257FA">
-            <wp:extent cx="3693695" cy="1863918"/>
-            <wp:effectExtent l="76200" t="76200" r="135890" b="136525"/>
+          <wp:inline distT="0" distB="0" distL="0" distR="0" wp14:anchorId="1366C6E8" wp14:editId="3AFCBA9C">
+            <wp:extent cx="5442719" cy="2746513"/>
+            <wp:effectExtent l="76200" t="76200" r="139065" b="130175"/>
             <wp:docPr id="20" name="Imagen 20" descr="Interfaz de usuario gráfica, Texto&#10;&#10;Descripción generada automáticamente"/>
             <wp:cNvGraphicFramePr>
               <a:graphicFrameLocks xmlns:a="http://schemas.openxmlformats.org/drawingml/2006/main" noChangeAspect="1"/>
@@ -12162,7 +12045,7 @@
                   <pic:spPr bwMode="auto">
                     <a:xfrm>
                       <a:off x="0" y="0"/>
-                      <a:ext cx="3756774" cy="1895749"/>
+                      <a:ext cx="5551874" cy="2801595"/>
                     </a:xfrm>
                     <a:prstGeom prst="rect">
                       <a:avLst/>
@@ -12194,7 +12077,7 @@
       <w:pPr>
         <w:pStyle w:val="Ttulo3"/>
       </w:pPr>
-      <w:bookmarkStart w:id="42" w:name="_Toc132923945"/>
+      <w:bookmarkStart w:id="42" w:name="_Toc133001450"/>
       <w:proofErr w:type="spellStart"/>
       <w:r>
         <w:t>UserController</w:t>
@@ -12246,31 +12129,6 @@
     <w:p/>
     <w:p>
       <w:r>
-        <w:t xml:space="preserve">También, se han tenido en cuenta una </w:t>
-      </w:r>
-      <w:r>
-        <w:t>excepción</w:t>
-      </w:r>
-      <w:r>
-        <w:t xml:space="preserve"> grave y se han manejado con el uso de las excepciones personalizadas:</w:t>
-      </w:r>
-    </w:p>
-    <w:p/>
-    <w:p>
-      <w:pPr>
-        <w:pStyle w:val="Prrafodelista"/>
-        <w:numPr>
-          <w:ilvl w:val="0"/>
-          <w:numId w:val="30"/>
-        </w:numPr>
-      </w:pPr>
-      <w:r>
-        <w:t>Si el token ha caducado o alterado.</w:t>
-      </w:r>
-    </w:p>
-    <w:p/>
-    <w:p>
-      <w:r>
         <w:t xml:space="preserve">Existen un </w:t>
       </w:r>
       <w:r>
@@ -12310,11 +12168,14 @@
     </w:p>
     <w:p/>
     <w:p/>
+    <w:p/>
+    <w:p/>
+    <w:p/>
     <w:p>
       <w:pPr>
         <w:pStyle w:val="Ttulo2"/>
       </w:pPr>
-      <w:bookmarkStart w:id="43" w:name="_Toc132923946"/>
+      <w:bookmarkStart w:id="43" w:name="_Toc133001451"/>
       <w:r>
         <w:lastRenderedPageBreak/>
         <w:t>Programación orientada a ferrocarril</w:t>
@@ -12339,10 +12200,7 @@
       </w:r>
       <w:proofErr w:type="spellEnd"/>
       <w:r>
-        <w:t xml:space="preserve"> en los validadores, servicio y el manejo de esta en el controlador, se ha logrado implementar </w:t>
-      </w:r>
-      <w:r>
-        <w:t xml:space="preserve">una </w:t>
+        <w:t xml:space="preserve"> en los validadores, servicio y el manejo de esta en el controlador, se ha logrado implementar una </w:t>
       </w:r>
       <w:r>
         <w:rPr>
@@ -12537,7 +12395,7 @@
       <w:pPr>
         <w:pStyle w:val="Ttulo2"/>
       </w:pPr>
-      <w:bookmarkStart w:id="44" w:name="_Toc132923947"/>
+      <w:bookmarkStart w:id="44" w:name="_Toc133001452"/>
       <w:r>
         <w:t>Documentación</w:t>
       </w:r>
@@ -12553,7 +12411,7 @@
       <w:pPr>
         <w:pStyle w:val="Ttulo3"/>
       </w:pPr>
-      <w:bookmarkStart w:id="45" w:name="_Toc132923948"/>
+      <w:bookmarkStart w:id="45" w:name="_Toc133001453"/>
       <w:proofErr w:type="spellStart"/>
       <w:r>
         <w:t>KDoc</w:t>
@@ -12645,7 +12503,7 @@
       <w:pPr>
         <w:pStyle w:val="Ttulo3"/>
       </w:pPr>
-      <w:bookmarkStart w:id="46" w:name="_Toc132923949"/>
+      <w:bookmarkStart w:id="46" w:name="_Toc133001454"/>
       <w:proofErr w:type="spellStart"/>
       <w:r>
         <w:t>Swagger</w:t>
@@ -12679,6 +12537,29 @@
         <w:t>.</w:t>
       </w:r>
     </w:p>
+    <w:p>
+      <w:r>
+        <w:t xml:space="preserve">La ruta base de </w:t>
+      </w:r>
+      <w:proofErr w:type="spellStart"/>
+      <w:r>
+        <w:t>Swagger</w:t>
+      </w:r>
+      <w:proofErr w:type="spellEnd"/>
+      <w:r>
+        <w:t xml:space="preserve"> será la siguiente, siempre y cuando la aplicación se encuentre en ejecución:</w:t>
+      </w:r>
+    </w:p>
+    <w:p>
+      <w:hyperlink r:id="rId32" w:anchor="/" w:history="1">
+        <w:r>
+          <w:rPr>
+            <w:rStyle w:val="Hipervnculo"/>
+          </w:rPr>
+          <w:t>https://localhost:6969/swagger-ui/index.html#/</w:t>
+        </w:r>
+      </w:hyperlink>
+    </w:p>
     <w:p/>
     <w:p>
       <w:pPr>
@@ -12689,9 +12570,9 @@
           <w:noProof/>
         </w:rPr>
         <w:drawing>
-          <wp:inline distT="0" distB="0" distL="0" distR="0" wp14:anchorId="62D5D61B" wp14:editId="188BFB62">
-            <wp:extent cx="4431512" cy="1661823"/>
-            <wp:effectExtent l="0" t="0" r="7620" b="0"/>
+          <wp:inline distT="0" distB="0" distL="0" distR="0" wp14:anchorId="62D5D61B" wp14:editId="05EBB3FB">
+            <wp:extent cx="4063117" cy="1523674"/>
+            <wp:effectExtent l="0" t="0" r="0" b="635"/>
             <wp:docPr id="30" name="Imagen 30"/>
             <wp:cNvGraphicFramePr>
               <a:graphicFrameLocks xmlns:a="http://schemas.openxmlformats.org/drawingml/2006/main" noChangeAspect="1"/>
@@ -12706,7 +12587,7 @@
                     </pic:cNvPicPr>
                   </pic:nvPicPr>
                   <pic:blipFill>
-                    <a:blip r:embed="rId32">
+                    <a:blip r:embed="rId33">
                       <a:extLst>
                         <a:ext uri="{28A0092B-C50C-407E-A947-70E740481C1C}">
                           <a14:useLocalDpi xmlns:a14="http://schemas.microsoft.com/office/drawing/2010/main" val="0"/>
@@ -12721,7 +12602,7 @@
                   <pic:spPr bwMode="auto">
                     <a:xfrm>
                       <a:off x="0" y="0"/>
-                      <a:ext cx="4569432" cy="1713543"/>
+                      <a:ext cx="4197330" cy="1574004"/>
                     </a:xfrm>
                     <a:prstGeom prst="rect">
                       <a:avLst/>
@@ -12739,7 +12620,7 @@
       <w:pPr>
         <w:pStyle w:val="Ttulo2"/>
       </w:pPr>
-      <w:bookmarkStart w:id="47" w:name="_Toc132923950"/>
+      <w:bookmarkStart w:id="47" w:name="_Toc133001455"/>
       <w:r>
         <w:t>Información Adicional</w:t>
       </w:r>
@@ -12750,7 +12631,7 @@
       <w:pPr>
         <w:pStyle w:val="Ttulo3"/>
       </w:pPr>
-      <w:bookmarkStart w:id="48" w:name="_Toc132923951"/>
+      <w:bookmarkStart w:id="48" w:name="_Toc133001456"/>
       <w:r>
         <w:t>DB</w:t>
       </w:r>
@@ -12800,7 +12681,7 @@
       <w:pPr>
         <w:pStyle w:val="Ttulo2"/>
       </w:pPr>
-      <w:bookmarkStart w:id="49" w:name="_Toc132923952"/>
+      <w:bookmarkStart w:id="49" w:name="_Toc133001457"/>
       <w:proofErr w:type="spellStart"/>
       <w:r>
         <w:lastRenderedPageBreak/>
@@ -12814,7 +12695,7 @@
       <w:pPr>
         <w:pStyle w:val="Ttulo3"/>
       </w:pPr>
-      <w:bookmarkStart w:id="50" w:name="_Toc132923953"/>
+      <w:bookmarkStart w:id="50" w:name="_Toc133001458"/>
       <w:proofErr w:type="spellStart"/>
       <w:r>
         <w:t>Postman</w:t>
@@ -13010,7 +12891,7 @@
         <w:t>, puesto que es un usuario totalmente nuevo sin una puntuación asociada (</w:t>
       </w:r>
       <w:r>
-        <w:t xml:space="preserve">este token se obtiene usando o bien con un </w:t>
+        <w:t xml:space="preserve">este token se obtiene usando o bien un </w:t>
       </w:r>
       <w:r>
         <w:rPr>
@@ -13075,7 +12956,7 @@
       <w:pPr>
         <w:pStyle w:val="Ttulo3"/>
       </w:pPr>
-      <w:bookmarkStart w:id="51" w:name="_Toc132923954"/>
+      <w:bookmarkStart w:id="51" w:name="_Toc133001459"/>
       <w:r>
         <w:t>Junit 5</w:t>
       </w:r>
@@ -13115,7 +12996,7 @@
                     </pic:cNvPicPr>
                   </pic:nvPicPr>
                   <pic:blipFill>
-                    <a:blip r:embed="rId33" cstate="print">
+                    <a:blip r:embed="rId34" cstate="print">
                       <a:extLst>
                         <a:ext uri="{28A0092B-C50C-407E-A947-70E740481C1C}">
                           <a14:useLocalDpi xmlns:a14="http://schemas.microsoft.com/office/drawing/2010/main" val="0"/>
@@ -13181,7 +13062,7 @@
                     </pic:cNvPicPr>
                   </pic:nvPicPr>
                   <pic:blipFill>
-                    <a:blip r:embed="rId34">
+                    <a:blip r:embed="rId35">
                       <a:extLst>
                         <a:ext uri="{28A0092B-C50C-407E-A947-70E740481C1C}">
                           <a14:useLocalDpi xmlns:a14="http://schemas.microsoft.com/office/drawing/2010/main" val="0"/>
@@ -13289,12 +13170,12 @@
       </w:r>
     </w:p>
     <w:sectPr>
-      <w:headerReference w:type="even" r:id="rId35"/>
-      <w:headerReference w:type="default" r:id="rId36"/>
-      <w:footerReference w:type="even" r:id="rId37"/>
-      <w:footerReference w:type="default" r:id="rId38"/>
-      <w:headerReference w:type="first" r:id="rId39"/>
-      <w:footerReference w:type="first" r:id="rId40"/>
+      <w:headerReference w:type="even" r:id="rId36"/>
+      <w:headerReference w:type="default" r:id="rId37"/>
+      <w:footerReference w:type="even" r:id="rId38"/>
+      <w:footerReference w:type="default" r:id="rId39"/>
+      <w:headerReference w:type="first" r:id="rId40"/>
+      <w:footerReference w:type="first" r:id="rId41"/>
       <w:pgSz w:w="11906" w:h="16838" w:code="9"/>
       <w:pgMar w:top="1307" w:right="1274" w:bottom="1134" w:left="1134" w:header="561" w:footer="454" w:gutter="0"/>
       <w:cols w:space="708"/>
@@ -19735,6 +19616,18 @@
       <w:lang w:val="es-ES_tradnl" w:eastAsia="es-ES_tradnl"/>
     </w:rPr>
   </w:style>
+  <w:style w:type="character" w:styleId="Mencinsinresolver">
+    <w:name w:val="Unresolved Mention"/>
+    <w:basedOn w:val="Fuentedeprrafopredeter"/>
+    <w:uiPriority w:val="99"/>
+    <w:semiHidden/>
+    <w:unhideWhenUsed/>
+    <w:rsid w:val="00DA479A"/>
+    <w:rPr>
+      <w:color w:val="605E5C"/>
+      <w:shd w:val="clear" w:color="auto" w:fill="E1DFDD"/>
+    </w:rPr>
+  </w:style>
 </w:styles>
 </file>
 

</xml_diff>

<commit_message>
Despligue agregado a la documentacion.
</commit_message>
<xml_diff>
--- a/docs/Proyecto_Desarrollo_de_aplicaciones_IES_Luis_Vives-Mario_Resa.docx
+++ b/docs/Proyecto_Desarrollo_de_aplicaciones_IES_Luis_Vives-Mario_Resa.docx
@@ -502,7 +502,7 @@
           <w:r>
             <w:fldChar w:fldCharType="separate"/>
           </w:r>
-          <w:hyperlink w:anchor="_Toc133001414" w:history="1">
+          <w:hyperlink w:anchor="_Toc133001883" w:history="1">
             <w:r>
               <w:rPr>
                 <w:rStyle w:val="Hipervnculo"/>
@@ -534,7 +534,7 @@
               <w:rPr>
                 <w:webHidden/>
               </w:rPr>
-              <w:instrText xml:space="preserve"> PAGEREF _Toc133001414 \h </w:instrText>
+              <w:instrText xml:space="preserve"> PAGEREF _Toc133001883 \h </w:instrText>
             </w:r>
             <w:r>
               <w:rPr>
@@ -565,7 +565,7 @@
           <w:pPr>
             <w:pStyle w:val="TDC2"/>
           </w:pPr>
-          <w:hyperlink w:anchor="_Toc133001415" w:history="1">
+          <w:hyperlink w:anchor="_Toc133001884" w:history="1">
             <w:r>
               <w:rPr>
                 <w:rStyle w:val="Hipervnculo"/>
@@ -597,7 +597,7 @@
               <w:rPr>
                 <w:webHidden/>
               </w:rPr>
-              <w:instrText xml:space="preserve"> PAGEREF _Toc133001415 \h </w:instrText>
+              <w:instrText xml:space="preserve"> PAGEREF _Toc133001884 \h </w:instrText>
             </w:r>
             <w:r>
               <w:rPr>
@@ -628,7 +628,7 @@
           <w:pPr>
             <w:pStyle w:val="TDC1"/>
           </w:pPr>
-          <w:hyperlink w:anchor="_Toc133001416" w:history="1">
+          <w:hyperlink w:anchor="_Toc133001885" w:history="1">
             <w:r>
               <w:rPr>
                 <w:rStyle w:val="Hipervnculo"/>
@@ -660,7 +660,7 @@
               <w:rPr>
                 <w:webHidden/>
               </w:rPr>
-              <w:instrText xml:space="preserve"> PAGEREF _Toc133001416 \h </w:instrText>
+              <w:instrText xml:space="preserve"> PAGEREF _Toc133001885 \h </w:instrText>
             </w:r>
             <w:r>
               <w:rPr>
@@ -691,7 +691,7 @@
           <w:pPr>
             <w:pStyle w:val="TDC2"/>
           </w:pPr>
-          <w:hyperlink w:anchor="_Toc133001417" w:history="1">
+          <w:hyperlink w:anchor="_Toc133001886" w:history="1">
             <w:r>
               <w:rPr>
                 <w:rStyle w:val="Hipervnculo"/>
@@ -723,7 +723,7 @@
               <w:rPr>
                 <w:webHidden/>
               </w:rPr>
-              <w:instrText xml:space="preserve"> PAGEREF _Toc133001417 \h </w:instrText>
+              <w:instrText xml:space="preserve"> PAGEREF _Toc133001886 \h </w:instrText>
             </w:r>
             <w:r>
               <w:rPr>
@@ -754,7 +754,7 @@
           <w:pPr>
             <w:pStyle w:val="TDC2"/>
           </w:pPr>
-          <w:hyperlink w:anchor="_Toc133001418" w:history="1">
+          <w:hyperlink w:anchor="_Toc133001887" w:history="1">
             <w:r>
               <w:rPr>
                 <w:rStyle w:val="Hipervnculo"/>
@@ -786,7 +786,7 @@
               <w:rPr>
                 <w:webHidden/>
               </w:rPr>
-              <w:instrText xml:space="preserve"> PAGEREF _Toc133001418 \h </w:instrText>
+              <w:instrText xml:space="preserve"> PAGEREF _Toc133001887 \h </w:instrText>
             </w:r>
             <w:r>
               <w:rPr>
@@ -817,7 +817,7 @@
           <w:pPr>
             <w:pStyle w:val="TDC2"/>
           </w:pPr>
-          <w:hyperlink w:anchor="_Toc133001419" w:history="1">
+          <w:hyperlink w:anchor="_Toc133001888" w:history="1">
             <w:r>
               <w:rPr>
                 <w:rStyle w:val="Hipervnculo"/>
@@ -849,7 +849,7 @@
               <w:rPr>
                 <w:webHidden/>
               </w:rPr>
-              <w:instrText xml:space="preserve"> PAGEREF _Toc133001419 \h </w:instrText>
+              <w:instrText xml:space="preserve"> PAGEREF _Toc133001888 \h </w:instrText>
             </w:r>
             <w:r>
               <w:rPr>
@@ -880,7 +880,7 @@
           <w:pPr>
             <w:pStyle w:val="TDC1"/>
           </w:pPr>
-          <w:hyperlink w:anchor="_Toc133001420" w:history="1">
+          <w:hyperlink w:anchor="_Toc133001889" w:history="1">
             <w:r>
               <w:rPr>
                 <w:rStyle w:val="Hipervnculo"/>
@@ -912,7 +912,7 @@
               <w:rPr>
                 <w:webHidden/>
               </w:rPr>
-              <w:instrText xml:space="preserve"> PAGEREF _Toc133001420 \h </w:instrText>
+              <w:instrText xml:space="preserve"> PAGEREF _Toc133001889 \h </w:instrText>
             </w:r>
             <w:r>
               <w:rPr>
@@ -943,7 +943,7 @@
           <w:pPr>
             <w:pStyle w:val="TDC1"/>
           </w:pPr>
-          <w:hyperlink w:anchor="_Toc133001421" w:history="1">
+          <w:hyperlink w:anchor="_Toc133001890" w:history="1">
             <w:r>
               <w:rPr>
                 <w:rStyle w:val="Hipervnculo"/>
@@ -975,7 +975,7 @@
               <w:rPr>
                 <w:webHidden/>
               </w:rPr>
-              <w:instrText xml:space="preserve"> PAGEREF _Toc133001421 \h </w:instrText>
+              <w:instrText xml:space="preserve"> PAGEREF _Toc133001890 \h </w:instrText>
             </w:r>
             <w:r>
               <w:rPr>
@@ -1006,7 +1006,7 @@
           <w:pPr>
             <w:pStyle w:val="TDC2"/>
           </w:pPr>
-          <w:hyperlink w:anchor="_Toc133001422" w:history="1">
+          <w:hyperlink w:anchor="_Toc133001891" w:history="1">
             <w:r>
               <w:rPr>
                 <w:rStyle w:val="Hipervnculo"/>
@@ -1038,7 +1038,7 @@
               <w:rPr>
                 <w:webHidden/>
               </w:rPr>
-              <w:instrText xml:space="preserve"> PAGEREF _Toc133001422 \h </w:instrText>
+              <w:instrText xml:space="preserve"> PAGEREF _Toc133001891 \h </w:instrText>
             </w:r>
             <w:r>
               <w:rPr>
@@ -1072,7 +1072,7 @@
               <w:tab w:val="left" w:pos="1760"/>
             </w:tabs>
           </w:pPr>
-          <w:hyperlink w:anchor="_Toc133001423" w:history="1">
+          <w:hyperlink w:anchor="_Toc133001892" w:history="1">
             <w:r>
               <w:rPr>
                 <w:rStyle w:val="Hipervnculo"/>
@@ -1104,7 +1104,7 @@
               <w:rPr>
                 <w:webHidden/>
               </w:rPr>
-              <w:instrText xml:space="preserve"> PAGEREF _Toc133001423 \h </w:instrText>
+              <w:instrText xml:space="preserve"> PAGEREF _Toc133001892 \h </w:instrText>
             </w:r>
             <w:r>
               <w:rPr>
@@ -1138,7 +1138,7 @@
               <w:tab w:val="left" w:pos="1760"/>
             </w:tabs>
           </w:pPr>
-          <w:hyperlink w:anchor="_Toc133001424" w:history="1">
+          <w:hyperlink w:anchor="_Toc133001893" w:history="1">
             <w:r>
               <w:rPr>
                 <w:rStyle w:val="Hipervnculo"/>
@@ -1170,7 +1170,7 @@
               <w:rPr>
                 <w:webHidden/>
               </w:rPr>
-              <w:instrText xml:space="preserve"> PAGEREF _Toc133001424 \h </w:instrText>
+              <w:instrText xml:space="preserve"> PAGEREF _Toc133001893 \h </w:instrText>
             </w:r>
             <w:r>
               <w:rPr>
@@ -1201,7 +1201,7 @@
           <w:pPr>
             <w:pStyle w:val="TDC2"/>
           </w:pPr>
-          <w:hyperlink w:anchor="_Toc133001425" w:history="1">
+          <w:hyperlink w:anchor="_Toc133001894" w:history="1">
             <w:r>
               <w:rPr>
                 <w:rStyle w:val="Hipervnculo"/>
@@ -1233,7 +1233,7 @@
               <w:rPr>
                 <w:webHidden/>
               </w:rPr>
-              <w:instrText xml:space="preserve"> PAGEREF _Toc133001425 \h </w:instrText>
+              <w:instrText xml:space="preserve"> PAGEREF _Toc133001894 \h </w:instrText>
             </w:r>
             <w:r>
               <w:rPr>
@@ -1267,7 +1267,7 @@
               <w:tab w:val="left" w:pos="1760"/>
             </w:tabs>
           </w:pPr>
-          <w:hyperlink w:anchor="_Toc133001426" w:history="1">
+          <w:hyperlink w:anchor="_Toc133001895" w:history="1">
             <w:r>
               <w:rPr>
                 <w:rStyle w:val="Hipervnculo"/>
@@ -1299,7 +1299,7 @@
               <w:rPr>
                 <w:webHidden/>
               </w:rPr>
-              <w:instrText xml:space="preserve"> PAGEREF _Toc133001426 \h </w:instrText>
+              <w:instrText xml:space="preserve"> PAGEREF _Toc133001895 \h </w:instrText>
             </w:r>
             <w:r>
               <w:rPr>
@@ -1330,7 +1330,7 @@
           <w:pPr>
             <w:pStyle w:val="TDC2"/>
           </w:pPr>
-          <w:hyperlink w:anchor="_Toc133001427" w:history="1">
+          <w:hyperlink w:anchor="_Toc133001896" w:history="1">
             <w:r>
               <w:rPr>
                 <w:rStyle w:val="Hipervnculo"/>
@@ -1362,7 +1362,7 @@
               <w:rPr>
                 <w:webHidden/>
               </w:rPr>
-              <w:instrText xml:space="preserve"> PAGEREF _Toc133001427 \h </w:instrText>
+              <w:instrText xml:space="preserve"> PAGEREF _Toc133001896 \h </w:instrText>
             </w:r>
             <w:r>
               <w:rPr>
@@ -1393,7 +1393,7 @@
           <w:pPr>
             <w:pStyle w:val="TDC2"/>
           </w:pPr>
-          <w:hyperlink w:anchor="_Toc133001428" w:history="1">
+          <w:hyperlink w:anchor="_Toc133001897" w:history="1">
             <w:r>
               <w:rPr>
                 <w:rStyle w:val="Hipervnculo"/>
@@ -1425,7 +1425,7 @@
               <w:rPr>
                 <w:webHidden/>
               </w:rPr>
-              <w:instrText xml:space="preserve"> PAGEREF _Toc133001428 \h </w:instrText>
+              <w:instrText xml:space="preserve"> PAGEREF _Toc133001897 \h </w:instrText>
             </w:r>
             <w:r>
               <w:rPr>
@@ -1456,7 +1456,7 @@
           <w:pPr>
             <w:pStyle w:val="TDC1"/>
           </w:pPr>
-          <w:hyperlink w:anchor="_Toc133001429" w:history="1">
+          <w:hyperlink w:anchor="_Toc133001898" w:history="1">
             <w:r>
               <w:rPr>
                 <w:rStyle w:val="Hipervnculo"/>
@@ -1488,7 +1488,7 @@
               <w:rPr>
                 <w:webHidden/>
               </w:rPr>
-              <w:instrText xml:space="preserve"> PAGEREF _Toc133001429 \h </w:instrText>
+              <w:instrText xml:space="preserve"> PAGEREF _Toc133001898 \h </w:instrText>
             </w:r>
             <w:r>
               <w:rPr>
@@ -1519,7 +1519,7 @@
           <w:pPr>
             <w:pStyle w:val="TDC2"/>
           </w:pPr>
-          <w:hyperlink w:anchor="_Toc133001430" w:history="1">
+          <w:hyperlink w:anchor="_Toc133001899" w:history="1">
             <w:r>
               <w:rPr>
                 <w:rStyle w:val="Hipervnculo"/>
@@ -1551,7 +1551,7 @@
               <w:rPr>
                 <w:webHidden/>
               </w:rPr>
-              <w:instrText xml:space="preserve"> PAGEREF _Toc133001430 \h </w:instrText>
+              <w:instrText xml:space="preserve"> PAGEREF _Toc133001899 \h </w:instrText>
             </w:r>
             <w:r>
               <w:rPr>
@@ -1582,7 +1582,7 @@
           <w:pPr>
             <w:pStyle w:val="TDC2"/>
           </w:pPr>
-          <w:hyperlink w:anchor="_Toc133001431" w:history="1">
+          <w:hyperlink w:anchor="_Toc133001900" w:history="1">
             <w:r>
               <w:rPr>
                 <w:rStyle w:val="Hipervnculo"/>
@@ -1614,7 +1614,7 @@
               <w:rPr>
                 <w:webHidden/>
               </w:rPr>
-              <w:instrText xml:space="preserve"> PAGEREF _Toc133001431 \h </w:instrText>
+              <w:instrText xml:space="preserve"> PAGEREF _Toc133001900 \h </w:instrText>
             </w:r>
             <w:r>
               <w:rPr>
@@ -1648,7 +1648,7 @@
               <w:tab w:val="left" w:pos="1760"/>
             </w:tabs>
           </w:pPr>
-          <w:hyperlink w:anchor="_Toc133001432" w:history="1">
+          <w:hyperlink w:anchor="_Toc133001901" w:history="1">
             <w:r>
               <w:rPr>
                 <w:rStyle w:val="Hipervnculo"/>
@@ -1680,7 +1680,7 @@
               <w:rPr>
                 <w:webHidden/>
               </w:rPr>
-              <w:instrText xml:space="preserve"> PAGEREF _Toc133001432 \h </w:instrText>
+              <w:instrText xml:space="preserve"> PAGEREF _Toc133001901 \h </w:instrText>
             </w:r>
             <w:r>
               <w:rPr>
@@ -1714,7 +1714,7 @@
               <w:tab w:val="left" w:pos="1760"/>
             </w:tabs>
           </w:pPr>
-          <w:hyperlink w:anchor="_Toc133001433" w:history="1">
+          <w:hyperlink w:anchor="_Toc133001902" w:history="1">
             <w:r>
               <w:rPr>
                 <w:rStyle w:val="Hipervnculo"/>
@@ -1746,7 +1746,7 @@
               <w:rPr>
                 <w:webHidden/>
               </w:rPr>
-              <w:instrText xml:space="preserve"> PAGEREF _Toc133001433 \h </w:instrText>
+              <w:instrText xml:space="preserve"> PAGEREF _Toc133001902 \h </w:instrText>
             </w:r>
             <w:r>
               <w:rPr>
@@ -1777,7 +1777,7 @@
           <w:pPr>
             <w:pStyle w:val="TDC2"/>
           </w:pPr>
-          <w:hyperlink w:anchor="_Toc133001434" w:history="1">
+          <w:hyperlink w:anchor="_Toc133001903" w:history="1">
             <w:r>
               <w:rPr>
                 <w:rStyle w:val="Hipervnculo"/>
@@ -1809,7 +1809,7 @@
               <w:rPr>
                 <w:webHidden/>
               </w:rPr>
-              <w:instrText xml:space="preserve"> PAGEREF _Toc133001434 \h </w:instrText>
+              <w:instrText xml:space="preserve"> PAGEREF _Toc133001903 \h </w:instrText>
             </w:r>
             <w:r>
               <w:rPr>
@@ -1840,7 +1840,7 @@
           <w:pPr>
             <w:pStyle w:val="TDC2"/>
           </w:pPr>
-          <w:hyperlink w:anchor="_Toc133001435" w:history="1">
+          <w:hyperlink w:anchor="_Toc133001904" w:history="1">
             <w:r>
               <w:rPr>
                 <w:rStyle w:val="Hipervnculo"/>
@@ -1872,7 +1872,7 @@
               <w:rPr>
                 <w:webHidden/>
               </w:rPr>
-              <w:instrText xml:space="preserve"> PAGEREF _Toc133001435 \h </w:instrText>
+              <w:instrText xml:space="preserve"> PAGEREF _Toc133001904 \h </w:instrText>
             </w:r>
             <w:r>
               <w:rPr>
@@ -1903,7 +1903,7 @@
           <w:pPr>
             <w:pStyle w:val="TDC2"/>
           </w:pPr>
-          <w:hyperlink w:anchor="_Toc133001436" w:history="1">
+          <w:hyperlink w:anchor="_Toc133001905" w:history="1">
             <w:r>
               <w:rPr>
                 <w:rStyle w:val="Hipervnculo"/>
@@ -1935,7 +1935,7 @@
               <w:rPr>
                 <w:webHidden/>
               </w:rPr>
-              <w:instrText xml:space="preserve"> PAGEREF _Toc133001436 \h </w:instrText>
+              <w:instrText xml:space="preserve"> PAGEREF _Toc133001905 \h </w:instrText>
             </w:r>
             <w:r>
               <w:rPr>
@@ -1966,7 +1966,7 @@
           <w:pPr>
             <w:pStyle w:val="TDC2"/>
           </w:pPr>
-          <w:hyperlink w:anchor="_Toc133001437" w:history="1">
+          <w:hyperlink w:anchor="_Toc133001906" w:history="1">
             <w:r>
               <w:rPr>
                 <w:rStyle w:val="Hipervnculo"/>
@@ -1998,7 +1998,7 @@
               <w:rPr>
                 <w:webHidden/>
               </w:rPr>
-              <w:instrText xml:space="preserve"> PAGEREF _Toc133001437 \h </w:instrText>
+              <w:instrText xml:space="preserve"> PAGEREF _Toc133001906 \h </w:instrText>
             </w:r>
             <w:r>
               <w:rPr>
@@ -2029,7 +2029,7 @@
           <w:pPr>
             <w:pStyle w:val="TDC2"/>
           </w:pPr>
-          <w:hyperlink w:anchor="_Toc133001438" w:history="1">
+          <w:hyperlink w:anchor="_Toc133001907" w:history="1">
             <w:r>
               <w:rPr>
                 <w:rStyle w:val="Hipervnculo"/>
@@ -2061,7 +2061,7 @@
               <w:rPr>
                 <w:webHidden/>
               </w:rPr>
-              <w:instrText xml:space="preserve"> PAGEREF _Toc133001438 \h </w:instrText>
+              <w:instrText xml:space="preserve"> PAGEREF _Toc133001907 \h </w:instrText>
             </w:r>
             <w:r>
               <w:rPr>
@@ -2095,7 +2095,7 @@
               <w:tab w:val="left" w:pos="1760"/>
             </w:tabs>
           </w:pPr>
-          <w:hyperlink w:anchor="_Toc133001439" w:history="1">
+          <w:hyperlink w:anchor="_Toc133001908" w:history="1">
             <w:r>
               <w:rPr>
                 <w:rStyle w:val="Hipervnculo"/>
@@ -2127,7 +2127,7 @@
               <w:rPr>
                 <w:webHidden/>
               </w:rPr>
-              <w:instrText xml:space="preserve"> PAGEREF _Toc133001439 \h </w:instrText>
+              <w:instrText xml:space="preserve"> PAGEREF _Toc133001908 \h </w:instrText>
             </w:r>
             <w:r>
               <w:rPr>
@@ -2161,7 +2161,7 @@
               <w:tab w:val="left" w:pos="1760"/>
             </w:tabs>
           </w:pPr>
-          <w:hyperlink w:anchor="_Toc133001440" w:history="1">
+          <w:hyperlink w:anchor="_Toc133001909" w:history="1">
             <w:r>
               <w:rPr>
                 <w:rStyle w:val="Hipervnculo"/>
@@ -2193,7 +2193,7 @@
               <w:rPr>
                 <w:webHidden/>
               </w:rPr>
-              <w:instrText xml:space="preserve"> PAGEREF _Toc133001440 \h </w:instrText>
+              <w:instrText xml:space="preserve"> PAGEREF _Toc133001909 \h </w:instrText>
             </w:r>
             <w:r>
               <w:rPr>
@@ -2227,7 +2227,7 @@
               <w:tab w:val="left" w:pos="1760"/>
             </w:tabs>
           </w:pPr>
-          <w:hyperlink w:anchor="_Toc133001441" w:history="1">
+          <w:hyperlink w:anchor="_Toc133001910" w:history="1">
             <w:r>
               <w:rPr>
                 <w:rStyle w:val="Hipervnculo"/>
@@ -2259,7 +2259,7 @@
               <w:rPr>
                 <w:webHidden/>
               </w:rPr>
-              <w:instrText xml:space="preserve"> PAGEREF _Toc133001441 \h </w:instrText>
+              <w:instrText xml:space="preserve"> PAGEREF _Toc133001910 \h </w:instrText>
             </w:r>
             <w:r>
               <w:rPr>
@@ -2290,7 +2290,7 @@
           <w:pPr>
             <w:pStyle w:val="TDC2"/>
           </w:pPr>
-          <w:hyperlink w:anchor="_Toc133001442" w:history="1">
+          <w:hyperlink w:anchor="_Toc133001911" w:history="1">
             <w:r>
               <w:rPr>
                 <w:rStyle w:val="Hipervnculo"/>
@@ -2322,7 +2322,7 @@
               <w:rPr>
                 <w:webHidden/>
               </w:rPr>
-              <w:instrText xml:space="preserve"> PAGEREF _Toc133001442 \h </w:instrText>
+              <w:instrText xml:space="preserve"> PAGEREF _Toc133001911 \h </w:instrText>
             </w:r>
             <w:r>
               <w:rPr>
@@ -2356,7 +2356,7 @@
               <w:tab w:val="left" w:pos="1760"/>
             </w:tabs>
           </w:pPr>
-          <w:hyperlink w:anchor="_Toc133001443" w:history="1">
+          <w:hyperlink w:anchor="_Toc133001912" w:history="1">
             <w:r>
               <w:rPr>
                 <w:rStyle w:val="Hipervnculo"/>
@@ -2388,7 +2388,7 @@
               <w:rPr>
                 <w:webHidden/>
               </w:rPr>
-              <w:instrText xml:space="preserve"> PAGEREF _Toc133001443 \h </w:instrText>
+              <w:instrText xml:space="preserve"> PAGEREF _Toc133001912 \h </w:instrText>
             </w:r>
             <w:r>
               <w:rPr>
@@ -2422,7 +2422,7 @@
               <w:tab w:val="left" w:pos="1760"/>
             </w:tabs>
           </w:pPr>
-          <w:hyperlink w:anchor="_Toc133001444" w:history="1">
+          <w:hyperlink w:anchor="_Toc133001913" w:history="1">
             <w:r>
               <w:rPr>
                 <w:rStyle w:val="Hipervnculo"/>
@@ -2454,7 +2454,7 @@
               <w:rPr>
                 <w:webHidden/>
               </w:rPr>
-              <w:instrText xml:space="preserve"> PAGEREF _Toc133001444 \h </w:instrText>
+              <w:instrText xml:space="preserve"> PAGEREF _Toc133001913 \h </w:instrText>
             </w:r>
             <w:r>
               <w:rPr>
@@ -2488,7 +2488,7 @@
               <w:tab w:val="left" w:pos="1760"/>
             </w:tabs>
           </w:pPr>
-          <w:hyperlink w:anchor="_Toc133001445" w:history="1">
+          <w:hyperlink w:anchor="_Toc133001914" w:history="1">
             <w:r>
               <w:rPr>
                 <w:rStyle w:val="Hipervnculo"/>
@@ -2520,7 +2520,7 @@
               <w:rPr>
                 <w:webHidden/>
               </w:rPr>
-              <w:instrText xml:space="preserve"> PAGEREF _Toc133001445 \h </w:instrText>
+              <w:instrText xml:space="preserve"> PAGEREF _Toc133001914 \h </w:instrText>
             </w:r>
             <w:r>
               <w:rPr>
@@ -2554,7 +2554,7 @@
               <w:tab w:val="left" w:pos="1760"/>
             </w:tabs>
           </w:pPr>
-          <w:hyperlink w:anchor="_Toc133001446" w:history="1">
+          <w:hyperlink w:anchor="_Toc133001915" w:history="1">
             <w:r>
               <w:rPr>
                 <w:rStyle w:val="Hipervnculo"/>
@@ -2586,7 +2586,7 @@
               <w:rPr>
                 <w:webHidden/>
               </w:rPr>
-              <w:instrText xml:space="preserve"> PAGEREF _Toc133001446 \h </w:instrText>
+              <w:instrText xml:space="preserve"> PAGEREF _Toc133001915 \h </w:instrText>
             </w:r>
             <w:r>
               <w:rPr>
@@ -2617,7 +2617,7 @@
           <w:pPr>
             <w:pStyle w:val="TDC2"/>
           </w:pPr>
-          <w:hyperlink w:anchor="_Toc133001447" w:history="1">
+          <w:hyperlink w:anchor="_Toc133001916" w:history="1">
             <w:r>
               <w:rPr>
                 <w:rStyle w:val="Hipervnculo"/>
@@ -2649,7 +2649,7 @@
               <w:rPr>
                 <w:webHidden/>
               </w:rPr>
-              <w:instrText xml:space="preserve"> PAGEREF _Toc133001447 \h </w:instrText>
+              <w:instrText xml:space="preserve"> PAGEREF _Toc133001916 \h </w:instrText>
             </w:r>
             <w:r>
               <w:rPr>
@@ -2683,7 +2683,7 @@
               <w:tab w:val="left" w:pos="1760"/>
             </w:tabs>
           </w:pPr>
-          <w:hyperlink w:anchor="_Toc133001448" w:history="1">
+          <w:hyperlink w:anchor="_Toc133001917" w:history="1">
             <w:r>
               <w:rPr>
                 <w:rStyle w:val="Hipervnculo"/>
@@ -2715,7 +2715,7 @@
               <w:rPr>
                 <w:webHidden/>
               </w:rPr>
-              <w:instrText xml:space="preserve"> PAGEREF _Toc133001448 \h </w:instrText>
+              <w:instrText xml:space="preserve"> PAGEREF _Toc133001917 \h </w:instrText>
             </w:r>
             <w:r>
               <w:rPr>
@@ -2746,7 +2746,7 @@
           <w:pPr>
             <w:pStyle w:val="TDC2"/>
           </w:pPr>
-          <w:hyperlink w:anchor="_Toc133001449" w:history="1">
+          <w:hyperlink w:anchor="_Toc133001918" w:history="1">
             <w:r>
               <w:rPr>
                 <w:rStyle w:val="Hipervnculo"/>
@@ -2778,7 +2778,7 @@
               <w:rPr>
                 <w:webHidden/>
               </w:rPr>
-              <w:instrText xml:space="preserve"> PAGEREF _Toc133001449 \h </w:instrText>
+              <w:instrText xml:space="preserve"> PAGEREF _Toc133001918 \h </w:instrText>
             </w:r>
             <w:r>
               <w:rPr>
@@ -2812,7 +2812,7 @@
               <w:tab w:val="left" w:pos="1769"/>
             </w:tabs>
           </w:pPr>
-          <w:hyperlink w:anchor="_Toc133001450" w:history="1">
+          <w:hyperlink w:anchor="_Toc133001919" w:history="1">
             <w:r>
               <w:rPr>
                 <w:rStyle w:val="Hipervnculo"/>
@@ -2844,7 +2844,7 @@
               <w:rPr>
                 <w:webHidden/>
               </w:rPr>
-              <w:instrText xml:space="preserve"> PAGEREF _Toc133001450 \h </w:instrText>
+              <w:instrText xml:space="preserve"> PAGEREF _Toc133001919 \h </w:instrText>
             </w:r>
             <w:r>
               <w:rPr>
@@ -2875,7 +2875,7 @@
           <w:pPr>
             <w:pStyle w:val="TDC2"/>
           </w:pPr>
-          <w:hyperlink w:anchor="_Toc133001451" w:history="1">
+          <w:hyperlink w:anchor="_Toc133001920" w:history="1">
             <w:r>
               <w:rPr>
                 <w:rStyle w:val="Hipervnculo"/>
@@ -2907,7 +2907,7 @@
               <w:rPr>
                 <w:webHidden/>
               </w:rPr>
-              <w:instrText xml:space="preserve"> PAGEREF _Toc133001451 \h </w:instrText>
+              <w:instrText xml:space="preserve"> PAGEREF _Toc133001920 \h </w:instrText>
             </w:r>
             <w:r>
               <w:rPr>
@@ -2938,7 +2938,7 @@
           <w:pPr>
             <w:pStyle w:val="TDC2"/>
           </w:pPr>
-          <w:hyperlink w:anchor="_Toc133001452" w:history="1">
+          <w:hyperlink w:anchor="_Toc133001921" w:history="1">
             <w:r>
               <w:rPr>
                 <w:rStyle w:val="Hipervnculo"/>
@@ -2970,7 +2970,7 @@
               <w:rPr>
                 <w:webHidden/>
               </w:rPr>
-              <w:instrText xml:space="preserve"> PAGEREF _Toc133001452 \h </w:instrText>
+              <w:instrText xml:space="preserve"> PAGEREF _Toc133001921 \h </w:instrText>
             </w:r>
             <w:r>
               <w:rPr>
@@ -3004,7 +3004,7 @@
               <w:tab w:val="left" w:pos="1769"/>
             </w:tabs>
           </w:pPr>
-          <w:hyperlink w:anchor="_Toc133001453" w:history="1">
+          <w:hyperlink w:anchor="_Toc133001922" w:history="1">
             <w:r>
               <w:rPr>
                 <w:rStyle w:val="Hipervnculo"/>
@@ -3036,7 +3036,7 @@
               <w:rPr>
                 <w:webHidden/>
               </w:rPr>
-              <w:instrText xml:space="preserve"> PAGEREF _Toc133001453 \h </w:instrText>
+              <w:instrText xml:space="preserve"> PAGEREF _Toc133001922 \h </w:instrText>
             </w:r>
             <w:r>
               <w:rPr>
@@ -3070,7 +3070,7 @@
               <w:tab w:val="left" w:pos="1769"/>
             </w:tabs>
           </w:pPr>
-          <w:hyperlink w:anchor="_Toc133001454" w:history="1">
+          <w:hyperlink w:anchor="_Toc133001923" w:history="1">
             <w:r>
               <w:rPr>
                 <w:rStyle w:val="Hipervnculo"/>
@@ -3102,7 +3102,7 @@
               <w:rPr>
                 <w:webHidden/>
               </w:rPr>
-              <w:instrText xml:space="preserve"> PAGEREF _Toc133001454 \h </w:instrText>
+              <w:instrText xml:space="preserve"> PAGEREF _Toc133001923 \h </w:instrText>
             </w:r>
             <w:r>
               <w:rPr>
@@ -3133,7 +3133,7 @@
           <w:pPr>
             <w:pStyle w:val="TDC2"/>
           </w:pPr>
-          <w:hyperlink w:anchor="_Toc133001455" w:history="1">
+          <w:hyperlink w:anchor="_Toc133001924" w:history="1">
             <w:r>
               <w:rPr>
                 <w:rStyle w:val="Hipervnculo"/>
@@ -3165,7 +3165,7 @@
               <w:rPr>
                 <w:webHidden/>
               </w:rPr>
-              <w:instrText xml:space="preserve"> PAGEREF _Toc133001455 \h </w:instrText>
+              <w:instrText xml:space="preserve"> PAGEREF _Toc133001924 \h </w:instrText>
             </w:r>
             <w:r>
               <w:rPr>
@@ -3199,7 +3199,7 @@
               <w:tab w:val="left" w:pos="1769"/>
             </w:tabs>
           </w:pPr>
-          <w:hyperlink w:anchor="_Toc133001456" w:history="1">
+          <w:hyperlink w:anchor="_Toc133001925" w:history="1">
             <w:r>
               <w:rPr>
                 <w:rStyle w:val="Hipervnculo"/>
@@ -3231,7 +3231,7 @@
               <w:rPr>
                 <w:webHidden/>
               </w:rPr>
-              <w:instrText xml:space="preserve"> PAGEREF _Toc133001456 \h </w:instrText>
+              <w:instrText xml:space="preserve"> PAGEREF _Toc133001925 \h </w:instrText>
             </w:r>
             <w:r>
               <w:rPr>
@@ -3262,7 +3262,7 @@
           <w:pPr>
             <w:pStyle w:val="TDC2"/>
           </w:pPr>
-          <w:hyperlink w:anchor="_Toc133001457" w:history="1">
+          <w:hyperlink w:anchor="_Toc133001926" w:history="1">
             <w:r>
               <w:rPr>
                 <w:rStyle w:val="Hipervnculo"/>
@@ -3294,7 +3294,7 @@
               <w:rPr>
                 <w:webHidden/>
               </w:rPr>
-              <w:instrText xml:space="preserve"> PAGEREF _Toc133001457 \h </w:instrText>
+              <w:instrText xml:space="preserve"> PAGEREF _Toc133001926 \h </w:instrText>
             </w:r>
             <w:r>
               <w:rPr>
@@ -3328,7 +3328,7 @@
               <w:tab w:val="left" w:pos="1769"/>
             </w:tabs>
           </w:pPr>
-          <w:hyperlink w:anchor="_Toc133001458" w:history="1">
+          <w:hyperlink w:anchor="_Toc133001927" w:history="1">
             <w:r>
               <w:rPr>
                 <w:rStyle w:val="Hipervnculo"/>
@@ -3360,7 +3360,7 @@
               <w:rPr>
                 <w:webHidden/>
               </w:rPr>
-              <w:instrText xml:space="preserve"> PAGEREF _Toc133001458 \h </w:instrText>
+              <w:instrText xml:space="preserve"> PAGEREF _Toc133001927 \h </w:instrText>
             </w:r>
             <w:r>
               <w:rPr>
@@ -3394,7 +3394,7 @@
               <w:tab w:val="left" w:pos="1769"/>
             </w:tabs>
           </w:pPr>
-          <w:hyperlink w:anchor="_Toc133001459" w:history="1">
+          <w:hyperlink w:anchor="_Toc133001928" w:history="1">
             <w:r>
               <w:rPr>
                 <w:rStyle w:val="Hipervnculo"/>
@@ -3426,7 +3426,70 @@
               <w:rPr>
                 <w:webHidden/>
               </w:rPr>
-              <w:instrText xml:space="preserve"> PAGEREF _Toc133001459 \h </w:instrText>
+              <w:instrText xml:space="preserve"> PAGEREF _Toc133001928 \h </w:instrText>
+            </w:r>
+            <w:r>
+              <w:rPr>
+                <w:webHidden/>
+              </w:rPr>
+            </w:r>
+            <w:r>
+              <w:rPr>
+                <w:webHidden/>
+              </w:rPr>
+              <w:fldChar w:fldCharType="separate"/>
+            </w:r>
+            <w:r>
+              <w:rPr>
+                <w:webHidden/>
+              </w:rPr>
+              <w:t>21</w:t>
+            </w:r>
+            <w:r>
+              <w:rPr>
+                <w:webHidden/>
+              </w:rPr>
+              <w:fldChar w:fldCharType="end"/>
+            </w:r>
+          </w:hyperlink>
+        </w:p>
+        <w:p>
+          <w:pPr>
+            <w:pStyle w:val="TDC2"/>
+          </w:pPr>
+          <w:hyperlink w:anchor="_Toc133001929" w:history="1">
+            <w:r>
+              <w:rPr>
+                <w:rStyle w:val="Hipervnculo"/>
+              </w:rPr>
+              <w:t>5.15</w:t>
+            </w:r>
+            <w:r>
+              <w:tab/>
+            </w:r>
+            <w:r>
+              <w:rPr>
+                <w:rStyle w:val="Hipervnculo"/>
+              </w:rPr>
+              <w:t>Despliegue</w:t>
+            </w:r>
+            <w:r>
+              <w:rPr>
+                <w:webHidden/>
+              </w:rPr>
+              <w:tab/>
+            </w:r>
+            <w:r>
+              <w:rPr>
+                <w:webHidden/>
+              </w:rPr>
+              <w:fldChar w:fldCharType="begin"/>
+            </w:r>
+            <w:r>
+              <w:rPr>
+                <w:webHidden/>
+              </w:rPr>
+              <w:instrText xml:space="preserve"> PAGEREF _Toc133001929 \h </w:instrText>
             </w:r>
             <w:r>
               <w:rPr>
@@ -3475,9 +3538,8 @@
     <w:bookmarkEnd w:id="2" w:displacedByCustomXml="prev"/>
     <w:bookmarkEnd w:id="1" w:displacedByCustomXml="prev"/>
     <w:bookmarkEnd w:id="0" w:displacedByCustomXml="prev"/>
-    <w:bookmarkStart w:id="4" w:name="_Toc67560084" w:displacedByCustomXml="prev"/>
-    <w:bookmarkStart w:id="5" w:name="_Toc67476037" w:displacedByCustomXml="prev"/>
-    <w:p/>
+    <w:bookmarkStart w:id="4" w:name="_Toc67476037" w:displacedByCustomXml="prev"/>
+    <w:bookmarkStart w:id="5" w:name="_Toc67560084" w:displacedByCustomXml="prev"/>
     <w:p/>
     <w:p/>
     <w:p/>
@@ -3522,7 +3584,7 @@
       <w:pPr>
         <w:pStyle w:val="Ttulo1"/>
       </w:pPr>
-      <w:bookmarkStart w:id="6" w:name="_Toc133001414"/>
+      <w:bookmarkStart w:id="6" w:name="_Toc133001883"/>
       <w:r>
         <w:lastRenderedPageBreak/>
         <w:t>I</w:t>
@@ -3538,7 +3600,7 @@
       <w:pPr>
         <w:pStyle w:val="Ttulo2"/>
       </w:pPr>
-      <w:bookmarkStart w:id="7" w:name="_Toc133001415"/>
+      <w:bookmarkStart w:id="7" w:name="_Toc133001884"/>
       <w:r>
         <w:t>Descripción</w:t>
       </w:r>
@@ -3861,7 +3923,7 @@
       <w:pPr>
         <w:pStyle w:val="Ttulo1"/>
       </w:pPr>
-      <w:bookmarkStart w:id="8" w:name="_Toc133001416"/>
+      <w:bookmarkStart w:id="8" w:name="_Toc133001885"/>
       <w:r>
         <w:lastRenderedPageBreak/>
         <w:t>Requisitos</w:t>
@@ -3872,7 +3934,7 @@
       <w:pPr>
         <w:pStyle w:val="Ttulo2"/>
       </w:pPr>
-      <w:bookmarkStart w:id="9" w:name="_Toc133001417"/>
+      <w:bookmarkStart w:id="9" w:name="_Toc133001886"/>
       <w:r>
         <w:t>Requisitos Funcionales</w:t>
       </w:r>
@@ -4045,7 +4107,7 @@
       <w:pPr>
         <w:pStyle w:val="Ttulo2"/>
       </w:pPr>
-      <w:bookmarkStart w:id="10" w:name="_Toc133001418"/>
+      <w:bookmarkStart w:id="10" w:name="_Toc133001887"/>
       <w:r>
         <w:t>Requisitos No Funcionales</w:t>
       </w:r>
@@ -4120,7 +4182,7 @@
       <w:pPr>
         <w:pStyle w:val="Ttulo2"/>
       </w:pPr>
-      <w:bookmarkStart w:id="11" w:name="_Toc133001419"/>
+      <w:bookmarkStart w:id="11" w:name="_Toc133001888"/>
       <w:r>
         <w:t>Requisitos de Información</w:t>
       </w:r>
@@ -4422,7 +4484,7 @@
       <w:pPr>
         <w:pStyle w:val="Ttulo1"/>
       </w:pPr>
-      <w:bookmarkStart w:id="12" w:name="_Toc133001420"/>
+      <w:bookmarkStart w:id="12" w:name="_Toc133001889"/>
       <w:r>
         <w:lastRenderedPageBreak/>
         <w:t>Análisis de mercado</w:t>
@@ -5001,7 +5063,7 @@
       <w:pPr>
         <w:pStyle w:val="Ttulo1"/>
       </w:pPr>
-      <w:bookmarkStart w:id="13" w:name="_Toc133001421"/>
+      <w:bookmarkStart w:id="13" w:name="_Toc133001890"/>
       <w:r>
         <w:lastRenderedPageBreak/>
         <w:t>Análisis tecnológico</w:t>
@@ -5012,7 +5074,7 @@
       <w:pPr>
         <w:pStyle w:val="Ttulo2"/>
       </w:pPr>
-      <w:bookmarkStart w:id="14" w:name="_Toc133001422"/>
+      <w:bookmarkStart w:id="14" w:name="_Toc133001891"/>
       <w:proofErr w:type="spellStart"/>
       <w:r>
         <w:t>Backend</w:t>
@@ -5025,7 +5087,7 @@
       <w:pPr>
         <w:pStyle w:val="Ttulo3"/>
       </w:pPr>
-      <w:bookmarkStart w:id="15" w:name="_Toc133001423"/>
+      <w:bookmarkStart w:id="15" w:name="_Toc133001892"/>
       <w:r>
         <w:t>Gestión de la información</w:t>
       </w:r>
@@ -5471,7 +5533,7 @@
       <w:pPr>
         <w:pStyle w:val="Ttulo3"/>
       </w:pPr>
-      <w:bookmarkStart w:id="16" w:name="_Toc133001424"/>
+      <w:bookmarkStart w:id="16" w:name="_Toc133001893"/>
       <w:r>
         <w:t>Servicio API-REST</w:t>
       </w:r>
@@ -6201,7 +6263,7 @@
       <w:pPr>
         <w:pStyle w:val="Ttulo2"/>
       </w:pPr>
-      <w:bookmarkStart w:id="17" w:name="_Toc133001425"/>
+      <w:bookmarkStart w:id="17" w:name="_Toc133001894"/>
       <w:proofErr w:type="spellStart"/>
       <w:r>
         <w:t>Frontend</w:t>
@@ -6223,7 +6285,7 @@
       <w:pPr>
         <w:pStyle w:val="Ttulo3"/>
       </w:pPr>
-      <w:bookmarkStart w:id="18" w:name="_Toc133001426"/>
+      <w:bookmarkStart w:id="18" w:name="_Toc133001895"/>
       <w:r>
         <w:t>Motor de desarrollo</w:t>
       </w:r>
@@ -7056,7 +7118,7 @@
       <w:pPr>
         <w:pStyle w:val="Ttulo2"/>
       </w:pPr>
-      <w:bookmarkStart w:id="19" w:name="_Toc133001427"/>
+      <w:bookmarkStart w:id="19" w:name="_Toc133001896"/>
       <w:r>
         <w:t>Herramientas de diseño</w:t>
       </w:r>
@@ -7310,7 +7372,7 @@
       <w:pPr>
         <w:pStyle w:val="Ttulo2"/>
       </w:pPr>
-      <w:bookmarkStart w:id="20" w:name="_Toc133001428"/>
+      <w:bookmarkStart w:id="20" w:name="_Toc133001897"/>
       <w:r>
         <w:lastRenderedPageBreak/>
         <w:t>Herramientas adicionales</w:t>
@@ -7945,7 +8007,7 @@
       <w:pPr>
         <w:pStyle w:val="Ttulo1"/>
       </w:pPr>
-      <w:bookmarkStart w:id="21" w:name="_Toc133001429"/>
+      <w:bookmarkStart w:id="21" w:name="_Toc133001898"/>
       <w:proofErr w:type="spellStart"/>
       <w:r>
         <w:lastRenderedPageBreak/>
@@ -7962,7 +8024,7 @@
       <w:pPr>
         <w:pStyle w:val="Ttulo2"/>
       </w:pPr>
-      <w:bookmarkStart w:id="22" w:name="_Toc133001430"/>
+      <w:bookmarkStart w:id="22" w:name="_Toc133001899"/>
       <w:r>
         <w:t>Modelos</w:t>
       </w:r>
@@ -8620,7 +8682,7 @@
       <w:pPr>
         <w:pStyle w:val="Ttulo2"/>
       </w:pPr>
-      <w:bookmarkStart w:id="23" w:name="_Toc133001431"/>
+      <w:bookmarkStart w:id="23" w:name="_Toc133001900"/>
       <w:proofErr w:type="spellStart"/>
       <w:r>
         <w:t>DTO</w:t>
@@ -8642,7 +8704,7 @@
       <w:pPr>
         <w:pStyle w:val="Ttulo3"/>
       </w:pPr>
-      <w:bookmarkStart w:id="24" w:name="_Toc133001432"/>
+      <w:bookmarkStart w:id="24" w:name="_Toc133001901"/>
       <w:r>
         <w:t>Usuarios</w:t>
       </w:r>
@@ -9755,7 +9817,7 @@
       <w:pPr>
         <w:pStyle w:val="Ttulo3"/>
       </w:pPr>
-      <w:bookmarkStart w:id="25" w:name="_Toc133001433"/>
+      <w:bookmarkStart w:id="25" w:name="_Toc133001902"/>
       <w:r>
         <w:t>Puntuaciones</w:t>
       </w:r>
@@ -9980,7 +10042,7 @@
       <w:pPr>
         <w:pStyle w:val="Ttulo2"/>
       </w:pPr>
-      <w:bookmarkStart w:id="26" w:name="_Toc133001434"/>
+      <w:bookmarkStart w:id="26" w:name="_Toc133001903"/>
       <w:proofErr w:type="spellStart"/>
       <w:r>
         <w:t>Map</w:t>
@@ -10161,7 +10223,7 @@
       <w:pPr>
         <w:pStyle w:val="Ttulo2"/>
       </w:pPr>
-      <w:bookmarkStart w:id="27" w:name="_Toc133001435"/>
+      <w:bookmarkStart w:id="27" w:name="_Toc133001904"/>
       <w:r>
         <w:lastRenderedPageBreak/>
         <w:t>Repositorios</w:t>
@@ -10363,7 +10425,7 @@
       <w:r>
         <w:t xml:space="preserve"> </w:t>
       </w:r>
-      <w:bookmarkStart w:id="28" w:name="_Toc133001436"/>
+      <w:bookmarkStart w:id="28" w:name="_Toc133001905"/>
       <w:r>
         <w:t>Excepciones personalizadas</w:t>
       </w:r>
@@ -10747,7 +10809,7 @@
       <w:pPr>
         <w:pStyle w:val="Ttulo2"/>
       </w:pPr>
-      <w:bookmarkStart w:id="29" w:name="_Toc133001437"/>
+      <w:bookmarkStart w:id="29" w:name="_Toc133001906"/>
       <w:r>
         <w:lastRenderedPageBreak/>
         <w:t>Validadores</w:t>
@@ -11057,7 +11119,7 @@
       <w:pPr>
         <w:pStyle w:val="Ttulo2"/>
       </w:pPr>
-      <w:bookmarkStart w:id="30" w:name="_Toc133001438"/>
+      <w:bookmarkStart w:id="30" w:name="_Toc133001907"/>
       <w:r>
         <w:t>Configuración</w:t>
       </w:r>
@@ -11068,7 +11130,7 @@
       <w:pPr>
         <w:pStyle w:val="Ttulo3"/>
       </w:pPr>
-      <w:bookmarkStart w:id="31" w:name="_Toc133001439"/>
+      <w:bookmarkStart w:id="31" w:name="_Toc133001908"/>
       <w:proofErr w:type="spellStart"/>
       <w:r>
         <w:t>APIConfig</w:t>
@@ -11116,7 +11178,7 @@
       <w:pPr>
         <w:pStyle w:val="Ttulo3"/>
       </w:pPr>
-      <w:bookmarkStart w:id="32" w:name="_Toc133001440"/>
+      <w:bookmarkStart w:id="32" w:name="_Toc133001909"/>
       <w:proofErr w:type="spellStart"/>
       <w:r>
         <w:t>LoadSchema</w:t>
@@ -11166,7 +11228,7 @@
       <w:pPr>
         <w:pStyle w:val="Ttulo3"/>
       </w:pPr>
-      <w:bookmarkStart w:id="33" w:name="_Toc133001441"/>
+      <w:bookmarkStart w:id="33" w:name="_Toc133001910"/>
       <w:r>
         <w:t>Archivo de propiedades</w:t>
       </w:r>
@@ -11294,7 +11356,7 @@
       <w:pPr>
         <w:pStyle w:val="Ttulo2"/>
       </w:pPr>
-      <w:bookmarkStart w:id="34" w:name="_Toc133001442"/>
+      <w:bookmarkStart w:id="34" w:name="_Toc133001911"/>
       <w:r>
         <w:lastRenderedPageBreak/>
         <w:t>Seguridad</w:t>
@@ -11332,7 +11394,7 @@
       <w:pPr>
         <w:pStyle w:val="Ttulo3"/>
       </w:pPr>
-      <w:bookmarkStart w:id="35" w:name="_Toc133001443"/>
+      <w:bookmarkStart w:id="35" w:name="_Toc133001912"/>
       <w:proofErr w:type="spellStart"/>
       <w:r>
         <w:t>Password</w:t>
@@ -11476,7 +11538,7 @@
       <w:pPr>
         <w:pStyle w:val="Ttulo3"/>
       </w:pPr>
-      <w:bookmarkStart w:id="36" w:name="_Toc133001444"/>
+      <w:bookmarkStart w:id="36" w:name="_Toc133001913"/>
       <w:r>
         <w:t>JWT</w:t>
       </w:r>
@@ -11675,7 +11737,7 @@
       <w:pPr>
         <w:pStyle w:val="Ttulo3"/>
       </w:pPr>
-      <w:bookmarkStart w:id="37" w:name="_Toc133001445"/>
+      <w:bookmarkStart w:id="37" w:name="_Toc133001914"/>
       <w:proofErr w:type="spellStart"/>
       <w:r>
         <w:t>SecurityConfig</w:t>
@@ -11716,7 +11778,7 @@
       <w:pPr>
         <w:pStyle w:val="Ttulo3"/>
       </w:pPr>
-      <w:bookmarkStart w:id="38" w:name="_Toc133001446"/>
+      <w:bookmarkStart w:id="38" w:name="_Toc133001915"/>
       <w:r>
         <w:t>SSL</w:t>
       </w:r>
@@ -11906,7 +11968,7 @@
       <w:pPr>
         <w:pStyle w:val="Ttulo2"/>
       </w:pPr>
-      <w:bookmarkStart w:id="39" w:name="_Toc133001447"/>
+      <w:bookmarkStart w:id="39" w:name="_Toc133001916"/>
       <w:r>
         <w:lastRenderedPageBreak/>
         <w:t>Servicios</w:t>
@@ -11918,7 +11980,7 @@
       <w:pPr>
         <w:pStyle w:val="Ttulo3"/>
       </w:pPr>
-      <w:bookmarkStart w:id="40" w:name="_Toc133001448"/>
+      <w:bookmarkStart w:id="40" w:name="_Toc133001917"/>
       <w:proofErr w:type="spellStart"/>
       <w:r>
         <w:t>UserService</w:t>
@@ -11997,7 +12059,7 @@
       <w:pPr>
         <w:pStyle w:val="Ttulo2"/>
       </w:pPr>
-      <w:bookmarkStart w:id="41" w:name="_Toc133001449"/>
+      <w:bookmarkStart w:id="41" w:name="_Toc133001918"/>
       <w:r>
         <w:t>Controladores</w:t>
       </w:r>
@@ -12077,7 +12139,7 @@
       <w:pPr>
         <w:pStyle w:val="Ttulo3"/>
       </w:pPr>
-      <w:bookmarkStart w:id="42" w:name="_Toc133001450"/>
+      <w:bookmarkStart w:id="42" w:name="_Toc133001919"/>
       <w:proofErr w:type="spellStart"/>
       <w:r>
         <w:t>UserController</w:t>
@@ -12175,7 +12237,7 @@
       <w:pPr>
         <w:pStyle w:val="Ttulo2"/>
       </w:pPr>
-      <w:bookmarkStart w:id="43" w:name="_Toc133001451"/>
+      <w:bookmarkStart w:id="43" w:name="_Toc133001920"/>
       <w:r>
         <w:lastRenderedPageBreak/>
         <w:t>Programación orientada a ferrocarril</w:t>
@@ -12395,7 +12457,7 @@
       <w:pPr>
         <w:pStyle w:val="Ttulo2"/>
       </w:pPr>
-      <w:bookmarkStart w:id="44" w:name="_Toc133001452"/>
+      <w:bookmarkStart w:id="44" w:name="_Toc133001921"/>
       <w:r>
         <w:t>Documentación</w:t>
       </w:r>
@@ -12411,7 +12473,7 @@
       <w:pPr>
         <w:pStyle w:val="Ttulo3"/>
       </w:pPr>
-      <w:bookmarkStart w:id="45" w:name="_Toc133001453"/>
+      <w:bookmarkStart w:id="45" w:name="_Toc133001922"/>
       <w:proofErr w:type="spellStart"/>
       <w:r>
         <w:t>KDoc</w:t>
@@ -12503,7 +12565,7 @@
       <w:pPr>
         <w:pStyle w:val="Ttulo3"/>
       </w:pPr>
-      <w:bookmarkStart w:id="46" w:name="_Toc133001454"/>
+      <w:bookmarkStart w:id="46" w:name="_Toc133001923"/>
       <w:proofErr w:type="spellStart"/>
       <w:r>
         <w:t>Swagger</w:t>
@@ -12620,7 +12682,7 @@
       <w:pPr>
         <w:pStyle w:val="Ttulo2"/>
       </w:pPr>
-      <w:bookmarkStart w:id="47" w:name="_Toc133001455"/>
+      <w:bookmarkStart w:id="47" w:name="_Toc133001924"/>
       <w:r>
         <w:t>Información Adicional</w:t>
       </w:r>
@@ -12631,7 +12693,7 @@
       <w:pPr>
         <w:pStyle w:val="Ttulo3"/>
       </w:pPr>
-      <w:bookmarkStart w:id="48" w:name="_Toc133001456"/>
+      <w:bookmarkStart w:id="48" w:name="_Toc133001925"/>
       <w:r>
         <w:t>DB</w:t>
       </w:r>
@@ -12681,7 +12743,7 @@
       <w:pPr>
         <w:pStyle w:val="Ttulo2"/>
       </w:pPr>
-      <w:bookmarkStart w:id="49" w:name="_Toc133001457"/>
+      <w:bookmarkStart w:id="49" w:name="_Toc133001926"/>
       <w:proofErr w:type="spellStart"/>
       <w:r>
         <w:lastRenderedPageBreak/>
@@ -12695,7 +12757,7 @@
       <w:pPr>
         <w:pStyle w:val="Ttulo3"/>
       </w:pPr>
-      <w:bookmarkStart w:id="50" w:name="_Toc133001458"/>
+      <w:bookmarkStart w:id="50" w:name="_Toc133001927"/>
       <w:proofErr w:type="spellStart"/>
       <w:r>
         <w:t>Postman</w:t>
@@ -12956,7 +13018,7 @@
       <w:pPr>
         <w:pStyle w:val="Ttulo3"/>
       </w:pPr>
-      <w:bookmarkStart w:id="51" w:name="_Toc133001459"/>
+      <w:bookmarkStart w:id="51" w:name="_Toc133001928"/>
       <w:r>
         <w:t>Junit 5</w:t>
       </w:r>
@@ -13169,6 +13231,185 @@
         <w:t>.</w:t>
       </w:r>
     </w:p>
+    <w:p>
+      <w:pPr>
+        <w:pStyle w:val="Ttulo2"/>
+      </w:pPr>
+      <w:bookmarkStart w:id="52" w:name="_Toc133001929"/>
+      <w:r>
+        <w:t>Despliegue</w:t>
+      </w:r>
+      <w:bookmarkEnd w:id="52"/>
+    </w:p>
+    <w:p/>
+    <w:p>
+      <w:pPr>
+        <w:rPr>
+          <w:b/>
+          <w:bCs/>
+        </w:rPr>
+      </w:pPr>
+      <w:r>
+        <w:t xml:space="preserve">Actualmente la aplicación tiene </w:t>
+      </w:r>
+      <w:r>
+        <w:rPr>
+          <w:u w:val="single"/>
+        </w:rPr>
+        <w:t>dos</w:t>
+      </w:r>
+      <w:r>
+        <w:t xml:space="preserve"> tipos de </w:t>
+      </w:r>
+      <w:r>
+        <w:rPr>
+          <w:i/>
+          <w:iCs/>
+        </w:rPr>
+        <w:t>despliegue</w:t>
+      </w:r>
+      <w:r>
+        <w:t xml:space="preserve"> a través de dos archivos </w:t>
+      </w:r>
+      <w:r>
+        <w:rPr>
+          <w:b/>
+          <w:bCs/>
+        </w:rPr>
+        <w:t>Docker-</w:t>
+      </w:r>
+      <w:proofErr w:type="spellStart"/>
+      <w:r>
+        <w:rPr>
+          <w:b/>
+          <w:bCs/>
+        </w:rPr>
+        <w:t>C</w:t>
+      </w:r>
+      <w:r>
+        <w:rPr>
+          <w:b/>
+          <w:bCs/>
+        </w:rPr>
+        <w:t>ompose</w:t>
+      </w:r>
+      <w:proofErr w:type="spellEnd"/>
+    </w:p>
+    <w:p>
+      <w:pPr>
+        <w:rPr>
+          <w:b/>
+          <w:bCs/>
+        </w:rPr>
+      </w:pPr>
+    </w:p>
+    <w:p>
+      <w:pPr>
+        <w:pStyle w:val="Prrafodelista"/>
+        <w:numPr>
+          <w:ilvl w:val="0"/>
+          <w:numId w:val="30"/>
+        </w:numPr>
+      </w:pPr>
+      <w:r>
+        <w:rPr>
+          <w:i/>
+          <w:iCs/>
+        </w:rPr>
+        <w:t>Docker-</w:t>
+      </w:r>
+      <w:proofErr w:type="spellStart"/>
+      <w:r>
+        <w:rPr>
+          <w:i/>
+          <w:iCs/>
+        </w:rPr>
+        <w:t>compose</w:t>
+      </w:r>
+      <w:proofErr w:type="spellEnd"/>
+      <w:r>
+        <w:rPr>
+          <w:i/>
+          <w:iCs/>
+        </w:rPr>
+        <w:t xml:space="preserve"> de desarrollo</w:t>
+      </w:r>
+      <w:r>
+        <w:t xml:space="preserve"> (</w:t>
+      </w:r>
+      <w:proofErr w:type="spellStart"/>
+      <w:r>
+        <w:rPr>
+          <w:b/>
+          <w:bCs/>
+        </w:rPr>
+        <w:t>dev</w:t>
+      </w:r>
+      <w:proofErr w:type="spellEnd"/>
+      <w:r>
+        <w:t>): Se expone la base de datos y se ejecuta la aplicación desde el IDE.</w:t>
+      </w:r>
+    </w:p>
+    <w:p>
+      <w:pPr>
+        <w:pStyle w:val="Prrafodelista"/>
+        <w:numPr>
+          <w:ilvl w:val="0"/>
+          <w:numId w:val="30"/>
+        </w:numPr>
+      </w:pPr>
+      <w:r>
+        <w:rPr>
+          <w:i/>
+          <w:iCs/>
+        </w:rPr>
+        <w:t>Docker-</w:t>
+      </w:r>
+      <w:proofErr w:type="spellStart"/>
+      <w:r>
+        <w:rPr>
+          <w:i/>
+          <w:iCs/>
+        </w:rPr>
+        <w:t>compose</w:t>
+      </w:r>
+      <w:proofErr w:type="spellEnd"/>
+      <w:r>
+        <w:rPr>
+          <w:i/>
+          <w:iCs/>
+        </w:rPr>
+        <w:t xml:space="preserve"> de producción</w:t>
+      </w:r>
+      <w:r>
+        <w:t xml:space="preserve"> (</w:t>
+      </w:r>
+      <w:proofErr w:type="spellStart"/>
+      <w:r>
+        <w:rPr>
+          <w:b/>
+          <w:bCs/>
+        </w:rPr>
+        <w:t>production</w:t>
+      </w:r>
+      <w:proofErr w:type="spellEnd"/>
+      <w:r>
+        <w:t xml:space="preserve">): Se lanza el servicio (haciendo uso de un </w:t>
+      </w:r>
+      <w:proofErr w:type="spellStart"/>
+      <w:r>
+        <w:rPr>
+          <w:b/>
+          <w:bCs/>
+        </w:rPr>
+        <w:t>dockerfile</w:t>
+      </w:r>
+      <w:proofErr w:type="spellEnd"/>
+      <w:r>
+        <w:t>) con los puertos expuestos, mientras que la base de datos se encuentra protegida.</w:t>
+      </w:r>
+    </w:p>
+    <w:p/>
     <w:sectPr>
       <w:headerReference w:type="even" r:id="rId36"/>
       <w:headerReference w:type="default" r:id="rId37"/>

</xml_diff>

<commit_message>
Godot: Eliminación de un dato antiguo de la configuracion.
Back: Mejor uso de GenericResponse (antiguamente UserDTOResponse), ahora solo se devuelven JSON o No content en la API, test actualizados.
Postman actualizado
Introduccion de dos schemas, uno para desarrollo y otro para producción.

Documentacion Actualizada.
</commit_message>
<xml_diff>
--- a/docs/Proyecto_Desarrollo_de_aplicaciones_IES_Luis_Vives-Mario_Resa.docx
+++ b/docs/Proyecto_Desarrollo_de_aplicaciones_IES_Luis_Vives-Mario_Resa.docx
@@ -58,55 +58,7 @@
           <w:sz w:val="32"/>
           <w:szCs w:val="32"/>
         </w:rPr>
-        <w:t xml:space="preserve">Juego </w:t>
-      </w:r>
-      <w:proofErr w:type="spellStart"/>
-      <w:r>
-        <w:rPr>
-          <w:rFonts w:ascii="Arial" w:hAnsi="Arial" w:cs="Arial"/>
-          <w:b/>
-          <w:bCs/>
-          <w:color w:val="000000" w:themeColor="text1"/>
-          <w:sz w:val="32"/>
-          <w:szCs w:val="32"/>
-        </w:rPr>
-        <w:t>Bullet</w:t>
-      </w:r>
-      <w:proofErr w:type="spellEnd"/>
-      <w:r>
-        <w:rPr>
-          <w:rFonts w:ascii="Arial" w:hAnsi="Arial" w:cs="Arial"/>
-          <w:b/>
-          <w:bCs/>
-          <w:color w:val="000000" w:themeColor="text1"/>
-          <w:sz w:val="32"/>
-          <w:szCs w:val="32"/>
-        </w:rPr>
-        <w:t xml:space="preserve"> </w:t>
-      </w:r>
-      <w:proofErr w:type="spellStart"/>
-      <w:r>
-        <w:rPr>
-          <w:rFonts w:ascii="Arial" w:hAnsi="Arial" w:cs="Arial"/>
-          <w:b/>
-          <w:bCs/>
-          <w:color w:val="000000" w:themeColor="text1"/>
-          <w:sz w:val="32"/>
-          <w:szCs w:val="32"/>
-        </w:rPr>
-        <w:t>Hell</w:t>
-      </w:r>
-      <w:proofErr w:type="spellEnd"/>
-      <w:r>
-        <w:rPr>
-          <w:rFonts w:ascii="Arial" w:hAnsi="Arial" w:cs="Arial"/>
-          <w:b/>
-          <w:bCs/>
-          <w:color w:val="000000" w:themeColor="text1"/>
-          <w:sz w:val="32"/>
-          <w:szCs w:val="32"/>
-        </w:rPr>
-        <w:t xml:space="preserve"> Arcade</w:t>
+        <w:t>Juego Bullet Hell Arcade</w:t>
       </w:r>
     </w:p>
     <w:p>
@@ -6016,8 +5968,8 @@
     <w:bookmarkEnd w:id="2" w:displacedByCustomXml="prev"/>
     <w:bookmarkEnd w:id="1" w:displacedByCustomXml="prev"/>
     <w:bookmarkEnd w:id="0" w:displacedByCustomXml="prev"/>
-    <w:bookmarkStart w:id="4" w:name="_Toc67476037" w:displacedByCustomXml="prev"/>
-    <w:bookmarkStart w:id="5" w:name="_Toc67560084" w:displacedByCustomXml="prev"/>
+    <w:bookmarkStart w:id="4" w:name="_Toc67560084" w:displacedByCustomXml="prev"/>
+    <w:bookmarkStart w:id="5" w:name="_Toc67476037" w:displacedByCustomXml="prev"/>
     <w:p/>
     <w:p/>
     <w:p/>
@@ -6054,31 +6006,13 @@
       <w:r>
         <w:t xml:space="preserve">Se trata de un juego del género </w:t>
       </w:r>
-      <w:proofErr w:type="spellStart"/>
-      <w:r>
-        <w:rPr>
-          <w:b/>
-          <w:bCs/>
-        </w:rPr>
-        <w:t>Bullet</w:t>
-      </w:r>
-      <w:proofErr w:type="spellEnd"/>
-      <w:r>
-        <w:rPr>
-          <w:b/>
-          <w:bCs/>
-        </w:rPr>
-        <w:t xml:space="preserve"> </w:t>
-      </w:r>
-      <w:proofErr w:type="spellStart"/>
-      <w:r>
-        <w:rPr>
-          <w:b/>
-          <w:bCs/>
-        </w:rPr>
-        <w:t>Hell</w:t>
-      </w:r>
-      <w:proofErr w:type="spellEnd"/>
+      <w:r>
+        <w:rPr>
+          <w:b/>
+          <w:bCs/>
+        </w:rPr>
+        <w:t>Bullet Hell</w:t>
+      </w:r>
       <w:r>
         <w:t>, es decir</w:t>
       </w:r>
@@ -6201,65 +6135,31 @@
           <w:i/>
           <w:iCs/>
         </w:rPr>
-        <w:t>“</w:t>
-      </w:r>
-      <w:proofErr w:type="spellStart"/>
+        <w:t>“Ikaruga</w:t>
+      </w:r>
       <w:r>
         <w:rPr>
           <w:i/>
           <w:iCs/>
         </w:rPr>
-        <w:t>Ikaruga</w:t>
-      </w:r>
-      <w:proofErr w:type="spellEnd"/>
-      <w:r>
-        <w:rPr>
+        <w:t xml:space="preserve">” (2001) </w:t>
+      </w:r>
+      <w:r>
+        <w:rPr>
+          <w:b/>
+          <w:bCs/>
           <w:i/>
           <w:iCs/>
         </w:rPr>
-        <w:t xml:space="preserve">” (2001) </w:t>
-      </w:r>
-      <w:r>
-        <w:rPr>
-          <w:b/>
-          <w:bCs/>
+        <w:t>//</w:t>
+      </w:r>
+      <w:r>
+        <w:rPr>
           <w:i/>
           <w:iCs/>
         </w:rPr>
-        <w:t>//</w:t>
-      </w:r>
-      <w:r>
-        <w:rPr>
-          <w:i/>
-          <w:iCs/>
-        </w:rPr>
-        <w:t xml:space="preserve"> Género: </w:t>
-      </w:r>
-      <w:proofErr w:type="spellStart"/>
-      <w:r>
-        <w:rPr>
-          <w:i/>
-          <w:iCs/>
-        </w:rPr>
-        <w:t>Bullet</w:t>
-      </w:r>
-      <w:proofErr w:type="spellEnd"/>
-      <w:r>
-        <w:rPr>
-          <w:i/>
-          <w:iCs/>
-        </w:rPr>
-        <w:t xml:space="preserve"> </w:t>
-      </w:r>
-      <w:proofErr w:type="spellStart"/>
-      <w:r>
-        <w:rPr>
-          <w:i/>
-          <w:iCs/>
-        </w:rPr>
-        <w:t>Hell</w:t>
-      </w:r>
-      <w:proofErr w:type="spellEnd"/>
+        <w:t xml:space="preserve"> Género: Bullet Hell</w:t>
+      </w:r>
     </w:p>
     <w:p/>
     <w:p>
@@ -7070,7 +6970,6 @@
           <w:numId w:val="30"/>
         </w:numPr>
       </w:pPr>
-      <w:proofErr w:type="spellStart"/>
       <w:r>
         <w:rPr>
           <w:b/>
@@ -7078,29 +6977,8 @@
           <w:i/>
           <w:iCs/>
         </w:rPr>
-        <w:t>Nier</w:t>
-      </w:r>
-      <w:proofErr w:type="spellEnd"/>
-      <w:r>
-        <w:rPr>
-          <w:b/>
-          <w:bCs/>
-          <w:i/>
-          <w:iCs/>
-        </w:rPr>
-        <w:t xml:space="preserve">: </w:t>
-      </w:r>
-      <w:proofErr w:type="spellStart"/>
-      <w:r>
-        <w:rPr>
-          <w:b/>
-          <w:bCs/>
-          <w:i/>
-          <w:iCs/>
-        </w:rPr>
-        <w:t>Automata</w:t>
-      </w:r>
-      <w:proofErr w:type="spellEnd"/>
+        <w:t>Nier: Automata</w:t>
+      </w:r>
       <w:r>
         <w:t xml:space="preserve"> (</w:t>
       </w:r>
@@ -7227,31 +7105,13 @@
       <w:r>
         <w:t xml:space="preserve">, me inspire en los pequeños fragmentos que, a su vez, se inspiraban en el propio género </w:t>
       </w:r>
-      <w:proofErr w:type="spellStart"/>
-      <w:r>
-        <w:rPr>
-          <w:b/>
-          <w:bCs/>
-        </w:rPr>
-        <w:t>bullet</w:t>
-      </w:r>
-      <w:proofErr w:type="spellEnd"/>
-      <w:r>
-        <w:rPr>
-          <w:b/>
-          <w:bCs/>
-        </w:rPr>
-        <w:t xml:space="preserve"> </w:t>
-      </w:r>
-      <w:proofErr w:type="spellStart"/>
-      <w:r>
-        <w:rPr>
-          <w:b/>
-          <w:bCs/>
-        </w:rPr>
-        <w:t>hell</w:t>
-      </w:r>
-      <w:proofErr w:type="spellEnd"/>
+      <w:r>
+        <w:rPr>
+          <w:b/>
+          <w:bCs/>
+        </w:rPr>
+        <w:t>bullet hell</w:t>
+      </w:r>
       <w:r>
         <w:rPr>
           <w:b/>
@@ -7297,7 +7157,6 @@
           <w:numId w:val="30"/>
         </w:numPr>
       </w:pPr>
-      <w:proofErr w:type="spellStart"/>
       <w:r>
         <w:rPr>
           <w:b/>
@@ -7307,7 +7166,6 @@
         </w:rPr>
         <w:t>Asteroids</w:t>
       </w:r>
-      <w:proofErr w:type="spellEnd"/>
       <w:r>
         <w:t xml:space="preserve"> (1979)</w:t>
       </w:r>
@@ -7376,7 +7234,6 @@
       <w:r>
         <w:t xml:space="preserve"> es perfecto, y cuenta con las mismas razones que por ejemplo </w:t>
       </w:r>
-      <w:proofErr w:type="spellStart"/>
       <w:r>
         <w:rPr>
           <w:i/>
@@ -7384,7 +7241,6 @@
         </w:rPr>
         <w:t>Nier</w:t>
       </w:r>
-      <w:proofErr w:type="spellEnd"/>
       <w:r>
         <w:t xml:space="preserve">, el poder destruir elementos, y el reto ofrecido por </w:t>
       </w:r>
@@ -7423,15 +7279,13 @@
       <w:r>
         <w:t xml:space="preserve">, ninguno de esos tres juegos son un </w:t>
       </w:r>
-      <w:proofErr w:type="spellStart"/>
       <w:r>
         <w:rPr>
           <w:i/>
           <w:iCs/>
         </w:rPr>
-        <w:t>bullet</w:t>
-      </w:r>
-      <w:proofErr w:type="spellEnd"/>
+        <w:t>bullet hell</w:t>
+      </w:r>
       <w:r>
         <w:rPr>
           <w:i/>
@@ -7439,30 +7293,14 @@
         </w:rPr>
         <w:t xml:space="preserve"> </w:t>
       </w:r>
-      <w:proofErr w:type="spellStart"/>
+      <w:r>
+        <w:t>en su totalidad</w:t>
+      </w:r>
       <w:r>
         <w:rPr>
           <w:i/>
           <w:iCs/>
         </w:rPr>
-        <w:t>hell</w:t>
-      </w:r>
-      <w:proofErr w:type="spellEnd"/>
-      <w:r>
-        <w:rPr>
-          <w:i/>
-          <w:iCs/>
-        </w:rPr>
-        <w:t xml:space="preserve"> </w:t>
-      </w:r>
-      <w:r>
-        <w:t>en su totalidad</w:t>
-      </w:r>
-      <w:r>
-        <w:rPr>
-          <w:i/>
-          <w:iCs/>
-        </w:rPr>
         <w:t>,</w:t>
       </w:r>
       <w:r>
@@ -7518,12 +7356,10 @@
         <w:pStyle w:val="Ttulo2"/>
       </w:pPr>
       <w:bookmarkStart w:id="14" w:name="_Toc133778485"/>
-      <w:proofErr w:type="spellStart"/>
       <w:r>
         <w:t>Backend</w:t>
       </w:r>
       <w:bookmarkEnd w:id="14"/>
-      <w:proofErr w:type="spellEnd"/>
     </w:p>
     <w:p/>
     <w:p>
@@ -7624,7 +7460,6 @@
       <w:r>
         <w:t xml:space="preserve"> descartado el uso de </w:t>
       </w:r>
-      <w:proofErr w:type="spellStart"/>
       <w:r>
         <w:rPr>
           <w:b/>
@@ -7632,7 +7467,6 @@
         </w:rPr>
         <w:t>Firebase</w:t>
       </w:r>
-      <w:proofErr w:type="spellEnd"/>
       <w:r>
         <w:t>.</w:t>
       </w:r>
@@ -7847,17 +7681,8 @@
           <w:b/>
           <w:bCs/>
         </w:rPr>
-        <w:t>Docker-</w:t>
-      </w:r>
-      <w:proofErr w:type="spellStart"/>
-      <w:r>
-        <w:rPr>
-          <w:b/>
-          <w:bCs/>
-        </w:rPr>
-        <w:t>Compose</w:t>
-      </w:r>
-      <w:proofErr w:type="spellEnd"/>
+        <w:t>Docker-Compose</w:t>
+      </w:r>
       <w:r>
         <w:t>.</w:t>
       </w:r>
@@ -8003,17 +7828,8 @@
           <w:b/>
           <w:bCs/>
         </w:rPr>
-        <w:t>API-</w:t>
-      </w:r>
-      <w:proofErr w:type="spellStart"/>
-      <w:r>
-        <w:rPr>
-          <w:b/>
-          <w:bCs/>
-        </w:rPr>
-        <w:t>Rest</w:t>
-      </w:r>
-      <w:proofErr w:type="spellEnd"/>
+        <w:t>API-Rest</w:t>
+      </w:r>
       <w:r>
         <w:t xml:space="preserve"> se realizaría con </w:t>
       </w:r>
@@ -8027,7 +7843,6 @@
       <w:r>
         <w:t xml:space="preserve"> o </w:t>
       </w:r>
-      <w:proofErr w:type="spellStart"/>
       <w:r>
         <w:rPr>
           <w:b/>
@@ -8035,11 +7850,9 @@
         </w:rPr>
         <w:t>Kotlin</w:t>
       </w:r>
-      <w:proofErr w:type="spellEnd"/>
       <w:r>
         <w:t xml:space="preserve">; ambas ofrecen un apoyo parecido, si bien </w:t>
       </w:r>
-      <w:proofErr w:type="spellStart"/>
       <w:r>
         <w:rPr>
           <w:i/>
@@ -8048,17 +7861,8 @@
         </w:rPr>
         <w:t>Kotlin</w:t>
       </w:r>
-      <w:proofErr w:type="spellEnd"/>
-      <w:r>
-        <w:t xml:space="preserve"> facilita la implementación reactiva gracias a las </w:t>
-      </w:r>
-      <w:proofErr w:type="spellStart"/>
-      <w:r>
-        <w:t>corrutinas</w:t>
-      </w:r>
-      <w:proofErr w:type="spellEnd"/>
-      <w:r>
-        <w:t xml:space="preserve"> y flujos, frente a </w:t>
+      <w:r>
+        <w:t xml:space="preserve"> facilita la implementación reactiva gracias a las corrutinas y flujos, frente a </w:t>
       </w:r>
       <w:r>
         <w:rPr>
@@ -8095,7 +7899,6 @@
       <w:r>
         <w:t xml:space="preserve">Estos lenguajes han sido seleccionados por un motivo de diseño del proyecto que se mencionó en la introducción, mi idea es juntar tecnología conocida con desconocida; de ese modo, el </w:t>
       </w:r>
-      <w:proofErr w:type="spellStart"/>
       <w:r>
         <w:rPr>
           <w:i/>
@@ -8103,7 +7906,6 @@
         </w:rPr>
         <w:t>backend</w:t>
       </w:r>
-      <w:proofErr w:type="spellEnd"/>
       <w:r>
         <w:t xml:space="preserve"> será realizado con tecnología que he usado a lo largo del curso.</w:t>
       </w:r>
@@ -8138,7 +7940,6 @@
       <w:r>
         <w:t xml:space="preserve">Este servicio, además de contar con un lenguaje de los ya mencionados, se aplicaría un </w:t>
       </w:r>
-      <w:proofErr w:type="spellStart"/>
       <w:r>
         <w:rPr>
           <w:b/>
@@ -8146,7 +7947,6 @@
         </w:rPr>
         <w:t>framework</w:t>
       </w:r>
-      <w:proofErr w:type="spellEnd"/>
       <w:r>
         <w:rPr>
           <w:b/>
@@ -8157,7 +7957,6 @@
       <w:r>
         <w:t xml:space="preserve">y la decisión sería: </w:t>
       </w:r>
-      <w:proofErr w:type="spellStart"/>
       <w:r>
         <w:rPr>
           <w:b/>
@@ -8165,7 +7964,6 @@
         </w:rPr>
         <w:t>Ktor</w:t>
       </w:r>
-      <w:proofErr w:type="spellEnd"/>
       <w:r>
         <w:t xml:space="preserve"> o </w:t>
       </w:r>
@@ -8181,17 +7979,8 @@
           <w:b/>
           <w:bCs/>
         </w:rPr>
-        <w:t xml:space="preserve"> </w:t>
-      </w:r>
-      <w:proofErr w:type="spellStart"/>
-      <w:r>
-        <w:rPr>
-          <w:b/>
-          <w:bCs/>
-        </w:rPr>
-        <w:t>Boot</w:t>
-      </w:r>
-      <w:proofErr w:type="spellEnd"/>
+        <w:t xml:space="preserve"> Boot</w:t>
+      </w:r>
       <w:r>
         <w:rPr>
           <w:b/>
@@ -8209,7 +7998,6 @@
           <w:numId w:val="30"/>
         </w:numPr>
       </w:pPr>
-      <w:proofErr w:type="spellStart"/>
       <w:r>
         <w:rPr>
           <w:b/>
@@ -8218,7 +8006,6 @@
         </w:rPr>
         <w:t>Ktor</w:t>
       </w:r>
-      <w:proofErr w:type="spellEnd"/>
       <w:r>
         <w:rPr>
           <w:b/>
@@ -8264,15 +8051,7 @@
         <w:t>Puntos negativos:</w:t>
       </w:r>
       <w:r>
-        <w:t xml:space="preserve"> Es menos maduro que la contraparte, ofrece menos integraciones, por lo que se gana en control se pierde en eficacia y optimización de código. Solo es posible con </w:t>
-      </w:r>
-      <w:proofErr w:type="spellStart"/>
-      <w:r>
-        <w:t>Kotlin</w:t>
-      </w:r>
-      <w:proofErr w:type="spellEnd"/>
-      <w:r>
-        <w:t>.</w:t>
+        <w:t xml:space="preserve"> Es menos maduro que la contraparte, ofrece menos integraciones, por lo que se gana en control se pierde en eficacia y optimización de código. Solo es posible con Kotlin.</w:t>
       </w:r>
     </w:p>
     <w:p>
@@ -8295,18 +8074,8 @@
           <w:bCs/>
           <w:u w:val="single"/>
         </w:rPr>
-        <w:t xml:space="preserve">Spring </w:t>
-      </w:r>
-      <w:proofErr w:type="spellStart"/>
-      <w:r>
-        <w:rPr>
-          <w:b/>
-          <w:bCs/>
-          <w:u w:val="single"/>
-        </w:rPr>
-        <w:t>Boot</w:t>
-      </w:r>
-      <w:proofErr w:type="spellEnd"/>
+        <w:t>Spring Boot</w:t>
+      </w:r>
       <w:r>
         <w:rPr>
           <w:b/>
@@ -8332,15 +8101,7 @@
         <w:t>Puntos positivos:</w:t>
       </w:r>
       <w:r>
-        <w:t xml:space="preserve"> Tanto Java como </w:t>
-      </w:r>
-      <w:proofErr w:type="spellStart"/>
-      <w:r>
-        <w:t>Kotlin</w:t>
-      </w:r>
-      <w:proofErr w:type="spellEnd"/>
-      <w:r>
-        <w:t xml:space="preserve"> son soportados, gracias a su historial ofrece una seguridad en la implementación difícil de alcanzar. </w:t>
+        <w:t xml:space="preserve"> Tanto Java como Kotlin son soportados, gracias a su historial ofrece una seguridad en la implementación difícil de alcanzar. </w:t>
       </w:r>
     </w:p>
     <w:p/>
@@ -8360,15 +8121,7 @@
         <w:t>Puntos negativos:</w:t>
       </w:r>
       <w:r>
-        <w:t xml:space="preserve"> Si bien su implementación es relativamente más rápida, la configuración es más estricta que en </w:t>
-      </w:r>
-      <w:proofErr w:type="spellStart"/>
-      <w:r>
-        <w:t>Ktor</w:t>
-      </w:r>
-      <w:proofErr w:type="spellEnd"/>
-      <w:r>
-        <w:t xml:space="preserve">, aunque subsanado con la cantidad ingente de información que hay por Internet, es un factor importante </w:t>
+        <w:t xml:space="preserve"> Si bien su implementación es relativamente más rápida, la configuración es más estricta que en Ktor, aunque subsanado con la cantidad ingente de información que hay por Internet, es un factor importante </w:t>
       </w:r>
       <w:r>
         <w:t>para</w:t>
@@ -8400,19 +8153,8 @@
           <w:i/>
           <w:iCs/>
         </w:rPr>
-        <w:t xml:space="preserve">Spring </w:t>
-      </w:r>
-      <w:proofErr w:type="spellStart"/>
-      <w:r>
-        <w:rPr>
-          <w:b/>
-          <w:bCs/>
-          <w:i/>
-          <w:iCs/>
-        </w:rPr>
-        <w:t>Boot</w:t>
-      </w:r>
-      <w:proofErr w:type="spellEnd"/>
+        <w:t>Spring Boot</w:t>
+      </w:r>
       <w:r>
         <w:t>, debido a la robustez que ofrece gracias a su madurez e historial.</w:t>
       </w:r>
@@ -8490,7 +8232,6 @@
       <w:r>
         <w:t xml:space="preserve">En la elección del lenguaje, usare </w:t>
       </w:r>
-      <w:proofErr w:type="spellStart"/>
       <w:r>
         <w:rPr>
           <w:b/>
@@ -8498,7 +8239,6 @@
         </w:rPr>
         <w:t>Kotlin</w:t>
       </w:r>
-      <w:proofErr w:type="spellEnd"/>
       <w:r>
         <w:t xml:space="preserve">, debido a la facilidad de implementar la </w:t>
       </w:r>
@@ -8582,42 +8322,23 @@
       <w:r>
         <w:t xml:space="preserve">Además, para probar los diferentes </w:t>
       </w:r>
-      <w:proofErr w:type="spellStart"/>
       <w:r>
         <w:rPr>
           <w:i/>
           <w:iCs/>
         </w:rPr>
-        <w:t>end</w:t>
-      </w:r>
-      <w:proofErr w:type="spellEnd"/>
+        <w:t>end points</w:t>
+      </w:r>
       <w:r>
         <w:rPr>
           <w:i/>
           <w:iCs/>
         </w:rPr>
-        <w:t xml:space="preserve"> </w:t>
-      </w:r>
-      <w:proofErr w:type="spellStart"/>
-      <w:r>
-        <w:rPr>
-          <w:i/>
-          <w:iCs/>
-        </w:rPr>
-        <w:t>points</w:t>
-      </w:r>
-      <w:proofErr w:type="spellEnd"/>
-      <w:r>
-        <w:rPr>
-          <w:i/>
-          <w:iCs/>
-        </w:rPr>
         <w:t xml:space="preserve">, </w:t>
       </w:r>
       <w:r>
         <w:t xml:space="preserve">se hará uso de una plataforma diseñada para API llamada </w:t>
       </w:r>
-      <w:proofErr w:type="spellStart"/>
       <w:r>
         <w:rPr>
           <w:b/>
@@ -8625,7 +8346,6 @@
         </w:rPr>
         <w:t>Postman</w:t>
       </w:r>
-      <w:proofErr w:type="spellEnd"/>
       <w:r>
         <w:t>.</w:t>
       </w:r>
@@ -8707,12 +8427,10 @@
         <w:pStyle w:val="Ttulo2"/>
       </w:pPr>
       <w:bookmarkStart w:id="17" w:name="_Toc133778488"/>
-      <w:proofErr w:type="spellStart"/>
       <w:r>
         <w:t>Frontend</w:t>
       </w:r>
       <w:bookmarkEnd w:id="17"/>
-      <w:proofErr w:type="spellEnd"/>
     </w:p>
     <w:p>
       <w:pPr>
@@ -8758,34 +8476,14 @@
           <w:szCs w:val="24"/>
         </w:rPr>
       </w:pPr>
-      <w:proofErr w:type="spellStart"/>
       <w:r>
         <w:rPr>
           <w:b/>
           <w:bCs/>
           <w:u w:val="single"/>
         </w:rPr>
-        <w:t>Unreal</w:t>
-      </w:r>
-      <w:proofErr w:type="spellEnd"/>
-      <w:r>
-        <w:rPr>
-          <w:b/>
-          <w:bCs/>
-          <w:u w:val="single"/>
-        </w:rPr>
-        <w:t xml:space="preserve"> </w:t>
-      </w:r>
-      <w:proofErr w:type="spellStart"/>
-      <w:r>
-        <w:rPr>
-          <w:b/>
-          <w:bCs/>
-          <w:u w:val="single"/>
-        </w:rPr>
-        <w:t>Engine</w:t>
-      </w:r>
-      <w:proofErr w:type="spellEnd"/>
+        <w:t>Unreal Engine</w:t>
+      </w:r>
       <w:r>
         <w:rPr>
           <w:b/>
@@ -8987,7 +8685,6 @@
       <w:r>
         <w:t xml:space="preserve">Cuenta con una comunidad muy activa, el aprendizaje es de dificultad media y cuenta con una gran tienda de </w:t>
       </w:r>
-      <w:proofErr w:type="spellStart"/>
       <w:r>
         <w:rPr>
           <w:i/>
@@ -8995,7 +8692,6 @@
         </w:rPr>
         <w:t>assets</w:t>
       </w:r>
-      <w:proofErr w:type="spellEnd"/>
       <w:r>
         <w:t xml:space="preserve"> </w:t>
       </w:r>
@@ -9219,7 +8915,6 @@
       <w:r>
         <w:t xml:space="preserve"> y finalmente, de su propio lenguaje, </w:t>
       </w:r>
-      <w:proofErr w:type="spellStart"/>
       <w:r>
         <w:rPr>
           <w:b/>
@@ -9227,7 +8922,6 @@
         </w:rPr>
         <w:t>GDScript</w:t>
       </w:r>
-      <w:proofErr w:type="spellEnd"/>
       <w:r>
         <w:t xml:space="preserve">, para desarrollar el juego. </w:t>
       </w:r>
@@ -9282,7 +8976,6 @@
       <w:r>
         <w:t xml:space="preserve"> dispone de una tienda oficial de </w:t>
       </w:r>
-      <w:proofErr w:type="spellStart"/>
       <w:r>
         <w:rPr>
           <w:i/>
@@ -9290,7 +8983,6 @@
         </w:rPr>
         <w:t>assets</w:t>
       </w:r>
-      <w:proofErr w:type="spellEnd"/>
       <w:r>
         <w:t>, por lo que el resultado final se debe de hacer a mano o</w:t>
       </w:r>
@@ -9354,7 +9046,6 @@
       <w:r>
         <w:t xml:space="preserve">y lo más parecido a eso en este mundillo es </w:t>
       </w:r>
-      <w:proofErr w:type="spellStart"/>
       <w:r>
         <w:rPr>
           <w:i/>
@@ -9363,7 +9054,6 @@
         </w:rPr>
         <w:t>GDScritp</w:t>
       </w:r>
-      <w:proofErr w:type="spellEnd"/>
       <w:r>
         <w:rPr>
           <w:b/>
@@ -9436,7 +9126,6 @@
       <w:r>
         <w:t xml:space="preserve"> en ese sentido es clara, usaría </w:t>
       </w:r>
-      <w:proofErr w:type="spellStart"/>
       <w:r>
         <w:rPr>
           <w:b/>
@@ -9444,7 +9133,6 @@
         </w:rPr>
         <w:t>GDScript</w:t>
       </w:r>
-      <w:proofErr w:type="spellEnd"/>
       <w:r>
         <w:rPr>
           <w:b/>
@@ -10027,7 +9715,6 @@
           <w:bCs/>
         </w:rPr>
       </w:pPr>
-      <w:proofErr w:type="spellStart"/>
       <w:r>
         <w:rPr>
           <w:b/>
@@ -10035,7 +9722,6 @@
         </w:rPr>
         <w:t>GitKraken</w:t>
       </w:r>
-      <w:proofErr w:type="spellEnd"/>
       <w:r>
         <w:rPr>
           <w:b/>
@@ -10175,21 +9861,12 @@
       <w:r>
         <w:t xml:space="preserve"> de la tienda de </w:t>
       </w:r>
-      <w:proofErr w:type="spellStart"/>
-      <w:r>
-        <w:rPr>
-          <w:b/>
-          <w:bCs/>
-        </w:rPr>
-        <w:t>assets</w:t>
-      </w:r>
-      <w:proofErr w:type="spellEnd"/>
-      <w:r>
-        <w:rPr>
-          <w:b/>
-          <w:bCs/>
-        </w:rPr>
-        <w:t>.</w:t>
+      <w:r>
+        <w:rPr>
+          <w:b/>
+          <w:bCs/>
+        </w:rPr>
+        <w:t>assets.</w:t>
       </w:r>
     </w:p>
     <w:p>
@@ -10451,14 +10128,9 @@
         <w:pStyle w:val="Ttulo1"/>
       </w:pPr>
       <w:bookmarkStart w:id="21" w:name="_Toc133778492"/>
-      <w:proofErr w:type="spellStart"/>
       <w:r>
         <w:lastRenderedPageBreak/>
-        <w:t>Backend</w:t>
-      </w:r>
-      <w:proofErr w:type="spellEnd"/>
-      <w:r>
-        <w:t>-Explicación</w:t>
+        <w:t>Backend-Explicación</w:t>
       </w:r>
       <w:bookmarkEnd w:id="21"/>
     </w:p>
@@ -10507,17 +10179,8 @@
           <w:b/>
           <w:bCs/>
         </w:rPr>
-        <w:t xml:space="preserve"> / </w:t>
-      </w:r>
-      <w:proofErr w:type="spellStart"/>
-      <w:r>
-        <w:rPr>
-          <w:b/>
-          <w:bCs/>
-        </w:rPr>
-        <w:t>User</w:t>
-      </w:r>
-      <w:proofErr w:type="spellEnd"/>
+        <w:t xml:space="preserve"> / User</w:t>
+      </w:r>
     </w:p>
     <w:p>
       <w:pPr>
@@ -10541,7 +10204,6 @@
       <w:r>
         <w:t>Id que identifica al elemento en la base de datos. (</w:t>
       </w:r>
-      <w:proofErr w:type="spellStart"/>
       <w:r>
         <w:rPr>
           <w:b/>
@@ -10549,17 +10211,7 @@
           <w:i/>
           <w:iCs/>
         </w:rPr>
-        <w:t>Primary</w:t>
-      </w:r>
-      <w:proofErr w:type="spellEnd"/>
-      <w:r>
-        <w:rPr>
-          <w:b/>
-          <w:bCs/>
-          <w:i/>
-          <w:iCs/>
-        </w:rPr>
-        <w:t xml:space="preserve"> Key</w:t>
+        <w:t>Primary Key</w:t>
       </w:r>
       <w:r>
         <w:t>) (</w:t>
@@ -10589,21 +10241,12 @@
           <w:bCs/>
         </w:rPr>
       </w:pPr>
-      <w:proofErr w:type="spellStart"/>
-      <w:r>
-        <w:rPr>
-          <w:b/>
-          <w:bCs/>
-        </w:rPr>
-        <w:t>Username</w:t>
-      </w:r>
-      <w:proofErr w:type="spellEnd"/>
-      <w:r>
-        <w:rPr>
-          <w:b/>
-          <w:bCs/>
-        </w:rPr>
-        <w:t>:</w:t>
+      <w:r>
+        <w:rPr>
+          <w:b/>
+          <w:bCs/>
+        </w:rPr>
+        <w:t>Username:</w:t>
       </w:r>
       <w:r>
         <w:t xml:space="preserve"> Nombre de usuario</w:t>
@@ -10611,7 +10254,6 @@
       <w:r>
         <w:t xml:space="preserve"> (</w:t>
       </w:r>
-      <w:proofErr w:type="spellStart"/>
       <w:r>
         <w:rPr>
           <w:b/>
@@ -10621,7 +10263,6 @@
         </w:rPr>
         <w:t>String</w:t>
       </w:r>
-      <w:proofErr w:type="spellEnd"/>
       <w:r>
         <w:t>)</w:t>
       </w:r>
@@ -10638,21 +10279,12 @@
           <w:bCs/>
         </w:rPr>
       </w:pPr>
-      <w:proofErr w:type="spellStart"/>
-      <w:r>
-        <w:rPr>
-          <w:b/>
-          <w:bCs/>
-        </w:rPr>
-        <w:t>Password</w:t>
-      </w:r>
-      <w:proofErr w:type="spellEnd"/>
-      <w:r>
-        <w:rPr>
-          <w:b/>
-          <w:bCs/>
-        </w:rPr>
-        <w:t>:</w:t>
+      <w:r>
+        <w:rPr>
+          <w:b/>
+          <w:bCs/>
+        </w:rPr>
+        <w:t>Password:</w:t>
       </w:r>
       <w:r>
         <w:t xml:space="preserve"> Contraseña del usuario, almacenada </w:t>
@@ -10668,7 +10300,6 @@
       <w:r>
         <w:t xml:space="preserve"> con </w:t>
       </w:r>
-      <w:proofErr w:type="spellStart"/>
       <w:r>
         <w:rPr>
           <w:b/>
@@ -10676,7 +10307,6 @@
         </w:rPr>
         <w:t>Bcrypt</w:t>
       </w:r>
-      <w:proofErr w:type="spellEnd"/>
       <w:r>
         <w:rPr>
           <w:b/>
@@ -10690,7 +10320,6 @@
       <w:r>
         <w:t xml:space="preserve"> (</w:t>
       </w:r>
-      <w:proofErr w:type="spellStart"/>
       <w:r>
         <w:rPr>
           <w:b/>
@@ -10700,7 +10329,6 @@
         </w:rPr>
         <w:t>String</w:t>
       </w:r>
-      <w:proofErr w:type="spellEnd"/>
       <w:r>
         <w:t>)</w:t>
       </w:r>
@@ -10730,7 +10358,6 @@
       <w:r>
         <w:t xml:space="preserve"> (</w:t>
       </w:r>
-      <w:proofErr w:type="spellStart"/>
       <w:r>
         <w:rPr>
           <w:b/>
@@ -10740,7 +10367,6 @@
         </w:rPr>
         <w:t>String</w:t>
       </w:r>
-      <w:proofErr w:type="spellEnd"/>
       <w:r>
         <w:t>)</w:t>
       </w:r>
@@ -10829,21 +10455,12 @@
           <w:bCs/>
         </w:rPr>
       </w:pPr>
-      <w:proofErr w:type="spellStart"/>
-      <w:r>
-        <w:rPr>
-          <w:b/>
-          <w:bCs/>
-        </w:rPr>
-        <w:t>CreatedAt</w:t>
-      </w:r>
-      <w:proofErr w:type="spellEnd"/>
-      <w:r>
-        <w:rPr>
-          <w:b/>
-          <w:bCs/>
-        </w:rPr>
-        <w:t>:</w:t>
+      <w:r>
+        <w:rPr>
+          <w:b/>
+          <w:bCs/>
+        </w:rPr>
+        <w:t>CreatedAt:</w:t>
       </w:r>
       <w:r>
         <w:t xml:space="preserve"> Fecha donde se creó al usuario.</w:t>
@@ -10851,7 +10468,6 @@
       <w:r>
         <w:t xml:space="preserve"> (</w:t>
       </w:r>
-      <w:proofErr w:type="spellStart"/>
       <w:r>
         <w:rPr>
           <w:b/>
@@ -10861,7 +10477,6 @@
         </w:rPr>
         <w:t>LocalDate</w:t>
       </w:r>
-      <w:proofErr w:type="spellEnd"/>
       <w:r>
         <w:t>)</w:t>
       </w:r>
@@ -10916,7 +10531,6 @@
       <w:r>
         <w:t>Id que identifica al elemento en la base de datos. (</w:t>
       </w:r>
-      <w:proofErr w:type="spellStart"/>
       <w:r>
         <w:rPr>
           <w:b/>
@@ -10924,17 +10538,7 @@
           <w:i/>
           <w:iCs/>
         </w:rPr>
-        <w:t>Primary</w:t>
-      </w:r>
-      <w:proofErr w:type="spellEnd"/>
-      <w:r>
-        <w:rPr>
-          <w:b/>
-          <w:bCs/>
-          <w:i/>
-          <w:iCs/>
-        </w:rPr>
-        <w:t xml:space="preserve"> Key</w:t>
+        <w:t>Primary Key</w:t>
       </w:r>
       <w:r>
         <w:t>) (</w:t>
@@ -10964,26 +10568,16 @@
           <w:bCs/>
         </w:rPr>
       </w:pPr>
-      <w:proofErr w:type="spellStart"/>
-      <w:r>
-        <w:rPr>
-          <w:b/>
-          <w:bCs/>
-        </w:rPr>
-        <w:t>UserId</w:t>
-      </w:r>
-      <w:proofErr w:type="spellEnd"/>
-      <w:r>
-        <w:rPr>
-          <w:b/>
-          <w:bCs/>
-        </w:rPr>
-        <w:t>:</w:t>
+      <w:r>
+        <w:rPr>
+          <w:b/>
+          <w:bCs/>
+        </w:rPr>
+        <w:t>UserId:</w:t>
       </w:r>
       <w:r>
         <w:t xml:space="preserve"> Id que relaciona al usuario con la puntuación. (</w:t>
       </w:r>
-      <w:proofErr w:type="spellStart"/>
       <w:r>
         <w:rPr>
           <w:b/>
@@ -10991,17 +10585,7 @@
           <w:i/>
           <w:iCs/>
         </w:rPr>
-        <w:t>Foreing</w:t>
-      </w:r>
-      <w:proofErr w:type="spellEnd"/>
-      <w:r>
-        <w:rPr>
-          <w:b/>
-          <w:bCs/>
-          <w:i/>
-          <w:iCs/>
-        </w:rPr>
-        <w:t xml:space="preserve"> Key</w:t>
+        <w:t>Foreing Key</w:t>
       </w:r>
       <w:r>
         <w:t>)</w:t>
@@ -11034,21 +10618,12 @@
           <w:bCs/>
         </w:rPr>
       </w:pPr>
-      <w:proofErr w:type="spellStart"/>
-      <w:r>
-        <w:rPr>
-          <w:b/>
-          <w:bCs/>
-        </w:rPr>
-        <w:t>ScoreNumber</w:t>
-      </w:r>
-      <w:proofErr w:type="spellEnd"/>
-      <w:r>
-        <w:rPr>
-          <w:b/>
-          <w:bCs/>
-        </w:rPr>
-        <w:t>:</w:t>
+      <w:r>
+        <w:rPr>
+          <w:b/>
+          <w:bCs/>
+        </w:rPr>
+        <w:t>ScoreNumber:</w:t>
       </w:r>
       <w:r>
         <w:t xml:space="preserve"> </w:t>
@@ -11081,26 +10656,16 @@
           <w:bCs/>
         </w:rPr>
       </w:pPr>
-      <w:proofErr w:type="spellStart"/>
-      <w:r>
-        <w:rPr>
-          <w:b/>
-          <w:bCs/>
-        </w:rPr>
-        <w:t>DateObtained</w:t>
-      </w:r>
-      <w:proofErr w:type="spellEnd"/>
-      <w:r>
-        <w:rPr>
-          <w:b/>
-          <w:bCs/>
-        </w:rPr>
-        <w:t>:</w:t>
+      <w:r>
+        <w:rPr>
+          <w:b/>
+          <w:bCs/>
+        </w:rPr>
+        <w:t>DateObtained:</w:t>
       </w:r>
       <w:r>
         <w:t xml:space="preserve"> Fecha donde se obtuvo la puntuación. (</w:t>
       </w:r>
-      <w:proofErr w:type="spellStart"/>
       <w:r>
         <w:rPr>
           <w:b/>
@@ -11108,7 +10673,6 @@
         </w:rPr>
         <w:t>LocalDate</w:t>
       </w:r>
-      <w:proofErr w:type="spellEnd"/>
       <w:r>
         <w:t>)</w:t>
       </w:r>
@@ -11126,7 +10690,6 @@
         <w:pStyle w:val="Ttulo2"/>
       </w:pPr>
       <w:bookmarkStart w:id="23" w:name="_Toc133778494"/>
-      <w:proofErr w:type="spellStart"/>
       <w:r>
         <w:t>DTO</w:t>
       </w:r>
@@ -11134,7 +10697,6 @@
         <w:t>s</w:t>
       </w:r>
       <w:bookmarkEnd w:id="23"/>
-      <w:proofErr w:type="spellEnd"/>
     </w:p>
     <w:p/>
     <w:p>
@@ -11166,7 +10728,6 @@
           <w:bCs/>
         </w:rPr>
       </w:pPr>
-      <w:proofErr w:type="spellStart"/>
       <w:r>
         <w:rPr>
           <w:b/>
@@ -11174,7 +10735,6 @@
         </w:rPr>
         <w:t>UserDTOLogin</w:t>
       </w:r>
-      <w:proofErr w:type="spellEnd"/>
       <w:r>
         <w:rPr>
           <w:b/>
@@ -11198,7 +10758,6 @@
           <w:bCs/>
         </w:rPr>
       </w:pPr>
-      <w:proofErr w:type="spellStart"/>
       <w:r>
         <w:rPr>
           <w:b/>
@@ -11206,7 +10765,6 @@
         </w:rPr>
         <w:t>Username</w:t>
       </w:r>
-      <w:proofErr w:type="spellEnd"/>
       <w:r>
         <w:rPr>
           <w:b/>
@@ -11215,15 +10773,7 @@
         <w:t xml:space="preserve"> </w:t>
       </w:r>
       <w:r>
-        <w:t>(</w:t>
-      </w:r>
-      <w:proofErr w:type="spellStart"/>
-      <w:r>
-        <w:t>String</w:t>
-      </w:r>
-      <w:proofErr w:type="spellEnd"/>
-      <w:r>
-        <w:t>)</w:t>
+        <w:t>(String)</w:t>
       </w:r>
     </w:p>
     <w:p>
@@ -11238,7 +10788,6 @@
           <w:bCs/>
         </w:rPr>
       </w:pPr>
-      <w:proofErr w:type="spellStart"/>
       <w:r>
         <w:rPr>
           <w:b/>
@@ -11246,7 +10795,6 @@
         </w:rPr>
         <w:t>Password</w:t>
       </w:r>
-      <w:proofErr w:type="spellEnd"/>
       <w:r>
         <w:rPr>
           <w:b/>
@@ -11255,15 +10803,7 @@
         <w:t xml:space="preserve"> </w:t>
       </w:r>
       <w:r>
-        <w:t>(</w:t>
-      </w:r>
-      <w:proofErr w:type="spellStart"/>
-      <w:r>
-        <w:t>String</w:t>
-      </w:r>
-      <w:proofErr w:type="spellEnd"/>
-      <w:r>
-        <w:t>)</w:t>
+        <w:t>(String)</w:t>
       </w:r>
     </w:p>
     <w:p>
@@ -11286,21 +10826,12 @@
           <w:bCs/>
         </w:rPr>
       </w:pPr>
-      <w:proofErr w:type="spellStart"/>
-      <w:r>
-        <w:rPr>
-          <w:b/>
-          <w:bCs/>
-        </w:rPr>
-        <w:t>UserDTORegister</w:t>
-      </w:r>
-      <w:proofErr w:type="spellEnd"/>
-      <w:r>
-        <w:rPr>
-          <w:b/>
-          <w:bCs/>
-        </w:rPr>
-        <w:t xml:space="preserve">: </w:t>
+      <w:r>
+        <w:rPr>
+          <w:b/>
+          <w:bCs/>
+        </w:rPr>
+        <w:t xml:space="preserve">UserDTORegister: </w:t>
       </w:r>
       <w:r>
         <w:t>Usado para el registro de nuevos usuarios</w:t>
@@ -11318,7 +10849,6 @@
           <w:bCs/>
         </w:rPr>
       </w:pPr>
-      <w:proofErr w:type="spellStart"/>
       <w:r>
         <w:rPr>
           <w:b/>
@@ -11326,7 +10856,6 @@
         </w:rPr>
         <w:t>Username</w:t>
       </w:r>
-      <w:proofErr w:type="spellEnd"/>
       <w:r>
         <w:rPr>
           <w:b/>
@@ -11335,15 +10864,7 @@
         <w:t xml:space="preserve"> </w:t>
       </w:r>
       <w:r>
-        <w:t>(</w:t>
-      </w:r>
-      <w:proofErr w:type="spellStart"/>
-      <w:r>
-        <w:t>String</w:t>
-      </w:r>
-      <w:proofErr w:type="spellEnd"/>
-      <w:r>
-        <w:t>)</w:t>
+        <w:t>(String)</w:t>
       </w:r>
     </w:p>
     <w:p>
@@ -11358,7 +10879,6 @@
           <w:bCs/>
         </w:rPr>
       </w:pPr>
-      <w:proofErr w:type="spellStart"/>
       <w:r>
         <w:rPr>
           <w:b/>
@@ -11366,7 +10886,6 @@
         </w:rPr>
         <w:t>Password</w:t>
       </w:r>
-      <w:proofErr w:type="spellEnd"/>
       <w:r>
         <w:rPr>
           <w:b/>
@@ -11375,15 +10894,7 @@
         <w:t xml:space="preserve"> </w:t>
       </w:r>
       <w:r>
-        <w:t>(</w:t>
-      </w:r>
-      <w:proofErr w:type="spellStart"/>
-      <w:r>
-        <w:t>String</w:t>
-      </w:r>
-      <w:proofErr w:type="spellEnd"/>
-      <w:r>
-        <w:t>)</w:t>
+        <w:t>(String)</w:t>
       </w:r>
     </w:p>
     <w:p>
@@ -11398,7 +10909,6 @@
           <w:bCs/>
         </w:rPr>
       </w:pPr>
-      <w:proofErr w:type="spellStart"/>
       <w:r>
         <w:rPr>
           <w:b/>
@@ -11406,7 +10916,6 @@
         </w:rPr>
         <w:t>RepeatPassword</w:t>
       </w:r>
-      <w:proofErr w:type="spellEnd"/>
       <w:r>
         <w:rPr>
           <w:b/>
@@ -11415,15 +10924,7 @@
         <w:t xml:space="preserve"> </w:t>
       </w:r>
       <w:r>
-        <w:t>(</w:t>
-      </w:r>
-      <w:proofErr w:type="spellStart"/>
-      <w:r>
-        <w:t>String</w:t>
-      </w:r>
-      <w:proofErr w:type="spellEnd"/>
-      <w:r>
-        <w:t>)</w:t>
+        <w:t>(String)</w:t>
       </w:r>
     </w:p>
     <w:p>
@@ -11453,15 +10954,7 @@
         <w:t xml:space="preserve"> </w:t>
       </w:r>
       <w:r>
-        <w:t>(</w:t>
-      </w:r>
-      <w:proofErr w:type="spellStart"/>
-      <w:r>
-        <w:t>String</w:t>
-      </w:r>
-      <w:proofErr w:type="spellEnd"/>
-      <w:r>
-        <w:t>)</w:t>
+        <w:t>(String)</w:t>
       </w:r>
     </w:p>
     <w:p>
@@ -11484,21 +10977,12 @@
           <w:bCs/>
         </w:rPr>
       </w:pPr>
-      <w:proofErr w:type="spellStart"/>
-      <w:r>
-        <w:rPr>
-          <w:b/>
-          <w:bCs/>
-        </w:rPr>
-        <w:t>UserDTOCreate</w:t>
-      </w:r>
-      <w:proofErr w:type="spellEnd"/>
-      <w:r>
-        <w:rPr>
-          <w:b/>
-          <w:bCs/>
-        </w:rPr>
-        <w:t xml:space="preserve">: </w:t>
+      <w:r>
+        <w:rPr>
+          <w:b/>
+          <w:bCs/>
+        </w:rPr>
+        <w:t xml:space="preserve">UserDTOCreate: </w:t>
       </w:r>
       <w:r>
         <w:t>Usado para la creación de un nuevo usuario por parte de un administrador.</w:t>
@@ -11516,32 +11000,15 @@
           <w:bCs/>
         </w:rPr>
       </w:pPr>
-      <w:proofErr w:type="spellStart"/>
-      <w:r>
-        <w:rPr>
-          <w:b/>
-          <w:bCs/>
-        </w:rPr>
-        <w:t>Username</w:t>
-      </w:r>
-      <w:proofErr w:type="spellEnd"/>
-      <w:r>
-        <w:rPr>
-          <w:b/>
-          <w:bCs/>
-        </w:rPr>
-        <w:t xml:space="preserve"> </w:t>
-      </w:r>
-      <w:r>
-        <w:t>(</w:t>
-      </w:r>
-      <w:proofErr w:type="spellStart"/>
-      <w:r>
-        <w:t>String</w:t>
-      </w:r>
-      <w:proofErr w:type="spellEnd"/>
-      <w:r>
-        <w:t>)</w:t>
+      <w:r>
+        <w:rPr>
+          <w:b/>
+          <w:bCs/>
+        </w:rPr>
+        <w:t xml:space="preserve">Username </w:t>
+      </w:r>
+      <w:r>
+        <w:t>(String)</w:t>
       </w:r>
     </w:p>
     <w:p>
@@ -11556,32 +11023,15 @@
           <w:bCs/>
         </w:rPr>
       </w:pPr>
-      <w:proofErr w:type="spellStart"/>
-      <w:r>
-        <w:rPr>
-          <w:b/>
-          <w:bCs/>
-        </w:rPr>
-        <w:t>Password</w:t>
-      </w:r>
-      <w:proofErr w:type="spellEnd"/>
-      <w:r>
-        <w:rPr>
-          <w:b/>
-          <w:bCs/>
-        </w:rPr>
-        <w:t xml:space="preserve"> </w:t>
-      </w:r>
-      <w:r>
-        <w:t>(</w:t>
-      </w:r>
-      <w:proofErr w:type="spellStart"/>
-      <w:r>
-        <w:t>String</w:t>
-      </w:r>
-      <w:proofErr w:type="spellEnd"/>
-      <w:r>
-        <w:t>)</w:t>
+      <w:r>
+        <w:rPr>
+          <w:b/>
+          <w:bCs/>
+        </w:rPr>
+        <w:t xml:space="preserve">Password </w:t>
+      </w:r>
+      <w:r>
+        <w:t>(String)</w:t>
       </w:r>
     </w:p>
     <w:p>
@@ -11604,15 +11054,7 @@
         <w:t xml:space="preserve">Email </w:t>
       </w:r>
       <w:r>
-        <w:t>(</w:t>
-      </w:r>
-      <w:proofErr w:type="spellStart"/>
-      <w:r>
-        <w:t>String</w:t>
-      </w:r>
-      <w:proofErr w:type="spellEnd"/>
-      <w:r>
-        <w:t>)</w:t>
+        <w:t>(String)</w:t>
       </w:r>
     </w:p>
     <w:p>
@@ -11637,11 +11079,9 @@
       <w:r>
         <w:t>(</w:t>
       </w:r>
-      <w:proofErr w:type="spellStart"/>
       <w:r>
         <w:t>String</w:t>
       </w:r>
-      <w:proofErr w:type="spellEnd"/>
       <w:r>
         <w:t>)</w:t>
       </w:r>
@@ -11666,15 +11106,13 @@
           <w:bCs/>
         </w:rPr>
       </w:pPr>
-      <w:proofErr w:type="spellStart"/>
-      <w:r>
-        <w:rPr>
-          <w:b/>
-          <w:bCs/>
-        </w:rPr>
-        <w:t>UserDTOResponse</w:t>
-      </w:r>
-      <w:proofErr w:type="spellEnd"/>
+      <w:r>
+        <w:rPr>
+          <w:b/>
+          <w:bCs/>
+        </w:rPr>
+        <w:t>GenericResponse</w:t>
+      </w:r>
       <w:r>
         <w:rPr>
           <w:b/>
@@ -11689,7 +11127,7 @@
         <w:t>genérica</w:t>
       </w:r>
       <w:r>
-        <w:t>.</w:t>
+        <w:t xml:space="preserve"> con un único valor.</w:t>
       </w:r>
     </w:p>
     <w:p>
@@ -11704,32 +11142,15 @@
           <w:bCs/>
         </w:rPr>
       </w:pPr>
-      <w:proofErr w:type="spellStart"/>
-      <w:r>
-        <w:rPr>
-          <w:b/>
-          <w:bCs/>
-        </w:rPr>
-        <w:t>Username</w:t>
-      </w:r>
-      <w:proofErr w:type="spellEnd"/>
-      <w:r>
-        <w:rPr>
-          <w:b/>
-          <w:bCs/>
-        </w:rPr>
-        <w:t xml:space="preserve"> </w:t>
-      </w:r>
-      <w:r>
-        <w:t>(</w:t>
-      </w:r>
-      <w:proofErr w:type="spellStart"/>
-      <w:r>
-        <w:t>String</w:t>
-      </w:r>
-      <w:proofErr w:type="spellEnd"/>
-      <w:r>
-        <w:t>)</w:t>
+      <w:r>
+        <w:rPr>
+          <w:b/>
+          <w:bCs/>
+        </w:rPr>
+        <w:t xml:space="preserve">Value </w:t>
+      </w:r>
+      <w:r>
+        <w:t>(String)</w:t>
       </w:r>
     </w:p>
     <w:p>
@@ -11754,22 +11175,13 @@
           <w:bCs/>
         </w:rPr>
       </w:pPr>
-      <w:proofErr w:type="spellStart"/>
       <w:r>
         <w:rPr>
           <w:b/>
           <w:bCs/>
         </w:rPr>
         <w:lastRenderedPageBreak/>
-        <w:t>UserDTOProfile</w:t>
-      </w:r>
-      <w:proofErr w:type="spellEnd"/>
-      <w:r>
-        <w:rPr>
-          <w:b/>
-          <w:bCs/>
-        </w:rPr>
-        <w:t xml:space="preserve">: </w:t>
+        <w:t xml:space="preserve">UserDTOProfile: </w:t>
       </w:r>
       <w:r>
         <w:t>Usado para mandar la información que un usuario puede ver sobre él mismo.</w:t>
@@ -11787,32 +11199,15 @@
           <w:bCs/>
         </w:rPr>
       </w:pPr>
-      <w:proofErr w:type="spellStart"/>
-      <w:r>
-        <w:rPr>
-          <w:b/>
-          <w:bCs/>
-        </w:rPr>
-        <w:t>Username</w:t>
-      </w:r>
-      <w:proofErr w:type="spellEnd"/>
-      <w:r>
-        <w:rPr>
-          <w:b/>
-          <w:bCs/>
-        </w:rPr>
-        <w:t xml:space="preserve"> </w:t>
-      </w:r>
-      <w:r>
-        <w:t>(</w:t>
-      </w:r>
-      <w:proofErr w:type="spellStart"/>
-      <w:r>
-        <w:t>String</w:t>
-      </w:r>
-      <w:proofErr w:type="spellEnd"/>
-      <w:r>
-        <w:t>)</w:t>
+      <w:r>
+        <w:rPr>
+          <w:b/>
+          <w:bCs/>
+        </w:rPr>
+        <w:t xml:space="preserve">Username </w:t>
+      </w:r>
+      <w:r>
+        <w:t>(String)</w:t>
       </w:r>
     </w:p>
     <w:p>
@@ -11835,15 +11230,7 @@
         <w:t xml:space="preserve">Email </w:t>
       </w:r>
       <w:r>
-        <w:t>(</w:t>
-      </w:r>
-      <w:proofErr w:type="spellStart"/>
-      <w:r>
-        <w:t>String</w:t>
-      </w:r>
-      <w:proofErr w:type="spellEnd"/>
-      <w:r>
-        <w:t>)</w:t>
+        <w:t>(String)</w:t>
       </w:r>
     </w:p>
     <w:p>
@@ -11858,32 +11245,15 @@
           <w:bCs/>
         </w:rPr>
       </w:pPr>
-      <w:proofErr w:type="spellStart"/>
-      <w:r>
-        <w:rPr>
-          <w:b/>
-          <w:bCs/>
-        </w:rPr>
-        <w:t>CreatedAt</w:t>
-      </w:r>
-      <w:proofErr w:type="spellEnd"/>
-      <w:r>
-        <w:rPr>
-          <w:b/>
-          <w:bCs/>
-        </w:rPr>
-        <w:t xml:space="preserve"> </w:t>
-      </w:r>
-      <w:r>
-        <w:t>(</w:t>
-      </w:r>
-      <w:proofErr w:type="spellStart"/>
-      <w:r>
-        <w:t>String</w:t>
-      </w:r>
-      <w:proofErr w:type="spellEnd"/>
-      <w:r>
-        <w:t>)</w:t>
+      <w:r>
+        <w:rPr>
+          <w:b/>
+          <w:bCs/>
+        </w:rPr>
+        <w:t xml:space="preserve">CreatedAt </w:t>
+      </w:r>
+      <w:r>
+        <w:t>(String)</w:t>
       </w:r>
     </w:p>
     <w:p>
@@ -11908,14 +11278,9 @@
       <w:r>
         <w:t>(</w:t>
       </w:r>
-      <w:proofErr w:type="spellStart"/>
       <w:proofErr w:type="gramStart"/>
       <w:r>
-        <w:t>ScoreDTOResponse</w:t>
-      </w:r>
-      <w:proofErr w:type="spellEnd"/>
-      <w:r>
-        <w:t>?</w:t>
+        <w:t>ScoreDTOResponse?</w:t>
       </w:r>
       <w:proofErr w:type="gramEnd"/>
       <w:r>
@@ -11962,21 +11327,12 @@
           <w:bCs/>
         </w:rPr>
       </w:pPr>
-      <w:proofErr w:type="spellStart"/>
-      <w:r>
-        <w:rPr>
-          <w:b/>
-          <w:bCs/>
-        </w:rPr>
-        <w:t>UserDTOLeaderBoard</w:t>
-      </w:r>
-      <w:proofErr w:type="spellEnd"/>
-      <w:r>
-        <w:rPr>
-          <w:b/>
-          <w:bCs/>
-        </w:rPr>
-        <w:t>:</w:t>
+      <w:r>
+        <w:rPr>
+          <w:b/>
+          <w:bCs/>
+        </w:rPr>
+        <w:t>UserDTOLeaderBoard:</w:t>
       </w:r>
       <w:r>
         <w:t xml:space="preserve"> Usado para facilitar el acceso según la puntuación obtenida y su posición.</w:t>
@@ -12002,15 +11358,7 @@
         <w:t xml:space="preserve">Position </w:t>
       </w:r>
       <w:r>
-        <w:t>(</w:t>
-      </w:r>
-      <w:proofErr w:type="spellStart"/>
-      <w:r>
-        <w:t>String</w:t>
-      </w:r>
-      <w:proofErr w:type="spellEnd"/>
-      <w:r>
-        <w:t>)</w:t>
+        <w:t>(String)</w:t>
       </w:r>
     </w:p>
     <w:p>
@@ -12025,32 +11373,15 @@
           <w:bCs/>
         </w:rPr>
       </w:pPr>
-      <w:proofErr w:type="spellStart"/>
-      <w:r>
-        <w:rPr>
-          <w:b/>
-          <w:bCs/>
-        </w:rPr>
-        <w:t>Username</w:t>
-      </w:r>
-      <w:proofErr w:type="spellEnd"/>
-      <w:r>
-        <w:rPr>
-          <w:b/>
-          <w:bCs/>
-        </w:rPr>
-        <w:t xml:space="preserve"> </w:t>
-      </w:r>
-      <w:r>
-        <w:t>(</w:t>
-      </w:r>
-      <w:proofErr w:type="spellStart"/>
-      <w:r>
-        <w:t>String</w:t>
-      </w:r>
-      <w:proofErr w:type="spellEnd"/>
-      <w:r>
-        <w:t>)</w:t>
+      <w:r>
+        <w:rPr>
+          <w:b/>
+          <w:bCs/>
+        </w:rPr>
+        <w:t xml:space="preserve">Username </w:t>
+      </w:r>
+      <w:r>
+        <w:t>(String)</w:t>
       </w:r>
     </w:p>
     <w:p>
@@ -12073,15 +11404,7 @@
         <w:t xml:space="preserve">Score </w:t>
       </w:r>
       <w:r>
-        <w:t>(</w:t>
-      </w:r>
-      <w:proofErr w:type="spellStart"/>
-      <w:r>
-        <w:t>ScoreDTOResponse</w:t>
-      </w:r>
-      <w:proofErr w:type="spellEnd"/>
-      <w:r>
-        <w:t>)</w:t>
+        <w:t>(ScoreDTOResponse)</w:t>
       </w:r>
     </w:p>
     <w:p>
@@ -12106,21 +11429,12 @@
           <w:bCs/>
         </w:rPr>
       </w:pPr>
-      <w:proofErr w:type="spellStart"/>
-      <w:r>
-        <w:rPr>
-          <w:b/>
-          <w:bCs/>
-        </w:rPr>
-        <w:t>UserDTOPasswordUpdate</w:t>
-      </w:r>
-      <w:proofErr w:type="spellEnd"/>
-      <w:r>
-        <w:rPr>
-          <w:b/>
-          <w:bCs/>
-        </w:rPr>
-        <w:t xml:space="preserve">: </w:t>
+      <w:r>
+        <w:rPr>
+          <w:b/>
+          <w:bCs/>
+        </w:rPr>
+        <w:t xml:space="preserve">UserDTOPasswordUpdate: </w:t>
       </w:r>
       <w:r>
         <w:t>Usado para la actualización de la contraseña de un usuario.</w:t>
@@ -12138,32 +11452,15 @@
           <w:bCs/>
         </w:rPr>
       </w:pPr>
-      <w:proofErr w:type="spellStart"/>
-      <w:r>
-        <w:rPr>
-          <w:b/>
-          <w:bCs/>
-        </w:rPr>
-        <w:t>ActualPassword</w:t>
-      </w:r>
-      <w:proofErr w:type="spellEnd"/>
-      <w:r>
-        <w:rPr>
-          <w:b/>
-          <w:bCs/>
-        </w:rPr>
-        <w:t xml:space="preserve"> </w:t>
-      </w:r>
-      <w:r>
-        <w:t>(</w:t>
-      </w:r>
-      <w:proofErr w:type="spellStart"/>
-      <w:r>
-        <w:t>String</w:t>
-      </w:r>
-      <w:proofErr w:type="spellEnd"/>
-      <w:r>
-        <w:t>)</w:t>
+      <w:r>
+        <w:rPr>
+          <w:b/>
+          <w:bCs/>
+        </w:rPr>
+        <w:t xml:space="preserve">ActualPassword </w:t>
+      </w:r>
+      <w:r>
+        <w:t>(String)</w:t>
       </w:r>
     </w:p>
     <w:p>
@@ -12178,32 +11475,15 @@
           <w:bCs/>
         </w:rPr>
       </w:pPr>
-      <w:proofErr w:type="spellStart"/>
-      <w:r>
-        <w:rPr>
-          <w:b/>
-          <w:bCs/>
-        </w:rPr>
-        <w:t>NewPassword</w:t>
-      </w:r>
-      <w:proofErr w:type="spellEnd"/>
-      <w:r>
-        <w:rPr>
-          <w:b/>
-          <w:bCs/>
-        </w:rPr>
-        <w:t xml:space="preserve"> </w:t>
-      </w:r>
-      <w:r>
-        <w:t>(</w:t>
-      </w:r>
-      <w:proofErr w:type="spellStart"/>
-      <w:r>
-        <w:t>String</w:t>
-      </w:r>
-      <w:proofErr w:type="spellEnd"/>
-      <w:r>
-        <w:t>)</w:t>
+      <w:r>
+        <w:rPr>
+          <w:b/>
+          <w:bCs/>
+        </w:rPr>
+        <w:t xml:space="preserve">NewPassword </w:t>
+      </w:r>
+      <w:r>
+        <w:t>(String)</w:t>
       </w:r>
     </w:p>
     <w:p>
@@ -12218,32 +11498,15 @@
           <w:bCs/>
         </w:rPr>
       </w:pPr>
-      <w:proofErr w:type="spellStart"/>
-      <w:r>
-        <w:rPr>
-          <w:b/>
-          <w:bCs/>
-        </w:rPr>
-        <w:t>RepeatNewPassword</w:t>
-      </w:r>
-      <w:proofErr w:type="spellEnd"/>
-      <w:r>
-        <w:rPr>
-          <w:b/>
-          <w:bCs/>
-        </w:rPr>
-        <w:t xml:space="preserve"> </w:t>
-      </w:r>
-      <w:r>
-        <w:t>(</w:t>
-      </w:r>
-      <w:proofErr w:type="spellStart"/>
-      <w:r>
-        <w:t>String</w:t>
-      </w:r>
-      <w:proofErr w:type="spellEnd"/>
-      <w:r>
-        <w:t>)</w:t>
+      <w:r>
+        <w:rPr>
+          <w:b/>
+          <w:bCs/>
+        </w:rPr>
+        <w:t xml:space="preserve">RepeatNewPassword </w:t>
+      </w:r>
+      <w:r>
+        <w:t>(String)</w:t>
       </w:r>
     </w:p>
     <w:p>
@@ -12275,21 +11538,12 @@
           <w:numId w:val="30"/>
         </w:numPr>
       </w:pPr>
-      <w:proofErr w:type="spellStart"/>
-      <w:r>
-        <w:rPr>
-          <w:b/>
-          <w:bCs/>
-        </w:rPr>
-        <w:t>ScoreDTOCreate</w:t>
-      </w:r>
-      <w:proofErr w:type="spellEnd"/>
-      <w:r>
-        <w:rPr>
-          <w:b/>
-          <w:bCs/>
-        </w:rPr>
-        <w:t xml:space="preserve">: </w:t>
+      <w:r>
+        <w:rPr>
+          <w:b/>
+          <w:bCs/>
+        </w:rPr>
+        <w:t xml:space="preserve">ScoreDTOCreate: </w:t>
       </w:r>
       <w:r>
         <w:t>Usado para la creación de una nueva puntuación</w:t>
@@ -12303,32 +11557,15 @@
           <w:numId w:val="30"/>
         </w:numPr>
       </w:pPr>
-      <w:proofErr w:type="spellStart"/>
-      <w:r>
-        <w:rPr>
-          <w:b/>
-          <w:bCs/>
-        </w:rPr>
-        <w:t>UserId</w:t>
-      </w:r>
-      <w:proofErr w:type="spellEnd"/>
-      <w:r>
-        <w:rPr>
-          <w:b/>
-          <w:bCs/>
-        </w:rPr>
-        <w:t xml:space="preserve"> </w:t>
-      </w:r>
-      <w:r>
-        <w:t>(</w:t>
-      </w:r>
-      <w:proofErr w:type="spellStart"/>
-      <w:r>
-        <w:t>String</w:t>
-      </w:r>
-      <w:proofErr w:type="spellEnd"/>
-      <w:r>
-        <w:t>)</w:t>
+      <w:r>
+        <w:rPr>
+          <w:b/>
+          <w:bCs/>
+        </w:rPr>
+        <w:t xml:space="preserve">UserId </w:t>
+      </w:r>
+      <w:r>
+        <w:t>(String)</w:t>
       </w:r>
     </w:p>
     <w:p>
@@ -12339,32 +11576,15 @@
           <w:numId w:val="30"/>
         </w:numPr>
       </w:pPr>
-      <w:proofErr w:type="spellStart"/>
-      <w:r>
-        <w:rPr>
-          <w:b/>
-          <w:bCs/>
-        </w:rPr>
-        <w:t>ScoreNumber</w:t>
-      </w:r>
-      <w:proofErr w:type="spellEnd"/>
-      <w:r>
-        <w:rPr>
-          <w:b/>
-          <w:bCs/>
-        </w:rPr>
-        <w:t xml:space="preserve"> </w:t>
-      </w:r>
-      <w:r>
-        <w:t>(</w:t>
-      </w:r>
-      <w:proofErr w:type="spellStart"/>
-      <w:r>
-        <w:t>String</w:t>
-      </w:r>
-      <w:proofErr w:type="spellEnd"/>
-      <w:r>
-        <w:t>)</w:t>
+      <w:r>
+        <w:rPr>
+          <w:b/>
+          <w:bCs/>
+        </w:rPr>
+        <w:t xml:space="preserve">ScoreNumber </w:t>
+      </w:r>
+      <w:r>
+        <w:t>(String)</w:t>
       </w:r>
     </w:p>
     <w:p>
@@ -12385,21 +11605,12 @@
           <w:numId w:val="30"/>
         </w:numPr>
       </w:pPr>
-      <w:proofErr w:type="spellStart"/>
-      <w:r>
-        <w:rPr>
-          <w:b/>
-          <w:bCs/>
-        </w:rPr>
-        <w:t>ScoreDTOResponse</w:t>
-      </w:r>
-      <w:proofErr w:type="spellEnd"/>
-      <w:r>
-        <w:rPr>
-          <w:b/>
-          <w:bCs/>
-        </w:rPr>
-        <w:t>:</w:t>
+      <w:r>
+        <w:rPr>
+          <w:b/>
+          <w:bCs/>
+        </w:rPr>
+        <w:t>ScoreDTOResponse:</w:t>
       </w:r>
       <w:r>
         <w:t xml:space="preserve"> Usado </w:t>
@@ -12416,32 +11627,15 @@
           <w:numId w:val="30"/>
         </w:numPr>
       </w:pPr>
-      <w:proofErr w:type="spellStart"/>
-      <w:r>
-        <w:rPr>
-          <w:b/>
-          <w:bCs/>
-        </w:rPr>
-        <w:t>ScoreNumber</w:t>
-      </w:r>
-      <w:proofErr w:type="spellEnd"/>
-      <w:r>
-        <w:rPr>
-          <w:b/>
-          <w:bCs/>
-        </w:rPr>
-        <w:t xml:space="preserve"> </w:t>
-      </w:r>
-      <w:r>
-        <w:t>(</w:t>
-      </w:r>
-      <w:proofErr w:type="spellStart"/>
-      <w:r>
-        <w:t>String</w:t>
-      </w:r>
-      <w:proofErr w:type="spellEnd"/>
-      <w:r>
-        <w:t>)</w:t>
+      <w:r>
+        <w:rPr>
+          <w:b/>
+          <w:bCs/>
+        </w:rPr>
+        <w:t xml:space="preserve">ScoreNumber </w:t>
+      </w:r>
+      <w:r>
+        <w:t>(String)</w:t>
       </w:r>
     </w:p>
     <w:p>
@@ -12452,32 +11646,15 @@
           <w:numId w:val="30"/>
         </w:numPr>
       </w:pPr>
-      <w:proofErr w:type="spellStart"/>
-      <w:r>
-        <w:rPr>
-          <w:b/>
-          <w:bCs/>
-        </w:rPr>
-        <w:t>DateObtained</w:t>
-      </w:r>
-      <w:proofErr w:type="spellEnd"/>
-      <w:r>
-        <w:rPr>
-          <w:b/>
-          <w:bCs/>
-        </w:rPr>
-        <w:t xml:space="preserve"> </w:t>
-      </w:r>
-      <w:r>
-        <w:t>(</w:t>
-      </w:r>
-      <w:proofErr w:type="spellStart"/>
-      <w:r>
-        <w:t>String</w:t>
-      </w:r>
-      <w:proofErr w:type="spellEnd"/>
-      <w:r>
-        <w:t>)</w:t>
+      <w:r>
+        <w:rPr>
+          <w:b/>
+          <w:bCs/>
+        </w:rPr>
+        <w:t xml:space="preserve">DateObtained </w:t>
+      </w:r>
+      <w:r>
+        <w:t>(String)</w:t>
       </w:r>
     </w:p>
     <w:p/>
@@ -12486,7 +11663,6 @@
         <w:pStyle w:val="Ttulo2"/>
       </w:pPr>
       <w:bookmarkStart w:id="26" w:name="_Toc133778497"/>
-      <w:proofErr w:type="spellStart"/>
       <w:r>
         <w:t>Map</w:t>
       </w:r>
@@ -12494,37 +11670,27 @@
         <w:t>eadores</w:t>
       </w:r>
       <w:bookmarkEnd w:id="26"/>
-      <w:proofErr w:type="spellEnd"/>
     </w:p>
     <w:p/>
     <w:p>
       <w:r>
         <w:t xml:space="preserve">Hacemos uso de distintos </w:t>
       </w:r>
-      <w:proofErr w:type="spellStart"/>
       <w:r>
         <w:rPr>
           <w:i/>
           <w:iCs/>
         </w:rPr>
-        <w:t>mappers</w:t>
-      </w:r>
-      <w:proofErr w:type="spellEnd"/>
+        <w:t xml:space="preserve">mappers </w:t>
+      </w:r>
+      <w:r>
+        <w:t xml:space="preserve">como funciones de </w:t>
+      </w:r>
       <w:r>
         <w:rPr>
           <w:i/>
           <w:iCs/>
         </w:rPr>
-        <w:t xml:space="preserve"> </w:t>
-      </w:r>
-      <w:r>
-        <w:t xml:space="preserve">como funciones de </w:t>
-      </w:r>
-      <w:r>
-        <w:rPr>
-          <w:i/>
-          <w:iCs/>
-        </w:rPr>
         <w:t>extensión</w:t>
       </w:r>
       <w:r>
@@ -12540,15 +11706,7 @@
         <w:t xml:space="preserve">paso de la </w:t>
       </w:r>
       <w:r>
-        <w:t xml:space="preserve">información, es donde se transformarán ciertos datos de un dato complejo a </w:t>
-      </w:r>
-      <w:proofErr w:type="spellStart"/>
-      <w:r>
-        <w:t>String</w:t>
-      </w:r>
-      <w:proofErr w:type="spellEnd"/>
-      <w:r>
-        <w:t xml:space="preserve"> (es decir, para facilitar el uso de </w:t>
+        <w:t xml:space="preserve">información, es donde se transformarán ciertos datos de un dato complejo a String (es decir, para facilitar el uso de </w:t>
       </w:r>
       <w:r>
         <w:rPr>
@@ -12564,25 +11722,8 @@
     <w:p/>
     <w:p>
       <w:r>
-        <w:t xml:space="preserve">Menciono el traspaso de un </w:t>
-      </w:r>
-      <w:proofErr w:type="spellStart"/>
-      <w:r>
-        <w:t>String</w:t>
-      </w:r>
-      <w:proofErr w:type="spellEnd"/>
-      <w:r>
-        <w:t xml:space="preserve"> a un rol real en el </w:t>
-      </w:r>
-      <w:proofErr w:type="spellStart"/>
-      <w:r>
-        <w:t>mapper</w:t>
-      </w:r>
-      <w:proofErr w:type="spellEnd"/>
-      <w:r>
-        <w:t xml:space="preserve"> de </w:t>
-      </w:r>
-      <w:proofErr w:type="spellStart"/>
+        <w:t xml:space="preserve">Menciono el traspaso de un String a un rol real en el mapper de </w:t>
+      </w:r>
       <w:r>
         <w:rPr>
           <w:b/>
@@ -12590,7 +11731,6 @@
         </w:rPr>
         <w:t>UsuarioDTOCreate</w:t>
       </w:r>
-      <w:proofErr w:type="spellEnd"/>
       <w:r>
         <w:rPr>
           <w:b/>
@@ -12701,7 +11841,6 @@
           <w:numId w:val="30"/>
         </w:numPr>
       </w:pPr>
-      <w:proofErr w:type="spellStart"/>
       <w:r>
         <w:rPr>
           <w:b/>
@@ -12709,7 +11848,6 @@
         </w:rPr>
         <w:t>XRepository</w:t>
       </w:r>
-      <w:proofErr w:type="spellEnd"/>
       <w:r>
         <w:t xml:space="preserve">: En esta se implementa el repositorio necesitado de los ofrecidos por </w:t>
       </w:r>
@@ -12723,7 +11861,6 @@
       <w:r>
         <w:t xml:space="preserve">, en mi caso, </w:t>
       </w:r>
-      <w:proofErr w:type="spellStart"/>
       <w:r>
         <w:rPr>
           <w:b/>
@@ -12731,7 +11868,6 @@
         </w:rPr>
         <w:t>CoroutineCrudRepository</w:t>
       </w:r>
-      <w:proofErr w:type="spellEnd"/>
       <w:r>
         <w:rPr>
           <w:b/>
@@ -12757,7 +11893,6 @@
           <w:numId w:val="30"/>
         </w:numPr>
       </w:pPr>
-      <w:proofErr w:type="spellStart"/>
       <w:r>
         <w:rPr>
           <w:b/>
@@ -12765,7 +11900,6 @@
         </w:rPr>
         <w:t>IXRepository</w:t>
       </w:r>
-      <w:proofErr w:type="spellEnd"/>
       <w:r>
         <w:t xml:space="preserve">: </w:t>
       </w:r>
@@ -12798,7 +11932,6 @@
           <w:numId w:val="30"/>
         </w:numPr>
       </w:pPr>
-      <w:proofErr w:type="spellStart"/>
       <w:r>
         <w:rPr>
           <w:b/>
@@ -12806,11 +11939,9 @@
         </w:rPr>
         <w:t>XRepositoryCached</w:t>
       </w:r>
-      <w:proofErr w:type="spellEnd"/>
       <w:r>
         <w:t xml:space="preserve">: En esta clase es donde se escribirá la lógica, inyectando por constructor los repositorios e implementando el </w:t>
       </w:r>
-      <w:proofErr w:type="spellStart"/>
       <w:r>
         <w:rPr>
           <w:b/>
@@ -12818,7 +11949,6 @@
         </w:rPr>
         <w:t>IRepositorio</w:t>
       </w:r>
-      <w:proofErr w:type="spellEnd"/>
       <w:r>
         <w:t xml:space="preserve"> que se necesite.</w:t>
       </w:r>
@@ -12896,7 +12026,6 @@
           <w:bCs/>
         </w:rPr>
       </w:pPr>
-      <w:proofErr w:type="spellStart"/>
       <w:r>
         <w:rPr>
           <w:b/>
@@ -12904,7 +12033,6 @@
         </w:rPr>
         <w:t>UserException</w:t>
       </w:r>
-      <w:proofErr w:type="spellEnd"/>
       <w:r>
         <w:rPr>
           <w:b/>
@@ -12915,7 +12043,6 @@
       <w:r>
         <w:t xml:space="preserve">Implementa </w:t>
       </w:r>
-      <w:proofErr w:type="spellStart"/>
       <w:r>
         <w:rPr>
           <w:b/>
@@ -12923,7 +12050,6 @@
         </w:rPr>
         <w:t>RuntimeException</w:t>
       </w:r>
-      <w:proofErr w:type="spellEnd"/>
       <w:r>
         <w:t>; se encarga de recoger la excepción, y podemos escribir un mensaje personalizado.</w:t>
       </w:r>
@@ -12948,30 +12074,16 @@
           <w:bCs/>
         </w:rPr>
       </w:pPr>
-      <w:proofErr w:type="spellStart"/>
-      <w:r>
-        <w:rPr>
-          <w:b/>
-          <w:bCs/>
-        </w:rPr>
-        <w:t>UserExceptionBadRequest</w:t>
-      </w:r>
-      <w:proofErr w:type="spellEnd"/>
-      <w:r>
-        <w:rPr>
-          <w:b/>
-          <w:bCs/>
-        </w:rPr>
-        <w:t>:</w:t>
-      </w:r>
-      <w:r>
-        <w:t xml:space="preserve"> Implementa </w:t>
-      </w:r>
-      <w:proofErr w:type="spellStart"/>
-      <w:r>
-        <w:t>UserException</w:t>
-      </w:r>
-      <w:proofErr w:type="spellEnd"/>
+      <w:r>
+        <w:rPr>
+          <w:b/>
+          <w:bCs/>
+        </w:rPr>
+        <w:t>UserExceptionBadRequest:</w:t>
+      </w:r>
+      <w:r>
+        <w:t xml:space="preserve"> Implementa UserException</w:t>
+      </w:r>
       <w:r>
         <w:t>.</w:t>
       </w:r>
@@ -12997,30 +12109,16 @@
           <w:bCs/>
         </w:rPr>
       </w:pPr>
-      <w:proofErr w:type="spellStart"/>
-      <w:r>
-        <w:rPr>
-          <w:b/>
-          <w:bCs/>
-        </w:rPr>
-        <w:t>UserExceptionNotFound</w:t>
-      </w:r>
-      <w:proofErr w:type="spellEnd"/>
-      <w:r>
-        <w:rPr>
-          <w:b/>
-          <w:bCs/>
-        </w:rPr>
-        <w:t>:</w:t>
-      </w:r>
-      <w:r>
-        <w:t xml:space="preserve"> Implementa </w:t>
-      </w:r>
-      <w:proofErr w:type="spellStart"/>
-      <w:r>
-        <w:t>UserException</w:t>
-      </w:r>
-      <w:proofErr w:type="spellEnd"/>
+      <w:r>
+        <w:rPr>
+          <w:b/>
+          <w:bCs/>
+        </w:rPr>
+        <w:t>UserExceptionNotFound:</w:t>
+      </w:r>
+      <w:r>
+        <w:t xml:space="preserve"> Implementa UserException</w:t>
+      </w:r>
       <w:r>
         <w:t>.</w:t>
       </w:r>
@@ -13046,30 +12144,19 @@
           <w:bCs/>
         </w:rPr>
       </w:pPr>
-      <w:proofErr w:type="spellStart"/>
-      <w:r>
-        <w:rPr>
-          <w:b/>
-          <w:bCs/>
-        </w:rPr>
-        <w:t>UserDataBaseConflict</w:t>
-      </w:r>
-      <w:proofErr w:type="spellEnd"/>
-      <w:r>
-        <w:rPr>
-          <w:b/>
-          <w:bCs/>
-        </w:rPr>
-        <w:t xml:space="preserve">: </w:t>
+      <w:r>
+        <w:rPr>
+          <w:b/>
+          <w:bCs/>
+        </w:rPr>
+        <w:t xml:space="preserve">UserDataBaseConflict: </w:t>
       </w:r>
       <w:r>
         <w:t xml:space="preserve">Implementa </w:t>
       </w:r>
-      <w:proofErr w:type="spellStart"/>
       <w:r>
         <w:t>UserException</w:t>
       </w:r>
-      <w:proofErr w:type="spellEnd"/>
       <w:r>
         <w:t>.</w:t>
       </w:r>
@@ -13101,7 +12188,6 @@
       <w:r>
         <w:t xml:space="preserve">Generalmente, se lanzará el de tipo </w:t>
       </w:r>
-      <w:proofErr w:type="spellStart"/>
       <w:r>
         <w:rPr>
           <w:b/>
@@ -13109,7 +12195,6 @@
         </w:rPr>
         <w:t>BadRequest</w:t>
       </w:r>
-      <w:proofErr w:type="spellEnd"/>
       <w:r>
         <w:t xml:space="preserve"> con el mensaje correspondiente, pero si el usuario no ha sido encontrado (por ejemplo, en un intento de </w:t>
       </w:r>
@@ -13123,7 +12208,6 @@
       <w:r>
         <w:t xml:space="preserve">), se lanzará el de tipo </w:t>
       </w:r>
-      <w:proofErr w:type="spellStart"/>
       <w:r>
         <w:rPr>
           <w:b/>
@@ -13131,7 +12215,6 @@
         </w:rPr>
         <w:t>NotFound</w:t>
       </w:r>
-      <w:proofErr w:type="spellEnd"/>
       <w:r>
         <w:rPr>
           <w:b/>
@@ -13168,7 +12251,6 @@
       <w:r>
         <w:t xml:space="preserve"> excepción y se lance el de tipo </w:t>
       </w:r>
-      <w:proofErr w:type="spellStart"/>
       <w:r>
         <w:rPr>
           <w:b/>
@@ -13176,7 +12258,6 @@
         </w:rPr>
         <w:t>Conflict</w:t>
       </w:r>
-      <w:proofErr w:type="spellEnd"/>
       <w:r>
         <w:t>.</w:t>
       </w:r>
@@ -13270,7 +12351,6 @@
       <w:r>
         <w:t xml:space="preserve"> Se ha implantado el uso de </w:t>
       </w:r>
-      <w:proofErr w:type="spellStart"/>
       <w:r>
         <w:rPr>
           <w:b/>
@@ -13278,7 +12358,6 @@
         </w:rPr>
         <w:t>Result</w:t>
       </w:r>
-      <w:proofErr w:type="spellEnd"/>
       <w:r>
         <w:t xml:space="preserve"> para ello.</w:t>
       </w:r>
@@ -13374,7 +12453,6 @@
       <w:r>
         <w:t xml:space="preserve"> de ser o bien </w:t>
       </w:r>
-      <w:proofErr w:type="spellStart"/>
       <w:r>
         <w:rPr>
           <w:b/>
@@ -13382,7 +12460,6 @@
         </w:rPr>
         <w:t>User</w:t>
       </w:r>
-      <w:proofErr w:type="spellEnd"/>
       <w:r>
         <w:t xml:space="preserve"> (por defecto en el </w:t>
       </w:r>
@@ -13396,7 +12473,6 @@
       <w:r>
         <w:t xml:space="preserve">) o </w:t>
       </w:r>
-      <w:proofErr w:type="spellStart"/>
       <w:r>
         <w:rPr>
           <w:b/>
@@ -13404,7 +12480,6 @@
         </w:rPr>
         <w:t>Admin</w:t>
       </w:r>
-      <w:proofErr w:type="spellEnd"/>
       <w:r>
         <w:rPr>
           <w:b/>
@@ -13443,7 +12518,6 @@
       <w:r>
         <w:t xml:space="preserve">” de la clase </w:t>
       </w:r>
-      <w:proofErr w:type="spellStart"/>
       <w:r>
         <w:rPr>
           <w:b/>
@@ -13451,7 +12525,6 @@
         </w:rPr>
         <w:t>Result</w:t>
       </w:r>
-      <w:proofErr w:type="spellEnd"/>
       <w:r>
         <w:t>, que resultará en un mensaje de aviso al usuario.</w:t>
       </w:r>
@@ -13475,7 +12548,6 @@
           <w:bCs/>
         </w:rPr>
       </w:pPr>
-      <w:proofErr w:type="spellStart"/>
       <w:r>
         <w:rPr>
           <w:b/>
@@ -13483,7 +12555,6 @@
         </w:rPr>
         <w:t>UserDTORegister</w:t>
       </w:r>
-      <w:proofErr w:type="spellEnd"/>
     </w:p>
     <w:p>
       <w:pPr>
@@ -13497,7 +12568,6 @@
           <w:bCs/>
         </w:rPr>
       </w:pPr>
-      <w:proofErr w:type="spellStart"/>
       <w:r>
         <w:rPr>
           <w:b/>
@@ -13505,7 +12575,6 @@
         </w:rPr>
         <w:t>UserDTOCreate</w:t>
       </w:r>
-      <w:proofErr w:type="spellEnd"/>
     </w:p>
     <w:p>
       <w:pPr>
@@ -13519,7 +12588,6 @@
           <w:bCs/>
         </w:rPr>
       </w:pPr>
-      <w:proofErr w:type="spellStart"/>
       <w:r>
         <w:rPr>
           <w:b/>
@@ -13527,7 +12595,6 @@
         </w:rPr>
         <w:t>UserDTOLogin</w:t>
       </w:r>
-      <w:proofErr w:type="spellEnd"/>
     </w:p>
     <w:p>
       <w:pPr>
@@ -13541,7 +12608,6 @@
           <w:bCs/>
         </w:rPr>
       </w:pPr>
-      <w:proofErr w:type="spellStart"/>
       <w:r>
         <w:rPr>
           <w:b/>
@@ -13549,7 +12615,6 @@
         </w:rPr>
         <w:t>UserDTOPasswordUpdate</w:t>
       </w:r>
-      <w:proofErr w:type="spellEnd"/>
     </w:p>
     <w:p>
       <w:pPr>
@@ -13567,12 +12632,10 @@
         <w:pStyle w:val="Ttulo3"/>
       </w:pPr>
       <w:bookmarkStart w:id="31" w:name="_Toc133778502"/>
-      <w:proofErr w:type="spellStart"/>
       <w:r>
         <w:t>APIConfig</w:t>
       </w:r>
       <w:bookmarkEnd w:id="31"/>
-      <w:proofErr w:type="spellEnd"/>
     </w:p>
     <w:p/>
     <w:p>
@@ -13615,19 +12678,16 @@
         <w:pStyle w:val="Ttulo3"/>
       </w:pPr>
       <w:bookmarkStart w:id="32" w:name="_Toc133778503"/>
-      <w:proofErr w:type="spellStart"/>
       <w:r>
         <w:t>LoadSchema</w:t>
       </w:r>
       <w:bookmarkEnd w:id="32"/>
-      <w:proofErr w:type="spellEnd"/>
     </w:p>
     <w:p/>
     <w:p>
       <w:r>
         <w:t xml:space="preserve">Clase genérica encargada de cargar el archivo </w:t>
       </w:r>
-      <w:proofErr w:type="spellStart"/>
       <w:r>
         <w:rPr>
           <w:b/>
@@ -13635,7 +12695,6 @@
         </w:rPr>
         <w:t>schema.sql</w:t>
       </w:r>
-      <w:proofErr w:type="spellEnd"/>
       <w:r>
         <w:rPr>
           <w:b/>
@@ -13646,7 +12705,6 @@
       <w:r>
         <w:t xml:space="preserve">(localizado en </w:t>
       </w:r>
-      <w:proofErr w:type="spellStart"/>
       <w:r>
         <w:rPr>
           <w:b/>
@@ -13654,12 +12712,41 @@
         </w:rPr>
         <w:t>Resources</w:t>
       </w:r>
-      <w:proofErr w:type="spellEnd"/>
       <w:r>
         <w:t>) cuando se ejecute la aplicación.</w:t>
       </w:r>
     </w:p>
     <w:p/>
+    <w:p>
+      <w:pPr>
+        <w:rPr>
+          <w:u w:val="single"/>
+        </w:rPr>
+      </w:pPr>
+      <w:r>
+        <w:t xml:space="preserve">Existen dos archivos, uno orientado al desarrollo y otro orientado en la producción, este se </w:t>
+      </w:r>
+      <w:r>
+        <w:rPr>
+          <w:b/>
+          <w:bCs/>
+        </w:rPr>
+        <w:t>define</w:t>
+      </w:r>
+      <w:r>
+        <w:t xml:space="preserve"> en el </w:t>
+      </w:r>
+      <w:r>
+        <w:rPr>
+          <w:b/>
+          <w:bCs/>
+        </w:rPr>
+        <w:t>archivo de propiedades</w:t>
+      </w:r>
+      <w:r>
+        <w:t>.</w:t>
+      </w:r>
+    </w:p>
     <w:p>
       <w:pPr>
         <w:pStyle w:val="Ttulo3"/>
@@ -13699,15 +12786,7 @@
         </w:numPr>
       </w:pPr>
       <w:r>
-        <w:t xml:space="preserve">Junto al </w:t>
-      </w:r>
-      <w:proofErr w:type="spellStart"/>
-      <w:r>
-        <w:t>Main</w:t>
-      </w:r>
-      <w:proofErr w:type="spellEnd"/>
-      <w:r>
-        <w:t xml:space="preserve">, se define que los repositorios de </w:t>
+        <w:t xml:space="preserve">Junto al Main, se define que los repositorios de </w:t>
       </w:r>
       <w:r>
         <w:rPr>
@@ -13786,8 +12865,70 @@
         <w:t xml:space="preserve"> aplicada.</w:t>
       </w:r>
     </w:p>
-    <w:p/>
-    <w:p/>
+    <w:p>
+      <w:pPr>
+        <w:pStyle w:val="Prrafodelista"/>
+        <w:numPr>
+          <w:ilvl w:val="0"/>
+          <w:numId w:val="30"/>
+        </w:numPr>
+      </w:pPr>
+      <w:r>
+        <w:t xml:space="preserve">El </w:t>
+      </w:r>
+      <w:r>
+        <w:rPr>
+          <w:b/>
+          <w:bCs/>
+        </w:rPr>
+        <w:t>Schema.sql</w:t>
+      </w:r>
+      <w:r>
+        <w:t xml:space="preserve"> a cargar si es el </w:t>
+      </w:r>
+      <w:r>
+        <w:rPr>
+          <w:i/>
+          <w:iCs/>
+        </w:rPr>
+        <w:t>Docker-compose</w:t>
+      </w:r>
+      <w:r>
+        <w:t xml:space="preserve"> de </w:t>
+      </w:r>
+      <w:r>
+        <w:rPr>
+          <w:b/>
+          <w:bCs/>
+        </w:rPr>
+        <w:t>desarrollo</w:t>
+      </w:r>
+      <w:r>
+        <w:t xml:space="preserve"> o de </w:t>
+      </w:r>
+      <w:r>
+        <w:rPr>
+          <w:b/>
+          <w:bCs/>
+        </w:rPr>
+        <w:t>producción</w:t>
+      </w:r>
+      <w:r>
+        <w:t>.</w:t>
+      </w:r>
+    </w:p>
+    <w:p>
+      <w:pPr>
+        <w:pStyle w:val="Prrafodelista"/>
+        <w:numPr>
+          <w:ilvl w:val="1"/>
+          <w:numId w:val="30"/>
+        </w:numPr>
+      </w:pPr>
+      <w:r>
+        <w:t>El de producción no elimina las tablas si existen al empezar su ejecución.</w:t>
+      </w:r>
+    </w:p>
     <w:p>
       <w:pPr>
         <w:pStyle w:val="Ttulo2"/>
@@ -13831,12 +12972,10 @@
         <w:pStyle w:val="Ttulo3"/>
       </w:pPr>
       <w:bookmarkStart w:id="35" w:name="_Toc133778506"/>
-      <w:proofErr w:type="spellStart"/>
       <w:r>
         <w:t>Password</w:t>
       </w:r>
       <w:bookmarkEnd w:id="35"/>
-      <w:proofErr w:type="spellEnd"/>
     </w:p>
     <w:p/>
     <w:p>
@@ -13849,7 +12988,6 @@
       <w:r>
         <w:t xml:space="preserve">Dentro de este paquete, se encuentra la clase </w:t>
       </w:r>
-      <w:proofErr w:type="spellStart"/>
       <w:r>
         <w:rPr>
           <w:b/>
@@ -13857,7 +12995,6 @@
         </w:rPr>
         <w:t>EncoderConfig</w:t>
       </w:r>
-      <w:proofErr w:type="spellEnd"/>
       <w:r>
         <w:rPr>
           <w:b/>
@@ -13868,7 +13005,6 @@
       <w:r>
         <w:t xml:space="preserve">que será la encargada de cifrar la contraseña usando </w:t>
       </w:r>
-      <w:proofErr w:type="spellStart"/>
       <w:r>
         <w:rPr>
           <w:b/>
@@ -13876,7 +13012,6 @@
         </w:rPr>
         <w:t>Bcrypt</w:t>
       </w:r>
-      <w:proofErr w:type="spellEnd"/>
       <w:r>
         <w:rPr>
           <w:b/>
@@ -14064,21 +13199,12 @@
           <w:numId w:val="30"/>
         </w:numPr>
       </w:pPr>
-      <w:proofErr w:type="spellStart"/>
-      <w:r>
-        <w:rPr>
-          <w:b/>
-          <w:bCs/>
-        </w:rPr>
-        <w:t>JwtTokensUtils</w:t>
-      </w:r>
-      <w:proofErr w:type="spellEnd"/>
-      <w:r>
-        <w:rPr>
-          <w:b/>
-          <w:bCs/>
-        </w:rPr>
-        <w:t xml:space="preserve">: </w:t>
+      <w:r>
+        <w:rPr>
+          <w:b/>
+          <w:bCs/>
+        </w:rPr>
+        <w:t xml:space="preserve">JwtTokensUtils: </w:t>
       </w:r>
       <w:r>
         <w:t xml:space="preserve">Dentro de esta clase, se encuentran los métodos que generan y decodifican los tokens usando el mismo secreto y algoritmo. </w:t>
@@ -14116,7 +13242,6 @@
           <w:bCs/>
         </w:rPr>
       </w:pPr>
-      <w:proofErr w:type="spellStart"/>
       <w:r>
         <w:rPr>
           <w:b/>
@@ -14124,7 +13249,6 @@
         </w:rPr>
         <w:t>JwtAuthenticationFilter</w:t>
       </w:r>
-      <w:proofErr w:type="spellEnd"/>
       <w:r>
         <w:rPr>
           <w:b/>
@@ -14149,21 +13273,12 @@
           <w:bCs/>
         </w:rPr>
       </w:pPr>
-      <w:proofErr w:type="spellStart"/>
-      <w:r>
-        <w:rPr>
-          <w:b/>
-          <w:bCs/>
-        </w:rPr>
-        <w:t>JwtAuthorizationFilter</w:t>
-      </w:r>
-      <w:proofErr w:type="spellEnd"/>
-      <w:r>
-        <w:rPr>
-          <w:b/>
-          <w:bCs/>
-        </w:rPr>
-        <w:t xml:space="preserve">: </w:t>
+      <w:r>
+        <w:rPr>
+          <w:b/>
+          <w:bCs/>
+        </w:rPr>
+        <w:t xml:space="preserve">JwtAuthorizationFilter: </w:t>
       </w:r>
       <w:r>
         <w:t>Esta clase se encarga de autorizar el token, es decir, se asegura de que el token no haya caducado y de verificar el usuario asociado, así como sus roles.</w:t>
@@ -14191,7 +13306,6 @@
       <w:r>
         <w:t xml:space="preserve"> lanza un código de error 403 (</w:t>
       </w:r>
-      <w:proofErr w:type="spellStart"/>
       <w:r>
         <w:rPr>
           <w:b/>
@@ -14199,7 +13313,6 @@
         </w:rPr>
         <w:t>Forbidden</w:t>
       </w:r>
-      <w:proofErr w:type="spellEnd"/>
       <w:r>
         <w:t>).</w:t>
       </w:r>
@@ -14209,12 +13322,10 @@
         <w:pStyle w:val="Ttulo3"/>
       </w:pPr>
       <w:bookmarkStart w:id="37" w:name="_Toc133778508"/>
-      <w:proofErr w:type="spellStart"/>
       <w:r>
         <w:t>SecurityConfig</w:t>
       </w:r>
       <w:bookmarkEnd w:id="37"/>
-      <w:proofErr w:type="spellEnd"/>
     </w:p>
     <w:p/>
     <w:p>
@@ -14224,7 +13335,6 @@
       <w:r>
         <w:t xml:space="preserve">, según el </w:t>
       </w:r>
-      <w:proofErr w:type="spellStart"/>
       <w:r>
         <w:rPr>
           <w:b/>
@@ -14232,7 +13342,6 @@
         </w:rPr>
         <w:t>endpoint</w:t>
       </w:r>
-      <w:proofErr w:type="spellEnd"/>
       <w:r>
         <w:rPr>
           <w:b/>
@@ -14275,25 +13384,8 @@
           <w:b/>
           <w:bCs/>
         </w:rPr>
-        <w:t xml:space="preserve">Man in </w:t>
-      </w:r>
-      <w:proofErr w:type="spellStart"/>
-      <w:r>
-        <w:rPr>
-          <w:b/>
-          <w:bCs/>
-        </w:rPr>
-        <w:t>the</w:t>
-      </w:r>
-      <w:proofErr w:type="spellEnd"/>
-      <w:r>
-        <w:rPr>
-          <w:b/>
-          <w:bCs/>
-        </w:rPr>
-        <w:t xml:space="preserve"> </w:t>
-      </w:r>
-      <w:proofErr w:type="spellStart"/>
+        <w:t xml:space="preserve">Man in the </w:t>
+      </w:r>
       <w:r>
         <w:rPr>
           <w:b/>
@@ -14308,23 +13400,13 @@
         </w:rPr>
         <w:t>iddle</w:t>
       </w:r>
-      <w:proofErr w:type="spellEnd"/>
-      <w:r>
-        <w:rPr>
-          <w:b/>
-          <w:bCs/>
-        </w:rPr>
-        <w:t xml:space="preserve"> </w:t>
-      </w:r>
-      <w:proofErr w:type="spellStart"/>
-      <w:r>
-        <w:rPr>
-          <w:b/>
-          <w:bCs/>
-        </w:rPr>
-        <w:t>Attack</w:t>
-      </w:r>
-      <w:proofErr w:type="spellEnd"/>
+      <w:r>
+        <w:rPr>
+          <w:b/>
+          <w:bCs/>
+        </w:rPr>
+        <w:t xml:space="preserve"> Attack</w:t>
+      </w:r>
       <w:r>
         <w:t>).</w:t>
       </w:r>
@@ -14351,7 +13433,6 @@
       <w:r>
         <w:t xml:space="preserve">realizados usando la herramienta propia de Java, </w:t>
       </w:r>
-      <w:proofErr w:type="spellStart"/>
       <w:r>
         <w:rPr>
           <w:b/>
@@ -14359,7 +13440,6 @@
         </w:rPr>
         <w:t>Keytool</w:t>
       </w:r>
-      <w:proofErr w:type="spellEnd"/>
       <w:r>
         <w:t xml:space="preserve">, se encuentran en formato </w:t>
       </w:r>
@@ -14452,12 +13532,10 @@
         <w:pStyle w:val="Ttulo3"/>
       </w:pPr>
       <w:bookmarkStart w:id="40" w:name="_Toc133778511"/>
-      <w:proofErr w:type="spellStart"/>
       <w:r>
         <w:t>UserService</w:t>
       </w:r>
       <w:bookmarkEnd w:id="40"/>
-      <w:proofErr w:type="spellEnd"/>
     </w:p>
     <w:p/>
     <w:p>
@@ -14470,7 +13548,6 @@
       <w:r>
         <w:t xml:space="preserve">En la mayoría de las funciones trabajan con la clase </w:t>
       </w:r>
-      <w:proofErr w:type="spellStart"/>
       <w:r>
         <w:rPr>
           <w:b/>
@@ -14478,11 +13555,9 @@
         </w:rPr>
         <w:t>Result</w:t>
       </w:r>
-      <w:proofErr w:type="spellEnd"/>
       <w:r>
         <w:t xml:space="preserve"> si la respuesta por parte del repositorio ha sido de tipo </w:t>
       </w:r>
-      <w:proofErr w:type="spellStart"/>
       <w:r>
         <w:rPr>
           <w:b/>
@@ -14490,7 +13565,6 @@
         </w:rPr>
         <w:t>null</w:t>
       </w:r>
-      <w:proofErr w:type="spellEnd"/>
       <w:r>
         <w:t>.</w:t>
       </w:r>
@@ -14513,7 +13587,6 @@
       <w:r>
         <w:t xml:space="preserve"> usando la clase descrita anteriormente, </w:t>
       </w:r>
-      <w:proofErr w:type="spellStart"/>
       <w:r>
         <w:rPr>
           <w:b/>
@@ -14521,7 +13594,6 @@
         </w:rPr>
         <w:t>EncoderConfig</w:t>
       </w:r>
-      <w:proofErr w:type="spellEnd"/>
       <w:r>
         <w:t>.</w:t>
       </w:r>
@@ -14611,12 +13683,10 @@
         <w:pStyle w:val="Ttulo3"/>
       </w:pPr>
       <w:bookmarkStart w:id="42" w:name="_Toc133778513"/>
-      <w:proofErr w:type="spellStart"/>
       <w:r>
         <w:t>UserController</w:t>
       </w:r>
       <w:bookmarkEnd w:id="42"/>
-      <w:proofErr w:type="spellEnd"/>
     </w:p>
     <w:p/>
     <w:p>
@@ -14679,7 +13749,6 @@
       <w:r>
         <w:t xml:space="preserve">que sirven para iniciar una serie de datos la primera vez que se ejecute la aplicación, cuentan con el sufijo </w:t>
       </w:r>
-      <w:proofErr w:type="spellStart"/>
       <w:r>
         <w:rPr>
           <w:b/>
@@ -14687,7 +13756,6 @@
         </w:rPr>
         <w:t>Initializer</w:t>
       </w:r>
-      <w:proofErr w:type="spellEnd"/>
       <w:r>
         <w:rPr>
           <w:b/>
@@ -14723,7 +13791,6 @@
       <w:r>
         <w:t xml:space="preserve">Gracias al uso de la clase </w:t>
       </w:r>
-      <w:proofErr w:type="spellStart"/>
       <w:r>
         <w:rPr>
           <w:b/>
@@ -14731,7 +13798,6 @@
         </w:rPr>
         <w:t>Result</w:t>
       </w:r>
-      <w:proofErr w:type="spellEnd"/>
       <w:r>
         <w:t xml:space="preserve"> en los validadores, servicio y el manejo de esta en el controlador, se ha logrado implementar una </w:t>
       </w:r>
@@ -14745,47 +13811,13 @@
       <w:r>
         <w:t xml:space="preserve"> (o </w:t>
       </w:r>
-      <w:proofErr w:type="spellStart"/>
-      <w:r>
-        <w:rPr>
-          <w:b/>
-          <w:bCs/>
-        </w:rPr>
-        <w:t>Railway</w:t>
-      </w:r>
-      <w:proofErr w:type="spellEnd"/>
-      <w:r>
-        <w:rPr>
-          <w:b/>
-          <w:bCs/>
-        </w:rPr>
-        <w:t xml:space="preserve"> </w:t>
-      </w:r>
-      <w:proofErr w:type="spellStart"/>
-      <w:r>
-        <w:rPr>
-          <w:b/>
-          <w:bCs/>
-        </w:rPr>
-        <w:t>Oriented</w:t>
-      </w:r>
-      <w:proofErr w:type="spellEnd"/>
-      <w:r>
-        <w:rPr>
-          <w:b/>
-          <w:bCs/>
-        </w:rPr>
-        <w:t xml:space="preserve"> </w:t>
-      </w:r>
-      <w:proofErr w:type="spellStart"/>
-      <w:r>
-        <w:rPr>
-          <w:b/>
-          <w:bCs/>
-        </w:rPr>
-        <w:t>Programming</w:t>
-      </w:r>
-      <w:proofErr w:type="spellEnd"/>
+      <w:r>
+        <w:rPr>
+          <w:b/>
+          <w:bCs/>
+        </w:rPr>
+        <w:t>Railway Oriented Programming</w:t>
+      </w:r>
       <w:r>
         <w:t xml:space="preserve">), dando la posibilidad de mejorar la legibilidad del código y el entendimiento frente a los errores. </w:t>
       </w:r>
@@ -14945,61 +13977,47 @@
         <w:pStyle w:val="Ttulo3"/>
       </w:pPr>
       <w:bookmarkStart w:id="45" w:name="_Toc133778516"/>
-      <w:proofErr w:type="spellStart"/>
-      <w:r>
-        <w:t>KDoc</w:t>
-      </w:r>
-      <w:proofErr w:type="spellEnd"/>
-      <w:r>
-        <w:t xml:space="preserve"> y </w:t>
-      </w:r>
-      <w:proofErr w:type="spellStart"/>
-      <w:r>
+      <w:r>
+        <w:t>KDoc y Dokka</w:t>
+      </w:r>
+      <w:bookmarkEnd w:id="45"/>
+    </w:p>
+    <w:p/>
+    <w:p>
+      <w:r>
+        <w:t xml:space="preserve">En todas las clases del proyecto se ha documentado usando </w:t>
+      </w:r>
+      <w:r>
+        <w:rPr>
+          <w:b/>
+          <w:bCs/>
+        </w:rPr>
+        <w:t>K</w:t>
+      </w:r>
+      <w:r>
+        <w:rPr>
+          <w:b/>
+          <w:bCs/>
+        </w:rPr>
+        <w:t>D</w:t>
+      </w:r>
+      <w:r>
+        <w:rPr>
+          <w:b/>
+          <w:bCs/>
+        </w:rPr>
+        <w:t>oc</w:t>
+      </w:r>
+      <w:r>
+        <w:t xml:space="preserve">, y gracias a una herramienta adicional, </w:t>
+      </w:r>
+      <w:r>
+        <w:rPr>
+          <w:b/>
+          <w:bCs/>
+        </w:rPr>
         <w:t>Dokka</w:t>
       </w:r>
-      <w:bookmarkEnd w:id="45"/>
-      <w:proofErr w:type="spellEnd"/>
-    </w:p>
-    <w:p/>
-    <w:p>
-      <w:r>
-        <w:t xml:space="preserve">En todas las clases del proyecto se ha documentado usando </w:t>
-      </w:r>
-      <w:proofErr w:type="spellStart"/>
-      <w:r>
-        <w:rPr>
-          <w:b/>
-          <w:bCs/>
-        </w:rPr>
-        <w:t>K</w:t>
-      </w:r>
-      <w:r>
-        <w:rPr>
-          <w:b/>
-          <w:bCs/>
-        </w:rPr>
-        <w:t>D</w:t>
-      </w:r>
-      <w:r>
-        <w:rPr>
-          <w:b/>
-          <w:bCs/>
-        </w:rPr>
-        <w:t>oc</w:t>
-      </w:r>
-      <w:proofErr w:type="spellEnd"/>
-      <w:r>
-        <w:t xml:space="preserve">, y gracias a una herramienta adicional, </w:t>
-      </w:r>
-      <w:proofErr w:type="spellStart"/>
-      <w:r>
-        <w:rPr>
-          <w:b/>
-          <w:bCs/>
-        </w:rPr>
-        <w:t>Dokka</w:t>
-      </w:r>
-      <w:proofErr w:type="spellEnd"/>
       <w:r>
         <w:t xml:space="preserve">, esta puede verse a través de un archivo </w:t>
       </w:r>
@@ -15037,27 +14055,16 @@
         <w:pStyle w:val="Ttulo3"/>
       </w:pPr>
       <w:bookmarkStart w:id="46" w:name="_Toc133778517"/>
-      <w:proofErr w:type="spellStart"/>
       <w:r>
         <w:t>Swagger</w:t>
       </w:r>
       <w:bookmarkEnd w:id="46"/>
-      <w:proofErr w:type="spellEnd"/>
-    </w:p>
-    <w:p/>
-    <w:p>
-      <w:r>
-        <w:t xml:space="preserve">Además, se ha aplicado la clásica herramienta para documentar </w:t>
-      </w:r>
-      <w:proofErr w:type="spellStart"/>
-      <w:r>
-        <w:t>APIs</w:t>
-      </w:r>
-      <w:proofErr w:type="spellEnd"/>
-      <w:r>
-        <w:t xml:space="preserve">, </w:t>
-      </w:r>
-      <w:proofErr w:type="spellStart"/>
+    </w:p>
+    <w:p/>
+    <w:p>
+      <w:r>
+        <w:t xml:space="preserve">Además, se ha aplicado la clásica herramienta para documentar APIs, </w:t>
+      </w:r>
       <w:r>
         <w:rPr>
           <w:b/>
@@ -15065,22 +14072,13 @@
         </w:rPr>
         <w:t>Swagger</w:t>
       </w:r>
-      <w:proofErr w:type="spellEnd"/>
       <w:r>
         <w:t>.</w:t>
       </w:r>
     </w:p>
     <w:p>
       <w:r>
-        <w:t xml:space="preserve">La ruta base de </w:t>
-      </w:r>
-      <w:proofErr w:type="spellStart"/>
-      <w:r>
-        <w:t>Swagger</w:t>
-      </w:r>
-      <w:proofErr w:type="spellEnd"/>
-      <w:r>
-        <w:t xml:space="preserve"> será la siguiente, siempre y cuando la aplicación se encuentre en ejecución:</w:t>
+        <w:t>La ruta base de Swagger será la siguiente, siempre y cuando la aplicación se encuentre en ejecución:</w:t>
       </w:r>
     </w:p>
     <w:p>
@@ -15187,17 +14185,8 @@
         <w:t>Data</w:t>
       </w:r>
       <w:r>
-        <w:t xml:space="preserve">: Clase que cuenta con datos de prueba, cargados en el </w:t>
-      </w:r>
-      <w:proofErr w:type="spellStart"/>
-      <w:r>
-        <w:t>Main</w:t>
-      </w:r>
-      <w:proofErr w:type="spellEnd"/>
-      <w:r>
-        <w:t xml:space="preserve"> la primera vez que se ejecute la aplicación con las funciones </w:t>
-      </w:r>
-      <w:proofErr w:type="spellStart"/>
+        <w:t xml:space="preserve">: Clase que cuenta con datos de prueba, cargados en el Main la primera vez que se ejecute la aplicación con las funciones </w:t>
+      </w:r>
       <w:r>
         <w:rPr>
           <w:b/>
@@ -15205,7 +14194,6 @@
         </w:rPr>
         <w:t>Initializer</w:t>
       </w:r>
-      <w:proofErr w:type="spellEnd"/>
       <w:r>
         <w:t>.</w:t>
       </w:r>
@@ -15215,13 +14203,11 @@
         <w:pStyle w:val="Ttulo2"/>
       </w:pPr>
       <w:bookmarkStart w:id="49" w:name="_Toc133778520"/>
-      <w:proofErr w:type="spellStart"/>
       <w:r>
         <w:lastRenderedPageBreak/>
         <w:t>Tests</w:t>
       </w:r>
       <w:bookmarkEnd w:id="49"/>
-      <w:proofErr w:type="spellEnd"/>
     </w:p>
     <w:p/>
     <w:p>
@@ -15229,11 +14215,9 @@
         <w:pStyle w:val="Ttulo3"/>
       </w:pPr>
       <w:bookmarkStart w:id="50" w:name="_Toc133778521"/>
-      <w:proofErr w:type="spellStart"/>
       <w:r>
         <w:t>Postman</w:t>
       </w:r>
-      <w:proofErr w:type="spellEnd"/>
       <w:r>
         <w:t xml:space="preserve"> (E2E)</w:t>
       </w:r>
@@ -15242,15 +14226,7 @@
     <w:p/>
     <w:p>
       <w:r>
-        <w:t xml:space="preserve">Se ha realizado una prueba exhaustiva de todos los </w:t>
-      </w:r>
-      <w:proofErr w:type="spellStart"/>
-      <w:r>
-        <w:t>endpoints</w:t>
-      </w:r>
-      <w:proofErr w:type="spellEnd"/>
-      <w:r>
-        <w:t xml:space="preserve"> disponibles, tanto de forma correcta, de forma incorrecta y no autorizados.</w:t>
+        <w:t>Se ha realizado una prueba exhaustiva de todos los endpoints disponibles, tanto de forma correcta, de forma incorrecta y no autorizados.</w:t>
       </w:r>
     </w:p>
     <w:p/>
@@ -15258,7 +14234,6 @@
       <w:r>
         <w:t xml:space="preserve">Se ha exportado la colección a la carpeta </w:t>
       </w:r>
-      <w:proofErr w:type="spellStart"/>
       <w:r>
         <w:rPr>
           <w:b/>
@@ -15266,7 +14241,6 @@
         </w:rPr>
         <w:t>postman</w:t>
       </w:r>
-      <w:proofErr w:type="spellEnd"/>
       <w:r>
         <w:rPr>
           <w:b/>
@@ -15289,7 +14263,6 @@
           <w:numId w:val="30"/>
         </w:numPr>
       </w:pPr>
-      <w:proofErr w:type="spellStart"/>
       <w:r>
         <w:rPr>
           <w:b/>
@@ -15297,7 +14270,6 @@
         </w:rPr>
         <w:t>token_admin</w:t>
       </w:r>
-      <w:proofErr w:type="spellEnd"/>
       <w:r>
         <w:t>: Token de un administrador.</w:t>
       </w:r>
@@ -15310,7 +14282,6 @@
           <w:numId w:val="30"/>
         </w:numPr>
       </w:pPr>
-      <w:proofErr w:type="spellStart"/>
       <w:r>
         <w:rPr>
           <w:b/>
@@ -15318,7 +14289,6 @@
         </w:rPr>
         <w:t>token_user</w:t>
       </w:r>
-      <w:proofErr w:type="spellEnd"/>
       <w:r>
         <w:t>: Token de un usuario base.</w:t>
       </w:r>
@@ -15331,7 +14301,6 @@
           <w:numId w:val="30"/>
         </w:numPr>
       </w:pPr>
-      <w:proofErr w:type="spellStart"/>
       <w:r>
         <w:rPr>
           <w:b/>
@@ -15339,7 +14308,6 @@
         </w:rPr>
         <w:t>token_noScore</w:t>
       </w:r>
-      <w:proofErr w:type="spellEnd"/>
       <w:r>
         <w:t>: Token de un usuario recién creado.</w:t>
       </w:r>
@@ -15352,7 +14320,6 @@
           <w:numId w:val="30"/>
         </w:numPr>
       </w:pPr>
-      <w:proofErr w:type="spellStart"/>
       <w:r>
         <w:rPr>
           <w:b/>
@@ -15360,7 +14327,6 @@
         </w:rPr>
         <w:t>token_expired</w:t>
       </w:r>
-      <w:proofErr w:type="spellEnd"/>
       <w:r>
         <w:t>:</w:t>
       </w:r>
@@ -15413,15 +14379,7 @@
         <w:t>tercer</w:t>
       </w:r>
       <w:r>
-        <w:t xml:space="preserve"> token deberá de ser actualizado cada vez que se ejecute el </w:t>
-      </w:r>
-      <w:proofErr w:type="spellStart"/>
-      <w:r>
-        <w:t>backend</w:t>
-      </w:r>
-      <w:proofErr w:type="spellEnd"/>
-      <w:r>
-        <w:t>, puesto que es un usuario totalmente nuevo sin una puntuación asociada (</w:t>
+        <w:t xml:space="preserve"> token deberá de ser actualizado cada vez que se ejecute el backend, puesto que es un usuario totalmente nuevo sin una puntuación asociada (</w:t>
       </w:r>
       <w:r>
         <w:t xml:space="preserve">este token se obtiene usando o bien un </w:t>
@@ -15494,14 +14452,9 @@
         <w:t>Junit 5</w:t>
       </w:r>
       <w:r>
-        <w:t xml:space="preserve"> + </w:t>
-      </w:r>
-      <w:proofErr w:type="spellStart"/>
-      <w:r>
-        <w:t>MockK</w:t>
+        <w:t xml:space="preserve"> + MockK</w:t>
       </w:r>
       <w:bookmarkEnd w:id="51"/>
-      <w:proofErr w:type="spellEnd"/>
     </w:p>
     <w:p>
       <w:pPr>
@@ -15749,7 +14702,6 @@
         </w:rPr>
         <w:t>Docker-</w:t>
       </w:r>
-      <w:proofErr w:type="spellStart"/>
       <w:r>
         <w:rPr>
           <w:b/>
@@ -15764,7 +14716,6 @@
         </w:rPr>
         <w:t>ompose</w:t>
       </w:r>
-      <w:proofErr w:type="spellEnd"/>
     </w:p>
     <w:p>
       <w:pPr>
@@ -15787,28 +14738,11 @@
           <w:i/>
           <w:iCs/>
         </w:rPr>
-        <w:t>Docker-</w:t>
-      </w:r>
-      <w:proofErr w:type="spellStart"/>
-      <w:r>
-        <w:rPr>
-          <w:i/>
-          <w:iCs/>
-        </w:rPr>
-        <w:t>compose</w:t>
-      </w:r>
-      <w:proofErr w:type="spellEnd"/>
-      <w:r>
-        <w:rPr>
-          <w:i/>
-          <w:iCs/>
-        </w:rPr>
-        <w:t xml:space="preserve"> de desarrollo</w:t>
+        <w:t>Docker-compose de desarrollo</w:t>
       </w:r>
       <w:r>
         <w:t xml:space="preserve"> (</w:t>
       </w:r>
-      <w:proofErr w:type="spellStart"/>
       <w:r>
         <w:rPr>
           <w:b/>
@@ -15816,7 +14750,6 @@
         </w:rPr>
         <w:t>dev</w:t>
       </w:r>
-      <w:proofErr w:type="spellEnd"/>
       <w:r>
         <w:t>): Se expone la base de datos y se ejecuta la aplicación desde el IDE.</w:t>
       </w:r>
@@ -15834,338 +14767,238 @@
           <w:i/>
           <w:iCs/>
         </w:rPr>
-        <w:t>Docker-</w:t>
-      </w:r>
-      <w:proofErr w:type="spellStart"/>
+        <w:t>Docker-compose de producción</w:t>
+      </w:r>
+      <w:r>
+        <w:t xml:space="preserve"> (</w:t>
+      </w:r>
+      <w:r>
+        <w:rPr>
+          <w:b/>
+          <w:bCs/>
+        </w:rPr>
+        <w:t>production</w:t>
+      </w:r>
+      <w:r>
+        <w:t xml:space="preserve">): Se lanza el servicio (haciendo uso de un </w:t>
+      </w:r>
+      <w:r>
+        <w:rPr>
+          <w:b/>
+          <w:bCs/>
+        </w:rPr>
+        <w:t>dockerfile</w:t>
+      </w:r>
+      <w:r>
+        <w:t>) con los puertos expuestos, mientras que la base de datos se encuentra protegida.</w:t>
+      </w:r>
+    </w:p>
+    <w:p/>
+    <w:p/>
+    <w:p/>
+    <w:p/>
+    <w:p/>
+    <w:p/>
+    <w:p/>
+    <w:p>
+      <w:pPr>
+        <w:pStyle w:val="Ttulo1"/>
+      </w:pPr>
+      <w:bookmarkStart w:id="53" w:name="_Toc133778524"/>
+      <w:r>
+        <w:lastRenderedPageBreak/>
+        <w:t>Game Desing Document</w:t>
+      </w:r>
+      <w:bookmarkEnd w:id="53"/>
+    </w:p>
+    <w:p>
+      <w:pPr>
+        <w:pStyle w:val="Ttulo2"/>
+      </w:pPr>
+      <w:bookmarkStart w:id="54" w:name="_Toc133778525"/>
+      <w:r>
+        <w:t>Diferencias en un desarrollo software de un videojuego respecto al de una aplicación</w:t>
+      </w:r>
+      <w:r>
+        <w:t xml:space="preserve"> comercial</w:t>
+      </w:r>
+      <w:r>
+        <w:t xml:space="preserve"> al uso</w:t>
+      </w:r>
+      <w:bookmarkEnd w:id="54"/>
+    </w:p>
+    <w:p/>
+    <w:p>
+      <w:r>
+        <w:t>Con una aplicación de estilo</w:t>
+      </w:r>
+      <w:r>
+        <w:t xml:space="preserve"> </w:t>
+      </w:r>
+      <w:r>
+        <w:rPr>
+          <w:b/>
+          <w:bCs/>
+        </w:rPr>
+        <w:t>ERP</w:t>
+      </w:r>
+      <w:r>
+        <w:t xml:space="preserve"> (</w:t>
+      </w:r>
+      <w:r>
+        <w:rPr>
+          <w:b/>
+          <w:bCs/>
+        </w:rPr>
+        <w:t>'Enterprise Resource Planning' o 'Planificación de Recursos Empresariales'</w:t>
+      </w:r>
+      <w:r>
+        <w:t>)</w:t>
+      </w:r>
+      <w:r>
+        <w:t xml:space="preserve"> se busca facilitar la vida de las personas de una empresa, respecto al negocio que estos posean. Es decir, se busca una aplicación </w:t>
+      </w:r>
+      <w:r>
+        <w:rPr>
+          <w:b/>
+          <w:bCs/>
+        </w:rPr>
+        <w:t>útil</w:t>
+      </w:r>
+      <w:r>
+        <w:rPr>
+          <w:b/>
+          <w:bCs/>
+        </w:rPr>
+        <w:t xml:space="preserve"> y para uso profesional o personal</w:t>
+      </w:r>
+      <w:r>
+        <w:t xml:space="preserve">, como podría ser una aplicación de </w:t>
+      </w:r>
+      <w:r>
+        <w:rPr>
+          <w:b/>
+          <w:bCs/>
+        </w:rPr>
+        <w:t>entrenamiento personal físico</w:t>
+      </w:r>
+      <w:r>
+        <w:t>, por citar un ejemplo</w:t>
+      </w:r>
+      <w:r>
+        <w:rPr>
+          <w:b/>
+          <w:bCs/>
+        </w:rPr>
+        <w:t>.</w:t>
+      </w:r>
+    </w:p>
+    <w:p/>
+    <w:p>
+      <w:r>
+        <w:t xml:space="preserve">Si bien un videojuego no es que sea precisamente inútil, y existen casos aplicados al </w:t>
+      </w:r>
       <w:r>
         <w:rPr>
           <w:i/>
           <w:iCs/>
         </w:rPr>
-        <w:t>compose</w:t>
-      </w:r>
-      <w:proofErr w:type="spellEnd"/>
-      <w:r>
+        <w:t>uso académico</w:t>
+      </w:r>
+      <w:r>
+        <w:t xml:space="preserve">, su objetivo suele ser uno muy distinto, y es el </w:t>
+      </w:r>
+      <w:r>
+        <w:rPr>
+          <w:b/>
+          <w:bCs/>
+        </w:rPr>
+        <w:t>divertir</w:t>
+      </w:r>
+      <w:r>
+        <w:t xml:space="preserve"> al </w:t>
+      </w:r>
+      <w:r>
+        <w:rPr>
+          <w:b/>
+          <w:bCs/>
+        </w:rPr>
+        <w:t>jugador</w:t>
+      </w:r>
+      <w:r>
+        <w:t>.</w:t>
+      </w:r>
+    </w:p>
+    <w:p/>
+    <w:p>
+      <w:r>
+        <w:t>Es decir, el objetivo a conseguir se desvía de lo habitual, si bien en mi opinión se logran una serie de objetivos que una aplicación al uso no podría conseguir, de ahí mi interés respecto al mismo.</w:t>
+      </w:r>
+    </w:p>
+    <w:p/>
+    <w:p>
+      <w:pPr>
+        <w:pStyle w:val="Ttulo2"/>
+      </w:pPr>
+      <w:bookmarkStart w:id="55" w:name="_Toc133778526"/>
+      <w:r>
+        <w:t>Información General</w:t>
+      </w:r>
+      <w:bookmarkEnd w:id="55"/>
+    </w:p>
+    <w:p>
+      <w:pPr>
+        <w:pStyle w:val="Ttulo3"/>
+      </w:pPr>
+      <w:bookmarkStart w:id="56" w:name="_Toc133778527"/>
+      <w:r>
+        <w:t>Título</w:t>
+      </w:r>
+      <w:bookmarkEnd w:id="56"/>
+    </w:p>
+    <w:p/>
+    <w:p>
+      <w:r>
+        <w:t>El juego se titula: “Sp4ce Survival”.  Se deberá sobrevivir el mayor tiempo en un escenario espacial, el 4 agrega una capa de profundidad al nombre, eso, o parece la cuarta entrega de una saga.</w:t>
+      </w:r>
+    </w:p>
+    <w:p>
+      <w:pPr>
+        <w:pStyle w:val="Ttulo3"/>
+      </w:pPr>
+      <w:bookmarkStart w:id="57" w:name="_Toc133778528"/>
+      <w:r>
+        <w:t>Resumen Del Juego</w:t>
+      </w:r>
+      <w:bookmarkEnd w:id="57"/>
+    </w:p>
+    <w:p/>
+    <w:p>
+      <w:pPr>
         <w:rPr>
           <w:i/>
           <w:iCs/>
         </w:rPr>
-        <w:t xml:space="preserve"> de producción</w:t>
-      </w:r>
-      <w:r>
-        <w:t xml:space="preserve"> (</w:t>
-      </w:r>
-      <w:proofErr w:type="spellStart"/>
-      <w:r>
-        <w:rPr>
-          <w:b/>
-          <w:bCs/>
-        </w:rPr>
-        <w:t>production</w:t>
-      </w:r>
-      <w:proofErr w:type="spellEnd"/>
-      <w:r>
-        <w:t xml:space="preserve">): Se lanza el servicio (haciendo uso de un </w:t>
-      </w:r>
-      <w:proofErr w:type="spellStart"/>
-      <w:r>
-        <w:rPr>
-          <w:b/>
-          <w:bCs/>
-        </w:rPr>
-        <w:t>dockerfile</w:t>
-      </w:r>
-      <w:proofErr w:type="spellEnd"/>
-      <w:r>
-        <w:t>) con los puertos expuestos, mientras que la base de datos se encuentra protegida.</w:t>
-      </w:r>
-    </w:p>
-    <w:p/>
-    <w:p/>
-    <w:p/>
-    <w:p/>
-    <w:p/>
-    <w:p/>
-    <w:p/>
-    <w:p>
-      <w:pPr>
-        <w:pStyle w:val="Ttulo1"/>
-      </w:pPr>
-      <w:bookmarkStart w:id="53" w:name="_Toc133778524"/>
-      <w:proofErr w:type="spellStart"/>
-      <w:r>
-        <w:lastRenderedPageBreak/>
-        <w:t>Game</w:t>
-      </w:r>
-      <w:proofErr w:type="spellEnd"/>
-      <w:r>
-        <w:t xml:space="preserve"> </w:t>
-      </w:r>
-      <w:proofErr w:type="spellStart"/>
-      <w:r>
-        <w:t>Desing</w:t>
-      </w:r>
-      <w:proofErr w:type="spellEnd"/>
-      <w:r>
-        <w:t xml:space="preserve"> </w:t>
-      </w:r>
-      <w:proofErr w:type="spellStart"/>
-      <w:r>
-        <w:t>Document</w:t>
-      </w:r>
-      <w:bookmarkEnd w:id="53"/>
-      <w:proofErr w:type="spellEnd"/>
-    </w:p>
-    <w:p>
-      <w:pPr>
-        <w:pStyle w:val="Ttulo2"/>
-      </w:pPr>
-      <w:bookmarkStart w:id="54" w:name="_Toc133778525"/>
-      <w:r>
-        <w:t>Diferencias en un desarrollo software de un videojuego respecto al de una aplicación</w:t>
-      </w:r>
-      <w:r>
-        <w:t xml:space="preserve"> comercial</w:t>
-      </w:r>
-      <w:r>
-        <w:t xml:space="preserve"> al uso</w:t>
-      </w:r>
-      <w:bookmarkEnd w:id="54"/>
-    </w:p>
-    <w:p/>
-    <w:p>
-      <w:r>
-        <w:t>Con una aplicación de estilo</w:t>
-      </w:r>
-      <w:r>
-        <w:t xml:space="preserve"> </w:t>
-      </w:r>
-      <w:r>
-        <w:rPr>
-          <w:b/>
-          <w:bCs/>
-        </w:rPr>
-        <w:t>ERP</w:t>
-      </w:r>
-      <w:r>
-        <w:t xml:space="preserve"> (</w:t>
-      </w:r>
-      <w:r>
-        <w:rPr>
-          <w:b/>
-          <w:bCs/>
-        </w:rPr>
-        <w:t xml:space="preserve">'Enterprise </w:t>
-      </w:r>
-      <w:proofErr w:type="spellStart"/>
-      <w:r>
-        <w:rPr>
-          <w:b/>
-          <w:bCs/>
-        </w:rPr>
-        <w:t>Resource</w:t>
-      </w:r>
-      <w:proofErr w:type="spellEnd"/>
-      <w:r>
-        <w:rPr>
-          <w:b/>
-          <w:bCs/>
-        </w:rPr>
-        <w:t xml:space="preserve"> </w:t>
-      </w:r>
-      <w:proofErr w:type="spellStart"/>
-      <w:r>
-        <w:rPr>
-          <w:b/>
-          <w:bCs/>
-        </w:rPr>
-        <w:t>Planning</w:t>
-      </w:r>
-      <w:proofErr w:type="spellEnd"/>
-      <w:r>
-        <w:rPr>
-          <w:b/>
-          <w:bCs/>
-        </w:rPr>
-        <w:t>' o 'Planificación de Recursos Empresariales'</w:t>
-      </w:r>
-      <w:r>
-        <w:t>)</w:t>
-      </w:r>
-      <w:r>
-        <w:t xml:space="preserve"> se busca facilitar la vida de las personas de una empresa, respecto al negocio que estos posean. Es decir, se busca una aplicación </w:t>
-      </w:r>
-      <w:r>
-        <w:rPr>
-          <w:b/>
-          <w:bCs/>
-        </w:rPr>
-        <w:t>útil</w:t>
-      </w:r>
-      <w:r>
-        <w:rPr>
-          <w:b/>
-          <w:bCs/>
-        </w:rPr>
-        <w:t xml:space="preserve"> y para uso profesional o personal</w:t>
-      </w:r>
-      <w:r>
-        <w:t xml:space="preserve">, como podría ser una aplicación de </w:t>
-      </w:r>
-      <w:r>
-        <w:rPr>
-          <w:b/>
-          <w:bCs/>
-        </w:rPr>
-        <w:t>entrenamiento personal físico</w:t>
-      </w:r>
-      <w:r>
-        <w:t>, por citar un ejemplo</w:t>
-      </w:r>
-      <w:r>
-        <w:rPr>
-          <w:b/>
-          <w:bCs/>
-        </w:rPr>
-        <w:t>.</w:t>
-      </w:r>
-    </w:p>
-    <w:p/>
-    <w:p>
-      <w:r>
-        <w:t xml:space="preserve">Si bien un videojuego no es que sea precisamente inútil, y existen casos aplicados al </w:t>
+      </w:pPr>
+      <w:r>
+        <w:t xml:space="preserve">El jugador deberá aguantar lo máximo posible en la arena de combate, aguantando hordas de enemigos mientras estos disparan balas </w:t>
       </w:r>
       <w:r>
         <w:rPr>
           <w:i/>
           <w:iCs/>
         </w:rPr>
-        <w:t>uso académico</w:t>
-      </w:r>
-      <w:r>
-        <w:t xml:space="preserve">, su objetivo suele ser uno muy distinto, y es el </w:t>
-      </w:r>
-      <w:r>
-        <w:rPr>
-          <w:b/>
-          <w:bCs/>
-        </w:rPr>
-        <w:t>divertir</w:t>
-      </w:r>
-      <w:r>
-        <w:t xml:space="preserve"> al </w:t>
-      </w:r>
-      <w:r>
-        <w:rPr>
-          <w:b/>
-          <w:bCs/>
-        </w:rPr>
-        <w:t>jugador</w:t>
-      </w:r>
-      <w:r>
-        <w:t>.</w:t>
-      </w:r>
-    </w:p>
-    <w:p/>
-    <w:p>
-      <w:r>
-        <w:t>Es decir, el objetivo a conseguir se desvía de lo habitual, si bien en mi opinión se logran una serie de objetivos que una aplicación al uso no podría conseguir, de ahí mi interés respecto al mismo.</w:t>
-      </w:r>
-    </w:p>
-    <w:p/>
-    <w:p>
-      <w:pPr>
-        <w:pStyle w:val="Ttulo2"/>
-      </w:pPr>
-      <w:bookmarkStart w:id="55" w:name="_Toc133778526"/>
-      <w:r>
-        <w:t>Información General</w:t>
-      </w:r>
-      <w:bookmarkEnd w:id="55"/>
-    </w:p>
-    <w:p>
-      <w:pPr>
-        <w:pStyle w:val="Ttulo3"/>
-      </w:pPr>
-      <w:bookmarkStart w:id="56" w:name="_Toc133778527"/>
-      <w:r>
-        <w:t>Título</w:t>
-      </w:r>
-      <w:bookmarkEnd w:id="56"/>
-    </w:p>
-    <w:p/>
-    <w:p>
-      <w:r>
-        <w:t xml:space="preserve">El juego se titula: “Sp4ce </w:t>
-      </w:r>
-      <w:proofErr w:type="spellStart"/>
-      <w:r>
-        <w:t>Survival</w:t>
-      </w:r>
-      <w:proofErr w:type="spellEnd"/>
-      <w:r>
-        <w:t>”.  Se deberá sobrevivir el mayor tiempo en un escenario espacial, el 4 agrega una capa de profundidad al nombre, eso, o parece la cuarta entrega de una saga.</w:t>
-      </w:r>
-    </w:p>
-    <w:p>
-      <w:pPr>
-        <w:pStyle w:val="Ttulo3"/>
-      </w:pPr>
-      <w:bookmarkStart w:id="57" w:name="_Toc133778528"/>
-      <w:r>
-        <w:t>Resumen Del Juego</w:t>
-      </w:r>
-      <w:bookmarkEnd w:id="57"/>
-    </w:p>
-    <w:p/>
-    <w:p>
-      <w:pPr>
-        <w:rPr>
+        <w:t xml:space="preserve">siguiendo patrones clásicos de un </w:t>
+      </w:r>
+      <w:r>
+        <w:rPr>
+          <w:b/>
+          <w:bCs/>
           <w:i/>
           <w:iCs/>
         </w:rPr>
-      </w:pPr>
-      <w:r>
-        <w:t xml:space="preserve">El jugador deberá aguantar lo máximo posible en la arena de combate, aguantando hordas de enemigos mientras estos disparan balas </w:t>
-      </w:r>
-      <w:r>
-        <w:rPr>
-          <w:i/>
-          <w:iCs/>
-        </w:rPr>
-        <w:t xml:space="preserve">siguiendo patrones clásicos de un </w:t>
-      </w:r>
-      <w:proofErr w:type="spellStart"/>
-      <w:r>
-        <w:rPr>
-          <w:b/>
-          <w:bCs/>
-          <w:i/>
-          <w:iCs/>
-        </w:rPr>
-        <w:t>bullet</w:t>
-      </w:r>
-      <w:proofErr w:type="spellEnd"/>
-      <w:r>
-        <w:rPr>
-          <w:b/>
-          <w:bCs/>
-          <w:i/>
-          <w:iCs/>
-        </w:rPr>
-        <w:t xml:space="preserve"> </w:t>
-      </w:r>
-      <w:proofErr w:type="spellStart"/>
-      <w:r>
-        <w:rPr>
-          <w:b/>
-          <w:bCs/>
-          <w:i/>
-          <w:iCs/>
-        </w:rPr>
-        <w:t>hell</w:t>
-      </w:r>
-      <w:proofErr w:type="spellEnd"/>
+        <w:t>bullet hell</w:t>
+      </w:r>
       <w:r>
         <w:rPr>
           <w:i/>
@@ -16253,47 +15086,13 @@
       <w:r>
         <w:t xml:space="preserve"> “</w:t>
       </w:r>
-      <w:proofErr w:type="spellStart"/>
       <w:r>
         <w:rPr>
           <w:i/>
           <w:iCs/>
         </w:rPr>
-        <w:t>Enter</w:t>
-      </w:r>
-      <w:proofErr w:type="spellEnd"/>
-      <w:r>
-        <w:rPr>
-          <w:i/>
-          <w:iCs/>
-        </w:rPr>
-        <w:t xml:space="preserve"> </w:t>
-      </w:r>
-      <w:proofErr w:type="spellStart"/>
-      <w:r>
-        <w:rPr>
-          <w:i/>
-          <w:iCs/>
-        </w:rPr>
-        <w:t>the</w:t>
-      </w:r>
-      <w:proofErr w:type="spellEnd"/>
-      <w:r>
-        <w:rPr>
-          <w:i/>
-          <w:iCs/>
-        </w:rPr>
-        <w:t xml:space="preserve"> </w:t>
-      </w:r>
-      <w:proofErr w:type="spellStart"/>
-      <w:r>
-        <w:rPr>
-          <w:i/>
-          <w:iCs/>
-        </w:rPr>
-        <w:t>Gungeon</w:t>
-      </w:r>
-      <w:proofErr w:type="spellEnd"/>
+        <w:t>Enter the Gungeon</w:t>
+      </w:r>
       <w:r>
         <w:rPr>
           <w:i/>
@@ -16479,17 +15278,8 @@
           <w:b/>
           <w:bCs/>
         </w:rPr>
-        <w:t xml:space="preserve">tabla de puntuaciones </w:t>
-      </w:r>
-      <w:proofErr w:type="spellStart"/>
-      <w:r>
-        <w:rPr>
-          <w:b/>
-          <w:bCs/>
-        </w:rPr>
-        <w:t>in-game</w:t>
-      </w:r>
-      <w:proofErr w:type="spellEnd"/>
+        <w:t>tabla de puntuaciones in-game</w:t>
+      </w:r>
       <w:r>
         <w:t>.</w:t>
       </w:r>
@@ -16500,14 +15290,9 @@
       </w:pPr>
       <w:bookmarkStart w:id="60" w:name="_Toc133778531"/>
       <w:r>
-        <w:t xml:space="preserve">Core </w:t>
-      </w:r>
-      <w:proofErr w:type="spellStart"/>
-      <w:r>
-        <w:t>Gameplay</w:t>
+        <w:t>Core Gameplay</w:t>
       </w:r>
       <w:bookmarkEnd w:id="60"/>
-      <w:proofErr w:type="spellEnd"/>
     </w:p>
     <w:p/>
     <w:p>
@@ -16725,7 +15510,6 @@
           <w:numId w:val="30"/>
         </w:numPr>
       </w:pPr>
-      <w:proofErr w:type="spellStart"/>
       <w:r>
         <w:rPr>
           <w:b/>
@@ -16733,25 +15517,15 @@
         </w:rPr>
         <w:t>Matamarcianos</w:t>
       </w:r>
-      <w:proofErr w:type="spellEnd"/>
       <w:r>
         <w:t xml:space="preserve"> (o </w:t>
       </w:r>
-      <w:proofErr w:type="spellStart"/>
-      <w:r>
-        <w:rPr>
-          <w:b/>
-          <w:bCs/>
-        </w:rPr>
-        <w:t>Shoot</w:t>
-      </w:r>
-      <w:proofErr w:type="spellEnd"/>
-      <w:r>
-        <w:rPr>
-          <w:b/>
-          <w:bCs/>
-        </w:rPr>
-        <w:t xml:space="preserve"> ‘em up</w:t>
+      <w:r>
+        <w:rPr>
+          <w:b/>
+          <w:bCs/>
+        </w:rPr>
+        <w:t>Shoot ‘em up</w:t>
       </w:r>
       <w:r>
         <w:t xml:space="preserve">): Se maneja a un personaje que dispara contra hordas de enemigos. </w:t>
@@ -16768,31 +15542,13 @@
       <w:r>
         <w:t xml:space="preserve">Dentro de este género y debido a los patrones del enemigo, se consideraría un </w:t>
       </w:r>
-      <w:proofErr w:type="spellStart"/>
-      <w:r>
-        <w:rPr>
-          <w:b/>
-          <w:bCs/>
-        </w:rPr>
-        <w:t>Bullet</w:t>
-      </w:r>
-      <w:proofErr w:type="spellEnd"/>
-      <w:r>
-        <w:rPr>
-          <w:b/>
-          <w:bCs/>
-        </w:rPr>
-        <w:t xml:space="preserve"> </w:t>
-      </w:r>
-      <w:proofErr w:type="spellStart"/>
-      <w:r>
-        <w:rPr>
-          <w:b/>
-          <w:bCs/>
-        </w:rPr>
-        <w:t>Hell</w:t>
-      </w:r>
-      <w:proofErr w:type="spellEnd"/>
+      <w:r>
+        <w:rPr>
+          <w:b/>
+          <w:bCs/>
+        </w:rPr>
+        <w:t>Bullet Hell</w:t>
+      </w:r>
       <w:r>
         <w:t>.</w:t>
       </w:r>
@@ -17119,7 +15875,6 @@
       <w:r>
         <w:t xml:space="preserve"> con el </w:t>
       </w:r>
-      <w:proofErr w:type="spellStart"/>
       <w:r>
         <w:rPr>
           <w:b/>
@@ -17127,7 +15882,6 @@
         </w:rPr>
         <w:t>backend</w:t>
       </w:r>
-      <w:proofErr w:type="spellEnd"/>
       <w:r>
         <w:rPr>
           <w:b/>
@@ -17155,7 +15909,6 @@
       <w:r>
         <w:t xml:space="preserve">En esta iteración, desarrollada una vez el </w:t>
       </w:r>
-      <w:proofErr w:type="spellStart"/>
       <w:r>
         <w:rPr>
           <w:b/>
@@ -17163,7 +15916,6 @@
         </w:rPr>
         <w:t>backend</w:t>
       </w:r>
-      <w:proofErr w:type="spellEnd"/>
       <w:r>
         <w:t xml:space="preserve"> estaba </w:t>
       </w:r>
@@ -19342,39 +18094,7 @@
           <w:b/>
           <w:bCs/>
         </w:rPr>
-        <w:t xml:space="preserve">Menú </w:t>
-      </w:r>
-      <w:proofErr w:type="spellStart"/>
-      <w:r>
-        <w:rPr>
-          <w:b/>
-          <w:bCs/>
-        </w:rPr>
-        <w:t>Game</w:t>
-      </w:r>
-      <w:proofErr w:type="spellEnd"/>
-      <w:r>
-        <w:rPr>
-          <w:b/>
-          <w:bCs/>
-        </w:rPr>
-        <w:t xml:space="preserve"> </w:t>
-      </w:r>
-      <w:proofErr w:type="spellStart"/>
-      <w:r>
-        <w:rPr>
-          <w:b/>
-          <w:bCs/>
-        </w:rPr>
-        <w:t>Over</w:t>
-      </w:r>
-      <w:proofErr w:type="spellEnd"/>
-      <w:r>
-        <w:rPr>
-          <w:b/>
-          <w:bCs/>
-        </w:rPr>
-        <w:t>.</w:t>
+        <w:t>Menú Game Over.</w:t>
       </w:r>
     </w:p>
     <w:p>
@@ -19630,15 +18350,7 @@
         <w:t>Todos</w:t>
       </w:r>
       <w:r>
-        <w:t xml:space="preserve"> los </w:t>
-      </w:r>
-      <w:proofErr w:type="spellStart"/>
-      <w:r>
-        <w:t>assets</w:t>
-      </w:r>
-      <w:proofErr w:type="spellEnd"/>
-      <w:r>
-        <w:t xml:space="preserve"> han sido sacados de la </w:t>
+        <w:t xml:space="preserve"> los assets han sido sacados de la </w:t>
       </w:r>
       <w:r>
         <w:t>plataforma</w:t>
@@ -19676,15 +18388,7 @@
         </w:numPr>
       </w:pPr>
       <w:r>
-        <w:t xml:space="preserve">Nombre del </w:t>
-      </w:r>
-      <w:proofErr w:type="spellStart"/>
-      <w:r>
-        <w:t>Asset</w:t>
-      </w:r>
-      <w:proofErr w:type="spellEnd"/>
-      <w:r>
-        <w:t>/Pack.</w:t>
+        <w:t>Nombre del Asset/Pack.</w:t>
       </w:r>
     </w:p>
     <w:p>
@@ -20433,14 +19137,9 @@
       </w:pPr>
       <w:bookmarkStart w:id="79" w:name="_Toc133778550"/>
       <w:r>
-        <w:t xml:space="preserve">Back </w:t>
-      </w:r>
-      <w:proofErr w:type="spellStart"/>
-      <w:r>
-        <w:t>End</w:t>
+        <w:t>Back End</w:t>
       </w:r>
       <w:bookmarkEnd w:id="79"/>
-      <w:proofErr w:type="spellEnd"/>
     </w:p>
     <w:p/>
     <w:p>
@@ -20490,15 +19189,7 @@
       </w:pPr>
       <w:bookmarkStart w:id="80" w:name="_Toc133778551"/>
       <w:r>
-        <w:t xml:space="preserve">Front </w:t>
-      </w:r>
-      <w:proofErr w:type="spellStart"/>
-      <w:r>
-        <w:t>End</w:t>
-      </w:r>
-      <w:proofErr w:type="spellEnd"/>
-      <w:r>
-        <w:t xml:space="preserve"> / Godot</w:t>
+        <w:t>Front End / Godot</w:t>
       </w:r>
       <w:bookmarkEnd w:id="80"/>
     </w:p>
@@ -20517,7 +19208,6 @@
       <w:r>
         <w:t xml:space="preserve"> en </w:t>
       </w:r>
-      <w:proofErr w:type="spellStart"/>
       <w:r>
         <w:rPr>
           <w:b/>
@@ -20525,11 +19215,9 @@
         </w:rPr>
         <w:t>Github</w:t>
       </w:r>
-      <w:proofErr w:type="spellEnd"/>
       <w:r>
         <w:t xml:space="preserve">, visibles desde el </w:t>
       </w:r>
-      <w:proofErr w:type="spellStart"/>
       <w:r>
         <w:rPr>
           <w:b/>
@@ -20537,7 +19225,6 @@
         </w:rPr>
         <w:t>Readme</w:t>
       </w:r>
-      <w:proofErr w:type="spellEnd"/>
       <w:r>
         <w:t>.</w:t>
       </w:r>
@@ -20565,12 +19252,10 @@
         <w:pStyle w:val="Ttulo2"/>
       </w:pPr>
       <w:bookmarkStart w:id="81" w:name="_Toc133778552"/>
-      <w:proofErr w:type="spellStart"/>
       <w:r>
         <w:t>Assets</w:t>
       </w:r>
       <w:bookmarkEnd w:id="81"/>
-      <w:proofErr w:type="spellEnd"/>
     </w:p>
     <w:p/>
     <w:p>
@@ -20585,31 +19270,13 @@
           <w:bCs/>
         </w:rPr>
       </w:pPr>
-      <w:proofErr w:type="spellStart"/>
-      <w:r>
-        <w:rPr>
-          <w:b/>
-          <w:bCs/>
-        </w:rPr>
-        <w:t>Space</w:t>
-      </w:r>
-      <w:proofErr w:type="spellEnd"/>
-      <w:r>
-        <w:rPr>
-          <w:b/>
-          <w:bCs/>
-        </w:rPr>
-        <w:t xml:space="preserve"> Ultimate </w:t>
-      </w:r>
-      <w:proofErr w:type="spellStart"/>
-      <w:r>
-        <w:rPr>
-          <w:b/>
-          <w:bCs/>
-        </w:rPr>
-        <w:t>Megapack</w:t>
-      </w:r>
-      <w:proofErr w:type="spellEnd"/>
+      <w:r>
+        <w:rPr>
+          <w:b/>
+          <w:bCs/>
+        </w:rPr>
+        <w:t>Space Ultimate Megapack</w:t>
+      </w:r>
     </w:p>
     <w:p>
       <w:pPr>
@@ -20619,11 +19286,9 @@
           <w:numId w:val="30"/>
         </w:numPr>
       </w:pPr>
-      <w:proofErr w:type="spellStart"/>
       <w:r>
         <w:t>GameSupplyGuy</w:t>
       </w:r>
-      <w:proofErr w:type="spellEnd"/>
     </w:p>
     <w:p>
       <w:pPr>
@@ -20668,49 +19333,8 @@
           <w:b/>
           <w:bCs/>
         </w:rPr>
-        <w:t xml:space="preserve"> </w:t>
-      </w:r>
-      <w:proofErr w:type="spellStart"/>
-      <w:r>
-        <w:rPr>
-          <w:b/>
-          <w:bCs/>
-        </w:rPr>
-        <w:t>Space</w:t>
-      </w:r>
-      <w:proofErr w:type="spellEnd"/>
-      <w:r>
-        <w:rPr>
-          <w:b/>
-          <w:bCs/>
-        </w:rPr>
-        <w:t xml:space="preserve"> </w:t>
-      </w:r>
-      <w:proofErr w:type="spellStart"/>
-      <w:r>
-        <w:rPr>
-          <w:b/>
-          <w:bCs/>
-        </w:rPr>
-        <w:t>Background</w:t>
-      </w:r>
-      <w:proofErr w:type="spellEnd"/>
-      <w:r>
-        <w:rPr>
-          <w:b/>
-          <w:bCs/>
-        </w:rPr>
-        <w:t xml:space="preserve"> </w:t>
-      </w:r>
-      <w:proofErr w:type="spellStart"/>
-      <w:r>
-        <w:rPr>
-          <w:b/>
-          <w:bCs/>
-        </w:rPr>
-        <w:t>Generator</w:t>
-      </w:r>
-      <w:proofErr w:type="spellEnd"/>
+        <w:t xml:space="preserve"> Space Background Generator</w:t>
+      </w:r>
     </w:p>
     <w:p>
       <w:pPr>
@@ -20721,13 +19345,8 @@
         </w:numPr>
       </w:pPr>
       <w:r>
-        <w:t>Deep-</w:t>
-      </w:r>
-      <w:proofErr w:type="spellStart"/>
-      <w:r>
-        <w:t>Fold</w:t>
-      </w:r>
-      <w:proofErr w:type="spellEnd"/>
+        <w:t>Deep-Fold</w:t>
+      </w:r>
     </w:p>
     <w:p>
       <w:pPr>

</xml_diff>

<commit_message>
Algun test más. Documentacion actualizada.
</commit_message>
<xml_diff>
--- a/docs/Proyecto_Desarrollo_de_aplicaciones_IES_Luis_Vives-Mario_Resa.docx
+++ b/docs/Proyecto_Desarrollo_de_aplicaciones_IES_Luis_Vives-Mario_Resa.docx
@@ -453,7 +453,7 @@
           <w:r>
             <w:fldChar w:fldCharType="separate"/>
           </w:r>
-          <w:hyperlink w:anchor="_Toc133778477" w:history="1">
+          <w:hyperlink w:anchor="_Toc134208661" w:history="1">
             <w:r>
               <w:rPr>
                 <w:rStyle w:val="Hipervnculo"/>
@@ -489,7 +489,7 @@
               <w:rPr>
                 <w:webHidden/>
               </w:rPr>
-              <w:instrText xml:space="preserve"> PAGEREF _Toc133778477 \h </w:instrText>
+              <w:instrText xml:space="preserve"> PAGEREF _Toc134208661 \h </w:instrText>
             </w:r>
             <w:r>
               <w:rPr>
@@ -524,7 +524,7 @@
               <w14:ligatures w14:val="standardContextual"/>
             </w:rPr>
           </w:pPr>
-          <w:hyperlink w:anchor="_Toc133778478" w:history="1">
+          <w:hyperlink w:anchor="_Toc134208662" w:history="1">
             <w:r>
               <w:rPr>
                 <w:rStyle w:val="Hipervnculo"/>
@@ -560,7 +560,7 @@
               <w:rPr>
                 <w:webHidden/>
               </w:rPr>
-              <w:instrText xml:space="preserve"> PAGEREF _Toc133778478 \h </w:instrText>
+              <w:instrText xml:space="preserve"> PAGEREF _Toc134208662 \h </w:instrText>
             </w:r>
             <w:r>
               <w:rPr>
@@ -595,7 +595,7 @@
               <w14:ligatures w14:val="standardContextual"/>
             </w:rPr>
           </w:pPr>
-          <w:hyperlink w:anchor="_Toc133778479" w:history="1">
+          <w:hyperlink w:anchor="_Toc134208663" w:history="1">
             <w:r>
               <w:rPr>
                 <w:rStyle w:val="Hipervnculo"/>
@@ -631,7 +631,7 @@
               <w:rPr>
                 <w:webHidden/>
               </w:rPr>
-              <w:instrText xml:space="preserve"> PAGEREF _Toc133778479 \h </w:instrText>
+              <w:instrText xml:space="preserve"> PAGEREF _Toc134208663 \h </w:instrText>
             </w:r>
             <w:r>
               <w:rPr>
@@ -666,7 +666,7 @@
               <w14:ligatures w14:val="standardContextual"/>
             </w:rPr>
           </w:pPr>
-          <w:hyperlink w:anchor="_Toc133778480" w:history="1">
+          <w:hyperlink w:anchor="_Toc134208664" w:history="1">
             <w:r>
               <w:rPr>
                 <w:rStyle w:val="Hipervnculo"/>
@@ -702,7 +702,7 @@
               <w:rPr>
                 <w:webHidden/>
               </w:rPr>
-              <w:instrText xml:space="preserve"> PAGEREF _Toc133778480 \h </w:instrText>
+              <w:instrText xml:space="preserve"> PAGEREF _Toc134208664 \h </w:instrText>
             </w:r>
             <w:r>
               <w:rPr>
@@ -737,7 +737,7 @@
               <w14:ligatures w14:val="standardContextual"/>
             </w:rPr>
           </w:pPr>
-          <w:hyperlink w:anchor="_Toc133778481" w:history="1">
+          <w:hyperlink w:anchor="_Toc134208665" w:history="1">
             <w:r>
               <w:rPr>
                 <w:rStyle w:val="Hipervnculo"/>
@@ -773,7 +773,7 @@
               <w:rPr>
                 <w:webHidden/>
               </w:rPr>
-              <w:instrText xml:space="preserve"> PAGEREF _Toc133778481 \h </w:instrText>
+              <w:instrText xml:space="preserve"> PAGEREF _Toc134208665 \h </w:instrText>
             </w:r>
             <w:r>
               <w:rPr>
@@ -808,7 +808,7 @@
               <w14:ligatures w14:val="standardContextual"/>
             </w:rPr>
           </w:pPr>
-          <w:hyperlink w:anchor="_Toc133778482" w:history="1">
+          <w:hyperlink w:anchor="_Toc134208666" w:history="1">
             <w:r>
               <w:rPr>
                 <w:rStyle w:val="Hipervnculo"/>
@@ -844,7 +844,7 @@
               <w:rPr>
                 <w:webHidden/>
               </w:rPr>
-              <w:instrText xml:space="preserve"> PAGEREF _Toc133778482 \h </w:instrText>
+              <w:instrText xml:space="preserve"> PAGEREF _Toc134208666 \h </w:instrText>
             </w:r>
             <w:r>
               <w:rPr>
@@ -879,7 +879,7 @@
               <w14:ligatures w14:val="standardContextual"/>
             </w:rPr>
           </w:pPr>
-          <w:hyperlink w:anchor="_Toc133778483" w:history="1">
+          <w:hyperlink w:anchor="_Toc134208667" w:history="1">
             <w:r>
               <w:rPr>
                 <w:rStyle w:val="Hipervnculo"/>
@@ -915,7 +915,7 @@
               <w:rPr>
                 <w:webHidden/>
               </w:rPr>
-              <w:instrText xml:space="preserve"> PAGEREF _Toc133778483 \h </w:instrText>
+              <w:instrText xml:space="preserve"> PAGEREF _Toc134208667 \h </w:instrText>
             </w:r>
             <w:r>
               <w:rPr>
@@ -950,7 +950,7 @@
               <w14:ligatures w14:val="standardContextual"/>
             </w:rPr>
           </w:pPr>
-          <w:hyperlink w:anchor="_Toc133778484" w:history="1">
+          <w:hyperlink w:anchor="_Toc134208668" w:history="1">
             <w:r>
               <w:rPr>
                 <w:rStyle w:val="Hipervnculo"/>
@@ -986,7 +986,7 @@
               <w:rPr>
                 <w:webHidden/>
               </w:rPr>
-              <w:instrText xml:space="preserve"> PAGEREF _Toc133778484 \h </w:instrText>
+              <w:instrText xml:space="preserve"> PAGEREF _Toc134208668 \h </w:instrText>
             </w:r>
             <w:r>
               <w:rPr>
@@ -1021,7 +1021,7 @@
               <w14:ligatures w14:val="standardContextual"/>
             </w:rPr>
           </w:pPr>
-          <w:hyperlink w:anchor="_Toc133778485" w:history="1">
+          <w:hyperlink w:anchor="_Toc134208669" w:history="1">
             <w:r>
               <w:rPr>
                 <w:rStyle w:val="Hipervnculo"/>
@@ -1057,7 +1057,7 @@
               <w:rPr>
                 <w:webHidden/>
               </w:rPr>
-              <w:instrText xml:space="preserve"> PAGEREF _Toc133778485 \h </w:instrText>
+              <w:instrText xml:space="preserve"> PAGEREF _Toc134208669 \h </w:instrText>
             </w:r>
             <w:r>
               <w:rPr>
@@ -1095,7 +1095,7 @@
               <w14:ligatures w14:val="standardContextual"/>
             </w:rPr>
           </w:pPr>
-          <w:hyperlink w:anchor="_Toc133778486" w:history="1">
+          <w:hyperlink w:anchor="_Toc134208670" w:history="1">
             <w:r>
               <w:rPr>
                 <w:rStyle w:val="Hipervnculo"/>
@@ -1131,7 +1131,7 @@
               <w:rPr>
                 <w:webHidden/>
               </w:rPr>
-              <w:instrText xml:space="preserve"> PAGEREF _Toc133778486 \h </w:instrText>
+              <w:instrText xml:space="preserve"> PAGEREF _Toc134208670 \h </w:instrText>
             </w:r>
             <w:r>
               <w:rPr>
@@ -1169,7 +1169,7 @@
               <w14:ligatures w14:val="standardContextual"/>
             </w:rPr>
           </w:pPr>
-          <w:hyperlink w:anchor="_Toc133778487" w:history="1">
+          <w:hyperlink w:anchor="_Toc134208671" w:history="1">
             <w:r>
               <w:rPr>
                 <w:rStyle w:val="Hipervnculo"/>
@@ -1205,7 +1205,7 @@
               <w:rPr>
                 <w:webHidden/>
               </w:rPr>
-              <w:instrText xml:space="preserve"> PAGEREF _Toc133778487 \h </w:instrText>
+              <w:instrText xml:space="preserve"> PAGEREF _Toc134208671 \h </w:instrText>
             </w:r>
             <w:r>
               <w:rPr>
@@ -1240,7 +1240,7 @@
               <w14:ligatures w14:val="standardContextual"/>
             </w:rPr>
           </w:pPr>
-          <w:hyperlink w:anchor="_Toc133778488" w:history="1">
+          <w:hyperlink w:anchor="_Toc134208672" w:history="1">
             <w:r>
               <w:rPr>
                 <w:rStyle w:val="Hipervnculo"/>
@@ -1276,7 +1276,7 @@
               <w:rPr>
                 <w:webHidden/>
               </w:rPr>
-              <w:instrText xml:space="preserve"> PAGEREF _Toc133778488 \h </w:instrText>
+              <w:instrText xml:space="preserve"> PAGEREF _Toc134208672 \h </w:instrText>
             </w:r>
             <w:r>
               <w:rPr>
@@ -1314,7 +1314,7 @@
               <w14:ligatures w14:val="standardContextual"/>
             </w:rPr>
           </w:pPr>
-          <w:hyperlink w:anchor="_Toc133778489" w:history="1">
+          <w:hyperlink w:anchor="_Toc134208673" w:history="1">
             <w:r>
               <w:rPr>
                 <w:rStyle w:val="Hipervnculo"/>
@@ -1350,7 +1350,7 @@
               <w:rPr>
                 <w:webHidden/>
               </w:rPr>
-              <w:instrText xml:space="preserve"> PAGEREF _Toc133778489 \h </w:instrText>
+              <w:instrText xml:space="preserve"> PAGEREF _Toc134208673 \h </w:instrText>
             </w:r>
             <w:r>
               <w:rPr>
@@ -1385,7 +1385,7 @@
               <w14:ligatures w14:val="standardContextual"/>
             </w:rPr>
           </w:pPr>
-          <w:hyperlink w:anchor="_Toc133778490" w:history="1">
+          <w:hyperlink w:anchor="_Toc134208674" w:history="1">
             <w:r>
               <w:rPr>
                 <w:rStyle w:val="Hipervnculo"/>
@@ -1421,7 +1421,7 @@
               <w:rPr>
                 <w:webHidden/>
               </w:rPr>
-              <w:instrText xml:space="preserve"> PAGEREF _Toc133778490 \h </w:instrText>
+              <w:instrText xml:space="preserve"> PAGEREF _Toc134208674 \h </w:instrText>
             </w:r>
             <w:r>
               <w:rPr>
@@ -1456,7 +1456,7 @@
               <w14:ligatures w14:val="standardContextual"/>
             </w:rPr>
           </w:pPr>
-          <w:hyperlink w:anchor="_Toc133778491" w:history="1">
+          <w:hyperlink w:anchor="_Toc134208675" w:history="1">
             <w:r>
               <w:rPr>
                 <w:rStyle w:val="Hipervnculo"/>
@@ -1492,7 +1492,7 @@
               <w:rPr>
                 <w:webHidden/>
               </w:rPr>
-              <w:instrText xml:space="preserve"> PAGEREF _Toc133778491 \h </w:instrText>
+              <w:instrText xml:space="preserve"> PAGEREF _Toc134208675 \h </w:instrText>
             </w:r>
             <w:r>
               <w:rPr>
@@ -1527,7 +1527,7 @@
               <w14:ligatures w14:val="standardContextual"/>
             </w:rPr>
           </w:pPr>
-          <w:hyperlink w:anchor="_Toc133778492" w:history="1">
+          <w:hyperlink w:anchor="_Toc134208676" w:history="1">
             <w:r>
               <w:rPr>
                 <w:rStyle w:val="Hipervnculo"/>
@@ -1563,7 +1563,7 @@
               <w:rPr>
                 <w:webHidden/>
               </w:rPr>
-              <w:instrText xml:space="preserve"> PAGEREF _Toc133778492 \h </w:instrText>
+              <w:instrText xml:space="preserve"> PAGEREF _Toc134208676 \h </w:instrText>
             </w:r>
             <w:r>
               <w:rPr>
@@ -1598,7 +1598,7 @@
               <w14:ligatures w14:val="standardContextual"/>
             </w:rPr>
           </w:pPr>
-          <w:hyperlink w:anchor="_Toc133778493" w:history="1">
+          <w:hyperlink w:anchor="_Toc134208677" w:history="1">
             <w:r>
               <w:rPr>
                 <w:rStyle w:val="Hipervnculo"/>
@@ -1634,7 +1634,7 @@
               <w:rPr>
                 <w:webHidden/>
               </w:rPr>
-              <w:instrText xml:space="preserve"> PAGEREF _Toc133778493 \h </w:instrText>
+              <w:instrText xml:space="preserve"> PAGEREF _Toc134208677 \h </w:instrText>
             </w:r>
             <w:r>
               <w:rPr>
@@ -1669,7 +1669,7 @@
               <w14:ligatures w14:val="standardContextual"/>
             </w:rPr>
           </w:pPr>
-          <w:hyperlink w:anchor="_Toc133778494" w:history="1">
+          <w:hyperlink w:anchor="_Toc134208678" w:history="1">
             <w:r>
               <w:rPr>
                 <w:rStyle w:val="Hipervnculo"/>
@@ -1705,7 +1705,7 @@
               <w:rPr>
                 <w:webHidden/>
               </w:rPr>
-              <w:instrText xml:space="preserve"> PAGEREF _Toc133778494 \h </w:instrText>
+              <w:instrText xml:space="preserve"> PAGEREF _Toc134208678 \h </w:instrText>
             </w:r>
             <w:r>
               <w:rPr>
@@ -1743,7 +1743,7 @@
               <w14:ligatures w14:val="standardContextual"/>
             </w:rPr>
           </w:pPr>
-          <w:hyperlink w:anchor="_Toc133778495" w:history="1">
+          <w:hyperlink w:anchor="_Toc134208679" w:history="1">
             <w:r>
               <w:rPr>
                 <w:rStyle w:val="Hipervnculo"/>
@@ -1779,7 +1779,7 @@
               <w:rPr>
                 <w:webHidden/>
               </w:rPr>
-              <w:instrText xml:space="preserve"> PAGEREF _Toc133778495 \h </w:instrText>
+              <w:instrText xml:space="preserve"> PAGEREF _Toc134208679 \h </w:instrText>
             </w:r>
             <w:r>
               <w:rPr>
@@ -1817,7 +1817,7 @@
               <w14:ligatures w14:val="standardContextual"/>
             </w:rPr>
           </w:pPr>
-          <w:hyperlink w:anchor="_Toc133778496" w:history="1">
+          <w:hyperlink w:anchor="_Toc134208680" w:history="1">
             <w:r>
               <w:rPr>
                 <w:rStyle w:val="Hipervnculo"/>
@@ -1853,7 +1853,7 @@
               <w:rPr>
                 <w:webHidden/>
               </w:rPr>
-              <w:instrText xml:space="preserve"> PAGEREF _Toc133778496 \h </w:instrText>
+              <w:instrText xml:space="preserve"> PAGEREF _Toc134208680 \h </w:instrText>
             </w:r>
             <w:r>
               <w:rPr>
@@ -1888,7 +1888,7 @@
               <w14:ligatures w14:val="standardContextual"/>
             </w:rPr>
           </w:pPr>
-          <w:hyperlink w:anchor="_Toc133778497" w:history="1">
+          <w:hyperlink w:anchor="_Toc134208681" w:history="1">
             <w:r>
               <w:rPr>
                 <w:rStyle w:val="Hipervnculo"/>
@@ -1924,7 +1924,7 @@
               <w:rPr>
                 <w:webHidden/>
               </w:rPr>
-              <w:instrText xml:space="preserve"> PAGEREF _Toc133778497 \h </w:instrText>
+              <w:instrText xml:space="preserve"> PAGEREF _Toc134208681 \h </w:instrText>
             </w:r>
             <w:r>
               <w:rPr>
@@ -1959,7 +1959,7 @@
               <w14:ligatures w14:val="standardContextual"/>
             </w:rPr>
           </w:pPr>
-          <w:hyperlink w:anchor="_Toc133778498" w:history="1">
+          <w:hyperlink w:anchor="_Toc134208682" w:history="1">
             <w:r>
               <w:rPr>
                 <w:rStyle w:val="Hipervnculo"/>
@@ -1995,7 +1995,7 @@
               <w:rPr>
                 <w:webHidden/>
               </w:rPr>
-              <w:instrText xml:space="preserve"> PAGEREF _Toc133778498 \h </w:instrText>
+              <w:instrText xml:space="preserve"> PAGEREF _Toc134208682 \h </w:instrText>
             </w:r>
             <w:r>
               <w:rPr>
@@ -2030,7 +2030,7 @@
               <w14:ligatures w14:val="standardContextual"/>
             </w:rPr>
           </w:pPr>
-          <w:hyperlink w:anchor="_Toc133778499" w:history="1">
+          <w:hyperlink w:anchor="_Toc134208683" w:history="1">
             <w:r>
               <w:rPr>
                 <w:rStyle w:val="Hipervnculo"/>
@@ -2048,7 +2048,7 @@
               <w:rPr>
                 <w:rStyle w:val="Hipervnculo"/>
               </w:rPr>
-              <w:t>Excepciones personalizadas</w:t>
+              <w:t>Validadores</w:t>
             </w:r>
             <w:r>
               <w:rPr>
@@ -2066,7 +2066,7 @@
               <w:rPr>
                 <w:webHidden/>
               </w:rPr>
-              <w:instrText xml:space="preserve"> PAGEREF _Toc133778499 \h </w:instrText>
+              <w:instrText xml:space="preserve"> PAGEREF _Toc134208683 \h </w:instrText>
             </w:r>
             <w:r>
               <w:rPr>
@@ -2101,7 +2101,7 @@
               <w14:ligatures w14:val="standardContextual"/>
             </w:rPr>
           </w:pPr>
-          <w:hyperlink w:anchor="_Toc133778500" w:history="1">
+          <w:hyperlink w:anchor="_Toc134208684" w:history="1">
             <w:r>
               <w:rPr>
                 <w:rStyle w:val="Hipervnculo"/>
@@ -2119,7 +2119,7 @@
               <w:rPr>
                 <w:rStyle w:val="Hipervnculo"/>
               </w:rPr>
-              <w:t>Validadores</w:t>
+              <w:t>Configuración</w:t>
             </w:r>
             <w:r>
               <w:rPr>
@@ -2137,78 +2137,7 @@
               <w:rPr>
                 <w:webHidden/>
               </w:rPr>
-              <w:instrText xml:space="preserve"> PAGEREF _Toc133778500 \h </w:instrText>
-            </w:r>
-            <w:r>
-              <w:rPr>
-                <w:webHidden/>
-              </w:rPr>
-            </w:r>
-            <w:r>
-              <w:rPr>
-                <w:webHidden/>
-              </w:rPr>
-              <w:fldChar w:fldCharType="separate"/>
-            </w:r>
-            <w:r>
-              <w:rPr>
-                <w:webHidden/>
-              </w:rPr>
-              <w:t>17</w:t>
-            </w:r>
-            <w:r>
-              <w:rPr>
-                <w:webHidden/>
-              </w:rPr>
-              <w:fldChar w:fldCharType="end"/>
-            </w:r>
-          </w:hyperlink>
-        </w:p>
-        <w:p>
-          <w:pPr>
-            <w:pStyle w:val="TDC2"/>
-            <w:rPr>
-              <w:kern w:val="2"/>
-              <w14:ligatures w14:val="standardContextual"/>
-            </w:rPr>
-          </w:pPr>
-          <w:hyperlink w:anchor="_Toc133778501" w:history="1">
-            <w:r>
-              <w:rPr>
-                <w:rStyle w:val="Hipervnculo"/>
-              </w:rPr>
-              <w:t>5.7</w:t>
-            </w:r>
-            <w:r>
-              <w:rPr>
-                <w:kern w:val="2"/>
-                <w14:ligatures w14:val="standardContextual"/>
-              </w:rPr>
-              <w:tab/>
-            </w:r>
-            <w:r>
-              <w:rPr>
-                <w:rStyle w:val="Hipervnculo"/>
-              </w:rPr>
-              <w:t>Configuración</w:t>
-            </w:r>
-            <w:r>
-              <w:rPr>
-                <w:webHidden/>
-              </w:rPr>
-              <w:tab/>
-            </w:r>
-            <w:r>
-              <w:rPr>
-                <w:webHidden/>
-              </w:rPr>
-              <w:fldChar w:fldCharType="begin"/>
-            </w:r>
-            <w:r>
-              <w:rPr>
-                <w:webHidden/>
-              </w:rPr>
-              <w:instrText xml:space="preserve"> PAGEREF _Toc133778501 \h </w:instrText>
+              <w:instrText xml:space="preserve"> PAGEREF _Toc134208684 \h </w:instrText>
             </w:r>
             <w:r>
               <w:rPr>
@@ -2246,12 +2175,12 @@
               <w14:ligatures w14:val="standardContextual"/>
             </w:rPr>
           </w:pPr>
-          <w:hyperlink w:anchor="_Toc133778502" w:history="1">
+          <w:hyperlink w:anchor="_Toc134208685" w:history="1">
             <w:r>
               <w:rPr>
                 <w:rStyle w:val="Hipervnculo"/>
               </w:rPr>
-              <w:t>5.7.1</w:t>
+              <w:t>5.6.1</w:t>
             </w:r>
             <w:r>
               <w:rPr>
@@ -2282,7 +2211,7 @@
               <w:rPr>
                 <w:webHidden/>
               </w:rPr>
-              <w:instrText xml:space="preserve"> PAGEREF _Toc133778502 \h </w:instrText>
+              <w:instrText xml:space="preserve"> PAGEREF _Toc134208685 \h </w:instrText>
             </w:r>
             <w:r>
               <w:rPr>
@@ -2320,12 +2249,12 @@
               <w14:ligatures w14:val="standardContextual"/>
             </w:rPr>
           </w:pPr>
-          <w:hyperlink w:anchor="_Toc133778503" w:history="1">
+          <w:hyperlink w:anchor="_Toc134208686" w:history="1">
             <w:r>
               <w:rPr>
                 <w:rStyle w:val="Hipervnculo"/>
               </w:rPr>
-              <w:t>5.7.2</w:t>
+              <w:t>5.6.2</w:t>
             </w:r>
             <w:r>
               <w:rPr>
@@ -2356,7 +2285,7 @@
               <w:rPr>
                 <w:webHidden/>
               </w:rPr>
-              <w:instrText xml:space="preserve"> PAGEREF _Toc133778503 \h </w:instrText>
+              <w:instrText xml:space="preserve"> PAGEREF _Toc134208686 \h </w:instrText>
             </w:r>
             <w:r>
               <w:rPr>
@@ -2394,12 +2323,12 @@
               <w14:ligatures w14:val="standardContextual"/>
             </w:rPr>
           </w:pPr>
-          <w:hyperlink w:anchor="_Toc133778504" w:history="1">
+          <w:hyperlink w:anchor="_Toc134208687" w:history="1">
             <w:r>
               <w:rPr>
                 <w:rStyle w:val="Hipervnculo"/>
               </w:rPr>
-              <w:t>5.7.3</w:t>
+              <w:t>5.6.3</w:t>
             </w:r>
             <w:r>
               <w:rPr>
@@ -2430,7 +2359,7 @@
               <w:rPr>
                 <w:webHidden/>
               </w:rPr>
-              <w:instrText xml:space="preserve"> PAGEREF _Toc133778504 \h </w:instrText>
+              <w:instrText xml:space="preserve"> PAGEREF _Toc134208687 \h </w:instrText>
             </w:r>
             <w:r>
               <w:rPr>
@@ -2465,12 +2394,12 @@
               <w14:ligatures w14:val="standardContextual"/>
             </w:rPr>
           </w:pPr>
-          <w:hyperlink w:anchor="_Toc133778505" w:history="1">
+          <w:hyperlink w:anchor="_Toc134208688" w:history="1">
             <w:r>
               <w:rPr>
                 <w:rStyle w:val="Hipervnculo"/>
               </w:rPr>
-              <w:t>5.8</w:t>
+              <w:t>5.7</w:t>
             </w:r>
             <w:r>
               <w:rPr>
@@ -2501,7 +2430,7 @@
               <w:rPr>
                 <w:webHidden/>
               </w:rPr>
-              <w:instrText xml:space="preserve"> PAGEREF _Toc133778505 \h </w:instrText>
+              <w:instrText xml:space="preserve"> PAGEREF _Toc134208688 \h </w:instrText>
             </w:r>
             <w:r>
               <w:rPr>
@@ -2518,7 +2447,7 @@
               <w:rPr>
                 <w:webHidden/>
               </w:rPr>
-              <w:t>18</w:t>
+              <w:t>17</w:t>
             </w:r>
             <w:r>
               <w:rPr>
@@ -2539,12 +2468,12 @@
               <w14:ligatures w14:val="standardContextual"/>
             </w:rPr>
           </w:pPr>
-          <w:hyperlink w:anchor="_Toc133778506" w:history="1">
+          <w:hyperlink w:anchor="_Toc134208689" w:history="1">
             <w:r>
               <w:rPr>
                 <w:rStyle w:val="Hipervnculo"/>
               </w:rPr>
-              <w:t>5.8.1</w:t>
+              <w:t>5.7.1</w:t>
             </w:r>
             <w:r>
               <w:rPr>
@@ -2575,7 +2504,7 @@
               <w:rPr>
                 <w:webHidden/>
               </w:rPr>
-              <w:instrText xml:space="preserve"> PAGEREF _Toc133778506 \h </w:instrText>
+              <w:instrText xml:space="preserve"> PAGEREF _Toc134208689 \h </w:instrText>
             </w:r>
             <w:r>
               <w:rPr>
@@ -2592,7 +2521,7 @@
               <w:rPr>
                 <w:webHidden/>
               </w:rPr>
-              <w:t>18</w:t>
+              <w:t>17</w:t>
             </w:r>
             <w:r>
               <w:rPr>
@@ -2613,12 +2542,12 @@
               <w14:ligatures w14:val="standardContextual"/>
             </w:rPr>
           </w:pPr>
-          <w:hyperlink w:anchor="_Toc133778507" w:history="1">
+          <w:hyperlink w:anchor="_Toc134208690" w:history="1">
             <w:r>
               <w:rPr>
                 <w:rStyle w:val="Hipervnculo"/>
               </w:rPr>
-              <w:t>5.8.2</w:t>
+              <w:t>5.7.2</w:t>
             </w:r>
             <w:r>
               <w:rPr>
@@ -2649,7 +2578,7 @@
               <w:rPr>
                 <w:webHidden/>
               </w:rPr>
-              <w:instrText xml:space="preserve"> PAGEREF _Toc133778507 \h </w:instrText>
+              <w:instrText xml:space="preserve"> PAGEREF _Toc134208690 \h </w:instrText>
             </w:r>
             <w:r>
               <w:rPr>
@@ -2687,12 +2616,12 @@
               <w14:ligatures w14:val="standardContextual"/>
             </w:rPr>
           </w:pPr>
-          <w:hyperlink w:anchor="_Toc133778508" w:history="1">
+          <w:hyperlink w:anchor="_Toc134208691" w:history="1">
             <w:r>
               <w:rPr>
                 <w:rStyle w:val="Hipervnculo"/>
               </w:rPr>
-              <w:t>5.8.3</w:t>
+              <w:t>5.7.3</w:t>
             </w:r>
             <w:r>
               <w:rPr>
@@ -2723,7 +2652,7 @@
               <w:rPr>
                 <w:webHidden/>
               </w:rPr>
-              <w:instrText xml:space="preserve"> PAGEREF _Toc133778508 \h </w:instrText>
+              <w:instrText xml:space="preserve"> PAGEREF _Toc134208691 \h </w:instrText>
             </w:r>
             <w:r>
               <w:rPr>
@@ -2761,12 +2690,12 @@
               <w14:ligatures w14:val="standardContextual"/>
             </w:rPr>
           </w:pPr>
-          <w:hyperlink w:anchor="_Toc133778509" w:history="1">
+          <w:hyperlink w:anchor="_Toc134208692" w:history="1">
             <w:r>
               <w:rPr>
                 <w:rStyle w:val="Hipervnculo"/>
               </w:rPr>
-              <w:t>5.8.4</w:t>
+              <w:t>5.7.4</w:t>
             </w:r>
             <w:r>
               <w:rPr>
@@ -2797,7 +2726,7 @@
               <w:rPr>
                 <w:webHidden/>
               </w:rPr>
-              <w:instrText xml:space="preserve"> PAGEREF _Toc133778509 \h </w:instrText>
+              <w:instrText xml:space="preserve"> PAGEREF _Toc134208692 \h </w:instrText>
             </w:r>
             <w:r>
               <w:rPr>
@@ -2832,12 +2761,12 @@
               <w14:ligatures w14:val="standardContextual"/>
             </w:rPr>
           </w:pPr>
-          <w:hyperlink w:anchor="_Toc133778510" w:history="1">
+          <w:hyperlink w:anchor="_Toc134208693" w:history="1">
             <w:r>
               <w:rPr>
                 <w:rStyle w:val="Hipervnculo"/>
               </w:rPr>
-              <w:t>5.9</w:t>
+              <w:t>5.8</w:t>
             </w:r>
             <w:r>
               <w:rPr>
@@ -2868,7 +2797,7 @@
               <w:rPr>
                 <w:webHidden/>
               </w:rPr>
-              <w:instrText xml:space="preserve"> PAGEREF _Toc133778510 \h </w:instrText>
+              <w:instrText xml:space="preserve"> PAGEREF _Toc134208693 \h </w:instrText>
             </w:r>
             <w:r>
               <w:rPr>
@@ -2885,7 +2814,7 @@
               <w:rPr>
                 <w:webHidden/>
               </w:rPr>
-              <w:t>19</w:t>
+              <w:t>18</w:t>
             </w:r>
             <w:r>
               <w:rPr>
@@ -2906,12 +2835,12 @@
               <w14:ligatures w14:val="standardContextual"/>
             </w:rPr>
           </w:pPr>
-          <w:hyperlink w:anchor="_Toc133778511" w:history="1">
+          <w:hyperlink w:anchor="_Toc134208694" w:history="1">
             <w:r>
               <w:rPr>
                 <w:rStyle w:val="Hipervnculo"/>
               </w:rPr>
-              <w:t>5.9.1</w:t>
+              <w:t>5.8.1</w:t>
             </w:r>
             <w:r>
               <w:rPr>
@@ -2942,7 +2871,7 @@
               <w:rPr>
                 <w:webHidden/>
               </w:rPr>
-              <w:instrText xml:space="preserve"> PAGEREF _Toc133778511 \h </w:instrText>
+              <w:instrText xml:space="preserve"> PAGEREF _Toc134208694 \h </w:instrText>
             </w:r>
             <w:r>
               <w:rPr>
@@ -2959,7 +2888,7 @@
               <w:rPr>
                 <w:webHidden/>
               </w:rPr>
-              <w:t>19</w:t>
+              <w:t>18</w:t>
             </w:r>
             <w:r>
               <w:rPr>
@@ -2977,12 +2906,12 @@
               <w14:ligatures w14:val="standardContextual"/>
             </w:rPr>
           </w:pPr>
-          <w:hyperlink w:anchor="_Toc133778512" w:history="1">
+          <w:hyperlink w:anchor="_Toc134208695" w:history="1">
             <w:r>
               <w:rPr>
                 <w:rStyle w:val="Hipervnculo"/>
               </w:rPr>
-              <w:t>5.10</w:t>
+              <w:t>5.9</w:t>
             </w:r>
             <w:r>
               <w:rPr>
@@ -3013,7 +2942,7 @@
               <w:rPr>
                 <w:webHidden/>
               </w:rPr>
-              <w:instrText xml:space="preserve"> PAGEREF _Toc133778512 \h </w:instrText>
+              <w:instrText xml:space="preserve"> PAGEREF _Toc134208695 \h </w:instrText>
             </w:r>
             <w:r>
               <w:rPr>
@@ -3031,6 +2960,222 @@
                 <w:webHidden/>
               </w:rPr>
               <w:t>19</w:t>
+            </w:r>
+            <w:r>
+              <w:rPr>
+                <w:webHidden/>
+              </w:rPr>
+              <w:fldChar w:fldCharType="end"/>
+            </w:r>
+          </w:hyperlink>
+        </w:p>
+        <w:p>
+          <w:pPr>
+            <w:pStyle w:val="TDC3"/>
+            <w:tabs>
+              <w:tab w:val="left" w:pos="1760"/>
+            </w:tabs>
+            <w:rPr>
+              <w:kern w:val="2"/>
+              <w14:ligatures w14:val="standardContextual"/>
+            </w:rPr>
+          </w:pPr>
+          <w:hyperlink w:anchor="_Toc134208696" w:history="1">
+            <w:r>
+              <w:rPr>
+                <w:rStyle w:val="Hipervnculo"/>
+              </w:rPr>
+              <w:t>5.9.1</w:t>
+            </w:r>
+            <w:r>
+              <w:rPr>
+                <w:kern w:val="2"/>
+                <w14:ligatures w14:val="standardContextual"/>
+              </w:rPr>
+              <w:tab/>
+            </w:r>
+            <w:r>
+              <w:rPr>
+                <w:rStyle w:val="Hipervnculo"/>
+              </w:rPr>
+              <w:t>UserController</w:t>
+            </w:r>
+            <w:r>
+              <w:rPr>
+                <w:webHidden/>
+              </w:rPr>
+              <w:tab/>
+            </w:r>
+            <w:r>
+              <w:rPr>
+                <w:webHidden/>
+              </w:rPr>
+              <w:fldChar w:fldCharType="begin"/>
+            </w:r>
+            <w:r>
+              <w:rPr>
+                <w:webHidden/>
+              </w:rPr>
+              <w:instrText xml:space="preserve"> PAGEREF _Toc134208696 \h </w:instrText>
+            </w:r>
+            <w:r>
+              <w:rPr>
+                <w:webHidden/>
+              </w:rPr>
+            </w:r>
+            <w:r>
+              <w:rPr>
+                <w:webHidden/>
+              </w:rPr>
+              <w:fldChar w:fldCharType="separate"/>
+            </w:r>
+            <w:r>
+              <w:rPr>
+                <w:webHidden/>
+              </w:rPr>
+              <w:t>19</w:t>
+            </w:r>
+            <w:r>
+              <w:rPr>
+                <w:webHidden/>
+              </w:rPr>
+              <w:fldChar w:fldCharType="end"/>
+            </w:r>
+          </w:hyperlink>
+        </w:p>
+        <w:p>
+          <w:pPr>
+            <w:pStyle w:val="TDC2"/>
+            <w:rPr>
+              <w:kern w:val="2"/>
+              <w14:ligatures w14:val="standardContextual"/>
+            </w:rPr>
+          </w:pPr>
+          <w:hyperlink w:anchor="_Toc134208697" w:history="1">
+            <w:r>
+              <w:rPr>
+                <w:rStyle w:val="Hipervnculo"/>
+              </w:rPr>
+              <w:t>5.10</w:t>
+            </w:r>
+            <w:r>
+              <w:rPr>
+                <w:kern w:val="2"/>
+                <w14:ligatures w14:val="standardContextual"/>
+              </w:rPr>
+              <w:tab/>
+            </w:r>
+            <w:r>
+              <w:rPr>
+                <w:rStyle w:val="Hipervnculo"/>
+              </w:rPr>
+              <w:t>Programación orientada a ferrocarril y Manejo de Excepciones/Errores</w:t>
+            </w:r>
+            <w:r>
+              <w:rPr>
+                <w:webHidden/>
+              </w:rPr>
+              <w:tab/>
+            </w:r>
+            <w:r>
+              <w:rPr>
+                <w:webHidden/>
+              </w:rPr>
+              <w:fldChar w:fldCharType="begin"/>
+            </w:r>
+            <w:r>
+              <w:rPr>
+                <w:webHidden/>
+              </w:rPr>
+              <w:instrText xml:space="preserve"> PAGEREF _Toc134208697 \h </w:instrText>
+            </w:r>
+            <w:r>
+              <w:rPr>
+                <w:webHidden/>
+              </w:rPr>
+            </w:r>
+            <w:r>
+              <w:rPr>
+                <w:webHidden/>
+              </w:rPr>
+              <w:fldChar w:fldCharType="separate"/>
+            </w:r>
+            <w:r>
+              <w:rPr>
+                <w:webHidden/>
+              </w:rPr>
+              <w:t>20</w:t>
+            </w:r>
+            <w:r>
+              <w:rPr>
+                <w:webHidden/>
+              </w:rPr>
+              <w:fldChar w:fldCharType="end"/>
+            </w:r>
+          </w:hyperlink>
+        </w:p>
+        <w:p>
+          <w:pPr>
+            <w:pStyle w:val="TDC2"/>
+            <w:rPr>
+              <w:kern w:val="2"/>
+              <w14:ligatures w14:val="standardContextual"/>
+            </w:rPr>
+          </w:pPr>
+          <w:hyperlink w:anchor="_Toc134208698" w:history="1">
+            <w:r>
+              <w:rPr>
+                <w:rStyle w:val="Hipervnculo"/>
+              </w:rPr>
+              <w:t>5.11</w:t>
+            </w:r>
+            <w:r>
+              <w:rPr>
+                <w:kern w:val="2"/>
+                <w14:ligatures w14:val="standardContextual"/>
+              </w:rPr>
+              <w:tab/>
+            </w:r>
+            <w:r>
+              <w:rPr>
+                <w:rStyle w:val="Hipervnculo"/>
+              </w:rPr>
+              <w:t>Documentación</w:t>
+            </w:r>
+            <w:r>
+              <w:rPr>
+                <w:webHidden/>
+              </w:rPr>
+              <w:tab/>
+            </w:r>
+            <w:r>
+              <w:rPr>
+                <w:webHidden/>
+              </w:rPr>
+              <w:fldChar w:fldCharType="begin"/>
+            </w:r>
+            <w:r>
+              <w:rPr>
+                <w:webHidden/>
+              </w:rPr>
+              <w:instrText xml:space="preserve"> PAGEREF _Toc134208698 \h </w:instrText>
+            </w:r>
+            <w:r>
+              <w:rPr>
+                <w:webHidden/>
+              </w:rPr>
+            </w:r>
+            <w:r>
+              <w:rPr>
+                <w:webHidden/>
+              </w:rPr>
+              <w:fldChar w:fldCharType="separate"/>
+            </w:r>
+            <w:r>
+              <w:rPr>
+                <w:webHidden/>
+              </w:rPr>
+              <w:t>20</w:t>
             </w:r>
             <w:r>
               <w:rPr>
@@ -3051,12 +3196,12 @@
               <w14:ligatures w14:val="standardContextual"/>
             </w:rPr>
           </w:pPr>
-          <w:hyperlink w:anchor="_Toc133778513" w:history="1">
+          <w:hyperlink w:anchor="_Toc134208699" w:history="1">
             <w:r>
               <w:rPr>
                 <w:rStyle w:val="Hipervnculo"/>
               </w:rPr>
-              <w:t>5.10.1</w:t>
+              <w:t>5.11.1</w:t>
             </w:r>
             <w:r>
               <w:rPr>
@@ -3069,7 +3214,7 @@
               <w:rPr>
                 <w:rStyle w:val="Hipervnculo"/>
               </w:rPr>
-              <w:t>UserController</w:t>
+              <w:t>KDoc y Dokka</w:t>
             </w:r>
             <w:r>
               <w:rPr>
@@ -3087,149 +3232,7 @@
               <w:rPr>
                 <w:webHidden/>
               </w:rPr>
-              <w:instrText xml:space="preserve"> PAGEREF _Toc133778513 \h </w:instrText>
-            </w:r>
-            <w:r>
-              <w:rPr>
-                <w:webHidden/>
-              </w:rPr>
-            </w:r>
-            <w:r>
-              <w:rPr>
-                <w:webHidden/>
-              </w:rPr>
-              <w:fldChar w:fldCharType="separate"/>
-            </w:r>
-            <w:r>
-              <w:rPr>
-                <w:webHidden/>
-              </w:rPr>
-              <w:t>19</w:t>
-            </w:r>
-            <w:r>
-              <w:rPr>
-                <w:webHidden/>
-              </w:rPr>
-              <w:fldChar w:fldCharType="end"/>
-            </w:r>
-          </w:hyperlink>
-        </w:p>
-        <w:p>
-          <w:pPr>
-            <w:pStyle w:val="TDC2"/>
-            <w:rPr>
-              <w:kern w:val="2"/>
-              <w14:ligatures w14:val="standardContextual"/>
-            </w:rPr>
-          </w:pPr>
-          <w:hyperlink w:anchor="_Toc133778514" w:history="1">
-            <w:r>
-              <w:rPr>
-                <w:rStyle w:val="Hipervnculo"/>
-              </w:rPr>
-              <w:t>5.11</w:t>
-            </w:r>
-            <w:r>
-              <w:rPr>
-                <w:kern w:val="2"/>
-                <w14:ligatures w14:val="standardContextual"/>
-              </w:rPr>
-              <w:tab/>
-            </w:r>
-            <w:r>
-              <w:rPr>
-                <w:rStyle w:val="Hipervnculo"/>
-              </w:rPr>
-              <w:t>Programación orientada a ferrocarril</w:t>
-            </w:r>
-            <w:r>
-              <w:rPr>
-                <w:webHidden/>
-              </w:rPr>
-              <w:tab/>
-            </w:r>
-            <w:r>
-              <w:rPr>
-                <w:webHidden/>
-              </w:rPr>
-              <w:fldChar w:fldCharType="begin"/>
-            </w:r>
-            <w:r>
-              <w:rPr>
-                <w:webHidden/>
-              </w:rPr>
-              <w:instrText xml:space="preserve"> PAGEREF _Toc133778514 \h </w:instrText>
-            </w:r>
-            <w:r>
-              <w:rPr>
-                <w:webHidden/>
-              </w:rPr>
-            </w:r>
-            <w:r>
-              <w:rPr>
-                <w:webHidden/>
-              </w:rPr>
-              <w:fldChar w:fldCharType="separate"/>
-            </w:r>
-            <w:r>
-              <w:rPr>
-                <w:webHidden/>
-              </w:rPr>
-              <w:t>20</w:t>
-            </w:r>
-            <w:r>
-              <w:rPr>
-                <w:webHidden/>
-              </w:rPr>
-              <w:fldChar w:fldCharType="end"/>
-            </w:r>
-          </w:hyperlink>
-        </w:p>
-        <w:p>
-          <w:pPr>
-            <w:pStyle w:val="TDC2"/>
-            <w:rPr>
-              <w:kern w:val="2"/>
-              <w14:ligatures w14:val="standardContextual"/>
-            </w:rPr>
-          </w:pPr>
-          <w:hyperlink w:anchor="_Toc133778515" w:history="1">
-            <w:r>
-              <w:rPr>
-                <w:rStyle w:val="Hipervnculo"/>
-              </w:rPr>
-              <w:t>5.12</w:t>
-            </w:r>
-            <w:r>
-              <w:rPr>
-                <w:kern w:val="2"/>
-                <w14:ligatures w14:val="standardContextual"/>
-              </w:rPr>
-              <w:tab/>
-            </w:r>
-            <w:r>
-              <w:rPr>
-                <w:rStyle w:val="Hipervnculo"/>
-              </w:rPr>
-              <w:t>Documentación</w:t>
-            </w:r>
-            <w:r>
-              <w:rPr>
-                <w:webHidden/>
-              </w:rPr>
-              <w:tab/>
-            </w:r>
-            <w:r>
-              <w:rPr>
-                <w:webHidden/>
-              </w:rPr>
-              <w:fldChar w:fldCharType="begin"/>
-            </w:r>
-            <w:r>
-              <w:rPr>
-                <w:webHidden/>
-              </w:rPr>
-              <w:instrText xml:space="preserve"> PAGEREF _Toc133778515 \h </w:instrText>
+              <w:instrText xml:space="preserve"> PAGEREF _Toc134208699 \h </w:instrText>
             </w:r>
             <w:r>
               <w:rPr>
@@ -3267,12 +3270,12 @@
               <w14:ligatures w14:val="standardContextual"/>
             </w:rPr>
           </w:pPr>
-          <w:hyperlink w:anchor="_Toc133778516" w:history="1">
+          <w:hyperlink w:anchor="_Toc134208700" w:history="1">
             <w:r>
               <w:rPr>
                 <w:rStyle w:val="Hipervnculo"/>
               </w:rPr>
-              <w:t>5.12.1</w:t>
+              <w:t>5.11.2</w:t>
             </w:r>
             <w:r>
               <w:rPr>
@@ -3285,7 +3288,7 @@
               <w:rPr>
                 <w:rStyle w:val="Hipervnculo"/>
               </w:rPr>
-              <w:t>KDoc y Dokka</w:t>
+              <w:t>Swagger</w:t>
             </w:r>
             <w:r>
               <w:rPr>
@@ -3303,7 +3306,7 @@
               <w:rPr>
                 <w:webHidden/>
               </w:rPr>
-              <w:instrText xml:space="preserve"> PAGEREF _Toc133778516 \h </w:instrText>
+              <w:instrText xml:space="preserve"> PAGEREF _Toc134208700 \h </w:instrText>
             </w:r>
             <w:r>
               <w:rPr>
@@ -3320,7 +3323,78 @@
               <w:rPr>
                 <w:webHidden/>
               </w:rPr>
-              <w:t>20</w:t>
+              <w:t>21</w:t>
+            </w:r>
+            <w:r>
+              <w:rPr>
+                <w:webHidden/>
+              </w:rPr>
+              <w:fldChar w:fldCharType="end"/>
+            </w:r>
+          </w:hyperlink>
+        </w:p>
+        <w:p>
+          <w:pPr>
+            <w:pStyle w:val="TDC2"/>
+            <w:rPr>
+              <w:kern w:val="2"/>
+              <w14:ligatures w14:val="standardContextual"/>
+            </w:rPr>
+          </w:pPr>
+          <w:hyperlink w:anchor="_Toc134208701" w:history="1">
+            <w:r>
+              <w:rPr>
+                <w:rStyle w:val="Hipervnculo"/>
+              </w:rPr>
+              <w:t>5.12</w:t>
+            </w:r>
+            <w:r>
+              <w:rPr>
+                <w:kern w:val="2"/>
+                <w14:ligatures w14:val="standardContextual"/>
+              </w:rPr>
+              <w:tab/>
+            </w:r>
+            <w:r>
+              <w:rPr>
+                <w:rStyle w:val="Hipervnculo"/>
+              </w:rPr>
+              <w:t>Información Adicional</w:t>
+            </w:r>
+            <w:r>
+              <w:rPr>
+                <w:webHidden/>
+              </w:rPr>
+              <w:tab/>
+            </w:r>
+            <w:r>
+              <w:rPr>
+                <w:webHidden/>
+              </w:rPr>
+              <w:fldChar w:fldCharType="begin"/>
+            </w:r>
+            <w:r>
+              <w:rPr>
+                <w:webHidden/>
+              </w:rPr>
+              <w:instrText xml:space="preserve"> PAGEREF _Toc134208701 \h </w:instrText>
+            </w:r>
+            <w:r>
+              <w:rPr>
+                <w:webHidden/>
+              </w:rPr>
+            </w:r>
+            <w:r>
+              <w:rPr>
+                <w:webHidden/>
+              </w:rPr>
+              <w:fldChar w:fldCharType="separate"/>
+            </w:r>
+            <w:r>
+              <w:rPr>
+                <w:webHidden/>
+              </w:rPr>
+              <w:t>21</w:t>
             </w:r>
             <w:r>
               <w:rPr>
@@ -3341,12 +3415,12 @@
               <w14:ligatures w14:val="standardContextual"/>
             </w:rPr>
           </w:pPr>
-          <w:hyperlink w:anchor="_Toc133778517" w:history="1">
+          <w:hyperlink w:anchor="_Toc134208702" w:history="1">
             <w:r>
               <w:rPr>
                 <w:rStyle w:val="Hipervnculo"/>
               </w:rPr>
-              <w:t>5.12.2</w:t>
+              <w:t>5.12.1</w:t>
             </w:r>
             <w:r>
               <w:rPr>
@@ -3359,7 +3433,7 @@
               <w:rPr>
                 <w:rStyle w:val="Hipervnculo"/>
               </w:rPr>
-              <w:t>Swagger</w:t>
+              <w:t>DB</w:t>
             </w:r>
             <w:r>
               <w:rPr>
@@ -3377,7 +3451,7 @@
               <w:rPr>
                 <w:webHidden/>
               </w:rPr>
-              <w:instrText xml:space="preserve"> PAGEREF _Toc133778517 \h </w:instrText>
+              <w:instrText xml:space="preserve"> PAGEREF _Toc134208702 \h </w:instrText>
             </w:r>
             <w:r>
               <w:rPr>
@@ -3394,7 +3468,7 @@
               <w:rPr>
                 <w:webHidden/>
               </w:rPr>
-              <w:t>20</w:t>
+              <w:t>21</w:t>
             </w:r>
             <w:r>
               <w:rPr>
@@ -3412,7 +3486,7 @@
               <w14:ligatures w14:val="standardContextual"/>
             </w:rPr>
           </w:pPr>
-          <w:hyperlink w:anchor="_Toc133778518" w:history="1">
+          <w:hyperlink w:anchor="_Toc134208703" w:history="1">
             <w:r>
               <w:rPr>
                 <w:rStyle w:val="Hipervnculo"/>
@@ -3430,7 +3504,7 @@
               <w:rPr>
                 <w:rStyle w:val="Hipervnculo"/>
               </w:rPr>
-              <w:t>Información Adicional</w:t>
+              <w:t>Tests</w:t>
             </w:r>
             <w:r>
               <w:rPr>
@@ -3448,7 +3522,7 @@
               <w:rPr>
                 <w:webHidden/>
               </w:rPr>
-              <w:instrText xml:space="preserve"> PAGEREF _Toc133778518 \h </w:instrText>
+              <w:instrText xml:space="preserve"> PAGEREF _Toc134208703 \h </w:instrText>
             </w:r>
             <w:r>
               <w:rPr>
@@ -3465,7 +3539,7 @@
               <w:rPr>
                 <w:webHidden/>
               </w:rPr>
-              <w:t>20</w:t>
+              <w:t>21</w:t>
             </w:r>
             <w:r>
               <w:rPr>
@@ -3486,7 +3560,7 @@
               <w14:ligatures w14:val="standardContextual"/>
             </w:rPr>
           </w:pPr>
-          <w:hyperlink w:anchor="_Toc133778519" w:history="1">
+          <w:hyperlink w:anchor="_Toc134208704" w:history="1">
             <w:r>
               <w:rPr>
                 <w:rStyle w:val="Hipervnculo"/>
@@ -3504,7 +3578,7 @@
               <w:rPr>
                 <w:rStyle w:val="Hipervnculo"/>
               </w:rPr>
-              <w:t>DB</w:t>
+              <w:t>Postman (E2E)</w:t>
             </w:r>
             <w:r>
               <w:rPr>
@@ -3522,78 +3596,7 @@
               <w:rPr>
                 <w:webHidden/>
               </w:rPr>
-              <w:instrText xml:space="preserve"> PAGEREF _Toc133778519 \h </w:instrText>
-            </w:r>
-            <w:r>
-              <w:rPr>
-                <w:webHidden/>
-              </w:rPr>
-            </w:r>
-            <w:r>
-              <w:rPr>
-                <w:webHidden/>
-              </w:rPr>
-              <w:fldChar w:fldCharType="separate"/>
-            </w:r>
-            <w:r>
-              <w:rPr>
-                <w:webHidden/>
-              </w:rPr>
-              <w:t>20</w:t>
-            </w:r>
-            <w:r>
-              <w:rPr>
-                <w:webHidden/>
-              </w:rPr>
-              <w:fldChar w:fldCharType="end"/>
-            </w:r>
-          </w:hyperlink>
-        </w:p>
-        <w:p>
-          <w:pPr>
-            <w:pStyle w:val="TDC2"/>
-            <w:rPr>
-              <w:kern w:val="2"/>
-              <w14:ligatures w14:val="standardContextual"/>
-            </w:rPr>
-          </w:pPr>
-          <w:hyperlink w:anchor="_Toc133778520" w:history="1">
-            <w:r>
-              <w:rPr>
-                <w:rStyle w:val="Hipervnculo"/>
-              </w:rPr>
-              <w:t>5.14</w:t>
-            </w:r>
-            <w:r>
-              <w:rPr>
-                <w:kern w:val="2"/>
-                <w14:ligatures w14:val="standardContextual"/>
-              </w:rPr>
-              <w:tab/>
-            </w:r>
-            <w:r>
-              <w:rPr>
-                <w:rStyle w:val="Hipervnculo"/>
-              </w:rPr>
-              <w:t>Tests</w:t>
-            </w:r>
-            <w:r>
-              <w:rPr>
-                <w:webHidden/>
-              </w:rPr>
-              <w:tab/>
-            </w:r>
-            <w:r>
-              <w:rPr>
-                <w:webHidden/>
-              </w:rPr>
-              <w:fldChar w:fldCharType="begin"/>
-            </w:r>
-            <w:r>
-              <w:rPr>
-                <w:webHidden/>
-              </w:rPr>
-              <w:instrText xml:space="preserve"> PAGEREF _Toc133778520 \h </w:instrText>
+              <w:instrText xml:space="preserve"> PAGEREF _Toc134208704 \h </w:instrText>
             </w:r>
             <w:r>
               <w:rPr>
@@ -3631,12 +3634,12 @@
               <w14:ligatures w14:val="standardContextual"/>
             </w:rPr>
           </w:pPr>
-          <w:hyperlink w:anchor="_Toc133778521" w:history="1">
+          <w:hyperlink w:anchor="_Toc134208705" w:history="1">
             <w:r>
               <w:rPr>
                 <w:rStyle w:val="Hipervnculo"/>
               </w:rPr>
-              <w:t>5.14.1</w:t>
+              <w:t>5.13.2</w:t>
             </w:r>
             <w:r>
               <w:rPr>
@@ -3649,7 +3652,7 @@
               <w:rPr>
                 <w:rStyle w:val="Hipervnculo"/>
               </w:rPr>
-              <w:t>Postman (E2E)</w:t>
+              <w:t>Junit 5 + MockK</w:t>
             </w:r>
             <w:r>
               <w:rPr>
@@ -3667,7 +3670,7 @@
               <w:rPr>
                 <w:webHidden/>
               </w:rPr>
-              <w:instrText xml:space="preserve"> PAGEREF _Toc133778521 \h </w:instrText>
+              <w:instrText xml:space="preserve"> PAGEREF _Toc134208705 \h </w:instrText>
             </w:r>
             <w:r>
               <w:rPr>
@@ -3684,81 +3687,7 @@
               <w:rPr>
                 <w:webHidden/>
               </w:rPr>
-              <w:t>21</w:t>
-            </w:r>
-            <w:r>
-              <w:rPr>
-                <w:webHidden/>
-              </w:rPr>
-              <w:fldChar w:fldCharType="end"/>
-            </w:r>
-          </w:hyperlink>
-        </w:p>
-        <w:p>
-          <w:pPr>
-            <w:pStyle w:val="TDC3"/>
-            <w:tabs>
-              <w:tab w:val="left" w:pos="1769"/>
-            </w:tabs>
-            <w:rPr>
-              <w:kern w:val="2"/>
-              <w14:ligatures w14:val="standardContextual"/>
-            </w:rPr>
-          </w:pPr>
-          <w:hyperlink w:anchor="_Toc133778522" w:history="1">
-            <w:r>
-              <w:rPr>
-                <w:rStyle w:val="Hipervnculo"/>
-              </w:rPr>
-              <w:t>5.14.2</w:t>
-            </w:r>
-            <w:r>
-              <w:rPr>
-                <w:kern w:val="2"/>
-                <w14:ligatures w14:val="standardContextual"/>
-              </w:rPr>
-              <w:tab/>
-            </w:r>
-            <w:r>
-              <w:rPr>
-                <w:rStyle w:val="Hipervnculo"/>
-              </w:rPr>
-              <w:t>Junit 5 + MockK</w:t>
-            </w:r>
-            <w:r>
-              <w:rPr>
-                <w:webHidden/>
-              </w:rPr>
-              <w:tab/>
-            </w:r>
-            <w:r>
-              <w:rPr>
-                <w:webHidden/>
-              </w:rPr>
-              <w:fldChar w:fldCharType="begin"/>
-            </w:r>
-            <w:r>
-              <w:rPr>
-                <w:webHidden/>
-              </w:rPr>
-              <w:instrText xml:space="preserve"> PAGEREF _Toc133778522 \h </w:instrText>
-            </w:r>
-            <w:r>
-              <w:rPr>
-                <w:webHidden/>
-              </w:rPr>
-            </w:r>
-            <w:r>
-              <w:rPr>
-                <w:webHidden/>
-              </w:rPr>
-              <w:fldChar w:fldCharType="separate"/>
-            </w:r>
-            <w:r>
-              <w:rPr>
-                <w:webHidden/>
-              </w:rPr>
-              <w:t>21</w:t>
+              <w:t>22</w:t>
             </w:r>
             <w:r>
               <w:rPr>
@@ -3776,12 +3705,12 @@
               <w14:ligatures w14:val="standardContextual"/>
             </w:rPr>
           </w:pPr>
-          <w:hyperlink w:anchor="_Toc133778523" w:history="1">
+          <w:hyperlink w:anchor="_Toc134208706" w:history="1">
             <w:r>
               <w:rPr>
                 <w:rStyle w:val="Hipervnculo"/>
               </w:rPr>
-              <w:t>5.15</w:t>
+              <w:t>5.14</w:t>
             </w:r>
             <w:r>
               <w:rPr>
@@ -3812,7 +3741,7 @@
               <w:rPr>
                 <w:webHidden/>
               </w:rPr>
-              <w:instrText xml:space="preserve"> PAGEREF _Toc133778523 \h </w:instrText>
+              <w:instrText xml:space="preserve"> PAGEREF _Toc134208706 \h </w:instrText>
             </w:r>
             <w:r>
               <w:rPr>
@@ -3829,7 +3758,7 @@
               <w:rPr>
                 <w:webHidden/>
               </w:rPr>
-              <w:t>21</w:t>
+              <w:t>22</w:t>
             </w:r>
             <w:r>
               <w:rPr>
@@ -3847,7 +3776,7 @@
               <w14:ligatures w14:val="standardContextual"/>
             </w:rPr>
           </w:pPr>
-          <w:hyperlink w:anchor="_Toc133778524" w:history="1">
+          <w:hyperlink w:anchor="_Toc134208707" w:history="1">
             <w:r>
               <w:rPr>
                 <w:rStyle w:val="Hipervnculo"/>
@@ -3883,7 +3812,7 @@
               <w:rPr>
                 <w:webHidden/>
               </w:rPr>
-              <w:instrText xml:space="preserve"> PAGEREF _Toc133778524 \h </w:instrText>
+              <w:instrText xml:space="preserve"> PAGEREF _Toc134208707 \h </w:instrText>
             </w:r>
             <w:r>
               <w:rPr>
@@ -3900,7 +3829,7 @@
               <w:rPr>
                 <w:webHidden/>
               </w:rPr>
-              <w:t>22</w:t>
+              <w:t>23</w:t>
             </w:r>
             <w:r>
               <w:rPr>
@@ -3918,7 +3847,7 @@
               <w14:ligatures w14:val="standardContextual"/>
             </w:rPr>
           </w:pPr>
-          <w:hyperlink w:anchor="_Toc133778525" w:history="1">
+          <w:hyperlink w:anchor="_Toc134208708" w:history="1">
             <w:r>
               <w:rPr>
                 <w:rStyle w:val="Hipervnculo"/>
@@ -3954,7 +3883,7 @@
               <w:rPr>
                 <w:webHidden/>
               </w:rPr>
-              <w:instrText xml:space="preserve"> PAGEREF _Toc133778525 \h </w:instrText>
+              <w:instrText xml:space="preserve"> PAGEREF _Toc134208708 \h </w:instrText>
             </w:r>
             <w:r>
               <w:rPr>
@@ -3971,7 +3900,7 @@
               <w:rPr>
                 <w:webHidden/>
               </w:rPr>
-              <w:t>22</w:t>
+              <w:t>23</w:t>
             </w:r>
             <w:r>
               <w:rPr>
@@ -3989,7 +3918,7 @@
               <w14:ligatures w14:val="standardContextual"/>
             </w:rPr>
           </w:pPr>
-          <w:hyperlink w:anchor="_Toc133778526" w:history="1">
+          <w:hyperlink w:anchor="_Toc134208709" w:history="1">
             <w:r>
               <w:rPr>
                 <w:rStyle w:val="Hipervnculo"/>
@@ -4025,7 +3954,7 @@
               <w:rPr>
                 <w:webHidden/>
               </w:rPr>
-              <w:instrText xml:space="preserve"> PAGEREF _Toc133778526 \h </w:instrText>
+              <w:instrText xml:space="preserve"> PAGEREF _Toc134208709 \h </w:instrText>
             </w:r>
             <w:r>
               <w:rPr>
@@ -4042,7 +3971,7 @@
               <w:rPr>
                 <w:webHidden/>
               </w:rPr>
-              <w:t>22</w:t>
+              <w:t>23</w:t>
             </w:r>
             <w:r>
               <w:rPr>
@@ -4063,7 +3992,7 @@
               <w14:ligatures w14:val="standardContextual"/>
             </w:rPr>
           </w:pPr>
-          <w:hyperlink w:anchor="_Toc133778527" w:history="1">
+          <w:hyperlink w:anchor="_Toc134208710" w:history="1">
             <w:r>
               <w:rPr>
                 <w:rStyle w:val="Hipervnculo"/>
@@ -4099,7 +4028,7 @@
               <w:rPr>
                 <w:webHidden/>
               </w:rPr>
-              <w:instrText xml:space="preserve"> PAGEREF _Toc133778527 \h </w:instrText>
+              <w:instrText xml:space="preserve"> PAGEREF _Toc134208710 \h </w:instrText>
             </w:r>
             <w:r>
               <w:rPr>
@@ -4116,7 +4045,7 @@
               <w:rPr>
                 <w:webHidden/>
               </w:rPr>
-              <w:t>22</w:t>
+              <w:t>23</w:t>
             </w:r>
             <w:r>
               <w:rPr>
@@ -4137,7 +4066,7 @@
               <w14:ligatures w14:val="standardContextual"/>
             </w:rPr>
           </w:pPr>
-          <w:hyperlink w:anchor="_Toc133778528" w:history="1">
+          <w:hyperlink w:anchor="_Toc134208711" w:history="1">
             <w:r>
               <w:rPr>
                 <w:rStyle w:val="Hipervnculo"/>
@@ -4173,7 +4102,7 @@
               <w:rPr>
                 <w:webHidden/>
               </w:rPr>
-              <w:instrText xml:space="preserve"> PAGEREF _Toc133778528 \h </w:instrText>
+              <w:instrText xml:space="preserve"> PAGEREF _Toc134208711 \h </w:instrText>
             </w:r>
             <w:r>
               <w:rPr>
@@ -4190,7 +4119,7 @@
               <w:rPr>
                 <w:webHidden/>
               </w:rPr>
-              <w:t>22</w:t>
+              <w:t>23</w:t>
             </w:r>
             <w:r>
               <w:rPr>
@@ -4211,7 +4140,7 @@
               <w14:ligatures w14:val="standardContextual"/>
             </w:rPr>
           </w:pPr>
-          <w:hyperlink w:anchor="_Toc133778529" w:history="1">
+          <w:hyperlink w:anchor="_Toc134208712" w:history="1">
             <w:r>
               <w:rPr>
                 <w:rStyle w:val="Hipervnculo"/>
@@ -4247,7 +4176,7 @@
               <w:rPr>
                 <w:webHidden/>
               </w:rPr>
-              <w:instrText xml:space="preserve"> PAGEREF _Toc133778529 \h </w:instrText>
+              <w:instrText xml:space="preserve"> PAGEREF _Toc134208712 \h </w:instrText>
             </w:r>
             <w:r>
               <w:rPr>
@@ -4264,7 +4193,7 @@
               <w:rPr>
                 <w:webHidden/>
               </w:rPr>
-              <w:t>23</w:t>
+              <w:t>24</w:t>
             </w:r>
             <w:r>
               <w:rPr>
@@ -4285,7 +4214,7 @@
               <w14:ligatures w14:val="standardContextual"/>
             </w:rPr>
           </w:pPr>
-          <w:hyperlink w:anchor="_Toc133778530" w:history="1">
+          <w:hyperlink w:anchor="_Toc134208713" w:history="1">
             <w:r>
               <w:rPr>
                 <w:rStyle w:val="Hipervnculo"/>
@@ -4321,7 +4250,7 @@
               <w:rPr>
                 <w:webHidden/>
               </w:rPr>
-              <w:instrText xml:space="preserve"> PAGEREF _Toc133778530 \h </w:instrText>
+              <w:instrText xml:space="preserve"> PAGEREF _Toc134208713 \h </w:instrText>
             </w:r>
             <w:r>
               <w:rPr>
@@ -4338,7 +4267,7 @@
               <w:rPr>
                 <w:webHidden/>
               </w:rPr>
-              <w:t>23</w:t>
+              <w:t>24</w:t>
             </w:r>
             <w:r>
               <w:rPr>
@@ -4356,7 +4285,7 @@
               <w14:ligatures w14:val="standardContextual"/>
             </w:rPr>
           </w:pPr>
-          <w:hyperlink w:anchor="_Toc133778531" w:history="1">
+          <w:hyperlink w:anchor="_Toc134208714" w:history="1">
             <w:r>
               <w:rPr>
                 <w:rStyle w:val="Hipervnculo"/>
@@ -4392,7 +4321,7 @@
               <w:rPr>
                 <w:webHidden/>
               </w:rPr>
-              <w:instrText xml:space="preserve"> PAGEREF _Toc133778531 \h </w:instrText>
+              <w:instrText xml:space="preserve"> PAGEREF _Toc134208714 \h </w:instrText>
             </w:r>
             <w:r>
               <w:rPr>
@@ -4409,7 +4338,7 @@
               <w:rPr>
                 <w:webHidden/>
               </w:rPr>
-              <w:t>23</w:t>
+              <w:t>24</w:t>
             </w:r>
             <w:r>
               <w:rPr>
@@ -4427,7 +4356,7 @@
               <w14:ligatures w14:val="standardContextual"/>
             </w:rPr>
           </w:pPr>
-          <w:hyperlink w:anchor="_Toc133778532" w:history="1">
+          <w:hyperlink w:anchor="_Toc134208715" w:history="1">
             <w:r>
               <w:rPr>
                 <w:rStyle w:val="Hipervnculo"/>
@@ -4463,7 +4392,7 @@
               <w:rPr>
                 <w:webHidden/>
               </w:rPr>
-              <w:instrText xml:space="preserve"> PAGEREF _Toc133778532 \h </w:instrText>
+              <w:instrText xml:space="preserve"> PAGEREF _Toc134208715 \h </w:instrText>
             </w:r>
             <w:r>
               <w:rPr>
@@ -4480,7 +4409,7 @@
               <w:rPr>
                 <w:webHidden/>
               </w:rPr>
-              <w:t>24</w:t>
+              <w:t>25</w:t>
             </w:r>
             <w:r>
               <w:rPr>
@@ -4501,7 +4430,7 @@
               <w14:ligatures w14:val="standardContextual"/>
             </w:rPr>
           </w:pPr>
-          <w:hyperlink w:anchor="_Toc133778533" w:history="1">
+          <w:hyperlink w:anchor="_Toc134208716" w:history="1">
             <w:r>
               <w:rPr>
                 <w:rStyle w:val="Hipervnculo"/>
@@ -4537,7 +4466,7 @@
               <w:rPr>
                 <w:webHidden/>
               </w:rPr>
-              <w:instrText xml:space="preserve"> PAGEREF _Toc133778533 \h </w:instrText>
+              <w:instrText xml:space="preserve"> PAGEREF _Toc134208716 \h </w:instrText>
             </w:r>
             <w:r>
               <w:rPr>
@@ -4554,7 +4483,7 @@
               <w:rPr>
                 <w:webHidden/>
               </w:rPr>
-              <w:t>24</w:t>
+              <w:t>25</w:t>
             </w:r>
             <w:r>
               <w:rPr>
@@ -4575,7 +4504,7 @@
               <w14:ligatures w14:val="standardContextual"/>
             </w:rPr>
           </w:pPr>
-          <w:hyperlink w:anchor="_Toc133778534" w:history="1">
+          <w:hyperlink w:anchor="_Toc134208717" w:history="1">
             <w:r>
               <w:rPr>
                 <w:rStyle w:val="Hipervnculo"/>
@@ -4611,7 +4540,7 @@
               <w:rPr>
                 <w:webHidden/>
               </w:rPr>
-              <w:instrText xml:space="preserve"> PAGEREF _Toc133778534 \h </w:instrText>
+              <w:instrText xml:space="preserve"> PAGEREF _Toc134208717 \h </w:instrText>
             </w:r>
             <w:r>
               <w:rPr>
@@ -4628,7 +4557,7 @@
               <w:rPr>
                 <w:webHidden/>
               </w:rPr>
-              <w:t>24</w:t>
+              <w:t>25</w:t>
             </w:r>
             <w:r>
               <w:rPr>
@@ -4649,7 +4578,7 @@
               <w14:ligatures w14:val="standardContextual"/>
             </w:rPr>
           </w:pPr>
-          <w:hyperlink w:anchor="_Toc133778535" w:history="1">
+          <w:hyperlink w:anchor="_Toc134208718" w:history="1">
             <w:r>
               <w:rPr>
                 <w:rStyle w:val="Hipervnculo"/>
@@ -4685,7 +4614,7 @@
               <w:rPr>
                 <w:webHidden/>
               </w:rPr>
-              <w:instrText xml:space="preserve"> PAGEREF _Toc133778535 \h </w:instrText>
+              <w:instrText xml:space="preserve"> PAGEREF _Toc134208718 \h </w:instrText>
             </w:r>
             <w:r>
               <w:rPr>
@@ -4702,7 +4631,7 @@
               <w:rPr>
                 <w:webHidden/>
               </w:rPr>
-              <w:t>24</w:t>
+              <w:t>25</w:t>
             </w:r>
             <w:r>
               <w:rPr>
@@ -4723,7 +4652,7 @@
               <w14:ligatures w14:val="standardContextual"/>
             </w:rPr>
           </w:pPr>
-          <w:hyperlink w:anchor="_Toc133778536" w:history="1">
+          <w:hyperlink w:anchor="_Toc134208719" w:history="1">
             <w:r>
               <w:rPr>
                 <w:rStyle w:val="Hipervnculo"/>
@@ -4759,7 +4688,7 @@
               <w:rPr>
                 <w:webHidden/>
               </w:rPr>
-              <w:instrText xml:space="preserve"> PAGEREF _Toc133778536 \h </w:instrText>
+              <w:instrText xml:space="preserve"> PAGEREF _Toc134208719 \h </w:instrText>
             </w:r>
             <w:r>
               <w:rPr>
@@ -4776,7 +4705,7 @@
               <w:rPr>
                 <w:webHidden/>
               </w:rPr>
-              <w:t>24</w:t>
+              <w:t>25</w:t>
             </w:r>
             <w:r>
               <w:rPr>
@@ -4797,7 +4726,7 @@
               <w14:ligatures w14:val="standardContextual"/>
             </w:rPr>
           </w:pPr>
-          <w:hyperlink w:anchor="_Toc133778537" w:history="1">
+          <w:hyperlink w:anchor="_Toc134208720" w:history="1">
             <w:r>
               <w:rPr>
                 <w:rStyle w:val="Hipervnculo"/>
@@ -4833,7 +4762,7 @@
               <w:rPr>
                 <w:webHidden/>
               </w:rPr>
-              <w:instrText xml:space="preserve"> PAGEREF _Toc133778537 \h </w:instrText>
+              <w:instrText xml:space="preserve"> PAGEREF _Toc134208720 \h </w:instrText>
             </w:r>
             <w:r>
               <w:rPr>
@@ -4850,7 +4779,7 @@
               <w:rPr>
                 <w:webHidden/>
               </w:rPr>
-              <w:t>24</w:t>
+              <w:t>25</w:t>
             </w:r>
             <w:r>
               <w:rPr>
@@ -4871,7 +4800,7 @@
               <w14:ligatures w14:val="standardContextual"/>
             </w:rPr>
           </w:pPr>
-          <w:hyperlink w:anchor="_Toc133778538" w:history="1">
+          <w:hyperlink w:anchor="_Toc134208721" w:history="1">
             <w:r>
               <w:rPr>
                 <w:rStyle w:val="Hipervnculo"/>
@@ -4907,7 +4836,7 @@
               <w:rPr>
                 <w:webHidden/>
               </w:rPr>
-              <w:instrText xml:space="preserve"> PAGEREF _Toc133778538 \h </w:instrText>
+              <w:instrText xml:space="preserve"> PAGEREF _Toc134208721 \h </w:instrText>
             </w:r>
             <w:r>
               <w:rPr>
@@ -4924,7 +4853,7 @@
               <w:rPr>
                 <w:webHidden/>
               </w:rPr>
-              <w:t>24</w:t>
+              <w:t>25</w:t>
             </w:r>
             <w:r>
               <w:rPr>
@@ -4942,7 +4871,7 @@
               <w14:ligatures w14:val="standardContextual"/>
             </w:rPr>
           </w:pPr>
-          <w:hyperlink w:anchor="_Toc133778539" w:history="1">
+          <w:hyperlink w:anchor="_Toc134208722" w:history="1">
             <w:r>
               <w:rPr>
                 <w:rStyle w:val="Hipervnculo"/>
@@ -4978,7 +4907,7 @@
               <w:rPr>
                 <w:webHidden/>
               </w:rPr>
-              <w:instrText xml:space="preserve"> PAGEREF _Toc133778539 \h </w:instrText>
+              <w:instrText xml:space="preserve"> PAGEREF _Toc134208722 \h </w:instrText>
             </w:r>
             <w:r>
               <w:rPr>
@@ -4995,7 +4924,7 @@
               <w:rPr>
                 <w:webHidden/>
               </w:rPr>
-              <w:t>25</w:t>
+              <w:t>26</w:t>
             </w:r>
             <w:r>
               <w:rPr>
@@ -5016,7 +4945,7 @@
               <w14:ligatures w14:val="standardContextual"/>
             </w:rPr>
           </w:pPr>
-          <w:hyperlink w:anchor="_Toc133778540" w:history="1">
+          <w:hyperlink w:anchor="_Toc134208723" w:history="1">
             <w:r>
               <w:rPr>
                 <w:rStyle w:val="Hipervnculo"/>
@@ -5052,7 +4981,7 @@
               <w:rPr>
                 <w:webHidden/>
               </w:rPr>
-              <w:instrText xml:space="preserve"> PAGEREF _Toc133778540 \h </w:instrText>
+              <w:instrText xml:space="preserve"> PAGEREF _Toc134208723 \h </w:instrText>
             </w:r>
             <w:r>
               <w:rPr>
@@ -5069,7 +4998,7 @@
               <w:rPr>
                 <w:webHidden/>
               </w:rPr>
-              <w:t>25</w:t>
+              <w:t>26</w:t>
             </w:r>
             <w:r>
               <w:rPr>
@@ -5090,7 +5019,7 @@
               <w14:ligatures w14:val="standardContextual"/>
             </w:rPr>
           </w:pPr>
-          <w:hyperlink w:anchor="_Toc133778541" w:history="1">
+          <w:hyperlink w:anchor="_Toc134208724" w:history="1">
             <w:r>
               <w:rPr>
                 <w:rStyle w:val="Hipervnculo"/>
@@ -5126,7 +5055,7 @@
               <w:rPr>
                 <w:webHidden/>
               </w:rPr>
-              <w:instrText xml:space="preserve"> PAGEREF _Toc133778541 \h </w:instrText>
+              <w:instrText xml:space="preserve"> PAGEREF _Toc134208724 \h </w:instrText>
             </w:r>
             <w:r>
               <w:rPr>
@@ -5143,7 +5072,7 @@
               <w:rPr>
                 <w:webHidden/>
               </w:rPr>
-              <w:t>25</w:t>
+              <w:t>26</w:t>
             </w:r>
             <w:r>
               <w:rPr>
@@ -5164,7 +5093,7 @@
               <w14:ligatures w14:val="standardContextual"/>
             </w:rPr>
           </w:pPr>
-          <w:hyperlink w:anchor="_Toc133778542" w:history="1">
+          <w:hyperlink w:anchor="_Toc134208725" w:history="1">
             <w:r>
               <w:rPr>
                 <w:rStyle w:val="Hipervnculo"/>
@@ -5200,7 +5129,7 @@
               <w:rPr>
                 <w:webHidden/>
               </w:rPr>
-              <w:instrText xml:space="preserve"> PAGEREF _Toc133778542 \h </w:instrText>
+              <w:instrText xml:space="preserve"> PAGEREF _Toc134208725 \h </w:instrText>
             </w:r>
             <w:r>
               <w:rPr>
@@ -5217,7 +5146,7 @@
               <w:rPr>
                 <w:webHidden/>
               </w:rPr>
-              <w:t>26</w:t>
+              <w:t>27</w:t>
             </w:r>
             <w:r>
               <w:rPr>
@@ -5235,7 +5164,7 @@
               <w14:ligatures w14:val="standardContextual"/>
             </w:rPr>
           </w:pPr>
-          <w:hyperlink w:anchor="_Toc133778543" w:history="1">
+          <w:hyperlink w:anchor="_Toc134208726" w:history="1">
             <w:r>
               <w:rPr>
                 <w:rStyle w:val="Hipervnculo"/>
@@ -5271,7 +5200,7 @@
               <w:rPr>
                 <w:webHidden/>
               </w:rPr>
-              <w:instrText xml:space="preserve"> PAGEREF _Toc133778543 \h </w:instrText>
+              <w:instrText xml:space="preserve"> PAGEREF _Toc134208726 \h </w:instrText>
             </w:r>
             <w:r>
               <w:rPr>
@@ -5288,7 +5217,7 @@
               <w:rPr>
                 <w:webHidden/>
               </w:rPr>
-              <w:t>36</w:t>
+              <w:t>34</w:t>
             </w:r>
             <w:r>
               <w:rPr>
@@ -5309,7 +5238,7 @@
               <w14:ligatures w14:val="standardContextual"/>
             </w:rPr>
           </w:pPr>
-          <w:hyperlink w:anchor="_Toc133778544" w:history="1">
+          <w:hyperlink w:anchor="_Toc134208727" w:history="1">
             <w:r>
               <w:rPr>
                 <w:rStyle w:val="Hipervnculo"/>
@@ -5345,7 +5274,7 @@
               <w:rPr>
                 <w:webHidden/>
               </w:rPr>
-              <w:instrText xml:space="preserve"> PAGEREF _Toc133778544 \h </w:instrText>
+              <w:instrText xml:space="preserve"> PAGEREF _Toc134208727 \h </w:instrText>
             </w:r>
             <w:r>
               <w:rPr>
@@ -5362,7 +5291,7 @@
               <w:rPr>
                 <w:webHidden/>
               </w:rPr>
-              <w:t>36</w:t>
+              <w:t>34</w:t>
             </w:r>
             <w:r>
               <w:rPr>
@@ -5383,7 +5312,7 @@
               <w14:ligatures w14:val="standardContextual"/>
             </w:rPr>
           </w:pPr>
-          <w:hyperlink w:anchor="_Toc133778545" w:history="1">
+          <w:hyperlink w:anchor="_Toc134208728" w:history="1">
             <w:r>
               <w:rPr>
                 <w:rStyle w:val="Hipervnculo"/>
@@ -5419,7 +5348,7 @@
               <w:rPr>
                 <w:webHidden/>
               </w:rPr>
-              <w:instrText xml:space="preserve"> PAGEREF _Toc133778545 \h </w:instrText>
+              <w:instrText xml:space="preserve"> PAGEREF _Toc134208728 \h </w:instrText>
             </w:r>
             <w:r>
               <w:rPr>
@@ -5436,7 +5365,7 @@
               <w:rPr>
                 <w:webHidden/>
               </w:rPr>
-              <w:t>36</w:t>
+              <w:t>34</w:t>
             </w:r>
             <w:r>
               <w:rPr>
@@ -5457,7 +5386,7 @@
               <w14:ligatures w14:val="standardContextual"/>
             </w:rPr>
           </w:pPr>
-          <w:hyperlink w:anchor="_Toc133778546" w:history="1">
+          <w:hyperlink w:anchor="_Toc134208729" w:history="1">
             <w:r>
               <w:rPr>
                 <w:rStyle w:val="Hipervnculo"/>
@@ -5493,7 +5422,7 @@
               <w:rPr>
                 <w:webHidden/>
               </w:rPr>
-              <w:instrText xml:space="preserve"> PAGEREF _Toc133778546 \h </w:instrText>
+              <w:instrText xml:space="preserve"> PAGEREF _Toc134208729 \h </w:instrText>
             </w:r>
             <w:r>
               <w:rPr>
@@ -5510,7 +5439,7 @@
               <w:rPr>
                 <w:webHidden/>
               </w:rPr>
-              <w:t>37</w:t>
+              <w:t>35</w:t>
             </w:r>
             <w:r>
               <w:rPr>
@@ -5528,7 +5457,7 @@
               <w14:ligatures w14:val="standardContextual"/>
             </w:rPr>
           </w:pPr>
-          <w:hyperlink w:anchor="_Toc133778547" w:history="1">
+          <w:hyperlink w:anchor="_Toc134208730" w:history="1">
             <w:r>
               <w:rPr>
                 <w:rStyle w:val="Hipervnculo"/>
@@ -5564,7 +5493,7 @@
               <w:rPr>
                 <w:webHidden/>
               </w:rPr>
-              <w:instrText xml:space="preserve"> PAGEREF _Toc133778547 \h </w:instrText>
+              <w:instrText xml:space="preserve"> PAGEREF _Toc134208730 \h </w:instrText>
             </w:r>
             <w:r>
               <w:rPr>
@@ -5581,7 +5510,7 @@
               <w:rPr>
                 <w:webHidden/>
               </w:rPr>
-              <w:t>37</w:t>
+              <w:t>35</w:t>
             </w:r>
             <w:r>
               <w:rPr>
@@ -5599,7 +5528,7 @@
               <w14:ligatures w14:val="standardContextual"/>
             </w:rPr>
           </w:pPr>
-          <w:hyperlink w:anchor="_Toc133778548" w:history="1">
+          <w:hyperlink w:anchor="_Toc134208731" w:history="1">
             <w:r>
               <w:rPr>
                 <w:rStyle w:val="Hipervnculo"/>
@@ -5635,7 +5564,7 @@
               <w:rPr>
                 <w:webHidden/>
               </w:rPr>
-              <w:instrText xml:space="preserve"> PAGEREF _Toc133778548 \h </w:instrText>
+              <w:instrText xml:space="preserve"> PAGEREF _Toc134208731 \h </w:instrText>
             </w:r>
             <w:r>
               <w:rPr>
@@ -5652,7 +5581,7 @@
               <w:rPr>
                 <w:webHidden/>
               </w:rPr>
-              <w:t>37</w:t>
+              <w:t>35</w:t>
             </w:r>
             <w:r>
               <w:rPr>
@@ -5670,7 +5599,7 @@
               <w14:ligatures w14:val="standardContextual"/>
             </w:rPr>
           </w:pPr>
-          <w:hyperlink w:anchor="_Toc133778549" w:history="1">
+          <w:hyperlink w:anchor="_Toc134208732" w:history="1">
             <w:r>
               <w:rPr>
                 <w:rStyle w:val="Hipervnculo"/>
@@ -5706,7 +5635,7 @@
               <w:rPr>
                 <w:webHidden/>
               </w:rPr>
-              <w:instrText xml:space="preserve"> PAGEREF _Toc133778549 \h </w:instrText>
+              <w:instrText xml:space="preserve"> PAGEREF _Toc134208732 \h </w:instrText>
             </w:r>
             <w:r>
               <w:rPr>
@@ -5723,7 +5652,7 @@
               <w:rPr>
                 <w:webHidden/>
               </w:rPr>
-              <w:t>38</w:t>
+              <w:t>36</w:t>
             </w:r>
             <w:r>
               <w:rPr>
@@ -5741,7 +5670,7 @@
               <w14:ligatures w14:val="standardContextual"/>
             </w:rPr>
           </w:pPr>
-          <w:hyperlink w:anchor="_Toc133778550" w:history="1">
+          <w:hyperlink w:anchor="_Toc134208733" w:history="1">
             <w:r>
               <w:rPr>
                 <w:rStyle w:val="Hipervnculo"/>
@@ -5777,7 +5706,7 @@
               <w:rPr>
                 <w:webHidden/>
               </w:rPr>
-              <w:instrText xml:space="preserve"> PAGEREF _Toc133778550 \h </w:instrText>
+              <w:instrText xml:space="preserve"> PAGEREF _Toc134208733 \h </w:instrText>
             </w:r>
             <w:r>
               <w:rPr>
@@ -5794,7 +5723,7 @@
               <w:rPr>
                 <w:webHidden/>
               </w:rPr>
-              <w:t>38</w:t>
+              <w:t>36</w:t>
             </w:r>
             <w:r>
               <w:rPr>
@@ -5812,7 +5741,7 @@
               <w14:ligatures w14:val="standardContextual"/>
             </w:rPr>
           </w:pPr>
-          <w:hyperlink w:anchor="_Toc133778551" w:history="1">
+          <w:hyperlink w:anchor="_Toc134208734" w:history="1">
             <w:r>
               <w:rPr>
                 <w:rStyle w:val="Hipervnculo"/>
@@ -5848,7 +5777,7 @@
               <w:rPr>
                 <w:webHidden/>
               </w:rPr>
-              <w:instrText xml:space="preserve"> PAGEREF _Toc133778551 \h </w:instrText>
+              <w:instrText xml:space="preserve"> PAGEREF _Toc134208734 \h </w:instrText>
             </w:r>
             <w:r>
               <w:rPr>
@@ -5865,7 +5794,7 @@
               <w:rPr>
                 <w:webHidden/>
               </w:rPr>
-              <w:t>38</w:t>
+              <w:t>36</w:t>
             </w:r>
             <w:r>
               <w:rPr>
@@ -5883,7 +5812,7 @@
               <w14:ligatures w14:val="standardContextual"/>
             </w:rPr>
           </w:pPr>
-          <w:hyperlink w:anchor="_Toc133778552" w:history="1">
+          <w:hyperlink w:anchor="_Toc134208735" w:history="1">
             <w:r>
               <w:rPr>
                 <w:rStyle w:val="Hipervnculo"/>
@@ -5919,7 +5848,7 @@
               <w:rPr>
                 <w:webHidden/>
               </w:rPr>
-              <w:instrText xml:space="preserve"> PAGEREF _Toc133778552 \h </w:instrText>
+              <w:instrText xml:space="preserve"> PAGEREF _Toc134208735 \h </w:instrText>
             </w:r>
             <w:r>
               <w:rPr>
@@ -5936,7 +5865,7 @@
               <w:rPr>
                 <w:webHidden/>
               </w:rPr>
-              <w:t>38</w:t>
+              <w:t>36</w:t>
             </w:r>
             <w:r>
               <w:rPr>
@@ -5979,7 +5908,7 @@
       <w:pPr>
         <w:pStyle w:val="Ttulo1"/>
       </w:pPr>
-      <w:bookmarkStart w:id="6" w:name="_Toc133778477"/>
+      <w:bookmarkStart w:id="6" w:name="_Toc134208661"/>
       <w:r>
         <w:lastRenderedPageBreak/>
         <w:t>I</w:t>
@@ -5995,7 +5924,7 @@
       <w:pPr>
         <w:pStyle w:val="Ttulo2"/>
       </w:pPr>
-      <w:bookmarkStart w:id="7" w:name="_Toc133778478"/>
+      <w:bookmarkStart w:id="7" w:name="_Toc134208662"/>
       <w:r>
         <w:t>Descripción</w:t>
       </w:r>
@@ -6266,7 +6195,7 @@
       <w:pPr>
         <w:pStyle w:val="Ttulo1"/>
       </w:pPr>
-      <w:bookmarkStart w:id="8" w:name="_Toc133778479"/>
+      <w:bookmarkStart w:id="8" w:name="_Toc134208663"/>
       <w:r>
         <w:lastRenderedPageBreak/>
         <w:t>Requisitos</w:t>
@@ -6277,7 +6206,7 @@
       <w:pPr>
         <w:pStyle w:val="Ttulo2"/>
       </w:pPr>
-      <w:bookmarkStart w:id="9" w:name="_Toc133778480"/>
+      <w:bookmarkStart w:id="9" w:name="_Toc134208664"/>
       <w:r>
         <w:t>Requisitos Funcionales</w:t>
       </w:r>
@@ -6450,7 +6379,7 @@
       <w:pPr>
         <w:pStyle w:val="Ttulo2"/>
       </w:pPr>
-      <w:bookmarkStart w:id="10" w:name="_Toc133778481"/>
+      <w:bookmarkStart w:id="10" w:name="_Toc134208665"/>
       <w:r>
         <w:t>Requisitos No Funcionales</w:t>
       </w:r>
@@ -6525,7 +6454,7 @@
       <w:pPr>
         <w:pStyle w:val="Ttulo2"/>
       </w:pPr>
-      <w:bookmarkStart w:id="11" w:name="_Toc133778482"/>
+      <w:bookmarkStart w:id="11" w:name="_Toc134208666"/>
       <w:r>
         <w:t>Requisitos de Información</w:t>
       </w:r>
@@ -6819,7 +6748,7 @@
       <w:pPr>
         <w:pStyle w:val="Ttulo1"/>
       </w:pPr>
-      <w:bookmarkStart w:id="12" w:name="_Toc133778483"/>
+      <w:bookmarkStart w:id="12" w:name="_Toc134208667"/>
       <w:r>
         <w:lastRenderedPageBreak/>
         <w:t>Análisis de mercado</w:t>
@@ -7336,7 +7265,7 @@
       <w:pPr>
         <w:pStyle w:val="Ttulo1"/>
       </w:pPr>
-      <w:bookmarkStart w:id="13" w:name="_Toc133778484"/>
+      <w:bookmarkStart w:id="13" w:name="_Toc134208668"/>
       <w:r>
         <w:lastRenderedPageBreak/>
         <w:t>Análisis tecnológico</w:t>
@@ -7347,7 +7276,7 @@
       <w:pPr>
         <w:pStyle w:val="Ttulo2"/>
       </w:pPr>
-      <w:bookmarkStart w:id="14" w:name="_Toc133778485"/>
+      <w:bookmarkStart w:id="14" w:name="_Toc134208669"/>
       <w:r>
         <w:t>Backend</w:t>
       </w:r>
@@ -7358,7 +7287,7 @@
       <w:pPr>
         <w:pStyle w:val="Ttulo3"/>
       </w:pPr>
-      <w:bookmarkStart w:id="15" w:name="_Toc133778486"/>
+      <w:bookmarkStart w:id="15" w:name="_Toc134208670"/>
       <w:r>
         <w:t>Gestión de la información</w:t>
       </w:r>
@@ -7793,7 +7722,7 @@
       <w:pPr>
         <w:pStyle w:val="Ttulo3"/>
       </w:pPr>
-      <w:bookmarkStart w:id="16" w:name="_Toc133778487"/>
+      <w:bookmarkStart w:id="16" w:name="_Toc134208671"/>
       <w:r>
         <w:t>Servicio API-REST</w:t>
       </w:r>
@@ -8418,7 +8347,7 @@
       <w:pPr>
         <w:pStyle w:val="Ttulo2"/>
       </w:pPr>
-      <w:bookmarkStart w:id="17" w:name="_Toc133778488"/>
+      <w:bookmarkStart w:id="17" w:name="_Toc134208672"/>
       <w:r>
         <w:t>Frontend</w:t>
       </w:r>
@@ -8438,7 +8367,7 @@
       <w:pPr>
         <w:pStyle w:val="Ttulo3"/>
       </w:pPr>
-      <w:bookmarkStart w:id="18" w:name="_Toc133778489"/>
+      <w:bookmarkStart w:id="18" w:name="_Toc134208673"/>
       <w:r>
         <w:t>Motor de desarrollo</w:t>
       </w:r>
@@ -9241,7 +9170,7 @@
       <w:pPr>
         <w:pStyle w:val="Ttulo2"/>
       </w:pPr>
-      <w:bookmarkStart w:id="19" w:name="_Toc133778490"/>
+      <w:bookmarkStart w:id="19" w:name="_Toc134208674"/>
       <w:r>
         <w:t>Herramientas de diseño</w:t>
       </w:r>
@@ -9495,7 +9424,7 @@
       <w:pPr>
         <w:pStyle w:val="Ttulo2"/>
       </w:pPr>
-      <w:bookmarkStart w:id="20" w:name="_Toc133778491"/>
+      <w:bookmarkStart w:id="20" w:name="_Toc134208675"/>
       <w:r>
         <w:lastRenderedPageBreak/>
         <w:t>Herramientas adicionales</w:t>
@@ -10119,7 +10048,7 @@
       <w:pPr>
         <w:pStyle w:val="Ttulo1"/>
       </w:pPr>
-      <w:bookmarkStart w:id="21" w:name="_Toc133778492"/>
+      <w:bookmarkStart w:id="21" w:name="_Toc134208676"/>
       <w:r>
         <w:lastRenderedPageBreak/>
         <w:t>Backend-Explicación</w:t>
@@ -10131,7 +10060,7 @@
       <w:pPr>
         <w:pStyle w:val="Ttulo2"/>
       </w:pPr>
-      <w:bookmarkStart w:id="22" w:name="_Toc133778493"/>
+      <w:bookmarkStart w:id="22" w:name="_Toc134208677"/>
       <w:r>
         <w:t>Modelos</w:t>
       </w:r>
@@ -10681,7 +10610,7 @@
       <w:pPr>
         <w:pStyle w:val="Ttulo2"/>
       </w:pPr>
-      <w:bookmarkStart w:id="23" w:name="_Toc133778494"/>
+      <w:bookmarkStart w:id="23" w:name="_Toc134208678"/>
       <w:r>
         <w:t>DTO</w:t>
       </w:r>
@@ -10701,7 +10630,7 @@
       <w:pPr>
         <w:pStyle w:val="Ttulo3"/>
       </w:pPr>
-      <w:bookmarkStart w:id="24" w:name="_Toc133778495"/>
+      <w:bookmarkStart w:id="24" w:name="_Toc134208679"/>
       <w:r>
         <w:t>Usuarios</w:t>
       </w:r>
@@ -11507,7 +11436,7 @@
       <w:pPr>
         <w:pStyle w:val="Ttulo3"/>
       </w:pPr>
-      <w:bookmarkStart w:id="25" w:name="_Toc133778496"/>
+      <w:bookmarkStart w:id="25" w:name="_Toc134208680"/>
       <w:r>
         <w:t>Puntuaciones</w:t>
       </w:r>
@@ -11646,7 +11575,7 @@
       <w:pPr>
         <w:pStyle w:val="Ttulo2"/>
       </w:pPr>
-      <w:bookmarkStart w:id="26" w:name="_Toc133778497"/>
+      <w:bookmarkStart w:id="26" w:name="_Toc134208681"/>
       <w:r>
         <w:t>Map</w:t>
       </w:r>
@@ -11790,7 +11719,7 @@
       <w:pPr>
         <w:pStyle w:val="Ttulo2"/>
       </w:pPr>
-      <w:bookmarkStart w:id="27" w:name="_Toc133778498"/>
+      <w:bookmarkStart w:id="27" w:name="_Toc134208682"/>
       <w:r>
         <w:lastRenderedPageBreak/>
         <w:t>Repositorios</w:t>
@@ -11980,7 +11909,7 @@
       <w:pPr>
         <w:pStyle w:val="Ttulo2"/>
       </w:pPr>
-      <w:bookmarkStart w:id="28" w:name="_Toc133778500"/>
+      <w:bookmarkStart w:id="28" w:name="_Toc134208683"/>
       <w:r>
         <w:t>Validadores</w:t>
       </w:r>
@@ -12337,7 +12266,7 @@
       <w:pPr>
         <w:pStyle w:val="Ttulo2"/>
       </w:pPr>
-      <w:bookmarkStart w:id="29" w:name="_Toc133778501"/>
+      <w:bookmarkStart w:id="29" w:name="_Toc134208684"/>
       <w:r>
         <w:lastRenderedPageBreak/>
         <w:t>Configuración</w:t>
@@ -12349,7 +12278,7 @@
       <w:pPr>
         <w:pStyle w:val="Ttulo3"/>
       </w:pPr>
-      <w:bookmarkStart w:id="30" w:name="_Toc133778502"/>
+      <w:bookmarkStart w:id="30" w:name="_Toc134208685"/>
       <w:r>
         <w:t>APIConfig</w:t>
       </w:r>
@@ -12395,7 +12324,7 @@
       <w:pPr>
         <w:pStyle w:val="Ttulo3"/>
       </w:pPr>
-      <w:bookmarkStart w:id="31" w:name="_Toc133778503"/>
+      <w:bookmarkStart w:id="31" w:name="_Toc134208686"/>
       <w:r>
         <w:t>LoadSchema</w:t>
       </w:r>
@@ -12469,7 +12398,7 @@
       <w:pPr>
         <w:pStyle w:val="Ttulo3"/>
       </w:pPr>
-      <w:bookmarkStart w:id="32" w:name="_Toc133778504"/>
+      <w:bookmarkStart w:id="32" w:name="_Toc134208687"/>
       <w:r>
         <w:t>Archivo de propiedades</w:t>
       </w:r>
@@ -12640,7 +12569,7 @@
       <w:pPr>
         <w:pStyle w:val="Ttulo2"/>
       </w:pPr>
-      <w:bookmarkStart w:id="33" w:name="_Toc133778505"/>
+      <w:bookmarkStart w:id="33" w:name="_Toc134208688"/>
       <w:r>
         <w:t>Seguridad</w:t>
       </w:r>
@@ -12677,7 +12606,7 @@
       <w:pPr>
         <w:pStyle w:val="Ttulo3"/>
       </w:pPr>
-      <w:bookmarkStart w:id="34" w:name="_Toc133778506"/>
+      <w:bookmarkStart w:id="34" w:name="_Toc134208689"/>
       <w:r>
         <w:t>Password</w:t>
       </w:r>
@@ -12851,7 +12780,7 @@
       <w:pPr>
         <w:pStyle w:val="Ttulo3"/>
       </w:pPr>
-      <w:bookmarkStart w:id="35" w:name="_Toc133778507"/>
+      <w:bookmarkStart w:id="35" w:name="_Toc134208690"/>
       <w:r>
         <w:lastRenderedPageBreak/>
         <w:t>JWT</w:t>
@@ -13064,7 +12993,7 @@
       <w:pPr>
         <w:pStyle w:val="Ttulo3"/>
       </w:pPr>
-      <w:bookmarkStart w:id="36" w:name="_Toc133778508"/>
+      <w:bookmarkStart w:id="36" w:name="_Toc134208691"/>
       <w:r>
         <w:t>SecurityConfig</w:t>
       </w:r>
@@ -13101,7 +13030,7 @@
       <w:pPr>
         <w:pStyle w:val="Ttulo3"/>
       </w:pPr>
-      <w:bookmarkStart w:id="37" w:name="_Toc133778509"/>
+      <w:bookmarkStart w:id="37" w:name="_Toc134208692"/>
       <w:r>
         <w:t>SSL</w:t>
       </w:r>
@@ -13262,7 +13191,7 @@
       <w:pPr>
         <w:pStyle w:val="Ttulo2"/>
       </w:pPr>
-      <w:bookmarkStart w:id="38" w:name="_Toc133778510"/>
+      <w:bookmarkStart w:id="38" w:name="_Toc134208693"/>
       <w:r>
         <w:t>Servicios</w:t>
       </w:r>
@@ -13273,7 +13202,7 @@
       <w:pPr>
         <w:pStyle w:val="Ttulo3"/>
       </w:pPr>
-      <w:bookmarkStart w:id="39" w:name="_Toc133778511"/>
+      <w:bookmarkStart w:id="39" w:name="_Toc134208694"/>
       <w:r>
         <w:t>UserService</w:t>
       </w:r>
@@ -13344,7 +13273,7 @@
       <w:pPr>
         <w:pStyle w:val="Ttulo2"/>
       </w:pPr>
-      <w:bookmarkStart w:id="40" w:name="_Toc133778512"/>
+      <w:bookmarkStart w:id="40" w:name="_Toc134208695"/>
       <w:r>
         <w:lastRenderedPageBreak/>
         <w:t>Controladores</w:t>
@@ -13425,7 +13354,7 @@
       <w:pPr>
         <w:pStyle w:val="Ttulo3"/>
       </w:pPr>
-      <w:bookmarkStart w:id="41" w:name="_Toc133778513"/>
+      <w:bookmarkStart w:id="41" w:name="_Toc134208696"/>
       <w:r>
         <w:t>UserController</w:t>
       </w:r>
@@ -13532,15 +13461,15 @@
       <w:pPr>
         <w:pStyle w:val="Ttulo2"/>
       </w:pPr>
-      <w:bookmarkStart w:id="42" w:name="_Toc133778514"/>
+      <w:bookmarkStart w:id="42" w:name="_Toc134208697"/>
       <w:r>
         <w:lastRenderedPageBreak/>
         <w:t>Programación orientada a ferrocarri</w:t>
       </w:r>
+      <w:r>
+        <w:t>l y Manejo de Excepciones/Errores</w:t>
+      </w:r>
       <w:bookmarkEnd w:id="42"/>
-      <w:r>
-        <w:t>l y Manejo de Excepciones/Errores</w:t>
-      </w:r>
     </w:p>
     <w:p/>
     <w:p>
@@ -13924,10 +13853,7 @@
         <w:t>Throws,</w:t>
       </w:r>
       <w:r>
-        <w:t xml:space="preserve"> que, si bien aún pueden servir en algún caso extremo, e</w:t>
-      </w:r>
-      <w:r>
-        <w:t xml:space="preserve">s importante tener en cuenta que las </w:t>
+        <w:t xml:space="preserve"> que, si bien aún pueden servir en algún caso extremo, es importante tener en cuenta que las </w:t>
       </w:r>
       <w:r>
         <w:rPr>
@@ -13980,14 +13906,23 @@
         <w:t>complemento</w:t>
       </w:r>
       <w:r>
-        <w:t xml:space="preserve"> y para mejorar la legibilidad del código y gracias a sus descriptivos nombres, se puede saber que mensaje será enviado en el controlador.</w:t>
+        <w:t xml:space="preserve"> y para mejorar la legibilidad del código y gracias a sus descriptivos nombres, se puede saber </w:t>
+      </w:r>
+      <w:r>
+        <w:t>qué tipo de</w:t>
+      </w:r>
+      <w:r>
+        <w:t xml:space="preserve"> mensaje será enviado en el controlador</w:t>
+      </w:r>
+      <w:r>
+        <w:t xml:space="preserve"> a modo de respuesta.</w:t>
       </w:r>
     </w:p>
     <w:p>
       <w:pPr>
         <w:pStyle w:val="Ttulo2"/>
       </w:pPr>
-      <w:bookmarkStart w:id="43" w:name="_Toc133778515"/>
+      <w:bookmarkStart w:id="43" w:name="_Toc134208698"/>
       <w:r>
         <w:t>Documentación</w:t>
       </w:r>
@@ -14003,7 +13938,7 @@
       <w:pPr>
         <w:pStyle w:val="Ttulo3"/>
       </w:pPr>
-      <w:bookmarkStart w:id="44" w:name="_Toc133778516"/>
+      <w:bookmarkStart w:id="44" w:name="_Toc134208699"/>
       <w:r>
         <w:t>KDoc y Dokka</w:t>
       </w:r>
@@ -14086,7 +14021,7 @@
       <w:pPr>
         <w:pStyle w:val="Ttulo3"/>
       </w:pPr>
-      <w:bookmarkStart w:id="45" w:name="_Toc133778517"/>
+      <w:bookmarkStart w:id="45" w:name="_Toc134208700"/>
       <w:r>
         <w:lastRenderedPageBreak/>
         <w:t>Swagger</w:t>
@@ -14185,7 +14120,7 @@
       <w:pPr>
         <w:pStyle w:val="Ttulo2"/>
       </w:pPr>
-      <w:bookmarkStart w:id="46" w:name="_Toc133778518"/>
+      <w:bookmarkStart w:id="46" w:name="_Toc134208701"/>
       <w:r>
         <w:t>Información Adicional</w:t>
       </w:r>
@@ -14196,7 +14131,7 @@
       <w:pPr>
         <w:pStyle w:val="Ttulo3"/>
       </w:pPr>
-      <w:bookmarkStart w:id="47" w:name="_Toc133778519"/>
+      <w:bookmarkStart w:id="47" w:name="_Toc134208702"/>
       <w:r>
         <w:t>DB</w:t>
       </w:r>
@@ -14236,7 +14171,7 @@
       <w:pPr>
         <w:pStyle w:val="Ttulo2"/>
       </w:pPr>
-      <w:bookmarkStart w:id="48" w:name="_Toc133778520"/>
+      <w:bookmarkStart w:id="48" w:name="_Toc134208703"/>
       <w:r>
         <w:t>Tests</w:t>
       </w:r>
@@ -14247,7 +14182,7 @@
       <w:pPr>
         <w:pStyle w:val="Ttulo3"/>
       </w:pPr>
-      <w:bookmarkStart w:id="49" w:name="_Toc133778521"/>
+      <w:bookmarkStart w:id="49" w:name="_Toc134208704"/>
       <w:r>
         <w:t>Postman</w:t>
       </w:r>
@@ -14480,7 +14415,7 @@
       <w:pPr>
         <w:pStyle w:val="Ttulo3"/>
       </w:pPr>
-      <w:bookmarkStart w:id="50" w:name="_Toc133778522"/>
+      <w:bookmarkStart w:id="50" w:name="_Toc134208705"/>
       <w:r>
         <w:lastRenderedPageBreak/>
         <w:t>Junit 5</w:t>
@@ -14710,6 +14645,9 @@
       <w:r>
         <w:t>, aplicando MockK y trabajando con la clase Result.</w:t>
       </w:r>
+      <w:r>
+        <w:t xml:space="preserve"> Con una comparación directa a su respectiva función del servicio.</w:t>
+      </w:r>
     </w:p>
     <w:p/>
     <w:p>
@@ -14721,10 +14659,10 @@
           <w:noProof/>
         </w:rPr>
         <w:drawing>
-          <wp:inline distT="0" distB="0" distL="0" distR="0" wp14:anchorId="6E3F8B6A" wp14:editId="2A0F2CA3">
-            <wp:extent cx="4455569" cy="2757831"/>
-            <wp:effectExtent l="76200" t="76200" r="135890" b="137795"/>
-            <wp:docPr id="1703294841" name="Imagen 1" descr="Captura de pantalla de computadora&#10;&#10;Descripción generada automáticamente"/>
+          <wp:inline distT="0" distB="0" distL="0" distR="0" wp14:anchorId="2D13B2A6" wp14:editId="11B3A727">
+            <wp:extent cx="3072244" cy="1915304"/>
+            <wp:effectExtent l="0" t="0" r="0" b="8890"/>
+            <wp:docPr id="1431452141" name="Imagen 1" descr="Texto&#10;&#10;Descripción generada automáticamente"/>
             <wp:cNvGraphicFramePr>
               <a:graphicFrameLocks xmlns:a="http://schemas.openxmlformats.org/drawingml/2006/main" noChangeAspect="1"/>
             </wp:cNvGraphicFramePr>
@@ -14732,42 +14670,31 @@
               <a:graphicData uri="http://schemas.openxmlformats.org/drawingml/2006/picture">
                 <pic:pic xmlns:pic="http://schemas.openxmlformats.org/drawingml/2006/picture">
                   <pic:nvPicPr>
-                    <pic:cNvPr id="1703294841" name="Imagen 1" descr="Captura de pantalla de computadora&#10;&#10;Descripción generada automáticamente"/>
+                    <pic:cNvPr id="1431452141" name="Imagen 1" descr="Texto&#10;&#10;Descripción generada automáticamente"/>
                     <pic:cNvPicPr/>
                   </pic:nvPicPr>
                   <pic:blipFill rotWithShape="1">
-                    <a:blip r:embed="rId36">
+                    <a:blip r:embed="rId36" cstate="print">
                       <a:extLst>
                         <a:ext uri="{28A0092B-C50C-407E-A947-70E740481C1C}">
                           <a14:useLocalDpi xmlns:a14="http://schemas.microsoft.com/office/drawing/2010/main" val="0"/>
                         </a:ext>
                       </a:extLst>
                     </a:blip>
-                    <a:srcRect l="17710" t="31056" r="41538" b="24106"/>
+                    <a:srcRect l="2488" t="34715" r="58019" b="21518"/>
                     <a:stretch/>
                   </pic:blipFill>
                   <pic:spPr bwMode="auto">
                     <a:xfrm>
                       <a:off x="0" y="0"/>
-                      <a:ext cx="4467661" cy="2765316"/>
+                      <a:ext cx="3085886" cy="1923809"/>
                     </a:xfrm>
                     <a:prstGeom prst="rect">
                       <a:avLst/>
                     </a:prstGeom>
-                    <a:ln w="38100" cap="sq">
-                      <a:solidFill>
-                        <a:srgbClr val="000000"/>
-                      </a:solidFill>
-                      <a:prstDash val="solid"/>
-                      <a:miter lim="800000"/>
+                    <a:ln>
+                      <a:noFill/>
                     </a:ln>
-                    <a:effectLst>
-                      <a:outerShdw blurRad="50800" dist="38100" dir="2700000" algn="tl" rotWithShape="0">
-                        <a:srgbClr val="000000">
-                          <a:alpha val="43000"/>
-                        </a:srgbClr>
-                      </a:outerShdw>
-                    </a:effectLst>
                     <a:extLst>
                       <a:ext uri="{53640926-AAD7-44D8-BBD7-CCE9431645EC}">
                         <a14:shadowObscured xmlns:a14="http://schemas.microsoft.com/office/drawing/2010/main"/>
@@ -14780,12 +14707,133 @@
           </wp:inline>
         </w:drawing>
       </w:r>
+      <w:r>
+        <w:tab/>
+      </w:r>
+      <w:r>
+        <w:rPr>
+          <w:noProof/>
+        </w:rPr>
+        <w:drawing>
+          <wp:inline distT="0" distB="0" distL="0" distR="0" wp14:anchorId="523278B4" wp14:editId="355CDF11">
+            <wp:extent cx="2814833" cy="2084832"/>
+            <wp:effectExtent l="0" t="0" r="5080" b="0"/>
+            <wp:docPr id="1730259791" name="Imagen 2" descr="Texto&#10;&#10;Descripción generada automáticamente"/>
+            <wp:cNvGraphicFramePr>
+              <a:graphicFrameLocks xmlns:a="http://schemas.openxmlformats.org/drawingml/2006/main" noChangeAspect="1"/>
+            </wp:cNvGraphicFramePr>
+            <a:graphic xmlns:a="http://schemas.openxmlformats.org/drawingml/2006/main">
+              <a:graphicData uri="http://schemas.openxmlformats.org/drawingml/2006/picture">
+                <pic:pic xmlns:pic="http://schemas.openxmlformats.org/drawingml/2006/picture">
+                  <pic:nvPicPr>
+                    <pic:cNvPr id="1730259791" name="Imagen 2" descr="Texto&#10;&#10;Descripción generada automáticamente"/>
+                    <pic:cNvPicPr/>
+                  </pic:nvPicPr>
+                  <pic:blipFill rotWithShape="1">
+                    <a:blip r:embed="rId36" cstate="print">
+                      <a:extLst>
+                        <a:ext uri="{28A0092B-C50C-407E-A947-70E740481C1C}">
+                          <a14:useLocalDpi xmlns:a14="http://schemas.microsoft.com/office/drawing/2010/main" val="0"/>
+                        </a:ext>
+                      </a:extLst>
+                    </a:blip>
+                    <a:srcRect l="50577" t="22855" r="6346" b="20428"/>
+                    <a:stretch/>
+                  </pic:blipFill>
+                  <pic:spPr bwMode="auto">
+                    <a:xfrm>
+                      <a:off x="0" y="0"/>
+                      <a:ext cx="2829838" cy="2095945"/>
+                    </a:xfrm>
+                    <a:prstGeom prst="rect">
+                      <a:avLst/>
+                    </a:prstGeom>
+                    <a:ln>
+                      <a:noFill/>
+                    </a:ln>
+                    <a:extLst>
+                      <a:ext uri="{53640926-AAD7-44D8-BBD7-CCE9431645EC}">
+                        <a14:shadowObscured xmlns:a14="http://schemas.microsoft.com/office/drawing/2010/main"/>
+                      </a:ext>
+                    </a:extLst>
+                  </pic:spPr>
+                </pic:pic>
+              </a:graphicData>
+            </a:graphic>
+          </wp:inline>
+        </w:drawing>
+      </w:r>
+    </w:p>
+    <w:p/>
+    <w:p>
+      <w:r>
+        <w:t>Finalmente, se adjunta un ejemplo de prueba con un resultado negativo posible:</w:t>
+      </w:r>
+    </w:p>
+    <w:p/>
+    <w:p>
+      <w:pPr>
+        <w:jc w:val="center"/>
+      </w:pPr>
+      <w:r>
+        <w:rPr>
+          <w:noProof/>
+        </w:rPr>
+        <w:drawing>
+          <wp:inline distT="0" distB="0" distL="0" distR="0" wp14:anchorId="5C9BF009" wp14:editId="69B48A5A">
+            <wp:extent cx="4050253" cy="1806855"/>
+            <wp:effectExtent l="0" t="0" r="7620" b="3175"/>
+            <wp:docPr id="1575459163" name="Imagen 3" descr="Texto&#10;&#10;Descripción generada automáticamente"/>
+            <wp:cNvGraphicFramePr>
+              <a:graphicFrameLocks xmlns:a="http://schemas.openxmlformats.org/drawingml/2006/main" noChangeAspect="1"/>
+            </wp:cNvGraphicFramePr>
+            <a:graphic xmlns:a="http://schemas.openxmlformats.org/drawingml/2006/main">
+              <a:graphicData uri="http://schemas.openxmlformats.org/drawingml/2006/picture">
+                <pic:pic xmlns:pic="http://schemas.openxmlformats.org/drawingml/2006/picture">
+                  <pic:nvPicPr>
+                    <pic:cNvPr id="1575459163" name="Imagen 3" descr="Texto&#10;&#10;Descripción generada automáticamente"/>
+                    <pic:cNvPicPr/>
+                  </pic:nvPicPr>
+                  <pic:blipFill rotWithShape="1">
+                    <a:blip r:embed="rId37">
+                      <a:extLst>
+                        <a:ext uri="{28A0092B-C50C-407E-A947-70E740481C1C}">
+                          <a14:useLocalDpi xmlns:a14="http://schemas.microsoft.com/office/drawing/2010/main" val="0"/>
+                        </a:ext>
+                      </a:extLst>
+                    </a:blip>
+                    <a:srcRect l="2184" t="35152" r="55956" b="31652"/>
+                    <a:stretch/>
+                  </pic:blipFill>
+                  <pic:spPr bwMode="auto">
+                    <a:xfrm>
+                      <a:off x="0" y="0"/>
+                      <a:ext cx="4083187" cy="1821547"/>
+                    </a:xfrm>
+                    <a:prstGeom prst="rect">
+                      <a:avLst/>
+                    </a:prstGeom>
+                    <a:ln>
+                      <a:noFill/>
+                    </a:ln>
+                    <a:extLst>
+                      <a:ext uri="{53640926-AAD7-44D8-BBD7-CCE9431645EC}">
+                        <a14:shadowObscured xmlns:a14="http://schemas.microsoft.com/office/drawing/2010/main"/>
+                      </a:ext>
+                    </a:extLst>
+                  </pic:spPr>
+                </pic:pic>
+              </a:graphicData>
+            </a:graphic>
+          </wp:inline>
+        </w:drawing>
+      </w:r>
     </w:p>
     <w:p>
       <w:pPr>
         <w:pStyle w:val="Ttulo2"/>
       </w:pPr>
-      <w:bookmarkStart w:id="51" w:name="_Toc133778523"/>
+      <w:bookmarkStart w:id="51" w:name="_Toc134208706"/>
       <w:r>
         <w:t>Despliegue</w:t>
       </w:r>
@@ -14944,20 +14992,11 @@
         <w:t>, y los datos serán conservados.</w:t>
       </w:r>
     </w:p>
-    <w:p/>
-    <w:p/>
-    <w:p/>
-    <w:p/>
-    <w:p/>
-    <w:p/>
-    <w:p/>
-    <w:p/>
-    <w:p/>
     <w:p>
       <w:pPr>
         <w:pStyle w:val="Ttulo1"/>
       </w:pPr>
-      <w:bookmarkStart w:id="52" w:name="_Toc133778524"/>
+      <w:bookmarkStart w:id="52" w:name="_Toc134208707"/>
       <w:r>
         <w:lastRenderedPageBreak/>
         <w:t>Game Desing Document</w:t>
@@ -14968,7 +15007,7 @@
       <w:pPr>
         <w:pStyle w:val="Ttulo2"/>
       </w:pPr>
-      <w:bookmarkStart w:id="53" w:name="_Toc133778525"/>
+      <w:bookmarkStart w:id="53" w:name="_Toc134208708"/>
       <w:r>
         <w:t>Diferencias en un desarrollo software de un videojuego respecto al de una aplicación</w:t>
       </w:r>
@@ -15093,7 +15132,7 @@
       <w:pPr>
         <w:pStyle w:val="Ttulo2"/>
       </w:pPr>
-      <w:bookmarkStart w:id="54" w:name="_Toc133778526"/>
+      <w:bookmarkStart w:id="54" w:name="_Toc134208709"/>
       <w:r>
         <w:t>Información General</w:t>
       </w:r>
@@ -15103,7 +15142,7 @@
       <w:pPr>
         <w:pStyle w:val="Ttulo3"/>
       </w:pPr>
-      <w:bookmarkStart w:id="55" w:name="_Toc133778527"/>
+      <w:bookmarkStart w:id="55" w:name="_Toc134208710"/>
       <w:r>
         <w:t>Título</w:t>
       </w:r>
@@ -15119,7 +15158,7 @@
       <w:pPr>
         <w:pStyle w:val="Ttulo3"/>
       </w:pPr>
-      <w:bookmarkStart w:id="56" w:name="_Toc133778528"/>
+      <w:bookmarkStart w:id="56" w:name="_Toc134208711"/>
       <w:r>
         <w:t>Resumen Del Juego</w:t>
       </w:r>
@@ -15201,7 +15240,7 @@
                     </pic:cNvPicPr>
                   </pic:nvPicPr>
                   <pic:blipFill>
-                    <a:blip r:embed="rId37">
+                    <a:blip r:embed="rId38">
                       <a:extLst>
                         <a:ext uri="{28A0092B-C50C-407E-A947-70E740481C1C}">
                           <a14:useLocalDpi xmlns:a14="http://schemas.microsoft.com/office/drawing/2010/main" val="0"/>
@@ -15323,7 +15362,7 @@
         <w:lastRenderedPageBreak/>
         <w:t xml:space="preserve"> </w:t>
       </w:r>
-      <w:bookmarkStart w:id="57" w:name="_Toc133778529"/>
+      <w:bookmarkStart w:id="57" w:name="_Toc134208712"/>
       <w:r>
         <w:t>Objetivos que alcanzar</w:t>
       </w:r>
@@ -15340,7 +15379,7 @@
       <w:pPr>
         <w:pStyle w:val="Ttulo3"/>
       </w:pPr>
-      <w:bookmarkStart w:id="58" w:name="_Toc133778530"/>
+      <w:bookmarkStart w:id="58" w:name="_Toc134208713"/>
       <w:r>
         <w:t>Justificación del juego</w:t>
       </w:r>
@@ -15441,7 +15480,7 @@
       <w:pPr>
         <w:pStyle w:val="Ttulo2"/>
       </w:pPr>
-      <w:bookmarkStart w:id="59" w:name="_Toc133778531"/>
+      <w:bookmarkStart w:id="59" w:name="_Toc134208714"/>
       <w:r>
         <w:t>Core Gameplay</w:t>
       </w:r>
@@ -15615,7 +15654,7 @@
       <w:pPr>
         <w:pStyle w:val="Ttulo2"/>
       </w:pPr>
-      <w:bookmarkStart w:id="60" w:name="_Toc133778532"/>
+      <w:bookmarkStart w:id="60" w:name="_Toc134208715"/>
       <w:r>
         <w:lastRenderedPageBreak/>
         <w:t>Características del juego</w:t>
@@ -15626,7 +15665,7 @@
       <w:pPr>
         <w:pStyle w:val="Ttulo3"/>
       </w:pPr>
-      <w:bookmarkStart w:id="61" w:name="_Toc133778533"/>
+      <w:bookmarkStart w:id="61" w:name="_Toc134208716"/>
       <w:r>
         <w:t>Género</w:t>
       </w:r>
@@ -15710,7 +15749,7 @@
       <w:pPr>
         <w:pStyle w:val="Ttulo3"/>
       </w:pPr>
-      <w:bookmarkStart w:id="62" w:name="_Toc133778534"/>
+      <w:bookmarkStart w:id="62" w:name="_Toc134208717"/>
       <w:r>
         <w:t>Número de jugadores</w:t>
       </w:r>
@@ -15727,7 +15766,7 @@
       <w:pPr>
         <w:pStyle w:val="Ttulo3"/>
       </w:pPr>
-      <w:bookmarkStart w:id="63" w:name="_Toc133778535"/>
+      <w:bookmarkStart w:id="63" w:name="_Toc134208718"/>
       <w:r>
         <w:t>Plataformas de destino</w:t>
       </w:r>
@@ -15744,7 +15783,7 @@
       <w:pPr>
         <w:pStyle w:val="Ttulo3"/>
       </w:pPr>
-      <w:bookmarkStart w:id="64" w:name="_Toc133778536"/>
+      <w:bookmarkStart w:id="64" w:name="_Toc134208719"/>
       <w:r>
         <w:t>Descripción de estética.</w:t>
       </w:r>
@@ -15761,7 +15800,7 @@
       <w:pPr>
         <w:pStyle w:val="Ttulo3"/>
       </w:pPr>
-      <w:bookmarkStart w:id="65" w:name="_Toc133778537"/>
+      <w:bookmarkStart w:id="65" w:name="_Toc134208720"/>
       <w:r>
         <w:t>Resumen de la historia</w:t>
       </w:r>
@@ -15784,7 +15823,7 @@
       <w:pPr>
         <w:pStyle w:val="Ttulo3"/>
       </w:pPr>
-      <w:bookmarkStart w:id="66" w:name="_Toc133778538"/>
+      <w:bookmarkStart w:id="66" w:name="_Toc134208721"/>
       <w:r>
         <w:t>Tutorial</w:t>
       </w:r>
@@ -15814,7 +15853,7 @@
       <w:pPr>
         <w:pStyle w:val="Ttulo2"/>
       </w:pPr>
-      <w:bookmarkStart w:id="67" w:name="_Toc133778539"/>
+      <w:bookmarkStart w:id="67" w:name="_Toc134208722"/>
       <w:r>
         <w:lastRenderedPageBreak/>
         <w:t xml:space="preserve">Interfaz del </w:t>
@@ -16007,7 +16046,7 @@
       <w:pPr>
         <w:pStyle w:val="Ttulo3"/>
       </w:pPr>
-      <w:bookmarkStart w:id="68" w:name="_Toc133778540"/>
+      <w:bookmarkStart w:id="68" w:name="_Toc134208723"/>
       <w:r>
         <w:t>Iteración de nivel 0</w:t>
       </w:r>
@@ -16051,7 +16090,7 @@
       <w:pPr>
         <w:pStyle w:val="Ttulo3"/>
       </w:pPr>
-      <w:bookmarkStart w:id="69" w:name="_Toc133778541"/>
+      <w:bookmarkStart w:id="69" w:name="_Toc134208724"/>
       <w:r>
         <w:t>Iteración de nivel 1</w:t>
       </w:r>
@@ -16121,7 +16160,7 @@
       <w:pPr>
         <w:pStyle w:val="Ttulo3"/>
       </w:pPr>
-      <w:bookmarkStart w:id="70" w:name="_Toc133778542"/>
+      <w:bookmarkStart w:id="70" w:name="_Toc134208725"/>
       <w:r>
         <w:lastRenderedPageBreak/>
         <w:t>Comparación de iteraciones</w:t>
@@ -16205,7 +16244,7 @@
                     </pic:cNvPicPr>
                   </pic:nvPicPr>
                   <pic:blipFill>
-                    <a:blip r:embed="rId38">
+                    <a:blip r:embed="rId39">
                       <a:extLst>
                         <a:ext uri="{28A0092B-C50C-407E-A947-70E740481C1C}">
                           <a14:useLocalDpi xmlns:a14="http://schemas.microsoft.com/office/drawing/2010/main" val="0"/>
@@ -16264,128 +16303,6 @@
                 <pic:pic xmlns:pic="http://schemas.openxmlformats.org/drawingml/2006/picture">
                   <pic:nvPicPr>
                     <pic:cNvPr id="0" name="Picture 13"/>
-                    <pic:cNvPicPr>
-                      <a:picLocks noChangeAspect="1" noChangeArrowheads="1"/>
-                    </pic:cNvPicPr>
-                  </pic:nvPicPr>
-                  <pic:blipFill>
-                    <a:blip r:embed="rId39">
-                      <a:extLst>
-                        <a:ext uri="{28A0092B-C50C-407E-A947-70E740481C1C}">
-                          <a14:useLocalDpi xmlns:a14="http://schemas.microsoft.com/office/drawing/2010/main" val="0"/>
-                        </a:ext>
-                      </a:extLst>
-                    </a:blip>
-                    <a:srcRect/>
-                    <a:stretch>
-                      <a:fillRect/>
-                    </a:stretch>
-                  </pic:blipFill>
-                  <pic:spPr bwMode="auto">
-                    <a:xfrm>
-                      <a:off x="0" y="0"/>
-                      <a:ext cx="6026785" cy="3371215"/>
-                    </a:xfrm>
-                    <a:prstGeom prst="rect">
-                      <a:avLst/>
-                    </a:prstGeom>
-                    <a:noFill/>
-                    <a:ln>
-                      <a:noFill/>
-                    </a:ln>
-                  </pic:spPr>
-                </pic:pic>
-              </a:graphicData>
-            </a:graphic>
-          </wp:inline>
-        </w:drawing>
-      </w:r>
-    </w:p>
-    <w:p>
-      <w:pPr>
-        <w:jc w:val="center"/>
-      </w:pPr>
-    </w:p>
-    <w:p>
-      <w:pPr>
-        <w:rPr>
-          <w:b/>
-          <w:bCs/>
-        </w:rPr>
-      </w:pPr>
-    </w:p>
-    <w:p>
-      <w:pPr>
-        <w:pStyle w:val="Prrafodelista"/>
-        <w:rPr>
-          <w:b/>
-          <w:bCs/>
-        </w:rPr>
-      </w:pPr>
-    </w:p>
-    <w:p>
-      <w:pPr>
-        <w:pStyle w:val="Prrafodelista"/>
-        <w:numPr>
-          <w:ilvl w:val="0"/>
-          <w:numId w:val="30"/>
-        </w:numPr>
-        <w:rPr>
-          <w:b/>
-          <w:bCs/>
-        </w:rPr>
-      </w:pPr>
-      <w:r>
-        <w:rPr>
-          <w:b/>
-          <w:bCs/>
-        </w:rPr>
-        <w:t>Menú de Registro</w:t>
-      </w:r>
-    </w:p>
-    <w:p>
-      <w:pPr>
-        <w:pStyle w:val="Prrafodelista"/>
-        <w:rPr>
-          <w:b/>
-          <w:bCs/>
-        </w:rPr>
-      </w:pPr>
-    </w:p>
-    <w:p>
-      <w:pPr>
-        <w:ind w:left="360"/>
-        <w:rPr>
-          <w:b/>
-          <w:bCs/>
-        </w:rPr>
-      </w:pPr>
-    </w:p>
-    <w:p>
-      <w:pPr>
-        <w:jc w:val="center"/>
-        <w:rPr>
-          <w:b/>
-          <w:bCs/>
-        </w:rPr>
-      </w:pPr>
-      <w:r>
-        <w:rPr>
-          <w:noProof/>
-        </w:rPr>
-        <w:drawing>
-          <wp:inline distT="0" distB="0" distL="0" distR="0" wp14:anchorId="76273FBF" wp14:editId="48BE36F4">
-            <wp:extent cx="6026785" cy="3371215"/>
-            <wp:effectExtent l="0" t="0" r="0" b="635"/>
-            <wp:docPr id="45" name="Imagen 45"/>
-            <wp:cNvGraphicFramePr>
-              <a:graphicFrameLocks xmlns:a="http://schemas.openxmlformats.org/drawingml/2006/main" noChangeAspect="1"/>
-            </wp:cNvGraphicFramePr>
-            <a:graphic xmlns:a="http://schemas.openxmlformats.org/drawingml/2006/main">
-              <a:graphicData uri="http://schemas.openxmlformats.org/drawingml/2006/picture">
-                <pic:pic xmlns:pic="http://schemas.openxmlformats.org/drawingml/2006/picture">
-                  <pic:nvPicPr>
-                    <pic:cNvPr id="0" name="Picture 14"/>
                     <pic:cNvPicPr>
                       <a:picLocks noChangeAspect="1" noChangeArrowheads="1"/>
                     </pic:cNvPicPr>
@@ -16425,33 +16342,81 @@
     </w:p>
     <w:p>
       <w:pPr>
-        <w:rPr>
-          <w:b/>
-          <w:bCs/>
-        </w:rPr>
-      </w:pPr>
-    </w:p>
-    <w:p>
-      <w:pPr>
-        <w:rPr>
-          <w:b/>
-          <w:bCs/>
-        </w:rPr>
-      </w:pPr>
-    </w:p>
-    <w:p>
-      <w:pPr>
         <w:jc w:val="center"/>
       </w:pPr>
+    </w:p>
+    <w:p>
+      <w:pPr>
+        <w:rPr>
+          <w:b/>
+          <w:bCs/>
+        </w:rPr>
+      </w:pPr>
+    </w:p>
+    <w:p>
+      <w:pPr>
+        <w:pStyle w:val="Prrafodelista"/>
+        <w:rPr>
+          <w:b/>
+          <w:bCs/>
+        </w:rPr>
+      </w:pPr>
+    </w:p>
+    <w:p>
+      <w:pPr>
+        <w:pStyle w:val="Prrafodelista"/>
+        <w:numPr>
+          <w:ilvl w:val="0"/>
+          <w:numId w:val="30"/>
+        </w:numPr>
+        <w:rPr>
+          <w:b/>
+          <w:bCs/>
+        </w:rPr>
+      </w:pPr>
+      <w:r>
+        <w:rPr>
+          <w:b/>
+          <w:bCs/>
+        </w:rPr>
+        <w:t>Menú de Registro</w:t>
+      </w:r>
+    </w:p>
+    <w:p>
+      <w:pPr>
+        <w:pStyle w:val="Prrafodelista"/>
+        <w:rPr>
+          <w:b/>
+          <w:bCs/>
+        </w:rPr>
+      </w:pPr>
+    </w:p>
+    <w:p>
+      <w:pPr>
+        <w:ind w:left="360"/>
+        <w:rPr>
+          <w:b/>
+          <w:bCs/>
+        </w:rPr>
+      </w:pPr>
+    </w:p>
+    <w:p>
+      <w:pPr>
+        <w:jc w:val="center"/>
+        <w:rPr>
+          <w:b/>
+          <w:bCs/>
+        </w:rPr>
+      </w:pPr>
       <w:r>
         <w:rPr>
           <w:noProof/>
         </w:rPr>
         <w:drawing>
-          <wp:inline distT="0" distB="0" distL="0" distR="0" wp14:anchorId="4E423514" wp14:editId="42C78885">
+          <wp:inline distT="0" distB="0" distL="0" distR="0" wp14:anchorId="76273FBF" wp14:editId="48BE36F4">
             <wp:extent cx="6026785" cy="3371215"/>
             <wp:effectExtent l="0" t="0" r="0" b="635"/>
-            <wp:docPr id="46" name="Imagen 46"/>
+            <wp:docPr id="45" name="Imagen 45"/>
             <wp:cNvGraphicFramePr>
               <a:graphicFrameLocks xmlns:a="http://schemas.openxmlformats.org/drawingml/2006/main" noChangeAspect="1"/>
             </wp:cNvGraphicFramePr>
@@ -16459,7 +16424,7 @@
               <a:graphicData uri="http://schemas.openxmlformats.org/drawingml/2006/picture">
                 <pic:pic xmlns:pic="http://schemas.openxmlformats.org/drawingml/2006/picture">
                   <pic:nvPicPr>
-                    <pic:cNvPr id="0" name="Picture 15"/>
+                    <pic:cNvPr id="0" name="Picture 14"/>
                     <pic:cNvPicPr>
                       <a:picLocks noChangeAspect="1" noChangeArrowheads="1"/>
                     </pic:cNvPicPr>
@@ -16497,6 +16462,80 @@
         </w:drawing>
       </w:r>
     </w:p>
+    <w:p>
+      <w:pPr>
+        <w:rPr>
+          <w:b/>
+          <w:bCs/>
+        </w:rPr>
+      </w:pPr>
+    </w:p>
+    <w:p>
+      <w:pPr>
+        <w:rPr>
+          <w:b/>
+          <w:bCs/>
+        </w:rPr>
+      </w:pPr>
+    </w:p>
+    <w:p>
+      <w:pPr>
+        <w:jc w:val="center"/>
+      </w:pPr>
+      <w:r>
+        <w:rPr>
+          <w:noProof/>
+        </w:rPr>
+        <w:drawing>
+          <wp:inline distT="0" distB="0" distL="0" distR="0" wp14:anchorId="4E423514" wp14:editId="42C78885">
+            <wp:extent cx="6026785" cy="3371215"/>
+            <wp:effectExtent l="0" t="0" r="0" b="635"/>
+            <wp:docPr id="46" name="Imagen 46"/>
+            <wp:cNvGraphicFramePr>
+              <a:graphicFrameLocks xmlns:a="http://schemas.openxmlformats.org/drawingml/2006/main" noChangeAspect="1"/>
+            </wp:cNvGraphicFramePr>
+            <a:graphic xmlns:a="http://schemas.openxmlformats.org/drawingml/2006/main">
+              <a:graphicData uri="http://schemas.openxmlformats.org/drawingml/2006/picture">
+                <pic:pic xmlns:pic="http://schemas.openxmlformats.org/drawingml/2006/picture">
+                  <pic:nvPicPr>
+                    <pic:cNvPr id="0" name="Picture 15"/>
+                    <pic:cNvPicPr>
+                      <a:picLocks noChangeAspect="1" noChangeArrowheads="1"/>
+                    </pic:cNvPicPr>
+                  </pic:nvPicPr>
+                  <pic:blipFill>
+                    <a:blip r:embed="rId42">
+                      <a:extLst>
+                        <a:ext uri="{28A0092B-C50C-407E-A947-70E740481C1C}">
+                          <a14:useLocalDpi xmlns:a14="http://schemas.microsoft.com/office/drawing/2010/main" val="0"/>
+                        </a:ext>
+                      </a:extLst>
+                    </a:blip>
+                    <a:srcRect/>
+                    <a:stretch>
+                      <a:fillRect/>
+                    </a:stretch>
+                  </pic:blipFill>
+                  <pic:spPr bwMode="auto">
+                    <a:xfrm>
+                      <a:off x="0" y="0"/>
+                      <a:ext cx="6026785" cy="3371215"/>
+                    </a:xfrm>
+                    <a:prstGeom prst="rect">
+                      <a:avLst/>
+                    </a:prstGeom>
+                    <a:noFill/>
+                    <a:ln>
+                      <a:noFill/>
+                    </a:ln>
+                  </pic:spPr>
+                </pic:pic>
+              </a:graphicData>
+            </a:graphic>
+          </wp:inline>
+        </w:drawing>
+      </w:r>
+    </w:p>
     <w:p/>
     <w:p/>
     <w:p/>
@@ -16589,7 +16628,7 @@
                     </pic:cNvPicPr>
                   </pic:nvPicPr>
                   <pic:blipFill>
-                    <a:blip r:embed="rId42">
+                    <a:blip r:embed="rId43">
                       <a:extLst>
                         <a:ext uri="{28A0092B-C50C-407E-A947-70E740481C1C}">
                           <a14:useLocalDpi xmlns:a14="http://schemas.microsoft.com/office/drawing/2010/main" val="0"/>
@@ -16664,170 +16703,6 @@
                 <pic:pic xmlns:pic="http://schemas.openxmlformats.org/drawingml/2006/picture">
                   <pic:nvPicPr>
                     <pic:cNvPr id="0" name="Picture 19"/>
-                    <pic:cNvPicPr>
-                      <a:picLocks noChangeAspect="1" noChangeArrowheads="1"/>
-                    </pic:cNvPicPr>
-                  </pic:nvPicPr>
-                  <pic:blipFill>
-                    <a:blip r:embed="rId43">
-                      <a:extLst>
-                        <a:ext uri="{28A0092B-C50C-407E-A947-70E740481C1C}">
-                          <a14:useLocalDpi xmlns:a14="http://schemas.microsoft.com/office/drawing/2010/main" val="0"/>
-                        </a:ext>
-                      </a:extLst>
-                    </a:blip>
-                    <a:srcRect/>
-                    <a:stretch>
-                      <a:fillRect/>
-                    </a:stretch>
-                  </pic:blipFill>
-                  <pic:spPr bwMode="auto">
-                    <a:xfrm>
-                      <a:off x="0" y="0"/>
-                      <a:ext cx="6026785" cy="3371215"/>
-                    </a:xfrm>
-                    <a:prstGeom prst="rect">
-                      <a:avLst/>
-                    </a:prstGeom>
-                    <a:noFill/>
-                    <a:ln>
-                      <a:noFill/>
-                    </a:ln>
-                  </pic:spPr>
-                </pic:pic>
-              </a:graphicData>
-            </a:graphic>
-          </wp:inline>
-        </w:drawing>
-      </w:r>
-    </w:p>
-    <w:p>
-      <w:pPr>
-        <w:rPr>
-          <w:b/>
-          <w:bCs/>
-        </w:rPr>
-      </w:pPr>
-    </w:p>
-    <w:p>
-      <w:pPr>
-        <w:rPr>
-          <w:b/>
-          <w:bCs/>
-        </w:rPr>
-      </w:pPr>
-    </w:p>
-    <w:p>
-      <w:pPr>
-        <w:rPr>
-          <w:b/>
-          <w:bCs/>
-        </w:rPr>
-      </w:pPr>
-    </w:p>
-    <w:p>
-      <w:pPr>
-        <w:rPr>
-          <w:b/>
-          <w:bCs/>
-        </w:rPr>
-      </w:pPr>
-    </w:p>
-    <w:p>
-      <w:pPr>
-        <w:rPr>
-          <w:b/>
-          <w:bCs/>
-        </w:rPr>
-      </w:pPr>
-    </w:p>
-    <w:p>
-      <w:pPr>
-        <w:rPr>
-          <w:b/>
-          <w:bCs/>
-        </w:rPr>
-      </w:pPr>
-    </w:p>
-    <w:p>
-      <w:pPr>
-        <w:rPr>
-          <w:b/>
-          <w:bCs/>
-        </w:rPr>
-      </w:pPr>
-    </w:p>
-    <w:p>
-      <w:pPr>
-        <w:rPr>
-          <w:b/>
-          <w:bCs/>
-        </w:rPr>
-      </w:pPr>
-    </w:p>
-    <w:p>
-      <w:pPr>
-        <w:pStyle w:val="Prrafodelista"/>
-        <w:numPr>
-          <w:ilvl w:val="0"/>
-          <w:numId w:val="30"/>
-        </w:numPr>
-        <w:rPr>
-          <w:b/>
-          <w:bCs/>
-        </w:rPr>
-      </w:pPr>
-      <w:r>
-        <w:rPr>
-          <w:b/>
-          <w:bCs/>
-        </w:rPr>
-        <w:t>Menú de Perfil de Usuario</w:t>
-      </w:r>
-    </w:p>
-    <w:p>
-      <w:pPr>
-        <w:rPr>
-          <w:b/>
-          <w:bCs/>
-        </w:rPr>
-      </w:pPr>
-    </w:p>
-    <w:p>
-      <w:pPr>
-        <w:rPr>
-          <w:b/>
-          <w:bCs/>
-        </w:rPr>
-      </w:pPr>
-    </w:p>
-    <w:p>
-      <w:pPr>
-        <w:jc w:val="center"/>
-        <w:rPr>
-          <w:b/>
-          <w:bCs/>
-        </w:rPr>
-      </w:pPr>
-      <w:r>
-        <w:rPr>
-          <w:b/>
-          <w:bCs/>
-          <w:noProof/>
-        </w:rPr>
-        <w:drawing>
-          <wp:inline distT="0" distB="0" distL="0" distR="0" wp14:anchorId="46AA6DDE" wp14:editId="0A12AD13">
-            <wp:extent cx="6026785" cy="3371215"/>
-            <wp:effectExtent l="0" t="0" r="0" b="635"/>
-            <wp:docPr id="51" name="Imagen 51"/>
-            <wp:cNvGraphicFramePr>
-              <a:graphicFrameLocks xmlns:a="http://schemas.openxmlformats.org/drawingml/2006/main" noChangeAspect="1"/>
-            </wp:cNvGraphicFramePr>
-            <a:graphic xmlns:a="http://schemas.openxmlformats.org/drawingml/2006/main">
-              <a:graphicData uri="http://schemas.openxmlformats.org/drawingml/2006/picture">
-                <pic:pic xmlns:pic="http://schemas.openxmlformats.org/drawingml/2006/picture">
-                  <pic:nvPicPr>
-                    <pic:cNvPr id="0" name="Picture 20"/>
                     <pic:cNvPicPr>
                       <a:picLocks noChangeAspect="1" noChangeArrowheads="1"/>
                     </pic:cNvPicPr>
@@ -16883,6 +16758,90 @@
     </w:p>
     <w:p>
       <w:pPr>
+        <w:rPr>
+          <w:b/>
+          <w:bCs/>
+        </w:rPr>
+      </w:pPr>
+    </w:p>
+    <w:p>
+      <w:pPr>
+        <w:rPr>
+          <w:b/>
+          <w:bCs/>
+        </w:rPr>
+      </w:pPr>
+    </w:p>
+    <w:p>
+      <w:pPr>
+        <w:rPr>
+          <w:b/>
+          <w:bCs/>
+        </w:rPr>
+      </w:pPr>
+    </w:p>
+    <w:p>
+      <w:pPr>
+        <w:rPr>
+          <w:b/>
+          <w:bCs/>
+        </w:rPr>
+      </w:pPr>
+    </w:p>
+    <w:p>
+      <w:pPr>
+        <w:rPr>
+          <w:b/>
+          <w:bCs/>
+        </w:rPr>
+      </w:pPr>
+    </w:p>
+    <w:p>
+      <w:pPr>
+        <w:rPr>
+          <w:b/>
+          <w:bCs/>
+        </w:rPr>
+      </w:pPr>
+    </w:p>
+    <w:p>
+      <w:pPr>
+        <w:pStyle w:val="Prrafodelista"/>
+        <w:numPr>
+          <w:ilvl w:val="0"/>
+          <w:numId w:val="30"/>
+        </w:numPr>
+        <w:rPr>
+          <w:b/>
+          <w:bCs/>
+        </w:rPr>
+      </w:pPr>
+      <w:r>
+        <w:rPr>
+          <w:b/>
+          <w:bCs/>
+        </w:rPr>
+        <w:t>Menú de Perfil de Usuario</w:t>
+      </w:r>
+    </w:p>
+    <w:p>
+      <w:pPr>
+        <w:rPr>
+          <w:b/>
+          <w:bCs/>
+        </w:rPr>
+      </w:pPr>
+    </w:p>
+    <w:p>
+      <w:pPr>
+        <w:rPr>
+          <w:b/>
+          <w:bCs/>
+        </w:rPr>
+      </w:pPr>
+    </w:p>
+    <w:p>
+      <w:pPr>
         <w:jc w:val="center"/>
         <w:rPr>
           <w:b/>
@@ -16896,10 +16855,10 @@
           <w:noProof/>
         </w:rPr>
         <w:drawing>
-          <wp:inline distT="0" distB="0" distL="0" distR="0" wp14:anchorId="27549C07" wp14:editId="6627872B">
+          <wp:inline distT="0" distB="0" distL="0" distR="0" wp14:anchorId="46AA6DDE" wp14:editId="0A12AD13">
             <wp:extent cx="6026785" cy="3371215"/>
             <wp:effectExtent l="0" t="0" r="0" b="635"/>
-            <wp:docPr id="52" name="Imagen 52"/>
+            <wp:docPr id="51" name="Imagen 51"/>
             <wp:cNvGraphicFramePr>
               <a:graphicFrameLocks xmlns:a="http://schemas.openxmlformats.org/drawingml/2006/main" noChangeAspect="1"/>
             </wp:cNvGraphicFramePr>
@@ -16907,7 +16866,7 @@
               <a:graphicData uri="http://schemas.openxmlformats.org/drawingml/2006/picture">
                 <pic:pic xmlns:pic="http://schemas.openxmlformats.org/drawingml/2006/picture">
                   <pic:nvPicPr>
-                    <pic:cNvPr id="0" name="Picture 21"/>
+                    <pic:cNvPr id="0" name="Picture 20"/>
                     <pic:cNvPicPr>
                       <a:picLocks noChangeAspect="1" noChangeArrowheads="1"/>
                     </pic:cNvPicPr>
@@ -16963,106 +16922,23 @@
     </w:p>
     <w:p>
       <w:pPr>
-        <w:rPr>
-          <w:b/>
-          <w:bCs/>
-        </w:rPr>
-      </w:pPr>
-    </w:p>
-    <w:p>
-      <w:pPr>
-        <w:rPr>
-          <w:b/>
-          <w:bCs/>
-        </w:rPr>
-      </w:pPr>
-    </w:p>
-    <w:p>
-      <w:pPr>
-        <w:rPr>
-          <w:b/>
-          <w:bCs/>
-        </w:rPr>
-      </w:pPr>
-    </w:p>
-    <w:p>
-      <w:pPr>
-        <w:rPr>
-          <w:b/>
-          <w:bCs/>
-        </w:rPr>
-      </w:pPr>
-    </w:p>
-    <w:p>
-      <w:pPr>
-        <w:rPr>
-          <w:b/>
-          <w:bCs/>
-        </w:rPr>
-      </w:pPr>
-    </w:p>
-    <w:p>
-      <w:pPr>
-        <w:rPr>
-          <w:b/>
-          <w:bCs/>
-        </w:rPr>
-      </w:pPr>
-    </w:p>
-    <w:p>
-      <w:pPr>
-        <w:pStyle w:val="Prrafodelista"/>
-        <w:numPr>
-          <w:ilvl w:val="0"/>
-          <w:numId w:val="30"/>
-        </w:numPr>
-        <w:rPr>
-          <w:b/>
-          <w:bCs/>
-        </w:rPr>
-      </w:pPr>
-      <w:r>
-        <w:rPr>
-          <w:b/>
-          <w:bCs/>
-        </w:rPr>
-        <w:t>Menú para cambiar la contraseña</w:t>
-      </w:r>
-    </w:p>
-    <w:p>
-      <w:pPr>
-        <w:pStyle w:val="Prrafodelista"/>
-        <w:rPr>
-          <w:b/>
-          <w:bCs/>
-        </w:rPr>
-      </w:pPr>
-    </w:p>
-    <w:p>
-      <w:pPr>
-        <w:pStyle w:val="Prrafodelista"/>
-        <w:rPr>
-          <w:b/>
-          <w:bCs/>
-        </w:rPr>
-      </w:pPr>
-    </w:p>
-    <w:p>
-      <w:pPr>
-        <w:rPr>
-          <w:b/>
-          <w:bCs/>
-        </w:rPr>
-      </w:pPr>
-      <w:r>
-        <w:rPr>
+        <w:jc w:val="center"/>
+        <w:rPr>
+          <w:b/>
+          <w:bCs/>
+        </w:rPr>
+      </w:pPr>
+      <w:r>
+        <w:rPr>
+          <w:b/>
+          <w:bCs/>
           <w:noProof/>
         </w:rPr>
         <w:drawing>
-          <wp:inline distT="0" distB="0" distL="0" distR="0" wp14:anchorId="6DBB3C5E" wp14:editId="0E6023C1">
-            <wp:extent cx="6031230" cy="3369310"/>
-            <wp:effectExtent l="0" t="0" r="7620" b="2540"/>
-            <wp:docPr id="40" name="Imagen 40" descr="Interfaz de usuario gráfica&#10;&#10;Descripción generada automáticamente"/>
+          <wp:inline distT="0" distB="0" distL="0" distR="0" wp14:anchorId="27549C07" wp14:editId="6627872B">
+            <wp:extent cx="6026785" cy="3371215"/>
+            <wp:effectExtent l="0" t="0" r="0" b="635"/>
+            <wp:docPr id="52" name="Imagen 52"/>
             <wp:cNvGraphicFramePr>
               <a:graphicFrameLocks xmlns:a="http://schemas.openxmlformats.org/drawingml/2006/main" noChangeAspect="1"/>
             </wp:cNvGraphicFramePr>
@@ -17070,7 +16946,7 @@
               <a:graphicData uri="http://schemas.openxmlformats.org/drawingml/2006/picture">
                 <pic:pic xmlns:pic="http://schemas.openxmlformats.org/drawingml/2006/picture">
                   <pic:nvPicPr>
-                    <pic:cNvPr id="40" name="Imagen 40" descr="Interfaz de usuario gráfica&#10;&#10;Descripción generada automáticamente"/>
+                    <pic:cNvPr id="0" name="Picture 21"/>
                     <pic:cNvPicPr>
                       <a:picLocks noChangeAspect="1" noChangeArrowheads="1"/>
                     </pic:cNvPicPr>
@@ -17091,7 +16967,7 @@
                   <pic:spPr bwMode="auto">
                     <a:xfrm>
                       <a:off x="0" y="0"/>
-                      <a:ext cx="6031230" cy="3369310"/>
+                      <a:ext cx="6026785" cy="3371215"/>
                     </a:xfrm>
                     <a:prstGeom prst="rect">
                       <a:avLst/>
@@ -17131,15 +17007,101 @@
           <w:bCs/>
         </w:rPr>
       </w:pPr>
+    </w:p>
+    <w:p>
+      <w:pPr>
+        <w:rPr>
+          <w:b/>
+          <w:bCs/>
+        </w:rPr>
+      </w:pPr>
+    </w:p>
+    <w:p>
+      <w:pPr>
+        <w:rPr>
+          <w:b/>
+          <w:bCs/>
+        </w:rPr>
+      </w:pPr>
+    </w:p>
+    <w:p>
+      <w:pPr>
+        <w:rPr>
+          <w:b/>
+          <w:bCs/>
+        </w:rPr>
+      </w:pPr>
+    </w:p>
+    <w:p>
+      <w:pPr>
+        <w:rPr>
+          <w:b/>
+          <w:bCs/>
+        </w:rPr>
+      </w:pPr>
+    </w:p>
+    <w:p>
+      <w:pPr>
+        <w:rPr>
+          <w:b/>
+          <w:bCs/>
+        </w:rPr>
+      </w:pPr>
+    </w:p>
+    <w:p>
+      <w:pPr>
+        <w:pStyle w:val="Prrafodelista"/>
+        <w:numPr>
+          <w:ilvl w:val="0"/>
+          <w:numId w:val="30"/>
+        </w:numPr>
+        <w:rPr>
+          <w:b/>
+          <w:bCs/>
+        </w:rPr>
+      </w:pPr>
+      <w:r>
+        <w:rPr>
+          <w:b/>
+          <w:bCs/>
+        </w:rPr>
+        <w:t>Menú para cambiar la contraseña</w:t>
+      </w:r>
+    </w:p>
+    <w:p>
+      <w:pPr>
+        <w:pStyle w:val="Prrafodelista"/>
+        <w:rPr>
+          <w:b/>
+          <w:bCs/>
+        </w:rPr>
+      </w:pPr>
+    </w:p>
+    <w:p>
+      <w:pPr>
+        <w:pStyle w:val="Prrafodelista"/>
+        <w:rPr>
+          <w:b/>
+          <w:bCs/>
+        </w:rPr>
+      </w:pPr>
+    </w:p>
+    <w:p>
+      <w:pPr>
+        <w:rPr>
+          <w:b/>
+          <w:bCs/>
+        </w:rPr>
+      </w:pPr>
       <w:r>
         <w:rPr>
           <w:noProof/>
         </w:rPr>
         <w:drawing>
-          <wp:inline distT="0" distB="0" distL="0" distR="0" wp14:anchorId="351A00D5" wp14:editId="6D612189">
+          <wp:inline distT="0" distB="0" distL="0" distR="0" wp14:anchorId="6DBB3C5E" wp14:editId="0E6023C1">
             <wp:extent cx="6031230" cy="3369310"/>
             <wp:effectExtent l="0" t="0" r="7620" b="2540"/>
-            <wp:docPr id="43" name="Imagen 43" descr="Interfaz de usuario gráfica&#10;&#10;Descripción generada automáticamente"/>
+            <wp:docPr id="40" name="Imagen 40" descr="Interfaz de usuario gráfica&#10;&#10;Descripción generada automáticamente"/>
             <wp:cNvGraphicFramePr>
               <a:graphicFrameLocks xmlns:a="http://schemas.openxmlformats.org/drawingml/2006/main" noChangeAspect="1"/>
             </wp:cNvGraphicFramePr>
@@ -17147,7 +17109,7 @@
               <a:graphicData uri="http://schemas.openxmlformats.org/drawingml/2006/picture">
                 <pic:pic xmlns:pic="http://schemas.openxmlformats.org/drawingml/2006/picture">
                   <pic:nvPicPr>
-                    <pic:cNvPr id="43" name="Imagen 43" descr="Interfaz de usuario gráfica&#10;&#10;Descripción generada automáticamente"/>
+                    <pic:cNvPr id="40" name="Imagen 40" descr="Interfaz de usuario gráfica&#10;&#10;Descripción generada automáticamente"/>
                     <pic:cNvPicPr>
                       <a:picLocks noChangeAspect="1" noChangeArrowheads="1"/>
                     </pic:cNvPicPr>
@@ -17208,106 +17170,15 @@
           <w:bCs/>
         </w:rPr>
       </w:pPr>
-    </w:p>
-    <w:p>
-      <w:pPr>
-        <w:rPr>
-          <w:b/>
-          <w:bCs/>
-        </w:rPr>
-      </w:pPr>
-    </w:p>
-    <w:p>
-      <w:pPr>
-        <w:rPr>
-          <w:b/>
-          <w:bCs/>
-        </w:rPr>
-      </w:pPr>
-    </w:p>
-    <w:p>
-      <w:pPr>
-        <w:rPr>
-          <w:b/>
-          <w:bCs/>
-        </w:rPr>
-      </w:pPr>
-    </w:p>
-    <w:p>
-      <w:pPr>
-        <w:rPr>
-          <w:b/>
-          <w:bCs/>
-        </w:rPr>
-      </w:pPr>
-    </w:p>
-    <w:p>
-      <w:pPr>
-        <w:pStyle w:val="Prrafodelista"/>
-        <w:rPr>
-          <w:b/>
-          <w:bCs/>
-        </w:rPr>
-      </w:pPr>
-    </w:p>
-    <w:p>
-      <w:pPr>
-        <w:pStyle w:val="Prrafodelista"/>
-        <w:numPr>
-          <w:ilvl w:val="0"/>
-          <w:numId w:val="30"/>
-        </w:numPr>
-        <w:rPr>
-          <w:b/>
-          <w:bCs/>
-        </w:rPr>
-      </w:pPr>
-      <w:r>
-        <w:rPr>
-          <w:b/>
-          <w:bCs/>
-        </w:rPr>
-        <w:t>Menú Tabla de Puntuaciones</w:t>
-      </w:r>
-    </w:p>
-    <w:p>
-      <w:pPr>
-        <w:pStyle w:val="Prrafodelista"/>
-        <w:rPr>
-          <w:b/>
-          <w:bCs/>
-        </w:rPr>
-      </w:pPr>
-    </w:p>
-    <w:p>
-      <w:pPr>
-        <w:ind w:left="360"/>
-        <w:rPr>
-          <w:b/>
-          <w:bCs/>
-        </w:rPr>
-      </w:pPr>
-    </w:p>
-    <w:p>
-      <w:pPr>
-        <w:ind w:left="360"/>
-        <w:jc w:val="center"/>
-        <w:rPr>
-          <w:b/>
-          <w:bCs/>
-        </w:rPr>
-      </w:pPr>
-      <w:r>
-        <w:rPr>
-          <w:b/>
-          <w:bCs/>
+      <w:r>
+        <w:rPr>
           <w:noProof/>
         </w:rPr>
         <w:drawing>
-          <wp:inline distT="0" distB="0" distL="0" distR="0" wp14:anchorId="517CC0A9" wp14:editId="5A4394CA">
-            <wp:extent cx="6026785" cy="3371215"/>
-            <wp:effectExtent l="0" t="0" r="0" b="635"/>
-            <wp:docPr id="53" name="Imagen 53"/>
+          <wp:inline distT="0" distB="0" distL="0" distR="0" wp14:anchorId="351A00D5" wp14:editId="6D612189">
+            <wp:extent cx="6031230" cy="3369310"/>
+            <wp:effectExtent l="0" t="0" r="7620" b="2540"/>
+            <wp:docPr id="43" name="Imagen 43" descr="Interfaz de usuario gráfica&#10;&#10;Descripción generada automáticamente"/>
             <wp:cNvGraphicFramePr>
               <a:graphicFrameLocks xmlns:a="http://schemas.openxmlformats.org/drawingml/2006/main" noChangeAspect="1"/>
             </wp:cNvGraphicFramePr>
@@ -17315,7 +17186,7 @@
               <a:graphicData uri="http://schemas.openxmlformats.org/drawingml/2006/picture">
                 <pic:pic xmlns:pic="http://schemas.openxmlformats.org/drawingml/2006/picture">
                   <pic:nvPicPr>
-                    <pic:cNvPr id="0" name="Picture 22"/>
+                    <pic:cNvPr id="43" name="Imagen 43" descr="Interfaz de usuario gráfica&#10;&#10;Descripción generada automáticamente"/>
                     <pic:cNvPicPr>
                       <a:picLocks noChangeAspect="1" noChangeArrowheads="1"/>
                     </pic:cNvPicPr>
@@ -17336,7 +17207,7 @@
                   <pic:spPr bwMode="auto">
                     <a:xfrm>
                       <a:off x="0" y="0"/>
-                      <a:ext cx="6026785" cy="3371215"/>
+                      <a:ext cx="6031230" cy="3369310"/>
                     </a:xfrm>
                     <a:prstGeom prst="rect">
                       <a:avLst/>
@@ -17355,7 +17226,92 @@
     </w:p>
     <w:p>
       <w:pPr>
-        <w:ind w:left="360"/>
+        <w:rPr>
+          <w:b/>
+          <w:bCs/>
+        </w:rPr>
+      </w:pPr>
+    </w:p>
+    <w:p>
+      <w:pPr>
+        <w:rPr>
+          <w:b/>
+          <w:bCs/>
+        </w:rPr>
+      </w:pPr>
+    </w:p>
+    <w:p>
+      <w:pPr>
+        <w:rPr>
+          <w:b/>
+          <w:bCs/>
+        </w:rPr>
+      </w:pPr>
+    </w:p>
+    <w:p>
+      <w:pPr>
+        <w:rPr>
+          <w:b/>
+          <w:bCs/>
+        </w:rPr>
+      </w:pPr>
+    </w:p>
+    <w:p>
+      <w:pPr>
+        <w:rPr>
+          <w:b/>
+          <w:bCs/>
+        </w:rPr>
+      </w:pPr>
+    </w:p>
+    <w:p>
+      <w:pPr>
+        <w:rPr>
+          <w:b/>
+          <w:bCs/>
+        </w:rPr>
+      </w:pPr>
+    </w:p>
+    <w:p>
+      <w:pPr>
+        <w:rPr>
+          <w:b/>
+          <w:bCs/>
+        </w:rPr>
+      </w:pPr>
+    </w:p>
+    <w:p>
+      <w:pPr>
+        <w:pStyle w:val="Prrafodelista"/>
+        <w:rPr>
+          <w:b/>
+          <w:bCs/>
+        </w:rPr>
+      </w:pPr>
+    </w:p>
+    <w:p>
+      <w:pPr>
+        <w:pStyle w:val="Prrafodelista"/>
+        <w:numPr>
+          <w:ilvl w:val="0"/>
+          <w:numId w:val="30"/>
+        </w:numPr>
+        <w:rPr>
+          <w:b/>
+          <w:bCs/>
+        </w:rPr>
+      </w:pPr>
+      <w:r>
+        <w:rPr>
+          <w:b/>
+          <w:bCs/>
+        </w:rPr>
+        <w:t>Menú Tabla de Puntuaciones</w:t>
+      </w:r>
+    </w:p>
+    <w:p>
+      <w:pPr>
+        <w:pStyle w:val="Prrafodelista"/>
         <w:rPr>
           <w:b/>
           <w:bCs/>
@@ -17387,10 +17343,10 @@
           <w:noProof/>
         </w:rPr>
         <w:drawing>
-          <wp:inline distT="0" distB="0" distL="0" distR="0" wp14:anchorId="14DD8D82" wp14:editId="0B8F9247">
+          <wp:inline distT="0" distB="0" distL="0" distR="0" wp14:anchorId="517CC0A9" wp14:editId="5A4394CA">
             <wp:extent cx="6026785" cy="3371215"/>
             <wp:effectExtent l="0" t="0" r="0" b="635"/>
-            <wp:docPr id="54" name="Imagen 54"/>
+            <wp:docPr id="53" name="Imagen 53"/>
             <wp:cNvGraphicFramePr>
               <a:graphicFrameLocks xmlns:a="http://schemas.openxmlformats.org/drawingml/2006/main" noChangeAspect="1"/>
             </wp:cNvGraphicFramePr>
@@ -17398,7 +17354,7 @@
               <a:graphicData uri="http://schemas.openxmlformats.org/drawingml/2006/picture">
                 <pic:pic xmlns:pic="http://schemas.openxmlformats.org/drawingml/2006/picture">
                   <pic:nvPicPr>
-                    <pic:cNvPr id="0" name="Picture 23"/>
+                    <pic:cNvPr id="0" name="Picture 22"/>
                     <pic:cNvPicPr>
                       <a:picLocks noChangeAspect="1" noChangeArrowheads="1"/>
                     </pic:cNvPicPr>
@@ -17457,92 +17413,6 @@
     <w:p>
       <w:pPr>
         <w:ind w:left="360"/>
-        <w:rPr>
-          <w:b/>
-          <w:bCs/>
-        </w:rPr>
-      </w:pPr>
-    </w:p>
-    <w:p>
-      <w:pPr>
-        <w:ind w:left="360"/>
-        <w:rPr>
-          <w:b/>
-          <w:bCs/>
-        </w:rPr>
-      </w:pPr>
-    </w:p>
-    <w:p>
-      <w:pPr>
-        <w:ind w:left="360"/>
-        <w:rPr>
-          <w:b/>
-          <w:bCs/>
-        </w:rPr>
-      </w:pPr>
-    </w:p>
-    <w:p>
-      <w:pPr>
-        <w:rPr>
-          <w:b/>
-          <w:bCs/>
-        </w:rPr>
-      </w:pPr>
-    </w:p>
-    <w:p>
-      <w:pPr>
-        <w:rPr>
-          <w:b/>
-          <w:bCs/>
-        </w:rPr>
-      </w:pPr>
-    </w:p>
-    <w:p>
-      <w:pPr>
-        <w:rPr>
-          <w:b/>
-          <w:bCs/>
-        </w:rPr>
-      </w:pPr>
-    </w:p>
-    <w:p>
-      <w:pPr>
-        <w:pStyle w:val="Prrafodelista"/>
-        <w:numPr>
-          <w:ilvl w:val="0"/>
-          <w:numId w:val="30"/>
-        </w:numPr>
-        <w:rPr>
-          <w:b/>
-          <w:bCs/>
-        </w:rPr>
-      </w:pPr>
-      <w:r>
-        <w:rPr>
-          <w:b/>
-          <w:bCs/>
-        </w:rPr>
-        <w:t>Menú Game Over.</w:t>
-      </w:r>
-    </w:p>
-    <w:p>
-      <w:pPr>
-        <w:rPr>
-          <w:b/>
-          <w:bCs/>
-        </w:rPr>
-      </w:pPr>
-    </w:p>
-    <w:p>
-      <w:pPr>
-        <w:rPr>
-          <w:b/>
-          <w:bCs/>
-        </w:rPr>
-      </w:pPr>
-    </w:p>
-    <w:p>
-      <w:pPr>
         <w:jc w:val="center"/>
         <w:rPr>
           <w:b/>
@@ -17556,10 +17426,10 @@
           <w:noProof/>
         </w:rPr>
         <w:drawing>
-          <wp:inline distT="0" distB="0" distL="0" distR="0" wp14:anchorId="6C7AD2AF" wp14:editId="3513A135">
-            <wp:extent cx="6032500" cy="3371215"/>
-            <wp:effectExtent l="0" t="0" r="6350" b="635"/>
-            <wp:docPr id="36" name="Imagen 36"/>
+          <wp:inline distT="0" distB="0" distL="0" distR="0" wp14:anchorId="14DD8D82" wp14:editId="0B8F9247">
+            <wp:extent cx="6026785" cy="3371215"/>
+            <wp:effectExtent l="0" t="0" r="0" b="635"/>
+            <wp:docPr id="54" name="Imagen 54"/>
             <wp:cNvGraphicFramePr>
               <a:graphicFrameLocks xmlns:a="http://schemas.openxmlformats.org/drawingml/2006/main" noChangeAspect="1"/>
             </wp:cNvGraphicFramePr>
@@ -17567,7 +17437,7 @@
               <a:graphicData uri="http://schemas.openxmlformats.org/drawingml/2006/picture">
                 <pic:pic xmlns:pic="http://schemas.openxmlformats.org/drawingml/2006/picture">
                   <pic:nvPicPr>
-                    <pic:cNvPr id="0" name="Picture 5"/>
+                    <pic:cNvPr id="0" name="Picture 23"/>
                     <pic:cNvPicPr>
                       <a:picLocks noChangeAspect="1" noChangeArrowheads="1"/>
                     </pic:cNvPicPr>
@@ -17588,7 +17458,7 @@
                   <pic:spPr bwMode="auto">
                     <a:xfrm>
                       <a:off x="0" y="0"/>
-                      <a:ext cx="6032500" cy="3371215"/>
+                      <a:ext cx="6026785" cy="3371215"/>
                     </a:xfrm>
                     <a:prstGeom prst="rect">
                       <a:avLst/>
@@ -17607,6 +17477,95 @@
     </w:p>
     <w:p>
       <w:pPr>
+        <w:ind w:left="360"/>
+        <w:rPr>
+          <w:b/>
+          <w:bCs/>
+        </w:rPr>
+      </w:pPr>
+    </w:p>
+    <w:p>
+      <w:pPr>
+        <w:ind w:left="360"/>
+        <w:rPr>
+          <w:b/>
+          <w:bCs/>
+        </w:rPr>
+      </w:pPr>
+    </w:p>
+    <w:p>
+      <w:pPr>
+        <w:ind w:left="360"/>
+        <w:rPr>
+          <w:b/>
+          <w:bCs/>
+        </w:rPr>
+      </w:pPr>
+    </w:p>
+    <w:p>
+      <w:pPr>
+        <w:ind w:left="360"/>
+        <w:rPr>
+          <w:b/>
+          <w:bCs/>
+        </w:rPr>
+      </w:pPr>
+    </w:p>
+    <w:p>
+      <w:pPr>
+        <w:ind w:left="360"/>
+        <w:rPr>
+          <w:b/>
+          <w:bCs/>
+        </w:rPr>
+      </w:pPr>
+    </w:p>
+    <w:p>
+      <w:pPr>
+        <w:rPr>
+          <w:b/>
+          <w:bCs/>
+        </w:rPr>
+      </w:pPr>
+    </w:p>
+    <w:p>
+      <w:pPr>
+        <w:rPr>
+          <w:b/>
+          <w:bCs/>
+        </w:rPr>
+      </w:pPr>
+    </w:p>
+    <w:p>
+      <w:pPr>
+        <w:rPr>
+          <w:b/>
+          <w:bCs/>
+        </w:rPr>
+      </w:pPr>
+    </w:p>
+    <w:p>
+      <w:pPr>
+        <w:pStyle w:val="Prrafodelista"/>
+        <w:numPr>
+          <w:ilvl w:val="0"/>
+          <w:numId w:val="30"/>
+        </w:numPr>
+        <w:rPr>
+          <w:b/>
+          <w:bCs/>
+        </w:rPr>
+      </w:pPr>
+      <w:r>
+        <w:rPr>
+          <w:b/>
+          <w:bCs/>
+        </w:rPr>
+        <w:t>Menú Game Over.</w:t>
+      </w:r>
+    </w:p>
+    <w:p>
+      <w:pPr>
         <w:rPr>
           <w:b/>
           <w:bCs/>
@@ -17636,10 +17595,10 @@
           <w:noProof/>
         </w:rPr>
         <w:drawing>
-          <wp:inline distT="0" distB="0" distL="0" distR="0" wp14:anchorId="0124EB86" wp14:editId="0324B5F1">
+          <wp:inline distT="0" distB="0" distL="0" distR="0" wp14:anchorId="6C7AD2AF" wp14:editId="3513A135">
             <wp:extent cx="6032500" cy="3371215"/>
             <wp:effectExtent l="0" t="0" r="6350" b="635"/>
-            <wp:docPr id="37" name="Imagen 37"/>
+            <wp:docPr id="36" name="Imagen 36"/>
             <wp:cNvGraphicFramePr>
               <a:graphicFrameLocks xmlns:a="http://schemas.openxmlformats.org/drawingml/2006/main" noChangeAspect="1"/>
             </wp:cNvGraphicFramePr>
@@ -17647,7 +17606,7 @@
               <a:graphicData uri="http://schemas.openxmlformats.org/drawingml/2006/picture">
                 <pic:pic xmlns:pic="http://schemas.openxmlformats.org/drawingml/2006/picture">
                   <pic:nvPicPr>
-                    <pic:cNvPr id="0" name="Picture 6"/>
+                    <pic:cNvPr id="0" name="Picture 5"/>
                     <pic:cNvPicPr>
                       <a:picLocks noChangeAspect="1" noChangeArrowheads="1"/>
                     </pic:cNvPicPr>
@@ -17687,12 +17646,83 @@
     </w:p>
     <w:p>
       <w:pPr>
+        <w:rPr>
+          <w:b/>
+          <w:bCs/>
+        </w:rPr>
+      </w:pPr>
+    </w:p>
+    <w:p>
+      <w:pPr>
+        <w:rPr>
+          <w:b/>
+          <w:bCs/>
+        </w:rPr>
+      </w:pPr>
+    </w:p>
+    <w:p>
+      <w:pPr>
         <w:jc w:val="center"/>
         <w:rPr>
           <w:b/>
           <w:bCs/>
         </w:rPr>
       </w:pPr>
+      <w:r>
+        <w:rPr>
+          <w:b/>
+          <w:bCs/>
+          <w:noProof/>
+        </w:rPr>
+        <w:drawing>
+          <wp:inline distT="0" distB="0" distL="0" distR="0" wp14:anchorId="0124EB86" wp14:editId="0324B5F1">
+            <wp:extent cx="6032500" cy="3371215"/>
+            <wp:effectExtent l="0" t="0" r="6350" b="635"/>
+            <wp:docPr id="37" name="Imagen 37"/>
+            <wp:cNvGraphicFramePr>
+              <a:graphicFrameLocks xmlns:a="http://schemas.openxmlformats.org/drawingml/2006/main" noChangeAspect="1"/>
+            </wp:cNvGraphicFramePr>
+            <a:graphic xmlns:a="http://schemas.openxmlformats.org/drawingml/2006/main">
+              <a:graphicData uri="http://schemas.openxmlformats.org/drawingml/2006/picture">
+                <pic:pic xmlns:pic="http://schemas.openxmlformats.org/drawingml/2006/picture">
+                  <pic:nvPicPr>
+                    <pic:cNvPr id="0" name="Picture 6"/>
+                    <pic:cNvPicPr>
+                      <a:picLocks noChangeAspect="1" noChangeArrowheads="1"/>
+                    </pic:cNvPicPr>
+                  </pic:nvPicPr>
+                  <pic:blipFill>
+                    <a:blip r:embed="rId52">
+                      <a:extLst>
+                        <a:ext uri="{28A0092B-C50C-407E-A947-70E740481C1C}">
+                          <a14:useLocalDpi xmlns:a14="http://schemas.microsoft.com/office/drawing/2010/main" val="0"/>
+                        </a:ext>
+                      </a:extLst>
+                    </a:blip>
+                    <a:srcRect/>
+                    <a:stretch>
+                      <a:fillRect/>
+                    </a:stretch>
+                  </pic:blipFill>
+                  <pic:spPr bwMode="auto">
+                    <a:xfrm>
+                      <a:off x="0" y="0"/>
+                      <a:ext cx="6032500" cy="3371215"/>
+                    </a:xfrm>
+                    <a:prstGeom prst="rect">
+                      <a:avLst/>
+                    </a:prstGeom>
+                    <a:noFill/>
+                    <a:ln>
+                      <a:noFill/>
+                    </a:ln>
+                  </pic:spPr>
+                </pic:pic>
+              </a:graphicData>
+            </a:graphic>
+          </wp:inline>
+        </w:drawing>
+      </w:r>
     </w:p>
     <w:p>
       <w:pPr>
@@ -17750,9 +17780,18 @@
     </w:p>
     <w:p>
       <w:pPr>
+        <w:jc w:val="center"/>
+        <w:rPr>
+          <w:b/>
+          <w:bCs/>
+        </w:rPr>
+      </w:pPr>
+    </w:p>
+    <w:p>
+      <w:pPr>
         <w:pStyle w:val="Ttulo2"/>
       </w:pPr>
-      <w:bookmarkStart w:id="71" w:name="_Toc133778543"/>
+      <w:bookmarkStart w:id="71" w:name="_Toc134208726"/>
       <w:r>
         <w:lastRenderedPageBreak/>
         <w:t>Estética y Arte</w:t>
@@ -17853,7 +17892,7 @@
       <w:pPr>
         <w:pStyle w:val="Ttulo3"/>
       </w:pPr>
-      <w:bookmarkStart w:id="72" w:name="_Toc133778544"/>
+      <w:bookmarkStart w:id="72" w:name="_Toc134208727"/>
       <w:r>
         <w:t>Jugador</w:t>
       </w:r>
@@ -17900,7 +17939,7 @@
                     </pic:cNvPicPr>
                   </pic:nvPicPr>
                   <pic:blipFill>
-                    <a:blip r:embed="rId52">
+                    <a:blip r:embed="rId53">
                       <a:extLst>
                         <a:ext uri="{28A0092B-C50C-407E-A947-70E740481C1C}">
                           <a14:useLocalDpi xmlns:a14="http://schemas.microsoft.com/office/drawing/2010/main" val="0"/>
@@ -17985,7 +18024,7 @@
                     </pic:cNvPicPr>
                   </pic:nvPicPr>
                   <pic:blipFill>
-                    <a:blip r:embed="rId53">
+                    <a:blip r:embed="rId54">
                       <a:extLst>
                         <a:ext uri="{28A0092B-C50C-407E-A947-70E740481C1C}">
                           <a14:useLocalDpi xmlns:a14="http://schemas.microsoft.com/office/drawing/2010/main" val="0"/>
@@ -18032,7 +18071,7 @@
       <w:pPr>
         <w:pStyle w:val="Ttulo3"/>
       </w:pPr>
-      <w:bookmarkStart w:id="73" w:name="_Toc133778545"/>
+      <w:bookmarkStart w:id="73" w:name="_Toc134208728"/>
       <w:r>
         <w:t>Enemigos</w:t>
       </w:r>
@@ -18082,7 +18121,7 @@
                     </pic:cNvPicPr>
                   </pic:nvPicPr>
                   <pic:blipFill>
-                    <a:blip r:embed="rId54">
+                    <a:blip r:embed="rId55">
                       <a:extLst>
                         <a:ext uri="{28A0092B-C50C-407E-A947-70E740481C1C}">
                           <a14:useLocalDpi xmlns:a14="http://schemas.microsoft.com/office/drawing/2010/main" val="0"/>
@@ -18185,7 +18224,7 @@
                     </pic:cNvPicPr>
                   </pic:nvPicPr>
                   <pic:blipFill>
-                    <a:blip r:embed="rId55">
+                    <a:blip r:embed="rId56">
                       <a:extLst>
                         <a:ext uri="{28A0092B-C50C-407E-A947-70E740481C1C}">
                           <a14:useLocalDpi xmlns:a14="http://schemas.microsoft.com/office/drawing/2010/main" val="0"/>
@@ -18272,7 +18311,7 @@
                     </pic:cNvPicPr>
                   </pic:nvPicPr>
                   <pic:blipFill>
-                    <a:blip r:embed="rId56">
+                    <a:blip r:embed="rId57">
                       <a:extLst>
                         <a:ext uri="{28A0092B-C50C-407E-A947-70E740481C1C}">
                           <a14:useLocalDpi xmlns:a14="http://schemas.microsoft.com/office/drawing/2010/main" val="0"/>
@@ -18318,7 +18357,7 @@
       <w:pPr>
         <w:pStyle w:val="Ttulo3"/>
       </w:pPr>
-      <w:bookmarkStart w:id="74" w:name="_Toc133778546"/>
+      <w:bookmarkStart w:id="74" w:name="_Toc134208729"/>
       <w:r>
         <w:lastRenderedPageBreak/>
         <w:t>Mundo</w:t>
@@ -18352,7 +18391,7 @@
                     </pic:cNvPicPr>
                   </pic:nvPicPr>
                   <pic:blipFill>
-                    <a:blip r:embed="rId57" cstate="print">
+                    <a:blip r:embed="rId58" cstate="print">
                       <a:extLst>
                         <a:ext uri="{28A0092B-C50C-407E-A947-70E740481C1C}">
                           <a14:useLocalDpi xmlns:a14="http://schemas.microsoft.com/office/drawing/2010/main" val="0"/>
@@ -18453,7 +18492,7 @@
                     </pic:cNvPicPr>
                   </pic:nvPicPr>
                   <pic:blipFill>
-                    <a:blip r:embed="rId58">
+                    <a:blip r:embed="rId59">
                       <a:extLst>
                         <a:ext uri="{28A0092B-C50C-407E-A947-70E740481C1C}">
                           <a14:useLocalDpi xmlns:a14="http://schemas.microsoft.com/office/drawing/2010/main" val="0"/>
@@ -18509,7 +18548,7 @@
       <w:pPr>
         <w:pStyle w:val="Ttulo2"/>
       </w:pPr>
-      <w:bookmarkStart w:id="75" w:name="_Toc133778547"/>
+      <w:bookmarkStart w:id="75" w:name="_Toc134208730"/>
       <w:r>
         <w:t>Elementos sonoros</w:t>
       </w:r>
@@ -18526,7 +18565,7 @@
       <w:pPr>
         <w:pStyle w:val="Ttulo2"/>
       </w:pPr>
-      <w:bookmarkStart w:id="76" w:name="_Toc133778548"/>
+      <w:bookmarkStart w:id="76" w:name="_Toc134208731"/>
       <w:r>
         <w:t>PEGI</w:t>
       </w:r>
@@ -18552,7 +18591,7 @@
       <w:pPr>
         <w:pStyle w:val="Ttulo1"/>
       </w:pPr>
-      <w:bookmarkStart w:id="77" w:name="_Toc133778549"/>
+      <w:bookmarkStart w:id="77" w:name="_Toc134208732"/>
       <w:r>
         <w:lastRenderedPageBreak/>
         <w:t>Bibliografía</w:t>
@@ -18563,7 +18602,7 @@
       <w:pPr>
         <w:pStyle w:val="Ttulo2"/>
       </w:pPr>
-      <w:bookmarkStart w:id="78" w:name="_Toc133778550"/>
+      <w:bookmarkStart w:id="78" w:name="_Toc134208733"/>
       <w:r>
         <w:t>Back End</w:t>
       </w:r>
@@ -18584,7 +18623,7 @@
           <w:numId w:val="30"/>
         </w:numPr>
       </w:pPr>
-      <w:hyperlink r:id="rId59" w:history="1">
+      <w:hyperlink r:id="rId60" w:history="1">
         <w:r>
           <w:rPr>
             <w:rStyle w:val="Hipervnculo"/>
@@ -18601,7 +18640,7 @@
           <w:numId w:val="30"/>
         </w:numPr>
       </w:pPr>
-      <w:hyperlink r:id="rId60" w:history="1">
+      <w:hyperlink r:id="rId61" w:history="1">
         <w:r>
           <w:rPr>
             <w:rStyle w:val="Hipervnculo"/>
@@ -18615,7 +18654,7 @@
       <w:pPr>
         <w:pStyle w:val="Ttulo2"/>
       </w:pPr>
-      <w:bookmarkStart w:id="79" w:name="_Toc133778551"/>
+      <w:bookmarkStart w:id="79" w:name="_Toc134208734"/>
       <w:r>
         <w:t>Front End / Godot</w:t>
       </w:r>
@@ -18665,7 +18704,7 @@
     </w:p>
     <w:p/>
     <w:p>
-      <w:hyperlink r:id="rId61" w:history="1">
+      <w:hyperlink r:id="rId62" w:history="1">
         <w:r>
           <w:rPr>
             <w:rStyle w:val="Hipervnculo"/>
@@ -18679,7 +18718,7 @@
       <w:pPr>
         <w:pStyle w:val="Ttulo2"/>
       </w:pPr>
-      <w:bookmarkStart w:id="80" w:name="_Toc133778552"/>
+      <w:bookmarkStart w:id="80" w:name="_Toc134208735"/>
       <w:r>
         <w:t>Assets</w:t>
       </w:r>
@@ -18726,7 +18765,7 @@
           <w:numId w:val="30"/>
         </w:numPr>
       </w:pPr>
-      <w:hyperlink r:id="rId62" w:history="1">
+      <w:hyperlink r:id="rId63" w:history="1">
         <w:r>
           <w:rPr>
             <w:rStyle w:val="Hipervnculo"/>
@@ -18775,7 +18814,7 @@
           <w:numId w:val="30"/>
         </w:numPr>
       </w:pPr>
-      <w:hyperlink r:id="rId63" w:history="1">
+      <w:hyperlink r:id="rId64" w:history="1">
         <w:r>
           <w:rPr>
             <w:rStyle w:val="Hipervnculo"/>
@@ -18785,12 +18824,12 @@
       </w:hyperlink>
     </w:p>
     <w:sectPr>
-      <w:headerReference w:type="even" r:id="rId64"/>
-      <w:headerReference w:type="default" r:id="rId65"/>
-      <w:footerReference w:type="even" r:id="rId66"/>
-      <w:footerReference w:type="default" r:id="rId67"/>
-      <w:headerReference w:type="first" r:id="rId68"/>
-      <w:footerReference w:type="first" r:id="rId69"/>
+      <w:headerReference w:type="even" r:id="rId65"/>
+      <w:headerReference w:type="default" r:id="rId66"/>
+      <w:footerReference w:type="even" r:id="rId67"/>
+      <w:footerReference w:type="default" r:id="rId68"/>
+      <w:headerReference w:type="first" r:id="rId69"/>
+      <w:footerReference w:type="first" r:id="rId70"/>
       <w:pgSz w:w="11906" w:h="16838" w:code="9"/>
       <w:pgMar w:top="1307" w:right="1274" w:bottom="1134" w:left="1134" w:header="561" w:footer="454" w:gutter="0"/>
       <w:cols w:space="708"/>

</xml_diff>

<commit_message>
version estable, efectos sonoros mejorados en front y documentacion actualizada
</commit_message>
<xml_diff>
--- a/docs/Proyecto_Desarrollo_de_aplicaciones_IES_Luis_Vives-Mario_Resa.docx
+++ b/docs/Proyecto_Desarrollo_de_aplicaciones_IES_Luis_Vives-Mario_Resa.docx
@@ -245,18 +245,56 @@
           <w:szCs w:val="28"/>
         </w:rPr>
       </w:pPr>
-    </w:p>
-    <w:p>
-      <w:pPr>
-        <w:spacing w:before="720"/>
-        <w:jc w:val="center"/>
+      <w:r>
         <w:rPr>
           <w:rFonts w:ascii="Arial" w:hAnsi="Arial" w:cs="Arial"/>
           <w:bCs/>
+          <w:noProof/>
           <w:sz w:val="28"/>
           <w:szCs w:val="28"/>
         </w:rPr>
-      </w:pPr>
+        <w:drawing>
+          <wp:inline distT="0" distB="0" distL="0" distR="0" wp14:anchorId="2BCF173F" wp14:editId="23709A65">
+            <wp:extent cx="1221638" cy="1221638"/>
+            <wp:effectExtent l="0" t="0" r="0" b="0"/>
+            <wp:docPr id="1036304169" name="Imagen 2" descr="Icono&#10;&#10;Descripción generada automáticamente"/>
+            <wp:cNvGraphicFramePr>
+              <a:graphicFrameLocks xmlns:a="http://schemas.openxmlformats.org/drawingml/2006/main" noChangeAspect="1"/>
+            </wp:cNvGraphicFramePr>
+            <a:graphic xmlns:a="http://schemas.openxmlformats.org/drawingml/2006/main">
+              <a:graphicData uri="http://schemas.openxmlformats.org/drawingml/2006/picture">
+                <pic:pic xmlns:pic="http://schemas.openxmlformats.org/drawingml/2006/picture">
+                  <pic:nvPicPr>
+                    <pic:cNvPr id="1036304169" name="Imagen 2" descr="Icono&#10;&#10;Descripción generada automáticamente"/>
+                    <pic:cNvPicPr/>
+                  </pic:nvPicPr>
+                  <pic:blipFill>
+                    <a:blip r:embed="rId8" cstate="print">
+                      <a:extLst>
+                        <a:ext uri="{28A0092B-C50C-407E-A947-70E740481C1C}">
+                          <a14:useLocalDpi xmlns:a14="http://schemas.microsoft.com/office/drawing/2010/main" val="0"/>
+                        </a:ext>
+                      </a:extLst>
+                    </a:blip>
+                    <a:stretch>
+                      <a:fillRect/>
+                    </a:stretch>
+                  </pic:blipFill>
+                  <pic:spPr>
+                    <a:xfrm>
+                      <a:off x="0" y="0"/>
+                      <a:ext cx="1225717" cy="1225717"/>
+                    </a:xfrm>
+                    <a:prstGeom prst="rect">
+                      <a:avLst/>
+                    </a:prstGeom>
+                  </pic:spPr>
+                </pic:pic>
+              </a:graphicData>
+            </a:graphic>
+          </wp:inline>
+        </w:drawing>
+      </w:r>
     </w:p>
     <w:p>
       <w:pPr>
@@ -501,7 +539,7 @@
           <w:r>
             <w:fldChar w:fldCharType="separate"/>
           </w:r>
-          <w:hyperlink w:anchor="_Toc134476455" w:history="1">
+          <w:hyperlink w:anchor="_Toc134731397" w:history="1">
             <w:r>
               <w:rPr>
                 <w:rStyle w:val="Hipervnculo"/>
@@ -537,7 +575,7 @@
               <w:rPr>
                 <w:webHidden/>
               </w:rPr>
-              <w:instrText xml:space="preserve"> PAGEREF _Toc134476455 \h </w:instrText>
+              <w:instrText xml:space="preserve"> PAGEREF _Toc134731397 \h </w:instrText>
             </w:r>
             <w:r>
               <w:rPr>
@@ -572,7 +610,7 @@
               <w14:ligatures w14:val="standardContextual"/>
             </w:rPr>
           </w:pPr>
-          <w:hyperlink w:anchor="_Toc134476456" w:history="1">
+          <w:hyperlink w:anchor="_Toc134731398" w:history="1">
             <w:r>
               <w:rPr>
                 <w:rStyle w:val="Hipervnculo"/>
@@ -608,7 +646,7 @@
               <w:rPr>
                 <w:webHidden/>
               </w:rPr>
-              <w:instrText xml:space="preserve"> PAGEREF _Toc134476456 \h </w:instrText>
+              <w:instrText xml:space="preserve"> PAGEREF _Toc134731398 \h </w:instrText>
             </w:r>
             <w:r>
               <w:rPr>
@@ -643,7 +681,7 @@
               <w14:ligatures w14:val="standardContextual"/>
             </w:rPr>
           </w:pPr>
-          <w:hyperlink w:anchor="_Toc134476457" w:history="1">
+          <w:hyperlink w:anchor="_Toc134731399" w:history="1">
             <w:r>
               <w:rPr>
                 <w:rStyle w:val="Hipervnculo"/>
@@ -679,7 +717,7 @@
               <w:rPr>
                 <w:webHidden/>
               </w:rPr>
-              <w:instrText xml:space="preserve"> PAGEREF _Toc134476457 \h </w:instrText>
+              <w:instrText xml:space="preserve"> PAGEREF _Toc134731399 \h </w:instrText>
             </w:r>
             <w:r>
               <w:rPr>
@@ -714,7 +752,7 @@
               <w14:ligatures w14:val="standardContextual"/>
             </w:rPr>
           </w:pPr>
-          <w:hyperlink w:anchor="_Toc134476458" w:history="1">
+          <w:hyperlink w:anchor="_Toc134731400" w:history="1">
             <w:r>
               <w:rPr>
                 <w:rStyle w:val="Hipervnculo"/>
@@ -750,7 +788,7 @@
               <w:rPr>
                 <w:webHidden/>
               </w:rPr>
-              <w:instrText xml:space="preserve"> PAGEREF _Toc134476458 \h </w:instrText>
+              <w:instrText xml:space="preserve"> PAGEREF _Toc134731400 \h </w:instrText>
             </w:r>
             <w:r>
               <w:rPr>
@@ -785,7 +823,7 @@
               <w14:ligatures w14:val="standardContextual"/>
             </w:rPr>
           </w:pPr>
-          <w:hyperlink w:anchor="_Toc134476459" w:history="1">
+          <w:hyperlink w:anchor="_Toc134731401" w:history="1">
             <w:r>
               <w:rPr>
                 <w:rStyle w:val="Hipervnculo"/>
@@ -821,7 +859,7 @@
               <w:rPr>
                 <w:webHidden/>
               </w:rPr>
-              <w:instrText xml:space="preserve"> PAGEREF _Toc134476459 \h </w:instrText>
+              <w:instrText xml:space="preserve"> PAGEREF _Toc134731401 \h </w:instrText>
             </w:r>
             <w:r>
               <w:rPr>
@@ -856,7 +894,7 @@
               <w14:ligatures w14:val="standardContextual"/>
             </w:rPr>
           </w:pPr>
-          <w:hyperlink w:anchor="_Toc134476460" w:history="1">
+          <w:hyperlink w:anchor="_Toc134731402" w:history="1">
             <w:r>
               <w:rPr>
                 <w:rStyle w:val="Hipervnculo"/>
@@ -892,7 +930,7 @@
               <w:rPr>
                 <w:webHidden/>
               </w:rPr>
-              <w:instrText xml:space="preserve"> PAGEREF _Toc134476460 \h </w:instrText>
+              <w:instrText xml:space="preserve"> PAGEREF _Toc134731402 \h </w:instrText>
             </w:r>
             <w:r>
               <w:rPr>
@@ -927,7 +965,7 @@
               <w14:ligatures w14:val="standardContextual"/>
             </w:rPr>
           </w:pPr>
-          <w:hyperlink w:anchor="_Toc134476461" w:history="1">
+          <w:hyperlink w:anchor="_Toc134731403" w:history="1">
             <w:r>
               <w:rPr>
                 <w:rStyle w:val="Hipervnculo"/>
@@ -963,7 +1001,7 @@
               <w:rPr>
                 <w:webHidden/>
               </w:rPr>
-              <w:instrText xml:space="preserve"> PAGEREF _Toc134476461 \h </w:instrText>
+              <w:instrText xml:space="preserve"> PAGEREF _Toc134731403 \h </w:instrText>
             </w:r>
             <w:r>
               <w:rPr>
@@ -998,7 +1036,7 @@
               <w14:ligatures w14:val="standardContextual"/>
             </w:rPr>
           </w:pPr>
-          <w:hyperlink w:anchor="_Toc134476462" w:history="1">
+          <w:hyperlink w:anchor="_Toc134731404" w:history="1">
             <w:r>
               <w:rPr>
                 <w:rStyle w:val="Hipervnculo"/>
@@ -1034,7 +1072,7 @@
               <w:rPr>
                 <w:webHidden/>
               </w:rPr>
-              <w:instrText xml:space="preserve"> PAGEREF _Toc134476462 \h </w:instrText>
+              <w:instrText xml:space="preserve"> PAGEREF _Toc134731404 \h </w:instrText>
             </w:r>
             <w:r>
               <w:rPr>
@@ -1069,7 +1107,7 @@
               <w14:ligatures w14:val="standardContextual"/>
             </w:rPr>
           </w:pPr>
-          <w:hyperlink w:anchor="_Toc134476463" w:history="1">
+          <w:hyperlink w:anchor="_Toc134731405" w:history="1">
             <w:r>
               <w:rPr>
                 <w:rStyle w:val="Hipervnculo"/>
@@ -1105,7 +1143,7 @@
               <w:rPr>
                 <w:webHidden/>
               </w:rPr>
-              <w:instrText xml:space="preserve"> PAGEREF _Toc134476463 \h </w:instrText>
+              <w:instrText xml:space="preserve"> PAGEREF _Toc134731405 \h </w:instrText>
             </w:r>
             <w:r>
               <w:rPr>
@@ -1143,7 +1181,7 @@
               <w14:ligatures w14:val="standardContextual"/>
             </w:rPr>
           </w:pPr>
-          <w:hyperlink w:anchor="_Toc134476464" w:history="1">
+          <w:hyperlink w:anchor="_Toc134731406" w:history="1">
             <w:r>
               <w:rPr>
                 <w:rStyle w:val="Hipervnculo"/>
@@ -1179,7 +1217,7 @@
               <w:rPr>
                 <w:webHidden/>
               </w:rPr>
-              <w:instrText xml:space="preserve"> PAGEREF _Toc134476464 \h </w:instrText>
+              <w:instrText xml:space="preserve"> PAGEREF _Toc134731406 \h </w:instrText>
             </w:r>
             <w:r>
               <w:rPr>
@@ -1217,7 +1255,7 @@
               <w14:ligatures w14:val="standardContextual"/>
             </w:rPr>
           </w:pPr>
-          <w:hyperlink w:anchor="_Toc134476465" w:history="1">
+          <w:hyperlink w:anchor="_Toc134731407" w:history="1">
             <w:r>
               <w:rPr>
                 <w:rStyle w:val="Hipervnculo"/>
@@ -1253,7 +1291,7 @@
               <w:rPr>
                 <w:webHidden/>
               </w:rPr>
-              <w:instrText xml:space="preserve"> PAGEREF _Toc134476465 \h </w:instrText>
+              <w:instrText xml:space="preserve"> PAGEREF _Toc134731407 \h </w:instrText>
             </w:r>
             <w:r>
               <w:rPr>
@@ -1288,7 +1326,7 @@
               <w14:ligatures w14:val="standardContextual"/>
             </w:rPr>
           </w:pPr>
-          <w:hyperlink w:anchor="_Toc134476466" w:history="1">
+          <w:hyperlink w:anchor="_Toc134731408" w:history="1">
             <w:r>
               <w:rPr>
                 <w:rStyle w:val="Hipervnculo"/>
@@ -1324,7 +1362,7 @@
               <w:rPr>
                 <w:webHidden/>
               </w:rPr>
-              <w:instrText xml:space="preserve"> PAGEREF _Toc134476466 \h </w:instrText>
+              <w:instrText xml:space="preserve"> PAGEREF _Toc134731408 \h </w:instrText>
             </w:r>
             <w:r>
               <w:rPr>
@@ -1362,7 +1400,7 @@
               <w14:ligatures w14:val="standardContextual"/>
             </w:rPr>
           </w:pPr>
-          <w:hyperlink w:anchor="_Toc134476467" w:history="1">
+          <w:hyperlink w:anchor="_Toc134731409" w:history="1">
             <w:r>
               <w:rPr>
                 <w:rStyle w:val="Hipervnculo"/>
@@ -1398,7 +1436,7 @@
               <w:rPr>
                 <w:webHidden/>
               </w:rPr>
-              <w:instrText xml:space="preserve"> PAGEREF _Toc134476467 \h </w:instrText>
+              <w:instrText xml:space="preserve"> PAGEREF _Toc134731409 \h </w:instrText>
             </w:r>
             <w:r>
               <w:rPr>
@@ -1433,7 +1471,7 @@
               <w14:ligatures w14:val="standardContextual"/>
             </w:rPr>
           </w:pPr>
-          <w:hyperlink w:anchor="_Toc134476468" w:history="1">
+          <w:hyperlink w:anchor="_Toc134731410" w:history="1">
             <w:r>
               <w:rPr>
                 <w:rStyle w:val="Hipervnculo"/>
@@ -1469,7 +1507,7 @@
               <w:rPr>
                 <w:webHidden/>
               </w:rPr>
-              <w:instrText xml:space="preserve"> PAGEREF _Toc134476468 \h </w:instrText>
+              <w:instrText xml:space="preserve"> PAGEREF _Toc134731410 \h </w:instrText>
             </w:r>
             <w:r>
               <w:rPr>
@@ -1504,7 +1542,7 @@
               <w14:ligatures w14:val="standardContextual"/>
             </w:rPr>
           </w:pPr>
-          <w:hyperlink w:anchor="_Toc134476469" w:history="1">
+          <w:hyperlink w:anchor="_Toc134731411" w:history="1">
             <w:r>
               <w:rPr>
                 <w:rStyle w:val="Hipervnculo"/>
@@ -1540,7 +1578,7 @@
               <w:rPr>
                 <w:webHidden/>
               </w:rPr>
-              <w:instrText xml:space="preserve"> PAGEREF _Toc134476469 \h </w:instrText>
+              <w:instrText xml:space="preserve"> PAGEREF _Toc134731411 \h </w:instrText>
             </w:r>
             <w:r>
               <w:rPr>
@@ -1575,7 +1613,7 @@
               <w14:ligatures w14:val="standardContextual"/>
             </w:rPr>
           </w:pPr>
-          <w:hyperlink w:anchor="_Toc134476470" w:history="1">
+          <w:hyperlink w:anchor="_Toc134731412" w:history="1">
             <w:r>
               <w:rPr>
                 <w:rStyle w:val="Hipervnculo"/>
@@ -1611,7 +1649,7 @@
               <w:rPr>
                 <w:webHidden/>
               </w:rPr>
-              <w:instrText xml:space="preserve"> PAGEREF _Toc134476470 \h </w:instrText>
+              <w:instrText xml:space="preserve"> PAGEREF _Toc134731412 \h </w:instrText>
             </w:r>
             <w:r>
               <w:rPr>
@@ -1646,7 +1684,7 @@
               <w14:ligatures w14:val="standardContextual"/>
             </w:rPr>
           </w:pPr>
-          <w:hyperlink w:anchor="_Toc134476471" w:history="1">
+          <w:hyperlink w:anchor="_Toc134731413" w:history="1">
             <w:r>
               <w:rPr>
                 <w:rStyle w:val="Hipervnculo"/>
@@ -1682,7 +1720,7 @@
               <w:rPr>
                 <w:webHidden/>
               </w:rPr>
-              <w:instrText xml:space="preserve"> PAGEREF _Toc134476471 \h </w:instrText>
+              <w:instrText xml:space="preserve"> PAGEREF _Toc134731413 \h </w:instrText>
             </w:r>
             <w:r>
               <w:rPr>
@@ -1717,7 +1755,7 @@
               <w14:ligatures w14:val="standardContextual"/>
             </w:rPr>
           </w:pPr>
-          <w:hyperlink w:anchor="_Toc134476472" w:history="1">
+          <w:hyperlink w:anchor="_Toc134731414" w:history="1">
             <w:r>
               <w:rPr>
                 <w:rStyle w:val="Hipervnculo"/>
@@ -1753,7 +1791,7 @@
               <w:rPr>
                 <w:webHidden/>
               </w:rPr>
-              <w:instrText xml:space="preserve"> PAGEREF _Toc134476472 \h </w:instrText>
+              <w:instrText xml:space="preserve"> PAGEREF _Toc134731414 \h </w:instrText>
             </w:r>
             <w:r>
               <w:rPr>
@@ -1791,7 +1829,7 @@
               <w14:ligatures w14:val="standardContextual"/>
             </w:rPr>
           </w:pPr>
-          <w:hyperlink w:anchor="_Toc134476473" w:history="1">
+          <w:hyperlink w:anchor="_Toc134731415" w:history="1">
             <w:r>
               <w:rPr>
                 <w:rStyle w:val="Hipervnculo"/>
@@ -1827,7 +1865,7 @@
               <w:rPr>
                 <w:webHidden/>
               </w:rPr>
-              <w:instrText xml:space="preserve"> PAGEREF _Toc134476473 \h </w:instrText>
+              <w:instrText xml:space="preserve"> PAGEREF _Toc134731415 \h </w:instrText>
             </w:r>
             <w:r>
               <w:rPr>
@@ -1865,7 +1903,7 @@
               <w14:ligatures w14:val="standardContextual"/>
             </w:rPr>
           </w:pPr>
-          <w:hyperlink w:anchor="_Toc134476474" w:history="1">
+          <w:hyperlink w:anchor="_Toc134731416" w:history="1">
             <w:r>
               <w:rPr>
                 <w:rStyle w:val="Hipervnculo"/>
@@ -1901,7 +1939,7 @@
               <w:rPr>
                 <w:webHidden/>
               </w:rPr>
-              <w:instrText xml:space="preserve"> PAGEREF _Toc134476474 \h </w:instrText>
+              <w:instrText xml:space="preserve"> PAGEREF _Toc134731416 \h </w:instrText>
             </w:r>
             <w:r>
               <w:rPr>
@@ -1936,7 +1974,7 @@
               <w14:ligatures w14:val="standardContextual"/>
             </w:rPr>
           </w:pPr>
-          <w:hyperlink w:anchor="_Toc134476475" w:history="1">
+          <w:hyperlink w:anchor="_Toc134731417" w:history="1">
             <w:r>
               <w:rPr>
                 <w:rStyle w:val="Hipervnculo"/>
@@ -1972,7 +2010,7 @@
               <w:rPr>
                 <w:webHidden/>
               </w:rPr>
-              <w:instrText xml:space="preserve"> PAGEREF _Toc134476475 \h </w:instrText>
+              <w:instrText xml:space="preserve"> PAGEREF _Toc134731417 \h </w:instrText>
             </w:r>
             <w:r>
               <w:rPr>
@@ -2007,7 +2045,7 @@
               <w14:ligatures w14:val="standardContextual"/>
             </w:rPr>
           </w:pPr>
-          <w:hyperlink w:anchor="_Toc134476476" w:history="1">
+          <w:hyperlink w:anchor="_Toc134731418" w:history="1">
             <w:r>
               <w:rPr>
                 <w:rStyle w:val="Hipervnculo"/>
@@ -2043,7 +2081,7 @@
               <w:rPr>
                 <w:webHidden/>
               </w:rPr>
-              <w:instrText xml:space="preserve"> PAGEREF _Toc134476476 \h </w:instrText>
+              <w:instrText xml:space="preserve"> PAGEREF _Toc134731418 \h </w:instrText>
             </w:r>
             <w:r>
               <w:rPr>
@@ -2078,7 +2116,7 @@
               <w14:ligatures w14:val="standardContextual"/>
             </w:rPr>
           </w:pPr>
-          <w:hyperlink w:anchor="_Toc134476477" w:history="1">
+          <w:hyperlink w:anchor="_Toc134731419" w:history="1">
             <w:r>
               <w:rPr>
                 <w:rStyle w:val="Hipervnculo"/>
@@ -2114,7 +2152,7 @@
               <w:rPr>
                 <w:webHidden/>
               </w:rPr>
-              <w:instrText xml:space="preserve"> PAGEREF _Toc134476477 \h </w:instrText>
+              <w:instrText xml:space="preserve"> PAGEREF _Toc134731419 \h </w:instrText>
             </w:r>
             <w:r>
               <w:rPr>
@@ -2149,7 +2187,7 @@
               <w14:ligatures w14:val="standardContextual"/>
             </w:rPr>
           </w:pPr>
-          <w:hyperlink w:anchor="_Toc134476478" w:history="1">
+          <w:hyperlink w:anchor="_Toc134731420" w:history="1">
             <w:r>
               <w:rPr>
                 <w:rStyle w:val="Hipervnculo"/>
@@ -2185,7 +2223,7 @@
               <w:rPr>
                 <w:webHidden/>
               </w:rPr>
-              <w:instrText xml:space="preserve"> PAGEREF _Toc134476478 \h </w:instrText>
+              <w:instrText xml:space="preserve"> PAGEREF _Toc134731420 \h </w:instrText>
             </w:r>
             <w:r>
               <w:rPr>
@@ -2223,7 +2261,7 @@
               <w14:ligatures w14:val="standardContextual"/>
             </w:rPr>
           </w:pPr>
-          <w:hyperlink w:anchor="_Toc134476479" w:history="1">
+          <w:hyperlink w:anchor="_Toc134731421" w:history="1">
             <w:r>
               <w:rPr>
                 <w:rStyle w:val="Hipervnculo"/>
@@ -2259,7 +2297,7 @@
               <w:rPr>
                 <w:webHidden/>
               </w:rPr>
-              <w:instrText xml:space="preserve"> PAGEREF _Toc134476479 \h </w:instrText>
+              <w:instrText xml:space="preserve"> PAGEREF _Toc134731421 \h </w:instrText>
             </w:r>
             <w:r>
               <w:rPr>
@@ -2297,7 +2335,7 @@
               <w14:ligatures w14:val="standardContextual"/>
             </w:rPr>
           </w:pPr>
-          <w:hyperlink w:anchor="_Toc134476480" w:history="1">
+          <w:hyperlink w:anchor="_Toc134731422" w:history="1">
             <w:r>
               <w:rPr>
                 <w:rStyle w:val="Hipervnculo"/>
@@ -2333,7 +2371,7 @@
               <w:rPr>
                 <w:webHidden/>
               </w:rPr>
-              <w:instrText xml:space="preserve"> PAGEREF _Toc134476480 \h </w:instrText>
+              <w:instrText xml:space="preserve"> PAGEREF _Toc134731422 \h </w:instrText>
             </w:r>
             <w:r>
               <w:rPr>
@@ -2371,7 +2409,7 @@
               <w14:ligatures w14:val="standardContextual"/>
             </w:rPr>
           </w:pPr>
-          <w:hyperlink w:anchor="_Toc134476481" w:history="1">
+          <w:hyperlink w:anchor="_Toc134731423" w:history="1">
             <w:r>
               <w:rPr>
                 <w:rStyle w:val="Hipervnculo"/>
@@ -2407,7 +2445,7 @@
               <w:rPr>
                 <w:webHidden/>
               </w:rPr>
-              <w:instrText xml:space="preserve"> PAGEREF _Toc134476481 \h </w:instrText>
+              <w:instrText xml:space="preserve"> PAGEREF _Toc134731423 \h </w:instrText>
             </w:r>
             <w:r>
               <w:rPr>
@@ -2442,7 +2480,7 @@
               <w14:ligatures w14:val="standardContextual"/>
             </w:rPr>
           </w:pPr>
-          <w:hyperlink w:anchor="_Toc134476482" w:history="1">
+          <w:hyperlink w:anchor="_Toc134731424" w:history="1">
             <w:r>
               <w:rPr>
                 <w:rStyle w:val="Hipervnculo"/>
@@ -2478,7 +2516,7 @@
               <w:rPr>
                 <w:webHidden/>
               </w:rPr>
-              <w:instrText xml:space="preserve"> PAGEREF _Toc134476482 \h </w:instrText>
+              <w:instrText xml:space="preserve"> PAGEREF _Toc134731424 \h </w:instrText>
             </w:r>
             <w:r>
               <w:rPr>
@@ -2516,7 +2554,7 @@
               <w14:ligatures w14:val="standardContextual"/>
             </w:rPr>
           </w:pPr>
-          <w:hyperlink w:anchor="_Toc134476483" w:history="1">
+          <w:hyperlink w:anchor="_Toc134731425" w:history="1">
             <w:r>
               <w:rPr>
                 <w:rStyle w:val="Hipervnculo"/>
@@ -2552,7 +2590,7 @@
               <w:rPr>
                 <w:webHidden/>
               </w:rPr>
-              <w:instrText xml:space="preserve"> PAGEREF _Toc134476483 \h </w:instrText>
+              <w:instrText xml:space="preserve"> PAGEREF _Toc134731425 \h </w:instrText>
             </w:r>
             <w:r>
               <w:rPr>
@@ -2590,7 +2628,7 @@
               <w14:ligatures w14:val="standardContextual"/>
             </w:rPr>
           </w:pPr>
-          <w:hyperlink w:anchor="_Toc134476484" w:history="1">
+          <w:hyperlink w:anchor="_Toc134731426" w:history="1">
             <w:r>
               <w:rPr>
                 <w:rStyle w:val="Hipervnculo"/>
@@ -2626,7 +2664,7 @@
               <w:rPr>
                 <w:webHidden/>
               </w:rPr>
-              <w:instrText xml:space="preserve"> PAGEREF _Toc134476484 \h </w:instrText>
+              <w:instrText xml:space="preserve"> PAGEREF _Toc134731426 \h </w:instrText>
             </w:r>
             <w:r>
               <w:rPr>
@@ -2664,7 +2702,7 @@
               <w14:ligatures w14:val="standardContextual"/>
             </w:rPr>
           </w:pPr>
-          <w:hyperlink w:anchor="_Toc134476485" w:history="1">
+          <w:hyperlink w:anchor="_Toc134731427" w:history="1">
             <w:r>
               <w:rPr>
                 <w:rStyle w:val="Hipervnculo"/>
@@ -2700,7 +2738,7 @@
               <w:rPr>
                 <w:webHidden/>
               </w:rPr>
-              <w:instrText xml:space="preserve"> PAGEREF _Toc134476485 \h </w:instrText>
+              <w:instrText xml:space="preserve"> PAGEREF _Toc134731427 \h </w:instrText>
             </w:r>
             <w:r>
               <w:rPr>
@@ -2738,7 +2776,7 @@
               <w14:ligatures w14:val="standardContextual"/>
             </w:rPr>
           </w:pPr>
-          <w:hyperlink w:anchor="_Toc134476486" w:history="1">
+          <w:hyperlink w:anchor="_Toc134731428" w:history="1">
             <w:r>
               <w:rPr>
                 <w:rStyle w:val="Hipervnculo"/>
@@ -2774,7 +2812,7 @@
               <w:rPr>
                 <w:webHidden/>
               </w:rPr>
-              <w:instrText xml:space="preserve"> PAGEREF _Toc134476486 \h </w:instrText>
+              <w:instrText xml:space="preserve"> PAGEREF _Toc134731428 \h </w:instrText>
             </w:r>
             <w:r>
               <w:rPr>
@@ -2809,7 +2847,7 @@
               <w14:ligatures w14:val="standardContextual"/>
             </w:rPr>
           </w:pPr>
-          <w:hyperlink w:anchor="_Toc134476487" w:history="1">
+          <w:hyperlink w:anchor="_Toc134731429" w:history="1">
             <w:r>
               <w:rPr>
                 <w:rStyle w:val="Hipervnculo"/>
@@ -2845,7 +2883,7 @@
               <w:rPr>
                 <w:webHidden/>
               </w:rPr>
-              <w:instrText xml:space="preserve"> PAGEREF _Toc134476487 \h </w:instrText>
+              <w:instrText xml:space="preserve"> PAGEREF _Toc134731429 \h </w:instrText>
             </w:r>
             <w:r>
               <w:rPr>
@@ -2883,7 +2921,7 @@
               <w14:ligatures w14:val="standardContextual"/>
             </w:rPr>
           </w:pPr>
-          <w:hyperlink w:anchor="_Toc134476488" w:history="1">
+          <w:hyperlink w:anchor="_Toc134731430" w:history="1">
             <w:r>
               <w:rPr>
                 <w:rStyle w:val="Hipervnculo"/>
@@ -2919,7 +2957,7 @@
               <w:rPr>
                 <w:webHidden/>
               </w:rPr>
-              <w:instrText xml:space="preserve"> PAGEREF _Toc134476488 \h </w:instrText>
+              <w:instrText xml:space="preserve"> PAGEREF _Toc134731430 \h </w:instrText>
             </w:r>
             <w:r>
               <w:rPr>
@@ -2954,7 +2992,7 @@
               <w14:ligatures w14:val="standardContextual"/>
             </w:rPr>
           </w:pPr>
-          <w:hyperlink w:anchor="_Toc134476489" w:history="1">
+          <w:hyperlink w:anchor="_Toc134731431" w:history="1">
             <w:r>
               <w:rPr>
                 <w:rStyle w:val="Hipervnculo"/>
@@ -2990,7 +3028,7 @@
               <w:rPr>
                 <w:webHidden/>
               </w:rPr>
-              <w:instrText xml:space="preserve"> PAGEREF _Toc134476489 \h </w:instrText>
+              <w:instrText xml:space="preserve"> PAGEREF _Toc134731431 \h </w:instrText>
             </w:r>
             <w:r>
               <w:rPr>
@@ -3028,7 +3066,7 @@
               <w14:ligatures w14:val="standardContextual"/>
             </w:rPr>
           </w:pPr>
-          <w:hyperlink w:anchor="_Toc134476490" w:history="1">
+          <w:hyperlink w:anchor="_Toc134731432" w:history="1">
             <w:r>
               <w:rPr>
                 <w:rStyle w:val="Hipervnculo"/>
@@ -3064,7 +3102,7 @@
               <w:rPr>
                 <w:webHidden/>
               </w:rPr>
-              <w:instrText xml:space="preserve"> PAGEREF _Toc134476490 \h </w:instrText>
+              <w:instrText xml:space="preserve"> PAGEREF _Toc134731432 \h </w:instrText>
             </w:r>
             <w:r>
               <w:rPr>
@@ -3099,7 +3137,7 @@
               <w14:ligatures w14:val="standardContextual"/>
             </w:rPr>
           </w:pPr>
-          <w:hyperlink w:anchor="_Toc134476491" w:history="1">
+          <w:hyperlink w:anchor="_Toc134731433" w:history="1">
             <w:r>
               <w:rPr>
                 <w:rStyle w:val="Hipervnculo"/>
@@ -3135,7 +3173,7 @@
               <w:rPr>
                 <w:webHidden/>
               </w:rPr>
-              <w:instrText xml:space="preserve"> PAGEREF _Toc134476491 \h </w:instrText>
+              <w:instrText xml:space="preserve"> PAGEREF _Toc134731433 \h </w:instrText>
             </w:r>
             <w:r>
               <w:rPr>
@@ -3170,7 +3208,7 @@
               <w14:ligatures w14:val="standardContextual"/>
             </w:rPr>
           </w:pPr>
-          <w:hyperlink w:anchor="_Toc134476492" w:history="1">
+          <w:hyperlink w:anchor="_Toc134731434" w:history="1">
             <w:r>
               <w:rPr>
                 <w:rStyle w:val="Hipervnculo"/>
@@ -3206,7 +3244,7 @@
               <w:rPr>
                 <w:webHidden/>
               </w:rPr>
-              <w:instrText xml:space="preserve"> PAGEREF _Toc134476492 \h </w:instrText>
+              <w:instrText xml:space="preserve"> PAGEREF _Toc134731434 \h </w:instrText>
             </w:r>
             <w:r>
               <w:rPr>
@@ -3244,7 +3282,7 @@
               <w14:ligatures w14:val="standardContextual"/>
             </w:rPr>
           </w:pPr>
-          <w:hyperlink w:anchor="_Toc134476493" w:history="1">
+          <w:hyperlink w:anchor="_Toc134731435" w:history="1">
             <w:r>
               <w:rPr>
                 <w:rStyle w:val="Hipervnculo"/>
@@ -3280,7 +3318,7 @@
               <w:rPr>
                 <w:webHidden/>
               </w:rPr>
-              <w:instrText xml:space="preserve"> PAGEREF _Toc134476493 \h </w:instrText>
+              <w:instrText xml:space="preserve"> PAGEREF _Toc134731435 \h </w:instrText>
             </w:r>
             <w:r>
               <w:rPr>
@@ -3318,7 +3356,7 @@
               <w14:ligatures w14:val="standardContextual"/>
             </w:rPr>
           </w:pPr>
-          <w:hyperlink w:anchor="_Toc134476494" w:history="1">
+          <w:hyperlink w:anchor="_Toc134731436" w:history="1">
             <w:r>
               <w:rPr>
                 <w:rStyle w:val="Hipervnculo"/>
@@ -3354,7 +3392,7 @@
               <w:rPr>
                 <w:webHidden/>
               </w:rPr>
-              <w:instrText xml:space="preserve"> PAGEREF _Toc134476494 \h </w:instrText>
+              <w:instrText xml:space="preserve"> PAGEREF _Toc134731436 \h </w:instrText>
             </w:r>
             <w:r>
               <w:rPr>
@@ -3389,7 +3427,7 @@
               <w14:ligatures w14:val="standardContextual"/>
             </w:rPr>
           </w:pPr>
-          <w:hyperlink w:anchor="_Toc134476495" w:history="1">
+          <w:hyperlink w:anchor="_Toc134731437" w:history="1">
             <w:r>
               <w:rPr>
                 <w:rStyle w:val="Hipervnculo"/>
@@ -3425,7 +3463,7 @@
               <w:rPr>
                 <w:webHidden/>
               </w:rPr>
-              <w:instrText xml:space="preserve"> PAGEREF _Toc134476495 \h </w:instrText>
+              <w:instrText xml:space="preserve"> PAGEREF _Toc134731437 \h </w:instrText>
             </w:r>
             <w:r>
               <w:rPr>
@@ -3463,7 +3501,7 @@
               <w14:ligatures w14:val="standardContextual"/>
             </w:rPr>
           </w:pPr>
-          <w:hyperlink w:anchor="_Toc134476496" w:history="1">
+          <w:hyperlink w:anchor="_Toc134731438" w:history="1">
             <w:r>
               <w:rPr>
                 <w:rStyle w:val="Hipervnculo"/>
@@ -3499,7 +3537,7 @@
               <w:rPr>
                 <w:webHidden/>
               </w:rPr>
-              <w:instrText xml:space="preserve"> PAGEREF _Toc134476496 \h </w:instrText>
+              <w:instrText xml:space="preserve"> PAGEREF _Toc134731438 \h </w:instrText>
             </w:r>
             <w:r>
               <w:rPr>
@@ -3534,7 +3572,7 @@
               <w14:ligatures w14:val="standardContextual"/>
             </w:rPr>
           </w:pPr>
-          <w:hyperlink w:anchor="_Toc134476497" w:history="1">
+          <w:hyperlink w:anchor="_Toc134731439" w:history="1">
             <w:r>
               <w:rPr>
                 <w:rStyle w:val="Hipervnculo"/>
@@ -3570,7 +3608,7 @@
               <w:rPr>
                 <w:webHidden/>
               </w:rPr>
-              <w:instrText xml:space="preserve"> PAGEREF _Toc134476497 \h </w:instrText>
+              <w:instrText xml:space="preserve"> PAGEREF _Toc134731439 \h </w:instrText>
             </w:r>
             <w:r>
               <w:rPr>
@@ -3608,7 +3646,7 @@
               <w14:ligatures w14:val="standardContextual"/>
             </w:rPr>
           </w:pPr>
-          <w:hyperlink w:anchor="_Toc134476498" w:history="1">
+          <w:hyperlink w:anchor="_Toc134731440" w:history="1">
             <w:r>
               <w:rPr>
                 <w:rStyle w:val="Hipervnculo"/>
@@ -3644,7 +3682,7 @@
               <w:rPr>
                 <w:webHidden/>
               </w:rPr>
-              <w:instrText xml:space="preserve"> PAGEREF _Toc134476498 \h </w:instrText>
+              <w:instrText xml:space="preserve"> PAGEREF _Toc134731440 \h </w:instrText>
             </w:r>
             <w:r>
               <w:rPr>
@@ -3682,7 +3720,7 @@
               <w14:ligatures w14:val="standardContextual"/>
             </w:rPr>
           </w:pPr>
-          <w:hyperlink w:anchor="_Toc134476499" w:history="1">
+          <w:hyperlink w:anchor="_Toc134731441" w:history="1">
             <w:r>
               <w:rPr>
                 <w:rStyle w:val="Hipervnculo"/>
@@ -3718,7 +3756,7 @@
               <w:rPr>
                 <w:webHidden/>
               </w:rPr>
-              <w:instrText xml:space="preserve"> PAGEREF _Toc134476499 \h </w:instrText>
+              <w:instrText xml:space="preserve"> PAGEREF _Toc134731441 \h </w:instrText>
             </w:r>
             <w:r>
               <w:rPr>
@@ -3753,7 +3791,7 @@
               <w14:ligatures w14:val="standardContextual"/>
             </w:rPr>
           </w:pPr>
-          <w:hyperlink w:anchor="_Toc134476500" w:history="1">
+          <w:hyperlink w:anchor="_Toc134731442" w:history="1">
             <w:r>
               <w:rPr>
                 <w:rStyle w:val="Hipervnculo"/>
@@ -3789,7 +3827,7 @@
               <w:rPr>
                 <w:webHidden/>
               </w:rPr>
-              <w:instrText xml:space="preserve"> PAGEREF _Toc134476500 \h </w:instrText>
+              <w:instrText xml:space="preserve"> PAGEREF _Toc134731442 \h </w:instrText>
             </w:r>
             <w:r>
               <w:rPr>
@@ -3824,7 +3862,7 @@
               <w14:ligatures w14:val="standardContextual"/>
             </w:rPr>
           </w:pPr>
-          <w:hyperlink w:anchor="_Toc134476501" w:history="1">
+          <w:hyperlink w:anchor="_Toc134731443" w:history="1">
             <w:r>
               <w:rPr>
                 <w:rStyle w:val="Hipervnculo"/>
@@ -3860,7 +3898,7 @@
               <w:rPr>
                 <w:webHidden/>
               </w:rPr>
-              <w:instrText xml:space="preserve"> PAGEREF _Toc134476501 \h </w:instrText>
+              <w:instrText xml:space="preserve"> PAGEREF _Toc134731443 \h </w:instrText>
             </w:r>
             <w:r>
               <w:rPr>
@@ -3895,7 +3933,7 @@
               <w14:ligatures w14:val="standardContextual"/>
             </w:rPr>
           </w:pPr>
-          <w:hyperlink w:anchor="_Toc134476502" w:history="1">
+          <w:hyperlink w:anchor="_Toc134731444" w:history="1">
             <w:r>
               <w:rPr>
                 <w:rStyle w:val="Hipervnculo"/>
@@ -3931,7 +3969,7 @@
               <w:rPr>
                 <w:webHidden/>
               </w:rPr>
-              <w:instrText xml:space="preserve"> PAGEREF _Toc134476502 \h </w:instrText>
+              <w:instrText xml:space="preserve"> PAGEREF _Toc134731444 \h </w:instrText>
             </w:r>
             <w:r>
               <w:rPr>
@@ -3966,7 +4004,7 @@
               <w14:ligatures w14:val="standardContextual"/>
             </w:rPr>
           </w:pPr>
-          <w:hyperlink w:anchor="_Toc134476503" w:history="1">
+          <w:hyperlink w:anchor="_Toc134731445" w:history="1">
             <w:r>
               <w:rPr>
                 <w:rStyle w:val="Hipervnculo"/>
@@ -4002,7 +4040,7 @@
               <w:rPr>
                 <w:webHidden/>
               </w:rPr>
-              <w:instrText xml:space="preserve"> PAGEREF _Toc134476503 \h </w:instrText>
+              <w:instrText xml:space="preserve"> PAGEREF _Toc134731445 \h </w:instrText>
             </w:r>
             <w:r>
               <w:rPr>
@@ -4040,7 +4078,7 @@
               <w14:ligatures w14:val="standardContextual"/>
             </w:rPr>
           </w:pPr>
-          <w:hyperlink w:anchor="_Toc134476504" w:history="1">
+          <w:hyperlink w:anchor="_Toc134731446" w:history="1">
             <w:r>
               <w:rPr>
                 <w:rStyle w:val="Hipervnculo"/>
@@ -4076,7 +4114,7 @@
               <w:rPr>
                 <w:webHidden/>
               </w:rPr>
-              <w:instrText xml:space="preserve"> PAGEREF _Toc134476504 \h </w:instrText>
+              <w:instrText xml:space="preserve"> PAGEREF _Toc134731446 \h </w:instrText>
             </w:r>
             <w:r>
               <w:rPr>
@@ -4114,7 +4152,7 @@
               <w14:ligatures w14:val="standardContextual"/>
             </w:rPr>
           </w:pPr>
-          <w:hyperlink w:anchor="_Toc134476505" w:history="1">
+          <w:hyperlink w:anchor="_Toc134731447" w:history="1">
             <w:r>
               <w:rPr>
                 <w:rStyle w:val="Hipervnculo"/>
@@ -4150,7 +4188,7 @@
               <w:rPr>
                 <w:webHidden/>
               </w:rPr>
-              <w:instrText xml:space="preserve"> PAGEREF _Toc134476505 \h </w:instrText>
+              <w:instrText xml:space="preserve"> PAGEREF _Toc134731447 \h </w:instrText>
             </w:r>
             <w:r>
               <w:rPr>
@@ -4188,7 +4226,7 @@
               <w14:ligatures w14:val="standardContextual"/>
             </w:rPr>
           </w:pPr>
-          <w:hyperlink w:anchor="_Toc134476506" w:history="1">
+          <w:hyperlink w:anchor="_Toc134731448" w:history="1">
             <w:r>
               <w:rPr>
                 <w:rStyle w:val="Hipervnculo"/>
@@ -4224,7 +4262,7 @@
               <w:rPr>
                 <w:webHidden/>
               </w:rPr>
-              <w:instrText xml:space="preserve"> PAGEREF _Toc134476506 \h </w:instrText>
+              <w:instrText xml:space="preserve"> PAGEREF _Toc134731448 \h </w:instrText>
             </w:r>
             <w:r>
               <w:rPr>
@@ -4262,7 +4300,7 @@
               <w14:ligatures w14:val="standardContextual"/>
             </w:rPr>
           </w:pPr>
-          <w:hyperlink w:anchor="_Toc134476507" w:history="1">
+          <w:hyperlink w:anchor="_Toc134731449" w:history="1">
             <w:r>
               <w:rPr>
                 <w:rStyle w:val="Hipervnculo"/>
@@ -4298,7 +4336,7 @@
               <w:rPr>
                 <w:webHidden/>
               </w:rPr>
-              <w:instrText xml:space="preserve"> PAGEREF _Toc134476507 \h </w:instrText>
+              <w:instrText xml:space="preserve"> PAGEREF _Toc134731449 \h </w:instrText>
             </w:r>
             <w:r>
               <w:rPr>
@@ -4333,7 +4371,7 @@
               <w14:ligatures w14:val="standardContextual"/>
             </w:rPr>
           </w:pPr>
-          <w:hyperlink w:anchor="_Toc134476508" w:history="1">
+          <w:hyperlink w:anchor="_Toc134731450" w:history="1">
             <w:r>
               <w:rPr>
                 <w:rStyle w:val="Hipervnculo"/>
@@ -4369,7 +4407,7 @@
               <w:rPr>
                 <w:webHidden/>
               </w:rPr>
-              <w:instrText xml:space="preserve"> PAGEREF _Toc134476508 \h </w:instrText>
+              <w:instrText xml:space="preserve"> PAGEREF _Toc134731450 \h </w:instrText>
             </w:r>
             <w:r>
               <w:rPr>
@@ -4404,7 +4442,7 @@
               <w14:ligatures w14:val="standardContextual"/>
             </w:rPr>
           </w:pPr>
-          <w:hyperlink w:anchor="_Toc134476509" w:history="1">
+          <w:hyperlink w:anchor="_Toc134731451" w:history="1">
             <w:r>
               <w:rPr>
                 <w:rStyle w:val="Hipervnculo"/>
@@ -4440,7 +4478,7 @@
               <w:rPr>
                 <w:webHidden/>
               </w:rPr>
-              <w:instrText xml:space="preserve"> PAGEREF _Toc134476509 \h </w:instrText>
+              <w:instrText xml:space="preserve"> PAGEREF _Toc134731451 \h </w:instrText>
             </w:r>
             <w:r>
               <w:rPr>
@@ -4478,7 +4516,7 @@
               <w14:ligatures w14:val="standardContextual"/>
             </w:rPr>
           </w:pPr>
-          <w:hyperlink w:anchor="_Toc134476510" w:history="1">
+          <w:hyperlink w:anchor="_Toc134731452" w:history="1">
             <w:r>
               <w:rPr>
                 <w:rStyle w:val="Hipervnculo"/>
@@ -4514,7 +4552,7 @@
               <w:rPr>
                 <w:webHidden/>
               </w:rPr>
-              <w:instrText xml:space="preserve"> PAGEREF _Toc134476510 \h </w:instrText>
+              <w:instrText xml:space="preserve"> PAGEREF _Toc134731452 \h </w:instrText>
             </w:r>
             <w:r>
               <w:rPr>
@@ -4552,7 +4590,7 @@
               <w14:ligatures w14:val="standardContextual"/>
             </w:rPr>
           </w:pPr>
-          <w:hyperlink w:anchor="_Toc134476511" w:history="1">
+          <w:hyperlink w:anchor="_Toc134731453" w:history="1">
             <w:r>
               <w:rPr>
                 <w:rStyle w:val="Hipervnculo"/>
@@ -4588,7 +4626,7 @@
               <w:rPr>
                 <w:webHidden/>
               </w:rPr>
-              <w:instrText xml:space="preserve"> PAGEREF _Toc134476511 \h </w:instrText>
+              <w:instrText xml:space="preserve"> PAGEREF _Toc134731453 \h </w:instrText>
             </w:r>
             <w:r>
               <w:rPr>
@@ -4626,7 +4664,7 @@
               <w14:ligatures w14:val="standardContextual"/>
             </w:rPr>
           </w:pPr>
-          <w:hyperlink w:anchor="_Toc134476512" w:history="1">
+          <w:hyperlink w:anchor="_Toc134731454" w:history="1">
             <w:r>
               <w:rPr>
                 <w:rStyle w:val="Hipervnculo"/>
@@ -4662,7 +4700,7 @@
               <w:rPr>
                 <w:webHidden/>
               </w:rPr>
-              <w:instrText xml:space="preserve"> PAGEREF _Toc134476512 \h </w:instrText>
+              <w:instrText xml:space="preserve"> PAGEREF _Toc134731454 \h </w:instrText>
             </w:r>
             <w:r>
               <w:rPr>
@@ -4700,7 +4738,7 @@
               <w14:ligatures w14:val="standardContextual"/>
             </w:rPr>
           </w:pPr>
-          <w:hyperlink w:anchor="_Toc134476513" w:history="1">
+          <w:hyperlink w:anchor="_Toc134731455" w:history="1">
             <w:r>
               <w:rPr>
                 <w:rStyle w:val="Hipervnculo"/>
@@ -4736,7 +4774,7 @@
               <w:rPr>
                 <w:webHidden/>
               </w:rPr>
-              <w:instrText xml:space="preserve"> PAGEREF _Toc134476513 \h </w:instrText>
+              <w:instrText xml:space="preserve"> PAGEREF _Toc134731455 \h </w:instrText>
             </w:r>
             <w:r>
               <w:rPr>
@@ -4774,7 +4812,7 @@
               <w14:ligatures w14:val="standardContextual"/>
             </w:rPr>
           </w:pPr>
-          <w:hyperlink w:anchor="_Toc134476514" w:history="1">
+          <w:hyperlink w:anchor="_Toc134731456" w:history="1">
             <w:r>
               <w:rPr>
                 <w:rStyle w:val="Hipervnculo"/>
@@ -4810,7 +4848,7 @@
               <w:rPr>
                 <w:webHidden/>
               </w:rPr>
-              <w:instrText xml:space="preserve"> PAGEREF _Toc134476514 \h </w:instrText>
+              <w:instrText xml:space="preserve"> PAGEREF _Toc134731456 \h </w:instrText>
             </w:r>
             <w:r>
               <w:rPr>
@@ -4848,7 +4886,7 @@
               <w14:ligatures w14:val="standardContextual"/>
             </w:rPr>
           </w:pPr>
-          <w:hyperlink w:anchor="_Toc134476515" w:history="1">
+          <w:hyperlink w:anchor="_Toc134731457" w:history="1">
             <w:r>
               <w:rPr>
                 <w:rStyle w:val="Hipervnculo"/>
@@ -4884,7 +4922,7 @@
               <w:rPr>
                 <w:webHidden/>
               </w:rPr>
-              <w:instrText xml:space="preserve"> PAGEREF _Toc134476515 \h </w:instrText>
+              <w:instrText xml:space="preserve"> PAGEREF _Toc134731457 \h </w:instrText>
             </w:r>
             <w:r>
               <w:rPr>
@@ -4919,7 +4957,7 @@
               <w14:ligatures w14:val="standardContextual"/>
             </w:rPr>
           </w:pPr>
-          <w:hyperlink w:anchor="_Toc134476516" w:history="1">
+          <w:hyperlink w:anchor="_Toc134731458" w:history="1">
             <w:r>
               <w:rPr>
                 <w:rStyle w:val="Hipervnculo"/>
@@ -4955,7 +4993,7 @@
               <w:rPr>
                 <w:webHidden/>
               </w:rPr>
-              <w:instrText xml:space="preserve"> PAGEREF _Toc134476516 \h </w:instrText>
+              <w:instrText xml:space="preserve"> PAGEREF _Toc134731458 \h </w:instrText>
             </w:r>
             <w:r>
               <w:rPr>
@@ -4993,7 +5031,7 @@
               <w14:ligatures w14:val="standardContextual"/>
             </w:rPr>
           </w:pPr>
-          <w:hyperlink w:anchor="_Toc134476517" w:history="1">
+          <w:hyperlink w:anchor="_Toc134731459" w:history="1">
             <w:r>
               <w:rPr>
                 <w:rStyle w:val="Hipervnculo"/>
@@ -5029,7 +5067,7 @@
               <w:rPr>
                 <w:webHidden/>
               </w:rPr>
-              <w:instrText xml:space="preserve"> PAGEREF _Toc134476517 \h </w:instrText>
+              <w:instrText xml:space="preserve"> PAGEREF _Toc134731459 \h </w:instrText>
             </w:r>
             <w:r>
               <w:rPr>
@@ -5067,7 +5105,7 @@
               <w14:ligatures w14:val="standardContextual"/>
             </w:rPr>
           </w:pPr>
-          <w:hyperlink w:anchor="_Toc134476518" w:history="1">
+          <w:hyperlink w:anchor="_Toc134731460" w:history="1">
             <w:r>
               <w:rPr>
                 <w:rStyle w:val="Hipervnculo"/>
@@ -5103,7 +5141,7 @@
               <w:rPr>
                 <w:webHidden/>
               </w:rPr>
-              <w:instrText xml:space="preserve"> PAGEREF _Toc134476518 \h </w:instrText>
+              <w:instrText xml:space="preserve"> PAGEREF _Toc134731460 \h </w:instrText>
             </w:r>
             <w:r>
               <w:rPr>
@@ -5141,7 +5179,7 @@
               <w14:ligatures w14:val="standardContextual"/>
             </w:rPr>
           </w:pPr>
-          <w:hyperlink w:anchor="_Toc134476519" w:history="1">
+          <w:hyperlink w:anchor="_Toc134731461" w:history="1">
             <w:r>
               <w:rPr>
                 <w:rStyle w:val="Hipervnculo"/>
@@ -5177,7 +5215,7 @@
               <w:rPr>
                 <w:webHidden/>
               </w:rPr>
-              <w:instrText xml:space="preserve"> PAGEREF _Toc134476519 \h </w:instrText>
+              <w:instrText xml:space="preserve"> PAGEREF _Toc134731461 \h </w:instrText>
             </w:r>
             <w:r>
               <w:rPr>
@@ -5212,7 +5250,7 @@
               <w14:ligatures w14:val="standardContextual"/>
             </w:rPr>
           </w:pPr>
-          <w:hyperlink w:anchor="_Toc134476520" w:history="1">
+          <w:hyperlink w:anchor="_Toc134731462" w:history="1">
             <w:r>
               <w:rPr>
                 <w:rStyle w:val="Hipervnculo"/>
@@ -5248,7 +5286,7 @@
               <w:rPr>
                 <w:webHidden/>
               </w:rPr>
-              <w:instrText xml:space="preserve"> PAGEREF _Toc134476520 \h </w:instrText>
+              <w:instrText xml:space="preserve"> PAGEREF _Toc134731462 \h </w:instrText>
             </w:r>
             <w:r>
               <w:rPr>
@@ -5286,7 +5324,7 @@
               <w14:ligatures w14:val="standardContextual"/>
             </w:rPr>
           </w:pPr>
-          <w:hyperlink w:anchor="_Toc134476521" w:history="1">
+          <w:hyperlink w:anchor="_Toc134731463" w:history="1">
             <w:r>
               <w:rPr>
                 <w:rStyle w:val="Hipervnculo"/>
@@ -5322,7 +5360,7 @@
               <w:rPr>
                 <w:webHidden/>
               </w:rPr>
-              <w:instrText xml:space="preserve"> PAGEREF _Toc134476521 \h </w:instrText>
+              <w:instrText xml:space="preserve"> PAGEREF _Toc134731463 \h </w:instrText>
             </w:r>
             <w:r>
               <w:rPr>
@@ -5360,7 +5398,7 @@
               <w14:ligatures w14:val="standardContextual"/>
             </w:rPr>
           </w:pPr>
-          <w:hyperlink w:anchor="_Toc134476522" w:history="1">
+          <w:hyperlink w:anchor="_Toc134731464" w:history="1">
             <w:r>
               <w:rPr>
                 <w:rStyle w:val="Hipervnculo"/>
@@ -5396,7 +5434,7 @@
               <w:rPr>
                 <w:webHidden/>
               </w:rPr>
-              <w:instrText xml:space="preserve"> PAGEREF _Toc134476522 \h </w:instrText>
+              <w:instrText xml:space="preserve"> PAGEREF _Toc134731464 \h </w:instrText>
             </w:r>
             <w:r>
               <w:rPr>
@@ -5434,7 +5472,7 @@
               <w14:ligatures w14:val="standardContextual"/>
             </w:rPr>
           </w:pPr>
-          <w:hyperlink w:anchor="_Toc134476523" w:history="1">
+          <w:hyperlink w:anchor="_Toc134731465" w:history="1">
             <w:r>
               <w:rPr>
                 <w:rStyle w:val="Hipervnculo"/>
@@ -5470,7 +5508,7 @@
               <w:rPr>
                 <w:webHidden/>
               </w:rPr>
-              <w:instrText xml:space="preserve"> PAGEREF _Toc134476523 \h </w:instrText>
+              <w:instrText xml:space="preserve"> PAGEREF _Toc134731465 \h </w:instrText>
             </w:r>
             <w:r>
               <w:rPr>
@@ -5505,7 +5543,7 @@
               <w14:ligatures w14:val="standardContextual"/>
             </w:rPr>
           </w:pPr>
-          <w:hyperlink w:anchor="_Toc134476524" w:history="1">
+          <w:hyperlink w:anchor="_Toc134731466" w:history="1">
             <w:r>
               <w:rPr>
                 <w:rStyle w:val="Hipervnculo"/>
@@ -5541,7 +5579,7 @@
               <w:rPr>
                 <w:webHidden/>
               </w:rPr>
-              <w:instrText xml:space="preserve"> PAGEREF _Toc134476524 \h </w:instrText>
+              <w:instrText xml:space="preserve"> PAGEREF _Toc134731466 \h </w:instrText>
             </w:r>
             <w:r>
               <w:rPr>
@@ -5576,7 +5614,7 @@
               <w14:ligatures w14:val="standardContextual"/>
             </w:rPr>
           </w:pPr>
-          <w:hyperlink w:anchor="_Toc134476525" w:history="1">
+          <w:hyperlink w:anchor="_Toc134731467" w:history="1">
             <w:r>
               <w:rPr>
                 <w:rStyle w:val="Hipervnculo"/>
@@ -5612,7 +5650,7 @@
               <w:rPr>
                 <w:webHidden/>
               </w:rPr>
-              <w:instrText xml:space="preserve"> PAGEREF _Toc134476525 \h </w:instrText>
+              <w:instrText xml:space="preserve"> PAGEREF _Toc134731467 \h </w:instrText>
             </w:r>
             <w:r>
               <w:rPr>
@@ -5647,7 +5685,7 @@
               <w14:ligatures w14:val="standardContextual"/>
             </w:rPr>
           </w:pPr>
-          <w:hyperlink w:anchor="_Toc134476526" w:history="1">
+          <w:hyperlink w:anchor="_Toc134731468" w:history="1">
             <w:r>
               <w:rPr>
                 <w:rStyle w:val="Hipervnculo"/>
@@ -5665,7 +5703,7 @@
               <w:rPr>
                 <w:rStyle w:val="Hipervnculo"/>
               </w:rPr>
-              <w:t>Bibliografía</w:t>
+              <w:t>Atribuciones</w:t>
             </w:r>
             <w:r>
               <w:rPr>
@@ -5683,7 +5721,7 @@
               <w:rPr>
                 <w:webHidden/>
               </w:rPr>
-              <w:instrText xml:space="preserve"> PAGEREF _Toc134476526 \h </w:instrText>
+              <w:instrText xml:space="preserve"> PAGEREF _Toc134731468 \h </w:instrText>
             </w:r>
             <w:r>
               <w:rPr>
@@ -5718,7 +5756,7 @@
               <w14:ligatures w14:val="standardContextual"/>
             </w:rPr>
           </w:pPr>
-          <w:hyperlink w:anchor="_Toc134476527" w:history="1">
+          <w:hyperlink w:anchor="_Toc134731469" w:history="1">
             <w:r>
               <w:rPr>
                 <w:rStyle w:val="Hipervnculo"/>
@@ -5736,7 +5774,7 @@
               <w:rPr>
                 <w:rStyle w:val="Hipervnculo"/>
               </w:rPr>
-              <w:t>Back End</w:t>
+              <w:t>Itch.io</w:t>
             </w:r>
             <w:r>
               <w:rPr>
@@ -5754,7 +5792,7 @@
               <w:rPr>
                 <w:webHidden/>
               </w:rPr>
-              <w:instrText xml:space="preserve"> PAGEREF _Toc134476527 \h </w:instrText>
+              <w:instrText xml:space="preserve"> PAGEREF _Toc134731469 \h </w:instrText>
             </w:r>
             <w:r>
               <w:rPr>
@@ -5789,7 +5827,7 @@
               <w14:ligatures w14:val="standardContextual"/>
             </w:rPr>
           </w:pPr>
-          <w:hyperlink w:anchor="_Toc134476528" w:history="1">
+          <w:hyperlink w:anchor="_Toc134731470" w:history="1">
             <w:r>
               <w:rPr>
                 <w:rStyle w:val="Hipervnculo"/>
@@ -5807,7 +5845,7 @@
               <w:rPr>
                 <w:rStyle w:val="Hipervnculo"/>
               </w:rPr>
-              <w:t>Front End / Godot</w:t>
+              <w:t>Flaticon</w:t>
             </w:r>
             <w:r>
               <w:rPr>
@@ -5825,7 +5863,7 @@
               <w:rPr>
                 <w:webHidden/>
               </w:rPr>
-              <w:instrText xml:space="preserve"> PAGEREF _Toc134476528 \h </w:instrText>
+              <w:instrText xml:space="preserve"> PAGEREF _Toc134731470 \h </w:instrText>
             </w:r>
             <w:r>
               <w:rPr>
@@ -5843,6 +5881,77 @@
                 <w:webHidden/>
               </w:rPr>
               <w:t>35</w:t>
+            </w:r>
+            <w:r>
+              <w:rPr>
+                <w:webHidden/>
+              </w:rPr>
+              <w:fldChar w:fldCharType="end"/>
+            </w:r>
+          </w:hyperlink>
+        </w:p>
+        <w:p>
+          <w:pPr>
+            <w:pStyle w:val="TDC1"/>
+            <w:rPr>
+              <w:kern w:val="2"/>
+              <w14:ligatures w14:val="standardContextual"/>
+            </w:rPr>
+          </w:pPr>
+          <w:hyperlink w:anchor="_Toc134731471" w:history="1">
+            <w:r>
+              <w:rPr>
+                <w:rStyle w:val="Hipervnculo"/>
+              </w:rPr>
+              <w:t>8</w:t>
+            </w:r>
+            <w:r>
+              <w:rPr>
+                <w:kern w:val="2"/>
+                <w14:ligatures w14:val="standardContextual"/>
+              </w:rPr>
+              <w:tab/>
+            </w:r>
+            <w:r>
+              <w:rPr>
+                <w:rStyle w:val="Hipervnculo"/>
+              </w:rPr>
+              <w:t>Bibliografía</w:t>
+            </w:r>
+            <w:r>
+              <w:rPr>
+                <w:webHidden/>
+              </w:rPr>
+              <w:tab/>
+            </w:r>
+            <w:r>
+              <w:rPr>
+                <w:webHidden/>
+              </w:rPr>
+              <w:fldChar w:fldCharType="begin"/>
+            </w:r>
+            <w:r>
+              <w:rPr>
+                <w:webHidden/>
+              </w:rPr>
+              <w:instrText xml:space="preserve"> PAGEREF _Toc134731471 \h </w:instrText>
+            </w:r>
+            <w:r>
+              <w:rPr>
+                <w:webHidden/>
+              </w:rPr>
+            </w:r>
+            <w:r>
+              <w:rPr>
+                <w:webHidden/>
+              </w:rPr>
+              <w:fldChar w:fldCharType="separate"/>
+            </w:r>
+            <w:r>
+              <w:rPr>
+                <w:webHidden/>
+              </w:rPr>
+              <w:t>36</w:t>
             </w:r>
             <w:r>
               <w:rPr>
@@ -5860,12 +5969,12 @@
               <w14:ligatures w14:val="standardContextual"/>
             </w:rPr>
           </w:pPr>
-          <w:hyperlink w:anchor="_Toc134476529" w:history="1">
+          <w:hyperlink w:anchor="_Toc134731472" w:history="1">
             <w:r>
               <w:rPr>
                 <w:rStyle w:val="Hipervnculo"/>
               </w:rPr>
-              <w:t>7.3</w:t>
+              <w:t>8.1</w:t>
             </w:r>
             <w:r>
               <w:rPr>
@@ -5878,7 +5987,7 @@
               <w:rPr>
                 <w:rStyle w:val="Hipervnculo"/>
               </w:rPr>
-              <w:t>Assets</w:t>
+              <w:t>Back End</w:t>
             </w:r>
             <w:r>
               <w:rPr>
@@ -5896,7 +6005,7 @@
               <w:rPr>
                 <w:webHidden/>
               </w:rPr>
-              <w:instrText xml:space="preserve"> PAGEREF _Toc134476529 \h </w:instrText>
+              <w:instrText xml:space="preserve"> PAGEREF _Toc134731472 \h </w:instrText>
             </w:r>
             <w:r>
               <w:rPr>
@@ -5913,7 +6022,78 @@
               <w:rPr>
                 <w:webHidden/>
               </w:rPr>
-              <w:t>35</w:t>
+              <w:t>36</w:t>
+            </w:r>
+            <w:r>
+              <w:rPr>
+                <w:webHidden/>
+              </w:rPr>
+              <w:fldChar w:fldCharType="end"/>
+            </w:r>
+          </w:hyperlink>
+        </w:p>
+        <w:p>
+          <w:pPr>
+            <w:pStyle w:val="TDC2"/>
+            <w:rPr>
+              <w:kern w:val="2"/>
+              <w14:ligatures w14:val="standardContextual"/>
+            </w:rPr>
+          </w:pPr>
+          <w:hyperlink w:anchor="_Toc134731473" w:history="1">
+            <w:r>
+              <w:rPr>
+                <w:rStyle w:val="Hipervnculo"/>
+              </w:rPr>
+              <w:t>8.2</w:t>
+            </w:r>
+            <w:r>
+              <w:rPr>
+                <w:kern w:val="2"/>
+                <w14:ligatures w14:val="standardContextual"/>
+              </w:rPr>
+              <w:tab/>
+            </w:r>
+            <w:r>
+              <w:rPr>
+                <w:rStyle w:val="Hipervnculo"/>
+              </w:rPr>
+              <w:t>Front End / Godot</w:t>
+            </w:r>
+            <w:r>
+              <w:rPr>
+                <w:webHidden/>
+              </w:rPr>
+              <w:tab/>
+            </w:r>
+            <w:r>
+              <w:rPr>
+                <w:webHidden/>
+              </w:rPr>
+              <w:fldChar w:fldCharType="begin"/>
+            </w:r>
+            <w:r>
+              <w:rPr>
+                <w:webHidden/>
+              </w:rPr>
+              <w:instrText xml:space="preserve"> PAGEREF _Toc134731473 \h </w:instrText>
+            </w:r>
+            <w:r>
+              <w:rPr>
+                <w:webHidden/>
+              </w:rPr>
+            </w:r>
+            <w:r>
+              <w:rPr>
+                <w:webHidden/>
+              </w:rPr>
+              <w:fldChar w:fldCharType="separate"/>
+            </w:r>
+            <w:r>
+              <w:rPr>
+                <w:webHidden/>
+              </w:rPr>
+              <w:t>36</w:t>
             </w:r>
             <w:r>
               <w:rPr>
@@ -5950,13 +6130,11 @@
     <w:p/>
     <w:p/>
     <w:p/>
-    <w:p/>
-    <w:p/>
     <w:p>
       <w:pPr>
         <w:pStyle w:val="Ttulo1"/>
       </w:pPr>
-      <w:bookmarkStart w:id="6" w:name="_Toc134476455"/>
+      <w:bookmarkStart w:id="6" w:name="_Toc134731397"/>
       <w:r>
         <w:lastRenderedPageBreak/>
         <w:t>I</w:t>
@@ -5972,7 +6150,7 @@
       <w:pPr>
         <w:pStyle w:val="Ttulo2"/>
       </w:pPr>
-      <w:bookmarkStart w:id="7" w:name="_Toc134476456"/>
+      <w:bookmarkStart w:id="7" w:name="_Toc134731398"/>
       <w:r>
         <w:t>Descripción</w:t>
       </w:r>
@@ -6096,7 +6274,7 @@
                     <pic:cNvPicPr/>
                   </pic:nvPicPr>
                   <pic:blipFill>
-                    <a:blip r:embed="rId8"/>
+                    <a:blip r:embed="rId9"/>
                     <a:stretch>
                       <a:fillRect/>
                     </a:stretch>
@@ -6295,7 +6473,7 @@
       <w:pPr>
         <w:pStyle w:val="Ttulo1"/>
       </w:pPr>
-      <w:bookmarkStart w:id="8" w:name="_Toc134476457"/>
+      <w:bookmarkStart w:id="8" w:name="_Toc134731399"/>
       <w:r>
         <w:lastRenderedPageBreak/>
         <w:t>Requisitos</w:t>
@@ -6306,7 +6484,7 @@
       <w:pPr>
         <w:pStyle w:val="Ttulo2"/>
       </w:pPr>
-      <w:bookmarkStart w:id="9" w:name="_Toc134476458"/>
+      <w:bookmarkStart w:id="9" w:name="_Toc134731400"/>
       <w:r>
         <w:t>Requisitos Funcionales</w:t>
       </w:r>
@@ -6479,7 +6657,7 @@
       <w:pPr>
         <w:pStyle w:val="Ttulo2"/>
       </w:pPr>
-      <w:bookmarkStart w:id="10" w:name="_Toc134476459"/>
+      <w:bookmarkStart w:id="10" w:name="_Toc134731401"/>
       <w:r>
         <w:t>Requisitos No Funcionales</w:t>
       </w:r>
@@ -6554,7 +6732,7 @@
       <w:pPr>
         <w:pStyle w:val="Ttulo2"/>
       </w:pPr>
-      <w:bookmarkStart w:id="11" w:name="_Toc134476460"/>
+      <w:bookmarkStart w:id="11" w:name="_Toc134731402"/>
       <w:r>
         <w:t>Requisitos de Información</w:t>
       </w:r>
@@ -6654,7 +6832,7 @@
                     </pic:cNvPicPr>
                   </pic:nvPicPr>
                   <pic:blipFill>
-                    <a:blip r:embed="rId9">
+                    <a:blip r:embed="rId10">
                       <a:extLst>
                         <a:ext uri="{28A0092B-C50C-407E-A947-70E740481C1C}">
                           <a14:useLocalDpi xmlns:a14="http://schemas.microsoft.com/office/drawing/2010/main" val="0"/>
@@ -6733,7 +6911,7 @@
                     </pic:cNvPicPr>
                   </pic:nvPicPr>
                   <pic:blipFill rotWithShape="1">
-                    <a:blip r:embed="rId10">
+                    <a:blip r:embed="rId11">
                       <a:extLst>
                         <a:ext uri="{28A0092B-C50C-407E-A947-70E740481C1C}">
                           <a14:useLocalDpi xmlns:a14="http://schemas.microsoft.com/office/drawing/2010/main" val="0"/>
@@ -6856,7 +7034,7 @@
       <w:pPr>
         <w:pStyle w:val="Ttulo1"/>
       </w:pPr>
-      <w:bookmarkStart w:id="12" w:name="_Toc134476461"/>
+      <w:bookmarkStart w:id="12" w:name="_Toc134731403"/>
       <w:r>
         <w:lastRenderedPageBreak/>
         <w:t>Análisis de mercado</w:t>
@@ -6957,7 +7135,7 @@
                     </pic:cNvPicPr>
                   </pic:nvPicPr>
                   <pic:blipFill>
-                    <a:blip r:embed="rId11" cstate="print">
+                    <a:blip r:embed="rId12" cstate="print">
                       <a:extLst>
                         <a:ext uri="{28A0092B-C50C-407E-A947-70E740481C1C}">
                           <a14:useLocalDpi xmlns:a14="http://schemas.microsoft.com/office/drawing/2010/main" val="0"/>
@@ -7072,7 +7250,7 @@
                     </pic:cNvPicPr>
                   </pic:nvPicPr>
                   <pic:blipFill>
-                    <a:blip r:embed="rId12" cstate="print">
+                    <a:blip r:embed="rId13" cstate="print">
                       <a:extLst>
                         <a:ext uri="{28A0092B-C50C-407E-A947-70E740481C1C}">
                           <a14:useLocalDpi xmlns:a14="http://schemas.microsoft.com/office/drawing/2010/main" val="0"/>
@@ -7267,7 +7445,7 @@
                     <pic:cNvPicPr/>
                   </pic:nvPicPr>
                   <pic:blipFill>
-                    <a:blip r:embed="rId13"/>
+                    <a:blip r:embed="rId14"/>
                     <a:stretch>
                       <a:fillRect/>
                     </a:stretch>
@@ -7435,7 +7613,7 @@
       <w:pPr>
         <w:pStyle w:val="Ttulo1"/>
       </w:pPr>
-      <w:bookmarkStart w:id="13" w:name="_Toc134476462"/>
+      <w:bookmarkStart w:id="13" w:name="_Toc134731404"/>
       <w:r>
         <w:lastRenderedPageBreak/>
         <w:t>Análisis tecnológico</w:t>
@@ -7446,7 +7624,7 @@
       <w:pPr>
         <w:pStyle w:val="Ttulo2"/>
       </w:pPr>
-      <w:bookmarkStart w:id="14" w:name="_Toc134476463"/>
+      <w:bookmarkStart w:id="14" w:name="_Toc134731405"/>
       <w:proofErr w:type="spellStart"/>
       <w:r>
         <w:t>Backend</w:t>
@@ -7459,7 +7637,7 @@
       <w:pPr>
         <w:pStyle w:val="Ttulo3"/>
       </w:pPr>
-      <w:bookmarkStart w:id="15" w:name="_Toc134476464"/>
+      <w:bookmarkStart w:id="15" w:name="_Toc134731406"/>
       <w:r>
         <w:t>Gestión de la información</w:t>
       </w:r>
@@ -7597,7 +7775,7 @@
                     </pic:cNvPicPr>
                   </pic:nvPicPr>
                   <pic:blipFill>
-                    <a:blip r:embed="rId14">
+                    <a:blip r:embed="rId15">
                       <a:extLst>
                         <a:ext uri="{28A0092B-C50C-407E-A947-70E740481C1C}">
                           <a14:useLocalDpi xmlns:a14="http://schemas.microsoft.com/office/drawing/2010/main" val="0"/>
@@ -7672,7 +7850,7 @@
                     </pic:cNvPicPr>
                   </pic:nvPicPr>
                   <pic:blipFill>
-                    <a:blip r:embed="rId15">
+                    <a:blip r:embed="rId16">
                       <a:extLst>
                         <a:ext uri="{28A0092B-C50C-407E-A947-70E740481C1C}">
                           <a14:useLocalDpi xmlns:a14="http://schemas.microsoft.com/office/drawing/2010/main" val="0"/>
@@ -7827,7 +8005,7 @@
                     </pic:cNvPicPr>
                   </pic:nvPicPr>
                   <pic:blipFill>
-                    <a:blip r:embed="rId16">
+                    <a:blip r:embed="rId17">
                       <a:extLst>
                         <a:ext uri="{28A0092B-C50C-407E-A947-70E740481C1C}">
                           <a14:useLocalDpi xmlns:a14="http://schemas.microsoft.com/office/drawing/2010/main" val="0"/>
@@ -7905,7 +8083,7 @@
       <w:pPr>
         <w:pStyle w:val="Ttulo3"/>
       </w:pPr>
-      <w:bookmarkStart w:id="16" w:name="_Toc134476465"/>
+      <w:bookmarkStart w:id="16" w:name="_Toc134731407"/>
       <w:r>
         <w:t>Servicio API-REST</w:t>
       </w:r>
@@ -8384,7 +8562,7 @@
                     </pic:cNvPicPr>
                   </pic:nvPicPr>
                   <pic:blipFill>
-                    <a:blip r:embed="rId17" cstate="print">
+                    <a:blip r:embed="rId18" cstate="print">
                       <a:extLst>
                         <a:ext uri="{28A0092B-C50C-407E-A947-70E740481C1C}">
                           <a14:useLocalDpi xmlns:a14="http://schemas.microsoft.com/office/drawing/2010/main" val="0"/>
@@ -8479,7 +8657,7 @@
                     </pic:cNvPicPr>
                   </pic:nvPicPr>
                   <pic:blipFill>
-                    <a:blip r:embed="rId18" cstate="print">
+                    <a:blip r:embed="rId19" cstate="print">
                       <a:extLst>
                         <a:ext uri="{28A0092B-C50C-407E-A947-70E740481C1C}">
                           <a14:useLocalDpi xmlns:a14="http://schemas.microsoft.com/office/drawing/2010/main" val="0"/>
@@ -8601,7 +8779,7 @@
                     </pic:cNvPicPr>
                   </pic:nvPicPr>
                   <pic:blipFill>
-                    <a:blip r:embed="rId19">
+                    <a:blip r:embed="rId20">
                       <a:extLst>
                         <a:ext uri="{28A0092B-C50C-407E-A947-70E740481C1C}">
                           <a14:useLocalDpi xmlns:a14="http://schemas.microsoft.com/office/drawing/2010/main" val="0"/>
@@ -8645,7 +8823,7 @@
       <w:pPr>
         <w:pStyle w:val="Ttulo2"/>
       </w:pPr>
-      <w:bookmarkStart w:id="17" w:name="_Toc134476466"/>
+      <w:bookmarkStart w:id="17" w:name="_Toc134731408"/>
       <w:proofErr w:type="spellStart"/>
       <w:r>
         <w:t>Frontend</w:t>
@@ -8667,7 +8845,7 @@
       <w:pPr>
         <w:pStyle w:val="Ttulo3"/>
       </w:pPr>
-      <w:bookmarkStart w:id="18" w:name="_Toc134476467"/>
+      <w:bookmarkStart w:id="18" w:name="_Toc134731409"/>
       <w:r>
         <w:t>Motor de desarrollo</w:t>
       </w:r>
@@ -9454,7 +9632,7 @@
                     </pic:cNvPicPr>
                   </pic:nvPicPr>
                   <pic:blipFill>
-                    <a:blip r:embed="rId20" cstate="print">
+                    <a:blip r:embed="rId21" cstate="print">
                       <a:extLst>
                         <a:ext uri="{28A0092B-C50C-407E-A947-70E740481C1C}">
                           <a14:useLocalDpi xmlns:a14="http://schemas.microsoft.com/office/drawing/2010/main" val="0"/>
@@ -9500,7 +9678,7 @@
       <w:pPr>
         <w:pStyle w:val="Ttulo2"/>
       </w:pPr>
-      <w:bookmarkStart w:id="19" w:name="_Toc134476468"/>
+      <w:bookmarkStart w:id="19" w:name="_Toc134731410"/>
       <w:r>
         <w:t>Herramientas de diseño</w:t>
       </w:r>
@@ -9581,7 +9759,7 @@
                     </pic:cNvPicPr>
                   </pic:nvPicPr>
                   <pic:blipFill>
-                    <a:blip r:embed="rId21">
+                    <a:blip r:embed="rId22">
                       <a:extLst>
                         <a:ext uri="{28A0092B-C50C-407E-A947-70E740481C1C}">
                           <a14:useLocalDpi xmlns:a14="http://schemas.microsoft.com/office/drawing/2010/main" val="0"/>
@@ -9698,7 +9876,7 @@
                     </pic:cNvPicPr>
                   </pic:nvPicPr>
                   <pic:blipFill>
-                    <a:blip r:embed="rId22" cstate="print">
+                    <a:blip r:embed="rId23" cstate="print">
                       <a:extLst>
                         <a:ext uri="{28A0092B-C50C-407E-A947-70E740481C1C}">
                           <a14:useLocalDpi xmlns:a14="http://schemas.microsoft.com/office/drawing/2010/main" val="0"/>
@@ -9754,7 +9932,7 @@
       <w:pPr>
         <w:pStyle w:val="Ttulo2"/>
       </w:pPr>
-      <w:bookmarkStart w:id="20" w:name="_Toc134476469"/>
+      <w:bookmarkStart w:id="20" w:name="_Toc134731411"/>
       <w:r>
         <w:lastRenderedPageBreak/>
         <w:t>Herramientas adicionales</w:t>
@@ -9831,9 +10009,9 @@
           <w:noProof/>
         </w:rPr>
         <w:drawing>
-          <wp:inline distT="0" distB="0" distL="0" distR="0" wp14:anchorId="65A8646E" wp14:editId="336FE448">
+          <wp:inline distT="0" distB="0" distL="0" distR="0" wp14:anchorId="65A8646E" wp14:editId="414FCAB9">
             <wp:extent cx="2395291" cy="1347351"/>
-            <wp:effectExtent l="0" t="0" r="0" b="5715"/>
+            <wp:effectExtent l="76200" t="76200" r="138430" b="139065"/>
             <wp:docPr id="25" name="Imagen 25"/>
             <wp:cNvGraphicFramePr>
               <a:graphicFrameLocks xmlns:a="http://schemas.openxmlformats.org/drawingml/2006/main" noChangeAspect="1"/>
@@ -9848,7 +10026,7 @@
                     </pic:cNvPicPr>
                   </pic:nvPicPr>
                   <pic:blipFill>
-                    <a:blip r:embed="rId23" cstate="print">
+                    <a:blip r:embed="rId24" cstate="print">
                       <a:extLst>
                         <a:ext uri="{28A0092B-C50C-407E-A947-70E740481C1C}">
                           <a14:useLocalDpi xmlns:a14="http://schemas.microsoft.com/office/drawing/2010/main" val="0"/>
@@ -9868,7 +10046,20 @@
                     <a:prstGeom prst="rect">
                       <a:avLst/>
                     </a:prstGeom>
-                    <a:noFill/>
+                    <a:ln w="38100" cap="sq">
+                      <a:solidFill>
+                        <a:srgbClr val="000000"/>
+                      </a:solidFill>
+                      <a:prstDash val="solid"/>
+                      <a:miter lim="800000"/>
+                    </a:ln>
+                    <a:effectLst>
+                      <a:outerShdw blurRad="50800" dist="38100" dir="2700000" algn="tl" rotWithShape="0">
+                        <a:srgbClr val="000000">
+                          <a:alpha val="43000"/>
+                        </a:srgbClr>
+                      </a:outerShdw>
+                    </a:effectLst>
                   </pic:spPr>
                 </pic:pic>
               </a:graphicData>
@@ -9901,7 +10092,7 @@
                     </pic:cNvPicPr>
                   </pic:nvPicPr>
                   <pic:blipFill>
-                    <a:blip r:embed="rId24" cstate="print">
+                    <a:blip r:embed="rId25" cstate="print">
                       <a:extLst>
                         <a:ext uri="{28A0092B-C50C-407E-A947-70E740481C1C}">
                           <a14:useLocalDpi xmlns:a14="http://schemas.microsoft.com/office/drawing/2010/main" val="0"/>
@@ -10026,7 +10217,7 @@
                     </pic:cNvPicPr>
                   </pic:nvPicPr>
                   <pic:blipFill>
-                    <a:blip r:embed="rId25" cstate="print">
+                    <a:blip r:embed="rId26" cstate="print">
                       <a:extLst>
                         <a:ext uri="{28A0092B-C50C-407E-A947-70E740481C1C}">
                           <a14:useLocalDpi xmlns:a14="http://schemas.microsoft.com/office/drawing/2010/main" val="0"/>
@@ -10102,32 +10293,6 @@
         <w:t>lataforma de distribución digital</w:t>
       </w:r>
       <w:r>
-        <w:t xml:space="preserve">. Haciendo uso </w:t>
-      </w:r>
-      <w:r>
-        <w:rPr>
-          <w:i/>
-          <w:iCs/>
-        </w:rPr>
-        <w:t>específico</w:t>
-      </w:r>
-      <w:r>
-        <w:t xml:space="preserve"> de la tienda de </w:t>
-      </w:r>
-      <w:proofErr w:type="spellStart"/>
-      <w:r>
-        <w:rPr>
-          <w:b/>
-          <w:bCs/>
-        </w:rPr>
-        <w:t>assets</w:t>
-      </w:r>
-      <w:proofErr w:type="spellEnd"/>
-      <w:r>
-        <w:rPr>
-          <w:b/>
-          <w:bCs/>
-        </w:rPr>
         <w:t>.</w:t>
       </w:r>
     </w:p>
@@ -10173,7 +10338,7 @@
                     </pic:cNvPicPr>
                   </pic:nvPicPr>
                   <pic:blipFill>
-                    <a:blip r:embed="rId26">
+                    <a:blip r:embed="rId27">
                       <a:extLst>
                         <a:ext uri="{28A0092B-C50C-407E-A947-70E740481C1C}">
                           <a14:useLocalDpi xmlns:a14="http://schemas.microsoft.com/office/drawing/2010/main" val="0"/>
@@ -10218,210 +10383,13 @@
     <w:p>
       <w:pPr>
         <w:pStyle w:val="Prrafodelista"/>
-        <w:rPr>
-          <w:b/>
-          <w:bCs/>
-        </w:rPr>
-      </w:pPr>
-    </w:p>
-    <w:p>
-      <w:pPr>
-        <w:pStyle w:val="Prrafodelista"/>
-        <w:rPr>
-          <w:b/>
-          <w:bCs/>
-        </w:rPr>
-      </w:pPr>
-    </w:p>
-    <w:p>
-      <w:pPr>
-        <w:pStyle w:val="Prrafodelista"/>
-        <w:rPr>
-          <w:b/>
-          <w:bCs/>
-        </w:rPr>
-      </w:pPr>
-    </w:p>
-    <w:p>
-      <w:pPr>
-        <w:pStyle w:val="Prrafodelista"/>
-        <w:rPr>
-          <w:b/>
-          <w:bCs/>
-        </w:rPr>
-      </w:pPr>
-    </w:p>
-    <w:p>
-      <w:pPr>
-        <w:pStyle w:val="Prrafodelista"/>
-        <w:rPr>
-          <w:b/>
-          <w:bCs/>
-        </w:rPr>
-      </w:pPr>
-    </w:p>
-    <w:p>
-      <w:pPr>
-        <w:pStyle w:val="Prrafodelista"/>
-        <w:rPr>
-          <w:b/>
-          <w:bCs/>
-        </w:rPr>
-      </w:pPr>
-    </w:p>
-    <w:p>
-      <w:pPr>
-        <w:pStyle w:val="Prrafodelista"/>
-        <w:rPr>
-          <w:b/>
-          <w:bCs/>
-        </w:rPr>
-      </w:pPr>
-    </w:p>
-    <w:p>
-      <w:pPr>
-        <w:pStyle w:val="Prrafodelista"/>
-        <w:rPr>
-          <w:b/>
-          <w:bCs/>
-        </w:rPr>
-      </w:pPr>
-    </w:p>
-    <w:p>
-      <w:pPr>
-        <w:pStyle w:val="Prrafodelista"/>
-        <w:rPr>
-          <w:b/>
-          <w:bCs/>
-        </w:rPr>
-      </w:pPr>
-    </w:p>
-    <w:p>
-      <w:pPr>
-        <w:pStyle w:val="Prrafodelista"/>
-        <w:rPr>
-          <w:b/>
-          <w:bCs/>
-        </w:rPr>
-      </w:pPr>
-    </w:p>
-    <w:p>
-      <w:pPr>
-        <w:pStyle w:val="Prrafodelista"/>
-        <w:rPr>
-          <w:b/>
-          <w:bCs/>
-        </w:rPr>
-      </w:pPr>
-    </w:p>
-    <w:p>
-      <w:pPr>
-        <w:pStyle w:val="Prrafodelista"/>
-        <w:rPr>
-          <w:b/>
-          <w:bCs/>
-        </w:rPr>
-      </w:pPr>
-    </w:p>
-    <w:p>
-      <w:pPr>
-        <w:pStyle w:val="Prrafodelista"/>
-        <w:rPr>
-          <w:b/>
-          <w:bCs/>
-        </w:rPr>
-      </w:pPr>
-    </w:p>
-    <w:p>
-      <w:pPr>
-        <w:pStyle w:val="Prrafodelista"/>
-        <w:rPr>
-          <w:b/>
-          <w:bCs/>
-        </w:rPr>
-      </w:pPr>
-    </w:p>
-    <w:p>
-      <w:pPr>
-        <w:pStyle w:val="Prrafodelista"/>
-        <w:rPr>
-          <w:b/>
-          <w:bCs/>
-        </w:rPr>
-      </w:pPr>
-    </w:p>
-    <w:p>
-      <w:pPr>
-        <w:pStyle w:val="Prrafodelista"/>
-        <w:rPr>
-          <w:b/>
-          <w:bCs/>
-        </w:rPr>
-      </w:pPr>
-    </w:p>
-    <w:p>
-      <w:pPr>
-        <w:pStyle w:val="Prrafodelista"/>
-        <w:rPr>
-          <w:b/>
-          <w:bCs/>
-        </w:rPr>
-      </w:pPr>
-    </w:p>
-    <w:p>
-      <w:pPr>
-        <w:pStyle w:val="Prrafodelista"/>
-        <w:rPr>
-          <w:b/>
-          <w:bCs/>
-        </w:rPr>
-      </w:pPr>
-    </w:p>
-    <w:p>
-      <w:pPr>
-        <w:rPr>
-          <w:b/>
-          <w:bCs/>
-        </w:rPr>
-      </w:pPr>
-    </w:p>
-    <w:p>
-      <w:pPr>
-        <w:pStyle w:val="Ttulo1"/>
-      </w:pPr>
-      <w:bookmarkStart w:id="21" w:name="_Toc134476470"/>
-      <w:proofErr w:type="spellStart"/>
-      <w:r>
-        <w:lastRenderedPageBreak/>
-        <w:t>Backend</w:t>
-      </w:r>
-      <w:proofErr w:type="spellEnd"/>
-      <w:r>
-        <w:t>-Explicación</w:t>
-      </w:r>
-      <w:bookmarkEnd w:id="21"/>
-    </w:p>
-    <w:p/>
-    <w:p>
-      <w:pPr>
-        <w:pStyle w:val="Ttulo2"/>
-      </w:pPr>
-      <w:bookmarkStart w:id="22" w:name="_Toc134476471"/>
-      <w:r>
-        <w:t>Modelos</w:t>
-      </w:r>
-      <w:bookmarkEnd w:id="22"/>
-      <w:r>
-        <w:t xml:space="preserve"> </w:t>
-      </w:r>
-    </w:p>
-    <w:p/>
-    <w:p>
-      <w:r>
-        <w:t>Siguiendo el diagrama de clases, contamos con dos elementos:</w:t>
-      </w:r>
-    </w:p>
-    <w:p/>
+        <w:jc w:val="center"/>
+        <w:rPr>
+          <w:b/>
+          <w:bCs/>
+        </w:rPr>
+      </w:pPr>
+    </w:p>
     <w:p>
       <w:pPr>
         <w:pStyle w:val="Prrafodelista"/>
@@ -10434,6 +10402,182 @@
           <w:bCs/>
         </w:rPr>
       </w:pPr>
+      <w:proofErr w:type="spellStart"/>
+      <w:r>
+        <w:rPr>
+          <w:b/>
+          <w:bCs/>
+        </w:rPr>
+        <w:t>Flaticon</w:t>
+      </w:r>
+      <w:proofErr w:type="spellEnd"/>
+      <w:r>
+        <w:rPr>
+          <w:b/>
+          <w:bCs/>
+        </w:rPr>
+        <w:t>:</w:t>
+      </w:r>
+      <w:r>
+        <w:t xml:space="preserve"> B</w:t>
+      </w:r>
+      <w:r>
+        <w:t>ase de datos gratuita de iconos editables</w:t>
+      </w:r>
+      <w:r>
+        <w:t>.</w:t>
+      </w:r>
+    </w:p>
+    <w:p>
+      <w:pPr>
+        <w:pStyle w:val="Prrafodelista"/>
+        <w:rPr>
+          <w:b/>
+          <w:bCs/>
+        </w:rPr>
+      </w:pPr>
+    </w:p>
+    <w:p>
+      <w:pPr>
+        <w:pStyle w:val="Prrafodelista"/>
+        <w:rPr>
+          <w:b/>
+          <w:bCs/>
+        </w:rPr>
+      </w:pPr>
+    </w:p>
+    <w:p>
+      <w:pPr>
+        <w:pStyle w:val="Prrafodelista"/>
+        <w:jc w:val="center"/>
+        <w:rPr>
+          <w:b/>
+          <w:bCs/>
+        </w:rPr>
+      </w:pPr>
+      <w:r>
+        <w:rPr>
+          <w:b/>
+          <w:bCs/>
+          <w:noProof/>
+        </w:rPr>
+        <w:drawing>
+          <wp:inline distT="0" distB="0" distL="0" distR="0" wp14:anchorId="0FDAF61F" wp14:editId="43DC1D9C">
+            <wp:extent cx="1806855" cy="1806855"/>
+            <wp:effectExtent l="76200" t="76200" r="136525" b="136525"/>
+            <wp:docPr id="1439845788" name="Imagen 1"/>
+            <wp:cNvGraphicFramePr>
+              <a:graphicFrameLocks xmlns:a="http://schemas.openxmlformats.org/drawingml/2006/main" noChangeAspect="1"/>
+            </wp:cNvGraphicFramePr>
+            <a:graphic xmlns:a="http://schemas.openxmlformats.org/drawingml/2006/main">
+              <a:graphicData uri="http://schemas.openxmlformats.org/drawingml/2006/picture">
+                <pic:pic xmlns:pic="http://schemas.openxmlformats.org/drawingml/2006/picture">
+                  <pic:nvPicPr>
+                    <pic:cNvPr id="0" name="Picture 2"/>
+                    <pic:cNvPicPr>
+                      <a:picLocks noChangeAspect="1" noChangeArrowheads="1"/>
+                    </pic:cNvPicPr>
+                  </pic:nvPicPr>
+                  <pic:blipFill>
+                    <a:blip r:embed="rId28">
+                      <a:extLst>
+                        <a:ext uri="{28A0092B-C50C-407E-A947-70E740481C1C}">
+                          <a14:useLocalDpi xmlns:a14="http://schemas.microsoft.com/office/drawing/2010/main" val="0"/>
+                        </a:ext>
+                      </a:extLst>
+                    </a:blip>
+                    <a:srcRect/>
+                    <a:stretch>
+                      <a:fillRect/>
+                    </a:stretch>
+                  </pic:blipFill>
+                  <pic:spPr bwMode="auto">
+                    <a:xfrm>
+                      <a:off x="0" y="0"/>
+                      <a:ext cx="1809635" cy="1809635"/>
+                    </a:xfrm>
+                    <a:prstGeom prst="rect">
+                      <a:avLst/>
+                    </a:prstGeom>
+                    <a:ln w="38100" cap="sq">
+                      <a:solidFill>
+                        <a:srgbClr val="000000"/>
+                      </a:solidFill>
+                      <a:prstDash val="solid"/>
+                      <a:miter lim="800000"/>
+                    </a:ln>
+                    <a:effectLst>
+                      <a:outerShdw blurRad="50800" dist="38100" dir="2700000" algn="tl" rotWithShape="0">
+                        <a:srgbClr val="000000">
+                          <a:alpha val="43000"/>
+                        </a:srgbClr>
+                      </a:outerShdw>
+                    </a:effectLst>
+                  </pic:spPr>
+                </pic:pic>
+              </a:graphicData>
+            </a:graphic>
+          </wp:inline>
+        </w:drawing>
+      </w:r>
+    </w:p>
+    <w:p>
+      <w:pPr>
+        <w:rPr>
+          <w:b/>
+          <w:bCs/>
+        </w:rPr>
+      </w:pPr>
+    </w:p>
+    <w:p>
+      <w:pPr>
+        <w:pStyle w:val="Ttulo1"/>
+      </w:pPr>
+      <w:bookmarkStart w:id="21" w:name="_Toc134731412"/>
+      <w:proofErr w:type="spellStart"/>
+      <w:r>
+        <w:lastRenderedPageBreak/>
+        <w:t>Backend</w:t>
+      </w:r>
+      <w:proofErr w:type="spellEnd"/>
+      <w:r>
+        <w:t>-Explicación</w:t>
+      </w:r>
+      <w:bookmarkEnd w:id="21"/>
+    </w:p>
+    <w:p/>
+    <w:p>
+      <w:pPr>
+        <w:pStyle w:val="Ttulo2"/>
+      </w:pPr>
+      <w:bookmarkStart w:id="22" w:name="_Toc134731413"/>
+      <w:r>
+        <w:t>Modelos</w:t>
+      </w:r>
+      <w:bookmarkEnd w:id="22"/>
+      <w:r>
+        <w:t xml:space="preserve"> </w:t>
+      </w:r>
+    </w:p>
+    <w:p/>
+    <w:p>
+      <w:r>
+        <w:t>Siguiendo el diagrama de clases, contamos con dos elementos:</w:t>
+      </w:r>
+    </w:p>
+    <w:p/>
+    <w:p>
+      <w:pPr>
+        <w:pStyle w:val="Prrafodelista"/>
+        <w:numPr>
+          <w:ilvl w:val="0"/>
+          <w:numId w:val="30"/>
+        </w:numPr>
+        <w:rPr>
+          <w:b/>
+          <w:bCs/>
+        </w:rPr>
+      </w:pPr>
       <w:r>
         <w:rPr>
           <w:b/>
@@ -11092,7 +11236,7 @@
       <w:pPr>
         <w:pStyle w:val="Ttulo2"/>
       </w:pPr>
-      <w:bookmarkStart w:id="23" w:name="_Toc134476472"/>
+      <w:bookmarkStart w:id="23" w:name="_Toc134731414"/>
       <w:proofErr w:type="spellStart"/>
       <w:r>
         <w:t>DTO</w:t>
@@ -11114,7 +11258,7 @@
       <w:pPr>
         <w:pStyle w:val="Ttulo3"/>
       </w:pPr>
-      <w:bookmarkStart w:id="24" w:name="_Toc134476473"/>
+      <w:bookmarkStart w:id="24" w:name="_Toc134731415"/>
       <w:r>
         <w:t>Usuarios</w:t>
       </w:r>
@@ -12227,7 +12371,7 @@
       <w:pPr>
         <w:pStyle w:val="Ttulo3"/>
       </w:pPr>
-      <w:bookmarkStart w:id="25" w:name="_Toc134476474"/>
+      <w:bookmarkStart w:id="25" w:name="_Toc134731416"/>
       <w:r>
         <w:t>Puntuaciones</w:t>
       </w:r>
@@ -12452,7 +12596,7 @@
       <w:pPr>
         <w:pStyle w:val="Ttulo2"/>
       </w:pPr>
-      <w:bookmarkStart w:id="26" w:name="_Toc134476475"/>
+      <w:bookmarkStart w:id="26" w:name="_Toc134731417"/>
       <w:proofErr w:type="spellStart"/>
       <w:r>
         <w:t>Map</w:t>
@@ -12594,7 +12738,7 @@
                     </pic:cNvPicPr>
                   </pic:nvPicPr>
                   <pic:blipFill rotWithShape="1">
-                    <a:blip r:embed="rId27" cstate="print">
+                    <a:blip r:embed="rId29" cstate="print">
                       <a:extLst>
                         <a:ext uri="{28A0092B-C50C-407E-A947-70E740481C1C}">
                           <a14:useLocalDpi xmlns:a14="http://schemas.microsoft.com/office/drawing/2010/main" val="0"/>
@@ -12633,7 +12777,7 @@
       <w:pPr>
         <w:pStyle w:val="Ttulo2"/>
       </w:pPr>
-      <w:bookmarkStart w:id="27" w:name="_Toc134476476"/>
+      <w:bookmarkStart w:id="27" w:name="_Toc134731418"/>
       <w:r>
         <w:lastRenderedPageBreak/>
         <w:t>Repositorios</w:t>
@@ -12833,7 +12977,7 @@
       <w:pPr>
         <w:pStyle w:val="Ttulo2"/>
       </w:pPr>
-      <w:bookmarkStart w:id="28" w:name="_Toc134476477"/>
+      <w:bookmarkStart w:id="28" w:name="_Toc134731419"/>
       <w:r>
         <w:t>Validadores</w:t>
       </w:r>
@@ -13212,7 +13356,7 @@
       <w:pPr>
         <w:pStyle w:val="Ttulo2"/>
       </w:pPr>
-      <w:bookmarkStart w:id="29" w:name="_Toc134476478"/>
+      <w:bookmarkStart w:id="29" w:name="_Toc134731420"/>
       <w:r>
         <w:lastRenderedPageBreak/>
         <w:t>Configuración</w:t>
@@ -13224,7 +13368,7 @@
       <w:pPr>
         <w:pStyle w:val="Ttulo3"/>
       </w:pPr>
-      <w:bookmarkStart w:id="30" w:name="_Toc134476479"/>
+      <w:bookmarkStart w:id="30" w:name="_Toc134731421"/>
       <w:proofErr w:type="spellStart"/>
       <w:r>
         <w:t>APIConfig</w:t>
@@ -13272,7 +13416,7 @@
       <w:pPr>
         <w:pStyle w:val="Ttulo3"/>
       </w:pPr>
-      <w:bookmarkStart w:id="31" w:name="_Toc134476480"/>
+      <w:bookmarkStart w:id="31" w:name="_Toc134731422"/>
       <w:proofErr w:type="spellStart"/>
       <w:r>
         <w:t>LoadSchema</w:t>
@@ -13352,7 +13496,7 @@
       <w:pPr>
         <w:pStyle w:val="Ttulo3"/>
       </w:pPr>
-      <w:bookmarkStart w:id="32" w:name="_Toc134476481"/>
+      <w:bookmarkStart w:id="32" w:name="_Toc134731423"/>
       <w:r>
         <w:t>Archivo de propiedades</w:t>
       </w:r>
@@ -13542,7 +13686,7 @@
       <w:pPr>
         <w:pStyle w:val="Ttulo2"/>
       </w:pPr>
-      <w:bookmarkStart w:id="33" w:name="_Toc134476482"/>
+      <w:bookmarkStart w:id="33" w:name="_Toc134731424"/>
       <w:r>
         <w:t>Seguridad</w:t>
       </w:r>
@@ -13579,7 +13723,7 @@
       <w:pPr>
         <w:pStyle w:val="Ttulo3"/>
       </w:pPr>
-      <w:bookmarkStart w:id="34" w:name="_Toc134476483"/>
+      <w:bookmarkStart w:id="34" w:name="_Toc134731425"/>
       <w:proofErr w:type="spellStart"/>
       <w:r>
         <w:t>Password</w:t>
@@ -13677,7 +13821,7 @@
                     </pic:cNvPicPr>
                   </pic:nvPicPr>
                   <pic:blipFill>
-                    <a:blip r:embed="rId28" cstate="print">
+                    <a:blip r:embed="rId30" cstate="print">
                       <a:extLst>
                         <a:ext uri="{28A0092B-C50C-407E-A947-70E740481C1C}">
                           <a14:useLocalDpi xmlns:a14="http://schemas.microsoft.com/office/drawing/2010/main" val="0"/>
@@ -13759,7 +13903,7 @@
       <w:pPr>
         <w:pStyle w:val="Ttulo3"/>
       </w:pPr>
-      <w:bookmarkStart w:id="35" w:name="_Toc134476484"/>
+      <w:bookmarkStart w:id="35" w:name="_Toc134731426"/>
       <w:r>
         <w:lastRenderedPageBreak/>
         <w:t>JWT</w:t>
@@ -13793,7 +13937,7 @@
                     </pic:cNvPicPr>
                   </pic:nvPicPr>
                   <pic:blipFill>
-                    <a:blip r:embed="rId29">
+                    <a:blip r:embed="rId31">
                       <a:extLst>
                         <a:ext uri="{28A0092B-C50C-407E-A947-70E740481C1C}">
                           <a14:useLocalDpi xmlns:a14="http://schemas.microsoft.com/office/drawing/2010/main" val="0"/>
@@ -13994,7 +14138,7 @@
       <w:pPr>
         <w:pStyle w:val="Ttulo3"/>
       </w:pPr>
-      <w:bookmarkStart w:id="36" w:name="_Toc134476485"/>
+      <w:bookmarkStart w:id="36" w:name="_Toc134731427"/>
       <w:proofErr w:type="spellStart"/>
       <w:r>
         <w:t>SecurityConfig</w:t>
@@ -14035,7 +14179,7 @@
       <w:pPr>
         <w:pStyle w:val="Ttulo3"/>
       </w:pPr>
-      <w:bookmarkStart w:id="37" w:name="_Toc134476486"/>
+      <w:bookmarkStart w:id="37" w:name="_Toc134731428"/>
       <w:r>
         <w:t>SSL</w:t>
       </w:r>
@@ -14225,7 +14369,7 @@
       <w:pPr>
         <w:pStyle w:val="Ttulo2"/>
       </w:pPr>
-      <w:bookmarkStart w:id="38" w:name="_Toc134476487"/>
+      <w:bookmarkStart w:id="38" w:name="_Toc134731429"/>
       <w:r>
         <w:t>Servicios</w:t>
       </w:r>
@@ -14236,7 +14380,7 @@
       <w:pPr>
         <w:pStyle w:val="Ttulo3"/>
       </w:pPr>
-      <w:bookmarkStart w:id="39" w:name="_Toc134476488"/>
+      <w:bookmarkStart w:id="39" w:name="_Toc134731430"/>
       <w:proofErr w:type="spellStart"/>
       <w:r>
         <w:t>UserService</w:t>
@@ -14315,7 +14459,7 @@
       <w:pPr>
         <w:pStyle w:val="Ttulo2"/>
       </w:pPr>
-      <w:bookmarkStart w:id="40" w:name="_Toc134476489"/>
+      <w:bookmarkStart w:id="40" w:name="_Toc134731431"/>
       <w:r>
         <w:lastRenderedPageBreak/>
         <w:t>Controladores</w:t>
@@ -14349,7 +14493,7 @@
                     </pic:cNvPicPr>
                   </pic:nvPicPr>
                   <pic:blipFill>
-                    <a:blip r:embed="rId30" cstate="print">
+                    <a:blip r:embed="rId32" cstate="print">
                       <a:extLst>
                         <a:ext uri="{28A0092B-C50C-407E-A947-70E740481C1C}">
                           <a14:useLocalDpi xmlns:a14="http://schemas.microsoft.com/office/drawing/2010/main" val="0"/>
@@ -14396,7 +14540,7 @@
       <w:pPr>
         <w:pStyle w:val="Ttulo3"/>
       </w:pPr>
-      <w:bookmarkStart w:id="41" w:name="_Toc134476490"/>
+      <w:bookmarkStart w:id="41" w:name="_Toc134731432"/>
       <w:proofErr w:type="spellStart"/>
       <w:r>
         <w:t>UserController</w:t>
@@ -14507,7 +14651,7 @@
       <w:pPr>
         <w:pStyle w:val="Ttulo2"/>
       </w:pPr>
-      <w:bookmarkStart w:id="42" w:name="_Toc134476491"/>
+      <w:bookmarkStart w:id="42" w:name="_Toc134731433"/>
       <w:r>
         <w:lastRenderedPageBreak/>
         <w:t>Programación orientada a ferrocarri</w:t>
@@ -14860,7 +15004,7 @@
                     </pic:cNvPicPr>
                   </pic:nvPicPr>
                   <pic:blipFill>
-                    <a:blip r:embed="rId31">
+                    <a:blip r:embed="rId33">
                       <a:extLst>
                         <a:ext uri="{28A0092B-C50C-407E-A947-70E740481C1C}">
                           <a14:useLocalDpi xmlns:a14="http://schemas.microsoft.com/office/drawing/2010/main" val="0"/>
@@ -15068,7 +15212,7 @@
       <w:pPr>
         <w:pStyle w:val="Ttulo2"/>
       </w:pPr>
-      <w:bookmarkStart w:id="43" w:name="_Toc134476492"/>
+      <w:bookmarkStart w:id="43" w:name="_Toc134731434"/>
       <w:r>
         <w:t>Documentación</w:t>
       </w:r>
@@ -15084,7 +15228,7 @@
       <w:pPr>
         <w:pStyle w:val="Ttulo3"/>
       </w:pPr>
-      <w:bookmarkStart w:id="44" w:name="_Toc134476493"/>
+      <w:bookmarkStart w:id="44" w:name="_Toc134731435"/>
       <w:proofErr w:type="spellStart"/>
       <w:r>
         <w:t>KDoc</w:t>
@@ -15181,7 +15325,7 @@
       <w:pPr>
         <w:pStyle w:val="Ttulo3"/>
       </w:pPr>
-      <w:bookmarkStart w:id="45" w:name="_Toc134476494"/>
+      <w:bookmarkStart w:id="45" w:name="_Toc134731436"/>
       <w:proofErr w:type="spellStart"/>
       <w:r>
         <w:lastRenderedPageBreak/>
@@ -15231,7 +15375,7 @@
     </w:p>
     <w:p/>
     <w:p>
-      <w:hyperlink r:id="rId32" w:anchor="/" w:history="1">
+      <w:hyperlink r:id="rId34" w:anchor="/" w:history="1">
         <w:r>
           <w:rPr>
             <w:rStyle w:val="Hipervnculo"/>
@@ -15267,7 +15411,7 @@
                     </pic:cNvPicPr>
                   </pic:nvPicPr>
                   <pic:blipFill>
-                    <a:blip r:embed="rId33">
+                    <a:blip r:embed="rId35">
                       <a:extLst>
                         <a:ext uri="{28A0092B-C50C-407E-A947-70E740481C1C}">
                           <a14:useLocalDpi xmlns:a14="http://schemas.microsoft.com/office/drawing/2010/main" val="0"/>
@@ -15300,7 +15444,7 @@
       <w:pPr>
         <w:pStyle w:val="Ttulo2"/>
       </w:pPr>
-      <w:bookmarkStart w:id="46" w:name="_Toc134476495"/>
+      <w:bookmarkStart w:id="46" w:name="_Toc134731437"/>
       <w:r>
         <w:t>Información Adicional</w:t>
       </w:r>
@@ -15311,7 +15455,7 @@
       <w:pPr>
         <w:pStyle w:val="Ttulo3"/>
       </w:pPr>
-      <w:bookmarkStart w:id="47" w:name="_Toc134476496"/>
+      <w:bookmarkStart w:id="47" w:name="_Toc134731438"/>
       <w:r>
         <w:t>DB</w:t>
       </w:r>
@@ -15361,7 +15505,7 @@
       <w:pPr>
         <w:pStyle w:val="Ttulo2"/>
       </w:pPr>
-      <w:bookmarkStart w:id="48" w:name="_Toc134476497"/>
+      <w:bookmarkStart w:id="48" w:name="_Toc134731439"/>
       <w:proofErr w:type="spellStart"/>
       <w:r>
         <w:t>Tests</w:t>
@@ -15374,7 +15518,7 @@
       <w:pPr>
         <w:pStyle w:val="Ttulo3"/>
       </w:pPr>
-      <w:bookmarkStart w:id="49" w:name="_Toc134476498"/>
+      <w:bookmarkStart w:id="49" w:name="_Toc134731440"/>
       <w:proofErr w:type="spellStart"/>
       <w:r>
         <w:t>Postman</w:t>
@@ -15635,7 +15779,7 @@
       <w:pPr>
         <w:pStyle w:val="Ttulo3"/>
       </w:pPr>
-      <w:bookmarkStart w:id="50" w:name="_Toc134476499"/>
+      <w:bookmarkStart w:id="50" w:name="_Toc134731441"/>
       <w:r>
         <w:lastRenderedPageBreak/>
         <w:t>Junit 5</w:t>
@@ -15676,7 +15820,7 @@
                     </pic:cNvPicPr>
                   </pic:nvPicPr>
                   <pic:blipFill>
-                    <a:blip r:embed="rId34" cstate="print">
+                    <a:blip r:embed="rId36" cstate="print">
                       <a:extLst>
                         <a:ext uri="{28A0092B-C50C-407E-A947-70E740481C1C}">
                           <a14:useLocalDpi xmlns:a14="http://schemas.microsoft.com/office/drawing/2010/main" val="0"/>
@@ -15742,7 +15886,7 @@
                     </pic:cNvPicPr>
                   </pic:nvPicPr>
                   <pic:blipFill>
-                    <a:blip r:embed="rId35">
+                    <a:blip r:embed="rId37">
                       <a:extLst>
                         <a:ext uri="{28A0092B-C50C-407E-A947-70E740481C1C}">
                           <a14:useLocalDpi xmlns:a14="http://schemas.microsoft.com/office/drawing/2010/main" val="0"/>
@@ -15915,7 +16059,7 @@
                     <pic:cNvPicPr/>
                   </pic:nvPicPr>
                   <pic:blipFill rotWithShape="1">
-                    <a:blip r:embed="rId36" cstate="print">
+                    <a:blip r:embed="rId38" cstate="print">
                       <a:extLst>
                         <a:ext uri="{28A0092B-C50C-407E-A947-70E740481C1C}">
                           <a14:useLocalDpi xmlns:a14="http://schemas.microsoft.com/office/drawing/2010/main" val="0"/>
@@ -15971,7 +16115,7 @@
                     <pic:cNvPicPr/>
                   </pic:nvPicPr>
                   <pic:blipFill rotWithShape="1">
-                    <a:blip r:embed="rId36" cstate="print">
+                    <a:blip r:embed="rId38" cstate="print">
                       <a:extLst>
                         <a:ext uri="{28A0092B-C50C-407E-A947-70E740481C1C}">
                           <a14:useLocalDpi xmlns:a14="http://schemas.microsoft.com/office/drawing/2010/main" val="0"/>
@@ -16036,7 +16180,7 @@
                     <pic:cNvPicPr/>
                   </pic:nvPicPr>
                   <pic:blipFill rotWithShape="1">
-                    <a:blip r:embed="rId37">
+                    <a:blip r:embed="rId39">
                       <a:extLst>
                         <a:ext uri="{28A0092B-C50C-407E-A947-70E740481C1C}">
                           <a14:useLocalDpi xmlns:a14="http://schemas.microsoft.com/office/drawing/2010/main" val="0"/>
@@ -16074,7 +16218,7 @@
       <w:pPr>
         <w:pStyle w:val="Ttulo2"/>
       </w:pPr>
-      <w:bookmarkStart w:id="51" w:name="_Toc134476500"/>
+      <w:bookmarkStart w:id="51" w:name="_Toc134731442"/>
       <w:r>
         <w:t>Despliegue</w:t>
       </w:r>
@@ -16277,7 +16421,7 @@
       <w:pPr>
         <w:pStyle w:val="Ttulo1"/>
       </w:pPr>
-      <w:bookmarkStart w:id="52" w:name="_Toc134476501"/>
+      <w:bookmarkStart w:id="52" w:name="_Toc134731443"/>
       <w:proofErr w:type="spellStart"/>
       <w:r>
         <w:lastRenderedPageBreak/>
@@ -16306,7 +16450,7 @@
       <w:pPr>
         <w:pStyle w:val="Ttulo2"/>
       </w:pPr>
-      <w:bookmarkStart w:id="53" w:name="_Toc134476502"/>
+      <w:bookmarkStart w:id="53" w:name="_Toc134731444"/>
       <w:r>
         <w:t xml:space="preserve">Diferencias en </w:t>
       </w:r>
@@ -16469,7 +16613,7 @@
       <w:pPr>
         <w:pStyle w:val="Ttulo2"/>
       </w:pPr>
-      <w:bookmarkStart w:id="54" w:name="_Toc134476503"/>
+      <w:bookmarkStart w:id="54" w:name="_Toc134731445"/>
       <w:r>
         <w:t>Información General</w:t>
       </w:r>
@@ -16479,7 +16623,7 @@
       <w:pPr>
         <w:pStyle w:val="Ttulo3"/>
       </w:pPr>
-      <w:bookmarkStart w:id="55" w:name="_Toc134476504"/>
+      <w:bookmarkStart w:id="55" w:name="_Toc134731446"/>
       <w:r>
         <w:t>Título</w:t>
       </w:r>
@@ -16503,7 +16647,7 @@
       <w:pPr>
         <w:pStyle w:val="Ttulo3"/>
       </w:pPr>
-      <w:bookmarkStart w:id="56" w:name="_Toc134476505"/>
+      <w:bookmarkStart w:id="56" w:name="_Toc134731447"/>
       <w:r>
         <w:t>Resumen Del Juego</w:t>
       </w:r>
@@ -16607,7 +16751,7 @@
                     </pic:cNvPicPr>
                   </pic:nvPicPr>
                   <pic:blipFill>
-                    <a:blip r:embed="rId38">
+                    <a:blip r:embed="rId40">
                       <a:extLst>
                         <a:ext uri="{28A0092B-C50C-407E-A947-70E740481C1C}">
                           <a14:useLocalDpi xmlns:a14="http://schemas.microsoft.com/office/drawing/2010/main" val="0"/>
@@ -16763,7 +16907,7 @@
         <w:lastRenderedPageBreak/>
         <w:t xml:space="preserve"> </w:t>
       </w:r>
-      <w:bookmarkStart w:id="57" w:name="_Toc134476506"/>
+      <w:bookmarkStart w:id="57" w:name="_Toc134731448"/>
       <w:r>
         <w:t>Objetivos que alcanzar</w:t>
       </w:r>
@@ -16780,7 +16924,7 @@
       <w:pPr>
         <w:pStyle w:val="Ttulo3"/>
       </w:pPr>
-      <w:bookmarkStart w:id="58" w:name="_Toc134476507"/>
+      <w:bookmarkStart w:id="58" w:name="_Toc134731449"/>
       <w:r>
         <w:t>Justificación del juego</w:t>
       </w:r>
@@ -16890,7 +17034,7 @@
       <w:pPr>
         <w:pStyle w:val="Ttulo2"/>
       </w:pPr>
-      <w:bookmarkStart w:id="59" w:name="_Toc134476508"/>
+      <w:bookmarkStart w:id="59" w:name="_Toc134731450"/>
       <w:r>
         <w:t xml:space="preserve">Core </w:t>
       </w:r>
@@ -17069,7 +17213,7 @@
       <w:pPr>
         <w:pStyle w:val="Ttulo2"/>
       </w:pPr>
-      <w:bookmarkStart w:id="60" w:name="_Toc134476509"/>
+      <w:bookmarkStart w:id="60" w:name="_Toc134731451"/>
       <w:r>
         <w:lastRenderedPageBreak/>
         <w:t>Características del juego</w:t>
@@ -17080,7 +17224,7 @@
       <w:pPr>
         <w:pStyle w:val="Ttulo3"/>
       </w:pPr>
-      <w:bookmarkStart w:id="61" w:name="_Toc134476510"/>
+      <w:bookmarkStart w:id="61" w:name="_Toc134731452"/>
       <w:r>
         <w:t>Género</w:t>
       </w:r>
@@ -17193,7 +17337,7 @@
       <w:pPr>
         <w:pStyle w:val="Ttulo3"/>
       </w:pPr>
-      <w:bookmarkStart w:id="62" w:name="_Toc134476511"/>
+      <w:bookmarkStart w:id="62" w:name="_Toc134731453"/>
       <w:r>
         <w:t>Número de jugadores</w:t>
       </w:r>
@@ -17210,7 +17354,7 @@
       <w:pPr>
         <w:pStyle w:val="Ttulo3"/>
       </w:pPr>
-      <w:bookmarkStart w:id="63" w:name="_Toc134476512"/>
+      <w:bookmarkStart w:id="63" w:name="_Toc134731454"/>
       <w:r>
         <w:t>Plataformas de destino</w:t>
       </w:r>
@@ -17227,7 +17371,7 @@
       <w:pPr>
         <w:pStyle w:val="Ttulo3"/>
       </w:pPr>
-      <w:bookmarkStart w:id="64" w:name="_Toc134476513"/>
+      <w:bookmarkStart w:id="64" w:name="_Toc134731455"/>
       <w:r>
         <w:t>Descripción de estética.</w:t>
       </w:r>
@@ -17244,7 +17388,7 @@
       <w:pPr>
         <w:pStyle w:val="Ttulo3"/>
       </w:pPr>
-      <w:bookmarkStart w:id="65" w:name="_Toc134476514"/>
+      <w:bookmarkStart w:id="65" w:name="_Toc134731456"/>
       <w:r>
         <w:t>Resumen de la historia</w:t>
       </w:r>
@@ -17267,7 +17411,7 @@
       <w:pPr>
         <w:pStyle w:val="Ttulo3"/>
       </w:pPr>
-      <w:bookmarkStart w:id="66" w:name="_Toc134476515"/>
+      <w:bookmarkStart w:id="66" w:name="_Toc134731457"/>
       <w:r>
         <w:t>Tutorial</w:t>
       </w:r>
@@ -17297,7 +17441,7 @@
       <w:pPr>
         <w:pStyle w:val="Ttulo2"/>
       </w:pPr>
-      <w:bookmarkStart w:id="67" w:name="_Toc134476516"/>
+      <w:bookmarkStart w:id="67" w:name="_Toc134731458"/>
       <w:r>
         <w:lastRenderedPageBreak/>
         <w:t xml:space="preserve">Interfaz del </w:t>
@@ -17490,7 +17634,7 @@
       <w:pPr>
         <w:pStyle w:val="Ttulo3"/>
       </w:pPr>
-      <w:bookmarkStart w:id="68" w:name="_Toc134476517"/>
+      <w:bookmarkStart w:id="68" w:name="_Toc134731459"/>
       <w:r>
         <w:t>Iteración de nivel 0</w:t>
       </w:r>
@@ -17536,7 +17680,7 @@
       <w:pPr>
         <w:pStyle w:val="Ttulo3"/>
       </w:pPr>
-      <w:bookmarkStart w:id="69" w:name="_Toc134476518"/>
+      <w:bookmarkStart w:id="69" w:name="_Toc134731460"/>
       <w:r>
         <w:t>Iteración de nivel 1</w:t>
       </w:r>
@@ -17608,7 +17752,7 @@
       <w:pPr>
         <w:pStyle w:val="Ttulo3"/>
       </w:pPr>
-      <w:bookmarkStart w:id="70" w:name="_Toc134476519"/>
+      <w:bookmarkStart w:id="70" w:name="_Toc134731461"/>
       <w:r>
         <w:lastRenderedPageBreak/>
         <w:t>Comparación de iteraciones</w:t>
@@ -17692,7 +17836,7 @@
                     </pic:cNvPicPr>
                   </pic:nvPicPr>
                   <pic:blipFill>
-                    <a:blip r:embed="rId39">
+                    <a:blip r:embed="rId41">
                       <a:extLst>
                         <a:ext uri="{28A0092B-C50C-407E-A947-70E740481C1C}">
                           <a14:useLocalDpi xmlns:a14="http://schemas.microsoft.com/office/drawing/2010/main" val="0"/>
@@ -17751,202 +17895,6 @@
                 <pic:pic xmlns:pic="http://schemas.openxmlformats.org/drawingml/2006/picture">
                   <pic:nvPicPr>
                     <pic:cNvPr id="0" name="Picture 13"/>
-                    <pic:cNvPicPr>
-                      <a:picLocks noChangeAspect="1" noChangeArrowheads="1"/>
-                    </pic:cNvPicPr>
-                  </pic:nvPicPr>
-                  <pic:blipFill>
-                    <a:blip r:embed="rId40">
-                      <a:extLst>
-                        <a:ext uri="{28A0092B-C50C-407E-A947-70E740481C1C}">
-                          <a14:useLocalDpi xmlns:a14="http://schemas.microsoft.com/office/drawing/2010/main" val="0"/>
-                        </a:ext>
-                      </a:extLst>
-                    </a:blip>
-                    <a:srcRect/>
-                    <a:stretch>
-                      <a:fillRect/>
-                    </a:stretch>
-                  </pic:blipFill>
-                  <pic:spPr bwMode="auto">
-                    <a:xfrm>
-                      <a:off x="0" y="0"/>
-                      <a:ext cx="6026785" cy="3371215"/>
-                    </a:xfrm>
-                    <a:prstGeom prst="rect">
-                      <a:avLst/>
-                    </a:prstGeom>
-                    <a:noFill/>
-                    <a:ln>
-                      <a:noFill/>
-                    </a:ln>
-                  </pic:spPr>
-                </pic:pic>
-              </a:graphicData>
-            </a:graphic>
-          </wp:inline>
-        </w:drawing>
-      </w:r>
-    </w:p>
-    <w:p>
-      <w:pPr>
-        <w:jc w:val="center"/>
-      </w:pPr>
-    </w:p>
-    <w:p>
-      <w:pPr>
-        <w:rPr>
-          <w:b/>
-          <w:bCs/>
-        </w:rPr>
-      </w:pPr>
-    </w:p>
-    <w:p>
-      <w:pPr>
-        <w:pStyle w:val="Prrafodelista"/>
-        <w:rPr>
-          <w:b/>
-          <w:bCs/>
-        </w:rPr>
-      </w:pPr>
-    </w:p>
-    <w:p>
-      <w:pPr>
-        <w:pStyle w:val="Prrafodelista"/>
-        <w:numPr>
-          <w:ilvl w:val="0"/>
-          <w:numId w:val="30"/>
-        </w:numPr>
-        <w:rPr>
-          <w:b/>
-          <w:bCs/>
-        </w:rPr>
-      </w:pPr>
-      <w:r>
-        <w:rPr>
-          <w:b/>
-          <w:bCs/>
-        </w:rPr>
-        <w:t>Menú de Registro</w:t>
-      </w:r>
-    </w:p>
-    <w:p>
-      <w:pPr>
-        <w:pStyle w:val="Prrafodelista"/>
-        <w:rPr>
-          <w:b/>
-          <w:bCs/>
-        </w:rPr>
-      </w:pPr>
-    </w:p>
-    <w:p>
-      <w:pPr>
-        <w:ind w:left="360"/>
-        <w:rPr>
-          <w:b/>
-          <w:bCs/>
-        </w:rPr>
-      </w:pPr>
-    </w:p>
-    <w:p>
-      <w:pPr>
-        <w:jc w:val="center"/>
-        <w:rPr>
-          <w:b/>
-          <w:bCs/>
-        </w:rPr>
-      </w:pPr>
-      <w:r>
-        <w:rPr>
-          <w:noProof/>
-        </w:rPr>
-        <w:drawing>
-          <wp:inline distT="0" distB="0" distL="0" distR="0" wp14:anchorId="76273FBF" wp14:editId="48BE36F4">
-            <wp:extent cx="6026785" cy="3371215"/>
-            <wp:effectExtent l="0" t="0" r="0" b="635"/>
-            <wp:docPr id="45" name="Imagen 45"/>
-            <wp:cNvGraphicFramePr>
-              <a:graphicFrameLocks xmlns:a="http://schemas.openxmlformats.org/drawingml/2006/main" noChangeAspect="1"/>
-            </wp:cNvGraphicFramePr>
-            <a:graphic xmlns:a="http://schemas.openxmlformats.org/drawingml/2006/main">
-              <a:graphicData uri="http://schemas.openxmlformats.org/drawingml/2006/picture">
-                <pic:pic xmlns:pic="http://schemas.openxmlformats.org/drawingml/2006/picture">
-                  <pic:nvPicPr>
-                    <pic:cNvPr id="0" name="Picture 14"/>
-                    <pic:cNvPicPr>
-                      <a:picLocks noChangeAspect="1" noChangeArrowheads="1"/>
-                    </pic:cNvPicPr>
-                  </pic:nvPicPr>
-                  <pic:blipFill>
-                    <a:blip r:embed="rId41">
-                      <a:extLst>
-                        <a:ext uri="{28A0092B-C50C-407E-A947-70E740481C1C}">
-                          <a14:useLocalDpi xmlns:a14="http://schemas.microsoft.com/office/drawing/2010/main" val="0"/>
-                        </a:ext>
-                      </a:extLst>
-                    </a:blip>
-                    <a:srcRect/>
-                    <a:stretch>
-                      <a:fillRect/>
-                    </a:stretch>
-                  </pic:blipFill>
-                  <pic:spPr bwMode="auto">
-                    <a:xfrm>
-                      <a:off x="0" y="0"/>
-                      <a:ext cx="6026785" cy="3371215"/>
-                    </a:xfrm>
-                    <a:prstGeom prst="rect">
-                      <a:avLst/>
-                    </a:prstGeom>
-                    <a:noFill/>
-                    <a:ln>
-                      <a:noFill/>
-                    </a:ln>
-                  </pic:spPr>
-                </pic:pic>
-              </a:graphicData>
-            </a:graphic>
-          </wp:inline>
-        </w:drawing>
-      </w:r>
-    </w:p>
-    <w:p>
-      <w:pPr>
-        <w:rPr>
-          <w:b/>
-          <w:bCs/>
-        </w:rPr>
-      </w:pPr>
-    </w:p>
-    <w:p>
-      <w:pPr>
-        <w:rPr>
-          <w:b/>
-          <w:bCs/>
-        </w:rPr>
-      </w:pPr>
-    </w:p>
-    <w:p>
-      <w:pPr>
-        <w:jc w:val="center"/>
-      </w:pPr>
-      <w:r>
-        <w:rPr>
-          <w:noProof/>
-        </w:rPr>
-        <w:drawing>
-          <wp:inline distT="0" distB="0" distL="0" distR="0" wp14:anchorId="4E423514" wp14:editId="42C78885">
-            <wp:extent cx="6026785" cy="3371215"/>
-            <wp:effectExtent l="0" t="0" r="0" b="635"/>
-            <wp:docPr id="46" name="Imagen 46"/>
-            <wp:cNvGraphicFramePr>
-              <a:graphicFrameLocks xmlns:a="http://schemas.openxmlformats.org/drawingml/2006/main" noChangeAspect="1"/>
-            </wp:cNvGraphicFramePr>
-            <a:graphic xmlns:a="http://schemas.openxmlformats.org/drawingml/2006/main">
-              <a:graphicData uri="http://schemas.openxmlformats.org/drawingml/2006/picture">
-                <pic:pic xmlns:pic="http://schemas.openxmlformats.org/drawingml/2006/picture">
-                  <pic:nvPicPr>
-                    <pic:cNvPr id="0" name="Picture 15"/>
                     <pic:cNvPicPr>
                       <a:picLocks noChangeAspect="1" noChangeArrowheads="1"/>
                     </pic:cNvPicPr>
@@ -17984,12 +17932,11 @@
         </w:drawing>
       </w:r>
     </w:p>
-    <w:p/>
-    <w:p/>
-    <w:p/>
-    <w:p/>
-    <w:p/>
-    <w:p/>
+    <w:p>
+      <w:pPr>
+        <w:jc w:val="center"/>
+      </w:pPr>
+    </w:p>
     <w:p>
       <w:pPr>
         <w:rPr>
@@ -18024,7 +17971,7 @@
           <w:b/>
           <w:bCs/>
         </w:rPr>
-        <w:t>Menú Principal</w:t>
+        <w:t>Menú de Registro</w:t>
       </w:r>
     </w:p>
     <w:p>
@@ -18038,6 +17985,7 @@
     </w:p>
     <w:p>
       <w:pPr>
+        <w:ind w:left="360"/>
         <w:rPr>
           <w:b/>
           <w:bCs/>
@@ -18054,15 +18002,13 @@
       </w:pPr>
       <w:r>
         <w:rPr>
-          <w:b/>
-          <w:bCs/>
           <w:noProof/>
         </w:rPr>
         <w:drawing>
-          <wp:inline distT="0" distB="0" distL="0" distR="0" wp14:anchorId="7CA73273" wp14:editId="6CB335EC">
-            <wp:extent cx="6026785" cy="3387090"/>
-            <wp:effectExtent l="0" t="0" r="0" b="3810"/>
-            <wp:docPr id="49" name="Imagen 49"/>
+          <wp:inline distT="0" distB="0" distL="0" distR="0" wp14:anchorId="76273FBF" wp14:editId="48BE36F4">
+            <wp:extent cx="6026785" cy="3371215"/>
+            <wp:effectExtent l="0" t="0" r="0" b="635"/>
+            <wp:docPr id="45" name="Imagen 45"/>
             <wp:cNvGraphicFramePr>
               <a:graphicFrameLocks xmlns:a="http://schemas.openxmlformats.org/drawingml/2006/main" noChangeAspect="1"/>
             </wp:cNvGraphicFramePr>
@@ -18070,7 +18016,7 @@
               <a:graphicData uri="http://schemas.openxmlformats.org/drawingml/2006/picture">
                 <pic:pic xmlns:pic="http://schemas.openxmlformats.org/drawingml/2006/picture">
                   <pic:nvPicPr>
-                    <pic:cNvPr id="0" name="Picture 18"/>
+                    <pic:cNvPr id="0" name="Picture 14"/>
                     <pic:cNvPicPr>
                       <a:picLocks noChangeAspect="1" noChangeArrowheads="1"/>
                     </pic:cNvPicPr>
@@ -18091,7 +18037,7 @@
                   <pic:spPr bwMode="auto">
                     <a:xfrm>
                       <a:off x="0" y="0"/>
-                      <a:ext cx="6026785" cy="3387090"/>
+                      <a:ext cx="6026785" cy="3371215"/>
                     </a:xfrm>
                     <a:prstGeom prst="rect">
                       <a:avLst/>
@@ -18127,22 +18073,16 @@
     <w:p>
       <w:pPr>
         <w:jc w:val="center"/>
-        <w:rPr>
-          <w:b/>
-          <w:bCs/>
-        </w:rPr>
-      </w:pPr>
-      <w:r>
-        <w:rPr>
-          <w:b/>
-          <w:bCs/>
+      </w:pPr>
+      <w:r>
+        <w:rPr>
           <w:noProof/>
         </w:rPr>
         <w:drawing>
-          <wp:inline distT="0" distB="0" distL="0" distR="0" wp14:anchorId="6ED5ABEB" wp14:editId="4955F56A">
+          <wp:inline distT="0" distB="0" distL="0" distR="0" wp14:anchorId="4E423514" wp14:editId="42C78885">
             <wp:extent cx="6026785" cy="3371215"/>
             <wp:effectExtent l="0" t="0" r="0" b="635"/>
-            <wp:docPr id="50" name="Imagen 50"/>
+            <wp:docPr id="46" name="Imagen 46"/>
             <wp:cNvGraphicFramePr>
               <a:graphicFrameLocks xmlns:a="http://schemas.openxmlformats.org/drawingml/2006/main" noChangeAspect="1"/>
             </wp:cNvGraphicFramePr>
@@ -18150,7 +18090,7 @@
               <a:graphicData uri="http://schemas.openxmlformats.org/drawingml/2006/picture">
                 <pic:pic xmlns:pic="http://schemas.openxmlformats.org/drawingml/2006/picture">
                   <pic:nvPicPr>
-                    <pic:cNvPr id="0" name="Picture 19"/>
+                    <pic:cNvPr id="0" name="Picture 15"/>
                     <pic:cNvPicPr>
                       <a:picLocks noChangeAspect="1" noChangeArrowheads="1"/>
                     </pic:cNvPicPr>
@@ -18188,64 +18128,23 @@
         </w:drawing>
       </w:r>
     </w:p>
-    <w:p>
-      <w:pPr>
-        <w:rPr>
-          <w:b/>
-          <w:bCs/>
-        </w:rPr>
-      </w:pPr>
-    </w:p>
-    <w:p>
-      <w:pPr>
-        <w:rPr>
-          <w:b/>
-          <w:bCs/>
-        </w:rPr>
-      </w:pPr>
-    </w:p>
-    <w:p>
-      <w:pPr>
-        <w:rPr>
-          <w:b/>
-          <w:bCs/>
-        </w:rPr>
-      </w:pPr>
-    </w:p>
-    <w:p>
-      <w:pPr>
-        <w:rPr>
-          <w:b/>
-          <w:bCs/>
-        </w:rPr>
-      </w:pPr>
-    </w:p>
-    <w:p>
-      <w:pPr>
-        <w:rPr>
-          <w:b/>
-          <w:bCs/>
-        </w:rPr>
-      </w:pPr>
-    </w:p>
-    <w:p>
-      <w:pPr>
-        <w:rPr>
-          <w:b/>
-          <w:bCs/>
-        </w:rPr>
-      </w:pPr>
-    </w:p>
-    <w:p>
-      <w:pPr>
-        <w:rPr>
-          <w:b/>
-          <w:bCs/>
-        </w:rPr>
-      </w:pPr>
-    </w:p>
-    <w:p>
-      <w:pPr>
+    <w:p/>
+    <w:p/>
+    <w:p/>
+    <w:p/>
+    <w:p/>
+    <w:p/>
+    <w:p>
+      <w:pPr>
+        <w:rPr>
+          <w:b/>
+          <w:bCs/>
+        </w:rPr>
+      </w:pPr>
+    </w:p>
+    <w:p>
+      <w:pPr>
+        <w:pStyle w:val="Prrafodelista"/>
         <w:rPr>
           <w:b/>
           <w:bCs/>
@@ -18269,11 +18168,12 @@
           <w:b/>
           <w:bCs/>
         </w:rPr>
-        <w:t>Menú de Perfil de Usuario</w:t>
-      </w:r>
-    </w:p>
-    <w:p>
-      <w:pPr>
+        <w:t>Menú Principal</w:t>
+      </w:r>
+    </w:p>
+    <w:p>
+      <w:pPr>
+        <w:pStyle w:val="Prrafodelista"/>
         <w:rPr>
           <w:b/>
           <w:bCs/>
@@ -18303,10 +18203,10 @@
           <w:noProof/>
         </w:rPr>
         <w:drawing>
-          <wp:inline distT="0" distB="0" distL="0" distR="0" wp14:anchorId="46AA6DDE" wp14:editId="0A12AD13">
-            <wp:extent cx="6026785" cy="3371215"/>
-            <wp:effectExtent l="0" t="0" r="0" b="635"/>
-            <wp:docPr id="51" name="Imagen 51"/>
+          <wp:inline distT="0" distB="0" distL="0" distR="0" wp14:anchorId="7CA73273" wp14:editId="6CB335EC">
+            <wp:extent cx="6026785" cy="3387090"/>
+            <wp:effectExtent l="0" t="0" r="0" b="3810"/>
+            <wp:docPr id="49" name="Imagen 49"/>
             <wp:cNvGraphicFramePr>
               <a:graphicFrameLocks xmlns:a="http://schemas.openxmlformats.org/drawingml/2006/main" noChangeAspect="1"/>
             </wp:cNvGraphicFramePr>
@@ -18314,7 +18214,7 @@
               <a:graphicData uri="http://schemas.openxmlformats.org/drawingml/2006/picture">
                 <pic:pic xmlns:pic="http://schemas.openxmlformats.org/drawingml/2006/picture">
                   <pic:nvPicPr>
-                    <pic:cNvPr id="0" name="Picture 20"/>
+                    <pic:cNvPr id="0" name="Picture 18"/>
                     <pic:cNvPicPr>
                       <a:picLocks noChangeAspect="1" noChangeArrowheads="1"/>
                     </pic:cNvPicPr>
@@ -18335,7 +18235,7 @@
                   <pic:spPr bwMode="auto">
                     <a:xfrm>
                       <a:off x="0" y="0"/>
-                      <a:ext cx="6026785" cy="3371215"/>
+                      <a:ext cx="6026785" cy="3387090"/>
                     </a:xfrm>
                     <a:prstGeom prst="rect">
                       <a:avLst/>
@@ -18383,10 +18283,10 @@
           <w:noProof/>
         </w:rPr>
         <w:drawing>
-          <wp:inline distT="0" distB="0" distL="0" distR="0" wp14:anchorId="27549C07" wp14:editId="6627872B">
+          <wp:inline distT="0" distB="0" distL="0" distR="0" wp14:anchorId="6ED5ABEB" wp14:editId="4955F56A">
             <wp:extent cx="6026785" cy="3371215"/>
             <wp:effectExtent l="0" t="0" r="0" b="635"/>
-            <wp:docPr id="52" name="Imagen 52"/>
+            <wp:docPr id="50" name="Imagen 50"/>
             <wp:cNvGraphicFramePr>
               <a:graphicFrameLocks xmlns:a="http://schemas.openxmlformats.org/drawingml/2006/main" noChangeAspect="1"/>
             </wp:cNvGraphicFramePr>
@@ -18394,7 +18294,7 @@
               <a:graphicData uri="http://schemas.openxmlformats.org/drawingml/2006/picture">
                 <pic:pic xmlns:pic="http://schemas.openxmlformats.org/drawingml/2006/picture">
                   <pic:nvPicPr>
-                    <pic:cNvPr id="0" name="Picture 21"/>
+                    <pic:cNvPr id="0" name="Picture 19"/>
                     <pic:cNvPicPr>
                       <a:picLocks noChangeAspect="1" noChangeArrowheads="1"/>
                     </pic:cNvPicPr>
@@ -18513,30 +18413,27 @@
           <w:b/>
           <w:bCs/>
         </w:rPr>
-        <w:t>Menú Tabla de Puntuaciones</w:t>
-      </w:r>
-    </w:p>
-    <w:p>
-      <w:pPr>
-        <w:pStyle w:val="Prrafodelista"/>
-        <w:rPr>
-          <w:b/>
-          <w:bCs/>
-        </w:rPr>
-      </w:pPr>
-    </w:p>
-    <w:p>
-      <w:pPr>
-        <w:ind w:left="360"/>
-        <w:rPr>
-          <w:b/>
-          <w:bCs/>
-        </w:rPr>
-      </w:pPr>
-    </w:p>
-    <w:p>
-      <w:pPr>
-        <w:ind w:left="360"/>
+        <w:t>Menú de Perfil de Usuario</w:t>
+      </w:r>
+    </w:p>
+    <w:p>
+      <w:pPr>
+        <w:rPr>
+          <w:b/>
+          <w:bCs/>
+        </w:rPr>
+      </w:pPr>
+    </w:p>
+    <w:p>
+      <w:pPr>
+        <w:rPr>
+          <w:b/>
+          <w:bCs/>
+        </w:rPr>
+      </w:pPr>
+    </w:p>
+    <w:p>
+      <w:pPr>
         <w:jc w:val="center"/>
         <w:rPr>
           <w:b/>
@@ -18550,10 +18447,10 @@
           <w:noProof/>
         </w:rPr>
         <w:drawing>
-          <wp:inline distT="0" distB="0" distL="0" distR="0" wp14:anchorId="517CC0A9" wp14:editId="5A4394CA">
+          <wp:inline distT="0" distB="0" distL="0" distR="0" wp14:anchorId="46AA6DDE" wp14:editId="0A12AD13">
             <wp:extent cx="6026785" cy="3371215"/>
             <wp:effectExtent l="0" t="0" r="0" b="635"/>
-            <wp:docPr id="53" name="Imagen 53"/>
+            <wp:docPr id="51" name="Imagen 51"/>
             <wp:cNvGraphicFramePr>
               <a:graphicFrameLocks xmlns:a="http://schemas.openxmlformats.org/drawingml/2006/main" noChangeAspect="1"/>
             </wp:cNvGraphicFramePr>
@@ -18561,7 +18458,7 @@
               <a:graphicData uri="http://schemas.openxmlformats.org/drawingml/2006/picture">
                 <pic:pic xmlns:pic="http://schemas.openxmlformats.org/drawingml/2006/picture">
                   <pic:nvPicPr>
-                    <pic:cNvPr id="0" name="Picture 22"/>
+                    <pic:cNvPr id="0" name="Picture 20"/>
                     <pic:cNvPicPr>
                       <a:picLocks noChangeAspect="1" noChangeArrowheads="1"/>
                     </pic:cNvPicPr>
@@ -18601,25 +18498,22 @@
     </w:p>
     <w:p>
       <w:pPr>
-        <w:ind w:left="360"/>
-        <w:rPr>
-          <w:b/>
-          <w:bCs/>
-        </w:rPr>
-      </w:pPr>
-    </w:p>
-    <w:p>
-      <w:pPr>
-        <w:ind w:left="360"/>
-        <w:rPr>
-          <w:b/>
-          <w:bCs/>
-        </w:rPr>
-      </w:pPr>
-    </w:p>
-    <w:p>
-      <w:pPr>
-        <w:ind w:left="360"/>
+        <w:rPr>
+          <w:b/>
+          <w:bCs/>
+        </w:rPr>
+      </w:pPr>
+    </w:p>
+    <w:p>
+      <w:pPr>
+        <w:rPr>
+          <w:b/>
+          <w:bCs/>
+        </w:rPr>
+      </w:pPr>
+    </w:p>
+    <w:p>
+      <w:pPr>
         <w:jc w:val="center"/>
         <w:rPr>
           <w:b/>
@@ -18633,10 +18527,10 @@
           <w:noProof/>
         </w:rPr>
         <w:drawing>
-          <wp:inline distT="0" distB="0" distL="0" distR="0" wp14:anchorId="14DD8D82" wp14:editId="0B8F9247">
+          <wp:inline distT="0" distB="0" distL="0" distR="0" wp14:anchorId="27549C07" wp14:editId="6627872B">
             <wp:extent cx="6026785" cy="3371215"/>
             <wp:effectExtent l="0" t="0" r="0" b="635"/>
-            <wp:docPr id="54" name="Imagen 54"/>
+            <wp:docPr id="52" name="Imagen 52"/>
             <wp:cNvGraphicFramePr>
               <a:graphicFrameLocks xmlns:a="http://schemas.openxmlformats.org/drawingml/2006/main" noChangeAspect="1"/>
             </wp:cNvGraphicFramePr>
@@ -18644,7 +18538,7 @@
               <a:graphicData uri="http://schemas.openxmlformats.org/drawingml/2006/picture">
                 <pic:pic xmlns:pic="http://schemas.openxmlformats.org/drawingml/2006/picture">
                   <pic:nvPicPr>
-                    <pic:cNvPr id="0" name="Picture 23"/>
+                    <pic:cNvPr id="0" name="Picture 21"/>
                     <pic:cNvPicPr>
                       <a:picLocks noChangeAspect="1" noChangeArrowheads="1"/>
                     </pic:cNvPicPr>
@@ -18684,6 +18578,256 @@
     </w:p>
     <w:p>
       <w:pPr>
+        <w:rPr>
+          <w:b/>
+          <w:bCs/>
+        </w:rPr>
+      </w:pPr>
+    </w:p>
+    <w:p>
+      <w:pPr>
+        <w:rPr>
+          <w:b/>
+          <w:bCs/>
+        </w:rPr>
+      </w:pPr>
+    </w:p>
+    <w:p>
+      <w:pPr>
+        <w:rPr>
+          <w:b/>
+          <w:bCs/>
+        </w:rPr>
+      </w:pPr>
+    </w:p>
+    <w:p>
+      <w:pPr>
+        <w:rPr>
+          <w:b/>
+          <w:bCs/>
+        </w:rPr>
+      </w:pPr>
+    </w:p>
+    <w:p>
+      <w:pPr>
+        <w:rPr>
+          <w:b/>
+          <w:bCs/>
+        </w:rPr>
+      </w:pPr>
+    </w:p>
+    <w:p>
+      <w:pPr>
+        <w:rPr>
+          <w:b/>
+          <w:bCs/>
+        </w:rPr>
+      </w:pPr>
+    </w:p>
+    <w:p>
+      <w:pPr>
+        <w:rPr>
+          <w:b/>
+          <w:bCs/>
+        </w:rPr>
+      </w:pPr>
+    </w:p>
+    <w:p>
+      <w:pPr>
+        <w:rPr>
+          <w:b/>
+          <w:bCs/>
+        </w:rPr>
+      </w:pPr>
+    </w:p>
+    <w:p>
+      <w:pPr>
+        <w:pStyle w:val="Prrafodelista"/>
+        <w:numPr>
+          <w:ilvl w:val="0"/>
+          <w:numId w:val="30"/>
+        </w:numPr>
+        <w:rPr>
+          <w:b/>
+          <w:bCs/>
+        </w:rPr>
+      </w:pPr>
+      <w:r>
+        <w:rPr>
+          <w:b/>
+          <w:bCs/>
+        </w:rPr>
+        <w:t>Menú Tabla de Puntuaciones</w:t>
+      </w:r>
+    </w:p>
+    <w:p>
+      <w:pPr>
+        <w:pStyle w:val="Prrafodelista"/>
+        <w:rPr>
+          <w:b/>
+          <w:bCs/>
+        </w:rPr>
+      </w:pPr>
+    </w:p>
+    <w:p>
+      <w:pPr>
+        <w:ind w:left="360"/>
+        <w:rPr>
+          <w:b/>
+          <w:bCs/>
+        </w:rPr>
+      </w:pPr>
+    </w:p>
+    <w:p>
+      <w:pPr>
+        <w:ind w:left="360"/>
+        <w:jc w:val="center"/>
+        <w:rPr>
+          <w:b/>
+          <w:bCs/>
+        </w:rPr>
+      </w:pPr>
+      <w:r>
+        <w:rPr>
+          <w:b/>
+          <w:bCs/>
+          <w:noProof/>
+        </w:rPr>
+        <w:drawing>
+          <wp:inline distT="0" distB="0" distL="0" distR="0" wp14:anchorId="517CC0A9" wp14:editId="5A4394CA">
+            <wp:extent cx="6026785" cy="3371215"/>
+            <wp:effectExtent l="0" t="0" r="0" b="635"/>
+            <wp:docPr id="53" name="Imagen 53"/>
+            <wp:cNvGraphicFramePr>
+              <a:graphicFrameLocks xmlns:a="http://schemas.openxmlformats.org/drawingml/2006/main" noChangeAspect="1"/>
+            </wp:cNvGraphicFramePr>
+            <a:graphic xmlns:a="http://schemas.openxmlformats.org/drawingml/2006/main">
+              <a:graphicData uri="http://schemas.openxmlformats.org/drawingml/2006/picture">
+                <pic:pic xmlns:pic="http://schemas.openxmlformats.org/drawingml/2006/picture">
+                  <pic:nvPicPr>
+                    <pic:cNvPr id="0" name="Picture 22"/>
+                    <pic:cNvPicPr>
+                      <a:picLocks noChangeAspect="1" noChangeArrowheads="1"/>
+                    </pic:cNvPicPr>
+                  </pic:nvPicPr>
+                  <pic:blipFill>
+                    <a:blip r:embed="rId49">
+                      <a:extLst>
+                        <a:ext uri="{28A0092B-C50C-407E-A947-70E740481C1C}">
+                          <a14:useLocalDpi xmlns:a14="http://schemas.microsoft.com/office/drawing/2010/main" val="0"/>
+                        </a:ext>
+                      </a:extLst>
+                    </a:blip>
+                    <a:srcRect/>
+                    <a:stretch>
+                      <a:fillRect/>
+                    </a:stretch>
+                  </pic:blipFill>
+                  <pic:spPr bwMode="auto">
+                    <a:xfrm>
+                      <a:off x="0" y="0"/>
+                      <a:ext cx="6026785" cy="3371215"/>
+                    </a:xfrm>
+                    <a:prstGeom prst="rect">
+                      <a:avLst/>
+                    </a:prstGeom>
+                    <a:noFill/>
+                    <a:ln>
+                      <a:noFill/>
+                    </a:ln>
+                  </pic:spPr>
+                </pic:pic>
+              </a:graphicData>
+            </a:graphic>
+          </wp:inline>
+        </w:drawing>
+      </w:r>
+    </w:p>
+    <w:p>
+      <w:pPr>
+        <w:ind w:left="360"/>
+        <w:rPr>
+          <w:b/>
+          <w:bCs/>
+        </w:rPr>
+      </w:pPr>
+    </w:p>
+    <w:p>
+      <w:pPr>
+        <w:ind w:left="360"/>
+        <w:rPr>
+          <w:b/>
+          <w:bCs/>
+        </w:rPr>
+      </w:pPr>
+    </w:p>
+    <w:p>
+      <w:pPr>
+        <w:ind w:left="360"/>
+        <w:jc w:val="center"/>
+        <w:rPr>
+          <w:b/>
+          <w:bCs/>
+        </w:rPr>
+      </w:pPr>
+      <w:r>
+        <w:rPr>
+          <w:b/>
+          <w:bCs/>
+          <w:noProof/>
+        </w:rPr>
+        <w:drawing>
+          <wp:inline distT="0" distB="0" distL="0" distR="0" wp14:anchorId="14DD8D82" wp14:editId="0B8F9247">
+            <wp:extent cx="6026785" cy="3371215"/>
+            <wp:effectExtent l="0" t="0" r="0" b="635"/>
+            <wp:docPr id="54" name="Imagen 54"/>
+            <wp:cNvGraphicFramePr>
+              <a:graphicFrameLocks xmlns:a="http://schemas.openxmlformats.org/drawingml/2006/main" noChangeAspect="1"/>
+            </wp:cNvGraphicFramePr>
+            <a:graphic xmlns:a="http://schemas.openxmlformats.org/drawingml/2006/main">
+              <a:graphicData uri="http://schemas.openxmlformats.org/drawingml/2006/picture">
+                <pic:pic xmlns:pic="http://schemas.openxmlformats.org/drawingml/2006/picture">
+                  <pic:nvPicPr>
+                    <pic:cNvPr id="0" name="Picture 23"/>
+                    <pic:cNvPicPr>
+                      <a:picLocks noChangeAspect="1" noChangeArrowheads="1"/>
+                    </pic:cNvPicPr>
+                  </pic:nvPicPr>
+                  <pic:blipFill>
+                    <a:blip r:embed="rId50">
+                      <a:extLst>
+                        <a:ext uri="{28A0092B-C50C-407E-A947-70E740481C1C}">
+                          <a14:useLocalDpi xmlns:a14="http://schemas.microsoft.com/office/drawing/2010/main" val="0"/>
+                        </a:ext>
+                      </a:extLst>
+                    </a:blip>
+                    <a:srcRect/>
+                    <a:stretch>
+                      <a:fillRect/>
+                    </a:stretch>
+                  </pic:blipFill>
+                  <pic:spPr bwMode="auto">
+                    <a:xfrm>
+                      <a:off x="0" y="0"/>
+                      <a:ext cx="6026785" cy="3371215"/>
+                    </a:xfrm>
+                    <a:prstGeom prst="rect">
+                      <a:avLst/>
+                    </a:prstGeom>
+                    <a:noFill/>
+                    <a:ln>
+                      <a:noFill/>
+                    </a:ln>
+                  </pic:spPr>
+                </pic:pic>
+              </a:graphicData>
+            </a:graphic>
+          </wp:inline>
+        </w:drawing>
+      </w:r>
+    </w:p>
+    <w:p>
+      <w:pPr>
         <w:ind w:left="360"/>
         <w:rPr>
           <w:b/>
@@ -18851,7 +18995,7 @@
                     </pic:cNvPicPr>
                   </pic:nvPicPr>
                   <pic:blipFill>
-                    <a:blip r:embed="rId49">
+                    <a:blip r:embed="rId51">
                       <a:extLst>
                         <a:ext uri="{28A0092B-C50C-407E-A947-70E740481C1C}">
                           <a14:useLocalDpi xmlns:a14="http://schemas.microsoft.com/office/drawing/2010/main" val="0"/>
@@ -18931,7 +19075,7 @@
                     </pic:cNvPicPr>
                   </pic:nvPicPr>
                   <pic:blipFill>
-                    <a:blip r:embed="rId50">
+                    <a:blip r:embed="rId52">
                       <a:extLst>
                         <a:ext uri="{28A0092B-C50C-407E-A947-70E740481C1C}">
                           <a14:useLocalDpi xmlns:a14="http://schemas.microsoft.com/office/drawing/2010/main" val="0"/>
@@ -19030,7 +19174,7 @@
       <w:pPr>
         <w:pStyle w:val="Ttulo2"/>
       </w:pPr>
-      <w:bookmarkStart w:id="71" w:name="_Toc134476520"/>
+      <w:bookmarkStart w:id="71" w:name="_Toc134731462"/>
       <w:r>
         <w:lastRenderedPageBreak/>
         <w:t>Estética y Arte</w:t>
@@ -19080,61 +19224,23 @@
         <w:t>Itch.io</w:t>
       </w:r>
       <w:r>
-        <w:t xml:space="preserve">; todos ellos han sido gratuitos, y han sido referenciados en la </w:t>
-      </w:r>
-      <w:r>
-        <w:rPr>
-          <w:b/>
-          <w:bCs/>
-        </w:rPr>
-        <w:t>bibliografía</w:t>
-      </w:r>
-      <w:r>
-        <w:t xml:space="preserve"> del documento con:</w:t>
-      </w:r>
-    </w:p>
-    <w:p>
-      <w:pPr>
-        <w:pStyle w:val="Prrafodelista"/>
-        <w:numPr>
-          <w:ilvl w:val="0"/>
-          <w:numId w:val="30"/>
-        </w:numPr>
-      </w:pPr>
-      <w:r>
-        <w:t xml:space="preserve">Nombre del </w:t>
-      </w:r>
-      <w:proofErr w:type="spellStart"/>
-      <w:r>
-        <w:t>Asset</w:t>
-      </w:r>
-      <w:proofErr w:type="spellEnd"/>
-      <w:r>
-        <w:t>/Pack.</w:t>
-      </w:r>
-    </w:p>
-    <w:p>
-      <w:pPr>
-        <w:pStyle w:val="Prrafodelista"/>
-        <w:numPr>
-          <w:ilvl w:val="1"/>
-          <w:numId w:val="30"/>
-        </w:numPr>
-      </w:pPr>
-      <w:r>
-        <w:t>Nombre del Autor.</w:t>
-      </w:r>
-    </w:p>
-    <w:p>
-      <w:pPr>
-        <w:pStyle w:val="Prrafodelista"/>
-        <w:numPr>
-          <w:ilvl w:val="1"/>
-          <w:numId w:val="30"/>
-        </w:numPr>
-      </w:pPr>
-      <w:r>
-        <w:t>Enlace a la página de la tienda.</w:t>
+        <w:t>; todos ellos han sido gratuitos, y han sido referenciados en la</w:t>
+      </w:r>
+      <w:r>
+        <w:t xml:space="preserve">s </w:t>
+      </w:r>
+      <w:r>
+        <w:rPr>
+          <w:b/>
+          <w:bCs/>
+        </w:rPr>
+        <w:t>Atribuciones</w:t>
+      </w:r>
+      <w:r>
+        <w:t xml:space="preserve"> del documento</w:t>
+      </w:r>
+      <w:r>
+        <w:t>.</w:t>
       </w:r>
     </w:p>
     <w:p/>
@@ -19147,7 +19253,7 @@
       <w:pPr>
         <w:pStyle w:val="Ttulo3"/>
       </w:pPr>
-      <w:bookmarkStart w:id="72" w:name="_Toc134476521"/>
+      <w:bookmarkStart w:id="72" w:name="_Toc134731463"/>
       <w:r>
         <w:t>Jugador</w:t>
       </w:r>
@@ -19194,7 +19300,7 @@
                     </pic:cNvPicPr>
                   </pic:nvPicPr>
                   <pic:blipFill>
-                    <a:blip r:embed="rId51">
+                    <a:blip r:embed="rId53">
                       <a:extLst>
                         <a:ext uri="{28A0092B-C50C-407E-A947-70E740481C1C}">
                           <a14:useLocalDpi xmlns:a14="http://schemas.microsoft.com/office/drawing/2010/main" val="0"/>
@@ -19279,7 +19385,7 @@
                     </pic:cNvPicPr>
                   </pic:nvPicPr>
                   <pic:blipFill>
-                    <a:blip r:embed="rId52">
+                    <a:blip r:embed="rId54">
                       <a:extLst>
                         <a:ext uri="{28A0092B-C50C-407E-A947-70E740481C1C}">
                           <a14:useLocalDpi xmlns:a14="http://schemas.microsoft.com/office/drawing/2010/main" val="0"/>
@@ -19326,7 +19432,7 @@
       <w:pPr>
         <w:pStyle w:val="Ttulo3"/>
       </w:pPr>
-      <w:bookmarkStart w:id="73" w:name="_Toc134476522"/>
+      <w:bookmarkStart w:id="73" w:name="_Toc134731464"/>
       <w:r>
         <w:t>Enemigos</w:t>
       </w:r>
@@ -19376,7 +19482,7 @@
                     </pic:cNvPicPr>
                   </pic:nvPicPr>
                   <pic:blipFill>
-                    <a:blip r:embed="rId53">
+                    <a:blip r:embed="rId55">
                       <a:extLst>
                         <a:ext uri="{28A0092B-C50C-407E-A947-70E740481C1C}">
                           <a14:useLocalDpi xmlns:a14="http://schemas.microsoft.com/office/drawing/2010/main" val="0"/>
@@ -19479,7 +19585,7 @@
                     </pic:cNvPicPr>
                   </pic:nvPicPr>
                   <pic:blipFill>
-                    <a:blip r:embed="rId54">
+                    <a:blip r:embed="rId56">
                       <a:extLst>
                         <a:ext uri="{28A0092B-C50C-407E-A947-70E740481C1C}">
                           <a14:useLocalDpi xmlns:a14="http://schemas.microsoft.com/office/drawing/2010/main" val="0"/>
@@ -19566,7 +19672,7 @@
                     </pic:cNvPicPr>
                   </pic:nvPicPr>
                   <pic:blipFill>
-                    <a:blip r:embed="rId55">
+                    <a:blip r:embed="rId57">
                       <a:extLst>
                         <a:ext uri="{28A0092B-C50C-407E-A947-70E740481C1C}">
                           <a14:useLocalDpi xmlns:a14="http://schemas.microsoft.com/office/drawing/2010/main" val="0"/>
@@ -19610,9 +19716,15 @@
     </w:p>
     <w:p>
       <w:pPr>
+        <w:pStyle w:val="Prrafodelista"/>
+        <w:ind w:firstLine="360"/>
+      </w:pPr>
+    </w:p>
+    <w:p>
+      <w:pPr>
         <w:pStyle w:val="Ttulo3"/>
       </w:pPr>
-      <w:bookmarkStart w:id="74" w:name="_Toc134476523"/>
+      <w:bookmarkStart w:id="74" w:name="_Toc134731465"/>
       <w:r>
         <w:lastRenderedPageBreak/>
         <w:t>Mundo</w:t>
@@ -19646,7 +19758,7 @@
                     </pic:cNvPicPr>
                   </pic:nvPicPr>
                   <pic:blipFill>
-                    <a:blip r:embed="rId56" cstate="print">
+                    <a:blip r:embed="rId58" cstate="print">
                       <a:extLst>
                         <a:ext uri="{28A0092B-C50C-407E-A947-70E740481C1C}">
                           <a14:useLocalDpi xmlns:a14="http://schemas.microsoft.com/office/drawing/2010/main" val="0"/>
@@ -19747,7 +19859,7 @@
                     </pic:cNvPicPr>
                   </pic:nvPicPr>
                   <pic:blipFill>
-                    <a:blip r:embed="rId57">
+                    <a:blip r:embed="rId59">
                       <a:extLst>
                         <a:ext uri="{28A0092B-C50C-407E-A947-70E740481C1C}">
                           <a14:useLocalDpi xmlns:a14="http://schemas.microsoft.com/office/drawing/2010/main" val="0"/>
@@ -19803,7 +19915,7 @@
       <w:pPr>
         <w:pStyle w:val="Ttulo2"/>
       </w:pPr>
-      <w:bookmarkStart w:id="75" w:name="_Toc134476524"/>
+      <w:bookmarkStart w:id="75" w:name="_Toc134731466"/>
       <w:r>
         <w:t>Elementos sonoros</w:t>
       </w:r>
@@ -19820,7 +19932,7 @@
       <w:pPr>
         <w:pStyle w:val="Ttulo2"/>
       </w:pPr>
-      <w:bookmarkStart w:id="76" w:name="_Toc134476525"/>
+      <w:bookmarkStart w:id="76" w:name="_Toc134731467"/>
       <w:r>
         <w:t>PEGI</w:t>
       </w:r>
@@ -19846,33 +19958,23 @@
       <w:pPr>
         <w:pStyle w:val="Ttulo1"/>
       </w:pPr>
-      <w:bookmarkStart w:id="77" w:name="_Toc134476526"/>
+      <w:bookmarkStart w:id="77" w:name="_Toc134731468"/>
       <w:r>
         <w:lastRenderedPageBreak/>
-        <w:t>Bibliografía</w:t>
+        <w:t>Atribuciones</w:t>
       </w:r>
       <w:bookmarkEnd w:id="77"/>
     </w:p>
+    <w:p/>
     <w:p>
       <w:pPr>
         <w:pStyle w:val="Ttulo2"/>
       </w:pPr>
-      <w:bookmarkStart w:id="78" w:name="_Toc134476527"/>
-      <w:r>
-        <w:t xml:space="preserve">Back </w:t>
-      </w:r>
-      <w:proofErr w:type="spellStart"/>
-      <w:r>
-        <w:t>End</w:t>
+      <w:bookmarkStart w:id="78" w:name="_Toc134731469"/>
+      <w:r>
+        <w:t>Itch.io</w:t>
       </w:r>
       <w:bookmarkEnd w:id="78"/>
-      <w:proofErr w:type="spellEnd"/>
-    </w:p>
-    <w:p/>
-    <w:p>
-      <w:r>
-        <w:t>Documentación Spring:</w:t>
-      </w:r>
     </w:p>
     <w:p/>
     <w:p>
@@ -19883,7 +19985,470 @@
           <w:numId w:val="30"/>
         </w:numPr>
       </w:pPr>
-      <w:hyperlink r:id="rId58" w:history="1">
+      <w:hyperlink r:id="rId60" w:history="1">
+        <w:r>
+          <w:rPr>
+            <w:rStyle w:val="Hipervnculo"/>
+          </w:rPr>
+          <w:t xml:space="preserve">Ultimate </w:t>
+        </w:r>
+        <w:proofErr w:type="spellStart"/>
+        <w:r>
+          <w:rPr>
+            <w:rStyle w:val="Hipervnculo"/>
+          </w:rPr>
+          <w:t>Space</w:t>
+        </w:r>
+        <w:proofErr w:type="spellEnd"/>
+        <w:r>
+          <w:rPr>
+            <w:rStyle w:val="Hipervnculo"/>
+          </w:rPr>
+          <w:t xml:space="preserve"> </w:t>
+        </w:r>
+        <w:proofErr w:type="spellStart"/>
+        <w:r>
+          <w:rPr>
+            <w:rStyle w:val="Hipervnculo"/>
+          </w:rPr>
+          <w:t>Game</w:t>
+        </w:r>
+        <w:proofErr w:type="spellEnd"/>
+        <w:r>
+          <w:rPr>
+            <w:rStyle w:val="Hipervnculo"/>
+          </w:rPr>
+          <w:t xml:space="preserve"> Mega </w:t>
+        </w:r>
+        <w:proofErr w:type="spellStart"/>
+        <w:r>
+          <w:rPr>
+            <w:rStyle w:val="Hipervnculo"/>
+          </w:rPr>
+          <w:t>Asset</w:t>
+        </w:r>
+        <w:proofErr w:type="spellEnd"/>
+        <w:r>
+          <w:rPr>
+            <w:rStyle w:val="Hipervnculo"/>
+          </w:rPr>
+          <w:t xml:space="preserve"> </w:t>
+        </w:r>
+        <w:proofErr w:type="spellStart"/>
+        <w:r>
+          <w:rPr>
+            <w:rStyle w:val="Hipervnculo"/>
+          </w:rPr>
+          <w:t>Package</w:t>
+        </w:r>
+        <w:proofErr w:type="spellEnd"/>
+        <w:r>
+          <w:rPr>
+            <w:rStyle w:val="Hipervnculo"/>
+          </w:rPr>
+          <w:t xml:space="preserve"> </w:t>
+        </w:r>
+        <w:proofErr w:type="spellStart"/>
+        <w:r>
+          <w:rPr>
+            <w:rStyle w:val="Hipervnculo"/>
+          </w:rPr>
+          <w:t>by</w:t>
+        </w:r>
+        <w:proofErr w:type="spellEnd"/>
+        <w:r>
+          <w:rPr>
+            <w:rStyle w:val="Hipervnculo"/>
+          </w:rPr>
+          <w:t xml:space="preserve"> </w:t>
+        </w:r>
+        <w:proofErr w:type="spellStart"/>
+        <w:r>
+          <w:rPr>
+            <w:rStyle w:val="Hipervnculo"/>
+          </w:rPr>
+          <w:t>Game</w:t>
+        </w:r>
+        <w:proofErr w:type="spellEnd"/>
+        <w:r>
+          <w:rPr>
+            <w:rStyle w:val="Hipervnculo"/>
+          </w:rPr>
+          <w:t xml:space="preserve"> </w:t>
+        </w:r>
+        <w:proofErr w:type="spellStart"/>
+        <w:r>
+          <w:rPr>
+            <w:rStyle w:val="Hipervnculo"/>
+          </w:rPr>
+          <w:t>Supply</w:t>
+        </w:r>
+        <w:proofErr w:type="spellEnd"/>
+        <w:r>
+          <w:rPr>
+            <w:rStyle w:val="Hipervnculo"/>
+          </w:rPr>
+          <w:t xml:space="preserve"> Guy</w:t>
+        </w:r>
+      </w:hyperlink>
+    </w:p>
+    <w:p>
+      <w:pPr>
+        <w:pStyle w:val="Prrafodelista"/>
+        <w:numPr>
+          <w:ilvl w:val="0"/>
+          <w:numId w:val="30"/>
+        </w:numPr>
+      </w:pPr>
+      <w:hyperlink r:id="rId61" w:history="1">
+        <w:proofErr w:type="spellStart"/>
+        <w:r>
+          <w:rPr>
+            <w:rStyle w:val="Hipervnculo"/>
+          </w:rPr>
+          <w:t>Space</w:t>
+        </w:r>
+        <w:proofErr w:type="spellEnd"/>
+        <w:r>
+          <w:rPr>
+            <w:rStyle w:val="Hipervnculo"/>
+          </w:rPr>
+          <w:t xml:space="preserve"> </w:t>
+        </w:r>
+        <w:proofErr w:type="spellStart"/>
+        <w:r>
+          <w:rPr>
+            <w:rStyle w:val="Hipervnculo"/>
+          </w:rPr>
+          <w:t>Background</w:t>
+        </w:r>
+        <w:proofErr w:type="spellEnd"/>
+        <w:r>
+          <w:rPr>
+            <w:rStyle w:val="Hipervnculo"/>
+          </w:rPr>
+          <w:t xml:space="preserve"> </w:t>
+        </w:r>
+        <w:proofErr w:type="spellStart"/>
+        <w:r>
+          <w:rPr>
+            <w:rStyle w:val="Hipervnculo"/>
+          </w:rPr>
+          <w:t>Generator</w:t>
+        </w:r>
+        <w:proofErr w:type="spellEnd"/>
+        <w:r>
+          <w:rPr>
+            <w:rStyle w:val="Hipervnculo"/>
+          </w:rPr>
+          <w:t xml:space="preserve"> </w:t>
+        </w:r>
+        <w:proofErr w:type="spellStart"/>
+        <w:r>
+          <w:rPr>
+            <w:rStyle w:val="Hipervnculo"/>
+          </w:rPr>
+          <w:t>by</w:t>
+        </w:r>
+        <w:proofErr w:type="spellEnd"/>
+        <w:r>
+          <w:rPr>
+            <w:rStyle w:val="Hipervnculo"/>
+          </w:rPr>
+          <w:t xml:space="preserve"> Deep-</w:t>
+        </w:r>
+        <w:proofErr w:type="spellStart"/>
+        <w:r>
+          <w:rPr>
+            <w:rStyle w:val="Hipervnculo"/>
+          </w:rPr>
+          <w:t>Fold</w:t>
+        </w:r>
+        <w:proofErr w:type="spellEnd"/>
+      </w:hyperlink>
+    </w:p>
+    <w:p/>
+    <w:p>
+      <w:pPr>
+        <w:pStyle w:val="Ttulo2"/>
+      </w:pPr>
+      <w:bookmarkStart w:id="79" w:name="_Toc134731470"/>
+      <w:proofErr w:type="spellStart"/>
+      <w:r>
+        <w:t>Flaticon</w:t>
+      </w:r>
+      <w:bookmarkEnd w:id="79"/>
+      <w:proofErr w:type="spellEnd"/>
+    </w:p>
+    <w:p/>
+    <w:p>
+      <w:pPr>
+        <w:pStyle w:val="Prrafodelista"/>
+        <w:numPr>
+          <w:ilvl w:val="0"/>
+          <w:numId w:val="30"/>
+        </w:numPr>
+      </w:pPr>
+      <w:hyperlink r:id="rId62" w:history="1">
+        <w:proofErr w:type="spellStart"/>
+        <w:r>
+          <w:rPr>
+            <w:rStyle w:val="Hipervnculo"/>
+          </w:rPr>
+          <w:t>Loading</w:t>
+        </w:r>
+        <w:proofErr w:type="spellEnd"/>
+        <w:r>
+          <w:rPr>
+            <w:rStyle w:val="Hipervnculo"/>
+          </w:rPr>
+          <w:t xml:space="preserve"> </w:t>
+        </w:r>
+        <w:proofErr w:type="spellStart"/>
+        <w:r>
+          <w:rPr>
+            <w:rStyle w:val="Hipervnculo"/>
+          </w:rPr>
+          <w:t>icons</w:t>
+        </w:r>
+        <w:proofErr w:type="spellEnd"/>
+        <w:r>
+          <w:rPr>
+            <w:rStyle w:val="Hipervnculo"/>
+          </w:rPr>
+          <w:t xml:space="preserve"> </w:t>
+        </w:r>
+        <w:proofErr w:type="spellStart"/>
+        <w:r>
+          <w:rPr>
+            <w:rStyle w:val="Hipervnculo"/>
+          </w:rPr>
+          <w:t>created</w:t>
+        </w:r>
+        <w:proofErr w:type="spellEnd"/>
+        <w:r>
+          <w:rPr>
+            <w:rStyle w:val="Hipervnculo"/>
+          </w:rPr>
+          <w:t xml:space="preserve"> </w:t>
+        </w:r>
+        <w:proofErr w:type="spellStart"/>
+        <w:r>
+          <w:rPr>
+            <w:rStyle w:val="Hipervnculo"/>
+          </w:rPr>
+          <w:t>by</w:t>
+        </w:r>
+        <w:proofErr w:type="spellEnd"/>
+        <w:r>
+          <w:rPr>
+            <w:rStyle w:val="Hipervnculo"/>
+          </w:rPr>
+          <w:t xml:space="preserve"> </w:t>
+        </w:r>
+        <w:proofErr w:type="spellStart"/>
+        <w:r>
+          <w:rPr>
+            <w:rStyle w:val="Hipervnculo"/>
+          </w:rPr>
+          <w:t>th</w:t>
+        </w:r>
+        <w:proofErr w:type="spellEnd"/>
+        <w:r>
+          <w:rPr>
+            <w:rStyle w:val="Hipervnculo"/>
+          </w:rPr>
+          <w:t xml:space="preserve"> </w:t>
+        </w:r>
+        <w:proofErr w:type="spellStart"/>
+        <w:r>
+          <w:rPr>
+            <w:rStyle w:val="Hipervnculo"/>
+          </w:rPr>
+          <w:t>studio</w:t>
+        </w:r>
+        <w:proofErr w:type="spellEnd"/>
+        <w:r>
+          <w:rPr>
+            <w:rStyle w:val="Hipervnculo"/>
+          </w:rPr>
+          <w:t xml:space="preserve"> - </w:t>
+        </w:r>
+        <w:proofErr w:type="spellStart"/>
+        <w:r>
+          <w:rPr>
+            <w:rStyle w:val="Hipervnculo"/>
+          </w:rPr>
+          <w:t>Flaticon</w:t>
+        </w:r>
+        <w:proofErr w:type="spellEnd"/>
+      </w:hyperlink>
+    </w:p>
+    <w:p>
+      <w:pPr>
+        <w:pStyle w:val="Prrafodelista"/>
+        <w:numPr>
+          <w:ilvl w:val="0"/>
+          <w:numId w:val="30"/>
+        </w:numPr>
+      </w:pPr>
+      <w:hyperlink r:id="rId63" w:history="1">
+        <w:proofErr w:type="spellStart"/>
+        <w:r>
+          <w:rPr>
+            <w:rStyle w:val="Hipervnculo"/>
+          </w:rPr>
+          <w:t>Space</w:t>
+        </w:r>
+        <w:proofErr w:type="spellEnd"/>
+        <w:r>
+          <w:rPr>
+            <w:rStyle w:val="Hipervnculo"/>
+          </w:rPr>
+          <w:t xml:space="preserve"> </w:t>
+        </w:r>
+        <w:proofErr w:type="spellStart"/>
+        <w:r>
+          <w:rPr>
+            <w:rStyle w:val="Hipervnculo"/>
+          </w:rPr>
+          <w:t>icons</w:t>
+        </w:r>
+        <w:proofErr w:type="spellEnd"/>
+        <w:r>
+          <w:rPr>
+            <w:rStyle w:val="Hipervnculo"/>
+          </w:rPr>
+          <w:t xml:space="preserve"> </w:t>
+        </w:r>
+        <w:proofErr w:type="spellStart"/>
+        <w:r>
+          <w:rPr>
+            <w:rStyle w:val="Hipervnculo"/>
+          </w:rPr>
+          <w:t>created</w:t>
+        </w:r>
+        <w:proofErr w:type="spellEnd"/>
+        <w:r>
+          <w:rPr>
+            <w:rStyle w:val="Hipervnculo"/>
+          </w:rPr>
+          <w:t xml:space="preserve"> </w:t>
+        </w:r>
+        <w:proofErr w:type="spellStart"/>
+        <w:r>
+          <w:rPr>
+            <w:rStyle w:val="Hipervnculo"/>
+          </w:rPr>
+          <w:t>by</w:t>
+        </w:r>
+        <w:proofErr w:type="spellEnd"/>
+        <w:r>
+          <w:rPr>
+            <w:rStyle w:val="Hipervnculo"/>
+          </w:rPr>
+          <w:t xml:space="preserve"> </w:t>
+        </w:r>
+        <w:proofErr w:type="spellStart"/>
+        <w:r>
+          <w:rPr>
+            <w:rStyle w:val="Hipervnculo"/>
+          </w:rPr>
+          <w:t>Freepik</w:t>
+        </w:r>
+        <w:proofErr w:type="spellEnd"/>
+        <w:r>
+          <w:rPr>
+            <w:rStyle w:val="Hipervnculo"/>
+          </w:rPr>
+          <w:t xml:space="preserve"> - </w:t>
+        </w:r>
+        <w:proofErr w:type="spellStart"/>
+        <w:r>
+          <w:rPr>
+            <w:rStyle w:val="Hipervnculo"/>
+          </w:rPr>
+          <w:t>Flaticon</w:t>
+        </w:r>
+        <w:proofErr w:type="spellEnd"/>
+      </w:hyperlink>
+    </w:p>
+    <w:p/>
+    <w:p/>
+    <w:p/>
+    <w:p/>
+    <w:p/>
+    <w:p/>
+    <w:p/>
+    <w:p/>
+    <w:p/>
+    <w:p/>
+    <w:p/>
+    <w:p/>
+    <w:p/>
+    <w:p/>
+    <w:p/>
+    <w:p/>
+    <w:p/>
+    <w:p/>
+    <w:p/>
+    <w:p/>
+    <w:p/>
+    <w:p/>
+    <w:p/>
+    <w:p/>
+    <w:p/>
+    <w:p/>
+    <w:p/>
+    <w:p/>
+    <w:p/>
+    <w:p/>
+    <w:p/>
+    <w:p/>
+    <w:p/>
+    <w:p/>
+    <w:p>
+      <w:pPr>
+        <w:pStyle w:val="Ttulo1"/>
+      </w:pPr>
+      <w:bookmarkStart w:id="80" w:name="_Toc134731471"/>
+      <w:r>
+        <w:lastRenderedPageBreak/>
+        <w:t>Bibliografía</w:t>
+      </w:r>
+      <w:bookmarkEnd w:id="80"/>
+    </w:p>
+    <w:p>
+      <w:pPr>
+        <w:pStyle w:val="Ttulo2"/>
+      </w:pPr>
+      <w:bookmarkStart w:id="81" w:name="_Toc134731472"/>
+      <w:r>
+        <w:t xml:space="preserve">Back </w:t>
+      </w:r>
+      <w:proofErr w:type="spellStart"/>
+      <w:r>
+        <w:t>End</w:t>
+      </w:r>
+      <w:bookmarkEnd w:id="81"/>
+      <w:proofErr w:type="spellEnd"/>
+    </w:p>
+    <w:p/>
+    <w:p>
+      <w:r>
+        <w:t>Documentación Spring:</w:t>
+      </w:r>
+    </w:p>
+    <w:p/>
+    <w:p>
+      <w:pPr>
+        <w:pStyle w:val="Prrafodelista"/>
+        <w:numPr>
+          <w:ilvl w:val="0"/>
+          <w:numId w:val="30"/>
+        </w:numPr>
+      </w:pPr>
+      <w:hyperlink r:id="rId64" w:history="1">
         <w:r>
           <w:rPr>
             <w:rStyle w:val="Hipervnculo"/>
@@ -19900,7 +20465,7 @@
           <w:numId w:val="30"/>
         </w:numPr>
       </w:pPr>
-      <w:hyperlink r:id="rId59" w:history="1">
+      <w:hyperlink r:id="rId65" w:history="1">
         <w:r>
           <w:rPr>
             <w:rStyle w:val="Hipervnculo"/>
@@ -19914,7 +20479,7 @@
       <w:pPr>
         <w:pStyle w:val="Ttulo2"/>
       </w:pPr>
-      <w:bookmarkStart w:id="79" w:name="_Toc134476528"/>
+      <w:bookmarkStart w:id="82" w:name="_Toc134731473"/>
       <w:r>
         <w:t xml:space="preserve">Front </w:t>
       </w:r>
@@ -19926,7 +20491,7 @@
       <w:r>
         <w:t xml:space="preserve"> / Godot</w:t>
       </w:r>
-      <w:bookmarkEnd w:id="79"/>
+      <w:bookmarkEnd w:id="82"/>
     </w:p>
     <w:p/>
     <w:p>
@@ -19976,7 +20541,14 @@
     </w:p>
     <w:p/>
     <w:p>
-      <w:hyperlink r:id="rId60" w:history="1">
+      <w:pPr>
+        <w:pStyle w:val="Prrafodelista"/>
+        <w:numPr>
+          <w:ilvl w:val="0"/>
+          <w:numId w:val="30"/>
+        </w:numPr>
+      </w:pPr>
+      <w:hyperlink r:id="rId66" w:history="1">
         <w:r>
           <w:rPr>
             <w:rStyle w:val="Hipervnculo"/>
@@ -19987,198 +20559,58 @@
     </w:p>
     <w:p/>
     <w:p>
-      <w:pPr>
-        <w:pStyle w:val="Ttulo2"/>
-      </w:pPr>
-      <w:bookmarkStart w:id="80" w:name="_Toc134476529"/>
-      <w:proofErr w:type="spellStart"/>
-      <w:r>
-        <w:t>Assets</w:t>
-      </w:r>
-      <w:bookmarkEnd w:id="80"/>
-      <w:proofErr w:type="spellEnd"/>
-    </w:p>
-    <w:p/>
+      <w:r>
+        <w:t>Documentación Godot:</w:t>
+      </w:r>
+    </w:p>
     <w:p>
       <w:pPr>
         <w:pStyle w:val="Prrafodelista"/>
         <w:numPr>
           <w:ilvl w:val="0"/>
-          <w:numId w:val="38"/>
-        </w:numPr>
-        <w:rPr>
-          <w:b/>
-          <w:bCs/>
-        </w:rPr>
-      </w:pPr>
-      <w:proofErr w:type="spellStart"/>
-      <w:r>
-        <w:rPr>
-          <w:b/>
-          <w:bCs/>
-        </w:rPr>
-        <w:t>Space</w:t>
-      </w:r>
-      <w:proofErr w:type="spellEnd"/>
-      <w:r>
-        <w:rPr>
-          <w:b/>
-          <w:bCs/>
-        </w:rPr>
-        <w:t xml:space="preserve"> Ultimate </w:t>
-      </w:r>
-      <w:proofErr w:type="spellStart"/>
-      <w:r>
-        <w:rPr>
-          <w:b/>
-          <w:bCs/>
-        </w:rPr>
-        <w:t>Megapack</w:t>
-      </w:r>
-      <w:proofErr w:type="spellEnd"/>
-    </w:p>
-    <w:p>
-      <w:pPr>
-        <w:pStyle w:val="Prrafodelista"/>
-        <w:numPr>
-          <w:ilvl w:val="1"/>
           <w:numId w:val="30"/>
         </w:numPr>
       </w:pPr>
-      <w:proofErr w:type="spellStart"/>
-      <w:r>
-        <w:t>GameSupplyGuy</w:t>
-      </w:r>
-      <w:proofErr w:type="spellEnd"/>
-    </w:p>
-    <w:p>
-      <w:pPr>
-        <w:pStyle w:val="Prrafodelista"/>
-        <w:numPr>
-          <w:ilvl w:val="1"/>
-          <w:numId w:val="30"/>
-        </w:numPr>
-      </w:pPr>
-      <w:hyperlink r:id="rId61" w:history="1">
+      <w:hyperlink r:id="rId67" w:history="1">
         <w:r>
           <w:rPr>
             <w:rStyle w:val="Hipervnculo"/>
           </w:rPr>
-          <w:t>https://gamesupply.itch.io/ultimate-space-game-mega-asset-package</w:t>
+          <w:t>https://docs.godotengine.org/es/stable/</w:t>
         </w:r>
       </w:hyperlink>
+    </w:p>
+    <w:p/>
+    <w:p>
+      <w:r>
+        <w:t>En caso de tener alguna duda muy específica, busqué o pregunté la duda en el siguiente foro:</w:t>
+      </w:r>
     </w:p>
     <w:p>
       <w:pPr>
         <w:pStyle w:val="Prrafodelista"/>
         <w:numPr>
           <w:ilvl w:val="0"/>
-          <w:numId w:val="38"/>
-        </w:numPr>
-        <w:rPr>
-          <w:b/>
-          <w:bCs/>
-        </w:rPr>
-      </w:pPr>
-      <w:proofErr w:type="gramStart"/>
-      <w:r>
-        <w:rPr>
-          <w:b/>
-          <w:bCs/>
-        </w:rPr>
-        <w:t>Pixel</w:t>
-      </w:r>
-      <w:proofErr w:type="gramEnd"/>
-      <w:r>
-        <w:rPr>
-          <w:b/>
-          <w:bCs/>
-        </w:rPr>
-        <w:t xml:space="preserve"> </w:t>
-      </w:r>
-      <w:proofErr w:type="spellStart"/>
-      <w:r>
-        <w:rPr>
-          <w:b/>
-          <w:bCs/>
-        </w:rPr>
-        <w:t>Space</w:t>
-      </w:r>
-      <w:proofErr w:type="spellEnd"/>
-      <w:r>
-        <w:rPr>
-          <w:b/>
-          <w:bCs/>
-        </w:rPr>
-        <w:t xml:space="preserve"> </w:t>
-      </w:r>
-      <w:proofErr w:type="spellStart"/>
-      <w:r>
-        <w:rPr>
-          <w:b/>
-          <w:bCs/>
-        </w:rPr>
-        <w:t>Background</w:t>
-      </w:r>
-      <w:proofErr w:type="spellEnd"/>
-      <w:r>
-        <w:rPr>
-          <w:b/>
-          <w:bCs/>
-        </w:rPr>
-        <w:t xml:space="preserve"> </w:t>
-      </w:r>
-      <w:proofErr w:type="spellStart"/>
-      <w:r>
-        <w:rPr>
-          <w:b/>
-          <w:bCs/>
-        </w:rPr>
-        <w:t>Generator</w:t>
-      </w:r>
-      <w:proofErr w:type="spellEnd"/>
-    </w:p>
-    <w:p>
-      <w:pPr>
-        <w:pStyle w:val="Prrafodelista"/>
-        <w:numPr>
-          <w:ilvl w:val="1"/>
           <w:numId w:val="30"/>
         </w:numPr>
       </w:pPr>
-      <w:r>
-        <w:t>Deep-</w:t>
-      </w:r>
-      <w:proofErr w:type="spellStart"/>
-      <w:r>
-        <w:t>Fold</w:t>
-      </w:r>
-      <w:proofErr w:type="spellEnd"/>
-    </w:p>
-    <w:p>
-      <w:pPr>
-        <w:pStyle w:val="Prrafodelista"/>
-        <w:numPr>
-          <w:ilvl w:val="1"/>
-          <w:numId w:val="30"/>
-        </w:numPr>
-      </w:pPr>
-      <w:hyperlink r:id="rId62" w:history="1">
+      <w:hyperlink r:id="rId68" w:history="1">
         <w:r>
           <w:rPr>
             <w:rStyle w:val="Hipervnculo"/>
           </w:rPr>
-          <w:t>https://deep-fold.itch.io/space-background-generator</w:t>
+          <w:t>https://godotforums.org/</w:t>
         </w:r>
       </w:hyperlink>
     </w:p>
+    <w:p/>
     <w:sectPr>
-      <w:headerReference w:type="even" r:id="rId63"/>
-      <w:headerReference w:type="default" r:id="rId64"/>
-      <w:footerReference w:type="even" r:id="rId65"/>
-      <w:footerReference w:type="default" r:id="rId66"/>
-      <w:headerReference w:type="first" r:id="rId67"/>
-      <w:footerReference w:type="first" r:id="rId68"/>
+      <w:headerReference w:type="even" r:id="rId69"/>
+      <w:headerReference w:type="default" r:id="rId70"/>
+      <w:footerReference w:type="even" r:id="rId71"/>
+      <w:footerReference w:type="default" r:id="rId72"/>
+      <w:headerReference w:type="first" r:id="rId73"/>
+      <w:footerReference w:type="first" r:id="rId74"/>
       <w:pgSz w:w="11906" w:h="16838" w:code="9"/>
       <w:pgMar w:top="1307" w:right="1274" w:bottom="1134" w:left="1134" w:header="561" w:footer="454" w:gutter="0"/>
       <w:cols w:space="708"/>

</xml_diff>

<commit_message>
Mejorada seguridad en las bases de datos, test ampliados, Swagger configurado para solo modo Dev, documentacion actualizada
</commit_message>
<xml_diff>
--- a/docs/Proyecto_Desarrollo_de_aplicaciones_IES_Luis_Vives-Mario_Resa.docx
+++ b/docs/Proyecto_Desarrollo_de_aplicaciones_IES_Luis_Vives-Mario_Resa.docx
@@ -539,7 +539,7 @@
           <w:r>
             <w:fldChar w:fldCharType="separate"/>
           </w:r>
-          <w:hyperlink w:anchor="_Toc134731397" w:history="1">
+          <w:hyperlink w:anchor="_Toc134809831" w:history="1">
             <w:r>
               <w:rPr>
                 <w:rStyle w:val="Hipervnculo"/>
@@ -575,7 +575,7 @@
               <w:rPr>
                 <w:webHidden/>
               </w:rPr>
-              <w:instrText xml:space="preserve"> PAGEREF _Toc134731397 \h </w:instrText>
+              <w:instrText xml:space="preserve"> PAGEREF _Toc134809831 \h </w:instrText>
             </w:r>
             <w:r>
               <w:rPr>
@@ -610,7 +610,7 @@
               <w14:ligatures w14:val="standardContextual"/>
             </w:rPr>
           </w:pPr>
-          <w:hyperlink w:anchor="_Toc134731398" w:history="1">
+          <w:hyperlink w:anchor="_Toc134809832" w:history="1">
             <w:r>
               <w:rPr>
                 <w:rStyle w:val="Hipervnculo"/>
@@ -646,7 +646,78 @@
               <w:rPr>
                 <w:webHidden/>
               </w:rPr>
-              <w:instrText xml:space="preserve"> PAGEREF _Toc134731398 \h </w:instrText>
+              <w:instrText xml:space="preserve"> PAGEREF _Toc134809832 \h </w:instrText>
+            </w:r>
+            <w:r>
+              <w:rPr>
+                <w:webHidden/>
+              </w:rPr>
+            </w:r>
+            <w:r>
+              <w:rPr>
+                <w:webHidden/>
+              </w:rPr>
+              <w:fldChar w:fldCharType="separate"/>
+            </w:r>
+            <w:r>
+              <w:rPr>
+                <w:webHidden/>
+              </w:rPr>
+              <w:t>4</w:t>
+            </w:r>
+            <w:r>
+              <w:rPr>
+                <w:webHidden/>
+              </w:rPr>
+              <w:fldChar w:fldCharType="end"/>
+            </w:r>
+          </w:hyperlink>
+        </w:p>
+        <w:p>
+          <w:pPr>
+            <w:pStyle w:val="TDC2"/>
+            <w:rPr>
+              <w:kern w:val="2"/>
+              <w14:ligatures w14:val="standardContextual"/>
+            </w:rPr>
+          </w:pPr>
+          <w:hyperlink w:anchor="_Toc134809833" w:history="1">
+            <w:r>
+              <w:rPr>
+                <w:rStyle w:val="Hipervnculo"/>
+              </w:rPr>
+              <w:t>1.2</w:t>
+            </w:r>
+            <w:r>
+              <w:rPr>
+                <w:kern w:val="2"/>
+                <w14:ligatures w14:val="standardContextual"/>
+              </w:rPr>
+              <w:tab/>
+            </w:r>
+            <w:r>
+              <w:rPr>
+                <w:rStyle w:val="Hipervnculo"/>
+              </w:rPr>
+              <w:t>Diferencias en un desarrollo software de un videojuego respecto al de una aplicación comercial empresarial</w:t>
+            </w:r>
+            <w:r>
+              <w:rPr>
+                <w:webHidden/>
+              </w:rPr>
+              <w:tab/>
+            </w:r>
+            <w:r>
+              <w:rPr>
+                <w:webHidden/>
+              </w:rPr>
+              <w:fldChar w:fldCharType="begin"/>
+            </w:r>
+            <w:r>
+              <w:rPr>
+                <w:webHidden/>
+              </w:rPr>
+              <w:instrText xml:space="preserve"> PAGEREF _Toc134809833 \h </w:instrText>
             </w:r>
             <w:r>
               <w:rPr>
@@ -681,7 +752,7 @@
               <w14:ligatures w14:val="standardContextual"/>
             </w:rPr>
           </w:pPr>
-          <w:hyperlink w:anchor="_Toc134731399" w:history="1">
+          <w:hyperlink w:anchor="_Toc134809834" w:history="1">
             <w:r>
               <w:rPr>
                 <w:rStyle w:val="Hipervnculo"/>
@@ -717,7 +788,7 @@
               <w:rPr>
                 <w:webHidden/>
               </w:rPr>
-              <w:instrText xml:space="preserve"> PAGEREF _Toc134731399 \h </w:instrText>
+              <w:instrText xml:space="preserve"> PAGEREF _Toc134809834 \h </w:instrText>
             </w:r>
             <w:r>
               <w:rPr>
@@ -752,7 +823,7 @@
               <w14:ligatures w14:val="standardContextual"/>
             </w:rPr>
           </w:pPr>
-          <w:hyperlink w:anchor="_Toc134731400" w:history="1">
+          <w:hyperlink w:anchor="_Toc134809835" w:history="1">
             <w:r>
               <w:rPr>
                 <w:rStyle w:val="Hipervnculo"/>
@@ -788,7 +859,7 @@
               <w:rPr>
                 <w:webHidden/>
               </w:rPr>
-              <w:instrText xml:space="preserve"> PAGEREF _Toc134731400 \h </w:instrText>
+              <w:instrText xml:space="preserve"> PAGEREF _Toc134809835 \h </w:instrText>
             </w:r>
             <w:r>
               <w:rPr>
@@ -823,7 +894,7 @@
               <w14:ligatures w14:val="standardContextual"/>
             </w:rPr>
           </w:pPr>
-          <w:hyperlink w:anchor="_Toc134731401" w:history="1">
+          <w:hyperlink w:anchor="_Toc134809836" w:history="1">
             <w:r>
               <w:rPr>
                 <w:rStyle w:val="Hipervnculo"/>
@@ -859,7 +930,7 @@
               <w:rPr>
                 <w:webHidden/>
               </w:rPr>
-              <w:instrText xml:space="preserve"> PAGEREF _Toc134731401 \h </w:instrText>
+              <w:instrText xml:space="preserve"> PAGEREF _Toc134809836 \h </w:instrText>
             </w:r>
             <w:r>
               <w:rPr>
@@ -894,7 +965,7 @@
               <w14:ligatures w14:val="standardContextual"/>
             </w:rPr>
           </w:pPr>
-          <w:hyperlink w:anchor="_Toc134731402" w:history="1">
+          <w:hyperlink w:anchor="_Toc134809837" w:history="1">
             <w:r>
               <w:rPr>
                 <w:rStyle w:val="Hipervnculo"/>
@@ -930,7 +1001,7 @@
               <w:rPr>
                 <w:webHidden/>
               </w:rPr>
-              <w:instrText xml:space="preserve"> PAGEREF _Toc134731402 \h </w:instrText>
+              <w:instrText xml:space="preserve"> PAGEREF _Toc134809837 \h </w:instrText>
             </w:r>
             <w:r>
               <w:rPr>
@@ -965,7 +1036,7 @@
               <w14:ligatures w14:val="standardContextual"/>
             </w:rPr>
           </w:pPr>
-          <w:hyperlink w:anchor="_Toc134731403" w:history="1">
+          <w:hyperlink w:anchor="_Toc134809838" w:history="1">
             <w:r>
               <w:rPr>
                 <w:rStyle w:val="Hipervnculo"/>
@@ -1001,7 +1072,7 @@
               <w:rPr>
                 <w:webHidden/>
               </w:rPr>
-              <w:instrText xml:space="preserve"> PAGEREF _Toc134731403 \h </w:instrText>
+              <w:instrText xml:space="preserve"> PAGEREF _Toc134809838 \h </w:instrText>
             </w:r>
             <w:r>
               <w:rPr>
@@ -1036,7 +1107,7 @@
               <w14:ligatures w14:val="standardContextual"/>
             </w:rPr>
           </w:pPr>
-          <w:hyperlink w:anchor="_Toc134731404" w:history="1">
+          <w:hyperlink w:anchor="_Toc134809839" w:history="1">
             <w:r>
               <w:rPr>
                 <w:rStyle w:val="Hipervnculo"/>
@@ -1072,7 +1143,7 @@
               <w:rPr>
                 <w:webHidden/>
               </w:rPr>
-              <w:instrText xml:space="preserve"> PAGEREF _Toc134731404 \h </w:instrText>
+              <w:instrText xml:space="preserve"> PAGEREF _Toc134809839 \h </w:instrText>
             </w:r>
             <w:r>
               <w:rPr>
@@ -1107,7 +1178,7 @@
               <w14:ligatures w14:val="standardContextual"/>
             </w:rPr>
           </w:pPr>
-          <w:hyperlink w:anchor="_Toc134731405" w:history="1">
+          <w:hyperlink w:anchor="_Toc134809840" w:history="1">
             <w:r>
               <w:rPr>
                 <w:rStyle w:val="Hipervnculo"/>
@@ -1143,7 +1214,7 @@
               <w:rPr>
                 <w:webHidden/>
               </w:rPr>
-              <w:instrText xml:space="preserve"> PAGEREF _Toc134731405 \h </w:instrText>
+              <w:instrText xml:space="preserve"> PAGEREF _Toc134809840 \h </w:instrText>
             </w:r>
             <w:r>
               <w:rPr>
@@ -1181,7 +1252,7 @@
               <w14:ligatures w14:val="standardContextual"/>
             </w:rPr>
           </w:pPr>
-          <w:hyperlink w:anchor="_Toc134731406" w:history="1">
+          <w:hyperlink w:anchor="_Toc134809841" w:history="1">
             <w:r>
               <w:rPr>
                 <w:rStyle w:val="Hipervnculo"/>
@@ -1217,7 +1288,7 @@
               <w:rPr>
                 <w:webHidden/>
               </w:rPr>
-              <w:instrText xml:space="preserve"> PAGEREF _Toc134731406 \h </w:instrText>
+              <w:instrText xml:space="preserve"> PAGEREF _Toc134809841 \h </w:instrText>
             </w:r>
             <w:r>
               <w:rPr>
@@ -1255,7 +1326,7 @@
               <w14:ligatures w14:val="standardContextual"/>
             </w:rPr>
           </w:pPr>
-          <w:hyperlink w:anchor="_Toc134731407" w:history="1">
+          <w:hyperlink w:anchor="_Toc134809842" w:history="1">
             <w:r>
               <w:rPr>
                 <w:rStyle w:val="Hipervnculo"/>
@@ -1291,7 +1362,7 @@
               <w:rPr>
                 <w:webHidden/>
               </w:rPr>
-              <w:instrText xml:space="preserve"> PAGEREF _Toc134731407 \h </w:instrText>
+              <w:instrText xml:space="preserve"> PAGEREF _Toc134809842 \h </w:instrText>
             </w:r>
             <w:r>
               <w:rPr>
@@ -1326,7 +1397,7 @@
               <w14:ligatures w14:val="standardContextual"/>
             </w:rPr>
           </w:pPr>
-          <w:hyperlink w:anchor="_Toc134731408" w:history="1">
+          <w:hyperlink w:anchor="_Toc134809843" w:history="1">
             <w:r>
               <w:rPr>
                 <w:rStyle w:val="Hipervnculo"/>
@@ -1362,7 +1433,7 @@
               <w:rPr>
                 <w:webHidden/>
               </w:rPr>
-              <w:instrText xml:space="preserve"> PAGEREF _Toc134731408 \h </w:instrText>
+              <w:instrText xml:space="preserve"> PAGEREF _Toc134809843 \h </w:instrText>
             </w:r>
             <w:r>
               <w:rPr>
@@ -1400,7 +1471,7 @@
               <w14:ligatures w14:val="standardContextual"/>
             </w:rPr>
           </w:pPr>
-          <w:hyperlink w:anchor="_Toc134731409" w:history="1">
+          <w:hyperlink w:anchor="_Toc134809844" w:history="1">
             <w:r>
               <w:rPr>
                 <w:rStyle w:val="Hipervnculo"/>
@@ -1436,7 +1507,7 @@
               <w:rPr>
                 <w:webHidden/>
               </w:rPr>
-              <w:instrText xml:space="preserve"> PAGEREF _Toc134731409 \h </w:instrText>
+              <w:instrText xml:space="preserve"> PAGEREF _Toc134809844 \h </w:instrText>
             </w:r>
             <w:r>
               <w:rPr>
@@ -1471,7 +1542,7 @@
               <w14:ligatures w14:val="standardContextual"/>
             </w:rPr>
           </w:pPr>
-          <w:hyperlink w:anchor="_Toc134731410" w:history="1">
+          <w:hyperlink w:anchor="_Toc134809845" w:history="1">
             <w:r>
               <w:rPr>
                 <w:rStyle w:val="Hipervnculo"/>
@@ -1507,7 +1578,7 @@
               <w:rPr>
                 <w:webHidden/>
               </w:rPr>
-              <w:instrText xml:space="preserve"> PAGEREF _Toc134731410 \h </w:instrText>
+              <w:instrText xml:space="preserve"> PAGEREF _Toc134809845 \h </w:instrText>
             </w:r>
             <w:r>
               <w:rPr>
@@ -1542,7 +1613,7 @@
               <w14:ligatures w14:val="standardContextual"/>
             </w:rPr>
           </w:pPr>
-          <w:hyperlink w:anchor="_Toc134731411" w:history="1">
+          <w:hyperlink w:anchor="_Toc134809846" w:history="1">
             <w:r>
               <w:rPr>
                 <w:rStyle w:val="Hipervnculo"/>
@@ -1578,7 +1649,7 @@
               <w:rPr>
                 <w:webHidden/>
               </w:rPr>
-              <w:instrText xml:space="preserve"> PAGEREF _Toc134731411 \h </w:instrText>
+              <w:instrText xml:space="preserve"> PAGEREF _Toc134809846 \h </w:instrText>
             </w:r>
             <w:r>
               <w:rPr>
@@ -1613,7 +1684,7 @@
               <w14:ligatures w14:val="standardContextual"/>
             </w:rPr>
           </w:pPr>
-          <w:hyperlink w:anchor="_Toc134731412" w:history="1">
+          <w:hyperlink w:anchor="_Toc134809847" w:history="1">
             <w:r>
               <w:rPr>
                 <w:rStyle w:val="Hipervnculo"/>
@@ -1649,7 +1720,7 @@
               <w:rPr>
                 <w:webHidden/>
               </w:rPr>
-              <w:instrText xml:space="preserve"> PAGEREF _Toc134731412 \h </w:instrText>
+              <w:instrText xml:space="preserve"> PAGEREF _Toc134809847 \h </w:instrText>
             </w:r>
             <w:r>
               <w:rPr>
@@ -1684,7 +1755,7 @@
               <w14:ligatures w14:val="standardContextual"/>
             </w:rPr>
           </w:pPr>
-          <w:hyperlink w:anchor="_Toc134731413" w:history="1">
+          <w:hyperlink w:anchor="_Toc134809848" w:history="1">
             <w:r>
               <w:rPr>
                 <w:rStyle w:val="Hipervnculo"/>
@@ -1720,7 +1791,7 @@
               <w:rPr>
                 <w:webHidden/>
               </w:rPr>
-              <w:instrText xml:space="preserve"> PAGEREF _Toc134731413 \h </w:instrText>
+              <w:instrText xml:space="preserve"> PAGEREF _Toc134809848 \h </w:instrText>
             </w:r>
             <w:r>
               <w:rPr>
@@ -1755,7 +1826,7 @@
               <w14:ligatures w14:val="standardContextual"/>
             </w:rPr>
           </w:pPr>
-          <w:hyperlink w:anchor="_Toc134731414" w:history="1">
+          <w:hyperlink w:anchor="_Toc134809849" w:history="1">
             <w:r>
               <w:rPr>
                 <w:rStyle w:val="Hipervnculo"/>
@@ -1791,7 +1862,7 @@
               <w:rPr>
                 <w:webHidden/>
               </w:rPr>
-              <w:instrText xml:space="preserve"> PAGEREF _Toc134731414 \h </w:instrText>
+              <w:instrText xml:space="preserve"> PAGEREF _Toc134809849 \h </w:instrText>
             </w:r>
             <w:r>
               <w:rPr>
@@ -1829,7 +1900,7 @@
               <w14:ligatures w14:val="standardContextual"/>
             </w:rPr>
           </w:pPr>
-          <w:hyperlink w:anchor="_Toc134731415" w:history="1">
+          <w:hyperlink w:anchor="_Toc134809850" w:history="1">
             <w:r>
               <w:rPr>
                 <w:rStyle w:val="Hipervnculo"/>
@@ -1865,7 +1936,7 @@
               <w:rPr>
                 <w:webHidden/>
               </w:rPr>
-              <w:instrText xml:space="preserve"> PAGEREF _Toc134731415 \h </w:instrText>
+              <w:instrText xml:space="preserve"> PAGEREF _Toc134809850 \h </w:instrText>
             </w:r>
             <w:r>
               <w:rPr>
@@ -1903,7 +1974,7 @@
               <w14:ligatures w14:val="standardContextual"/>
             </w:rPr>
           </w:pPr>
-          <w:hyperlink w:anchor="_Toc134731416" w:history="1">
+          <w:hyperlink w:anchor="_Toc134809851" w:history="1">
             <w:r>
               <w:rPr>
                 <w:rStyle w:val="Hipervnculo"/>
@@ -1939,7 +2010,7 @@
               <w:rPr>
                 <w:webHidden/>
               </w:rPr>
-              <w:instrText xml:space="preserve"> PAGEREF _Toc134731416 \h </w:instrText>
+              <w:instrText xml:space="preserve"> PAGEREF _Toc134809851 \h </w:instrText>
             </w:r>
             <w:r>
               <w:rPr>
@@ -1974,7 +2045,7 @@
               <w14:ligatures w14:val="standardContextual"/>
             </w:rPr>
           </w:pPr>
-          <w:hyperlink w:anchor="_Toc134731417" w:history="1">
+          <w:hyperlink w:anchor="_Toc134809852" w:history="1">
             <w:r>
               <w:rPr>
                 <w:rStyle w:val="Hipervnculo"/>
@@ -2010,7 +2081,7 @@
               <w:rPr>
                 <w:webHidden/>
               </w:rPr>
-              <w:instrText xml:space="preserve"> PAGEREF _Toc134731417 \h </w:instrText>
+              <w:instrText xml:space="preserve"> PAGEREF _Toc134809852 \h </w:instrText>
             </w:r>
             <w:r>
               <w:rPr>
@@ -2045,7 +2116,7 @@
               <w14:ligatures w14:val="standardContextual"/>
             </w:rPr>
           </w:pPr>
-          <w:hyperlink w:anchor="_Toc134731418" w:history="1">
+          <w:hyperlink w:anchor="_Toc134809853" w:history="1">
             <w:r>
               <w:rPr>
                 <w:rStyle w:val="Hipervnculo"/>
@@ -2081,7 +2152,7 @@
               <w:rPr>
                 <w:webHidden/>
               </w:rPr>
-              <w:instrText xml:space="preserve"> PAGEREF _Toc134731418 \h </w:instrText>
+              <w:instrText xml:space="preserve"> PAGEREF _Toc134809853 \h </w:instrText>
             </w:r>
             <w:r>
               <w:rPr>
@@ -2116,7 +2187,7 @@
               <w14:ligatures w14:val="standardContextual"/>
             </w:rPr>
           </w:pPr>
-          <w:hyperlink w:anchor="_Toc134731419" w:history="1">
+          <w:hyperlink w:anchor="_Toc134809854" w:history="1">
             <w:r>
               <w:rPr>
                 <w:rStyle w:val="Hipervnculo"/>
@@ -2152,7 +2223,7 @@
               <w:rPr>
                 <w:webHidden/>
               </w:rPr>
-              <w:instrText xml:space="preserve"> PAGEREF _Toc134731419 \h </w:instrText>
+              <w:instrText xml:space="preserve"> PAGEREF _Toc134809854 \h </w:instrText>
             </w:r>
             <w:r>
               <w:rPr>
@@ -2187,7 +2258,7 @@
               <w14:ligatures w14:val="standardContextual"/>
             </w:rPr>
           </w:pPr>
-          <w:hyperlink w:anchor="_Toc134731420" w:history="1">
+          <w:hyperlink w:anchor="_Toc134809855" w:history="1">
             <w:r>
               <w:rPr>
                 <w:rStyle w:val="Hipervnculo"/>
@@ -2223,7 +2294,7 @@
               <w:rPr>
                 <w:webHidden/>
               </w:rPr>
-              <w:instrText xml:space="preserve"> PAGEREF _Toc134731420 \h </w:instrText>
+              <w:instrText xml:space="preserve"> PAGEREF _Toc134809855 \h </w:instrText>
             </w:r>
             <w:r>
               <w:rPr>
@@ -2261,7 +2332,7 @@
               <w14:ligatures w14:val="standardContextual"/>
             </w:rPr>
           </w:pPr>
-          <w:hyperlink w:anchor="_Toc134731421" w:history="1">
+          <w:hyperlink w:anchor="_Toc134809856" w:history="1">
             <w:r>
               <w:rPr>
                 <w:rStyle w:val="Hipervnculo"/>
@@ -2297,7 +2368,7 @@
               <w:rPr>
                 <w:webHidden/>
               </w:rPr>
-              <w:instrText xml:space="preserve"> PAGEREF _Toc134731421 \h </w:instrText>
+              <w:instrText xml:space="preserve"> PAGEREF _Toc134809856 \h </w:instrText>
             </w:r>
             <w:r>
               <w:rPr>
@@ -2335,7 +2406,7 @@
               <w14:ligatures w14:val="standardContextual"/>
             </w:rPr>
           </w:pPr>
-          <w:hyperlink w:anchor="_Toc134731422" w:history="1">
+          <w:hyperlink w:anchor="_Toc134809857" w:history="1">
             <w:r>
               <w:rPr>
                 <w:rStyle w:val="Hipervnculo"/>
@@ -2371,7 +2442,7 @@
               <w:rPr>
                 <w:webHidden/>
               </w:rPr>
-              <w:instrText xml:space="preserve"> PAGEREF _Toc134731422 \h </w:instrText>
+              <w:instrText xml:space="preserve"> PAGEREF _Toc134809857 \h </w:instrText>
             </w:r>
             <w:r>
               <w:rPr>
@@ -2409,7 +2480,7 @@
               <w14:ligatures w14:val="standardContextual"/>
             </w:rPr>
           </w:pPr>
-          <w:hyperlink w:anchor="_Toc134731423" w:history="1">
+          <w:hyperlink w:anchor="_Toc134809858" w:history="1">
             <w:r>
               <w:rPr>
                 <w:rStyle w:val="Hipervnculo"/>
@@ -2445,7 +2516,7 @@
               <w:rPr>
                 <w:webHidden/>
               </w:rPr>
-              <w:instrText xml:space="preserve"> PAGEREF _Toc134731423 \h </w:instrText>
+              <w:instrText xml:space="preserve"> PAGEREF _Toc134809858 \h </w:instrText>
             </w:r>
             <w:r>
               <w:rPr>
@@ -2480,7 +2551,7 @@
               <w14:ligatures w14:val="standardContextual"/>
             </w:rPr>
           </w:pPr>
-          <w:hyperlink w:anchor="_Toc134731424" w:history="1">
+          <w:hyperlink w:anchor="_Toc134809859" w:history="1">
             <w:r>
               <w:rPr>
                 <w:rStyle w:val="Hipervnculo"/>
@@ -2516,7 +2587,7 @@
               <w:rPr>
                 <w:webHidden/>
               </w:rPr>
-              <w:instrText xml:space="preserve"> PAGEREF _Toc134731424 \h </w:instrText>
+              <w:instrText xml:space="preserve"> PAGEREF _Toc134809859 \h </w:instrText>
             </w:r>
             <w:r>
               <w:rPr>
@@ -2554,7 +2625,7 @@
               <w14:ligatures w14:val="standardContextual"/>
             </w:rPr>
           </w:pPr>
-          <w:hyperlink w:anchor="_Toc134731425" w:history="1">
+          <w:hyperlink w:anchor="_Toc134809860" w:history="1">
             <w:r>
               <w:rPr>
                 <w:rStyle w:val="Hipervnculo"/>
@@ -2590,7 +2661,7 @@
               <w:rPr>
                 <w:webHidden/>
               </w:rPr>
-              <w:instrText xml:space="preserve"> PAGEREF _Toc134731425 \h </w:instrText>
+              <w:instrText xml:space="preserve"> PAGEREF _Toc134809860 \h </w:instrText>
             </w:r>
             <w:r>
               <w:rPr>
@@ -2628,7 +2699,7 @@
               <w14:ligatures w14:val="standardContextual"/>
             </w:rPr>
           </w:pPr>
-          <w:hyperlink w:anchor="_Toc134731426" w:history="1">
+          <w:hyperlink w:anchor="_Toc134809861" w:history="1">
             <w:r>
               <w:rPr>
                 <w:rStyle w:val="Hipervnculo"/>
@@ -2664,7 +2735,7 @@
               <w:rPr>
                 <w:webHidden/>
               </w:rPr>
-              <w:instrText xml:space="preserve"> PAGEREF _Toc134731426 \h </w:instrText>
+              <w:instrText xml:space="preserve"> PAGEREF _Toc134809861 \h </w:instrText>
             </w:r>
             <w:r>
               <w:rPr>
@@ -2702,7 +2773,7 @@
               <w14:ligatures w14:val="standardContextual"/>
             </w:rPr>
           </w:pPr>
-          <w:hyperlink w:anchor="_Toc134731427" w:history="1">
+          <w:hyperlink w:anchor="_Toc134809862" w:history="1">
             <w:r>
               <w:rPr>
                 <w:rStyle w:val="Hipervnculo"/>
@@ -2738,7 +2809,7 @@
               <w:rPr>
                 <w:webHidden/>
               </w:rPr>
-              <w:instrText xml:space="preserve"> PAGEREF _Toc134731427 \h </w:instrText>
+              <w:instrText xml:space="preserve"> PAGEREF _Toc134809862 \h </w:instrText>
             </w:r>
             <w:r>
               <w:rPr>
@@ -2776,7 +2847,7 @@
               <w14:ligatures w14:val="standardContextual"/>
             </w:rPr>
           </w:pPr>
-          <w:hyperlink w:anchor="_Toc134731428" w:history="1">
+          <w:hyperlink w:anchor="_Toc134809863" w:history="1">
             <w:r>
               <w:rPr>
                 <w:rStyle w:val="Hipervnculo"/>
@@ -2812,7 +2883,7 @@
               <w:rPr>
                 <w:webHidden/>
               </w:rPr>
-              <w:instrText xml:space="preserve"> PAGEREF _Toc134731428 \h </w:instrText>
+              <w:instrText xml:space="preserve"> PAGEREF _Toc134809863 \h </w:instrText>
             </w:r>
             <w:r>
               <w:rPr>
@@ -2847,7 +2918,7 @@
               <w14:ligatures w14:val="standardContextual"/>
             </w:rPr>
           </w:pPr>
-          <w:hyperlink w:anchor="_Toc134731429" w:history="1">
+          <w:hyperlink w:anchor="_Toc134809864" w:history="1">
             <w:r>
               <w:rPr>
                 <w:rStyle w:val="Hipervnculo"/>
@@ -2883,7 +2954,7 @@
               <w:rPr>
                 <w:webHidden/>
               </w:rPr>
-              <w:instrText xml:space="preserve"> PAGEREF _Toc134731429 \h </w:instrText>
+              <w:instrText xml:space="preserve"> PAGEREF _Toc134809864 \h </w:instrText>
             </w:r>
             <w:r>
               <w:rPr>
@@ -2921,7 +2992,7 @@
               <w14:ligatures w14:val="standardContextual"/>
             </w:rPr>
           </w:pPr>
-          <w:hyperlink w:anchor="_Toc134731430" w:history="1">
+          <w:hyperlink w:anchor="_Toc134809865" w:history="1">
             <w:r>
               <w:rPr>
                 <w:rStyle w:val="Hipervnculo"/>
@@ -2957,7 +3028,7 @@
               <w:rPr>
                 <w:webHidden/>
               </w:rPr>
-              <w:instrText xml:space="preserve"> PAGEREF _Toc134731430 \h </w:instrText>
+              <w:instrText xml:space="preserve"> PAGEREF _Toc134809865 \h </w:instrText>
             </w:r>
             <w:r>
               <w:rPr>
@@ -2992,7 +3063,7 @@
               <w14:ligatures w14:val="standardContextual"/>
             </w:rPr>
           </w:pPr>
-          <w:hyperlink w:anchor="_Toc134731431" w:history="1">
+          <w:hyperlink w:anchor="_Toc134809866" w:history="1">
             <w:r>
               <w:rPr>
                 <w:rStyle w:val="Hipervnculo"/>
@@ -3028,7 +3099,7 @@
               <w:rPr>
                 <w:webHidden/>
               </w:rPr>
-              <w:instrText xml:space="preserve"> PAGEREF _Toc134731431 \h </w:instrText>
+              <w:instrText xml:space="preserve"> PAGEREF _Toc134809866 \h </w:instrText>
             </w:r>
             <w:r>
               <w:rPr>
@@ -3066,7 +3137,7 @@
               <w14:ligatures w14:val="standardContextual"/>
             </w:rPr>
           </w:pPr>
-          <w:hyperlink w:anchor="_Toc134731432" w:history="1">
+          <w:hyperlink w:anchor="_Toc134809867" w:history="1">
             <w:r>
               <w:rPr>
                 <w:rStyle w:val="Hipervnculo"/>
@@ -3102,7 +3173,7 @@
               <w:rPr>
                 <w:webHidden/>
               </w:rPr>
-              <w:instrText xml:space="preserve"> PAGEREF _Toc134731432 \h </w:instrText>
+              <w:instrText xml:space="preserve"> PAGEREF _Toc134809867 \h </w:instrText>
             </w:r>
             <w:r>
               <w:rPr>
@@ -3137,7 +3208,7 @@
               <w14:ligatures w14:val="standardContextual"/>
             </w:rPr>
           </w:pPr>
-          <w:hyperlink w:anchor="_Toc134731433" w:history="1">
+          <w:hyperlink w:anchor="_Toc134809868" w:history="1">
             <w:r>
               <w:rPr>
                 <w:rStyle w:val="Hipervnculo"/>
@@ -3173,7 +3244,7 @@
               <w:rPr>
                 <w:webHidden/>
               </w:rPr>
-              <w:instrText xml:space="preserve"> PAGEREF _Toc134731433 \h </w:instrText>
+              <w:instrText xml:space="preserve"> PAGEREF _Toc134809868 \h </w:instrText>
             </w:r>
             <w:r>
               <w:rPr>
@@ -3208,7 +3279,7 @@
               <w14:ligatures w14:val="standardContextual"/>
             </w:rPr>
           </w:pPr>
-          <w:hyperlink w:anchor="_Toc134731434" w:history="1">
+          <w:hyperlink w:anchor="_Toc134809869" w:history="1">
             <w:r>
               <w:rPr>
                 <w:rStyle w:val="Hipervnculo"/>
@@ -3244,7 +3315,7 @@
               <w:rPr>
                 <w:webHidden/>
               </w:rPr>
-              <w:instrText xml:space="preserve"> PAGEREF _Toc134731434 \h </w:instrText>
+              <w:instrText xml:space="preserve"> PAGEREF _Toc134809869 \h </w:instrText>
             </w:r>
             <w:r>
               <w:rPr>
@@ -3282,7 +3353,7 @@
               <w14:ligatures w14:val="standardContextual"/>
             </w:rPr>
           </w:pPr>
-          <w:hyperlink w:anchor="_Toc134731435" w:history="1">
+          <w:hyperlink w:anchor="_Toc134809870" w:history="1">
             <w:r>
               <w:rPr>
                 <w:rStyle w:val="Hipervnculo"/>
@@ -3318,7 +3389,7 @@
               <w:rPr>
                 <w:webHidden/>
               </w:rPr>
-              <w:instrText xml:space="preserve"> PAGEREF _Toc134731435 \h </w:instrText>
+              <w:instrText xml:space="preserve"> PAGEREF _Toc134809870 \h </w:instrText>
             </w:r>
             <w:r>
               <w:rPr>
@@ -3356,7 +3427,7 @@
               <w14:ligatures w14:val="standardContextual"/>
             </w:rPr>
           </w:pPr>
-          <w:hyperlink w:anchor="_Toc134731436" w:history="1">
+          <w:hyperlink w:anchor="_Toc134809871" w:history="1">
             <w:r>
               <w:rPr>
                 <w:rStyle w:val="Hipervnculo"/>
@@ -3392,7 +3463,7 @@
               <w:rPr>
                 <w:webHidden/>
               </w:rPr>
-              <w:instrText xml:space="preserve"> PAGEREF _Toc134731436 \h </w:instrText>
+              <w:instrText xml:space="preserve"> PAGEREF _Toc134809871 \h </w:instrText>
             </w:r>
             <w:r>
               <w:rPr>
@@ -3427,7 +3498,7 @@
               <w14:ligatures w14:val="standardContextual"/>
             </w:rPr>
           </w:pPr>
-          <w:hyperlink w:anchor="_Toc134731437" w:history="1">
+          <w:hyperlink w:anchor="_Toc134809872" w:history="1">
             <w:r>
               <w:rPr>
                 <w:rStyle w:val="Hipervnculo"/>
@@ -3463,7 +3534,7 @@
               <w:rPr>
                 <w:webHidden/>
               </w:rPr>
-              <w:instrText xml:space="preserve"> PAGEREF _Toc134731437 \h </w:instrText>
+              <w:instrText xml:space="preserve"> PAGEREF _Toc134809872 \h </w:instrText>
             </w:r>
             <w:r>
               <w:rPr>
@@ -3501,7 +3572,7 @@
               <w14:ligatures w14:val="standardContextual"/>
             </w:rPr>
           </w:pPr>
-          <w:hyperlink w:anchor="_Toc134731438" w:history="1">
+          <w:hyperlink w:anchor="_Toc134809873" w:history="1">
             <w:r>
               <w:rPr>
                 <w:rStyle w:val="Hipervnculo"/>
@@ -3537,7 +3608,7 @@
               <w:rPr>
                 <w:webHidden/>
               </w:rPr>
-              <w:instrText xml:space="preserve"> PAGEREF _Toc134731438 \h </w:instrText>
+              <w:instrText xml:space="preserve"> PAGEREF _Toc134809873 \h </w:instrText>
             </w:r>
             <w:r>
               <w:rPr>
@@ -3572,7 +3643,7 @@
               <w14:ligatures w14:val="standardContextual"/>
             </w:rPr>
           </w:pPr>
-          <w:hyperlink w:anchor="_Toc134731439" w:history="1">
+          <w:hyperlink w:anchor="_Toc134809874" w:history="1">
             <w:r>
               <w:rPr>
                 <w:rStyle w:val="Hipervnculo"/>
@@ -3608,7 +3679,7 @@
               <w:rPr>
                 <w:webHidden/>
               </w:rPr>
-              <w:instrText xml:space="preserve"> PAGEREF _Toc134731439 \h </w:instrText>
+              <w:instrText xml:space="preserve"> PAGEREF _Toc134809874 \h </w:instrText>
             </w:r>
             <w:r>
               <w:rPr>
@@ -3646,7 +3717,7 @@
               <w14:ligatures w14:val="standardContextual"/>
             </w:rPr>
           </w:pPr>
-          <w:hyperlink w:anchor="_Toc134731440" w:history="1">
+          <w:hyperlink w:anchor="_Toc134809875" w:history="1">
             <w:r>
               <w:rPr>
                 <w:rStyle w:val="Hipervnculo"/>
@@ -3682,7 +3753,7 @@
               <w:rPr>
                 <w:webHidden/>
               </w:rPr>
-              <w:instrText xml:space="preserve"> PAGEREF _Toc134731440 \h </w:instrText>
+              <w:instrText xml:space="preserve"> PAGEREF _Toc134809875 \h </w:instrText>
             </w:r>
             <w:r>
               <w:rPr>
@@ -3720,7 +3791,7 @@
               <w14:ligatures w14:val="standardContextual"/>
             </w:rPr>
           </w:pPr>
-          <w:hyperlink w:anchor="_Toc134731441" w:history="1">
+          <w:hyperlink w:anchor="_Toc134809876" w:history="1">
             <w:r>
               <w:rPr>
                 <w:rStyle w:val="Hipervnculo"/>
@@ -3756,7 +3827,7 @@
               <w:rPr>
                 <w:webHidden/>
               </w:rPr>
-              <w:instrText xml:space="preserve"> PAGEREF _Toc134731441 \h </w:instrText>
+              <w:instrText xml:space="preserve"> PAGEREF _Toc134809876 \h </w:instrText>
             </w:r>
             <w:r>
               <w:rPr>
@@ -3791,7 +3862,7 @@
               <w14:ligatures w14:val="standardContextual"/>
             </w:rPr>
           </w:pPr>
-          <w:hyperlink w:anchor="_Toc134731442" w:history="1">
+          <w:hyperlink w:anchor="_Toc134809877" w:history="1">
             <w:r>
               <w:rPr>
                 <w:rStyle w:val="Hipervnculo"/>
@@ -3827,7 +3898,7 @@
               <w:rPr>
                 <w:webHidden/>
               </w:rPr>
-              <w:instrText xml:space="preserve"> PAGEREF _Toc134731442 \h </w:instrText>
+              <w:instrText xml:space="preserve"> PAGEREF _Toc134809877 \h </w:instrText>
             </w:r>
             <w:r>
               <w:rPr>
@@ -3862,7 +3933,7 @@
               <w14:ligatures w14:val="standardContextual"/>
             </w:rPr>
           </w:pPr>
-          <w:hyperlink w:anchor="_Toc134731443" w:history="1">
+          <w:hyperlink w:anchor="_Toc134809878" w:history="1">
             <w:r>
               <w:rPr>
                 <w:rStyle w:val="Hipervnculo"/>
@@ -3898,7 +3969,7 @@
               <w:rPr>
                 <w:webHidden/>
               </w:rPr>
-              <w:instrText xml:space="preserve"> PAGEREF _Toc134731443 \h </w:instrText>
+              <w:instrText xml:space="preserve"> PAGEREF _Toc134809878 \h </w:instrText>
             </w:r>
             <w:r>
               <w:rPr>
@@ -3933,7 +4004,7 @@
               <w14:ligatures w14:val="standardContextual"/>
             </w:rPr>
           </w:pPr>
-          <w:hyperlink w:anchor="_Toc134731444" w:history="1">
+          <w:hyperlink w:anchor="_Toc134809879" w:history="1">
             <w:r>
               <w:rPr>
                 <w:rStyle w:val="Hipervnculo"/>
@@ -3951,7 +4022,7 @@
               <w:rPr>
                 <w:rStyle w:val="Hipervnculo"/>
               </w:rPr>
-              <w:t>Diferencias en un desarrollo software de un videojuego respecto al de una aplicación comercial empresarial</w:t>
+              <w:t>Información General</w:t>
             </w:r>
             <w:r>
               <w:rPr>
@@ -3969,78 +4040,7 @@
               <w:rPr>
                 <w:webHidden/>
               </w:rPr>
-              <w:instrText xml:space="preserve"> PAGEREF _Toc134731444 \h </w:instrText>
-            </w:r>
-            <w:r>
-              <w:rPr>
-                <w:webHidden/>
-              </w:rPr>
-            </w:r>
-            <w:r>
-              <w:rPr>
-                <w:webHidden/>
-              </w:rPr>
-              <w:fldChar w:fldCharType="separate"/>
-            </w:r>
-            <w:r>
-              <w:rPr>
-                <w:webHidden/>
-              </w:rPr>
-              <w:t>23</w:t>
-            </w:r>
-            <w:r>
-              <w:rPr>
-                <w:webHidden/>
-              </w:rPr>
-              <w:fldChar w:fldCharType="end"/>
-            </w:r>
-          </w:hyperlink>
-        </w:p>
-        <w:p>
-          <w:pPr>
-            <w:pStyle w:val="TDC2"/>
-            <w:rPr>
-              <w:kern w:val="2"/>
-              <w14:ligatures w14:val="standardContextual"/>
-            </w:rPr>
-          </w:pPr>
-          <w:hyperlink w:anchor="_Toc134731445" w:history="1">
-            <w:r>
-              <w:rPr>
-                <w:rStyle w:val="Hipervnculo"/>
-              </w:rPr>
-              <w:t>6.2</w:t>
-            </w:r>
-            <w:r>
-              <w:rPr>
-                <w:kern w:val="2"/>
-                <w14:ligatures w14:val="standardContextual"/>
-              </w:rPr>
-              <w:tab/>
-            </w:r>
-            <w:r>
-              <w:rPr>
-                <w:rStyle w:val="Hipervnculo"/>
-              </w:rPr>
-              <w:t>Información General</w:t>
-            </w:r>
-            <w:r>
-              <w:rPr>
-                <w:webHidden/>
-              </w:rPr>
-              <w:tab/>
-            </w:r>
-            <w:r>
-              <w:rPr>
-                <w:webHidden/>
-              </w:rPr>
-              <w:fldChar w:fldCharType="begin"/>
-            </w:r>
-            <w:r>
-              <w:rPr>
-                <w:webHidden/>
-              </w:rPr>
-              <w:instrText xml:space="preserve"> PAGEREF _Toc134731445 \h </w:instrText>
+              <w:instrText xml:space="preserve"> PAGEREF _Toc134809879 \h </w:instrText>
             </w:r>
             <w:r>
               <w:rPr>
@@ -4078,12 +4078,12 @@
               <w14:ligatures w14:val="standardContextual"/>
             </w:rPr>
           </w:pPr>
-          <w:hyperlink w:anchor="_Toc134731446" w:history="1">
+          <w:hyperlink w:anchor="_Toc134809880" w:history="1">
             <w:r>
               <w:rPr>
                 <w:rStyle w:val="Hipervnculo"/>
               </w:rPr>
-              <w:t>6.2.1</w:t>
+              <w:t>6.1.1</w:t>
             </w:r>
             <w:r>
               <w:rPr>
@@ -4114,7 +4114,7 @@
               <w:rPr>
                 <w:webHidden/>
               </w:rPr>
-              <w:instrText xml:space="preserve"> PAGEREF _Toc134731446 \h </w:instrText>
+              <w:instrText xml:space="preserve"> PAGEREF _Toc134809880 \h </w:instrText>
             </w:r>
             <w:r>
               <w:rPr>
@@ -4152,12 +4152,12 @@
               <w14:ligatures w14:val="standardContextual"/>
             </w:rPr>
           </w:pPr>
-          <w:hyperlink w:anchor="_Toc134731447" w:history="1">
+          <w:hyperlink w:anchor="_Toc134809881" w:history="1">
             <w:r>
               <w:rPr>
                 <w:rStyle w:val="Hipervnculo"/>
               </w:rPr>
-              <w:t>6.2.2</w:t>
+              <w:t>6.1.2</w:t>
             </w:r>
             <w:r>
               <w:rPr>
@@ -4188,7 +4188,7 @@
               <w:rPr>
                 <w:webHidden/>
               </w:rPr>
-              <w:instrText xml:space="preserve"> PAGEREF _Toc134731447 \h </w:instrText>
+              <w:instrText xml:space="preserve"> PAGEREF _Toc134809881 \h </w:instrText>
             </w:r>
             <w:r>
               <w:rPr>
@@ -4226,12 +4226,12 @@
               <w14:ligatures w14:val="standardContextual"/>
             </w:rPr>
           </w:pPr>
-          <w:hyperlink w:anchor="_Toc134731448" w:history="1">
+          <w:hyperlink w:anchor="_Toc134809882" w:history="1">
             <w:r>
               <w:rPr>
                 <w:rStyle w:val="Hipervnculo"/>
               </w:rPr>
-              <w:t>6.2.3</w:t>
+              <w:t>6.1.3</w:t>
             </w:r>
             <w:r>
               <w:rPr>
@@ -4262,7 +4262,7 @@
               <w:rPr>
                 <w:webHidden/>
               </w:rPr>
-              <w:instrText xml:space="preserve"> PAGEREF _Toc134731448 \h </w:instrText>
+              <w:instrText xml:space="preserve"> PAGEREF _Toc134809882 \h </w:instrText>
             </w:r>
             <w:r>
               <w:rPr>
@@ -4279,7 +4279,7 @@
               <w:rPr>
                 <w:webHidden/>
               </w:rPr>
-              <w:t>24</w:t>
+              <w:t>23</w:t>
             </w:r>
             <w:r>
               <w:rPr>
@@ -4300,12 +4300,12 @@
               <w14:ligatures w14:val="standardContextual"/>
             </w:rPr>
           </w:pPr>
-          <w:hyperlink w:anchor="_Toc134731449" w:history="1">
+          <w:hyperlink w:anchor="_Toc134809883" w:history="1">
             <w:r>
               <w:rPr>
                 <w:rStyle w:val="Hipervnculo"/>
               </w:rPr>
-              <w:t>6.2.4</w:t>
+              <w:t>6.1.4</w:t>
             </w:r>
             <w:r>
               <w:rPr>
@@ -4336,7 +4336,7 @@
               <w:rPr>
                 <w:webHidden/>
               </w:rPr>
-              <w:instrText xml:space="preserve"> PAGEREF _Toc134731449 \h </w:instrText>
+              <w:instrText xml:space="preserve"> PAGEREF _Toc134809883 \h </w:instrText>
             </w:r>
             <w:r>
               <w:rPr>
@@ -4371,12 +4371,12 @@
               <w14:ligatures w14:val="standardContextual"/>
             </w:rPr>
           </w:pPr>
-          <w:hyperlink w:anchor="_Toc134731450" w:history="1">
+          <w:hyperlink w:anchor="_Toc134809884" w:history="1">
             <w:r>
               <w:rPr>
                 <w:rStyle w:val="Hipervnculo"/>
               </w:rPr>
-              <w:t>6.3</w:t>
+              <w:t>6.2</w:t>
             </w:r>
             <w:r>
               <w:rPr>
@@ -4407,7 +4407,7 @@
               <w:rPr>
                 <w:webHidden/>
               </w:rPr>
-              <w:instrText xml:space="preserve"> PAGEREF _Toc134731450 \h </w:instrText>
+              <w:instrText xml:space="preserve"> PAGEREF _Toc134809884 \h </w:instrText>
             </w:r>
             <w:r>
               <w:rPr>
@@ -4442,12 +4442,12 @@
               <w14:ligatures w14:val="standardContextual"/>
             </w:rPr>
           </w:pPr>
-          <w:hyperlink w:anchor="_Toc134731451" w:history="1">
+          <w:hyperlink w:anchor="_Toc134809885" w:history="1">
             <w:r>
               <w:rPr>
                 <w:rStyle w:val="Hipervnculo"/>
               </w:rPr>
-              <w:t>6.4</w:t>
+              <w:t>6.3</w:t>
             </w:r>
             <w:r>
               <w:rPr>
@@ -4478,7 +4478,7 @@
               <w:rPr>
                 <w:webHidden/>
               </w:rPr>
-              <w:instrText xml:space="preserve"> PAGEREF _Toc134731451 \h </w:instrText>
+              <w:instrText xml:space="preserve"> PAGEREF _Toc134809885 \h </w:instrText>
             </w:r>
             <w:r>
               <w:rPr>
@@ -4516,12 +4516,12 @@
               <w14:ligatures w14:val="standardContextual"/>
             </w:rPr>
           </w:pPr>
-          <w:hyperlink w:anchor="_Toc134731452" w:history="1">
+          <w:hyperlink w:anchor="_Toc134809886" w:history="1">
             <w:r>
               <w:rPr>
                 <w:rStyle w:val="Hipervnculo"/>
               </w:rPr>
-              <w:t>6.4.1</w:t>
+              <w:t>6.3.1</w:t>
             </w:r>
             <w:r>
               <w:rPr>
@@ -4552,7 +4552,7 @@
               <w:rPr>
                 <w:webHidden/>
               </w:rPr>
-              <w:instrText xml:space="preserve"> PAGEREF _Toc134731452 \h </w:instrText>
+              <w:instrText xml:space="preserve"> PAGEREF _Toc134809886 \h </w:instrText>
             </w:r>
             <w:r>
               <w:rPr>
@@ -4590,12 +4590,12 @@
               <w14:ligatures w14:val="standardContextual"/>
             </w:rPr>
           </w:pPr>
-          <w:hyperlink w:anchor="_Toc134731453" w:history="1">
+          <w:hyperlink w:anchor="_Toc134809887" w:history="1">
             <w:r>
               <w:rPr>
                 <w:rStyle w:val="Hipervnculo"/>
               </w:rPr>
-              <w:t>6.4.2</w:t>
+              <w:t>6.3.2</w:t>
             </w:r>
             <w:r>
               <w:rPr>
@@ -4626,7 +4626,7 @@
               <w:rPr>
                 <w:webHidden/>
               </w:rPr>
-              <w:instrText xml:space="preserve"> PAGEREF _Toc134731453 \h </w:instrText>
+              <w:instrText xml:space="preserve"> PAGEREF _Toc134809887 \h </w:instrText>
             </w:r>
             <w:r>
               <w:rPr>
@@ -4664,12 +4664,12 @@
               <w14:ligatures w14:val="standardContextual"/>
             </w:rPr>
           </w:pPr>
-          <w:hyperlink w:anchor="_Toc134731454" w:history="1">
+          <w:hyperlink w:anchor="_Toc134809888" w:history="1">
             <w:r>
               <w:rPr>
                 <w:rStyle w:val="Hipervnculo"/>
               </w:rPr>
-              <w:t>6.4.3</w:t>
+              <w:t>6.3.3</w:t>
             </w:r>
             <w:r>
               <w:rPr>
@@ -4700,7 +4700,7 @@
               <w:rPr>
                 <w:webHidden/>
               </w:rPr>
-              <w:instrText xml:space="preserve"> PAGEREF _Toc134731454 \h </w:instrText>
+              <w:instrText xml:space="preserve"> PAGEREF _Toc134809888 \h </w:instrText>
             </w:r>
             <w:r>
               <w:rPr>
@@ -4738,12 +4738,12 @@
               <w14:ligatures w14:val="standardContextual"/>
             </w:rPr>
           </w:pPr>
-          <w:hyperlink w:anchor="_Toc134731455" w:history="1">
+          <w:hyperlink w:anchor="_Toc134809889" w:history="1">
             <w:r>
               <w:rPr>
                 <w:rStyle w:val="Hipervnculo"/>
               </w:rPr>
-              <w:t>6.4.4</w:t>
+              <w:t>6.3.4</w:t>
             </w:r>
             <w:r>
               <w:rPr>
@@ -4774,7 +4774,7 @@
               <w:rPr>
                 <w:webHidden/>
               </w:rPr>
-              <w:instrText xml:space="preserve"> PAGEREF _Toc134731455 \h </w:instrText>
+              <w:instrText xml:space="preserve"> PAGEREF _Toc134809889 \h </w:instrText>
             </w:r>
             <w:r>
               <w:rPr>
@@ -4812,12 +4812,12 @@
               <w14:ligatures w14:val="standardContextual"/>
             </w:rPr>
           </w:pPr>
-          <w:hyperlink w:anchor="_Toc134731456" w:history="1">
+          <w:hyperlink w:anchor="_Toc134809890" w:history="1">
             <w:r>
               <w:rPr>
                 <w:rStyle w:val="Hipervnculo"/>
               </w:rPr>
-              <w:t>6.4.5</w:t>
+              <w:t>6.3.5</w:t>
             </w:r>
             <w:r>
               <w:rPr>
@@ -4848,7 +4848,7 @@
               <w:rPr>
                 <w:webHidden/>
               </w:rPr>
-              <w:instrText xml:space="preserve"> PAGEREF _Toc134731456 \h </w:instrText>
+              <w:instrText xml:space="preserve"> PAGEREF _Toc134809890 \h </w:instrText>
             </w:r>
             <w:r>
               <w:rPr>
@@ -4886,12 +4886,12 @@
               <w14:ligatures w14:val="standardContextual"/>
             </w:rPr>
           </w:pPr>
-          <w:hyperlink w:anchor="_Toc134731457" w:history="1">
+          <w:hyperlink w:anchor="_Toc134809891" w:history="1">
             <w:r>
               <w:rPr>
                 <w:rStyle w:val="Hipervnculo"/>
               </w:rPr>
-              <w:t>6.4.6</w:t>
+              <w:t>6.3.6</w:t>
             </w:r>
             <w:r>
               <w:rPr>
@@ -4922,7 +4922,7 @@
               <w:rPr>
                 <w:webHidden/>
               </w:rPr>
-              <w:instrText xml:space="preserve"> PAGEREF _Toc134731457 \h </w:instrText>
+              <w:instrText xml:space="preserve"> PAGEREF _Toc134809891 \h </w:instrText>
             </w:r>
             <w:r>
               <w:rPr>
@@ -4957,12 +4957,12 @@
               <w14:ligatures w14:val="standardContextual"/>
             </w:rPr>
           </w:pPr>
-          <w:hyperlink w:anchor="_Toc134731458" w:history="1">
+          <w:hyperlink w:anchor="_Toc134809892" w:history="1">
             <w:r>
               <w:rPr>
                 <w:rStyle w:val="Hipervnculo"/>
               </w:rPr>
-              <w:t>6.5</w:t>
+              <w:t>6.4</w:t>
             </w:r>
             <w:r>
               <w:rPr>
@@ -4993,7 +4993,7 @@
               <w:rPr>
                 <w:webHidden/>
               </w:rPr>
-              <w:instrText xml:space="preserve"> PAGEREF _Toc134731458 \h </w:instrText>
+              <w:instrText xml:space="preserve"> PAGEREF _Toc134809892 \h </w:instrText>
             </w:r>
             <w:r>
               <w:rPr>
@@ -5031,12 +5031,12 @@
               <w14:ligatures w14:val="standardContextual"/>
             </w:rPr>
           </w:pPr>
-          <w:hyperlink w:anchor="_Toc134731459" w:history="1">
+          <w:hyperlink w:anchor="_Toc134809893" w:history="1">
             <w:r>
               <w:rPr>
                 <w:rStyle w:val="Hipervnculo"/>
               </w:rPr>
-              <w:t>6.5.1</w:t>
+              <w:t>6.4.1</w:t>
             </w:r>
             <w:r>
               <w:rPr>
@@ -5067,7 +5067,7 @@
               <w:rPr>
                 <w:webHidden/>
               </w:rPr>
-              <w:instrText xml:space="preserve"> PAGEREF _Toc134731459 \h </w:instrText>
+              <w:instrText xml:space="preserve"> PAGEREF _Toc134809893 \h </w:instrText>
             </w:r>
             <w:r>
               <w:rPr>
@@ -5105,12 +5105,12 @@
               <w14:ligatures w14:val="standardContextual"/>
             </w:rPr>
           </w:pPr>
-          <w:hyperlink w:anchor="_Toc134731460" w:history="1">
+          <w:hyperlink w:anchor="_Toc134809894" w:history="1">
             <w:r>
               <w:rPr>
                 <w:rStyle w:val="Hipervnculo"/>
               </w:rPr>
-              <w:t>6.5.2</w:t>
+              <w:t>6.4.2</w:t>
             </w:r>
             <w:r>
               <w:rPr>
@@ -5141,7 +5141,7 @@
               <w:rPr>
                 <w:webHidden/>
               </w:rPr>
-              <w:instrText xml:space="preserve"> PAGEREF _Toc134731460 \h </w:instrText>
+              <w:instrText xml:space="preserve"> PAGEREF _Toc134809894 \h </w:instrText>
             </w:r>
             <w:r>
               <w:rPr>
@@ -5179,12 +5179,12 @@
               <w14:ligatures w14:val="standardContextual"/>
             </w:rPr>
           </w:pPr>
-          <w:hyperlink w:anchor="_Toc134731461" w:history="1">
+          <w:hyperlink w:anchor="_Toc134809895" w:history="1">
             <w:r>
               <w:rPr>
                 <w:rStyle w:val="Hipervnculo"/>
               </w:rPr>
-              <w:t>6.5.3</w:t>
+              <w:t>6.4.3</w:t>
             </w:r>
             <w:r>
               <w:rPr>
@@ -5215,7 +5215,7 @@
               <w:rPr>
                 <w:webHidden/>
               </w:rPr>
-              <w:instrText xml:space="preserve"> PAGEREF _Toc134731461 \h </w:instrText>
+              <w:instrText xml:space="preserve"> PAGEREF _Toc134809895 \h </w:instrText>
             </w:r>
             <w:r>
               <w:rPr>
@@ -5250,12 +5250,12 @@
               <w14:ligatures w14:val="standardContextual"/>
             </w:rPr>
           </w:pPr>
-          <w:hyperlink w:anchor="_Toc134731462" w:history="1">
+          <w:hyperlink w:anchor="_Toc134809896" w:history="1">
             <w:r>
               <w:rPr>
                 <w:rStyle w:val="Hipervnculo"/>
               </w:rPr>
-              <w:t>6.6</w:t>
+              <w:t>6.5</w:t>
             </w:r>
             <w:r>
               <w:rPr>
@@ -5286,7 +5286,7 @@
               <w:rPr>
                 <w:webHidden/>
               </w:rPr>
-              <w:instrText xml:space="preserve"> PAGEREF _Toc134731462 \h </w:instrText>
+              <w:instrText xml:space="preserve"> PAGEREF _Toc134809896 \h </w:instrText>
             </w:r>
             <w:r>
               <w:rPr>
@@ -5324,12 +5324,12 @@
               <w14:ligatures w14:val="standardContextual"/>
             </w:rPr>
           </w:pPr>
-          <w:hyperlink w:anchor="_Toc134731463" w:history="1">
+          <w:hyperlink w:anchor="_Toc134809897" w:history="1">
             <w:r>
               <w:rPr>
                 <w:rStyle w:val="Hipervnculo"/>
               </w:rPr>
-              <w:t>6.6.1</w:t>
+              <w:t>6.5.1</w:t>
             </w:r>
             <w:r>
               <w:rPr>
@@ -5360,7 +5360,7 @@
               <w:rPr>
                 <w:webHidden/>
               </w:rPr>
-              <w:instrText xml:space="preserve"> PAGEREF _Toc134731463 \h </w:instrText>
+              <w:instrText xml:space="preserve"> PAGEREF _Toc134809897 \h </w:instrText>
             </w:r>
             <w:r>
               <w:rPr>
@@ -5398,12 +5398,12 @@
               <w14:ligatures w14:val="standardContextual"/>
             </w:rPr>
           </w:pPr>
-          <w:hyperlink w:anchor="_Toc134731464" w:history="1">
+          <w:hyperlink w:anchor="_Toc134809898" w:history="1">
             <w:r>
               <w:rPr>
                 <w:rStyle w:val="Hipervnculo"/>
               </w:rPr>
-              <w:t>6.6.2</w:t>
+              <w:t>6.5.2</w:t>
             </w:r>
             <w:r>
               <w:rPr>
@@ -5434,7 +5434,7 @@
               <w:rPr>
                 <w:webHidden/>
               </w:rPr>
-              <w:instrText xml:space="preserve"> PAGEREF _Toc134731464 \h </w:instrText>
+              <w:instrText xml:space="preserve"> PAGEREF _Toc134809898 \h </w:instrText>
             </w:r>
             <w:r>
               <w:rPr>
@@ -5472,12 +5472,12 @@
               <w14:ligatures w14:val="standardContextual"/>
             </w:rPr>
           </w:pPr>
-          <w:hyperlink w:anchor="_Toc134731465" w:history="1">
+          <w:hyperlink w:anchor="_Toc134809899" w:history="1">
             <w:r>
               <w:rPr>
                 <w:rStyle w:val="Hipervnculo"/>
               </w:rPr>
-              <w:t>6.6.3</w:t>
+              <w:t>6.5.3</w:t>
             </w:r>
             <w:r>
               <w:rPr>
@@ -5508,7 +5508,7 @@
               <w:rPr>
                 <w:webHidden/>
               </w:rPr>
-              <w:instrText xml:space="preserve"> PAGEREF _Toc134731465 \h </w:instrText>
+              <w:instrText xml:space="preserve"> PAGEREF _Toc134809899 \h </w:instrText>
             </w:r>
             <w:r>
               <w:rPr>
@@ -5543,12 +5543,12 @@
               <w14:ligatures w14:val="standardContextual"/>
             </w:rPr>
           </w:pPr>
-          <w:hyperlink w:anchor="_Toc134731466" w:history="1">
+          <w:hyperlink w:anchor="_Toc134809900" w:history="1">
             <w:r>
               <w:rPr>
                 <w:rStyle w:val="Hipervnculo"/>
               </w:rPr>
-              <w:t>6.7</w:t>
+              <w:t>6.6</w:t>
             </w:r>
             <w:r>
               <w:rPr>
@@ -5579,7 +5579,7 @@
               <w:rPr>
                 <w:webHidden/>
               </w:rPr>
-              <w:instrText xml:space="preserve"> PAGEREF _Toc134731466 \h </w:instrText>
+              <w:instrText xml:space="preserve"> PAGEREF _Toc134809900 \h </w:instrText>
             </w:r>
             <w:r>
               <w:rPr>
@@ -5614,12 +5614,12 @@
               <w14:ligatures w14:val="standardContextual"/>
             </w:rPr>
           </w:pPr>
-          <w:hyperlink w:anchor="_Toc134731467" w:history="1">
+          <w:hyperlink w:anchor="_Toc134809901" w:history="1">
             <w:r>
               <w:rPr>
                 <w:rStyle w:val="Hipervnculo"/>
               </w:rPr>
-              <w:t>6.8</w:t>
+              <w:t>6.7</w:t>
             </w:r>
             <w:r>
               <w:rPr>
@@ -5650,7 +5650,7 @@
               <w:rPr>
                 <w:webHidden/>
               </w:rPr>
-              <w:instrText xml:space="preserve"> PAGEREF _Toc134731467 \h </w:instrText>
+              <w:instrText xml:space="preserve"> PAGEREF _Toc134809901 \h </w:instrText>
             </w:r>
             <w:r>
               <w:rPr>
@@ -5685,7 +5685,7 @@
               <w14:ligatures w14:val="standardContextual"/>
             </w:rPr>
           </w:pPr>
-          <w:hyperlink w:anchor="_Toc134731468" w:history="1">
+          <w:hyperlink w:anchor="_Toc134809902" w:history="1">
             <w:r>
               <w:rPr>
                 <w:rStyle w:val="Hipervnculo"/>
@@ -5721,7 +5721,7 @@
               <w:rPr>
                 <w:webHidden/>
               </w:rPr>
-              <w:instrText xml:space="preserve"> PAGEREF _Toc134731468 \h </w:instrText>
+              <w:instrText xml:space="preserve"> PAGEREF _Toc134809902 \h </w:instrText>
             </w:r>
             <w:r>
               <w:rPr>
@@ -5756,7 +5756,7 @@
               <w14:ligatures w14:val="standardContextual"/>
             </w:rPr>
           </w:pPr>
-          <w:hyperlink w:anchor="_Toc134731469" w:history="1">
+          <w:hyperlink w:anchor="_Toc134809903" w:history="1">
             <w:r>
               <w:rPr>
                 <w:rStyle w:val="Hipervnculo"/>
@@ -5792,7 +5792,7 @@
               <w:rPr>
                 <w:webHidden/>
               </w:rPr>
-              <w:instrText xml:space="preserve"> PAGEREF _Toc134731469 \h </w:instrText>
+              <w:instrText xml:space="preserve"> PAGEREF _Toc134809903 \h </w:instrText>
             </w:r>
             <w:r>
               <w:rPr>
@@ -5827,7 +5827,7 @@
               <w14:ligatures w14:val="standardContextual"/>
             </w:rPr>
           </w:pPr>
-          <w:hyperlink w:anchor="_Toc134731470" w:history="1">
+          <w:hyperlink w:anchor="_Toc134809904" w:history="1">
             <w:r>
               <w:rPr>
                 <w:rStyle w:val="Hipervnculo"/>
@@ -5863,7 +5863,7 @@
               <w:rPr>
                 <w:webHidden/>
               </w:rPr>
-              <w:instrText xml:space="preserve"> PAGEREF _Toc134731470 \h </w:instrText>
+              <w:instrText xml:space="preserve"> PAGEREF _Toc134809904 \h </w:instrText>
             </w:r>
             <w:r>
               <w:rPr>
@@ -5898,7 +5898,7 @@
               <w14:ligatures w14:val="standardContextual"/>
             </w:rPr>
           </w:pPr>
-          <w:hyperlink w:anchor="_Toc134731471" w:history="1">
+          <w:hyperlink w:anchor="_Toc134809905" w:history="1">
             <w:r>
               <w:rPr>
                 <w:rStyle w:val="Hipervnculo"/>
@@ -5934,7 +5934,7 @@
               <w:rPr>
                 <w:webHidden/>
               </w:rPr>
-              <w:instrText xml:space="preserve"> PAGEREF _Toc134731471 \h </w:instrText>
+              <w:instrText xml:space="preserve"> PAGEREF _Toc134809905 \h </w:instrText>
             </w:r>
             <w:r>
               <w:rPr>
@@ -5969,7 +5969,7 @@
               <w14:ligatures w14:val="standardContextual"/>
             </w:rPr>
           </w:pPr>
-          <w:hyperlink w:anchor="_Toc134731472" w:history="1">
+          <w:hyperlink w:anchor="_Toc134809906" w:history="1">
             <w:r>
               <w:rPr>
                 <w:rStyle w:val="Hipervnculo"/>
@@ -6005,7 +6005,7 @@
               <w:rPr>
                 <w:webHidden/>
               </w:rPr>
-              <w:instrText xml:space="preserve"> PAGEREF _Toc134731472 \h </w:instrText>
+              <w:instrText xml:space="preserve"> PAGEREF _Toc134809906 \h </w:instrText>
             </w:r>
             <w:r>
               <w:rPr>
@@ -6040,7 +6040,7 @@
               <w14:ligatures w14:val="standardContextual"/>
             </w:rPr>
           </w:pPr>
-          <w:hyperlink w:anchor="_Toc134731473" w:history="1">
+          <w:hyperlink w:anchor="_Toc134809907" w:history="1">
             <w:r>
               <w:rPr>
                 <w:rStyle w:val="Hipervnculo"/>
@@ -6076,7 +6076,7 @@
               <w:rPr>
                 <w:webHidden/>
               </w:rPr>
-              <w:instrText xml:space="preserve"> PAGEREF _Toc134731473 \h </w:instrText>
+              <w:instrText xml:space="preserve"> PAGEREF _Toc134809907 \h </w:instrText>
             </w:r>
             <w:r>
               <w:rPr>
@@ -6134,7 +6134,7 @@
       <w:pPr>
         <w:pStyle w:val="Ttulo1"/>
       </w:pPr>
-      <w:bookmarkStart w:id="6" w:name="_Toc134731397"/>
+      <w:bookmarkStart w:id="6" w:name="_Toc134809831"/>
       <w:r>
         <w:lastRenderedPageBreak/>
         <w:t>I</w:t>
@@ -6150,7 +6150,7 @@
       <w:pPr>
         <w:pStyle w:val="Ttulo2"/>
       </w:pPr>
-      <w:bookmarkStart w:id="7" w:name="_Toc134731398"/>
+      <w:bookmarkStart w:id="7" w:name="_Toc134809832"/>
       <w:r>
         <w:t>Descripción</w:t>
       </w:r>
@@ -6259,9 +6259,9 @@
           <w:noProof/>
         </w:rPr>
         <w:drawing>
-          <wp:inline distT="0" distB="0" distL="0" distR="0" wp14:anchorId="7E942600" wp14:editId="7F69AA8C">
-            <wp:extent cx="3959749" cy="2227515"/>
-            <wp:effectExtent l="0" t="0" r="3175" b="1905"/>
+          <wp:inline distT="0" distB="0" distL="0" distR="0" wp14:anchorId="7E942600" wp14:editId="7BDAA8D7">
+            <wp:extent cx="3068917" cy="1726387"/>
+            <wp:effectExtent l="0" t="0" r="0" b="7620"/>
             <wp:docPr id="1" name="Imagen 1" descr="Pantalla de juego de video&#10;&#10;“Ikaruga” (2001) // Género: Bullet Hell&#10;"/>
             <wp:cNvGraphicFramePr>
               <a:graphicFrameLocks xmlns:a="http://schemas.openxmlformats.org/drawingml/2006/main" noChangeAspect="1"/>
@@ -6282,7 +6282,7 @@
                   <pic:spPr>
                     <a:xfrm>
                       <a:off x="0" y="0"/>
-                      <a:ext cx="3971582" cy="2234172"/>
+                      <a:ext cx="3091248" cy="1738949"/>
                     </a:xfrm>
                     <a:prstGeom prst="rect">
                       <a:avLst/>
@@ -6462,33 +6462,177 @@
         <w:t>. También busco mejorar mis dotes de diseñador de interfaces, muy necesario.</w:t>
       </w:r>
     </w:p>
-    <w:p/>
-    <w:p/>
-    <w:p/>
-    <w:p/>
-    <w:p/>
-    <w:p/>
+    <w:p>
+      <w:pPr>
+        <w:pStyle w:val="Ttulo2"/>
+      </w:pPr>
+      <w:bookmarkStart w:id="8" w:name="_Toc134809833"/>
+      <w:r>
+        <w:t>Diferencias en un desarrollo software de un videojuego respecto al de una aplicación comercial empresarial</w:t>
+      </w:r>
+      <w:bookmarkEnd w:id="8"/>
+    </w:p>
+    <w:p/>
+    <w:p>
+      <w:r>
+        <w:t>Con una aplicación de estilo</w:t>
+      </w:r>
+      <w:r>
+        <w:t xml:space="preserve"> </w:t>
+      </w:r>
+      <w:r>
+        <w:rPr>
+          <w:b/>
+          <w:bCs/>
+        </w:rPr>
+        <w:t>ERP</w:t>
+      </w:r>
+      <w:r>
+        <w:t xml:space="preserve"> (</w:t>
+      </w:r>
+      <w:r>
+        <w:rPr>
+          <w:b/>
+          <w:bCs/>
+        </w:rPr>
+        <w:t xml:space="preserve">'Enterprise </w:t>
+      </w:r>
+      <w:proofErr w:type="spellStart"/>
+      <w:r>
+        <w:rPr>
+          <w:b/>
+          <w:bCs/>
+        </w:rPr>
+        <w:t>Resource</w:t>
+      </w:r>
+      <w:proofErr w:type="spellEnd"/>
+      <w:r>
+        <w:rPr>
+          <w:b/>
+          <w:bCs/>
+        </w:rPr>
+        <w:t xml:space="preserve"> </w:t>
+      </w:r>
+      <w:proofErr w:type="spellStart"/>
+      <w:r>
+        <w:rPr>
+          <w:b/>
+          <w:bCs/>
+        </w:rPr>
+        <w:t>Planning</w:t>
+      </w:r>
+      <w:proofErr w:type="spellEnd"/>
+      <w:r>
+        <w:rPr>
+          <w:b/>
+          <w:bCs/>
+        </w:rPr>
+        <w:t>' o 'Planificación de Recursos Empresariales'</w:t>
+      </w:r>
+      <w:r>
+        <w:t>)</w:t>
+      </w:r>
+      <w:r>
+        <w:t xml:space="preserve"> se busca facilitar la vida de las personas de una empresa, respecto al negocio que estos posean. Es decir, se busca una aplicación </w:t>
+      </w:r>
+      <w:r>
+        <w:rPr>
+          <w:b/>
+          <w:bCs/>
+        </w:rPr>
+        <w:t>útil</w:t>
+      </w:r>
+      <w:r>
+        <w:rPr>
+          <w:b/>
+          <w:bCs/>
+        </w:rPr>
+        <w:t xml:space="preserve"> y para uso profesional o personal</w:t>
+      </w:r>
+      <w:r>
+        <w:t xml:space="preserve">, como podría ser una aplicación de </w:t>
+      </w:r>
+      <w:r>
+        <w:rPr>
+          <w:b/>
+          <w:bCs/>
+        </w:rPr>
+        <w:t>entrenamiento personal físico</w:t>
+      </w:r>
+      <w:r>
+        <w:t>, por citar un ejemplo</w:t>
+      </w:r>
+      <w:r>
+        <w:rPr>
+          <w:b/>
+          <w:bCs/>
+        </w:rPr>
+        <w:t>.</w:t>
+      </w:r>
+    </w:p>
+    <w:p/>
+    <w:p>
+      <w:r>
+        <w:t xml:space="preserve">Si bien un videojuego no es que sea precisamente inútil, y existen casos aplicados al </w:t>
+      </w:r>
+      <w:r>
+        <w:rPr>
+          <w:i/>
+          <w:iCs/>
+        </w:rPr>
+        <w:t>uso académico</w:t>
+      </w:r>
+      <w:r>
+        <w:t xml:space="preserve">, su objetivo suele ser uno muy distinto, y es el </w:t>
+      </w:r>
+      <w:r>
+        <w:rPr>
+          <w:b/>
+          <w:bCs/>
+        </w:rPr>
+        <w:t>divertir</w:t>
+      </w:r>
+      <w:r>
+        <w:t xml:space="preserve"> al </w:t>
+      </w:r>
+      <w:r>
+        <w:rPr>
+          <w:b/>
+          <w:bCs/>
+        </w:rPr>
+        <w:t>jugador</w:t>
+      </w:r>
+      <w:r>
+        <w:t>.</w:t>
+      </w:r>
+    </w:p>
+    <w:p/>
+    <w:p>
+      <w:r>
+        <w:t>Es decir, el objetivo a conseguir se desvía de lo habitual, si bien en mi opinión se logran una serie de objetivos que una aplicación al uso no podría conseguir, de ahí mi interés respecto al mismo.</w:t>
+      </w:r>
+    </w:p>
     <w:p/>
     <w:p>
       <w:pPr>
         <w:pStyle w:val="Ttulo1"/>
       </w:pPr>
-      <w:bookmarkStart w:id="8" w:name="_Toc134731399"/>
+      <w:bookmarkStart w:id="9" w:name="_Toc134809834"/>
       <w:r>
         <w:lastRenderedPageBreak/>
         <w:t>Requisitos</w:t>
       </w:r>
-      <w:bookmarkEnd w:id="8"/>
+      <w:bookmarkEnd w:id="9"/>
     </w:p>
     <w:p>
       <w:pPr>
         <w:pStyle w:val="Ttulo2"/>
       </w:pPr>
-      <w:bookmarkStart w:id="9" w:name="_Toc134731400"/>
+      <w:bookmarkStart w:id="10" w:name="_Toc134809835"/>
       <w:r>
         <w:t>Requisitos Funcionales</w:t>
       </w:r>
-      <w:bookmarkEnd w:id="9"/>
+      <w:bookmarkEnd w:id="10"/>
     </w:p>
     <w:p/>
     <w:p>
@@ -6657,11 +6801,11 @@
       <w:pPr>
         <w:pStyle w:val="Ttulo2"/>
       </w:pPr>
-      <w:bookmarkStart w:id="10" w:name="_Toc134731401"/>
+      <w:bookmarkStart w:id="11" w:name="_Toc134809836"/>
       <w:r>
         <w:t>Requisitos No Funcionales</w:t>
       </w:r>
-      <w:bookmarkEnd w:id="10"/>
+      <w:bookmarkEnd w:id="11"/>
     </w:p>
     <w:p/>
     <w:p>
@@ -6732,11 +6876,11 @@
       <w:pPr>
         <w:pStyle w:val="Ttulo2"/>
       </w:pPr>
-      <w:bookmarkStart w:id="11" w:name="_Toc134731402"/>
+      <w:bookmarkStart w:id="12" w:name="_Toc134809837"/>
       <w:r>
         <w:t>Requisitos de Información</w:t>
       </w:r>
-      <w:bookmarkEnd w:id="11"/>
+      <w:bookmarkEnd w:id="12"/>
     </w:p>
     <w:p/>
     <w:p>
@@ -7034,12 +7178,12 @@
       <w:pPr>
         <w:pStyle w:val="Ttulo1"/>
       </w:pPr>
-      <w:bookmarkStart w:id="12" w:name="_Toc134731403"/>
+      <w:bookmarkStart w:id="13" w:name="_Toc134809838"/>
       <w:r>
         <w:lastRenderedPageBreak/>
         <w:t>Análisis de mercado</w:t>
       </w:r>
-      <w:bookmarkEnd w:id="12"/>
+      <w:bookmarkEnd w:id="13"/>
     </w:p>
     <w:p/>
     <w:p>
@@ -7613,23 +7757,23 @@
       <w:pPr>
         <w:pStyle w:val="Ttulo1"/>
       </w:pPr>
-      <w:bookmarkStart w:id="13" w:name="_Toc134731404"/>
+      <w:bookmarkStart w:id="14" w:name="_Toc134809839"/>
       <w:r>
         <w:lastRenderedPageBreak/>
         <w:t>Análisis tecnológico</w:t>
       </w:r>
-      <w:bookmarkEnd w:id="13"/>
+      <w:bookmarkEnd w:id="14"/>
     </w:p>
     <w:p>
       <w:pPr>
         <w:pStyle w:val="Ttulo2"/>
       </w:pPr>
-      <w:bookmarkStart w:id="14" w:name="_Toc134731405"/>
+      <w:bookmarkStart w:id="15" w:name="_Toc134809840"/>
       <w:proofErr w:type="spellStart"/>
       <w:r>
         <w:t>Backend</w:t>
       </w:r>
-      <w:bookmarkEnd w:id="14"/>
+      <w:bookmarkEnd w:id="15"/>
       <w:proofErr w:type="spellEnd"/>
     </w:p>
     <w:p/>
@@ -7637,11 +7781,11 @@
       <w:pPr>
         <w:pStyle w:val="Ttulo3"/>
       </w:pPr>
-      <w:bookmarkStart w:id="15" w:name="_Toc134731406"/>
+      <w:bookmarkStart w:id="16" w:name="_Toc134809841"/>
       <w:r>
         <w:t>Gestión de la información</w:t>
       </w:r>
-      <w:bookmarkEnd w:id="15"/>
+      <w:bookmarkEnd w:id="16"/>
     </w:p>
     <w:p>
       <w:r>
@@ -8083,11 +8227,11 @@
       <w:pPr>
         <w:pStyle w:val="Ttulo3"/>
       </w:pPr>
-      <w:bookmarkStart w:id="16" w:name="_Toc134731407"/>
+      <w:bookmarkStart w:id="17" w:name="_Toc134809842"/>
       <w:r>
         <w:t>Servicio API-REST</w:t>
       </w:r>
-      <w:bookmarkEnd w:id="16"/>
+      <w:bookmarkEnd w:id="17"/>
     </w:p>
     <w:p>
       <w:pPr>
@@ -8823,12 +8967,12 @@
       <w:pPr>
         <w:pStyle w:val="Ttulo2"/>
       </w:pPr>
-      <w:bookmarkStart w:id="17" w:name="_Toc134731408"/>
+      <w:bookmarkStart w:id="18" w:name="_Toc134809843"/>
       <w:proofErr w:type="spellStart"/>
       <w:r>
         <w:t>Frontend</w:t>
       </w:r>
-      <w:bookmarkEnd w:id="17"/>
+      <w:bookmarkEnd w:id="18"/>
       <w:proofErr w:type="spellEnd"/>
     </w:p>
     <w:p>
@@ -8845,11 +8989,11 @@
       <w:pPr>
         <w:pStyle w:val="Ttulo3"/>
       </w:pPr>
-      <w:bookmarkStart w:id="18" w:name="_Toc134731409"/>
+      <w:bookmarkStart w:id="19" w:name="_Toc134809844"/>
       <w:r>
         <w:t>Motor de desarrollo</w:t>
       </w:r>
-      <w:bookmarkEnd w:id="18"/>
+      <w:bookmarkEnd w:id="19"/>
     </w:p>
     <w:p>
       <w:pPr>
@@ -9678,11 +9822,11 @@
       <w:pPr>
         <w:pStyle w:val="Ttulo2"/>
       </w:pPr>
-      <w:bookmarkStart w:id="19" w:name="_Toc134731410"/>
+      <w:bookmarkStart w:id="20" w:name="_Toc134809845"/>
       <w:r>
         <w:t>Herramientas de diseño</w:t>
       </w:r>
-      <w:bookmarkEnd w:id="19"/>
+      <w:bookmarkEnd w:id="20"/>
     </w:p>
     <w:p>
       <w:pPr>
@@ -9932,12 +10076,12 @@
       <w:pPr>
         <w:pStyle w:val="Ttulo2"/>
       </w:pPr>
-      <w:bookmarkStart w:id="20" w:name="_Toc134731411"/>
+      <w:bookmarkStart w:id="21" w:name="_Toc134809846"/>
       <w:r>
         <w:lastRenderedPageBreak/>
         <w:t>Herramientas adicionales</w:t>
       </w:r>
-      <w:bookmarkEnd w:id="20"/>
+      <w:bookmarkEnd w:id="21"/>
     </w:p>
     <w:p/>
     <w:p>
@@ -10533,7 +10677,7 @@
       <w:pPr>
         <w:pStyle w:val="Ttulo1"/>
       </w:pPr>
-      <w:bookmarkStart w:id="21" w:name="_Toc134731412"/>
+      <w:bookmarkStart w:id="22" w:name="_Toc134809847"/>
       <w:proofErr w:type="spellStart"/>
       <w:r>
         <w:lastRenderedPageBreak/>
@@ -10543,18 +10687,18 @@
       <w:r>
         <w:t>-Explicación</w:t>
       </w:r>
-      <w:bookmarkEnd w:id="21"/>
+      <w:bookmarkEnd w:id="22"/>
     </w:p>
     <w:p/>
     <w:p>
       <w:pPr>
         <w:pStyle w:val="Ttulo2"/>
       </w:pPr>
-      <w:bookmarkStart w:id="22" w:name="_Toc134731413"/>
+      <w:bookmarkStart w:id="23" w:name="_Toc134809848"/>
       <w:r>
         <w:t>Modelos</w:t>
       </w:r>
-      <w:bookmarkEnd w:id="22"/>
+      <w:bookmarkEnd w:id="23"/>
       <w:r>
         <w:t xml:space="preserve"> </w:t>
       </w:r>
@@ -11236,7 +11380,7 @@
       <w:pPr>
         <w:pStyle w:val="Ttulo2"/>
       </w:pPr>
-      <w:bookmarkStart w:id="23" w:name="_Toc134731414"/>
+      <w:bookmarkStart w:id="24" w:name="_Toc134809849"/>
       <w:proofErr w:type="spellStart"/>
       <w:r>
         <w:t>DTO</w:t>
@@ -11244,7 +11388,7 @@
       <w:r>
         <w:t>s</w:t>
       </w:r>
-      <w:bookmarkEnd w:id="23"/>
+      <w:bookmarkEnd w:id="24"/>
       <w:proofErr w:type="spellEnd"/>
     </w:p>
     <w:p/>
@@ -11258,11 +11402,11 @@
       <w:pPr>
         <w:pStyle w:val="Ttulo3"/>
       </w:pPr>
-      <w:bookmarkStart w:id="24" w:name="_Toc134731415"/>
+      <w:bookmarkStart w:id="25" w:name="_Toc134809850"/>
       <w:r>
         <w:t>Usuarios</w:t>
       </w:r>
-      <w:bookmarkEnd w:id="24"/>
+      <w:bookmarkEnd w:id="25"/>
     </w:p>
     <w:p/>
     <w:p>
@@ -12371,11 +12515,11 @@
       <w:pPr>
         <w:pStyle w:val="Ttulo3"/>
       </w:pPr>
-      <w:bookmarkStart w:id="25" w:name="_Toc134731416"/>
+      <w:bookmarkStart w:id="26" w:name="_Toc134809851"/>
       <w:r>
         <w:t>Puntuaciones</w:t>
       </w:r>
-      <w:bookmarkEnd w:id="25"/>
+      <w:bookmarkEnd w:id="26"/>
     </w:p>
     <w:p/>
     <w:p>
@@ -12596,7 +12740,7 @@
       <w:pPr>
         <w:pStyle w:val="Ttulo2"/>
       </w:pPr>
-      <w:bookmarkStart w:id="26" w:name="_Toc134731417"/>
+      <w:bookmarkStart w:id="27" w:name="_Toc134809852"/>
       <w:proofErr w:type="spellStart"/>
       <w:r>
         <w:t>Map</w:t>
@@ -12604,7 +12748,7 @@
       <w:r>
         <w:t>eadores</w:t>
       </w:r>
-      <w:bookmarkEnd w:id="26"/>
+      <w:bookmarkEnd w:id="27"/>
       <w:proofErr w:type="spellEnd"/>
     </w:p>
     <w:p/>
@@ -12777,12 +12921,12 @@
       <w:pPr>
         <w:pStyle w:val="Ttulo2"/>
       </w:pPr>
-      <w:bookmarkStart w:id="27" w:name="_Toc134731418"/>
+      <w:bookmarkStart w:id="28" w:name="_Toc134809853"/>
       <w:r>
         <w:lastRenderedPageBreak/>
         <w:t>Repositorios</w:t>
       </w:r>
-      <w:bookmarkEnd w:id="27"/>
+      <w:bookmarkEnd w:id="28"/>
     </w:p>
     <w:p/>
     <w:p>
@@ -12977,11 +13121,11 @@
       <w:pPr>
         <w:pStyle w:val="Ttulo2"/>
       </w:pPr>
-      <w:bookmarkStart w:id="28" w:name="_Toc134731419"/>
+      <w:bookmarkStart w:id="29" w:name="_Toc134809854"/>
       <w:r>
         <w:t>Validadores</w:t>
       </w:r>
-      <w:bookmarkEnd w:id="28"/>
+      <w:bookmarkEnd w:id="29"/>
     </w:p>
     <w:p/>
     <w:p>
@@ -13356,24 +13500,24 @@
       <w:pPr>
         <w:pStyle w:val="Ttulo2"/>
       </w:pPr>
-      <w:bookmarkStart w:id="29" w:name="_Toc134731420"/>
+      <w:bookmarkStart w:id="30" w:name="_Toc134809855"/>
       <w:r>
         <w:lastRenderedPageBreak/>
         <w:t>Configuración</w:t>
       </w:r>
-      <w:bookmarkEnd w:id="29"/>
+      <w:bookmarkEnd w:id="30"/>
     </w:p>
     <w:p/>
     <w:p>
       <w:pPr>
         <w:pStyle w:val="Ttulo3"/>
       </w:pPr>
-      <w:bookmarkStart w:id="30" w:name="_Toc134731421"/>
+      <w:bookmarkStart w:id="31" w:name="_Toc134809856"/>
       <w:proofErr w:type="spellStart"/>
       <w:r>
         <w:t>APIConfig</w:t>
       </w:r>
-      <w:bookmarkEnd w:id="30"/>
+      <w:bookmarkEnd w:id="31"/>
       <w:proofErr w:type="spellEnd"/>
     </w:p>
     <w:p/>
@@ -13416,12 +13560,12 @@
       <w:pPr>
         <w:pStyle w:val="Ttulo3"/>
       </w:pPr>
-      <w:bookmarkStart w:id="31" w:name="_Toc134731422"/>
+      <w:bookmarkStart w:id="32" w:name="_Toc134809857"/>
       <w:proofErr w:type="spellStart"/>
       <w:r>
         <w:t>LoadSchema</w:t>
       </w:r>
-      <w:bookmarkEnd w:id="31"/>
+      <w:bookmarkEnd w:id="32"/>
       <w:proofErr w:type="spellEnd"/>
     </w:p>
     <w:p/>
@@ -13496,11 +13640,11 @@
       <w:pPr>
         <w:pStyle w:val="Ttulo3"/>
       </w:pPr>
-      <w:bookmarkStart w:id="32" w:name="_Toc134731423"/>
+      <w:bookmarkStart w:id="33" w:name="_Toc134809858"/>
       <w:r>
         <w:t>Archivo de propiedades</w:t>
       </w:r>
-      <w:bookmarkEnd w:id="32"/>
+      <w:bookmarkEnd w:id="33"/>
     </w:p>
     <w:p/>
     <w:p>
@@ -13686,11 +13830,11 @@
       <w:pPr>
         <w:pStyle w:val="Ttulo2"/>
       </w:pPr>
-      <w:bookmarkStart w:id="33" w:name="_Toc134731424"/>
+      <w:bookmarkStart w:id="34" w:name="_Toc134809859"/>
       <w:r>
         <w:t>Seguridad</w:t>
       </w:r>
-      <w:bookmarkEnd w:id="33"/>
+      <w:bookmarkEnd w:id="34"/>
     </w:p>
     <w:p/>
     <w:p>
@@ -13723,12 +13867,12 @@
       <w:pPr>
         <w:pStyle w:val="Ttulo3"/>
       </w:pPr>
-      <w:bookmarkStart w:id="34" w:name="_Toc134731425"/>
+      <w:bookmarkStart w:id="35" w:name="_Toc134809860"/>
       <w:proofErr w:type="spellStart"/>
       <w:r>
         <w:t>Password</w:t>
       </w:r>
-      <w:bookmarkEnd w:id="34"/>
+      <w:bookmarkEnd w:id="35"/>
       <w:proofErr w:type="spellEnd"/>
     </w:p>
     <w:p/>
@@ -13903,12 +14047,12 @@
       <w:pPr>
         <w:pStyle w:val="Ttulo3"/>
       </w:pPr>
-      <w:bookmarkStart w:id="35" w:name="_Toc134731426"/>
+      <w:bookmarkStart w:id="36" w:name="_Toc134809861"/>
       <w:r>
         <w:lastRenderedPageBreak/>
         <w:t>JWT</w:t>
       </w:r>
-      <w:bookmarkEnd w:id="35"/>
+      <w:bookmarkEnd w:id="36"/>
     </w:p>
     <w:p/>
     <w:p>
@@ -14138,12 +14282,12 @@
       <w:pPr>
         <w:pStyle w:val="Ttulo3"/>
       </w:pPr>
-      <w:bookmarkStart w:id="36" w:name="_Toc134731427"/>
+      <w:bookmarkStart w:id="37" w:name="_Toc134809862"/>
       <w:proofErr w:type="spellStart"/>
       <w:r>
         <w:t>SecurityConfig</w:t>
       </w:r>
-      <w:bookmarkEnd w:id="36"/>
+      <w:bookmarkEnd w:id="37"/>
       <w:proofErr w:type="spellEnd"/>
     </w:p>
     <w:p/>
@@ -14179,11 +14323,11 @@
       <w:pPr>
         <w:pStyle w:val="Ttulo3"/>
       </w:pPr>
-      <w:bookmarkStart w:id="37" w:name="_Toc134731428"/>
+      <w:bookmarkStart w:id="38" w:name="_Toc134809863"/>
       <w:r>
         <w:t>SSL</w:t>
       </w:r>
-      <w:bookmarkEnd w:id="37"/>
+      <w:bookmarkEnd w:id="38"/>
     </w:p>
     <w:p/>
     <w:p>
@@ -14369,23 +14513,23 @@
       <w:pPr>
         <w:pStyle w:val="Ttulo2"/>
       </w:pPr>
-      <w:bookmarkStart w:id="38" w:name="_Toc134731429"/>
+      <w:bookmarkStart w:id="39" w:name="_Toc134809864"/>
       <w:r>
         <w:t>Servicios</w:t>
       </w:r>
-      <w:bookmarkEnd w:id="38"/>
+      <w:bookmarkEnd w:id="39"/>
     </w:p>
     <w:p/>
     <w:p>
       <w:pPr>
         <w:pStyle w:val="Ttulo3"/>
       </w:pPr>
-      <w:bookmarkStart w:id="39" w:name="_Toc134731430"/>
+      <w:bookmarkStart w:id="40" w:name="_Toc134809865"/>
       <w:proofErr w:type="spellStart"/>
       <w:r>
         <w:t>UserService</w:t>
       </w:r>
-      <w:bookmarkEnd w:id="39"/>
+      <w:bookmarkEnd w:id="40"/>
       <w:proofErr w:type="spellEnd"/>
     </w:p>
     <w:p/>
@@ -14459,12 +14603,12 @@
       <w:pPr>
         <w:pStyle w:val="Ttulo2"/>
       </w:pPr>
-      <w:bookmarkStart w:id="40" w:name="_Toc134731431"/>
+      <w:bookmarkStart w:id="41" w:name="_Toc134809866"/>
       <w:r>
         <w:lastRenderedPageBreak/>
         <w:t>Controladores</w:t>
       </w:r>
-      <w:bookmarkEnd w:id="40"/>
+      <w:bookmarkEnd w:id="41"/>
     </w:p>
     <w:p/>
     <w:p>
@@ -14540,12 +14684,12 @@
       <w:pPr>
         <w:pStyle w:val="Ttulo3"/>
       </w:pPr>
-      <w:bookmarkStart w:id="41" w:name="_Toc134731432"/>
+      <w:bookmarkStart w:id="42" w:name="_Toc134809867"/>
       <w:proofErr w:type="spellStart"/>
       <w:r>
         <w:t>UserController</w:t>
       </w:r>
-      <w:bookmarkEnd w:id="41"/>
+      <w:bookmarkEnd w:id="42"/>
       <w:proofErr w:type="spellEnd"/>
     </w:p>
     <w:p/>
@@ -14651,7 +14795,7 @@
       <w:pPr>
         <w:pStyle w:val="Ttulo2"/>
       </w:pPr>
-      <w:bookmarkStart w:id="42" w:name="_Toc134731433"/>
+      <w:bookmarkStart w:id="43" w:name="_Toc134809868"/>
       <w:r>
         <w:lastRenderedPageBreak/>
         <w:t>Programación orientada a ferrocarri</w:t>
@@ -14659,7 +14803,7 @@
       <w:r>
         <w:t>l y Manejo de Excepciones/Errores</w:t>
       </w:r>
-      <w:bookmarkEnd w:id="42"/>
+      <w:bookmarkEnd w:id="43"/>
     </w:p>
     <w:p/>
     <w:p>
@@ -15212,11 +15356,11 @@
       <w:pPr>
         <w:pStyle w:val="Ttulo2"/>
       </w:pPr>
-      <w:bookmarkStart w:id="43" w:name="_Toc134731434"/>
+      <w:bookmarkStart w:id="44" w:name="_Toc134809869"/>
       <w:r>
         <w:t>Documentación</w:t>
       </w:r>
-      <w:bookmarkEnd w:id="43"/>
+      <w:bookmarkEnd w:id="44"/>
     </w:p>
     <w:p/>
     <w:p>
@@ -15228,7 +15372,7 @@
       <w:pPr>
         <w:pStyle w:val="Ttulo3"/>
       </w:pPr>
-      <w:bookmarkStart w:id="44" w:name="_Toc134731435"/>
+      <w:bookmarkStart w:id="45" w:name="_Toc134809870"/>
       <w:proofErr w:type="spellStart"/>
       <w:r>
         <w:t>KDoc</w:t>
@@ -15241,7 +15385,7 @@
       <w:r>
         <w:t>Dokka</w:t>
       </w:r>
-      <w:bookmarkEnd w:id="44"/>
+      <w:bookmarkEnd w:id="45"/>
       <w:proofErr w:type="spellEnd"/>
     </w:p>
     <w:p/>
@@ -15325,13 +15469,13 @@
       <w:pPr>
         <w:pStyle w:val="Ttulo3"/>
       </w:pPr>
-      <w:bookmarkStart w:id="45" w:name="_Toc134731436"/>
+      <w:bookmarkStart w:id="46" w:name="_Toc134809871"/>
       <w:proofErr w:type="spellStart"/>
       <w:r>
         <w:lastRenderedPageBreak/>
         <w:t>Swagger</w:t>
       </w:r>
-      <w:bookmarkEnd w:id="45"/>
+      <w:bookmarkEnd w:id="46"/>
       <w:proofErr w:type="spellEnd"/>
     </w:p>
     <w:p/>
@@ -15370,7 +15514,40 @@
       </w:r>
       <w:proofErr w:type="spellEnd"/>
       <w:r>
-        <w:t xml:space="preserve"> será la siguiente, siempre y cuando la aplicación se encuentre en ejecución:</w:t>
+        <w:t xml:space="preserve"> será la siguiente, siempre y cuando la aplicación se encuentre en ejecución</w:t>
+      </w:r>
+      <w:r>
+        <w:t xml:space="preserve"> y en modo </w:t>
+      </w:r>
+      <w:r>
+        <w:rPr>
+          <w:b/>
+          <w:bCs/>
+        </w:rPr>
+        <w:t>“</w:t>
+      </w:r>
+      <w:proofErr w:type="spellStart"/>
+      <w:r>
+        <w:rPr>
+          <w:b/>
+          <w:bCs/>
+        </w:rPr>
+        <w:t>dev</w:t>
+      </w:r>
+      <w:proofErr w:type="spellEnd"/>
+      <w:r>
+        <w:rPr>
+          <w:b/>
+          <w:bCs/>
+        </w:rPr>
+        <w:t>”</w:t>
+      </w:r>
+      <w:r>
+        <w:rPr>
+          <w:b/>
+          <w:bCs/>
+        </w:rPr>
+        <w:t>:</w:t>
       </w:r>
     </w:p>
     <w:p/>
@@ -15444,22 +15621,22 @@
       <w:pPr>
         <w:pStyle w:val="Ttulo2"/>
       </w:pPr>
-      <w:bookmarkStart w:id="46" w:name="_Toc134731437"/>
+      <w:bookmarkStart w:id="47" w:name="_Toc134809872"/>
       <w:r>
         <w:t>Información Adicional</w:t>
       </w:r>
-      <w:bookmarkEnd w:id="46"/>
+      <w:bookmarkEnd w:id="47"/>
     </w:p>
     <w:p/>
     <w:p>
       <w:pPr>
         <w:pStyle w:val="Ttulo3"/>
       </w:pPr>
-      <w:bookmarkStart w:id="47" w:name="_Toc134731438"/>
+      <w:bookmarkStart w:id="48" w:name="_Toc134809873"/>
       <w:r>
         <w:t>DB</w:t>
       </w:r>
-      <w:bookmarkEnd w:id="47"/>
+      <w:bookmarkEnd w:id="48"/>
     </w:p>
     <w:p/>
     <w:p>
@@ -15505,12 +15682,12 @@
       <w:pPr>
         <w:pStyle w:val="Ttulo2"/>
       </w:pPr>
-      <w:bookmarkStart w:id="48" w:name="_Toc134731439"/>
+      <w:bookmarkStart w:id="49" w:name="_Toc134809874"/>
       <w:proofErr w:type="spellStart"/>
       <w:r>
         <w:t>Tests</w:t>
       </w:r>
-      <w:bookmarkEnd w:id="48"/>
+      <w:bookmarkEnd w:id="49"/>
       <w:proofErr w:type="spellEnd"/>
     </w:p>
     <w:p/>
@@ -15518,7 +15695,7 @@
       <w:pPr>
         <w:pStyle w:val="Ttulo3"/>
       </w:pPr>
-      <w:bookmarkStart w:id="49" w:name="_Toc134731440"/>
+      <w:bookmarkStart w:id="50" w:name="_Toc134809875"/>
       <w:proofErr w:type="spellStart"/>
       <w:r>
         <w:t>Postman</w:t>
@@ -15527,7 +15704,7 @@
       <w:r>
         <w:t xml:space="preserve"> (E2E)</w:t>
       </w:r>
-      <w:bookmarkEnd w:id="49"/>
+      <w:bookmarkEnd w:id="50"/>
     </w:p>
     <w:p/>
     <w:p>
@@ -15779,7 +15956,7 @@
       <w:pPr>
         <w:pStyle w:val="Ttulo3"/>
       </w:pPr>
-      <w:bookmarkStart w:id="50" w:name="_Toc134731441"/>
+      <w:bookmarkStart w:id="51" w:name="_Toc134809876"/>
       <w:r>
         <w:lastRenderedPageBreak/>
         <w:t>Junit 5</w:t>
@@ -15791,7 +15968,7 @@
       <w:r>
         <w:t>MockK</w:t>
       </w:r>
-      <w:bookmarkEnd w:id="50"/>
+      <w:bookmarkEnd w:id="51"/>
       <w:proofErr w:type="spellEnd"/>
     </w:p>
     <w:p>
@@ -16218,11 +16395,11 @@
       <w:pPr>
         <w:pStyle w:val="Ttulo2"/>
       </w:pPr>
-      <w:bookmarkStart w:id="51" w:name="_Toc134731442"/>
+      <w:bookmarkStart w:id="52" w:name="_Toc134809877"/>
       <w:r>
         <w:t>Despliegue</w:t>
       </w:r>
-      <w:bookmarkEnd w:id="51"/>
+      <w:bookmarkEnd w:id="52"/>
     </w:p>
     <w:p/>
     <w:p>
@@ -16421,7 +16598,7 @@
       <w:pPr>
         <w:pStyle w:val="Ttulo1"/>
       </w:pPr>
-      <w:bookmarkStart w:id="52" w:name="_Toc134731443"/>
+      <w:bookmarkStart w:id="53" w:name="_Toc134809878"/>
       <w:proofErr w:type="spellStart"/>
       <w:r>
         <w:lastRenderedPageBreak/>
@@ -16443,211 +16620,48 @@
       <w:r>
         <w:t>Document</w:t>
       </w:r>
-      <w:bookmarkEnd w:id="52"/>
+      <w:bookmarkEnd w:id="53"/>
       <w:proofErr w:type="spellEnd"/>
     </w:p>
     <w:p>
       <w:pPr>
         <w:pStyle w:val="Ttulo2"/>
       </w:pPr>
-      <w:bookmarkStart w:id="53" w:name="_Toc134731444"/>
-      <w:r>
-        <w:t xml:space="preserve">Diferencias en </w:t>
-      </w:r>
-      <w:r>
-        <w:t>un</w:t>
-      </w:r>
-      <w:r>
-        <w:t xml:space="preserve"> desarrollo software de un videojuego respecto al de una aplicación</w:t>
-      </w:r>
-      <w:r>
-        <w:t xml:space="preserve"> comercial</w:t>
-      </w:r>
-      <w:r>
-        <w:t xml:space="preserve"> empresarial</w:t>
-      </w:r>
-      <w:bookmarkEnd w:id="53"/>
-    </w:p>
-    <w:p/>
-    <w:p>
-      <w:r>
-        <w:t>Con una aplicación de estilo</w:t>
-      </w:r>
-      <w:r>
-        <w:t xml:space="preserve"> </w:t>
-      </w:r>
-      <w:r>
-        <w:rPr>
-          <w:b/>
-          <w:bCs/>
-        </w:rPr>
-        <w:t>ERP</w:t>
-      </w:r>
-      <w:r>
-        <w:t xml:space="preserve"> (</w:t>
-      </w:r>
-      <w:r>
-        <w:rPr>
-          <w:b/>
-          <w:bCs/>
-        </w:rPr>
-        <w:t xml:space="preserve">'Enterprise </w:t>
+      <w:bookmarkStart w:id="54" w:name="_Toc134809879"/>
+      <w:r>
+        <w:t>Información General</w:t>
+      </w:r>
+      <w:bookmarkEnd w:id="54"/>
+    </w:p>
+    <w:p>
+      <w:pPr>
+        <w:pStyle w:val="Ttulo3"/>
+      </w:pPr>
+      <w:bookmarkStart w:id="55" w:name="_Toc134809880"/>
+      <w:r>
+        <w:t>Título</w:t>
+      </w:r>
+      <w:bookmarkEnd w:id="55"/>
+    </w:p>
+    <w:p/>
+    <w:p>
+      <w:r>
+        <w:t xml:space="preserve">El juego se titula: “Sp4ce </w:t>
       </w:r>
       <w:proofErr w:type="spellStart"/>
       <w:r>
-        <w:rPr>
-          <w:b/>
-          <w:bCs/>
-        </w:rPr>
-        <w:t>Resource</w:t>
+        <w:t>Survival</w:t>
       </w:r>
       <w:proofErr w:type="spellEnd"/>
       <w:r>
-        <w:rPr>
-          <w:b/>
-          <w:bCs/>
-        </w:rPr>
-        <w:t xml:space="preserve"> </w:t>
-      </w:r>
-      <w:proofErr w:type="spellStart"/>
-      <w:r>
-        <w:rPr>
-          <w:b/>
-          <w:bCs/>
-        </w:rPr>
-        <w:t>Planning</w:t>
-      </w:r>
-      <w:proofErr w:type="spellEnd"/>
-      <w:r>
-        <w:rPr>
-          <w:b/>
-          <w:bCs/>
-        </w:rPr>
-        <w:t>' o 'Planificación de Recursos Empresariales'</w:t>
-      </w:r>
-      <w:r>
-        <w:t>)</w:t>
-      </w:r>
-      <w:r>
-        <w:t xml:space="preserve"> se busca facilitar la vida de las personas de una empresa, respecto al negocio que estos posean. Es decir, se busca una aplicación </w:t>
-      </w:r>
-      <w:r>
-        <w:rPr>
-          <w:b/>
-          <w:bCs/>
-        </w:rPr>
-        <w:t>útil</w:t>
-      </w:r>
-      <w:r>
-        <w:rPr>
-          <w:b/>
-          <w:bCs/>
-        </w:rPr>
-        <w:t xml:space="preserve"> y para uso profesional o personal</w:t>
-      </w:r>
-      <w:r>
-        <w:t xml:space="preserve">, como podría ser una aplicación de </w:t>
-      </w:r>
-      <w:r>
-        <w:rPr>
-          <w:b/>
-          <w:bCs/>
-        </w:rPr>
-        <w:t>entrenamiento personal físico</w:t>
-      </w:r>
-      <w:r>
-        <w:t>, por citar un ejemplo</w:t>
-      </w:r>
-      <w:r>
-        <w:rPr>
-          <w:b/>
-          <w:bCs/>
-        </w:rPr>
-        <w:t>.</w:t>
-      </w:r>
-    </w:p>
-    <w:p/>
-    <w:p>
-      <w:r>
-        <w:t xml:space="preserve">Si bien un videojuego no es que sea precisamente inútil, y existen casos aplicados al </w:t>
-      </w:r>
-      <w:r>
-        <w:rPr>
-          <w:i/>
-          <w:iCs/>
-        </w:rPr>
-        <w:t>uso académico</w:t>
-      </w:r>
-      <w:r>
-        <w:t xml:space="preserve">, su objetivo suele ser uno muy distinto, y es el </w:t>
-      </w:r>
-      <w:r>
-        <w:rPr>
-          <w:b/>
-          <w:bCs/>
-        </w:rPr>
-        <w:t>divertir</w:t>
-      </w:r>
-      <w:r>
-        <w:t xml:space="preserve"> al </w:t>
-      </w:r>
-      <w:r>
-        <w:rPr>
-          <w:b/>
-          <w:bCs/>
-        </w:rPr>
-        <w:t>jugador</w:t>
-      </w:r>
-      <w:r>
-        <w:t>.</w:t>
-      </w:r>
-    </w:p>
-    <w:p/>
-    <w:p>
-      <w:r>
-        <w:t>Es decir, el objetivo a conseguir se desvía de lo habitual, si bien en mi opinión se logran una serie de objetivos que una aplicación al uso no podría conseguir, de ahí mi interés respecto al mismo.</w:t>
-      </w:r>
-    </w:p>
-    <w:p/>
-    <w:p>
-      <w:pPr>
-        <w:pStyle w:val="Ttulo2"/>
-      </w:pPr>
-      <w:bookmarkStart w:id="54" w:name="_Toc134731445"/>
-      <w:r>
-        <w:t>Información General</w:t>
-      </w:r>
-      <w:bookmarkEnd w:id="54"/>
+        <w:t>”.  Se deberá sobrevivir el mayor tiempo en un escenario espacial, el 4 agrega una capa de profundidad al nombre, eso, o parece la cuarta entrega de una saga.</w:t>
+      </w:r>
     </w:p>
     <w:p>
       <w:pPr>
         <w:pStyle w:val="Ttulo3"/>
       </w:pPr>
-      <w:bookmarkStart w:id="55" w:name="_Toc134731446"/>
-      <w:r>
-        <w:t>Título</w:t>
-      </w:r>
-      <w:bookmarkEnd w:id="55"/>
-    </w:p>
-    <w:p/>
-    <w:p>
-      <w:r>
-        <w:t xml:space="preserve">El juego se titula: “Sp4ce </w:t>
-      </w:r>
-      <w:proofErr w:type="spellStart"/>
-      <w:r>
-        <w:t>Survival</w:t>
-      </w:r>
-      <w:proofErr w:type="spellEnd"/>
-      <w:r>
-        <w:t>”.  Se deberá sobrevivir el mayor tiempo en un escenario espacial, el 4 agrega una capa de profundidad al nombre, eso, o parece la cuarta entrega de una saga.</w:t>
-      </w:r>
-    </w:p>
-    <w:p>
-      <w:pPr>
-        <w:pStyle w:val="Ttulo3"/>
-      </w:pPr>
-      <w:bookmarkStart w:id="56" w:name="_Toc134731447"/>
+      <w:bookmarkStart w:id="56" w:name="_Toc134809881"/>
       <w:r>
         <w:t>Resumen Del Juego</w:t>
       </w:r>
@@ -16904,28 +16918,38 @@
         <w:pStyle w:val="Ttulo3"/>
       </w:pPr>
       <w:r>
+        <w:t xml:space="preserve"> </w:t>
+      </w:r>
+      <w:bookmarkStart w:id="57" w:name="_Toc134809882"/>
+      <w:r>
+        <w:t>Objetivos que alcanzar</w:t>
+      </w:r>
+      <w:bookmarkEnd w:id="57"/>
+    </w:p>
+    <w:p/>
+    <w:p>
+      <w:r>
+        <w:t>El objetivo del jugador será lograr la máxima puntuación posible.</w:t>
+      </w:r>
+    </w:p>
+    <w:p/>
+    <w:p/>
+    <w:p/>
+    <w:p/>
+    <w:p/>
+    <w:p/>
+    <w:p/>
+    <w:p/>
+    <w:p/>
+    <w:p/>
+    <w:p/>
+    <w:p>
+      <w:pPr>
+        <w:pStyle w:val="Ttulo3"/>
+      </w:pPr>
+      <w:bookmarkStart w:id="58" w:name="_Toc134809883"/>
+      <w:r>
         <w:lastRenderedPageBreak/>
-        <w:t xml:space="preserve"> </w:t>
-      </w:r>
-      <w:bookmarkStart w:id="57" w:name="_Toc134731448"/>
-      <w:r>
-        <w:t>Objetivos que alcanzar</w:t>
-      </w:r>
-      <w:bookmarkEnd w:id="57"/>
-    </w:p>
-    <w:p/>
-    <w:p>
-      <w:r>
-        <w:t>El objetivo del jugador será lograr la máxima puntuación posible.</w:t>
-      </w:r>
-    </w:p>
-    <w:p/>
-    <w:p>
-      <w:pPr>
-        <w:pStyle w:val="Ttulo3"/>
-      </w:pPr>
-      <w:bookmarkStart w:id="58" w:name="_Toc134731449"/>
-      <w:r>
         <w:t>Justificación del juego</w:t>
       </w:r>
       <w:bookmarkEnd w:id="58"/>
@@ -17034,7 +17058,7 @@
       <w:pPr>
         <w:pStyle w:val="Ttulo2"/>
       </w:pPr>
-      <w:bookmarkStart w:id="59" w:name="_Toc134731450"/>
+      <w:bookmarkStart w:id="59" w:name="_Toc134809884"/>
       <w:r>
         <w:t xml:space="preserve">Core </w:t>
       </w:r>
@@ -17209,11 +17233,13 @@
     <w:p/>
     <w:p/>
     <w:p/>
+    <w:p/>
+    <w:p/>
     <w:p>
       <w:pPr>
         <w:pStyle w:val="Ttulo2"/>
       </w:pPr>
-      <w:bookmarkStart w:id="60" w:name="_Toc134731451"/>
+      <w:bookmarkStart w:id="60" w:name="_Toc134809885"/>
       <w:r>
         <w:lastRenderedPageBreak/>
         <w:t>Características del juego</w:t>
@@ -17224,7 +17250,7 @@
       <w:pPr>
         <w:pStyle w:val="Ttulo3"/>
       </w:pPr>
-      <w:bookmarkStart w:id="61" w:name="_Toc134731452"/>
+      <w:bookmarkStart w:id="61" w:name="_Toc134809886"/>
       <w:r>
         <w:t>Género</w:t>
       </w:r>
@@ -17337,7 +17363,7 @@
       <w:pPr>
         <w:pStyle w:val="Ttulo3"/>
       </w:pPr>
-      <w:bookmarkStart w:id="62" w:name="_Toc134731453"/>
+      <w:bookmarkStart w:id="62" w:name="_Toc134809887"/>
       <w:r>
         <w:t>Número de jugadores</w:t>
       </w:r>
@@ -17354,7 +17380,7 @@
       <w:pPr>
         <w:pStyle w:val="Ttulo3"/>
       </w:pPr>
-      <w:bookmarkStart w:id="63" w:name="_Toc134731454"/>
+      <w:bookmarkStart w:id="63" w:name="_Toc134809888"/>
       <w:r>
         <w:t>Plataformas de destino</w:t>
       </w:r>
@@ -17371,7 +17397,7 @@
       <w:pPr>
         <w:pStyle w:val="Ttulo3"/>
       </w:pPr>
-      <w:bookmarkStart w:id="64" w:name="_Toc134731455"/>
+      <w:bookmarkStart w:id="64" w:name="_Toc134809889"/>
       <w:r>
         <w:t>Descripción de estética.</w:t>
       </w:r>
@@ -17388,7 +17414,7 @@
       <w:pPr>
         <w:pStyle w:val="Ttulo3"/>
       </w:pPr>
-      <w:bookmarkStart w:id="65" w:name="_Toc134731456"/>
+      <w:bookmarkStart w:id="65" w:name="_Toc134809890"/>
       <w:r>
         <w:t>Resumen de la historia</w:t>
       </w:r>
@@ -17411,7 +17437,7 @@
       <w:pPr>
         <w:pStyle w:val="Ttulo3"/>
       </w:pPr>
-      <w:bookmarkStart w:id="66" w:name="_Toc134731457"/>
+      <w:bookmarkStart w:id="66" w:name="_Toc134809891"/>
       <w:r>
         <w:t>Tutorial</w:t>
       </w:r>
@@ -17441,7 +17467,7 @@
       <w:pPr>
         <w:pStyle w:val="Ttulo2"/>
       </w:pPr>
-      <w:bookmarkStart w:id="67" w:name="_Toc134731458"/>
+      <w:bookmarkStart w:id="67" w:name="_Toc134809892"/>
       <w:r>
         <w:lastRenderedPageBreak/>
         <w:t xml:space="preserve">Interfaz del </w:t>
@@ -17634,7 +17660,7 @@
       <w:pPr>
         <w:pStyle w:val="Ttulo3"/>
       </w:pPr>
-      <w:bookmarkStart w:id="68" w:name="_Toc134731459"/>
+      <w:bookmarkStart w:id="68" w:name="_Toc134809893"/>
       <w:r>
         <w:t>Iteración de nivel 0</w:t>
       </w:r>
@@ -17680,7 +17706,7 @@
       <w:pPr>
         <w:pStyle w:val="Ttulo3"/>
       </w:pPr>
-      <w:bookmarkStart w:id="69" w:name="_Toc134731460"/>
+      <w:bookmarkStart w:id="69" w:name="_Toc134809894"/>
       <w:r>
         <w:t>Iteración de nivel 1</w:t>
       </w:r>
@@ -17752,7 +17778,7 @@
       <w:pPr>
         <w:pStyle w:val="Ttulo3"/>
       </w:pPr>
-      <w:bookmarkStart w:id="70" w:name="_Toc134731461"/>
+      <w:bookmarkStart w:id="70" w:name="_Toc134809895"/>
       <w:r>
         <w:lastRenderedPageBreak/>
         <w:t>Comparación de iteraciones</w:t>
@@ -19174,7 +19200,7 @@
       <w:pPr>
         <w:pStyle w:val="Ttulo2"/>
       </w:pPr>
-      <w:bookmarkStart w:id="71" w:name="_Toc134731462"/>
+      <w:bookmarkStart w:id="71" w:name="_Toc134809896"/>
       <w:r>
         <w:lastRenderedPageBreak/>
         <w:t>Estética y Arte</w:t>
@@ -19253,7 +19279,7 @@
       <w:pPr>
         <w:pStyle w:val="Ttulo3"/>
       </w:pPr>
-      <w:bookmarkStart w:id="72" w:name="_Toc134731463"/>
+      <w:bookmarkStart w:id="72" w:name="_Toc134809897"/>
       <w:r>
         <w:t>Jugador</w:t>
       </w:r>
@@ -19432,7 +19458,7 @@
       <w:pPr>
         <w:pStyle w:val="Ttulo3"/>
       </w:pPr>
-      <w:bookmarkStart w:id="73" w:name="_Toc134731464"/>
+      <w:bookmarkStart w:id="73" w:name="_Toc134809898"/>
       <w:r>
         <w:t>Enemigos</w:t>
       </w:r>
@@ -19724,7 +19750,7 @@
       <w:pPr>
         <w:pStyle w:val="Ttulo3"/>
       </w:pPr>
-      <w:bookmarkStart w:id="74" w:name="_Toc134731465"/>
+      <w:bookmarkStart w:id="74" w:name="_Toc134809899"/>
       <w:r>
         <w:lastRenderedPageBreak/>
         <w:t>Mundo</w:t>
@@ -19915,7 +19941,7 @@
       <w:pPr>
         <w:pStyle w:val="Ttulo2"/>
       </w:pPr>
-      <w:bookmarkStart w:id="75" w:name="_Toc134731466"/>
+      <w:bookmarkStart w:id="75" w:name="_Toc134809900"/>
       <w:r>
         <w:t>Elementos sonoros</w:t>
       </w:r>
@@ -19932,7 +19958,7 @@
       <w:pPr>
         <w:pStyle w:val="Ttulo2"/>
       </w:pPr>
-      <w:bookmarkStart w:id="76" w:name="_Toc134731467"/>
+      <w:bookmarkStart w:id="76" w:name="_Toc134809901"/>
       <w:r>
         <w:t>PEGI</w:t>
       </w:r>
@@ -19958,7 +19984,7 @@
       <w:pPr>
         <w:pStyle w:val="Ttulo1"/>
       </w:pPr>
-      <w:bookmarkStart w:id="77" w:name="_Toc134731468"/>
+      <w:bookmarkStart w:id="77" w:name="_Toc134809902"/>
       <w:r>
         <w:lastRenderedPageBreak/>
         <w:t>Atribuciones</w:t>
@@ -19970,7 +19996,7 @@
       <w:pPr>
         <w:pStyle w:val="Ttulo2"/>
       </w:pPr>
-      <w:bookmarkStart w:id="78" w:name="_Toc134731469"/>
+      <w:bookmarkStart w:id="78" w:name="_Toc134809903"/>
       <w:r>
         <w:t>Itch.io</w:t>
       </w:r>
@@ -20172,7 +20198,7 @@
       <w:pPr>
         <w:pStyle w:val="Ttulo2"/>
       </w:pPr>
-      <w:bookmarkStart w:id="79" w:name="_Toc134731470"/>
+      <w:bookmarkStart w:id="79" w:name="_Toc134809904"/>
       <w:proofErr w:type="spellStart"/>
       <w:r>
         <w:t>Flaticon</w:t>
@@ -20411,7 +20437,7 @@
       <w:pPr>
         <w:pStyle w:val="Ttulo1"/>
       </w:pPr>
-      <w:bookmarkStart w:id="80" w:name="_Toc134731471"/>
+      <w:bookmarkStart w:id="80" w:name="_Toc134809905"/>
       <w:r>
         <w:lastRenderedPageBreak/>
         <w:t>Bibliografía</w:t>
@@ -20422,7 +20448,7 @@
       <w:pPr>
         <w:pStyle w:val="Ttulo2"/>
       </w:pPr>
-      <w:bookmarkStart w:id="81" w:name="_Toc134731472"/>
+      <w:bookmarkStart w:id="81" w:name="_Toc134809906"/>
       <w:r>
         <w:t xml:space="preserve">Back </w:t>
       </w:r>
@@ -20479,7 +20505,7 @@
       <w:pPr>
         <w:pStyle w:val="Ttulo2"/>
       </w:pPr>
-      <w:bookmarkStart w:id="82" w:name="_Toc134731473"/>
+      <w:bookmarkStart w:id="82" w:name="_Toc134809907"/>
       <w:r>
         <w:t xml:space="preserve">Front </w:t>
       </w:r>

</xml_diff>

<commit_message>
Nivel jugable casi terminado, falta menu de fin de partida
</commit_message>
<xml_diff>
--- a/docs/Proyecto_Desarrollo_de_aplicaciones_IES_Luis_Vives-Mario_Resa.docx
+++ b/docs/Proyecto_Desarrollo_de_aplicaciones_IES_Luis_Vives-Mario_Resa.docx
@@ -539,7 +539,7 @@
           <w:r>
             <w:fldChar w:fldCharType="separate"/>
           </w:r>
-          <w:hyperlink w:anchor="_Toc135254980" w:history="1">
+          <w:hyperlink w:anchor="_Toc135487818" w:history="1">
             <w:r>
               <w:rPr>
                 <w:rStyle w:val="Hipervnculo"/>
@@ -575,7 +575,7 @@
               <w:rPr>
                 <w:webHidden/>
               </w:rPr>
-              <w:instrText xml:space="preserve"> PAGEREF _Toc135254980 \h </w:instrText>
+              <w:instrText xml:space="preserve"> PAGEREF _Toc135487818 \h </w:instrText>
             </w:r>
             <w:r>
               <w:rPr>
@@ -610,7 +610,7 @@
               <w14:ligatures w14:val="standardContextual"/>
             </w:rPr>
           </w:pPr>
-          <w:hyperlink w:anchor="_Toc135254981" w:history="1">
+          <w:hyperlink w:anchor="_Toc135487819" w:history="1">
             <w:r>
               <w:rPr>
                 <w:rStyle w:val="Hipervnculo"/>
@@ -646,7 +646,7 @@
               <w:rPr>
                 <w:webHidden/>
               </w:rPr>
-              <w:instrText xml:space="preserve"> PAGEREF _Toc135254981 \h </w:instrText>
+              <w:instrText xml:space="preserve"> PAGEREF _Toc135487819 \h </w:instrText>
             </w:r>
             <w:r>
               <w:rPr>
@@ -681,7 +681,7 @@
               <w14:ligatures w14:val="standardContextual"/>
             </w:rPr>
           </w:pPr>
-          <w:hyperlink w:anchor="_Toc135254982" w:history="1">
+          <w:hyperlink w:anchor="_Toc135487820" w:history="1">
             <w:r>
               <w:rPr>
                 <w:rStyle w:val="Hipervnculo"/>
@@ -717,7 +717,7 @@
               <w:rPr>
                 <w:webHidden/>
               </w:rPr>
-              <w:instrText xml:space="preserve"> PAGEREF _Toc135254982 \h </w:instrText>
+              <w:instrText xml:space="preserve"> PAGEREF _Toc135487820 \h </w:instrText>
             </w:r>
             <w:r>
               <w:rPr>
@@ -752,7 +752,7 @@
               <w14:ligatures w14:val="standardContextual"/>
             </w:rPr>
           </w:pPr>
-          <w:hyperlink w:anchor="_Toc135254983" w:history="1">
+          <w:hyperlink w:anchor="_Toc135487821" w:history="1">
             <w:r>
               <w:rPr>
                 <w:rStyle w:val="Hipervnculo"/>
@@ -788,7 +788,7 @@
               <w:rPr>
                 <w:webHidden/>
               </w:rPr>
-              <w:instrText xml:space="preserve"> PAGEREF _Toc135254983 \h </w:instrText>
+              <w:instrText xml:space="preserve"> PAGEREF _Toc135487821 \h </w:instrText>
             </w:r>
             <w:r>
               <w:rPr>
@@ -823,7 +823,7 @@
               <w14:ligatures w14:val="standardContextual"/>
             </w:rPr>
           </w:pPr>
-          <w:hyperlink w:anchor="_Toc135254984" w:history="1">
+          <w:hyperlink w:anchor="_Toc135487822" w:history="1">
             <w:r>
               <w:rPr>
                 <w:rStyle w:val="Hipervnculo"/>
@@ -859,7 +859,7 @@
               <w:rPr>
                 <w:webHidden/>
               </w:rPr>
-              <w:instrText xml:space="preserve"> PAGEREF _Toc135254984 \h </w:instrText>
+              <w:instrText xml:space="preserve"> PAGEREF _Toc135487822 \h </w:instrText>
             </w:r>
             <w:r>
               <w:rPr>
@@ -894,7 +894,7 @@
               <w14:ligatures w14:val="standardContextual"/>
             </w:rPr>
           </w:pPr>
-          <w:hyperlink w:anchor="_Toc135254985" w:history="1">
+          <w:hyperlink w:anchor="_Toc135487823" w:history="1">
             <w:r>
               <w:rPr>
                 <w:rStyle w:val="Hipervnculo"/>
@@ -930,7 +930,7 @@
               <w:rPr>
                 <w:webHidden/>
               </w:rPr>
-              <w:instrText xml:space="preserve"> PAGEREF _Toc135254985 \h </w:instrText>
+              <w:instrText xml:space="preserve"> PAGEREF _Toc135487823 \h </w:instrText>
             </w:r>
             <w:r>
               <w:rPr>
@@ -965,7 +965,7 @@
               <w14:ligatures w14:val="standardContextual"/>
             </w:rPr>
           </w:pPr>
-          <w:hyperlink w:anchor="_Toc135254986" w:history="1">
+          <w:hyperlink w:anchor="_Toc135487824" w:history="1">
             <w:r>
               <w:rPr>
                 <w:rStyle w:val="Hipervnculo"/>
@@ -1001,7 +1001,7 @@
               <w:rPr>
                 <w:webHidden/>
               </w:rPr>
-              <w:instrText xml:space="preserve"> PAGEREF _Toc135254986 \h </w:instrText>
+              <w:instrText xml:space="preserve"> PAGEREF _Toc135487824 \h </w:instrText>
             </w:r>
             <w:r>
               <w:rPr>
@@ -1036,7 +1036,7 @@
               <w14:ligatures w14:val="standardContextual"/>
             </w:rPr>
           </w:pPr>
-          <w:hyperlink w:anchor="_Toc135254987" w:history="1">
+          <w:hyperlink w:anchor="_Toc135487825" w:history="1">
             <w:r>
               <w:rPr>
                 <w:rStyle w:val="Hipervnculo"/>
@@ -1072,7 +1072,7 @@
               <w:rPr>
                 <w:webHidden/>
               </w:rPr>
-              <w:instrText xml:space="preserve"> PAGEREF _Toc135254987 \h </w:instrText>
+              <w:instrText xml:space="preserve"> PAGEREF _Toc135487825 \h </w:instrText>
             </w:r>
             <w:r>
               <w:rPr>
@@ -1107,7 +1107,7 @@
               <w14:ligatures w14:val="standardContextual"/>
             </w:rPr>
           </w:pPr>
-          <w:hyperlink w:anchor="_Toc135254988" w:history="1">
+          <w:hyperlink w:anchor="_Toc135487826" w:history="1">
             <w:r>
               <w:rPr>
                 <w:rStyle w:val="Hipervnculo"/>
@@ -1143,7 +1143,7 @@
               <w:rPr>
                 <w:webHidden/>
               </w:rPr>
-              <w:instrText xml:space="preserve"> PAGEREF _Toc135254988 \h </w:instrText>
+              <w:instrText xml:space="preserve"> PAGEREF _Toc135487826 \h </w:instrText>
             </w:r>
             <w:r>
               <w:rPr>
@@ -1178,7 +1178,7 @@
               <w14:ligatures w14:val="standardContextual"/>
             </w:rPr>
           </w:pPr>
-          <w:hyperlink w:anchor="_Toc135254989" w:history="1">
+          <w:hyperlink w:anchor="_Toc135487827" w:history="1">
             <w:r>
               <w:rPr>
                 <w:rStyle w:val="Hipervnculo"/>
@@ -1214,7 +1214,7 @@
               <w:rPr>
                 <w:webHidden/>
               </w:rPr>
-              <w:instrText xml:space="preserve"> PAGEREF _Toc135254989 \h </w:instrText>
+              <w:instrText xml:space="preserve"> PAGEREF _Toc135487827 \h </w:instrText>
             </w:r>
             <w:r>
               <w:rPr>
@@ -1252,7 +1252,7 @@
               <w14:ligatures w14:val="standardContextual"/>
             </w:rPr>
           </w:pPr>
-          <w:hyperlink w:anchor="_Toc135254990" w:history="1">
+          <w:hyperlink w:anchor="_Toc135487828" w:history="1">
             <w:r>
               <w:rPr>
                 <w:rStyle w:val="Hipervnculo"/>
@@ -1288,7 +1288,7 @@
               <w:rPr>
                 <w:webHidden/>
               </w:rPr>
-              <w:instrText xml:space="preserve"> PAGEREF _Toc135254990 \h </w:instrText>
+              <w:instrText xml:space="preserve"> PAGEREF _Toc135487828 \h </w:instrText>
             </w:r>
             <w:r>
               <w:rPr>
@@ -1326,7 +1326,7 @@
               <w14:ligatures w14:val="standardContextual"/>
             </w:rPr>
           </w:pPr>
-          <w:hyperlink w:anchor="_Toc135254991" w:history="1">
+          <w:hyperlink w:anchor="_Toc135487829" w:history="1">
             <w:r>
               <w:rPr>
                 <w:rStyle w:val="Hipervnculo"/>
@@ -1362,7 +1362,7 @@
               <w:rPr>
                 <w:webHidden/>
               </w:rPr>
-              <w:instrText xml:space="preserve"> PAGEREF _Toc135254991 \h </w:instrText>
+              <w:instrText xml:space="preserve"> PAGEREF _Toc135487829 \h </w:instrText>
             </w:r>
             <w:r>
               <w:rPr>
@@ -1397,7 +1397,7 @@
               <w14:ligatures w14:val="standardContextual"/>
             </w:rPr>
           </w:pPr>
-          <w:hyperlink w:anchor="_Toc135254992" w:history="1">
+          <w:hyperlink w:anchor="_Toc135487830" w:history="1">
             <w:r>
               <w:rPr>
                 <w:rStyle w:val="Hipervnculo"/>
@@ -1433,7 +1433,7 @@
               <w:rPr>
                 <w:webHidden/>
               </w:rPr>
-              <w:instrText xml:space="preserve"> PAGEREF _Toc135254992 \h </w:instrText>
+              <w:instrText xml:space="preserve"> PAGEREF _Toc135487830 \h </w:instrText>
             </w:r>
             <w:r>
               <w:rPr>
@@ -1471,7 +1471,7 @@
               <w14:ligatures w14:val="standardContextual"/>
             </w:rPr>
           </w:pPr>
-          <w:hyperlink w:anchor="_Toc135254993" w:history="1">
+          <w:hyperlink w:anchor="_Toc135487831" w:history="1">
             <w:r>
               <w:rPr>
                 <w:rStyle w:val="Hipervnculo"/>
@@ -1507,7 +1507,7 @@
               <w:rPr>
                 <w:webHidden/>
               </w:rPr>
-              <w:instrText xml:space="preserve"> PAGEREF _Toc135254993 \h </w:instrText>
+              <w:instrText xml:space="preserve"> PAGEREF _Toc135487831 \h </w:instrText>
             </w:r>
             <w:r>
               <w:rPr>
@@ -1542,7 +1542,7 @@
               <w14:ligatures w14:val="standardContextual"/>
             </w:rPr>
           </w:pPr>
-          <w:hyperlink w:anchor="_Toc135254994" w:history="1">
+          <w:hyperlink w:anchor="_Toc135487832" w:history="1">
             <w:r>
               <w:rPr>
                 <w:rStyle w:val="Hipervnculo"/>
@@ -1578,7 +1578,7 @@
               <w:rPr>
                 <w:webHidden/>
               </w:rPr>
-              <w:instrText xml:space="preserve"> PAGEREF _Toc135254994 \h </w:instrText>
+              <w:instrText xml:space="preserve"> PAGEREF _Toc135487832 \h </w:instrText>
             </w:r>
             <w:r>
               <w:rPr>
@@ -1613,7 +1613,7 @@
               <w14:ligatures w14:val="standardContextual"/>
             </w:rPr>
           </w:pPr>
-          <w:hyperlink w:anchor="_Toc135254995" w:history="1">
+          <w:hyperlink w:anchor="_Toc135487833" w:history="1">
             <w:r>
               <w:rPr>
                 <w:rStyle w:val="Hipervnculo"/>
@@ -1649,7 +1649,7 @@
               <w:rPr>
                 <w:webHidden/>
               </w:rPr>
-              <w:instrText xml:space="preserve"> PAGEREF _Toc135254995 \h </w:instrText>
+              <w:instrText xml:space="preserve"> PAGEREF _Toc135487833 \h </w:instrText>
             </w:r>
             <w:r>
               <w:rPr>
@@ -1684,7 +1684,7 @@
               <w14:ligatures w14:val="standardContextual"/>
             </w:rPr>
           </w:pPr>
-          <w:hyperlink w:anchor="_Toc135254996" w:history="1">
+          <w:hyperlink w:anchor="_Toc135487834" w:history="1">
             <w:r>
               <w:rPr>
                 <w:rStyle w:val="Hipervnculo"/>
@@ -1720,7 +1720,7 @@
               <w:rPr>
                 <w:webHidden/>
               </w:rPr>
-              <w:instrText xml:space="preserve"> PAGEREF _Toc135254996 \h </w:instrText>
+              <w:instrText xml:space="preserve"> PAGEREF _Toc135487834 \h </w:instrText>
             </w:r>
             <w:r>
               <w:rPr>
@@ -1755,7 +1755,7 @@
               <w14:ligatures w14:val="standardContextual"/>
             </w:rPr>
           </w:pPr>
-          <w:hyperlink w:anchor="_Toc135254997" w:history="1">
+          <w:hyperlink w:anchor="_Toc135487835" w:history="1">
             <w:r>
               <w:rPr>
                 <w:rStyle w:val="Hipervnculo"/>
@@ -1791,7 +1791,7 @@
               <w:rPr>
                 <w:webHidden/>
               </w:rPr>
-              <w:instrText xml:space="preserve"> PAGEREF _Toc135254997 \h </w:instrText>
+              <w:instrText xml:space="preserve"> PAGEREF _Toc135487835 \h </w:instrText>
             </w:r>
             <w:r>
               <w:rPr>
@@ -1826,7 +1826,7 @@
               <w14:ligatures w14:val="standardContextual"/>
             </w:rPr>
           </w:pPr>
-          <w:hyperlink w:anchor="_Toc135254998" w:history="1">
+          <w:hyperlink w:anchor="_Toc135487836" w:history="1">
             <w:r>
               <w:rPr>
                 <w:rStyle w:val="Hipervnculo"/>
@@ -1862,7 +1862,7 @@
               <w:rPr>
                 <w:webHidden/>
               </w:rPr>
-              <w:instrText xml:space="preserve"> PAGEREF _Toc135254998 \h </w:instrText>
+              <w:instrText xml:space="preserve"> PAGEREF _Toc135487836 \h </w:instrText>
             </w:r>
             <w:r>
               <w:rPr>
@@ -1900,7 +1900,7 @@
               <w14:ligatures w14:val="standardContextual"/>
             </w:rPr>
           </w:pPr>
-          <w:hyperlink w:anchor="_Toc135254999" w:history="1">
+          <w:hyperlink w:anchor="_Toc135487837" w:history="1">
             <w:r>
               <w:rPr>
                 <w:rStyle w:val="Hipervnculo"/>
@@ -1936,7 +1936,7 @@
               <w:rPr>
                 <w:webHidden/>
               </w:rPr>
-              <w:instrText xml:space="preserve"> PAGEREF _Toc135254999 \h </w:instrText>
+              <w:instrText xml:space="preserve"> PAGEREF _Toc135487837 \h </w:instrText>
             </w:r>
             <w:r>
               <w:rPr>
@@ -1974,7 +1974,7 @@
               <w14:ligatures w14:val="standardContextual"/>
             </w:rPr>
           </w:pPr>
-          <w:hyperlink w:anchor="_Toc135255000" w:history="1">
+          <w:hyperlink w:anchor="_Toc135487838" w:history="1">
             <w:r>
               <w:rPr>
                 <w:rStyle w:val="Hipervnculo"/>
@@ -2010,7 +2010,7 @@
               <w:rPr>
                 <w:webHidden/>
               </w:rPr>
-              <w:instrText xml:space="preserve"> PAGEREF _Toc135255000 \h </w:instrText>
+              <w:instrText xml:space="preserve"> PAGEREF _Toc135487838 \h </w:instrText>
             </w:r>
             <w:r>
               <w:rPr>
@@ -2045,7 +2045,7 @@
               <w14:ligatures w14:val="standardContextual"/>
             </w:rPr>
           </w:pPr>
-          <w:hyperlink w:anchor="_Toc135255001" w:history="1">
+          <w:hyperlink w:anchor="_Toc135487839" w:history="1">
             <w:r>
               <w:rPr>
                 <w:rStyle w:val="Hipervnculo"/>
@@ -2081,7 +2081,7 @@
               <w:rPr>
                 <w:webHidden/>
               </w:rPr>
-              <w:instrText xml:space="preserve"> PAGEREF _Toc135255001 \h </w:instrText>
+              <w:instrText xml:space="preserve"> PAGEREF _Toc135487839 \h </w:instrText>
             </w:r>
             <w:r>
               <w:rPr>
@@ -2116,7 +2116,7 @@
               <w14:ligatures w14:val="standardContextual"/>
             </w:rPr>
           </w:pPr>
-          <w:hyperlink w:anchor="_Toc135255002" w:history="1">
+          <w:hyperlink w:anchor="_Toc135487840" w:history="1">
             <w:r>
               <w:rPr>
                 <w:rStyle w:val="Hipervnculo"/>
@@ -2152,7 +2152,7 @@
               <w:rPr>
                 <w:webHidden/>
               </w:rPr>
-              <w:instrText xml:space="preserve"> PAGEREF _Toc135255002 \h </w:instrText>
+              <w:instrText xml:space="preserve"> PAGEREF _Toc135487840 \h </w:instrText>
             </w:r>
             <w:r>
               <w:rPr>
@@ -2187,7 +2187,7 @@
               <w14:ligatures w14:val="standardContextual"/>
             </w:rPr>
           </w:pPr>
-          <w:hyperlink w:anchor="_Toc135255003" w:history="1">
+          <w:hyperlink w:anchor="_Toc135487841" w:history="1">
             <w:r>
               <w:rPr>
                 <w:rStyle w:val="Hipervnculo"/>
@@ -2223,7 +2223,7 @@
               <w:rPr>
                 <w:webHidden/>
               </w:rPr>
-              <w:instrText xml:space="preserve"> PAGEREF _Toc135255003 \h </w:instrText>
+              <w:instrText xml:space="preserve"> PAGEREF _Toc135487841 \h </w:instrText>
             </w:r>
             <w:r>
               <w:rPr>
@@ -2258,7 +2258,7 @@
               <w14:ligatures w14:val="standardContextual"/>
             </w:rPr>
           </w:pPr>
-          <w:hyperlink w:anchor="_Toc135255004" w:history="1">
+          <w:hyperlink w:anchor="_Toc135487842" w:history="1">
             <w:r>
               <w:rPr>
                 <w:rStyle w:val="Hipervnculo"/>
@@ -2294,7 +2294,7 @@
               <w:rPr>
                 <w:webHidden/>
               </w:rPr>
-              <w:instrText xml:space="preserve"> PAGEREF _Toc135255004 \h </w:instrText>
+              <w:instrText xml:space="preserve"> PAGEREF _Toc135487842 \h </w:instrText>
             </w:r>
             <w:r>
               <w:rPr>
@@ -2332,7 +2332,7 @@
               <w14:ligatures w14:val="standardContextual"/>
             </w:rPr>
           </w:pPr>
-          <w:hyperlink w:anchor="_Toc135255005" w:history="1">
+          <w:hyperlink w:anchor="_Toc135487843" w:history="1">
             <w:r>
               <w:rPr>
                 <w:rStyle w:val="Hipervnculo"/>
@@ -2368,7 +2368,7 @@
               <w:rPr>
                 <w:webHidden/>
               </w:rPr>
-              <w:instrText xml:space="preserve"> PAGEREF _Toc135255005 \h </w:instrText>
+              <w:instrText xml:space="preserve"> PAGEREF _Toc135487843 \h </w:instrText>
             </w:r>
             <w:r>
               <w:rPr>
@@ -2406,7 +2406,7 @@
               <w14:ligatures w14:val="standardContextual"/>
             </w:rPr>
           </w:pPr>
-          <w:hyperlink w:anchor="_Toc135255006" w:history="1">
+          <w:hyperlink w:anchor="_Toc135487844" w:history="1">
             <w:r>
               <w:rPr>
                 <w:rStyle w:val="Hipervnculo"/>
@@ -2442,7 +2442,7 @@
               <w:rPr>
                 <w:webHidden/>
               </w:rPr>
-              <w:instrText xml:space="preserve"> PAGEREF _Toc135255006 \h </w:instrText>
+              <w:instrText xml:space="preserve"> PAGEREF _Toc135487844 \h </w:instrText>
             </w:r>
             <w:r>
               <w:rPr>
@@ -2480,7 +2480,7 @@
               <w14:ligatures w14:val="standardContextual"/>
             </w:rPr>
           </w:pPr>
-          <w:hyperlink w:anchor="_Toc135255007" w:history="1">
+          <w:hyperlink w:anchor="_Toc135487845" w:history="1">
             <w:r>
               <w:rPr>
                 <w:rStyle w:val="Hipervnculo"/>
@@ -2516,7 +2516,7 @@
               <w:rPr>
                 <w:webHidden/>
               </w:rPr>
-              <w:instrText xml:space="preserve"> PAGEREF _Toc135255007 \h </w:instrText>
+              <w:instrText xml:space="preserve"> PAGEREF _Toc135487845 \h </w:instrText>
             </w:r>
             <w:r>
               <w:rPr>
@@ -2551,7 +2551,7 @@
               <w14:ligatures w14:val="standardContextual"/>
             </w:rPr>
           </w:pPr>
-          <w:hyperlink w:anchor="_Toc135255008" w:history="1">
+          <w:hyperlink w:anchor="_Toc135487846" w:history="1">
             <w:r>
               <w:rPr>
                 <w:rStyle w:val="Hipervnculo"/>
@@ -2587,7 +2587,7 @@
               <w:rPr>
                 <w:webHidden/>
               </w:rPr>
-              <w:instrText xml:space="preserve"> PAGEREF _Toc135255008 \h </w:instrText>
+              <w:instrText xml:space="preserve"> PAGEREF _Toc135487846 \h </w:instrText>
             </w:r>
             <w:r>
               <w:rPr>
@@ -2625,7 +2625,7 @@
               <w14:ligatures w14:val="standardContextual"/>
             </w:rPr>
           </w:pPr>
-          <w:hyperlink w:anchor="_Toc135255009" w:history="1">
+          <w:hyperlink w:anchor="_Toc135487847" w:history="1">
             <w:r>
               <w:rPr>
                 <w:rStyle w:val="Hipervnculo"/>
@@ -2661,7 +2661,7 @@
               <w:rPr>
                 <w:webHidden/>
               </w:rPr>
-              <w:instrText xml:space="preserve"> PAGEREF _Toc135255009 \h </w:instrText>
+              <w:instrText xml:space="preserve"> PAGEREF _Toc135487847 \h </w:instrText>
             </w:r>
             <w:r>
               <w:rPr>
@@ -2699,7 +2699,7 @@
               <w14:ligatures w14:val="standardContextual"/>
             </w:rPr>
           </w:pPr>
-          <w:hyperlink w:anchor="_Toc135255010" w:history="1">
+          <w:hyperlink w:anchor="_Toc135487848" w:history="1">
             <w:r>
               <w:rPr>
                 <w:rStyle w:val="Hipervnculo"/>
@@ -2735,7 +2735,7 @@
               <w:rPr>
                 <w:webHidden/>
               </w:rPr>
-              <w:instrText xml:space="preserve"> PAGEREF _Toc135255010 \h </w:instrText>
+              <w:instrText xml:space="preserve"> PAGEREF _Toc135487848 \h </w:instrText>
             </w:r>
             <w:r>
               <w:rPr>
@@ -2773,7 +2773,7 @@
               <w14:ligatures w14:val="standardContextual"/>
             </w:rPr>
           </w:pPr>
-          <w:hyperlink w:anchor="_Toc135255011" w:history="1">
+          <w:hyperlink w:anchor="_Toc135487849" w:history="1">
             <w:r>
               <w:rPr>
                 <w:rStyle w:val="Hipervnculo"/>
@@ -2809,7 +2809,7 @@
               <w:rPr>
                 <w:webHidden/>
               </w:rPr>
-              <w:instrText xml:space="preserve"> PAGEREF _Toc135255011 \h </w:instrText>
+              <w:instrText xml:space="preserve"> PAGEREF _Toc135487849 \h </w:instrText>
             </w:r>
             <w:r>
               <w:rPr>
@@ -2847,7 +2847,7 @@
               <w14:ligatures w14:val="standardContextual"/>
             </w:rPr>
           </w:pPr>
-          <w:hyperlink w:anchor="_Toc135255012" w:history="1">
+          <w:hyperlink w:anchor="_Toc135487850" w:history="1">
             <w:r>
               <w:rPr>
                 <w:rStyle w:val="Hipervnculo"/>
@@ -2883,7 +2883,7 @@
               <w:rPr>
                 <w:webHidden/>
               </w:rPr>
-              <w:instrText xml:space="preserve"> PAGEREF _Toc135255012 \h </w:instrText>
+              <w:instrText xml:space="preserve"> PAGEREF _Toc135487850 \h </w:instrText>
             </w:r>
             <w:r>
               <w:rPr>
@@ -2918,7 +2918,7 @@
               <w14:ligatures w14:val="standardContextual"/>
             </w:rPr>
           </w:pPr>
-          <w:hyperlink w:anchor="_Toc135255013" w:history="1">
+          <w:hyperlink w:anchor="_Toc135487851" w:history="1">
             <w:r>
               <w:rPr>
                 <w:rStyle w:val="Hipervnculo"/>
@@ -2954,7 +2954,7 @@
               <w:rPr>
                 <w:webHidden/>
               </w:rPr>
-              <w:instrText xml:space="preserve"> PAGEREF _Toc135255013 \h </w:instrText>
+              <w:instrText xml:space="preserve"> PAGEREF _Toc135487851 \h </w:instrText>
             </w:r>
             <w:r>
               <w:rPr>
@@ -2992,7 +2992,7 @@
               <w14:ligatures w14:val="standardContextual"/>
             </w:rPr>
           </w:pPr>
-          <w:hyperlink w:anchor="_Toc135255014" w:history="1">
+          <w:hyperlink w:anchor="_Toc135487852" w:history="1">
             <w:r>
               <w:rPr>
                 <w:rStyle w:val="Hipervnculo"/>
@@ -3028,7 +3028,7 @@
               <w:rPr>
                 <w:webHidden/>
               </w:rPr>
-              <w:instrText xml:space="preserve"> PAGEREF _Toc135255014 \h </w:instrText>
+              <w:instrText xml:space="preserve"> PAGEREF _Toc135487852 \h </w:instrText>
             </w:r>
             <w:r>
               <w:rPr>
@@ -3063,7 +3063,7 @@
               <w14:ligatures w14:val="standardContextual"/>
             </w:rPr>
           </w:pPr>
-          <w:hyperlink w:anchor="_Toc135255015" w:history="1">
+          <w:hyperlink w:anchor="_Toc135487853" w:history="1">
             <w:r>
               <w:rPr>
                 <w:rStyle w:val="Hipervnculo"/>
@@ -3099,7 +3099,7 @@
               <w:rPr>
                 <w:webHidden/>
               </w:rPr>
-              <w:instrText xml:space="preserve"> PAGEREF _Toc135255015 \h </w:instrText>
+              <w:instrText xml:space="preserve"> PAGEREF _Toc135487853 \h </w:instrText>
             </w:r>
             <w:r>
               <w:rPr>
@@ -3137,7 +3137,7 @@
               <w14:ligatures w14:val="standardContextual"/>
             </w:rPr>
           </w:pPr>
-          <w:hyperlink w:anchor="_Toc135255016" w:history="1">
+          <w:hyperlink w:anchor="_Toc135487854" w:history="1">
             <w:r>
               <w:rPr>
                 <w:rStyle w:val="Hipervnculo"/>
@@ -3173,7 +3173,7 @@
               <w:rPr>
                 <w:webHidden/>
               </w:rPr>
-              <w:instrText xml:space="preserve"> PAGEREF _Toc135255016 \h </w:instrText>
+              <w:instrText xml:space="preserve"> PAGEREF _Toc135487854 \h </w:instrText>
             </w:r>
             <w:r>
               <w:rPr>
@@ -3208,7 +3208,7 @@
               <w14:ligatures w14:val="standardContextual"/>
             </w:rPr>
           </w:pPr>
-          <w:hyperlink w:anchor="_Toc135255017" w:history="1">
+          <w:hyperlink w:anchor="_Toc135487855" w:history="1">
             <w:r>
               <w:rPr>
                 <w:rStyle w:val="Hipervnculo"/>
@@ -3244,7 +3244,7 @@
               <w:rPr>
                 <w:webHidden/>
               </w:rPr>
-              <w:instrText xml:space="preserve"> PAGEREF _Toc135255017 \h </w:instrText>
+              <w:instrText xml:space="preserve"> PAGEREF _Toc135487855 \h </w:instrText>
             </w:r>
             <w:r>
               <w:rPr>
@@ -3279,7 +3279,7 @@
               <w14:ligatures w14:val="standardContextual"/>
             </w:rPr>
           </w:pPr>
-          <w:hyperlink w:anchor="_Toc135255018" w:history="1">
+          <w:hyperlink w:anchor="_Toc135487856" w:history="1">
             <w:r>
               <w:rPr>
                 <w:rStyle w:val="Hipervnculo"/>
@@ -3315,7 +3315,7 @@
               <w:rPr>
                 <w:webHidden/>
               </w:rPr>
-              <w:instrText xml:space="preserve"> PAGEREF _Toc135255018 \h </w:instrText>
+              <w:instrText xml:space="preserve"> PAGEREF _Toc135487856 \h </w:instrText>
             </w:r>
             <w:r>
               <w:rPr>
@@ -3353,7 +3353,7 @@
               <w14:ligatures w14:val="standardContextual"/>
             </w:rPr>
           </w:pPr>
-          <w:hyperlink w:anchor="_Toc135255019" w:history="1">
+          <w:hyperlink w:anchor="_Toc135487857" w:history="1">
             <w:r>
               <w:rPr>
                 <w:rStyle w:val="Hipervnculo"/>
@@ -3389,7 +3389,7 @@
               <w:rPr>
                 <w:webHidden/>
               </w:rPr>
-              <w:instrText xml:space="preserve"> PAGEREF _Toc135255019 \h </w:instrText>
+              <w:instrText xml:space="preserve"> PAGEREF _Toc135487857 \h </w:instrText>
             </w:r>
             <w:r>
               <w:rPr>
@@ -3427,7 +3427,7 @@
               <w14:ligatures w14:val="standardContextual"/>
             </w:rPr>
           </w:pPr>
-          <w:hyperlink w:anchor="_Toc135255020" w:history="1">
+          <w:hyperlink w:anchor="_Toc135487858" w:history="1">
             <w:r>
               <w:rPr>
                 <w:rStyle w:val="Hipervnculo"/>
@@ -3463,7 +3463,7 @@
               <w:rPr>
                 <w:webHidden/>
               </w:rPr>
-              <w:instrText xml:space="preserve"> PAGEREF _Toc135255020 \h </w:instrText>
+              <w:instrText xml:space="preserve"> PAGEREF _Toc135487858 \h </w:instrText>
             </w:r>
             <w:r>
               <w:rPr>
@@ -3498,7 +3498,7 @@
               <w14:ligatures w14:val="standardContextual"/>
             </w:rPr>
           </w:pPr>
-          <w:hyperlink w:anchor="_Toc135255021" w:history="1">
+          <w:hyperlink w:anchor="_Toc135487859" w:history="1">
             <w:r>
               <w:rPr>
                 <w:rStyle w:val="Hipervnculo"/>
@@ -3534,7 +3534,7 @@
               <w:rPr>
                 <w:webHidden/>
               </w:rPr>
-              <w:instrText xml:space="preserve"> PAGEREF _Toc135255021 \h </w:instrText>
+              <w:instrText xml:space="preserve"> PAGEREF _Toc135487859 \h </w:instrText>
             </w:r>
             <w:r>
               <w:rPr>
@@ -3572,7 +3572,7 @@
               <w14:ligatures w14:val="standardContextual"/>
             </w:rPr>
           </w:pPr>
-          <w:hyperlink w:anchor="_Toc135255022" w:history="1">
+          <w:hyperlink w:anchor="_Toc135487860" w:history="1">
             <w:r>
               <w:rPr>
                 <w:rStyle w:val="Hipervnculo"/>
@@ -3608,7 +3608,7 @@
               <w:rPr>
                 <w:webHidden/>
               </w:rPr>
-              <w:instrText xml:space="preserve"> PAGEREF _Toc135255022 \h </w:instrText>
+              <w:instrText xml:space="preserve"> PAGEREF _Toc135487860 \h </w:instrText>
             </w:r>
             <w:r>
               <w:rPr>
@@ -3643,7 +3643,7 @@
               <w14:ligatures w14:val="standardContextual"/>
             </w:rPr>
           </w:pPr>
-          <w:hyperlink w:anchor="_Toc135255023" w:history="1">
+          <w:hyperlink w:anchor="_Toc135487861" w:history="1">
             <w:r>
               <w:rPr>
                 <w:rStyle w:val="Hipervnculo"/>
@@ -3679,7 +3679,7 @@
               <w:rPr>
                 <w:webHidden/>
               </w:rPr>
-              <w:instrText xml:space="preserve"> PAGEREF _Toc135255023 \h </w:instrText>
+              <w:instrText xml:space="preserve"> PAGEREF _Toc135487861 \h </w:instrText>
             </w:r>
             <w:r>
               <w:rPr>
@@ -3717,7 +3717,7 @@
               <w14:ligatures w14:val="standardContextual"/>
             </w:rPr>
           </w:pPr>
-          <w:hyperlink w:anchor="_Toc135255024" w:history="1">
+          <w:hyperlink w:anchor="_Toc135487862" w:history="1">
             <w:r>
               <w:rPr>
                 <w:rStyle w:val="Hipervnculo"/>
@@ -3753,7 +3753,7 @@
               <w:rPr>
                 <w:webHidden/>
               </w:rPr>
-              <w:instrText xml:space="preserve"> PAGEREF _Toc135255024 \h </w:instrText>
+              <w:instrText xml:space="preserve"> PAGEREF _Toc135487862 \h </w:instrText>
             </w:r>
             <w:r>
               <w:rPr>
@@ -3791,7 +3791,7 @@
               <w14:ligatures w14:val="standardContextual"/>
             </w:rPr>
           </w:pPr>
-          <w:hyperlink w:anchor="_Toc135255025" w:history="1">
+          <w:hyperlink w:anchor="_Toc135487863" w:history="1">
             <w:r>
               <w:rPr>
                 <w:rStyle w:val="Hipervnculo"/>
@@ -3827,7 +3827,7 @@
               <w:rPr>
                 <w:webHidden/>
               </w:rPr>
-              <w:instrText xml:space="preserve"> PAGEREF _Toc135255025 \h </w:instrText>
+              <w:instrText xml:space="preserve"> PAGEREF _Toc135487863 \h </w:instrText>
             </w:r>
             <w:r>
               <w:rPr>
@@ -3862,7 +3862,7 @@
               <w14:ligatures w14:val="standardContextual"/>
             </w:rPr>
           </w:pPr>
-          <w:hyperlink w:anchor="_Toc135255026" w:history="1">
+          <w:hyperlink w:anchor="_Toc135487864" w:history="1">
             <w:r>
               <w:rPr>
                 <w:rStyle w:val="Hipervnculo"/>
@@ -3898,7 +3898,7 @@
               <w:rPr>
                 <w:webHidden/>
               </w:rPr>
-              <w:instrText xml:space="preserve"> PAGEREF _Toc135255026 \h </w:instrText>
+              <w:instrText xml:space="preserve"> PAGEREF _Toc135487864 \h </w:instrText>
             </w:r>
             <w:r>
               <w:rPr>
@@ -3933,7 +3933,7 @@
               <w14:ligatures w14:val="standardContextual"/>
             </w:rPr>
           </w:pPr>
-          <w:hyperlink w:anchor="_Toc135255027" w:history="1">
+          <w:hyperlink w:anchor="_Toc135487865" w:history="1">
             <w:r>
               <w:rPr>
                 <w:rStyle w:val="Hipervnculo"/>
@@ -3969,7 +3969,7 @@
               <w:rPr>
                 <w:webHidden/>
               </w:rPr>
-              <w:instrText xml:space="preserve"> PAGEREF _Toc135255027 \h </w:instrText>
+              <w:instrText xml:space="preserve"> PAGEREF _Toc135487865 \h </w:instrText>
             </w:r>
             <w:r>
               <w:rPr>
@@ -4004,7 +4004,7 @@
               <w14:ligatures w14:val="standardContextual"/>
             </w:rPr>
           </w:pPr>
-          <w:hyperlink w:anchor="_Toc135255028" w:history="1">
+          <w:hyperlink w:anchor="_Toc135487866" w:history="1">
             <w:r>
               <w:rPr>
                 <w:rStyle w:val="Hipervnculo"/>
@@ -4040,7 +4040,7 @@
               <w:rPr>
                 <w:webHidden/>
               </w:rPr>
-              <w:instrText xml:space="preserve"> PAGEREF _Toc135255028 \h </w:instrText>
+              <w:instrText xml:space="preserve"> PAGEREF _Toc135487866 \h </w:instrText>
             </w:r>
             <w:r>
               <w:rPr>
@@ -4078,7 +4078,7 @@
               <w14:ligatures w14:val="standardContextual"/>
             </w:rPr>
           </w:pPr>
-          <w:hyperlink w:anchor="_Toc135255029" w:history="1">
+          <w:hyperlink w:anchor="_Toc135487867" w:history="1">
             <w:r>
               <w:rPr>
                 <w:rStyle w:val="Hipervnculo"/>
@@ -4114,7 +4114,7 @@
               <w:rPr>
                 <w:webHidden/>
               </w:rPr>
-              <w:instrText xml:space="preserve"> PAGEREF _Toc135255029 \h </w:instrText>
+              <w:instrText xml:space="preserve"> PAGEREF _Toc135487867 \h </w:instrText>
             </w:r>
             <w:r>
               <w:rPr>
@@ -4152,7 +4152,7 @@
               <w14:ligatures w14:val="standardContextual"/>
             </w:rPr>
           </w:pPr>
-          <w:hyperlink w:anchor="_Toc135255030" w:history="1">
+          <w:hyperlink w:anchor="_Toc135487868" w:history="1">
             <w:r>
               <w:rPr>
                 <w:rStyle w:val="Hipervnculo"/>
@@ -4188,7 +4188,7 @@
               <w:rPr>
                 <w:webHidden/>
               </w:rPr>
-              <w:instrText xml:space="preserve"> PAGEREF _Toc135255030 \h </w:instrText>
+              <w:instrText xml:space="preserve"> PAGEREF _Toc135487868 \h </w:instrText>
             </w:r>
             <w:r>
               <w:rPr>
@@ -4226,7 +4226,7 @@
               <w14:ligatures w14:val="standardContextual"/>
             </w:rPr>
           </w:pPr>
-          <w:hyperlink w:anchor="_Toc135255031" w:history="1">
+          <w:hyperlink w:anchor="_Toc135487869" w:history="1">
             <w:r>
               <w:rPr>
                 <w:rStyle w:val="Hipervnculo"/>
@@ -4262,7 +4262,7 @@
               <w:rPr>
                 <w:webHidden/>
               </w:rPr>
-              <w:instrText xml:space="preserve"> PAGEREF _Toc135255031 \h </w:instrText>
+              <w:instrText xml:space="preserve"> PAGEREF _Toc135487869 \h </w:instrText>
             </w:r>
             <w:r>
               <w:rPr>
@@ -4300,7 +4300,7 @@
               <w14:ligatures w14:val="standardContextual"/>
             </w:rPr>
           </w:pPr>
-          <w:hyperlink w:anchor="_Toc135255032" w:history="1">
+          <w:hyperlink w:anchor="_Toc135487870" w:history="1">
             <w:r>
               <w:rPr>
                 <w:rStyle w:val="Hipervnculo"/>
@@ -4336,7 +4336,7 @@
               <w:rPr>
                 <w:webHidden/>
               </w:rPr>
-              <w:instrText xml:space="preserve"> PAGEREF _Toc135255032 \h </w:instrText>
+              <w:instrText xml:space="preserve"> PAGEREF _Toc135487870 \h </w:instrText>
             </w:r>
             <w:r>
               <w:rPr>
@@ -4371,7 +4371,7 @@
               <w14:ligatures w14:val="standardContextual"/>
             </w:rPr>
           </w:pPr>
-          <w:hyperlink w:anchor="_Toc135255033" w:history="1">
+          <w:hyperlink w:anchor="_Toc135487871" w:history="1">
             <w:r>
               <w:rPr>
                 <w:rStyle w:val="Hipervnculo"/>
@@ -4407,7 +4407,7 @@
               <w:rPr>
                 <w:webHidden/>
               </w:rPr>
-              <w:instrText xml:space="preserve"> PAGEREF _Toc135255033 \h </w:instrText>
+              <w:instrText xml:space="preserve"> PAGEREF _Toc135487871 \h </w:instrText>
             </w:r>
             <w:r>
               <w:rPr>
@@ -4442,7 +4442,7 @@
               <w14:ligatures w14:val="standardContextual"/>
             </w:rPr>
           </w:pPr>
-          <w:hyperlink w:anchor="_Toc135255034" w:history="1">
+          <w:hyperlink w:anchor="_Toc135487872" w:history="1">
             <w:r>
               <w:rPr>
                 <w:rStyle w:val="Hipervnculo"/>
@@ -4478,7 +4478,7 @@
               <w:rPr>
                 <w:webHidden/>
               </w:rPr>
-              <w:instrText xml:space="preserve"> PAGEREF _Toc135255034 \h </w:instrText>
+              <w:instrText xml:space="preserve"> PAGEREF _Toc135487872 \h </w:instrText>
             </w:r>
             <w:r>
               <w:rPr>
@@ -4516,7 +4516,7 @@
               <w14:ligatures w14:val="standardContextual"/>
             </w:rPr>
           </w:pPr>
-          <w:hyperlink w:anchor="_Toc135255035" w:history="1">
+          <w:hyperlink w:anchor="_Toc135487873" w:history="1">
             <w:r>
               <w:rPr>
                 <w:rStyle w:val="Hipervnculo"/>
@@ -4552,7 +4552,7 @@
               <w:rPr>
                 <w:webHidden/>
               </w:rPr>
-              <w:instrText xml:space="preserve"> PAGEREF _Toc135255035 \h </w:instrText>
+              <w:instrText xml:space="preserve"> PAGEREF _Toc135487873 \h </w:instrText>
             </w:r>
             <w:r>
               <w:rPr>
@@ -4590,7 +4590,7 @@
               <w14:ligatures w14:val="standardContextual"/>
             </w:rPr>
           </w:pPr>
-          <w:hyperlink w:anchor="_Toc135255036" w:history="1">
+          <w:hyperlink w:anchor="_Toc135487874" w:history="1">
             <w:r>
               <w:rPr>
                 <w:rStyle w:val="Hipervnculo"/>
@@ -4626,7 +4626,7 @@
               <w:rPr>
                 <w:webHidden/>
               </w:rPr>
-              <w:instrText xml:space="preserve"> PAGEREF _Toc135255036 \h </w:instrText>
+              <w:instrText xml:space="preserve"> PAGEREF _Toc135487874 \h </w:instrText>
             </w:r>
             <w:r>
               <w:rPr>
@@ -4664,7 +4664,7 @@
               <w14:ligatures w14:val="standardContextual"/>
             </w:rPr>
           </w:pPr>
-          <w:hyperlink w:anchor="_Toc135255037" w:history="1">
+          <w:hyperlink w:anchor="_Toc135487875" w:history="1">
             <w:r>
               <w:rPr>
                 <w:rStyle w:val="Hipervnculo"/>
@@ -4700,7 +4700,7 @@
               <w:rPr>
                 <w:webHidden/>
               </w:rPr>
-              <w:instrText xml:space="preserve"> PAGEREF _Toc135255037 \h </w:instrText>
+              <w:instrText xml:space="preserve"> PAGEREF _Toc135487875 \h </w:instrText>
             </w:r>
             <w:r>
               <w:rPr>
@@ -4738,7 +4738,7 @@
               <w14:ligatures w14:val="standardContextual"/>
             </w:rPr>
           </w:pPr>
-          <w:hyperlink w:anchor="_Toc135255038" w:history="1">
+          <w:hyperlink w:anchor="_Toc135487876" w:history="1">
             <w:r>
               <w:rPr>
                 <w:rStyle w:val="Hipervnculo"/>
@@ -4774,7 +4774,7 @@
               <w:rPr>
                 <w:webHidden/>
               </w:rPr>
-              <w:instrText xml:space="preserve"> PAGEREF _Toc135255038 \h </w:instrText>
+              <w:instrText xml:space="preserve"> PAGEREF _Toc135487876 \h </w:instrText>
             </w:r>
             <w:r>
               <w:rPr>
@@ -4812,7 +4812,7 @@
               <w14:ligatures w14:val="standardContextual"/>
             </w:rPr>
           </w:pPr>
-          <w:hyperlink w:anchor="_Toc135255039" w:history="1">
+          <w:hyperlink w:anchor="_Toc135487877" w:history="1">
             <w:r>
               <w:rPr>
                 <w:rStyle w:val="Hipervnculo"/>
@@ -4848,7 +4848,7 @@
               <w:rPr>
                 <w:webHidden/>
               </w:rPr>
-              <w:instrText xml:space="preserve"> PAGEREF _Toc135255039 \h </w:instrText>
+              <w:instrText xml:space="preserve"> PAGEREF _Toc135487877 \h </w:instrText>
             </w:r>
             <w:r>
               <w:rPr>
@@ -4886,7 +4886,7 @@
               <w14:ligatures w14:val="standardContextual"/>
             </w:rPr>
           </w:pPr>
-          <w:hyperlink w:anchor="_Toc135255040" w:history="1">
+          <w:hyperlink w:anchor="_Toc135487878" w:history="1">
             <w:r>
               <w:rPr>
                 <w:rStyle w:val="Hipervnculo"/>
@@ -4922,7 +4922,7 @@
               <w:rPr>
                 <w:webHidden/>
               </w:rPr>
-              <w:instrText xml:space="preserve"> PAGEREF _Toc135255040 \h </w:instrText>
+              <w:instrText xml:space="preserve"> PAGEREF _Toc135487878 \h </w:instrText>
             </w:r>
             <w:r>
               <w:rPr>
@@ -4957,7 +4957,7 @@
               <w14:ligatures w14:val="standardContextual"/>
             </w:rPr>
           </w:pPr>
-          <w:hyperlink w:anchor="_Toc135255041" w:history="1">
+          <w:hyperlink w:anchor="_Toc135487879" w:history="1">
             <w:r>
               <w:rPr>
                 <w:rStyle w:val="Hipervnculo"/>
@@ -4993,7 +4993,7 @@
               <w:rPr>
                 <w:webHidden/>
               </w:rPr>
-              <w:instrText xml:space="preserve"> PAGEREF _Toc135255041 \h </w:instrText>
+              <w:instrText xml:space="preserve"> PAGEREF _Toc135487879 \h </w:instrText>
             </w:r>
             <w:r>
               <w:rPr>
@@ -5031,7 +5031,7 @@
               <w14:ligatures w14:val="standardContextual"/>
             </w:rPr>
           </w:pPr>
-          <w:hyperlink w:anchor="_Toc135255042" w:history="1">
+          <w:hyperlink w:anchor="_Toc135487880" w:history="1">
             <w:r>
               <w:rPr>
                 <w:rStyle w:val="Hipervnculo"/>
@@ -5067,7 +5067,7 @@
               <w:rPr>
                 <w:webHidden/>
               </w:rPr>
-              <w:instrText xml:space="preserve"> PAGEREF _Toc135255042 \h </w:instrText>
+              <w:instrText xml:space="preserve"> PAGEREF _Toc135487880 \h </w:instrText>
             </w:r>
             <w:r>
               <w:rPr>
@@ -5105,7 +5105,7 @@
               <w14:ligatures w14:val="standardContextual"/>
             </w:rPr>
           </w:pPr>
-          <w:hyperlink w:anchor="_Toc135255043" w:history="1">
+          <w:hyperlink w:anchor="_Toc135487881" w:history="1">
             <w:r>
               <w:rPr>
                 <w:rStyle w:val="Hipervnculo"/>
@@ -5141,7 +5141,7 @@
               <w:rPr>
                 <w:webHidden/>
               </w:rPr>
-              <w:instrText xml:space="preserve"> PAGEREF _Toc135255043 \h </w:instrText>
+              <w:instrText xml:space="preserve"> PAGEREF _Toc135487881 \h </w:instrText>
             </w:r>
             <w:r>
               <w:rPr>
@@ -5179,7 +5179,7 @@
               <w14:ligatures w14:val="standardContextual"/>
             </w:rPr>
           </w:pPr>
-          <w:hyperlink w:anchor="_Toc135255044" w:history="1">
+          <w:hyperlink w:anchor="_Toc135487882" w:history="1">
             <w:r>
               <w:rPr>
                 <w:rStyle w:val="Hipervnculo"/>
@@ -5215,7 +5215,7 @@
               <w:rPr>
                 <w:webHidden/>
               </w:rPr>
-              <w:instrText xml:space="preserve"> PAGEREF _Toc135255044 \h </w:instrText>
+              <w:instrText xml:space="preserve"> PAGEREF _Toc135487882 \h </w:instrText>
             </w:r>
             <w:r>
               <w:rPr>
@@ -5250,7 +5250,7 @@
               <w14:ligatures w14:val="standardContextual"/>
             </w:rPr>
           </w:pPr>
-          <w:hyperlink w:anchor="_Toc135255045" w:history="1">
+          <w:hyperlink w:anchor="_Toc135487883" w:history="1">
             <w:r>
               <w:rPr>
                 <w:rStyle w:val="Hipervnculo"/>
@@ -5286,7 +5286,7 @@
               <w:rPr>
                 <w:webHidden/>
               </w:rPr>
-              <w:instrText xml:space="preserve"> PAGEREF _Toc135255045 \h </w:instrText>
+              <w:instrText xml:space="preserve"> PAGEREF _Toc135487883 \h </w:instrText>
             </w:r>
             <w:r>
               <w:rPr>
@@ -5324,7 +5324,7 @@
               <w14:ligatures w14:val="standardContextual"/>
             </w:rPr>
           </w:pPr>
-          <w:hyperlink w:anchor="_Toc135255046" w:history="1">
+          <w:hyperlink w:anchor="_Toc135487884" w:history="1">
             <w:r>
               <w:rPr>
                 <w:rStyle w:val="Hipervnculo"/>
@@ -5360,7 +5360,7 @@
               <w:rPr>
                 <w:webHidden/>
               </w:rPr>
-              <w:instrText xml:space="preserve"> PAGEREF _Toc135255046 \h </w:instrText>
+              <w:instrText xml:space="preserve"> PAGEREF _Toc135487884 \h </w:instrText>
             </w:r>
             <w:r>
               <w:rPr>
@@ -5395,7 +5395,7 @@
               <w14:ligatures w14:val="standardContextual"/>
             </w:rPr>
           </w:pPr>
-          <w:hyperlink w:anchor="_Toc135255047" w:history="1">
+          <w:hyperlink w:anchor="_Toc135487885" w:history="1">
             <w:r>
               <w:rPr>
                 <w:rStyle w:val="Hipervnculo"/>
@@ -5431,7 +5431,7 @@
               <w:rPr>
                 <w:webHidden/>
               </w:rPr>
-              <w:instrText xml:space="preserve"> PAGEREF _Toc135255047 \h </w:instrText>
+              <w:instrText xml:space="preserve"> PAGEREF _Toc135487885 \h </w:instrText>
             </w:r>
             <w:r>
               <w:rPr>
@@ -5469,7 +5469,7 @@
               <w14:ligatures w14:val="standardContextual"/>
             </w:rPr>
           </w:pPr>
-          <w:hyperlink w:anchor="_Toc135255048" w:history="1">
+          <w:hyperlink w:anchor="_Toc135487886" w:history="1">
             <w:r>
               <w:rPr>
                 <w:rStyle w:val="Hipervnculo"/>
@@ -5505,7 +5505,7 @@
               <w:rPr>
                 <w:webHidden/>
               </w:rPr>
-              <w:instrText xml:space="preserve"> PAGEREF _Toc135255048 \h </w:instrText>
+              <w:instrText xml:space="preserve"> PAGEREF _Toc135487886 \h </w:instrText>
             </w:r>
             <w:r>
               <w:rPr>
@@ -5543,7 +5543,7 @@
               <w14:ligatures w14:val="standardContextual"/>
             </w:rPr>
           </w:pPr>
-          <w:hyperlink w:anchor="_Toc135255049" w:history="1">
+          <w:hyperlink w:anchor="_Toc135487887" w:history="1">
             <w:r>
               <w:rPr>
                 <w:rStyle w:val="Hipervnculo"/>
@@ -5579,7 +5579,7 @@
               <w:rPr>
                 <w:webHidden/>
               </w:rPr>
-              <w:instrText xml:space="preserve"> PAGEREF _Toc135255049 \h </w:instrText>
+              <w:instrText xml:space="preserve"> PAGEREF _Toc135487887 \h </w:instrText>
             </w:r>
             <w:r>
               <w:rPr>
@@ -5617,7 +5617,7 @@
               <w14:ligatures w14:val="standardContextual"/>
             </w:rPr>
           </w:pPr>
-          <w:hyperlink w:anchor="_Toc135255050" w:history="1">
+          <w:hyperlink w:anchor="_Toc135487888" w:history="1">
             <w:r>
               <w:rPr>
                 <w:rStyle w:val="Hipervnculo"/>
@@ -5653,7 +5653,7 @@
               <w:rPr>
                 <w:webHidden/>
               </w:rPr>
-              <w:instrText xml:space="preserve"> PAGEREF _Toc135255050 \h </w:instrText>
+              <w:instrText xml:space="preserve"> PAGEREF _Toc135487888 \h </w:instrText>
             </w:r>
             <w:r>
               <w:rPr>
@@ -5688,7 +5688,7 @@
               <w14:ligatures w14:val="standardContextual"/>
             </w:rPr>
           </w:pPr>
-          <w:hyperlink w:anchor="_Toc135255051" w:history="1">
+          <w:hyperlink w:anchor="_Toc135487889" w:history="1">
             <w:r>
               <w:rPr>
                 <w:rStyle w:val="Hipervnculo"/>
@@ -5724,7 +5724,7 @@
               <w:rPr>
                 <w:webHidden/>
               </w:rPr>
-              <w:instrText xml:space="preserve"> PAGEREF _Toc135255051 \h </w:instrText>
+              <w:instrText xml:space="preserve"> PAGEREF _Toc135487889 \h </w:instrText>
             </w:r>
             <w:r>
               <w:rPr>
@@ -5741,7 +5741,7 @@
               <w:rPr>
                 <w:webHidden/>
               </w:rPr>
-              <w:t>35</w:t>
+              <w:t>34</w:t>
             </w:r>
             <w:r>
               <w:rPr>
@@ -5759,7 +5759,7 @@
               <w14:ligatures w14:val="standardContextual"/>
             </w:rPr>
           </w:pPr>
-          <w:hyperlink w:anchor="_Toc135255052" w:history="1">
+          <w:hyperlink w:anchor="_Toc135487890" w:history="1">
             <w:r>
               <w:rPr>
                 <w:rStyle w:val="Hipervnculo"/>
@@ -5795,7 +5795,7 @@
               <w:rPr>
                 <w:webHidden/>
               </w:rPr>
-              <w:instrText xml:space="preserve"> PAGEREF _Toc135255052 \h </w:instrText>
+              <w:instrText xml:space="preserve"> PAGEREF _Toc135487890 \h </w:instrText>
             </w:r>
             <w:r>
               <w:rPr>
@@ -5812,7 +5812,7 @@
               <w:rPr>
                 <w:webHidden/>
               </w:rPr>
-              <w:t>35</w:t>
+              <w:t>34</w:t>
             </w:r>
             <w:r>
               <w:rPr>
@@ -5830,7 +5830,7 @@
               <w14:ligatures w14:val="standardContextual"/>
             </w:rPr>
           </w:pPr>
-          <w:hyperlink w:anchor="_Toc135255053" w:history="1">
+          <w:hyperlink w:anchor="_Toc135487891" w:history="1">
             <w:r>
               <w:rPr>
                 <w:rStyle w:val="Hipervnculo"/>
@@ -5866,7 +5866,7 @@
               <w:rPr>
                 <w:webHidden/>
               </w:rPr>
-              <w:instrText xml:space="preserve"> PAGEREF _Toc135255053 \h </w:instrText>
+              <w:instrText xml:space="preserve"> PAGEREF _Toc135487891 \h </w:instrText>
             </w:r>
             <w:r>
               <w:rPr>
@@ -5883,7 +5883,7 @@
               <w:rPr>
                 <w:webHidden/>
               </w:rPr>
-              <w:t>36</w:t>
+              <w:t>35</w:t>
             </w:r>
             <w:r>
               <w:rPr>
@@ -5901,7 +5901,7 @@
               <w14:ligatures w14:val="standardContextual"/>
             </w:rPr>
           </w:pPr>
-          <w:hyperlink w:anchor="_Toc135255054" w:history="1">
+          <w:hyperlink w:anchor="_Toc135487892" w:history="1">
             <w:r>
               <w:rPr>
                 <w:rStyle w:val="Hipervnculo"/>
@@ -5937,7 +5937,7 @@
               <w:rPr>
                 <w:webHidden/>
               </w:rPr>
-              <w:instrText xml:space="preserve"> PAGEREF _Toc135255054 \h </w:instrText>
+              <w:instrText xml:space="preserve"> PAGEREF _Toc135487892 \h </w:instrText>
             </w:r>
             <w:r>
               <w:rPr>
@@ -5954,7 +5954,7 @@
               <w:rPr>
                 <w:webHidden/>
               </w:rPr>
-              <w:t>36</w:t>
+              <w:t>35</w:t>
             </w:r>
             <w:r>
               <w:rPr>
@@ -5972,7 +5972,7 @@
               <w14:ligatures w14:val="standardContextual"/>
             </w:rPr>
           </w:pPr>
-          <w:hyperlink w:anchor="_Toc135255055" w:history="1">
+          <w:hyperlink w:anchor="_Toc135487893" w:history="1">
             <w:r>
               <w:rPr>
                 <w:rStyle w:val="Hipervnculo"/>
@@ -6008,7 +6008,7 @@
               <w:rPr>
                 <w:webHidden/>
               </w:rPr>
-              <w:instrText xml:space="preserve"> PAGEREF _Toc135255055 \h </w:instrText>
+              <w:instrText xml:space="preserve"> PAGEREF _Toc135487893 \h </w:instrText>
             </w:r>
             <w:r>
               <w:rPr>
@@ -6025,7 +6025,7 @@
               <w:rPr>
                 <w:webHidden/>
               </w:rPr>
-              <w:t>36</w:t>
+              <w:t>35</w:t>
             </w:r>
             <w:r>
               <w:rPr>
@@ -6043,7 +6043,7 @@
               <w14:ligatures w14:val="standardContextual"/>
             </w:rPr>
           </w:pPr>
-          <w:hyperlink w:anchor="_Toc135255056" w:history="1">
+          <w:hyperlink w:anchor="_Toc135487894" w:history="1">
             <w:r>
               <w:rPr>
                 <w:rStyle w:val="Hipervnculo"/>
@@ -6079,7 +6079,7 @@
               <w:rPr>
                 <w:webHidden/>
               </w:rPr>
-              <w:instrText xml:space="preserve"> PAGEREF _Toc135255056 \h </w:instrText>
+              <w:instrText xml:space="preserve"> PAGEREF _Toc135487894 \h </w:instrText>
             </w:r>
             <w:r>
               <w:rPr>
@@ -6096,7 +6096,7 @@
               <w:rPr>
                 <w:webHidden/>
               </w:rPr>
-              <w:t>37</w:t>
+              <w:t>36</w:t>
             </w:r>
             <w:r>
               <w:rPr>
@@ -6114,7 +6114,7 @@
               <w14:ligatures w14:val="standardContextual"/>
             </w:rPr>
           </w:pPr>
-          <w:hyperlink w:anchor="_Toc135255057" w:history="1">
+          <w:hyperlink w:anchor="_Toc135487895" w:history="1">
             <w:r>
               <w:rPr>
                 <w:rStyle w:val="Hipervnculo"/>
@@ -6132,7 +6132,7 @@
               <w:rPr>
                 <w:rStyle w:val="Hipervnculo"/>
               </w:rPr>
-              <w:t>Back End</w:t>
+              <w:t>BackEnd</w:t>
             </w:r>
             <w:r>
               <w:rPr>
@@ -6150,7 +6150,7 @@
               <w:rPr>
                 <w:webHidden/>
               </w:rPr>
-              <w:instrText xml:space="preserve"> PAGEREF _Toc135255057 \h </w:instrText>
+              <w:instrText xml:space="preserve"> PAGEREF _Toc135487895 \h </w:instrText>
             </w:r>
             <w:r>
               <w:rPr>
@@ -6167,7 +6167,7 @@
               <w:rPr>
                 <w:webHidden/>
               </w:rPr>
-              <w:t>37</w:t>
+              <w:t>36</w:t>
             </w:r>
             <w:r>
               <w:rPr>
@@ -6185,7 +6185,7 @@
               <w14:ligatures w14:val="standardContextual"/>
             </w:rPr>
           </w:pPr>
-          <w:hyperlink w:anchor="_Toc135255058" w:history="1">
+          <w:hyperlink w:anchor="_Toc135487896" w:history="1">
             <w:r>
               <w:rPr>
                 <w:rStyle w:val="Hipervnculo"/>
@@ -6203,7 +6203,7 @@
               <w:rPr>
                 <w:rStyle w:val="Hipervnculo"/>
               </w:rPr>
-              <w:t>Front End / Godot</w:t>
+              <w:t>FrontEnd / Godot</w:t>
             </w:r>
             <w:r>
               <w:rPr>
@@ -6221,7 +6221,7 @@
               <w:rPr>
                 <w:webHidden/>
               </w:rPr>
-              <w:instrText xml:space="preserve"> PAGEREF _Toc135255058 \h </w:instrText>
+              <w:instrText xml:space="preserve"> PAGEREF _Toc135487896 \h </w:instrText>
             </w:r>
             <w:r>
               <w:rPr>
@@ -6238,7 +6238,7 @@
               <w:rPr>
                 <w:webHidden/>
               </w:rPr>
-              <w:t>37</w:t>
+              <w:t>36</w:t>
             </w:r>
             <w:r>
               <w:rPr>
@@ -6270,14 +6270,14 @@
     <w:bookmarkEnd w:id="2" w:displacedByCustomXml="prev"/>
     <w:bookmarkEnd w:id="1" w:displacedByCustomXml="prev"/>
     <w:bookmarkEnd w:id="0" w:displacedByCustomXml="prev"/>
-    <w:bookmarkStart w:id="4" w:name="_Toc67476037" w:displacedByCustomXml="prev"/>
-    <w:bookmarkStart w:id="5" w:name="_Toc67560084" w:displacedByCustomXml="prev"/>
+    <w:bookmarkStart w:id="4" w:name="_Toc67560084" w:displacedByCustomXml="prev"/>
+    <w:bookmarkStart w:id="5" w:name="_Toc67476037" w:displacedByCustomXml="prev"/>
     <w:p/>
     <w:p>
       <w:pPr>
         <w:pStyle w:val="Ttulo1"/>
       </w:pPr>
-      <w:bookmarkStart w:id="6" w:name="_Toc135254980"/>
+      <w:bookmarkStart w:id="6" w:name="_Toc135487818"/>
       <w:r>
         <w:lastRenderedPageBreak/>
         <w:t>I</w:t>
@@ -6293,7 +6293,7 @@
       <w:pPr>
         <w:pStyle w:val="Ttulo2"/>
       </w:pPr>
-      <w:bookmarkStart w:id="7" w:name="_Toc135254981"/>
+      <w:bookmarkStart w:id="7" w:name="_Toc135487819"/>
       <w:r>
         <w:t>Descripción</w:t>
       </w:r>
@@ -6609,7 +6609,7 @@
       <w:pPr>
         <w:pStyle w:val="Ttulo2"/>
       </w:pPr>
-      <w:bookmarkStart w:id="8" w:name="_Toc135254982"/>
+      <w:bookmarkStart w:id="8" w:name="_Toc135487820"/>
       <w:r>
         <w:t>Diferencias en un desarrollo software de un videojuego respecto al de una aplicación comercial empresarial</w:t>
       </w:r>
@@ -6760,7 +6760,7 @@
       <w:pPr>
         <w:pStyle w:val="Ttulo1"/>
       </w:pPr>
-      <w:bookmarkStart w:id="9" w:name="_Toc135254983"/>
+      <w:bookmarkStart w:id="9" w:name="_Toc135487821"/>
       <w:r>
         <w:lastRenderedPageBreak/>
         <w:t>Requisitos</w:t>
@@ -6771,7 +6771,7 @@
       <w:pPr>
         <w:pStyle w:val="Ttulo2"/>
       </w:pPr>
-      <w:bookmarkStart w:id="10" w:name="_Toc135254984"/>
+      <w:bookmarkStart w:id="10" w:name="_Toc135487822"/>
       <w:r>
         <w:t>Requisitos Funcionales</w:t>
       </w:r>
@@ -6944,7 +6944,7 @@
       <w:pPr>
         <w:pStyle w:val="Ttulo2"/>
       </w:pPr>
-      <w:bookmarkStart w:id="11" w:name="_Toc135254985"/>
+      <w:bookmarkStart w:id="11" w:name="_Toc135487823"/>
       <w:r>
         <w:t>Requisitos No Funcionales</w:t>
       </w:r>
@@ -7019,7 +7019,7 @@
       <w:pPr>
         <w:pStyle w:val="Ttulo2"/>
       </w:pPr>
-      <w:bookmarkStart w:id="12" w:name="_Toc135254986"/>
+      <w:bookmarkStart w:id="12" w:name="_Toc135487824"/>
       <w:r>
         <w:t>Requisitos de Información</w:t>
       </w:r>
@@ -7069,7 +7069,15 @@
     <w:p/>
     <w:p>
       <w:r>
-        <w:t>La relación entre ellas será simple, un usuario podrá tener desde 0..1 puntuación y la puntuación solo podrá pertenecer a un único usuario.</w:t>
+        <w:t xml:space="preserve">La relación entre ellas será simple, un usuario podrá tener desde </w:t>
+      </w:r>
+      <w:proofErr w:type="gramStart"/>
+      <w:r>
+        <w:t>0..</w:t>
+      </w:r>
+      <w:proofErr w:type="gramEnd"/>
+      <w:r>
+        <w:t>1 puntuación y la puntuación solo podrá pertenecer a un único usuario.</w:t>
       </w:r>
     </w:p>
     <w:p/>
@@ -7313,7 +7321,7 @@
       <w:pPr>
         <w:pStyle w:val="Ttulo1"/>
       </w:pPr>
-      <w:bookmarkStart w:id="13" w:name="_Toc135254987"/>
+      <w:bookmarkStart w:id="13" w:name="_Toc135487825"/>
       <w:r>
         <w:lastRenderedPageBreak/>
         <w:t>Análisis de mercado</w:t>
@@ -7892,7 +7900,7 @@
       <w:pPr>
         <w:pStyle w:val="Ttulo1"/>
       </w:pPr>
-      <w:bookmarkStart w:id="14" w:name="_Toc135254988"/>
+      <w:bookmarkStart w:id="14" w:name="_Toc135487826"/>
       <w:r>
         <w:lastRenderedPageBreak/>
         <w:t>Análisis tecnológico</w:t>
@@ -7903,7 +7911,7 @@
       <w:pPr>
         <w:pStyle w:val="Ttulo2"/>
       </w:pPr>
-      <w:bookmarkStart w:id="15" w:name="_Toc135254989"/>
+      <w:bookmarkStart w:id="15" w:name="_Toc135487827"/>
       <w:proofErr w:type="spellStart"/>
       <w:r>
         <w:t>Backend</w:t>
@@ -7916,7 +7924,7 @@
       <w:pPr>
         <w:pStyle w:val="Ttulo3"/>
       </w:pPr>
-      <w:bookmarkStart w:id="16" w:name="_Toc135254990"/>
+      <w:bookmarkStart w:id="16" w:name="_Toc135487828"/>
       <w:r>
         <w:t>Gestión de la información</w:t>
       </w:r>
@@ -8362,7 +8370,7 @@
       <w:pPr>
         <w:pStyle w:val="Ttulo3"/>
       </w:pPr>
-      <w:bookmarkStart w:id="17" w:name="_Toc135254991"/>
+      <w:bookmarkStart w:id="17" w:name="_Toc135487829"/>
       <w:r>
         <w:t>Servicio API-REST</w:t>
       </w:r>
@@ -9102,7 +9110,7 @@
       <w:pPr>
         <w:pStyle w:val="Ttulo2"/>
       </w:pPr>
-      <w:bookmarkStart w:id="18" w:name="_Toc135254992"/>
+      <w:bookmarkStart w:id="18" w:name="_Toc135487830"/>
       <w:proofErr w:type="spellStart"/>
       <w:r>
         <w:t>Frontend</w:t>
@@ -9124,7 +9132,7 @@
       <w:pPr>
         <w:pStyle w:val="Ttulo3"/>
       </w:pPr>
-      <w:bookmarkStart w:id="19" w:name="_Toc135254993"/>
+      <w:bookmarkStart w:id="19" w:name="_Toc135487831"/>
       <w:r>
         <w:t>Motor de desarrollo</w:t>
       </w:r>
@@ -9957,7 +9965,7 @@
       <w:pPr>
         <w:pStyle w:val="Ttulo2"/>
       </w:pPr>
-      <w:bookmarkStart w:id="20" w:name="_Toc135254994"/>
+      <w:bookmarkStart w:id="20" w:name="_Toc135487832"/>
       <w:r>
         <w:t>Herramientas de diseño</w:t>
       </w:r>
@@ -10211,7 +10219,7 @@
       <w:pPr>
         <w:pStyle w:val="Ttulo2"/>
       </w:pPr>
-      <w:bookmarkStart w:id="21" w:name="_Toc135254995"/>
+      <w:bookmarkStart w:id="21" w:name="_Toc135487833"/>
       <w:r>
         <w:lastRenderedPageBreak/>
         <w:t>Herramientas adicionales</w:t>
@@ -10812,7 +10820,7 @@
       <w:pPr>
         <w:pStyle w:val="Ttulo1"/>
       </w:pPr>
-      <w:bookmarkStart w:id="22" w:name="_Toc135254996"/>
+      <w:bookmarkStart w:id="22" w:name="_Toc135487834"/>
       <w:proofErr w:type="spellStart"/>
       <w:r>
         <w:lastRenderedPageBreak/>
@@ -10829,7 +10837,7 @@
       <w:pPr>
         <w:pStyle w:val="Ttulo2"/>
       </w:pPr>
-      <w:bookmarkStart w:id="23" w:name="_Toc135254997"/>
+      <w:bookmarkStart w:id="23" w:name="_Toc135487835"/>
       <w:r>
         <w:t>Modelos</w:t>
       </w:r>
@@ -11515,7 +11523,7 @@
       <w:pPr>
         <w:pStyle w:val="Ttulo2"/>
       </w:pPr>
-      <w:bookmarkStart w:id="24" w:name="_Toc135254998"/>
+      <w:bookmarkStart w:id="24" w:name="_Toc135487836"/>
       <w:proofErr w:type="spellStart"/>
       <w:r>
         <w:t>DTO</w:t>
@@ -11537,7 +11545,7 @@
       <w:pPr>
         <w:pStyle w:val="Ttulo3"/>
       </w:pPr>
-      <w:bookmarkStart w:id="25" w:name="_Toc135254999"/>
+      <w:bookmarkStart w:id="25" w:name="_Toc135487837"/>
       <w:r>
         <w:t>Usuarios</w:t>
       </w:r>
@@ -12299,12 +12307,17 @@
         <w:t>(</w:t>
       </w:r>
       <w:proofErr w:type="spellStart"/>
+      <w:proofErr w:type="gramStart"/>
       <w:r>
         <w:t>ScoreDTOResponse</w:t>
       </w:r>
       <w:proofErr w:type="spellEnd"/>
       <w:r>
-        <w:t>?)</w:t>
+        <w:t>?</w:t>
+      </w:r>
+      <w:proofErr w:type="gramEnd"/>
+      <w:r>
+        <w:t>)</w:t>
       </w:r>
     </w:p>
     <w:p>
@@ -12645,7 +12658,7 @@
       <w:pPr>
         <w:pStyle w:val="Ttulo3"/>
       </w:pPr>
-      <w:bookmarkStart w:id="26" w:name="_Toc135255000"/>
+      <w:bookmarkStart w:id="26" w:name="_Toc135487838"/>
       <w:r>
         <w:t>Puntuaciones</w:t>
       </w:r>
@@ -12870,7 +12883,7 @@
       <w:pPr>
         <w:pStyle w:val="Ttulo2"/>
       </w:pPr>
-      <w:bookmarkStart w:id="27" w:name="_Toc135255001"/>
+      <w:bookmarkStart w:id="27" w:name="_Toc135487839"/>
       <w:proofErr w:type="spellStart"/>
       <w:r>
         <w:t>Map</w:t>
@@ -13051,7 +13064,7 @@
       <w:pPr>
         <w:pStyle w:val="Ttulo2"/>
       </w:pPr>
-      <w:bookmarkStart w:id="28" w:name="_Toc135255002"/>
+      <w:bookmarkStart w:id="28" w:name="_Toc135487840"/>
       <w:r>
         <w:lastRenderedPageBreak/>
         <w:t>Repositorios</w:t>
@@ -13251,7 +13264,7 @@
       <w:pPr>
         <w:pStyle w:val="Ttulo2"/>
       </w:pPr>
-      <w:bookmarkStart w:id="29" w:name="_Toc135255003"/>
+      <w:bookmarkStart w:id="29" w:name="_Toc135487841"/>
       <w:r>
         <w:t>Validadores</w:t>
       </w:r>
@@ -13630,7 +13643,7 @@
       <w:pPr>
         <w:pStyle w:val="Ttulo2"/>
       </w:pPr>
-      <w:bookmarkStart w:id="30" w:name="_Toc135255004"/>
+      <w:bookmarkStart w:id="30" w:name="_Toc135487842"/>
       <w:r>
         <w:lastRenderedPageBreak/>
         <w:t>Configuración</w:t>
@@ -13642,7 +13655,7 @@
       <w:pPr>
         <w:pStyle w:val="Ttulo3"/>
       </w:pPr>
-      <w:bookmarkStart w:id="31" w:name="_Toc135255005"/>
+      <w:bookmarkStart w:id="31" w:name="_Toc135487843"/>
       <w:proofErr w:type="spellStart"/>
       <w:r>
         <w:t>APIConfig</w:t>
@@ -13690,7 +13703,7 @@
       <w:pPr>
         <w:pStyle w:val="Ttulo3"/>
       </w:pPr>
-      <w:bookmarkStart w:id="32" w:name="_Toc135255006"/>
+      <w:bookmarkStart w:id="32" w:name="_Toc135487844"/>
       <w:proofErr w:type="spellStart"/>
       <w:r>
         <w:t>LoadSchema</w:t>
@@ -13770,7 +13783,7 @@
       <w:pPr>
         <w:pStyle w:val="Ttulo3"/>
       </w:pPr>
-      <w:bookmarkStart w:id="33" w:name="_Toc135255007"/>
+      <w:bookmarkStart w:id="33" w:name="_Toc135487845"/>
       <w:r>
         <w:t>Archivo de propiedades</w:t>
       </w:r>
@@ -13960,7 +13973,7 @@
       <w:pPr>
         <w:pStyle w:val="Ttulo2"/>
       </w:pPr>
-      <w:bookmarkStart w:id="34" w:name="_Toc135255008"/>
+      <w:bookmarkStart w:id="34" w:name="_Toc135487846"/>
       <w:r>
         <w:t>Seguridad</w:t>
       </w:r>
@@ -13997,7 +14010,7 @@
       <w:pPr>
         <w:pStyle w:val="Ttulo3"/>
       </w:pPr>
-      <w:bookmarkStart w:id="35" w:name="_Toc135255009"/>
+      <w:bookmarkStart w:id="35" w:name="_Toc135487847"/>
       <w:proofErr w:type="spellStart"/>
       <w:r>
         <w:t>Password</w:t>
@@ -14177,7 +14190,7 @@
       <w:pPr>
         <w:pStyle w:val="Ttulo3"/>
       </w:pPr>
-      <w:bookmarkStart w:id="36" w:name="_Toc135255010"/>
+      <w:bookmarkStart w:id="36" w:name="_Toc135487848"/>
       <w:r>
         <w:lastRenderedPageBreak/>
         <w:t>JWT</w:t>
@@ -14412,7 +14425,7 @@
       <w:pPr>
         <w:pStyle w:val="Ttulo3"/>
       </w:pPr>
-      <w:bookmarkStart w:id="37" w:name="_Toc135255011"/>
+      <w:bookmarkStart w:id="37" w:name="_Toc135487849"/>
       <w:proofErr w:type="spellStart"/>
       <w:r>
         <w:t>SecurityConfig</w:t>
@@ -14453,7 +14466,7 @@
       <w:pPr>
         <w:pStyle w:val="Ttulo3"/>
       </w:pPr>
-      <w:bookmarkStart w:id="38" w:name="_Toc135255012"/>
+      <w:bookmarkStart w:id="38" w:name="_Toc135487850"/>
       <w:r>
         <w:t>SSL</w:t>
       </w:r>
@@ -14643,7 +14656,7 @@
       <w:pPr>
         <w:pStyle w:val="Ttulo2"/>
       </w:pPr>
-      <w:bookmarkStart w:id="39" w:name="_Toc135255013"/>
+      <w:bookmarkStart w:id="39" w:name="_Toc135487851"/>
       <w:r>
         <w:t>Servicios</w:t>
       </w:r>
@@ -14654,7 +14667,7 @@
       <w:pPr>
         <w:pStyle w:val="Ttulo3"/>
       </w:pPr>
-      <w:bookmarkStart w:id="40" w:name="_Toc135255014"/>
+      <w:bookmarkStart w:id="40" w:name="_Toc135487852"/>
       <w:proofErr w:type="spellStart"/>
       <w:r>
         <w:t>UserService</w:t>
@@ -14733,7 +14746,7 @@
       <w:pPr>
         <w:pStyle w:val="Ttulo2"/>
       </w:pPr>
-      <w:bookmarkStart w:id="41" w:name="_Toc135255015"/>
+      <w:bookmarkStart w:id="41" w:name="_Toc135487853"/>
       <w:r>
         <w:lastRenderedPageBreak/>
         <w:t>Controladores</w:t>
@@ -14814,7 +14827,7 @@
       <w:pPr>
         <w:pStyle w:val="Ttulo3"/>
       </w:pPr>
-      <w:bookmarkStart w:id="42" w:name="_Toc135255016"/>
+      <w:bookmarkStart w:id="42" w:name="_Toc135487854"/>
       <w:proofErr w:type="spellStart"/>
       <w:r>
         <w:t>UserController</w:t>
@@ -14925,7 +14938,7 @@
       <w:pPr>
         <w:pStyle w:val="Ttulo2"/>
       </w:pPr>
-      <w:bookmarkStart w:id="43" w:name="_Toc135255017"/>
+      <w:bookmarkStart w:id="43" w:name="_Toc135487855"/>
       <w:r>
         <w:lastRenderedPageBreak/>
         <w:t>Programación orientada a ferrocarri</w:t>
@@ -15486,7 +15499,7 @@
       <w:pPr>
         <w:pStyle w:val="Ttulo2"/>
       </w:pPr>
-      <w:bookmarkStart w:id="44" w:name="_Toc135255018"/>
+      <w:bookmarkStart w:id="44" w:name="_Toc135487856"/>
       <w:r>
         <w:t>Documentación</w:t>
       </w:r>
@@ -15502,7 +15515,7 @@
       <w:pPr>
         <w:pStyle w:val="Ttulo3"/>
       </w:pPr>
-      <w:bookmarkStart w:id="45" w:name="_Toc135255019"/>
+      <w:bookmarkStart w:id="45" w:name="_Toc135487857"/>
       <w:proofErr w:type="spellStart"/>
       <w:r>
         <w:t>KDoc</w:t>
@@ -15599,7 +15612,7 @@
       <w:pPr>
         <w:pStyle w:val="Ttulo3"/>
       </w:pPr>
-      <w:bookmarkStart w:id="46" w:name="_Toc135255020"/>
+      <w:bookmarkStart w:id="46" w:name="_Toc135487858"/>
       <w:proofErr w:type="spellStart"/>
       <w:r>
         <w:lastRenderedPageBreak/>
@@ -15751,7 +15764,7 @@
       <w:pPr>
         <w:pStyle w:val="Ttulo2"/>
       </w:pPr>
-      <w:bookmarkStart w:id="47" w:name="_Toc135255021"/>
+      <w:bookmarkStart w:id="47" w:name="_Toc135487859"/>
       <w:r>
         <w:t>Información Adicional</w:t>
       </w:r>
@@ -15762,7 +15775,7 @@
       <w:pPr>
         <w:pStyle w:val="Ttulo3"/>
       </w:pPr>
-      <w:bookmarkStart w:id="48" w:name="_Toc135255022"/>
+      <w:bookmarkStart w:id="48" w:name="_Toc135487860"/>
       <w:r>
         <w:t>DB</w:t>
       </w:r>
@@ -15812,7 +15825,7 @@
       <w:pPr>
         <w:pStyle w:val="Ttulo2"/>
       </w:pPr>
-      <w:bookmarkStart w:id="49" w:name="_Toc135255023"/>
+      <w:bookmarkStart w:id="49" w:name="_Toc135487861"/>
       <w:proofErr w:type="spellStart"/>
       <w:r>
         <w:t>Tests</w:t>
@@ -15825,7 +15838,7 @@
       <w:pPr>
         <w:pStyle w:val="Ttulo3"/>
       </w:pPr>
-      <w:bookmarkStart w:id="50" w:name="_Toc135255024"/>
+      <w:bookmarkStart w:id="50" w:name="_Toc135487862"/>
       <w:proofErr w:type="spellStart"/>
       <w:r>
         <w:t>Postman</w:t>
@@ -16086,7 +16099,7 @@
       <w:pPr>
         <w:pStyle w:val="Ttulo3"/>
       </w:pPr>
-      <w:bookmarkStart w:id="51" w:name="_Toc135255025"/>
+      <w:bookmarkStart w:id="51" w:name="_Toc135487863"/>
       <w:r>
         <w:lastRenderedPageBreak/>
         <w:t>Junit 5</w:t>
@@ -16525,7 +16538,7 @@
       <w:pPr>
         <w:pStyle w:val="Ttulo2"/>
       </w:pPr>
-      <w:bookmarkStart w:id="52" w:name="_Toc135255026"/>
+      <w:bookmarkStart w:id="52" w:name="_Toc135487864"/>
       <w:r>
         <w:t>Despliegue</w:t>
       </w:r>
@@ -16728,7 +16741,7 @@
       <w:pPr>
         <w:pStyle w:val="Ttulo1"/>
       </w:pPr>
-      <w:bookmarkStart w:id="53" w:name="_Toc135255027"/>
+      <w:bookmarkStart w:id="53" w:name="_Toc135487865"/>
       <w:proofErr w:type="spellStart"/>
       <w:r>
         <w:lastRenderedPageBreak/>
@@ -16757,7 +16770,7 @@
       <w:pPr>
         <w:pStyle w:val="Ttulo2"/>
       </w:pPr>
-      <w:bookmarkStart w:id="54" w:name="_Toc135255028"/>
+      <w:bookmarkStart w:id="54" w:name="_Toc135487866"/>
       <w:r>
         <w:t>Información General</w:t>
       </w:r>
@@ -16767,7 +16780,7 @@
       <w:pPr>
         <w:pStyle w:val="Ttulo3"/>
       </w:pPr>
-      <w:bookmarkStart w:id="55" w:name="_Toc135255029"/>
+      <w:bookmarkStart w:id="55" w:name="_Toc135487867"/>
       <w:r>
         <w:t>Título</w:t>
       </w:r>
@@ -16791,7 +16804,7 @@
       <w:pPr>
         <w:pStyle w:val="Ttulo3"/>
       </w:pPr>
-      <w:bookmarkStart w:id="56" w:name="_Toc135255030"/>
+      <w:bookmarkStart w:id="56" w:name="_Toc135487868"/>
       <w:r>
         <w:t>Resumen Del Juego</w:t>
       </w:r>
@@ -17050,7 +17063,7 @@
       <w:r>
         <w:t xml:space="preserve"> </w:t>
       </w:r>
-      <w:bookmarkStart w:id="57" w:name="_Toc135255031"/>
+      <w:bookmarkStart w:id="57" w:name="_Toc135487869"/>
       <w:r>
         <w:t>Objetivos que alcanzar</w:t>
       </w:r>
@@ -17077,7 +17090,7 @@
       <w:pPr>
         <w:pStyle w:val="Ttulo3"/>
       </w:pPr>
-      <w:bookmarkStart w:id="58" w:name="_Toc135255032"/>
+      <w:bookmarkStart w:id="58" w:name="_Toc135487870"/>
       <w:r>
         <w:lastRenderedPageBreak/>
         <w:t>Justificación del juego</w:t>
@@ -17120,7 +17133,7 @@
         </w:numPr>
       </w:pPr>
       <w:r>
-        <w:t>La posibilidad de aumentar el temporizador, y, por lo tanto, aguantar más tiempo.</w:t>
+        <w:t>La posibilidad de destruir ciertas balas.</w:t>
       </w:r>
     </w:p>
     <w:p>
@@ -17132,7 +17145,7 @@
         </w:numPr>
       </w:pPr>
       <w:r>
-        <w:t>La posibilidad de destruir ciertas balas.</w:t>
+        <w:t>La posibilidad de destruir enemigos.</w:t>
       </w:r>
     </w:p>
     <w:p>
@@ -17144,9 +17157,117 @@
         </w:numPr>
       </w:pPr>
       <w:r>
-        <w:t>La posibilidad de destruir enemigos.</w:t>
-      </w:r>
-    </w:p>
+        <w:t>El tiempo resistido.</w:t>
+      </w:r>
+    </w:p>
+    <w:p/>
+    <w:p>
+      <w:r>
+        <w:t xml:space="preserve">Con el listado descrito, el jugador podrá ir sumando puntos hasta obtener la puntuación final, esta será visible en una </w:t>
+      </w:r>
+      <w:r>
+        <w:rPr>
+          <w:b/>
+          <w:bCs/>
+        </w:rPr>
+        <w:t xml:space="preserve">tabla de puntuaciones </w:t>
+      </w:r>
+      <w:proofErr w:type="spellStart"/>
+      <w:r>
+        <w:rPr>
+          <w:b/>
+          <w:bCs/>
+        </w:rPr>
+        <w:t>in-game</w:t>
+      </w:r>
+      <w:proofErr w:type="spellEnd"/>
+      <w:r>
+        <w:t>.</w:t>
+      </w:r>
+    </w:p>
+    <w:p>
+      <w:pPr>
+        <w:pStyle w:val="Ttulo2"/>
+      </w:pPr>
+      <w:bookmarkStart w:id="59" w:name="_Toc135487871"/>
+      <w:r>
+        <w:t xml:space="preserve">Core </w:t>
+      </w:r>
+      <w:proofErr w:type="spellStart"/>
+      <w:r>
+        <w:t>Gameplay</w:t>
+      </w:r>
+      <w:bookmarkEnd w:id="59"/>
+      <w:proofErr w:type="spellEnd"/>
+    </w:p>
+    <w:p/>
+    <w:p>
+      <w:r>
+        <w:t xml:space="preserve">La actividad principal del juego será aguantar el mayor tiempo posible evitando cualquier contacto con los enemigos. </w:t>
+      </w:r>
+    </w:p>
+    <w:p/>
+    <w:p>
+      <w:r>
+        <w:t>El jugador podrá disparar proyectiles que, podrán eliminar un tipo de balas enemigas y a todos los enemigos en sí mismos. Otro tipo de proyectiles solo podrán ser esquivados.</w:t>
+      </w:r>
+    </w:p>
+    <w:p/>
+    <w:p>
+      <w:r>
+        <w:t>El jugador dispondrá de balas infinitas, pero un cargador limitado, que obligará a tener cierta cautela a la hora de abrir fuego.</w:t>
+      </w:r>
+    </w:p>
+    <w:p/>
+    <w:p>
+      <w:r>
+        <w:t xml:space="preserve">El </w:t>
+      </w:r>
+      <w:r>
+        <w:rPr>
+          <w:b/>
+          <w:bCs/>
+        </w:rPr>
+        <w:t xml:space="preserve">tiempo </w:t>
+      </w:r>
+      <w:r>
+        <w:rPr>
+          <w:b/>
+          <w:bCs/>
+        </w:rPr>
+        <w:t>límite</w:t>
+      </w:r>
+      <w:r>
+        <w:t xml:space="preserve"> proporcionado será de </w:t>
+      </w:r>
+      <w:r>
+        <w:rPr>
+          <w:b/>
+          <w:bCs/>
+        </w:rPr>
+        <w:t>90 segundos</w:t>
+      </w:r>
+      <w:r>
+        <w:t>.</w:t>
+      </w:r>
+    </w:p>
+    <w:p/>
+    <w:p>
+      <w:r>
+        <w:t xml:space="preserve">La </w:t>
+      </w:r>
+      <w:r>
+        <w:rPr>
+          <w:b/>
+          <w:bCs/>
+        </w:rPr>
+        <w:t>puntuación</w:t>
+      </w:r>
+      <w:r>
+        <w:t xml:space="preserve"> subirá de la siguiente manera:</w:t>
+      </w:r>
+    </w:p>
+    <w:p/>
     <w:p>
       <w:pPr>
         <w:pStyle w:val="Prrafodelista"/>
@@ -17156,150 +17277,9 @@
         </w:numPr>
       </w:pPr>
       <w:r>
-        <w:t>El tiempo resistido.</w:t>
-      </w:r>
-    </w:p>
-    <w:p/>
-    <w:p>
-      <w:r>
-        <w:t xml:space="preserve">Con el listado descrito, el jugador podrá ir sumando puntos hasta obtener la puntuación final, esta será visible en una </w:t>
-      </w:r>
-      <w:r>
-        <w:rPr>
-          <w:b/>
-          <w:bCs/>
-        </w:rPr>
-        <w:t xml:space="preserve">tabla de puntuaciones </w:t>
-      </w:r>
-      <w:proofErr w:type="spellStart"/>
-      <w:r>
-        <w:rPr>
-          <w:b/>
-          <w:bCs/>
-        </w:rPr>
-        <w:t>in-game</w:t>
-      </w:r>
-      <w:proofErr w:type="spellEnd"/>
-      <w:r>
-        <w:t>.</w:t>
-      </w:r>
-    </w:p>
-    <w:p>
-      <w:pPr>
-        <w:pStyle w:val="Ttulo2"/>
-      </w:pPr>
-      <w:bookmarkStart w:id="59" w:name="_Toc135255033"/>
-      <w:r>
-        <w:t xml:space="preserve">Core </w:t>
-      </w:r>
-      <w:proofErr w:type="spellStart"/>
-      <w:r>
-        <w:t>Gameplay</w:t>
-      </w:r>
-      <w:bookmarkEnd w:id="59"/>
-      <w:proofErr w:type="spellEnd"/>
-    </w:p>
-    <w:p/>
-    <w:p>
-      <w:r>
-        <w:t xml:space="preserve">La actividad principal del juego será aguantar el mayor tiempo posible evitando cualquier contacto con los enemigos. </w:t>
-      </w:r>
-    </w:p>
-    <w:p/>
-    <w:p>
-      <w:r>
-        <w:t>El jugador podrá disparar proyectiles que, podrán eliminar un tipo de balas enemigas y a todos los enemigos en sí mismos. Otro tipo de proyectiles solo podrán ser esquivados.</w:t>
-      </w:r>
-    </w:p>
-    <w:p/>
-    <w:p>
-      <w:r>
-        <w:t>El jugador dispondrá de balas infinitas, pero un cargador limitado, que obligará a tener cierta cautela a la hora de abrir fuego.</w:t>
-      </w:r>
-    </w:p>
-    <w:p/>
-    <w:p>
-      <w:r>
-        <w:t xml:space="preserve">El </w:t>
-      </w:r>
-      <w:r>
-        <w:rPr>
-          <w:b/>
-          <w:bCs/>
-        </w:rPr>
-        <w:t>tiempo inicial</w:t>
-      </w:r>
-      <w:r>
-        <w:t xml:space="preserve"> proporcionado será de </w:t>
-      </w:r>
-      <w:r>
-        <w:rPr>
-          <w:b/>
-          <w:bCs/>
-        </w:rPr>
-        <w:t>90 segundos</w:t>
-      </w:r>
-      <w:r>
-        <w:t>.</w:t>
-      </w:r>
-    </w:p>
-    <w:p/>
-    <w:p>
-      <w:r>
-        <w:t xml:space="preserve">Existen </w:t>
-      </w:r>
-      <w:r>
-        <w:rPr>
-          <w:i/>
-          <w:iCs/>
-        </w:rPr>
-        <w:t>dos formas</w:t>
-      </w:r>
-      <w:r>
-        <w:t xml:space="preserve"> de </w:t>
-      </w:r>
-      <w:r>
-        <w:rPr>
-          <w:u w:val="single"/>
-        </w:rPr>
-        <w:t>aumentar</w:t>
-      </w:r>
-      <w:r>
-        <w:t xml:space="preserve"> el tiempo proporcionado:</w:t>
-      </w:r>
-    </w:p>
-    <w:p/>
-    <w:p>
-      <w:pPr>
-        <w:pStyle w:val="Prrafodelista"/>
-        <w:numPr>
-          <w:ilvl w:val="0"/>
-          <w:numId w:val="37"/>
-        </w:numPr>
-      </w:pPr>
-      <w:r>
-        <w:t>Obtener una mejora de campo que, de forma aleatoria, saldrá en algún punto de la arena, y el jugador tendrá que acercarse para obtenerlo.</w:t>
-      </w:r>
-    </w:p>
-    <w:p>
-      <w:pPr>
-        <w:pStyle w:val="Prrafodelista"/>
-        <w:numPr>
-          <w:ilvl w:val="0"/>
-          <w:numId w:val="37"/>
-        </w:numPr>
-      </w:pPr>
-      <w:r>
-        <w:t>Eliminar 7 enemigos.</w:t>
-      </w:r>
-    </w:p>
-    <w:p/>
-    <w:p>
-      <w:r>
-        <w:t>Los niveles de dificultad afectan de forma grave al aguante del jugador, pero también a la puntuación final obtenida:</w:t>
-      </w:r>
-    </w:p>
-    <w:p/>
+        <w:t>Destruir bala enemiga individual: 3 puntos</w:t>
+      </w:r>
+    </w:p>
     <w:p>
       <w:pPr>
         <w:pStyle w:val="Prrafodelista"/>
@@ -17309,14 +17289,7 @@
         </w:numPr>
       </w:pPr>
       <w:r>
-        <w:rPr>
-          <w:b/>
-          <w:bCs/>
-        </w:rPr>
-        <w:t>Fácil</w:t>
-      </w:r>
-      <w:r>
-        <w:t>: 3 Golpes – x2 a la puntuación.</w:t>
+        <w:t>1 segundo resistido: 1 punto</w:t>
       </w:r>
     </w:p>
     <w:p>
@@ -17328,14 +17301,7 @@
         </w:numPr>
       </w:pPr>
       <w:r>
-        <w:rPr>
-          <w:b/>
-          <w:bCs/>
-        </w:rPr>
-        <w:t>Medio</w:t>
-      </w:r>
-      <w:r>
-        <w:t>: 2 Golpes – x4 a la puntuación.</w:t>
+        <w:t>Destruir nave enemiga individual: 10 puntos</w:t>
       </w:r>
     </w:p>
     <w:p>
@@ -17347,44 +17313,21 @@
         </w:numPr>
       </w:pPr>
       <w:r>
-        <w:rPr>
-          <w:b/>
-          <w:bCs/>
-        </w:rPr>
-        <w:t>Difícil</w:t>
-      </w:r>
-      <w:r>
-        <w:t>: 1 Golpe – x7 a la puntuación.</w:t>
-      </w:r>
-    </w:p>
-    <w:p/>
-    <w:p/>
-    <w:p/>
-    <w:p/>
-    <w:p/>
-    <w:p/>
-    <w:p/>
-    <w:p/>
-    <w:p>
-      <w:pPr>
-        <w:pStyle w:val="Ttulo2"/>
-      </w:pPr>
-      <w:bookmarkStart w:id="60" w:name="_Toc135255034"/>
-      <w:r>
-        <w:lastRenderedPageBreak/>
-        <w:t>Características del juego</w:t>
-      </w:r>
-      <w:bookmarkEnd w:id="60"/>
-    </w:p>
-    <w:p>
-      <w:pPr>
-        <w:pStyle w:val="Ttulo3"/>
-      </w:pPr>
-      <w:bookmarkStart w:id="61" w:name="_Toc135255035"/>
-      <w:r>
-        <w:t>Género</w:t>
-      </w:r>
-      <w:bookmarkEnd w:id="61"/>
+        <w:t xml:space="preserve">Resistir los 90 segundos al completo: 1000 puntos adicionales </w:t>
+      </w:r>
+      <w:r>
+        <w:rPr>
+          <w:b/>
+          <w:bCs/>
+        </w:rPr>
+        <w:t>(siempre después de aplicar el multiplicador de dificultad).</w:t>
+      </w:r>
+    </w:p>
+    <w:p/>
+    <w:p>
+      <w:r>
+        <w:t>Los niveles de dificultad afectan de forma grave al aguante del jugador, pero también a la puntuación final obtenida:</w:t>
+      </w:r>
     </w:p>
     <w:p/>
     <w:p>
@@ -17400,13 +17343,10 @@
           <w:b/>
           <w:bCs/>
         </w:rPr>
-        <w:t>Arcade</w:t>
-      </w:r>
-      <w:r>
-        <w:t>: Debido a su enfoque casual</w:t>
-      </w:r>
-      <w:r>
-        <w:t>, jugabilidad sencilla y de acción rápida.</w:t>
+        <w:t>Fácil</w:t>
+      </w:r>
+      <w:r>
+        <w:t>: 3 Golpes – x2 a la puntuación.</w:t>
       </w:r>
     </w:p>
     <w:p>
@@ -17417,6 +17357,98 @@
           <w:numId w:val="30"/>
         </w:numPr>
       </w:pPr>
+      <w:r>
+        <w:rPr>
+          <w:b/>
+          <w:bCs/>
+        </w:rPr>
+        <w:t>Medio</w:t>
+      </w:r>
+      <w:r>
+        <w:t>: 2 Golpes – x4 a la puntuación.</w:t>
+      </w:r>
+    </w:p>
+    <w:p>
+      <w:pPr>
+        <w:pStyle w:val="Prrafodelista"/>
+        <w:numPr>
+          <w:ilvl w:val="0"/>
+          <w:numId w:val="30"/>
+        </w:numPr>
+      </w:pPr>
+      <w:r>
+        <w:rPr>
+          <w:b/>
+          <w:bCs/>
+        </w:rPr>
+        <w:t>Difícil</w:t>
+      </w:r>
+      <w:r>
+        <w:t>: 1 Golpe – x7 a la puntuación.</w:t>
+      </w:r>
+    </w:p>
+    <w:p/>
+    <w:p/>
+    <w:p/>
+    <w:p/>
+    <w:p/>
+    <w:p/>
+    <w:p/>
+    <w:p/>
+    <w:p/>
+    <w:p/>
+    <w:p>
+      <w:pPr>
+        <w:pStyle w:val="Ttulo2"/>
+      </w:pPr>
+      <w:bookmarkStart w:id="60" w:name="_Toc135487872"/>
+      <w:r>
+        <w:lastRenderedPageBreak/>
+        <w:t>Características del juego</w:t>
+      </w:r>
+      <w:bookmarkEnd w:id="60"/>
+    </w:p>
+    <w:p>
+      <w:pPr>
+        <w:pStyle w:val="Ttulo3"/>
+      </w:pPr>
+      <w:bookmarkStart w:id="61" w:name="_Toc135487873"/>
+      <w:r>
+        <w:t>Género</w:t>
+      </w:r>
+      <w:bookmarkEnd w:id="61"/>
+    </w:p>
+    <w:p/>
+    <w:p>
+      <w:pPr>
+        <w:pStyle w:val="Prrafodelista"/>
+        <w:numPr>
+          <w:ilvl w:val="0"/>
+          <w:numId w:val="30"/>
+        </w:numPr>
+      </w:pPr>
+      <w:r>
+        <w:rPr>
+          <w:b/>
+          <w:bCs/>
+        </w:rPr>
+        <w:t>Arcade</w:t>
+      </w:r>
+      <w:r>
+        <w:t>: Debido a su enfoque casual</w:t>
+      </w:r>
+      <w:r>
+        <w:t>, jugabilidad sencilla y de acción rápida.</w:t>
+      </w:r>
+    </w:p>
+    <w:p>
+      <w:pPr>
+        <w:pStyle w:val="Prrafodelista"/>
+        <w:numPr>
+          <w:ilvl w:val="0"/>
+          <w:numId w:val="30"/>
+        </w:numPr>
+      </w:pPr>
       <w:proofErr w:type="spellStart"/>
       <w:r>
         <w:rPr>
@@ -17493,7 +17525,7 @@
       <w:pPr>
         <w:pStyle w:val="Ttulo3"/>
       </w:pPr>
-      <w:bookmarkStart w:id="62" w:name="_Toc135255036"/>
+      <w:bookmarkStart w:id="62" w:name="_Toc135487874"/>
       <w:r>
         <w:t>Número de jugadores</w:t>
       </w:r>
@@ -17510,7 +17542,7 @@
       <w:pPr>
         <w:pStyle w:val="Ttulo3"/>
       </w:pPr>
-      <w:bookmarkStart w:id="63" w:name="_Toc135255037"/>
+      <w:bookmarkStart w:id="63" w:name="_Toc135487875"/>
       <w:r>
         <w:t>Plataformas de destino</w:t>
       </w:r>
@@ -17527,7 +17559,7 @@
       <w:pPr>
         <w:pStyle w:val="Ttulo3"/>
       </w:pPr>
-      <w:bookmarkStart w:id="64" w:name="_Toc135255038"/>
+      <w:bookmarkStart w:id="64" w:name="_Toc135487876"/>
       <w:r>
         <w:t>Descripción de estética.</w:t>
       </w:r>
@@ -17544,7 +17576,7 @@
       <w:pPr>
         <w:pStyle w:val="Ttulo3"/>
       </w:pPr>
-      <w:bookmarkStart w:id="65" w:name="_Toc135255039"/>
+      <w:bookmarkStart w:id="65" w:name="_Toc135487877"/>
       <w:r>
         <w:t>Resumen de la historia</w:t>
       </w:r>
@@ -17567,7 +17599,7 @@
       <w:pPr>
         <w:pStyle w:val="Ttulo3"/>
       </w:pPr>
-      <w:bookmarkStart w:id="66" w:name="_Toc135255040"/>
+      <w:bookmarkStart w:id="66" w:name="_Toc135487878"/>
       <w:r>
         <w:t>Tutorial</w:t>
       </w:r>
@@ -17597,7 +17629,7 @@
       <w:pPr>
         <w:pStyle w:val="Ttulo2"/>
       </w:pPr>
-      <w:bookmarkStart w:id="67" w:name="_Toc135255041"/>
+      <w:bookmarkStart w:id="67" w:name="_Toc135487879"/>
       <w:r>
         <w:lastRenderedPageBreak/>
         <w:t xml:space="preserve">Interfaz del </w:t>
@@ -17790,7 +17822,7 @@
       <w:pPr>
         <w:pStyle w:val="Ttulo3"/>
       </w:pPr>
-      <w:bookmarkStart w:id="68" w:name="_Toc135255042"/>
+      <w:bookmarkStart w:id="68" w:name="_Toc135487880"/>
       <w:r>
         <w:t>Iteración de nivel 0</w:t>
       </w:r>
@@ -17836,7 +17868,7 @@
       <w:pPr>
         <w:pStyle w:val="Ttulo3"/>
       </w:pPr>
-      <w:bookmarkStart w:id="69" w:name="_Toc135255043"/>
+      <w:bookmarkStart w:id="69" w:name="_Toc135487881"/>
       <w:r>
         <w:t>Iteración de nivel 1</w:t>
       </w:r>
@@ -17908,7 +17940,7 @@
       <w:pPr>
         <w:pStyle w:val="Ttulo3"/>
       </w:pPr>
-      <w:bookmarkStart w:id="70" w:name="_Toc135255044"/>
+      <w:bookmarkStart w:id="70" w:name="_Toc135487882"/>
       <w:r>
         <w:lastRenderedPageBreak/>
         <w:t>Comparación de iteraciones</w:t>
@@ -19330,7 +19362,7 @@
       <w:pPr>
         <w:pStyle w:val="Ttulo2"/>
       </w:pPr>
-      <w:bookmarkStart w:id="71" w:name="_Toc135255045"/>
+      <w:bookmarkStart w:id="71" w:name="_Toc135487883"/>
       <w:r>
         <w:lastRenderedPageBreak/>
         <w:t>Controles</w:t>
@@ -19342,7 +19374,7 @@
       <w:pPr>
         <w:pStyle w:val="Ttulo3"/>
       </w:pPr>
-      <w:bookmarkStart w:id="72" w:name="_Toc135255046"/>
+      <w:bookmarkStart w:id="72" w:name="_Toc135487884"/>
       <w:r>
         <w:t>Teclado y Ratón</w:t>
       </w:r>
@@ -19413,6 +19445,7 @@
     </w:p>
     <w:p>
       <w:proofErr w:type="spellStart"/>
+      <w:proofErr w:type="gramStart"/>
       <w:r>
         <w:rPr>
           <w:b/>
@@ -19421,6 +19454,7 @@
         <w:t>Click</w:t>
       </w:r>
       <w:proofErr w:type="spellEnd"/>
+      <w:proofErr w:type="gramEnd"/>
       <w:r>
         <w:rPr>
           <w:b/>
@@ -19436,7 +19470,7 @@
       <w:pPr>
         <w:pStyle w:val="Ttulo2"/>
       </w:pPr>
-      <w:bookmarkStart w:id="73" w:name="_Toc135255047"/>
+      <w:bookmarkStart w:id="73" w:name="_Toc135487885"/>
       <w:r>
         <w:t>Estética y Arte</w:t>
       </w:r>
@@ -19514,7 +19548,7 @@
       <w:pPr>
         <w:pStyle w:val="Ttulo3"/>
       </w:pPr>
-      <w:bookmarkStart w:id="74" w:name="_Toc135255048"/>
+      <w:bookmarkStart w:id="74" w:name="_Toc135487886"/>
       <w:r>
         <w:t>Jugador</w:t>
       </w:r>
@@ -19693,7 +19727,7 @@
       <w:pPr>
         <w:pStyle w:val="Ttulo3"/>
       </w:pPr>
-      <w:bookmarkStart w:id="75" w:name="_Toc135255049"/>
+      <w:bookmarkStart w:id="75" w:name="_Toc135487887"/>
       <w:r>
         <w:t>Enemigos</w:t>
       </w:r>
@@ -20006,7 +20040,7 @@
       <w:pPr>
         <w:pStyle w:val="Ttulo3"/>
       </w:pPr>
-      <w:bookmarkStart w:id="76" w:name="_Toc135255050"/>
+      <w:bookmarkStart w:id="76" w:name="_Toc135487888"/>
       <w:r>
         <w:t>Mundo</w:t>
       </w:r>
@@ -20097,6 +20131,77 @@
         </w:drawing>
       </w:r>
     </w:p>
+    <w:p/>
+    <w:p>
+      <w:r>
+        <w:t>Se ha elegido una gama de colores que no choque ni moleste al jugador para así diferenciar de forma evidente que elementos son jugables</w:t>
+      </w:r>
+      <w:r>
+        <w:t xml:space="preserve"> e interactivos.</w:t>
+      </w:r>
+    </w:p>
+    <w:p>
+      <w:pPr>
+        <w:pStyle w:val="Ttulo2"/>
+      </w:pPr>
+      <w:bookmarkStart w:id="77" w:name="_Toc135487889"/>
+      <w:r>
+        <w:t>Elementos sonoros</w:t>
+      </w:r>
+      <w:bookmarkEnd w:id="77"/>
+    </w:p>
+    <w:p/>
+    <w:p>
+      <w:r>
+        <w:t>Se han elegido música y efectos sonoros futuristas, acompañando la ambientación descrita.</w:t>
+      </w:r>
+    </w:p>
+    <w:p/>
+    <w:p>
+      <w:pPr>
+        <w:pStyle w:val="Ttulo2"/>
+      </w:pPr>
+      <w:bookmarkStart w:id="78" w:name="_Toc135487890"/>
+      <w:r>
+        <w:t>PEGI</w:t>
+      </w:r>
+      <w:bookmarkEnd w:id="78"/>
+    </w:p>
+    <w:p/>
+    <w:p>
+      <w:r>
+        <w:t>El juego será PEGI 7.</w:t>
+      </w:r>
+    </w:p>
+    <w:p/>
+    <w:p/>
+    <w:p/>
+    <w:p/>
+    <w:p/>
+    <w:p/>
+    <w:p>
+      <w:pPr>
+        <w:pStyle w:val="Ttulo1"/>
+      </w:pPr>
+      <w:bookmarkStart w:id="79" w:name="_Toc135487891"/>
+      <w:r>
+        <w:lastRenderedPageBreak/>
+        <w:t>Atribuciones</w:t>
+      </w:r>
+      <w:bookmarkEnd w:id="79"/>
+    </w:p>
+    <w:p/>
+    <w:p>
+      <w:pPr>
+        <w:pStyle w:val="Ttulo2"/>
+      </w:pPr>
+      <w:bookmarkStart w:id="80" w:name="_Toc135487892"/>
+      <w:r>
+        <w:t>Itch.io</w:t>
+      </w:r>
+      <w:bookmarkEnd w:id="80"/>
+    </w:p>
+    <w:p/>
     <w:p>
       <w:pPr>
         <w:pStyle w:val="Prrafodelista"/>
@@ -20105,203 +20210,7 @@
           <w:numId w:val="30"/>
         </w:numPr>
       </w:pPr>
-      <w:r>
-        <w:t>Ampliación de tiempo:</w:t>
-      </w:r>
-    </w:p>
-    <w:p>
-      <w:pPr>
-        <w:pStyle w:val="Prrafodelista"/>
-      </w:pPr>
-    </w:p>
-    <w:p>
-      <w:pPr>
-        <w:pStyle w:val="Prrafodelista"/>
-      </w:pPr>
-      <w:r>
-        <w:rPr>
-          <w:noProof/>
-        </w:rPr>
-        <w:drawing>
-          <wp:inline distT="0" distB="0" distL="0" distR="0" wp14:anchorId="021B2B56" wp14:editId="794C2E79">
-            <wp:extent cx="1141095" cy="1141095"/>
-            <wp:effectExtent l="76200" t="76200" r="135255" b="135255"/>
-            <wp:docPr id="61" name="Imagen 61"/>
-            <wp:cNvGraphicFramePr>
-              <a:graphicFrameLocks xmlns:a="http://schemas.openxmlformats.org/drawingml/2006/main" noChangeAspect="1"/>
-            </wp:cNvGraphicFramePr>
-            <a:graphic xmlns:a="http://schemas.openxmlformats.org/drawingml/2006/main">
-              <a:graphicData uri="http://schemas.openxmlformats.org/drawingml/2006/picture">
-                <pic:pic xmlns:pic="http://schemas.openxmlformats.org/drawingml/2006/picture">
-                  <pic:nvPicPr>
-                    <pic:cNvPr id="0" name="Picture 12"/>
-                    <pic:cNvPicPr>
-                      <a:picLocks noChangeAspect="1" noChangeArrowheads="1"/>
-                    </pic:cNvPicPr>
-                  </pic:nvPicPr>
-                  <pic:blipFill>
-                    <a:blip r:embed="rId59">
-                      <a:extLst>
-                        <a:ext uri="{28A0092B-C50C-407E-A947-70E740481C1C}">
-                          <a14:useLocalDpi xmlns:a14="http://schemas.microsoft.com/office/drawing/2010/main" val="0"/>
-                        </a:ext>
-                      </a:extLst>
-                    </a:blip>
-                    <a:srcRect/>
-                    <a:stretch>
-                      <a:fillRect/>
-                    </a:stretch>
-                  </pic:blipFill>
-                  <pic:spPr bwMode="auto">
-                    <a:xfrm>
-                      <a:off x="0" y="0"/>
-                      <a:ext cx="1141095" cy="1141095"/>
-                    </a:xfrm>
-                    <a:prstGeom prst="rect">
-                      <a:avLst/>
-                    </a:prstGeom>
-                    <a:ln w="38100" cap="sq">
-                      <a:solidFill>
-                        <a:srgbClr val="000000"/>
-                      </a:solidFill>
-                      <a:prstDash val="solid"/>
-                      <a:miter lim="800000"/>
-                    </a:ln>
-                    <a:effectLst>
-                      <a:outerShdw blurRad="50800" dist="38100" dir="2700000" algn="tl" rotWithShape="0">
-                        <a:srgbClr val="000000">
-                          <a:alpha val="43000"/>
-                        </a:srgbClr>
-                      </a:outerShdw>
-                    </a:effectLst>
-                  </pic:spPr>
-                </pic:pic>
-              </a:graphicData>
-            </a:graphic>
-          </wp:inline>
-        </w:drawing>
-      </w:r>
-    </w:p>
-    <w:p/>
-    <w:p>
-      <w:r>
-        <w:t>Se ha elegido una gama de colores que no choque ni moleste al jugador para así diferenciar de forma evidente que elementos son jugables</w:t>
-      </w:r>
-      <w:r>
-        <w:t xml:space="preserve"> e interactivos.</w:t>
-      </w:r>
-    </w:p>
-    <w:p/>
-    <w:p/>
-    <w:p/>
-    <w:p/>
-    <w:p>
-      <w:pPr>
-        <w:pStyle w:val="Ttulo2"/>
-      </w:pPr>
-      <w:bookmarkStart w:id="77" w:name="_Toc135255051"/>
-      <w:r>
-        <w:lastRenderedPageBreak/>
-        <w:t>Elementos sonoros</w:t>
-      </w:r>
-      <w:bookmarkEnd w:id="77"/>
-    </w:p>
-    <w:p/>
-    <w:p>
-      <w:r>
-        <w:t>Se han elegido música y efectos sonoros futuristas, acompañando la ambientación descrita.</w:t>
-      </w:r>
-    </w:p>
-    <w:p/>
-    <w:p>
-      <w:pPr>
-        <w:pStyle w:val="Ttulo2"/>
-      </w:pPr>
-      <w:bookmarkStart w:id="78" w:name="_Toc135255052"/>
-      <w:r>
-        <w:t>PEGI</w:t>
-      </w:r>
-      <w:bookmarkEnd w:id="78"/>
-    </w:p>
-    <w:p/>
-    <w:p>
-      <w:r>
-        <w:t>El juego será PEGI 7.</w:t>
-      </w:r>
-    </w:p>
-    <w:p/>
-    <w:p/>
-    <w:p/>
-    <w:p/>
-    <w:p/>
-    <w:p/>
-    <w:p/>
-    <w:p/>
-    <w:p/>
-    <w:p/>
-    <w:p/>
-    <w:p/>
-    <w:p/>
-    <w:p/>
-    <w:p/>
-    <w:p/>
-    <w:p/>
-    <w:p/>
-    <w:p/>
-    <w:p/>
-    <w:p/>
-    <w:p/>
-    <w:p/>
-    <w:p/>
-    <w:p/>
-    <w:p/>
-    <w:p/>
-    <w:p/>
-    <w:p/>
-    <w:p/>
-    <w:p/>
-    <w:p/>
-    <w:p/>
-    <w:p/>
-    <w:p/>
-    <w:p/>
-    <w:p/>
-    <w:p/>
-    <w:p/>
-    <w:p/>
-    <w:p/>
-    <w:p>
-      <w:pPr>
-        <w:pStyle w:val="Ttulo1"/>
-      </w:pPr>
-      <w:bookmarkStart w:id="79" w:name="_Toc135255053"/>
-      <w:r>
-        <w:lastRenderedPageBreak/>
-        <w:t>Atribuciones</w:t>
-      </w:r>
-      <w:bookmarkEnd w:id="79"/>
-    </w:p>
-    <w:p/>
-    <w:p>
-      <w:pPr>
-        <w:pStyle w:val="Ttulo2"/>
-      </w:pPr>
-      <w:bookmarkStart w:id="80" w:name="_Toc135255054"/>
-      <w:r>
-        <w:t>Itch.io</w:t>
-      </w:r>
-      <w:bookmarkEnd w:id="80"/>
-    </w:p>
-    <w:p/>
-    <w:p>
-      <w:pPr>
-        <w:pStyle w:val="Prrafodelista"/>
-        <w:numPr>
-          <w:ilvl w:val="0"/>
-          <w:numId w:val="30"/>
-        </w:numPr>
-      </w:pPr>
-      <w:hyperlink r:id="rId60" w:history="1">
+      <w:hyperlink r:id="rId59" w:history="1">
         <w:r>
           <w:rPr>
             <w:rStyle w:val="Hipervnculo"/>
@@ -20416,7 +20325,7 @@
           <w:numId w:val="30"/>
         </w:numPr>
       </w:pPr>
-      <w:hyperlink r:id="rId61" w:history="1">
+      <w:hyperlink r:id="rId60" w:history="1">
         <w:proofErr w:type="spellStart"/>
         <w:r>
           <w:rPr>
@@ -20488,7 +20397,7 @@
       <w:pPr>
         <w:pStyle w:val="Ttulo2"/>
       </w:pPr>
-      <w:bookmarkStart w:id="81" w:name="_Toc135255055"/>
+      <w:bookmarkStart w:id="81" w:name="_Toc135487893"/>
       <w:proofErr w:type="spellStart"/>
       <w:r>
         <w:t>Flaticon</w:t>
@@ -20505,7 +20414,7 @@
           <w:numId w:val="30"/>
         </w:numPr>
       </w:pPr>
-      <w:hyperlink r:id="rId62" w:history="1">
+      <w:hyperlink r:id="rId61" w:history="1">
         <w:proofErr w:type="spellStart"/>
         <w:r>
           <w:rPr>
@@ -20608,7 +20517,7 @@
           <w:numId w:val="30"/>
         </w:numPr>
       </w:pPr>
-      <w:hyperlink r:id="rId63" w:history="1">
+      <w:hyperlink r:id="rId62" w:history="1">
         <w:proofErr w:type="spellStart"/>
         <w:r>
           <w:rPr>
@@ -20727,7 +20636,7 @@
       <w:pPr>
         <w:pStyle w:val="Ttulo1"/>
       </w:pPr>
-      <w:bookmarkStart w:id="82" w:name="_Toc135255056"/>
+      <w:bookmarkStart w:id="82" w:name="_Toc135487894"/>
       <w:r>
         <w:lastRenderedPageBreak/>
         <w:t>Bibliografía</w:t>
@@ -20738,7 +20647,7 @@
       <w:pPr>
         <w:pStyle w:val="Ttulo2"/>
       </w:pPr>
-      <w:bookmarkStart w:id="83" w:name="_Toc135255057"/>
+      <w:bookmarkStart w:id="83" w:name="_Toc135487895"/>
       <w:proofErr w:type="spellStart"/>
       <w:r>
         <w:t>BackEnd</w:t>
@@ -20761,7 +20670,7 @@
           <w:numId w:val="30"/>
         </w:numPr>
       </w:pPr>
-      <w:hyperlink r:id="rId64" w:history="1">
+      <w:hyperlink r:id="rId63" w:history="1">
         <w:r>
           <w:rPr>
             <w:rStyle w:val="Hipervnculo"/>
@@ -20778,7 +20687,7 @@
           <w:numId w:val="30"/>
         </w:numPr>
       </w:pPr>
-      <w:hyperlink r:id="rId65" w:history="1">
+      <w:hyperlink r:id="rId64" w:history="1">
         <w:r>
           <w:rPr>
             <w:rStyle w:val="Hipervnculo"/>
@@ -20792,7 +20701,7 @@
       <w:pPr>
         <w:pStyle w:val="Ttulo2"/>
       </w:pPr>
-      <w:bookmarkStart w:id="84" w:name="_Toc135255058"/>
+      <w:bookmarkStart w:id="84" w:name="_Toc135487896"/>
       <w:proofErr w:type="spellStart"/>
       <w:r>
         <w:t>FrontEnd</w:t>
@@ -20858,7 +20767,7 @@
           <w:numId w:val="30"/>
         </w:numPr>
       </w:pPr>
-      <w:hyperlink r:id="rId66" w:history="1">
+      <w:hyperlink r:id="rId65" w:history="1">
         <w:r>
           <w:rPr>
             <w:rStyle w:val="Hipervnculo"/>
@@ -20881,7 +20790,7 @@
           <w:numId w:val="30"/>
         </w:numPr>
       </w:pPr>
-      <w:hyperlink r:id="rId67" w:history="1">
+      <w:hyperlink r:id="rId66" w:history="1">
         <w:r>
           <w:rPr>
             <w:rStyle w:val="Hipervnculo"/>
@@ -20904,7 +20813,7 @@
           <w:numId w:val="30"/>
         </w:numPr>
       </w:pPr>
-      <w:hyperlink r:id="rId68" w:history="1">
+      <w:hyperlink r:id="rId67" w:history="1">
         <w:r>
           <w:rPr>
             <w:rStyle w:val="Hipervnculo"/>
@@ -20915,12 +20824,12 @@
     </w:p>
     <w:p/>
     <w:sectPr>
-      <w:headerReference w:type="even" r:id="rId69"/>
-      <w:headerReference w:type="default" r:id="rId70"/>
-      <w:footerReference w:type="even" r:id="rId71"/>
-      <w:footerReference w:type="default" r:id="rId72"/>
-      <w:headerReference w:type="first" r:id="rId73"/>
-      <w:footerReference w:type="first" r:id="rId74"/>
+      <w:headerReference w:type="even" r:id="rId68"/>
+      <w:headerReference w:type="default" r:id="rId69"/>
+      <w:footerReference w:type="even" r:id="rId70"/>
+      <w:footerReference w:type="default" r:id="rId71"/>
+      <w:headerReference w:type="first" r:id="rId72"/>
+      <w:footerReference w:type="first" r:id="rId73"/>
       <w:pgSz w:w="11906" w:h="16838" w:code="9"/>
       <w:pgMar w:top="1307" w:right="1274" w:bottom="1134" w:left="1134" w:header="561" w:footer="454" w:gutter="0"/>
       <w:cols w:space="708"/>

</xml_diff>

<commit_message>
exportacion a exe mejorada, post menu comenzado y ajuste jugable documentado
</commit_message>
<xml_diff>
--- a/docs/Proyecto_Desarrollo_de_aplicaciones_IES_Luis_Vives-Mario_Resa.docx
+++ b/docs/Proyecto_Desarrollo_de_aplicaciones_IES_Luis_Vives-Mario_Resa.docx
@@ -6270,8 +6270,8 @@
     <w:bookmarkEnd w:id="2" w:displacedByCustomXml="prev"/>
     <w:bookmarkEnd w:id="1" w:displacedByCustomXml="prev"/>
     <w:bookmarkEnd w:id="0" w:displacedByCustomXml="prev"/>
-    <w:bookmarkStart w:id="4" w:name="_Toc67560084" w:displacedByCustomXml="prev"/>
-    <w:bookmarkStart w:id="5" w:name="_Toc67476037" w:displacedByCustomXml="prev"/>
+    <w:bookmarkStart w:id="4" w:name="_Toc67476037" w:displacedByCustomXml="prev"/>
+    <w:bookmarkStart w:id="5" w:name="_Toc67560084" w:displacedByCustomXml="prev"/>
     <w:p/>
     <w:p>
       <w:pPr>
@@ -17320,7 +17320,21 @@
           <w:b/>
           <w:bCs/>
         </w:rPr>
-        <w:t>(siempre después de aplicar el multiplicador de dificultad).</w:t>
+        <w:t xml:space="preserve">(siempre </w:t>
+      </w:r>
+      <w:r>
+        <w:rPr>
+          <w:b/>
+          <w:bCs/>
+        </w:rPr>
+        <w:t>antes</w:t>
+      </w:r>
+      <w:r>
+        <w:rPr>
+          <w:b/>
+          <w:bCs/>
+        </w:rPr>
+        <w:t xml:space="preserve"> de aplicar el multiplicador de dificultad).</w:t>
       </w:r>
     </w:p>
     <w:p/>

</xml_diff>

<commit_message>
Documentacion actualizada, más datos de prueba generados, tabla de puntuaciones operativa
</commit_message>
<xml_diff>
--- a/docs/Proyecto_Desarrollo_de_aplicaciones_IES_Luis_Vives-Mario_Resa.docx
+++ b/docs/Proyecto_Desarrollo_de_aplicaciones_IES_Luis_Vives-Mario_Resa.docx
@@ -539,7 +539,7 @@
           <w:r>
             <w:fldChar w:fldCharType="separate"/>
           </w:r>
-          <w:hyperlink w:anchor="_Toc135487818" w:history="1">
+          <w:hyperlink w:anchor="_Toc136193669" w:history="1">
             <w:r>
               <w:rPr>
                 <w:rStyle w:val="Hipervnculo"/>
@@ -575,7 +575,7 @@
               <w:rPr>
                 <w:webHidden/>
               </w:rPr>
-              <w:instrText xml:space="preserve"> PAGEREF _Toc135487818 \h </w:instrText>
+              <w:instrText xml:space="preserve"> PAGEREF _Toc136193669 \h </w:instrText>
             </w:r>
             <w:r>
               <w:rPr>
@@ -610,7 +610,7 @@
               <w14:ligatures w14:val="standardContextual"/>
             </w:rPr>
           </w:pPr>
-          <w:hyperlink w:anchor="_Toc135487819" w:history="1">
+          <w:hyperlink w:anchor="_Toc136193670" w:history="1">
             <w:r>
               <w:rPr>
                 <w:rStyle w:val="Hipervnculo"/>
@@ -646,7 +646,7 @@
               <w:rPr>
                 <w:webHidden/>
               </w:rPr>
-              <w:instrText xml:space="preserve"> PAGEREF _Toc135487819 \h </w:instrText>
+              <w:instrText xml:space="preserve"> PAGEREF _Toc136193670 \h </w:instrText>
             </w:r>
             <w:r>
               <w:rPr>
@@ -681,7 +681,7 @@
               <w14:ligatures w14:val="standardContextual"/>
             </w:rPr>
           </w:pPr>
-          <w:hyperlink w:anchor="_Toc135487820" w:history="1">
+          <w:hyperlink w:anchor="_Toc136193671" w:history="1">
             <w:r>
               <w:rPr>
                 <w:rStyle w:val="Hipervnculo"/>
@@ -717,7 +717,7 @@
               <w:rPr>
                 <w:webHidden/>
               </w:rPr>
-              <w:instrText xml:space="preserve"> PAGEREF _Toc135487820 \h </w:instrText>
+              <w:instrText xml:space="preserve"> PAGEREF _Toc136193671 \h </w:instrText>
             </w:r>
             <w:r>
               <w:rPr>
@@ -752,7 +752,7 @@
               <w14:ligatures w14:val="standardContextual"/>
             </w:rPr>
           </w:pPr>
-          <w:hyperlink w:anchor="_Toc135487821" w:history="1">
+          <w:hyperlink w:anchor="_Toc136193672" w:history="1">
             <w:r>
               <w:rPr>
                 <w:rStyle w:val="Hipervnculo"/>
@@ -788,7 +788,7 @@
               <w:rPr>
                 <w:webHidden/>
               </w:rPr>
-              <w:instrText xml:space="preserve"> PAGEREF _Toc135487821 \h </w:instrText>
+              <w:instrText xml:space="preserve"> PAGEREF _Toc136193672 \h </w:instrText>
             </w:r>
             <w:r>
               <w:rPr>
@@ -823,7 +823,7 @@
               <w14:ligatures w14:val="standardContextual"/>
             </w:rPr>
           </w:pPr>
-          <w:hyperlink w:anchor="_Toc135487822" w:history="1">
+          <w:hyperlink w:anchor="_Toc136193673" w:history="1">
             <w:r>
               <w:rPr>
                 <w:rStyle w:val="Hipervnculo"/>
@@ -859,7 +859,7 @@
               <w:rPr>
                 <w:webHidden/>
               </w:rPr>
-              <w:instrText xml:space="preserve"> PAGEREF _Toc135487822 \h </w:instrText>
+              <w:instrText xml:space="preserve"> PAGEREF _Toc136193673 \h </w:instrText>
             </w:r>
             <w:r>
               <w:rPr>
@@ -894,7 +894,7 @@
               <w14:ligatures w14:val="standardContextual"/>
             </w:rPr>
           </w:pPr>
-          <w:hyperlink w:anchor="_Toc135487823" w:history="1">
+          <w:hyperlink w:anchor="_Toc136193674" w:history="1">
             <w:r>
               <w:rPr>
                 <w:rStyle w:val="Hipervnculo"/>
@@ -930,7 +930,7 @@
               <w:rPr>
                 <w:webHidden/>
               </w:rPr>
-              <w:instrText xml:space="preserve"> PAGEREF _Toc135487823 \h </w:instrText>
+              <w:instrText xml:space="preserve"> PAGEREF _Toc136193674 \h </w:instrText>
             </w:r>
             <w:r>
               <w:rPr>
@@ -965,7 +965,7 @@
               <w14:ligatures w14:val="standardContextual"/>
             </w:rPr>
           </w:pPr>
-          <w:hyperlink w:anchor="_Toc135487824" w:history="1">
+          <w:hyperlink w:anchor="_Toc136193675" w:history="1">
             <w:r>
               <w:rPr>
                 <w:rStyle w:val="Hipervnculo"/>
@@ -1001,7 +1001,7 @@
               <w:rPr>
                 <w:webHidden/>
               </w:rPr>
-              <w:instrText xml:space="preserve"> PAGEREF _Toc135487824 \h </w:instrText>
+              <w:instrText xml:space="preserve"> PAGEREF _Toc136193675 \h </w:instrText>
             </w:r>
             <w:r>
               <w:rPr>
@@ -1036,7 +1036,7 @@
               <w14:ligatures w14:val="standardContextual"/>
             </w:rPr>
           </w:pPr>
-          <w:hyperlink w:anchor="_Toc135487825" w:history="1">
+          <w:hyperlink w:anchor="_Toc136193676" w:history="1">
             <w:r>
               <w:rPr>
                 <w:rStyle w:val="Hipervnculo"/>
@@ -1072,7 +1072,7 @@
               <w:rPr>
                 <w:webHidden/>
               </w:rPr>
-              <w:instrText xml:space="preserve"> PAGEREF _Toc135487825 \h </w:instrText>
+              <w:instrText xml:space="preserve"> PAGEREF _Toc136193676 \h </w:instrText>
             </w:r>
             <w:r>
               <w:rPr>
@@ -1107,7 +1107,7 @@
               <w14:ligatures w14:val="standardContextual"/>
             </w:rPr>
           </w:pPr>
-          <w:hyperlink w:anchor="_Toc135487826" w:history="1">
+          <w:hyperlink w:anchor="_Toc136193677" w:history="1">
             <w:r>
               <w:rPr>
                 <w:rStyle w:val="Hipervnculo"/>
@@ -1143,7 +1143,7 @@
               <w:rPr>
                 <w:webHidden/>
               </w:rPr>
-              <w:instrText xml:space="preserve"> PAGEREF _Toc135487826 \h </w:instrText>
+              <w:instrText xml:space="preserve"> PAGEREF _Toc136193677 \h </w:instrText>
             </w:r>
             <w:r>
               <w:rPr>
@@ -1178,7 +1178,7 @@
               <w14:ligatures w14:val="standardContextual"/>
             </w:rPr>
           </w:pPr>
-          <w:hyperlink w:anchor="_Toc135487827" w:history="1">
+          <w:hyperlink w:anchor="_Toc136193678" w:history="1">
             <w:r>
               <w:rPr>
                 <w:rStyle w:val="Hipervnculo"/>
@@ -1214,7 +1214,7 @@
               <w:rPr>
                 <w:webHidden/>
               </w:rPr>
-              <w:instrText xml:space="preserve"> PAGEREF _Toc135487827 \h </w:instrText>
+              <w:instrText xml:space="preserve"> PAGEREF _Toc136193678 \h </w:instrText>
             </w:r>
             <w:r>
               <w:rPr>
@@ -1252,7 +1252,7 @@
               <w14:ligatures w14:val="standardContextual"/>
             </w:rPr>
           </w:pPr>
-          <w:hyperlink w:anchor="_Toc135487828" w:history="1">
+          <w:hyperlink w:anchor="_Toc136193679" w:history="1">
             <w:r>
               <w:rPr>
                 <w:rStyle w:val="Hipervnculo"/>
@@ -1288,7 +1288,7 @@
               <w:rPr>
                 <w:webHidden/>
               </w:rPr>
-              <w:instrText xml:space="preserve"> PAGEREF _Toc135487828 \h </w:instrText>
+              <w:instrText xml:space="preserve"> PAGEREF _Toc136193679 \h </w:instrText>
             </w:r>
             <w:r>
               <w:rPr>
@@ -1326,7 +1326,7 @@
               <w14:ligatures w14:val="standardContextual"/>
             </w:rPr>
           </w:pPr>
-          <w:hyperlink w:anchor="_Toc135487829" w:history="1">
+          <w:hyperlink w:anchor="_Toc136193680" w:history="1">
             <w:r>
               <w:rPr>
                 <w:rStyle w:val="Hipervnculo"/>
@@ -1362,7 +1362,7 @@
               <w:rPr>
                 <w:webHidden/>
               </w:rPr>
-              <w:instrText xml:space="preserve"> PAGEREF _Toc135487829 \h </w:instrText>
+              <w:instrText xml:space="preserve"> PAGEREF _Toc136193680 \h </w:instrText>
             </w:r>
             <w:r>
               <w:rPr>
@@ -1397,7 +1397,7 @@
               <w14:ligatures w14:val="standardContextual"/>
             </w:rPr>
           </w:pPr>
-          <w:hyperlink w:anchor="_Toc135487830" w:history="1">
+          <w:hyperlink w:anchor="_Toc136193681" w:history="1">
             <w:r>
               <w:rPr>
                 <w:rStyle w:val="Hipervnculo"/>
@@ -1433,7 +1433,7 @@
               <w:rPr>
                 <w:webHidden/>
               </w:rPr>
-              <w:instrText xml:space="preserve"> PAGEREF _Toc135487830 \h </w:instrText>
+              <w:instrText xml:space="preserve"> PAGEREF _Toc136193681 \h </w:instrText>
             </w:r>
             <w:r>
               <w:rPr>
@@ -1471,7 +1471,7 @@
               <w14:ligatures w14:val="standardContextual"/>
             </w:rPr>
           </w:pPr>
-          <w:hyperlink w:anchor="_Toc135487831" w:history="1">
+          <w:hyperlink w:anchor="_Toc136193682" w:history="1">
             <w:r>
               <w:rPr>
                 <w:rStyle w:val="Hipervnculo"/>
@@ -1507,7 +1507,7 @@
               <w:rPr>
                 <w:webHidden/>
               </w:rPr>
-              <w:instrText xml:space="preserve"> PAGEREF _Toc135487831 \h </w:instrText>
+              <w:instrText xml:space="preserve"> PAGEREF _Toc136193682 \h </w:instrText>
             </w:r>
             <w:r>
               <w:rPr>
@@ -1542,7 +1542,7 @@
               <w14:ligatures w14:val="standardContextual"/>
             </w:rPr>
           </w:pPr>
-          <w:hyperlink w:anchor="_Toc135487832" w:history="1">
+          <w:hyperlink w:anchor="_Toc136193683" w:history="1">
             <w:r>
               <w:rPr>
                 <w:rStyle w:val="Hipervnculo"/>
@@ -1578,7 +1578,7 @@
               <w:rPr>
                 <w:webHidden/>
               </w:rPr>
-              <w:instrText xml:space="preserve"> PAGEREF _Toc135487832 \h </w:instrText>
+              <w:instrText xml:space="preserve"> PAGEREF _Toc136193683 \h </w:instrText>
             </w:r>
             <w:r>
               <w:rPr>
@@ -1613,7 +1613,7 @@
               <w14:ligatures w14:val="standardContextual"/>
             </w:rPr>
           </w:pPr>
-          <w:hyperlink w:anchor="_Toc135487833" w:history="1">
+          <w:hyperlink w:anchor="_Toc136193684" w:history="1">
             <w:r>
               <w:rPr>
                 <w:rStyle w:val="Hipervnculo"/>
@@ -1649,7 +1649,7 @@
               <w:rPr>
                 <w:webHidden/>
               </w:rPr>
-              <w:instrText xml:space="preserve"> PAGEREF _Toc135487833 \h </w:instrText>
+              <w:instrText xml:space="preserve"> PAGEREF _Toc136193684 \h </w:instrText>
             </w:r>
             <w:r>
               <w:rPr>
@@ -1684,7 +1684,7 @@
               <w14:ligatures w14:val="standardContextual"/>
             </w:rPr>
           </w:pPr>
-          <w:hyperlink w:anchor="_Toc135487834" w:history="1">
+          <w:hyperlink w:anchor="_Toc136193685" w:history="1">
             <w:r>
               <w:rPr>
                 <w:rStyle w:val="Hipervnculo"/>
@@ -1720,7 +1720,7 @@
               <w:rPr>
                 <w:webHidden/>
               </w:rPr>
-              <w:instrText xml:space="preserve"> PAGEREF _Toc135487834 \h </w:instrText>
+              <w:instrText xml:space="preserve"> PAGEREF _Toc136193685 \h </w:instrText>
             </w:r>
             <w:r>
               <w:rPr>
@@ -1755,7 +1755,7 @@
               <w14:ligatures w14:val="standardContextual"/>
             </w:rPr>
           </w:pPr>
-          <w:hyperlink w:anchor="_Toc135487835" w:history="1">
+          <w:hyperlink w:anchor="_Toc136193686" w:history="1">
             <w:r>
               <w:rPr>
                 <w:rStyle w:val="Hipervnculo"/>
@@ -1791,7 +1791,7 @@
               <w:rPr>
                 <w:webHidden/>
               </w:rPr>
-              <w:instrText xml:space="preserve"> PAGEREF _Toc135487835 \h </w:instrText>
+              <w:instrText xml:space="preserve"> PAGEREF _Toc136193686 \h </w:instrText>
             </w:r>
             <w:r>
               <w:rPr>
@@ -1826,7 +1826,7 @@
               <w14:ligatures w14:val="standardContextual"/>
             </w:rPr>
           </w:pPr>
-          <w:hyperlink w:anchor="_Toc135487836" w:history="1">
+          <w:hyperlink w:anchor="_Toc136193687" w:history="1">
             <w:r>
               <w:rPr>
                 <w:rStyle w:val="Hipervnculo"/>
@@ -1862,7 +1862,7 @@
               <w:rPr>
                 <w:webHidden/>
               </w:rPr>
-              <w:instrText xml:space="preserve"> PAGEREF _Toc135487836 \h </w:instrText>
+              <w:instrText xml:space="preserve"> PAGEREF _Toc136193687 \h </w:instrText>
             </w:r>
             <w:r>
               <w:rPr>
@@ -1900,7 +1900,7 @@
               <w14:ligatures w14:val="standardContextual"/>
             </w:rPr>
           </w:pPr>
-          <w:hyperlink w:anchor="_Toc135487837" w:history="1">
+          <w:hyperlink w:anchor="_Toc136193688" w:history="1">
             <w:r>
               <w:rPr>
                 <w:rStyle w:val="Hipervnculo"/>
@@ -1936,7 +1936,7 @@
               <w:rPr>
                 <w:webHidden/>
               </w:rPr>
-              <w:instrText xml:space="preserve"> PAGEREF _Toc135487837 \h </w:instrText>
+              <w:instrText xml:space="preserve"> PAGEREF _Toc136193688 \h </w:instrText>
             </w:r>
             <w:r>
               <w:rPr>
@@ -1974,7 +1974,7 @@
               <w14:ligatures w14:val="standardContextual"/>
             </w:rPr>
           </w:pPr>
-          <w:hyperlink w:anchor="_Toc135487838" w:history="1">
+          <w:hyperlink w:anchor="_Toc136193689" w:history="1">
             <w:r>
               <w:rPr>
                 <w:rStyle w:val="Hipervnculo"/>
@@ -2010,7 +2010,7 @@
               <w:rPr>
                 <w:webHidden/>
               </w:rPr>
-              <w:instrText xml:space="preserve"> PAGEREF _Toc135487838 \h </w:instrText>
+              <w:instrText xml:space="preserve"> PAGEREF _Toc136193689 \h </w:instrText>
             </w:r>
             <w:r>
               <w:rPr>
@@ -2045,7 +2045,7 @@
               <w14:ligatures w14:val="standardContextual"/>
             </w:rPr>
           </w:pPr>
-          <w:hyperlink w:anchor="_Toc135487839" w:history="1">
+          <w:hyperlink w:anchor="_Toc136193690" w:history="1">
             <w:r>
               <w:rPr>
                 <w:rStyle w:val="Hipervnculo"/>
@@ -2081,7 +2081,7 @@
               <w:rPr>
                 <w:webHidden/>
               </w:rPr>
-              <w:instrText xml:space="preserve"> PAGEREF _Toc135487839 \h </w:instrText>
+              <w:instrText xml:space="preserve"> PAGEREF _Toc136193690 \h </w:instrText>
             </w:r>
             <w:r>
               <w:rPr>
@@ -2116,7 +2116,7 @@
               <w14:ligatures w14:val="standardContextual"/>
             </w:rPr>
           </w:pPr>
-          <w:hyperlink w:anchor="_Toc135487840" w:history="1">
+          <w:hyperlink w:anchor="_Toc136193691" w:history="1">
             <w:r>
               <w:rPr>
                 <w:rStyle w:val="Hipervnculo"/>
@@ -2152,7 +2152,7 @@
               <w:rPr>
                 <w:webHidden/>
               </w:rPr>
-              <w:instrText xml:space="preserve"> PAGEREF _Toc135487840 \h </w:instrText>
+              <w:instrText xml:space="preserve"> PAGEREF _Toc136193691 \h </w:instrText>
             </w:r>
             <w:r>
               <w:rPr>
@@ -2187,7 +2187,7 @@
               <w14:ligatures w14:val="standardContextual"/>
             </w:rPr>
           </w:pPr>
-          <w:hyperlink w:anchor="_Toc135487841" w:history="1">
+          <w:hyperlink w:anchor="_Toc136193692" w:history="1">
             <w:r>
               <w:rPr>
                 <w:rStyle w:val="Hipervnculo"/>
@@ -2223,7 +2223,7 @@
               <w:rPr>
                 <w:webHidden/>
               </w:rPr>
-              <w:instrText xml:space="preserve"> PAGEREF _Toc135487841 \h </w:instrText>
+              <w:instrText xml:space="preserve"> PAGEREF _Toc136193692 \h </w:instrText>
             </w:r>
             <w:r>
               <w:rPr>
@@ -2258,7 +2258,7 @@
               <w14:ligatures w14:val="standardContextual"/>
             </w:rPr>
           </w:pPr>
-          <w:hyperlink w:anchor="_Toc135487842" w:history="1">
+          <w:hyperlink w:anchor="_Toc136193693" w:history="1">
             <w:r>
               <w:rPr>
                 <w:rStyle w:val="Hipervnculo"/>
@@ -2294,7 +2294,7 @@
               <w:rPr>
                 <w:webHidden/>
               </w:rPr>
-              <w:instrText xml:space="preserve"> PAGEREF _Toc135487842 \h </w:instrText>
+              <w:instrText xml:space="preserve"> PAGEREF _Toc136193693 \h </w:instrText>
             </w:r>
             <w:r>
               <w:rPr>
@@ -2332,7 +2332,7 @@
               <w14:ligatures w14:val="standardContextual"/>
             </w:rPr>
           </w:pPr>
-          <w:hyperlink w:anchor="_Toc135487843" w:history="1">
+          <w:hyperlink w:anchor="_Toc136193694" w:history="1">
             <w:r>
               <w:rPr>
                 <w:rStyle w:val="Hipervnculo"/>
@@ -2368,7 +2368,7 @@
               <w:rPr>
                 <w:webHidden/>
               </w:rPr>
-              <w:instrText xml:space="preserve"> PAGEREF _Toc135487843 \h </w:instrText>
+              <w:instrText xml:space="preserve"> PAGEREF _Toc136193694 \h </w:instrText>
             </w:r>
             <w:r>
               <w:rPr>
@@ -2406,7 +2406,7 @@
               <w14:ligatures w14:val="standardContextual"/>
             </w:rPr>
           </w:pPr>
-          <w:hyperlink w:anchor="_Toc135487844" w:history="1">
+          <w:hyperlink w:anchor="_Toc136193695" w:history="1">
             <w:r>
               <w:rPr>
                 <w:rStyle w:val="Hipervnculo"/>
@@ -2442,7 +2442,7 @@
               <w:rPr>
                 <w:webHidden/>
               </w:rPr>
-              <w:instrText xml:space="preserve"> PAGEREF _Toc135487844 \h </w:instrText>
+              <w:instrText xml:space="preserve"> PAGEREF _Toc136193695 \h </w:instrText>
             </w:r>
             <w:r>
               <w:rPr>
@@ -2480,7 +2480,7 @@
               <w14:ligatures w14:val="standardContextual"/>
             </w:rPr>
           </w:pPr>
-          <w:hyperlink w:anchor="_Toc135487845" w:history="1">
+          <w:hyperlink w:anchor="_Toc136193696" w:history="1">
             <w:r>
               <w:rPr>
                 <w:rStyle w:val="Hipervnculo"/>
@@ -2516,7 +2516,7 @@
               <w:rPr>
                 <w:webHidden/>
               </w:rPr>
-              <w:instrText xml:space="preserve"> PAGEREF _Toc135487845 \h </w:instrText>
+              <w:instrText xml:space="preserve"> PAGEREF _Toc136193696 \h </w:instrText>
             </w:r>
             <w:r>
               <w:rPr>
@@ -2551,7 +2551,7 @@
               <w14:ligatures w14:val="standardContextual"/>
             </w:rPr>
           </w:pPr>
-          <w:hyperlink w:anchor="_Toc135487846" w:history="1">
+          <w:hyperlink w:anchor="_Toc136193697" w:history="1">
             <w:r>
               <w:rPr>
                 <w:rStyle w:val="Hipervnculo"/>
@@ -2587,7 +2587,7 @@
               <w:rPr>
                 <w:webHidden/>
               </w:rPr>
-              <w:instrText xml:space="preserve"> PAGEREF _Toc135487846 \h </w:instrText>
+              <w:instrText xml:space="preserve"> PAGEREF _Toc136193697 \h </w:instrText>
             </w:r>
             <w:r>
               <w:rPr>
@@ -2625,7 +2625,7 @@
               <w14:ligatures w14:val="standardContextual"/>
             </w:rPr>
           </w:pPr>
-          <w:hyperlink w:anchor="_Toc135487847" w:history="1">
+          <w:hyperlink w:anchor="_Toc136193698" w:history="1">
             <w:r>
               <w:rPr>
                 <w:rStyle w:val="Hipervnculo"/>
@@ -2661,7 +2661,7 @@
               <w:rPr>
                 <w:webHidden/>
               </w:rPr>
-              <w:instrText xml:space="preserve"> PAGEREF _Toc135487847 \h </w:instrText>
+              <w:instrText xml:space="preserve"> PAGEREF _Toc136193698 \h </w:instrText>
             </w:r>
             <w:r>
               <w:rPr>
@@ -2699,7 +2699,7 @@
               <w14:ligatures w14:val="standardContextual"/>
             </w:rPr>
           </w:pPr>
-          <w:hyperlink w:anchor="_Toc135487848" w:history="1">
+          <w:hyperlink w:anchor="_Toc136193699" w:history="1">
             <w:r>
               <w:rPr>
                 <w:rStyle w:val="Hipervnculo"/>
@@ -2735,7 +2735,7 @@
               <w:rPr>
                 <w:webHidden/>
               </w:rPr>
-              <w:instrText xml:space="preserve"> PAGEREF _Toc135487848 \h </w:instrText>
+              <w:instrText xml:space="preserve"> PAGEREF _Toc136193699 \h </w:instrText>
             </w:r>
             <w:r>
               <w:rPr>
@@ -2773,7 +2773,7 @@
               <w14:ligatures w14:val="standardContextual"/>
             </w:rPr>
           </w:pPr>
-          <w:hyperlink w:anchor="_Toc135487849" w:history="1">
+          <w:hyperlink w:anchor="_Toc136193700" w:history="1">
             <w:r>
               <w:rPr>
                 <w:rStyle w:val="Hipervnculo"/>
@@ -2809,7 +2809,7 @@
               <w:rPr>
                 <w:webHidden/>
               </w:rPr>
-              <w:instrText xml:space="preserve"> PAGEREF _Toc135487849 \h </w:instrText>
+              <w:instrText xml:space="preserve"> PAGEREF _Toc136193700 \h </w:instrText>
             </w:r>
             <w:r>
               <w:rPr>
@@ -2847,7 +2847,7 @@
               <w14:ligatures w14:val="standardContextual"/>
             </w:rPr>
           </w:pPr>
-          <w:hyperlink w:anchor="_Toc135487850" w:history="1">
+          <w:hyperlink w:anchor="_Toc136193701" w:history="1">
             <w:r>
               <w:rPr>
                 <w:rStyle w:val="Hipervnculo"/>
@@ -2883,7 +2883,7 @@
               <w:rPr>
                 <w:webHidden/>
               </w:rPr>
-              <w:instrText xml:space="preserve"> PAGEREF _Toc135487850 \h </w:instrText>
+              <w:instrText xml:space="preserve"> PAGEREF _Toc136193701 \h </w:instrText>
             </w:r>
             <w:r>
               <w:rPr>
@@ -2918,7 +2918,7 @@
               <w14:ligatures w14:val="standardContextual"/>
             </w:rPr>
           </w:pPr>
-          <w:hyperlink w:anchor="_Toc135487851" w:history="1">
+          <w:hyperlink w:anchor="_Toc136193702" w:history="1">
             <w:r>
               <w:rPr>
                 <w:rStyle w:val="Hipervnculo"/>
@@ -2954,7 +2954,7 @@
               <w:rPr>
                 <w:webHidden/>
               </w:rPr>
-              <w:instrText xml:space="preserve"> PAGEREF _Toc135487851 \h </w:instrText>
+              <w:instrText xml:space="preserve"> PAGEREF _Toc136193702 \h </w:instrText>
             </w:r>
             <w:r>
               <w:rPr>
@@ -2992,7 +2992,7 @@
               <w14:ligatures w14:val="standardContextual"/>
             </w:rPr>
           </w:pPr>
-          <w:hyperlink w:anchor="_Toc135487852" w:history="1">
+          <w:hyperlink w:anchor="_Toc136193703" w:history="1">
             <w:r>
               <w:rPr>
                 <w:rStyle w:val="Hipervnculo"/>
@@ -3028,7 +3028,7 @@
               <w:rPr>
                 <w:webHidden/>
               </w:rPr>
-              <w:instrText xml:space="preserve"> PAGEREF _Toc135487852 \h </w:instrText>
+              <w:instrText xml:space="preserve"> PAGEREF _Toc136193703 \h </w:instrText>
             </w:r>
             <w:r>
               <w:rPr>
@@ -3063,7 +3063,7 @@
               <w14:ligatures w14:val="standardContextual"/>
             </w:rPr>
           </w:pPr>
-          <w:hyperlink w:anchor="_Toc135487853" w:history="1">
+          <w:hyperlink w:anchor="_Toc136193704" w:history="1">
             <w:r>
               <w:rPr>
                 <w:rStyle w:val="Hipervnculo"/>
@@ -3099,7 +3099,7 @@
               <w:rPr>
                 <w:webHidden/>
               </w:rPr>
-              <w:instrText xml:space="preserve"> PAGEREF _Toc135487853 \h </w:instrText>
+              <w:instrText xml:space="preserve"> PAGEREF _Toc136193704 \h </w:instrText>
             </w:r>
             <w:r>
               <w:rPr>
@@ -3137,7 +3137,7 @@
               <w14:ligatures w14:val="standardContextual"/>
             </w:rPr>
           </w:pPr>
-          <w:hyperlink w:anchor="_Toc135487854" w:history="1">
+          <w:hyperlink w:anchor="_Toc136193705" w:history="1">
             <w:r>
               <w:rPr>
                 <w:rStyle w:val="Hipervnculo"/>
@@ -3173,7 +3173,7 @@
               <w:rPr>
                 <w:webHidden/>
               </w:rPr>
-              <w:instrText xml:space="preserve"> PAGEREF _Toc135487854 \h </w:instrText>
+              <w:instrText xml:space="preserve"> PAGEREF _Toc136193705 \h </w:instrText>
             </w:r>
             <w:r>
               <w:rPr>
@@ -3208,7 +3208,7 @@
               <w14:ligatures w14:val="standardContextual"/>
             </w:rPr>
           </w:pPr>
-          <w:hyperlink w:anchor="_Toc135487855" w:history="1">
+          <w:hyperlink w:anchor="_Toc136193706" w:history="1">
             <w:r>
               <w:rPr>
                 <w:rStyle w:val="Hipervnculo"/>
@@ -3244,7 +3244,7 @@
               <w:rPr>
                 <w:webHidden/>
               </w:rPr>
-              <w:instrText xml:space="preserve"> PAGEREF _Toc135487855 \h </w:instrText>
+              <w:instrText xml:space="preserve"> PAGEREF _Toc136193706 \h </w:instrText>
             </w:r>
             <w:r>
               <w:rPr>
@@ -3279,7 +3279,7 @@
               <w14:ligatures w14:val="standardContextual"/>
             </w:rPr>
           </w:pPr>
-          <w:hyperlink w:anchor="_Toc135487856" w:history="1">
+          <w:hyperlink w:anchor="_Toc136193707" w:history="1">
             <w:r>
               <w:rPr>
                 <w:rStyle w:val="Hipervnculo"/>
@@ -3315,7 +3315,7 @@
               <w:rPr>
                 <w:webHidden/>
               </w:rPr>
-              <w:instrText xml:space="preserve"> PAGEREF _Toc135487856 \h </w:instrText>
+              <w:instrText xml:space="preserve"> PAGEREF _Toc136193707 \h </w:instrText>
             </w:r>
             <w:r>
               <w:rPr>
@@ -3353,7 +3353,7 @@
               <w14:ligatures w14:val="standardContextual"/>
             </w:rPr>
           </w:pPr>
-          <w:hyperlink w:anchor="_Toc135487857" w:history="1">
+          <w:hyperlink w:anchor="_Toc136193708" w:history="1">
             <w:r>
               <w:rPr>
                 <w:rStyle w:val="Hipervnculo"/>
@@ -3389,7 +3389,7 @@
               <w:rPr>
                 <w:webHidden/>
               </w:rPr>
-              <w:instrText xml:space="preserve"> PAGEREF _Toc135487857 \h </w:instrText>
+              <w:instrText xml:space="preserve"> PAGEREF _Toc136193708 \h </w:instrText>
             </w:r>
             <w:r>
               <w:rPr>
@@ -3427,7 +3427,7 @@
               <w14:ligatures w14:val="standardContextual"/>
             </w:rPr>
           </w:pPr>
-          <w:hyperlink w:anchor="_Toc135487858" w:history="1">
+          <w:hyperlink w:anchor="_Toc136193709" w:history="1">
             <w:r>
               <w:rPr>
                 <w:rStyle w:val="Hipervnculo"/>
@@ -3463,7 +3463,7 @@
               <w:rPr>
                 <w:webHidden/>
               </w:rPr>
-              <w:instrText xml:space="preserve"> PAGEREF _Toc135487858 \h </w:instrText>
+              <w:instrText xml:space="preserve"> PAGEREF _Toc136193709 \h </w:instrText>
             </w:r>
             <w:r>
               <w:rPr>
@@ -3498,7 +3498,7 @@
               <w14:ligatures w14:val="standardContextual"/>
             </w:rPr>
           </w:pPr>
-          <w:hyperlink w:anchor="_Toc135487859" w:history="1">
+          <w:hyperlink w:anchor="_Toc136193710" w:history="1">
             <w:r>
               <w:rPr>
                 <w:rStyle w:val="Hipervnculo"/>
@@ -3534,7 +3534,7 @@
               <w:rPr>
                 <w:webHidden/>
               </w:rPr>
-              <w:instrText xml:space="preserve"> PAGEREF _Toc135487859 \h </w:instrText>
+              <w:instrText xml:space="preserve"> PAGEREF _Toc136193710 \h </w:instrText>
             </w:r>
             <w:r>
               <w:rPr>
@@ -3572,7 +3572,7 @@
               <w14:ligatures w14:val="standardContextual"/>
             </w:rPr>
           </w:pPr>
-          <w:hyperlink w:anchor="_Toc135487860" w:history="1">
+          <w:hyperlink w:anchor="_Toc136193711" w:history="1">
             <w:r>
               <w:rPr>
                 <w:rStyle w:val="Hipervnculo"/>
@@ -3608,7 +3608,7 @@
               <w:rPr>
                 <w:webHidden/>
               </w:rPr>
-              <w:instrText xml:space="preserve"> PAGEREF _Toc135487860 \h </w:instrText>
+              <w:instrText xml:space="preserve"> PAGEREF _Toc136193711 \h </w:instrText>
             </w:r>
             <w:r>
               <w:rPr>
@@ -3643,7 +3643,7 @@
               <w14:ligatures w14:val="standardContextual"/>
             </w:rPr>
           </w:pPr>
-          <w:hyperlink w:anchor="_Toc135487861" w:history="1">
+          <w:hyperlink w:anchor="_Toc136193712" w:history="1">
             <w:r>
               <w:rPr>
                 <w:rStyle w:val="Hipervnculo"/>
@@ -3679,7 +3679,7 @@
               <w:rPr>
                 <w:webHidden/>
               </w:rPr>
-              <w:instrText xml:space="preserve"> PAGEREF _Toc135487861 \h </w:instrText>
+              <w:instrText xml:space="preserve"> PAGEREF _Toc136193712 \h </w:instrText>
             </w:r>
             <w:r>
               <w:rPr>
@@ -3717,7 +3717,7 @@
               <w14:ligatures w14:val="standardContextual"/>
             </w:rPr>
           </w:pPr>
-          <w:hyperlink w:anchor="_Toc135487862" w:history="1">
+          <w:hyperlink w:anchor="_Toc136193713" w:history="1">
             <w:r>
               <w:rPr>
                 <w:rStyle w:val="Hipervnculo"/>
@@ -3753,7 +3753,7 @@
               <w:rPr>
                 <w:webHidden/>
               </w:rPr>
-              <w:instrText xml:space="preserve"> PAGEREF _Toc135487862 \h </w:instrText>
+              <w:instrText xml:space="preserve"> PAGEREF _Toc136193713 \h </w:instrText>
             </w:r>
             <w:r>
               <w:rPr>
@@ -3791,7 +3791,7 @@
               <w14:ligatures w14:val="standardContextual"/>
             </w:rPr>
           </w:pPr>
-          <w:hyperlink w:anchor="_Toc135487863" w:history="1">
+          <w:hyperlink w:anchor="_Toc136193714" w:history="1">
             <w:r>
               <w:rPr>
                 <w:rStyle w:val="Hipervnculo"/>
@@ -3827,7 +3827,7 @@
               <w:rPr>
                 <w:webHidden/>
               </w:rPr>
-              <w:instrText xml:space="preserve"> PAGEREF _Toc135487863 \h </w:instrText>
+              <w:instrText xml:space="preserve"> PAGEREF _Toc136193714 \h </w:instrText>
             </w:r>
             <w:r>
               <w:rPr>
@@ -3862,7 +3862,7 @@
               <w14:ligatures w14:val="standardContextual"/>
             </w:rPr>
           </w:pPr>
-          <w:hyperlink w:anchor="_Toc135487864" w:history="1">
+          <w:hyperlink w:anchor="_Toc136193715" w:history="1">
             <w:r>
               <w:rPr>
                 <w:rStyle w:val="Hipervnculo"/>
@@ -3898,7 +3898,7 @@
               <w:rPr>
                 <w:webHidden/>
               </w:rPr>
-              <w:instrText xml:space="preserve"> PAGEREF _Toc135487864 \h </w:instrText>
+              <w:instrText xml:space="preserve"> PAGEREF _Toc136193715 \h </w:instrText>
             </w:r>
             <w:r>
               <w:rPr>
@@ -3933,7 +3933,7 @@
               <w14:ligatures w14:val="standardContextual"/>
             </w:rPr>
           </w:pPr>
-          <w:hyperlink w:anchor="_Toc135487865" w:history="1">
+          <w:hyperlink w:anchor="_Toc136193716" w:history="1">
             <w:r>
               <w:rPr>
                 <w:rStyle w:val="Hipervnculo"/>
@@ -3969,7 +3969,7 @@
               <w:rPr>
                 <w:webHidden/>
               </w:rPr>
-              <w:instrText xml:space="preserve"> PAGEREF _Toc135487865 \h </w:instrText>
+              <w:instrText xml:space="preserve"> PAGEREF _Toc136193716 \h </w:instrText>
             </w:r>
             <w:r>
               <w:rPr>
@@ -4004,7 +4004,7 @@
               <w14:ligatures w14:val="standardContextual"/>
             </w:rPr>
           </w:pPr>
-          <w:hyperlink w:anchor="_Toc135487866" w:history="1">
+          <w:hyperlink w:anchor="_Toc136193717" w:history="1">
             <w:r>
               <w:rPr>
                 <w:rStyle w:val="Hipervnculo"/>
@@ -4040,7 +4040,7 @@
               <w:rPr>
                 <w:webHidden/>
               </w:rPr>
-              <w:instrText xml:space="preserve"> PAGEREF _Toc135487866 \h </w:instrText>
+              <w:instrText xml:space="preserve"> PAGEREF _Toc136193717 \h </w:instrText>
             </w:r>
             <w:r>
               <w:rPr>
@@ -4078,7 +4078,7 @@
               <w14:ligatures w14:val="standardContextual"/>
             </w:rPr>
           </w:pPr>
-          <w:hyperlink w:anchor="_Toc135487867" w:history="1">
+          <w:hyperlink w:anchor="_Toc136193718" w:history="1">
             <w:r>
               <w:rPr>
                 <w:rStyle w:val="Hipervnculo"/>
@@ -4114,7 +4114,7 @@
               <w:rPr>
                 <w:webHidden/>
               </w:rPr>
-              <w:instrText xml:space="preserve"> PAGEREF _Toc135487867 \h </w:instrText>
+              <w:instrText xml:space="preserve"> PAGEREF _Toc136193718 \h </w:instrText>
             </w:r>
             <w:r>
               <w:rPr>
@@ -4152,7 +4152,7 @@
               <w14:ligatures w14:val="standardContextual"/>
             </w:rPr>
           </w:pPr>
-          <w:hyperlink w:anchor="_Toc135487868" w:history="1">
+          <w:hyperlink w:anchor="_Toc136193719" w:history="1">
             <w:r>
               <w:rPr>
                 <w:rStyle w:val="Hipervnculo"/>
@@ -4188,7 +4188,7 @@
               <w:rPr>
                 <w:webHidden/>
               </w:rPr>
-              <w:instrText xml:space="preserve"> PAGEREF _Toc135487868 \h </w:instrText>
+              <w:instrText xml:space="preserve"> PAGEREF _Toc136193719 \h </w:instrText>
             </w:r>
             <w:r>
               <w:rPr>
@@ -4226,7 +4226,7 @@
               <w14:ligatures w14:val="standardContextual"/>
             </w:rPr>
           </w:pPr>
-          <w:hyperlink w:anchor="_Toc135487869" w:history="1">
+          <w:hyperlink w:anchor="_Toc136193720" w:history="1">
             <w:r>
               <w:rPr>
                 <w:rStyle w:val="Hipervnculo"/>
@@ -4262,7 +4262,7 @@
               <w:rPr>
                 <w:webHidden/>
               </w:rPr>
-              <w:instrText xml:space="preserve"> PAGEREF _Toc135487869 \h </w:instrText>
+              <w:instrText xml:space="preserve"> PAGEREF _Toc136193720 \h </w:instrText>
             </w:r>
             <w:r>
               <w:rPr>
@@ -4300,7 +4300,7 @@
               <w14:ligatures w14:val="standardContextual"/>
             </w:rPr>
           </w:pPr>
-          <w:hyperlink w:anchor="_Toc135487870" w:history="1">
+          <w:hyperlink w:anchor="_Toc136193721" w:history="1">
             <w:r>
               <w:rPr>
                 <w:rStyle w:val="Hipervnculo"/>
@@ -4336,7 +4336,7 @@
               <w:rPr>
                 <w:webHidden/>
               </w:rPr>
-              <w:instrText xml:space="preserve"> PAGEREF _Toc135487870 \h </w:instrText>
+              <w:instrText xml:space="preserve"> PAGEREF _Toc136193721 \h </w:instrText>
             </w:r>
             <w:r>
               <w:rPr>
@@ -4371,7 +4371,7 @@
               <w14:ligatures w14:val="standardContextual"/>
             </w:rPr>
           </w:pPr>
-          <w:hyperlink w:anchor="_Toc135487871" w:history="1">
+          <w:hyperlink w:anchor="_Toc136193722" w:history="1">
             <w:r>
               <w:rPr>
                 <w:rStyle w:val="Hipervnculo"/>
@@ -4407,7 +4407,7 @@
               <w:rPr>
                 <w:webHidden/>
               </w:rPr>
-              <w:instrText xml:space="preserve"> PAGEREF _Toc135487871 \h </w:instrText>
+              <w:instrText xml:space="preserve"> PAGEREF _Toc136193722 \h </w:instrText>
             </w:r>
             <w:r>
               <w:rPr>
@@ -4442,7 +4442,7 @@
               <w14:ligatures w14:val="standardContextual"/>
             </w:rPr>
           </w:pPr>
-          <w:hyperlink w:anchor="_Toc135487872" w:history="1">
+          <w:hyperlink w:anchor="_Toc136193723" w:history="1">
             <w:r>
               <w:rPr>
                 <w:rStyle w:val="Hipervnculo"/>
@@ -4478,7 +4478,7 @@
               <w:rPr>
                 <w:webHidden/>
               </w:rPr>
-              <w:instrText xml:space="preserve"> PAGEREF _Toc135487872 \h </w:instrText>
+              <w:instrText xml:space="preserve"> PAGEREF _Toc136193723 \h </w:instrText>
             </w:r>
             <w:r>
               <w:rPr>
@@ -4516,7 +4516,7 @@
               <w14:ligatures w14:val="standardContextual"/>
             </w:rPr>
           </w:pPr>
-          <w:hyperlink w:anchor="_Toc135487873" w:history="1">
+          <w:hyperlink w:anchor="_Toc136193724" w:history="1">
             <w:r>
               <w:rPr>
                 <w:rStyle w:val="Hipervnculo"/>
@@ -4552,7 +4552,7 @@
               <w:rPr>
                 <w:webHidden/>
               </w:rPr>
-              <w:instrText xml:space="preserve"> PAGEREF _Toc135487873 \h </w:instrText>
+              <w:instrText xml:space="preserve"> PAGEREF _Toc136193724 \h </w:instrText>
             </w:r>
             <w:r>
               <w:rPr>
@@ -4590,7 +4590,7 @@
               <w14:ligatures w14:val="standardContextual"/>
             </w:rPr>
           </w:pPr>
-          <w:hyperlink w:anchor="_Toc135487874" w:history="1">
+          <w:hyperlink w:anchor="_Toc136193725" w:history="1">
             <w:r>
               <w:rPr>
                 <w:rStyle w:val="Hipervnculo"/>
@@ -4626,7 +4626,7 @@
               <w:rPr>
                 <w:webHidden/>
               </w:rPr>
-              <w:instrText xml:space="preserve"> PAGEREF _Toc135487874 \h </w:instrText>
+              <w:instrText xml:space="preserve"> PAGEREF _Toc136193725 \h </w:instrText>
             </w:r>
             <w:r>
               <w:rPr>
@@ -4664,7 +4664,7 @@
               <w14:ligatures w14:val="standardContextual"/>
             </w:rPr>
           </w:pPr>
-          <w:hyperlink w:anchor="_Toc135487875" w:history="1">
+          <w:hyperlink w:anchor="_Toc136193726" w:history="1">
             <w:r>
               <w:rPr>
                 <w:rStyle w:val="Hipervnculo"/>
@@ -4700,7 +4700,7 @@
               <w:rPr>
                 <w:webHidden/>
               </w:rPr>
-              <w:instrText xml:space="preserve"> PAGEREF _Toc135487875 \h </w:instrText>
+              <w:instrText xml:space="preserve"> PAGEREF _Toc136193726 \h </w:instrText>
             </w:r>
             <w:r>
               <w:rPr>
@@ -4738,7 +4738,7 @@
               <w14:ligatures w14:val="standardContextual"/>
             </w:rPr>
           </w:pPr>
-          <w:hyperlink w:anchor="_Toc135487876" w:history="1">
+          <w:hyperlink w:anchor="_Toc136193727" w:history="1">
             <w:r>
               <w:rPr>
                 <w:rStyle w:val="Hipervnculo"/>
@@ -4774,7 +4774,7 @@
               <w:rPr>
                 <w:webHidden/>
               </w:rPr>
-              <w:instrText xml:space="preserve"> PAGEREF _Toc135487876 \h </w:instrText>
+              <w:instrText xml:space="preserve"> PAGEREF _Toc136193727 \h </w:instrText>
             </w:r>
             <w:r>
               <w:rPr>
@@ -4812,7 +4812,7 @@
               <w14:ligatures w14:val="standardContextual"/>
             </w:rPr>
           </w:pPr>
-          <w:hyperlink w:anchor="_Toc135487877" w:history="1">
+          <w:hyperlink w:anchor="_Toc136193728" w:history="1">
             <w:r>
               <w:rPr>
                 <w:rStyle w:val="Hipervnculo"/>
@@ -4848,7 +4848,7 @@
               <w:rPr>
                 <w:webHidden/>
               </w:rPr>
-              <w:instrText xml:space="preserve"> PAGEREF _Toc135487877 \h </w:instrText>
+              <w:instrText xml:space="preserve"> PAGEREF _Toc136193728 \h </w:instrText>
             </w:r>
             <w:r>
               <w:rPr>
@@ -4886,7 +4886,7 @@
               <w14:ligatures w14:val="standardContextual"/>
             </w:rPr>
           </w:pPr>
-          <w:hyperlink w:anchor="_Toc135487878" w:history="1">
+          <w:hyperlink w:anchor="_Toc136193729" w:history="1">
             <w:r>
               <w:rPr>
                 <w:rStyle w:val="Hipervnculo"/>
@@ -4922,7 +4922,7 @@
               <w:rPr>
                 <w:webHidden/>
               </w:rPr>
-              <w:instrText xml:space="preserve"> PAGEREF _Toc135487878 \h </w:instrText>
+              <w:instrText xml:space="preserve"> PAGEREF _Toc136193729 \h </w:instrText>
             </w:r>
             <w:r>
               <w:rPr>
@@ -4957,7 +4957,7 @@
               <w14:ligatures w14:val="standardContextual"/>
             </w:rPr>
           </w:pPr>
-          <w:hyperlink w:anchor="_Toc135487879" w:history="1">
+          <w:hyperlink w:anchor="_Toc136193730" w:history="1">
             <w:r>
               <w:rPr>
                 <w:rStyle w:val="Hipervnculo"/>
@@ -4993,7 +4993,7 @@
               <w:rPr>
                 <w:webHidden/>
               </w:rPr>
-              <w:instrText xml:space="preserve"> PAGEREF _Toc135487879 \h </w:instrText>
+              <w:instrText xml:space="preserve"> PAGEREF _Toc136193730 \h </w:instrText>
             </w:r>
             <w:r>
               <w:rPr>
@@ -5031,7 +5031,7 @@
               <w14:ligatures w14:val="standardContextual"/>
             </w:rPr>
           </w:pPr>
-          <w:hyperlink w:anchor="_Toc135487880" w:history="1">
+          <w:hyperlink w:anchor="_Toc136193731" w:history="1">
             <w:r>
               <w:rPr>
                 <w:rStyle w:val="Hipervnculo"/>
@@ -5067,7 +5067,7 @@
               <w:rPr>
                 <w:webHidden/>
               </w:rPr>
-              <w:instrText xml:space="preserve"> PAGEREF _Toc135487880 \h </w:instrText>
+              <w:instrText xml:space="preserve"> PAGEREF _Toc136193731 \h </w:instrText>
             </w:r>
             <w:r>
               <w:rPr>
@@ -5105,7 +5105,7 @@
               <w14:ligatures w14:val="standardContextual"/>
             </w:rPr>
           </w:pPr>
-          <w:hyperlink w:anchor="_Toc135487881" w:history="1">
+          <w:hyperlink w:anchor="_Toc136193732" w:history="1">
             <w:r>
               <w:rPr>
                 <w:rStyle w:val="Hipervnculo"/>
@@ -5141,7 +5141,7 @@
               <w:rPr>
                 <w:webHidden/>
               </w:rPr>
-              <w:instrText xml:space="preserve"> PAGEREF _Toc135487881 \h </w:instrText>
+              <w:instrText xml:space="preserve"> PAGEREF _Toc136193732 \h </w:instrText>
             </w:r>
             <w:r>
               <w:rPr>
@@ -5179,7 +5179,7 @@
               <w14:ligatures w14:val="standardContextual"/>
             </w:rPr>
           </w:pPr>
-          <w:hyperlink w:anchor="_Toc135487882" w:history="1">
+          <w:hyperlink w:anchor="_Toc136193733" w:history="1">
             <w:r>
               <w:rPr>
                 <w:rStyle w:val="Hipervnculo"/>
@@ -5215,7 +5215,7 @@
               <w:rPr>
                 <w:webHidden/>
               </w:rPr>
-              <w:instrText xml:space="preserve"> PAGEREF _Toc135487882 \h </w:instrText>
+              <w:instrText xml:space="preserve"> PAGEREF _Toc136193733 \h </w:instrText>
             </w:r>
             <w:r>
               <w:rPr>
@@ -5250,7 +5250,7 @@
               <w14:ligatures w14:val="standardContextual"/>
             </w:rPr>
           </w:pPr>
-          <w:hyperlink w:anchor="_Toc135487883" w:history="1">
+          <w:hyperlink w:anchor="_Toc136193734" w:history="1">
             <w:r>
               <w:rPr>
                 <w:rStyle w:val="Hipervnculo"/>
@@ -5286,7 +5286,7 @@
               <w:rPr>
                 <w:webHidden/>
               </w:rPr>
-              <w:instrText xml:space="preserve"> PAGEREF _Toc135487883 \h </w:instrText>
+              <w:instrText xml:space="preserve"> PAGEREF _Toc136193734 \h </w:instrText>
             </w:r>
             <w:r>
               <w:rPr>
@@ -5324,7 +5324,7 @@
               <w14:ligatures w14:val="standardContextual"/>
             </w:rPr>
           </w:pPr>
-          <w:hyperlink w:anchor="_Toc135487884" w:history="1">
+          <w:hyperlink w:anchor="_Toc136193735" w:history="1">
             <w:r>
               <w:rPr>
                 <w:rStyle w:val="Hipervnculo"/>
@@ -5360,7 +5360,7 @@
               <w:rPr>
                 <w:webHidden/>
               </w:rPr>
-              <w:instrText xml:space="preserve"> PAGEREF _Toc135487884 \h </w:instrText>
+              <w:instrText xml:space="preserve"> PAGEREF _Toc136193735 \h </w:instrText>
             </w:r>
             <w:r>
               <w:rPr>
@@ -5395,7 +5395,7 @@
               <w14:ligatures w14:val="standardContextual"/>
             </w:rPr>
           </w:pPr>
-          <w:hyperlink w:anchor="_Toc135487885" w:history="1">
+          <w:hyperlink w:anchor="_Toc136193736" w:history="1">
             <w:r>
               <w:rPr>
                 <w:rStyle w:val="Hipervnculo"/>
@@ -5431,7 +5431,7 @@
               <w:rPr>
                 <w:webHidden/>
               </w:rPr>
-              <w:instrText xml:space="preserve"> PAGEREF _Toc135487885 \h </w:instrText>
+              <w:instrText xml:space="preserve"> PAGEREF _Toc136193736 \h </w:instrText>
             </w:r>
             <w:r>
               <w:rPr>
@@ -5469,7 +5469,7 @@
               <w14:ligatures w14:val="standardContextual"/>
             </w:rPr>
           </w:pPr>
-          <w:hyperlink w:anchor="_Toc135487886" w:history="1">
+          <w:hyperlink w:anchor="_Toc136193737" w:history="1">
             <w:r>
               <w:rPr>
                 <w:rStyle w:val="Hipervnculo"/>
@@ -5505,7 +5505,7 @@
               <w:rPr>
                 <w:webHidden/>
               </w:rPr>
-              <w:instrText xml:space="preserve"> PAGEREF _Toc135487886 \h </w:instrText>
+              <w:instrText xml:space="preserve"> PAGEREF _Toc136193737 \h </w:instrText>
             </w:r>
             <w:r>
               <w:rPr>
@@ -5543,7 +5543,7 @@
               <w14:ligatures w14:val="standardContextual"/>
             </w:rPr>
           </w:pPr>
-          <w:hyperlink w:anchor="_Toc135487887" w:history="1">
+          <w:hyperlink w:anchor="_Toc136193738" w:history="1">
             <w:r>
               <w:rPr>
                 <w:rStyle w:val="Hipervnculo"/>
@@ -5579,7 +5579,7 @@
               <w:rPr>
                 <w:webHidden/>
               </w:rPr>
-              <w:instrText xml:space="preserve"> PAGEREF _Toc135487887 \h </w:instrText>
+              <w:instrText xml:space="preserve"> PAGEREF _Toc136193738 \h </w:instrText>
             </w:r>
             <w:r>
               <w:rPr>
@@ -5617,7 +5617,7 @@
               <w14:ligatures w14:val="standardContextual"/>
             </w:rPr>
           </w:pPr>
-          <w:hyperlink w:anchor="_Toc135487888" w:history="1">
+          <w:hyperlink w:anchor="_Toc136193739" w:history="1">
             <w:r>
               <w:rPr>
                 <w:rStyle w:val="Hipervnculo"/>
@@ -5653,7 +5653,7 @@
               <w:rPr>
                 <w:webHidden/>
               </w:rPr>
-              <w:instrText xml:space="preserve"> PAGEREF _Toc135487888 \h </w:instrText>
+              <w:instrText xml:space="preserve"> PAGEREF _Toc136193739 \h </w:instrText>
             </w:r>
             <w:r>
               <w:rPr>
@@ -5688,7 +5688,7 @@
               <w14:ligatures w14:val="standardContextual"/>
             </w:rPr>
           </w:pPr>
-          <w:hyperlink w:anchor="_Toc135487889" w:history="1">
+          <w:hyperlink w:anchor="_Toc136193740" w:history="1">
             <w:r>
               <w:rPr>
                 <w:rStyle w:val="Hipervnculo"/>
@@ -5724,7 +5724,7 @@
               <w:rPr>
                 <w:webHidden/>
               </w:rPr>
-              <w:instrText xml:space="preserve"> PAGEREF _Toc135487889 \h </w:instrText>
+              <w:instrText xml:space="preserve"> PAGEREF _Toc136193740 \h </w:instrText>
             </w:r>
             <w:r>
               <w:rPr>
@@ -5759,7 +5759,7 @@
               <w14:ligatures w14:val="standardContextual"/>
             </w:rPr>
           </w:pPr>
-          <w:hyperlink w:anchor="_Toc135487890" w:history="1">
+          <w:hyperlink w:anchor="_Toc136193741" w:history="1">
             <w:r>
               <w:rPr>
                 <w:rStyle w:val="Hipervnculo"/>
@@ -5795,7 +5795,7 @@
               <w:rPr>
                 <w:webHidden/>
               </w:rPr>
-              <w:instrText xml:space="preserve"> PAGEREF _Toc135487890 \h </w:instrText>
+              <w:instrText xml:space="preserve"> PAGEREF _Toc136193741 \h </w:instrText>
             </w:r>
             <w:r>
               <w:rPr>
@@ -5830,7 +5830,7 @@
               <w14:ligatures w14:val="standardContextual"/>
             </w:rPr>
           </w:pPr>
-          <w:hyperlink w:anchor="_Toc135487891" w:history="1">
+          <w:hyperlink w:anchor="_Toc136193742" w:history="1">
             <w:r>
               <w:rPr>
                 <w:rStyle w:val="Hipervnculo"/>
@@ -5866,7 +5866,7 @@
               <w:rPr>
                 <w:webHidden/>
               </w:rPr>
-              <w:instrText xml:space="preserve"> PAGEREF _Toc135487891 \h </w:instrText>
+              <w:instrText xml:space="preserve"> PAGEREF _Toc136193742 \h </w:instrText>
             </w:r>
             <w:r>
               <w:rPr>
@@ -5901,7 +5901,7 @@
               <w14:ligatures w14:val="standardContextual"/>
             </w:rPr>
           </w:pPr>
-          <w:hyperlink w:anchor="_Toc135487892" w:history="1">
+          <w:hyperlink w:anchor="_Toc136193743" w:history="1">
             <w:r>
               <w:rPr>
                 <w:rStyle w:val="Hipervnculo"/>
@@ -5937,7 +5937,7 @@
               <w:rPr>
                 <w:webHidden/>
               </w:rPr>
-              <w:instrText xml:space="preserve"> PAGEREF _Toc135487892 \h </w:instrText>
+              <w:instrText xml:space="preserve"> PAGEREF _Toc136193743 \h </w:instrText>
             </w:r>
             <w:r>
               <w:rPr>
@@ -5972,7 +5972,7 @@
               <w14:ligatures w14:val="standardContextual"/>
             </w:rPr>
           </w:pPr>
-          <w:hyperlink w:anchor="_Toc135487893" w:history="1">
+          <w:hyperlink w:anchor="_Toc136193744" w:history="1">
             <w:r>
               <w:rPr>
                 <w:rStyle w:val="Hipervnculo"/>
@@ -6008,7 +6008,7 @@
               <w:rPr>
                 <w:webHidden/>
               </w:rPr>
-              <w:instrText xml:space="preserve"> PAGEREF _Toc135487893 \h </w:instrText>
+              <w:instrText xml:space="preserve"> PAGEREF _Toc136193744 \h </w:instrText>
             </w:r>
             <w:r>
               <w:rPr>
@@ -6043,7 +6043,7 @@
               <w14:ligatures w14:val="standardContextual"/>
             </w:rPr>
           </w:pPr>
-          <w:hyperlink w:anchor="_Toc135487894" w:history="1">
+          <w:hyperlink w:anchor="_Toc136193745" w:history="1">
             <w:r>
               <w:rPr>
                 <w:rStyle w:val="Hipervnculo"/>
@@ -6079,7 +6079,7 @@
               <w:rPr>
                 <w:webHidden/>
               </w:rPr>
-              <w:instrText xml:space="preserve"> PAGEREF _Toc135487894 \h </w:instrText>
+              <w:instrText xml:space="preserve"> PAGEREF _Toc136193745 \h </w:instrText>
             </w:r>
             <w:r>
               <w:rPr>
@@ -6114,7 +6114,7 @@
               <w14:ligatures w14:val="standardContextual"/>
             </w:rPr>
           </w:pPr>
-          <w:hyperlink w:anchor="_Toc135487895" w:history="1">
+          <w:hyperlink w:anchor="_Toc136193746" w:history="1">
             <w:r>
               <w:rPr>
                 <w:rStyle w:val="Hipervnculo"/>
@@ -6150,7 +6150,7 @@
               <w:rPr>
                 <w:webHidden/>
               </w:rPr>
-              <w:instrText xml:space="preserve"> PAGEREF _Toc135487895 \h </w:instrText>
+              <w:instrText xml:space="preserve"> PAGEREF _Toc136193746 \h </w:instrText>
             </w:r>
             <w:r>
               <w:rPr>
@@ -6185,7 +6185,7 @@
               <w14:ligatures w14:val="standardContextual"/>
             </w:rPr>
           </w:pPr>
-          <w:hyperlink w:anchor="_Toc135487896" w:history="1">
+          <w:hyperlink w:anchor="_Toc136193747" w:history="1">
             <w:r>
               <w:rPr>
                 <w:rStyle w:val="Hipervnculo"/>
@@ -6221,7 +6221,7 @@
               <w:rPr>
                 <w:webHidden/>
               </w:rPr>
-              <w:instrText xml:space="preserve"> PAGEREF _Toc135487896 \h </w:instrText>
+              <w:instrText xml:space="preserve"> PAGEREF _Toc136193747 \h </w:instrText>
             </w:r>
             <w:r>
               <w:rPr>
@@ -6270,14 +6270,20 @@
     <w:bookmarkEnd w:id="2" w:displacedByCustomXml="prev"/>
     <w:bookmarkEnd w:id="1" w:displacedByCustomXml="prev"/>
     <w:bookmarkEnd w:id="0" w:displacedByCustomXml="prev"/>
-    <w:bookmarkStart w:id="4" w:name="_Toc67476037" w:displacedByCustomXml="prev"/>
-    <w:bookmarkStart w:id="5" w:name="_Toc67560084" w:displacedByCustomXml="prev"/>
-    <w:p/>
+    <w:bookmarkStart w:id="4" w:name="_Toc67560084" w:displacedByCustomXml="prev"/>
+    <w:bookmarkStart w:id="5" w:name="_Toc67476037" w:displacedByCustomXml="prev"/>
+    <w:p>
+      <w:pPr>
+        <w:rPr>
+          <w:u w:val="single"/>
+        </w:rPr>
+      </w:pPr>
+    </w:p>
     <w:p>
       <w:pPr>
         <w:pStyle w:val="Ttulo1"/>
       </w:pPr>
-      <w:bookmarkStart w:id="6" w:name="_Toc135487818"/>
+      <w:bookmarkStart w:id="6" w:name="_Toc136193669"/>
       <w:r>
         <w:lastRenderedPageBreak/>
         <w:t>I</w:t>
@@ -6293,7 +6299,7 @@
       <w:pPr>
         <w:pStyle w:val="Ttulo2"/>
       </w:pPr>
-      <w:bookmarkStart w:id="7" w:name="_Toc135487819"/>
+      <w:bookmarkStart w:id="7" w:name="_Toc136193670"/>
       <w:r>
         <w:t>Descripción</w:t>
       </w:r>
@@ -6609,7 +6615,7 @@
       <w:pPr>
         <w:pStyle w:val="Ttulo2"/>
       </w:pPr>
-      <w:bookmarkStart w:id="8" w:name="_Toc135487820"/>
+      <w:bookmarkStart w:id="8" w:name="_Toc136193671"/>
       <w:r>
         <w:t>Diferencias en un desarrollo software de un videojuego respecto al de una aplicación comercial empresarial</w:t>
       </w:r>
@@ -6760,7 +6766,7 @@
       <w:pPr>
         <w:pStyle w:val="Ttulo1"/>
       </w:pPr>
-      <w:bookmarkStart w:id="9" w:name="_Toc135487821"/>
+      <w:bookmarkStart w:id="9" w:name="_Toc136193672"/>
       <w:r>
         <w:lastRenderedPageBreak/>
         <w:t>Requisitos</w:t>
@@ -6771,7 +6777,7 @@
       <w:pPr>
         <w:pStyle w:val="Ttulo2"/>
       </w:pPr>
-      <w:bookmarkStart w:id="10" w:name="_Toc135487822"/>
+      <w:bookmarkStart w:id="10" w:name="_Toc136193673"/>
       <w:r>
         <w:t>Requisitos Funcionales</w:t>
       </w:r>
@@ -6944,7 +6950,7 @@
       <w:pPr>
         <w:pStyle w:val="Ttulo2"/>
       </w:pPr>
-      <w:bookmarkStart w:id="11" w:name="_Toc135487823"/>
+      <w:bookmarkStart w:id="11" w:name="_Toc136193674"/>
       <w:r>
         <w:t>Requisitos No Funcionales</w:t>
       </w:r>
@@ -7019,7 +7025,7 @@
       <w:pPr>
         <w:pStyle w:val="Ttulo2"/>
       </w:pPr>
-      <w:bookmarkStart w:id="12" w:name="_Toc135487824"/>
+      <w:bookmarkStart w:id="12" w:name="_Toc136193675"/>
       <w:r>
         <w:t>Requisitos de Información</w:t>
       </w:r>
@@ -7321,7 +7327,7 @@
       <w:pPr>
         <w:pStyle w:val="Ttulo1"/>
       </w:pPr>
-      <w:bookmarkStart w:id="13" w:name="_Toc135487825"/>
+      <w:bookmarkStart w:id="13" w:name="_Toc136193676"/>
       <w:r>
         <w:lastRenderedPageBreak/>
         <w:t>Análisis de mercado</w:t>
@@ -7873,9 +7879,21 @@
       </w:r>
     </w:p>
     <w:p/>
-    <w:p/>
-    <w:p/>
-    <w:p/>
+    <w:p>
+      <w:r>
+        <w:t xml:space="preserve">Además, este último también me sirve de cierta inspiración para la parte visual, si bien no será exclusivamente en blanco y negro, compartirá la </w:t>
+      </w:r>
+      <w:r>
+        <w:rPr>
+          <w:b/>
+          <w:bCs/>
+        </w:rPr>
+        <w:t>temática espacial</w:t>
+      </w:r>
+      <w:r>
+        <w:t>.</w:t>
+      </w:r>
+    </w:p>
     <w:p/>
     <w:p/>
     <w:p/>
@@ -7900,7 +7918,7 @@
       <w:pPr>
         <w:pStyle w:val="Ttulo1"/>
       </w:pPr>
-      <w:bookmarkStart w:id="14" w:name="_Toc135487826"/>
+      <w:bookmarkStart w:id="14" w:name="_Toc136193677"/>
       <w:r>
         <w:lastRenderedPageBreak/>
         <w:t>Análisis tecnológico</w:t>
@@ -7911,7 +7929,7 @@
       <w:pPr>
         <w:pStyle w:val="Ttulo2"/>
       </w:pPr>
-      <w:bookmarkStart w:id="15" w:name="_Toc135487827"/>
+      <w:bookmarkStart w:id="15" w:name="_Toc136193678"/>
       <w:proofErr w:type="spellStart"/>
       <w:r>
         <w:t>Backend</w:t>
@@ -7924,7 +7942,7 @@
       <w:pPr>
         <w:pStyle w:val="Ttulo3"/>
       </w:pPr>
-      <w:bookmarkStart w:id="16" w:name="_Toc135487828"/>
+      <w:bookmarkStart w:id="16" w:name="_Toc136193679"/>
       <w:r>
         <w:t>Gestión de la información</w:t>
       </w:r>
@@ -8370,7 +8388,7 @@
       <w:pPr>
         <w:pStyle w:val="Ttulo3"/>
       </w:pPr>
-      <w:bookmarkStart w:id="17" w:name="_Toc135487829"/>
+      <w:bookmarkStart w:id="17" w:name="_Toc136193680"/>
       <w:r>
         <w:t>Servicio API-REST</w:t>
       </w:r>
@@ -9110,7 +9128,7 @@
       <w:pPr>
         <w:pStyle w:val="Ttulo2"/>
       </w:pPr>
-      <w:bookmarkStart w:id="18" w:name="_Toc135487830"/>
+      <w:bookmarkStart w:id="18" w:name="_Toc136193681"/>
       <w:proofErr w:type="spellStart"/>
       <w:r>
         <w:t>Frontend</w:t>
@@ -9132,7 +9150,7 @@
       <w:pPr>
         <w:pStyle w:val="Ttulo3"/>
       </w:pPr>
-      <w:bookmarkStart w:id="19" w:name="_Toc135487831"/>
+      <w:bookmarkStart w:id="19" w:name="_Toc136193682"/>
       <w:r>
         <w:t>Motor de desarrollo</w:t>
       </w:r>
@@ -9965,7 +9983,7 @@
       <w:pPr>
         <w:pStyle w:val="Ttulo2"/>
       </w:pPr>
-      <w:bookmarkStart w:id="20" w:name="_Toc135487832"/>
+      <w:bookmarkStart w:id="20" w:name="_Toc136193683"/>
       <w:r>
         <w:t>Herramientas de diseño</w:t>
       </w:r>
@@ -10219,7 +10237,7 @@
       <w:pPr>
         <w:pStyle w:val="Ttulo2"/>
       </w:pPr>
-      <w:bookmarkStart w:id="21" w:name="_Toc135487833"/>
+      <w:bookmarkStart w:id="21" w:name="_Toc136193684"/>
       <w:r>
         <w:lastRenderedPageBreak/>
         <w:t>Herramientas adicionales</w:t>
@@ -10820,7 +10838,7 @@
       <w:pPr>
         <w:pStyle w:val="Ttulo1"/>
       </w:pPr>
-      <w:bookmarkStart w:id="22" w:name="_Toc135487834"/>
+      <w:bookmarkStart w:id="22" w:name="_Toc136193685"/>
       <w:proofErr w:type="spellStart"/>
       <w:r>
         <w:lastRenderedPageBreak/>
@@ -10837,7 +10855,7 @@
       <w:pPr>
         <w:pStyle w:val="Ttulo2"/>
       </w:pPr>
-      <w:bookmarkStart w:id="23" w:name="_Toc135487835"/>
+      <w:bookmarkStart w:id="23" w:name="_Toc136193686"/>
       <w:r>
         <w:t>Modelos</w:t>
       </w:r>
@@ -11523,7 +11541,7 @@
       <w:pPr>
         <w:pStyle w:val="Ttulo2"/>
       </w:pPr>
-      <w:bookmarkStart w:id="24" w:name="_Toc135487836"/>
+      <w:bookmarkStart w:id="24" w:name="_Toc136193687"/>
       <w:proofErr w:type="spellStart"/>
       <w:r>
         <w:t>DTO</w:t>
@@ -11545,7 +11563,7 @@
       <w:pPr>
         <w:pStyle w:val="Ttulo3"/>
       </w:pPr>
-      <w:bookmarkStart w:id="25" w:name="_Toc135487837"/>
+      <w:bookmarkStart w:id="25" w:name="_Toc136193688"/>
       <w:r>
         <w:t>Usuarios</w:t>
       </w:r>
@@ -12658,7 +12676,7 @@
       <w:pPr>
         <w:pStyle w:val="Ttulo3"/>
       </w:pPr>
-      <w:bookmarkStart w:id="26" w:name="_Toc135487838"/>
+      <w:bookmarkStart w:id="26" w:name="_Toc136193689"/>
       <w:r>
         <w:t>Puntuaciones</w:t>
       </w:r>
@@ -12883,7 +12901,7 @@
       <w:pPr>
         <w:pStyle w:val="Ttulo2"/>
       </w:pPr>
-      <w:bookmarkStart w:id="27" w:name="_Toc135487839"/>
+      <w:bookmarkStart w:id="27" w:name="_Toc136193690"/>
       <w:proofErr w:type="spellStart"/>
       <w:r>
         <w:t>Map</w:t>
@@ -13064,7 +13082,7 @@
       <w:pPr>
         <w:pStyle w:val="Ttulo2"/>
       </w:pPr>
-      <w:bookmarkStart w:id="28" w:name="_Toc135487840"/>
+      <w:bookmarkStart w:id="28" w:name="_Toc136193691"/>
       <w:r>
         <w:lastRenderedPageBreak/>
         <w:t>Repositorios</w:t>
@@ -13264,7 +13282,7 @@
       <w:pPr>
         <w:pStyle w:val="Ttulo2"/>
       </w:pPr>
-      <w:bookmarkStart w:id="29" w:name="_Toc135487841"/>
+      <w:bookmarkStart w:id="29" w:name="_Toc136193692"/>
       <w:r>
         <w:t>Validadores</w:t>
       </w:r>
@@ -13643,7 +13661,7 @@
       <w:pPr>
         <w:pStyle w:val="Ttulo2"/>
       </w:pPr>
-      <w:bookmarkStart w:id="30" w:name="_Toc135487842"/>
+      <w:bookmarkStart w:id="30" w:name="_Toc136193693"/>
       <w:r>
         <w:lastRenderedPageBreak/>
         <w:t>Configuración</w:t>
@@ -13655,7 +13673,7 @@
       <w:pPr>
         <w:pStyle w:val="Ttulo3"/>
       </w:pPr>
-      <w:bookmarkStart w:id="31" w:name="_Toc135487843"/>
+      <w:bookmarkStart w:id="31" w:name="_Toc136193694"/>
       <w:proofErr w:type="spellStart"/>
       <w:r>
         <w:t>APIConfig</w:t>
@@ -13703,7 +13721,7 @@
       <w:pPr>
         <w:pStyle w:val="Ttulo3"/>
       </w:pPr>
-      <w:bookmarkStart w:id="32" w:name="_Toc135487844"/>
+      <w:bookmarkStart w:id="32" w:name="_Toc136193695"/>
       <w:proofErr w:type="spellStart"/>
       <w:r>
         <w:t>LoadSchema</w:t>
@@ -13783,7 +13801,7 @@
       <w:pPr>
         <w:pStyle w:val="Ttulo3"/>
       </w:pPr>
-      <w:bookmarkStart w:id="33" w:name="_Toc135487845"/>
+      <w:bookmarkStart w:id="33" w:name="_Toc136193696"/>
       <w:r>
         <w:t>Archivo de propiedades</w:t>
       </w:r>
@@ -13968,12 +13986,24 @@
         <w:t>.</w:t>
       </w:r>
     </w:p>
+    <w:p>
+      <w:pPr>
+        <w:pStyle w:val="Prrafodelista"/>
+        <w:numPr>
+          <w:ilvl w:val="0"/>
+          <w:numId w:val="30"/>
+        </w:numPr>
+      </w:pPr>
+      <w:r>
+        <w:t>El perfil que se usará durante la ejecución.</w:t>
+      </w:r>
+    </w:p>
     <w:p/>
     <w:p>
       <w:pPr>
         <w:pStyle w:val="Ttulo2"/>
       </w:pPr>
-      <w:bookmarkStart w:id="34" w:name="_Toc135487846"/>
+      <w:bookmarkStart w:id="34" w:name="_Toc136193697"/>
       <w:r>
         <w:t>Seguridad</w:t>
       </w:r>
@@ -14010,7 +14040,7 @@
       <w:pPr>
         <w:pStyle w:val="Ttulo3"/>
       </w:pPr>
-      <w:bookmarkStart w:id="35" w:name="_Toc135487847"/>
+      <w:bookmarkStart w:id="35" w:name="_Toc136193698"/>
       <w:proofErr w:type="spellStart"/>
       <w:r>
         <w:t>Password</w:t>
@@ -14190,9 +14220,8 @@
       <w:pPr>
         <w:pStyle w:val="Ttulo3"/>
       </w:pPr>
-      <w:bookmarkStart w:id="36" w:name="_Toc135487848"/>
-      <w:r>
-        <w:lastRenderedPageBreak/>
+      <w:bookmarkStart w:id="36" w:name="_Toc136193699"/>
+      <w:r>
         <w:t>JWT</w:t>
       </w:r>
       <w:bookmarkEnd w:id="36"/>
@@ -14425,7 +14454,7 @@
       <w:pPr>
         <w:pStyle w:val="Ttulo3"/>
       </w:pPr>
-      <w:bookmarkStart w:id="37" w:name="_Toc135487849"/>
+      <w:bookmarkStart w:id="37" w:name="_Toc136193700"/>
       <w:proofErr w:type="spellStart"/>
       <w:r>
         <w:t>SecurityConfig</w:t>
@@ -14466,7 +14495,7 @@
       <w:pPr>
         <w:pStyle w:val="Ttulo3"/>
       </w:pPr>
-      <w:bookmarkStart w:id="38" w:name="_Toc135487850"/>
+      <w:bookmarkStart w:id="38" w:name="_Toc136193701"/>
       <w:r>
         <w:t>SSL</w:t>
       </w:r>
@@ -14656,7 +14685,7 @@
       <w:pPr>
         <w:pStyle w:val="Ttulo2"/>
       </w:pPr>
-      <w:bookmarkStart w:id="39" w:name="_Toc135487851"/>
+      <w:bookmarkStart w:id="39" w:name="_Toc136193702"/>
       <w:r>
         <w:t>Servicios</w:t>
       </w:r>
@@ -14667,7 +14696,7 @@
       <w:pPr>
         <w:pStyle w:val="Ttulo3"/>
       </w:pPr>
-      <w:bookmarkStart w:id="40" w:name="_Toc135487852"/>
+      <w:bookmarkStart w:id="40" w:name="_Toc136193703"/>
       <w:proofErr w:type="spellStart"/>
       <w:r>
         <w:t>UserService</w:t>
@@ -14746,7 +14775,7 @@
       <w:pPr>
         <w:pStyle w:val="Ttulo2"/>
       </w:pPr>
-      <w:bookmarkStart w:id="41" w:name="_Toc135487853"/>
+      <w:bookmarkStart w:id="41" w:name="_Toc136193704"/>
       <w:r>
         <w:lastRenderedPageBreak/>
         <w:t>Controladores</w:t>
@@ -14827,7 +14856,7 @@
       <w:pPr>
         <w:pStyle w:val="Ttulo3"/>
       </w:pPr>
-      <w:bookmarkStart w:id="42" w:name="_Toc135487854"/>
+      <w:bookmarkStart w:id="42" w:name="_Toc136193705"/>
       <w:proofErr w:type="spellStart"/>
       <w:r>
         <w:t>UserController</w:t>
@@ -14938,7 +14967,7 @@
       <w:pPr>
         <w:pStyle w:val="Ttulo2"/>
       </w:pPr>
-      <w:bookmarkStart w:id="43" w:name="_Toc135487855"/>
+      <w:bookmarkStart w:id="43" w:name="_Toc136193706"/>
       <w:r>
         <w:lastRenderedPageBreak/>
         <w:t>Programación orientada a ferrocarri</w:t>
@@ -15499,7 +15528,7 @@
       <w:pPr>
         <w:pStyle w:val="Ttulo2"/>
       </w:pPr>
-      <w:bookmarkStart w:id="44" w:name="_Toc135487856"/>
+      <w:bookmarkStart w:id="44" w:name="_Toc136193707"/>
       <w:r>
         <w:t>Documentación</w:t>
       </w:r>
@@ -15515,7 +15544,7 @@
       <w:pPr>
         <w:pStyle w:val="Ttulo3"/>
       </w:pPr>
-      <w:bookmarkStart w:id="45" w:name="_Toc135487857"/>
+      <w:bookmarkStart w:id="45" w:name="_Toc136193708"/>
       <w:proofErr w:type="spellStart"/>
       <w:r>
         <w:t>KDoc</w:t>
@@ -15612,7 +15641,7 @@
       <w:pPr>
         <w:pStyle w:val="Ttulo3"/>
       </w:pPr>
-      <w:bookmarkStart w:id="46" w:name="_Toc135487858"/>
+      <w:bookmarkStart w:id="46" w:name="_Toc136193709"/>
       <w:proofErr w:type="spellStart"/>
       <w:r>
         <w:lastRenderedPageBreak/>
@@ -15764,7 +15793,7 @@
       <w:pPr>
         <w:pStyle w:val="Ttulo2"/>
       </w:pPr>
-      <w:bookmarkStart w:id="47" w:name="_Toc135487859"/>
+      <w:bookmarkStart w:id="47" w:name="_Toc136193710"/>
       <w:r>
         <w:t>Información Adicional</w:t>
       </w:r>
@@ -15775,7 +15804,7 @@
       <w:pPr>
         <w:pStyle w:val="Ttulo3"/>
       </w:pPr>
-      <w:bookmarkStart w:id="48" w:name="_Toc135487860"/>
+      <w:bookmarkStart w:id="48" w:name="_Toc136193711"/>
       <w:r>
         <w:t>DB</w:t>
       </w:r>
@@ -15825,7 +15854,7 @@
       <w:pPr>
         <w:pStyle w:val="Ttulo2"/>
       </w:pPr>
-      <w:bookmarkStart w:id="49" w:name="_Toc135487861"/>
+      <w:bookmarkStart w:id="49" w:name="_Toc136193712"/>
       <w:proofErr w:type="spellStart"/>
       <w:r>
         <w:t>Tests</w:t>
@@ -15838,7 +15867,7 @@
       <w:pPr>
         <w:pStyle w:val="Ttulo3"/>
       </w:pPr>
-      <w:bookmarkStart w:id="50" w:name="_Toc135487862"/>
+      <w:bookmarkStart w:id="50" w:name="_Toc136193713"/>
       <w:proofErr w:type="spellStart"/>
       <w:r>
         <w:t>Postman</w:t>
@@ -16099,7 +16128,7 @@
       <w:pPr>
         <w:pStyle w:val="Ttulo3"/>
       </w:pPr>
-      <w:bookmarkStart w:id="51" w:name="_Toc135487863"/>
+      <w:bookmarkStart w:id="51" w:name="_Toc136193714"/>
       <w:r>
         <w:lastRenderedPageBreak/>
         <w:t>Junit 5</w:t>
@@ -16538,7 +16567,7 @@
       <w:pPr>
         <w:pStyle w:val="Ttulo2"/>
       </w:pPr>
-      <w:bookmarkStart w:id="52" w:name="_Toc135487864"/>
+      <w:bookmarkStart w:id="52" w:name="_Toc136193715"/>
       <w:r>
         <w:t>Despliegue</w:t>
       </w:r>
@@ -16741,7 +16770,7 @@
       <w:pPr>
         <w:pStyle w:val="Ttulo1"/>
       </w:pPr>
-      <w:bookmarkStart w:id="53" w:name="_Toc135487865"/>
+      <w:bookmarkStart w:id="53" w:name="_Toc136193716"/>
       <w:proofErr w:type="spellStart"/>
       <w:r>
         <w:lastRenderedPageBreak/>
@@ -16770,7 +16799,7 @@
       <w:pPr>
         <w:pStyle w:val="Ttulo2"/>
       </w:pPr>
-      <w:bookmarkStart w:id="54" w:name="_Toc135487866"/>
+      <w:bookmarkStart w:id="54" w:name="_Toc136193717"/>
       <w:r>
         <w:t>Información General</w:t>
       </w:r>
@@ -16780,7 +16809,7 @@
       <w:pPr>
         <w:pStyle w:val="Ttulo3"/>
       </w:pPr>
-      <w:bookmarkStart w:id="55" w:name="_Toc135487867"/>
+      <w:bookmarkStart w:id="55" w:name="_Toc136193718"/>
       <w:r>
         <w:t>Título</w:t>
       </w:r>
@@ -16804,7 +16833,7 @@
       <w:pPr>
         <w:pStyle w:val="Ttulo3"/>
       </w:pPr>
-      <w:bookmarkStart w:id="56" w:name="_Toc135487868"/>
+      <w:bookmarkStart w:id="56" w:name="_Toc136193719"/>
       <w:r>
         <w:t>Resumen Del Juego</w:t>
       </w:r>
@@ -17051,7 +17080,13 @@
         <w:t>,</w:t>
       </w:r>
       <w:r>
-        <w:t xml:space="preserve"> podrá subir su puntuación de forma automática, siempre que sea superior a la ya publicada.</w:t>
+        <w:t xml:space="preserve"> podrá subir su puntuación de forma automática, siempre que sea superior a la ya </w:t>
+      </w:r>
+      <w:r>
+        <w:t>registrada</w:t>
+      </w:r>
+      <w:r>
+        <w:t>.</w:t>
       </w:r>
     </w:p>
     <w:p/>
@@ -17063,7 +17098,7 @@
       <w:r>
         <w:t xml:space="preserve"> </w:t>
       </w:r>
-      <w:bookmarkStart w:id="57" w:name="_Toc135487869"/>
+      <w:bookmarkStart w:id="57" w:name="_Toc136193720"/>
       <w:r>
         <w:t>Objetivos que alcanzar</w:t>
       </w:r>
@@ -17090,7 +17125,7 @@
       <w:pPr>
         <w:pStyle w:val="Ttulo3"/>
       </w:pPr>
-      <w:bookmarkStart w:id="58" w:name="_Toc135487870"/>
+      <w:bookmarkStart w:id="58" w:name="_Toc136193721"/>
       <w:r>
         <w:lastRenderedPageBreak/>
         <w:t>Justificación del juego</w:t>
@@ -17189,7 +17224,7 @@
       <w:pPr>
         <w:pStyle w:val="Ttulo2"/>
       </w:pPr>
-      <w:bookmarkStart w:id="59" w:name="_Toc135487871"/>
+      <w:bookmarkStart w:id="59" w:name="_Toc136193722"/>
       <w:r>
         <w:t xml:space="preserve">Core </w:t>
       </w:r>
@@ -17415,7 +17450,7 @@
       <w:pPr>
         <w:pStyle w:val="Ttulo2"/>
       </w:pPr>
-      <w:bookmarkStart w:id="60" w:name="_Toc135487872"/>
+      <w:bookmarkStart w:id="60" w:name="_Toc136193723"/>
       <w:r>
         <w:lastRenderedPageBreak/>
         <w:t>Características del juego</w:t>
@@ -17426,7 +17461,7 @@
       <w:pPr>
         <w:pStyle w:val="Ttulo3"/>
       </w:pPr>
-      <w:bookmarkStart w:id="61" w:name="_Toc135487873"/>
+      <w:bookmarkStart w:id="61" w:name="_Toc136193724"/>
       <w:r>
         <w:t>Género</w:t>
       </w:r>
@@ -17539,7 +17574,7 @@
       <w:pPr>
         <w:pStyle w:val="Ttulo3"/>
       </w:pPr>
-      <w:bookmarkStart w:id="62" w:name="_Toc135487874"/>
+      <w:bookmarkStart w:id="62" w:name="_Toc136193725"/>
       <w:r>
         <w:t>Número de jugadores</w:t>
       </w:r>
@@ -17556,7 +17591,7 @@
       <w:pPr>
         <w:pStyle w:val="Ttulo3"/>
       </w:pPr>
-      <w:bookmarkStart w:id="63" w:name="_Toc135487875"/>
+      <w:bookmarkStart w:id="63" w:name="_Toc136193726"/>
       <w:r>
         <w:t>Plataformas de destino</w:t>
       </w:r>
@@ -17573,7 +17608,7 @@
       <w:pPr>
         <w:pStyle w:val="Ttulo3"/>
       </w:pPr>
-      <w:bookmarkStart w:id="64" w:name="_Toc135487876"/>
+      <w:bookmarkStart w:id="64" w:name="_Toc136193727"/>
       <w:r>
         <w:t>Descripción de estética.</w:t>
       </w:r>
@@ -17590,7 +17625,7 @@
       <w:pPr>
         <w:pStyle w:val="Ttulo3"/>
       </w:pPr>
-      <w:bookmarkStart w:id="65" w:name="_Toc135487877"/>
+      <w:bookmarkStart w:id="65" w:name="_Toc136193728"/>
       <w:r>
         <w:t>Resumen de la historia</w:t>
       </w:r>
@@ -17613,7 +17648,7 @@
       <w:pPr>
         <w:pStyle w:val="Ttulo3"/>
       </w:pPr>
-      <w:bookmarkStart w:id="66" w:name="_Toc135487878"/>
+      <w:bookmarkStart w:id="66" w:name="_Toc136193729"/>
       <w:r>
         <w:t>Tutorial</w:t>
       </w:r>
@@ -17643,7 +17678,7 @@
       <w:pPr>
         <w:pStyle w:val="Ttulo2"/>
       </w:pPr>
-      <w:bookmarkStart w:id="67" w:name="_Toc135487879"/>
+      <w:bookmarkStart w:id="67" w:name="_Toc136193730"/>
       <w:r>
         <w:lastRenderedPageBreak/>
         <w:t xml:space="preserve">Interfaz del </w:t>
@@ -17836,7 +17871,7 @@
       <w:pPr>
         <w:pStyle w:val="Ttulo3"/>
       </w:pPr>
-      <w:bookmarkStart w:id="68" w:name="_Toc135487880"/>
+      <w:bookmarkStart w:id="68" w:name="_Toc136193731"/>
       <w:r>
         <w:t>Iteración de nivel 0</w:t>
       </w:r>
@@ -17882,7 +17917,7 @@
       <w:pPr>
         <w:pStyle w:val="Ttulo3"/>
       </w:pPr>
-      <w:bookmarkStart w:id="69" w:name="_Toc135487881"/>
+      <w:bookmarkStart w:id="69" w:name="_Toc136193732"/>
       <w:r>
         <w:t>Iteración de nivel 1</w:t>
       </w:r>
@@ -17954,7 +17989,7 @@
       <w:pPr>
         <w:pStyle w:val="Ttulo3"/>
       </w:pPr>
-      <w:bookmarkStart w:id="70" w:name="_Toc135487882"/>
+      <w:bookmarkStart w:id="70" w:name="_Toc136193733"/>
       <w:r>
         <w:lastRenderedPageBreak/>
         <w:t>Comparación de iteraciones</w:t>
@@ -19376,7 +19411,7 @@
       <w:pPr>
         <w:pStyle w:val="Ttulo2"/>
       </w:pPr>
-      <w:bookmarkStart w:id="71" w:name="_Toc135487883"/>
+      <w:bookmarkStart w:id="71" w:name="_Toc136193734"/>
       <w:r>
         <w:lastRenderedPageBreak/>
         <w:t>Controles</w:t>
@@ -19388,7 +19423,7 @@
       <w:pPr>
         <w:pStyle w:val="Ttulo3"/>
       </w:pPr>
-      <w:bookmarkStart w:id="72" w:name="_Toc135487884"/>
+      <w:bookmarkStart w:id="72" w:name="_Toc136193735"/>
       <w:r>
         <w:t>Teclado y Ratón</w:t>
       </w:r>
@@ -19484,7 +19519,7 @@
       <w:pPr>
         <w:pStyle w:val="Ttulo2"/>
       </w:pPr>
-      <w:bookmarkStart w:id="73" w:name="_Toc135487885"/>
+      <w:bookmarkStart w:id="73" w:name="_Toc136193736"/>
       <w:r>
         <w:t>Estética y Arte</w:t>
       </w:r>
@@ -19562,7 +19597,7 @@
       <w:pPr>
         <w:pStyle w:val="Ttulo3"/>
       </w:pPr>
-      <w:bookmarkStart w:id="74" w:name="_Toc135487886"/>
+      <w:bookmarkStart w:id="74" w:name="_Toc136193737"/>
       <w:r>
         <w:t>Jugador</w:t>
       </w:r>
@@ -19741,7 +19776,7 @@
       <w:pPr>
         <w:pStyle w:val="Ttulo3"/>
       </w:pPr>
-      <w:bookmarkStart w:id="75" w:name="_Toc135487887"/>
+      <w:bookmarkStart w:id="75" w:name="_Toc136193738"/>
       <w:r>
         <w:t>Enemigos</w:t>
       </w:r>
@@ -20054,7 +20089,7 @@
       <w:pPr>
         <w:pStyle w:val="Ttulo3"/>
       </w:pPr>
-      <w:bookmarkStart w:id="76" w:name="_Toc135487888"/>
+      <w:bookmarkStart w:id="76" w:name="_Toc136193739"/>
       <w:r>
         <w:t>Mundo</w:t>
       </w:r>
@@ -20158,7 +20193,7 @@
       <w:pPr>
         <w:pStyle w:val="Ttulo2"/>
       </w:pPr>
-      <w:bookmarkStart w:id="77" w:name="_Toc135487889"/>
+      <w:bookmarkStart w:id="77" w:name="_Toc136193740"/>
       <w:r>
         <w:t>Elementos sonoros</w:t>
       </w:r>
@@ -20175,7 +20210,7 @@
       <w:pPr>
         <w:pStyle w:val="Ttulo2"/>
       </w:pPr>
-      <w:bookmarkStart w:id="78" w:name="_Toc135487890"/>
+      <w:bookmarkStart w:id="78" w:name="_Toc136193741"/>
       <w:r>
         <w:t>PEGI</w:t>
       </w:r>
@@ -20197,7 +20232,7 @@
       <w:pPr>
         <w:pStyle w:val="Ttulo1"/>
       </w:pPr>
-      <w:bookmarkStart w:id="79" w:name="_Toc135487891"/>
+      <w:bookmarkStart w:id="79" w:name="_Toc136193742"/>
       <w:r>
         <w:lastRenderedPageBreak/>
         <w:t>Atribuciones</w:t>
@@ -20209,7 +20244,7 @@
       <w:pPr>
         <w:pStyle w:val="Ttulo2"/>
       </w:pPr>
-      <w:bookmarkStart w:id="80" w:name="_Toc135487892"/>
+      <w:bookmarkStart w:id="80" w:name="_Toc136193743"/>
       <w:r>
         <w:t>Itch.io</w:t>
       </w:r>
@@ -20411,7 +20446,7 @@
       <w:pPr>
         <w:pStyle w:val="Ttulo2"/>
       </w:pPr>
-      <w:bookmarkStart w:id="81" w:name="_Toc135487893"/>
+      <w:bookmarkStart w:id="81" w:name="_Toc136193744"/>
       <w:proofErr w:type="spellStart"/>
       <w:r>
         <w:t>Flaticon</w:t>
@@ -20650,7 +20685,7 @@
       <w:pPr>
         <w:pStyle w:val="Ttulo1"/>
       </w:pPr>
-      <w:bookmarkStart w:id="82" w:name="_Toc135487894"/>
+      <w:bookmarkStart w:id="82" w:name="_Toc136193745"/>
       <w:r>
         <w:lastRenderedPageBreak/>
         <w:t>Bibliografía</w:t>
@@ -20661,7 +20696,7 @@
       <w:pPr>
         <w:pStyle w:val="Ttulo2"/>
       </w:pPr>
-      <w:bookmarkStart w:id="83" w:name="_Toc135487895"/>
+      <w:bookmarkStart w:id="83" w:name="_Toc136193746"/>
       <w:proofErr w:type="spellStart"/>
       <w:r>
         <w:t>BackEnd</w:t>
@@ -20715,7 +20750,7 @@
       <w:pPr>
         <w:pStyle w:val="Ttulo2"/>
       </w:pPr>
-      <w:bookmarkStart w:id="84" w:name="_Toc135487896"/>
+      <w:bookmarkStart w:id="84" w:name="_Toc136193747"/>
       <w:proofErr w:type="spellStart"/>
       <w:r>
         <w:t>FrontEnd</w:t>
@@ -20796,6 +20831,7 @@
         <w:t>Documentación Godot:</w:t>
       </w:r>
     </w:p>
+    <w:p/>
     <w:p>
       <w:pPr>
         <w:pStyle w:val="Prrafodelista"/>
@@ -20819,6 +20855,7 @@
         <w:t>En caso de tener alguna duda muy específica, busqué o pregunté la duda en el siguiente foro:</w:t>
       </w:r>
     </w:p>
+    <w:p/>
     <w:p>
       <w:pPr>
         <w:pStyle w:val="Prrafodelista"/>

</xml_diff>

<commit_message>
Internacionalización realizada, documentación actualizada
</commit_message>
<xml_diff>
--- a/docs/Proyecto_Desarrollo_de_aplicaciones_IES_Luis_Vives-Mario_Resa.docx
+++ b/docs/Proyecto_Desarrollo_de_aplicaciones_IES_Luis_Vives-Mario_Resa.docx
@@ -6270,8 +6270,8 @@
     <w:bookmarkEnd w:id="2" w:displacedByCustomXml="prev"/>
     <w:bookmarkEnd w:id="1" w:displacedByCustomXml="prev"/>
     <w:bookmarkEnd w:id="0" w:displacedByCustomXml="prev"/>
-    <w:bookmarkStart w:id="4" w:name="_Toc67560084" w:displacedByCustomXml="prev"/>
-    <w:bookmarkStart w:id="5" w:name="_Toc67476037" w:displacedByCustomXml="prev"/>
+    <w:bookmarkStart w:id="4" w:name="_Toc67476037" w:displacedByCustomXml="prev"/>
+    <w:bookmarkStart w:id="5" w:name="_Toc67560084" w:displacedByCustomXml="prev"/>
     <w:p>
       <w:pPr>
         <w:rPr>
@@ -20105,10 +20105,10 @@
           <w:noProof/>
         </w:rPr>
         <w:drawing>
-          <wp:inline distT="0" distB="0" distL="0" distR="0" wp14:anchorId="25BE0EC8" wp14:editId="31D6697A">
-            <wp:extent cx="2523744" cy="2523744"/>
-            <wp:effectExtent l="133350" t="114300" r="143510" b="162560"/>
-            <wp:docPr id="55" name="Imagen 55"/>
+          <wp:inline distT="0" distB="0" distL="0" distR="0" wp14:anchorId="3FDB7CF7" wp14:editId="2BC50480">
+            <wp:extent cx="6019165" cy="3387090"/>
+            <wp:effectExtent l="133350" t="114300" r="133985" b="156210"/>
+            <wp:docPr id="45032083" name="Imagen 1"/>
             <wp:cNvGraphicFramePr>
               <a:graphicFrameLocks xmlns:a="http://schemas.openxmlformats.org/drawingml/2006/main" noChangeAspect="1"/>
             </wp:cNvGraphicFramePr>
@@ -20116,7 +20116,7 @@
               <a:graphicData uri="http://schemas.openxmlformats.org/drawingml/2006/picture">
                 <pic:pic xmlns:pic="http://schemas.openxmlformats.org/drawingml/2006/picture">
                   <pic:nvPicPr>
-                    <pic:cNvPr id="0" name="Picture 6"/>
+                    <pic:cNvPr id="0" name="Picture 1"/>
                     <pic:cNvPicPr>
                       <a:picLocks noChangeAspect="1" noChangeArrowheads="1"/>
                     </pic:cNvPicPr>
@@ -20135,9 +20135,9 @@
                     </a:stretch>
                   </pic:blipFill>
                   <pic:spPr bwMode="auto">
-                    <a:xfrm rot="10800000" flipV="1">
+                    <a:xfrm>
                       <a:off x="0" y="0"/>
-                      <a:ext cx="2534737" cy="2534737"/>
+                      <a:ext cx="6019165" cy="3387090"/>
                     </a:xfrm>
                     <a:prstGeom prst="rect">
                       <a:avLst/>
@@ -20222,11 +20222,6 @@
         <w:t>El juego será PEGI 7.</w:t>
       </w:r>
     </w:p>
-    <w:p/>
-    <w:p/>
-    <w:p/>
-    <w:p/>
-    <w:p/>
     <w:p/>
     <w:p>
       <w:pPr>

</xml_diff>